<commit_message>
Commit 2 menghilangkan kata "mungkin"
Menghilangkan kata "mungkin" pada laporan Hasil Tesis
</commit_message>
<xml_diff>
--- a/Draft_Hasil_Tesis_HaryRachmat-2108207010009.docx
+++ b/Draft_Hasil_Tesis_HaryRachmat-2108207010009.docx
@@ -12742,17 +12742,26 @@
         <w:t>tertentu</w:t>
       </w:r>
       <w:r>
-        <w:t xml:space="preserve">, sehingga mungkin tidak memberikan performa yang sesuai dengan yang </w:t>
+        <w:t xml:space="preserve">, sehingga </w:t>
+      </w:r>
+      <w:r>
+        <w:rPr>
+          <w:lang w:val="id-ID"/>
+        </w:rPr>
+        <w:t>model</w:t>
+      </w:r>
+      <w:r>
+        <w:t xml:space="preserve"> tidak memberikan performa yang sesuai dengan yang </w:t>
       </w:r>
       <w:r>
         <w:t>di</w:t>
       </w:r>
       <w:r>
-        <w:t xml:space="preserve">harapkan </w:t>
+        <w:t xml:space="preserve">harapkan untuk </w:t>
       </w:r>
       <w:r>
         <w:lastRenderedPageBreak/>
-        <w:t>untuk kasus penggunaan</w:t>
+        <w:t>kasus penggunaan</w:t>
       </w:r>
       <w:r>
         <w:t xml:space="preserve"> ini</w:t>
@@ -12924,7 +12933,7 @@
         <w:t>Chatbot</w:t>
       </w:r>
       <w:r>
-        <w:t xml:space="preserve"> mengembalikan respons berdasarkan input dari pengguna. Proses ini mungkin terlihat sederhana, dalam prakteknya, namun sebenarnya cukup kompleks</w:t>
+        <w:t xml:space="preserve"> mengembalikan respons berdasarkan input dari pengguna. Proses ini terlihat sederhana, dalam prakteknya, namun sebenarnya cukup kompleks</w:t>
       </w:r>
       <w:r>
         <w:t xml:space="preserve"> </w:t>
@@ -12957,7 +12966,6 @@
     <w:p>
       <w:pPr>
         <w:pStyle w:val="Heading2"/>
-        <w:spacing w:after="240"/>
         <w:rPr>
           <w:lang w:val="id-ID"/>
         </w:rPr>
@@ -12998,11 +13006,7 @@
         <w:t>chabot</w:t>
       </w:r>
       <w:r>
-        <w:t xml:space="preserve"> Mistral 7B ini mudah untuk disesuaikan pada tugas apa pun. </w:t>
-      </w:r>
-      <w:r>
-        <w:lastRenderedPageBreak/>
-        <w:t>Model ini dapat disesuaikan untuk obrolan, yang kinerjanya telah mengungguli model chatbot Llama 2 dengan parameter 13B</w:t>
+        <w:t xml:space="preserve"> Mistral 7B ini mudah untuk disesuaikan pada tugas apa pun. Model ini dapat disesuaikan untuk obrolan, yang kinerjanya telah mengungguli model chatbot Llama 2 dengan parameter 13B</w:t>
       </w:r>
       <w:r>
         <w:t xml:space="preserve"> </w:t>
@@ -13061,6 +13065,7 @@
         <w:jc w:val="both"/>
       </w:pPr>
       <w:r>
+        <w:lastRenderedPageBreak/>
         <w:t xml:space="preserve">Mistral 7B mengungguli Llama 2 13B di semua benchmark. </w:t>
       </w:r>
     </w:p>
@@ -13753,8 +13758,11 @@
         <w:jc w:val="both"/>
       </w:pPr>
       <w:r>
+        <w:t xml:space="preserve">Semua model dievaluasi ulang pada semua metrik dengan jalur evaluasi untuk perbandingan yang akurat. Mistral 7B secara signifikan mengungguli Llama 2 7B dan Llama 2 13B di semua benchmark. Ia juga jauh lebih unggul dari Llama 1 34B dalam </w:t>
+      </w:r>
+      <w:r>
         <w:lastRenderedPageBreak/>
-        <w:t xml:space="preserve">Semua model dievaluasi ulang pada semua metrik dengan jalur evaluasi untuk perbandingan yang akurat. Mistral 7B secara signifikan mengungguli Llama 2 7B dan Llama 2 13B di semua benchmark. Ia juga jauh lebih unggul dari Llama 1 34B dalam matematika, pembuatan kode, dan tolok ukur penalaran. Performa secara detail model Mistral 7B dengan </w:t>
+        <w:t xml:space="preserve">matematika, pembuatan kode, dan tolok ukur penalaran. Performa secara detail model Mistral 7B dengan </w:t>
       </w:r>
       <w:r>
         <w:t xml:space="preserve">model </w:t>
@@ -14399,14 +14407,7 @@
         <w:rPr>
           <w:lang w:val="id-ID"/>
         </w:rPr>
-        <w:t xml:space="preserve">Llama 2, versi terbaru dari Llama 1, dilatih dengan menggunakan campuran data baru yang tersedia untuk umum serta meningkatkan ukuran korpus pra-pelatihan sebesar </w:t>
-      </w:r>
-      <w:r>
-        <w:rPr>
-          <w:lang w:val="id-ID"/>
-        </w:rPr>
-        <w:lastRenderedPageBreak/>
-        <w:t xml:space="preserve">40%, menggandakan panjang konteks model, dan mengadopsi perhatian kueri yang dikelompokkan </w:t>
+        <w:t xml:space="preserve">Llama 2, versi terbaru dari Llama 1, dilatih dengan menggunakan campuran data baru yang tersedia untuk umum serta meningkatkan ukuran korpus pra-pelatihan sebesar 40%, menggandakan panjang konteks model, dan mengadopsi perhatian kueri yang dikelompokkan </w:t>
       </w:r>
       <w:r>
         <w:rPr>
@@ -14465,6 +14466,7 @@
         <w:rPr>
           <w:lang w:val="en-US"/>
         </w:rPr>
+        <w:lastRenderedPageBreak/>
         <w:t xml:space="preserve">2. </w:t>
       </w:r>
       <w:r>
@@ -15116,10 +15118,10 @@
         <w:rPr>
           <w:lang w:val="id-ID"/>
         </w:rPr>
-        <w:t>M</w:t>
-      </w:r>
-      <w:r>
-        <w:t xml:space="preserve">elaporkan </w:t>
+        <w:t>Di</w:t>
+      </w:r>
+      <w:r>
+        <w:t xml:space="preserve">laporkan </w:t>
       </w:r>
       <w:r>
         <w:rPr>
@@ -15681,14 +15683,7 @@
         <w:rPr>
           <w:lang w:val="id-ID"/>
         </w:rPr>
-        <w:t xml:space="preserve">terbaik untuk kasus </w:t>
-      </w:r>
-      <w:r>
-        <w:rPr>
-          <w:lang w:val="id-ID"/>
-        </w:rPr>
-        <w:lastRenderedPageBreak/>
-        <w:t>penggunaan</w:t>
+        <w:t>terbaik untuk kasus penggunaan</w:t>
       </w:r>
       <w:r>
         <w:rPr>
@@ -15850,6 +15845,7 @@
           <w:noProof/>
           <w:lang w:val="id-ID"/>
         </w:rPr>
+        <w:lastRenderedPageBreak/>
         <w:drawing>
           <wp:inline distT="0" distB="0" distL="0" distR="0" wp14:anchorId="4AE49A17" wp14:editId="79553AD2">
             <wp:extent cx="2318152" cy="1843847"/>
@@ -16175,7 +16171,6 @@
       <w:bookmarkStart w:id="53" w:name="_Ref164282354"/>
       <w:bookmarkStart w:id="54" w:name="_Toc173227987"/>
       <w:r>
-        <w:lastRenderedPageBreak/>
         <w:t xml:space="preserve">Tabel </w:t>
       </w:r>
       <w:r>
@@ -16357,6 +16352,7 @@
         <w:rPr>
           <w:lang w:val="en-US"/>
         </w:rPr>
+        <w:lastRenderedPageBreak/>
         <w:t xml:space="preserve">Model </w:t>
       </w:r>
       <w:r>
@@ -16747,7 +16743,6 @@
         <w:jc w:val="both"/>
       </w:pPr>
       <w:r>
-        <w:lastRenderedPageBreak/>
         <w:t xml:space="preserve">Mengapa perlu </w:t>
       </w:r>
       <w:r>
@@ -16803,7 +16798,11 @@
         <w:t>fine-tuning</w:t>
       </w:r>
       <w:r>
-        <w:t xml:space="preserve"> sesuai dengan dataset atau task spesifik. Dengan kata lain, dengan menggunakan </w:t>
+        <w:t xml:space="preserve"> sesuai dengan dataset atau task spesifik. </w:t>
+      </w:r>
+      <w:r>
+        <w:lastRenderedPageBreak/>
+        <w:t xml:space="preserve">Dengan kata lain, dengan menggunakan </w:t>
       </w:r>
       <w:r>
         <w:rPr>
@@ -17055,7 +17054,6 @@
         <w:jc w:val="both"/>
       </w:pPr>
       <w:r>
-        <w:lastRenderedPageBreak/>
         <w:t xml:space="preserve">2. Informasi yang diambil kemudian digunakan untuk membimbing proses generate teks. Sehingga output teks yang dihasilkan relevan dengan topik yang diminta dan berisi fakta-fakta akurat. </w:t>
       </w:r>
     </w:p>
@@ -17085,6 +17083,7 @@
         <w:jc w:val="both"/>
       </w:pPr>
       <w:r>
+        <w:lastRenderedPageBreak/>
         <w:t xml:space="preserve">4. Menghasilkan teks dengan kualitas yang lebih baik dan akurat dibandingkan model generatif teks murni, karena didukung oleh komponen </w:t>
       </w:r>
       <w:r>
@@ -17246,7 +17245,6 @@
           <w:rStyle w:val="Hyperlink"/>
           <w:noProof/>
         </w:rPr>
-        <w:lastRenderedPageBreak/>
         <w:drawing>
           <wp:inline distT="0" distB="0" distL="0" distR="0" wp14:anchorId="25D40F5C" wp14:editId="67593E54">
             <wp:extent cx="5036820" cy="2674620"/>
@@ -17534,6 +17532,7 @@
         <w:rPr>
           <w:lang w:val="en-ID"/>
         </w:rPr>
+        <w:lastRenderedPageBreak/>
         <w:t xml:space="preserve">LLM pada dasarnya adalah jaringan saraf, model komputasi yang direpresentasikan dalam memori GPU atau RAM sebagai Tensor - array angka multidimensi. Untuk menyimpannya, dapat menggunakan berbagai jenis: Float64, Float16, atau bahkan bilangan bulat. Jenis data yang </w:t>
       </w:r>
       <w:r>
@@ -17560,7 +17559,6 @@
         <w:rPr>
           <w:noProof/>
         </w:rPr>
-        <w:lastRenderedPageBreak/>
         <w:drawing>
           <wp:inline distT="0" distB="0" distL="0" distR="0" wp14:anchorId="24CA91A1" wp14:editId="65B90EC7">
             <wp:extent cx="4732020" cy="2071406"/>
@@ -18546,7 +18544,25 @@
         <w:rPr>
           <w:lang w:val="en-US"/>
         </w:rPr>
-        <w:t>Studi menunjukkan bahwa dampak ini bervariasi tergantung pada teknik yang digunakan dan bahwa model yang lebih besar tidak terlalu terpengaruh oleh perubahan presisi. Model yang lebih besar (lebih dari ~70B) mampu mempertahankan kapasitasnya bahkan saat dikonversi ke 4-bit, dengan beberapa teknik seperti NF4 yang menunjukkan tidak ada dampak pada kinerjanya. Oleh karena itu, 4-bit tampaknya menjadi kompromi terbaik antara kinerja dan ukuran/kecepatan untuk model yang lebih besar ini , sementara 6 atau 8-bit mungkin lebih baik untuk model yang lebih kecil</w:t>
+        <w:t xml:space="preserve">Studi menunjukkan bahwa dampak ini bervariasi tergantung pada teknik yang digunakan dan bahwa model yang lebih besar tidak terlalu terpengaruh oleh perubahan presisi. Model yang lebih besar (lebih dari ~70B) mampu mempertahankan kapasitasnya bahkan saat dikonversi ke 4-bit, dengan beberapa teknik seperti NF4 yang menunjukkan tidak ada dampak pada kinerjanya. Oleh karena itu, 4-bit tampaknya menjadi kompromi terbaik antara kinerja dan ukuran/kecepatan untuk model yang lebih besar ini , sementara 6 atau 8-bit </w:t>
+      </w:r>
+      <w:r>
+        <w:rPr>
+          <w:lang w:val="id-ID"/>
+        </w:rPr>
+        <w:t>dapat menjadi</w:t>
+      </w:r>
+      <w:r>
+        <w:rPr>
+          <w:lang w:val="id-ID"/>
+        </w:rPr>
+        <w:t xml:space="preserve"> model yang</w:t>
+      </w:r>
+      <w:r>
+        <w:rPr>
+          <w:lang w:val="en-US"/>
+        </w:rPr>
+        <w:t xml:space="preserve"> lebih baik untuk model yang lebih kecil</w:t>
       </w:r>
       <w:r>
         <w:rPr>
@@ -18932,7 +18948,7 @@
         <w:t xml:space="preserve">yang </w:t>
       </w:r>
       <w:r>
-        <w:t>bermunculan, seperti Mistral 7B, format GGUF mungkin akan tetap ada</w:t>
+        <w:t>bermunculan, seperti Mistral 7B, format GGUF akan tetap ada</w:t>
       </w:r>
       <w:r>
         <w:t xml:space="preserve"> </w:t>
@@ -22704,7 +22720,19 @@
         <w:rPr>
           <w:lang w:val="en-US"/>
         </w:rPr>
-        <w:t xml:space="preserve">: Seperti halnya pelatihan model ML apa pun, datanya perlu dipersiapkan dengan cermat dan disimpan di penyimpanan fitur. Dalam konteks LLM, persyaratan seputar penyimpanan fitur mungkin dilonggarkan jika data pada waktu penayangan hanya dihasilkan oleh pengguna. </w:t>
+        <w:t xml:space="preserve">: Seperti halnya pelatihan model ML apa pun, datanya perlu dipersiapkan dengan cermat dan disimpan di penyimpanan fitur. Dalam konteks LLM, persyaratan seputar penyimpanan fitur </w:t>
+      </w:r>
+      <w:r>
+        <w:rPr>
+          <w:lang w:val="id-ID"/>
+        </w:rPr>
+        <w:t>dapat</w:t>
+      </w:r>
+      <w:r>
+        <w:rPr>
+          <w:lang w:val="en-US"/>
+        </w:rPr>
+        <w:t xml:space="preserve"> dilonggarkan jika data pada waktu penayangan hanya dihasilkan oleh pengguna. </w:t>
       </w:r>
     </w:p>
     <w:p>
@@ -22832,6 +22860,7 @@
           <w:ilvl w:val="0"/>
           <w:numId w:val="12"/>
         </w:numPr>
+        <w:spacing w:after="240"/>
         <w:jc w:val="both"/>
         <w:rPr>
           <w:lang w:val="en-US"/>
@@ -22861,36 +22890,84 @@
         <w:rPr>
           <w:lang w:val="en-US"/>
         </w:rPr>
-        <w:t xml:space="preserve"> memiliki data yang tepat untuk tugas tersebut. Hal ini mungkin rumit karena </w:t>
+        <w:t xml:space="preserve"> memiliki data yang tepat untuk tugas tersebut. Hal ini </w:t>
       </w:r>
       <w:r>
         <w:rPr>
           <w:lang w:val="id-ID"/>
         </w:rPr>
+        <w:t>menjadi</w:t>
+      </w:r>
+      <w:r>
+        <w:rPr>
+          <w:lang w:val="en-US"/>
+        </w:rPr>
+        <w:t xml:space="preserve"> rumit karena </w:t>
+      </w:r>
+      <w:r>
+        <w:rPr>
+          <w:lang w:val="id-ID"/>
+        </w:rPr>
         <w:t xml:space="preserve">untuk </w:t>
       </w:r>
       <w:r>
         <w:rPr>
           <w:lang w:val="en-US"/>
         </w:rPr>
-        <w:t xml:space="preserve">menyempurnakan model pada tugas tertentu, namun juga ingin mempertahankan kemampuan aslinya. Untuk tugas spesifik, mungkin memiliki data validasi yang tepat, namun </w:t>
+        <w:t xml:space="preserve">menyempurnakan model pada tugas tertentu, namun juga </w:t>
       </w:r>
       <w:r>
         <w:rPr>
           <w:lang w:val="id-ID"/>
         </w:rPr>
+        <w:t>dengan</w:t>
+      </w:r>
+      <w:r>
+        <w:rPr>
+          <w:lang w:val="en-US"/>
+        </w:rPr>
+        <w:t xml:space="preserve"> mempertahankan kemampuan aslinya. Untuk tugas spesifik, </w:t>
+      </w:r>
+      <w:r>
+        <w:rPr>
+          <w:lang w:val="id-ID"/>
+        </w:rPr>
+        <w:t xml:space="preserve">dengan </w:t>
+      </w:r>
+      <w:r>
+        <w:rPr>
+          <w:lang w:val="en-US"/>
+        </w:rPr>
+        <w:t xml:space="preserve">memiliki data validasi yang tepat, </w:t>
+      </w:r>
+      <w:r>
+        <w:rPr>
+          <w:lang w:val="id-ID"/>
+        </w:rPr>
         <w:t xml:space="preserve">dapat </w:t>
       </w:r>
       <w:r>
         <w:rPr>
           <w:lang w:val="en-US"/>
         </w:rPr>
-        <w:t>kehilangan data yang diperlukan untuk kemampuan aslinya, sehingga tidak dapat menilai apakah model tersebut tidak melupakan pemrograman sebelumnya</w:t>
+        <w:t xml:space="preserve">kehilangan data yang diperlukan untuk kemampuan aslinya, sehingga tidak dapat </w:t>
       </w:r>
       <w:r>
         <w:rPr>
           <w:lang w:val="id-ID"/>
         </w:rPr>
+        <w:t>di</w:t>
+      </w:r>
+      <w:r>
+        <w:rPr>
+          <w:lang w:val="en-US"/>
+        </w:rPr>
+        <w:t>nilai apakah model tersebut tidak melupakan pemrograman sebelumnya</w:t>
+      </w:r>
+      <w:r>
+        <w:rPr>
+          <w:lang w:val="id-ID"/>
+        </w:rPr>
         <w:t xml:space="preserve"> </w:t>
       </w:r>
       <w:r>
@@ -22930,18 +23007,6 @@
         </w:rPr>
         <w:t>.</w:t>
       </w:r>
-    </w:p>
-    <w:p>
-      <w:pPr>
-        <w:pStyle w:val="ListParagraph"/>
-        <w:ind w:left="720" w:firstLine="0"/>
-        <w:jc w:val="both"/>
-        <w:rPr>
-          <w:b/>
-          <w:bCs w:val="0"/>
-          <w:lang w:val="en-US"/>
-        </w:rPr>
-      </w:pPr>
     </w:p>
     <w:p>
       <w:pPr>
@@ -27017,7 +27082,7 @@
           </mc:Choice>
           <mc:Fallback>
             <w:pict>
-              <v:shapetype w14:anchorId="44B4FB37" id="_x0000_t32" coordsize="21600,21600" o:spt="32" o:oned="t" path="m,l21600,21600e" filled="f">
+              <v:shapetype w14:anchorId="49A8AEF7" id="_x0000_t32" coordsize="21600,21600" o:spt="32" o:oned="t" path="m,l21600,21600e" filled="f">
                 <v:path arrowok="t" fillok="f" o:connecttype="none"/>
                 <o:lock v:ext="edit" shapetype="t"/>
               </v:shapetype>
@@ -27093,7 +27158,7 @@
           </mc:Choice>
           <mc:Fallback>
             <w:pict>
-              <v:shape w14:anchorId="12CA58DE" id="Straight Arrow Connector 2" o:spid="_x0000_s1026" type="#_x0000_t32" style="position:absolute;margin-left:62.9pt;margin-top:33.7pt;width:33.55pt;height:0;z-index:251649536;visibility:visible;mso-wrap-style:square;mso-width-percent:0;mso-height-percent:0;mso-wrap-distance-left:9pt;mso-wrap-distance-top:0;mso-wrap-distance-right:9pt;mso-wrap-distance-bottom:0;mso-position-horizontal:absolute;mso-position-horizontal-relative:text;mso-position-vertical:absolute;mso-position-vertical-relative:text;mso-width-percent:0;mso-height-percent:0;mso-width-relative:margin;mso-height-relative:margin" o:gfxdata="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" strokecolor="black [3040]" strokeweight="1.5pt">
+              <v:shape w14:anchorId="1B890C06" id="Straight Arrow Connector 2" o:spid="_x0000_s1026" type="#_x0000_t32" style="position:absolute;margin-left:62.9pt;margin-top:33.7pt;width:33.55pt;height:0;z-index:251649536;visibility:visible;mso-wrap-style:square;mso-width-percent:0;mso-height-percent:0;mso-wrap-distance-left:9pt;mso-wrap-distance-top:0;mso-wrap-distance-right:9pt;mso-wrap-distance-bottom:0;mso-position-horizontal:absolute;mso-position-horizontal-relative:text;mso-position-vertical:absolute;mso-position-vertical-relative:text;mso-width-percent:0;mso-height-percent:0;mso-width-relative:margin;mso-height-relative:margin" o:gfxdata="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" strokecolor="black [3040]" strokeweight="1.5pt">
                 <v:stroke endarrow="block"/>
               </v:shape>
             </w:pict>
@@ -27282,7 +27347,7 @@
           </mc:Choice>
           <mc:Fallback>
             <w:pict>
-              <v:shape w14:anchorId="14E52B11" id="Straight Arrow Connector 2" o:spid="_x0000_s1026" type="#_x0000_t32" style="position:absolute;margin-left:292.95pt;margin-top:7.85pt;width:33.65pt;height:0;z-index:251670016;visibility:visible;mso-wrap-style:square;mso-width-percent:0;mso-height-percent:0;mso-wrap-distance-left:9pt;mso-wrap-distance-top:0;mso-wrap-distance-right:9pt;mso-wrap-distance-bottom:0;mso-position-horizontal:absolute;mso-position-horizontal-relative:text;mso-position-vertical:absolute;mso-position-vertical-relative:text;mso-width-percent:0;mso-height-percent:0;mso-width-relative:margin;mso-height-relative:margin" o:gfxdata="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" strokecolor="black [3040]" strokeweight="1.5pt">
+              <v:shape w14:anchorId="69D2C26D" id="Straight Arrow Connector 2" o:spid="_x0000_s1026" type="#_x0000_t32" style="position:absolute;margin-left:292.95pt;margin-top:7.85pt;width:33.65pt;height:0;z-index:251670016;visibility:visible;mso-wrap-style:square;mso-width-percent:0;mso-height-percent:0;mso-wrap-distance-left:9pt;mso-wrap-distance-top:0;mso-wrap-distance-right:9pt;mso-wrap-distance-bottom:0;mso-position-horizontal:absolute;mso-position-horizontal-relative:text;mso-position-vertical:absolute;mso-position-vertical-relative:text;mso-width-percent:0;mso-height-percent:0;mso-width-relative:margin;mso-height-relative:margin" o:gfxdata="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" strokecolor="black [3040]" strokeweight="1.5pt">
                 <v:stroke endarrow="block"/>
               </v:shape>
             </w:pict>
@@ -28357,9 +28422,9 @@
           <w:lang w:val="en-US"/>
         </w:rPr>
       </w:pPr>
-      <w:bookmarkStart w:id="112" w:name="_Toc173227992"/>
-      <w:bookmarkStart w:id="113" w:name="_Ref173232702"/>
-      <w:bookmarkStart w:id="114" w:name="_Ref173232709"/>
+      <w:bookmarkStart w:id="112" w:name="_Ref173232709"/>
+      <w:bookmarkStart w:id="113" w:name="_Toc173227992"/>
+      <w:bookmarkStart w:id="114" w:name="_Ref173232702"/>
       <w:r>
         <w:t xml:space="preserve">Tabel </w:t>
       </w:r>
@@ -28402,7 +28467,7 @@
       <w:r>
         <w:fldChar w:fldCharType="end"/>
       </w:r>
-      <w:bookmarkEnd w:id="114"/>
+      <w:bookmarkEnd w:id="112"/>
       <w:r>
         <w:rPr>
           <w:lang w:val="en-US"/>
@@ -28423,8 +28488,8 @@
         </w:rPr>
         <w:t>FastLanguageModel.from_pretrained</w:t>
       </w:r>
-      <w:bookmarkEnd w:id="112"/>
       <w:bookmarkEnd w:id="113"/>
+      <w:bookmarkEnd w:id="114"/>
     </w:p>
     <w:tbl>
       <w:tblPr>
@@ -28827,8 +28892,8 @@
           <w:lang w:val="en-US"/>
         </w:rPr>
       </w:pPr>
-      <w:bookmarkStart w:id="115" w:name="_Toc173227993"/>
-      <w:bookmarkStart w:id="116" w:name="_Ref173232911"/>
+      <w:bookmarkStart w:id="115" w:name="_Ref173232911"/>
+      <w:bookmarkStart w:id="116" w:name="_Toc173227993"/>
       <w:r>
         <w:lastRenderedPageBreak/>
         <w:t xml:space="preserve">Tabel </w:t>
@@ -28872,20 +28937,20 @@
       <w:r>
         <w:fldChar w:fldCharType="end"/>
       </w:r>
+      <w:bookmarkEnd w:id="115"/>
+      <w:r>
+        <w:rPr>
+          <w:lang w:val="en-US"/>
+        </w:rPr>
+        <w:t xml:space="preserve"> Konfigurasi </w:t>
+      </w:r>
+      <w:r>
+        <w:rPr>
+          <w:lang w:val="en-US"/>
+        </w:rPr>
+        <w:t>FastLanguageModel.get_peft_model</w:t>
+      </w:r>
       <w:bookmarkEnd w:id="116"/>
-      <w:r>
-        <w:rPr>
-          <w:lang w:val="en-US"/>
-        </w:rPr>
-        <w:t xml:space="preserve"> Konfigurasi </w:t>
-      </w:r>
-      <w:r>
-        <w:rPr>
-          <w:lang w:val="en-US"/>
-        </w:rPr>
-        <w:t>FastLanguageModel.get_peft_model</w:t>
-      </w:r>
-      <w:bookmarkEnd w:id="115"/>
     </w:p>
     <w:tbl>
       <w:tblPr>
@@ -29439,10 +29504,7 @@
         <w:t>Supervised Fine-tuning Trainer</w:t>
       </w:r>
       <w:r>
-        <w:t xml:space="preserve"> yang membantu proses fine-tuning. </w:t>
-      </w:r>
-      <w:r>
-        <w:t xml:space="preserve"> </w:t>
+        <w:t xml:space="preserve"> yang membantu proses fine-tuning.  </w:t>
       </w:r>
       <w:r>
         <w:t xml:space="preserve">Dimulai dengan </w:t>
@@ -29483,8 +29545,8 @@
           <w:lang w:val="en-US"/>
         </w:rPr>
       </w:pPr>
-      <w:bookmarkStart w:id="117" w:name="_Toc173227994"/>
-      <w:bookmarkStart w:id="118" w:name="_Ref173233289"/>
+      <w:bookmarkStart w:id="117" w:name="_Ref173233289"/>
+      <w:bookmarkStart w:id="118" w:name="_Toc173227994"/>
       <w:r>
         <w:t xml:space="preserve">Tabel </w:t>
       </w:r>
@@ -29527,7 +29589,7 @@
       <w:r>
         <w:fldChar w:fldCharType="end"/>
       </w:r>
-      <w:bookmarkEnd w:id="118"/>
+      <w:bookmarkEnd w:id="117"/>
       <w:r>
         <w:rPr>
           <w:lang w:val="en-US"/>
@@ -29553,7 +29615,7 @@
         </w:rPr>
         <w:t>SFTTrainer</w:t>
       </w:r>
-      <w:bookmarkEnd w:id="117"/>
+      <w:bookmarkEnd w:id="118"/>
     </w:p>
     <w:tbl>
       <w:tblPr>
@@ -29917,8 +29979,8 @@
           <w:lang w:val="en-US"/>
         </w:rPr>
       </w:pPr>
-      <w:bookmarkStart w:id="120" w:name="_Toc173227995"/>
-      <w:bookmarkStart w:id="121" w:name="_Ref173233291"/>
+      <w:bookmarkStart w:id="120" w:name="_Ref173233291"/>
+      <w:bookmarkStart w:id="121" w:name="_Toc173227995"/>
       <w:r>
         <w:lastRenderedPageBreak/>
         <w:t xml:space="preserve">Tabel </w:t>
@@ -29962,7 +30024,7 @@
       <w:r>
         <w:fldChar w:fldCharType="end"/>
       </w:r>
-      <w:bookmarkEnd w:id="121"/>
+      <w:bookmarkEnd w:id="120"/>
       <w:r>
         <w:rPr>
           <w:lang w:val="en-US"/>
@@ -29986,7 +30048,7 @@
         </w:rPr>
         <w:t>TrainingArguments</w:t>
       </w:r>
-      <w:bookmarkEnd w:id="120"/>
+      <w:bookmarkEnd w:id="121"/>
     </w:p>
     <w:tbl>
       <w:tblPr>
@@ -33027,7 +33089,25 @@
         <w:t xml:space="preserve"> </w:t>
       </w:r>
       <w:r>
-        <w:t>Hal ini mengarah pada skenario di mana model tidak dapat membedakan antara kebenaran dan fiksi dan mungkin menghasilkan keluaran yang menyimpang dari fakta atau penalaran logis.LLM yang dilatih berdasarkan kumpulan data yang bersumber dari internet mungkin berisi informasi yang bias atau salah. Informasi yang salah ini dapat menyebar ke keluaran model, karena model tidak dapat membedakan antara data yang akurat dan tidak akurat.</w:t>
+        <w:t xml:space="preserve">Hal ini mengarah pada skenario dimana model tidak dapat membedakan antara kebenaran dan fiksi dan </w:t>
+      </w:r>
+      <w:r>
+        <w:rPr>
+          <w:lang w:val="id-ID"/>
+        </w:rPr>
+        <w:t>dapat</w:t>
+      </w:r>
+      <w:r>
+        <w:t xml:space="preserve"> menghasilkan keluaran yang menyimpang dari fakta atau penalaran logis.LLM yang dilatih berdasarkan kumpulan data yang bersumber dari internet </w:t>
+      </w:r>
+      <w:r>
+        <w:rPr>
+          <w:lang w:val="id-ID"/>
+        </w:rPr>
+        <w:t xml:space="preserve">dapat </w:t>
+      </w:r>
+      <w:r>
+        <w:t>berisi informasi yang bias atau salah. Informasi yang salah ini dapat menyebar ke keluaran model, karena model tidak dapat membedakan antara data yang akurat dan tidak akurat.</w:t>
       </w:r>
     </w:p>
     <w:p>

</xml_diff>

<commit_message>
Commit 3 memperbarui daftar isi
Memperbarui daftar isi dan mengecek kembali sesuai arahan dari Pembimbing
</commit_message>
<xml_diff>
--- a/Draft_Hasil_Tesis_HaryRachmat-2108207010009.docx
+++ b/Draft_Hasil_Tesis_HaryRachmat-2108207010009.docx
@@ -26,7 +26,7 @@
           <w:color w:val="FFFFFF" w:themeColor="background1"/>
         </w:rPr>
       </w:pPr>
-      <w:bookmarkStart w:id="1" w:name="_Toc173227940"/>
+      <w:bookmarkStart w:id="1" w:name="_Toc173234975"/>
       <w:r>
         <w:rPr>
           <w:color w:val="FFFFFF" w:themeColor="background1"/>
@@ -409,7 +409,7 @@
           <w:color w:val="FFFFFF" w:themeColor="background1"/>
         </w:rPr>
       </w:pPr>
-      <w:bookmarkStart w:id="2" w:name="_Toc173227941"/>
+      <w:bookmarkStart w:id="2" w:name="_Toc173234976"/>
       <w:r>
         <w:rPr>
           <w:color w:val="FFFFFF" w:themeColor="background1"/>
@@ -749,13 +749,8 @@
               </w:rPr>
             </w:pPr>
             <w:r>
-              <w:t xml:space="preserve">Prof. Dr. Taufik Fuadi Abidin, S.Si., </w:t>
+              <w:t>Prof. Dr. Taufik Fuadi Abidin, S.Si., M.Tech</w:t>
             </w:r>
-            <w:proofErr w:type="gramStart"/>
-            <w:r>
-              <w:t>M.Tech</w:t>
-            </w:r>
-            <w:proofErr w:type="gramEnd"/>
           </w:p>
         </w:tc>
       </w:tr>
@@ -915,7 +910,7 @@
         </w:rPr>
       </w:pPr>
       <w:bookmarkStart w:id="5" w:name="_Toc164284557"/>
-      <w:bookmarkStart w:id="6" w:name="_Toc173227942"/>
+      <w:bookmarkStart w:id="6" w:name="_Toc173234977"/>
       <w:r>
         <w:rPr>
           <w:color w:val="FFFFFF" w:themeColor="background1"/>
@@ -1104,7 +1099,6 @@
       <w:r>
         <w:t>Judul Tugas Tesis*</w:t>
       </w:r>
-      <w:proofErr w:type="gramStart"/>
       <w:r>
         <w:tab/>
         <w:t xml:space="preserve"> </w:t>
@@ -1112,7 +1106,6 @@
       <w:r>
         <w:t>:</w:t>
       </w:r>
-      <w:proofErr w:type="gramEnd"/>
       <w:r>
         <w:t xml:space="preserve"> </w:t>
       </w:r>
@@ -1902,14 +1895,7 @@
       <w:r>
         <w:t>-6 kata yang signifikan agar memudahkan pencarian.</w:t>
       </w:r>
-    </w:p>
-    <w:p/>
-    <w:p>
-      <w:pPr>
-        <w:pStyle w:val="Cover3"/>
-      </w:pPr>
-      <w:r>
-        <w:lastRenderedPageBreak/>
+      <w:r>
         <w:br w:type="page"/>
       </w:r>
     </w:p>
@@ -1925,7 +1911,7 @@
           <w:color w:val="FFFFFF" w:themeColor="background1"/>
         </w:rPr>
       </w:pPr>
-      <w:bookmarkStart w:id="7" w:name="_Toc173227943"/>
+      <w:bookmarkStart w:id="7" w:name="_Toc173234978"/>
       <w:r>
         <w:rPr>
           <w:color w:val="FFFFFF" w:themeColor="background1"/>
@@ -2126,13 +2112,8 @@
         <w:t>Bapak</w:t>
       </w:r>
       <w:r>
-        <w:t xml:space="preserve"> Prof. Dr. Taufik Fuadi Abidin, S.Si., </w:t>
-      </w:r>
-      <w:proofErr w:type="gramStart"/>
-      <w:r>
-        <w:t>M.Tech</w:t>
-      </w:r>
-      <w:proofErr w:type="gramEnd"/>
+        <w:t xml:space="preserve"> Prof. Dr. Taufik Fuadi Abidin, S.Si., M.Tech</w:t>
+      </w:r>
       <w:r>
         <w:t>,</w:t>
       </w:r>
@@ -2294,7 +2275,7 @@
           <w:color w:val="FFFFFF" w:themeColor="background1"/>
         </w:rPr>
       </w:pPr>
-      <w:bookmarkStart w:id="8" w:name="_Toc173227944"/>
+      <w:bookmarkStart w:id="8" w:name="_Toc173234979"/>
       <w:r>
         <w:rPr>
           <w:color w:val="FFFFFF" w:themeColor="background1"/>
@@ -2388,7 +2369,7 @@
         </w:rPr>
         <w:fldChar w:fldCharType="separate"/>
       </w:r>
-      <w:hyperlink w:anchor="_Toc173227940" w:history="1">
+      <w:hyperlink w:anchor="_Toc173234975" w:history="1">
         <w:r>
           <w:rPr>
             <w:rStyle w:val="Hyperlink"/>
@@ -2422,7 +2403,7 @@
             <w:noProof/>
             <w:webHidden/>
           </w:rPr>
-          <w:instrText xml:space="preserve"> PAGEREF _Toc173227940 \h </w:instrText>
+          <w:instrText xml:space="preserve"> PAGEREF _Toc173234975 \h </w:instrText>
         </w:r>
         <w:r>
           <w:rPr>
@@ -2466,7 +2447,7 @@
           <w:lang w:val="id-ID" w:eastAsia="id-ID"/>
         </w:rPr>
       </w:pPr>
-      <w:hyperlink w:anchor="_Toc173227941" w:history="1">
+      <w:hyperlink w:anchor="_Toc173234976" w:history="1">
         <w:r>
           <w:rPr>
             <w:rStyle w:val="Hyperlink"/>
@@ -2500,7 +2481,7 @@
             <w:noProof/>
             <w:webHidden/>
           </w:rPr>
-          <w:instrText xml:space="preserve"> PAGEREF _Toc173227941 \h </w:instrText>
+          <w:instrText xml:space="preserve"> PAGEREF _Toc173234976 \h </w:instrText>
         </w:r>
         <w:r>
           <w:rPr>
@@ -2544,7 +2525,7 @@
           <w:lang w:val="id-ID" w:eastAsia="id-ID"/>
         </w:rPr>
       </w:pPr>
-      <w:hyperlink w:anchor="_Toc173227942" w:history="1">
+      <w:hyperlink w:anchor="_Toc173234977" w:history="1">
         <w:r>
           <w:rPr>
             <w:rStyle w:val="Hyperlink"/>
@@ -2578,7 +2559,7 @@
             <w:noProof/>
             <w:webHidden/>
           </w:rPr>
-          <w:instrText xml:space="preserve"> PAGEREF _Toc173227942 \h </w:instrText>
+          <w:instrText xml:space="preserve"> PAGEREF _Toc173234977 \h </w:instrText>
         </w:r>
         <w:r>
           <w:rPr>
@@ -2622,7 +2603,7 @@
           <w:lang w:val="id-ID" w:eastAsia="id-ID"/>
         </w:rPr>
       </w:pPr>
-      <w:hyperlink w:anchor="_Toc173227943" w:history="1">
+      <w:hyperlink w:anchor="_Toc173234978" w:history="1">
         <w:r>
           <w:rPr>
             <w:rStyle w:val="Hyperlink"/>
@@ -2656,7 +2637,7 @@
             <w:noProof/>
             <w:webHidden/>
           </w:rPr>
-          <w:instrText xml:space="preserve"> PAGEREF _Toc173227943 \h </w:instrText>
+          <w:instrText xml:space="preserve"> PAGEREF _Toc173234978 \h </w:instrText>
         </w:r>
         <w:r>
           <w:rPr>
@@ -2676,7 +2657,7 @@
             <w:noProof/>
             <w:webHidden/>
           </w:rPr>
-          <w:t>viii</w:t>
+          <w:t>vii</w:t>
         </w:r>
         <w:r>
           <w:rPr>
@@ -2700,7 +2681,7 @@
           <w:lang w:val="id-ID" w:eastAsia="id-ID"/>
         </w:rPr>
       </w:pPr>
-      <w:hyperlink w:anchor="_Toc173227944" w:history="1">
+      <w:hyperlink w:anchor="_Toc173234979" w:history="1">
         <w:r>
           <w:rPr>
             <w:rStyle w:val="Hyperlink"/>
@@ -2734,7 +2715,7 @@
             <w:noProof/>
             <w:webHidden/>
           </w:rPr>
-          <w:instrText xml:space="preserve"> PAGEREF _Toc173227944 \h </w:instrText>
+          <w:instrText xml:space="preserve"> PAGEREF _Toc173234979 \h </w:instrText>
         </w:r>
         <w:r>
           <w:rPr>
@@ -2754,7 +2735,7 @@
             <w:noProof/>
             <w:webHidden/>
           </w:rPr>
-          <w:t>ix</w:t>
+          <w:t>viii</w:t>
         </w:r>
         <w:r>
           <w:rPr>
@@ -2778,7 +2759,7 @@
           <w:lang w:val="id-ID" w:eastAsia="id-ID"/>
         </w:rPr>
       </w:pPr>
-      <w:hyperlink w:anchor="_Toc173227945" w:history="1">
+      <w:hyperlink w:anchor="_Toc173234980" w:history="1">
         <w:r>
           <w:rPr>
             <w:rStyle w:val="Hyperlink"/>
@@ -2812,7 +2793,7 @@
             <w:noProof/>
             <w:webHidden/>
           </w:rPr>
-          <w:instrText xml:space="preserve"> PAGEREF _Toc173227945 \h </w:instrText>
+          <w:instrText xml:space="preserve"> PAGEREF _Toc173234980 \h </w:instrText>
         </w:r>
         <w:r>
           <w:rPr>
@@ -2832,7 +2813,7 @@
             <w:noProof/>
             <w:webHidden/>
           </w:rPr>
-          <w:t>xi</w:t>
+          <w:t>x</w:t>
         </w:r>
         <w:r>
           <w:rPr>
@@ -2856,7 +2837,7 @@
           <w:lang w:val="id-ID" w:eastAsia="id-ID"/>
         </w:rPr>
       </w:pPr>
-      <w:hyperlink w:anchor="_Toc173227946" w:history="1">
+      <w:hyperlink w:anchor="_Toc173234981" w:history="1">
         <w:r>
           <w:rPr>
             <w:rStyle w:val="Hyperlink"/>
@@ -2890,7 +2871,7 @@
             <w:noProof/>
             <w:webHidden/>
           </w:rPr>
-          <w:instrText xml:space="preserve"> PAGEREF _Toc173227946 \h </w:instrText>
+          <w:instrText xml:space="preserve"> PAGEREF _Toc173234981 \h </w:instrText>
         </w:r>
         <w:r>
           <w:rPr>
@@ -2910,7 +2891,7 @@
             <w:noProof/>
             <w:webHidden/>
           </w:rPr>
-          <w:t>xii</w:t>
+          <w:t>xi</w:t>
         </w:r>
         <w:r>
           <w:rPr>
@@ -2934,7 +2915,7 @@
           <w:lang w:val="id-ID" w:eastAsia="id-ID"/>
         </w:rPr>
       </w:pPr>
-      <w:hyperlink w:anchor="_Toc173227947" w:history="1">
+      <w:hyperlink w:anchor="_Toc173234982" w:history="1">
         <w:r>
           <w:rPr>
             <w:rStyle w:val="Hyperlink"/>
@@ -2968,7 +2949,7 @@
             <w:noProof/>
             <w:webHidden/>
           </w:rPr>
-          <w:instrText xml:space="preserve"> PAGEREF _Toc173227947 \h </w:instrText>
+          <w:instrText xml:space="preserve"> PAGEREF _Toc173234982 \h </w:instrText>
         </w:r>
         <w:r>
           <w:rPr>
@@ -2988,7 +2969,7 @@
             <w:noProof/>
             <w:webHidden/>
           </w:rPr>
-          <w:t>xiii</w:t>
+          <w:t>xii</w:t>
         </w:r>
         <w:r>
           <w:rPr>
@@ -3012,7 +2993,7 @@
           <w:lang w:val="id-ID" w:eastAsia="id-ID"/>
         </w:rPr>
       </w:pPr>
-      <w:hyperlink w:anchor="_Toc173227948" w:history="1">
+      <w:hyperlink w:anchor="_Toc173234983" w:history="1">
         <w:r>
           <w:rPr>
             <w:rStyle w:val="Hyperlink"/>
@@ -3047,7 +3028,7 @@
             <w:noProof/>
             <w:webHidden/>
           </w:rPr>
-          <w:instrText xml:space="preserve"> PAGEREF _Toc173227948 \h </w:instrText>
+          <w:instrText xml:space="preserve"> PAGEREF _Toc173234983 \h </w:instrText>
         </w:r>
         <w:r>
           <w:rPr>
@@ -3091,7 +3072,7 @@
           <w:lang w:val="id-ID" w:eastAsia="id-ID"/>
         </w:rPr>
       </w:pPr>
-      <w:hyperlink w:anchor="_Toc173227949" w:history="1">
+      <w:hyperlink w:anchor="_Toc173234984" w:history="1">
         <w:r>
           <w:rPr>
             <w:rStyle w:val="Hyperlink"/>
@@ -3137,7 +3118,7 @@
             <w:noProof/>
             <w:webHidden/>
           </w:rPr>
-          <w:instrText xml:space="preserve"> PAGEREF _Toc173227949 \h </w:instrText>
+          <w:instrText xml:space="preserve"> PAGEREF _Toc173234984 \h </w:instrText>
         </w:r>
         <w:r>
           <w:rPr>
@@ -3181,7 +3162,7 @@
           <w:lang w:val="id-ID" w:eastAsia="id-ID"/>
         </w:rPr>
       </w:pPr>
-      <w:hyperlink w:anchor="_Toc173227950" w:history="1">
+      <w:hyperlink w:anchor="_Toc173234985" w:history="1">
         <w:r>
           <w:rPr>
             <w:rStyle w:val="Hyperlink"/>
@@ -3235,7 +3216,7 @@
             <w:noProof/>
             <w:webHidden/>
           </w:rPr>
-          <w:instrText xml:space="preserve"> PAGEREF _Toc173227950 \h </w:instrText>
+          <w:instrText xml:space="preserve"> PAGEREF _Toc173234985 \h </w:instrText>
         </w:r>
         <w:r>
           <w:rPr>
@@ -3279,7 +3260,7 @@
           <w:lang w:val="id-ID" w:eastAsia="id-ID"/>
         </w:rPr>
       </w:pPr>
-      <w:hyperlink w:anchor="_Toc173227951" w:history="1">
+      <w:hyperlink w:anchor="_Toc173234986" w:history="1">
         <w:r>
           <w:rPr>
             <w:rStyle w:val="Hyperlink"/>
@@ -3334,7 +3315,7 @@
             <w:noProof/>
             <w:webHidden/>
           </w:rPr>
-          <w:instrText xml:space="preserve"> PAGEREF _Toc173227951 \h </w:instrText>
+          <w:instrText xml:space="preserve"> PAGEREF _Toc173234986 \h </w:instrText>
         </w:r>
         <w:r>
           <w:rPr>
@@ -3378,7 +3359,7 @@
           <w:lang w:val="id-ID" w:eastAsia="id-ID"/>
         </w:rPr>
       </w:pPr>
-      <w:hyperlink w:anchor="_Toc173227952" w:history="1">
+      <w:hyperlink w:anchor="_Toc173234987" w:history="1">
         <w:r>
           <w:rPr>
             <w:rStyle w:val="Hyperlink"/>
@@ -3433,7 +3414,7 @@
             <w:noProof/>
             <w:webHidden/>
           </w:rPr>
-          <w:instrText xml:space="preserve"> PAGEREF _Toc173227952 \h </w:instrText>
+          <w:instrText xml:space="preserve"> PAGEREF _Toc173234987 \h </w:instrText>
         </w:r>
         <w:r>
           <w:rPr>
@@ -3477,7 +3458,7 @@
           <w:lang w:val="id-ID" w:eastAsia="id-ID"/>
         </w:rPr>
       </w:pPr>
-      <w:hyperlink w:anchor="_Toc173227953" w:history="1">
+      <w:hyperlink w:anchor="_Toc173234988" w:history="1">
         <w:r>
           <w:rPr>
             <w:rStyle w:val="Hyperlink"/>
@@ -3512,7 +3493,7 @@
             <w:noProof/>
             <w:webHidden/>
           </w:rPr>
-          <w:instrText xml:space="preserve"> PAGEREF _Toc173227953 \h </w:instrText>
+          <w:instrText xml:space="preserve"> PAGEREF _Toc173234988 \h </w:instrText>
         </w:r>
         <w:r>
           <w:rPr>
@@ -3556,7 +3537,7 @@
           <w:lang w:val="id-ID" w:eastAsia="id-ID"/>
         </w:rPr>
       </w:pPr>
-      <w:hyperlink w:anchor="_Toc173227954" w:history="1">
+      <w:hyperlink w:anchor="_Toc173234989" w:history="1">
         <w:r>
           <w:rPr>
             <w:rStyle w:val="Hyperlink"/>
@@ -3610,7 +3591,7 @@
             <w:noProof/>
             <w:webHidden/>
           </w:rPr>
-          <w:instrText xml:space="preserve"> PAGEREF _Toc173227954 \h </w:instrText>
+          <w:instrText xml:space="preserve"> PAGEREF _Toc173234989 \h </w:instrText>
         </w:r>
         <w:r>
           <w:rPr>
@@ -3654,7 +3635,7 @@
           <w:lang w:val="id-ID" w:eastAsia="id-ID"/>
         </w:rPr>
       </w:pPr>
-      <w:hyperlink w:anchor="_Toc173227955" w:history="1">
+      <w:hyperlink w:anchor="_Toc173234990" w:history="1">
         <w:r>
           <w:rPr>
             <w:rStyle w:val="Hyperlink"/>
@@ -3708,7 +3689,7 @@
             <w:noProof/>
             <w:webHidden/>
           </w:rPr>
-          <w:instrText xml:space="preserve"> PAGEREF _Toc173227955 \h </w:instrText>
+          <w:instrText xml:space="preserve"> PAGEREF _Toc173234990 \h </w:instrText>
         </w:r>
         <w:r>
           <w:rPr>
@@ -3752,7 +3733,7 @@
           <w:lang w:val="id-ID" w:eastAsia="id-ID"/>
         </w:rPr>
       </w:pPr>
-      <w:hyperlink w:anchor="_Toc173227956" w:history="1">
+      <w:hyperlink w:anchor="_Toc173234991" w:history="1">
         <w:r>
           <w:rPr>
             <w:rStyle w:val="Hyperlink"/>
@@ -3806,7 +3787,7 @@
             <w:noProof/>
             <w:webHidden/>
           </w:rPr>
-          <w:instrText xml:space="preserve"> PAGEREF _Toc173227956 \h </w:instrText>
+          <w:instrText xml:space="preserve"> PAGEREF _Toc173234991 \h </w:instrText>
         </w:r>
         <w:r>
           <w:rPr>
@@ -3850,7 +3831,7 @@
           <w:lang w:val="id-ID" w:eastAsia="id-ID"/>
         </w:rPr>
       </w:pPr>
-      <w:hyperlink w:anchor="_Toc173227957" w:history="1">
+      <w:hyperlink w:anchor="_Toc173234992" w:history="1">
         <w:r>
           <w:rPr>
             <w:rStyle w:val="Hyperlink"/>
@@ -3898,7 +3879,7 @@
             <w:noProof/>
             <w:webHidden/>
           </w:rPr>
-          <w:instrText xml:space="preserve"> PAGEREF _Toc173227957 \h </w:instrText>
+          <w:instrText xml:space="preserve"> PAGEREF _Toc173234992 \h </w:instrText>
         </w:r>
         <w:r>
           <w:rPr>
@@ -3942,7 +3923,7 @@
           <w:lang w:val="id-ID" w:eastAsia="id-ID"/>
         </w:rPr>
       </w:pPr>
-      <w:hyperlink w:anchor="_Toc173227958" w:history="1">
+      <w:hyperlink w:anchor="_Toc173234993" w:history="1">
         <w:r>
           <w:rPr>
             <w:rStyle w:val="Hyperlink"/>
@@ -3990,7 +3971,7 @@
             <w:noProof/>
             <w:webHidden/>
           </w:rPr>
-          <w:instrText xml:space="preserve"> PAGEREF _Toc173227958 \h </w:instrText>
+          <w:instrText xml:space="preserve"> PAGEREF _Toc173234993 \h </w:instrText>
         </w:r>
         <w:r>
           <w:rPr>
@@ -4034,7 +4015,7 @@
           <w:lang w:val="id-ID" w:eastAsia="id-ID"/>
         </w:rPr>
       </w:pPr>
-      <w:hyperlink w:anchor="_Toc173227959" w:history="1">
+      <w:hyperlink w:anchor="_Toc173234994" w:history="1">
         <w:r>
           <w:rPr>
             <w:rStyle w:val="Hyperlink"/>
@@ -4083,7 +4064,7 @@
             <w:noProof/>
             <w:webHidden/>
           </w:rPr>
-          <w:instrText xml:space="preserve"> PAGEREF _Toc173227959 \h </w:instrText>
+          <w:instrText xml:space="preserve"> PAGEREF _Toc173234994 \h </w:instrText>
         </w:r>
         <w:r>
           <w:rPr>
@@ -4127,7 +4108,7 @@
           <w:lang w:val="id-ID" w:eastAsia="id-ID"/>
         </w:rPr>
       </w:pPr>
-      <w:hyperlink w:anchor="_Toc173227960" w:history="1">
+      <w:hyperlink w:anchor="_Toc173234995" w:history="1">
         <w:r>
           <w:rPr>
             <w:rStyle w:val="Hyperlink"/>
@@ -4174,7 +4155,7 @@
             <w:noProof/>
             <w:webHidden/>
           </w:rPr>
-          <w:instrText xml:space="preserve"> PAGEREF _Toc173227960 \h </w:instrText>
+          <w:instrText xml:space="preserve"> PAGEREF _Toc173234995 \h </w:instrText>
         </w:r>
         <w:r>
           <w:rPr>
@@ -4218,7 +4199,7 @@
           <w:lang w:val="id-ID" w:eastAsia="id-ID"/>
         </w:rPr>
       </w:pPr>
-      <w:hyperlink w:anchor="_Toc173227961" w:history="1">
+      <w:hyperlink w:anchor="_Toc173234996" w:history="1">
         <w:r>
           <w:rPr>
             <w:rStyle w:val="Hyperlink"/>
@@ -4272,7 +4253,7 @@
             <w:noProof/>
             <w:webHidden/>
           </w:rPr>
-          <w:instrText xml:space="preserve"> PAGEREF _Toc173227961 \h </w:instrText>
+          <w:instrText xml:space="preserve"> PAGEREF _Toc173234996 \h </w:instrText>
         </w:r>
         <w:r>
           <w:rPr>
@@ -4316,7 +4297,7 @@
           <w:lang w:val="id-ID" w:eastAsia="id-ID"/>
         </w:rPr>
       </w:pPr>
-      <w:hyperlink w:anchor="_Toc173227962" w:history="1">
+      <w:hyperlink w:anchor="_Toc173234997" w:history="1">
         <w:r>
           <w:rPr>
             <w:rStyle w:val="Hyperlink"/>
@@ -4364,7 +4345,7 @@
             <w:noProof/>
             <w:webHidden/>
           </w:rPr>
-          <w:instrText xml:space="preserve"> PAGEREF _Toc173227962 \h </w:instrText>
+          <w:instrText xml:space="preserve"> PAGEREF _Toc173234997 \h </w:instrText>
         </w:r>
         <w:r>
           <w:rPr>
@@ -4384,7 +4365,7 @@
             <w:noProof/>
             <w:webHidden/>
           </w:rPr>
-          <w:t>17</w:t>
+          <w:t>16</w:t>
         </w:r>
         <w:r>
           <w:rPr>
@@ -4408,7 +4389,7 @@
           <w:lang w:val="id-ID" w:eastAsia="id-ID"/>
         </w:rPr>
       </w:pPr>
-      <w:hyperlink w:anchor="_Toc173227963" w:history="1">
+      <w:hyperlink w:anchor="_Toc173234998" w:history="1">
         <w:r>
           <w:rPr>
             <w:rStyle w:val="Hyperlink"/>
@@ -4462,7 +4443,7 @@
             <w:noProof/>
             <w:webHidden/>
           </w:rPr>
-          <w:instrText xml:space="preserve"> PAGEREF _Toc173227963 \h </w:instrText>
+          <w:instrText xml:space="preserve"> PAGEREF _Toc173234998 \h </w:instrText>
         </w:r>
         <w:r>
           <w:rPr>
@@ -4482,7 +4463,7 @@
             <w:noProof/>
             <w:webHidden/>
           </w:rPr>
-          <w:t>20</w:t>
+          <w:t>19</w:t>
         </w:r>
         <w:r>
           <w:rPr>
@@ -4506,7 +4487,7 @@
           <w:lang w:val="id-ID" w:eastAsia="id-ID"/>
         </w:rPr>
       </w:pPr>
-      <w:hyperlink w:anchor="_Toc173227964" w:history="1">
+      <w:hyperlink w:anchor="_Toc173234999" w:history="1">
         <w:r>
           <w:rPr>
             <w:rStyle w:val="Hyperlink"/>
@@ -4560,7 +4541,7 @@
             <w:noProof/>
             <w:webHidden/>
           </w:rPr>
-          <w:instrText xml:space="preserve"> PAGEREF _Toc173227964 \h </w:instrText>
+          <w:instrText xml:space="preserve"> PAGEREF _Toc173234999 \h </w:instrText>
         </w:r>
         <w:r>
           <w:rPr>
@@ -4580,7 +4561,7 @@
             <w:noProof/>
             <w:webHidden/>
           </w:rPr>
-          <w:t>21</w:t>
+          <w:t>20</w:t>
         </w:r>
         <w:r>
           <w:rPr>
@@ -4604,7 +4585,7 @@
           <w:lang w:val="id-ID" w:eastAsia="id-ID"/>
         </w:rPr>
       </w:pPr>
-      <w:hyperlink w:anchor="_Toc173227965" w:history="1">
+      <w:hyperlink w:anchor="_Toc173235000" w:history="1">
         <w:r>
           <w:rPr>
             <w:rStyle w:val="Hyperlink"/>
@@ -4653,7 +4634,7 @@
             <w:noProof/>
             <w:webHidden/>
           </w:rPr>
-          <w:instrText xml:space="preserve"> PAGEREF _Toc173227965 \h </w:instrText>
+          <w:instrText xml:space="preserve"> PAGEREF _Toc173235000 \h </w:instrText>
         </w:r>
         <w:r>
           <w:rPr>
@@ -4673,7 +4654,7 @@
             <w:noProof/>
             <w:webHidden/>
           </w:rPr>
-          <w:t>21</w:t>
+          <w:t>20</w:t>
         </w:r>
         <w:r>
           <w:rPr>
@@ -4697,7 +4678,7 @@
           <w:lang w:val="id-ID" w:eastAsia="id-ID"/>
         </w:rPr>
       </w:pPr>
-      <w:hyperlink w:anchor="_Toc173227966" w:history="1">
+      <w:hyperlink w:anchor="_Toc173235001" w:history="1">
         <w:r>
           <w:rPr>
             <w:rStyle w:val="Hyperlink"/>
@@ -4759,7 +4740,7 @@
             <w:noProof/>
             <w:webHidden/>
           </w:rPr>
-          <w:instrText xml:space="preserve"> PAGEREF _Toc173227966 \h </w:instrText>
+          <w:instrText xml:space="preserve"> PAGEREF _Toc173235001 \h </w:instrText>
         </w:r>
         <w:r>
           <w:rPr>
@@ -4779,7 +4760,7 @@
             <w:noProof/>
             <w:webHidden/>
           </w:rPr>
-          <w:t>23</w:t>
+          <w:t>22</w:t>
         </w:r>
         <w:r>
           <w:rPr>
@@ -4803,7 +4784,7 @@
           <w:lang w:val="id-ID" w:eastAsia="id-ID"/>
         </w:rPr>
       </w:pPr>
-      <w:hyperlink w:anchor="_Toc173227967" w:history="1">
+      <w:hyperlink w:anchor="_Toc173235002" w:history="1">
         <w:r>
           <w:rPr>
             <w:rStyle w:val="Hyperlink"/>
@@ -4850,7 +4831,7 @@
             <w:noProof/>
             <w:webHidden/>
           </w:rPr>
-          <w:instrText xml:space="preserve"> PAGEREF _Toc173227967 \h </w:instrText>
+          <w:instrText xml:space="preserve"> PAGEREF _Toc173235002 \h </w:instrText>
         </w:r>
         <w:r>
           <w:rPr>
@@ -4870,7 +4851,7 @@
             <w:noProof/>
             <w:webHidden/>
           </w:rPr>
-          <w:t>23</w:t>
+          <w:t>22</w:t>
         </w:r>
         <w:r>
           <w:rPr>
@@ -4894,7 +4875,7 @@
           <w:lang w:val="id-ID" w:eastAsia="id-ID"/>
         </w:rPr>
       </w:pPr>
-      <w:hyperlink w:anchor="_Toc173227968" w:history="1">
+      <w:hyperlink w:anchor="_Toc173235003" w:history="1">
         <w:r>
           <w:rPr>
             <w:rStyle w:val="Hyperlink"/>
@@ -4929,7 +4910,7 @@
             <w:noProof/>
             <w:webHidden/>
           </w:rPr>
-          <w:instrText xml:space="preserve"> PAGEREF _Toc173227968 \h </w:instrText>
+          <w:instrText xml:space="preserve"> PAGEREF _Toc173235003 \h </w:instrText>
         </w:r>
         <w:r>
           <w:rPr>
@@ -4949,7 +4930,7 @@
             <w:noProof/>
             <w:webHidden/>
           </w:rPr>
-          <w:t>25</w:t>
+          <w:t>24</w:t>
         </w:r>
         <w:r>
           <w:rPr>
@@ -4973,7 +4954,7 @@
           <w:lang w:val="id-ID" w:eastAsia="id-ID"/>
         </w:rPr>
       </w:pPr>
-      <w:hyperlink w:anchor="_Toc173227969" w:history="1">
+      <w:hyperlink w:anchor="_Toc173235004" w:history="1">
         <w:r>
           <w:rPr>
             <w:rStyle w:val="Hyperlink"/>
@@ -5037,7 +5018,7 @@
             <w:noProof/>
             <w:webHidden/>
           </w:rPr>
-          <w:instrText xml:space="preserve"> PAGEREF _Toc173227969 \h </w:instrText>
+          <w:instrText xml:space="preserve"> PAGEREF _Toc173235004 \h </w:instrText>
         </w:r>
         <w:r>
           <w:rPr>
@@ -5057,7 +5038,7 @@
             <w:noProof/>
             <w:webHidden/>
           </w:rPr>
-          <w:t>25</w:t>
+          <w:t>24</w:t>
         </w:r>
         <w:r>
           <w:rPr>
@@ -5081,7 +5062,7 @@
           <w:lang w:val="id-ID" w:eastAsia="id-ID"/>
         </w:rPr>
       </w:pPr>
-      <w:hyperlink w:anchor="_Toc173227970" w:history="1">
+      <w:hyperlink w:anchor="_Toc173235005" w:history="1">
         <w:r>
           <w:rPr>
             <w:rStyle w:val="Hyperlink"/>
@@ -5128,7 +5109,7 @@
             <w:noProof/>
             <w:webHidden/>
           </w:rPr>
-          <w:instrText xml:space="preserve"> PAGEREF _Toc173227970 \h </w:instrText>
+          <w:instrText xml:space="preserve"> PAGEREF _Toc173235005 \h </w:instrText>
         </w:r>
         <w:r>
           <w:rPr>
@@ -5148,7 +5129,7 @@
             <w:noProof/>
             <w:webHidden/>
           </w:rPr>
-          <w:t>25</w:t>
+          <w:t>24</w:t>
         </w:r>
         <w:r>
           <w:rPr>
@@ -5172,7 +5153,7 @@
           <w:lang w:val="id-ID" w:eastAsia="id-ID"/>
         </w:rPr>
       </w:pPr>
-      <w:hyperlink w:anchor="_Toc173227971" w:history="1">
+      <w:hyperlink w:anchor="_Toc173235006" w:history="1">
         <w:r>
           <w:rPr>
             <w:rStyle w:val="Hyperlink"/>
@@ -5218,7 +5199,7 @@
             <w:noProof/>
             <w:webHidden/>
           </w:rPr>
-          <w:instrText xml:space="preserve"> PAGEREF _Toc173227971 \h </w:instrText>
+          <w:instrText xml:space="preserve"> PAGEREF _Toc173235006 \h </w:instrText>
         </w:r>
         <w:r>
           <w:rPr>
@@ -5238,7 +5219,7 @@
             <w:noProof/>
             <w:webHidden/>
           </w:rPr>
-          <w:t>26</w:t>
+          <w:t>25</w:t>
         </w:r>
         <w:r>
           <w:rPr>
@@ -5262,7 +5243,7 @@
           <w:lang w:val="id-ID" w:eastAsia="id-ID"/>
         </w:rPr>
       </w:pPr>
-      <w:hyperlink w:anchor="_Toc173227972" w:history="1">
+      <w:hyperlink w:anchor="_Toc173235007" w:history="1">
         <w:r>
           <w:rPr>
             <w:rStyle w:val="Hyperlink"/>
@@ -5289,7 +5270,7 @@
             <w:noProof/>
             <w:webHidden/>
           </w:rPr>
-          <w:instrText xml:space="preserve"> PAGEREF _Toc173227972 \h </w:instrText>
+          <w:instrText xml:space="preserve"> PAGEREF _Toc173235007 \h </w:instrText>
         </w:r>
         <w:r>
           <w:rPr>
@@ -5309,7 +5290,7 @@
             <w:noProof/>
             <w:webHidden/>
           </w:rPr>
-          <w:t>34</w:t>
+          <w:t>33</w:t>
         </w:r>
         <w:r>
           <w:rPr>
@@ -5333,7 +5314,7 @@
           <w:lang w:val="id-ID" w:eastAsia="id-ID"/>
         </w:rPr>
       </w:pPr>
-      <w:hyperlink w:anchor="_Toc173227973" w:history="1">
+      <w:hyperlink w:anchor="_Toc173235008" w:history="1">
         <w:r>
           <w:rPr>
             <w:rStyle w:val="Hyperlink"/>
@@ -5388,7 +5369,7 @@
             <w:noProof/>
             <w:webHidden/>
           </w:rPr>
-          <w:instrText xml:space="preserve"> PAGEREF _Toc173227973 \h </w:instrText>
+          <w:instrText xml:space="preserve"> PAGEREF _Toc173235008 \h </w:instrText>
         </w:r>
         <w:r>
           <w:rPr>
@@ -5408,7 +5389,7 @@
             <w:noProof/>
             <w:webHidden/>
           </w:rPr>
-          <w:t>34</w:t>
+          <w:t>33</w:t>
         </w:r>
         <w:r>
           <w:rPr>
@@ -5432,7 +5413,7 @@
           <w:lang w:val="id-ID" w:eastAsia="id-ID"/>
         </w:rPr>
       </w:pPr>
-      <w:hyperlink w:anchor="_Toc173227974" w:history="1">
+      <w:hyperlink w:anchor="_Toc173235009" w:history="1">
         <w:r>
           <w:rPr>
             <w:rStyle w:val="Hyperlink"/>
@@ -5480,7 +5461,7 @@
             <w:noProof/>
             <w:webHidden/>
           </w:rPr>
-          <w:instrText xml:space="preserve"> PAGEREF _Toc173227974 \h </w:instrText>
+          <w:instrText xml:space="preserve"> PAGEREF _Toc173235009 \h </w:instrText>
         </w:r>
         <w:r>
           <w:rPr>
@@ -5500,7 +5481,7 @@
             <w:noProof/>
             <w:webHidden/>
           </w:rPr>
-          <w:t>35</w:t>
+          <w:t>34</w:t>
         </w:r>
         <w:r>
           <w:rPr>
@@ -5524,7 +5505,7 @@
           <w:lang w:val="id-ID" w:eastAsia="id-ID"/>
         </w:rPr>
       </w:pPr>
-      <w:hyperlink w:anchor="_Toc173227975" w:history="1">
+      <w:hyperlink w:anchor="_Toc173235010" w:history="1">
         <w:r>
           <w:rPr>
             <w:rStyle w:val="Hyperlink"/>
@@ -5572,7 +5553,7 @@
             <w:noProof/>
             <w:webHidden/>
           </w:rPr>
-          <w:instrText xml:space="preserve"> PAGEREF _Toc173227975 \h </w:instrText>
+          <w:instrText xml:space="preserve"> PAGEREF _Toc173235010 \h </w:instrText>
         </w:r>
         <w:r>
           <w:rPr>
@@ -5592,7 +5573,7 @@
             <w:noProof/>
             <w:webHidden/>
           </w:rPr>
-          <w:t>36</w:t>
+          <w:t>35</w:t>
         </w:r>
         <w:r>
           <w:rPr>
@@ -5616,7 +5597,7 @@
           <w:lang w:val="id-ID" w:eastAsia="id-ID"/>
         </w:rPr>
       </w:pPr>
-      <w:hyperlink w:anchor="_Toc173227976" w:history="1">
+      <w:hyperlink w:anchor="_Toc173235011" w:history="1">
         <w:r>
           <w:rPr>
             <w:rStyle w:val="Hyperlink"/>
@@ -5664,7 +5645,7 @@
             <w:noProof/>
             <w:webHidden/>
           </w:rPr>
-          <w:instrText xml:space="preserve"> PAGEREF _Toc173227976 \h </w:instrText>
+          <w:instrText xml:space="preserve"> PAGEREF _Toc173235011 \h </w:instrText>
         </w:r>
         <w:r>
           <w:rPr>
@@ -5684,7 +5665,7 @@
             <w:noProof/>
             <w:webHidden/>
           </w:rPr>
-          <w:t>39</w:t>
+          <w:t>38</w:t>
         </w:r>
         <w:r>
           <w:rPr>
@@ -5708,7 +5689,7 @@
           <w:lang w:val="id-ID" w:eastAsia="id-ID"/>
         </w:rPr>
       </w:pPr>
-      <w:hyperlink w:anchor="_Toc173227977" w:history="1">
+      <w:hyperlink w:anchor="_Toc173235012" w:history="1">
         <w:r>
           <w:rPr>
             <w:rStyle w:val="Hyperlink"/>
@@ -5756,7 +5737,7 @@
             <w:noProof/>
             <w:webHidden/>
           </w:rPr>
-          <w:instrText xml:space="preserve"> PAGEREF _Toc173227977 \h </w:instrText>
+          <w:instrText xml:space="preserve"> PAGEREF _Toc173235012 \h </w:instrText>
         </w:r>
         <w:r>
           <w:rPr>
@@ -5776,7 +5757,7 @@
             <w:noProof/>
             <w:webHidden/>
           </w:rPr>
-          <w:t>40</w:t>
+          <w:t>39</w:t>
         </w:r>
         <w:r>
           <w:rPr>
@@ -5800,7 +5781,7 @@
           <w:lang w:val="id-ID" w:eastAsia="id-ID"/>
         </w:rPr>
       </w:pPr>
-      <w:hyperlink w:anchor="_Toc173227978" w:history="1">
+      <w:hyperlink w:anchor="_Toc173235013" w:history="1">
         <w:r>
           <w:rPr>
             <w:rStyle w:val="Hyperlink"/>
@@ -5824,8 +5805,16 @@
           <w:rPr>
             <w:rStyle w:val="Hyperlink"/>
             <w:noProof/>
-          </w:rPr>
-          <w:t>Menghitung Evaluasi Sumber Daya</w:t>
+            <w:lang w:val="id-ID"/>
+          </w:rPr>
+          <w:t xml:space="preserve">Kategori </w:t>
+        </w:r>
+        <w:r>
+          <w:rPr>
+            <w:rStyle w:val="Hyperlink"/>
+            <w:noProof/>
+          </w:rPr>
+          <w:t>skor ROUGE</w:t>
         </w:r>
         <w:r>
           <w:rPr>
@@ -5846,7 +5835,7 @@
             <w:noProof/>
             <w:webHidden/>
           </w:rPr>
-          <w:instrText xml:space="preserve"> PAGEREF _Toc173227978 \h </w:instrText>
+          <w:instrText xml:space="preserve"> PAGEREF _Toc173235013 \h </w:instrText>
         </w:r>
         <w:r>
           <w:rPr>
@@ -5866,7 +5855,7 @@
             <w:noProof/>
             <w:webHidden/>
           </w:rPr>
-          <w:t>40</w:t>
+          <w:t>39</w:t>
         </w:r>
         <w:r>
           <w:rPr>
@@ -5890,7 +5879,7 @@
           <w:lang w:val="id-ID" w:eastAsia="id-ID"/>
         </w:rPr>
       </w:pPr>
-      <w:hyperlink w:anchor="_Toc173227979" w:history="1">
+      <w:hyperlink w:anchor="_Toc173235014" w:history="1">
         <w:r>
           <w:rPr>
             <w:rStyle w:val="Hyperlink"/>
@@ -5915,7 +5904,7 @@
             <w:rStyle w:val="Hyperlink"/>
             <w:noProof/>
           </w:rPr>
-          <w:t>Analisis Hasil</w:t>
+          <w:t>Menghitung Evaluasi Sumber Daya</w:t>
         </w:r>
         <w:r>
           <w:rPr>
@@ -5936,7 +5925,7 @@
             <w:noProof/>
             <w:webHidden/>
           </w:rPr>
-          <w:instrText xml:space="preserve"> PAGEREF _Toc173227979 \h </w:instrText>
+          <w:instrText xml:space="preserve"> PAGEREF _Toc173235014 \h </w:instrText>
         </w:r>
         <w:r>
           <w:rPr>
@@ -5956,7 +5945,7 @@
             <w:noProof/>
             <w:webHidden/>
           </w:rPr>
-          <w:t>41</w:t>
+          <w:t>40</w:t>
         </w:r>
         <w:r>
           <w:rPr>
@@ -5969,7 +5958,7 @@
     </w:p>
     <w:p>
       <w:pPr>
-        <w:pStyle w:val="TOC1"/>
+        <w:pStyle w:val="TOC2"/>
         <w:rPr>
           <w:rFonts w:asciiTheme="minorHAnsi" w:eastAsiaTheme="minorEastAsia" w:hAnsiTheme="minorHAnsi" w:cstheme="minorBidi"/>
           <w:bCs w:val="0"/>
@@ -5980,23 +5969,42 @@
           <w:lang w:val="id-ID" w:eastAsia="id-ID"/>
         </w:rPr>
       </w:pPr>
-      <w:hyperlink w:anchor="_Toc173227980" w:history="1">
+      <w:hyperlink w:anchor="_Toc173235015" w:history="1">
         <w:r>
           <w:rPr>
             <w:rStyle w:val="Hyperlink"/>
             <w:noProof/>
           </w:rPr>
-          <w:t>BAB V  KESIMPULAN DAN SARAN</w:t>
-        </w:r>
-        <w:r>
-          <w:rPr>
-            <w:noProof/>
-            <w:webHidden/>
+          <w:t>4.8</w:t>
+        </w:r>
+        <w:r>
+          <w:rPr>
+            <w:rFonts w:asciiTheme="minorHAnsi" w:eastAsiaTheme="minorEastAsia" w:hAnsiTheme="minorHAnsi" w:cstheme="minorBidi"/>
+            <w:bCs w:val="0"/>
+            <w:iCs w:val="0"/>
+            <w:noProof/>
+            <w:sz w:val="22"/>
+            <w:szCs w:val="22"/>
+            <w:lang w:val="id-ID" w:eastAsia="id-ID"/>
           </w:rPr>
           <w:tab/>
         </w:r>
         <w:r>
           <w:rPr>
+            <w:rStyle w:val="Hyperlink"/>
+            <w:noProof/>
+          </w:rPr>
+          <w:t>Analisis Hasil</w:t>
+        </w:r>
+        <w:r>
+          <w:rPr>
+            <w:noProof/>
+            <w:webHidden/>
+          </w:rPr>
+          <w:tab/>
+        </w:r>
+        <w:r>
+          <w:rPr>
             <w:noProof/>
             <w:webHidden/>
           </w:rPr>
@@ -6007,7 +6015,7 @@
             <w:noProof/>
             <w:webHidden/>
           </w:rPr>
-          <w:instrText xml:space="preserve"> PAGEREF _Toc173227980 \h </w:instrText>
+          <w:instrText xml:space="preserve"> PAGEREF _Toc173235015 \h </w:instrText>
         </w:r>
         <w:r>
           <w:rPr>
@@ -6027,7 +6035,7 @@
             <w:noProof/>
             <w:webHidden/>
           </w:rPr>
-          <w:t>43</w:t>
+          <w:t>41</w:t>
         </w:r>
         <w:r>
           <w:rPr>
@@ -6040,7 +6048,7 @@
     </w:p>
     <w:p>
       <w:pPr>
-        <w:pStyle w:val="TOC2"/>
+        <w:pStyle w:val="TOC1"/>
         <w:rPr>
           <w:rFonts w:asciiTheme="minorHAnsi" w:eastAsiaTheme="minorEastAsia" w:hAnsiTheme="minorHAnsi" w:cstheme="minorBidi"/>
           <w:bCs w:val="0"/>
@@ -6051,7 +6059,78 @@
           <w:lang w:val="id-ID" w:eastAsia="id-ID"/>
         </w:rPr>
       </w:pPr>
-      <w:hyperlink w:anchor="_Toc173227981" w:history="1">
+      <w:hyperlink w:anchor="_Toc173235016" w:history="1">
+        <w:r>
+          <w:rPr>
+            <w:rStyle w:val="Hyperlink"/>
+            <w:noProof/>
+          </w:rPr>
+          <w:t>BAB V  KESIMPULAN DAN SARAN</w:t>
+        </w:r>
+        <w:r>
+          <w:rPr>
+            <w:noProof/>
+            <w:webHidden/>
+          </w:rPr>
+          <w:tab/>
+        </w:r>
+        <w:r>
+          <w:rPr>
+            <w:noProof/>
+            <w:webHidden/>
+          </w:rPr>
+          <w:fldChar w:fldCharType="begin"/>
+        </w:r>
+        <w:r>
+          <w:rPr>
+            <w:noProof/>
+            <w:webHidden/>
+          </w:rPr>
+          <w:instrText xml:space="preserve"> PAGEREF _Toc173235016 \h </w:instrText>
+        </w:r>
+        <w:r>
+          <w:rPr>
+            <w:noProof/>
+            <w:webHidden/>
+          </w:rPr>
+        </w:r>
+        <w:r>
+          <w:rPr>
+            <w:noProof/>
+            <w:webHidden/>
+          </w:rPr>
+          <w:fldChar w:fldCharType="separate"/>
+        </w:r>
+        <w:r>
+          <w:rPr>
+            <w:noProof/>
+            <w:webHidden/>
+          </w:rPr>
+          <w:t>43</w:t>
+        </w:r>
+        <w:r>
+          <w:rPr>
+            <w:noProof/>
+            <w:webHidden/>
+          </w:rPr>
+          <w:fldChar w:fldCharType="end"/>
+        </w:r>
+      </w:hyperlink>
+    </w:p>
+    <w:p>
+      <w:pPr>
+        <w:pStyle w:val="TOC2"/>
+        <w:rPr>
+          <w:rFonts w:asciiTheme="minorHAnsi" w:eastAsiaTheme="minorEastAsia" w:hAnsiTheme="minorHAnsi" w:cstheme="minorBidi"/>
+          <w:bCs w:val="0"/>
+          <w:iCs w:val="0"/>
+          <w:noProof/>
+          <w:sz w:val="22"/>
+          <w:szCs w:val="22"/>
+          <w:lang w:val="id-ID" w:eastAsia="id-ID"/>
+        </w:rPr>
+      </w:pPr>
+      <w:hyperlink w:anchor="_Toc173235017" w:history="1">
         <w:r>
           <w:rPr>
             <w:rStyle w:val="Hyperlink"/>
@@ -6099,7 +6178,7 @@
             <w:noProof/>
             <w:webHidden/>
           </w:rPr>
-          <w:instrText xml:space="preserve"> PAGEREF _Toc173227981 \h </w:instrText>
+          <w:instrText xml:space="preserve"> PAGEREF _Toc173235017 \h </w:instrText>
         </w:r>
         <w:r>
           <w:rPr>
@@ -6143,7 +6222,7 @@
           <w:lang w:val="id-ID" w:eastAsia="id-ID"/>
         </w:rPr>
       </w:pPr>
-      <w:hyperlink w:anchor="_Toc173227982" w:history="1">
+      <w:hyperlink w:anchor="_Toc173235018" w:history="1">
         <w:r>
           <w:rPr>
             <w:rStyle w:val="Hyperlink"/>
@@ -6191,7 +6270,7 @@
             <w:noProof/>
             <w:webHidden/>
           </w:rPr>
-          <w:instrText xml:space="preserve"> PAGEREF _Toc173227982 \h </w:instrText>
+          <w:instrText xml:space="preserve"> PAGEREF _Toc173235018 \h </w:instrText>
         </w:r>
         <w:r>
           <w:rPr>
@@ -6235,7 +6314,7 @@
           <w:lang w:val="id-ID" w:eastAsia="id-ID"/>
         </w:rPr>
       </w:pPr>
-      <w:hyperlink w:anchor="_Toc173227983" w:history="1">
+      <w:hyperlink w:anchor="_Toc173235019" w:history="1">
         <w:r>
           <w:rPr>
             <w:rStyle w:val="Hyperlink"/>
@@ -6262,7 +6341,7 @@
             <w:noProof/>
             <w:webHidden/>
           </w:rPr>
-          <w:instrText xml:space="preserve"> PAGEREF _Toc173227983 \h </w:instrText>
+          <w:instrText xml:space="preserve"> PAGEREF _Toc173235019 \h </w:instrText>
         </w:r>
         <w:r>
           <w:rPr>
@@ -6329,7 +6408,7 @@
           <w:color w:val="FFFFFF" w:themeColor="background1"/>
         </w:rPr>
       </w:pPr>
-      <w:bookmarkStart w:id="9" w:name="_Toc173227945"/>
+      <w:bookmarkStart w:id="9" w:name="_Toc173234980"/>
       <w:r>
         <w:rPr>
           <w:color w:val="FFFFFF" w:themeColor="background1"/>
@@ -6413,7 +6492,7 @@
         </w:rPr>
         <w:fldChar w:fldCharType="separate"/>
       </w:r>
-      <w:hyperlink w:anchor="_Toc173227984" w:history="1">
+      <w:hyperlink w:anchor="_Toc173235020" w:history="1">
         <w:r>
           <w:rPr>
             <w:rStyle w:val="Hyperlink"/>
@@ -6448,7 +6527,7 @@
             <w:noProof/>
             <w:webHidden/>
           </w:rPr>
-          <w:instrText xml:space="preserve"> PAGEREF _Toc173227984 \h </w:instrText>
+          <w:instrText xml:space="preserve"> PAGEREF _Toc173235020 \h </w:instrText>
         </w:r>
         <w:r>
           <w:rPr>
@@ -6496,7 +6575,7 @@
           <w:lang w:val="id-ID" w:eastAsia="id-ID"/>
         </w:rPr>
       </w:pPr>
-      <w:hyperlink w:anchor="_Toc173227985" w:history="1">
+      <w:hyperlink w:anchor="_Toc173235021" w:history="1">
         <w:r>
           <w:rPr>
             <w:rStyle w:val="Hyperlink"/>
@@ -6531,7 +6610,7 @@
             <w:noProof/>
             <w:webHidden/>
           </w:rPr>
-          <w:instrText xml:space="preserve"> PAGEREF _Toc173227985 \h </w:instrText>
+          <w:instrText xml:space="preserve"> PAGEREF _Toc173235021 \h </w:instrText>
         </w:r>
         <w:r>
           <w:rPr>
@@ -6551,7 +6630,7 @@
             <w:noProof/>
             <w:webHidden/>
           </w:rPr>
-          <w:t>13</w:t>
+          <w:t>12</w:t>
         </w:r>
         <w:r>
           <w:rPr>
@@ -6579,7 +6658,7 @@
           <w:lang w:val="id-ID" w:eastAsia="id-ID"/>
         </w:rPr>
       </w:pPr>
-      <w:hyperlink w:anchor="_Toc173227986" w:history="1">
+      <w:hyperlink w:anchor="_Toc173235022" w:history="1">
         <w:r>
           <w:rPr>
             <w:rStyle w:val="Hyperlink"/>
@@ -6614,7 +6693,7 @@
             <w:noProof/>
             <w:webHidden/>
           </w:rPr>
-          <w:instrText xml:space="preserve"> PAGEREF _Toc173227986 \h </w:instrText>
+          <w:instrText xml:space="preserve"> PAGEREF _Toc173235022 \h </w:instrText>
         </w:r>
         <w:r>
           <w:rPr>
@@ -6662,7 +6741,7 @@
           <w:lang w:val="id-ID" w:eastAsia="id-ID"/>
         </w:rPr>
       </w:pPr>
-      <w:hyperlink w:anchor="_Toc173227987" w:history="1">
+      <w:hyperlink w:anchor="_Toc173235023" w:history="1">
         <w:r>
           <w:rPr>
             <w:rStyle w:val="Hyperlink"/>
@@ -6697,7 +6776,7 @@
             <w:noProof/>
             <w:webHidden/>
           </w:rPr>
-          <w:instrText xml:space="preserve"> PAGEREF _Toc173227987 \h </w:instrText>
+          <w:instrText xml:space="preserve"> PAGEREF _Toc173235023 \h </w:instrText>
         </w:r>
         <w:r>
           <w:rPr>
@@ -6717,7 +6796,7 @@
             <w:noProof/>
             <w:webHidden/>
           </w:rPr>
-          <w:t>14</w:t>
+          <w:t>13</w:t>
         </w:r>
         <w:r>
           <w:rPr>
@@ -6745,7 +6824,7 @@
           <w:lang w:val="id-ID" w:eastAsia="id-ID"/>
         </w:rPr>
       </w:pPr>
-      <w:hyperlink w:anchor="_Toc173227988" w:history="1">
+      <w:hyperlink w:anchor="_Toc173235024" w:history="1">
         <w:r>
           <w:rPr>
             <w:rStyle w:val="Hyperlink"/>
@@ -6795,7 +6874,7 @@
             <w:noProof/>
             <w:webHidden/>
           </w:rPr>
-          <w:instrText xml:space="preserve"> PAGEREF _Toc173227988 \h </w:instrText>
+          <w:instrText xml:space="preserve"> PAGEREF _Toc173235024 \h </w:instrText>
         </w:r>
         <w:r>
           <w:rPr>
@@ -6815,7 +6894,7 @@
             <w:noProof/>
             <w:webHidden/>
           </w:rPr>
-          <w:t>19</w:t>
+          <w:t>18</w:t>
         </w:r>
         <w:r>
           <w:rPr>
@@ -6843,7 +6922,7 @@
           <w:lang w:val="id-ID" w:eastAsia="id-ID"/>
         </w:rPr>
       </w:pPr>
-      <w:hyperlink w:anchor="_Toc173227989" w:history="1">
+      <w:hyperlink w:anchor="_Toc173235025" w:history="1">
         <w:r>
           <w:rPr>
             <w:rStyle w:val="Hyperlink"/>
@@ -6878,7 +6957,7 @@
             <w:noProof/>
             <w:webHidden/>
           </w:rPr>
-          <w:instrText xml:space="preserve"> PAGEREF _Toc173227989 \h </w:instrText>
+          <w:instrText xml:space="preserve"> PAGEREF _Toc173235025 \h </w:instrText>
         </w:r>
         <w:r>
           <w:rPr>
@@ -6898,7 +6977,7 @@
             <w:noProof/>
             <w:webHidden/>
           </w:rPr>
-          <w:t>25</w:t>
+          <w:t>24</w:t>
         </w:r>
         <w:r>
           <w:rPr>
@@ -6926,7 +7005,7 @@
           <w:lang w:val="id-ID" w:eastAsia="id-ID"/>
         </w:rPr>
       </w:pPr>
-      <w:hyperlink w:anchor="_Toc173227990" w:history="1">
+      <w:hyperlink w:anchor="_Toc173235026" w:history="1">
         <w:r>
           <w:rPr>
             <w:rStyle w:val="Hyperlink"/>
@@ -6961,7 +7040,7 @@
             <w:noProof/>
             <w:webHidden/>
           </w:rPr>
-          <w:instrText xml:space="preserve"> PAGEREF _Toc173227990 \h </w:instrText>
+          <w:instrText xml:space="preserve"> PAGEREF _Toc173235026 \h </w:instrText>
         </w:r>
         <w:r>
           <w:rPr>
@@ -6981,7 +7060,7 @@
             <w:noProof/>
             <w:webHidden/>
           </w:rPr>
-          <w:t>25</w:t>
+          <w:t>24</w:t>
         </w:r>
         <w:r>
           <w:rPr>
@@ -7009,7 +7088,7 @@
           <w:lang w:val="id-ID" w:eastAsia="id-ID"/>
         </w:rPr>
       </w:pPr>
-      <w:hyperlink w:anchor="_Toc173227991" w:history="1">
+      <w:hyperlink w:anchor="_Toc173235027" w:history="1">
         <w:r>
           <w:rPr>
             <w:rStyle w:val="Hyperlink"/>
@@ -7044,7 +7123,7 @@
             <w:noProof/>
             <w:webHidden/>
           </w:rPr>
-          <w:instrText xml:space="preserve"> PAGEREF _Toc173227991 \h </w:instrText>
+          <w:instrText xml:space="preserve"> PAGEREF _Toc173235027 \h </w:instrText>
         </w:r>
         <w:r>
           <w:rPr>
@@ -7064,7 +7143,7 @@
             <w:noProof/>
             <w:webHidden/>
           </w:rPr>
-          <w:t>27</w:t>
+          <w:t>26</w:t>
         </w:r>
         <w:r>
           <w:rPr>
@@ -7092,7 +7171,7 @@
           <w:lang w:val="id-ID" w:eastAsia="id-ID"/>
         </w:rPr>
       </w:pPr>
-      <w:hyperlink w:anchor="_Toc173227992" w:history="1">
+      <w:hyperlink w:anchor="_Toc173235028" w:history="1">
         <w:r>
           <w:rPr>
             <w:rStyle w:val="Hyperlink"/>
@@ -7106,7 +7185,16 @@
             <w:noProof/>
             <w:lang w:val="en-US"/>
           </w:rPr>
-          <w:t xml:space="preserve"> Konfigurasi FastLanguageModel.from_pretrained</w:t>
+          <w:t xml:space="preserve"> Konfigurasi </w:t>
+        </w:r>
+        <w:r>
+          <w:rPr>
+            <w:rStyle w:val="Hyperlink"/>
+            <w:i/>
+            <w:noProof/>
+            <w:lang w:val="en-US"/>
+          </w:rPr>
+          <w:t>FastLanguageModel.from_pretrained</w:t>
         </w:r>
         <w:r>
           <w:rPr>
@@ -7127,7 +7215,7 @@
             <w:noProof/>
             <w:webHidden/>
           </w:rPr>
-          <w:instrText xml:space="preserve"> PAGEREF _Toc173227992 \h </w:instrText>
+          <w:instrText xml:space="preserve"> PAGEREF _Toc173235028 \h </w:instrText>
         </w:r>
         <w:r>
           <w:rPr>
@@ -7147,7 +7235,7 @@
             <w:noProof/>
             <w:webHidden/>
           </w:rPr>
-          <w:t>37</w:t>
+          <w:t>36</w:t>
         </w:r>
         <w:r>
           <w:rPr>
@@ -7175,7 +7263,7 @@
           <w:lang w:val="id-ID" w:eastAsia="id-ID"/>
         </w:rPr>
       </w:pPr>
-      <w:hyperlink w:anchor="_Toc173227993" w:history="1">
+      <w:hyperlink w:anchor="_Toc173235029" w:history="1">
         <w:r>
           <w:rPr>
             <w:rStyle w:val="Hyperlink"/>
@@ -7210,7 +7298,7 @@
             <w:noProof/>
             <w:webHidden/>
           </w:rPr>
-          <w:instrText xml:space="preserve"> PAGEREF _Toc173227993 \h </w:instrText>
+          <w:instrText xml:space="preserve"> PAGEREF _Toc173235029 \h </w:instrText>
         </w:r>
         <w:r>
           <w:rPr>
@@ -7258,7 +7346,7 @@
           <w:lang w:val="id-ID" w:eastAsia="id-ID"/>
         </w:rPr>
       </w:pPr>
-      <w:hyperlink w:anchor="_Toc173227994" w:history="1">
+      <w:hyperlink w:anchor="_Toc173235030" w:history="1">
         <w:r>
           <w:rPr>
             <w:rStyle w:val="Hyperlink"/>
@@ -7317,7 +7405,7 @@
             <w:noProof/>
             <w:webHidden/>
           </w:rPr>
-          <w:instrText xml:space="preserve"> PAGEREF _Toc173227994 \h </w:instrText>
+          <w:instrText xml:space="preserve"> PAGEREF _Toc173235030 \h </w:instrText>
         </w:r>
         <w:r>
           <w:rPr>
@@ -7337,7 +7425,7 @@
             <w:noProof/>
             <w:webHidden/>
           </w:rPr>
-          <w:t>38</w:t>
+          <w:t>37</w:t>
         </w:r>
         <w:r>
           <w:rPr>
@@ -7365,7 +7453,7 @@
           <w:lang w:val="id-ID" w:eastAsia="id-ID"/>
         </w:rPr>
       </w:pPr>
-      <w:hyperlink w:anchor="_Toc173227995" w:history="1">
+      <w:hyperlink w:anchor="_Toc173235031" w:history="1">
         <w:r>
           <w:rPr>
             <w:rStyle w:val="Hyperlink"/>
@@ -7424,7 +7512,7 @@
             <w:noProof/>
             <w:webHidden/>
           </w:rPr>
-          <w:instrText xml:space="preserve"> PAGEREF _Toc173227995 \h </w:instrText>
+          <w:instrText xml:space="preserve"> PAGEREF _Toc173235031 \h </w:instrText>
         </w:r>
         <w:r>
           <w:rPr>
@@ -7472,7 +7560,7 @@
           <w:lang w:val="id-ID" w:eastAsia="id-ID"/>
         </w:rPr>
       </w:pPr>
-      <w:hyperlink w:anchor="_Toc173227996" w:history="1">
+      <w:hyperlink w:anchor="_Toc173235032" w:history="1">
         <w:r>
           <w:rPr>
             <w:rStyle w:val="Hyperlink"/>
@@ -7514,7 +7602,7 @@
             <w:noProof/>
             <w:webHidden/>
           </w:rPr>
-          <w:instrText xml:space="preserve"> PAGEREF _Toc173227996 \h </w:instrText>
+          <w:instrText xml:space="preserve"> PAGEREF _Toc173235032 \h </w:instrText>
         </w:r>
         <w:r>
           <w:rPr>
@@ -7534,7 +7622,7 @@
             <w:noProof/>
             <w:webHidden/>
           </w:rPr>
-          <w:t>40</w:t>
+          <w:t>39</w:t>
         </w:r>
         <w:r>
           <w:rPr>
@@ -7562,13 +7650,88 @@
           <w:lang w:val="id-ID" w:eastAsia="id-ID"/>
         </w:rPr>
       </w:pPr>
-      <w:hyperlink w:anchor="_Toc173227997" w:history="1">
+      <w:hyperlink w:anchor="_Toc173235033" w:history="1">
         <w:r>
           <w:rPr>
             <w:rStyle w:val="Hyperlink"/>
             <w:noProof/>
           </w:rPr>
-          <w:t xml:space="preserve">Tabel 4.6 Hitungan Waktu pada model saat </w:t>
+          <w:t>Tabel 4.6 Tabel Kategori Nilai Metrik ROUGE (Walker II, 2024)</w:t>
+        </w:r>
+        <w:r>
+          <w:rPr>
+            <w:noProof/>
+            <w:webHidden/>
+          </w:rPr>
+          <w:tab/>
+        </w:r>
+        <w:r>
+          <w:rPr>
+            <w:noProof/>
+            <w:webHidden/>
+          </w:rPr>
+          <w:fldChar w:fldCharType="begin"/>
+        </w:r>
+        <w:r>
+          <w:rPr>
+            <w:noProof/>
+            <w:webHidden/>
+          </w:rPr>
+          <w:instrText xml:space="preserve"> PAGEREF _Toc173235033 \h </w:instrText>
+        </w:r>
+        <w:r>
+          <w:rPr>
+            <w:noProof/>
+            <w:webHidden/>
+          </w:rPr>
+        </w:r>
+        <w:r>
+          <w:rPr>
+            <w:noProof/>
+            <w:webHidden/>
+          </w:rPr>
+          <w:fldChar w:fldCharType="separate"/>
+        </w:r>
+        <w:r>
+          <w:rPr>
+            <w:noProof/>
+            <w:webHidden/>
+          </w:rPr>
+          <w:t>40</w:t>
+        </w:r>
+        <w:r>
+          <w:rPr>
+            <w:noProof/>
+            <w:webHidden/>
+          </w:rPr>
+          <w:fldChar w:fldCharType="end"/>
+        </w:r>
+      </w:hyperlink>
+    </w:p>
+    <w:p>
+      <w:pPr>
+        <w:pStyle w:val="TableofFigures"/>
+        <w:tabs>
+          <w:tab w:val="right" w:leader="dot" w:pos="8495"/>
+        </w:tabs>
+        <w:spacing w:line="360" w:lineRule="auto"/>
+        <w:rPr>
+          <w:rFonts w:asciiTheme="minorHAnsi" w:eastAsiaTheme="minorEastAsia" w:hAnsiTheme="minorHAnsi" w:cstheme="minorBidi"/>
+          <w:bCs w:val="0"/>
+          <w:iCs w:val="0"/>
+          <w:noProof/>
+          <w:sz w:val="22"/>
+          <w:szCs w:val="22"/>
+          <w:lang w:val="id-ID" w:eastAsia="id-ID"/>
+        </w:rPr>
+      </w:pPr>
+      <w:hyperlink w:anchor="_Toc173235034" w:history="1">
+        <w:r>
+          <w:rPr>
+            <w:rStyle w:val="Hyperlink"/>
+            <w:noProof/>
+          </w:rPr>
+          <w:t xml:space="preserve">Tabel 4.7 Hitungan Waktu pada model saat </w:t>
         </w:r>
         <w:r>
           <w:rPr>
@@ -7604,7 +7767,7 @@
             <w:noProof/>
             <w:webHidden/>
           </w:rPr>
-          <w:instrText xml:space="preserve"> PAGEREF _Toc173227997 \h </w:instrText>
+          <w:instrText xml:space="preserve"> PAGEREF _Toc173235034 \h </w:instrText>
         </w:r>
         <w:r>
           <w:rPr>
@@ -7676,7 +7839,7 @@
           <w:color w:val="FFFFFF" w:themeColor="background1"/>
         </w:rPr>
       </w:pPr>
-      <w:bookmarkStart w:id="10" w:name="_Toc173227946"/>
+      <w:bookmarkStart w:id="10" w:name="_Toc173234981"/>
       <w:r>
         <w:rPr>
           <w:color w:val="FFFFFF" w:themeColor="background1"/>
@@ -7749,7 +7912,7 @@
         </w:rPr>
         <w:fldChar w:fldCharType="separate"/>
       </w:r>
-      <w:hyperlink w:anchor="_Toc173228026" w:history="1">
+      <w:hyperlink w:anchor="_Toc173235035" w:history="1">
         <w:r>
           <w:rPr>
             <w:rStyle w:val="Hyperlink"/>
@@ -7806,7 +7969,7 @@
             <w:noProof/>
             <w:webHidden/>
           </w:rPr>
-          <w:instrText xml:space="preserve"> PAGEREF _Toc173228026 \h </w:instrText>
+          <w:instrText xml:space="preserve"> PAGEREF _Toc173235035 \h </w:instrText>
         </w:r>
         <w:r>
           <w:rPr>
@@ -7854,7 +8017,7 @@
           <w:lang w:val="id-ID" w:eastAsia="id-ID"/>
         </w:rPr>
       </w:pPr>
-      <w:hyperlink w:anchor="_Toc173228027" w:history="1">
+      <w:hyperlink w:anchor="_Toc173235036" w:history="1">
         <w:r>
           <w:rPr>
             <w:rStyle w:val="Hyperlink"/>
@@ -7919,7 +8082,7 @@
             <w:noProof/>
             <w:webHidden/>
           </w:rPr>
-          <w:instrText xml:space="preserve"> PAGEREF _Toc173228027 \h </w:instrText>
+          <w:instrText xml:space="preserve"> PAGEREF _Toc173235036 \h </w:instrText>
         </w:r>
         <w:r>
           <w:rPr>
@@ -7967,7 +8130,7 @@
           <w:lang w:val="id-ID" w:eastAsia="id-ID"/>
         </w:rPr>
       </w:pPr>
-      <w:hyperlink w:anchor="_Toc173228028" w:history="1">
+      <w:hyperlink w:anchor="_Toc173235037" w:history="1">
         <w:r>
           <w:rPr>
             <w:rStyle w:val="Hyperlink"/>
@@ -8019,7 +8182,7 @@
             <w:noProof/>
             <w:webHidden/>
           </w:rPr>
-          <w:instrText xml:space="preserve"> PAGEREF _Toc173228028 \h </w:instrText>
+          <w:instrText xml:space="preserve"> PAGEREF _Toc173235037 \h </w:instrText>
         </w:r>
         <w:r>
           <w:rPr>
@@ -8039,7 +8202,7 @@
             <w:noProof/>
             <w:webHidden/>
           </w:rPr>
-          <w:t>17</w:t>
+          <w:t>16</w:t>
         </w:r>
         <w:r>
           <w:rPr>
@@ -8067,7 +8230,7 @@
           <w:lang w:val="id-ID" w:eastAsia="id-ID"/>
         </w:rPr>
       </w:pPr>
-      <w:hyperlink w:anchor="_Toc173228029" w:history="1">
+      <w:hyperlink w:anchor="_Toc173235038" w:history="1">
         <w:r>
           <w:rPr>
             <w:rStyle w:val="Hyperlink"/>
@@ -8102,7 +8265,7 @@
             <w:noProof/>
             <w:webHidden/>
           </w:rPr>
-          <w:instrText xml:space="preserve"> PAGEREF _Toc173228029 \h </w:instrText>
+          <w:instrText xml:space="preserve"> PAGEREF _Toc173235038 \h </w:instrText>
         </w:r>
         <w:r>
           <w:rPr>
@@ -8122,7 +8285,7 @@
             <w:noProof/>
             <w:webHidden/>
           </w:rPr>
-          <w:t>18</w:t>
+          <w:t>17</w:t>
         </w:r>
         <w:r>
           <w:rPr>
@@ -8150,7 +8313,7 @@
           <w:lang w:val="id-ID" w:eastAsia="id-ID"/>
         </w:rPr>
       </w:pPr>
-      <w:hyperlink w:anchor="_Toc173228030" w:history="1">
+      <w:hyperlink w:anchor="_Toc173235039" w:history="1">
         <w:r>
           <w:rPr>
             <w:rStyle w:val="Hyperlink"/>
@@ -8185,7 +8348,7 @@
             <w:noProof/>
             <w:webHidden/>
           </w:rPr>
-          <w:instrText xml:space="preserve"> PAGEREF _Toc173228030 \h </w:instrText>
+          <w:instrText xml:space="preserve"> PAGEREF _Toc173235039 \h </w:instrText>
         </w:r>
         <w:r>
           <w:rPr>
@@ -8205,7 +8368,7 @@
             <w:noProof/>
             <w:webHidden/>
           </w:rPr>
-          <w:t>19</w:t>
+          <w:t>18</w:t>
         </w:r>
         <w:r>
           <w:rPr>
@@ -8233,7 +8396,7 @@
           <w:lang w:val="id-ID" w:eastAsia="id-ID"/>
         </w:rPr>
       </w:pPr>
-      <w:hyperlink w:anchor="_Toc173228031" w:history="1">
+      <w:hyperlink w:anchor="_Toc173235040" w:history="1">
         <w:r>
           <w:rPr>
             <w:rStyle w:val="Hyperlink"/>
@@ -8283,7 +8446,7 @@
             <w:noProof/>
             <w:webHidden/>
           </w:rPr>
-          <w:instrText xml:space="preserve"> PAGEREF _Toc173228031 \h </w:instrText>
+          <w:instrText xml:space="preserve"> PAGEREF _Toc173235040 \h </w:instrText>
         </w:r>
         <w:r>
           <w:rPr>
@@ -8303,7 +8466,7 @@
             <w:noProof/>
             <w:webHidden/>
           </w:rPr>
-          <w:t>26</w:t>
+          <w:t>25</w:t>
         </w:r>
         <w:r>
           <w:rPr>
@@ -8331,7 +8494,7 @@
           <w:lang w:val="id-ID" w:eastAsia="id-ID"/>
         </w:rPr>
       </w:pPr>
-      <w:hyperlink w:anchor="_Toc173228032" w:history="1">
+      <w:hyperlink w:anchor="_Toc173235041" w:history="1">
         <w:r>
           <w:rPr>
             <w:rStyle w:val="Hyperlink"/>
@@ -8366,7 +8529,7 @@
             <w:noProof/>
             <w:webHidden/>
           </w:rPr>
-          <w:instrText xml:space="preserve"> PAGEREF _Toc173228032 \h </w:instrText>
+          <w:instrText xml:space="preserve"> PAGEREF _Toc173235041 \h </w:instrText>
         </w:r>
         <w:r>
           <w:rPr>
@@ -8386,7 +8549,7 @@
             <w:noProof/>
             <w:webHidden/>
           </w:rPr>
-          <w:t>28</w:t>
+          <w:t>27</w:t>
         </w:r>
         <w:r>
           <w:rPr>
@@ -8414,7 +8577,7 @@
           <w:lang w:val="id-ID" w:eastAsia="id-ID"/>
         </w:rPr>
       </w:pPr>
-      <w:hyperlink w:anchor="_Toc173228033" w:history="1">
+      <w:hyperlink w:anchor="_Toc173235042" w:history="1">
         <w:r>
           <w:rPr>
             <w:rStyle w:val="Hyperlink"/>
@@ -8449,7 +8612,7 @@
             <w:noProof/>
             <w:webHidden/>
           </w:rPr>
-          <w:instrText xml:space="preserve"> PAGEREF _Toc173228033 \h </w:instrText>
+          <w:instrText xml:space="preserve"> PAGEREF _Toc173235042 \h </w:instrText>
         </w:r>
         <w:r>
           <w:rPr>
@@ -8469,7 +8632,7 @@
             <w:noProof/>
             <w:webHidden/>
           </w:rPr>
-          <w:t>30</w:t>
+          <w:t>29</w:t>
         </w:r>
         <w:r>
           <w:rPr>
@@ -8497,7 +8660,7 @@
           <w:lang w:val="id-ID" w:eastAsia="id-ID"/>
         </w:rPr>
       </w:pPr>
-      <w:hyperlink w:anchor="_Toc173228034" w:history="1">
+      <w:hyperlink w:anchor="_Toc173235043" w:history="1">
         <w:r>
           <w:rPr>
             <w:rStyle w:val="Hyperlink"/>
@@ -8532,7 +8695,7 @@
             <w:noProof/>
             <w:webHidden/>
           </w:rPr>
-          <w:instrText xml:space="preserve"> PAGEREF _Toc173228034 \h </w:instrText>
+          <w:instrText xml:space="preserve"> PAGEREF _Toc173235043 \h </w:instrText>
         </w:r>
         <w:r>
           <w:rPr>
@@ -8552,7 +8715,7 @@
             <w:noProof/>
             <w:webHidden/>
           </w:rPr>
-          <w:t>30</w:t>
+          <w:t>29</w:t>
         </w:r>
         <w:r>
           <w:rPr>
@@ -8580,7 +8743,7 @@
           <w:lang w:val="id-ID" w:eastAsia="id-ID"/>
         </w:rPr>
       </w:pPr>
-      <w:hyperlink w:anchor="_Toc173228035" w:history="1">
+      <w:hyperlink w:anchor="_Toc173235044" w:history="1">
         <w:r>
           <w:rPr>
             <w:rStyle w:val="Hyperlink"/>
@@ -8615,7 +8778,7 @@
             <w:noProof/>
             <w:webHidden/>
           </w:rPr>
-          <w:instrText xml:space="preserve"> PAGEREF _Toc173228035 \h </w:instrText>
+          <w:instrText xml:space="preserve"> PAGEREF _Toc173235044 \h </w:instrText>
         </w:r>
         <w:r>
           <w:rPr>
@@ -8635,7 +8798,7 @@
             <w:noProof/>
             <w:webHidden/>
           </w:rPr>
-          <w:t>33</w:t>
+          <w:t>32</w:t>
         </w:r>
         <w:r>
           <w:rPr>
@@ -8663,7 +8826,7 @@
           <w:lang w:val="id-ID" w:eastAsia="id-ID"/>
         </w:rPr>
       </w:pPr>
-      <w:hyperlink w:anchor="_Toc173228036" w:history="1">
+      <w:hyperlink w:anchor="_Toc173235045" w:history="1">
         <w:r>
           <w:rPr>
             <w:rStyle w:val="Hyperlink"/>
@@ -8698,7 +8861,7 @@
             <w:noProof/>
             <w:webHidden/>
           </w:rPr>
-          <w:instrText xml:space="preserve"> PAGEREF _Toc173228036 \h </w:instrText>
+          <w:instrText xml:space="preserve"> PAGEREF _Toc173235045 \h </w:instrText>
         </w:r>
         <w:r>
           <w:rPr>
@@ -8718,7 +8881,7 @@
             <w:noProof/>
             <w:webHidden/>
           </w:rPr>
-          <w:t>35</w:t>
+          <w:t>34</w:t>
         </w:r>
         <w:r>
           <w:rPr>
@@ -8746,7 +8909,7 @@
           <w:lang w:val="id-ID" w:eastAsia="id-ID"/>
         </w:rPr>
       </w:pPr>
-      <w:hyperlink w:anchor="_Toc173228037" w:history="1">
+      <w:hyperlink w:anchor="_Toc173235046" w:history="1">
         <w:r>
           <w:rPr>
             <w:rStyle w:val="Hyperlink"/>
@@ -8798,7 +8961,7 @@
             <w:noProof/>
             <w:webHidden/>
           </w:rPr>
-          <w:instrText xml:space="preserve"> PAGEREF _Toc173228037 \h </w:instrText>
+          <w:instrText xml:space="preserve"> PAGEREF _Toc173235046 \h </w:instrText>
         </w:r>
         <w:r>
           <w:rPr>
@@ -8818,7 +8981,7 @@
             <w:noProof/>
             <w:webHidden/>
           </w:rPr>
-          <w:t>36</w:t>
+          <w:t>35</w:t>
         </w:r>
         <w:r>
           <w:rPr>
@@ -8846,7 +9009,7 @@
           <w:lang w:val="id-ID" w:eastAsia="id-ID"/>
         </w:rPr>
       </w:pPr>
-      <w:hyperlink w:anchor="_Toc173228038" w:history="1">
+      <w:hyperlink w:anchor="_Toc173235047" w:history="1">
         <w:r>
           <w:rPr>
             <w:rStyle w:val="Hyperlink"/>
@@ -8881,7 +9044,7 @@
             <w:noProof/>
             <w:webHidden/>
           </w:rPr>
-          <w:instrText xml:space="preserve"> PAGEREF _Toc173228038 \h </w:instrText>
+          <w:instrText xml:space="preserve"> PAGEREF _Toc173235047 \h </w:instrText>
         </w:r>
         <w:r>
           <w:rPr>
@@ -8947,7 +9110,7 @@
         </w:rPr>
       </w:pPr>
       <w:bookmarkStart w:id="11" w:name="_Toc164284562"/>
-      <w:bookmarkStart w:id="12" w:name="_Toc173227947"/>
+      <w:bookmarkStart w:id="12" w:name="_Toc173234982"/>
       <w:r>
         <w:rPr>
           <w:color w:val="FFFFFF" w:themeColor="background1"/>
@@ -9714,7 +9877,7 @@
         </w:numPr>
         <w:ind w:left="0" w:firstLine="0"/>
       </w:pPr>
-      <w:bookmarkStart w:id="13" w:name="_Toc173227948"/>
+      <w:bookmarkStart w:id="13" w:name="_Toc173234983"/>
       <w:r>
         <w:rPr>
           <w:lang w:val="en-US"/>
@@ -9752,7 +9915,7 @@
         <w:pStyle w:val="Heading2"/>
       </w:pPr>
       <w:bookmarkStart w:id="15" w:name="_Toc163126452"/>
-      <w:bookmarkStart w:id="16" w:name="_Toc173227949"/>
+      <w:bookmarkStart w:id="16" w:name="_Toc173234984"/>
       <w:r>
         <w:t>Latar Belakang</w:t>
       </w:r>
@@ -10622,7 +10785,7 @@
         <w:pStyle w:val="Heading2"/>
       </w:pPr>
       <w:bookmarkStart w:id="19" w:name="_Toc163126453"/>
-      <w:bookmarkStart w:id="20" w:name="_Toc173227950"/>
+      <w:bookmarkStart w:id="20" w:name="_Toc173234985"/>
       <w:r>
         <w:rPr>
           <w:lang w:val="id-ID"/>
@@ -10777,7 +10940,7 @@
         </w:rPr>
       </w:pPr>
       <w:bookmarkStart w:id="21" w:name="_Toc163126454"/>
-      <w:bookmarkStart w:id="22" w:name="_Toc173227951"/>
+      <w:bookmarkStart w:id="22" w:name="_Toc173234986"/>
       <w:r>
         <w:lastRenderedPageBreak/>
         <w:t>Tujuan</w:t>
@@ -10928,7 +11091,7 @@
         </w:rPr>
       </w:pPr>
       <w:bookmarkStart w:id="23" w:name="_Toc163126455"/>
-      <w:bookmarkStart w:id="24" w:name="_Toc173227952"/>
+      <w:bookmarkStart w:id="24" w:name="_Toc173234987"/>
       <w:r>
         <w:t>Manfaat</w:t>
       </w:r>
@@ -11187,7 +11350,7 @@
       <w:pPr>
         <w:pStyle w:val="Heading1"/>
       </w:pPr>
-      <w:bookmarkStart w:id="25" w:name="_Toc173227953"/>
+      <w:bookmarkStart w:id="25" w:name="_Toc173234988"/>
       <w:r>
         <w:rPr>
           <w:lang w:val="en-US"/>
@@ -11213,7 +11376,7 @@
         <w:pStyle w:val="Heading2"/>
       </w:pPr>
       <w:bookmarkStart w:id="27" w:name="_Toc163073894"/>
-      <w:bookmarkStart w:id="28" w:name="_Toc173227954"/>
+      <w:bookmarkStart w:id="28" w:name="_Toc173234989"/>
       <w:r>
         <w:rPr>
           <w:i/>
@@ -11456,7 +11619,7 @@
         <w:pStyle w:val="Heading2"/>
       </w:pPr>
       <w:bookmarkStart w:id="30" w:name="_Toc163073888"/>
-      <w:bookmarkStart w:id="31" w:name="_Toc173227955"/>
+      <w:bookmarkStart w:id="31" w:name="_Toc173234990"/>
       <w:r>
         <w:rPr>
           <w:i/>
@@ -12152,7 +12315,7 @@
         <w:pStyle w:val="Heading2"/>
       </w:pPr>
       <w:bookmarkStart w:id="32" w:name="_Toc163073889"/>
-      <w:bookmarkStart w:id="33" w:name="_Toc173227956"/>
+      <w:bookmarkStart w:id="33" w:name="_Toc173234991"/>
       <w:r>
         <w:rPr>
           <w:i/>
@@ -12870,7 +13033,7 @@
       <w:pPr>
         <w:pStyle w:val="Heading2"/>
       </w:pPr>
-      <w:bookmarkStart w:id="40" w:name="_Toc173227957"/>
+      <w:bookmarkStart w:id="40" w:name="_Toc173234992"/>
       <w:r>
         <w:rPr>
           <w:i/>
@@ -12970,7 +13133,7 @@
           <w:lang w:val="id-ID"/>
         </w:rPr>
       </w:pPr>
-      <w:bookmarkStart w:id="41" w:name="_Toc173227958"/>
+      <w:bookmarkStart w:id="41" w:name="_Toc173234993"/>
       <w:r>
         <w:rPr>
           <w:i/>
@@ -13915,7 +14078,7 @@
         </w:rPr>
       </w:pPr>
       <w:bookmarkStart w:id="42" w:name="_Ref163394814"/>
-      <w:bookmarkStart w:id="43" w:name="_Toc173228026"/>
+      <w:bookmarkStart w:id="43" w:name="_Toc173235035"/>
       <w:r>
         <w:t xml:space="preserve">Gambar </w:t>
       </w:r>
@@ -14140,7 +14303,7 @@
         <w:spacing w:before="240" w:line="360" w:lineRule="auto"/>
       </w:pPr>
       <w:bookmarkStart w:id="44" w:name="_Ref163923223"/>
-      <w:bookmarkStart w:id="45" w:name="_Toc173227984"/>
+      <w:bookmarkStart w:id="45" w:name="_Toc173235020"/>
       <w:r>
         <w:t xml:space="preserve">Tabel </w:t>
       </w:r>
@@ -14306,7 +14469,7 @@
           <w:lang w:val="en-US"/>
         </w:rPr>
       </w:pPr>
-      <w:bookmarkStart w:id="46" w:name="_Toc173227959"/>
+      <w:bookmarkStart w:id="46" w:name="_Toc173234994"/>
       <w:r>
         <w:rPr>
           <w:i/>
@@ -15730,7 +15893,7 @@
         <w:spacing w:line="360" w:lineRule="auto"/>
         <w:jc w:val="center"/>
       </w:pPr>
-      <w:bookmarkStart w:id="50" w:name="_Toc173227985"/>
+      <w:bookmarkStart w:id="50" w:name="_Toc173235021"/>
       <w:r>
         <w:t xml:space="preserve">Tabel </w:t>
       </w:r>
@@ -16015,7 +16178,7 @@
           <w:lang w:val="en-US"/>
         </w:rPr>
       </w:pPr>
-      <w:bookmarkStart w:id="52" w:name="_Toc173227986"/>
+      <w:bookmarkStart w:id="52" w:name="_Toc173235022"/>
       <w:r>
         <w:t xml:space="preserve">Tabel </w:t>
       </w:r>
@@ -16169,7 +16332,7 @@
         </w:rPr>
       </w:pPr>
       <w:bookmarkStart w:id="53" w:name="_Ref164282354"/>
-      <w:bookmarkStart w:id="54" w:name="_Toc173227987"/>
+      <w:bookmarkStart w:id="54" w:name="_Toc173235023"/>
       <w:r>
         <w:t xml:space="preserve">Tabel </w:t>
       </w:r>
@@ -16492,7 +16655,7 @@
       <w:pPr>
         <w:pStyle w:val="Heading2"/>
       </w:pPr>
-      <w:bookmarkStart w:id="55" w:name="_Toc173227960"/>
+      <w:bookmarkStart w:id="55" w:name="_Toc173234995"/>
       <w:r>
         <w:rPr>
           <w:i/>
@@ -16614,7 +16777,7 @@
           <w:lang w:val="en-US"/>
         </w:rPr>
       </w:pPr>
-      <w:bookmarkStart w:id="57" w:name="_Toc173228027"/>
+      <w:bookmarkStart w:id="57" w:name="_Toc173235036"/>
       <w:r>
         <w:t xml:space="preserve">Gambar </w:t>
       </w:r>
@@ -16956,7 +17119,7 @@
       <w:pPr>
         <w:pStyle w:val="Heading2"/>
       </w:pPr>
-      <w:bookmarkStart w:id="59" w:name="_Toc173227961"/>
+      <w:bookmarkStart w:id="59" w:name="_Toc173234996"/>
       <w:r>
         <w:rPr>
           <w:i/>
@@ -17305,7 +17468,7 @@
         </w:rPr>
       </w:pPr>
       <w:bookmarkStart w:id="60" w:name="_Ref173157591"/>
-      <w:bookmarkStart w:id="61" w:name="_Toc173228028"/>
+      <w:bookmarkStart w:id="61" w:name="_Toc173235037"/>
       <w:r>
         <w:t xml:space="preserve">Gambar </w:t>
       </w:r>
@@ -17474,7 +17637,7 @@
           <w:lang w:val="en-ID"/>
         </w:rPr>
       </w:pPr>
-      <w:bookmarkStart w:id="62" w:name="_Toc173227962"/>
+      <w:bookmarkStart w:id="62" w:name="_Toc173234997"/>
       <w:r>
         <w:rPr>
           <w:lang w:val="en-ID"/>
@@ -17617,7 +17780,7 @@
           <w:lang w:val="en-US"/>
         </w:rPr>
       </w:pPr>
-      <w:bookmarkStart w:id="63" w:name="_Toc173228029"/>
+      <w:bookmarkStart w:id="63" w:name="_Toc173235038"/>
       <w:r>
         <w:t xml:space="preserve">Gambar </w:t>
       </w:r>
@@ -17863,7 +18026,7 @@
           <w:lang w:val="en-US"/>
         </w:rPr>
       </w:pPr>
-      <w:bookmarkStart w:id="64" w:name="_Toc173228030"/>
+      <w:bookmarkStart w:id="64" w:name="_Toc173235039"/>
       <w:r>
         <w:t xml:space="preserve">Gambar </w:t>
       </w:r>
@@ -18100,7 +18263,7 @@
         </w:rPr>
       </w:pPr>
       <w:bookmarkStart w:id="65" w:name="_Ref173008523"/>
-      <w:bookmarkStart w:id="66" w:name="_Toc173227988"/>
+      <w:bookmarkStart w:id="66" w:name="_Toc173235024"/>
       <w:r>
         <w:t xml:space="preserve">Tabel </w:t>
       </w:r>
@@ -18818,7 +18981,7 @@
         <w:pStyle w:val="Heading2"/>
       </w:pPr>
       <w:bookmarkStart w:id="67" w:name="_Toc163073885"/>
-      <w:bookmarkStart w:id="68" w:name="_Toc173227963"/>
+      <w:bookmarkStart w:id="68" w:name="_Toc173234998"/>
       <w:r>
         <w:t xml:space="preserve">GPTQ: </w:t>
       </w:r>
@@ -18888,7 +19051,7 @@
         <w:pStyle w:val="Heading2"/>
       </w:pPr>
       <w:bookmarkStart w:id="69" w:name="_Toc163073886"/>
-      <w:bookmarkStart w:id="70" w:name="_Toc173227964"/>
+      <w:bookmarkStart w:id="70" w:name="_Toc173234999"/>
       <w:r>
         <w:t xml:space="preserve">GGUF: </w:t>
       </w:r>
@@ -18982,7 +19145,7 @@
           <w:lang w:val="en-US"/>
         </w:rPr>
       </w:pPr>
-      <w:bookmarkStart w:id="71" w:name="_Toc173227965"/>
+      <w:bookmarkStart w:id="71" w:name="_Toc173235000"/>
       <w:r>
         <w:rPr>
           <w:i/>
@@ -19246,7 +19409,7 @@
         <w:pStyle w:val="Heading2"/>
       </w:pPr>
       <w:bookmarkStart w:id="72" w:name="_Toc163073895"/>
-      <w:bookmarkStart w:id="73" w:name="_Toc173227966"/>
+      <w:bookmarkStart w:id="73" w:name="_Toc173235001"/>
       <w:r>
         <w:rPr>
           <w:i/>
@@ -19500,7 +19663,7 @@
         </w:rPr>
       </w:pPr>
       <w:bookmarkStart w:id="75" w:name="_Toc163073896"/>
-      <w:bookmarkStart w:id="76" w:name="_Toc173227967"/>
+      <w:bookmarkStart w:id="76" w:name="_Toc173235002"/>
       <w:r>
         <w:rPr>
           <w:rFonts w:eastAsiaTheme="minorEastAsia"/>
@@ -19736,7 +19899,7 @@
       <w:r>
         <w:br w:type="page"/>
       </w:r>
-      <w:bookmarkStart w:id="77" w:name="_Toc173227968"/>
+      <w:bookmarkStart w:id="77" w:name="_Toc173235003"/>
       <w:r>
         <w:rPr>
           <w:lang w:val="en-US"/>
@@ -19765,7 +19928,7 @@
         </w:rPr>
       </w:pPr>
       <w:bookmarkStart w:id="79" w:name="_Toc163126459"/>
-      <w:bookmarkStart w:id="80" w:name="_Toc173227969"/>
+      <w:bookmarkStart w:id="80" w:name="_Toc173235004"/>
       <w:r>
         <w:rPr>
           <w:lang w:val="id-ID"/>
@@ -19974,7 +20137,7 @@
         </w:rPr>
       </w:pPr>
       <w:bookmarkStart w:id="81" w:name="_Ref163395989"/>
-      <w:bookmarkStart w:id="82" w:name="_Toc173227989"/>
+      <w:bookmarkStart w:id="82" w:name="_Toc173235025"/>
       <w:r>
         <w:t xml:space="preserve">Tabel </w:t>
       </w:r>
@@ -20656,7 +20819,7 @@
       <w:pPr>
         <w:pStyle w:val="Heading2"/>
       </w:pPr>
-      <w:bookmarkStart w:id="83" w:name="_Toc173227970"/>
+      <w:bookmarkStart w:id="83" w:name="_Toc173235005"/>
       <w:r>
         <w:rPr>
           <w:lang w:val="en-US"/>
@@ -20748,7 +20911,7 @@
         </w:rPr>
       </w:pPr>
       <w:bookmarkStart w:id="84" w:name="_Ref164284289"/>
-      <w:bookmarkStart w:id="85" w:name="_Toc173227990"/>
+      <w:bookmarkStart w:id="85" w:name="_Toc173235026"/>
       <w:r>
         <w:t xml:space="preserve">Tabel </w:t>
       </w:r>
@@ -21038,7 +21201,7 @@
       <w:pPr>
         <w:pStyle w:val="Heading2"/>
       </w:pPr>
-      <w:bookmarkStart w:id="86" w:name="_Toc173227971"/>
+      <w:bookmarkStart w:id="86" w:name="_Toc173235006"/>
       <w:r>
         <w:t>Metode Penelitian</w:t>
       </w:r>
@@ -21213,7 +21376,7 @@
         </w:rPr>
       </w:pPr>
       <w:bookmarkStart w:id="87" w:name="_Ref164283940"/>
-      <w:bookmarkStart w:id="88" w:name="_Toc173228031"/>
+      <w:bookmarkStart w:id="88" w:name="_Toc173235040"/>
       <w:r>
         <w:t xml:space="preserve">Gambar </w:t>
       </w:r>
@@ -21676,7 +21839,7 @@
         <w:spacing w:line="360" w:lineRule="auto"/>
       </w:pPr>
       <w:bookmarkStart w:id="89" w:name="_Ref164604700"/>
-      <w:bookmarkStart w:id="90" w:name="_Toc173227991"/>
+      <w:bookmarkStart w:id="90" w:name="_Toc173235027"/>
       <w:r>
         <w:t xml:space="preserve">Tabel </w:t>
       </w:r>
@@ -22539,7 +22702,7 @@
         </w:rPr>
       </w:pPr>
       <w:bookmarkStart w:id="91" w:name="_Ref164613426"/>
-      <w:bookmarkStart w:id="92" w:name="_Toc173228032"/>
+      <w:bookmarkStart w:id="92" w:name="_Toc173235041"/>
       <w:r>
         <w:t xml:space="preserve">Gambar </w:t>
       </w:r>
@@ -23333,7 +23496,7 @@
         </w:rPr>
       </w:pPr>
       <w:bookmarkStart w:id="93" w:name="_Ref164615528"/>
-      <w:bookmarkStart w:id="94" w:name="_Toc173228033"/>
+      <w:bookmarkStart w:id="94" w:name="_Toc173235042"/>
       <w:r>
         <w:t xml:space="preserve">Gambar </w:t>
       </w:r>
@@ -23684,7 +23847,7 @@
         </w:rPr>
       </w:pPr>
       <w:bookmarkStart w:id="95" w:name="_Ref164615669"/>
-      <w:bookmarkStart w:id="96" w:name="_Toc173228034"/>
+      <w:bookmarkStart w:id="96" w:name="_Toc173235043"/>
       <w:r>
         <w:t xml:space="preserve">Gambar </w:t>
       </w:r>
@@ -25145,7 +25308,7 @@
           <w:lang w:val="en-US"/>
         </w:rPr>
       </w:pPr>
-      <w:bookmarkStart w:id="97" w:name="_Toc173228035"/>
+      <w:bookmarkStart w:id="97" w:name="_Toc173235044"/>
       <w:r>
         <w:t xml:space="preserve">Gambar </w:t>
       </w:r>
@@ -25268,8 +25431,8 @@
       <w:pPr>
         <w:pStyle w:val="Heading1"/>
       </w:pPr>
-      <w:bookmarkStart w:id="99" w:name="_Toc173227972"/>
-      <w:bookmarkStart w:id="100" w:name="_Toc163126463"/>
+      <w:bookmarkStart w:id="99" w:name="_Toc163126463"/>
+      <w:bookmarkStart w:id="100" w:name="_Toc173235007"/>
       <w:r>
         <w:lastRenderedPageBreak/>
         <w:t xml:space="preserve">BAB IV </w:t>
@@ -25278,7 +25441,7 @@
         <w:br/>
         <w:t>HASIL DAN PEMBAHASAN</w:t>
       </w:r>
-      <w:bookmarkEnd w:id="99"/>
+      <w:bookmarkEnd w:id="100"/>
     </w:p>
     <w:p>
       <w:pPr>
@@ -25563,7 +25726,6 @@
         </w:rPr>
         <w:t xml:space="preserve"> </w:t>
       </w:r>
-      <w:proofErr w:type="gramStart"/>
       <w:r>
         <w:t>format</w:t>
       </w:r>
@@ -25577,11 +25739,7 @@
         <w:t>.</w:t>
       </w:r>
       <w:r>
-        <w:t>jsonl</w:t>
-      </w:r>
-      <w:proofErr w:type="gramEnd"/>
-      <w:r>
-        <w:t xml:space="preserve"> dan </w:t>
+        <w:t xml:space="preserve">jsonl dan </w:t>
       </w:r>
       <w:r>
         <w:t>.</w:t>
@@ -25900,7 +26058,7 @@
           <w:lang w:val="id-ID"/>
         </w:rPr>
       </w:pPr>
-      <w:bookmarkStart w:id="102" w:name="_Toc173227973"/>
+      <w:bookmarkStart w:id="102" w:name="_Toc173235008"/>
       <w:r>
         <w:t xml:space="preserve">Tampilan Chatbot dan </w:t>
       </w:r>
@@ -26131,7 +26289,7 @@
         </w:rPr>
       </w:pPr>
       <w:bookmarkStart w:id="104" w:name="_Ref166177302"/>
-      <w:bookmarkStart w:id="105" w:name="_Toc173228036"/>
+      <w:bookmarkStart w:id="105" w:name="_Toc173235045"/>
       <w:r>
         <w:t xml:space="preserve">Gambar </w:t>
       </w:r>
@@ -26271,7 +26429,7 @@
           <w:lang w:val="id-ID"/>
         </w:rPr>
       </w:pPr>
-      <w:bookmarkStart w:id="108" w:name="_Toc173227974"/>
+      <w:bookmarkStart w:id="108" w:name="_Toc173235009"/>
       <w:r>
         <w:rPr>
           <w:lang w:val="en-US"/>
@@ -26530,7 +26688,7 @@
           <w:lang w:val="id-ID"/>
         </w:rPr>
       </w:pPr>
-      <w:bookmarkStart w:id="109" w:name="_Toc173227975"/>
+      <w:bookmarkStart w:id="109" w:name="_Toc173235010"/>
       <w:r>
         <w:rPr>
           <w:lang w:val="en-US"/>
@@ -26659,7 +26817,7 @@
         <mc:AlternateContent>
           <mc:Choice Requires="wps">
             <w:drawing>
-              <wp:anchor distT="0" distB="0" distL="114300" distR="114300" simplePos="0" relativeHeight="251664896" behindDoc="0" locked="0" layoutInCell="1" allowOverlap="1" wp14:anchorId="0510AB1B" wp14:editId="3A84BE38">
+              <wp:anchor distT="0" distB="0" distL="114300" distR="114300" simplePos="0" relativeHeight="251661312" behindDoc="0" locked="0" layoutInCell="1" allowOverlap="1" wp14:anchorId="0510AB1B" wp14:editId="3A84BE38">
                 <wp:simplePos x="0" y="0"/>
                 <wp:positionH relativeFrom="column">
                   <wp:posOffset>2647315</wp:posOffset>
@@ -26763,7 +26921,7 @@
           </mc:Choice>
           <mc:Fallback>
             <w:pict>
-              <v:roundrect w14:anchorId="0510AB1B" id="Rectangle: Rounded Corners 1" o:spid="_x0000_s1026" style="position:absolute;left:0;text-align:left;margin-left:208.45pt;margin-top:15.05pt;width:84.35pt;height:38.8pt;z-index:251664896;visibility:visible;mso-wrap-style:square;mso-width-percent:0;mso-height-percent:0;mso-wrap-distance-left:9pt;mso-wrap-distance-top:0;mso-wrap-distance-right:9pt;mso-wrap-distance-bottom:0;mso-position-horizontal:absolute;mso-position-horizontal-relative:text;mso-position-vertical:absolute;mso-position-vertical-relative:text;mso-width-percent:0;mso-height-percent:0;mso-width-relative:margin;mso-height-relative:margin;v-text-anchor:middle" arcsize="10923f" o:gfxdata="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" filled="f" strokecolor="black [3200]" strokeweight="1.5pt">
+              <v:roundrect w14:anchorId="0510AB1B" id="Rectangle: Rounded Corners 1" o:spid="_x0000_s1026" style="position:absolute;left:0;text-align:left;margin-left:208.45pt;margin-top:15.05pt;width:84.35pt;height:38.8pt;z-index:251661312;visibility:visible;mso-wrap-style:square;mso-width-percent:0;mso-height-percent:0;mso-wrap-distance-left:9pt;mso-wrap-distance-top:0;mso-wrap-distance-right:9pt;mso-wrap-distance-bottom:0;mso-position-horizontal:absolute;mso-position-horizontal-relative:text;mso-position-vertical:absolute;mso-position-vertical-relative:text;mso-width-percent:0;mso-height-percent:0;mso-width-relative:margin;mso-height-relative:margin;v-text-anchor:middle" arcsize="10923f" o:gfxdata="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" filled="f" strokecolor="black [3200]" strokeweight="1.5pt">
                 <v:textbox>
                   <w:txbxContent>
                     <w:p>
@@ -26810,7 +26968,7 @@
         <mc:AlternateContent>
           <mc:Choice Requires="wps">
             <w:drawing>
-              <wp:anchor distT="0" distB="0" distL="114300" distR="114300" simplePos="0" relativeHeight="251654656" behindDoc="0" locked="0" layoutInCell="1" allowOverlap="1" wp14:anchorId="454F6147" wp14:editId="118235CD">
+              <wp:anchor distT="0" distB="0" distL="114300" distR="114300" simplePos="0" relativeHeight="251654144" behindDoc="0" locked="0" layoutInCell="1" allowOverlap="1" wp14:anchorId="454F6147" wp14:editId="118235CD">
                 <wp:simplePos x="0" y="0"/>
                 <wp:positionH relativeFrom="column">
                   <wp:posOffset>1240155</wp:posOffset>
@@ -26892,7 +27050,7 @@
           </mc:Choice>
           <mc:Fallback>
             <w:pict>
-              <v:roundrect w14:anchorId="454F6147" id="_x0000_s1027" style="position:absolute;left:0;text-align:left;margin-left:97.65pt;margin-top:14.9pt;width:75.95pt;height:38.8pt;z-index:251654656;visibility:visible;mso-wrap-style:square;mso-width-percent:0;mso-height-percent:0;mso-wrap-distance-left:9pt;mso-wrap-distance-top:0;mso-wrap-distance-right:9pt;mso-wrap-distance-bottom:0;mso-position-horizontal:absolute;mso-position-horizontal-relative:text;mso-position-vertical:absolute;mso-position-vertical-relative:text;mso-width-percent:0;mso-height-percent:0;mso-width-relative:margin;mso-height-relative:margin;v-text-anchor:middle" arcsize="10923f" o:gfxdata="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" filled="f" strokecolor="black [3200]" strokeweight="1.5pt">
+              <v:roundrect w14:anchorId="454F6147" id="_x0000_s1027" style="position:absolute;left:0;text-align:left;margin-left:97.65pt;margin-top:14.9pt;width:75.95pt;height:38.8pt;z-index:251654144;visibility:visible;mso-wrap-style:square;mso-width-percent:0;mso-height-percent:0;mso-wrap-distance-left:9pt;mso-wrap-distance-top:0;mso-wrap-distance-right:9pt;mso-wrap-distance-bottom:0;mso-position-horizontal:absolute;mso-position-horizontal-relative:text;mso-position-vertical:absolute;mso-position-vertical-relative:text;mso-width-percent:0;mso-height-percent:0;mso-width-relative:margin;mso-height-relative:margin;v-text-anchor:middle" arcsize="10923f" o:gfxdata="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" filled="f" strokecolor="black [3200]" strokeweight="1.5pt">
                 <v:textbox>
                   <w:txbxContent>
                     <w:p>
@@ -26917,7 +27075,7 @@
         <mc:AlternateContent>
           <mc:Choice Requires="wps">
             <w:drawing>
-              <wp:anchor distT="0" distB="0" distL="114300" distR="114300" simplePos="0" relativeHeight="251644416" behindDoc="0" locked="0" layoutInCell="1" allowOverlap="1" wp14:anchorId="0DF692CD" wp14:editId="4B56A994">
+              <wp:anchor distT="0" distB="0" distL="114300" distR="114300" simplePos="0" relativeHeight="251648000" behindDoc="0" locked="0" layoutInCell="1" allowOverlap="1" wp14:anchorId="0DF692CD" wp14:editId="4B56A994">
                 <wp:simplePos x="0" y="0"/>
                 <wp:positionH relativeFrom="column">
                   <wp:posOffset>-16510</wp:posOffset>
@@ -26999,7 +27157,7 @@
           </mc:Choice>
           <mc:Fallback>
             <w:pict>
-              <v:roundrect w14:anchorId="0DF692CD" id="_x0000_s1028" style="position:absolute;left:0;text-align:left;margin-left:-1.3pt;margin-top:11.95pt;width:63.5pt;height:44.5pt;z-index:251644416;visibility:visible;mso-wrap-style:square;mso-width-percent:0;mso-height-percent:0;mso-wrap-distance-left:9pt;mso-wrap-distance-top:0;mso-wrap-distance-right:9pt;mso-wrap-distance-bottom:0;mso-position-horizontal:absolute;mso-position-horizontal-relative:text;mso-position-vertical:absolute;mso-position-vertical-relative:text;mso-width-percent:0;mso-height-percent:0;mso-width-relative:margin;mso-height-relative:margin;v-text-anchor:middle" arcsize="10923f" o:gfxdata="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" filled="f" strokecolor="black [3200]" strokeweight="1.5pt">
+              <v:roundrect w14:anchorId="0DF692CD" id="_x0000_s1028" style="position:absolute;left:0;text-align:left;margin-left:-1.3pt;margin-top:11.95pt;width:63.5pt;height:44.5pt;z-index:251648000;visibility:visible;mso-wrap-style:square;mso-width-percent:0;mso-height-percent:0;mso-wrap-distance-left:9pt;mso-wrap-distance-top:0;mso-wrap-distance-right:9pt;mso-wrap-distance-bottom:0;mso-position-horizontal:absolute;mso-position-horizontal-relative:text;mso-position-vertical:absolute;mso-position-vertical-relative:text;mso-width-percent:0;mso-height-percent:0;mso-width-relative:margin;mso-height-relative:margin;v-text-anchor:middle" arcsize="10923f" o:gfxdata="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" filled="f" strokecolor="black [3200]" strokeweight="1.5pt">
                 <v:textbox>
                   <w:txbxContent>
                     <w:p>
@@ -27024,7 +27182,7 @@
         <mc:AlternateContent>
           <mc:Choice Requires="wps">
             <w:drawing>
-              <wp:anchor distT="0" distB="0" distL="114300" distR="114300" simplePos="0" relativeHeight="251659776" behindDoc="0" locked="0" layoutInCell="1" allowOverlap="1" wp14:anchorId="179DA6F1" wp14:editId="56B45DC5">
+              <wp:anchor distT="0" distB="0" distL="114300" distR="114300" simplePos="0" relativeHeight="251658240" behindDoc="0" locked="0" layoutInCell="1" allowOverlap="1" wp14:anchorId="179DA6F1" wp14:editId="56B45DC5">
                 <wp:simplePos x="0" y="0"/>
                 <wp:positionH relativeFrom="column">
                   <wp:posOffset>2212975</wp:posOffset>
@@ -27082,11 +27240,11 @@
           </mc:Choice>
           <mc:Fallback>
             <w:pict>
-              <v:shapetype w14:anchorId="49A8AEF7" id="_x0000_t32" coordsize="21600,21600" o:spt="32" o:oned="t" path="m,l21600,21600e" filled="f">
+              <v:shapetype w14:anchorId="78D9B56E" id="_x0000_t32" coordsize="21600,21600" o:spt="32" o:oned="t" path="m,l21600,21600e" filled="f">
                 <v:path arrowok="t" fillok="f" o:connecttype="none"/>
                 <o:lock v:ext="edit" shapetype="t"/>
               </v:shapetype>
-              <v:shape id="Straight Arrow Connector 2" o:spid="_x0000_s1026" type="#_x0000_t32" style="position:absolute;margin-left:174.25pt;margin-top:34.9pt;width:33.55pt;height:0;z-index:251659776;visibility:visible;mso-wrap-style:square;mso-width-percent:0;mso-height-percent:0;mso-wrap-distance-left:9pt;mso-wrap-distance-top:0;mso-wrap-distance-right:9pt;mso-wrap-distance-bottom:0;mso-position-horizontal:absolute;mso-position-horizontal-relative:text;mso-position-vertical:absolute;mso-position-vertical-relative:text;mso-width-percent:0;mso-height-percent:0;mso-width-relative:margin;mso-height-relative:margin" o:gfxdata="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" strokecolor="black [3040]" strokeweight="1.5pt">
+              <v:shape id="Straight Arrow Connector 2" o:spid="_x0000_s1026" type="#_x0000_t32" style="position:absolute;margin-left:174.25pt;margin-top:34.9pt;width:33.55pt;height:0;z-index:251658240;visibility:visible;mso-wrap-style:square;mso-width-percent:0;mso-height-percent:0;mso-wrap-distance-left:9pt;mso-wrap-distance-top:0;mso-wrap-distance-right:9pt;mso-wrap-distance-bottom:0;mso-position-horizontal:absolute;mso-position-horizontal-relative:text;mso-position-vertical:absolute;mso-position-vertical-relative:text;mso-width-percent:0;mso-height-percent:0;mso-width-relative:margin;mso-height-relative:margin" o:gfxdata="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" strokecolor="black [3040]" strokeweight="1.5pt">
                 <v:stroke endarrow="block"/>
               </v:shape>
             </w:pict>
@@ -27100,7 +27258,7 @@
         <mc:AlternateContent>
           <mc:Choice Requires="wps">
             <w:drawing>
-              <wp:anchor distT="0" distB="0" distL="114300" distR="114300" simplePos="0" relativeHeight="251649536" behindDoc="0" locked="0" layoutInCell="1" allowOverlap="1" wp14:anchorId="055A9B82" wp14:editId="607E2196">
+              <wp:anchor distT="0" distB="0" distL="114300" distR="114300" simplePos="0" relativeHeight="251651072" behindDoc="0" locked="0" layoutInCell="1" allowOverlap="1" wp14:anchorId="055A9B82" wp14:editId="607E2196">
                 <wp:simplePos x="0" y="0"/>
                 <wp:positionH relativeFrom="column">
                   <wp:posOffset>798830</wp:posOffset>
@@ -27158,7 +27316,7 @@
           </mc:Choice>
           <mc:Fallback>
             <w:pict>
-              <v:shape w14:anchorId="1B890C06" id="Straight Arrow Connector 2" o:spid="_x0000_s1026" type="#_x0000_t32" style="position:absolute;margin-left:62.9pt;margin-top:33.7pt;width:33.55pt;height:0;z-index:251649536;visibility:visible;mso-wrap-style:square;mso-width-percent:0;mso-height-percent:0;mso-wrap-distance-left:9pt;mso-wrap-distance-top:0;mso-wrap-distance-right:9pt;mso-wrap-distance-bottom:0;mso-position-horizontal:absolute;mso-position-horizontal-relative:text;mso-position-vertical:absolute;mso-position-vertical-relative:text;mso-width-percent:0;mso-height-percent:0;mso-width-relative:margin;mso-height-relative:margin" o:gfxdata="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" strokecolor="black [3040]" strokeweight="1.5pt">
+              <v:shape w14:anchorId="08794A34" id="Straight Arrow Connector 2" o:spid="_x0000_s1026" type="#_x0000_t32" style="position:absolute;margin-left:62.9pt;margin-top:33.7pt;width:33.55pt;height:0;z-index:251651072;visibility:visible;mso-wrap-style:square;mso-width-percent:0;mso-height-percent:0;mso-wrap-distance-left:9pt;mso-wrap-distance-top:0;mso-wrap-distance-right:9pt;mso-wrap-distance-bottom:0;mso-position-horizontal:absolute;mso-position-horizontal-relative:text;mso-position-vertical:absolute;mso-position-vertical-relative:text;mso-width-percent:0;mso-height-percent:0;mso-width-relative:margin;mso-height-relative:margin" o:gfxdata="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" strokecolor="black [3040]" strokeweight="1.5pt">
                 <v:stroke endarrow="block"/>
               </v:shape>
             </w:pict>
@@ -27177,7 +27335,7 @@
         <mc:AlternateContent>
           <mc:Choice Requires="wps">
             <w:drawing>
-              <wp:anchor distT="0" distB="0" distL="114300" distR="114300" simplePos="0" relativeHeight="251675136" behindDoc="0" locked="0" layoutInCell="1" allowOverlap="1" wp14:anchorId="474B1C40" wp14:editId="61DB5B38">
+              <wp:anchor distT="0" distB="0" distL="114300" distR="114300" simplePos="0" relativeHeight="251667456" behindDoc="0" locked="0" layoutInCell="1" allowOverlap="1" wp14:anchorId="474B1C40" wp14:editId="61DB5B38">
                 <wp:simplePos x="0" y="0"/>
                 <wp:positionH relativeFrom="column">
                   <wp:posOffset>4147592</wp:posOffset>
@@ -27259,7 +27417,7 @@
           </mc:Choice>
           <mc:Fallback>
             <w:pict>
-              <v:roundrect w14:anchorId="474B1C40" id="_x0000_s1029" style="position:absolute;left:0;text-align:left;margin-left:326.6pt;margin-top:2.8pt;width:98.95pt;height:38.8pt;z-index:251675136;visibility:visible;mso-wrap-style:square;mso-width-percent:0;mso-height-percent:0;mso-wrap-distance-left:9pt;mso-wrap-distance-top:0;mso-wrap-distance-right:9pt;mso-wrap-distance-bottom:0;mso-position-horizontal:absolute;mso-position-horizontal-relative:text;mso-position-vertical:absolute;mso-position-vertical-relative:text;mso-width-percent:0;mso-height-percent:0;mso-width-relative:margin;mso-height-relative:margin;v-text-anchor:middle" arcsize="10923f" o:gfxdata="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" filled="f" strokecolor="black [3200]" strokeweight="1.5pt">
+              <v:roundrect w14:anchorId="474B1C40" id="_x0000_s1029" style="position:absolute;left:0;text-align:left;margin-left:326.6pt;margin-top:2.8pt;width:98.95pt;height:38.8pt;z-index:251667456;visibility:visible;mso-wrap-style:square;mso-width-percent:0;mso-height-percent:0;mso-wrap-distance-left:9pt;mso-wrap-distance-top:0;mso-wrap-distance-right:9pt;mso-wrap-distance-bottom:0;mso-position-horizontal:absolute;mso-position-horizontal-relative:text;mso-position-vertical:absolute;mso-position-vertical-relative:text;mso-width-percent:0;mso-height-percent:0;mso-width-relative:margin;mso-height-relative:margin;v-text-anchor:middle" arcsize="10923f" o:gfxdata="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" filled="f" strokecolor="black [3200]" strokeweight="1.5pt">
                 <v:textbox>
                   <w:txbxContent>
                     <w:p>
@@ -27289,7 +27447,7 @@
         <mc:AlternateContent>
           <mc:Choice Requires="wps">
             <w:drawing>
-              <wp:anchor distT="0" distB="0" distL="114300" distR="114300" simplePos="0" relativeHeight="251670016" behindDoc="0" locked="0" layoutInCell="1" allowOverlap="1" wp14:anchorId="0DCA6EE4" wp14:editId="37476A7B">
+              <wp:anchor distT="0" distB="0" distL="114300" distR="114300" simplePos="0" relativeHeight="251664384" behindDoc="0" locked="0" layoutInCell="1" allowOverlap="1" wp14:anchorId="0DCA6EE4" wp14:editId="37476A7B">
                 <wp:simplePos x="0" y="0"/>
                 <wp:positionH relativeFrom="column">
                   <wp:posOffset>3720237</wp:posOffset>
@@ -27347,7 +27505,7 @@
           </mc:Choice>
           <mc:Fallback>
             <w:pict>
-              <v:shape w14:anchorId="69D2C26D" id="Straight Arrow Connector 2" o:spid="_x0000_s1026" type="#_x0000_t32" style="position:absolute;margin-left:292.95pt;margin-top:7.85pt;width:33.65pt;height:0;z-index:251670016;visibility:visible;mso-wrap-style:square;mso-width-percent:0;mso-height-percent:0;mso-wrap-distance-left:9pt;mso-wrap-distance-top:0;mso-wrap-distance-right:9pt;mso-wrap-distance-bottom:0;mso-position-horizontal:absolute;mso-position-horizontal-relative:text;mso-position-vertical:absolute;mso-position-vertical-relative:text;mso-width-percent:0;mso-height-percent:0;mso-width-relative:margin;mso-height-relative:margin" o:gfxdata="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" strokecolor="black [3040]" strokeweight="1.5pt">
+              <v:shape w14:anchorId="2C04D490" id="Straight Arrow Connector 2" o:spid="_x0000_s1026" type="#_x0000_t32" style="position:absolute;margin-left:292.95pt;margin-top:7.85pt;width:33.65pt;height:0;z-index:251664384;visibility:visible;mso-wrap-style:square;mso-width-percent:0;mso-height-percent:0;mso-wrap-distance-left:9pt;mso-wrap-distance-top:0;mso-wrap-distance-right:9pt;mso-wrap-distance-bottom:0;mso-position-horizontal:absolute;mso-position-horizontal-relative:text;mso-position-vertical:absolute;mso-position-vertical-relative:text;mso-width-percent:0;mso-height-percent:0;mso-width-relative:margin;mso-height-relative:margin" o:gfxdata="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" strokecolor="black [3040]" strokeweight="1.5pt">
                 <v:stroke endarrow="block"/>
               </v:shape>
             </w:pict>
@@ -27374,7 +27532,7 @@
         </w:rPr>
       </w:pPr>
       <w:bookmarkStart w:id="110" w:name="_Ref164864301"/>
-      <w:bookmarkStart w:id="111" w:name="_Toc173228037"/>
+      <w:bookmarkStart w:id="111" w:name="_Toc173235046"/>
       <w:r>
         <w:t xml:space="preserve">Gambar </w:t>
       </w:r>
@@ -28423,8 +28581,8 @@
         </w:rPr>
       </w:pPr>
       <w:bookmarkStart w:id="112" w:name="_Ref173232709"/>
-      <w:bookmarkStart w:id="113" w:name="_Toc173227992"/>
-      <w:bookmarkStart w:id="114" w:name="_Ref173232702"/>
+      <w:bookmarkStart w:id="113" w:name="_Ref173232702"/>
+      <w:bookmarkStart w:id="114" w:name="_Toc173235028"/>
       <w:r>
         <w:t xml:space="preserve">Tabel </w:t>
       </w:r>
@@ -28893,7 +29051,7 @@
         </w:rPr>
       </w:pPr>
       <w:bookmarkStart w:id="115" w:name="_Ref173232911"/>
-      <w:bookmarkStart w:id="116" w:name="_Toc173227993"/>
+      <w:bookmarkStart w:id="116" w:name="_Toc173235029"/>
       <w:r>
         <w:lastRenderedPageBreak/>
         <w:t xml:space="preserve">Tabel </w:t>
@@ -29546,7 +29704,7 @@
         </w:rPr>
       </w:pPr>
       <w:bookmarkStart w:id="117" w:name="_Ref173233289"/>
-      <w:bookmarkStart w:id="118" w:name="_Toc173227994"/>
+      <w:bookmarkStart w:id="118" w:name="_Toc173235030"/>
       <w:r>
         <w:t xml:space="preserve">Tabel </w:t>
       </w:r>
@@ -29980,7 +30138,7 @@
         </w:rPr>
       </w:pPr>
       <w:bookmarkStart w:id="120" w:name="_Ref173233291"/>
-      <w:bookmarkStart w:id="121" w:name="_Toc173227995"/>
+      <w:bookmarkStart w:id="121" w:name="_Toc173235031"/>
       <w:r>
         <w:lastRenderedPageBreak/>
         <w:t xml:space="preserve">Tabel </w:t>
@@ -30641,7 +30799,7 @@
           <w:lang w:val="en-US"/>
         </w:rPr>
       </w:pPr>
-      <w:bookmarkStart w:id="123" w:name="_Toc173227976"/>
+      <w:bookmarkStart w:id="123" w:name="_Toc173235011"/>
       <w:r>
         <w:rPr>
           <w:lang w:val="en-US"/>
@@ -31081,7 +31239,7 @@
         </w:rPr>
       </w:pPr>
       <w:bookmarkStart w:id="124" w:name="_Ref164870858"/>
-      <w:bookmarkStart w:id="125" w:name="_Toc173228038"/>
+      <w:bookmarkStart w:id="125" w:name="_Toc173235047"/>
       <w:r>
         <w:t xml:space="preserve">Gambar </w:t>
       </w:r>
@@ -31213,7 +31371,7 @@
           <w:lang w:val="id-ID"/>
         </w:rPr>
       </w:pPr>
-      <w:bookmarkStart w:id="126" w:name="_Toc173227977"/>
+      <w:bookmarkStart w:id="126" w:name="_Toc173235012"/>
       <w:r>
         <w:rPr>
           <w:lang w:val="en-US"/>
@@ -31314,7 +31472,7 @@
         </w:rPr>
       </w:pPr>
       <w:bookmarkStart w:id="127" w:name="_Ref166522659"/>
-      <w:bookmarkStart w:id="128" w:name="_Toc173227996"/>
+      <w:bookmarkStart w:id="128" w:name="_Toc173235032"/>
       <w:r>
         <w:t xml:space="preserve">Tabel </w:t>
       </w:r>
@@ -31770,6 +31928,7 @@
       <w:pPr>
         <w:pStyle w:val="Heading2"/>
       </w:pPr>
+      <w:bookmarkStart w:id="129" w:name="_Toc173235013"/>
       <w:r>
         <w:rPr>
           <w:lang w:val="id-ID"/>
@@ -31779,6 +31938,7 @@
       <w:r>
         <w:t>skor ROUGE</w:t>
       </w:r>
+      <w:bookmarkEnd w:id="129"/>
     </w:p>
     <w:p>
       <w:pPr>
@@ -31932,6 +32092,7 @@
         <w:pStyle w:val="Caption"/>
         <w:spacing w:line="360" w:lineRule="auto"/>
       </w:pPr>
+      <w:bookmarkStart w:id="130" w:name="_Toc173235033"/>
       <w:r>
         <w:t xml:space="preserve">Tabel </w:t>
       </w:r>
@@ -31995,6 +32156,7 @@
         </w:rPr>
         <w:t>(Walker II, 2024)</w:t>
       </w:r>
+      <w:bookmarkEnd w:id="130"/>
       <w:r>
         <w:fldChar w:fldCharType="end"/>
       </w:r>
@@ -32405,11 +32567,11 @@
       <w:pPr>
         <w:pStyle w:val="Heading2"/>
       </w:pPr>
-      <w:bookmarkStart w:id="129" w:name="_Toc173227978"/>
+      <w:bookmarkStart w:id="131" w:name="_Toc173235014"/>
       <w:r>
         <w:t>Menghitung Evaluasi Sumber Daya</w:t>
       </w:r>
-      <w:bookmarkEnd w:id="129"/>
+      <w:bookmarkEnd w:id="131"/>
     </w:p>
     <w:p>
       <w:pPr>
@@ -32745,8 +32907,8 @@
         <w:pStyle w:val="Caption"/>
         <w:spacing w:line="360" w:lineRule="auto"/>
       </w:pPr>
-      <w:bookmarkStart w:id="130" w:name="_Ref173227232"/>
-      <w:bookmarkStart w:id="131" w:name="_Toc173227997"/>
+      <w:bookmarkStart w:id="132" w:name="_Ref173227232"/>
+      <w:bookmarkStart w:id="133" w:name="_Toc173235034"/>
       <w:r>
         <w:t xml:space="preserve">Tabel </w:t>
       </w:r>
@@ -32789,7 +32951,7 @@
       <w:r>
         <w:fldChar w:fldCharType="end"/>
       </w:r>
-      <w:bookmarkEnd w:id="130"/>
+      <w:bookmarkEnd w:id="132"/>
       <w:r>
         <w:t xml:space="preserve"> </w:t>
       </w:r>
@@ -32815,7 +32977,7 @@
       <w:r>
         <w:t xml:space="preserve"> dan menjalankan RAG</w:t>
       </w:r>
-      <w:bookmarkEnd w:id="131"/>
+      <w:bookmarkEnd w:id="133"/>
     </w:p>
     <w:tbl>
       <w:tblPr>
@@ -33026,11 +33188,11 @@
       <w:pPr>
         <w:pStyle w:val="Heading2"/>
       </w:pPr>
-      <w:bookmarkStart w:id="132" w:name="_Toc173227979"/>
+      <w:bookmarkStart w:id="134" w:name="_Toc173235015"/>
       <w:r>
         <w:t>Analisis Hasil</w:t>
       </w:r>
-      <w:bookmarkEnd w:id="132"/>
+      <w:bookmarkEnd w:id="134"/>
     </w:p>
     <w:p>
       <w:pPr>
@@ -33349,7 +33511,7 @@
       <w:pPr>
         <w:pStyle w:val="Heading1"/>
       </w:pPr>
-      <w:bookmarkStart w:id="133" w:name="_Toc173227980"/>
+      <w:bookmarkStart w:id="135" w:name="_Toc173235016"/>
       <w:r>
         <w:lastRenderedPageBreak/>
         <w:t xml:space="preserve">BAB V </w:t>
@@ -33358,7 +33520,7 @@
         <w:br/>
         <w:t>KESIMPULAN DAN SARAN</w:t>
       </w:r>
-      <w:bookmarkEnd w:id="133"/>
+      <w:bookmarkEnd w:id="135"/>
     </w:p>
     <w:p/>
     <w:p/>
@@ -33370,14 +33532,14 @@
           <w:lang w:val="id-ID"/>
         </w:rPr>
       </w:pPr>
-      <w:bookmarkStart w:id="134" w:name="_Toc173227981"/>
+      <w:bookmarkStart w:id="136" w:name="_Toc173235017"/>
       <w:r>
         <w:rPr>
           <w:lang w:val="en-US"/>
         </w:rPr>
         <w:t>Kesimpulan</w:t>
       </w:r>
-      <w:bookmarkEnd w:id="134"/>
+      <w:bookmarkEnd w:id="136"/>
     </w:p>
     <w:p>
       <w:pPr>
@@ -33827,6 +33989,12 @@
         <w:rPr>
           <w:lang w:val="id-ID"/>
         </w:rPr>
+        <w:t xml:space="preserve">pelayanan </w:t>
+      </w:r>
+      <w:r>
+        <w:rPr>
+          <w:lang w:val="id-ID"/>
+        </w:rPr>
         <w:t xml:space="preserve">akademik dan </w:t>
       </w:r>
       <w:r>
@@ -34043,14 +34211,14 @@
           <w:lang w:val="id-ID"/>
         </w:rPr>
       </w:pPr>
-      <w:bookmarkStart w:id="135" w:name="_Toc173227982"/>
+      <w:bookmarkStart w:id="137" w:name="_Toc173235018"/>
       <w:r>
         <w:rPr>
           <w:lang w:val="en-US"/>
         </w:rPr>
         <w:t>Saran</w:t>
       </w:r>
-      <w:bookmarkEnd w:id="135"/>
+      <w:bookmarkEnd w:id="137"/>
     </w:p>
     <w:p>
       <w:pPr>
@@ -34157,13 +34325,13 @@
           <w:lang w:val="en-US"/>
         </w:rPr>
       </w:pPr>
-      <w:bookmarkStart w:id="136" w:name="_Toc173227983"/>
+      <w:bookmarkStart w:id="138" w:name="_Toc173235019"/>
       <w:r>
         <w:lastRenderedPageBreak/>
         <w:t>DAFTAR KEPUSTAKAAN</w:t>
       </w:r>
-      <w:bookmarkEnd w:id="100"/>
-      <w:bookmarkEnd w:id="136"/>
+      <w:bookmarkEnd w:id="99"/>
+      <w:bookmarkEnd w:id="138"/>
     </w:p>
     <w:p>
       <w:pPr>

</xml_diff>

<commit_message>
Commit 4 perbaiki kata
Memperbaiki yang kurang pada kata di Laporan Hasil Tesis
</commit_message>
<xml_diff>
--- a/Draft_Hasil_Tesis_HaryRachmat-2108207010009.docx
+++ b/Draft_Hasil_Tesis_HaryRachmat-2108207010009.docx
@@ -14273,16 +14273,7 @@
         <w:rPr>
           <w:noProof/>
         </w:rPr>
-        <w:t>2</w:t>
-      </w:r>
-      <w:r>
-        <w:t>.</w:t>
-      </w:r>
-      <w:r>
-        <w:rPr>
-          <w:noProof/>
-        </w:rPr>
-        <w:t>1</w:t>
+        <w:t>2.1</w:t>
       </w:r>
       <w:r>
         <w:rPr>
@@ -14698,14 +14689,33 @@
         </w:rPr>
         <w:fldChar w:fldCharType="separate"/>
       </w:r>
-      <w:r>
-        <w:t>Tabel</w:t>
-      </w:r>
-      <w:r>
-        <w:rPr>
-          <w:noProof/>
-        </w:rPr>
-        <w:t xml:space="preserve"> 2.3</w:t>
+    </w:p>
+    <w:p>
+      <w:pPr>
+        <w:spacing w:after="240" w:line="360" w:lineRule="auto"/>
+        <w:ind w:firstLine="284"/>
+        <w:jc w:val="both"/>
+      </w:pPr>
+      <w:r>
+        <w:rPr>
+          <w:noProof/>
+        </w:rPr>
+        <w:t xml:space="preserve">Tabel </w:t>
+      </w:r>
+      <w:r>
+        <w:rPr>
+          <w:noProof/>
+        </w:rPr>
+        <w:t>2</w:t>
+      </w:r>
+      <w:r>
+        <w:t>.</w:t>
+      </w:r>
+      <w:r>
+        <w:rPr>
+          <w:noProof/>
+        </w:rPr>
+        <w:t>3</w:t>
       </w:r>
       <w:r>
         <w:rPr>
@@ -15710,9 +15720,6 @@
         <w:spacing w:line="360" w:lineRule="auto"/>
         <w:ind w:firstLine="644"/>
         <w:jc w:val="both"/>
-        <w:rPr>
-          <w:noProof/>
-        </w:rPr>
       </w:pPr>
       <w:r>
         <w:rPr>
@@ -15756,13 +15763,25 @@
         <w:fldChar w:fldCharType="separate"/>
       </w:r>
       <w:r>
-        <w:t>Tabel</w:t>
-      </w:r>
-      <w:r>
-        <w:rPr>
-          <w:noProof/>
-        </w:rPr>
-        <w:t xml:space="preserve"> 2.2</w:t>
+        <w:rPr>
+          <w:noProof/>
+        </w:rPr>
+        <w:t xml:space="preserve">Tabel </w:t>
+      </w:r>
+      <w:r>
+        <w:rPr>
+          <w:noProof/>
+        </w:rPr>
+        <w:t>2</w:t>
+      </w:r>
+      <w:r>
+        <w:t>.</w:t>
+      </w:r>
+      <w:r>
+        <w:rPr>
+          <w:noProof/>
+        </w:rPr>
+        <w:t>2</w:t>
       </w:r>
       <w:r>
         <w:rPr>
@@ -16077,13 +16096,25 @@
         <w:fldChar w:fldCharType="separate"/>
       </w:r>
       <w:r>
-        <w:t>Tabel</w:t>
-      </w:r>
-      <w:r>
-        <w:rPr>
-          <w:noProof/>
-        </w:rPr>
-        <w:t xml:space="preserve"> 2.3</w:t>
+        <w:rPr>
+          <w:noProof/>
+        </w:rPr>
+        <w:t xml:space="preserve">Tabel </w:t>
+      </w:r>
+      <w:r>
+        <w:rPr>
+          <w:noProof/>
+        </w:rPr>
+        <w:t>2</w:t>
+      </w:r>
+      <w:r>
+        <w:t>.</w:t>
+      </w:r>
+      <w:r>
+        <w:rPr>
+          <w:noProof/>
+        </w:rPr>
+        <w:t>3</w:t>
       </w:r>
       <w:r>
         <w:fldChar w:fldCharType="end"/>
@@ -20097,16 +20128,7 @@
         <w:rPr>
           <w:noProof/>
         </w:rPr>
-        <w:t>3</w:t>
-      </w:r>
-      <w:r>
-        <w:t>.</w:t>
-      </w:r>
-      <w:r>
-        <w:rPr>
-          <w:noProof/>
-        </w:rPr>
-        <w:t>1</w:t>
+        <w:t>3.1</w:t>
       </w:r>
       <w:r>
         <w:rPr>
@@ -20869,16 +20891,7 @@
         <w:rPr>
           <w:noProof/>
         </w:rPr>
-        <w:t>3</w:t>
-      </w:r>
-      <w:r>
-        <w:t>.</w:t>
-      </w:r>
-      <w:r>
-        <w:rPr>
-          <w:noProof/>
-        </w:rPr>
-        <w:t>2</w:t>
+        <w:t>3.2</w:t>
       </w:r>
       <w:r>
         <w:fldChar w:fldCharType="end"/>
@@ -21299,16 +21312,7 @@
         <w:rPr>
           <w:noProof/>
         </w:rPr>
-        <w:t>3</w:t>
-      </w:r>
-      <w:r>
-        <w:t>.</w:t>
-      </w:r>
-      <w:r>
-        <w:rPr>
-          <w:noProof/>
-        </w:rPr>
-        <w:t>1</w:t>
+        <w:t>3.1</w:t>
       </w:r>
       <w:r>
         <w:fldChar w:fldCharType="end"/>
@@ -22572,16 +22576,7 @@
         <w:rPr>
           <w:noProof/>
         </w:rPr>
-        <w:t>3</w:t>
-      </w:r>
-      <w:r>
-        <w:t>.</w:t>
-      </w:r>
-      <w:r>
-        <w:rPr>
-          <w:noProof/>
-        </w:rPr>
-        <w:t>2</w:t>
+        <w:t>3.2</w:t>
       </w:r>
       <w:r>
         <w:rPr>
@@ -25431,8 +25426,8 @@
       <w:pPr>
         <w:pStyle w:val="Heading1"/>
       </w:pPr>
-      <w:bookmarkStart w:id="99" w:name="_Toc163126463"/>
-      <w:bookmarkStart w:id="100" w:name="_Toc173235007"/>
+      <w:bookmarkStart w:id="99" w:name="_Toc173235007"/>
+      <w:bookmarkStart w:id="100" w:name="_Toc163126463"/>
       <w:r>
         <w:lastRenderedPageBreak/>
         <w:t xml:space="preserve">BAB IV </w:t>
@@ -25441,7 +25436,7 @@
         <w:br/>
         <w:t>HASIL DAN PEMBAHASAN</w:t>
       </w:r>
-      <w:bookmarkEnd w:id="100"/>
+      <w:bookmarkEnd w:id="99"/>
     </w:p>
     <w:p>
       <w:pPr>
@@ -26738,16 +26733,7 @@
         <w:rPr>
           <w:noProof/>
         </w:rPr>
-        <w:t>4</w:t>
-      </w:r>
-      <w:r>
-        <w:t>.</w:t>
-      </w:r>
-      <w:r>
-        <w:rPr>
-          <w:noProof/>
-        </w:rPr>
-        <w:t>1</w:t>
+        <w:t>4.2</w:t>
       </w:r>
       <w:r>
         <w:fldChar w:fldCharType="end"/>
@@ -27240,7 +27226,7 @@
           </mc:Choice>
           <mc:Fallback>
             <w:pict>
-              <v:shapetype w14:anchorId="78D9B56E" id="_x0000_t32" coordsize="21600,21600" o:spt="32" o:oned="t" path="m,l21600,21600e" filled="f">
+              <v:shapetype w14:anchorId="7754AFE5" id="_x0000_t32" coordsize="21600,21600" o:spt="32" o:oned="t" path="m,l21600,21600e" filled="f">
                 <v:path arrowok="t" fillok="f" o:connecttype="none"/>
                 <o:lock v:ext="edit" shapetype="t"/>
               </v:shapetype>
@@ -27316,7 +27302,7 @@
           </mc:Choice>
           <mc:Fallback>
             <w:pict>
-              <v:shape w14:anchorId="08794A34" id="Straight Arrow Connector 2" o:spid="_x0000_s1026" type="#_x0000_t32" style="position:absolute;margin-left:62.9pt;margin-top:33.7pt;width:33.55pt;height:0;z-index:251651072;visibility:visible;mso-wrap-style:square;mso-width-percent:0;mso-height-percent:0;mso-wrap-distance-left:9pt;mso-wrap-distance-top:0;mso-wrap-distance-right:9pt;mso-wrap-distance-bottom:0;mso-position-horizontal:absolute;mso-position-horizontal-relative:text;mso-position-vertical:absolute;mso-position-vertical-relative:text;mso-width-percent:0;mso-height-percent:0;mso-width-relative:margin;mso-height-relative:margin" o:gfxdata="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" strokecolor="black [3040]" strokeweight="1.5pt">
+              <v:shape w14:anchorId="09FBDBE8" id="Straight Arrow Connector 2" o:spid="_x0000_s1026" type="#_x0000_t32" style="position:absolute;margin-left:62.9pt;margin-top:33.7pt;width:33.55pt;height:0;z-index:251651072;visibility:visible;mso-wrap-style:square;mso-width-percent:0;mso-height-percent:0;mso-wrap-distance-left:9pt;mso-wrap-distance-top:0;mso-wrap-distance-right:9pt;mso-wrap-distance-bottom:0;mso-position-horizontal:absolute;mso-position-horizontal-relative:text;mso-position-vertical:absolute;mso-position-vertical-relative:text;mso-width-percent:0;mso-height-percent:0;mso-width-relative:margin;mso-height-relative:margin" o:gfxdata="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" strokecolor="black [3040]" strokeweight="1.5pt">
                 <v:stroke endarrow="block"/>
               </v:shape>
             </w:pict>
@@ -27505,7 +27491,7 @@
           </mc:Choice>
           <mc:Fallback>
             <w:pict>
-              <v:shape w14:anchorId="2C04D490" id="Straight Arrow Connector 2" o:spid="_x0000_s1026" type="#_x0000_t32" style="position:absolute;margin-left:292.95pt;margin-top:7.85pt;width:33.65pt;height:0;z-index:251664384;visibility:visible;mso-wrap-style:square;mso-width-percent:0;mso-height-percent:0;mso-wrap-distance-left:9pt;mso-wrap-distance-top:0;mso-wrap-distance-right:9pt;mso-wrap-distance-bottom:0;mso-position-horizontal:absolute;mso-position-horizontal-relative:text;mso-position-vertical:absolute;mso-position-vertical-relative:text;mso-width-percent:0;mso-height-percent:0;mso-width-relative:margin;mso-height-relative:margin" o:gfxdata="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" strokecolor="black [3040]" strokeweight="1.5pt">
+              <v:shape w14:anchorId="66214215" id="Straight Arrow Connector 2" o:spid="_x0000_s1026" type="#_x0000_t32" style="position:absolute;margin-left:292.95pt;margin-top:7.85pt;width:33.65pt;height:0;z-index:251664384;visibility:visible;mso-wrap-style:square;mso-width-percent:0;mso-height-percent:0;mso-wrap-distance-left:9pt;mso-wrap-distance-top:0;mso-wrap-distance-right:9pt;mso-wrap-distance-bottom:0;mso-position-horizontal:absolute;mso-position-horizontal-relative:text;mso-position-vertical:absolute;mso-position-vertical-relative:text;mso-width-percent:0;mso-height-percent:0;mso-width-relative:margin;mso-height-relative:margin" o:gfxdata="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" strokecolor="black [3040]" strokeweight="1.5pt">
                 <v:stroke endarrow="block"/>
               </v:shape>
             </w:pict>
@@ -31158,7 +31144,7 @@
         <w:rPr>
           <w:noProof/>
         </w:rPr>
-        <w:t>2</w:t>
+        <w:t>3</w:t>
       </w:r>
       <w:r>
         <w:rPr>
@@ -31454,7 +31440,7 @@
         <w:rPr>
           <w:noProof/>
         </w:rPr>
-        <w:t>12</w:t>
+        <w:t>4.5</w:t>
       </w:r>
       <w:r>
         <w:fldChar w:fldCharType="end"/>
@@ -32737,16 +32723,7 @@
         <w:rPr>
           <w:noProof/>
         </w:rPr>
-        <w:t>4</w:t>
-      </w:r>
-      <w:r>
-        <w:t>.</w:t>
-      </w:r>
-      <w:r>
-        <w:rPr>
-          <w:noProof/>
-        </w:rPr>
-        <w:t>6</w:t>
+        <w:t>4.7</w:t>
       </w:r>
       <w:r>
         <w:rPr>
@@ -34330,7 +34307,7 @@
         <w:lastRenderedPageBreak/>
         <w:t>DAFTAR KEPUSTAKAAN</w:t>
       </w:r>
-      <w:bookmarkEnd w:id="99"/>
+      <w:bookmarkEnd w:id="100"/>
       <w:bookmarkEnd w:id="138"/>
     </w:p>
     <w:p>

</xml_diff>

<commit_message>
Commit 5 Menyusun Paragraf
Menyusun Paragraf agar bisa di convert ke pdf
</commit_message>
<xml_diff>
--- a/Draft_Hasil_Tesis_HaryRachmat-2108207010009.docx
+++ b/Draft_Hasil_Tesis_HaryRachmat-2108207010009.docx
@@ -749,8 +749,13 @@
               </w:rPr>
             </w:pPr>
             <w:r>
-              <w:t>Prof. Dr. Taufik Fuadi Abidin, S.Si., M.Tech</w:t>
+              <w:t xml:space="preserve">Prof. Dr. Taufik Fuadi Abidin, S.Si., </w:t>
             </w:r>
+            <w:proofErr w:type="gramStart"/>
+            <w:r>
+              <w:t>M.Tech</w:t>
+            </w:r>
+            <w:proofErr w:type="gramEnd"/>
           </w:p>
         </w:tc>
       </w:tr>
@@ -1099,6 +1104,7 @@
       <w:r>
         <w:t>Judul Tugas Tesis*</w:t>
       </w:r>
+      <w:proofErr w:type="gramStart"/>
       <w:r>
         <w:tab/>
         <w:t xml:space="preserve"> </w:t>
@@ -1106,6 +1112,7 @@
       <w:r>
         <w:t>:</w:t>
       </w:r>
+      <w:proofErr w:type="gramEnd"/>
       <w:r>
         <w:t xml:space="preserve"> </w:t>
       </w:r>
@@ -2112,8 +2119,13 @@
         <w:t>Bapak</w:t>
       </w:r>
       <w:r>
-        <w:t xml:space="preserve"> Prof. Dr. Taufik Fuadi Abidin, S.Si., M.Tech</w:t>
-      </w:r>
+        <w:t xml:space="preserve"> Prof. Dr. Taufik Fuadi Abidin, S.Si., </w:t>
+      </w:r>
+      <w:proofErr w:type="gramStart"/>
+      <w:r>
+        <w:t>M.Tech</w:t>
+      </w:r>
+      <w:proofErr w:type="gramEnd"/>
       <w:r>
         <w:t>,</w:t>
       </w:r>
@@ -4365,7 +4377,7 @@
             <w:noProof/>
             <w:webHidden/>
           </w:rPr>
-          <w:t>16</w:t>
+          <w:t>17</w:t>
         </w:r>
         <w:r>
           <w:rPr>
@@ -4463,7 +4475,7 @@
             <w:noProof/>
             <w:webHidden/>
           </w:rPr>
-          <w:t>19</w:t>
+          <w:t>20</w:t>
         </w:r>
         <w:r>
           <w:rPr>
@@ -6630,7 +6642,7 @@
             <w:noProof/>
             <w:webHidden/>
           </w:rPr>
-          <w:t>12</w:t>
+          <w:t>13</w:t>
         </w:r>
         <w:r>
           <w:rPr>
@@ -6894,7 +6906,7 @@
             <w:noProof/>
             <w:webHidden/>
           </w:rPr>
-          <w:t>18</w:t>
+          <w:t>19</w:t>
         </w:r>
         <w:r>
           <w:rPr>
@@ -14706,16 +14718,7 @@
         <w:rPr>
           <w:noProof/>
         </w:rPr>
-        <w:t>2</w:t>
-      </w:r>
-      <w:r>
-        <w:t>.</w:t>
-      </w:r>
-      <w:r>
-        <w:rPr>
-          <w:noProof/>
-        </w:rPr>
-        <w:t>3</w:t>
+        <w:t>2.3</w:t>
       </w:r>
       <w:r>
         <w:rPr>
@@ -15720,19 +15723,10 @@
         <w:spacing w:line="360" w:lineRule="auto"/>
         <w:ind w:firstLine="644"/>
         <w:jc w:val="both"/>
-      </w:pPr>
-      <w:r>
-        <w:rPr>
-          <w:lang w:val="en-US"/>
-        </w:rPr>
-        <w:t>Pada</w:t>
-      </w:r>
-      <w:r>
-        <w:rPr>
-          <w:lang w:val="en-US"/>
-        </w:rPr>
-        <w:t xml:space="preserve"> </w:t>
-      </w:r>
+        <w:rPr>
+          <w:noProof/>
+        </w:rPr>
+      </w:pPr>
       <w:r>
         <w:rPr>
           <w:lang w:val="en-US"/>
@@ -15762,6 +15756,16 @@
         </w:rPr>
         <w:fldChar w:fldCharType="separate"/>
       </w:r>
+    </w:p>
+    <w:p>
+      <w:pPr>
+        <w:spacing w:line="360" w:lineRule="auto"/>
+        <w:ind w:firstLine="644"/>
+        <w:jc w:val="both"/>
+        <w:rPr>
+          <w:noProof/>
+        </w:rPr>
+      </w:pPr>
       <w:r>
         <w:rPr>
           <w:noProof/>
@@ -15772,16 +15776,7 @@
         <w:rPr>
           <w:noProof/>
         </w:rPr>
-        <w:t>2</w:t>
-      </w:r>
-      <w:r>
-        <w:t>.</w:t>
-      </w:r>
-      <w:r>
-        <w:rPr>
-          <w:noProof/>
-        </w:rPr>
-        <w:t>2</w:t>
+        <w:t>2.2</w:t>
       </w:r>
       <w:r>
         <w:rPr>
@@ -15914,6 +15909,7 @@
       </w:pPr>
       <w:bookmarkStart w:id="50" w:name="_Toc173235021"/>
       <w:r>
+        <w:lastRenderedPageBreak/>
         <w:t xml:space="preserve">Tabel </w:t>
       </w:r>
       <w:r>
@@ -16027,7 +16023,6 @@
           <w:noProof/>
           <w:lang w:val="id-ID"/>
         </w:rPr>
-        <w:lastRenderedPageBreak/>
         <w:drawing>
           <wp:inline distT="0" distB="0" distL="0" distR="0" wp14:anchorId="4AE49A17" wp14:editId="79553AD2">
             <wp:extent cx="2318152" cy="1843847"/>
@@ -16073,28 +16068,25 @@
           </wp:inline>
         </w:drawing>
       </w:r>
+      <w:r>
+        <w:fldChar w:fldCharType="begin"/>
+      </w:r>
+      <w:r>
+        <w:instrText xml:space="preserve"> REF _Ref164282176 \h  \* MERGEFORMAT </w:instrText>
+      </w:r>
+      <w:r>
+        <w:fldChar w:fldCharType="separate"/>
+      </w:r>
     </w:p>
     <w:p>
       <w:pPr>
         <w:spacing w:after="240" w:line="360" w:lineRule="auto"/>
         <w:ind w:firstLine="720"/>
         <w:jc w:val="both"/>
-      </w:pPr>
-      <w:r>
-        <w:t>Pad</w:t>
-      </w:r>
-      <w:r>
-        <w:t xml:space="preserve">a </w:t>
-      </w:r>
-      <w:r>
-        <w:fldChar w:fldCharType="begin"/>
-      </w:r>
-      <w:r>
-        <w:instrText xml:space="preserve"> REF _Ref164282176 \h  \* MERGEFORMAT </w:instrText>
-      </w:r>
-      <w:r>
-        <w:fldChar w:fldCharType="separate"/>
-      </w:r>
+        <w:rPr>
+          <w:noProof/>
+        </w:rPr>
+      </w:pPr>
       <w:r>
         <w:rPr>
           <w:noProof/>
@@ -16105,16 +16097,7 @@
         <w:rPr>
           <w:noProof/>
         </w:rPr>
-        <w:t>2</w:t>
-      </w:r>
-      <w:r>
-        <w:t>.</w:t>
-      </w:r>
-      <w:r>
-        <w:rPr>
-          <w:noProof/>
-        </w:rPr>
-        <w:t>3</w:t>
+        <w:t>2.3</w:t>
       </w:r>
       <w:r>
         <w:fldChar w:fldCharType="end"/>
@@ -17440,9 +17423,9 @@
           <w:noProof/>
         </w:rPr>
         <w:drawing>
-          <wp:inline distT="0" distB="0" distL="0" distR="0" wp14:anchorId="25D40F5C" wp14:editId="67593E54">
-            <wp:extent cx="5036820" cy="2674620"/>
-            <wp:effectExtent l="0" t="0" r="0" b="0"/>
+          <wp:inline distT="0" distB="0" distL="0" distR="0" wp14:anchorId="25D40F5C" wp14:editId="5BCFD76D">
+            <wp:extent cx="4016926" cy="2133043"/>
+            <wp:effectExtent l="0" t="0" r="3175" b="635"/>
             <wp:docPr id="1788121038" name="Picture 1"/>
             <wp:cNvGraphicFramePr>
               <a:graphicFrameLocks xmlns:a="http://schemas.openxmlformats.org/drawingml/2006/main" noChangeAspect="1"/>
@@ -17472,7 +17455,7 @@
                   <pic:spPr bwMode="auto">
                     <a:xfrm>
                       <a:off x="0" y="0"/>
-                      <a:ext cx="5036820" cy="2674620"/>
+                      <a:ext cx="4026575" cy="2138167"/>
                     </a:xfrm>
                     <a:prstGeom prst="rect">
                       <a:avLst/>
@@ -17653,6 +17636,22 @@
     </w:p>
     <w:p>
       <w:pPr>
+        <w:autoSpaceDE/>
+        <w:autoSpaceDN/>
+        <w:rPr>
+          <w:szCs w:val="18"/>
+          <w:lang w:val="en-ID"/>
+        </w:rPr>
+      </w:pPr>
+      <w:r>
+        <w:rPr>
+          <w:lang w:val="en-ID"/>
+        </w:rPr>
+        <w:br w:type="page"/>
+      </w:r>
+    </w:p>
+    <w:p>
+      <w:pPr>
         <w:rPr>
           <w:b/>
           <w:bCs w:val="0"/>
@@ -17726,7 +17725,6 @@
         <w:rPr>
           <w:lang w:val="en-ID"/>
         </w:rPr>
-        <w:lastRenderedPageBreak/>
         <w:t xml:space="preserve">LLM pada dasarnya adalah jaringan saraf, model komputasi yang direpresentasikan dalam memori GPU atau RAM sebagai Tensor - array angka multidimensi. Untuk menyimpannya, dapat menggunakan berbagai jenis: Float64, Float16, atau bahkan bilangan bulat. Jenis data yang </w:t>
       </w:r>
       <w:r>
@@ -17960,7 +17958,14 @@
         <w:rPr>
           <w:lang w:val="en-US"/>
         </w:rPr>
-        <w:t xml:space="preserve">Selain penelitian, kedua perusahaan mengembangkan perangkat keras dan kerangka kerja untuk mendukung operasi dengan presisi rendah. Misalnya, akselerator Nvidia T4 adalah GPU dengan presisi rendah </w:t>
+        <w:t xml:space="preserve">Selain penelitian, kedua perusahaan mengembangkan perangkat keras dan kerangka kerja untuk mendukung operasi dengan presisi rendah. Misalnya, akselerator </w:t>
+      </w:r>
+      <w:r>
+        <w:rPr>
+          <w:lang w:val="en-US"/>
+        </w:rPr>
+        <w:lastRenderedPageBreak/>
+        <w:t xml:space="preserve">Nvidia T4 adalah GPU dengan presisi rendah </w:t>
       </w:r>
       <w:r>
         <w:rPr>
@@ -17998,7 +18003,6 @@
         <w:rPr>
           <w:noProof/>
         </w:rPr>
-        <w:lastRenderedPageBreak/>
         <w:drawing>
           <wp:inline distT="0" distB="0" distL="0" distR="0" wp14:anchorId="32BFEB64" wp14:editId="0778E893">
             <wp:extent cx="5400675" cy="3036570"/>
@@ -18052,7 +18056,7 @@
     <w:p>
       <w:pPr>
         <w:pStyle w:val="Caption"/>
-        <w:spacing w:line="360" w:lineRule="auto"/>
+        <w:spacing w:after="240" w:line="360" w:lineRule="auto"/>
         <w:rPr>
           <w:lang w:val="en-US"/>
         </w:rPr>
@@ -18296,6 +18300,7 @@
       <w:bookmarkStart w:id="65" w:name="_Ref173008523"/>
       <w:bookmarkStart w:id="66" w:name="_Toc173235024"/>
       <w:r>
+        <w:lastRenderedPageBreak/>
         <w:t xml:space="preserve">Tabel </w:t>
       </w:r>
       <w:r>
@@ -18705,7 +18710,6 @@
         <w:rPr>
           <w:lang w:val="en-US"/>
         </w:rPr>
-        <w:lastRenderedPageBreak/>
         <w:t>Kuantisasi untuk mengurangi ukuran model</w:t>
       </w:r>
     </w:p>
@@ -18911,7 +18915,14 @@
         <w:rPr>
           <w:lang w:val="en-US"/>
         </w:rPr>
-        <w:t>: Tidak seperti PTQ, QAT mengintegrasikan proses konversi bobot selama tahap pelatihan. Hal ini sering kali menghasilkan kinerja model yang unggul, tetapi lebih menuntut komputasi. Teknik QAT yang banyak digunakan adalah QLoRA</w:t>
+        <w:t xml:space="preserve">: Tidak seperti PTQ, QAT mengintegrasikan proses konversi bobot selama tahap pelatihan. Hal ini sering kali menghasilkan kinerja model yang unggul, tetapi lebih menuntut </w:t>
+      </w:r>
+      <w:r>
+        <w:rPr>
+          <w:lang w:val="en-US"/>
+        </w:rPr>
+        <w:lastRenderedPageBreak/>
+        <w:t>komputasi. Teknik QAT yang banyak digunakan adalah QLoRA</w:t>
       </w:r>
       <w:r>
         <w:rPr>
@@ -19039,11 +19050,7 @@
         <w:t>pelatihan</w:t>
       </w:r>
       <w:r>
-        <w:t xml:space="preserve"> (PTQ) untuk kuantisasi 4-bit yang berfokus terutama pada inferensi dan kinerja GPU. Ide di balik metode ini adalah ia akan mencoba mengompresi semua bobot menjadi kuantisasi 4-bit dengan meminimalkan kesalahan kuadrat rata-rata terhadap bobot tersebut. Selama inferensi, ia </w:t>
-      </w:r>
-      <w:r>
-        <w:lastRenderedPageBreak/>
-        <w:t>akan secara dinamis mendekuantisasi bobotnya menjadi float16 untuk meningkatkan kinerja sekaligus menjaga memori tetap rendah</w:t>
+        <w:t xml:space="preserve"> (PTQ) untuk kuantisasi 4-bit yang berfokus terutama pada inferensi dan kinerja GPU. Ide di balik metode ini adalah ia akan mencoba mengompresi semua bobot menjadi kuantisasi 4-bit dengan meminimalkan kesalahan kuadrat rata-rata terhadap bobot tersebut. Selama inferensi, ia akan secara dinamis mendekuantisasi bobotnya menjadi float16 untuk meningkatkan kinerja sekaligus menjaga memori tetap rendah</w:t>
       </w:r>
       <w:r>
         <w:t xml:space="preserve"> </w:t>
@@ -19254,6 +19261,7 @@
         <w:pStyle w:val="Heading3"/>
       </w:pPr>
       <w:r>
+        <w:lastRenderedPageBreak/>
         <w:t>Jenis-jenis Dataset</w:t>
       </w:r>
     </w:p>
@@ -19290,12 +19298,6 @@
       <w:r>
         <w:t xml:space="preserve">. </w:t>
       </w:r>
-    </w:p>
-    <w:p>
-      <w:pPr>
-        <w:spacing w:after="240" w:line="360" w:lineRule="auto"/>
-        <w:jc w:val="both"/>
-      </w:pPr>
     </w:p>
     <w:p>
       <w:pPr>
@@ -19305,7 +19307,6 @@
         <w:jc w:val="both"/>
       </w:pPr>
       <w:r>
-        <w:lastRenderedPageBreak/>
         <w:t xml:space="preserve">1. Numerical Dataset </w:t>
       </w:r>
     </w:p>
@@ -19383,6 +19384,7 @@
         <w:jc w:val="both"/>
       </w:pPr>
       <w:r>
+        <w:lastRenderedPageBreak/>
         <w:t xml:space="preserve">5. Correlation Dataset </w:t>
       </w:r>
     </w:p>
@@ -19393,11 +19395,7 @@
         <w:jc w:val="both"/>
       </w:pPr>
       <w:r>
-        <w:t xml:space="preserve">Correlation dataset adalah jenis dataset yang berisi nilai-nilai korelasi antara dua atau lebih variabel dalam bentuk matriks atau tabel. Nilai korelasi menggambarkan sejauh mana hubungan linier antara variabel-variabel tersebut. Nilai korelasi berkisar dari -1 hingga +1, dengan nilai -1 menunjukkan korelasi negatif sempurna, 0 menunjukkan tidak adanya korelasi, dan +1 menunjukkan korelasi positif sempurna. </w:t>
-      </w:r>
-      <w:r>
-        <w:lastRenderedPageBreak/>
-        <w:t xml:space="preserve">Korelasi negatif menandakan bahwa kedua variabel memiliki hubungan yang berbanding terbalik, sedangkan korelasi positif menandakan kedua variabel bergerak ke arah yang </w:t>
+        <w:t xml:space="preserve">Correlation dataset adalah jenis dataset yang berisi nilai-nilai korelasi antara dua atau lebih variabel dalam bentuk matriks atau tabel. Nilai korelasi menggambarkan sejauh mana hubungan linier antara variabel-variabel tersebut. Nilai korelasi berkisar dari -1 hingga +1, dengan nilai -1 menunjukkan korelasi negatif sempurna, 0 menunjukkan tidak adanya korelasi, dan +1 menunjukkan korelasi positif sempurna. Korelasi negatif menandakan bahwa kedua variabel memiliki hubungan yang berbanding terbalik, sedangkan korelasi positif menandakan kedua variabel bergerak ke arah yang </w:t>
       </w:r>
       <w:r>
         <w:t xml:space="preserve">sama </w:t>
@@ -19793,6 +19791,7 @@
         <w:rPr>
           <w:color w:val="000000" w:themeColor="text1"/>
         </w:rPr>
+        <w:lastRenderedPageBreak/>
         <w:t>Python juga merupakan pemrograman yang berorientasi pada objek atau OOP. kelas (</w:t>
       </w:r>
       <w:r>
@@ -19851,14 +19850,7 @@
         <w:rPr>
           <w:color w:val="000000" w:themeColor="text1"/>
         </w:rPr>
-        <w:t xml:space="preserve"> sangat jelas, dan juga dilengkapi dengan fungsionalitas pustaka standar yang besar serta komprehensif. Walaupun Python </w:t>
-      </w:r>
-      <w:r>
-        <w:rPr>
-          <w:color w:val="000000" w:themeColor="text1"/>
-        </w:rPr>
-        <w:lastRenderedPageBreak/>
-        <w:t>tergolong bahasa pemrograman dengan level tinggi, nyatanya Python dirancang sedemikian rupa agar mudah dipelajari dan dipahami.</w:t>
+        <w:t xml:space="preserve"> sangat jelas, dan juga dilengkapi dengan fungsionalitas pustaka standar yang besar serta komprehensif. Walaupun Python tergolong bahasa pemrograman dengan level tinggi, nyatanya Python dirancang sedemikian rupa agar mudah dipelajari dan dipahami.</w:t>
       </w:r>
       <w:r>
         <w:t xml:space="preserve"> </w:t>
@@ -25734,7 +25726,13 @@
         <w:t>.</w:t>
       </w:r>
       <w:r>
-        <w:t xml:space="preserve">jsonl dan </w:t>
+        <w:rPr>
+          <w:lang w:val="id-ID"/>
+        </w:rPr>
+        <w:t>csv</w:t>
+      </w:r>
+      <w:r>
+        <w:t xml:space="preserve"> dan </w:t>
       </w:r>
       <w:r>
         <w:t>.</w:t>
@@ -26803,7 +26801,7 @@
         <mc:AlternateContent>
           <mc:Choice Requires="wps">
             <w:drawing>
-              <wp:anchor distT="0" distB="0" distL="114300" distR="114300" simplePos="0" relativeHeight="251661312" behindDoc="0" locked="0" layoutInCell="1" allowOverlap="1" wp14:anchorId="0510AB1B" wp14:editId="3A84BE38">
+              <wp:anchor distT="0" distB="0" distL="114300" distR="114300" simplePos="0" relativeHeight="251666432" behindDoc="0" locked="0" layoutInCell="1" allowOverlap="1" wp14:anchorId="0510AB1B" wp14:editId="4C2A7B79">
                 <wp:simplePos x="0" y="0"/>
                 <wp:positionH relativeFrom="column">
                   <wp:posOffset>2647315</wp:posOffset>
@@ -26907,7 +26905,7 @@
           </mc:Choice>
           <mc:Fallback>
             <w:pict>
-              <v:roundrect w14:anchorId="0510AB1B" id="Rectangle: Rounded Corners 1" o:spid="_x0000_s1026" style="position:absolute;left:0;text-align:left;margin-left:208.45pt;margin-top:15.05pt;width:84.35pt;height:38.8pt;z-index:251661312;visibility:visible;mso-wrap-style:square;mso-width-percent:0;mso-height-percent:0;mso-wrap-distance-left:9pt;mso-wrap-distance-top:0;mso-wrap-distance-right:9pt;mso-wrap-distance-bottom:0;mso-position-horizontal:absolute;mso-position-horizontal-relative:text;mso-position-vertical:absolute;mso-position-vertical-relative:text;mso-width-percent:0;mso-height-percent:0;mso-width-relative:margin;mso-height-relative:margin;v-text-anchor:middle" arcsize="10923f" o:gfxdata="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" filled="f" strokecolor="black [3200]" strokeweight="1.5pt">
+              <v:roundrect w14:anchorId="0510AB1B" id="Rectangle: Rounded Corners 1" o:spid="_x0000_s1026" style="position:absolute;left:0;text-align:left;margin-left:208.45pt;margin-top:15.05pt;width:84.35pt;height:38.8pt;z-index:251666432;visibility:visible;mso-wrap-style:square;mso-width-percent:0;mso-height-percent:0;mso-wrap-distance-left:9pt;mso-wrap-distance-top:0;mso-wrap-distance-right:9pt;mso-wrap-distance-bottom:0;mso-position-horizontal:absolute;mso-position-horizontal-relative:text;mso-position-vertical:absolute;mso-position-vertical-relative:text;mso-width-percent:0;mso-height-percent:0;mso-width-relative:margin;mso-height-relative:margin;v-text-anchor:middle" arcsize="10923f" o:gfxdata="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" filled="f" strokecolor="black [3200]" strokeweight="1.5pt">
                 <v:textbox>
                   <w:txbxContent>
                     <w:p>
@@ -26954,7 +26952,7 @@
         <mc:AlternateContent>
           <mc:Choice Requires="wps">
             <w:drawing>
-              <wp:anchor distT="0" distB="0" distL="114300" distR="114300" simplePos="0" relativeHeight="251654144" behindDoc="0" locked="0" layoutInCell="1" allowOverlap="1" wp14:anchorId="454F6147" wp14:editId="118235CD">
+              <wp:anchor distT="0" distB="0" distL="114300" distR="114300" simplePos="0" relativeHeight="251654144" behindDoc="0" locked="0" layoutInCell="1" allowOverlap="1" wp14:anchorId="454F6147" wp14:editId="14CFB37E">
                 <wp:simplePos x="0" y="0"/>
                 <wp:positionH relativeFrom="column">
                   <wp:posOffset>1240155</wp:posOffset>
@@ -27061,7 +27059,7 @@
         <mc:AlternateContent>
           <mc:Choice Requires="wps">
             <w:drawing>
-              <wp:anchor distT="0" distB="0" distL="114300" distR="114300" simplePos="0" relativeHeight="251648000" behindDoc="0" locked="0" layoutInCell="1" allowOverlap="1" wp14:anchorId="0DF692CD" wp14:editId="4B56A994">
+              <wp:anchor distT="0" distB="0" distL="114300" distR="114300" simplePos="0" relativeHeight="251641856" behindDoc="0" locked="0" layoutInCell="1" allowOverlap="1" wp14:anchorId="0DF692CD" wp14:editId="7F2596C7">
                 <wp:simplePos x="0" y="0"/>
                 <wp:positionH relativeFrom="column">
                   <wp:posOffset>-16510</wp:posOffset>
@@ -27143,7 +27141,7 @@
           </mc:Choice>
           <mc:Fallback>
             <w:pict>
-              <v:roundrect w14:anchorId="0DF692CD" id="_x0000_s1028" style="position:absolute;left:0;text-align:left;margin-left:-1.3pt;margin-top:11.95pt;width:63.5pt;height:44.5pt;z-index:251648000;visibility:visible;mso-wrap-style:square;mso-width-percent:0;mso-height-percent:0;mso-wrap-distance-left:9pt;mso-wrap-distance-top:0;mso-wrap-distance-right:9pt;mso-wrap-distance-bottom:0;mso-position-horizontal:absolute;mso-position-horizontal-relative:text;mso-position-vertical:absolute;mso-position-vertical-relative:text;mso-width-percent:0;mso-height-percent:0;mso-width-relative:margin;mso-height-relative:margin;v-text-anchor:middle" arcsize="10923f" o:gfxdata="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" filled="f" strokecolor="black [3200]" strokeweight="1.5pt">
+              <v:roundrect w14:anchorId="0DF692CD" id="_x0000_s1028" style="position:absolute;left:0;text-align:left;margin-left:-1.3pt;margin-top:11.95pt;width:63.5pt;height:44.5pt;z-index:251641856;visibility:visible;mso-wrap-style:square;mso-width-percent:0;mso-height-percent:0;mso-wrap-distance-left:9pt;mso-wrap-distance-top:0;mso-wrap-distance-right:9pt;mso-wrap-distance-bottom:0;mso-position-horizontal:absolute;mso-position-horizontal-relative:text;mso-position-vertical:absolute;mso-position-vertical-relative:text;mso-width-percent:0;mso-height-percent:0;mso-width-relative:margin;mso-height-relative:margin;v-text-anchor:middle" arcsize="10923f" o:gfxdata="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" filled="f" strokecolor="black [3200]" strokeweight="1.5pt">
                 <v:textbox>
                   <w:txbxContent>
                     <w:p>
@@ -27168,7 +27166,7 @@
         <mc:AlternateContent>
           <mc:Choice Requires="wps">
             <w:drawing>
-              <wp:anchor distT="0" distB="0" distL="114300" distR="114300" simplePos="0" relativeHeight="251658240" behindDoc="0" locked="0" layoutInCell="1" allowOverlap="1" wp14:anchorId="179DA6F1" wp14:editId="56B45DC5">
+              <wp:anchor distT="0" distB="0" distL="114300" distR="114300" simplePos="0" relativeHeight="251660288" behindDoc="0" locked="0" layoutInCell="1" allowOverlap="1" wp14:anchorId="179DA6F1" wp14:editId="60163E5C">
                 <wp:simplePos x="0" y="0"/>
                 <wp:positionH relativeFrom="column">
                   <wp:posOffset>2212975</wp:posOffset>
@@ -27226,11 +27224,11 @@
           </mc:Choice>
           <mc:Fallback>
             <w:pict>
-              <v:shapetype w14:anchorId="7754AFE5" id="_x0000_t32" coordsize="21600,21600" o:spt="32" o:oned="t" path="m,l21600,21600e" filled="f">
+              <v:shapetype w14:anchorId="35872A3D" id="_x0000_t32" coordsize="21600,21600" o:spt="32" o:oned="t" path="m,l21600,21600e" filled="f">
                 <v:path arrowok="t" fillok="f" o:connecttype="none"/>
                 <o:lock v:ext="edit" shapetype="t"/>
               </v:shapetype>
-              <v:shape id="Straight Arrow Connector 2" o:spid="_x0000_s1026" type="#_x0000_t32" style="position:absolute;margin-left:174.25pt;margin-top:34.9pt;width:33.55pt;height:0;z-index:251658240;visibility:visible;mso-wrap-style:square;mso-width-percent:0;mso-height-percent:0;mso-wrap-distance-left:9pt;mso-wrap-distance-top:0;mso-wrap-distance-right:9pt;mso-wrap-distance-bottom:0;mso-position-horizontal:absolute;mso-position-horizontal-relative:text;mso-position-vertical:absolute;mso-position-vertical-relative:text;mso-width-percent:0;mso-height-percent:0;mso-width-relative:margin;mso-height-relative:margin" o:gfxdata="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" strokecolor="black [3040]" strokeweight="1.5pt">
+              <v:shape id="Straight Arrow Connector 2" o:spid="_x0000_s1026" type="#_x0000_t32" style="position:absolute;margin-left:174.25pt;margin-top:34.9pt;width:33.55pt;height:0;z-index:251660288;visibility:visible;mso-wrap-style:square;mso-width-percent:0;mso-height-percent:0;mso-wrap-distance-left:9pt;mso-wrap-distance-top:0;mso-wrap-distance-right:9pt;mso-wrap-distance-bottom:0;mso-position-horizontal:absolute;mso-position-horizontal-relative:text;mso-position-vertical:absolute;mso-position-vertical-relative:text;mso-width-percent:0;mso-height-percent:0;mso-width-relative:margin;mso-height-relative:margin" o:gfxdata="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" strokecolor="black [3040]" strokeweight="1.5pt">
                 <v:stroke endarrow="block"/>
               </v:shape>
             </w:pict>
@@ -27244,7 +27242,7 @@
         <mc:AlternateContent>
           <mc:Choice Requires="wps">
             <w:drawing>
-              <wp:anchor distT="0" distB="0" distL="114300" distR="114300" simplePos="0" relativeHeight="251651072" behindDoc="0" locked="0" layoutInCell="1" allowOverlap="1" wp14:anchorId="055A9B82" wp14:editId="607E2196">
+              <wp:anchor distT="0" distB="0" distL="114300" distR="114300" simplePos="0" relativeHeight="251648000" behindDoc="0" locked="0" layoutInCell="1" allowOverlap="1" wp14:anchorId="055A9B82" wp14:editId="5063492E">
                 <wp:simplePos x="0" y="0"/>
                 <wp:positionH relativeFrom="column">
                   <wp:posOffset>798830</wp:posOffset>
@@ -27302,7 +27300,7 @@
           </mc:Choice>
           <mc:Fallback>
             <w:pict>
-              <v:shape w14:anchorId="09FBDBE8" id="Straight Arrow Connector 2" o:spid="_x0000_s1026" type="#_x0000_t32" style="position:absolute;margin-left:62.9pt;margin-top:33.7pt;width:33.55pt;height:0;z-index:251651072;visibility:visible;mso-wrap-style:square;mso-width-percent:0;mso-height-percent:0;mso-wrap-distance-left:9pt;mso-wrap-distance-top:0;mso-wrap-distance-right:9pt;mso-wrap-distance-bottom:0;mso-position-horizontal:absolute;mso-position-horizontal-relative:text;mso-position-vertical:absolute;mso-position-vertical-relative:text;mso-width-percent:0;mso-height-percent:0;mso-width-relative:margin;mso-height-relative:margin" o:gfxdata="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" strokecolor="black [3040]" strokeweight="1.5pt">
+              <v:shape w14:anchorId="62191132" id="Straight Arrow Connector 2" o:spid="_x0000_s1026" type="#_x0000_t32" style="position:absolute;margin-left:62.9pt;margin-top:33.7pt;width:33.55pt;height:0;z-index:251648000;visibility:visible;mso-wrap-style:square;mso-width-percent:0;mso-height-percent:0;mso-wrap-distance-left:9pt;mso-wrap-distance-top:0;mso-wrap-distance-right:9pt;mso-wrap-distance-bottom:0;mso-position-horizontal:absolute;mso-position-horizontal-relative:text;mso-position-vertical:absolute;mso-position-vertical-relative:text;mso-width-percent:0;mso-height-percent:0;mso-width-relative:margin;mso-height-relative:margin" o:gfxdata="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" strokecolor="black [3040]" strokeweight="1.5pt">
                 <v:stroke endarrow="block"/>
               </v:shape>
             </w:pict>
@@ -27321,7 +27319,7 @@
         <mc:AlternateContent>
           <mc:Choice Requires="wps">
             <w:drawing>
-              <wp:anchor distT="0" distB="0" distL="114300" distR="114300" simplePos="0" relativeHeight="251667456" behindDoc="0" locked="0" layoutInCell="1" allowOverlap="1" wp14:anchorId="474B1C40" wp14:editId="61DB5B38">
+              <wp:anchor distT="0" distB="0" distL="114300" distR="114300" simplePos="0" relativeHeight="251678720" behindDoc="0" locked="0" layoutInCell="1" allowOverlap="1" wp14:anchorId="474B1C40" wp14:editId="0BFB49EC">
                 <wp:simplePos x="0" y="0"/>
                 <wp:positionH relativeFrom="column">
                   <wp:posOffset>4147592</wp:posOffset>
@@ -27403,7 +27401,7 @@
           </mc:Choice>
           <mc:Fallback>
             <w:pict>
-              <v:roundrect w14:anchorId="474B1C40" id="_x0000_s1029" style="position:absolute;left:0;text-align:left;margin-left:326.6pt;margin-top:2.8pt;width:98.95pt;height:38.8pt;z-index:251667456;visibility:visible;mso-wrap-style:square;mso-width-percent:0;mso-height-percent:0;mso-wrap-distance-left:9pt;mso-wrap-distance-top:0;mso-wrap-distance-right:9pt;mso-wrap-distance-bottom:0;mso-position-horizontal:absolute;mso-position-horizontal-relative:text;mso-position-vertical:absolute;mso-position-vertical-relative:text;mso-width-percent:0;mso-height-percent:0;mso-width-relative:margin;mso-height-relative:margin;v-text-anchor:middle" arcsize="10923f" o:gfxdata="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" filled="f" strokecolor="black [3200]" strokeweight="1.5pt">
+              <v:roundrect w14:anchorId="474B1C40" id="_x0000_s1029" style="position:absolute;left:0;text-align:left;margin-left:326.6pt;margin-top:2.8pt;width:98.95pt;height:38.8pt;z-index:251678720;visibility:visible;mso-wrap-style:square;mso-width-percent:0;mso-height-percent:0;mso-wrap-distance-left:9pt;mso-wrap-distance-top:0;mso-wrap-distance-right:9pt;mso-wrap-distance-bottom:0;mso-position-horizontal:absolute;mso-position-horizontal-relative:text;mso-position-vertical:absolute;mso-position-vertical-relative:text;mso-width-percent:0;mso-height-percent:0;mso-width-relative:margin;mso-height-relative:margin;v-text-anchor:middle" arcsize="10923f" o:gfxdata="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" filled="f" strokecolor="black [3200]" strokeweight="1.5pt">
                 <v:textbox>
                   <w:txbxContent>
                     <w:p>
@@ -27433,7 +27431,7 @@
         <mc:AlternateContent>
           <mc:Choice Requires="wps">
             <w:drawing>
-              <wp:anchor distT="0" distB="0" distL="114300" distR="114300" simplePos="0" relativeHeight="251664384" behindDoc="0" locked="0" layoutInCell="1" allowOverlap="1" wp14:anchorId="0DCA6EE4" wp14:editId="37476A7B">
+              <wp:anchor distT="0" distB="0" distL="114300" distR="114300" simplePos="0" relativeHeight="251672576" behindDoc="0" locked="0" layoutInCell="1" allowOverlap="1" wp14:anchorId="0DCA6EE4" wp14:editId="424F9EE7">
                 <wp:simplePos x="0" y="0"/>
                 <wp:positionH relativeFrom="column">
                   <wp:posOffset>3720237</wp:posOffset>
@@ -27491,7 +27489,7 @@
           </mc:Choice>
           <mc:Fallback>
             <w:pict>
-              <v:shape w14:anchorId="66214215" id="Straight Arrow Connector 2" o:spid="_x0000_s1026" type="#_x0000_t32" style="position:absolute;margin-left:292.95pt;margin-top:7.85pt;width:33.65pt;height:0;z-index:251664384;visibility:visible;mso-wrap-style:square;mso-width-percent:0;mso-height-percent:0;mso-wrap-distance-left:9pt;mso-wrap-distance-top:0;mso-wrap-distance-right:9pt;mso-wrap-distance-bottom:0;mso-position-horizontal:absolute;mso-position-horizontal-relative:text;mso-position-vertical:absolute;mso-position-vertical-relative:text;mso-width-percent:0;mso-height-percent:0;mso-width-relative:margin;mso-height-relative:margin" o:gfxdata="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" strokecolor="black [3040]" strokeweight="1.5pt">
+              <v:shape w14:anchorId="2756F7AE" id="Straight Arrow Connector 2" o:spid="_x0000_s1026" type="#_x0000_t32" style="position:absolute;margin-left:292.95pt;margin-top:7.85pt;width:33.65pt;height:0;z-index:251672576;visibility:visible;mso-wrap-style:square;mso-width-percent:0;mso-height-percent:0;mso-wrap-distance-left:9pt;mso-wrap-distance-top:0;mso-wrap-distance-right:9pt;mso-wrap-distance-bottom:0;mso-position-horizontal:absolute;mso-position-horizontal-relative:text;mso-position-vertical:absolute;mso-position-vertical-relative:text;mso-width-percent:0;mso-height-percent:0;mso-width-relative:margin;mso-height-relative:margin" o:gfxdata="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" strokecolor="black [3040]" strokeweight="1.5pt">
                 <v:stroke endarrow="block"/>
               </v:shape>
             </w:pict>

</xml_diff>

<commit_message>
Commit 6 Ubah Bulan Agustus
Ubah Bulan Agustus Tahun 2024
</commit_message>
<xml_diff>
--- a/Draft_Hasil_Tesis_HaryRachmat-2108207010009.docx
+++ b/Draft_Hasil_Tesis_HaryRachmat-2108207010009.docx
@@ -380,7 +380,7 @@
           <w:rStyle w:val="IntenseEmphasis"/>
           <w:lang w:val="id-ID"/>
         </w:rPr>
-        <w:t>JULI</w:t>
+        <w:t>AGUSTUS</w:t>
       </w:r>
       <w:r>
         <w:rPr>
@@ -1235,7 +1235,7 @@
       <w:pPr>
         <w:pStyle w:val="ListParagraph"/>
         <w:spacing w:line="240" w:lineRule="auto"/>
-        <w:ind w:left="5040"/>
+        <w:ind w:left="5040" w:firstLine="489"/>
       </w:pPr>
       <w:r>
         <w:t xml:space="preserve">Banda Aceh, </w:t>
@@ -1244,7 +1244,7 @@
         <w:rPr>
           <w:lang w:val="id-ID"/>
         </w:rPr>
-        <w:t>29</w:t>
+        <w:t>06</w:t>
       </w:r>
       <w:r>
         <w:t xml:space="preserve"> </w:t>
@@ -1253,7 +1253,7 @@
         <w:rPr>
           <w:lang w:val="id-ID"/>
         </w:rPr>
-        <w:t xml:space="preserve">Juli </w:t>
+        <w:t xml:space="preserve">Agustus </w:t>
       </w:r>
       <w:r>
         <w:t>2024</w:t>
@@ -1263,7 +1263,7 @@
       <w:pPr>
         <w:pStyle w:val="ListParagraph"/>
         <w:spacing w:line="240" w:lineRule="auto"/>
-        <w:ind w:left="5040"/>
+        <w:ind w:left="5040" w:firstLine="489"/>
       </w:pPr>
       <w:r>
         <w:t>Yang menyatakan,</w:t>
@@ -1273,35 +1273,35 @@
       <w:pPr>
         <w:pStyle w:val="ListParagraph"/>
         <w:spacing w:line="240" w:lineRule="auto"/>
-        <w:ind w:left="5040"/>
+        <w:ind w:left="5040" w:firstLine="489"/>
       </w:pPr>
     </w:p>
     <w:p>
       <w:pPr>
         <w:pStyle w:val="ListParagraph"/>
         <w:spacing w:line="240" w:lineRule="auto"/>
-        <w:ind w:left="5040"/>
+        <w:ind w:left="5040" w:firstLine="489"/>
       </w:pPr>
     </w:p>
     <w:p>
       <w:pPr>
         <w:pStyle w:val="ListParagraph"/>
         <w:spacing w:line="240" w:lineRule="auto"/>
-        <w:ind w:left="5040"/>
+        <w:ind w:left="5040" w:firstLine="489"/>
       </w:pPr>
     </w:p>
     <w:p>
       <w:pPr>
         <w:pStyle w:val="ListParagraph"/>
         <w:spacing w:line="240" w:lineRule="auto"/>
-        <w:ind w:left="5040"/>
+        <w:ind w:left="5040" w:firstLine="489"/>
       </w:pPr>
     </w:p>
     <w:p>
       <w:pPr>
         <w:pStyle w:val="ListParagraph"/>
         <w:spacing w:line="240" w:lineRule="auto"/>
-        <w:ind w:left="5040"/>
+        <w:ind w:left="5040" w:firstLine="489"/>
       </w:pPr>
       <w:r>
         <w:t>Hary Rachmat</w:t>
@@ -1311,7 +1311,7 @@
       <w:pPr>
         <w:pStyle w:val="ListParagraph"/>
         <w:spacing w:line="240" w:lineRule="auto"/>
-        <w:ind w:left="5040"/>
+        <w:ind w:left="5040" w:firstLine="489"/>
       </w:pPr>
       <w:r>
         <w:t xml:space="preserve">NPM. </w:t>
@@ -2191,7 +2191,7 @@
     <w:p/>
     <w:p>
       <w:pPr>
-        <w:ind w:left="5760"/>
+        <w:ind w:left="5760" w:hanging="231"/>
       </w:pPr>
       <w:r>
         <w:t>Banda Aceh,</w:t>
@@ -2203,7 +2203,7 @@
         <w:rPr>
           <w:lang w:val="id-ID"/>
         </w:rPr>
-        <w:t>29</w:t>
+        <w:t>06</w:t>
       </w:r>
       <w:r>
         <w:t xml:space="preserve"> </w:t>
@@ -2212,35 +2212,35 @@
         <w:rPr>
           <w:lang w:val="id-ID"/>
         </w:rPr>
-        <w:t>Juli</w:t>
-      </w:r>
-      <w:r>
-        <w:t xml:space="preserve"> 2024</w:t>
-      </w:r>
-    </w:p>
-    <w:p>
-      <w:pPr>
-        <w:ind w:left="5760"/>
-      </w:pPr>
-    </w:p>
-    <w:p>
-      <w:pPr>
-        <w:ind w:left="5760"/>
-      </w:pPr>
-    </w:p>
-    <w:p>
-      <w:pPr>
-        <w:ind w:left="5760"/>
-      </w:pPr>
-    </w:p>
-    <w:p>
-      <w:pPr>
-        <w:ind w:left="5760"/>
-      </w:pPr>
-    </w:p>
-    <w:p>
-      <w:pPr>
-        <w:ind w:left="5760"/>
+        <w:t xml:space="preserve">Agustus </w:t>
+      </w:r>
+      <w:r>
+        <w:t>2024</w:t>
+      </w:r>
+    </w:p>
+    <w:p>
+      <w:pPr>
+        <w:ind w:left="5760" w:hanging="231"/>
+      </w:pPr>
+    </w:p>
+    <w:p>
+      <w:pPr>
+        <w:ind w:left="5760" w:hanging="231"/>
+      </w:pPr>
+    </w:p>
+    <w:p>
+      <w:pPr>
+        <w:ind w:left="5760" w:hanging="231"/>
+      </w:pPr>
+    </w:p>
+    <w:p>
+      <w:pPr>
+        <w:ind w:left="5760" w:hanging="231"/>
+      </w:pPr>
+    </w:p>
+    <w:p>
+      <w:pPr>
+        <w:ind w:left="5760" w:hanging="231"/>
         <w:rPr>
           <w:b/>
           <w:bCs w:val="0"/>
@@ -2256,7 +2256,7 @@
     </w:p>
     <w:p>
       <w:pPr>
-        <w:ind w:left="5760"/>
+        <w:ind w:left="5760" w:hanging="231"/>
       </w:pPr>
       <w:r>
         <w:t>NPM</w:t>
@@ -27224,7 +27224,7 @@
           </mc:Choice>
           <mc:Fallback>
             <w:pict>
-              <v:shapetype w14:anchorId="35872A3D" id="_x0000_t32" coordsize="21600,21600" o:spt="32" o:oned="t" path="m,l21600,21600e" filled="f">
+              <v:shapetype w14:anchorId="6027D0ED" id="_x0000_t32" coordsize="21600,21600" o:spt="32" o:oned="t" path="m,l21600,21600e" filled="f">
                 <v:path arrowok="t" fillok="f" o:connecttype="none"/>
                 <o:lock v:ext="edit" shapetype="t"/>
               </v:shapetype>
@@ -27300,7 +27300,7 @@
           </mc:Choice>
           <mc:Fallback>
             <w:pict>
-              <v:shape w14:anchorId="62191132" id="Straight Arrow Connector 2" o:spid="_x0000_s1026" type="#_x0000_t32" style="position:absolute;margin-left:62.9pt;margin-top:33.7pt;width:33.55pt;height:0;z-index:251648000;visibility:visible;mso-wrap-style:square;mso-width-percent:0;mso-height-percent:0;mso-wrap-distance-left:9pt;mso-wrap-distance-top:0;mso-wrap-distance-right:9pt;mso-wrap-distance-bottom:0;mso-position-horizontal:absolute;mso-position-horizontal-relative:text;mso-position-vertical:absolute;mso-position-vertical-relative:text;mso-width-percent:0;mso-height-percent:0;mso-width-relative:margin;mso-height-relative:margin" o:gfxdata="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" strokecolor="black [3040]" strokeweight="1.5pt">
+              <v:shape w14:anchorId="66C2F1B0" id="Straight Arrow Connector 2" o:spid="_x0000_s1026" type="#_x0000_t32" style="position:absolute;margin-left:62.9pt;margin-top:33.7pt;width:33.55pt;height:0;z-index:251648000;visibility:visible;mso-wrap-style:square;mso-width-percent:0;mso-height-percent:0;mso-wrap-distance-left:9pt;mso-wrap-distance-top:0;mso-wrap-distance-right:9pt;mso-wrap-distance-bottom:0;mso-position-horizontal:absolute;mso-position-horizontal-relative:text;mso-position-vertical:absolute;mso-position-vertical-relative:text;mso-width-percent:0;mso-height-percent:0;mso-width-relative:margin;mso-height-relative:margin" o:gfxdata="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" strokecolor="black [3040]" strokeweight="1.5pt">
                 <v:stroke endarrow="block"/>
               </v:shape>
             </w:pict>
@@ -27489,7 +27489,7 @@
           </mc:Choice>
           <mc:Fallback>
             <w:pict>
-              <v:shape w14:anchorId="2756F7AE" id="Straight Arrow Connector 2" o:spid="_x0000_s1026" type="#_x0000_t32" style="position:absolute;margin-left:292.95pt;margin-top:7.85pt;width:33.65pt;height:0;z-index:251672576;visibility:visible;mso-wrap-style:square;mso-width-percent:0;mso-height-percent:0;mso-wrap-distance-left:9pt;mso-wrap-distance-top:0;mso-wrap-distance-right:9pt;mso-wrap-distance-bottom:0;mso-position-horizontal:absolute;mso-position-horizontal-relative:text;mso-position-vertical:absolute;mso-position-vertical-relative:text;mso-width-percent:0;mso-height-percent:0;mso-width-relative:margin;mso-height-relative:margin" o:gfxdata="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" strokecolor="black [3040]" strokeweight="1.5pt">
+              <v:shape w14:anchorId="5FAD29FE" id="Straight Arrow Connector 2" o:spid="_x0000_s1026" type="#_x0000_t32" style="position:absolute;margin-left:292.95pt;margin-top:7.85pt;width:33.65pt;height:0;z-index:251672576;visibility:visible;mso-wrap-style:square;mso-width-percent:0;mso-height-percent:0;mso-wrap-distance-left:9pt;mso-wrap-distance-top:0;mso-wrap-distance-right:9pt;mso-wrap-distance-bottom:0;mso-position-horizontal:absolute;mso-position-horizontal-relative:text;mso-position-vertical:absolute;mso-position-vertical-relative:text;mso-width-percent:0;mso-height-percent:0;mso-width-relative:margin;mso-height-relative:margin" o:gfxdata="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" strokecolor="black [3040]" strokeweight="1.5pt">
                 <v:stroke endarrow="block"/>
               </v:shape>
             </w:pict>
@@ -30118,6 +30118,8 @@
         <w:pStyle w:val="Caption"/>
         <w:spacing w:line="360" w:lineRule="auto"/>
         <w:rPr>
+          <w:i/>
+          <w:iCs w:val="0"/>
           <w:lang w:val="en-US"/>
         </w:rPr>
       </w:pPr>

</xml_diff>

<commit_message>
Commit 7 Draft Hasil dan PPT
 Memperbaiki Draft Hasil dan membuat PPT untuk Presentasi Seminar Hasil
</commit_message>
<xml_diff>
--- a/Draft_Hasil_Tesis_HaryRachmat-2108207010009.docx
+++ b/Draft_Hasil_Tesis_HaryRachmat-2108207010009.docx
@@ -1,6 +1,6 @@
 
 <file path=word/document.xml><?xml version="1.0" encoding="utf-8"?>
-<w:document xmlns:wpc="http://schemas.microsoft.com/office/word/2010/wordprocessingCanvas" xmlns:cx="http://schemas.microsoft.com/office/drawing/2014/chartex" xmlns:cx1="http://schemas.microsoft.com/office/drawing/2015/9/8/chartex" xmlns:cx2="http://schemas.microsoft.com/office/drawing/2015/10/21/chartex" xmlns:cx3="http://schemas.microsoft.com/office/drawing/2016/5/9/chartex" xmlns:cx4="http://schemas.microsoft.com/office/drawing/2016/5/10/chartex" xmlns:cx5="http://schemas.microsoft.com/office/drawing/2016/5/11/chartex" xmlns:cx6="http://schemas.microsoft.com/office/drawing/2016/5/12/chartex" xmlns:cx7="http://schemas.microsoft.com/office/drawing/2016/5/13/chartex" xmlns:cx8="http://schemas.microsoft.com/office/drawing/2016/5/14/chartex" xmlns:mc="http://schemas.openxmlformats.org/markup-compatibility/2006" xmlns:aink="http://schemas.microsoft.com/office/drawing/2016/ink" xmlns:am3d="http://schemas.microsoft.com/office/drawing/2017/model3d" xmlns:o="urn:schemas-microsoft-com:office:office" xmlns:r="http://schemas.openxmlformats.org/officeDocument/2006/relationships" xmlns:m="http://schemas.openxmlformats.org/officeDocument/2006/math" xmlns:v="urn:schemas-microsoft-com:vml" xmlns:wp14="http://schemas.microsoft.com/office/word/2010/wordprocessingDrawing" xmlns:wp="http://schemas.openxmlformats.org/drawingml/2006/wordprocessingDrawing" xmlns:w10="urn:schemas-microsoft-com:office:word" xmlns:w="http://schemas.openxmlformats.org/wordprocessingml/2006/main" xmlns:w14="http://schemas.microsoft.com/office/word/2010/wordml" xmlns:w15="http://schemas.microsoft.com/office/word/2012/wordml" xmlns:w16cex="http://schemas.microsoft.com/office/word/2018/wordml/cex" xmlns:w16cid="http://schemas.microsoft.com/office/word/2016/wordml/cid" xmlns:w16="http://schemas.microsoft.com/office/word/2018/wordml" xmlns:w16sdtdh="http://schemas.microsoft.com/office/word/2020/wordml/sdtdatahash" xmlns:w16se="http://schemas.microsoft.com/office/word/2015/wordml/symex" xmlns:wpg="http://schemas.microsoft.com/office/word/2010/wordprocessingGroup" xmlns:wpi="http://schemas.microsoft.com/office/word/2010/wordprocessingInk" xmlns:wne="http://schemas.microsoft.com/office/word/2006/wordml" xmlns:wps="http://schemas.microsoft.com/office/word/2010/wordprocessingShape" mc:Ignorable="w14 w15 w16se w16cid w16 w16cex w16sdtdh wp14">
+<w:document xmlns:wpc="http://schemas.microsoft.com/office/word/2010/wordprocessingCanvas" xmlns:cx="http://schemas.microsoft.com/office/drawing/2014/chartex" xmlns:cx1="http://schemas.microsoft.com/office/drawing/2015/9/8/chartex" xmlns:cx2="http://schemas.microsoft.com/office/drawing/2015/10/21/chartex" xmlns:cx3="http://schemas.microsoft.com/office/drawing/2016/5/9/chartex" xmlns:cx4="http://schemas.microsoft.com/office/drawing/2016/5/10/chartex" xmlns:cx5="http://schemas.microsoft.com/office/drawing/2016/5/11/chartex" xmlns:cx6="http://schemas.microsoft.com/office/drawing/2016/5/12/chartex" xmlns:cx7="http://schemas.microsoft.com/office/drawing/2016/5/13/chartex" xmlns:cx8="http://schemas.microsoft.com/office/drawing/2016/5/14/chartex" xmlns:mc="http://schemas.openxmlformats.org/markup-compatibility/2006" xmlns:aink="http://schemas.microsoft.com/office/drawing/2016/ink" xmlns:am3d="http://schemas.microsoft.com/office/drawing/2017/model3d" xmlns:o="urn:schemas-microsoft-com:office:office" xmlns:oel="http://schemas.microsoft.com/office/2019/extlst" xmlns:r="http://schemas.openxmlformats.org/officeDocument/2006/relationships" xmlns:m="http://schemas.openxmlformats.org/officeDocument/2006/math" xmlns:v="urn:schemas-microsoft-com:vml" xmlns:wp14="http://schemas.microsoft.com/office/word/2010/wordprocessingDrawing" xmlns:wp="http://schemas.openxmlformats.org/drawingml/2006/wordprocessingDrawing" xmlns:w10="urn:schemas-microsoft-com:office:word" xmlns:w="http://schemas.openxmlformats.org/wordprocessingml/2006/main" xmlns:w14="http://schemas.microsoft.com/office/word/2010/wordml" xmlns:w15="http://schemas.microsoft.com/office/word/2012/wordml" xmlns:w16cex="http://schemas.microsoft.com/office/word/2018/wordml/cex" xmlns:w16cid="http://schemas.microsoft.com/office/word/2016/wordml/cid" xmlns:w16="http://schemas.microsoft.com/office/word/2018/wordml" xmlns:w16du="http://schemas.microsoft.com/office/word/2023/wordml/word16du" xmlns:w16sdtdh="http://schemas.microsoft.com/office/word/2020/wordml/sdtdatahash" xmlns:w16se="http://schemas.microsoft.com/office/word/2015/wordml/symex" xmlns:wpg="http://schemas.microsoft.com/office/word/2010/wordprocessingGroup" xmlns:wpi="http://schemas.microsoft.com/office/word/2010/wordprocessingInk" xmlns:wne="http://schemas.microsoft.com/office/word/2006/wordml" xmlns:wps="http://schemas.microsoft.com/office/word/2010/wordprocessingShape" mc:Ignorable="w14 w15 w16se w16cid w16 w16cex w16sdtdh w16du wp14">
   <w:body>
     <w:p>
       <w:pPr>
@@ -749,13 +749,8 @@
               </w:rPr>
             </w:pPr>
             <w:r>
-              <w:t xml:space="preserve">Prof. Dr. Taufik Fuadi Abidin, S.Si., </w:t>
+              <w:t>Prof. Dr. Taufik Fuadi Abidin, S.Si., M.Tech</w:t>
             </w:r>
-            <w:proofErr w:type="gramStart"/>
-            <w:r>
-              <w:t>M.Tech</w:t>
-            </w:r>
-            <w:proofErr w:type="gramEnd"/>
           </w:p>
         </w:tc>
       </w:tr>
@@ -1104,7 +1099,6 @@
       <w:r>
         <w:t>Judul Tugas Tesis*</w:t>
       </w:r>
-      <w:proofErr w:type="gramStart"/>
       <w:r>
         <w:tab/>
         <w:t xml:space="preserve"> </w:t>
@@ -1112,7 +1106,6 @@
       <w:r>
         <w:t>:</w:t>
       </w:r>
-      <w:proofErr w:type="gramEnd"/>
       <w:r>
         <w:t xml:space="preserve"> </w:t>
       </w:r>
@@ -2119,13 +2112,8 @@
         <w:t>Bapak</w:t>
       </w:r>
       <w:r>
-        <w:t xml:space="preserve"> Prof. Dr. Taufik Fuadi Abidin, S.Si., </w:t>
-      </w:r>
-      <w:proofErr w:type="gramStart"/>
-      <w:r>
-        <w:t>M.Tech</w:t>
-      </w:r>
-      <w:proofErr w:type="gramEnd"/>
+        <w:t xml:space="preserve"> Prof. Dr. Taufik Fuadi Abidin, S.Si., M.Tech</w:t>
+      </w:r>
       <w:r>
         <w:t>,</w:t>
       </w:r>
@@ -12845,7 +12833,7 @@
         <w:fldChar w:fldCharType="begin" w:fldLock="1"/>
       </w:r>
       <w:r>
-        <w:instrText>ADDIN CSL_CITATION {"citationItems":[{"id":"ITEM-1","itemData":{"author":[{"dropping-particle":"","family":"www.wiz.ai","given":"","non-dropping-particle":"","parse-names":false,"suffix":""}],"container-title":"www.wiz.ai","id":"ITEM-1","issued":{"date-parts":[["2023"]]},"title":"Menelaah : Bagaimana LLM (Large Language Models) bekerja","type":"webpage"},"uris":["http://www.mendeley.com/documents/?uuid=18208665-5f41-4189-baaa-7b80abffb485","http://www.mendeley.com/documents/?uuid=5d0ae720-d1ff-47fc-ba69-f0760dcb8bb1"]}],"mendeley":{"formattedCitation":"(www.wiz.ai, 2023)","plainTextFormattedCitation":"(www.wiz.ai, 2023)","previouslyFormattedCitation":"(www.wiz.ai, 2023)"},"properties":{"noteIndex":0},"schema":"https://github.com/citation-style-language/schema/raw/master/csl-citation.json"}</w:instrText>
+        <w:instrText>ADDIN CSL_CITATION {"citationItems":[{"id":"ITEM-1","itemData":{"URL":"https://www.wiz.ai/menelaah-bagaimana-llm-large-language-models-bekerja/","accessed":{"date-parts":[["2024","7","28"]]},"author":[{"dropping-particle":"","family":"www.wiz.ai","given":"","non-dropping-particle":"","parse-names":false,"suffix":""}],"container-title":"www.wiz.ai","id":"ITEM-1","issued":{"date-parts":[["2023"]]},"title":"Menelaah : Bagaimana LLM (Large Language Models) bekerja","type":"webpage"},"uris":["http://www.mendeley.com/documents/?uuid=18208665-5f41-4189-baaa-7b80abffb485","http://www.mendeley.com/documents/?uuid=5d0ae720-d1ff-47fc-ba69-f0760dcb8bb1"]}],"mendeley":{"formattedCitation":"(www.wiz.ai, 2023a)","plainTextFormattedCitation":"(www.wiz.ai, 2023a)","previouslyFormattedCitation":"(www.wiz.ai, 2023)"},"properties":{"noteIndex":0},"schema":"https://github.com/citation-style-language/schema/raw/master/csl-citation.json"}</w:instrText>
       </w:r>
       <w:r>
         <w:fldChar w:fldCharType="separate"/>
@@ -12854,7 +12842,7 @@
         <w:rPr>
           <w:noProof/>
         </w:rPr>
-        <w:t>(www.wiz.ai, 2023)</w:t>
+        <w:t>(www.wiz.ai, 2023a)</w:t>
       </w:r>
       <w:r>
         <w:fldChar w:fldCharType="end"/>
@@ -13009,7 +12997,7 @@
         <w:fldChar w:fldCharType="begin" w:fldLock="1"/>
       </w:r>
       <w:r>
-        <w:instrText>ADDIN CSL_CITATION {"citationItems":[{"id":"ITEM-1","itemData":{"author":[{"dropping-particle":"","family":"www.wiz.ai","given":"","non-dropping-particle":"","parse-names":false,"suffix":""}],"container-title":"www.wiz.ai","id":"ITEM-1","issued":{"date-parts":[["2023"]]},"title":"Menelaah : Bagaimana LLM (Large Language Models) bekerja","type":"webpage"},"uris":["http://www.mendeley.com/documents/?uuid=5d0ae720-d1ff-47fc-ba69-f0760dcb8bb1","http://www.mendeley.com/documents/?uuid=18208665-5f41-4189-baaa-7b80abffb485"]}],"mendeley":{"formattedCitation":"(www.wiz.ai, 2023)","plainTextFormattedCitation":"(www.wiz.ai, 2023)","previouslyFormattedCitation":"(www.wiz.ai, 2023)"},"properties":{"noteIndex":0},"schema":"https://github.com/citation-style-language/schema/raw/master/csl-citation.json"}</w:instrText>
+        <w:instrText>ADDIN CSL_CITATION {"citationItems":[{"id":"ITEM-1","itemData":{"author":[{"dropping-particle":"","family":"www.wiz.ai","given":"","non-dropping-particle":"","parse-names":false,"suffix":""}],"container-title":"www.wiz.ai","id":"ITEM-1","issued":{"date-parts":[["2023"]]},"title":"Menelaah : Bagaimana LLM (Large Language Models) bekerja","type":"webpage"},"uris":["http://www.mendeley.com/documents/?uuid=5d0ae720-d1ff-47fc-ba69-f0760dcb8bb1","http://www.mendeley.com/documents/?uuid=18208665-5f41-4189-baaa-7b80abffb485"]}],"mendeley":{"formattedCitation":"(www.wiz.ai, 2023b)","plainTextFormattedCitation":"(www.wiz.ai, 2023b)","previouslyFormattedCitation":"(www.wiz.ai, 2023)"},"properties":{"noteIndex":0},"schema":"https://github.com/citation-style-language/schema/raw/master/csl-citation.json"}</w:instrText>
       </w:r>
       <w:r>
         <w:fldChar w:fldCharType="separate"/>
@@ -13018,7 +13006,7 @@
         <w:rPr>
           <w:noProof/>
         </w:rPr>
-        <w:t>(www.wiz.ai, 2023)</w:t>
+        <w:t>(www.wiz.ai, 2023b)</w:t>
       </w:r>
       <w:r>
         <w:fldChar w:fldCharType="end"/>
@@ -17584,7 +17572,7 @@
         <w:rPr>
           <w:lang w:val="en-ID"/>
         </w:rPr>
-        <w:instrText>ADDIN CSL_CITATION {"citationItems":[{"id":"ITEM-1","itemData":{"author":[{"dropping-particle":"","family":"Rakotoson, Loïc, Massip, Sylvain, A. A. Laleye","given":"Fréjus","non-dropping-particle":"","parse-names":false,"suffix":""}],"container-title":"www.researchgate.net","id":"ITEM-1","issued":{"date-parts":[["2024"]]},"title":"Retrieval Augmented Generation Architecture","type":"webpage"},"uris":["http://www.mendeley.com/documents/?uuid=bd483760-187a-4bec-a0aa-eacca79f54c7","http://www.mendeley.com/documents/?uuid=1e47978a-c6f6-4ae0-92d4-c2cf42db7df5"]}],"mendeley":{"formattedCitation":"(Rakotoson, Loïc, Massip, Sylvain, A. A. Laleye, 2024)","manualFormatting":"(Sumber: Rakotoson, Loïc et al., 2024)","plainTextFormattedCitation":"(Rakotoson, Loïc, Massip, Sylvain, A. A. Laleye, 2024)","previouslyFormattedCitation":"(Rakotoson, Loïc, Massip, Sylvain, A. A. Laleye, 2024)"},"properties":{"noteIndex":0},"schema":"https://github.com/citation-style-language/schema/raw/master/csl-citation.json"}</w:instrText>
+        <w:instrText>ADDIN CSL_CITATION {"citationItems":[{"id":"ITEM-1","itemData":{"URL":"https://www.researchgate.net/figure/Retrieval-Augmented-Generation-Architecture_fig1_378364457","accessed":{"date-parts":[["2024","7","28"]]},"author":[{"dropping-particle":"","family":"Rakotoson, Loïc, Massip, Sylvain, A. A. Laleye","given":"Fréjus","non-dropping-particle":"","parse-names":false,"suffix":""}],"container-title":"www.researchgate.net","id":"ITEM-1","issued":{"date-parts":[["2024"]]},"title":"Retrieval Augmented Generation Architecture","type":"webpage"},"uris":["http://www.mendeley.com/documents/?uuid=bd483760-187a-4bec-a0aa-eacca79f54c7","http://www.mendeley.com/documents/?uuid=1e47978a-c6f6-4ae0-92d4-c2cf42db7df5"]}],"mendeley":{"formattedCitation":"(Rakotoson, Loïc, Massip, Sylvain, A. A. Laleye, 2024)","manualFormatting":"(Sumber: Rakotoson, Loïc et al., 2024)","plainTextFormattedCitation":"(Rakotoson, Loïc, Massip, Sylvain, A. A. Laleye, 2024)","previouslyFormattedCitation":"(Rakotoson, Loïc, Massip, Sylvain, A. A. Laleye, 2024)"},"properties":{"noteIndex":0},"schema":"https://github.com/citation-style-language/schema/raw/master/csl-citation.json"}</w:instrText>
       </w:r>
       <w:r>
         <w:rPr>
@@ -17880,7 +17868,7 @@
         <w:rPr>
           <w:lang w:val="en-US"/>
         </w:rPr>
-        <w:instrText>ADDIN CSL_CITATION {"citationItems":[{"id":"ITEM-1","itemData":{"author":[{"dropping-particle":"","family":"Neves","given":"Miguel Carreira","non-dropping-particle":"","parse-names":false,"suffix":""}],"container-title":"https://www.tensorops.ai/","id":"ITEM-1","issued":{"date-parts":[["2023"]]},"title":"What are Quantized LLMs?","type":"webpage"},"uris":["http://www.mendeley.com/documents/?uuid=54cdbbfc-0e01-4907-9ad9-19757c69d720","http://www.mendeley.com/documents/?uuid=5a150834-e393-4755-9575-87b98502c429"]}],"mendeley":{"formattedCitation":"(Neves, 2023)","manualFormatting":"(Sumber: Neves, 2023)","plainTextFormattedCitation":"(Neves, 2023)","previouslyFormattedCitation":"(Neves, 2023)"},"properties":{"noteIndex":0},"schema":"https://github.com/citation-style-language/schema/raw/master/csl-citation.json"}</w:instrText>
+        <w:instrText>ADDIN CSL_CITATION {"citationItems":[{"id":"ITEM-1","itemData":{"URL":"https://www.tensorops.ai/post/what-are-quantized-llms","accessed":{"date-parts":[["2024","7","28"]]},"author":[{"dropping-particle":"","family":"Neves","given":"Miguel Carreira","non-dropping-particle":"","parse-names":false,"suffix":""}],"container-title":"https://www.tensorops.ai/","id":"ITEM-1","issued":{"date-parts":[["2023"]]},"title":"What are Quantized LLMs?","type":"webpage"},"uris":["http://www.mendeley.com/documents/?uuid=54cdbbfc-0e01-4907-9ad9-19757c69d720","http://www.mendeley.com/documents/?uuid=5a150834-e393-4755-9575-87b98502c429"]}],"mendeley":{"formattedCitation":"(Neves, 2023a)","manualFormatting":"(Sumber: Neves, 2023)","plainTextFormattedCitation":"(Neves, 2023a)","previouslyFormattedCitation":"(Neves, 2023)"},"properties":{"noteIndex":0},"schema":"https://github.com/citation-style-language/schema/raw/master/csl-citation.json"}</w:instrText>
       </w:r>
       <w:r>
         <w:rPr>
@@ -18132,7 +18120,7 @@
         <w:rPr>
           <w:lang w:val="en-US"/>
         </w:rPr>
-        <w:instrText>ADDIN CSL_CITATION {"citationItems":[{"id":"ITEM-1","itemData":{"author":[{"dropping-particle":"","family":"Neves","given":"Miguel Carreira","non-dropping-particle":"","parse-names":false,"suffix":""}],"container-title":"https://www.tensorops.ai/","id":"ITEM-1","issued":{"date-parts":[["2023"]]},"title":"What are Quantized LLMs?","type":"webpage"},"uris":["http://www.mendeley.com/documents/?uuid=5a150834-e393-4755-9575-87b98502c429","http://www.mendeley.com/documents/?uuid=54cdbbfc-0e01-4907-9ad9-19757c69d720"]}],"mendeley":{"formattedCitation":"(Neves, 2023)","manualFormatting":"(Sumber: Neves, 2023)","plainTextFormattedCitation":"(Neves, 2023)","previouslyFormattedCitation":"(Neves, 2023)"},"properties":{"noteIndex":0},"schema":"https://github.com/citation-style-language/schema/raw/master/csl-citation.json"}</w:instrText>
+        <w:instrText>ADDIN CSL_CITATION {"citationItems":[{"id":"ITEM-1","itemData":{"author":[{"dropping-particle":"","family":"Neves","given":"Miguel Carreira","non-dropping-particle":"","parse-names":false,"suffix":""}],"container-title":"https://www.tensorops.ai/","id":"ITEM-1","issued":{"date-parts":[["2023"]]},"title":"What are Quantized LLMs?","type":"webpage"},"uris":["http://www.mendeley.com/documents/?uuid=5a150834-e393-4755-9575-87b98502c429","http://www.mendeley.com/documents/?uuid=54cdbbfc-0e01-4907-9ad9-19757c69d720"]}],"mendeley":{"formattedCitation":"(Neves, 2023b)","manualFormatting":"(Sumber: Neves, 2023)","plainTextFormattedCitation":"(Neves, 2023b)","previouslyFormattedCitation":"(Neves, 2023)"},"properties":{"noteIndex":0},"schema":"https://github.com/citation-style-language/schema/raw/master/csl-citation.json"}</w:instrText>
       </w:r>
       <w:r>
         <w:rPr>
@@ -18368,7 +18356,7 @@
         <w:rPr>
           <w:lang w:val="en-US"/>
         </w:rPr>
-        <w:instrText>ADDIN CSL_CITATION {"citationItems":[{"id":"ITEM-1","itemData":{"author":[{"dropping-particle":"","family":"Neves","given":"Miguel Carreira","non-dropping-particle":"","parse-names":false,"suffix":""}],"container-title":"https://www.tensorops.ai/","id":"ITEM-1","issued":{"date-parts":[["2023"]]},"title":"What are Quantized LLMs?","type":"webpage"},"uris":["http://www.mendeley.com/documents/?uuid=5a150834-e393-4755-9575-87b98502c429","http://www.mendeley.com/documents/?uuid=54cdbbfc-0e01-4907-9ad9-19757c69d720"]}],"mendeley":{"formattedCitation":"(Neves, 2023)","manualFormatting":"(Sumber: Neves, 2023)","plainTextFormattedCitation":"(Neves, 2023)","previouslyFormattedCitation":"(Neves, 2023)"},"properties":{"noteIndex":0},"schema":"https://github.com/citation-style-language/schema/raw/master/csl-citation.json"}</w:instrText>
+        <w:instrText>ADDIN CSL_CITATION {"citationItems":[{"id":"ITEM-1","itemData":{"author":[{"dropping-particle":"","family":"Neves","given":"Miguel Carreira","non-dropping-particle":"","parse-names":false,"suffix":""}],"container-title":"https://www.tensorops.ai/","id":"ITEM-1","issued":{"date-parts":[["2023"]]},"title":"What are Quantized LLMs?","type":"webpage"},"uris":["http://www.mendeley.com/documents/?uuid=5a150834-e393-4755-9575-87b98502c429","http://www.mendeley.com/documents/?uuid=54cdbbfc-0e01-4907-9ad9-19757c69d720"]}],"mendeley":{"formattedCitation":"(Neves, 2023b)","manualFormatting":"(Sumber: Neves, 2023)","plainTextFormattedCitation":"(Neves, 2023b)","previouslyFormattedCitation":"(Neves, 2023)"},"properties":{"noteIndex":0},"schema":"https://github.com/citation-style-language/schema/raw/master/csl-citation.json"}</w:instrText>
       </w:r>
       <w:r>
         <w:rPr>
@@ -18778,7 +18766,7 @@
         <w:rPr>
           <w:lang w:val="en-US"/>
         </w:rPr>
-        <w:instrText>ADDIN CSL_CITATION {"citationItems":[{"id":"ITEM-1","itemData":{"author":[{"dropping-particle":"","family":"Neves","given":"Miguel Carreira","non-dropping-particle":"","parse-names":false,"suffix":""}],"container-title":"https://www.tensorops.ai/","id":"ITEM-1","issued":{"date-parts":[["2023"]]},"title":"What are Quantized LLMs?","type":"webpage"},"uris":["http://www.mendeley.com/documents/?uuid=5a150834-e393-4755-9575-87b98502c429","http://www.mendeley.com/documents/?uuid=54cdbbfc-0e01-4907-9ad9-19757c69d720"]}],"mendeley":{"formattedCitation":"(Neves, 2023)","plainTextFormattedCitation":"(Neves, 2023)","previouslyFormattedCitation":"(Neves, 2023)"},"properties":{"noteIndex":0},"schema":"https://github.com/citation-style-language/schema/raw/master/csl-citation.json"}</w:instrText>
+        <w:instrText>ADDIN CSL_CITATION {"citationItems":[{"id":"ITEM-1","itemData":{"author":[{"dropping-particle":"","family":"Neves","given":"Miguel Carreira","non-dropping-particle":"","parse-names":false,"suffix":""}],"container-title":"https://www.tensorops.ai/","id":"ITEM-1","issued":{"date-parts":[["2023"]]},"title":"What are Quantized LLMs?","type":"webpage"},"uris":["http://www.mendeley.com/documents/?uuid=5a150834-e393-4755-9575-87b98502c429","http://www.mendeley.com/documents/?uuid=54cdbbfc-0e01-4907-9ad9-19757c69d720"]}],"mendeley":{"formattedCitation":"(Neves, 2023b)","plainTextFormattedCitation":"(Neves, 2023b)","previouslyFormattedCitation":"(Neves, 2023)"},"properties":{"noteIndex":0},"schema":"https://github.com/citation-style-language/schema/raw/master/csl-citation.json"}</w:instrText>
       </w:r>
       <w:r>
         <w:rPr>
@@ -18791,7 +18779,7 @@
           <w:noProof/>
           <w:lang w:val="en-US"/>
         </w:rPr>
-        <w:t>(Neves, 2023)</w:t>
+        <w:t>(Neves, 2023b)</w:t>
       </w:r>
       <w:r>
         <w:rPr>
@@ -18946,7 +18934,7 @@
         <w:rPr>
           <w:lang w:val="en-US"/>
         </w:rPr>
-        <w:instrText>ADDIN CSL_CITATION {"citationItems":[{"id":"ITEM-1","itemData":{"author":[{"dropping-particle":"","family":"Neves","given":"Miguel Carreira","non-dropping-particle":"","parse-names":false,"suffix":""}],"container-title":"https://www.tensorops.ai/","id":"ITEM-1","issued":{"date-parts":[["2023"]]},"title":"What are Quantized LLMs?","type":"webpage"},"uris":["http://www.mendeley.com/documents/?uuid=5a150834-e393-4755-9575-87b98502c429","http://www.mendeley.com/documents/?uuid=54cdbbfc-0e01-4907-9ad9-19757c69d720"]}],"mendeley":{"formattedCitation":"(Neves, 2023)","plainTextFormattedCitation":"(Neves, 2023)","previouslyFormattedCitation":"(Neves, 2023)"},"properties":{"noteIndex":0},"schema":"https://github.com/citation-style-language/schema/raw/master/csl-citation.json"}</w:instrText>
+        <w:instrText>ADDIN CSL_CITATION {"citationItems":[{"id":"ITEM-1","itemData":{"author":[{"dropping-particle":"","family":"Neves","given":"Miguel Carreira","non-dropping-particle":"","parse-names":false,"suffix":""}],"container-title":"https://www.tensorops.ai/","id":"ITEM-1","issued":{"date-parts":[["2023"]]},"title":"What are Quantized LLMs?","type":"webpage"},"uris":["http://www.mendeley.com/documents/?uuid=5a150834-e393-4755-9575-87b98502c429","http://www.mendeley.com/documents/?uuid=54cdbbfc-0e01-4907-9ad9-19757c69d720"]}],"mendeley":{"formattedCitation":"(Neves, 2023b)","plainTextFormattedCitation":"(Neves, 2023b)","previouslyFormattedCitation":"(Neves, 2023)"},"properties":{"noteIndex":0},"schema":"https://github.com/citation-style-language/schema/raw/master/csl-citation.json"}</w:instrText>
       </w:r>
       <w:r>
         <w:rPr>
@@ -18959,7 +18947,7 @@
           <w:noProof/>
           <w:lang w:val="en-US"/>
         </w:rPr>
-        <w:t>(Neves, 2023)</w:t>
+        <w:t>(Neves, 2023b)</w:t>
       </w:r>
       <w:r>
         <w:rPr>
@@ -18983,7 +18971,7 @@
         <w:rPr>
           <w:lang w:val="en-US"/>
         </w:rPr>
-        <w:instrText>ADDIN CSL_CITATION {"citationItems":[{"id":"ITEM-1","itemData":{"author":[{"dropping-particle":"","family":"Neves","given":"Miguel Carreira","non-dropping-particle":"","parse-names":false,"suffix":""}],"container-title":"https://www.tensorops.ai/","id":"ITEM-1","issued":{"date-parts":[["2023"]]},"title":"What are Quantized LLMs?","type":"webpage"},"uris":["http://www.mendeley.com/documents/?uuid=5a150834-e393-4755-9575-87b98502c429","http://www.mendeley.com/documents/?uuid=54cdbbfc-0e01-4907-9ad9-19757c69d720"]}],"mendeley":{"formattedCitation":"(Neves, 2023)","plainTextFormattedCitation":"(Neves, 2023)","previouslyFormattedCitation":"(Neves, 2023)"},"properties":{"noteIndex":0},"schema":"https://github.com/citation-style-language/schema/raw/master/csl-citation.json"}</w:instrText>
+        <w:instrText>ADDIN CSL_CITATION {"citationItems":[{"id":"ITEM-1","itemData":{"author":[{"dropping-particle":"","family":"Neves","given":"Miguel Carreira","non-dropping-particle":"","parse-names":false,"suffix":""}],"container-title":"https://www.tensorops.ai/","id":"ITEM-1","issued":{"date-parts":[["2023"]]},"title":"What are Quantized LLMs?","type":"webpage"},"uris":["http://www.mendeley.com/documents/?uuid=5a150834-e393-4755-9575-87b98502c429","http://www.mendeley.com/documents/?uuid=54cdbbfc-0e01-4907-9ad9-19757c69d720"]}],"mendeley":{"formattedCitation":"(Neves, 2023b)","plainTextFormattedCitation":"(Neves, 2023b)","previouslyFormattedCitation":"(Neves, 2023)"},"properties":{"noteIndex":0},"schema":"https://github.com/citation-style-language/schema/raw/master/csl-citation.json"}</w:instrText>
       </w:r>
       <w:r>
         <w:rPr>
@@ -18996,7 +18984,7 @@
           <w:noProof/>
           <w:lang w:val="en-US"/>
         </w:rPr>
-        <w:t>(Neves, 2023)</w:t>
+        <w:t>(Neves, 2023b)</w:t>
       </w:r>
       <w:r>
         <w:rPr>
@@ -19590,7 +19578,7 @@
         <w:rPr>
           <w:lang w:val="en-US"/>
         </w:rPr>
-        <w:instrText>ADDIN CSL_CITATION {"citationItems":[{"id":"ITEM-1","itemData":{"author":[{"dropping-particle":"","family":"ult.usk.ac.id","given":"","non-dropping-particle":"","parse-names":false,"suffix":""}],"container-title":"ult.usk.ac.id","id":"ITEM-1","issued":{"date-parts":[["2024"]]},"title":"Unit Layanan Terpadu USK","type":"webpage"},"uris":["http://www.mendeley.com/documents/?uuid=e82da9f7-92db-4122-bddd-e6b920d28409","http://www.mendeley.com/documents/?uuid=02ba8bdb-e9a0-4c17-b26a-23ded4bd7bbc"]}],"mendeley":{"formattedCitation":"(ult.usk.ac.id, 2024)","manualFormatting":"(ult.usk.ac.id, 2024)","plainTextFormattedCitation":"(ult.usk.ac.id, 2024)","previouslyFormattedCitation":"(ult.usk.ac.id, 2024)"},"properties":{"noteIndex":0},"schema":"https://github.com/citation-style-language/schema/raw/master/csl-citation.json"}</w:instrText>
+        <w:instrText>ADDIN CSL_CITATION {"citationItems":[{"id":"ITEM-1","itemData":{"URL":"http://ult.usk.ac.id/","accessed":{"date-parts":[["2024","7","28"]]},"author":[{"dropping-particle":"","family":"ult.usk.ac.id","given":"","non-dropping-particle":"","parse-names":false,"suffix":""}],"container-title":"ult.usk.ac.id","id":"ITEM-1","issued":{"date-parts":[["2024"]]},"title":"Unit Layanan Terpadu USK","type":"webpage"},"uris":["http://www.mendeley.com/documents/?uuid=e82da9f7-92db-4122-bddd-e6b920d28409","http://www.mendeley.com/documents/?uuid=02ba8bdb-e9a0-4c17-b26a-23ded4bd7bbc"]}],"mendeley":{"formattedCitation":"(ult.usk.ac.id, 2024)","manualFormatting":"(ult.usk.ac.id, 2024)","plainTextFormattedCitation":"(ult.usk.ac.id, 2024)","previouslyFormattedCitation":"(ult.usk.ac.id, 2024)"},"properties":{"noteIndex":0},"schema":"https://github.com/citation-style-language/schema/raw/master/csl-citation.json"}</w:instrText>
       </w:r>
       <w:r>
         <w:rPr>
@@ -21503,19 +21491,19 @@
         <w:rPr>
           <w:lang w:val="en-US"/>
         </w:rPr>
-        <w:t>lebih kurang sekitar</w:t>
-      </w:r>
-      <w:r>
-        <w:rPr>
-          <w:lang w:val="en-US"/>
-        </w:rPr>
-        <w:t xml:space="preserve"> 60 sampel dari Unit Layanan Terpadu USK</w:t>
-      </w:r>
-      <w:r>
-        <w:rPr>
-          <w:lang w:val="en-US"/>
-        </w:rPr>
-        <w:t xml:space="preserve"> yang </w:t>
+        <w:t>dari Unit Layanan Terpadu USK</w:t>
+      </w:r>
+      <w:r>
+        <w:rPr>
+          <w:lang w:val="en-US"/>
+        </w:rPr>
+        <w:t xml:space="preserve">, Humas USK dan berbagai website USK </w:t>
+      </w:r>
+      <w:r>
+        <w:rPr>
+          <w:lang w:val="en-US"/>
+        </w:rPr>
+        <w:t xml:space="preserve">yang </w:t>
       </w:r>
       <w:r>
         <w:rPr>
@@ -21645,13 +21633,19 @@
         <w:rPr>
           <w:lang w:val="en-US"/>
         </w:rPr>
-        <w:t>dengan eksentensi json</w:t>
-      </w:r>
-      <w:r>
-        <w:rPr>
-          <w:lang w:val="en-US"/>
-        </w:rPr>
-        <w:t>l</w:t>
+        <w:t xml:space="preserve">dengan eksentensi </w:t>
+      </w:r>
+      <w:r>
+        <w:rPr>
+          <w:lang w:val="en-US"/>
+        </w:rPr>
+        <w:t>.</w:t>
+      </w:r>
+      <w:r>
+        <w:rPr>
+          <w:lang w:val="en-US"/>
+        </w:rPr>
+        <w:t>csv</w:t>
       </w:r>
       <w:r>
         <w:rPr>
@@ -21669,7 +21663,19 @@
         <w:rPr>
           <w:lang w:val="en-US"/>
         </w:rPr>
-        <w:t>ke dalam format pdf</w:t>
+        <w:t xml:space="preserve">ke dalam format </w:t>
+      </w:r>
+      <w:r>
+        <w:rPr>
+          <w:lang w:val="en-US"/>
+        </w:rPr>
+        <w:t>.</w:t>
+      </w:r>
+      <w:r>
+        <w:rPr>
+          <w:lang w:val="en-US"/>
+        </w:rPr>
+        <w:t>pdf</w:t>
       </w:r>
       <w:r>
         <w:rPr>
@@ -25368,7 +25374,7 @@
         <w:rPr>
           <w:lang w:val="en-US"/>
         </w:rPr>
-        <w:instrText>ADDIN CSL_CITATION {"citationItems":[{"id":"ITEM-1","itemData":{"author":[{"dropping-particle":"","family":"www.gradio.app","given":"","non-dropping-particle":"","parse-names":false,"suffix":""}],"container-title":"www.gradio.app","id":"ITEM-1","issued":{"date-parts":[["2024"]]},"title":"Gradio","type":"webpage"},"uris":["http://www.mendeley.com/documents/?uuid=2e425e40-2998-4e43-9a3e-e37b921988d5","http://www.mendeley.com/documents/?uuid=58893b1e-2961-46f7-8a90-2267760face6"]}],"mendeley":{"formattedCitation":"(www.gradio.app, 2024)","plainTextFormattedCitation":"(www.gradio.app, 2024)","previouslyFormattedCitation":"(www.gradio.app, 2024)"},"properties":{"noteIndex":0},"schema":"https://github.com/citation-style-language/schema/raw/master/csl-citation.json"}</w:instrText>
+        <w:instrText>ADDIN CSL_CITATION {"citationItems":[{"id":"ITEM-1","itemData":{"URL":"https://www.gradio.app/","accessed":{"date-parts":[["2024","7","28"]]},"author":[{"dropping-particle":"","family":"www.gradio.app","given":"","non-dropping-particle":"","parse-names":false,"suffix":""}],"container-title":"www.gradio.app","id":"ITEM-1","issued":{"date-parts":[["2024"]]},"title":"Gradio","type":"webpage"},"uris":["http://www.mendeley.com/documents/?uuid=2e425e40-2998-4e43-9a3e-e37b921988d5","http://www.mendeley.com/documents/?uuid=58893b1e-2961-46f7-8a90-2267760face6"]}],"mendeley":{"formattedCitation":"(www.gradio.app, 2024)","plainTextFormattedCitation":"(www.gradio.app, 2024)","previouslyFormattedCitation":"(www.gradio.app, 2024)"},"properties":{"noteIndex":0},"schema":"https://github.com/citation-style-language/schema/raw/master/csl-citation.json"}</w:instrText>
       </w:r>
       <w:r>
         <w:rPr>
@@ -26905,7 +26911,7 @@
           </mc:Choice>
           <mc:Fallback>
             <w:pict>
-              <v:roundrect w14:anchorId="0510AB1B" id="Rectangle: Rounded Corners 1" o:spid="_x0000_s1026" style="position:absolute;left:0;text-align:left;margin-left:208.45pt;margin-top:15.05pt;width:84.35pt;height:38.8pt;z-index:251666432;visibility:visible;mso-wrap-style:square;mso-width-percent:0;mso-height-percent:0;mso-wrap-distance-left:9pt;mso-wrap-distance-top:0;mso-wrap-distance-right:9pt;mso-wrap-distance-bottom:0;mso-position-horizontal:absolute;mso-position-horizontal-relative:text;mso-position-vertical:absolute;mso-position-vertical-relative:text;mso-width-percent:0;mso-height-percent:0;mso-width-relative:margin;mso-height-relative:margin;v-text-anchor:middle" arcsize="10923f" o:gfxdata="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" filled="f" strokecolor="black [3200]" strokeweight="1.5pt">
+              <v:roundrect w14:anchorId="0510AB1B" id="Rectangle: Rounded Corners 1" o:spid="_x0000_s1026" style="position:absolute;left:0;text-align:left;margin-left:208.45pt;margin-top:15.05pt;width:84.35pt;height:38.8pt;z-index:251666432;visibility:visible;mso-wrap-style:square;mso-width-percent:0;mso-height-percent:0;mso-wrap-distance-left:9pt;mso-wrap-distance-top:0;mso-wrap-distance-right:9pt;mso-wrap-distance-bottom:0;mso-position-horizontal:absolute;mso-position-horizontal-relative:text;mso-position-vertical:absolute;mso-position-vertical-relative:text;mso-width-percent:0;mso-height-percent:0;mso-width-relative:margin;mso-height-relative:margin;v-text-anchor:middle" arcsize="10923f" o:gfxdata="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" filled="f" strokecolor="black [3200]" strokeweight="1.5pt">
                 <v:textbox>
                   <w:txbxContent>
                     <w:p>
@@ -27034,7 +27040,7 @@
           </mc:Choice>
           <mc:Fallback>
             <w:pict>
-              <v:roundrect w14:anchorId="454F6147" id="_x0000_s1027" style="position:absolute;left:0;text-align:left;margin-left:97.65pt;margin-top:14.9pt;width:75.95pt;height:38.8pt;z-index:251654144;visibility:visible;mso-wrap-style:square;mso-width-percent:0;mso-height-percent:0;mso-wrap-distance-left:9pt;mso-wrap-distance-top:0;mso-wrap-distance-right:9pt;mso-wrap-distance-bottom:0;mso-position-horizontal:absolute;mso-position-horizontal-relative:text;mso-position-vertical:absolute;mso-position-vertical-relative:text;mso-width-percent:0;mso-height-percent:0;mso-width-relative:margin;mso-height-relative:margin;v-text-anchor:middle" arcsize="10923f" o:gfxdata="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" filled="f" strokecolor="black [3200]" strokeweight="1.5pt">
+              <v:roundrect w14:anchorId="454F6147" id="_x0000_s1027" style="position:absolute;left:0;text-align:left;margin-left:97.65pt;margin-top:14.9pt;width:75.95pt;height:38.8pt;z-index:251654144;visibility:visible;mso-wrap-style:square;mso-width-percent:0;mso-height-percent:0;mso-wrap-distance-left:9pt;mso-wrap-distance-top:0;mso-wrap-distance-right:9pt;mso-wrap-distance-bottom:0;mso-position-horizontal:absolute;mso-position-horizontal-relative:text;mso-position-vertical:absolute;mso-position-vertical-relative:text;mso-width-percent:0;mso-height-percent:0;mso-width-relative:margin;mso-height-relative:margin;v-text-anchor:middle" arcsize="10923f" o:gfxdata="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" filled="f" strokecolor="black [3200]" strokeweight="1.5pt">
                 <v:textbox>
                   <w:txbxContent>
                     <w:p>
@@ -27141,7 +27147,7 @@
           </mc:Choice>
           <mc:Fallback>
             <w:pict>
-              <v:roundrect w14:anchorId="0DF692CD" id="_x0000_s1028" style="position:absolute;left:0;text-align:left;margin-left:-1.3pt;margin-top:11.95pt;width:63.5pt;height:44.5pt;z-index:251641856;visibility:visible;mso-wrap-style:square;mso-width-percent:0;mso-height-percent:0;mso-wrap-distance-left:9pt;mso-wrap-distance-top:0;mso-wrap-distance-right:9pt;mso-wrap-distance-bottom:0;mso-position-horizontal:absolute;mso-position-horizontal-relative:text;mso-position-vertical:absolute;mso-position-vertical-relative:text;mso-width-percent:0;mso-height-percent:0;mso-width-relative:margin;mso-height-relative:margin;v-text-anchor:middle" arcsize="10923f" o:gfxdata="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" filled="f" strokecolor="black [3200]" strokeweight="1.5pt">
+              <v:roundrect w14:anchorId="0DF692CD" id="_x0000_s1028" style="position:absolute;left:0;text-align:left;margin-left:-1.3pt;margin-top:11.95pt;width:63.5pt;height:44.5pt;z-index:251641856;visibility:visible;mso-wrap-style:square;mso-width-percent:0;mso-height-percent:0;mso-wrap-distance-left:9pt;mso-wrap-distance-top:0;mso-wrap-distance-right:9pt;mso-wrap-distance-bottom:0;mso-position-horizontal:absolute;mso-position-horizontal-relative:text;mso-position-vertical:absolute;mso-position-vertical-relative:text;mso-width-percent:0;mso-height-percent:0;mso-width-relative:margin;mso-height-relative:margin;v-text-anchor:middle" arcsize="10923f" o:gfxdata="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" filled="f" strokecolor="black [3200]" strokeweight="1.5pt">
                 <v:textbox>
                   <w:txbxContent>
                     <w:p>
@@ -27224,11 +27230,11 @@
           </mc:Choice>
           <mc:Fallback>
             <w:pict>
-              <v:shapetype w14:anchorId="6027D0ED" id="_x0000_t32" coordsize="21600,21600" o:spt="32" o:oned="t" path="m,l21600,21600e" filled="f">
+              <v:shapetype w14:anchorId="0CD08F0D" id="_x0000_t32" coordsize="21600,21600" o:spt="32" o:oned="t" path="m,l21600,21600e" filled="f">
                 <v:path arrowok="t" fillok="f" o:connecttype="none"/>
                 <o:lock v:ext="edit" shapetype="t"/>
               </v:shapetype>
-              <v:shape id="Straight Arrow Connector 2" o:spid="_x0000_s1026" type="#_x0000_t32" style="position:absolute;margin-left:174.25pt;margin-top:34.9pt;width:33.55pt;height:0;z-index:251660288;visibility:visible;mso-wrap-style:square;mso-width-percent:0;mso-height-percent:0;mso-wrap-distance-left:9pt;mso-wrap-distance-top:0;mso-wrap-distance-right:9pt;mso-wrap-distance-bottom:0;mso-position-horizontal:absolute;mso-position-horizontal-relative:text;mso-position-vertical:absolute;mso-position-vertical-relative:text;mso-width-percent:0;mso-height-percent:0;mso-width-relative:margin;mso-height-relative:margin" o:gfxdata="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" strokecolor="black [3040]" strokeweight="1.5pt">
+              <v:shape id="Straight Arrow Connector 2" o:spid="_x0000_s1026" type="#_x0000_t32" style="position:absolute;margin-left:174.25pt;margin-top:34.9pt;width:33.55pt;height:0;z-index:251660288;visibility:visible;mso-wrap-style:square;mso-width-percent:0;mso-height-percent:0;mso-wrap-distance-left:9pt;mso-wrap-distance-top:0;mso-wrap-distance-right:9pt;mso-wrap-distance-bottom:0;mso-position-horizontal:absolute;mso-position-horizontal-relative:text;mso-position-vertical:absolute;mso-position-vertical-relative:text;mso-width-percent:0;mso-height-percent:0;mso-width-relative:margin;mso-height-relative:margin" o:gfxdata="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" strokecolor="black [3040]" strokeweight="1.5pt">
                 <v:stroke endarrow="block"/>
               </v:shape>
             </w:pict>
@@ -27300,7 +27306,7 @@
           </mc:Choice>
           <mc:Fallback>
             <w:pict>
-              <v:shape w14:anchorId="66C2F1B0" id="Straight Arrow Connector 2" o:spid="_x0000_s1026" type="#_x0000_t32" style="position:absolute;margin-left:62.9pt;margin-top:33.7pt;width:33.55pt;height:0;z-index:251648000;visibility:visible;mso-wrap-style:square;mso-width-percent:0;mso-height-percent:0;mso-wrap-distance-left:9pt;mso-wrap-distance-top:0;mso-wrap-distance-right:9pt;mso-wrap-distance-bottom:0;mso-position-horizontal:absolute;mso-position-horizontal-relative:text;mso-position-vertical:absolute;mso-position-vertical-relative:text;mso-width-percent:0;mso-height-percent:0;mso-width-relative:margin;mso-height-relative:margin" o:gfxdata="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" strokecolor="black [3040]" strokeweight="1.5pt">
+              <v:shape w14:anchorId="18D9561F" id="Straight Arrow Connector 2" o:spid="_x0000_s1026" type="#_x0000_t32" style="position:absolute;margin-left:62.9pt;margin-top:33.7pt;width:33.55pt;height:0;z-index:251648000;visibility:visible;mso-wrap-style:square;mso-width-percent:0;mso-height-percent:0;mso-wrap-distance-left:9pt;mso-wrap-distance-top:0;mso-wrap-distance-right:9pt;mso-wrap-distance-bottom:0;mso-position-horizontal:absolute;mso-position-horizontal-relative:text;mso-position-vertical:absolute;mso-position-vertical-relative:text;mso-width-percent:0;mso-height-percent:0;mso-width-relative:margin;mso-height-relative:margin" o:gfxdata="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" strokecolor="black [3040]" strokeweight="1.5pt">
                 <v:stroke endarrow="block"/>
               </v:shape>
             </w:pict>
@@ -27401,7 +27407,7 @@
           </mc:Choice>
           <mc:Fallback>
             <w:pict>
-              <v:roundrect w14:anchorId="474B1C40" id="_x0000_s1029" style="position:absolute;left:0;text-align:left;margin-left:326.6pt;margin-top:2.8pt;width:98.95pt;height:38.8pt;z-index:251678720;visibility:visible;mso-wrap-style:square;mso-width-percent:0;mso-height-percent:0;mso-wrap-distance-left:9pt;mso-wrap-distance-top:0;mso-wrap-distance-right:9pt;mso-wrap-distance-bottom:0;mso-position-horizontal:absolute;mso-position-horizontal-relative:text;mso-position-vertical:absolute;mso-position-vertical-relative:text;mso-width-percent:0;mso-height-percent:0;mso-width-relative:margin;mso-height-relative:margin;v-text-anchor:middle" arcsize="10923f" o:gfxdata="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" filled="f" strokecolor="black [3200]" strokeweight="1.5pt">
+              <v:roundrect w14:anchorId="474B1C40" id="_x0000_s1029" style="position:absolute;left:0;text-align:left;margin-left:326.6pt;margin-top:2.8pt;width:98.95pt;height:38.8pt;z-index:251678720;visibility:visible;mso-wrap-style:square;mso-width-percent:0;mso-height-percent:0;mso-wrap-distance-left:9pt;mso-wrap-distance-top:0;mso-wrap-distance-right:9pt;mso-wrap-distance-bottom:0;mso-position-horizontal:absolute;mso-position-horizontal-relative:text;mso-position-vertical:absolute;mso-position-vertical-relative:text;mso-width-percent:0;mso-height-percent:0;mso-width-relative:margin;mso-height-relative:margin;v-text-anchor:middle" arcsize="10923f" o:gfxdata="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" filled="f" strokecolor="black [3200]" strokeweight="1.5pt">
                 <v:textbox>
                   <w:txbxContent>
                     <w:p>
@@ -27489,7 +27495,7 @@
           </mc:Choice>
           <mc:Fallback>
             <w:pict>
-              <v:shape w14:anchorId="5FAD29FE" id="Straight Arrow Connector 2" o:spid="_x0000_s1026" type="#_x0000_t32" style="position:absolute;margin-left:292.95pt;margin-top:7.85pt;width:33.65pt;height:0;z-index:251672576;visibility:visible;mso-wrap-style:square;mso-width-percent:0;mso-height-percent:0;mso-wrap-distance-left:9pt;mso-wrap-distance-top:0;mso-wrap-distance-right:9pt;mso-wrap-distance-bottom:0;mso-position-horizontal:absolute;mso-position-horizontal-relative:text;mso-position-vertical:absolute;mso-position-vertical-relative:text;mso-width-percent:0;mso-height-percent:0;mso-width-relative:margin;mso-height-relative:margin" o:gfxdata="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" strokecolor="black [3040]" strokeweight="1.5pt">
+              <v:shape w14:anchorId="4BABD6D0" id="Straight Arrow Connector 2" o:spid="_x0000_s1026" type="#_x0000_t32" style="position:absolute;margin-left:292.95pt;margin-top:7.85pt;width:33.65pt;height:0;z-index:251672576;visibility:visible;mso-wrap-style:square;mso-width-percent:0;mso-height-percent:0;mso-wrap-distance-left:9pt;mso-wrap-distance-top:0;mso-wrap-distance-right:9pt;mso-wrap-distance-bottom:0;mso-position-horizontal:absolute;mso-position-horizontal-relative:text;mso-position-vertical:absolute;mso-position-vertical-relative:text;mso-width-percent:0;mso-height-percent:0;mso-width-relative:margin;mso-height-relative:margin" o:gfxdata="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" strokecolor="black [3040]" strokeweight="1.5pt">
                 <v:stroke endarrow="block"/>
               </v:shape>
             </w:pict>
@@ -29661,7 +29667,7 @@
         <w:fldChar w:fldCharType="begin" w:fldLock="1"/>
       </w:r>
       <w:r>
-        <w:instrText>ADDIN CSL_CITATION {"citationItems":[{"id":"ITEM-1","itemData":{"URL":"https://medium.com/@kushalvala/fine-tuning-large-language-models-with-unsloth-380216a76108","accessed":{"date-parts":[["2024","7","30"]]},"author":[{"dropping-particle":"","family":"V.","given":"Kushal","non-dropping-particle":"","parse-names":false,"suffix":""}],"container-title":"medium.com","id":"ITEM-1","issued":{"date-parts":[["2024"]]},"title":"Fine-Tuning Large Language Models with Unsloth","type":"webpage"},"uris":["http://www.mendeley.com/documents/?uuid=3b02b74c-f314-4925-8f19-4b5452c4e0c0"]}],"mendeley":{"formattedCitation":"(V., 2024)","plainTextFormattedCitation":"(V., 2024)"},"properties":{"noteIndex":0},"schema":"https://github.com/citation-style-language/schema/raw/master/csl-citation.json"}</w:instrText>
+        <w:instrText>ADDIN CSL_CITATION {"citationItems":[{"id":"ITEM-1","itemData":{"URL":"https://medium.com/@kushalvala/fine-tuning-large-language-models-with-unsloth-380216a76108","accessed":{"date-parts":[["2024","7","30"]]},"author":[{"dropping-particle":"","family":"V.","given":"Kushal","non-dropping-particle":"","parse-names":false,"suffix":""}],"container-title":"medium.com","id":"ITEM-1","issued":{"date-parts":[["2024"]]},"title":"Fine-Tuning Large Language Models with Unsloth","type":"webpage"},"uris":["http://www.mendeley.com/documents/?uuid=3b02b74c-f314-4925-8f19-4b5452c4e0c0"]}],"mendeley":{"formattedCitation":"(V., 2024)","plainTextFormattedCitation":"(V., 2024)","previouslyFormattedCitation":"(V., 2024)"},"properties":{"noteIndex":0},"schema":"https://github.com/citation-style-language/schema/raw/master/csl-citation.json"}</w:instrText>
       </w:r>
       <w:r>
         <w:fldChar w:fldCharType="separate"/>
@@ -31309,7 +31315,7 @@
         <w:rPr>
           <w:lang w:val="en-US"/>
         </w:rPr>
-        <w:instrText>ADDIN CSL_CITATION {"citationItems":[{"id":"ITEM-1","itemData":{"author":[{"dropping-particle":"","family":"docs.llamaindex.ai","given":"","non-dropping-particle":"","parse-names":false,"suffix":""}],"container-title":"docs.llamaindex.ai","id":"ITEM-1","issued":{"date-parts":[["2023"]]},"title":"High-Level Concepts","type":"webpage"},"uris":["http://www.mendeley.com/documents/?uuid=28f718cb-b7e6-4c24-85e4-f8d84a48daa3","http://www.mendeley.com/documents/?uuid=22b8c8f2-e483-450f-950c-488fea8db651"]}],"mendeley":{"formattedCitation":"(docs.llamaindex.ai, 2023)","manualFormatting":"(Sumber: docs.llamaindex.ai, 2023)","plainTextFormattedCitation":"(docs.llamaindex.ai, 2023)","previouslyFormattedCitation":"(docs.llamaindex.ai, 2023)"},"properties":{"noteIndex":0},"schema":"https://github.com/citation-style-language/schema/raw/master/csl-citation.json"}</w:instrText>
+        <w:instrText>ADDIN CSL_CITATION {"citationItems":[{"id":"ITEM-1","itemData":{"URL":"https://docs.llamaindex.ai/en/v0.10.17/getting_started/concepts.html","accessed":{"date-parts":[["2024","7","28"]]},"author":[{"dropping-particle":"","family":"docs.llamaindex.ai","given":"","non-dropping-particle":"","parse-names":false,"suffix":""}],"container-title":"docs.llamaindex.ai","id":"ITEM-1","issued":{"date-parts":[["2023"]]},"title":"High-Level Concepts","type":"webpage"},"uris":["http://www.mendeley.com/documents/?uuid=28f718cb-b7e6-4c24-85e4-f8d84a48daa3","http://www.mendeley.com/documents/?uuid=22b8c8f2-e483-450f-950c-488fea8db651"]}],"mendeley":{"formattedCitation":"(docs.llamaindex.ai, 2023)","manualFormatting":"(Sumber: docs.llamaindex.ai, 2023)","plainTextFormattedCitation":"(docs.llamaindex.ai, 2023)","previouslyFormattedCitation":"(docs.llamaindex.ai, 2023)"},"properties":{"noteIndex":0},"schema":"https://github.com/citation-style-language/schema/raw/master/csl-citation.json"}</w:instrText>
       </w:r>
       <w:r>
         <w:rPr>
@@ -33237,7 +33243,13 @@
         <w:t>dapat</w:t>
       </w:r>
       <w:r>
-        <w:t xml:space="preserve"> menghasilkan keluaran yang menyimpang dari fakta atau penalaran logis.LLM yang dilatih berdasarkan kumpulan data yang bersumber dari internet </w:t>
+        <w:t xml:space="preserve"> menghasilkan keluaran yang menyimpang dari fakta atau penalaran logis.</w:t>
+      </w:r>
+      <w:r>
+        <w:t xml:space="preserve"> </w:t>
+      </w:r>
+      <w:r>
+        <w:t xml:space="preserve">LLM yang dilatih berdasarkan kumpulan data yang bersumber dari internet </w:t>
       </w:r>
       <w:r>
         <w:rPr>
@@ -33296,6 +33308,9 @@
       <w:r>
         <w:t>Metrik kualitas linguistik seperti ROUGE dan BLEU</w:t>
       </w:r>
+      <w:r>
+        <w:t>.</w:t>
+      </w:r>
     </w:p>
     <w:p>
       <w:pPr>
@@ -33309,6 +33324,30 @@
       </w:pPr>
       <w:r>
         <w:t>Metrik validitas konten, yaitu berbasis IE, berbasis QA, dan berbasis NLI</w:t>
+      </w:r>
+      <w:r>
+        <w:t xml:space="preserve"> </w:t>
+      </w:r>
+      <w:r>
+        <w:fldChar w:fldCharType="begin" w:fldLock="1"/>
+      </w:r>
+      <w:r>
+        <w:instrText>ADDIN CSL_CITATION {"citationItems":[{"id":"ITEM-1","itemData":{"abstract":"Large Language Models (LLMs) have drawn a lot of attention due to their strong performance on a wide range of natural language tasks, since the release of ChatGPT in November 2022. LLMs' ability of general-purpose language understanding and generation is acquired by training billions of model's parameters on massive amounts of text data, as predicted by scaling laws \\cite{kaplan2020scaling,hoffmann2022training}. The research area of LLMs, while very recent, is evolving rapidly in many different ways. In this paper, we review some of the most prominent LLMs, including three popular LLM families (GPT, LLaMA, PaLM), and discuss their characteristics, contributions and limitations. We also give an overview of techniques developed to build, and augment LLMs. We then survey popular datasets prepared for LLM training, fine-tuning, and evaluation, review widely used LLM evaluation metrics, and compare the performance of several popular LLMs on a set of representative benchmarks. Finally, we conclude the paper by discussing open challenges and future research directions.","author":[{"dropping-particle":"","family":"Minaee","given":"Shervin","non-dropping-particle":"","parse-names":false,"suffix":""},{"dropping-particle":"","family":"Mikolov","given":"Tomas","non-dropping-particle":"","parse-names":false,"suffix":""},{"dropping-particle":"","family":"Nikzad","given":"Narjes","non-dropping-particle":"","parse-names":false,"suffix":""},{"dropping-particle":"","family":"Chenaghlu","given":"Meysam","non-dropping-particle":"","parse-names":false,"suffix":""},{"dropping-particle":"","family":"Socher","given":"Richard","non-dropping-particle":"","parse-names":false,"suffix":""},{"dropping-particle":"","family":"Amatriain","given":"Xavier","non-dropping-particle":"","parse-names":false,"suffix":""},{"dropping-particle":"","family":"Gao","given":"Jianfeng","non-dropping-particle":"","parse-names":false,"suffix":""}],"id":"ITEM-1","issued":{"date-parts":[["2024"]]},"title":"Large Language Models: A Survey","type":"article-journal"},"uris":["http://www.mendeley.com/documents/?uuid=0ba2f422-9aaf-4dd7-a117-87e4770e785a"]}],"mendeley":{"formattedCitation":"(Minaee et al., 2024)","plainTextFormattedCitation":"(Minaee et al., 2024)"},"properties":{"noteIndex":0},"schema":"https://github.com/citation-style-language/schema/raw/master/csl-citation.json"}</w:instrText>
+      </w:r>
+      <w:r>
+        <w:fldChar w:fldCharType="separate"/>
+      </w:r>
+      <w:r>
+        <w:rPr>
+          <w:noProof/>
+        </w:rPr>
+        <w:t>(Minaee et al., 2024)</w:t>
+      </w:r>
+      <w:r>
+        <w:fldChar w:fldCharType="end"/>
+      </w:r>
+      <w:r>
+        <w:t>.</w:t>
       </w:r>
     </w:p>
     <w:p>
@@ -33332,6 +33371,9 @@
       <w:r>
         <w:t xml:space="preserve"> untuk memeriksa keakuratan fakta individu</w:t>
       </w:r>
+      <w:r>
+        <w:t>.</w:t>
+      </w:r>
     </w:p>
     <w:p>
       <w:pPr>
@@ -33884,7 +33926,19 @@
         <w:rPr>
           <w:lang w:val="id-ID"/>
         </w:rPr>
-        <w:t xml:space="preserve"> dapat menghasilkan respons yang memiliki skor ROUGE &gt;5.</w:t>
+        <w:t xml:space="preserve"> dapat menghasilkan respons yang memiliki skor ROUGE</w:t>
+      </w:r>
+      <w:r>
+        <w:rPr>
+          <w:lang w:val="en-US"/>
+        </w:rPr>
+        <w:t xml:space="preserve"> </w:t>
+      </w:r>
+      <w:r>
+        <w:rPr>
+          <w:lang w:val="id-ID"/>
+        </w:rPr>
+        <w:t>&gt;5.</w:t>
       </w:r>
     </w:p>
     <w:p>
@@ -34968,7 +35022,7 @@
         <w:rPr>
           <w:noProof/>
         </w:rPr>
-        <w:t>. Docs.Llamaindex.Ai.</w:t>
+        <w:t>. Docs.Llamaindex.Ai. https://docs.llamaindex.ai/en/v0.10.17/getting_started/concepts.html</w:t>
       </w:r>
     </w:p>
     <w:p>
@@ -35280,7 +35334,14 @@
         <w:rPr>
           <w:noProof/>
         </w:rPr>
-        <w:t>, 1601–1611. https://doi.org/10.18653/v1/P17-1147</w:t>
+        <w:t>, 1601–1611. https://doi.org/10.18653/v1/P17-</w:t>
+      </w:r>
+      <w:r>
+        <w:rPr>
+          <w:noProof/>
+        </w:rPr>
+        <w:lastRenderedPageBreak/>
+        <w:t>1147</w:t>
       </w:r>
     </w:p>
     <w:p>
@@ -35296,7 +35357,6 @@
         <w:rPr>
           <w:noProof/>
         </w:rPr>
-        <w:lastRenderedPageBreak/>
         <w:t xml:space="preserve">Khan, A. A. (2023). </w:t>
       </w:r>
       <w:r>
@@ -35491,7 +35551,7 @@
         <w:rPr>
           <w:noProof/>
         </w:rPr>
-        <w:t xml:space="preserve">Minsky, M. (1989). </w:t>
+        <w:t xml:space="preserve">Minaee, S., Mikolov, T., Nikzad, N., Chenaghlu, M., Socher, R., Amatriain, X., &amp; Gao, J. (2024). </w:t>
       </w:r>
       <w:r>
         <w:rPr>
@@ -35499,13 +35559,13 @@
           <w:iCs w:val="0"/>
           <w:noProof/>
         </w:rPr>
-        <w:t>Steps Toward Artificial Intelligence</w:t>
-      </w:r>
-      <w:r>
-        <w:rPr>
-          <w:noProof/>
-        </w:rPr>
-        <w:t>. Web.Media.Mit.Edu. https://web.media.mit.edu/~minsky/papers/steps.html</w:t>
+        <w:t>Large Language Models: A Survey</w:t>
+      </w:r>
+      <w:r>
+        <w:rPr>
+          <w:noProof/>
+        </w:rPr>
+        <w:t>. http://arxiv.org/abs/2402.06196</w:t>
       </w:r>
     </w:p>
     <w:p>
@@ -35521,7 +35581,7 @@
         <w:rPr>
           <w:noProof/>
         </w:rPr>
-        <w:t xml:space="preserve">Mohamadi, S., Mujtaba, G., Le, N., Doretto, G., &amp; Adjeroh, D. A. (2023). </w:t>
+        <w:t xml:space="preserve">Minsky, M. (1989). </w:t>
       </w:r>
       <w:r>
         <w:rPr>
@@ -35529,13 +35589,13 @@
           <w:iCs w:val="0"/>
           <w:noProof/>
         </w:rPr>
-        <w:t>ChatGPT in the Age of Generative AI and Large Language Models: A Concise Survey</w:t>
-      </w:r>
-      <w:r>
-        <w:rPr>
-          <w:noProof/>
-        </w:rPr>
-        <w:t>. 1–60. http://arxiv.org/abs/2307.04251</w:t>
+        <w:t>Steps Toward Artificial Intelligence</w:t>
+      </w:r>
+      <w:r>
+        <w:rPr>
+          <w:noProof/>
+        </w:rPr>
+        <w:t>. Web.Media.Mit.Edu. https://web.media.mit.edu/~minsky/papers/steps.html</w:t>
       </w:r>
     </w:p>
     <w:p>
@@ -35551,7 +35611,7 @@
         <w:rPr>
           <w:noProof/>
         </w:rPr>
-        <w:t xml:space="preserve">Neves, M. C. (2023). </w:t>
+        <w:t xml:space="preserve">Mohamadi, S., Mujtaba, G., Le, N., Doretto, G., &amp; Adjeroh, D. A. (2023). </w:t>
       </w:r>
       <w:r>
         <w:rPr>
@@ -35559,13 +35619,13 @@
           <w:iCs w:val="0"/>
           <w:noProof/>
         </w:rPr>
-        <w:t>What are Quantized LLMs?</w:t>
-      </w:r>
-      <w:r>
-        <w:rPr>
-          <w:noProof/>
-        </w:rPr>
-        <w:t xml:space="preserve"> Https://Www.Tensorops.Ai/.</w:t>
+        <w:t>ChatGPT in the Age of Generative AI and Large Language Models: A Concise Survey</w:t>
+      </w:r>
+      <w:r>
+        <w:rPr>
+          <w:noProof/>
+        </w:rPr>
+        <w:t>. 1–60. http://arxiv.org/abs/2307.04251</w:t>
       </w:r>
     </w:p>
     <w:p>
@@ -35581,7 +35641,7 @@
         <w:rPr>
           <w:noProof/>
         </w:rPr>
-        <w:t xml:space="preserve">Rajpurkar, P., Jia, R., &amp; Liang, P. (2018). Know what you don’t know: Unanswerable questions for SQuAD. </w:t>
+        <w:t xml:space="preserve">Neves, M. C. (2023a). </w:t>
       </w:r>
       <w:r>
         <w:rPr>
@@ -35589,27 +35649,13 @@
           <w:iCs w:val="0"/>
           <w:noProof/>
         </w:rPr>
-        <w:t>ACL 2018 - 56th Annual Meeting of the Association for Computational Linguistics, Proceedings of the Conference (Long Papers)</w:t>
-      </w:r>
-      <w:r>
-        <w:rPr>
-          <w:noProof/>
-        </w:rPr>
-        <w:t xml:space="preserve">, </w:t>
-      </w:r>
-      <w:r>
-        <w:rPr>
-          <w:i/>
-          <w:iCs w:val="0"/>
-          <w:noProof/>
-        </w:rPr>
-        <w:t>2</w:t>
-      </w:r>
-      <w:r>
-        <w:rPr>
-          <w:noProof/>
-        </w:rPr>
-        <w:t>, 784–789. https://doi.org/10.18653/v1/p18-2124</w:t>
+        <w:t>What are Quantized LLMs?</w:t>
+      </w:r>
+      <w:r>
+        <w:rPr>
+          <w:noProof/>
+        </w:rPr>
+        <w:t xml:space="preserve"> Https://Www.Tensorops.Ai/. https://www.tensorops.ai/post/what-are-quantized-llms</w:t>
       </w:r>
     </w:p>
     <w:p>
@@ -35625,7 +35671,7 @@
         <w:rPr>
           <w:noProof/>
         </w:rPr>
-        <w:t xml:space="preserve">Rakotoson, Loïc, Massip, Sylvain, A. A. Laleye, F. (2024). </w:t>
+        <w:t xml:space="preserve">Neves, M. C. (2023b). </w:t>
       </w:r>
       <w:r>
         <w:rPr>
@@ -35633,13 +35679,13 @@
           <w:iCs w:val="0"/>
           <w:noProof/>
         </w:rPr>
-        <w:t>Retrieval Augmented Generation Architecture</w:t>
-      </w:r>
-      <w:r>
-        <w:rPr>
-          <w:noProof/>
-        </w:rPr>
-        <w:t>. Www.Researchgate.Net.</w:t>
+        <w:t>What are Quantized LLMs?</w:t>
+      </w:r>
+      <w:r>
+        <w:rPr>
+          <w:noProof/>
+        </w:rPr>
+        <w:t xml:space="preserve"> Https://Www.Tensorops.Ai/.</w:t>
       </w:r>
     </w:p>
     <w:p>
@@ -35655,7 +35701,7 @@
         <w:rPr>
           <w:noProof/>
         </w:rPr>
-        <w:t xml:space="preserve">Revou.co. (2024). </w:t>
+        <w:t xml:space="preserve">Rajpurkar, P., Jia, R., &amp; Liang, P. (2018). Know what you don’t know: Unanswerable questions for SQuAD. </w:t>
       </w:r>
       <w:r>
         <w:rPr>
@@ -35663,13 +35709,27 @@
           <w:iCs w:val="0"/>
           <w:noProof/>
         </w:rPr>
-        <w:t>Apa itu Natural Language Processing (NLP)</w:t>
-      </w:r>
-      <w:r>
-        <w:rPr>
-          <w:noProof/>
-        </w:rPr>
-        <w:t>. Revou.Co. https://revou.co/kosakata/natural-language-processing</w:t>
+        <w:t>ACL 2018 - 56th Annual Meeting of the Association for Computational Linguistics, Proceedings of the Conference (Long Papers)</w:t>
+      </w:r>
+      <w:r>
+        <w:rPr>
+          <w:noProof/>
+        </w:rPr>
+        <w:t xml:space="preserve">, </w:t>
+      </w:r>
+      <w:r>
+        <w:rPr>
+          <w:i/>
+          <w:iCs w:val="0"/>
+          <w:noProof/>
+        </w:rPr>
+        <w:t>2</w:t>
+      </w:r>
+      <w:r>
+        <w:rPr>
+          <w:noProof/>
+        </w:rPr>
+        <w:t>, 784–789. https://doi.org/10.18653/v1/p18-2124</w:t>
       </w:r>
     </w:p>
     <w:p>
@@ -35685,7 +35745,7 @@
         <w:rPr>
           <w:noProof/>
         </w:rPr>
-        <w:t xml:space="preserve">Risyad, S. A. (2023). </w:t>
+        <w:t xml:space="preserve">Rakotoson, Loïc, Massip, Sylvain, A. A. Laleye, F. (2024). </w:t>
       </w:r>
       <w:r>
         <w:rPr>
@@ -35693,13 +35753,13 @@
           <w:iCs w:val="0"/>
           <w:noProof/>
         </w:rPr>
-        <w:t>Data Set: Pengertian, Jenis, dan Contohnya</w:t>
-      </w:r>
-      <w:r>
-        <w:rPr>
-          <w:noProof/>
-        </w:rPr>
-        <w:t>. Dibimbing.Id. https://dibimbing.id/blog/detail/pengertian-data-sheet-jenis-dan-contoh</w:t>
+        <w:t>Retrieval Augmented Generation Architecture</w:t>
+      </w:r>
+      <w:r>
+        <w:rPr>
+          <w:noProof/>
+        </w:rPr>
+        <w:t>. Www.Researchgate.Net. https://www.researchgate.net/figure/Retrieval-Augmented-Generation-Architecture_fig1_378364457</w:t>
       </w:r>
     </w:p>
     <w:p>
@@ -35715,7 +35775,7 @@
         <w:rPr>
           <w:noProof/>
         </w:rPr>
-        <w:t xml:space="preserve">Russel, Stuart J; Norvig, P. (2010). </w:t>
+        <w:t xml:space="preserve">Revou.co. (2024). </w:t>
       </w:r>
       <w:r>
         <w:rPr>
@@ -35723,13 +35783,13 @@
           <w:iCs w:val="0"/>
           <w:noProof/>
         </w:rPr>
-        <w:t>Artificial intelligence :a modern approach</w:t>
-      </w:r>
-      <w:r>
-        <w:rPr>
-          <w:noProof/>
-        </w:rPr>
-        <w:t>.</w:t>
+        <w:t>Apa itu Natural Language Processing (NLP)</w:t>
+      </w:r>
+      <w:r>
+        <w:rPr>
+          <w:noProof/>
+        </w:rPr>
+        <w:t>. Revou.Co. https://revou.co/kosakata/natural-language-processing</w:t>
       </w:r>
     </w:p>
     <w:p>
@@ -35745,7 +35805,7 @@
         <w:rPr>
           <w:noProof/>
         </w:rPr>
-        <w:t xml:space="preserve">Sakaguchi, K., Le Bras, R., Bhagavatula, C., &amp; Choi, Y. (2020). WINOGRANDE: An adversarial winograd schema challenge at scale. </w:t>
+        <w:t xml:space="preserve">Risyad, S. A. (2023). </w:t>
       </w:r>
       <w:r>
         <w:rPr>
@@ -35753,13 +35813,13 @@
           <w:iCs w:val="0"/>
           <w:noProof/>
         </w:rPr>
-        <w:t>AAAI 2020 - 34th AAAI Conference on Artificial Intelligence</w:t>
-      </w:r>
-      <w:r>
-        <w:rPr>
-          <w:noProof/>
-        </w:rPr>
-        <w:t>, 8732–8734. https://doi.org/10.1609/aaai.v34i05.6399</w:t>
+        <w:t>Data Set: Pengertian, Jenis, dan Contohnya</w:t>
+      </w:r>
+      <w:r>
+        <w:rPr>
+          <w:noProof/>
+        </w:rPr>
+        <w:t>. Dibimbing.Id. https://dibimbing.id/blog/detail/pengertian-data-sheet-jenis-dan-contoh</w:t>
       </w:r>
     </w:p>
     <w:p>
@@ -35775,7 +35835,7 @@
         <w:rPr>
           <w:noProof/>
         </w:rPr>
-        <w:t xml:space="preserve">Sap, M., Rashkin, H., Chen, D., Le Bras, R., &amp; Choi, Y. (2019). Social IQA: Commonsense reasoning about social interactions. </w:t>
+        <w:t xml:space="preserve">Russel, Stuart J; Norvig, P. (2010). </w:t>
       </w:r>
       <w:r>
         <w:rPr>
@@ -35783,22 +35843,13 @@
           <w:iCs w:val="0"/>
           <w:noProof/>
         </w:rPr>
-        <w:t xml:space="preserve">EMNLP-IJCNLP 2019 - 2019 Conference on Empirical Methods in Natural Language Processing and 9th </w:t>
-      </w:r>
-      <w:r>
-        <w:rPr>
-          <w:i/>
-          <w:iCs w:val="0"/>
-          <w:noProof/>
-        </w:rPr>
-        <w:lastRenderedPageBreak/>
-        <w:t>International Joint Conference on Natural Language Processing, Proceedings of the Conference</w:t>
-      </w:r>
-      <w:r>
-        <w:rPr>
-          <w:noProof/>
-        </w:rPr>
-        <w:t>, 4463–4473. https://doi.org/10.18653/v1/d19-1454</w:t>
+        <w:t>Artificial intelligence :a modern approach</w:t>
+      </w:r>
+      <w:r>
+        <w:rPr>
+          <w:noProof/>
+        </w:rPr>
+        <w:t>.</w:t>
       </w:r>
     </w:p>
     <w:p>
@@ -35814,7 +35865,8 @@
         <w:rPr>
           <w:noProof/>
         </w:rPr>
-        <w:t xml:space="preserve">Suzgun, M., Scales, N., Schärli, N., Gehrmann, S., Tay, Y., Chung, H. W., Chowdhery, A., Le, Q. V., Chi, E. H., Zhou, D., &amp; Wei, J. (2023). Challenging BIG-Bench Tasks and Whether Chain-of-Thought Can Solve Them. </w:t>
+        <w:lastRenderedPageBreak/>
+        <w:t xml:space="preserve">Sakaguchi, K., Le Bras, R., Bhagavatula, C., &amp; Choi, Y. (2020). WINOGRANDE: An adversarial winograd schema challenge at scale. </w:t>
       </w:r>
       <w:r>
         <w:rPr>
@@ -35822,13 +35874,13 @@
           <w:iCs w:val="0"/>
           <w:noProof/>
         </w:rPr>
-        <w:t>Proceedings of the Annual Meeting of the Association for Computational Linguistics</w:t>
-      </w:r>
-      <w:r>
-        <w:rPr>
-          <w:noProof/>
-        </w:rPr>
-        <w:t>, 13003–13051. https://doi.org/10.18653/v1/2023.findings-acl.824</w:t>
+        <w:t>AAAI 2020 - 34th AAAI Conference on Artificial Intelligence</w:t>
+      </w:r>
+      <w:r>
+        <w:rPr>
+          <w:noProof/>
+        </w:rPr>
+        <w:t>, 8732–8734. https://doi.org/10.1609/aaai.v34i05.6399</w:t>
       </w:r>
     </w:p>
     <w:p>
@@ -35844,7 +35896,7 @@
         <w:rPr>
           <w:noProof/>
         </w:rPr>
-        <w:t xml:space="preserve">Talmor, A., Herzig, J., Lourie, N., &amp; Berant, J. (2019). CommonSenseqa: A question answering challenge targeting commonsense knowledge. </w:t>
+        <w:t xml:space="preserve">Sap, M., Rashkin, H., Chen, D., Le Bras, R., &amp; Choi, Y. (2019). Social IQA: Commonsense reasoning about social interactions. </w:t>
       </w:r>
       <w:r>
         <w:rPr>
@@ -35852,27 +35904,13 @@
           <w:iCs w:val="0"/>
           <w:noProof/>
         </w:rPr>
-        <w:t>NAACL HLT 2019 - 2019 Conference of the North American Chapter of the Association for Computational Linguistics: Human Language Technologies - Proceedings of the Conference</w:t>
-      </w:r>
-      <w:r>
-        <w:rPr>
-          <w:noProof/>
-        </w:rPr>
-        <w:t xml:space="preserve">, </w:t>
-      </w:r>
-      <w:r>
-        <w:rPr>
-          <w:i/>
-          <w:iCs w:val="0"/>
-          <w:noProof/>
-        </w:rPr>
-        <w:t>1</w:t>
-      </w:r>
-      <w:r>
-        <w:rPr>
-          <w:noProof/>
-        </w:rPr>
-        <w:t>, 4149–4158.</w:t>
+        <w:t>EMNLP-IJCNLP 2019 - 2019 Conference on Empirical Methods in Natural Language Processing and 9th International Joint Conference on Natural Language Processing, Proceedings of the Conference</w:t>
+      </w:r>
+      <w:r>
+        <w:rPr>
+          <w:noProof/>
+        </w:rPr>
+        <w:t>, 4463–4473. https://doi.org/10.18653/v1/d19-1454</w:t>
       </w:r>
     </w:p>
     <w:p>
@@ -35888,7 +35926,7 @@
         <w:rPr>
           <w:noProof/>
         </w:rPr>
-        <w:t xml:space="preserve">Touvron, H., Martin, L., Stone, K., Albert, P., Almahairi, A., Babaei, Y., Bashlykov, N., Batra, S., Bhargava, P., Bhosale, S., Bikel, D., Blecher, L., Ferrer, C. C., Chen, M., Cucurull, G., Esiobu, D., Fernandes, J., Fu, J., Fu, W., … Scialom, T. (2023). </w:t>
+        <w:t xml:space="preserve">Suzgun, M., Scales, N., Schärli, N., Gehrmann, S., Tay, Y., Chung, H. W., Chowdhery, A., Le, Q. V., Chi, E. H., Zhou, D., &amp; Wei, J. (2023). Challenging BIG-Bench Tasks and Whether Chain-of-Thought Can Solve Them. </w:t>
       </w:r>
       <w:r>
         <w:rPr>
@@ -35896,13 +35934,13 @@
           <w:iCs w:val="0"/>
           <w:noProof/>
         </w:rPr>
-        <w:t>Llama 2: Open Foundation and Fine-Tuned Chat Models</w:t>
-      </w:r>
-      <w:r>
-        <w:rPr>
-          <w:noProof/>
-        </w:rPr>
-        <w:t>. http://arxiv.org/abs/2307.09288</w:t>
+        <w:t>Proceedings of the Annual Meeting of the Association for Computational Linguistics</w:t>
+      </w:r>
+      <w:r>
+        <w:rPr>
+          <w:noProof/>
+        </w:rPr>
+        <w:t>, 13003–13051. https://doi.org/10.18653/v1/2023.findings-acl.824</w:t>
       </w:r>
     </w:p>
     <w:p>
@@ -35918,7 +35956,7 @@
         <w:rPr>
           <w:noProof/>
         </w:rPr>
-        <w:t xml:space="preserve">Trozze, A., Davies, T., &amp; Kleinberg, B. (2023). </w:t>
+        <w:t xml:space="preserve">Talmor, A., Herzig, J., Lourie, N., &amp; Berant, J. (2019). CommonSenseqa: A question answering challenge targeting commonsense knowledge. </w:t>
       </w:r>
       <w:r>
         <w:rPr>
@@ -35926,13 +35964,27 @@
           <w:iCs w:val="0"/>
           <w:noProof/>
         </w:rPr>
-        <w:t>Large Language Models in Cryptocurrency Securities Cases: Can ChatGPT Replace Lawyers?</w:t>
-      </w:r>
-      <w:r>
-        <w:rPr>
-          <w:noProof/>
-        </w:rPr>
-        <w:t xml:space="preserve"> 1–49. http://arxiv.org/abs/2308.06032</w:t>
+        <w:t>NAACL HLT 2019 - 2019 Conference of the North American Chapter of the Association for Computational Linguistics: Human Language Technologies - Proceedings of the Conference</w:t>
+      </w:r>
+      <w:r>
+        <w:rPr>
+          <w:noProof/>
+        </w:rPr>
+        <w:t xml:space="preserve">, </w:t>
+      </w:r>
+      <w:r>
+        <w:rPr>
+          <w:i/>
+          <w:iCs w:val="0"/>
+          <w:noProof/>
+        </w:rPr>
+        <w:t>1</w:t>
+      </w:r>
+      <w:r>
+        <w:rPr>
+          <w:noProof/>
+        </w:rPr>
+        <w:t>, 4149–4158.</w:t>
       </w:r>
     </w:p>
     <w:p>
@@ -35948,7 +36000,7 @@
         <w:rPr>
           <w:noProof/>
         </w:rPr>
-        <w:t xml:space="preserve">ult.usk.ac.id. (2024). </w:t>
+        <w:t xml:space="preserve">Touvron, H., Martin, L., Stone, K., Albert, P., Almahairi, A., Babaei, Y., Bashlykov, N., Batra, S., Bhargava, P., Bhosale, S., Bikel, D., Blecher, L., Ferrer, C. C., Chen, M., Cucurull, G., Esiobu, D., Fernandes, J., Fu, J., Fu, W., … Scialom, T. (2023). </w:t>
       </w:r>
       <w:r>
         <w:rPr>
@@ -35956,13 +36008,13 @@
           <w:iCs w:val="0"/>
           <w:noProof/>
         </w:rPr>
-        <w:t>Unit Layanan Terpadu USK</w:t>
-      </w:r>
-      <w:r>
-        <w:rPr>
-          <w:noProof/>
-        </w:rPr>
-        <w:t>. Ult.Usk.Ac.Id.</w:t>
+        <w:t>Llama 2: Open Foundation and Fine-Tuned Chat Models</w:t>
+      </w:r>
+      <w:r>
+        <w:rPr>
+          <w:noProof/>
+        </w:rPr>
+        <w:t>. http://arxiv.org/abs/2307.09288</w:t>
       </w:r>
     </w:p>
     <w:p>
@@ -35978,7 +36030,7 @@
         <w:rPr>
           <w:noProof/>
         </w:rPr>
-        <w:t xml:space="preserve">V., K. (2024). </w:t>
+        <w:t xml:space="preserve">Trozze, A., Davies, T., &amp; Kleinberg, B. (2023). </w:t>
       </w:r>
       <w:r>
         <w:rPr>
@@ -35986,13 +36038,13 @@
           <w:iCs w:val="0"/>
           <w:noProof/>
         </w:rPr>
-        <w:t>Fine-Tuning Large Language Models with Unsloth</w:t>
-      </w:r>
-      <w:r>
-        <w:rPr>
-          <w:noProof/>
-        </w:rPr>
-        <w:t>. Medium.Com. https://medium.com/@kushalvala/fine-tuning-large-language-models-with-unsloth-380216a76108</w:t>
+        <w:t>Large Language Models in Cryptocurrency Securities Cases: Can ChatGPT Replace Lawyers?</w:t>
+      </w:r>
+      <w:r>
+        <w:rPr>
+          <w:noProof/>
+        </w:rPr>
+        <w:t xml:space="preserve"> 1–49. http://arxiv.org/abs/2308.06032</w:t>
       </w:r>
     </w:p>
     <w:p>
@@ -36008,7 +36060,7 @@
         <w:rPr>
           <w:noProof/>
         </w:rPr>
-        <w:t xml:space="preserve">Walker II, S. M. (2024). </w:t>
+        <w:t xml:space="preserve">ult.usk.ac.id. (2024). </w:t>
       </w:r>
       <w:r>
         <w:rPr>
@@ -36016,13 +36068,13 @@
           <w:iCs w:val="0"/>
           <w:noProof/>
         </w:rPr>
-        <w:t>What is the ROUGE Score (Recall-Oriented Understudy for Gisting Evaluation)?</w:t>
-      </w:r>
-      <w:r>
-        <w:rPr>
-          <w:noProof/>
-        </w:rPr>
-        <w:t xml:space="preserve"> Klu.Ai. https://klu.ai/glossary/rouge-score</w:t>
+        <w:t>Unit Layanan Terpadu USK</w:t>
+      </w:r>
+      <w:r>
+        <w:rPr>
+          <w:noProof/>
+        </w:rPr>
+        <w:t>. Ult.Usk.Ac.Id. http://ult.usk.ac.id/</w:t>
       </w:r>
     </w:p>
     <w:p>
@@ -36038,7 +36090,7 @@
         <w:rPr>
           <w:noProof/>
         </w:rPr>
-        <w:t xml:space="preserve">Wicaksono, K. T. (2023). </w:t>
+        <w:t xml:space="preserve">V., K. (2024). </w:t>
       </w:r>
       <w:r>
         <w:rPr>
@@ -36046,13 +36098,13 @@
           <w:iCs w:val="0"/>
           <w:noProof/>
         </w:rPr>
-        <w:t>Memahami Retrieval Augmented Generation (RAG) Melalui Rencana Pembangunan LaporMacet.com</w:t>
-      </w:r>
-      <w:r>
-        <w:rPr>
-          <w:noProof/>
-        </w:rPr>
-        <w:t>. Medium.Com. https://kukuhtw.medium.com/memahami-retrieval-augmented-generation-rag-melalui-rencana-pembangunan-lapormacet-com-5990a76edda7</w:t>
+        <w:t>Fine-Tuning Large Language Models with Unsloth</w:t>
+      </w:r>
+      <w:r>
+        <w:rPr>
+          <w:noProof/>
+        </w:rPr>
+        <w:t>. Medium.Com. https://medium.com/@kushalvala/fine-tuning-large-language-models-with-unsloth-380216a76108</w:t>
       </w:r>
     </w:p>
     <w:p>
@@ -36068,7 +36120,7 @@
         <w:rPr>
           <w:noProof/>
         </w:rPr>
-        <w:t xml:space="preserve">www.gradio.app. (2024). </w:t>
+        <w:t xml:space="preserve">Walker II, S. M. (2024). </w:t>
       </w:r>
       <w:r>
         <w:rPr>
@@ -36076,13 +36128,13 @@
           <w:iCs w:val="0"/>
           <w:noProof/>
         </w:rPr>
-        <w:t>Gradio</w:t>
-      </w:r>
-      <w:r>
-        <w:rPr>
-          <w:noProof/>
-        </w:rPr>
-        <w:t>. Www.Gradio.App.</w:t>
+        <w:t>What is the ROUGE Score (Recall-Oriented Understudy for Gisting Evaluation)?</w:t>
+      </w:r>
+      <w:r>
+        <w:rPr>
+          <w:noProof/>
+        </w:rPr>
+        <w:t xml:space="preserve"> Klu.Ai. https://klu.ai/glossary/rouge-score</w:t>
       </w:r>
     </w:p>
     <w:p>
@@ -36098,7 +36150,7 @@
         <w:rPr>
           <w:noProof/>
         </w:rPr>
-        <w:t xml:space="preserve">www.wiz.ai. (2023). </w:t>
+        <w:t xml:space="preserve">Wicaksono, K. T. (2023). </w:t>
       </w:r>
       <w:r>
         <w:rPr>
@@ -36106,13 +36158,13 @@
           <w:iCs w:val="0"/>
           <w:noProof/>
         </w:rPr>
-        <w:t>Menelaah : Bagaimana LLM (Large Language Models) bekerja</w:t>
-      </w:r>
-      <w:r>
-        <w:rPr>
-          <w:noProof/>
-        </w:rPr>
-        <w:t>. Www.Wiz.Ai.</w:t>
+        <w:t>Memahami Retrieval Augmented Generation (RAG) Melalui Rencana Pembangunan LaporMacet.com</w:t>
+      </w:r>
+      <w:r>
+        <w:rPr>
+          <w:noProof/>
+        </w:rPr>
+        <w:t>. Medium.Com. https://kukuhtw.medium.com/memahami-retrieval-augmented-generation-rag-melalui-rencana-pembangunan-lapormacet-com-5990a76edda7</w:t>
       </w:r>
     </w:p>
     <w:p>
@@ -36128,7 +36180,7 @@
         <w:rPr>
           <w:noProof/>
         </w:rPr>
-        <w:t xml:space="preserve">Zellers, R., Holtzman, A., Bisk, Y., Farhadi, A., &amp; Choi, Y. (2020). Hellaswag: Can a machine really finish your sentence? </w:t>
+        <w:t xml:space="preserve">www.gradio.app. (2024). </w:t>
       </w:r>
       <w:r>
         <w:rPr>
@@ -36136,13 +36188,13 @@
           <w:iCs w:val="0"/>
           <w:noProof/>
         </w:rPr>
-        <w:t>ACL 2019 - 57th Annual Meeting of the Association for Computational Linguistics, Proceedings of the Conference</w:t>
-      </w:r>
-      <w:r>
-        <w:rPr>
-          <w:noProof/>
-        </w:rPr>
-        <w:t>, 4791–4800. https://doi.org/10.18653/v1/p19-1472</w:t>
+        <w:t>Gradio</w:t>
+      </w:r>
+      <w:r>
+        <w:rPr>
+          <w:noProof/>
+        </w:rPr>
+        <w:t>. Www.Gradio.App. https://www.gradio.app/</w:t>
       </w:r>
     </w:p>
     <w:p>
@@ -36158,6 +36210,97 @@
         <w:rPr>
           <w:noProof/>
         </w:rPr>
+        <w:t xml:space="preserve">www.wiz.ai. (2023a). </w:t>
+      </w:r>
+      <w:r>
+        <w:rPr>
+          <w:i/>
+          <w:iCs w:val="0"/>
+          <w:noProof/>
+        </w:rPr>
+        <w:t>Menelaah : Bagaimana LLM (Large Language Models) bekerja</w:t>
+      </w:r>
+      <w:r>
+        <w:rPr>
+          <w:noProof/>
+        </w:rPr>
+        <w:t>. Www.Wiz.Ai. https://www.wiz.ai/menelaah-bagaimana-llm-large-language-models-bekerja/</w:t>
+      </w:r>
+    </w:p>
+    <w:p>
+      <w:pPr>
+        <w:widowControl w:val="0"/>
+        <w:adjustRightInd w:val="0"/>
+        <w:ind w:left="480" w:hanging="480"/>
+        <w:rPr>
+          <w:noProof/>
+        </w:rPr>
+      </w:pPr>
+      <w:r>
+        <w:rPr>
+          <w:noProof/>
+        </w:rPr>
+        <w:t xml:space="preserve">www.wiz.ai. (2023b). </w:t>
+      </w:r>
+      <w:r>
+        <w:rPr>
+          <w:i/>
+          <w:iCs w:val="0"/>
+          <w:noProof/>
+        </w:rPr>
+        <w:t>Menelaah : Bagaimana LLM (Large Language Models) bekerja</w:t>
+      </w:r>
+      <w:r>
+        <w:rPr>
+          <w:noProof/>
+        </w:rPr>
+        <w:t>. Www.Wiz.Ai.</w:t>
+      </w:r>
+    </w:p>
+    <w:p>
+      <w:pPr>
+        <w:widowControl w:val="0"/>
+        <w:adjustRightInd w:val="0"/>
+        <w:ind w:left="480" w:hanging="480"/>
+        <w:rPr>
+          <w:noProof/>
+        </w:rPr>
+      </w:pPr>
+      <w:r>
+        <w:rPr>
+          <w:noProof/>
+        </w:rPr>
+        <w:t xml:space="preserve">Zellers, R., Holtzman, A., Bisk, Y., Farhadi, A., &amp; Choi, Y. (2020). Hellaswag: Can a machine really finish your sentence? </w:t>
+      </w:r>
+      <w:r>
+        <w:rPr>
+          <w:i/>
+          <w:iCs w:val="0"/>
+          <w:noProof/>
+        </w:rPr>
+        <w:t>ACL 2019 - 57th Annual Meeting of the Association for Computational Linguistics, Proceedings of the Conference</w:t>
+      </w:r>
+      <w:r>
+        <w:rPr>
+          <w:noProof/>
+        </w:rPr>
+        <w:t>, 4791–4800. https://doi.org/10.18653/v1/p19-1472</w:t>
+      </w:r>
+    </w:p>
+    <w:p>
+      <w:pPr>
+        <w:widowControl w:val="0"/>
+        <w:adjustRightInd w:val="0"/>
+        <w:ind w:left="480" w:hanging="480"/>
+        <w:rPr>
+          <w:noProof/>
+        </w:rPr>
+      </w:pPr>
+      <w:r>
+        <w:rPr>
+          <w:noProof/>
+        </w:rPr>
+        <w:lastRenderedPageBreak/>
         <w:t xml:space="preserve">Zhao, H., Ling, Q., Pan, Y., Zhong, T., Hu, J.-Y., Yao, J., Xiao, F., Xiao, Z., Zhang, Y., Xu, S.-H., Wu, S.-N., Kang, M., Wu, Z., Liu, Z., Jiang, X., Liu, T., &amp; Shao, Y. (2023). Ophtha-LLaMA2: A Large Language Model for Ophthalmology. </w:t>
       </w:r>
       <w:r>
@@ -36233,7 +36376,7 @@
 </file>
 
 <file path=word/endnotes.xml><?xml version="1.0" encoding="utf-8"?>
-<w:endnotes xmlns:wpc="http://schemas.microsoft.com/office/word/2010/wordprocessingCanvas" xmlns:cx="http://schemas.microsoft.com/office/drawing/2014/chartex" xmlns:cx1="http://schemas.microsoft.com/office/drawing/2015/9/8/chartex" xmlns:cx2="http://schemas.microsoft.com/office/drawing/2015/10/21/chartex" xmlns:cx3="http://schemas.microsoft.com/office/drawing/2016/5/9/chartex" xmlns:cx4="http://schemas.microsoft.com/office/drawing/2016/5/10/chartex" xmlns:cx5="http://schemas.microsoft.com/office/drawing/2016/5/11/chartex" xmlns:cx6="http://schemas.microsoft.com/office/drawing/2016/5/12/chartex" xmlns:cx7="http://schemas.microsoft.com/office/drawing/2016/5/13/chartex" xmlns:cx8="http://schemas.microsoft.com/office/drawing/2016/5/14/chartex" xmlns:mc="http://schemas.openxmlformats.org/markup-compatibility/2006" xmlns:aink="http://schemas.microsoft.com/office/drawing/2016/ink" xmlns:am3d="http://schemas.microsoft.com/office/drawing/2017/model3d" xmlns:o="urn:schemas-microsoft-com:office:office" xmlns:r="http://schemas.openxmlformats.org/officeDocument/2006/relationships" xmlns:m="http://schemas.openxmlformats.org/officeDocument/2006/math" xmlns:v="urn:schemas-microsoft-com:vml" xmlns:wp14="http://schemas.microsoft.com/office/word/2010/wordprocessingDrawing" xmlns:wp="http://schemas.openxmlformats.org/drawingml/2006/wordprocessingDrawing" xmlns:w10="urn:schemas-microsoft-com:office:word" xmlns:w="http://schemas.openxmlformats.org/wordprocessingml/2006/main" xmlns:w14="http://schemas.microsoft.com/office/word/2010/wordml" xmlns:w15="http://schemas.microsoft.com/office/word/2012/wordml" xmlns:w16cex="http://schemas.microsoft.com/office/word/2018/wordml/cex" xmlns:w16cid="http://schemas.microsoft.com/office/word/2016/wordml/cid" xmlns:w16="http://schemas.microsoft.com/office/word/2018/wordml" xmlns:w16sdtdh="http://schemas.microsoft.com/office/word/2020/wordml/sdtdatahash" xmlns:w16se="http://schemas.microsoft.com/office/word/2015/wordml/symex" xmlns:wpg="http://schemas.microsoft.com/office/word/2010/wordprocessingGroup" xmlns:wpi="http://schemas.microsoft.com/office/word/2010/wordprocessingInk" xmlns:wne="http://schemas.microsoft.com/office/word/2006/wordml" xmlns:wps="http://schemas.microsoft.com/office/word/2010/wordprocessingShape" mc:Ignorable="w14 w15 w16se w16cid w16 w16cex w16sdtdh wp14">
+<w:endnotes xmlns:wpc="http://schemas.microsoft.com/office/word/2010/wordprocessingCanvas" xmlns:cx="http://schemas.microsoft.com/office/drawing/2014/chartex" xmlns:cx1="http://schemas.microsoft.com/office/drawing/2015/9/8/chartex" xmlns:cx2="http://schemas.microsoft.com/office/drawing/2015/10/21/chartex" xmlns:cx3="http://schemas.microsoft.com/office/drawing/2016/5/9/chartex" xmlns:cx4="http://schemas.microsoft.com/office/drawing/2016/5/10/chartex" xmlns:cx5="http://schemas.microsoft.com/office/drawing/2016/5/11/chartex" xmlns:cx6="http://schemas.microsoft.com/office/drawing/2016/5/12/chartex" xmlns:cx7="http://schemas.microsoft.com/office/drawing/2016/5/13/chartex" xmlns:cx8="http://schemas.microsoft.com/office/drawing/2016/5/14/chartex" xmlns:mc="http://schemas.openxmlformats.org/markup-compatibility/2006" xmlns:aink="http://schemas.microsoft.com/office/drawing/2016/ink" xmlns:am3d="http://schemas.microsoft.com/office/drawing/2017/model3d" xmlns:o="urn:schemas-microsoft-com:office:office" xmlns:oel="http://schemas.microsoft.com/office/2019/extlst" xmlns:r="http://schemas.openxmlformats.org/officeDocument/2006/relationships" xmlns:m="http://schemas.openxmlformats.org/officeDocument/2006/math" xmlns:v="urn:schemas-microsoft-com:vml" xmlns:wp14="http://schemas.microsoft.com/office/word/2010/wordprocessingDrawing" xmlns:wp="http://schemas.openxmlformats.org/drawingml/2006/wordprocessingDrawing" xmlns:w10="urn:schemas-microsoft-com:office:word" xmlns:w="http://schemas.openxmlformats.org/wordprocessingml/2006/main" xmlns:w14="http://schemas.microsoft.com/office/word/2010/wordml" xmlns:w15="http://schemas.microsoft.com/office/word/2012/wordml" xmlns:w16cex="http://schemas.microsoft.com/office/word/2018/wordml/cex" xmlns:w16cid="http://schemas.microsoft.com/office/word/2016/wordml/cid" xmlns:w16="http://schemas.microsoft.com/office/word/2018/wordml" xmlns:w16du="http://schemas.microsoft.com/office/word/2023/wordml/word16du" xmlns:w16sdtdh="http://schemas.microsoft.com/office/word/2020/wordml/sdtdatahash" xmlns:w16se="http://schemas.microsoft.com/office/word/2015/wordml/symex" xmlns:wpg="http://schemas.microsoft.com/office/word/2010/wordprocessingGroup" xmlns:wpi="http://schemas.microsoft.com/office/word/2010/wordprocessingInk" xmlns:wne="http://schemas.microsoft.com/office/word/2006/wordml" xmlns:wps="http://schemas.microsoft.com/office/word/2010/wordprocessingShape" mc:Ignorable="w14 w15 w16se w16cid w16 w16cex w16sdtdh w16du wp14">
   <w:endnote w:type="separator" w:id="-1">
     <w:p>
       <w:r>
@@ -36256,7 +36399,7 @@
 </file>
 
 <file path=word/footer1.xml><?xml version="1.0" encoding="utf-8"?>
-<w:ftr xmlns:wpc="http://schemas.microsoft.com/office/word/2010/wordprocessingCanvas" xmlns:cx="http://schemas.microsoft.com/office/drawing/2014/chartex" xmlns:cx1="http://schemas.microsoft.com/office/drawing/2015/9/8/chartex" xmlns:cx2="http://schemas.microsoft.com/office/drawing/2015/10/21/chartex" xmlns:cx3="http://schemas.microsoft.com/office/drawing/2016/5/9/chartex" xmlns:cx4="http://schemas.microsoft.com/office/drawing/2016/5/10/chartex" xmlns:cx5="http://schemas.microsoft.com/office/drawing/2016/5/11/chartex" xmlns:cx6="http://schemas.microsoft.com/office/drawing/2016/5/12/chartex" xmlns:cx7="http://schemas.microsoft.com/office/drawing/2016/5/13/chartex" xmlns:cx8="http://schemas.microsoft.com/office/drawing/2016/5/14/chartex" xmlns:mc="http://schemas.openxmlformats.org/markup-compatibility/2006" xmlns:aink="http://schemas.microsoft.com/office/drawing/2016/ink" xmlns:am3d="http://schemas.microsoft.com/office/drawing/2017/model3d" xmlns:o="urn:schemas-microsoft-com:office:office" xmlns:r="http://schemas.openxmlformats.org/officeDocument/2006/relationships" xmlns:m="http://schemas.openxmlformats.org/officeDocument/2006/math" xmlns:v="urn:schemas-microsoft-com:vml" xmlns:wp14="http://schemas.microsoft.com/office/word/2010/wordprocessingDrawing" xmlns:wp="http://schemas.openxmlformats.org/drawingml/2006/wordprocessingDrawing" xmlns:w10="urn:schemas-microsoft-com:office:word" xmlns:w="http://schemas.openxmlformats.org/wordprocessingml/2006/main" xmlns:w14="http://schemas.microsoft.com/office/word/2010/wordml" xmlns:w15="http://schemas.microsoft.com/office/word/2012/wordml" xmlns:w16cex="http://schemas.microsoft.com/office/word/2018/wordml/cex" xmlns:w16cid="http://schemas.microsoft.com/office/word/2016/wordml/cid" xmlns:w16="http://schemas.microsoft.com/office/word/2018/wordml" xmlns:w16sdtdh="http://schemas.microsoft.com/office/word/2020/wordml/sdtdatahash" xmlns:w16se="http://schemas.microsoft.com/office/word/2015/wordml/symex" xmlns:wpg="http://schemas.microsoft.com/office/word/2010/wordprocessingGroup" xmlns:wpi="http://schemas.microsoft.com/office/word/2010/wordprocessingInk" xmlns:wne="http://schemas.microsoft.com/office/word/2006/wordml" xmlns:wps="http://schemas.microsoft.com/office/word/2010/wordprocessingShape" mc:Ignorable="w14 w15 w16se w16cid w16 w16cex w16sdtdh wp14">
+<w:ftr xmlns:wpc="http://schemas.microsoft.com/office/word/2010/wordprocessingCanvas" xmlns:cx="http://schemas.microsoft.com/office/drawing/2014/chartex" xmlns:cx1="http://schemas.microsoft.com/office/drawing/2015/9/8/chartex" xmlns:cx2="http://schemas.microsoft.com/office/drawing/2015/10/21/chartex" xmlns:cx3="http://schemas.microsoft.com/office/drawing/2016/5/9/chartex" xmlns:cx4="http://schemas.microsoft.com/office/drawing/2016/5/10/chartex" xmlns:cx5="http://schemas.microsoft.com/office/drawing/2016/5/11/chartex" xmlns:cx6="http://schemas.microsoft.com/office/drawing/2016/5/12/chartex" xmlns:cx7="http://schemas.microsoft.com/office/drawing/2016/5/13/chartex" xmlns:cx8="http://schemas.microsoft.com/office/drawing/2016/5/14/chartex" xmlns:mc="http://schemas.openxmlformats.org/markup-compatibility/2006" xmlns:aink="http://schemas.microsoft.com/office/drawing/2016/ink" xmlns:am3d="http://schemas.microsoft.com/office/drawing/2017/model3d" xmlns:o="urn:schemas-microsoft-com:office:office" xmlns:oel="http://schemas.microsoft.com/office/2019/extlst" xmlns:r="http://schemas.openxmlformats.org/officeDocument/2006/relationships" xmlns:m="http://schemas.openxmlformats.org/officeDocument/2006/math" xmlns:v="urn:schemas-microsoft-com:vml" xmlns:wp14="http://schemas.microsoft.com/office/word/2010/wordprocessingDrawing" xmlns:wp="http://schemas.openxmlformats.org/drawingml/2006/wordprocessingDrawing" xmlns:w10="urn:schemas-microsoft-com:office:word" xmlns:w="http://schemas.openxmlformats.org/wordprocessingml/2006/main" xmlns:w14="http://schemas.microsoft.com/office/word/2010/wordml" xmlns:w15="http://schemas.microsoft.com/office/word/2012/wordml" xmlns:w16cex="http://schemas.microsoft.com/office/word/2018/wordml/cex" xmlns:w16cid="http://schemas.microsoft.com/office/word/2016/wordml/cid" xmlns:w16="http://schemas.microsoft.com/office/word/2018/wordml" xmlns:w16du="http://schemas.microsoft.com/office/word/2023/wordml/word16du" xmlns:w16sdtdh="http://schemas.microsoft.com/office/word/2020/wordml/sdtdatahash" xmlns:w16se="http://schemas.microsoft.com/office/word/2015/wordml/symex" xmlns:wpg="http://schemas.microsoft.com/office/word/2010/wordprocessingGroup" xmlns:wpi="http://schemas.microsoft.com/office/word/2010/wordprocessingInk" xmlns:wne="http://schemas.microsoft.com/office/word/2006/wordml" xmlns:wps="http://schemas.microsoft.com/office/word/2010/wordprocessingShape" mc:Ignorable="w14 w15 w16se w16cid w16 w16cex w16sdtdh w16du wp14">
   <w:p>
     <w:pPr>
       <w:pStyle w:val="Footer"/>
@@ -36292,7 +36435,7 @@
 </file>
 
 <file path=word/footer2.xml><?xml version="1.0" encoding="utf-8"?>
-<w:ftr xmlns:wpc="http://schemas.microsoft.com/office/word/2010/wordprocessingCanvas" xmlns:cx="http://schemas.microsoft.com/office/drawing/2014/chartex" xmlns:cx1="http://schemas.microsoft.com/office/drawing/2015/9/8/chartex" xmlns:cx2="http://schemas.microsoft.com/office/drawing/2015/10/21/chartex" xmlns:cx3="http://schemas.microsoft.com/office/drawing/2016/5/9/chartex" xmlns:cx4="http://schemas.microsoft.com/office/drawing/2016/5/10/chartex" xmlns:cx5="http://schemas.microsoft.com/office/drawing/2016/5/11/chartex" xmlns:cx6="http://schemas.microsoft.com/office/drawing/2016/5/12/chartex" xmlns:cx7="http://schemas.microsoft.com/office/drawing/2016/5/13/chartex" xmlns:cx8="http://schemas.microsoft.com/office/drawing/2016/5/14/chartex" xmlns:mc="http://schemas.openxmlformats.org/markup-compatibility/2006" xmlns:aink="http://schemas.microsoft.com/office/drawing/2016/ink" xmlns:am3d="http://schemas.microsoft.com/office/drawing/2017/model3d" xmlns:o="urn:schemas-microsoft-com:office:office" xmlns:r="http://schemas.openxmlformats.org/officeDocument/2006/relationships" xmlns:m="http://schemas.openxmlformats.org/officeDocument/2006/math" xmlns:v="urn:schemas-microsoft-com:vml" xmlns:wp14="http://schemas.microsoft.com/office/word/2010/wordprocessingDrawing" xmlns:wp="http://schemas.openxmlformats.org/drawingml/2006/wordprocessingDrawing" xmlns:w10="urn:schemas-microsoft-com:office:word" xmlns:w="http://schemas.openxmlformats.org/wordprocessingml/2006/main" xmlns:w14="http://schemas.microsoft.com/office/word/2010/wordml" xmlns:w15="http://schemas.microsoft.com/office/word/2012/wordml" xmlns:w16cex="http://schemas.microsoft.com/office/word/2018/wordml/cex" xmlns:w16cid="http://schemas.microsoft.com/office/word/2016/wordml/cid" xmlns:w16="http://schemas.microsoft.com/office/word/2018/wordml" xmlns:w16sdtdh="http://schemas.microsoft.com/office/word/2020/wordml/sdtdatahash" xmlns:w16se="http://schemas.microsoft.com/office/word/2015/wordml/symex" xmlns:wpg="http://schemas.microsoft.com/office/word/2010/wordprocessingGroup" xmlns:wpi="http://schemas.microsoft.com/office/word/2010/wordprocessingInk" xmlns:wne="http://schemas.microsoft.com/office/word/2006/wordml" xmlns:wps="http://schemas.microsoft.com/office/word/2010/wordprocessingShape" mc:Ignorable="w14 w15 w16se w16cid w16 w16cex w16sdtdh wp14">
+<w:ftr xmlns:wpc="http://schemas.microsoft.com/office/word/2010/wordprocessingCanvas" xmlns:cx="http://schemas.microsoft.com/office/drawing/2014/chartex" xmlns:cx1="http://schemas.microsoft.com/office/drawing/2015/9/8/chartex" xmlns:cx2="http://schemas.microsoft.com/office/drawing/2015/10/21/chartex" xmlns:cx3="http://schemas.microsoft.com/office/drawing/2016/5/9/chartex" xmlns:cx4="http://schemas.microsoft.com/office/drawing/2016/5/10/chartex" xmlns:cx5="http://schemas.microsoft.com/office/drawing/2016/5/11/chartex" xmlns:cx6="http://schemas.microsoft.com/office/drawing/2016/5/12/chartex" xmlns:cx7="http://schemas.microsoft.com/office/drawing/2016/5/13/chartex" xmlns:cx8="http://schemas.microsoft.com/office/drawing/2016/5/14/chartex" xmlns:mc="http://schemas.openxmlformats.org/markup-compatibility/2006" xmlns:aink="http://schemas.microsoft.com/office/drawing/2016/ink" xmlns:am3d="http://schemas.microsoft.com/office/drawing/2017/model3d" xmlns:o="urn:schemas-microsoft-com:office:office" xmlns:oel="http://schemas.microsoft.com/office/2019/extlst" xmlns:r="http://schemas.openxmlformats.org/officeDocument/2006/relationships" xmlns:m="http://schemas.openxmlformats.org/officeDocument/2006/math" xmlns:v="urn:schemas-microsoft-com:vml" xmlns:wp14="http://schemas.microsoft.com/office/word/2010/wordprocessingDrawing" xmlns:wp="http://schemas.openxmlformats.org/drawingml/2006/wordprocessingDrawing" xmlns:w10="urn:schemas-microsoft-com:office:word" xmlns:w="http://schemas.openxmlformats.org/wordprocessingml/2006/main" xmlns:w14="http://schemas.microsoft.com/office/word/2010/wordml" xmlns:w15="http://schemas.microsoft.com/office/word/2012/wordml" xmlns:w16cex="http://schemas.microsoft.com/office/word/2018/wordml/cex" xmlns:w16cid="http://schemas.microsoft.com/office/word/2016/wordml/cid" xmlns:w16="http://schemas.microsoft.com/office/word/2018/wordml" xmlns:w16du="http://schemas.microsoft.com/office/word/2023/wordml/word16du" xmlns:w16sdtdh="http://schemas.microsoft.com/office/word/2020/wordml/sdtdatahash" xmlns:w16se="http://schemas.microsoft.com/office/word/2015/wordml/symex" xmlns:wpg="http://schemas.microsoft.com/office/word/2010/wordprocessingGroup" xmlns:wpi="http://schemas.microsoft.com/office/word/2010/wordprocessingInk" xmlns:wne="http://schemas.microsoft.com/office/word/2006/wordml" xmlns:wps="http://schemas.microsoft.com/office/word/2010/wordprocessingShape" mc:Ignorable="w14 w15 w16se w16cid w16 w16cex w16sdtdh w16du wp14">
   <w:p>
     <w:pPr>
       <w:pStyle w:val="Footer"/>
@@ -36341,7 +36484,7 @@
 </file>
 
 <file path=word/footer3.xml><?xml version="1.0" encoding="utf-8"?>
-<w:ftr xmlns:wpc="http://schemas.microsoft.com/office/word/2010/wordprocessingCanvas" xmlns:cx="http://schemas.microsoft.com/office/drawing/2014/chartex" xmlns:cx1="http://schemas.microsoft.com/office/drawing/2015/9/8/chartex" xmlns:cx2="http://schemas.microsoft.com/office/drawing/2015/10/21/chartex" xmlns:cx3="http://schemas.microsoft.com/office/drawing/2016/5/9/chartex" xmlns:cx4="http://schemas.microsoft.com/office/drawing/2016/5/10/chartex" xmlns:cx5="http://schemas.microsoft.com/office/drawing/2016/5/11/chartex" xmlns:cx6="http://schemas.microsoft.com/office/drawing/2016/5/12/chartex" xmlns:cx7="http://schemas.microsoft.com/office/drawing/2016/5/13/chartex" xmlns:cx8="http://schemas.microsoft.com/office/drawing/2016/5/14/chartex" xmlns:mc="http://schemas.openxmlformats.org/markup-compatibility/2006" xmlns:aink="http://schemas.microsoft.com/office/drawing/2016/ink" xmlns:am3d="http://schemas.microsoft.com/office/drawing/2017/model3d" xmlns:o="urn:schemas-microsoft-com:office:office" xmlns:r="http://schemas.openxmlformats.org/officeDocument/2006/relationships" xmlns:m="http://schemas.openxmlformats.org/officeDocument/2006/math" xmlns:v="urn:schemas-microsoft-com:vml" xmlns:wp14="http://schemas.microsoft.com/office/word/2010/wordprocessingDrawing" xmlns:wp="http://schemas.openxmlformats.org/drawingml/2006/wordprocessingDrawing" xmlns:w10="urn:schemas-microsoft-com:office:word" xmlns:w="http://schemas.openxmlformats.org/wordprocessingml/2006/main" xmlns:w14="http://schemas.microsoft.com/office/word/2010/wordml" xmlns:w15="http://schemas.microsoft.com/office/word/2012/wordml" xmlns:w16cex="http://schemas.microsoft.com/office/word/2018/wordml/cex" xmlns:w16cid="http://schemas.microsoft.com/office/word/2016/wordml/cid" xmlns:w16="http://schemas.microsoft.com/office/word/2018/wordml" xmlns:w16sdtdh="http://schemas.microsoft.com/office/word/2020/wordml/sdtdatahash" xmlns:w16se="http://schemas.microsoft.com/office/word/2015/wordml/symex" xmlns:wpg="http://schemas.microsoft.com/office/word/2010/wordprocessingGroup" xmlns:wpi="http://schemas.microsoft.com/office/word/2010/wordprocessingInk" xmlns:wne="http://schemas.microsoft.com/office/word/2006/wordml" xmlns:wps="http://schemas.microsoft.com/office/word/2010/wordprocessingShape" mc:Ignorable="w14 w15 w16se w16cid w16 w16cex w16sdtdh wp14">
+<w:ftr xmlns:wpc="http://schemas.microsoft.com/office/word/2010/wordprocessingCanvas" xmlns:cx="http://schemas.microsoft.com/office/drawing/2014/chartex" xmlns:cx1="http://schemas.microsoft.com/office/drawing/2015/9/8/chartex" xmlns:cx2="http://schemas.microsoft.com/office/drawing/2015/10/21/chartex" xmlns:cx3="http://schemas.microsoft.com/office/drawing/2016/5/9/chartex" xmlns:cx4="http://schemas.microsoft.com/office/drawing/2016/5/10/chartex" xmlns:cx5="http://schemas.microsoft.com/office/drawing/2016/5/11/chartex" xmlns:cx6="http://schemas.microsoft.com/office/drawing/2016/5/12/chartex" xmlns:cx7="http://schemas.microsoft.com/office/drawing/2016/5/13/chartex" xmlns:cx8="http://schemas.microsoft.com/office/drawing/2016/5/14/chartex" xmlns:mc="http://schemas.openxmlformats.org/markup-compatibility/2006" xmlns:aink="http://schemas.microsoft.com/office/drawing/2016/ink" xmlns:am3d="http://schemas.microsoft.com/office/drawing/2017/model3d" xmlns:o="urn:schemas-microsoft-com:office:office" xmlns:oel="http://schemas.microsoft.com/office/2019/extlst" xmlns:r="http://schemas.openxmlformats.org/officeDocument/2006/relationships" xmlns:m="http://schemas.openxmlformats.org/officeDocument/2006/math" xmlns:v="urn:schemas-microsoft-com:vml" xmlns:wp14="http://schemas.microsoft.com/office/word/2010/wordprocessingDrawing" xmlns:wp="http://schemas.openxmlformats.org/drawingml/2006/wordprocessingDrawing" xmlns:w10="urn:schemas-microsoft-com:office:word" xmlns:w="http://schemas.openxmlformats.org/wordprocessingml/2006/main" xmlns:w14="http://schemas.microsoft.com/office/word/2010/wordml" xmlns:w15="http://schemas.microsoft.com/office/word/2012/wordml" xmlns:w16cex="http://schemas.microsoft.com/office/word/2018/wordml/cex" xmlns:w16cid="http://schemas.microsoft.com/office/word/2016/wordml/cid" xmlns:w16="http://schemas.microsoft.com/office/word/2018/wordml" xmlns:w16du="http://schemas.microsoft.com/office/word/2023/wordml/word16du" xmlns:w16sdtdh="http://schemas.microsoft.com/office/word/2020/wordml/sdtdatahash" xmlns:w16se="http://schemas.microsoft.com/office/word/2015/wordml/symex" xmlns:wpg="http://schemas.microsoft.com/office/word/2010/wordprocessingGroup" xmlns:wpi="http://schemas.microsoft.com/office/word/2010/wordprocessingInk" xmlns:wne="http://schemas.microsoft.com/office/word/2006/wordml" xmlns:wps="http://schemas.microsoft.com/office/word/2010/wordprocessingShape" mc:Ignorable="w14 w15 w16se w16cid w16 w16cex w16sdtdh w16du wp14">
   <w:p>
     <w:pPr>
       <w:pStyle w:val="Footer"/>
@@ -36391,7 +36534,7 @@
 </file>
 
 <file path=word/footer4.xml><?xml version="1.0" encoding="utf-8"?>
-<w:ftr xmlns:wpc="http://schemas.microsoft.com/office/word/2010/wordprocessingCanvas" xmlns:cx="http://schemas.microsoft.com/office/drawing/2014/chartex" xmlns:cx1="http://schemas.microsoft.com/office/drawing/2015/9/8/chartex" xmlns:cx2="http://schemas.microsoft.com/office/drawing/2015/10/21/chartex" xmlns:cx3="http://schemas.microsoft.com/office/drawing/2016/5/9/chartex" xmlns:cx4="http://schemas.microsoft.com/office/drawing/2016/5/10/chartex" xmlns:cx5="http://schemas.microsoft.com/office/drawing/2016/5/11/chartex" xmlns:cx6="http://schemas.microsoft.com/office/drawing/2016/5/12/chartex" xmlns:cx7="http://schemas.microsoft.com/office/drawing/2016/5/13/chartex" xmlns:cx8="http://schemas.microsoft.com/office/drawing/2016/5/14/chartex" xmlns:mc="http://schemas.openxmlformats.org/markup-compatibility/2006" xmlns:aink="http://schemas.microsoft.com/office/drawing/2016/ink" xmlns:am3d="http://schemas.microsoft.com/office/drawing/2017/model3d" xmlns:o="urn:schemas-microsoft-com:office:office" xmlns:r="http://schemas.openxmlformats.org/officeDocument/2006/relationships" xmlns:m="http://schemas.openxmlformats.org/officeDocument/2006/math" xmlns:v="urn:schemas-microsoft-com:vml" xmlns:wp14="http://schemas.microsoft.com/office/word/2010/wordprocessingDrawing" xmlns:wp="http://schemas.openxmlformats.org/drawingml/2006/wordprocessingDrawing" xmlns:w10="urn:schemas-microsoft-com:office:word" xmlns:w="http://schemas.openxmlformats.org/wordprocessingml/2006/main" xmlns:w14="http://schemas.microsoft.com/office/word/2010/wordml" xmlns:w15="http://schemas.microsoft.com/office/word/2012/wordml" xmlns:w16cex="http://schemas.microsoft.com/office/word/2018/wordml/cex" xmlns:w16cid="http://schemas.microsoft.com/office/word/2016/wordml/cid" xmlns:w16="http://schemas.microsoft.com/office/word/2018/wordml" xmlns:w16sdtdh="http://schemas.microsoft.com/office/word/2020/wordml/sdtdatahash" xmlns:w16se="http://schemas.microsoft.com/office/word/2015/wordml/symex" xmlns:wpg="http://schemas.microsoft.com/office/word/2010/wordprocessingGroup" xmlns:wpi="http://schemas.microsoft.com/office/word/2010/wordprocessingInk" xmlns:wne="http://schemas.microsoft.com/office/word/2006/wordml" xmlns:wps="http://schemas.microsoft.com/office/word/2010/wordprocessingShape" mc:Ignorable="w14 w15 w16se w16cid w16 w16cex w16sdtdh wp14">
+<w:ftr xmlns:wpc="http://schemas.microsoft.com/office/word/2010/wordprocessingCanvas" xmlns:cx="http://schemas.microsoft.com/office/drawing/2014/chartex" xmlns:cx1="http://schemas.microsoft.com/office/drawing/2015/9/8/chartex" xmlns:cx2="http://schemas.microsoft.com/office/drawing/2015/10/21/chartex" xmlns:cx3="http://schemas.microsoft.com/office/drawing/2016/5/9/chartex" xmlns:cx4="http://schemas.microsoft.com/office/drawing/2016/5/10/chartex" xmlns:cx5="http://schemas.microsoft.com/office/drawing/2016/5/11/chartex" xmlns:cx6="http://schemas.microsoft.com/office/drawing/2016/5/12/chartex" xmlns:cx7="http://schemas.microsoft.com/office/drawing/2016/5/13/chartex" xmlns:cx8="http://schemas.microsoft.com/office/drawing/2016/5/14/chartex" xmlns:mc="http://schemas.openxmlformats.org/markup-compatibility/2006" xmlns:aink="http://schemas.microsoft.com/office/drawing/2016/ink" xmlns:am3d="http://schemas.microsoft.com/office/drawing/2017/model3d" xmlns:o="urn:schemas-microsoft-com:office:office" xmlns:oel="http://schemas.microsoft.com/office/2019/extlst" xmlns:r="http://schemas.openxmlformats.org/officeDocument/2006/relationships" xmlns:m="http://schemas.openxmlformats.org/officeDocument/2006/math" xmlns:v="urn:schemas-microsoft-com:vml" xmlns:wp14="http://schemas.microsoft.com/office/word/2010/wordprocessingDrawing" xmlns:wp="http://schemas.openxmlformats.org/drawingml/2006/wordprocessingDrawing" xmlns:w10="urn:schemas-microsoft-com:office:word" xmlns:w="http://schemas.openxmlformats.org/wordprocessingml/2006/main" xmlns:w14="http://schemas.microsoft.com/office/word/2010/wordml" xmlns:w15="http://schemas.microsoft.com/office/word/2012/wordml" xmlns:w16cex="http://schemas.microsoft.com/office/word/2018/wordml/cex" xmlns:w16cid="http://schemas.microsoft.com/office/word/2016/wordml/cid" xmlns:w16="http://schemas.microsoft.com/office/word/2018/wordml" xmlns:w16du="http://schemas.microsoft.com/office/word/2023/wordml/word16du" xmlns:w16sdtdh="http://schemas.microsoft.com/office/word/2020/wordml/sdtdatahash" xmlns:w16se="http://schemas.microsoft.com/office/word/2015/wordml/symex" xmlns:wpg="http://schemas.microsoft.com/office/word/2010/wordprocessingGroup" xmlns:wpi="http://schemas.microsoft.com/office/word/2010/wordprocessingInk" xmlns:wne="http://schemas.microsoft.com/office/word/2006/wordml" xmlns:wps="http://schemas.microsoft.com/office/word/2010/wordprocessingShape" mc:Ignorable="w14 w15 w16se w16cid w16 w16cex w16sdtdh w16du wp14">
   <w:p>
     <w:pPr>
       <w:pStyle w:val="Footer"/>
@@ -36441,7 +36584,7 @@
 </file>
 
 <file path=word/footnotes.xml><?xml version="1.0" encoding="utf-8"?>
-<w:footnotes xmlns:wpc="http://schemas.microsoft.com/office/word/2010/wordprocessingCanvas" xmlns:cx="http://schemas.microsoft.com/office/drawing/2014/chartex" xmlns:cx1="http://schemas.microsoft.com/office/drawing/2015/9/8/chartex" xmlns:cx2="http://schemas.microsoft.com/office/drawing/2015/10/21/chartex" xmlns:cx3="http://schemas.microsoft.com/office/drawing/2016/5/9/chartex" xmlns:cx4="http://schemas.microsoft.com/office/drawing/2016/5/10/chartex" xmlns:cx5="http://schemas.microsoft.com/office/drawing/2016/5/11/chartex" xmlns:cx6="http://schemas.microsoft.com/office/drawing/2016/5/12/chartex" xmlns:cx7="http://schemas.microsoft.com/office/drawing/2016/5/13/chartex" xmlns:cx8="http://schemas.microsoft.com/office/drawing/2016/5/14/chartex" xmlns:mc="http://schemas.openxmlformats.org/markup-compatibility/2006" xmlns:aink="http://schemas.microsoft.com/office/drawing/2016/ink" xmlns:am3d="http://schemas.microsoft.com/office/drawing/2017/model3d" xmlns:o="urn:schemas-microsoft-com:office:office" xmlns:r="http://schemas.openxmlformats.org/officeDocument/2006/relationships" xmlns:m="http://schemas.openxmlformats.org/officeDocument/2006/math" xmlns:v="urn:schemas-microsoft-com:vml" xmlns:wp14="http://schemas.microsoft.com/office/word/2010/wordprocessingDrawing" xmlns:wp="http://schemas.openxmlformats.org/drawingml/2006/wordprocessingDrawing" xmlns:w10="urn:schemas-microsoft-com:office:word" xmlns:w="http://schemas.openxmlformats.org/wordprocessingml/2006/main" xmlns:w14="http://schemas.microsoft.com/office/word/2010/wordml" xmlns:w15="http://schemas.microsoft.com/office/word/2012/wordml" xmlns:w16cex="http://schemas.microsoft.com/office/word/2018/wordml/cex" xmlns:w16cid="http://schemas.microsoft.com/office/word/2016/wordml/cid" xmlns:w16="http://schemas.microsoft.com/office/word/2018/wordml" xmlns:w16sdtdh="http://schemas.microsoft.com/office/word/2020/wordml/sdtdatahash" xmlns:w16se="http://schemas.microsoft.com/office/word/2015/wordml/symex" xmlns:wpg="http://schemas.microsoft.com/office/word/2010/wordprocessingGroup" xmlns:wpi="http://schemas.microsoft.com/office/word/2010/wordprocessingInk" xmlns:wne="http://schemas.microsoft.com/office/word/2006/wordml" xmlns:wps="http://schemas.microsoft.com/office/word/2010/wordprocessingShape" mc:Ignorable="w14 w15 w16se w16cid w16 w16cex w16sdtdh wp14">
+<w:footnotes xmlns:wpc="http://schemas.microsoft.com/office/word/2010/wordprocessingCanvas" xmlns:cx="http://schemas.microsoft.com/office/drawing/2014/chartex" xmlns:cx1="http://schemas.microsoft.com/office/drawing/2015/9/8/chartex" xmlns:cx2="http://schemas.microsoft.com/office/drawing/2015/10/21/chartex" xmlns:cx3="http://schemas.microsoft.com/office/drawing/2016/5/9/chartex" xmlns:cx4="http://schemas.microsoft.com/office/drawing/2016/5/10/chartex" xmlns:cx5="http://schemas.microsoft.com/office/drawing/2016/5/11/chartex" xmlns:cx6="http://schemas.microsoft.com/office/drawing/2016/5/12/chartex" xmlns:cx7="http://schemas.microsoft.com/office/drawing/2016/5/13/chartex" xmlns:cx8="http://schemas.microsoft.com/office/drawing/2016/5/14/chartex" xmlns:mc="http://schemas.openxmlformats.org/markup-compatibility/2006" xmlns:aink="http://schemas.microsoft.com/office/drawing/2016/ink" xmlns:am3d="http://schemas.microsoft.com/office/drawing/2017/model3d" xmlns:o="urn:schemas-microsoft-com:office:office" xmlns:oel="http://schemas.microsoft.com/office/2019/extlst" xmlns:r="http://schemas.openxmlformats.org/officeDocument/2006/relationships" xmlns:m="http://schemas.openxmlformats.org/officeDocument/2006/math" xmlns:v="urn:schemas-microsoft-com:vml" xmlns:wp14="http://schemas.microsoft.com/office/word/2010/wordprocessingDrawing" xmlns:wp="http://schemas.openxmlformats.org/drawingml/2006/wordprocessingDrawing" xmlns:w10="urn:schemas-microsoft-com:office:word" xmlns:w="http://schemas.openxmlformats.org/wordprocessingml/2006/main" xmlns:w14="http://schemas.microsoft.com/office/word/2010/wordml" xmlns:w15="http://schemas.microsoft.com/office/word/2012/wordml" xmlns:w16cex="http://schemas.microsoft.com/office/word/2018/wordml/cex" xmlns:w16cid="http://schemas.microsoft.com/office/word/2016/wordml/cid" xmlns:w16="http://schemas.microsoft.com/office/word/2018/wordml" xmlns:w16du="http://schemas.microsoft.com/office/word/2023/wordml/word16du" xmlns:w16sdtdh="http://schemas.microsoft.com/office/word/2020/wordml/sdtdatahash" xmlns:w16se="http://schemas.microsoft.com/office/word/2015/wordml/symex" xmlns:wpg="http://schemas.microsoft.com/office/word/2010/wordprocessingGroup" xmlns:wpi="http://schemas.microsoft.com/office/word/2010/wordprocessingInk" xmlns:wne="http://schemas.microsoft.com/office/word/2006/wordml" xmlns:wps="http://schemas.microsoft.com/office/word/2010/wordprocessingShape" mc:Ignorable="w14 w15 w16se w16cid w16 w16cex w16sdtdh w16du wp14">
   <w:footnote w:type="separator" w:id="-1">
     <w:p>
       <w:r>
@@ -36464,7 +36607,7 @@
 </file>
 
 <file path=word/header1.xml><?xml version="1.0" encoding="utf-8"?>
-<w:hdr xmlns:wpc="http://schemas.microsoft.com/office/word/2010/wordprocessingCanvas" xmlns:cx="http://schemas.microsoft.com/office/drawing/2014/chartex" xmlns:cx1="http://schemas.microsoft.com/office/drawing/2015/9/8/chartex" xmlns:cx2="http://schemas.microsoft.com/office/drawing/2015/10/21/chartex" xmlns:cx3="http://schemas.microsoft.com/office/drawing/2016/5/9/chartex" xmlns:cx4="http://schemas.microsoft.com/office/drawing/2016/5/10/chartex" xmlns:cx5="http://schemas.microsoft.com/office/drawing/2016/5/11/chartex" xmlns:cx6="http://schemas.microsoft.com/office/drawing/2016/5/12/chartex" xmlns:cx7="http://schemas.microsoft.com/office/drawing/2016/5/13/chartex" xmlns:cx8="http://schemas.microsoft.com/office/drawing/2016/5/14/chartex" xmlns:mc="http://schemas.openxmlformats.org/markup-compatibility/2006" xmlns:aink="http://schemas.microsoft.com/office/drawing/2016/ink" xmlns:am3d="http://schemas.microsoft.com/office/drawing/2017/model3d" xmlns:o="urn:schemas-microsoft-com:office:office" xmlns:r="http://schemas.openxmlformats.org/officeDocument/2006/relationships" xmlns:m="http://schemas.openxmlformats.org/officeDocument/2006/math" xmlns:v="urn:schemas-microsoft-com:vml" xmlns:wp14="http://schemas.microsoft.com/office/word/2010/wordprocessingDrawing" xmlns:wp="http://schemas.openxmlformats.org/drawingml/2006/wordprocessingDrawing" xmlns:w10="urn:schemas-microsoft-com:office:word" xmlns:w="http://schemas.openxmlformats.org/wordprocessingml/2006/main" xmlns:w14="http://schemas.microsoft.com/office/word/2010/wordml" xmlns:w15="http://schemas.microsoft.com/office/word/2012/wordml" xmlns:w16cex="http://schemas.microsoft.com/office/word/2018/wordml/cex" xmlns:w16cid="http://schemas.microsoft.com/office/word/2016/wordml/cid" xmlns:w16="http://schemas.microsoft.com/office/word/2018/wordml" xmlns:w16sdtdh="http://schemas.microsoft.com/office/word/2020/wordml/sdtdatahash" xmlns:w16se="http://schemas.microsoft.com/office/word/2015/wordml/symex" xmlns:wpg="http://schemas.microsoft.com/office/word/2010/wordprocessingGroup" xmlns:wpi="http://schemas.microsoft.com/office/word/2010/wordprocessingInk" xmlns:wne="http://schemas.microsoft.com/office/word/2006/wordml" xmlns:wps="http://schemas.microsoft.com/office/word/2010/wordprocessingShape" mc:Ignorable="w14 w15 w16se w16cid w16 w16cex w16sdtdh wp14">
+<w:hdr xmlns:wpc="http://schemas.microsoft.com/office/word/2010/wordprocessingCanvas" xmlns:cx="http://schemas.microsoft.com/office/drawing/2014/chartex" xmlns:cx1="http://schemas.microsoft.com/office/drawing/2015/9/8/chartex" xmlns:cx2="http://schemas.microsoft.com/office/drawing/2015/10/21/chartex" xmlns:cx3="http://schemas.microsoft.com/office/drawing/2016/5/9/chartex" xmlns:cx4="http://schemas.microsoft.com/office/drawing/2016/5/10/chartex" xmlns:cx5="http://schemas.microsoft.com/office/drawing/2016/5/11/chartex" xmlns:cx6="http://schemas.microsoft.com/office/drawing/2016/5/12/chartex" xmlns:cx7="http://schemas.microsoft.com/office/drawing/2016/5/13/chartex" xmlns:cx8="http://schemas.microsoft.com/office/drawing/2016/5/14/chartex" xmlns:mc="http://schemas.openxmlformats.org/markup-compatibility/2006" xmlns:aink="http://schemas.microsoft.com/office/drawing/2016/ink" xmlns:am3d="http://schemas.microsoft.com/office/drawing/2017/model3d" xmlns:o="urn:schemas-microsoft-com:office:office" xmlns:oel="http://schemas.microsoft.com/office/2019/extlst" xmlns:r="http://schemas.openxmlformats.org/officeDocument/2006/relationships" xmlns:m="http://schemas.openxmlformats.org/officeDocument/2006/math" xmlns:v="urn:schemas-microsoft-com:vml" xmlns:wp14="http://schemas.microsoft.com/office/word/2010/wordprocessingDrawing" xmlns:wp="http://schemas.openxmlformats.org/drawingml/2006/wordprocessingDrawing" xmlns:w10="urn:schemas-microsoft-com:office:word" xmlns:w="http://schemas.openxmlformats.org/wordprocessingml/2006/main" xmlns:w14="http://schemas.microsoft.com/office/word/2010/wordml" xmlns:w15="http://schemas.microsoft.com/office/word/2012/wordml" xmlns:w16cex="http://schemas.microsoft.com/office/word/2018/wordml/cex" xmlns:w16cid="http://schemas.microsoft.com/office/word/2016/wordml/cid" xmlns:w16="http://schemas.microsoft.com/office/word/2018/wordml" xmlns:w16du="http://schemas.microsoft.com/office/word/2023/wordml/word16du" xmlns:w16sdtdh="http://schemas.microsoft.com/office/word/2020/wordml/sdtdatahash" xmlns:w16se="http://schemas.microsoft.com/office/word/2015/wordml/symex" xmlns:wpg="http://schemas.microsoft.com/office/word/2010/wordprocessingGroup" xmlns:wpi="http://schemas.microsoft.com/office/word/2010/wordprocessingInk" xmlns:wne="http://schemas.microsoft.com/office/word/2006/wordml" xmlns:wps="http://schemas.microsoft.com/office/word/2010/wordprocessingShape" mc:Ignorable="w14 w15 w16se w16cid w16 w16cex w16sdtdh w16du wp14">
   <w:p>
     <w:pPr>
       <w:pStyle w:val="Header"/>
@@ -36482,7 +36625,7 @@
 </file>
 
 <file path=word/numbering.xml><?xml version="1.0" encoding="utf-8"?>
-<w:numbering xmlns:wpc="http://schemas.microsoft.com/office/word/2010/wordprocessingCanvas" xmlns:cx="http://schemas.microsoft.com/office/drawing/2014/chartex" xmlns:cx1="http://schemas.microsoft.com/office/drawing/2015/9/8/chartex" xmlns:cx2="http://schemas.microsoft.com/office/drawing/2015/10/21/chartex" xmlns:cx3="http://schemas.microsoft.com/office/drawing/2016/5/9/chartex" xmlns:cx4="http://schemas.microsoft.com/office/drawing/2016/5/10/chartex" xmlns:cx5="http://schemas.microsoft.com/office/drawing/2016/5/11/chartex" xmlns:cx6="http://schemas.microsoft.com/office/drawing/2016/5/12/chartex" xmlns:cx7="http://schemas.microsoft.com/office/drawing/2016/5/13/chartex" xmlns:cx8="http://schemas.microsoft.com/office/drawing/2016/5/14/chartex" xmlns:mc="http://schemas.openxmlformats.org/markup-compatibility/2006" xmlns:aink="http://schemas.microsoft.com/office/drawing/2016/ink" xmlns:am3d="http://schemas.microsoft.com/office/drawing/2017/model3d" xmlns:o="urn:schemas-microsoft-com:office:office" xmlns:r="http://schemas.openxmlformats.org/officeDocument/2006/relationships" xmlns:m="http://schemas.openxmlformats.org/officeDocument/2006/math" xmlns:v="urn:schemas-microsoft-com:vml" xmlns:wp14="http://schemas.microsoft.com/office/word/2010/wordprocessingDrawing" xmlns:wp="http://schemas.openxmlformats.org/drawingml/2006/wordprocessingDrawing" xmlns:w10="urn:schemas-microsoft-com:office:word" xmlns:w="http://schemas.openxmlformats.org/wordprocessingml/2006/main" xmlns:w14="http://schemas.microsoft.com/office/word/2010/wordml" xmlns:w15="http://schemas.microsoft.com/office/word/2012/wordml" xmlns:w16cex="http://schemas.microsoft.com/office/word/2018/wordml/cex" xmlns:w16cid="http://schemas.microsoft.com/office/word/2016/wordml/cid" xmlns:w16="http://schemas.microsoft.com/office/word/2018/wordml" xmlns:w16sdtdh="http://schemas.microsoft.com/office/word/2020/wordml/sdtdatahash" xmlns:w16se="http://schemas.microsoft.com/office/word/2015/wordml/symex" xmlns:wpg="http://schemas.microsoft.com/office/word/2010/wordprocessingGroup" xmlns:wpi="http://schemas.microsoft.com/office/word/2010/wordprocessingInk" xmlns:wne="http://schemas.microsoft.com/office/word/2006/wordml" xmlns:wps="http://schemas.microsoft.com/office/word/2010/wordprocessingShape" mc:Ignorable="w14 w15 w16se w16cid w16 w16cex w16sdtdh wp14">
+<w:numbering xmlns:wpc="http://schemas.microsoft.com/office/word/2010/wordprocessingCanvas" xmlns:cx="http://schemas.microsoft.com/office/drawing/2014/chartex" xmlns:cx1="http://schemas.microsoft.com/office/drawing/2015/9/8/chartex" xmlns:cx2="http://schemas.microsoft.com/office/drawing/2015/10/21/chartex" xmlns:cx3="http://schemas.microsoft.com/office/drawing/2016/5/9/chartex" xmlns:cx4="http://schemas.microsoft.com/office/drawing/2016/5/10/chartex" xmlns:cx5="http://schemas.microsoft.com/office/drawing/2016/5/11/chartex" xmlns:cx6="http://schemas.microsoft.com/office/drawing/2016/5/12/chartex" xmlns:cx7="http://schemas.microsoft.com/office/drawing/2016/5/13/chartex" xmlns:cx8="http://schemas.microsoft.com/office/drawing/2016/5/14/chartex" xmlns:mc="http://schemas.openxmlformats.org/markup-compatibility/2006" xmlns:aink="http://schemas.microsoft.com/office/drawing/2016/ink" xmlns:am3d="http://schemas.microsoft.com/office/drawing/2017/model3d" xmlns:o="urn:schemas-microsoft-com:office:office" xmlns:oel="http://schemas.microsoft.com/office/2019/extlst" xmlns:r="http://schemas.openxmlformats.org/officeDocument/2006/relationships" xmlns:m="http://schemas.openxmlformats.org/officeDocument/2006/math" xmlns:v="urn:schemas-microsoft-com:vml" xmlns:wp14="http://schemas.microsoft.com/office/word/2010/wordprocessingDrawing" xmlns:wp="http://schemas.openxmlformats.org/drawingml/2006/wordprocessingDrawing" xmlns:w10="urn:schemas-microsoft-com:office:word" xmlns:w="http://schemas.openxmlformats.org/wordprocessingml/2006/main" xmlns:w14="http://schemas.microsoft.com/office/word/2010/wordml" xmlns:w15="http://schemas.microsoft.com/office/word/2012/wordml" xmlns:w16cex="http://schemas.microsoft.com/office/word/2018/wordml/cex" xmlns:w16cid="http://schemas.microsoft.com/office/word/2016/wordml/cid" xmlns:w16="http://schemas.microsoft.com/office/word/2018/wordml" xmlns:w16du="http://schemas.microsoft.com/office/word/2023/wordml/word16du" xmlns:w16sdtdh="http://schemas.microsoft.com/office/word/2020/wordml/sdtdatahash" xmlns:w16se="http://schemas.microsoft.com/office/word/2015/wordml/symex" xmlns:wpg="http://schemas.microsoft.com/office/word/2010/wordprocessingGroup" xmlns:wpi="http://schemas.microsoft.com/office/word/2010/wordprocessingInk" xmlns:wne="http://schemas.microsoft.com/office/word/2006/wordml" xmlns:wps="http://schemas.microsoft.com/office/word/2010/wordprocessingShape" mc:Ignorable="w14 w15 w16se w16cid w16 w16cex w16sdtdh w16du wp14">
   <w:abstractNum w:abstractNumId="0" w15:restartNumberingAfterBreak="0">
     <w:nsid w:val="0E741958"/>
     <w:multiLevelType w:val="hybridMultilevel"/>
@@ -38710,67 +38853,67 @@
       </w:pPr>
     </w:lvl>
   </w:abstractNum>
-  <w:num w:numId="1">
+  <w:num w:numId="1" w16cid:durableId="624503993">
     <w:abstractNumId w:val="12"/>
   </w:num>
-  <w:num w:numId="2">
+  <w:num w:numId="2" w16cid:durableId="1056472174">
     <w:abstractNumId w:val="13"/>
   </w:num>
-  <w:num w:numId="3">
+  <w:num w:numId="3" w16cid:durableId="1353334519">
     <w:abstractNumId w:val="9"/>
   </w:num>
-  <w:num w:numId="4">
+  <w:num w:numId="4" w16cid:durableId="1830708181">
     <w:abstractNumId w:val="14"/>
   </w:num>
-  <w:num w:numId="5">
+  <w:num w:numId="5" w16cid:durableId="1191917698">
     <w:abstractNumId w:val="18"/>
   </w:num>
-  <w:num w:numId="6">
+  <w:num w:numId="6" w16cid:durableId="360521346">
     <w:abstractNumId w:val="2"/>
   </w:num>
-  <w:num w:numId="7">
+  <w:num w:numId="7" w16cid:durableId="1595285529">
     <w:abstractNumId w:val="15"/>
   </w:num>
-  <w:num w:numId="8">
+  <w:num w:numId="8" w16cid:durableId="220217826">
     <w:abstractNumId w:val="17"/>
   </w:num>
-  <w:num w:numId="9">
+  <w:num w:numId="9" w16cid:durableId="631907020">
     <w:abstractNumId w:val="20"/>
   </w:num>
-  <w:num w:numId="10">
+  <w:num w:numId="10" w16cid:durableId="2115830746">
     <w:abstractNumId w:val="10"/>
   </w:num>
-  <w:num w:numId="11">
+  <w:num w:numId="11" w16cid:durableId="2038844694">
     <w:abstractNumId w:val="19"/>
   </w:num>
-  <w:num w:numId="12">
+  <w:num w:numId="12" w16cid:durableId="932054795">
     <w:abstractNumId w:val="11"/>
   </w:num>
-  <w:num w:numId="13">
+  <w:num w:numId="13" w16cid:durableId="1725640703">
     <w:abstractNumId w:val="1"/>
   </w:num>
-  <w:num w:numId="14">
+  <w:num w:numId="14" w16cid:durableId="1672752185">
     <w:abstractNumId w:val="5"/>
   </w:num>
-  <w:num w:numId="15">
+  <w:num w:numId="15" w16cid:durableId="319041096">
     <w:abstractNumId w:val="8"/>
   </w:num>
-  <w:num w:numId="16">
+  <w:num w:numId="16" w16cid:durableId="716588098">
     <w:abstractNumId w:val="4"/>
   </w:num>
-  <w:num w:numId="17">
+  <w:num w:numId="17" w16cid:durableId="2035382037">
     <w:abstractNumId w:val="0"/>
   </w:num>
-  <w:num w:numId="18">
+  <w:num w:numId="18" w16cid:durableId="396322318">
     <w:abstractNumId w:val="6"/>
   </w:num>
-  <w:num w:numId="19">
+  <w:num w:numId="19" w16cid:durableId="860630473">
     <w:abstractNumId w:val="7"/>
   </w:num>
-  <w:num w:numId="20">
+  <w:num w:numId="20" w16cid:durableId="1255894301">
     <w:abstractNumId w:val="3"/>
   </w:num>
-  <w:num w:numId="21">
+  <w:num w:numId="21" w16cid:durableId="142814259">
     <w:abstractNumId w:val="16"/>
   </w:num>
   <w:numIdMacAtCleanup w:val="16"/>
@@ -38778,7 +38921,7 @@
 </file>
 
 <file path=word/styles.xml><?xml version="1.0" encoding="utf-8"?>
-<w:styles xmlns:mc="http://schemas.openxmlformats.org/markup-compatibility/2006" xmlns:r="http://schemas.openxmlformats.org/officeDocument/2006/relationships" xmlns:w="http://schemas.openxmlformats.org/wordprocessingml/2006/main" xmlns:w14="http://schemas.microsoft.com/office/word/2010/wordml" xmlns:w15="http://schemas.microsoft.com/office/word/2012/wordml" xmlns:w16cex="http://schemas.microsoft.com/office/word/2018/wordml/cex" xmlns:w16cid="http://schemas.microsoft.com/office/word/2016/wordml/cid" xmlns:w16="http://schemas.microsoft.com/office/word/2018/wordml" xmlns:w16sdtdh="http://schemas.microsoft.com/office/word/2020/wordml/sdtdatahash" xmlns:w16se="http://schemas.microsoft.com/office/word/2015/wordml/symex" mc:Ignorable="w14 w15 w16se w16cid w16 w16cex w16sdtdh">
+<w:styles xmlns:mc="http://schemas.openxmlformats.org/markup-compatibility/2006" xmlns:r="http://schemas.openxmlformats.org/officeDocument/2006/relationships" xmlns:w="http://schemas.openxmlformats.org/wordprocessingml/2006/main" xmlns:w14="http://schemas.microsoft.com/office/word/2010/wordml" xmlns:w15="http://schemas.microsoft.com/office/word/2012/wordml" xmlns:w16cex="http://schemas.microsoft.com/office/word/2018/wordml/cex" xmlns:w16cid="http://schemas.microsoft.com/office/word/2016/wordml/cid" xmlns:w16="http://schemas.microsoft.com/office/word/2018/wordml" xmlns:w16du="http://schemas.microsoft.com/office/word/2023/wordml/word16du" xmlns:w16sdtdh="http://schemas.microsoft.com/office/word/2020/wordml/sdtdatahash" xmlns:w16se="http://schemas.microsoft.com/office/word/2015/wordml/symex" mc:Ignorable="w14 w15 w16se w16cid w16 w16cex w16sdtdh w16du">
   <w:docDefaults>
     <w:rPrDefault>
       <w:rPr>

</xml_diff>

<commit_message>
Commit 8 Draft Hasil
Draft Hasil memperbarui Tanggal dan Huruf besar dan kecil
</commit_message>
<xml_diff>
--- a/Draft_Hasil_Tesis_HaryRachmat-2108207010009.docx
+++ b/Draft_Hasil_Tesis_HaryRachmat-2108207010009.docx
@@ -1152,7 +1152,21 @@
           <w:sz w:val="28"/>
           <w:szCs w:val="28"/>
         </w:rPr>
-        <w:t xml:space="preserve"> (Llm) Untuk Menjawab Pertanyaan Dasar Bagi Calon Mahasiswa Baru Di Universitas Syiah Kuala Dengan Metode </w:t>
+        <w:t xml:space="preserve"> (</w:t>
+      </w:r>
+      <w:r>
+        <w:rPr>
+          <w:sz w:val="28"/>
+          <w:szCs w:val="28"/>
+        </w:rPr>
+        <w:t>LLM</w:t>
+      </w:r>
+      <w:r>
+        <w:rPr>
+          <w:sz w:val="28"/>
+          <w:szCs w:val="28"/>
+        </w:rPr>
+        <w:t xml:space="preserve">) Untuk Menjawab Pertanyaan Dasar Bagi Calon Mahasiswa Baru Di Universitas Syiah Kuala Dengan Metode </w:t>
       </w:r>
       <w:r>
         <w:rPr>
@@ -1167,7 +1181,21 @@
           <w:sz w:val="28"/>
           <w:szCs w:val="28"/>
         </w:rPr>
-        <w:t xml:space="preserve"> (Rag)</w:t>
+        <w:t xml:space="preserve"> (</w:t>
+      </w:r>
+      <w:r>
+        <w:rPr>
+          <w:sz w:val="28"/>
+          <w:szCs w:val="28"/>
+        </w:rPr>
+        <w:t>RAG</w:t>
+      </w:r>
+      <w:r>
+        <w:rPr>
+          <w:sz w:val="28"/>
+          <w:szCs w:val="28"/>
+        </w:rPr>
+        <w:t>)</w:t>
       </w:r>
     </w:p>
     <w:p>
@@ -1235,9 +1263,9 @@
       </w:r>
       <w:r>
         <w:rPr>
-          <w:lang w:val="id-ID"/>
-        </w:rPr>
-        <w:t>06</w:t>
+          <w:lang w:val="en-US"/>
+        </w:rPr>
+        <w:t>20</w:t>
       </w:r>
       <w:r>
         <w:t xml:space="preserve"> </w:t>
@@ -1444,7 +1472,10 @@
         <w:ind w:left="4320"/>
       </w:pPr>
       <w:r>
-        <w:t>Banda Aceh, …….….…...</w:t>
+        <w:t>Banda Aceh,</w:t>
+      </w:r>
+      <w:r>
+        <w:t xml:space="preserve"> 20 Agustus 2024</w:t>
       </w:r>
     </w:p>
     <w:p>
@@ -1492,7 +1523,7 @@
         <w:ind w:left="4320"/>
       </w:pPr>
       <w:r>
-        <w:t>Nama mahasiswa</w:t>
+        <w:t>Hary Rachmat</w:t>
       </w:r>
     </w:p>
     <w:p>
@@ -1503,6 +1534,9 @@
       </w:pPr>
       <w:r>
         <w:t xml:space="preserve">NPM. </w:t>
+      </w:r>
+      <w:r>
+        <w:t>2108207010009</w:t>
       </w:r>
     </w:p>
     <w:p>
@@ -2189,9 +2223,9 @@
       </w:r>
       <w:r>
         <w:rPr>
-          <w:lang w:val="id-ID"/>
-        </w:rPr>
-        <w:t>06</w:t>
+          <w:lang w:val="en-US"/>
+        </w:rPr>
+        <w:t>20</w:t>
       </w:r>
       <w:r>
         <w:t xml:space="preserve"> </w:t>
@@ -20706,6 +20740,7 @@
         <w:tc>
           <w:tcPr>
             <w:tcW w:w="425" w:type="dxa"/>
+            <w:shd w:val="clear" w:color="auto" w:fill="A6A6A6" w:themeFill="background1" w:themeFillShade="A6"/>
           </w:tcPr>
           <w:p/>
         </w:tc>
@@ -26807,7 +26842,7 @@
         <mc:AlternateContent>
           <mc:Choice Requires="wps">
             <w:drawing>
-              <wp:anchor distT="0" distB="0" distL="114300" distR="114300" simplePos="0" relativeHeight="251666432" behindDoc="0" locked="0" layoutInCell="1" allowOverlap="1" wp14:anchorId="0510AB1B" wp14:editId="4C2A7B79">
+              <wp:anchor distT="0" distB="0" distL="114300" distR="114300" simplePos="0" relativeHeight="251659264" behindDoc="0" locked="0" layoutInCell="1" allowOverlap="1" wp14:anchorId="0510AB1B" wp14:editId="4C2A7B79">
                 <wp:simplePos x="0" y="0"/>
                 <wp:positionH relativeFrom="column">
                   <wp:posOffset>2647315</wp:posOffset>
@@ -26911,7 +26946,7 @@
           </mc:Choice>
           <mc:Fallback>
             <w:pict>
-              <v:roundrect w14:anchorId="0510AB1B" id="Rectangle: Rounded Corners 1" o:spid="_x0000_s1026" style="position:absolute;left:0;text-align:left;margin-left:208.45pt;margin-top:15.05pt;width:84.35pt;height:38.8pt;z-index:251666432;visibility:visible;mso-wrap-style:square;mso-width-percent:0;mso-height-percent:0;mso-wrap-distance-left:9pt;mso-wrap-distance-top:0;mso-wrap-distance-right:9pt;mso-wrap-distance-bottom:0;mso-position-horizontal:absolute;mso-position-horizontal-relative:text;mso-position-vertical:absolute;mso-position-vertical-relative:text;mso-width-percent:0;mso-height-percent:0;mso-width-relative:margin;mso-height-relative:margin;v-text-anchor:middle" arcsize="10923f" o:gfxdata="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" filled="f" strokecolor="black [3200]" strokeweight="1.5pt">
+              <v:roundrect w14:anchorId="0510AB1B" id="Rectangle: Rounded Corners 1" o:spid="_x0000_s1026" style="position:absolute;left:0;text-align:left;margin-left:208.45pt;margin-top:15.05pt;width:84.35pt;height:38.8pt;z-index:251659264;visibility:visible;mso-wrap-style:square;mso-width-percent:0;mso-height-percent:0;mso-wrap-distance-left:9pt;mso-wrap-distance-top:0;mso-wrap-distance-right:9pt;mso-wrap-distance-bottom:0;mso-position-horizontal:absolute;mso-position-horizontal-relative:text;mso-position-vertical:absolute;mso-position-vertical-relative:text;mso-width-percent:0;mso-height-percent:0;mso-width-relative:margin;mso-height-relative:margin;v-text-anchor:middle" arcsize="10923f" o:gfxdata="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" filled="f" strokecolor="black [3200]" strokeweight="1.5pt">
                 <v:textbox>
                   <w:txbxContent>
                     <w:p>
@@ -26958,7 +26993,7 @@
         <mc:AlternateContent>
           <mc:Choice Requires="wps">
             <w:drawing>
-              <wp:anchor distT="0" distB="0" distL="114300" distR="114300" simplePos="0" relativeHeight="251654144" behindDoc="0" locked="0" layoutInCell="1" allowOverlap="1" wp14:anchorId="454F6147" wp14:editId="14CFB37E">
+              <wp:anchor distT="0" distB="0" distL="114300" distR="114300" simplePos="0" relativeHeight="251657216" behindDoc="0" locked="0" layoutInCell="1" allowOverlap="1" wp14:anchorId="454F6147" wp14:editId="14CFB37E">
                 <wp:simplePos x="0" y="0"/>
                 <wp:positionH relativeFrom="column">
                   <wp:posOffset>1240155</wp:posOffset>
@@ -27040,7 +27075,7 @@
           </mc:Choice>
           <mc:Fallback>
             <w:pict>
-              <v:roundrect w14:anchorId="454F6147" id="_x0000_s1027" style="position:absolute;left:0;text-align:left;margin-left:97.65pt;margin-top:14.9pt;width:75.95pt;height:38.8pt;z-index:251654144;visibility:visible;mso-wrap-style:square;mso-width-percent:0;mso-height-percent:0;mso-wrap-distance-left:9pt;mso-wrap-distance-top:0;mso-wrap-distance-right:9pt;mso-wrap-distance-bottom:0;mso-position-horizontal:absolute;mso-position-horizontal-relative:text;mso-position-vertical:absolute;mso-position-vertical-relative:text;mso-width-percent:0;mso-height-percent:0;mso-width-relative:margin;mso-height-relative:margin;v-text-anchor:middle" arcsize="10923f" o:gfxdata="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" filled="f" strokecolor="black [3200]" strokeweight="1.5pt">
+              <v:roundrect w14:anchorId="454F6147" id="_x0000_s1027" style="position:absolute;left:0;text-align:left;margin-left:97.65pt;margin-top:14.9pt;width:75.95pt;height:38.8pt;z-index:251657216;visibility:visible;mso-wrap-style:square;mso-width-percent:0;mso-height-percent:0;mso-wrap-distance-left:9pt;mso-wrap-distance-top:0;mso-wrap-distance-right:9pt;mso-wrap-distance-bottom:0;mso-position-horizontal:absolute;mso-position-horizontal-relative:text;mso-position-vertical:absolute;mso-position-vertical-relative:text;mso-width-percent:0;mso-height-percent:0;mso-width-relative:margin;mso-height-relative:margin;v-text-anchor:middle" arcsize="10923f" o:gfxdata="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" filled="f" strokecolor="black [3200]" strokeweight="1.5pt">
                 <v:textbox>
                   <w:txbxContent>
                     <w:p>
@@ -27065,7 +27100,7 @@
         <mc:AlternateContent>
           <mc:Choice Requires="wps">
             <w:drawing>
-              <wp:anchor distT="0" distB="0" distL="114300" distR="114300" simplePos="0" relativeHeight="251641856" behindDoc="0" locked="0" layoutInCell="1" allowOverlap="1" wp14:anchorId="0DF692CD" wp14:editId="7F2596C7">
+              <wp:anchor distT="0" distB="0" distL="114300" distR="114300" simplePos="0" relativeHeight="251654144" behindDoc="0" locked="0" layoutInCell="1" allowOverlap="1" wp14:anchorId="0DF692CD" wp14:editId="7F2596C7">
                 <wp:simplePos x="0" y="0"/>
                 <wp:positionH relativeFrom="column">
                   <wp:posOffset>-16510</wp:posOffset>
@@ -27147,7 +27182,7 @@
           </mc:Choice>
           <mc:Fallback>
             <w:pict>
-              <v:roundrect w14:anchorId="0DF692CD" id="_x0000_s1028" style="position:absolute;left:0;text-align:left;margin-left:-1.3pt;margin-top:11.95pt;width:63.5pt;height:44.5pt;z-index:251641856;visibility:visible;mso-wrap-style:square;mso-width-percent:0;mso-height-percent:0;mso-wrap-distance-left:9pt;mso-wrap-distance-top:0;mso-wrap-distance-right:9pt;mso-wrap-distance-bottom:0;mso-position-horizontal:absolute;mso-position-horizontal-relative:text;mso-position-vertical:absolute;mso-position-vertical-relative:text;mso-width-percent:0;mso-height-percent:0;mso-width-relative:margin;mso-height-relative:margin;v-text-anchor:middle" arcsize="10923f" o:gfxdata="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" filled="f" strokecolor="black [3200]" strokeweight="1.5pt">
+              <v:roundrect w14:anchorId="0DF692CD" id="_x0000_s1028" style="position:absolute;left:0;text-align:left;margin-left:-1.3pt;margin-top:11.95pt;width:63.5pt;height:44.5pt;z-index:251654144;visibility:visible;mso-wrap-style:square;mso-width-percent:0;mso-height-percent:0;mso-wrap-distance-left:9pt;mso-wrap-distance-top:0;mso-wrap-distance-right:9pt;mso-wrap-distance-bottom:0;mso-position-horizontal:absolute;mso-position-horizontal-relative:text;mso-position-vertical:absolute;mso-position-vertical-relative:text;mso-width-percent:0;mso-height-percent:0;mso-width-relative:margin;mso-height-relative:margin;v-text-anchor:middle" arcsize="10923f" o:gfxdata="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" filled="f" strokecolor="black [3200]" strokeweight="1.5pt">
                 <v:textbox>
                   <w:txbxContent>
                     <w:p>
@@ -27172,7 +27207,7 @@
         <mc:AlternateContent>
           <mc:Choice Requires="wps">
             <w:drawing>
-              <wp:anchor distT="0" distB="0" distL="114300" distR="114300" simplePos="0" relativeHeight="251660288" behindDoc="0" locked="0" layoutInCell="1" allowOverlap="1" wp14:anchorId="179DA6F1" wp14:editId="60163E5C">
+              <wp:anchor distT="0" distB="0" distL="114300" distR="114300" simplePos="0" relativeHeight="251658240" behindDoc="0" locked="0" layoutInCell="1" allowOverlap="1" wp14:anchorId="179DA6F1" wp14:editId="60163E5C">
                 <wp:simplePos x="0" y="0"/>
                 <wp:positionH relativeFrom="column">
                   <wp:posOffset>2212975</wp:posOffset>
@@ -27230,11 +27265,11 @@
           </mc:Choice>
           <mc:Fallback>
             <w:pict>
-              <v:shapetype w14:anchorId="0CD08F0D" id="_x0000_t32" coordsize="21600,21600" o:spt="32" o:oned="t" path="m,l21600,21600e" filled="f">
+              <v:shapetype w14:anchorId="54DEA626" id="_x0000_t32" coordsize="21600,21600" o:spt="32" o:oned="t" path="m,l21600,21600e" filled="f">
                 <v:path arrowok="t" fillok="f" o:connecttype="none"/>
                 <o:lock v:ext="edit" shapetype="t"/>
               </v:shapetype>
-              <v:shape id="Straight Arrow Connector 2" o:spid="_x0000_s1026" type="#_x0000_t32" style="position:absolute;margin-left:174.25pt;margin-top:34.9pt;width:33.55pt;height:0;z-index:251660288;visibility:visible;mso-wrap-style:square;mso-width-percent:0;mso-height-percent:0;mso-wrap-distance-left:9pt;mso-wrap-distance-top:0;mso-wrap-distance-right:9pt;mso-wrap-distance-bottom:0;mso-position-horizontal:absolute;mso-position-horizontal-relative:text;mso-position-vertical:absolute;mso-position-vertical-relative:text;mso-width-percent:0;mso-height-percent:0;mso-width-relative:margin;mso-height-relative:margin" o:gfxdata="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" strokecolor="black [3040]" strokeweight="1.5pt">
+              <v:shape id="Straight Arrow Connector 2" o:spid="_x0000_s1026" type="#_x0000_t32" style="position:absolute;margin-left:174.25pt;margin-top:34.9pt;width:33.55pt;height:0;z-index:251658240;visibility:visible;mso-wrap-style:square;mso-width-percent:0;mso-height-percent:0;mso-wrap-distance-left:9pt;mso-wrap-distance-top:0;mso-wrap-distance-right:9pt;mso-wrap-distance-bottom:0;mso-position-horizontal:absolute;mso-position-horizontal-relative:text;mso-position-vertical:absolute;mso-position-vertical-relative:text;mso-width-percent:0;mso-height-percent:0;mso-width-relative:margin;mso-height-relative:margin" o:gfxdata="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" strokecolor="black [3040]" strokeweight="1.5pt">
                 <v:stroke endarrow="block"/>
               </v:shape>
             </w:pict>
@@ -27248,7 +27283,7 @@
         <mc:AlternateContent>
           <mc:Choice Requires="wps">
             <w:drawing>
-              <wp:anchor distT="0" distB="0" distL="114300" distR="114300" simplePos="0" relativeHeight="251648000" behindDoc="0" locked="0" layoutInCell="1" allowOverlap="1" wp14:anchorId="055A9B82" wp14:editId="5063492E">
+              <wp:anchor distT="0" distB="0" distL="114300" distR="114300" simplePos="0" relativeHeight="251655168" behindDoc="0" locked="0" layoutInCell="1" allowOverlap="1" wp14:anchorId="055A9B82" wp14:editId="5063492E">
                 <wp:simplePos x="0" y="0"/>
                 <wp:positionH relativeFrom="column">
                   <wp:posOffset>798830</wp:posOffset>
@@ -27306,7 +27341,7 @@
           </mc:Choice>
           <mc:Fallback>
             <w:pict>
-              <v:shape w14:anchorId="18D9561F" id="Straight Arrow Connector 2" o:spid="_x0000_s1026" type="#_x0000_t32" style="position:absolute;margin-left:62.9pt;margin-top:33.7pt;width:33.55pt;height:0;z-index:251648000;visibility:visible;mso-wrap-style:square;mso-width-percent:0;mso-height-percent:0;mso-wrap-distance-left:9pt;mso-wrap-distance-top:0;mso-wrap-distance-right:9pt;mso-wrap-distance-bottom:0;mso-position-horizontal:absolute;mso-position-horizontal-relative:text;mso-position-vertical:absolute;mso-position-vertical-relative:text;mso-width-percent:0;mso-height-percent:0;mso-width-relative:margin;mso-height-relative:margin" o:gfxdata="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" strokecolor="black [3040]" strokeweight="1.5pt">
+              <v:shape w14:anchorId="388A078C" id="Straight Arrow Connector 2" o:spid="_x0000_s1026" type="#_x0000_t32" style="position:absolute;margin-left:62.9pt;margin-top:33.7pt;width:33.55pt;height:0;z-index:251655168;visibility:visible;mso-wrap-style:square;mso-width-percent:0;mso-height-percent:0;mso-wrap-distance-left:9pt;mso-wrap-distance-top:0;mso-wrap-distance-right:9pt;mso-wrap-distance-bottom:0;mso-position-horizontal:absolute;mso-position-horizontal-relative:text;mso-position-vertical:absolute;mso-position-vertical-relative:text;mso-width-percent:0;mso-height-percent:0;mso-width-relative:margin;mso-height-relative:margin" o:gfxdata="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" strokecolor="black [3040]" strokeweight="1.5pt">
                 <v:stroke endarrow="block"/>
               </v:shape>
             </w:pict>
@@ -27325,7 +27360,7 @@
         <mc:AlternateContent>
           <mc:Choice Requires="wps">
             <w:drawing>
-              <wp:anchor distT="0" distB="0" distL="114300" distR="114300" simplePos="0" relativeHeight="251678720" behindDoc="0" locked="0" layoutInCell="1" allowOverlap="1" wp14:anchorId="474B1C40" wp14:editId="0BFB49EC">
+              <wp:anchor distT="0" distB="0" distL="114300" distR="114300" simplePos="0" relativeHeight="251661312" behindDoc="0" locked="0" layoutInCell="1" allowOverlap="1" wp14:anchorId="474B1C40" wp14:editId="0BFB49EC">
                 <wp:simplePos x="0" y="0"/>
                 <wp:positionH relativeFrom="column">
                   <wp:posOffset>4147592</wp:posOffset>
@@ -27407,7 +27442,7 @@
           </mc:Choice>
           <mc:Fallback>
             <w:pict>
-              <v:roundrect w14:anchorId="474B1C40" id="_x0000_s1029" style="position:absolute;left:0;text-align:left;margin-left:326.6pt;margin-top:2.8pt;width:98.95pt;height:38.8pt;z-index:251678720;visibility:visible;mso-wrap-style:square;mso-width-percent:0;mso-height-percent:0;mso-wrap-distance-left:9pt;mso-wrap-distance-top:0;mso-wrap-distance-right:9pt;mso-wrap-distance-bottom:0;mso-position-horizontal:absolute;mso-position-horizontal-relative:text;mso-position-vertical:absolute;mso-position-vertical-relative:text;mso-width-percent:0;mso-height-percent:0;mso-width-relative:margin;mso-height-relative:margin;v-text-anchor:middle" arcsize="10923f" o:gfxdata="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" filled="f" strokecolor="black [3200]" strokeweight="1.5pt">
+              <v:roundrect w14:anchorId="474B1C40" id="_x0000_s1029" style="position:absolute;left:0;text-align:left;margin-left:326.6pt;margin-top:2.8pt;width:98.95pt;height:38.8pt;z-index:251661312;visibility:visible;mso-wrap-style:square;mso-width-percent:0;mso-height-percent:0;mso-wrap-distance-left:9pt;mso-wrap-distance-top:0;mso-wrap-distance-right:9pt;mso-wrap-distance-bottom:0;mso-position-horizontal:absolute;mso-position-horizontal-relative:text;mso-position-vertical:absolute;mso-position-vertical-relative:text;mso-width-percent:0;mso-height-percent:0;mso-width-relative:margin;mso-height-relative:margin;v-text-anchor:middle" arcsize="10923f" o:gfxdata="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" filled="f" strokecolor="black [3200]" strokeweight="1.5pt">
                 <v:textbox>
                   <w:txbxContent>
                     <w:p>
@@ -27437,7 +27472,7 @@
         <mc:AlternateContent>
           <mc:Choice Requires="wps">
             <w:drawing>
-              <wp:anchor distT="0" distB="0" distL="114300" distR="114300" simplePos="0" relativeHeight="251672576" behindDoc="0" locked="0" layoutInCell="1" allowOverlap="1" wp14:anchorId="0DCA6EE4" wp14:editId="424F9EE7">
+              <wp:anchor distT="0" distB="0" distL="114300" distR="114300" simplePos="0" relativeHeight="251660288" behindDoc="0" locked="0" layoutInCell="1" allowOverlap="1" wp14:anchorId="0DCA6EE4" wp14:editId="424F9EE7">
                 <wp:simplePos x="0" y="0"/>
                 <wp:positionH relativeFrom="column">
                   <wp:posOffset>3720237</wp:posOffset>
@@ -27495,7 +27530,7 @@
           </mc:Choice>
           <mc:Fallback>
             <w:pict>
-              <v:shape w14:anchorId="4BABD6D0" id="Straight Arrow Connector 2" o:spid="_x0000_s1026" type="#_x0000_t32" style="position:absolute;margin-left:292.95pt;margin-top:7.85pt;width:33.65pt;height:0;z-index:251672576;visibility:visible;mso-wrap-style:square;mso-width-percent:0;mso-height-percent:0;mso-wrap-distance-left:9pt;mso-wrap-distance-top:0;mso-wrap-distance-right:9pt;mso-wrap-distance-bottom:0;mso-position-horizontal:absolute;mso-position-horizontal-relative:text;mso-position-vertical:absolute;mso-position-vertical-relative:text;mso-width-percent:0;mso-height-percent:0;mso-width-relative:margin;mso-height-relative:margin" o:gfxdata="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" strokecolor="black [3040]" strokeweight="1.5pt">
+              <v:shape w14:anchorId="03E27881" id="Straight Arrow Connector 2" o:spid="_x0000_s1026" type="#_x0000_t32" style="position:absolute;margin-left:292.95pt;margin-top:7.85pt;width:33.65pt;height:0;z-index:251660288;visibility:visible;mso-wrap-style:square;mso-width-percent:0;mso-height-percent:0;mso-wrap-distance-left:9pt;mso-wrap-distance-top:0;mso-wrap-distance-right:9pt;mso-wrap-distance-bottom:0;mso-position-horizontal:absolute;mso-position-horizontal-relative:text;mso-position-vertical:absolute;mso-position-vertical-relative:text;mso-width-percent:0;mso-height-percent:0;mso-width-relative:margin;mso-height-relative:margin" o:gfxdata="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" strokecolor="black [3040]" strokeweight="1.5pt">
                 <v:stroke endarrow="block"/>
               </v:shape>
             </w:pict>

</xml_diff>

<commit_message>
Commit 9 Draft Hasil Update
Draft Hasil Update Tabel Hasil
</commit_message>
<xml_diff>
--- a/Draft_Hasil_Tesis_HaryRachmat-2108207010009.docx
+++ b/Draft_Hasil_Tesis_HaryRachmat-2108207010009.docx
@@ -26601,7 +26601,7 @@
           </mc:Choice>
           <mc:Fallback>
             <w:pict>
-              <v:shapetype w14:anchorId="62A7E104" id="_x0000_t32" coordsize="21600,21600" o:spt="32" o:oned="t" path="m,l21600,21600e" filled="f">
+              <v:shapetype w14:anchorId="27F8613F" id="_x0000_t32" coordsize="21600,21600" o:spt="32" o:oned="t" path="m,l21600,21600e" filled="f">
                 <v:path arrowok="t" fillok="f" o:connecttype="none"/>
                 <o:lock v:ext="edit" shapetype="t"/>
               </v:shapetype>
@@ -26677,7 +26677,7 @@
           </mc:Choice>
           <mc:Fallback>
             <w:pict>
-              <v:shape w14:anchorId="7616A419" id="Straight Arrow Connector 2" o:spid="_x0000_s1026" type="#_x0000_t32" style="position:absolute;margin-left:62.9pt;margin-top:33.7pt;width:33.55pt;height:0;z-index:251646976;visibility:visible;mso-wrap-style:square;mso-width-percent:0;mso-height-percent:0;mso-wrap-distance-left:9pt;mso-wrap-distance-top:0;mso-wrap-distance-right:9pt;mso-wrap-distance-bottom:0;mso-position-horizontal:absolute;mso-position-horizontal-relative:text;mso-position-vertical:absolute;mso-position-vertical-relative:text;mso-width-percent:0;mso-height-percent:0;mso-width-relative:margin;mso-height-relative:margin" o:gfxdata="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" strokecolor="black [3040]" strokeweight="1.5pt">
+              <v:shape w14:anchorId="3A3AB8A0" id="Straight Arrow Connector 2" o:spid="_x0000_s1026" type="#_x0000_t32" style="position:absolute;margin-left:62.9pt;margin-top:33.7pt;width:33.55pt;height:0;z-index:251646976;visibility:visible;mso-wrap-style:square;mso-width-percent:0;mso-height-percent:0;mso-wrap-distance-left:9pt;mso-wrap-distance-top:0;mso-wrap-distance-right:9pt;mso-wrap-distance-bottom:0;mso-position-horizontal:absolute;mso-position-horizontal-relative:text;mso-position-vertical:absolute;mso-position-vertical-relative:text;mso-width-percent:0;mso-height-percent:0;mso-width-relative:margin;mso-height-relative:margin" o:gfxdata="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" strokecolor="black [3040]" strokeweight="1.5pt">
                 <v:stroke endarrow="block"/>
               </v:shape>
             </w:pict>
@@ -26866,7 +26866,7 @@
           </mc:Choice>
           <mc:Fallback>
             <w:pict>
-              <v:shape w14:anchorId="78D19330" id="Straight Arrow Connector 2" o:spid="_x0000_s1026" type="#_x0000_t32" style="position:absolute;margin-left:292.95pt;margin-top:7.85pt;width:33.65pt;height:0;z-index:251671552;visibility:visible;mso-wrap-style:square;mso-width-percent:0;mso-height-percent:0;mso-wrap-distance-left:9pt;mso-wrap-distance-top:0;mso-wrap-distance-right:9pt;mso-wrap-distance-bottom:0;mso-position-horizontal:absolute;mso-position-horizontal-relative:text;mso-position-vertical:absolute;mso-position-vertical-relative:text;mso-width-percent:0;mso-height-percent:0;mso-width-relative:margin;mso-height-relative:margin" o:gfxdata="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" strokecolor="black [3040]" strokeweight="1.5pt">
+              <v:shape w14:anchorId="1D68A043" id="Straight Arrow Connector 2" o:spid="_x0000_s1026" type="#_x0000_t32" style="position:absolute;margin-left:292.95pt;margin-top:7.85pt;width:33.65pt;height:0;z-index:251671552;visibility:visible;mso-wrap-style:square;mso-width-percent:0;mso-height-percent:0;mso-wrap-distance-left:9pt;mso-wrap-distance-top:0;mso-wrap-distance-right:9pt;mso-wrap-distance-bottom:0;mso-position-horizontal:absolute;mso-position-horizontal-relative:text;mso-position-vertical:absolute;mso-position-vertical-relative:text;mso-width-percent:0;mso-height-percent:0;mso-width-relative:margin;mso-height-relative:margin" o:gfxdata="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" strokecolor="black [3040]" strokeweight="1.5pt">
                 <v:stroke endarrow="block"/>
               </v:shape>
             </w:pict>
@@ -30888,6 +30888,12 @@
           <w:highlight w:val="yellow"/>
         </w:rPr>
         <w:t>tabel</w:t>
+      </w:r>
+      <w:r>
+        <w:rPr>
+          <w:highlight w:val="yellow"/>
+        </w:rPr>
+        <w:t xml:space="preserve"> Berikan keterangan pada hasil tersebut</w:t>
       </w:r>
     </w:p>
     <w:p>

</xml_diff>

<commit_message>
Commit 11 Draft Hasil Perbaikan
Draft Hasil Perbaikan pada kesimpulan, referensi, dan penomoran
</commit_message>
<xml_diff>
--- a/Draft_Hasil_Tesis_HaryRachmat-2108207010009.docx
+++ b/Draft_Hasil_Tesis_HaryRachmat-2108207010009.docx
@@ -749,13 +749,8 @@
               </w:rPr>
             </w:pPr>
             <w:r>
-              <w:t xml:space="preserve">Prof. Dr. Taufik Fuadi Abidin, S.Si., </w:t>
-            </w:r>
-            <w:proofErr w:type="gramStart"/>
-            <w:r>
-              <w:t>M.Tech</w:t>
-            </w:r>
-            <w:proofErr w:type="gramEnd"/>
+              <w:t>Prof. Dr. Taufik Fuadi Abidin, S.Si., M.Tech</w:t>
+            </w:r>
           </w:p>
         </w:tc>
       </w:tr>
@@ -1104,7 +1099,6 @@
       <w:r>
         <w:t>Judul Tugas Tesis*</w:t>
       </w:r>
-      <w:proofErr w:type="gramStart"/>
       <w:r>
         <w:tab/>
         <w:t xml:space="preserve"> </w:t>
@@ -1112,7 +1106,6 @@
       <w:r>
         <w:t>:</w:t>
       </w:r>
-      <w:proofErr w:type="gramEnd"/>
       <w:r>
         <w:t xml:space="preserve"> </w:t>
       </w:r>
@@ -1950,13 +1943,8 @@
         <w:t>Bapak</w:t>
       </w:r>
       <w:r>
-        <w:t xml:space="preserve"> Prof. Dr. Taufik Fuadi Abidin, S.Si., </w:t>
-      </w:r>
-      <w:proofErr w:type="gramStart"/>
-      <w:r>
-        <w:t>M.Tech</w:t>
-      </w:r>
-      <w:proofErr w:type="gramEnd"/>
+        <w:t xml:space="preserve"> Prof. Dr. Taufik Fuadi Abidin, S.Si., M.Tech</w:t>
+      </w:r>
       <w:r>
         <w:t>,</w:t>
       </w:r>
@@ -12843,7 +12831,7 @@
         <w:fldChar w:fldCharType="begin" w:fldLock="1"/>
       </w:r>
       <w:r>
-        <w:instrText>ADDIN CSL_CITATION {"citationItems":[{"id":"ITEM-1","itemData":{"URL":"https://www.wiz.ai/menelaah-bagaimana-llm-large-language-models-bekerja/","accessed":{"date-parts":[["2024","7","28"]]},"author":[{"dropping-particle":"","family":"www.wiz.ai","given":"","non-dropping-particle":"","parse-names":false,"suffix":""}],"container-title":"www.wiz.ai","id":"ITEM-1","issued":{"date-parts":[["2023"]]},"title":"Menelaah : Bagaimana LLM (Large Language Models) bekerja","type":"webpage"},"uris":["http://www.mendeley.com/documents/?uuid=18208665-5f41-4189-baaa-7b80abffb485","http://www.mendeley.com/documents/?uuid=5d0ae720-d1ff-47fc-ba69-f0760dcb8bb1"]}],"mendeley":{"formattedCitation":"(www.wiz.ai, 2023a)","plainTextFormattedCitation":"(www.wiz.ai, 2023a)","previouslyFormattedCitation":"(www.wiz.ai, 2023)"},"properties":{"noteIndex":0},"schema":"https://github.com/citation-style-language/schema/raw/master/csl-citation.json"}</w:instrText>
+        <w:instrText>ADDIN CSL_CITATION {"citationItems":[{"id":"ITEM-1","itemData":{"URL":"https://www.wiz.ai/menelaah-bagaimana-llm-large-language-models-bekerja/","accessed":{"date-parts":[["2024","7","28"]]},"author":[{"dropping-particle":"","family":"www.wiz.ai","given":"","non-dropping-particle":"","parse-names":false,"suffix":""}],"container-title":"www.wiz.ai","id":"ITEM-1","issued":{"date-parts":[["2023"]]},"title":"Menelaah : Bagaimana LLM (Large Language Models) bekerja","type":"webpage"},"uris":["http://www.mendeley.com/documents/?uuid=18208665-5f41-4189-baaa-7b80abffb485","http://www.mendeley.com/documents/?uuid=5d0ae720-d1ff-47fc-ba69-f0760dcb8bb1"]}],"mendeley":{"formattedCitation":"(www.wiz.ai, 2023a)","plainTextFormattedCitation":"(www.wiz.ai, 2023a)","previouslyFormattedCitation":"(www.wiz.ai, 2023a)"},"properties":{"noteIndex":0},"schema":"https://github.com/citation-style-language/schema/raw/master/csl-citation.json"}</w:instrText>
       </w:r>
       <w:r>
         <w:fldChar w:fldCharType="separate"/>
@@ -13007,7 +12995,7 @@
         <w:fldChar w:fldCharType="begin" w:fldLock="1"/>
       </w:r>
       <w:r>
-        <w:instrText>ADDIN CSL_CITATION {"citationItems":[{"id":"ITEM-1","itemData":{"author":[{"dropping-particle":"","family":"www.wiz.ai","given":"","non-dropping-particle":"","parse-names":false,"suffix":""}],"container-title":"www.wiz.ai","id":"ITEM-1","issued":{"date-parts":[["2023"]]},"title":"Menelaah : Bagaimana LLM (Large Language Models) bekerja","type":"webpage"},"uris":["http://www.mendeley.com/documents/?uuid=5d0ae720-d1ff-47fc-ba69-f0760dcb8bb1","http://www.mendeley.com/documents/?uuid=18208665-5f41-4189-baaa-7b80abffb485"]}],"mendeley":{"formattedCitation":"(www.wiz.ai, 2023b)","plainTextFormattedCitation":"(www.wiz.ai, 2023b)","previouslyFormattedCitation":"(www.wiz.ai, 2023)"},"properties":{"noteIndex":0},"schema":"https://github.com/citation-style-language/schema/raw/master/csl-citation.json"}</w:instrText>
+        <w:instrText>ADDIN CSL_CITATION {"citationItems":[{"id":"ITEM-1","itemData":{"author":[{"dropping-particle":"","family":"www.wiz.ai","given":"","non-dropping-particle":"","parse-names":false,"suffix":""}],"container-title":"www.wiz.ai","id":"ITEM-1","issued":{"date-parts":[["2023"]]},"title":"Menelaah : Bagaimana LLM (Large Language Models) bekerja","type":"webpage"},"uris":["http://www.mendeley.com/documents/?uuid=5d0ae720-d1ff-47fc-ba69-f0760dcb8bb1","http://www.mendeley.com/documents/?uuid=18208665-5f41-4189-baaa-7b80abffb485"]}],"mendeley":{"formattedCitation":"(www.wiz.ai, 2023b)","plainTextFormattedCitation":"(www.wiz.ai, 2023b)","previouslyFormattedCitation":"(www.wiz.ai, 2023b)"},"properties":{"noteIndex":0},"schema":"https://github.com/citation-style-language/schema/raw/master/csl-citation.json"}</w:instrText>
       </w:r>
       <w:r>
         <w:fldChar w:fldCharType="separate"/>
@@ -17878,7 +17866,7 @@
         <w:rPr>
           <w:lang w:val="en-US"/>
         </w:rPr>
-        <w:instrText>ADDIN CSL_CITATION {"citationItems":[{"id":"ITEM-1","itemData":{"URL":"https://www.tensorops.ai/post/what-are-quantized-llms","accessed":{"date-parts":[["2024","7","28"]]},"author":[{"dropping-particle":"","family":"Neves","given":"Miguel Carreira","non-dropping-particle":"","parse-names":false,"suffix":""}],"container-title":"https://www.tensorops.ai/","id":"ITEM-1","issued":{"date-parts":[["2023"]]},"title":"What are Quantized LLMs?","type":"webpage"},"uris":["http://www.mendeley.com/documents/?uuid=54cdbbfc-0e01-4907-9ad9-19757c69d720","http://www.mendeley.com/documents/?uuid=5a150834-e393-4755-9575-87b98502c429"]}],"mendeley":{"formattedCitation":"(Neves, 2023a)","manualFormatting":"(Sumber: Neves, 2023)","plainTextFormattedCitation":"(Neves, 2023a)","previouslyFormattedCitation":"(Neves, 2023)"},"properties":{"noteIndex":0},"schema":"https://github.com/citation-style-language/schema/raw/master/csl-citation.json"}</w:instrText>
+        <w:instrText>ADDIN CSL_CITATION {"citationItems":[{"id":"ITEM-1","itemData":{"URL":"https://www.tensorops.ai/post/what-are-quantized-llms","accessed":{"date-parts":[["2024","7","28"]]},"author":[{"dropping-particle":"","family":"Neves","given":"Miguel Carreira","non-dropping-particle":"","parse-names":false,"suffix":""}],"container-title":"https://www.tensorops.ai/","id":"ITEM-1","issued":{"date-parts":[["2023"]]},"title":"What are Quantized LLMs?","type":"webpage"},"uris":["http://www.mendeley.com/documents/?uuid=54cdbbfc-0e01-4907-9ad9-19757c69d720","http://www.mendeley.com/documents/?uuid=5a150834-e393-4755-9575-87b98502c429"]}],"mendeley":{"formattedCitation":"(Neves, 2023a)","manualFormatting":"(Sumber: Neves, 2023)","plainTextFormattedCitation":"(Neves, 2023a)","previouslyFormattedCitation":"(Neves, 2023a)"},"properties":{"noteIndex":0},"schema":"https://github.com/citation-style-language/schema/raw/master/csl-citation.json"}</w:instrText>
       </w:r>
       <w:r>
         <w:rPr>
@@ -18130,7 +18118,7 @@
         <w:rPr>
           <w:lang w:val="en-US"/>
         </w:rPr>
-        <w:instrText>ADDIN CSL_CITATION {"citationItems":[{"id":"ITEM-1","itemData":{"author":[{"dropping-particle":"","family":"Neves","given":"Miguel Carreira","non-dropping-particle":"","parse-names":false,"suffix":""}],"container-title":"https://www.tensorops.ai/","id":"ITEM-1","issued":{"date-parts":[["2023"]]},"title":"What are Quantized LLMs?","type":"webpage"},"uris":["http://www.mendeley.com/documents/?uuid=5a150834-e393-4755-9575-87b98502c429","http://www.mendeley.com/documents/?uuid=54cdbbfc-0e01-4907-9ad9-19757c69d720"]}],"mendeley":{"formattedCitation":"(Neves, 2023b)","manualFormatting":"(Sumber: Neves, 2023)","plainTextFormattedCitation":"(Neves, 2023b)","previouslyFormattedCitation":"(Neves, 2023)"},"properties":{"noteIndex":0},"schema":"https://github.com/citation-style-language/schema/raw/master/csl-citation.json"}</w:instrText>
+        <w:instrText>ADDIN CSL_CITATION {"citationItems":[{"id":"ITEM-1","itemData":{"author":[{"dropping-particle":"","family":"Neves","given":"Miguel Carreira","non-dropping-particle":"","parse-names":false,"suffix":""}],"container-title":"https://www.tensorops.ai/","id":"ITEM-1","issued":{"date-parts":[["2023"]]},"title":"What are Quantized LLMs?","type":"webpage"},"uris":["http://www.mendeley.com/documents/?uuid=5a150834-e393-4755-9575-87b98502c429","http://www.mendeley.com/documents/?uuid=54cdbbfc-0e01-4907-9ad9-19757c69d720"]}],"mendeley":{"formattedCitation":"(Neves, 2023b)","manualFormatting":"(Sumber: Neves, 2023)","plainTextFormattedCitation":"(Neves, 2023b)","previouslyFormattedCitation":"(Neves, 2023b)"},"properties":{"noteIndex":0},"schema":"https://github.com/citation-style-language/schema/raw/master/csl-citation.json"}</w:instrText>
       </w:r>
       <w:r>
         <w:rPr>
@@ -18366,7 +18354,7 @@
         <w:rPr>
           <w:lang w:val="en-US"/>
         </w:rPr>
-        <w:instrText>ADDIN CSL_CITATION {"citationItems":[{"id":"ITEM-1","itemData":{"author":[{"dropping-particle":"","family":"Neves","given":"Miguel Carreira","non-dropping-particle":"","parse-names":false,"suffix":""}],"container-title":"https://www.tensorops.ai/","id":"ITEM-1","issued":{"date-parts":[["2023"]]},"title":"What are Quantized LLMs?","type":"webpage"},"uris":["http://www.mendeley.com/documents/?uuid=5a150834-e393-4755-9575-87b98502c429","http://www.mendeley.com/documents/?uuid=54cdbbfc-0e01-4907-9ad9-19757c69d720"]}],"mendeley":{"formattedCitation":"(Neves, 2023b)","manualFormatting":"(Sumber: Neves, 2023)","plainTextFormattedCitation":"(Neves, 2023b)","previouslyFormattedCitation":"(Neves, 2023)"},"properties":{"noteIndex":0},"schema":"https://github.com/citation-style-language/schema/raw/master/csl-citation.json"}</w:instrText>
+        <w:instrText>ADDIN CSL_CITATION {"citationItems":[{"id":"ITEM-1","itemData":{"author":[{"dropping-particle":"","family":"Neves","given":"Miguel Carreira","non-dropping-particle":"","parse-names":false,"suffix":""}],"container-title":"https://www.tensorops.ai/","id":"ITEM-1","issued":{"date-parts":[["2023"]]},"title":"What are Quantized LLMs?","type":"webpage"},"uris":["http://www.mendeley.com/documents/?uuid=5a150834-e393-4755-9575-87b98502c429","http://www.mendeley.com/documents/?uuid=54cdbbfc-0e01-4907-9ad9-19757c69d720"]}],"mendeley":{"formattedCitation":"(Neves, 2023b)","manualFormatting":"(Sumber: Neves, 2023)","plainTextFormattedCitation":"(Neves, 2023b)","previouslyFormattedCitation":"(Neves, 2023b)"},"properties":{"noteIndex":0},"schema":"https://github.com/citation-style-language/schema/raw/master/csl-citation.json"}</w:instrText>
       </w:r>
       <w:r>
         <w:rPr>
@@ -18776,7 +18764,7 @@
         <w:rPr>
           <w:lang w:val="en-US"/>
         </w:rPr>
-        <w:instrText>ADDIN CSL_CITATION {"citationItems":[{"id":"ITEM-1","itemData":{"author":[{"dropping-particle":"","family":"Neves","given":"Miguel Carreira","non-dropping-particle":"","parse-names":false,"suffix":""}],"container-title":"https://www.tensorops.ai/","id":"ITEM-1","issued":{"date-parts":[["2023"]]},"title":"What are Quantized LLMs?","type":"webpage"},"uris":["http://www.mendeley.com/documents/?uuid=5a150834-e393-4755-9575-87b98502c429","http://www.mendeley.com/documents/?uuid=54cdbbfc-0e01-4907-9ad9-19757c69d720"]}],"mendeley":{"formattedCitation":"(Neves, 2023b)","plainTextFormattedCitation":"(Neves, 2023b)","previouslyFormattedCitation":"(Neves, 2023)"},"properties":{"noteIndex":0},"schema":"https://github.com/citation-style-language/schema/raw/master/csl-citation.json"}</w:instrText>
+        <w:instrText>ADDIN CSL_CITATION {"citationItems":[{"id":"ITEM-1","itemData":{"author":[{"dropping-particle":"","family":"Neves","given":"Miguel Carreira","non-dropping-particle":"","parse-names":false,"suffix":""}],"container-title":"https://www.tensorops.ai/","id":"ITEM-1","issued":{"date-parts":[["2023"]]},"title":"What are Quantized LLMs?","type":"webpage"},"uris":["http://www.mendeley.com/documents/?uuid=5a150834-e393-4755-9575-87b98502c429","http://www.mendeley.com/documents/?uuid=54cdbbfc-0e01-4907-9ad9-19757c69d720"]}],"mendeley":{"formattedCitation":"(Neves, 2023b)","plainTextFormattedCitation":"(Neves, 2023b)","previouslyFormattedCitation":"(Neves, 2023b)"},"properties":{"noteIndex":0},"schema":"https://github.com/citation-style-language/schema/raw/master/csl-citation.json"}</w:instrText>
       </w:r>
       <w:r>
         <w:rPr>
@@ -18944,7 +18932,7 @@
         <w:rPr>
           <w:lang w:val="en-US"/>
         </w:rPr>
-        <w:instrText>ADDIN CSL_CITATION {"citationItems":[{"id":"ITEM-1","itemData":{"author":[{"dropping-particle":"","family":"Neves","given":"Miguel Carreira","non-dropping-particle":"","parse-names":false,"suffix":""}],"container-title":"https://www.tensorops.ai/","id":"ITEM-1","issued":{"date-parts":[["2023"]]},"title":"What are Quantized LLMs?","type":"webpage"},"uris":["http://www.mendeley.com/documents/?uuid=5a150834-e393-4755-9575-87b98502c429","http://www.mendeley.com/documents/?uuid=54cdbbfc-0e01-4907-9ad9-19757c69d720"]}],"mendeley":{"formattedCitation":"(Neves, 2023b)","plainTextFormattedCitation":"(Neves, 2023b)","previouslyFormattedCitation":"(Neves, 2023)"},"properties":{"noteIndex":0},"schema":"https://github.com/citation-style-language/schema/raw/master/csl-citation.json"}</w:instrText>
+        <w:instrText>ADDIN CSL_CITATION {"citationItems":[{"id":"ITEM-1","itemData":{"author":[{"dropping-particle":"","family":"Neves","given":"Miguel Carreira","non-dropping-particle":"","parse-names":false,"suffix":""}],"container-title":"https://www.tensorops.ai/","id":"ITEM-1","issued":{"date-parts":[["2023"]]},"title":"What are Quantized LLMs?","type":"webpage"},"uris":["http://www.mendeley.com/documents/?uuid=5a150834-e393-4755-9575-87b98502c429","http://www.mendeley.com/documents/?uuid=54cdbbfc-0e01-4907-9ad9-19757c69d720"]}],"mendeley":{"formattedCitation":"(Neves, 2023b)","plainTextFormattedCitation":"(Neves, 2023b)","previouslyFormattedCitation":"(Neves, 2023b)"},"properties":{"noteIndex":0},"schema":"https://github.com/citation-style-language/schema/raw/master/csl-citation.json"}</w:instrText>
       </w:r>
       <w:r>
         <w:rPr>
@@ -18981,7 +18969,7 @@
         <w:rPr>
           <w:lang w:val="en-US"/>
         </w:rPr>
-        <w:instrText>ADDIN CSL_CITATION {"citationItems":[{"id":"ITEM-1","itemData":{"author":[{"dropping-particle":"","family":"Neves","given":"Miguel Carreira","non-dropping-particle":"","parse-names":false,"suffix":""}],"container-title":"https://www.tensorops.ai/","id":"ITEM-1","issued":{"date-parts":[["2023"]]},"title":"What are Quantized LLMs?","type":"webpage"},"uris":["http://www.mendeley.com/documents/?uuid=5a150834-e393-4755-9575-87b98502c429","http://www.mendeley.com/documents/?uuid=54cdbbfc-0e01-4907-9ad9-19757c69d720"]}],"mendeley":{"formattedCitation":"(Neves, 2023b)","plainTextFormattedCitation":"(Neves, 2023b)","previouslyFormattedCitation":"(Neves, 2023)"},"properties":{"noteIndex":0},"schema":"https://github.com/citation-style-language/schema/raw/master/csl-citation.json"}</w:instrText>
+        <w:instrText>ADDIN CSL_CITATION {"citationItems":[{"id":"ITEM-1","itemData":{"author":[{"dropping-particle":"","family":"Neves","given":"Miguel Carreira","non-dropping-particle":"","parse-names":false,"suffix":""}],"container-title":"https://www.tensorops.ai/","id":"ITEM-1","issued":{"date-parts":[["2023"]]},"title":"What are Quantized LLMs?","type":"webpage"},"uris":["http://www.mendeley.com/documents/?uuid=5a150834-e393-4755-9575-87b98502c429","http://www.mendeley.com/documents/?uuid=54cdbbfc-0e01-4907-9ad9-19757c69d720"]}],"mendeley":{"formattedCitation":"(Neves, 2023b)","plainTextFormattedCitation":"(Neves, 2023b)","previouslyFormattedCitation":"(Neves, 2023b)"},"properties":{"noteIndex":0},"schema":"https://github.com/citation-style-language/schema/raw/master/csl-citation.json"}</w:instrText>
       </w:r>
       <w:r>
         <w:rPr>
@@ -23382,12 +23370,6 @@
           <w:lang w:val="en-US"/>
         </w:rPr>
       </w:pPr>
-      <w:r>
-        <w:rPr>
-          <w:lang w:val="en-US"/>
-        </w:rPr>
-        <w:br w:type="page"/>
-      </w:r>
     </w:p>
     <w:p>
       <w:pPr>
@@ -23400,7 +23382,6 @@
         <w:rPr>
           <w:lang w:val="en-US"/>
         </w:rPr>
-        <w:lastRenderedPageBreak/>
         <w:t>Evaluasi Kinerja Model</w:t>
       </w:r>
     </w:p>
@@ -23889,6 +23870,7 @@
                     <w:rFonts w:ascii="Cambria Math" w:hAnsi="Cambria Math"/>
                     <w:lang w:val="en-US"/>
                   </w:rPr>
+                  <w:lastRenderedPageBreak/>
                   <m:t xml:space="preserve">Rouge-1 </m:t>
                 </m:r>
                 <m:d>
@@ -24044,21 +24026,6 @@
           <w:lang w:val="en-US"/>
         </w:rPr>
         <w:t>.</w:t>
-      </w:r>
-    </w:p>
-    <w:p>
-      <w:pPr>
-        <w:autoSpaceDE/>
-        <w:autoSpaceDN/>
-        <w:rPr>
-          <w:lang w:val="en-US"/>
-        </w:rPr>
-      </w:pPr>
-      <w:r>
-        <w:rPr>
-          <w:lang w:val="en-US"/>
-        </w:rPr>
-        <w:br w:type="page"/>
       </w:r>
     </w:p>
     <w:p>
@@ -24642,7 +24609,11 @@
         <w:t xml:space="preserve"> cara kerjanya cukup</w:t>
       </w:r>
       <w:r>
-        <w:t xml:space="preserve"> dengan mengetikkan </w:t>
+        <w:t xml:space="preserve"> </w:t>
+      </w:r>
+      <w:r>
+        <w:lastRenderedPageBreak/>
+        <w:t xml:space="preserve">dengan mengetikkan </w:t>
       </w:r>
       <w:r>
         <w:t>pertanyaan</w:t>
@@ -24685,7 +24656,6 @@
         <w:rPr>
           <w:noProof/>
         </w:rPr>
-        <w:lastRenderedPageBreak/>
         <w:drawing>
           <wp:inline distT="0" distB="0" distL="0" distR="0" wp14:anchorId="036E99AD" wp14:editId="60C57EFD">
             <wp:extent cx="4973424" cy="2343150"/>
@@ -26048,7 +26018,27 @@
         <w:rPr>
           <w:lang w:val="en-US"/>
         </w:rPr>
-        <w:t xml:space="preserve">. Dan untuk data dengan format .pdf </w:t>
+        <w:t xml:space="preserve">. </w:t>
+      </w:r>
+      <w:r>
+        <w:rPr>
+          <w:highlight w:val="yellow"/>
+          <w:lang w:val="id-ID"/>
+        </w:rPr>
+        <w:t>D</w:t>
+      </w:r>
+      <w:r>
+        <w:rPr>
+          <w:highlight w:val="yellow"/>
+          <w:lang w:val="en-US"/>
+        </w:rPr>
+        <w:t>ata</w:t>
+      </w:r>
+      <w:r>
+        <w:rPr>
+          <w:lang w:val="en-US"/>
+        </w:rPr>
+        <w:t xml:space="preserve"> dengan format .pdf </w:t>
       </w:r>
       <w:r>
         <w:t xml:space="preserve">sebanyak </w:t>
@@ -26084,7 +26074,26 @@
         <w:rPr>
           <w:lang w:val="en-US"/>
         </w:rPr>
-        <w:t xml:space="preserve"> 20 </w:t>
+        <w:t xml:space="preserve"> </w:t>
+      </w:r>
+      <w:r>
+        <w:rPr>
+          <w:highlight w:val="yellow"/>
+          <w:lang w:val="id-ID"/>
+        </w:rPr>
+        <w:t>Terdapat</w:t>
+      </w:r>
+      <w:r>
+        <w:rPr>
+          <w:lang w:val="id-ID"/>
+        </w:rPr>
+        <w:t xml:space="preserve"> </w:t>
+      </w:r>
+      <w:r>
+        <w:rPr>
+          <w:lang w:val="en-US"/>
+        </w:rPr>
+        <w:t xml:space="preserve">20 </w:t>
       </w:r>
       <w:r>
         <w:rPr>
@@ -26428,7 +26437,7 @@
         <mc:AlternateContent>
           <mc:Choice Requires="wps">
             <w:drawing>
-              <wp:anchor distT="0" distB="0" distL="114300" distR="114300" simplePos="0" relativeHeight="251661312" behindDoc="0" locked="0" layoutInCell="1" allowOverlap="1" wp14:anchorId="0510AB1B" wp14:editId="01E565DA">
+              <wp:anchor distT="0" distB="0" distL="114300" distR="114300" simplePos="0" relativeHeight="251661824" behindDoc="0" locked="0" layoutInCell="1" allowOverlap="1" wp14:anchorId="0510AB1B" wp14:editId="01E565DA">
                 <wp:simplePos x="0" y="0"/>
                 <wp:positionH relativeFrom="column">
                   <wp:posOffset>2647315</wp:posOffset>
@@ -26532,7 +26541,7 @@
           </mc:Choice>
           <mc:Fallback>
             <w:pict>
-              <v:roundrect w14:anchorId="0510AB1B" id="Rectangle: Rounded Corners 1" o:spid="_x0000_s1026" style="position:absolute;left:0;text-align:left;margin-left:208.45pt;margin-top:15.05pt;width:84.35pt;height:38.8pt;z-index:251661312;visibility:visible;mso-wrap-style:square;mso-width-percent:0;mso-height-percent:0;mso-wrap-distance-left:9pt;mso-wrap-distance-top:0;mso-wrap-distance-right:9pt;mso-wrap-distance-bottom:0;mso-position-horizontal:absolute;mso-position-horizontal-relative:text;mso-position-vertical:absolute;mso-position-vertical-relative:text;mso-width-percent:0;mso-height-percent:0;mso-width-relative:margin;mso-height-relative:margin;v-text-anchor:middle" arcsize="10923f" o:gfxdata="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" filled="f" strokecolor="black [3200]" strokeweight="1.5pt">
+              <v:roundrect w14:anchorId="0510AB1B" id="Rectangle: Rounded Corners 1" o:spid="_x0000_s1026" style="position:absolute;left:0;text-align:left;margin-left:208.45pt;margin-top:15.05pt;width:84.35pt;height:38.8pt;z-index:251661824;visibility:visible;mso-wrap-style:square;mso-width-percent:0;mso-height-percent:0;mso-wrap-distance-left:9pt;mso-wrap-distance-top:0;mso-wrap-distance-right:9pt;mso-wrap-distance-bottom:0;mso-position-horizontal:absolute;mso-position-horizontal-relative:text;mso-position-vertical:absolute;mso-position-vertical-relative:text;mso-width-percent:0;mso-height-percent:0;mso-width-relative:margin;mso-height-relative:margin;v-text-anchor:middle" arcsize="10923f" o:gfxdata="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" filled="f" strokecolor="black [3200]" strokeweight="1.5pt">
                 <v:textbox>
                   <w:txbxContent>
                     <w:p>
@@ -26579,7 +26588,7 @@
         <mc:AlternateContent>
           <mc:Choice Requires="wps">
             <w:drawing>
-              <wp:anchor distT="0" distB="0" distL="114300" distR="114300" simplePos="0" relativeHeight="251655168" behindDoc="0" locked="0" layoutInCell="1" allowOverlap="1" wp14:anchorId="454F6147" wp14:editId="58810F4C">
+              <wp:anchor distT="0" distB="0" distL="114300" distR="114300" simplePos="0" relativeHeight="251655680" behindDoc="0" locked="0" layoutInCell="1" allowOverlap="1" wp14:anchorId="454F6147" wp14:editId="58810F4C">
                 <wp:simplePos x="0" y="0"/>
                 <wp:positionH relativeFrom="column">
                   <wp:posOffset>1240155</wp:posOffset>
@@ -26661,7 +26670,7 @@
           </mc:Choice>
           <mc:Fallback>
             <w:pict>
-              <v:roundrect w14:anchorId="454F6147" id="_x0000_s1027" style="position:absolute;left:0;text-align:left;margin-left:97.65pt;margin-top:14.9pt;width:75.95pt;height:38.8pt;z-index:251655168;visibility:visible;mso-wrap-style:square;mso-width-percent:0;mso-height-percent:0;mso-wrap-distance-left:9pt;mso-wrap-distance-top:0;mso-wrap-distance-right:9pt;mso-wrap-distance-bottom:0;mso-position-horizontal:absolute;mso-position-horizontal-relative:text;mso-position-vertical:absolute;mso-position-vertical-relative:text;mso-width-percent:0;mso-height-percent:0;mso-width-relative:margin;mso-height-relative:margin;v-text-anchor:middle" arcsize="10923f" o:gfxdata="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" filled="f" strokecolor="black [3200]" strokeweight="1.5pt">
+              <v:roundrect w14:anchorId="454F6147" id="_x0000_s1027" style="position:absolute;left:0;text-align:left;margin-left:97.65pt;margin-top:14.9pt;width:75.95pt;height:38.8pt;z-index:251655680;visibility:visible;mso-wrap-style:square;mso-width-percent:0;mso-height-percent:0;mso-wrap-distance-left:9pt;mso-wrap-distance-top:0;mso-wrap-distance-right:9pt;mso-wrap-distance-bottom:0;mso-position-horizontal:absolute;mso-position-horizontal-relative:text;mso-position-vertical:absolute;mso-position-vertical-relative:text;mso-width-percent:0;mso-height-percent:0;mso-width-relative:margin;mso-height-relative:margin;v-text-anchor:middle" arcsize="10923f" o:gfxdata="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" filled="f" strokecolor="black [3200]" strokeweight="1.5pt">
                 <v:textbox>
                   <w:txbxContent>
                     <w:p>
@@ -26686,7 +26695,7 @@
         <mc:AlternateContent>
           <mc:Choice Requires="wps">
             <w:drawing>
-              <wp:anchor distT="0" distB="0" distL="114300" distR="114300" simplePos="0" relativeHeight="251648000" behindDoc="0" locked="0" layoutInCell="1" allowOverlap="1" wp14:anchorId="0DF692CD" wp14:editId="6A34ABCE">
+              <wp:anchor distT="0" distB="0" distL="114300" distR="114300" simplePos="0" relativeHeight="251649536" behindDoc="0" locked="0" layoutInCell="1" allowOverlap="1" wp14:anchorId="0DF692CD" wp14:editId="6A34ABCE">
                 <wp:simplePos x="0" y="0"/>
                 <wp:positionH relativeFrom="column">
                   <wp:posOffset>-16510</wp:posOffset>
@@ -26768,7 +26777,7 @@
           </mc:Choice>
           <mc:Fallback>
             <w:pict>
-              <v:roundrect w14:anchorId="0DF692CD" id="_x0000_s1028" style="position:absolute;left:0;text-align:left;margin-left:-1.3pt;margin-top:11.95pt;width:63.5pt;height:44.5pt;z-index:251648000;visibility:visible;mso-wrap-style:square;mso-width-percent:0;mso-height-percent:0;mso-wrap-distance-left:9pt;mso-wrap-distance-top:0;mso-wrap-distance-right:9pt;mso-wrap-distance-bottom:0;mso-position-horizontal:absolute;mso-position-horizontal-relative:text;mso-position-vertical:absolute;mso-position-vertical-relative:text;mso-width-percent:0;mso-height-percent:0;mso-width-relative:margin;mso-height-relative:margin;v-text-anchor:middle" arcsize="10923f" o:gfxdata="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" filled="f" strokecolor="black [3200]" strokeweight="1.5pt">
+              <v:roundrect w14:anchorId="0DF692CD" id="_x0000_s1028" style="position:absolute;left:0;text-align:left;margin-left:-1.3pt;margin-top:11.95pt;width:63.5pt;height:44.5pt;z-index:251649536;visibility:visible;mso-wrap-style:square;mso-width-percent:0;mso-height-percent:0;mso-wrap-distance-left:9pt;mso-wrap-distance-top:0;mso-wrap-distance-right:9pt;mso-wrap-distance-bottom:0;mso-position-horizontal:absolute;mso-position-horizontal-relative:text;mso-position-vertical:absolute;mso-position-vertical-relative:text;mso-width-percent:0;mso-height-percent:0;mso-width-relative:margin;mso-height-relative:margin;v-text-anchor:middle" arcsize="10923f" o:gfxdata="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" filled="f" strokecolor="black [3200]" strokeweight="1.5pt">
                 <v:textbox>
                   <w:txbxContent>
                     <w:p>
@@ -26793,7 +26802,7 @@
         <mc:AlternateContent>
           <mc:Choice Requires="wps">
             <w:drawing>
-              <wp:anchor distT="0" distB="0" distL="114300" distR="114300" simplePos="0" relativeHeight="251658240" behindDoc="0" locked="0" layoutInCell="1" allowOverlap="1" wp14:anchorId="179DA6F1" wp14:editId="01AFDC79">
+              <wp:anchor distT="0" distB="0" distL="114300" distR="114300" simplePos="0" relativeHeight="251658752" behindDoc="0" locked="0" layoutInCell="1" allowOverlap="1" wp14:anchorId="179DA6F1" wp14:editId="01AFDC79">
                 <wp:simplePos x="0" y="0"/>
                 <wp:positionH relativeFrom="column">
                   <wp:posOffset>2212975</wp:posOffset>
@@ -26851,11 +26860,11 @@
           </mc:Choice>
           <mc:Fallback>
             <w:pict>
-              <v:shapetype w14:anchorId="7A287E26" id="_x0000_t32" coordsize="21600,21600" o:spt="32" o:oned="t" path="m,l21600,21600e" filled="f">
+              <v:shapetype w14:anchorId="3544C936" id="_x0000_t32" coordsize="21600,21600" o:spt="32" o:oned="t" path="m,l21600,21600e" filled="f">
                 <v:path arrowok="t" fillok="f" o:connecttype="none"/>
                 <o:lock v:ext="edit" shapetype="t"/>
               </v:shapetype>
-              <v:shape id="Straight Arrow Connector 2" o:spid="_x0000_s1026" type="#_x0000_t32" style="position:absolute;margin-left:174.25pt;margin-top:34.9pt;width:33.55pt;height:0;z-index:251658240;visibility:visible;mso-wrap-style:square;mso-width-percent:0;mso-height-percent:0;mso-wrap-distance-left:9pt;mso-wrap-distance-top:0;mso-wrap-distance-right:9pt;mso-wrap-distance-bottom:0;mso-position-horizontal:absolute;mso-position-horizontal-relative:text;mso-position-vertical:absolute;mso-position-vertical-relative:text;mso-width-percent:0;mso-height-percent:0;mso-width-relative:margin;mso-height-relative:margin" o:gfxdata="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" strokecolor="black [3040]" strokeweight="1.5pt">
+              <v:shape id="Straight Arrow Connector 2" o:spid="_x0000_s1026" type="#_x0000_t32" style="position:absolute;margin-left:174.25pt;margin-top:34.9pt;width:33.55pt;height:0;z-index:251658752;visibility:visible;mso-wrap-style:square;mso-width-percent:0;mso-height-percent:0;mso-wrap-distance-left:9pt;mso-wrap-distance-top:0;mso-wrap-distance-right:9pt;mso-wrap-distance-bottom:0;mso-position-horizontal:absolute;mso-position-horizontal-relative:text;mso-position-vertical:absolute;mso-position-vertical-relative:text;mso-width-percent:0;mso-height-percent:0;mso-width-relative:margin;mso-height-relative:margin" o:gfxdata="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" strokecolor="black [3040]" strokeweight="1.5pt">
                 <v:stroke endarrow="block"/>
               </v:shape>
             </w:pict>
@@ -26869,7 +26878,7 @@
         <mc:AlternateContent>
           <mc:Choice Requires="wps">
             <w:drawing>
-              <wp:anchor distT="0" distB="0" distL="114300" distR="114300" simplePos="0" relativeHeight="251651072" behindDoc="0" locked="0" layoutInCell="1" allowOverlap="1" wp14:anchorId="055A9B82" wp14:editId="52A9D13E">
+              <wp:anchor distT="0" distB="0" distL="114300" distR="114300" simplePos="0" relativeHeight="251652608" behindDoc="0" locked="0" layoutInCell="1" allowOverlap="1" wp14:anchorId="055A9B82" wp14:editId="52A9D13E">
                 <wp:simplePos x="0" y="0"/>
                 <wp:positionH relativeFrom="column">
                   <wp:posOffset>798830</wp:posOffset>
@@ -26927,7 +26936,7 @@
           </mc:Choice>
           <mc:Fallback>
             <w:pict>
-              <v:shape w14:anchorId="2A475B6F" id="Straight Arrow Connector 2" o:spid="_x0000_s1026" type="#_x0000_t32" style="position:absolute;margin-left:62.9pt;margin-top:33.7pt;width:33.55pt;height:0;z-index:251651072;visibility:visible;mso-wrap-style:square;mso-width-percent:0;mso-height-percent:0;mso-wrap-distance-left:9pt;mso-wrap-distance-top:0;mso-wrap-distance-right:9pt;mso-wrap-distance-bottom:0;mso-position-horizontal:absolute;mso-position-horizontal-relative:text;mso-position-vertical:absolute;mso-position-vertical-relative:text;mso-width-percent:0;mso-height-percent:0;mso-width-relative:margin;mso-height-relative:margin" o:gfxdata="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" strokecolor="black [3040]" strokeweight="1.5pt">
+              <v:shape w14:anchorId="462141CB" id="Straight Arrow Connector 2" o:spid="_x0000_s1026" type="#_x0000_t32" style="position:absolute;margin-left:62.9pt;margin-top:33.7pt;width:33.55pt;height:0;z-index:251652608;visibility:visible;mso-wrap-style:square;mso-width-percent:0;mso-height-percent:0;mso-wrap-distance-left:9pt;mso-wrap-distance-top:0;mso-wrap-distance-right:9pt;mso-wrap-distance-bottom:0;mso-position-horizontal:absolute;mso-position-horizontal-relative:text;mso-position-vertical:absolute;mso-position-vertical-relative:text;mso-width-percent:0;mso-height-percent:0;mso-width-relative:margin;mso-height-relative:margin" o:gfxdata="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" strokecolor="black [3040]" strokeweight="1.5pt">
                 <v:stroke endarrow="block"/>
               </v:shape>
             </w:pict>
@@ -26946,7 +26955,7 @@
         <mc:AlternateContent>
           <mc:Choice Requires="wps">
             <w:drawing>
-              <wp:anchor distT="0" distB="0" distL="114300" distR="114300" simplePos="0" relativeHeight="251667456" behindDoc="0" locked="0" layoutInCell="1" allowOverlap="1" wp14:anchorId="474B1C40" wp14:editId="57CD15B6">
+              <wp:anchor distT="0" distB="0" distL="114300" distR="114300" simplePos="0" relativeHeight="251667968" behindDoc="0" locked="0" layoutInCell="1" allowOverlap="1" wp14:anchorId="474B1C40" wp14:editId="57CD15B6">
                 <wp:simplePos x="0" y="0"/>
                 <wp:positionH relativeFrom="column">
                   <wp:posOffset>4147592</wp:posOffset>
@@ -27028,7 +27037,7 @@
           </mc:Choice>
           <mc:Fallback>
             <w:pict>
-              <v:roundrect w14:anchorId="474B1C40" id="_x0000_s1029" style="position:absolute;left:0;text-align:left;margin-left:326.6pt;margin-top:2.8pt;width:98.95pt;height:38.8pt;z-index:251667456;visibility:visible;mso-wrap-style:square;mso-width-percent:0;mso-height-percent:0;mso-wrap-distance-left:9pt;mso-wrap-distance-top:0;mso-wrap-distance-right:9pt;mso-wrap-distance-bottom:0;mso-position-horizontal:absolute;mso-position-horizontal-relative:text;mso-position-vertical:absolute;mso-position-vertical-relative:text;mso-width-percent:0;mso-height-percent:0;mso-width-relative:margin;mso-height-relative:margin;v-text-anchor:middle" arcsize="10923f" o:gfxdata="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" filled="f" strokecolor="black [3200]" strokeweight="1.5pt">
+              <v:roundrect w14:anchorId="474B1C40" id="_x0000_s1029" style="position:absolute;left:0;text-align:left;margin-left:326.6pt;margin-top:2.8pt;width:98.95pt;height:38.8pt;z-index:251667968;visibility:visible;mso-wrap-style:square;mso-width-percent:0;mso-height-percent:0;mso-wrap-distance-left:9pt;mso-wrap-distance-top:0;mso-wrap-distance-right:9pt;mso-wrap-distance-bottom:0;mso-position-horizontal:absolute;mso-position-horizontal-relative:text;mso-position-vertical:absolute;mso-position-vertical-relative:text;mso-width-percent:0;mso-height-percent:0;mso-width-relative:margin;mso-height-relative:margin;v-text-anchor:middle" arcsize="10923f" o:gfxdata="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" filled="f" strokecolor="black [3200]" strokeweight="1.5pt">
                 <v:textbox>
                   <w:txbxContent>
                     <w:p>
@@ -27058,7 +27067,7 @@
         <mc:AlternateContent>
           <mc:Choice Requires="wps">
             <w:drawing>
-              <wp:anchor distT="0" distB="0" distL="114300" distR="114300" simplePos="0" relativeHeight="251664384" behindDoc="0" locked="0" layoutInCell="1" allowOverlap="1" wp14:anchorId="0DCA6EE4" wp14:editId="71C6BDF5">
+              <wp:anchor distT="0" distB="0" distL="114300" distR="114300" simplePos="0" relativeHeight="251664896" behindDoc="0" locked="0" layoutInCell="1" allowOverlap="1" wp14:anchorId="0DCA6EE4" wp14:editId="71C6BDF5">
                 <wp:simplePos x="0" y="0"/>
                 <wp:positionH relativeFrom="column">
                   <wp:posOffset>3720237</wp:posOffset>
@@ -27116,7 +27125,7 @@
           </mc:Choice>
           <mc:Fallback>
             <w:pict>
-              <v:shape w14:anchorId="795D2D0A" id="Straight Arrow Connector 2" o:spid="_x0000_s1026" type="#_x0000_t32" style="position:absolute;margin-left:292.95pt;margin-top:7.85pt;width:33.65pt;height:0;z-index:251664384;visibility:visible;mso-wrap-style:square;mso-width-percent:0;mso-height-percent:0;mso-wrap-distance-left:9pt;mso-wrap-distance-top:0;mso-wrap-distance-right:9pt;mso-wrap-distance-bottom:0;mso-position-horizontal:absolute;mso-position-horizontal-relative:text;mso-position-vertical:absolute;mso-position-vertical-relative:text;mso-width-percent:0;mso-height-percent:0;mso-width-relative:margin;mso-height-relative:margin" o:gfxdata="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" strokecolor="black [3040]" strokeweight="1.5pt">
+              <v:shape w14:anchorId="4D3157EF" id="Straight Arrow Connector 2" o:spid="_x0000_s1026" type="#_x0000_t32" style="position:absolute;margin-left:292.95pt;margin-top:7.85pt;width:33.65pt;height:0;z-index:251664896;visibility:visible;mso-wrap-style:square;mso-width-percent:0;mso-height-percent:0;mso-wrap-distance-left:9pt;mso-wrap-distance-top:0;mso-wrap-distance-right:9pt;mso-wrap-distance-bottom:0;mso-position-horizontal:absolute;mso-position-horizontal-relative:text;mso-position-vertical:absolute;mso-position-vertical-relative:text;mso-width-percent:0;mso-height-percent:0;mso-width-relative:margin;mso-height-relative:margin" o:gfxdata="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" strokecolor="black [3040]" strokeweight="1.5pt">
                 <v:stroke endarrow="block"/>
               </v:shape>
             </w:pict>
@@ -31381,7 +31390,16 @@
             </w:r>
             <w:r>
               <w:lastRenderedPageBreak/>
-              <w:t>sertifikat akreditasi yg terbaru tidak perlu dilegalisir karena sudah ada QR Code</w:t>
+              <w:t>sertifikat akreditasi y</w:t>
+            </w:r>
+            <w:r>
+              <w:rPr>
+                <w:lang w:val="id-ID"/>
+              </w:rPr>
+              <w:t>an</w:t>
+            </w:r>
+            <w:r>
+              <w:t>g terbaru tidak perlu dilegalisir karena sudah ada QR Code</w:t>
             </w:r>
           </w:p>
         </w:tc>
@@ -31400,7 +31418,16 @@
             </w:r>
             <w:r>
               <w:lastRenderedPageBreak/>
-              <w:t>sertifikat akreditasi yg terbaru tidak perlu dilegalisir karena sudah ada QR Code</w:t>
+              <w:t>sertifikat akreditasi y</w:t>
+            </w:r>
+            <w:r>
+              <w:rPr>
+                <w:lang w:val="id-ID"/>
+              </w:rPr>
+              <w:t>an</w:t>
+            </w:r>
+            <w:r>
+              <w:t>g terbaru tidak perlu dilegalisir karena sudah ada QR Code</w:t>
             </w:r>
           </w:p>
         </w:tc>
@@ -31834,7 +31861,25 @@
               <w:spacing w:line="360" w:lineRule="auto"/>
             </w:pPr>
             <w:r>
-              <w:t xml:space="preserve">Untuk data UKT yg sudah dibuat tidak bisa diubah kembali dan data UKT itu tidak menjadi masalah yg penting data KRS benar semua dan mengenai banding ukt </w:t>
+              <w:t>Untuk data UKT y</w:t>
+            </w:r>
+            <w:r>
+              <w:rPr>
+                <w:lang w:val="id-ID"/>
+              </w:rPr>
+              <w:t>an</w:t>
+            </w:r>
+            <w:r>
+              <w:t>g sudah dibuat tidak bisa diubah kembali dan data UKT itu tidak menjadi masalah y</w:t>
+            </w:r>
+            <w:r>
+              <w:rPr>
+                <w:lang w:val="id-ID"/>
+              </w:rPr>
+              <w:t>an</w:t>
+            </w:r>
+            <w:r>
+              <w:t xml:space="preserve">g penting data KRS benar semua dan mengenai banding ukt </w:t>
             </w:r>
             <w:r>
               <w:lastRenderedPageBreak/>
@@ -31853,11 +31898,29 @@
             </w:pPr>
             <w:r>
               <w:lastRenderedPageBreak/>
-              <w:t xml:space="preserve">Untuk data UKT yg sudah dibuat tidak bisa diubah kembali dan data UKT itu tidak menjadi masalah yg penting data KRS benar semua dan mengenai </w:t>
+              <w:t>Untuk data UKT y</w:t>
+            </w:r>
+            <w:r>
+              <w:rPr>
+                <w:lang w:val="id-ID"/>
+              </w:rPr>
+              <w:t>an</w:t>
+            </w:r>
+            <w:r>
+              <w:t>g sudah dibuat tidak bisa diubah kembali dan data UKT itu tidak menjadi masalah y</w:t>
+            </w:r>
+            <w:r>
+              <w:rPr>
+                <w:lang w:val="id-ID"/>
+              </w:rPr>
+              <w:t>an</w:t>
+            </w:r>
+            <w:r>
+              <w:t xml:space="preserve">g penting data KRS benar semua dan </w:t>
             </w:r>
             <w:r>
               <w:lastRenderedPageBreak/>
-              <w:t>banding ukt nanti akan dibuka oleh bagian keuangan, silakan pantau infonya di web usk.ac.id</w:t>
+              <w:t>mengenai banding ukt nanti akan dibuka oleh bagian keuangan, silakan pantau infonya di web usk.ac.id</w:t>
             </w:r>
           </w:p>
         </w:tc>
@@ -32800,11 +32863,11 @@
               <w:spacing w:line="360" w:lineRule="auto"/>
             </w:pPr>
             <w:r>
-              <w:t xml:space="preserve">Mahasiswa yang ingin membuat surat rekomendasi </w:t>
+              <w:t xml:space="preserve">Mahasiswa yang ingin membuat </w:t>
             </w:r>
             <w:r>
               <w:lastRenderedPageBreak/>
-              <w:t>kampus untuk Beasiswa Pengajuannya dapat dilakukan di bagian Kemahasiswaan.</w:t>
+              <w:t>surat rekomendasi kampus untuk Beasiswa Pengajuannya dapat dilakukan di bagian Kemahasiswaan.</w:t>
             </w:r>
           </w:p>
         </w:tc>
@@ -32819,11 +32882,11 @@
             </w:pPr>
             <w:r>
               <w:lastRenderedPageBreak/>
-              <w:t xml:space="preserve">Surat rekomendasi dapat </w:t>
+              <w:t xml:space="preserve">Surat rekomendasi </w:t>
             </w:r>
             <w:r>
               <w:lastRenderedPageBreak/>
-              <w:t>dilakukan di bagian Kemahasiswaan.</w:t>
+              <w:t>dapat dilakukan di bagian Kemahasiswaan.</w:t>
             </w:r>
           </w:p>
         </w:tc>
@@ -32842,7 +32905,6 @@
             <w:r>
               <w:t xml:space="preserve"> </w:t>
             </w:r>
-            <w:proofErr w:type="gramStart"/>
             <w:r>
               <w:t>1</w:t>
             </w:r>
@@ -32850,11 +32912,7 @@
               <w:t xml:space="preserve"> </w:t>
             </w:r>
             <w:r>
-              <w:t>:</w:t>
-            </w:r>
-            <w:proofErr w:type="gramEnd"/>
-            <w:r>
-              <w:t xml:space="preserve"> 0.6363, </w:t>
+              <w:t xml:space="preserve">: 0.6363, </w:t>
             </w:r>
             <w:r>
               <w:t>R</w:t>
@@ -32875,6 +32933,7 @@
               <w:t xml:space="preserve">: 0.5, </w:t>
             </w:r>
             <w:r>
+              <w:lastRenderedPageBreak/>
               <w:t>R</w:t>
             </w:r>
             <w:r>
@@ -32932,15 +32991,7 @@
               <w:spacing w:line="360" w:lineRule="auto"/>
             </w:pPr>
             <w:r>
-              <w:t xml:space="preserve">Tata cara mendaftar di usk Silahkan Klik link </w:t>
-            </w:r>
-            <w:proofErr w:type="gramStart"/>
-            <w:r>
-              <w:t>Berikut :</w:t>
-            </w:r>
-            <w:proofErr w:type="gramEnd"/>
-            <w:r>
-              <w:t xml:space="preserve"> https://pmb.usk.ac.id/berita/penerimaan-mahasiswa-baru-usk-t-a-2023-2024-melalui-seleksi-talenta-usk-berprestasi</w:t>
+              <w:t>Tata cara mendaftar di usk Silahkan Klik link Berikut : https://pmb.usk.ac.id/berita/penerimaan-mahasiswa-baru-usk-t-a-2023-2024-melalui-seleksi-talenta-usk-berprestasi</w:t>
             </w:r>
             <w:r>
               <w:t>.</w:t>
@@ -32957,15 +33008,7 @@
               <w:jc w:val="both"/>
             </w:pPr>
             <w:r>
-              <w:t xml:space="preserve">Silahkan Klik link Berikut: https://pm </w:t>
-            </w:r>
-            <w:proofErr w:type="gramStart"/>
-            <w:r>
-              <w:t>b.usk.ac.id</w:t>
-            </w:r>
-            <w:proofErr w:type="gramEnd"/>
-            <w:r>
-              <w:t>/berita/penerim aan-mahasiswa-baru-usk-t-a-2023-2024-melalui-seleksi -talenta-usk-berprestasi</w:t>
+              <w:t>Silahkan Klik link Berikut: https://pm b.usk.ac.id/berita/penerim aan-mahasiswa-baru-usk-t-a-2023-2024-melalui-seleksi -talenta-usk-berprestasi</w:t>
             </w:r>
             <w:r>
               <w:t>.</w:t>
@@ -32989,7 +33032,6 @@
             <w:r>
               <w:t xml:space="preserve"> </w:t>
             </w:r>
-            <w:proofErr w:type="gramStart"/>
             <w:r>
               <w:t>1</w:t>
             </w:r>
@@ -32997,11 +33039,7 @@
               <w:t xml:space="preserve"> </w:t>
             </w:r>
             <w:r>
-              <w:t>:</w:t>
-            </w:r>
-            <w:proofErr w:type="gramEnd"/>
-            <w:r>
-              <w:t xml:space="preserve"> 0.7924, </w:t>
+              <w:t xml:space="preserve">: 0.7924, </w:t>
             </w:r>
             <w:r>
               <w:t>R</w:t>
@@ -33079,15 +33117,7 @@
               <w:spacing w:line="360" w:lineRule="auto"/>
             </w:pPr>
             <w:r>
-              <w:t xml:space="preserve">Kalender Akademik USK tahun 2024 Silahkan di download pada link </w:t>
-            </w:r>
-            <w:proofErr w:type="gramStart"/>
-            <w:r>
-              <w:t>Berikut :</w:t>
-            </w:r>
-            <w:proofErr w:type="gramEnd"/>
-            <w:r>
-              <w:t xml:space="preserve"> https://usk.ac.id/download/kalender-akademik-2023-2024/.</w:t>
+              <w:t>Kalender Akademik USK tahun 2024 Silahkan di download pada link Berikut : https://usk.ac.id/download/kalender-akademik-2023-2024/.</w:t>
             </w:r>
           </w:p>
         </w:tc>
@@ -33133,7 +33163,6 @@
             <w:r>
               <w:t xml:space="preserve"> </w:t>
             </w:r>
-            <w:proofErr w:type="gramStart"/>
             <w:r>
               <w:t>1</w:t>
             </w:r>
@@ -33141,11 +33170,7 @@
               <w:t xml:space="preserve"> </w:t>
             </w:r>
             <w:r>
-              <w:t>:</w:t>
-            </w:r>
-            <w:proofErr w:type="gramEnd"/>
-            <w:r>
-              <w:t xml:space="preserve"> 0.7222, </w:t>
+              <w:t xml:space="preserve">: 0.7222, </w:t>
             </w:r>
             <w:r>
               <w:t>R</w:t>
@@ -33197,6 +33222,7 @@
               <w:jc w:val="center"/>
             </w:pPr>
             <w:r>
+              <w:lastRenderedPageBreak/>
               <w:t>4</w:t>
             </w:r>
           </w:p>
@@ -33210,11 +33236,7 @@
               <w:spacing w:line="360" w:lineRule="auto"/>
             </w:pPr>
             <w:r>
-              <w:t xml:space="preserve">Bagaimana Pengurusan </w:t>
-            </w:r>
-            <w:r>
-              <w:lastRenderedPageBreak/>
-              <w:t>Surat Keterangan Aktif Kuliah?</w:t>
+              <w:t>Bagaimana Pengurusan Surat Keterangan Aktif Kuliah?</w:t>
             </w:r>
           </w:p>
         </w:tc>
@@ -33227,12 +33249,7 @@
               <w:spacing w:line="360" w:lineRule="auto"/>
             </w:pPr>
             <w:r>
-              <w:lastRenderedPageBreak/>
-              <w:t xml:space="preserve">Pengurusan Surat </w:t>
-            </w:r>
-            <w:r>
-              <w:lastRenderedPageBreak/>
-              <w:t>Keterangan Aktif Kuliah silahkan ke bagian Registrasi.</w:t>
+              <w:t>Pengurusan Surat Keterangan Aktif Kuliah silahkan ke bagian Registrasi.</w:t>
             </w:r>
           </w:p>
         </w:tc>
@@ -33246,12 +33263,7 @@
               <w:jc w:val="both"/>
             </w:pPr>
             <w:r>
-              <w:lastRenderedPageBreak/>
-              <w:t xml:space="preserve">Silahkan ke </w:t>
-            </w:r>
-            <w:r>
-              <w:lastRenderedPageBreak/>
-              <w:t>bagian Registrasi</w:t>
+              <w:t>Silahkan ke bagian Registrasi</w:t>
             </w:r>
             <w:r>
               <w:t>.</w:t>
@@ -33267,7 +33279,6 @@
               <w:spacing w:line="360" w:lineRule="auto"/>
             </w:pPr>
             <w:r>
-              <w:lastRenderedPageBreak/>
               <w:t>R</w:t>
             </w:r>
             <w:r>
@@ -33276,7 +33287,6 @@
             <w:r>
               <w:t xml:space="preserve"> </w:t>
             </w:r>
-            <w:proofErr w:type="gramStart"/>
             <w:r>
               <w:t>1</w:t>
             </w:r>
@@ -33284,14 +33294,9 @@
               <w:t xml:space="preserve"> </w:t>
             </w:r>
             <w:r>
-              <w:t>:</w:t>
-            </w:r>
-            <w:proofErr w:type="gramEnd"/>
-            <w:r>
-              <w:t xml:space="preserve"> 0.6153, </w:t>
-            </w:r>
-            <w:r>
-              <w:lastRenderedPageBreak/>
+              <w:t xml:space="preserve">: 0.6153, </w:t>
+            </w:r>
+            <w:r>
               <w:t>R</w:t>
             </w:r>
             <w:r>
@@ -33341,7 +33346,6 @@
               <w:jc w:val="center"/>
             </w:pPr>
             <w:r>
-              <w:lastRenderedPageBreak/>
               <w:t>5</w:t>
             </w:r>
           </w:p>
@@ -33368,15 +33372,7 @@
               <w:spacing w:line="360" w:lineRule="auto"/>
             </w:pPr>
             <w:r>
-              <w:t xml:space="preserve">Mahasiswa lupa Password atau kata sandi KRS Online, terkait hal ini Mahasiswa dapat membuat permohonan melalui laman website </w:t>
-            </w:r>
-            <w:proofErr w:type="gramStart"/>
-            <w:r>
-              <w:t>di :</w:t>
-            </w:r>
-            <w:proofErr w:type="gramEnd"/>
-            <w:r>
-              <w:t xml:space="preserve"> ult.usk.ac.id atau langsung melalui link google form : </w:t>
+              <w:t xml:space="preserve">Mahasiswa lupa Password atau kata sandi KRS Online, terkait hal ini Mahasiswa dapat membuat permohonan melalui laman website di : ult.usk.ac.id atau langsung melalui link google form : </w:t>
             </w:r>
             <w:hyperlink r:id="rId31" w:history="1">
               <w:r>
@@ -33419,7 +33415,6 @@
             <w:r>
               <w:t xml:space="preserve"> </w:t>
             </w:r>
-            <w:proofErr w:type="gramStart"/>
             <w:r>
               <w:t>1</w:t>
             </w:r>
@@ -33427,11 +33422,7 @@
               <w:t xml:space="preserve"> </w:t>
             </w:r>
             <w:r>
-              <w:t>:</w:t>
-            </w:r>
-            <w:proofErr w:type="gramEnd"/>
-            <w:r>
-              <w:t xml:space="preserve"> 0.3582, </w:t>
+              <w:t xml:space="preserve">: 0.3582, </w:t>
             </w:r>
             <w:r>
               <w:t>R</w:t>
@@ -35125,17 +35116,6 @@
     <w:p>
       <w:pPr>
         <w:spacing w:line="360" w:lineRule="auto"/>
-        <w:ind w:firstLine="576"/>
-        <w:jc w:val="both"/>
-        <w:rPr>
-          <w:lang w:val="id-ID"/>
-        </w:rPr>
-      </w:pPr>
-    </w:p>
-    <w:p>
-      <w:pPr>
-        <w:spacing w:line="360" w:lineRule="auto"/>
-        <w:ind w:firstLine="576"/>
       </w:pPr>
     </w:p>
     <w:p>
@@ -35150,13 +35130,7 @@
     </w:p>
     <w:p>
       <w:pPr>
-        <w:pStyle w:val="ListParagraph"/>
-        <w:numPr>
-          <w:ilvl w:val="0"/>
-          <w:numId w:val="17"/>
-        </w:numPr>
-        <w:ind w:left="567"/>
-        <w:jc w:val="both"/>
+        <w:pStyle w:val="Heading3"/>
       </w:pPr>
       <w:r>
         <w:t>Masalah Data Pelatihan</w:t>
@@ -35178,7 +35152,52 @@
         <w:t xml:space="preserve">Mistral 7B, </w:t>
       </w:r>
       <w:r>
-        <w:t>GPT, Falcon, dan Llama, menjalani pelatihan ekstensif tanpa pengawasan dengan kumpulan data yang besar dan beragam dari berbagai asal.</w:t>
+        <w:t>GPT, Falcon, dan Llama, menjalani pelatihan ekstensif tanpa pengawasan dengan kumpulan data yang besar dan beragam dari berbagai asal</w:t>
+      </w:r>
+      <w:r>
+        <w:rPr>
+          <w:lang w:val="id-ID"/>
+        </w:rPr>
+        <w:t xml:space="preserve"> </w:t>
+      </w:r>
+      <w:r>
+        <w:rPr>
+          <w:highlight w:val="yellow"/>
+          <w:lang w:val="id-ID"/>
+        </w:rPr>
+        <w:fldChar w:fldCharType="begin" w:fldLock="1"/>
+      </w:r>
+      <w:r>
+        <w:rPr>
+          <w:highlight w:val="yellow"/>
+          <w:lang w:val="id-ID"/>
+        </w:rPr>
+        <w:instrText>ADDIN CSL_CITATION {"citationItems":[{"id":"ITEM-1","itemData":{"URL":"https://www.lakera.ai/blog/guide-to-hallucinations-in-large-language-models#:~:text=Mitigating hallucinations in LLMs involves,implement various product design strategies","accessed":{"date-parts":[["2024","8","13"]]},"author":[{"dropping-particle":"","family":"Deval","given":"Shah","non-dropping-particle":"","parse-names":false,"suffix":""}],"id":"ITEM-1","issued":{"date-parts":[["2023"]]},"title":"The Beginner’s Guide to Hallucinations in Large Language Models","type":"webpage"},"uris":["http://www.mendeley.com/documents/?uuid=29b9f5b7-b422-4d0e-95eb-7e970c064282"]}],"mendeley":{"formattedCitation":"(Deval, 2023)","plainTextFormattedCitation":"(Deval, 2023)","previouslyFormattedCitation":"(Deval, 2023)"},"properties":{"noteIndex":0},"schema":"https://github.com/citation-style-language/schema/raw/master/csl-citation.json"}</w:instrText>
+      </w:r>
+      <w:r>
+        <w:rPr>
+          <w:highlight w:val="yellow"/>
+          <w:lang w:val="id-ID"/>
+        </w:rPr>
+        <w:fldChar w:fldCharType="separate"/>
+      </w:r>
+      <w:r>
+        <w:rPr>
+          <w:noProof/>
+          <w:highlight w:val="yellow"/>
+          <w:lang w:val="id-ID"/>
+        </w:rPr>
+        <w:t>(Deval, 2023)</w:t>
+      </w:r>
+      <w:r>
+        <w:rPr>
+          <w:highlight w:val="yellow"/>
+          <w:lang w:val="id-ID"/>
+        </w:rPr>
+        <w:fldChar w:fldCharType="end"/>
+      </w:r>
+      <w:r>
+        <w:t>.</w:t>
       </w:r>
       <w:r>
         <w:rPr>
@@ -35241,13 +35260,7 @@
     </w:p>
     <w:p>
       <w:pPr>
-        <w:pStyle w:val="ListParagraph"/>
-        <w:numPr>
-          <w:ilvl w:val="0"/>
-          <w:numId w:val="17"/>
-        </w:numPr>
-        <w:ind w:left="567"/>
-        <w:jc w:val="both"/>
+        <w:pStyle w:val="Heading3"/>
       </w:pPr>
       <w:r>
         <w:t>Mengurangi Halusinasi</w:t>
@@ -35277,7 +35290,6 @@
         <w:jc w:val="both"/>
       </w:pPr>
       <w:r>
-        <w:lastRenderedPageBreak/>
         <w:t>Metrik kualitas linguistik seperti ROUGE dan BLEU</w:t>
       </w:r>
       <w:r>
@@ -35295,6 +35307,7 @@
         <w:jc w:val="both"/>
       </w:pPr>
       <w:r>
+        <w:lastRenderedPageBreak/>
         <w:t>Metrik validitas konten, yaitu berbasis IE, berbasis QA, dan berbasis NLI</w:t>
       </w:r>
       <w:r>
@@ -35304,7 +35317,7 @@
         <w:fldChar w:fldCharType="begin" w:fldLock="1"/>
       </w:r>
       <w:r>
-        <w:instrText>ADDIN CSL_CITATION {"citationItems":[{"id":"ITEM-1","itemData":{"abstract":"Large Language Models (LLMs) have drawn a lot of attention due to their strong performance on a wide range of natural language tasks, since the release of ChatGPT in November 2022. LLMs' ability of general-purpose language understanding and generation is acquired by training billions of model's parameters on massive amounts of text data, as predicted by scaling laws \\cite{kaplan2020scaling,hoffmann2022training}. The research area of LLMs, while very recent, is evolving rapidly in many different ways. In this paper, we review some of the most prominent LLMs, including three popular LLM families (GPT, LLaMA, PaLM), and discuss their characteristics, contributions and limitations. We also give an overview of techniques developed to build, and augment LLMs. We then survey popular datasets prepared for LLM training, fine-tuning, and evaluation, review widely used LLM evaluation metrics, and compare the performance of several popular LLMs on a set of representative benchmarks. Finally, we conclude the paper by discussing open challenges and future research directions.","author":[{"dropping-particle":"","family":"Minaee","given":"Shervin","non-dropping-particle":"","parse-names":false,"suffix":""},{"dropping-particle":"","family":"Mikolov","given":"Tomas","non-dropping-particle":"","parse-names":false,"suffix":""},{"dropping-particle":"","family":"Nikzad","given":"Narjes","non-dropping-particle":"","parse-names":false,"suffix":""},{"dropping-particle":"","family":"Chenaghlu","given":"Meysam","non-dropping-particle":"","parse-names":false,"suffix":""},{"dropping-particle":"","family":"Socher","given":"Richard","non-dropping-particle":"","parse-names":false,"suffix":""},{"dropping-particle":"","family":"Amatriain","given":"Xavier","non-dropping-particle":"","parse-names":false,"suffix":""},{"dropping-particle":"","family":"Gao","given":"Jianfeng","non-dropping-particle":"","parse-names":false,"suffix":""}],"id":"ITEM-1","issued":{"date-parts":[["2024"]]},"title":"Large Language Models: A Survey","type":"article-journal"},"uris":["http://www.mendeley.com/documents/?uuid=0ba2f422-9aaf-4dd7-a117-87e4770e785a"]}],"mendeley":{"formattedCitation":"(Minaee et al., 2024)","plainTextFormattedCitation":"(Minaee et al., 2024)"},"properties":{"noteIndex":0},"schema":"https://github.com/citation-style-language/schema/raw/master/csl-citation.json"}</w:instrText>
+        <w:instrText>ADDIN CSL_CITATION {"citationItems":[{"id":"ITEM-1","itemData":{"abstract":"Large Language Models (LLMs) have drawn a lot of attention due to their strong performance on a wide range of natural language tasks, since the release of ChatGPT in November 2022. LLMs' ability of general-purpose language understanding and generation is acquired by training billions of model's parameters on massive amounts of text data, as predicted by scaling laws \\cite{kaplan2020scaling,hoffmann2022training}. The research area of LLMs, while very recent, is evolving rapidly in many different ways. In this paper, we review some of the most prominent LLMs, including three popular LLM families (GPT, LLaMA, PaLM), and discuss their characteristics, contributions and limitations. We also give an overview of techniques developed to build, and augment LLMs. We then survey popular datasets prepared for LLM training, fine-tuning, and evaluation, review widely used LLM evaluation metrics, and compare the performance of several popular LLMs on a set of representative benchmarks. Finally, we conclude the paper by discussing open challenges and future research directions.","author":[{"dropping-particle":"","family":"Minaee","given":"Shervin","non-dropping-particle":"","parse-names":false,"suffix":""},{"dropping-particle":"","family":"Mikolov","given":"Tomas","non-dropping-particle":"","parse-names":false,"suffix":""},{"dropping-particle":"","family":"Nikzad","given":"Narjes","non-dropping-particle":"","parse-names":false,"suffix":""},{"dropping-particle":"","family":"Chenaghlu","given":"Meysam","non-dropping-particle":"","parse-names":false,"suffix":""},{"dropping-particle":"","family":"Socher","given":"Richard","non-dropping-particle":"","parse-names":false,"suffix":""},{"dropping-particle":"","family":"Amatriain","given":"Xavier","non-dropping-particle":"","parse-names":false,"suffix":""},{"dropping-particle":"","family":"Gao","given":"Jianfeng","non-dropping-particle":"","parse-names":false,"suffix":""}],"id":"ITEM-1","issued":{"date-parts":[["2024"]]},"title":"Large Language Models: A Survey","type":"article-journal"},"uris":["http://www.mendeley.com/documents/?uuid=0ba2f422-9aaf-4dd7-a117-87e4770e785a","http://www.mendeley.com/documents/?uuid=0cbe924e-108c-4480-9942-d3245fc644e5"]}],"mendeley":{"formattedCitation":"(Minaee et al., 2024)","plainTextFormattedCitation":"(Minaee et al., 2024)","previouslyFormattedCitation":"(Minaee et al., 2024)"},"properties":{"noteIndex":0},"schema":"https://github.com/citation-style-language/schema/raw/master/csl-citation.json"}</w:instrText>
       </w:r>
       <w:r>
         <w:fldChar w:fldCharType="separate"/>
@@ -35344,6 +35357,30 @@
         <w:t xml:space="preserve"> untuk memeriksa keakuratan fakta individu</w:t>
       </w:r>
       <w:r>
+        <w:rPr>
+          <w:lang w:val="id-ID"/>
+        </w:rPr>
+        <w:t xml:space="preserve"> </w:t>
+      </w:r>
+      <w:r>
+        <w:fldChar w:fldCharType="begin" w:fldLock="1"/>
+      </w:r>
+      <w:r>
+        <w:instrText>ADDIN CSL_CITATION {"citationItems":[{"id":"ITEM-1","itemData":{"URL":"https://www.lakera.ai/blog/guide-to-hallucinations-in-large-language-models#:~:text=Mitigating hallucinations in LLMs involves,implement various product design strategies","accessed":{"date-parts":[["2024","8","13"]]},"author":[{"dropping-particle":"","family":"Deval","given":"Shah","non-dropping-particle":"","parse-names":false,"suffix":""}],"id":"ITEM-1","issued":{"date-parts":[["2023"]]},"title":"The Beginner’s Guide to Hallucinations in Large Language Models","type":"webpage"},"uris":["http://www.mendeley.com/documents/?uuid=29b9f5b7-b422-4d0e-95eb-7e970c064282"]}],"mendeley":{"formattedCitation":"(Deval, 2023)","plainTextFormattedCitation":"(Deval, 2023)","previouslyFormattedCitation":"(Deval, 2023)"},"properties":{"noteIndex":0},"schema":"https://github.com/citation-style-language/schema/raw/master/csl-citation.json"}</w:instrText>
+      </w:r>
+      <w:r>
+        <w:fldChar w:fldCharType="separate"/>
+      </w:r>
+      <w:r>
+        <w:rPr>
+          <w:noProof/>
+        </w:rPr>
+        <w:t>(Deval, 2023)</w:t>
+      </w:r>
+      <w:r>
+        <w:fldChar w:fldCharType="end"/>
+      </w:r>
+      <w:r>
         <w:t>.</w:t>
       </w:r>
     </w:p>
@@ -35357,23 +35394,12 @@
     </w:p>
     <w:p>
       <w:pPr>
-        <w:pStyle w:val="ListParagraph"/>
-        <w:numPr>
-          <w:ilvl w:val="0"/>
-          <w:numId w:val="17"/>
-        </w:numPr>
-        <w:spacing w:before="240"/>
-        <w:ind w:left="567"/>
-        <w:jc w:val="both"/>
+        <w:pStyle w:val="Heading3"/>
       </w:pPr>
       <w:r>
         <w:t xml:space="preserve">Metode </w:t>
       </w:r>
       <w:r>
-        <w:rPr>
-          <w:i/>
-          <w:iCs w:val="0"/>
-        </w:rPr>
         <w:t>Retrieval-Augmented Generation</w:t>
       </w:r>
       <w:r>
@@ -35426,7 +35452,47 @@
         <w:t xml:space="preserve">terus </w:t>
       </w:r>
       <w:r>
-        <w:t>dieksplorasi untuk memperkuat kemampuan model dalam memberikan informasi yang tepat dan relevan.</w:t>
+        <w:t>dieksplorasi untuk memperkuat kemampuan model dalam memberikan informasi yang tepat dan relevan</w:t>
+      </w:r>
+      <w:r>
+        <w:rPr>
+          <w:lang w:val="id-ID"/>
+        </w:rPr>
+        <w:t xml:space="preserve"> </w:t>
+      </w:r>
+      <w:r>
+        <w:rPr>
+          <w:lang w:val="id-ID"/>
+        </w:rPr>
+        <w:fldChar w:fldCharType="begin" w:fldLock="1"/>
+      </w:r>
+      <w:r>
+        <w:rPr>
+          <w:lang w:val="id-ID"/>
+        </w:rPr>
+        <w:instrText>ADDIN CSL_CITATION {"citationItems":[{"id":"ITEM-1","itemData":{"URL":"https://www.lakera.ai/blog/guide-to-hallucinations-in-large-language-models#:~:text=Mitigating hallucinations in LLMs involves,implement various product design strategies","accessed":{"date-parts":[["2024","8","13"]]},"author":[{"dropping-particle":"","family":"Deval","given":"Shah","non-dropping-particle":"","parse-names":false,"suffix":""}],"id":"ITEM-1","issued":{"date-parts":[["2023"]]},"title":"The Beginner’s Guide to Hallucinations in Large Language Models","type":"webpage"},"uris":["http://www.mendeley.com/documents/?uuid=29b9f5b7-b422-4d0e-95eb-7e970c064282"]}],"mendeley":{"formattedCitation":"(Deval, 2023)","plainTextFormattedCitation":"(Deval, 2023)"},"properties":{"noteIndex":0},"schema":"https://github.com/citation-style-language/schema/raw/master/csl-citation.json"}</w:instrText>
+      </w:r>
+      <w:r>
+        <w:rPr>
+          <w:lang w:val="id-ID"/>
+        </w:rPr>
+        <w:fldChar w:fldCharType="separate"/>
+      </w:r>
+      <w:r>
+        <w:rPr>
+          <w:noProof/>
+          <w:lang w:val="id-ID"/>
+        </w:rPr>
+        <w:t>(Deval, 2023)</w:t>
+      </w:r>
+      <w:r>
+        <w:rPr>
+          <w:lang w:val="id-ID"/>
+        </w:rPr>
+        <w:fldChar w:fldCharType="end"/>
+      </w:r>
+      <w:r>
+        <w:t>.</w:t>
       </w:r>
     </w:p>
     <w:p>
@@ -35438,13 +35504,7 @@
     </w:p>
     <w:p>
       <w:pPr>
-        <w:pStyle w:val="ListParagraph"/>
-        <w:numPr>
-          <w:ilvl w:val="0"/>
-          <w:numId w:val="13"/>
-        </w:numPr>
-        <w:ind w:left="567"/>
-        <w:jc w:val="both"/>
+        <w:pStyle w:val="Heading3"/>
       </w:pPr>
       <w:r>
         <w:t>Pengaruh GPU dalam Implementasi</w:t>
@@ -35530,203 +35590,126 @@
         <w:spacing w:line="360" w:lineRule="auto"/>
         <w:ind w:firstLine="432"/>
         <w:jc w:val="both"/>
-      </w:pPr>
-      <w:r>
-        <w:t xml:space="preserve">Chatbot USK telah berhasil dibuat dengan memanfaatkan model sumber terbuka Mistral 7B dengan melakukan 2 metode yaitu </w:t>
-      </w:r>
-      <w:r>
-        <w:rPr>
-          <w:i/>
-          <w:iCs w:val="0"/>
-        </w:rPr>
-        <w:t>Fine-tuning</w:t>
-      </w:r>
-      <w:r>
-        <w:rPr>
-          <w:i/>
-          <w:iCs w:val="0"/>
-        </w:rPr>
-        <w:t xml:space="preserve"> </w:t>
-      </w:r>
-      <w:r>
-        <w:t xml:space="preserve">dan </w:t>
-      </w:r>
-      <w:r>
-        <w:rPr>
-          <w:i/>
-          <w:iCs w:val="0"/>
-          <w:lang w:val="en-US"/>
-        </w:rPr>
-        <w:t>Retrieval Augmented Generation</w:t>
-      </w:r>
-      <w:r>
-        <w:rPr>
-          <w:i/>
-          <w:iCs w:val="0"/>
-          <w:lang w:val="en-US"/>
-        </w:rPr>
-        <w:t xml:space="preserve"> </w:t>
-      </w:r>
-      <w:r>
-        <w:rPr>
-          <w:lang w:val="en-US"/>
-        </w:rPr>
-        <w:t>(RAG)</w:t>
-      </w:r>
-      <w:r>
-        <w:rPr>
-          <w:lang w:val="en-US"/>
-        </w:rPr>
-        <w:t xml:space="preserve"> </w:t>
-      </w:r>
-      <w:proofErr w:type="gramStart"/>
-      <w:r>
-        <w:rPr>
-          <w:lang w:val="en-US"/>
-        </w:rPr>
-        <w:t>sehingga  menghasilkan</w:t>
-      </w:r>
-      <w:proofErr w:type="gramEnd"/>
-      <w:r>
-        <w:rPr>
-          <w:lang w:val="en-US"/>
-        </w:rPr>
-        <w:t xml:space="preserve"> model baru yang dinamai</w:t>
-      </w:r>
-      <w:r>
-        <w:rPr>
-          <w:lang w:val="en-US"/>
-        </w:rPr>
-        <w:t xml:space="preserve"> </w:t>
-      </w:r>
-      <w:r>
-        <w:t>USK Mistral 7B</w:t>
-      </w:r>
-      <w:r>
-        <w:rPr>
-          <w:lang w:val="en-US"/>
-        </w:rPr>
-        <w:t xml:space="preserve">. Dengan memanfaatkan </w:t>
-      </w:r>
-      <w:r>
-        <w:rPr>
-          <w:i/>
-          <w:iCs w:val="0"/>
-          <w:lang w:val="en-US"/>
-        </w:rPr>
-        <w:t>Librar</w:t>
-      </w:r>
-      <w:r>
-        <w:rPr>
-          <w:i/>
-          <w:iCs w:val="0"/>
-          <w:lang w:val="en-US"/>
-        </w:rPr>
-        <w:t>y</w:t>
-      </w:r>
-      <w:r>
-        <w:rPr>
-          <w:lang w:val="en-US"/>
-        </w:rPr>
-        <w:t xml:space="preserve"> python Gradio UI, Chatbot USK dapat digunakan oleh pengguna dengan tampilan yang menarik.</w:t>
-      </w:r>
-      <w:r>
-        <w:rPr>
-          <w:lang w:val="en-US"/>
-        </w:rPr>
-        <w:t xml:space="preserve"> Terdapat perbedaan pada 2 metode dimana </w:t>
-      </w:r>
-      <w:r>
-        <w:t xml:space="preserve">metode </w:t>
-      </w:r>
-      <w:r>
-        <w:rPr>
-          <w:i/>
-          <w:iCs w:val="0"/>
-        </w:rPr>
-        <w:t>f</w:t>
-      </w:r>
-      <w:r>
-        <w:rPr>
-          <w:i/>
-          <w:iCs w:val="0"/>
-        </w:rPr>
-        <w:t>ine-tuning</w:t>
-      </w:r>
-      <w:r>
-        <w:rPr>
-          <w:i/>
-          <w:iCs w:val="0"/>
-        </w:rPr>
-        <w:t xml:space="preserve"> </w:t>
-      </w:r>
-      <w:r>
-        <w:t xml:space="preserve">membutuhkan waktu </w:t>
-      </w:r>
-      <w:r>
-        <w:rPr>
-          <w:i/>
-          <w:iCs w:val="0"/>
-        </w:rPr>
-        <w:t>training</w:t>
-      </w:r>
-      <w:r>
-        <w:rPr>
-          <w:i/>
-          <w:iCs w:val="0"/>
-        </w:rPr>
-        <w:t xml:space="preserve"> </w:t>
-      </w:r>
-      <w:r>
-        <w:t xml:space="preserve">yang banyak </w:t>
-      </w:r>
-      <w:r>
-        <w:t>untuk</w:t>
-      </w:r>
-      <w:r>
-        <w:t xml:space="preserve"> dapat menghasilkan model </w:t>
-      </w:r>
-      <w:r>
-        <w:t xml:space="preserve">baru </w:t>
-      </w:r>
-      <w:r>
-        <w:t xml:space="preserve">dengan tugas tertentu, sedangkan </w:t>
-      </w:r>
-      <w:r>
-        <w:t xml:space="preserve">metode </w:t>
-      </w:r>
-      <w:r>
-        <w:t>RAG dapat dimanfaatkan</w:t>
-      </w:r>
-      <w:r>
-        <w:t xml:space="preserve"> dengan</w:t>
-      </w:r>
-      <w:r>
-        <w:t xml:space="preserve"> lebih baik karena cukup dengan menyediakan </w:t>
-      </w:r>
-      <w:r>
-        <w:t xml:space="preserve">data </w:t>
-      </w:r>
-      <w:r>
-        <w:rPr>
-          <w:lang w:val="en-US"/>
-        </w:rPr>
-        <w:t>eksternal dalam format</w:t>
-      </w:r>
-      <w:r>
-        <w:t xml:space="preserve"> .pdf </w:t>
-      </w:r>
-      <w:r>
-        <w:t>agar model dapat</w:t>
-      </w:r>
-      <w:r>
-        <w:t xml:space="preserve"> memberikan </w:t>
-      </w:r>
-      <w:r>
-        <w:t>jawaban</w:t>
-      </w:r>
-      <w:r>
-        <w:t xml:space="preserve">. </w:t>
+        <w:rPr>
+          <w:highlight w:val="yellow"/>
+          <w:lang w:val="id-ID"/>
+        </w:rPr>
+      </w:pPr>
+      <w:r>
+        <w:rPr>
+          <w:highlight w:val="yellow"/>
+          <w:lang w:val="id-ID"/>
+        </w:rPr>
+        <w:t xml:space="preserve">Dengan </w:t>
+      </w:r>
+      <w:r>
+        <w:rPr>
+          <w:highlight w:val="yellow"/>
+          <w:lang w:val="id-ID"/>
+        </w:rPr>
+        <w:t xml:space="preserve">hadirnya </w:t>
+      </w:r>
+      <w:r>
+        <w:rPr>
+          <w:highlight w:val="yellow"/>
+        </w:rPr>
+        <w:t xml:space="preserve">Chatbot </w:t>
+      </w:r>
+      <w:r>
+        <w:rPr>
+          <w:highlight w:val="yellow"/>
+          <w:lang w:val="id-ID"/>
+        </w:rPr>
+        <w:t xml:space="preserve">AI </w:t>
+      </w:r>
+      <w:r>
+        <w:rPr>
+          <w:highlight w:val="yellow"/>
+        </w:rPr>
+        <w:t>USK</w:t>
+      </w:r>
+      <w:r>
+        <w:rPr>
+          <w:highlight w:val="yellow"/>
+          <w:lang w:val="id-ID"/>
+        </w:rPr>
+        <w:t xml:space="preserve"> dih</w:t>
+      </w:r>
+      <w:r>
+        <w:rPr>
+          <w:highlight w:val="yellow"/>
+          <w:lang w:val="id-ID"/>
+        </w:rPr>
+        <w:t>a</w:t>
+      </w:r>
+      <w:r>
+        <w:rPr>
+          <w:highlight w:val="yellow"/>
+          <w:lang w:val="id-ID"/>
+        </w:rPr>
+        <w:t>rapkan dapat membantu m</w:t>
+      </w:r>
+      <w:r>
+        <w:rPr>
+          <w:highlight w:val="yellow"/>
+          <w:lang w:val="id-ID"/>
+        </w:rPr>
+        <w:t xml:space="preserve">emberikan </w:t>
+      </w:r>
+      <w:r>
+        <w:rPr>
+          <w:highlight w:val="yellow"/>
+          <w:lang w:val="id-ID"/>
+        </w:rPr>
+        <w:t xml:space="preserve">pelayanan kepada calon mahasiswa baru dengan </w:t>
+      </w:r>
+      <w:r>
+        <w:rPr>
+          <w:highlight w:val="yellow"/>
+          <w:lang w:val="id-ID"/>
+        </w:rPr>
+        <w:t xml:space="preserve">menyediakan </w:t>
+      </w:r>
+      <w:r>
+        <w:rPr>
+          <w:highlight w:val="yellow"/>
+          <w:lang w:val="id-ID"/>
+        </w:rPr>
+        <w:t xml:space="preserve">informasi </w:t>
+      </w:r>
+      <w:r>
+        <w:rPr>
+          <w:highlight w:val="yellow"/>
+          <w:lang w:val="id-ID"/>
+        </w:rPr>
+        <w:t xml:space="preserve">akademik </w:t>
+      </w:r>
+      <w:r>
+        <w:rPr>
+          <w:highlight w:val="yellow"/>
+          <w:lang w:val="id-ID"/>
+        </w:rPr>
+        <w:t>di USK</w:t>
+      </w:r>
+      <w:r>
+        <w:rPr>
+          <w:highlight w:val="yellow"/>
+          <w:lang w:val="id-ID"/>
+        </w:rPr>
+        <w:t xml:space="preserve">. Dengan </w:t>
+      </w:r>
+      <w:r>
+        <w:rPr>
+          <w:highlight w:val="yellow"/>
+        </w:rPr>
+        <w:t>Chatbot</w:t>
+      </w:r>
+      <w:r>
+        <w:rPr>
+          <w:highlight w:val="yellow"/>
+          <w:lang w:val="id-ID"/>
+        </w:rPr>
+        <w:t xml:space="preserve"> AI USK ini dapat menjadi alternatif kepada mahasiswa dalam mengakses informasi akademik di USK.</w:t>
       </w:r>
     </w:p>
     <w:p>
@@ -35734,84 +35717,56 @@
         <w:spacing w:line="360" w:lineRule="auto"/>
         <w:ind w:firstLine="432"/>
         <w:jc w:val="both"/>
-      </w:pPr>
-      <w:r>
-        <w:rPr>
-          <w:i/>
-          <w:iCs w:val="0"/>
-        </w:rPr>
-        <w:t>Fine-tuning</w:t>
-      </w:r>
-      <w:r>
-        <w:rPr>
-          <w:i/>
-          <w:iCs w:val="0"/>
-        </w:rPr>
-        <w:t xml:space="preserve"> </w:t>
-      </w:r>
-      <w:r>
-        <w:t xml:space="preserve">pada model </w:t>
-      </w:r>
-      <w:r>
-        <w:t xml:space="preserve">Mistral 7B </w:t>
-      </w:r>
-      <w:r>
-        <w:t xml:space="preserve">menjadi USK Mistral 7B </w:t>
-      </w:r>
-      <w:r>
-        <w:t>meme</w:t>
-      </w:r>
-      <w:r>
-        <w:t>rlukan banyak data sehingga dapat menghasilkan LLM yang lebih baik dalam menjawab pertanyaan terkait sistem perkuliahan dan penerimaan mahasiswa baru di USK</w:t>
-      </w:r>
-      <w:r>
-        <w:t>.</w:t>
-      </w:r>
-      <w:r>
-        <w:t xml:space="preserve"> Dan membutuhkan waktu yang lama lebih kurang 2 jam untuk mendapatkan model hasil </w:t>
-      </w:r>
-      <w:r>
-        <w:rPr>
-          <w:i/>
-          <w:iCs w:val="0"/>
-        </w:rPr>
-        <w:t>fine</w:t>
-      </w:r>
-      <w:r>
-        <w:rPr>
-          <w:i/>
-          <w:iCs w:val="0"/>
-        </w:rPr>
-        <w:t>-</w:t>
-      </w:r>
-      <w:r>
-        <w:rPr>
-          <w:i/>
-          <w:iCs w:val="0"/>
-        </w:rPr>
-        <w:t>tuning</w:t>
-      </w:r>
-      <w:r>
-        <w:rPr>
-          <w:i/>
-          <w:iCs w:val="0"/>
-        </w:rPr>
-        <w:t xml:space="preserve"> </w:t>
-      </w:r>
-      <w:r>
-        <w:t>dengan</w:t>
-      </w:r>
-      <w:r>
-        <w:t xml:space="preserve"> dataset</w:t>
-      </w:r>
-      <w:r>
-        <w:rPr>
+        <w:rPr>
+          <w:highlight w:val="yellow"/>
           <w:lang w:val="id-ID"/>
         </w:rPr>
-        <w:t xml:space="preserve"> </w:t>
-      </w:r>
-      <w:r>
-        <w:t>sebanyak 20 data pertanyaan dan jawaban.</w:t>
+      </w:pPr>
+      <w:r>
+        <w:rPr>
+          <w:highlight w:val="yellow"/>
+          <w:lang w:val="id-ID"/>
+        </w:rPr>
+        <w:t>Chatbot AI USK ini dapat menjadi alternatif selain W</w:t>
+      </w:r>
+      <w:r>
+        <w:rPr>
+          <w:highlight w:val="yellow"/>
+        </w:rPr>
+        <w:t>ebsite USK</w:t>
+      </w:r>
+      <w:r>
+        <w:rPr>
+          <w:highlight w:val="yellow"/>
+          <w:lang w:val="id-ID"/>
+        </w:rPr>
+        <w:t xml:space="preserve"> dalam </w:t>
+      </w:r>
+      <w:r>
+        <w:rPr>
+          <w:highlight w:val="yellow"/>
+        </w:rPr>
+        <w:t xml:space="preserve">menyediakan informasi mengenai </w:t>
+      </w:r>
+      <w:r>
+        <w:rPr>
+          <w:highlight w:val="yellow"/>
+          <w:lang w:val="id-ID"/>
+        </w:rPr>
+        <w:t xml:space="preserve">pelayanan akademik </w:t>
+      </w:r>
+      <w:r>
+        <w:rPr>
+          <w:highlight w:val="yellow"/>
+        </w:rPr>
+        <w:t>dan detail penerimaan mahasiswa baru di</w:t>
+      </w:r>
+      <w:r>
+        <w:rPr>
+          <w:highlight w:val="yellow"/>
+          <w:lang w:val="id-ID"/>
+        </w:rPr>
+        <w:t xml:space="preserve"> USK.</w:t>
       </w:r>
     </w:p>
     <w:p>
@@ -35819,576 +35774,104 @@
         <w:spacing w:line="360" w:lineRule="auto"/>
         <w:ind w:firstLine="432"/>
         <w:jc w:val="both"/>
-      </w:pPr>
-      <w:r>
-        <w:t xml:space="preserve">Metode </w:t>
+        <w:rPr>
+          <w:lang w:val="id-ID"/>
+        </w:rPr>
+      </w:pPr>
+      <w:r>
+        <w:rPr>
+          <w:highlight w:val="yellow"/>
+        </w:rPr>
+        <w:t>Chatbot USK</w:t>
+      </w:r>
+      <w:r>
+        <w:rPr>
+          <w:highlight w:val="yellow"/>
+          <w:lang w:val="id-ID"/>
+        </w:rPr>
+        <w:t xml:space="preserve"> dibangun dengan memanfaatkan </w:t>
+      </w:r>
+      <w:r>
+        <w:rPr>
+          <w:highlight w:val="yellow"/>
+          <w:lang w:val="id-ID"/>
+        </w:rPr>
+        <w:t>m</w:t>
+      </w:r>
+      <w:r>
+        <w:rPr>
+          <w:highlight w:val="yellow"/>
+          <w:lang w:val="id-ID"/>
+        </w:rPr>
+        <w:t xml:space="preserve">odel </w:t>
+      </w:r>
+      <w:r>
+        <w:rPr>
+          <w:highlight w:val="yellow"/>
+          <w:lang w:val="id-ID"/>
+        </w:rPr>
+        <w:t xml:space="preserve">bahasa besar (LLM) </w:t>
+      </w:r>
+      <w:r>
+        <w:rPr>
+          <w:highlight w:val="yellow"/>
+          <w:lang w:val="id-ID"/>
+        </w:rPr>
+        <w:t>AI</w:t>
+      </w:r>
+      <w:r>
+        <w:rPr>
+          <w:highlight w:val="yellow"/>
+          <w:lang w:val="id-ID"/>
+        </w:rPr>
+        <w:t xml:space="preserve"> Mistral 7B dengan menggunakan Metode </w:t>
       </w:r>
       <w:r>
         <w:rPr>
           <w:i/>
           <w:iCs w:val="0"/>
-          <w:lang w:val="en-US"/>
-        </w:rPr>
-        <w:t>Retrieval Augmented Generation</w:t>
+          <w:highlight w:val="yellow"/>
+          <w:lang w:val="id-ID"/>
+        </w:rPr>
+        <w:t xml:space="preserve">fine-tuning </w:t>
+      </w:r>
+      <w:r>
+        <w:rPr>
+          <w:highlight w:val="yellow"/>
+          <w:lang w:val="id-ID"/>
+        </w:rPr>
+        <w:t xml:space="preserve">dan RAG. Chatbot ini berbasis website yang dibangun menggunakan </w:t>
       </w:r>
       <w:r>
         <w:rPr>
           <w:i/>
           <w:iCs w:val="0"/>
-          <w:lang w:val="en-US"/>
-        </w:rPr>
-        <w:t xml:space="preserve"> </w:t>
-      </w:r>
-      <w:r>
-        <w:rPr>
-          <w:lang w:val="en-US"/>
-        </w:rPr>
-        <w:t>(RAG)</w:t>
-      </w:r>
-      <w:r>
-        <w:rPr>
-          <w:lang w:val="en-US"/>
-        </w:rPr>
-        <w:t xml:space="preserve"> mengatasi </w:t>
-      </w:r>
-      <w:r>
-        <w:rPr>
-          <w:lang w:val="en-US"/>
-        </w:rPr>
-        <w:t>batas</w:t>
-      </w:r>
-      <w:r>
-        <w:rPr>
-          <w:lang w:val="en-US"/>
-        </w:rPr>
-        <w:t>an</w:t>
-      </w:r>
-      <w:r>
-        <w:rPr>
-          <w:lang w:val="en-US"/>
-        </w:rPr>
-        <w:t xml:space="preserve"> </w:t>
-      </w:r>
-      <w:r>
-        <w:rPr>
-          <w:lang w:val="en-US"/>
-        </w:rPr>
-        <w:t xml:space="preserve">pada </w:t>
-      </w:r>
-      <w:r>
-        <w:rPr>
-          <w:lang w:val="en-US"/>
-        </w:rPr>
-        <w:t xml:space="preserve">AI generatif </w:t>
-      </w:r>
-      <w:r>
-        <w:rPr>
-          <w:lang w:val="en-US"/>
-        </w:rPr>
-        <w:t xml:space="preserve">ketika </w:t>
-      </w:r>
-      <w:r>
-        <w:rPr>
-          <w:lang w:val="en-US"/>
-        </w:rPr>
-        <w:t xml:space="preserve">memerlukan informasi yang berada di luar korpus pelatihan LLM, </w:t>
-      </w:r>
-      <w:r>
-        <w:rPr>
-          <w:lang w:val="en-US"/>
-        </w:rPr>
-        <w:t>sehingga dengan metode ini akan</w:t>
-      </w:r>
-      <w:r>
-        <w:rPr>
-          <w:lang w:val="en-US"/>
-        </w:rPr>
-        <w:t xml:space="preserve"> </w:t>
-      </w:r>
-      <w:r>
-        <w:rPr>
-          <w:lang w:val="en-US"/>
-        </w:rPr>
-        <w:t xml:space="preserve">menghindari LLM yang akan menghasilkan teks yang tidak akurat, </w:t>
-      </w:r>
-      <w:r>
-        <w:rPr>
-          <w:lang w:val="en-US"/>
-        </w:rPr>
-        <w:t>halusinasi, atau pembelokan</w:t>
-      </w:r>
-      <w:r>
-        <w:rPr>
-          <w:lang w:val="en-US"/>
-        </w:rPr>
-        <w:t xml:space="preserve"> pada saat memberikan jawaban dari pertanyaan yang diberikan. Metode RAG ini</w:t>
-      </w:r>
-      <w:r>
-        <w:rPr>
-          <w:lang w:val="en-US"/>
-        </w:rPr>
-        <w:t xml:space="preserve"> dapat digunakan untuk menghasilkan jawaban dengan lebih cepat </w:t>
-      </w:r>
-      <w:r>
-        <w:rPr>
-          <w:lang w:val="en-US"/>
-        </w:rPr>
-        <w:t>karena</w:t>
-      </w:r>
-      <w:r>
-        <w:rPr>
-          <w:lang w:val="en-US"/>
-        </w:rPr>
-        <w:t xml:space="preserve"> menggunakan data eksternal. Metode RAG </w:t>
-      </w:r>
-      <w:r>
-        <w:rPr>
-          <w:lang w:val="en-US"/>
-        </w:rPr>
-        <w:t xml:space="preserve">memungkinkan </w:t>
-      </w:r>
-      <w:r>
-        <w:rPr>
-          <w:lang w:val="en-US"/>
-        </w:rPr>
-        <w:t xml:space="preserve">model </w:t>
-      </w:r>
-      <w:r>
-        <w:rPr>
-          <w:lang w:val="en-US"/>
-        </w:rPr>
-        <w:t>untuk</w:t>
-      </w:r>
-      <w:r>
-        <w:rPr>
-          <w:lang w:val="en-US"/>
-        </w:rPr>
-        <w:t xml:space="preserve"> menghindari batasan </w:t>
-      </w:r>
-      <w:r>
-        <w:rPr>
-          <w:lang w:val="en-US"/>
-        </w:rPr>
-        <w:t xml:space="preserve">pada model </w:t>
-      </w:r>
-      <w:r>
-        <w:rPr>
-          <w:lang w:val="en-US"/>
-        </w:rPr>
-        <w:t>generative</w:t>
-      </w:r>
-      <w:r>
-        <w:rPr>
+          <w:highlight w:val="yellow"/>
           <w:lang w:val="id-ID"/>
         </w:rPr>
-        <w:t xml:space="preserve"> </w:t>
-      </w:r>
-      <w:r>
-        <w:rPr>
-          <w:lang w:val="en-US"/>
-        </w:rPr>
-        <w:t>AI</w:t>
-      </w:r>
-      <w:r>
-        <w:rPr>
-          <w:lang w:val="en-US"/>
-        </w:rPr>
-        <w:t>.</w:t>
-      </w:r>
-      <w:r>
-        <w:rPr>
-          <w:lang w:val="id-ID"/>
-        </w:rPr>
-        <w:t xml:space="preserve"> </w:t>
-      </w:r>
-      <w:r>
-        <w:t xml:space="preserve">Respon yang dihasilkan dengan metode </w:t>
-      </w:r>
-      <w:r>
-        <w:t xml:space="preserve">RAG </w:t>
-      </w:r>
-      <w:r>
-        <w:t xml:space="preserve">mampu menghasilkan </w:t>
-      </w:r>
-      <w:r>
-        <w:t xml:space="preserve">jawaban yang </w:t>
-      </w:r>
-      <w:r>
-        <w:t xml:space="preserve">cukup </w:t>
-      </w:r>
-      <w:r>
-        <w:t xml:space="preserve">baik </w:t>
-      </w:r>
-      <w:r>
-        <w:t>dengan melihat dari nilai ROUGE skor yang telah di uji</w:t>
-      </w:r>
-      <w:r>
-        <w:t>.</w:t>
-      </w:r>
-    </w:p>
-    <w:p>
-      <w:pPr>
-        <w:spacing w:line="360" w:lineRule="auto"/>
-        <w:ind w:firstLine="432"/>
-        <w:jc w:val="both"/>
-        <w:rPr>
-          <w:lang w:val="id-ID"/>
-        </w:rPr>
-      </w:pPr>
-      <w:r>
-        <w:rPr>
-          <w:lang w:val="en-US"/>
-        </w:rPr>
-        <w:t xml:space="preserve">Berdasarkan metrik teknik dan penilaian sumber daya komputasi yang </w:t>
+        <w:t>G</w:t>
       </w:r>
       <w:r>
         <w:rPr>
           <w:i/>
           <w:iCs w:val="0"/>
+          <w:highlight w:val="yellow"/>
           <w:lang w:val="id-ID"/>
         </w:rPr>
-        <w:t>open-source</w:t>
-      </w:r>
-      <w:r>
-        <w:rPr>
-          <w:lang w:val="en-US"/>
-        </w:rPr>
-        <w:t xml:space="preserve">, hal ini dapat </w:t>
-      </w:r>
-      <w:r>
-        <w:rPr>
+        <w:t>radio ui</w:t>
+      </w:r>
+      <w:r>
+        <w:rPr>
+          <w:highlight w:val="yellow"/>
           <w:lang w:val="id-ID"/>
         </w:rPr>
-        <w:t xml:space="preserve">disimpulkan </w:t>
+        <w:t>.</w:t>
       </w:r>
       <w:r>
         <w:rPr>
           <w:lang w:val="id-ID"/>
         </w:rPr>
-        <w:t xml:space="preserve">bahwa </w:t>
-      </w:r>
-      <w:r>
-        <w:rPr>
-          <w:lang w:val="id-ID"/>
-        </w:rPr>
-        <w:t xml:space="preserve">USK Mistral 7B </w:t>
-      </w:r>
-      <w:r>
-        <w:rPr>
-          <w:lang w:val="id-ID"/>
-        </w:rPr>
-        <w:t xml:space="preserve">memiliki </w:t>
-      </w:r>
-      <w:r>
-        <w:rPr>
-          <w:lang w:val="id-ID"/>
-        </w:rPr>
-        <w:t xml:space="preserve">potensi untuk diterapkan karena dengan </w:t>
-      </w:r>
-      <w:r>
-        <w:rPr>
-          <w:lang w:val="id-ID"/>
-        </w:rPr>
-        <w:t>konsumsi energi yang rendah</w:t>
-      </w:r>
-      <w:r>
-        <w:rPr>
-          <w:lang w:val="id-ID"/>
-        </w:rPr>
-        <w:t xml:space="preserve"> dapat menghasilkan respons yang memiliki skor ROUGE</w:t>
-      </w:r>
-      <w:r>
-        <w:rPr>
-          <w:lang w:val="en-US"/>
-        </w:rPr>
         <w:t xml:space="preserve"> </w:t>
-      </w:r>
-      <w:r>
-        <w:rPr>
-          <w:lang w:val="id-ID"/>
-        </w:rPr>
-        <w:t>&gt;5.</w:t>
-      </w:r>
-    </w:p>
-    <w:p>
-      <w:pPr>
-        <w:spacing w:line="360" w:lineRule="auto"/>
-        <w:ind w:firstLine="432"/>
-        <w:jc w:val="both"/>
-        <w:rPr>
-          <w:lang w:val="id-ID"/>
-        </w:rPr>
-      </w:pPr>
-      <w:r>
-        <w:rPr>
-          <w:lang w:val="en-US"/>
-        </w:rPr>
-        <w:lastRenderedPageBreak/>
-        <w:t xml:space="preserve">Dengan memanfaatkan </w:t>
-      </w:r>
-      <w:r>
-        <w:rPr>
-          <w:lang w:val="id-ID"/>
-        </w:rPr>
-        <w:t xml:space="preserve">LLM, khususnya </w:t>
-      </w:r>
-      <w:r>
-        <w:rPr>
-          <w:lang w:val="id-ID"/>
-        </w:rPr>
-        <w:t>Mistral 7B</w:t>
-      </w:r>
-      <w:r>
-        <w:rPr>
-          <w:lang w:val="id-ID"/>
-        </w:rPr>
-        <w:t xml:space="preserve"> memiliki potensi yang luar biasa</w:t>
-      </w:r>
-      <w:r>
-        <w:rPr>
-          <w:lang w:val="en-US"/>
-        </w:rPr>
-        <w:t xml:space="preserve"> dalam</w:t>
-      </w:r>
-      <w:r>
-        <w:rPr>
-          <w:lang w:val="id-ID"/>
-        </w:rPr>
-        <w:t xml:space="preserve"> </w:t>
-      </w:r>
-      <w:r>
-        <w:rPr>
-          <w:lang w:val="en-US"/>
-        </w:rPr>
-        <w:t>penerapann</w:t>
-      </w:r>
-      <w:r>
-        <w:rPr>
-          <w:lang w:val="en-US"/>
-        </w:rPr>
-        <w:t>y</w:t>
-      </w:r>
-      <w:r>
-        <w:rPr>
-          <w:lang w:val="en-US"/>
-        </w:rPr>
-        <w:t xml:space="preserve">a </w:t>
-      </w:r>
-      <w:r>
-        <w:rPr>
-          <w:lang w:val="en-US"/>
-        </w:rPr>
-        <w:t>di</w:t>
-      </w:r>
-      <w:r>
-        <w:rPr>
-          <w:lang w:val="en-US"/>
-        </w:rPr>
-        <w:t xml:space="preserve"> berbagai bidang seperti </w:t>
-      </w:r>
-      <w:r>
-        <w:rPr>
-          <w:lang w:val="id-ID"/>
-        </w:rPr>
-        <w:t xml:space="preserve">di bidang </w:t>
-      </w:r>
-      <w:r>
-        <w:rPr>
-          <w:lang w:val="id-ID"/>
-        </w:rPr>
-        <w:t xml:space="preserve">pelayanan </w:t>
-      </w:r>
-      <w:r>
-        <w:rPr>
-          <w:lang w:val="id-ID"/>
-        </w:rPr>
-        <w:t xml:space="preserve">akademik dan </w:t>
-      </w:r>
-      <w:r>
-        <w:rPr>
-          <w:lang w:val="id-ID"/>
-        </w:rPr>
-        <w:t>administras</w:t>
-      </w:r>
-      <w:r>
-        <w:rPr>
-          <w:lang w:val="id-ID"/>
-        </w:rPr>
-        <w:t>i</w:t>
-      </w:r>
-      <w:r>
-        <w:rPr>
-          <w:lang w:val="id-ID"/>
-        </w:rPr>
-        <w:t>. P</w:t>
-      </w:r>
-      <w:r>
-        <w:rPr>
-          <w:lang w:val="en-US"/>
-        </w:rPr>
-        <w:t>ada p</w:t>
-      </w:r>
-      <w:r>
-        <w:rPr>
-          <w:lang w:val="id-ID"/>
-        </w:rPr>
-        <w:t xml:space="preserve">enelitian </w:t>
-      </w:r>
-      <w:r>
-        <w:rPr>
-          <w:lang w:val="id-ID"/>
-        </w:rPr>
-        <w:t xml:space="preserve">ini </w:t>
-      </w:r>
-      <w:r>
-        <w:rPr>
-          <w:lang w:val="id-ID"/>
-        </w:rPr>
-        <w:t>menunjukkan bahwa dengan</w:t>
-      </w:r>
-      <w:r>
-        <w:rPr>
-          <w:lang w:val="id-ID"/>
-        </w:rPr>
-        <w:t xml:space="preserve"> </w:t>
-      </w:r>
-      <w:r>
-        <w:rPr>
-          <w:lang w:val="id-ID"/>
-        </w:rPr>
-        <w:t xml:space="preserve">pelatihan sejumlah kecil </w:t>
-      </w:r>
-      <w:r>
-        <w:rPr>
-          <w:lang w:val="id-ID"/>
-        </w:rPr>
-        <w:t>data informasi terkait akademik dan administrasi di USK</w:t>
-      </w:r>
-      <w:r>
-        <w:rPr>
-          <w:lang w:val="id-ID"/>
-        </w:rPr>
-        <w:t xml:space="preserve">, </w:t>
-      </w:r>
-      <w:r>
-        <w:rPr>
-          <w:lang w:val="id-ID"/>
-        </w:rPr>
-        <w:t xml:space="preserve">USK Mistral 7B </w:t>
-      </w:r>
-      <w:r>
-        <w:rPr>
-          <w:lang w:val="id-ID"/>
-        </w:rPr>
-        <w:t xml:space="preserve">mampu </w:t>
-      </w:r>
-      <w:r>
-        <w:rPr>
-          <w:lang w:val="id-ID"/>
-        </w:rPr>
-        <w:t>meresp</w:t>
-      </w:r>
-      <w:r>
-        <w:rPr>
-          <w:lang w:val="id-ID"/>
-        </w:rPr>
-        <w:t>o</w:t>
-      </w:r>
-      <w:r>
-        <w:rPr>
-          <w:lang w:val="id-ID"/>
-        </w:rPr>
-        <w:t>ns</w:t>
-      </w:r>
-      <w:r>
-        <w:rPr>
-          <w:lang w:val="id-ID"/>
-        </w:rPr>
-        <w:t xml:space="preserve"> </w:t>
-      </w:r>
-      <w:r>
-        <w:rPr>
-          <w:lang w:val="id-ID"/>
-        </w:rPr>
-        <w:t xml:space="preserve">berbagai </w:t>
-      </w:r>
-      <w:r>
-        <w:rPr>
-          <w:lang w:val="id-ID"/>
-        </w:rPr>
-        <w:t>pertanyaan</w:t>
-      </w:r>
-      <w:r>
-        <w:rPr>
-          <w:lang w:val="en-US"/>
-        </w:rPr>
-        <w:t xml:space="preserve"> dengan baik</w:t>
-      </w:r>
-      <w:r>
-        <w:rPr>
-          <w:lang w:val="id-ID"/>
-        </w:rPr>
-        <w:t xml:space="preserve">. Kinerja LLM yang mengesankan seperti </w:t>
-      </w:r>
-      <w:r>
-        <w:rPr>
-          <w:lang w:val="id-ID"/>
-        </w:rPr>
-        <w:t xml:space="preserve">Mistral 7B </w:t>
-      </w:r>
-      <w:r>
-        <w:rPr>
-          <w:lang w:val="id-ID"/>
-        </w:rPr>
-        <w:t xml:space="preserve">menyoroti kemampuannya sebagai </w:t>
-      </w:r>
-      <w:r>
-        <w:rPr>
-          <w:lang w:val="id-ID"/>
-        </w:rPr>
-        <w:t xml:space="preserve">suatu </w:t>
-      </w:r>
-      <w:r>
-        <w:rPr>
-          <w:lang w:val="id-ID"/>
-        </w:rPr>
-        <w:t>alat yang</w:t>
-      </w:r>
-      <w:r>
-        <w:rPr>
-          <w:lang w:val="id-ID"/>
-        </w:rPr>
-        <w:t xml:space="preserve"> </w:t>
-      </w:r>
-      <w:r>
-        <w:rPr>
-          <w:lang w:val="id-ID"/>
-        </w:rPr>
-        <w:t xml:space="preserve">ampuh untuk membantu </w:t>
-      </w:r>
-      <w:r>
-        <w:rPr>
-          <w:lang w:val="id-ID"/>
-        </w:rPr>
-        <w:t xml:space="preserve">Mahasiswa </w:t>
-      </w:r>
-      <w:r>
-        <w:rPr>
-          <w:lang w:val="id-ID"/>
-        </w:rPr>
-        <w:t xml:space="preserve">dalam </w:t>
-      </w:r>
-      <w:r>
-        <w:rPr>
-          <w:lang w:val="id-ID"/>
-        </w:rPr>
-        <w:t>mendapatkan informasi di USK</w:t>
-      </w:r>
-      <w:r>
-        <w:rPr>
-          <w:lang w:val="id-ID"/>
-        </w:rPr>
-        <w:t xml:space="preserve">. </w:t>
       </w:r>
     </w:p>
     <w:p>
@@ -37139,7 +36622,7 @@
         <w:rPr>
           <w:noProof/>
         </w:rPr>
-        <w:t xml:space="preserve">diskominfo.kedirikab.go.id. (2023). </w:t>
+        <w:t xml:space="preserve">Deval, S. (2023). </w:t>
       </w:r>
       <w:r>
         <w:rPr>
@@ -37147,13 +36630,13 @@
           <w:iCs w:val="0"/>
           <w:noProof/>
         </w:rPr>
-        <w:t>Apa itu bahasa Python?</w:t>
-      </w:r>
-      <w:r>
-        <w:rPr>
-          <w:noProof/>
-        </w:rPr>
-        <w:t xml:space="preserve"> Diskominfo.Kedirikab.Go.Id. https://diskominfo.kedirikab.go.id/baca/apa-itu-bahasa-python</w:t>
+        <w:t>The Beginner’s Guide to Hallucinations in Large Language Models</w:t>
+      </w:r>
+      <w:r>
+        <w:rPr>
+          <w:noProof/>
+        </w:rPr>
+        <w:t>. https://www.lakera.ai/blog/guide-to-hallucinations-in-large-language-models#:~:text=Mitigating hallucinations in LLMs involves,implement various product design strategies</w:t>
       </w:r>
     </w:p>
     <w:p>
@@ -37169,7 +36652,7 @@
         <w:rPr>
           <w:noProof/>
         </w:rPr>
-        <w:t xml:space="preserve">docs.llamaindex.ai. (2023). </w:t>
+        <w:t xml:space="preserve">diskominfo.kedirikab.go.id. (2023). </w:t>
       </w:r>
       <w:r>
         <w:rPr>
@@ -37177,13 +36660,13 @@
           <w:iCs w:val="0"/>
           <w:noProof/>
         </w:rPr>
-        <w:t>High-Level Concepts</w:t>
-      </w:r>
-      <w:r>
-        <w:rPr>
-          <w:noProof/>
-        </w:rPr>
-        <w:t>. Docs.Llamaindex.Ai. https://docs.llamaindex.ai/en/v0.10.17/getting_started/concepts.html</w:t>
+        <w:t>Apa itu bahasa Python?</w:t>
+      </w:r>
+      <w:r>
+        <w:rPr>
+          <w:noProof/>
+        </w:rPr>
+        <w:t xml:space="preserve"> Diskominfo.Kedirikab.Go.Id. https://diskominfo.kedirikab.go.id/baca/apa-itu-bahasa-python</w:t>
       </w:r>
     </w:p>
     <w:p>
@@ -37199,7 +36682,7 @@
         <w:rPr>
           <w:noProof/>
         </w:rPr>
-        <w:t xml:space="preserve">Fatyanosa, T. (2020). </w:t>
+        <w:t xml:space="preserve">docs.llamaindex.ai. (2023). </w:t>
       </w:r>
       <w:r>
         <w:rPr>
@@ -37207,13 +36690,13 @@
           <w:iCs w:val="0"/>
           <w:noProof/>
         </w:rPr>
-        <w:t>Fine-Tuning Pre-Trained Transformer-based Language Model</w:t>
-      </w:r>
-      <w:r>
-        <w:rPr>
-          <w:noProof/>
-        </w:rPr>
-        <w:t>. Medium.Com. https://fatyanosa.medium.com/fine-tuning-pre-trained-transformer-based-language-model-c542af0e7fc1</w:t>
+        <w:t>High-Level Concepts</w:t>
+      </w:r>
+      <w:r>
+        <w:rPr>
+          <w:noProof/>
+        </w:rPr>
+        <w:t>. Docs.Llamaindex.Ai. https://docs.llamaindex.ai/en/v0.10.17/getting_started/concepts.html</w:t>
       </w:r>
     </w:p>
     <w:p>
@@ -37229,7 +36712,7 @@
         <w:rPr>
           <w:noProof/>
         </w:rPr>
-        <w:t xml:space="preserve">Grootendorst, M. (2023). </w:t>
+        <w:t xml:space="preserve">Fatyanosa, T. (2020). </w:t>
       </w:r>
       <w:r>
         <w:rPr>
@@ -37237,13 +36720,13 @@
           <w:iCs w:val="0"/>
           <w:noProof/>
         </w:rPr>
-        <w:t>Which Quantization Method is Right for You? (GPTQ vs. GGUF vs. AWQ)</w:t>
-      </w:r>
-      <w:r>
-        <w:rPr>
-          <w:noProof/>
-        </w:rPr>
-        <w:t>. Maartengrootendorst.Com. https://www.maartengrootendorst.com/blog/quantization/</w:t>
+        <w:t>Fine-Tuning Pre-Trained Transformer-based Language Model</w:t>
+      </w:r>
+      <w:r>
+        <w:rPr>
+          <w:noProof/>
+        </w:rPr>
+        <w:t>. Medium.Com. https://fatyanosa.medium.com/fine-tuning-pre-trained-transformer-based-language-model-c542af0e7fc1</w:t>
       </w:r>
     </w:p>
     <w:p>
@@ -37259,7 +36742,7 @@
         <w:rPr>
           <w:noProof/>
         </w:rPr>
-        <w:t xml:space="preserve">Hendrycks, D., Burns, C., Basart, S., Zou, A., Mazeika, M., Song, D., &amp; Steinhardt, J. (2021). Measuring Massive Multitask Language Understanding. </w:t>
+        <w:t xml:space="preserve">Grootendorst, M. (2023). </w:t>
       </w:r>
       <w:r>
         <w:rPr>
@@ -37267,13 +36750,13 @@
           <w:iCs w:val="0"/>
           <w:noProof/>
         </w:rPr>
-        <w:t>ICLR 2021 - 9th International Conference on Learning Representations</w:t>
-      </w:r>
-      <w:r>
-        <w:rPr>
-          <w:noProof/>
-        </w:rPr>
-        <w:t>.</w:t>
+        <w:t>Which Quantization Method is Right for You? (GPTQ vs. GGUF vs. AWQ)</w:t>
+      </w:r>
+      <w:r>
+        <w:rPr>
+          <w:noProof/>
+        </w:rPr>
+        <w:t>. Maartengrootendorst.Com. https://www.maartengrootendorst.com/blog/quantization/</w:t>
       </w:r>
     </w:p>
     <w:p>
@@ -37289,7 +36772,7 @@
         <w:rPr>
           <w:noProof/>
         </w:rPr>
-        <w:t xml:space="preserve">Hendrycks, D., Burns, C., Kadavath, S., Arora, A., Basart, S., Tang, E., Song, D., &amp; Steinhardt, J. (2021). </w:t>
+        <w:t xml:space="preserve">Hendrycks, D., Burns, C., Basart, S., Zou, A., Mazeika, M., Song, D., &amp; Steinhardt, J. (2021). Measuring Massive Multitask Language Understanding. </w:t>
       </w:r>
       <w:r>
         <w:rPr>
@@ -37297,27 +36780,13 @@
           <w:iCs w:val="0"/>
           <w:noProof/>
         </w:rPr>
-        <w:t>Measuring Mathematical Problem Solving With the MATH Dataset</w:t>
-      </w:r>
-      <w:r>
-        <w:rPr>
-          <w:noProof/>
-        </w:rPr>
-        <w:t xml:space="preserve">. </w:t>
-      </w:r>
-      <w:r>
-        <w:rPr>
-          <w:i/>
-          <w:iCs w:val="0"/>
-          <w:noProof/>
-        </w:rPr>
-        <w:t>NeurIPS</w:t>
-      </w:r>
-      <w:r>
-        <w:rPr>
-          <w:noProof/>
-        </w:rPr>
-        <w:t>, 1–22. http://arxiv.org/abs/2103.03874</w:t>
+        <w:t>ICLR 2021 - 9th International Conference on Learning Representations</w:t>
+      </w:r>
+      <w:r>
+        <w:rPr>
+          <w:noProof/>
+        </w:rPr>
+        <w:t>.</w:t>
       </w:r>
     </w:p>
     <w:p>
@@ -37333,7 +36802,7 @@
         <w:rPr>
           <w:noProof/>
         </w:rPr>
-        <w:t xml:space="preserve">Hu, E., Shen, Y., Wallis, P., Allen-Zhu, Z., Li, Y., Wang, S., Wang, L., &amp; Chen, W. (2022). Lora: Low-Rank Adaptation of Large Language Models. </w:t>
+        <w:t xml:space="preserve">Hendrycks, D., Burns, C., Kadavath, S., Arora, A., Basart, S., Tang, E., Song, D., &amp; Steinhardt, J. (2021). </w:t>
       </w:r>
       <w:r>
         <w:rPr>
@@ -37341,13 +36810,27 @@
           <w:iCs w:val="0"/>
           <w:noProof/>
         </w:rPr>
-        <w:t>ICLR 2022 - 10th International Conference on Learning Representations</w:t>
-      </w:r>
-      <w:r>
-        <w:rPr>
-          <w:noProof/>
-        </w:rPr>
-        <w:t>, 1–26.</w:t>
+        <w:t>Measuring Mathematical Problem Solving With the MATH Dataset</w:t>
+      </w:r>
+      <w:r>
+        <w:rPr>
+          <w:noProof/>
+        </w:rPr>
+        <w:t xml:space="preserve">. </w:t>
+      </w:r>
+      <w:r>
+        <w:rPr>
+          <w:i/>
+          <w:iCs w:val="0"/>
+          <w:noProof/>
+        </w:rPr>
+        <w:t>NeurIPS</w:t>
+      </w:r>
+      <w:r>
+        <w:rPr>
+          <w:noProof/>
+        </w:rPr>
+        <w:t>, 1–22. http://arxiv.org/abs/2103.03874</w:t>
       </w:r>
     </w:p>
     <w:p>
@@ -37363,7 +36846,7 @@
         <w:rPr>
           <w:noProof/>
         </w:rPr>
-        <w:t xml:space="preserve">Huang, Q., Tao, M., Zhang, C., &amp; An, Z. (2023). </w:t>
+        <w:t xml:space="preserve">Hu, E., Shen, Y., Wallis, P., Allen-Zhu, Z., Li, Y., Wang, S., Wang, L., &amp; Chen, W. (2022). Lora: Low-Rank Adaptation of Large Language Models. </w:t>
       </w:r>
       <w:r>
         <w:rPr>
@@ -37371,13 +36854,13 @@
           <w:iCs w:val="0"/>
           <w:noProof/>
         </w:rPr>
-        <w:t>Lawyer LLaMA: Enhancing LLMs with Legal Knowledge</w:t>
-      </w:r>
-      <w:r>
-        <w:rPr>
-          <w:noProof/>
-        </w:rPr>
-        <w:t>.</w:t>
+        <w:t>ICLR 2022 - 10th International Conference on Learning Representations</w:t>
+      </w:r>
+      <w:r>
+        <w:rPr>
+          <w:noProof/>
+        </w:rPr>
+        <w:t>, 1–26.</w:t>
       </w:r>
     </w:p>
     <w:p>
@@ -37393,7 +36876,7 @@
         <w:rPr>
           <w:noProof/>
         </w:rPr>
-        <w:t xml:space="preserve">Jiang, A. Q., Sablayrolles, A., Mensch, A., Bamford, C., Chaplot, D. S., Casas, D. de las, Bressand, F., Lengyel, G., Lample, G., Saulnier, L., Lavaud, L. R., Lachaux, M.-A., Stock, P., Scao, T. Le, Lavril, T., Wang, T., Lacroix, T., &amp; Sayed, W. El. (2023). </w:t>
+        <w:t xml:space="preserve">Huang, Q., Tao, M., Zhang, C., &amp; An, Z. (2023). </w:t>
       </w:r>
       <w:r>
         <w:rPr>
@@ -37401,13 +36884,13 @@
           <w:iCs w:val="0"/>
           <w:noProof/>
         </w:rPr>
-        <w:t>Mistral 7B</w:t>
-      </w:r>
-      <w:r>
-        <w:rPr>
-          <w:noProof/>
-        </w:rPr>
-        <w:t>. 1–9. http://arxiv.org/abs/2310.06825</w:t>
+        <w:t>Lawyer LLaMA: Enhancing LLMs with Legal Knowledge</w:t>
+      </w:r>
+      <w:r>
+        <w:rPr>
+          <w:noProof/>
+        </w:rPr>
+        <w:t>.</w:t>
       </w:r>
     </w:p>
     <w:p>
@@ -37423,7 +36906,7 @@
         <w:rPr>
           <w:noProof/>
         </w:rPr>
-        <w:t xml:space="preserve">Jonatan, V., &amp; Igor,  and A.-A. (2023). Creation of a Chatbot Based on Natural Language Processing for Whatsapp. </w:t>
+        <w:t xml:space="preserve">Jiang, A. Q., Sablayrolles, A., Mensch, A., Bamford, C., Chaplot, D. S., Casas, D. de las, Bressand, F., Lengyel, G., Lample, G., Saulnier, L., Lavaud, L. R., Lachaux, M.-A., Stock, P., Scao, T. Le, Lavril, T., Wang, T., Lacroix, T., &amp; Sayed, W. El. (2023). </w:t>
       </w:r>
       <w:r>
         <w:rPr>
@@ -37431,27 +36914,13 @@
           <w:iCs w:val="0"/>
           <w:noProof/>
         </w:rPr>
-        <w:t>Journal of Database Management</w:t>
-      </w:r>
-      <w:r>
-        <w:rPr>
-          <w:noProof/>
-        </w:rPr>
-        <w:t xml:space="preserve">, </w:t>
-      </w:r>
-      <w:r>
-        <w:rPr>
-          <w:i/>
-          <w:iCs w:val="0"/>
-          <w:noProof/>
-        </w:rPr>
-        <w:t>3</w:t>
-      </w:r>
-      <w:r>
-        <w:rPr>
-          <w:noProof/>
-        </w:rPr>
-        <w:t>(4), 39–53. https://doi.org/10.14810/elelij.2023.12402</w:t>
+        <w:t>Mistral 7B</w:t>
+      </w:r>
+      <w:r>
+        <w:rPr>
+          <w:noProof/>
+        </w:rPr>
+        <w:t>. 1–9. http://arxiv.org/abs/2310.06825</w:t>
       </w:r>
     </w:p>
     <w:p>
@@ -37467,7 +36936,7 @@
         <w:rPr>
           <w:noProof/>
         </w:rPr>
-        <w:t xml:space="preserve">Joshi, M., Choi, E., Weld, D. S., &amp; Zettlemoyer, L. (2017). TriviaQA: A large scale distantly supervised challenge dataset for reading comprehension. </w:t>
+        <w:t xml:space="preserve">Jonatan, V., &amp; Igor,  and A.-A. (2023). Creation of a Chatbot Based on Natural Language Processing for Whatsapp. </w:t>
       </w:r>
       <w:r>
         <w:rPr>
@@ -37475,7 +36944,7 @@
           <w:iCs w:val="0"/>
           <w:noProof/>
         </w:rPr>
-        <w:t>ACL 2017 - 55th Annual Meeting of the Association for Computational Linguistics, Proceedings of the Conference (Long Papers)</w:t>
+        <w:t>Journal of Database Management</w:t>
       </w:r>
       <w:r>
         <w:rPr>
@@ -37489,20 +36958,13 @@
           <w:iCs w:val="0"/>
           <w:noProof/>
         </w:rPr>
-        <w:t>1</w:t>
-      </w:r>
-      <w:r>
-        <w:rPr>
-          <w:noProof/>
-        </w:rPr>
-        <w:t>, 1601–1611. https://doi.org/10.18653/v1/P17-</w:t>
-      </w:r>
-      <w:r>
-        <w:rPr>
-          <w:noProof/>
-        </w:rPr>
-        <w:lastRenderedPageBreak/>
-        <w:t>1147</w:t>
+        <w:t>3</w:t>
+      </w:r>
+      <w:r>
+        <w:rPr>
+          <w:noProof/>
+        </w:rPr>
+        <w:t>(4), 39–53. https://doi.org/10.14810/elelij.2023.12402</w:t>
       </w:r>
     </w:p>
     <w:p>
@@ -37518,7 +36980,8 @@
         <w:rPr>
           <w:noProof/>
         </w:rPr>
-        <w:t xml:space="preserve">Khan, A. A. (2023). </w:t>
+        <w:lastRenderedPageBreak/>
+        <w:t xml:space="preserve">Joshi, M., Choi, E., Weld, D. S., &amp; Zettlemoyer, L. (2017). TriviaQA: A large scale distantly supervised challenge dataset for reading comprehension. </w:t>
       </w:r>
       <w:r>
         <w:rPr>
@@ -37526,13 +36989,27 @@
           <w:iCs w:val="0"/>
           <w:noProof/>
         </w:rPr>
-        <w:t>“Crafting Conversational Magic: Building an AI Language Model(LLM) App with Langchain?and Gradio.”</w:t>
-      </w:r>
-      <w:r>
-        <w:rPr>
-          <w:noProof/>
-        </w:rPr>
-        <w:t xml:space="preserve"> Medium.Com. https://medium.com/@abirkhan4u/crafting-conversational-magic-building-an-ai-language-model-llm-app-with-langchain-and-gradio-496429567512</w:t>
+        <w:t>ACL 2017 - 55th Annual Meeting of the Association for Computational Linguistics, Proceedings of the Conference (Long Papers)</w:t>
+      </w:r>
+      <w:r>
+        <w:rPr>
+          <w:noProof/>
+        </w:rPr>
+        <w:t xml:space="preserve">, </w:t>
+      </w:r>
+      <w:r>
+        <w:rPr>
+          <w:i/>
+          <w:iCs w:val="0"/>
+          <w:noProof/>
+        </w:rPr>
+        <w:t>1</w:t>
+      </w:r>
+      <w:r>
+        <w:rPr>
+          <w:noProof/>
+        </w:rPr>
+        <w:t>, 1601–1611. https://doi.org/10.18653/v1/P17-1147</w:t>
       </w:r>
     </w:p>
     <w:p>
@@ -37548,7 +37025,7 @@
         <w:rPr>
           <w:noProof/>
         </w:rPr>
-        <w:t xml:space="preserve">Kwiatkowski, T., Palomaki, J., Redfield, O., Collins, M., Parikh, A., Alberti, C., Epstein, D., Polosukhin, I., Devlin, J., Lee, K., Toutanova, K., Jones, L., Kelcey, M., Chang, M. W., Dai, A. M., Uszkoreit, J., Le, Q., &amp; Petrov, S. (2019). Natural Questions: A Benchmark for Question Answering Research. </w:t>
+        <w:t xml:space="preserve">Khan, A. A. (2023). </w:t>
       </w:r>
       <w:r>
         <w:rPr>
@@ -37556,27 +37033,13 @@
           <w:iCs w:val="0"/>
           <w:noProof/>
         </w:rPr>
-        <w:t>Transactions of the Association for Computational Linguistics</w:t>
-      </w:r>
-      <w:r>
-        <w:rPr>
-          <w:noProof/>
-        </w:rPr>
-        <w:t xml:space="preserve">, </w:t>
-      </w:r>
-      <w:r>
-        <w:rPr>
-          <w:i/>
-          <w:iCs w:val="0"/>
-          <w:noProof/>
-        </w:rPr>
-        <w:t>7</w:t>
-      </w:r>
-      <w:r>
-        <w:rPr>
-          <w:noProof/>
-        </w:rPr>
-        <w:t>, 453–466. https://doi.org/10.1162/tacl_a_00276</w:t>
+        <w:t>“Crafting Conversational Magic: Building an AI Language Model(LLM) App with Langchain?and Gradio.”</w:t>
+      </w:r>
+      <w:r>
+        <w:rPr>
+          <w:noProof/>
+        </w:rPr>
+        <w:t xml:space="preserve"> Medium.Com. https://medium.com/@abirkhan4u/crafting-conversational-magic-building-an-ai-language-model-llm-app-with-langchain-and-gradio-496429567512</w:t>
       </w:r>
     </w:p>
     <w:p>
@@ -37592,7 +37055,7 @@
         <w:rPr>
           <w:noProof/>
         </w:rPr>
-        <w:t xml:space="preserve">Lin, C.-Y. (2004). </w:t>
+        <w:t xml:space="preserve">Kwiatkowski, T., Palomaki, J., Redfield, O., Collins, M., Parikh, A., Alberti, C., Epstein, D., Polosukhin, I., Devlin, J., Lee, K., Toutanova, K., Jones, L., Kelcey, M., Chang, M. W., Dai, A. M., Uszkoreit, J., Le, Q., &amp; Petrov, S. (2019). Natural Questions: A Benchmark for Question Answering Research. </w:t>
       </w:r>
       <w:r>
         <w:rPr>
@@ -37600,13 +37063,27 @@
           <w:iCs w:val="0"/>
           <w:noProof/>
         </w:rPr>
-        <w:t>ROUGE: A Package for Automatic Evaluation of Summaries Chin-Yew</w:t>
-      </w:r>
-      <w:r>
-        <w:rPr>
-          <w:noProof/>
-        </w:rPr>
-        <w:t>. 74–81. https://doi.org/10.1253/jcj.34.1213</w:t>
+        <w:t>Transactions of the Association for Computational Linguistics</w:t>
+      </w:r>
+      <w:r>
+        <w:rPr>
+          <w:noProof/>
+        </w:rPr>
+        <w:t xml:space="preserve">, </w:t>
+      </w:r>
+      <w:r>
+        <w:rPr>
+          <w:i/>
+          <w:iCs w:val="0"/>
+          <w:noProof/>
+        </w:rPr>
+        <w:t>7</w:t>
+      </w:r>
+      <w:r>
+        <w:rPr>
+          <w:noProof/>
+        </w:rPr>
+        <w:t>, 453–466. https://doi.org/10.1162/tacl_a_00276</w:t>
       </w:r>
     </w:p>
     <w:p>
@@ -37622,7 +37099,7 @@
         <w:rPr>
           <w:noProof/>
         </w:rPr>
-        <w:t xml:space="preserve">Loukas, L., Stogiannidis, I., Malakasiotis, P., &amp; Vassos, S. (2023). Breaking the Bank with ChatGPT: Few-Shot Text Classification for Finance. </w:t>
+        <w:t xml:space="preserve">Lin, C.-Y. (2004). </w:t>
       </w:r>
       <w:r>
         <w:rPr>
@@ -37630,13 +37107,13 @@
           <w:iCs w:val="0"/>
           <w:noProof/>
         </w:rPr>
-        <w:t>FinNLP-Muffin 2023 - Joint Workshop of the 5th Financial Technology and Natural Language Processing and 2nd Multimodal AI For Financial Forecasting, in Conjunction with IJCAI 2023 - Proceedings</w:t>
-      </w:r>
-      <w:r>
-        <w:rPr>
-          <w:noProof/>
-        </w:rPr>
-        <w:t>, 74–80.</w:t>
+        <w:t>ROUGE: A Package for Automatic Evaluation of Summaries Chin-Yew</w:t>
+      </w:r>
+      <w:r>
+        <w:rPr>
+          <w:noProof/>
+        </w:rPr>
+        <w:t>. 74–81. https://doi.org/10.1253/jcj.34.1213</w:t>
       </w:r>
     </w:p>
     <w:p>
@@ -37652,7 +37129,7 @@
         <w:rPr>
           <w:noProof/>
         </w:rPr>
-        <w:t xml:space="preserve">Martin, M. (2023). </w:t>
+        <w:t xml:space="preserve">Loukas, L., Stogiannidis, I., Malakasiotis, P., &amp; Vassos, S. (2023). Breaking the Bank with ChatGPT: Few-Shot Text Classification for Finance. </w:t>
       </w:r>
       <w:r>
         <w:rPr>
@@ -37660,13 +37137,13 @@
           <w:iCs w:val="0"/>
           <w:noProof/>
         </w:rPr>
-        <w:t>Large Language Models (LLMs): Definition, Examples, and Benefits</w:t>
-      </w:r>
-      <w:r>
-        <w:rPr>
-          <w:noProof/>
-        </w:rPr>
-        <w:t>. Smith.Ai. https://smith.ai/blog/llm-ai</w:t>
+        <w:t>FinNLP-Muffin 2023 - Joint Workshop of the 5th Financial Technology and Natural Language Processing and 2nd Multimodal AI For Financial Forecasting, in Conjunction with IJCAI 2023 - Proceedings</w:t>
+      </w:r>
+      <w:r>
+        <w:rPr>
+          <w:noProof/>
+        </w:rPr>
+        <w:t>, 74–80.</w:t>
       </w:r>
     </w:p>
     <w:p>
@@ -37682,7 +37159,7 @@
         <w:rPr>
           <w:noProof/>
         </w:rPr>
-        <w:t xml:space="preserve">Mihaylov, T., Clark, P., Khot, T., &amp; Sabharwal, A. (2018). Can a suit of armor conduct electricity? A new dataset for open book question answering. </w:t>
+        <w:t xml:space="preserve">Martin, M. (2023). </w:t>
       </w:r>
       <w:r>
         <w:rPr>
@@ -37690,13 +37167,13 @@
           <w:iCs w:val="0"/>
           <w:noProof/>
         </w:rPr>
-        <w:t>Proceedings of the 2018 Conference on Empirical Methods in Natural Language Processing, EMNLP 2018</w:t>
-      </w:r>
-      <w:r>
-        <w:rPr>
-          <w:noProof/>
-        </w:rPr>
-        <w:t>, 2381–2391. https://doi.org/10.18653/v1/d18-1260</w:t>
+        <w:t>Large Language Models (LLMs): Definition, Examples, and Benefits</w:t>
+      </w:r>
+      <w:r>
+        <w:rPr>
+          <w:noProof/>
+        </w:rPr>
+        <w:t>. Smith.Ai. https://smith.ai/blog/llm-ai</w:t>
       </w:r>
     </w:p>
     <w:p>
@@ -37712,7 +37189,7 @@
         <w:rPr>
           <w:noProof/>
         </w:rPr>
-        <w:t xml:space="preserve">Minaee, S., Mikolov, T., Nikzad, N., Chenaghlu, M., Socher, R., Amatriain, X., &amp; Gao, J. (2024). </w:t>
+        <w:t xml:space="preserve">Mihaylov, T., Clark, P., Khot, T., &amp; Sabharwal, A. (2018). Can a suit of armor conduct electricity? A new dataset for open book question answering. </w:t>
       </w:r>
       <w:r>
         <w:rPr>
@@ -37720,13 +37197,13 @@
           <w:iCs w:val="0"/>
           <w:noProof/>
         </w:rPr>
-        <w:t>Large Language Models: A Survey</w:t>
-      </w:r>
-      <w:r>
-        <w:rPr>
-          <w:noProof/>
-        </w:rPr>
-        <w:t>. http://arxiv.org/abs/2402.06196</w:t>
+        <w:t>Proceedings of the 2018 Conference on Empirical Methods in Natural Language Processing, EMNLP 2018</w:t>
+      </w:r>
+      <w:r>
+        <w:rPr>
+          <w:noProof/>
+        </w:rPr>
+        <w:t>, 2381–2391. https://doi.org/10.18653/v1/d18-1260</w:t>
       </w:r>
     </w:p>
     <w:p>
@@ -37742,7 +37219,7 @@
         <w:rPr>
           <w:noProof/>
         </w:rPr>
-        <w:t xml:space="preserve">Minsky, M. (1989). </w:t>
+        <w:t xml:space="preserve">Minaee, S., Mikolov, T., Nikzad, N., Chenaghlu, M., Socher, R., Amatriain, X., &amp; Gao, J. (2024). </w:t>
       </w:r>
       <w:r>
         <w:rPr>
@@ -37750,13 +37227,13 @@
           <w:iCs w:val="0"/>
           <w:noProof/>
         </w:rPr>
-        <w:t>Steps Toward Artificial Intelligence</w:t>
-      </w:r>
-      <w:r>
-        <w:rPr>
-          <w:noProof/>
-        </w:rPr>
-        <w:t>. Web.Media.Mit.Edu. https://web.media.mit.edu/~minsky/papers/steps.html</w:t>
+        <w:t>Large Language Models: A Survey</w:t>
+      </w:r>
+      <w:r>
+        <w:rPr>
+          <w:noProof/>
+        </w:rPr>
+        <w:t>.</w:t>
       </w:r>
     </w:p>
     <w:p>
@@ -37772,7 +37249,7 @@
         <w:rPr>
           <w:noProof/>
         </w:rPr>
-        <w:t xml:space="preserve">Mohamadi, S., Mujtaba, G., Le, N., Doretto, G., &amp; Adjeroh, D. A. (2023). </w:t>
+        <w:t xml:space="preserve">Minsky, M. (1989). </w:t>
       </w:r>
       <w:r>
         <w:rPr>
@@ -37780,13 +37257,13 @@
           <w:iCs w:val="0"/>
           <w:noProof/>
         </w:rPr>
-        <w:t>ChatGPT in the Age of Generative AI and Large Language Models: A Concise Survey</w:t>
-      </w:r>
-      <w:r>
-        <w:rPr>
-          <w:noProof/>
-        </w:rPr>
-        <w:t>. 1–60. http://arxiv.org/abs/2307.04251</w:t>
+        <w:t>Steps Toward Artificial Intelligence</w:t>
+      </w:r>
+      <w:r>
+        <w:rPr>
+          <w:noProof/>
+        </w:rPr>
+        <w:t>. Web.Media.Mit.Edu. https://web.media.mit.edu/~minsky/papers/steps.html</w:t>
       </w:r>
     </w:p>
     <w:p>
@@ -37802,7 +37279,7 @@
         <w:rPr>
           <w:noProof/>
         </w:rPr>
-        <w:t xml:space="preserve">Neves, M. C. (2023a). </w:t>
+        <w:t xml:space="preserve">Mohamadi, S., Mujtaba, G., Le, N., Doretto, G., &amp; Adjeroh, D. A. (2023). </w:t>
       </w:r>
       <w:r>
         <w:rPr>
@@ -37810,13 +37287,13 @@
           <w:iCs w:val="0"/>
           <w:noProof/>
         </w:rPr>
-        <w:t>What are Quantized LLMs?</w:t>
-      </w:r>
-      <w:r>
-        <w:rPr>
-          <w:noProof/>
-        </w:rPr>
-        <w:t xml:space="preserve"> Https://Www.Tensorops.Ai/. https://www.tensorops.ai/post/what-are-quantized-llms</w:t>
+        <w:t>ChatGPT in the Age of Generative AI and Large Language Models: A Concise Survey</w:t>
+      </w:r>
+      <w:r>
+        <w:rPr>
+          <w:noProof/>
+        </w:rPr>
+        <w:t>. 1–60. http://arxiv.org/abs/2307.04251</w:t>
       </w:r>
     </w:p>
     <w:p>
@@ -37832,7 +37309,7 @@
         <w:rPr>
           <w:noProof/>
         </w:rPr>
-        <w:t xml:space="preserve">Neves, M. C. (2023b). </w:t>
+        <w:t xml:space="preserve">Neves, M. C. (2023a). </w:t>
       </w:r>
       <w:r>
         <w:rPr>
@@ -37846,7 +37323,7 @@
         <w:rPr>
           <w:noProof/>
         </w:rPr>
-        <w:t xml:space="preserve"> Https://Www.Tensorops.Ai/.</w:t>
+        <w:t xml:space="preserve"> Https://Www.Tensorops.Ai/. https://www.tensorops.ai/post/what-are-quantized-llms</w:t>
       </w:r>
     </w:p>
     <w:p>
@@ -37862,7 +37339,7 @@
         <w:rPr>
           <w:noProof/>
         </w:rPr>
-        <w:t xml:space="preserve">Rajpurkar, P., Jia, R., &amp; Liang, P. (2018). Know what you don’t know: Unanswerable questions for SQuAD. </w:t>
+        <w:t xml:space="preserve">Neves, M. C. (2023b). </w:t>
       </w:r>
       <w:r>
         <w:rPr>
@@ -37870,27 +37347,13 @@
           <w:iCs w:val="0"/>
           <w:noProof/>
         </w:rPr>
-        <w:t>ACL 2018 - 56th Annual Meeting of the Association for Computational Linguistics, Proceedings of the Conference (Long Papers)</w:t>
-      </w:r>
-      <w:r>
-        <w:rPr>
-          <w:noProof/>
-        </w:rPr>
-        <w:t xml:space="preserve">, </w:t>
-      </w:r>
-      <w:r>
-        <w:rPr>
-          <w:i/>
-          <w:iCs w:val="0"/>
-          <w:noProof/>
-        </w:rPr>
-        <w:t>2</w:t>
-      </w:r>
-      <w:r>
-        <w:rPr>
-          <w:noProof/>
-        </w:rPr>
-        <w:t>, 784–789. https://doi.org/10.18653/v1/p18-2124</w:t>
+        <w:t>What are Quantized LLMs?</w:t>
+      </w:r>
+      <w:r>
+        <w:rPr>
+          <w:noProof/>
+        </w:rPr>
+        <w:t xml:space="preserve"> Https://Www.Tensorops.Ai/.</w:t>
       </w:r>
     </w:p>
     <w:p>
@@ -37906,7 +37369,7 @@
         <w:rPr>
           <w:noProof/>
         </w:rPr>
-        <w:t xml:space="preserve">Rakotoson, Loïc, Massip, Sylvain, A. A. Laleye, F. (2024). </w:t>
+        <w:t xml:space="preserve">Rajpurkar, P., Jia, R., &amp; Liang, P. (2018). Know what you don’t know: Unanswerable questions for SQuAD. </w:t>
       </w:r>
       <w:r>
         <w:rPr>
@@ -37914,13 +37377,27 @@
           <w:iCs w:val="0"/>
           <w:noProof/>
         </w:rPr>
-        <w:t>Retrieval Augmented Generation Architecture</w:t>
-      </w:r>
-      <w:r>
-        <w:rPr>
-          <w:noProof/>
-        </w:rPr>
-        <w:t>. Www.Researchgate.Net. https://www.researchgate.net/figure/Retrieval-Augmented-Generation-Architecture_fig1_378364457</w:t>
+        <w:t>ACL 2018 - 56th Annual Meeting of the Association for Computational Linguistics, Proceedings of the Conference (Long Papers)</w:t>
+      </w:r>
+      <w:r>
+        <w:rPr>
+          <w:noProof/>
+        </w:rPr>
+        <w:t xml:space="preserve">, </w:t>
+      </w:r>
+      <w:r>
+        <w:rPr>
+          <w:i/>
+          <w:iCs w:val="0"/>
+          <w:noProof/>
+        </w:rPr>
+        <w:t>2</w:t>
+      </w:r>
+      <w:r>
+        <w:rPr>
+          <w:noProof/>
+        </w:rPr>
+        <w:t>, 784–789. https://doi.org/10.18653/v1/p18-2124</w:t>
       </w:r>
     </w:p>
     <w:p>
@@ -37936,7 +37413,7 @@
         <w:rPr>
           <w:noProof/>
         </w:rPr>
-        <w:t xml:space="preserve">Revou.co. (2024). </w:t>
+        <w:t xml:space="preserve">Rakotoson, Loïc, Massip, Sylvain, A. A. Laleye, F. (2024). </w:t>
       </w:r>
       <w:r>
         <w:rPr>
@@ -37944,13 +37421,13 @@
           <w:iCs w:val="0"/>
           <w:noProof/>
         </w:rPr>
-        <w:t>Apa itu Natural Language Processing (NLP)</w:t>
-      </w:r>
-      <w:r>
-        <w:rPr>
-          <w:noProof/>
-        </w:rPr>
-        <w:t>. Revou.Co. https://revou.co/kosakata/natural-language-processing</w:t>
+        <w:t>Retrieval Augmented Generation Architecture</w:t>
+      </w:r>
+      <w:r>
+        <w:rPr>
+          <w:noProof/>
+        </w:rPr>
+        <w:t>. Www.Researchgate.Net. https://www.researchgate.net/figure/Retrieval-Augmented-Generation-Architecture_fig1_378364457</w:t>
       </w:r>
     </w:p>
     <w:p>
@@ -37966,7 +37443,7 @@
         <w:rPr>
           <w:noProof/>
         </w:rPr>
-        <w:t xml:space="preserve">Risyad, S. A. (2023). </w:t>
+        <w:t xml:space="preserve">Revou.co. (2024). </w:t>
       </w:r>
       <w:r>
         <w:rPr>
@@ -37974,13 +37451,20 @@
           <w:iCs w:val="0"/>
           <w:noProof/>
         </w:rPr>
-        <w:t>Data Set: Pengertian, Jenis, dan Contohnya</w:t>
-      </w:r>
-      <w:r>
-        <w:rPr>
-          <w:noProof/>
-        </w:rPr>
-        <w:t>. Dibimbing.Id. https://dibimbing.id/blog/detail/pengertian-data-sheet-jenis-dan-contoh</w:t>
+        <w:t>Apa itu Natural Language Processing (NLP)</w:t>
+      </w:r>
+      <w:r>
+        <w:rPr>
+          <w:noProof/>
+        </w:rPr>
+        <w:t xml:space="preserve">. Revou.Co. </w:t>
+      </w:r>
+      <w:r>
+        <w:rPr>
+          <w:noProof/>
+        </w:rPr>
+        <w:lastRenderedPageBreak/>
+        <w:t>https://revou.co/kosakata/natural-language-processing</w:t>
       </w:r>
     </w:p>
     <w:p>
@@ -37996,7 +37480,7 @@
         <w:rPr>
           <w:noProof/>
         </w:rPr>
-        <w:t xml:space="preserve">Russel, Stuart J; Norvig, P. (2010). </w:t>
+        <w:t xml:space="preserve">Risyad, S. A. (2023). </w:t>
       </w:r>
       <w:r>
         <w:rPr>
@@ -38004,13 +37488,13 @@
           <w:iCs w:val="0"/>
           <w:noProof/>
         </w:rPr>
-        <w:t>Artificial intelligence :a modern approach</w:t>
-      </w:r>
-      <w:r>
-        <w:rPr>
-          <w:noProof/>
-        </w:rPr>
-        <w:t>.</w:t>
+        <w:t>Data Set: Pengertian, Jenis, dan Contohnya</w:t>
+      </w:r>
+      <w:r>
+        <w:rPr>
+          <w:noProof/>
+        </w:rPr>
+        <w:t>. Dibimbing.Id. https://dibimbing.id/blog/detail/pengertian-data-sheet-jenis-dan-contoh</w:t>
       </w:r>
     </w:p>
     <w:p>
@@ -38026,8 +37510,7 @@
         <w:rPr>
           <w:noProof/>
         </w:rPr>
-        <w:lastRenderedPageBreak/>
-        <w:t xml:space="preserve">Sakaguchi, K., Le Bras, R., Bhagavatula, C., &amp; Choi, Y. (2020). WINOGRANDE: An adversarial winograd schema challenge at scale. </w:t>
+        <w:t xml:space="preserve">Russel, Stuart J; Norvig, P. (2010). </w:t>
       </w:r>
       <w:r>
         <w:rPr>
@@ -38035,13 +37518,13 @@
           <w:iCs w:val="0"/>
           <w:noProof/>
         </w:rPr>
-        <w:t>AAAI 2020 - 34th AAAI Conference on Artificial Intelligence</w:t>
-      </w:r>
-      <w:r>
-        <w:rPr>
-          <w:noProof/>
-        </w:rPr>
-        <w:t>, 8732–8734. https://doi.org/10.1609/aaai.v34i05.6399</w:t>
+        <w:t>Artificial intelligence :a modern approach</w:t>
+      </w:r>
+      <w:r>
+        <w:rPr>
+          <w:noProof/>
+        </w:rPr>
+        <w:t>.</w:t>
       </w:r>
     </w:p>
     <w:p>
@@ -38057,7 +37540,7 @@
         <w:rPr>
           <w:noProof/>
         </w:rPr>
-        <w:t xml:space="preserve">Sap, M., Rashkin, H., Chen, D., Le Bras, R., &amp; Choi, Y. (2019). Social IQA: Commonsense reasoning about social interactions. </w:t>
+        <w:t xml:space="preserve">Sakaguchi, K., Le Bras, R., Bhagavatula, C., &amp; Choi, Y. (2020). WINOGRANDE: An adversarial winograd schema challenge at scale. </w:t>
       </w:r>
       <w:r>
         <w:rPr>
@@ -38065,13 +37548,13 @@
           <w:iCs w:val="0"/>
           <w:noProof/>
         </w:rPr>
-        <w:t>EMNLP-IJCNLP 2019 - 2019 Conference on Empirical Methods in Natural Language Processing and 9th International Joint Conference on Natural Language Processing, Proceedings of the Conference</w:t>
-      </w:r>
-      <w:r>
-        <w:rPr>
-          <w:noProof/>
-        </w:rPr>
-        <w:t>, 4463–4473. https://doi.org/10.18653/v1/d19-1454</w:t>
+        <w:t>AAAI 2020 - 34th AAAI Conference on Artificial Intelligence</w:t>
+      </w:r>
+      <w:r>
+        <w:rPr>
+          <w:noProof/>
+        </w:rPr>
+        <w:t>, 8732–8734. https://doi.org/10.1609/aaai.v34i05.6399</w:t>
       </w:r>
     </w:p>
     <w:p>
@@ -38087,7 +37570,7 @@
         <w:rPr>
           <w:noProof/>
         </w:rPr>
-        <w:t xml:space="preserve">Suzgun, M., Scales, N., Schärli, N., Gehrmann, S., Tay, Y., Chung, H. W., Chowdhery, A., Le, Q. V., Chi, E. H., Zhou, D., &amp; Wei, J. (2023). Challenging BIG-Bench Tasks and Whether Chain-of-Thought Can Solve Them. </w:t>
+        <w:t xml:space="preserve">Sap, M., Rashkin, H., Chen, D., Le Bras, R., &amp; Choi, Y. (2019). Social IQA: Commonsense reasoning about social interactions. </w:t>
       </w:r>
       <w:r>
         <w:rPr>
@@ -38095,13 +37578,13 @@
           <w:iCs w:val="0"/>
           <w:noProof/>
         </w:rPr>
-        <w:t>Proceedings of the Annual Meeting of the Association for Computational Linguistics</w:t>
-      </w:r>
-      <w:r>
-        <w:rPr>
-          <w:noProof/>
-        </w:rPr>
-        <w:t>, 13003–13051. https://doi.org/10.18653/v1/2023.findings-acl.824</w:t>
+        <w:t>EMNLP-IJCNLP 2019 - 2019 Conference on Empirical Methods in Natural Language Processing and 9th International Joint Conference on Natural Language Processing, Proceedings of the Conference</w:t>
+      </w:r>
+      <w:r>
+        <w:rPr>
+          <w:noProof/>
+        </w:rPr>
+        <w:t>, 4463–4473. https://doi.org/10.18653/v1/d19-1454</w:t>
       </w:r>
     </w:p>
     <w:p>
@@ -38117,7 +37600,7 @@
         <w:rPr>
           <w:noProof/>
         </w:rPr>
-        <w:t xml:space="preserve">Talmor, A., Herzig, J., Lourie, N., &amp; Berant, J. (2019). CommonSenseqa: A question answering challenge targeting commonsense knowledge. </w:t>
+        <w:t xml:space="preserve">Suzgun, M., Scales, N., Schärli, N., Gehrmann, S., Tay, Y., Chung, H. W., Chowdhery, A., Le, Q. V., Chi, E. H., Zhou, D., &amp; Wei, J. (2023). Challenging BIG-Bench Tasks and Whether Chain-of-Thought Can Solve Them. </w:t>
       </w:r>
       <w:r>
         <w:rPr>
@@ -38125,27 +37608,13 @@
           <w:iCs w:val="0"/>
           <w:noProof/>
         </w:rPr>
-        <w:t>NAACL HLT 2019 - 2019 Conference of the North American Chapter of the Association for Computational Linguistics: Human Language Technologies - Proceedings of the Conference</w:t>
-      </w:r>
-      <w:r>
-        <w:rPr>
-          <w:noProof/>
-        </w:rPr>
-        <w:t xml:space="preserve">, </w:t>
-      </w:r>
-      <w:r>
-        <w:rPr>
-          <w:i/>
-          <w:iCs w:val="0"/>
-          <w:noProof/>
-        </w:rPr>
-        <w:t>1</w:t>
-      </w:r>
-      <w:r>
-        <w:rPr>
-          <w:noProof/>
-        </w:rPr>
-        <w:t>, 4149–4158.</w:t>
+        <w:t>Proceedings of the Annual Meeting of the Association for Computational Linguistics</w:t>
+      </w:r>
+      <w:r>
+        <w:rPr>
+          <w:noProof/>
+        </w:rPr>
+        <w:t>, 13003–13051. https://doi.org/10.18653/v1/2023.findings-acl.824</w:t>
       </w:r>
     </w:p>
     <w:p>
@@ -38161,7 +37630,7 @@
         <w:rPr>
           <w:noProof/>
         </w:rPr>
-        <w:t xml:space="preserve">Touvron, H., Martin, L., Stone, K., Albert, P., Almahairi, A., Babaei, Y., Bashlykov, N., Batra, S., Bhargava, P., Bhosale, S., Bikel, D., Blecher, L., Ferrer, C. C., Chen, M., Cucurull, G., Esiobu, D., Fernandes, J., Fu, J., Fu, W., … Scialom, T. (2023). </w:t>
+        <w:t xml:space="preserve">Talmor, A., Herzig, J., Lourie, N., &amp; Berant, J. (2019). CommonSenseqa: A question answering challenge targeting commonsense knowledge. </w:t>
       </w:r>
       <w:r>
         <w:rPr>
@@ -38169,13 +37638,27 @@
           <w:iCs w:val="0"/>
           <w:noProof/>
         </w:rPr>
-        <w:t>Llama 2: Open Foundation and Fine-Tuned Chat Models</w:t>
-      </w:r>
-      <w:r>
-        <w:rPr>
-          <w:noProof/>
-        </w:rPr>
-        <w:t>. http://arxiv.org/abs/2307.09288</w:t>
+        <w:t>NAACL HLT 2019 - 2019 Conference of the North American Chapter of the Association for Computational Linguistics: Human Language Technologies - Proceedings of the Conference</w:t>
+      </w:r>
+      <w:r>
+        <w:rPr>
+          <w:noProof/>
+        </w:rPr>
+        <w:t xml:space="preserve">, </w:t>
+      </w:r>
+      <w:r>
+        <w:rPr>
+          <w:i/>
+          <w:iCs w:val="0"/>
+          <w:noProof/>
+        </w:rPr>
+        <w:t>1</w:t>
+      </w:r>
+      <w:r>
+        <w:rPr>
+          <w:noProof/>
+        </w:rPr>
+        <w:t>, 4149–4158.</w:t>
       </w:r>
     </w:p>
     <w:p>
@@ -38191,7 +37674,7 @@
         <w:rPr>
           <w:noProof/>
         </w:rPr>
-        <w:t xml:space="preserve">Trozze, A., Davies, T., &amp; Kleinberg, B. (2023). </w:t>
+        <w:t xml:space="preserve">Touvron, H., Martin, L., Stone, K., Albert, P., Almahairi, A., Babaei, Y., Bashlykov, N., Batra, S., Bhargava, P., Bhosale, S., Bikel, D., Blecher, L., Ferrer, C. C., Chen, M., Cucurull, G., Esiobu, D., Fernandes, J., Fu, J., Fu, W., … Scialom, T. (2023). </w:t>
       </w:r>
       <w:r>
         <w:rPr>
@@ -38199,13 +37682,13 @@
           <w:iCs w:val="0"/>
           <w:noProof/>
         </w:rPr>
-        <w:t>Large Language Models in Cryptocurrency Securities Cases: Can ChatGPT Replace Lawyers?</w:t>
-      </w:r>
-      <w:r>
-        <w:rPr>
-          <w:noProof/>
-        </w:rPr>
-        <w:t xml:space="preserve"> 1–49. http://arxiv.org/abs/2308.06032</w:t>
+        <w:t>Llama 2: Open Foundation and Fine-Tuned Chat Models</w:t>
+      </w:r>
+      <w:r>
+        <w:rPr>
+          <w:noProof/>
+        </w:rPr>
+        <w:t>. http://arxiv.org/abs/2307.09288</w:t>
       </w:r>
     </w:p>
     <w:p>
@@ -38221,7 +37704,7 @@
         <w:rPr>
           <w:noProof/>
         </w:rPr>
-        <w:t xml:space="preserve">ult.usk.ac.id. (2024). </w:t>
+        <w:t xml:space="preserve">Trozze, A., Davies, T., &amp; Kleinberg, B. (2023). </w:t>
       </w:r>
       <w:r>
         <w:rPr>
@@ -38229,13 +37712,13 @@
           <w:iCs w:val="0"/>
           <w:noProof/>
         </w:rPr>
-        <w:t>Unit Layanan Terpadu USK</w:t>
-      </w:r>
-      <w:r>
-        <w:rPr>
-          <w:noProof/>
-        </w:rPr>
-        <w:t>. Ult.Usk.Ac.Id. http://ult.usk.ac.id/</w:t>
+        <w:t>Large Language Models in Cryptocurrency Securities Cases: Can ChatGPT Replace Lawyers?</w:t>
+      </w:r>
+      <w:r>
+        <w:rPr>
+          <w:noProof/>
+        </w:rPr>
+        <w:t xml:space="preserve"> 1–49. http://arxiv.org/abs/2308.06032</w:t>
       </w:r>
     </w:p>
     <w:p>
@@ -38251,7 +37734,7 @@
         <w:rPr>
           <w:noProof/>
         </w:rPr>
-        <w:t xml:space="preserve">V., K. (2024). </w:t>
+        <w:t xml:space="preserve">ult.usk.ac.id. (2024). </w:t>
       </w:r>
       <w:r>
         <w:rPr>
@@ -38259,13 +37742,13 @@
           <w:iCs w:val="0"/>
           <w:noProof/>
         </w:rPr>
-        <w:t>Fine-Tuning Large Language Models with Unsloth</w:t>
-      </w:r>
-      <w:r>
-        <w:rPr>
-          <w:noProof/>
-        </w:rPr>
-        <w:t>. Medium.Com. https://medium.com/@kushalvala/fine-tuning-large-language-models-with-unsloth-380216a76108</w:t>
+        <w:t>Unit Layanan Terpadu USK</w:t>
+      </w:r>
+      <w:r>
+        <w:rPr>
+          <w:noProof/>
+        </w:rPr>
+        <w:t>. Ult.Usk.Ac.Id. http://ult.usk.ac.id/</w:t>
       </w:r>
     </w:p>
     <w:p>
@@ -38281,7 +37764,7 @@
         <w:rPr>
           <w:noProof/>
         </w:rPr>
-        <w:t xml:space="preserve">Walker II, S. M. (2024). </w:t>
+        <w:t xml:space="preserve">V., K. (2024). </w:t>
       </w:r>
       <w:r>
         <w:rPr>
@@ -38289,13 +37772,13 @@
           <w:iCs w:val="0"/>
           <w:noProof/>
         </w:rPr>
-        <w:t>What is the ROUGE Score (Recall-Oriented Understudy for Gisting Evaluation)?</w:t>
-      </w:r>
-      <w:r>
-        <w:rPr>
-          <w:noProof/>
-        </w:rPr>
-        <w:t xml:space="preserve"> Klu.Ai. https://klu.ai/glossary/rouge-score</w:t>
+        <w:t>Fine-Tuning Large Language Models with Unsloth</w:t>
+      </w:r>
+      <w:r>
+        <w:rPr>
+          <w:noProof/>
+        </w:rPr>
+        <w:t>. Medium.Com. https://medium.com/@kushalvala/fine-tuning-large-language-models-with-unsloth-380216a76108</w:t>
       </w:r>
     </w:p>
     <w:p>
@@ -38311,7 +37794,7 @@
         <w:rPr>
           <w:noProof/>
         </w:rPr>
-        <w:t xml:space="preserve">Wicaksono, K. T. (2023). </w:t>
+        <w:t xml:space="preserve">Walker II, S. M. (2024). </w:t>
       </w:r>
       <w:r>
         <w:rPr>
@@ -38319,13 +37802,13 @@
           <w:iCs w:val="0"/>
           <w:noProof/>
         </w:rPr>
-        <w:t>Memahami Retrieval Augmented Generation (RAG) Melalui Rencana Pembangunan LaporMacet.com</w:t>
-      </w:r>
-      <w:r>
-        <w:rPr>
-          <w:noProof/>
-        </w:rPr>
-        <w:t>. Medium.Com. https://kukuhtw.medium.com/memahami-retrieval-augmented-generation-rag-melalui-rencana-pembangunan-lapormacet-com-5990a76edda7</w:t>
+        <w:t>What is the ROUGE Score (Recall-Oriented Understudy for Gisting Evaluation)?</w:t>
+      </w:r>
+      <w:r>
+        <w:rPr>
+          <w:noProof/>
+        </w:rPr>
+        <w:t xml:space="preserve"> Klu.Ai. https://klu.ai/glossary/rouge-score</w:t>
       </w:r>
     </w:p>
     <w:p>
@@ -38341,7 +37824,7 @@
         <w:rPr>
           <w:noProof/>
         </w:rPr>
-        <w:t xml:space="preserve">www.gradio.app. (2024). </w:t>
+        <w:t xml:space="preserve">Wicaksono, K. T. (2023). </w:t>
       </w:r>
       <w:r>
         <w:rPr>
@@ -38349,13 +37832,13 @@
           <w:iCs w:val="0"/>
           <w:noProof/>
         </w:rPr>
-        <w:t>Gradio</w:t>
-      </w:r>
-      <w:r>
-        <w:rPr>
-          <w:noProof/>
-        </w:rPr>
-        <w:t>. Www.Gradio.App. https://www.gradio.app/</w:t>
+        <w:t>Memahami Retrieval Augmented Generation (RAG) Melalui Rencana Pembangunan LaporMacet.com</w:t>
+      </w:r>
+      <w:r>
+        <w:rPr>
+          <w:noProof/>
+        </w:rPr>
+        <w:t>. Medium.Com. https://kukuhtw.medium.com/memahami-retrieval-augmented-generation-rag-melalui-rencana-pembangunan-lapormacet-com-5990a76edda7</w:t>
       </w:r>
     </w:p>
     <w:p>
@@ -38371,7 +37854,7 @@
         <w:rPr>
           <w:noProof/>
         </w:rPr>
-        <w:t xml:space="preserve">www.wiz.ai. (2023a). </w:t>
+        <w:t xml:space="preserve">www.gradio.app. (2024). </w:t>
       </w:r>
       <w:r>
         <w:rPr>
@@ -38379,13 +37862,13 @@
           <w:iCs w:val="0"/>
           <w:noProof/>
         </w:rPr>
-        <w:t>Menelaah : Bagaimana LLM (Large Language Models) bekerja</w:t>
-      </w:r>
-      <w:r>
-        <w:rPr>
-          <w:noProof/>
-        </w:rPr>
-        <w:t>. Www.Wiz.Ai. https://www.wiz.ai/menelaah-bagaimana-llm-large-language-models-bekerja/</w:t>
+        <w:t>Gradio</w:t>
+      </w:r>
+      <w:r>
+        <w:rPr>
+          <w:noProof/>
+        </w:rPr>
+        <w:t>. Www.Gradio.App. https://www.gradio.app/</w:t>
       </w:r>
     </w:p>
     <w:p>
@@ -38401,7 +37884,7 @@
         <w:rPr>
           <w:noProof/>
         </w:rPr>
-        <w:t xml:space="preserve">www.wiz.ai. (2023b). </w:t>
+        <w:t xml:space="preserve">www.wiz.ai. (2023a). </w:t>
       </w:r>
       <w:r>
         <w:rPr>
@@ -38415,7 +37898,7 @@
         <w:rPr>
           <w:noProof/>
         </w:rPr>
-        <w:t>. Www.Wiz.Ai.</w:t>
+        <w:t>. Www.Wiz.Ai. https://www.wiz.ai/menelaah-bagaimana-llm-large-language-models-bekerja/</w:t>
       </w:r>
     </w:p>
     <w:p>
@@ -38431,7 +37914,7 @@
         <w:rPr>
           <w:noProof/>
         </w:rPr>
-        <w:t xml:space="preserve">Zellers, R., Holtzman, A., Bisk, Y., Farhadi, A., &amp; Choi, Y. (2020). Hellaswag: Can a machine really finish your sentence? </w:t>
+        <w:t xml:space="preserve">www.wiz.ai. (2023b). </w:t>
       </w:r>
       <w:r>
         <w:rPr>
@@ -38439,13 +37922,13 @@
           <w:iCs w:val="0"/>
           <w:noProof/>
         </w:rPr>
-        <w:t>ACL 2019 - 57th Annual Meeting of the Association for Computational Linguistics, Proceedings of the Conference</w:t>
-      </w:r>
-      <w:r>
-        <w:rPr>
-          <w:noProof/>
-        </w:rPr>
-        <w:t>, 4791–4800. https://doi.org/10.18653/v1/p19-1472</w:t>
+        <w:t>Menelaah : Bagaimana LLM (Large Language Models) bekerja</w:t>
+      </w:r>
+      <w:r>
+        <w:rPr>
+          <w:noProof/>
+        </w:rPr>
+        <w:t>. Www.Wiz.Ai.</w:t>
       </w:r>
     </w:p>
     <w:p>
@@ -38462,6 +37945,36 @@
           <w:noProof/>
         </w:rPr>
         <w:lastRenderedPageBreak/>
+        <w:t xml:space="preserve">Zellers, R., Holtzman, A., Bisk, Y., Farhadi, A., &amp; Choi, Y. (2020). Hellaswag: Can a machine really finish your sentence? </w:t>
+      </w:r>
+      <w:r>
+        <w:rPr>
+          <w:i/>
+          <w:iCs w:val="0"/>
+          <w:noProof/>
+        </w:rPr>
+        <w:t>ACL 2019 - 57th Annual Meeting of the Association for Computational Linguistics, Proceedings of the Conference</w:t>
+      </w:r>
+      <w:r>
+        <w:rPr>
+          <w:noProof/>
+        </w:rPr>
+        <w:t>, 4791–4800. https://doi.org/10.18653/v1/p19-1472</w:t>
+      </w:r>
+    </w:p>
+    <w:p>
+      <w:pPr>
+        <w:widowControl w:val="0"/>
+        <w:adjustRightInd w:val="0"/>
+        <w:ind w:left="480" w:hanging="480"/>
+        <w:rPr>
+          <w:noProof/>
+        </w:rPr>
+      </w:pPr>
+      <w:r>
+        <w:rPr>
+          <w:noProof/>
+        </w:rPr>
         <w:t xml:space="preserve">Zhao, H., Ling, Q., Pan, Y., Zhong, T., Hu, J.-Y., Yao, J., Xiao, F., Xiao, Z., Zhang, Y., Xu, S.-H., Wu, S.-N., Kang, M., Wu, Z., Liu, Z., Jiang, X., Liu, T., &amp; Shao, Y. (2023). Ophtha-LLaMA2: A Large Language Model for Ophthalmology. </w:t>
       </w:r>
       <w:r>
@@ -38776,7 +38289,16 @@
               </w:rPr>
             </w:pPr>
             <w:r>
-              <w:t>Untuk sertifikat akreditasi silakan download disini ya https://lpm.usk.ac.id/, untuk sertifikat akreditasi yg terbaru tidak perlu dilegalisir karena sudah ada QR Code</w:t>
+              <w:t>Untuk sertifikat akreditasi silakan download disini ya https://lpm.usk.ac.id/, untuk sertifikat akreditasi y</w:t>
+            </w:r>
+            <w:r>
+              <w:rPr>
+                <w:lang w:val="id-ID"/>
+              </w:rPr>
+              <w:t>an</w:t>
+            </w:r>
+            <w:r>
+              <w:t>g terbaru tidak perlu dilegalisir karena sudah ada QR Code</w:t>
             </w:r>
           </w:p>
         </w:tc>
@@ -38840,15 +38362,7 @@
               <w:spacing w:line="360" w:lineRule="auto"/>
             </w:pPr>
             <w:r>
-              <w:t xml:space="preserve">Terkait dengan riset kata sandi KRS Online, Anda bisa membuat permohonan melalui laman website Kami </w:t>
-            </w:r>
-            <w:proofErr w:type="gramStart"/>
-            <w:r>
-              <w:t>di :</w:t>
-            </w:r>
-            <w:proofErr w:type="gramEnd"/>
-            <w:r>
-              <w:t xml:space="preserve"> ult.usk.ac.id atau langsung melalui link google form : https://forms.gle/Xq6ThdgQNhWYhbat8. Jika ada kendala, Anda bisa menghubungi Kami via email di ult@usk.ac.id (khusus untuk riset password KRS, riset password email domain USK, perbaikan biodata KRS, dan perbaikan data PDDIKTI)</w:t>
+              <w:t>Terkait dengan riset kata sandi KRS Online, Anda bisa membuat permohonan melalui laman website Kami di : ult.usk.ac.id atau langsung melalui link google form : https://forms.gle/Xq6ThdgQNhWYhbat8. Jika ada kendala, Anda bisa menghubungi Kami via email di ult@usk.ac.id (khusus untuk riset password KRS, riset password email domain USK, perbaikan biodata KRS, dan perbaikan data PDDIKTI)</w:t>
             </w:r>
           </w:p>
         </w:tc>
@@ -38976,7 +38490,25 @@
               <w:spacing w:line="360" w:lineRule="auto"/>
             </w:pPr>
             <w:r>
-              <w:t>Untuk data UKT yg sudah dibuat tidak bisa diubah kembali dan data UKT itu tidak menjadi masalah yg penting data KRS benar semua dan mengenai banding ukt nanti akan dibuka oleh bagian keuangan, silakan pantau infonya di web usk.ac.id</w:t>
+              <w:t>Untuk data UKT y</w:t>
+            </w:r>
+            <w:r>
+              <w:rPr>
+                <w:lang w:val="id-ID"/>
+              </w:rPr>
+              <w:t>an</w:t>
+            </w:r>
+            <w:r>
+              <w:t>g sudah dibuat tidak bisa diubah kembali dan data UKT itu tidak menjadi masalah y</w:t>
+            </w:r>
+            <w:r>
+              <w:rPr>
+                <w:lang w:val="id-ID"/>
+              </w:rPr>
+              <w:t>an</w:t>
+            </w:r>
+            <w:r>
+              <w:t>g penting data KRS benar semua dan mengenai banding ukt nanti akan dibuka oleh bagian keuangan, silakan pantau infonya di web usk.ac.id</w:t>
             </w:r>
           </w:p>
         </w:tc>
@@ -39072,7 +38604,6 @@
               <w:rPr>
                 <w:lang w:val="en-US"/>
               </w:rPr>
-              <w:lastRenderedPageBreak/>
               <w:t>6</w:t>
             </w:r>
           </w:p>
@@ -39293,13 +38824,8 @@
               <w:spacing w:line="360" w:lineRule="auto"/>
             </w:pPr>
             <w:r>
-              <w:t xml:space="preserve">Bagaimana cara mendaftar Bimbingan/Kelas </w:t>
-            </w:r>
-            <w:proofErr w:type="gramStart"/>
-            <w:r>
-              <w:t>TOEFL ?</w:t>
-            </w:r>
-            <w:proofErr w:type="gramEnd"/>
+              <w:t>Bagaimana cara mendaftar Bimbingan/Kelas TOEFL ?</w:t>
+            </w:r>
           </w:p>
         </w:tc>
         <w:tc>
@@ -39311,15 +38837,7 @@
               <w:spacing w:line="360" w:lineRule="auto"/>
             </w:pPr>
             <w:r>
-              <w:t xml:space="preserve">Silahkan CP ke WA Only UPT. Bahasa secara online di </w:t>
-            </w:r>
-            <w:proofErr w:type="gramStart"/>
-            <w:r>
-              <w:t>081375386018,Pelatihan</w:t>
-            </w:r>
-            <w:proofErr w:type="gramEnd"/>
-            <w:r>
-              <w:t xml:space="preserve"> akan dibuka jika sudah memenuhi kuota kelas, Pendaftaran TOEFL wajib menyertakan Surat Pengantar yang dikeluarkan oleh Prodi masing-masing.</w:t>
+              <w:t>Silahkan CP ke WA Only UPT. Bahasa secara online di 081375386018,Pelatihan akan dibuka jika sudah memenuhi kuota kelas, Pendaftaran TOEFL wajib menyertakan Surat Pengantar yang dikeluarkan oleh Prodi masing-masing.</w:t>
             </w:r>
           </w:p>
         </w:tc>
@@ -39640,15 +39158,7 @@
               <w:spacing w:line="360" w:lineRule="auto"/>
             </w:pPr>
             <w:r>
-              <w:t xml:space="preserve">Sistem membaca apa yang Anda isi. Jika merasa keberatan, silahkan ikut peninjauan UKT. informasinya tersedia di </w:t>
-            </w:r>
-            <w:proofErr w:type="gramStart"/>
-            <w:r>
-              <w:t>laman :</w:t>
-            </w:r>
-            <w:proofErr w:type="gramEnd"/>
-            <w:r>
-              <w:t xml:space="preserve"> usk.ac.id. Untuk UKT semester ini tetap harus dibayarkan agar tidak dianggap mengundurkan diri</w:t>
+              <w:t>Sistem membaca apa yang Anda isi. Jika merasa keberatan, silahkan ikut peninjauan UKT. informasinya tersedia di laman : usk.ac.id. Untuk UKT semester ini tetap harus dibayarkan agar tidak dianggap mengundurkan diri</w:t>
             </w:r>
           </w:p>
         </w:tc>
@@ -39699,13 +39209,8 @@
               <w:spacing w:line="360" w:lineRule="auto"/>
             </w:pPr>
             <w:r>
-              <w:t xml:space="preserve">Bagaimana jika terlambat melakukan pembayaran Uang </w:t>
-            </w:r>
-            <w:proofErr w:type="gramStart"/>
-            <w:r>
-              <w:t>Kuliah ?</w:t>
-            </w:r>
-            <w:proofErr w:type="gramEnd"/>
+              <w:t>Bagaimana jika terlambat melakukan pembayaran Uang Kuliah ?</w:t>
+            </w:r>
           </w:p>
         </w:tc>
         <w:tc>
@@ -39918,23 +39423,7 @@
               <w:spacing w:line="360" w:lineRule="auto"/>
             </w:pPr>
             <w:r>
-              <w:t xml:space="preserve">Terkait dengan pembuatan slip spp pengganti dapat membayar sebesar Rp </w:t>
-            </w:r>
-            <w:proofErr w:type="gramStart"/>
-            <w:r>
-              <w:t>18.000,-</w:t>
-            </w:r>
-            <w:proofErr w:type="gramEnd"/>
-            <w:r>
-              <w:t xml:space="preserve">. Berikut Kami lampirkan nomor rekening: Nama </w:t>
-            </w:r>
-            <w:proofErr w:type="gramStart"/>
-            <w:r>
-              <w:t>Bank :</w:t>
-            </w:r>
-            <w:proofErr w:type="gramEnd"/>
-            <w:r>
-              <w:t xml:space="preserve"> Bank Syariah Indonesia No. Rekening : 914-</w:t>
+              <w:t>Terkait dengan pembuatan slip spp pengganti dapat membayar sebesar Rp 18.000,-. Berikut Kami lampirkan nomor rekening: Nama Bank : Bank Syariah Indonesia No. Rekening : 914-</w:t>
             </w:r>
             <w:r>
               <w:lastRenderedPageBreak/>
@@ -39961,7 +39450,6 @@
               <w:rPr>
                 <w:lang w:val="en-US"/>
               </w:rPr>
-              <w:lastRenderedPageBreak/>
               <w:t>19</w:t>
             </w:r>
           </w:p>

</xml_diff>

<commit_message>
Commit 14 Draft Hasil Perbaikan 4
Memperbaiki Daftar Isi dan Penambahan pada Kesimpulan
</commit_message>
<xml_diff>
--- a/Draft_Hasil_Tesis_HaryRachmat-2108207010009.docx
+++ b/Draft_Hasil_Tesis_HaryRachmat-2108207010009.docx
@@ -26,7 +26,7 @@
           <w:color w:val="FFFFFF" w:themeColor="background1"/>
         </w:rPr>
       </w:pPr>
-      <w:bookmarkStart w:id="1" w:name="_Toc175688291"/>
+      <w:bookmarkStart w:id="1" w:name="_Toc175732636"/>
       <w:r>
         <w:rPr>
           <w:color w:val="FFFFFF" w:themeColor="background1"/>
@@ -50,6 +50,7 @@
           <w:smallCaps/>
           <w:sz w:val="32"/>
           <w:szCs w:val="24"/>
+          <w:highlight w:val="cyan"/>
         </w:rPr>
         <w:t xml:space="preserve">PENGEMBANGAN </w:t>
       </w:r>
@@ -59,6 +60,7 @@
           <w:smallCaps/>
           <w:sz w:val="32"/>
           <w:szCs w:val="24"/>
+          <w:highlight w:val="cyan"/>
         </w:rPr>
         <w:t>LARGE LANGUAGE</w:t>
       </w:r>
@@ -67,6 +69,7 @@
           <w:smallCaps/>
           <w:sz w:val="32"/>
           <w:szCs w:val="24"/>
+          <w:highlight w:val="cyan"/>
         </w:rPr>
         <w:t xml:space="preserve"> </w:t>
       </w:r>
@@ -76,6 +79,7 @@
           <w:smallCaps/>
           <w:sz w:val="32"/>
           <w:szCs w:val="24"/>
+          <w:highlight w:val="cyan"/>
         </w:rPr>
         <w:t>MODEL</w:t>
       </w:r>
@@ -84,6 +88,7 @@
           <w:smallCaps/>
           <w:sz w:val="32"/>
           <w:szCs w:val="24"/>
+          <w:highlight w:val="cyan"/>
         </w:rPr>
         <w:t xml:space="preserve"> UNTUK MENJAWAB PERTANYAAN </w:t>
       </w:r>
@@ -92,6 +97,7 @@
           <w:smallCaps/>
           <w:sz w:val="32"/>
           <w:szCs w:val="24"/>
+          <w:highlight w:val="cyan"/>
         </w:rPr>
         <w:t>TERKAIT AKADEMIK</w:t>
       </w:r>
@@ -100,6 +106,7 @@
           <w:smallCaps/>
           <w:sz w:val="32"/>
           <w:szCs w:val="24"/>
+          <w:highlight w:val="cyan"/>
         </w:rPr>
         <w:t xml:space="preserve"> DI UNIVERSITAS SYIAH KUALA DENGAN METODE </w:t>
       </w:r>
@@ -108,6 +115,7 @@
           <w:i/>
           <w:sz w:val="32"/>
           <w:szCs w:val="32"/>
+          <w:highlight w:val="cyan"/>
         </w:rPr>
         <w:t>FINE-TUNING</w:t>
       </w:r>
@@ -116,6 +124,7 @@
           <w:smallCaps/>
           <w:sz w:val="32"/>
           <w:szCs w:val="24"/>
+          <w:highlight w:val="cyan"/>
         </w:rPr>
         <w:t xml:space="preserve"> DAN </w:t>
       </w:r>
@@ -125,6 +134,7 @@
           <w:smallCaps/>
           <w:sz w:val="32"/>
           <w:szCs w:val="24"/>
+          <w:highlight w:val="cyan"/>
         </w:rPr>
         <w:t>RETRIEVAL-AUGMENTED GENERATION</w:t>
       </w:r>
@@ -505,7 +515,7 @@
           <w:color w:val="FFFFFF" w:themeColor="background1"/>
         </w:rPr>
       </w:pPr>
-      <w:bookmarkStart w:id="2" w:name="_Toc175688292"/>
+      <w:bookmarkStart w:id="2" w:name="_Toc175732637"/>
       <w:r>
         <w:rPr>
           <w:color w:val="FFFFFF" w:themeColor="background1"/>
@@ -1011,7 +1021,7 @@
         </w:rPr>
       </w:pPr>
       <w:bookmarkStart w:id="4" w:name="_Toc164284557"/>
-      <w:bookmarkStart w:id="5" w:name="_Toc175688293"/>
+      <w:bookmarkStart w:id="5" w:name="_Toc175732638"/>
       <w:r>
         <w:rPr>
           <w:color w:val="FFFFFF" w:themeColor="background1"/>
@@ -1232,7 +1242,43 @@
         <w:rPr>
           <w:iCs w:val="0"/>
         </w:rPr>
-        <w:t xml:space="preserve"> Untuk Menjawab Pertanyaan Terkait Akademik Di Universitas Syiah Kuala Dengan Metode </w:t>
+        <w:t xml:space="preserve"> Untuk Menjawab Pertanyaan </w:t>
+      </w:r>
+      <w:r>
+        <w:rPr>
+          <w:iCs w:val="0"/>
+        </w:rPr>
+        <w:t>t</w:t>
+      </w:r>
+      <w:r>
+        <w:rPr>
+          <w:iCs w:val="0"/>
+        </w:rPr>
+        <w:t xml:space="preserve">erkait Akademik </w:t>
+      </w:r>
+      <w:r>
+        <w:rPr>
+          <w:iCs w:val="0"/>
+        </w:rPr>
+        <w:t>d</w:t>
+      </w:r>
+      <w:r>
+        <w:rPr>
+          <w:iCs w:val="0"/>
+        </w:rPr>
+        <w:t xml:space="preserve">i Universitas Syiah Kuala </w:t>
+      </w:r>
+      <w:r>
+        <w:rPr>
+          <w:iCs w:val="0"/>
+        </w:rPr>
+        <w:t>d</w:t>
+      </w:r>
+      <w:r>
+        <w:rPr>
+          <w:iCs w:val="0"/>
+        </w:rPr>
+        <w:t xml:space="preserve">engan Metode </w:t>
       </w:r>
       <w:r>
         <w:rPr>
@@ -1244,7 +1290,19 @@
         <w:rPr>
           <w:iCs w:val="0"/>
         </w:rPr>
-        <w:t xml:space="preserve"> Dan </w:t>
+        <w:t xml:space="preserve"> </w:t>
+      </w:r>
+      <w:r>
+        <w:rPr>
+          <w:iCs w:val="0"/>
+        </w:rPr>
+        <w:t>d</w:t>
+      </w:r>
+      <w:r>
+        <w:rPr>
+          <w:iCs w:val="0"/>
+        </w:rPr>
+        <w:t xml:space="preserve">an </w:t>
       </w:r>
       <w:r>
         <w:rPr>
@@ -1725,7 +1783,7 @@
           <w:iCs/>
           <w:highlight w:val="cyan"/>
         </w:rPr>
-        <w:t>S</w:t>
+        <w:t>Selama</w:t>
       </w:r>
       <w:r>
         <w:rPr>
@@ -1733,7 +1791,7 @@
           <w:iCs/>
           <w:highlight w:val="cyan"/>
         </w:rPr>
-        <w:t>elama</w:t>
+        <w:t xml:space="preserve"> ini</w:t>
       </w:r>
       <w:r>
         <w:rPr>
@@ -1741,7 +1799,7 @@
           <w:iCs/>
           <w:highlight w:val="cyan"/>
         </w:rPr>
-        <w:t xml:space="preserve"> ini</w:t>
+        <w:t xml:space="preserve"> </w:t>
       </w:r>
       <w:r>
         <w:rPr>
@@ -1749,7 +1807,7 @@
           <w:iCs/>
           <w:highlight w:val="cyan"/>
         </w:rPr>
-        <w:t xml:space="preserve"> </w:t>
+        <w:t>informasi terkait akademik di Universitas Syiah Kuala (USK)</w:t>
       </w:r>
       <w:r>
         <w:rPr>
@@ -1757,7 +1815,13 @@
           <w:iCs/>
           <w:highlight w:val="cyan"/>
         </w:rPr>
-        <w:t xml:space="preserve">informasi terkait akademik di </w:t>
+        <w:t xml:space="preserve"> disusun dalam bentuk</w:t>
+      </w:r>
+      <w:r>
+        <w:rPr>
+          <w:highlight w:val="cyan"/>
+        </w:rPr>
+        <w:t xml:space="preserve"> Frequently Asked Question </w:t>
       </w:r>
       <w:r>
         <w:rPr>
@@ -1765,7 +1829,7 @@
           <w:iCs/>
           <w:highlight w:val="cyan"/>
         </w:rPr>
-        <w:t>Universitas Syiah Kuala (USK)</w:t>
+        <w:t>(FAQ)</w:t>
       </w:r>
       <w:r>
         <w:rPr>
@@ -1773,77 +1837,7 @@
           <w:iCs/>
           <w:highlight w:val="cyan"/>
         </w:rPr>
-        <w:t xml:space="preserve"> disusun dalam bentuk</w:t>
-      </w:r>
-      <w:r>
-        <w:rPr>
-          <w:highlight w:val="cyan"/>
-        </w:rPr>
-        <w:t xml:space="preserve"> Frequently Asked Question </w:t>
-      </w:r>
-      <w:r>
-        <w:rPr>
-          <w:i w:val="0"/>
-          <w:iCs/>
-          <w:highlight w:val="cyan"/>
-        </w:rPr>
-        <w:t>(FAQ)</w:t>
-      </w:r>
-      <w:r>
-        <w:rPr>
-          <w:i w:val="0"/>
-          <w:iCs/>
-          <w:highlight w:val="cyan"/>
-        </w:rPr>
-        <w:t xml:space="preserve">. </w:t>
-      </w:r>
-      <w:r>
-        <w:rPr>
-          <w:i w:val="0"/>
-          <w:iCs/>
-          <w:highlight w:val="cyan"/>
-        </w:rPr>
-        <w:t>FAQ ini tidak interaktif sehingga jawaban atau informasi harus dicari dalam daftar FAQ tersebut</w:t>
-      </w:r>
-      <w:r>
-        <w:rPr>
-          <w:i w:val="0"/>
-          <w:iCs/>
-          <w:highlight w:val="cyan"/>
-        </w:rPr>
-        <w:t xml:space="preserve">. Terkait hal ini </w:t>
-      </w:r>
-      <w:r>
-        <w:rPr>
-          <w:i w:val="0"/>
-          <w:iCs/>
-          <w:highlight w:val="cyan"/>
-        </w:rPr>
-        <w:t xml:space="preserve">dibutuhkan alternatif cara </w:t>
-      </w:r>
-      <w:r>
-        <w:rPr>
-          <w:i w:val="0"/>
-          <w:iCs/>
-          <w:highlight w:val="cyan"/>
-        </w:rPr>
-        <w:t xml:space="preserve">dalam </w:t>
-      </w:r>
-      <w:r>
-        <w:rPr>
-          <w:i w:val="0"/>
-          <w:iCs/>
-          <w:highlight w:val="cyan"/>
-        </w:rPr>
-        <w:t>penyampaian informasi yang interaktif menggunakan chatbot</w:t>
-      </w:r>
-      <w:r>
-        <w:rPr>
-          <w:i w:val="0"/>
-          <w:iCs/>
-          <w:highlight w:val="cyan"/>
-        </w:rPr>
-        <w:t xml:space="preserve">. Chatbot ini dapat dibangun dengan menggunakan </w:t>
+        <w:t xml:space="preserve">. FAQ ini tidak interaktif sehingga jawaban atau informasi harus dicari dalam daftar FAQ tersebut. Terkait hal ini dibutuhkan alternatif cara dalam penyampaian informasi yang interaktif menggunakan chatbot. Chatbot ini dapat dibangun dengan menggunakan </w:t>
       </w:r>
       <w:r>
         <w:rPr>
@@ -2302,7 +2296,7 @@
           <w:color w:val="FFFFFF" w:themeColor="background1"/>
         </w:rPr>
       </w:pPr>
-      <w:bookmarkStart w:id="6" w:name="_Toc175688294"/>
+      <w:bookmarkStart w:id="6" w:name="_Toc175732639"/>
       <w:r>
         <w:rPr>
           <w:color w:val="FFFFFF" w:themeColor="background1"/>
@@ -2697,7 +2691,7 @@
           <w:color w:val="FFFFFF" w:themeColor="background1"/>
         </w:rPr>
       </w:pPr>
-      <w:bookmarkStart w:id="7" w:name="_Toc175688295"/>
+      <w:bookmarkStart w:id="7" w:name="_Toc175732640"/>
       <w:r>
         <w:rPr>
           <w:color w:val="FFFFFF" w:themeColor="background1"/>
@@ -2793,7 +2787,7 @@
         </w:rPr>
         <w:fldChar w:fldCharType="separate"/>
       </w:r>
-      <w:hyperlink w:anchor="_Toc175688291" w:history="1">
+      <w:hyperlink w:anchor="_Toc175732636" w:history="1">
         <w:r>
           <w:rPr>
             <w:rStyle w:val="Hyperlink"/>
@@ -2827,7 +2821,7 @@
             <w:noProof/>
             <w:webHidden/>
           </w:rPr>
-          <w:instrText xml:space="preserve"> PAGEREF _Toc175688291 \h </w:instrText>
+          <w:instrText xml:space="preserve"> PAGEREF _Toc175732636 \h </w:instrText>
         </w:r>
         <w:r>
           <w:rPr>
@@ -2873,7 +2867,7 @@
           <w14:ligatures w14:val="standardContextual"/>
         </w:rPr>
       </w:pPr>
-      <w:hyperlink w:anchor="_Toc175688292" w:history="1">
+      <w:hyperlink w:anchor="_Toc175732637" w:history="1">
         <w:r>
           <w:rPr>
             <w:rStyle w:val="Hyperlink"/>
@@ -2907,7 +2901,7 @@
             <w:noProof/>
             <w:webHidden/>
           </w:rPr>
-          <w:instrText xml:space="preserve"> PAGEREF _Toc175688292 \h </w:instrText>
+          <w:instrText xml:space="preserve"> PAGEREF _Toc175732637 \h </w:instrText>
         </w:r>
         <w:r>
           <w:rPr>
@@ -2927,7 +2921,7 @@
             <w:noProof/>
             <w:webHidden/>
           </w:rPr>
-          <w:t>iii</w:t>
+          <w:t>ii</w:t>
         </w:r>
         <w:r>
           <w:rPr>
@@ -2953,7 +2947,7 @@
           <w14:ligatures w14:val="standardContextual"/>
         </w:rPr>
       </w:pPr>
-      <w:hyperlink w:anchor="_Toc175688293" w:history="1">
+      <w:hyperlink w:anchor="_Toc175732638" w:history="1">
         <w:r>
           <w:rPr>
             <w:rStyle w:val="Hyperlink"/>
@@ -2987,7 +2981,7 @@
             <w:noProof/>
             <w:webHidden/>
           </w:rPr>
-          <w:instrText xml:space="preserve"> PAGEREF _Toc175688293 \h </w:instrText>
+          <w:instrText xml:space="preserve"> PAGEREF _Toc175732638 \h </w:instrText>
         </w:r>
         <w:r>
           <w:rPr>
@@ -3007,7 +3001,7 @@
             <w:noProof/>
             <w:webHidden/>
           </w:rPr>
-          <w:t>iii</w:t>
+          <w:t>ii</w:t>
         </w:r>
         <w:r>
           <w:rPr>
@@ -3033,7 +3027,7 @@
           <w14:ligatures w14:val="standardContextual"/>
         </w:rPr>
       </w:pPr>
-      <w:hyperlink w:anchor="_Toc175688294" w:history="1">
+      <w:hyperlink w:anchor="_Toc175732639" w:history="1">
         <w:r>
           <w:rPr>
             <w:rStyle w:val="Hyperlink"/>
@@ -3067,7 +3061,7 @@
             <w:noProof/>
             <w:webHidden/>
           </w:rPr>
-          <w:instrText xml:space="preserve"> PAGEREF _Toc175688294 \h </w:instrText>
+          <w:instrText xml:space="preserve"> PAGEREF _Toc175732639 \h </w:instrText>
         </w:r>
         <w:r>
           <w:rPr>
@@ -3087,7 +3081,7 @@
             <w:noProof/>
             <w:webHidden/>
           </w:rPr>
-          <w:t>viii</w:t>
+          <w:t>vii</w:t>
         </w:r>
         <w:r>
           <w:rPr>
@@ -3113,7 +3107,7 @@
           <w14:ligatures w14:val="standardContextual"/>
         </w:rPr>
       </w:pPr>
-      <w:hyperlink w:anchor="_Toc175688295" w:history="1">
+      <w:hyperlink w:anchor="_Toc175732640" w:history="1">
         <w:r>
           <w:rPr>
             <w:rStyle w:val="Hyperlink"/>
@@ -3147,7 +3141,7 @@
             <w:noProof/>
             <w:webHidden/>
           </w:rPr>
-          <w:instrText xml:space="preserve"> PAGEREF _Toc175688295 \h </w:instrText>
+          <w:instrText xml:space="preserve"> PAGEREF _Toc175732640 \h </w:instrText>
         </w:r>
         <w:r>
           <w:rPr>
@@ -3167,7 +3161,7 @@
             <w:noProof/>
             <w:webHidden/>
           </w:rPr>
-          <w:t>ix</w:t>
+          <w:t>viii</w:t>
         </w:r>
         <w:r>
           <w:rPr>
@@ -3193,7 +3187,7 @@
           <w14:ligatures w14:val="standardContextual"/>
         </w:rPr>
       </w:pPr>
-      <w:hyperlink w:anchor="_Toc175688296" w:history="1">
+      <w:hyperlink w:anchor="_Toc175732641" w:history="1">
         <w:r>
           <w:rPr>
             <w:rStyle w:val="Hyperlink"/>
@@ -3227,7 +3221,7 @@
             <w:noProof/>
             <w:webHidden/>
           </w:rPr>
-          <w:instrText xml:space="preserve"> PAGEREF _Toc175688296 \h </w:instrText>
+          <w:instrText xml:space="preserve"> PAGEREF _Toc175732641 \h </w:instrText>
         </w:r>
         <w:r>
           <w:rPr>
@@ -3247,7 +3241,7 @@
             <w:noProof/>
             <w:webHidden/>
           </w:rPr>
-          <w:t>xi</w:t>
+          <w:t>x</w:t>
         </w:r>
         <w:r>
           <w:rPr>
@@ -3273,7 +3267,7 @@
           <w14:ligatures w14:val="standardContextual"/>
         </w:rPr>
       </w:pPr>
-      <w:hyperlink w:anchor="_Toc175688297" w:history="1">
+      <w:hyperlink w:anchor="_Toc175732642" w:history="1">
         <w:r>
           <w:rPr>
             <w:rStyle w:val="Hyperlink"/>
@@ -3307,7 +3301,7 @@
             <w:noProof/>
             <w:webHidden/>
           </w:rPr>
-          <w:instrText xml:space="preserve"> PAGEREF _Toc175688297 \h </w:instrText>
+          <w:instrText xml:space="preserve"> PAGEREF _Toc175732642 \h </w:instrText>
         </w:r>
         <w:r>
           <w:rPr>
@@ -3327,7 +3321,7 @@
             <w:noProof/>
             <w:webHidden/>
           </w:rPr>
-          <w:t>xii</w:t>
+          <w:t>xi</w:t>
         </w:r>
         <w:r>
           <w:rPr>
@@ -3353,7 +3347,7 @@
           <w14:ligatures w14:val="standardContextual"/>
         </w:rPr>
       </w:pPr>
-      <w:hyperlink w:anchor="_Toc175688298" w:history="1">
+      <w:hyperlink w:anchor="_Toc175732643" w:history="1">
         <w:r>
           <w:rPr>
             <w:rStyle w:val="Hyperlink"/>
@@ -3387,7 +3381,7 @@
             <w:noProof/>
             <w:webHidden/>
           </w:rPr>
-          <w:instrText xml:space="preserve"> PAGEREF _Toc175688298 \h </w:instrText>
+          <w:instrText xml:space="preserve"> PAGEREF _Toc175732643 \h </w:instrText>
         </w:r>
         <w:r>
           <w:rPr>
@@ -3407,7 +3401,7 @@
             <w:noProof/>
             <w:webHidden/>
           </w:rPr>
-          <w:t>xiii</w:t>
+          <w:t>xii</w:t>
         </w:r>
         <w:r>
           <w:rPr>
@@ -3433,7 +3427,7 @@
           <w14:ligatures w14:val="standardContextual"/>
         </w:rPr>
       </w:pPr>
-      <w:hyperlink w:anchor="_Toc175688299" w:history="1">
+      <w:hyperlink w:anchor="_Toc175732644" w:history="1">
         <w:r>
           <w:rPr>
             <w:rStyle w:val="Hyperlink"/>
@@ -3468,7 +3462,7 @@
             <w:noProof/>
             <w:webHidden/>
           </w:rPr>
-          <w:instrText xml:space="preserve"> PAGEREF _Toc175688299 \h </w:instrText>
+          <w:instrText xml:space="preserve"> PAGEREF _Toc175732644 \h </w:instrText>
         </w:r>
         <w:r>
           <w:rPr>
@@ -3514,7 +3508,7 @@
           <w14:ligatures w14:val="standardContextual"/>
         </w:rPr>
       </w:pPr>
-      <w:hyperlink w:anchor="_Toc175688300" w:history="1">
+      <w:hyperlink w:anchor="_Toc175732645" w:history="1">
         <w:r>
           <w:rPr>
             <w:rStyle w:val="Hyperlink"/>
@@ -3562,7 +3556,7 @@
             <w:noProof/>
             <w:webHidden/>
           </w:rPr>
-          <w:instrText xml:space="preserve"> PAGEREF _Toc175688300 \h </w:instrText>
+          <w:instrText xml:space="preserve"> PAGEREF _Toc175732645 \h </w:instrText>
         </w:r>
         <w:r>
           <w:rPr>
@@ -3608,7 +3602,7 @@
           <w14:ligatures w14:val="standardContextual"/>
         </w:rPr>
       </w:pPr>
-      <w:hyperlink w:anchor="_Toc175688301" w:history="1">
+      <w:hyperlink w:anchor="_Toc175732646" w:history="1">
         <w:r>
           <w:rPr>
             <w:rStyle w:val="Hyperlink"/>
@@ -3664,7 +3658,7 @@
             <w:noProof/>
             <w:webHidden/>
           </w:rPr>
-          <w:instrText xml:space="preserve"> PAGEREF _Toc175688301 \h </w:instrText>
+          <w:instrText xml:space="preserve"> PAGEREF _Toc175732646 \h </w:instrText>
         </w:r>
         <w:r>
           <w:rPr>
@@ -3710,7 +3704,7 @@
           <w14:ligatures w14:val="standardContextual"/>
         </w:rPr>
       </w:pPr>
-      <w:hyperlink w:anchor="_Toc175688302" w:history="1">
+      <w:hyperlink w:anchor="_Toc175732647" w:history="1">
         <w:r>
           <w:rPr>
             <w:rStyle w:val="Hyperlink"/>
@@ -3767,7 +3761,7 @@
             <w:noProof/>
             <w:webHidden/>
           </w:rPr>
-          <w:instrText xml:space="preserve"> PAGEREF _Toc175688302 \h </w:instrText>
+          <w:instrText xml:space="preserve"> PAGEREF _Toc175732647 \h </w:instrText>
         </w:r>
         <w:r>
           <w:rPr>
@@ -3813,7 +3807,7 @@
           <w14:ligatures w14:val="standardContextual"/>
         </w:rPr>
       </w:pPr>
-      <w:hyperlink w:anchor="_Toc175688303" w:history="1">
+      <w:hyperlink w:anchor="_Toc175732648" w:history="1">
         <w:r>
           <w:rPr>
             <w:rStyle w:val="Hyperlink"/>
@@ -3870,7 +3864,7 @@
             <w:noProof/>
             <w:webHidden/>
           </w:rPr>
-          <w:instrText xml:space="preserve"> PAGEREF _Toc175688303 \h </w:instrText>
+          <w:instrText xml:space="preserve"> PAGEREF _Toc175732648 \h </w:instrText>
         </w:r>
         <w:r>
           <w:rPr>
@@ -3916,7 +3910,7 @@
           <w14:ligatures w14:val="standardContextual"/>
         </w:rPr>
       </w:pPr>
-      <w:hyperlink w:anchor="_Toc175688304" w:history="1">
+      <w:hyperlink w:anchor="_Toc175732649" w:history="1">
         <w:r>
           <w:rPr>
             <w:rStyle w:val="Hyperlink"/>
@@ -3951,7 +3945,7 @@
             <w:noProof/>
             <w:webHidden/>
           </w:rPr>
-          <w:instrText xml:space="preserve"> PAGEREF _Toc175688304 \h </w:instrText>
+          <w:instrText xml:space="preserve"> PAGEREF _Toc175732649 \h </w:instrText>
         </w:r>
         <w:r>
           <w:rPr>
@@ -3997,7 +3991,7 @@
           <w14:ligatures w14:val="standardContextual"/>
         </w:rPr>
       </w:pPr>
-      <w:hyperlink w:anchor="_Toc175688305" w:history="1">
+      <w:hyperlink w:anchor="_Toc175732650" w:history="1">
         <w:r>
           <w:rPr>
             <w:rStyle w:val="Hyperlink"/>
@@ -4053,7 +4047,7 @@
             <w:noProof/>
             <w:webHidden/>
           </w:rPr>
-          <w:instrText xml:space="preserve"> PAGEREF _Toc175688305 \h </w:instrText>
+          <w:instrText xml:space="preserve"> PAGEREF _Toc175732650 \h </w:instrText>
         </w:r>
         <w:r>
           <w:rPr>
@@ -4099,7 +4093,7 @@
           <w14:ligatures w14:val="standardContextual"/>
         </w:rPr>
       </w:pPr>
-      <w:hyperlink w:anchor="_Toc175688306" w:history="1">
+      <w:hyperlink w:anchor="_Toc175732651" w:history="1">
         <w:r>
           <w:rPr>
             <w:rStyle w:val="Hyperlink"/>
@@ -4155,7 +4149,7 @@
             <w:noProof/>
             <w:webHidden/>
           </w:rPr>
-          <w:instrText xml:space="preserve"> PAGEREF _Toc175688306 \h </w:instrText>
+          <w:instrText xml:space="preserve"> PAGEREF _Toc175732651 \h </w:instrText>
         </w:r>
         <w:r>
           <w:rPr>
@@ -4201,7 +4195,7 @@
           <w14:ligatures w14:val="standardContextual"/>
         </w:rPr>
       </w:pPr>
-      <w:hyperlink w:anchor="_Toc175688307" w:history="1">
+      <w:hyperlink w:anchor="_Toc175732652" w:history="1">
         <w:r>
           <w:rPr>
             <w:rStyle w:val="Hyperlink"/>
@@ -4257,7 +4251,7 @@
             <w:noProof/>
             <w:webHidden/>
           </w:rPr>
-          <w:instrText xml:space="preserve"> PAGEREF _Toc175688307 \h </w:instrText>
+          <w:instrText xml:space="preserve"> PAGEREF _Toc175732652 \h </w:instrText>
         </w:r>
         <w:r>
           <w:rPr>
@@ -4303,7 +4297,7 @@
           <w14:ligatures w14:val="standardContextual"/>
         </w:rPr>
       </w:pPr>
-      <w:hyperlink w:anchor="_Toc175688308" w:history="1">
+      <w:hyperlink w:anchor="_Toc175732653" w:history="1">
         <w:r>
           <w:rPr>
             <w:rStyle w:val="Hyperlink"/>
@@ -4353,7 +4347,7 @@
             <w:noProof/>
             <w:webHidden/>
           </w:rPr>
-          <w:instrText xml:space="preserve"> PAGEREF _Toc175688308 \h </w:instrText>
+          <w:instrText xml:space="preserve"> PAGEREF _Toc175732653 \h </w:instrText>
         </w:r>
         <w:r>
           <w:rPr>
@@ -4399,7 +4393,7 @@
           <w14:ligatures w14:val="standardContextual"/>
         </w:rPr>
       </w:pPr>
-      <w:hyperlink w:anchor="_Toc175688309" w:history="1">
+      <w:hyperlink w:anchor="_Toc175732654" w:history="1">
         <w:r>
           <w:rPr>
             <w:rStyle w:val="Hyperlink"/>
@@ -4449,7 +4443,7 @@
             <w:noProof/>
             <w:webHidden/>
           </w:rPr>
-          <w:instrText xml:space="preserve"> PAGEREF _Toc175688309 \h </w:instrText>
+          <w:instrText xml:space="preserve"> PAGEREF _Toc175732654 \h </w:instrText>
         </w:r>
         <w:r>
           <w:rPr>
@@ -4495,7 +4489,7 @@
           <w14:ligatures w14:val="standardContextual"/>
         </w:rPr>
       </w:pPr>
-      <w:hyperlink w:anchor="_Toc175688310" w:history="1">
+      <w:hyperlink w:anchor="_Toc175732655" w:history="1">
         <w:r>
           <w:rPr>
             <w:rStyle w:val="Hyperlink"/>
@@ -4546,7 +4540,7 @@
             <w:noProof/>
             <w:webHidden/>
           </w:rPr>
-          <w:instrText xml:space="preserve"> PAGEREF _Toc175688310 \h </w:instrText>
+          <w:instrText xml:space="preserve"> PAGEREF _Toc175732655 \h </w:instrText>
         </w:r>
         <w:r>
           <w:rPr>
@@ -4592,7 +4586,7 @@
           <w14:ligatures w14:val="standardContextual"/>
         </w:rPr>
       </w:pPr>
-      <w:hyperlink w:anchor="_Toc175688311" w:history="1">
+      <w:hyperlink w:anchor="_Toc175732656" w:history="1">
         <w:r>
           <w:rPr>
             <w:rStyle w:val="Hyperlink"/>
@@ -4641,7 +4635,7 @@
             <w:noProof/>
             <w:webHidden/>
           </w:rPr>
-          <w:instrText xml:space="preserve"> PAGEREF _Toc175688311 \h </w:instrText>
+          <w:instrText xml:space="preserve"> PAGEREF _Toc175732656 \h </w:instrText>
         </w:r>
         <w:r>
           <w:rPr>
@@ -4687,7 +4681,7 @@
           <w14:ligatures w14:val="standardContextual"/>
         </w:rPr>
       </w:pPr>
-      <w:hyperlink w:anchor="_Toc175688312" w:history="1">
+      <w:hyperlink w:anchor="_Toc175732657" w:history="1">
         <w:r>
           <w:rPr>
             <w:rStyle w:val="Hyperlink"/>
@@ -4743,7 +4737,7 @@
             <w:noProof/>
             <w:webHidden/>
           </w:rPr>
-          <w:instrText xml:space="preserve"> PAGEREF _Toc175688312 \h </w:instrText>
+          <w:instrText xml:space="preserve"> PAGEREF _Toc175732657 \h </w:instrText>
         </w:r>
         <w:r>
           <w:rPr>
@@ -4789,7 +4783,7 @@
           <w14:ligatures w14:val="standardContextual"/>
         </w:rPr>
       </w:pPr>
-      <w:hyperlink w:anchor="_Toc175688313" w:history="1">
+      <w:hyperlink w:anchor="_Toc175732658" w:history="1">
         <w:r>
           <w:rPr>
             <w:rStyle w:val="Hyperlink"/>
@@ -4839,7 +4833,7 @@
             <w:noProof/>
             <w:webHidden/>
           </w:rPr>
-          <w:instrText xml:space="preserve"> PAGEREF _Toc175688313 \h </w:instrText>
+          <w:instrText xml:space="preserve"> PAGEREF _Toc175732658 \h </w:instrText>
         </w:r>
         <w:r>
           <w:rPr>
@@ -4885,7 +4879,7 @@
           <w14:ligatures w14:val="standardContextual"/>
         </w:rPr>
       </w:pPr>
-      <w:hyperlink w:anchor="_Toc175688314" w:history="1">
+      <w:hyperlink w:anchor="_Toc175732659" w:history="1">
         <w:r>
           <w:rPr>
             <w:rStyle w:val="Hyperlink"/>
@@ -4941,7 +4935,7 @@
             <w:noProof/>
             <w:webHidden/>
           </w:rPr>
-          <w:instrText xml:space="preserve"> PAGEREF _Toc175688314 \h </w:instrText>
+          <w:instrText xml:space="preserve"> PAGEREF _Toc175732659 \h </w:instrText>
         </w:r>
         <w:r>
           <w:rPr>
@@ -4987,7 +4981,7 @@
           <w14:ligatures w14:val="standardContextual"/>
         </w:rPr>
       </w:pPr>
-      <w:hyperlink w:anchor="_Toc175688315" w:history="1">
+      <w:hyperlink w:anchor="_Toc175732660" w:history="1">
         <w:r>
           <w:rPr>
             <w:rStyle w:val="Hyperlink"/>
@@ -5043,7 +5037,7 @@
             <w:noProof/>
             <w:webHidden/>
           </w:rPr>
-          <w:instrText xml:space="preserve"> PAGEREF _Toc175688315 \h </w:instrText>
+          <w:instrText xml:space="preserve"> PAGEREF _Toc175732660 \h </w:instrText>
         </w:r>
         <w:r>
           <w:rPr>
@@ -5089,7 +5083,7 @@
           <w14:ligatures w14:val="standardContextual"/>
         </w:rPr>
       </w:pPr>
-      <w:hyperlink w:anchor="_Toc175688316" w:history="1">
+      <w:hyperlink w:anchor="_Toc175732661" w:history="1">
         <w:r>
           <w:rPr>
             <w:rStyle w:val="Hyperlink"/>
@@ -5140,7 +5134,7 @@
             <w:noProof/>
             <w:webHidden/>
           </w:rPr>
-          <w:instrText xml:space="preserve"> PAGEREF _Toc175688316 \h </w:instrText>
+          <w:instrText xml:space="preserve"> PAGEREF _Toc175732661 \h </w:instrText>
         </w:r>
         <w:r>
           <w:rPr>
@@ -5186,7 +5180,7 @@
           <w14:ligatures w14:val="standardContextual"/>
         </w:rPr>
       </w:pPr>
-      <w:hyperlink w:anchor="_Toc175688317" w:history="1">
+      <w:hyperlink w:anchor="_Toc175732662" w:history="1">
         <w:r>
           <w:rPr>
             <w:rStyle w:val="Hyperlink"/>
@@ -5250,7 +5244,7 @@
             <w:noProof/>
             <w:webHidden/>
           </w:rPr>
-          <w:instrText xml:space="preserve"> PAGEREF _Toc175688317 \h </w:instrText>
+          <w:instrText xml:space="preserve"> PAGEREF _Toc175732662 \h </w:instrText>
         </w:r>
         <w:r>
           <w:rPr>
@@ -5296,7 +5290,7 @@
           <w14:ligatures w14:val="standardContextual"/>
         </w:rPr>
       </w:pPr>
-      <w:hyperlink w:anchor="_Toc175688318" w:history="1">
+      <w:hyperlink w:anchor="_Toc175732663" w:history="1">
         <w:r>
           <w:rPr>
             <w:rStyle w:val="Hyperlink"/>
@@ -5345,7 +5339,7 @@
             <w:noProof/>
             <w:webHidden/>
           </w:rPr>
-          <w:instrText xml:space="preserve"> PAGEREF _Toc175688318 \h </w:instrText>
+          <w:instrText xml:space="preserve"> PAGEREF _Toc175732663 \h </w:instrText>
         </w:r>
         <w:r>
           <w:rPr>
@@ -5391,7 +5385,7 @@
           <w14:ligatures w14:val="standardContextual"/>
         </w:rPr>
       </w:pPr>
-      <w:hyperlink w:anchor="_Toc175688319" w:history="1">
+      <w:hyperlink w:anchor="_Toc175732664" w:history="1">
         <w:r>
           <w:rPr>
             <w:rStyle w:val="Hyperlink"/>
@@ -5426,7 +5420,7 @@
             <w:noProof/>
             <w:webHidden/>
           </w:rPr>
-          <w:instrText xml:space="preserve"> PAGEREF _Toc175688319 \h </w:instrText>
+          <w:instrText xml:space="preserve"> PAGEREF _Toc175732664 \h </w:instrText>
         </w:r>
         <w:r>
           <w:rPr>
@@ -5472,7 +5466,7 @@
           <w14:ligatures w14:val="standardContextual"/>
         </w:rPr>
       </w:pPr>
-      <w:hyperlink w:anchor="_Toc175688320" w:history="1">
+      <w:hyperlink w:anchor="_Toc175732665" w:history="1">
         <w:r>
           <w:rPr>
             <w:rStyle w:val="Hyperlink"/>
@@ -5538,7 +5532,7 @@
             <w:noProof/>
             <w:webHidden/>
           </w:rPr>
-          <w:instrText xml:space="preserve"> PAGEREF _Toc175688320 \h </w:instrText>
+          <w:instrText xml:space="preserve"> PAGEREF _Toc175732665 \h </w:instrText>
         </w:r>
         <w:r>
           <w:rPr>
@@ -5584,7 +5578,7 @@
           <w14:ligatures w14:val="standardContextual"/>
         </w:rPr>
       </w:pPr>
-      <w:hyperlink w:anchor="_Toc175688321" w:history="1">
+      <w:hyperlink w:anchor="_Toc175732666" w:history="1">
         <w:r>
           <w:rPr>
             <w:rStyle w:val="Hyperlink"/>
@@ -5633,7 +5627,7 @@
             <w:noProof/>
             <w:webHidden/>
           </w:rPr>
-          <w:instrText xml:space="preserve"> PAGEREF _Toc175688321 \h </w:instrText>
+          <w:instrText xml:space="preserve"> PAGEREF _Toc175732666 \h </w:instrText>
         </w:r>
         <w:r>
           <w:rPr>
@@ -5679,7 +5673,7 @@
           <w14:ligatures w14:val="standardContextual"/>
         </w:rPr>
       </w:pPr>
-      <w:hyperlink w:anchor="_Toc175688322" w:history="1">
+      <w:hyperlink w:anchor="_Toc175732667" w:history="1">
         <w:r>
           <w:rPr>
             <w:rStyle w:val="Hyperlink"/>
@@ -5727,7 +5721,7 @@
             <w:noProof/>
             <w:webHidden/>
           </w:rPr>
-          <w:instrText xml:space="preserve"> PAGEREF _Toc175688322 \h </w:instrText>
+          <w:instrText xml:space="preserve"> PAGEREF _Toc175732667 \h </w:instrText>
         </w:r>
         <w:r>
           <w:rPr>
@@ -5773,7 +5767,7 @@
           <w14:ligatures w14:val="standardContextual"/>
         </w:rPr>
       </w:pPr>
-      <w:hyperlink w:anchor="_Toc175688323" w:history="1">
+      <w:hyperlink w:anchor="_Toc175732668" w:history="1">
         <w:r>
           <w:rPr>
             <w:rStyle w:val="Hyperlink"/>
@@ -5800,7 +5794,7 @@
             <w:noProof/>
             <w:webHidden/>
           </w:rPr>
-          <w:instrText xml:space="preserve"> PAGEREF _Toc175688323 \h </w:instrText>
+          <w:instrText xml:space="preserve"> PAGEREF _Toc175732668 \h </w:instrText>
         </w:r>
         <w:r>
           <w:rPr>
@@ -5846,7 +5840,7 @@
           <w14:ligatures w14:val="standardContextual"/>
         </w:rPr>
       </w:pPr>
-      <w:hyperlink w:anchor="_Toc175688324" w:history="1">
+      <w:hyperlink w:anchor="_Toc175732669" w:history="1">
         <w:r>
           <w:rPr>
             <w:rStyle w:val="Hyperlink"/>
@@ -5903,7 +5897,7 @@
             <w:noProof/>
             <w:webHidden/>
           </w:rPr>
-          <w:instrText xml:space="preserve"> PAGEREF _Toc175688324 \h </w:instrText>
+          <w:instrText xml:space="preserve"> PAGEREF _Toc175732669 \h </w:instrText>
         </w:r>
         <w:r>
           <w:rPr>
@@ -5949,7 +5943,7 @@
           <w14:ligatures w14:val="standardContextual"/>
         </w:rPr>
       </w:pPr>
-      <w:hyperlink w:anchor="_Toc175688325" w:history="1">
+      <w:hyperlink w:anchor="_Toc175732670" w:history="1">
         <w:r>
           <w:rPr>
             <w:rStyle w:val="Hyperlink"/>
@@ -5999,7 +5993,7 @@
             <w:noProof/>
             <w:webHidden/>
           </w:rPr>
-          <w:instrText xml:space="preserve"> PAGEREF _Toc175688325 \h </w:instrText>
+          <w:instrText xml:space="preserve"> PAGEREF _Toc175732670 \h </w:instrText>
         </w:r>
         <w:r>
           <w:rPr>
@@ -6045,7 +6039,7 @@
           <w14:ligatures w14:val="standardContextual"/>
         </w:rPr>
       </w:pPr>
-      <w:hyperlink w:anchor="_Toc175688326" w:history="1">
+      <w:hyperlink w:anchor="_Toc175732671" w:history="1">
         <w:r>
           <w:rPr>
             <w:rStyle w:val="Hyperlink"/>
@@ -6095,7 +6089,7 @@
             <w:noProof/>
             <w:webHidden/>
           </w:rPr>
-          <w:instrText xml:space="preserve"> PAGEREF _Toc175688326 \h </w:instrText>
+          <w:instrText xml:space="preserve"> PAGEREF _Toc175732671 \h </w:instrText>
         </w:r>
         <w:r>
           <w:rPr>
@@ -6141,7 +6135,7 @@
           <w14:ligatures w14:val="standardContextual"/>
         </w:rPr>
       </w:pPr>
-      <w:hyperlink w:anchor="_Toc175688327" w:history="1">
+      <w:hyperlink w:anchor="_Toc175732672" w:history="1">
         <w:r>
           <w:rPr>
             <w:rStyle w:val="Hyperlink"/>
@@ -6191,7 +6185,7 @@
             <w:noProof/>
             <w:webHidden/>
           </w:rPr>
-          <w:instrText xml:space="preserve"> PAGEREF _Toc175688327 \h </w:instrText>
+          <w:instrText xml:space="preserve"> PAGEREF _Toc175732672 \h </w:instrText>
         </w:r>
         <w:r>
           <w:rPr>
@@ -6237,7 +6231,7 @@
           <w14:ligatures w14:val="standardContextual"/>
         </w:rPr>
       </w:pPr>
-      <w:hyperlink w:anchor="_Toc175688328" w:history="1">
+      <w:hyperlink w:anchor="_Toc175732673" w:history="1">
         <w:r>
           <w:rPr>
             <w:rStyle w:val="Hyperlink"/>
@@ -6287,7 +6281,7 @@
             <w:noProof/>
             <w:webHidden/>
           </w:rPr>
-          <w:instrText xml:space="preserve"> PAGEREF _Toc175688328 \h </w:instrText>
+          <w:instrText xml:space="preserve"> PAGEREF _Toc175732673 \h </w:instrText>
         </w:r>
         <w:r>
           <w:rPr>
@@ -6333,7 +6327,7 @@
           <w14:ligatures w14:val="standardContextual"/>
         </w:rPr>
       </w:pPr>
-      <w:hyperlink w:anchor="_Toc175688329" w:history="1">
+      <w:hyperlink w:anchor="_Toc175732674" w:history="1">
         <w:r>
           <w:rPr>
             <w:rStyle w:val="Hyperlink"/>
@@ -6389,7 +6383,7 @@
             <w:noProof/>
             <w:webHidden/>
           </w:rPr>
-          <w:instrText xml:space="preserve"> PAGEREF _Toc175688329 \h </w:instrText>
+          <w:instrText xml:space="preserve"> PAGEREF _Toc175732674 \h </w:instrText>
         </w:r>
         <w:r>
           <w:rPr>
@@ -6435,7 +6429,7 @@
           <w14:ligatures w14:val="standardContextual"/>
         </w:rPr>
       </w:pPr>
-      <w:hyperlink w:anchor="_Toc175688330" w:history="1">
+      <w:hyperlink w:anchor="_Toc175732675" w:history="1">
         <w:r>
           <w:rPr>
             <w:rStyle w:val="Hyperlink"/>
@@ -6483,7 +6477,7 @@
             <w:noProof/>
             <w:webHidden/>
           </w:rPr>
-          <w:instrText xml:space="preserve"> PAGEREF _Toc175688330 \h </w:instrText>
+          <w:instrText xml:space="preserve"> PAGEREF _Toc175732675 \h </w:instrText>
         </w:r>
         <w:r>
           <w:rPr>
@@ -6529,7 +6523,7 @@
           <w14:ligatures w14:val="standardContextual"/>
         </w:rPr>
       </w:pPr>
-      <w:hyperlink w:anchor="_Toc175688331" w:history="1">
+      <w:hyperlink w:anchor="_Toc175732676" w:history="1">
         <w:r>
           <w:rPr>
             <w:rStyle w:val="Hyperlink"/>
@@ -6577,7 +6571,7 @@
             <w:noProof/>
             <w:webHidden/>
           </w:rPr>
-          <w:instrText xml:space="preserve"> PAGEREF _Toc175688331 \h </w:instrText>
+          <w:instrText xml:space="preserve"> PAGEREF _Toc175732676 \h </w:instrText>
         </w:r>
         <w:r>
           <w:rPr>
@@ -6623,7 +6617,7 @@
           <w14:ligatures w14:val="standardContextual"/>
         </w:rPr>
       </w:pPr>
-      <w:hyperlink w:anchor="_Toc175688332" w:history="1">
+      <w:hyperlink w:anchor="_Toc175732677" w:history="1">
         <w:r>
           <w:rPr>
             <w:rStyle w:val="Hyperlink"/>
@@ -6650,7 +6644,7 @@
             <w:noProof/>
             <w:webHidden/>
           </w:rPr>
-          <w:instrText xml:space="preserve"> PAGEREF _Toc175688332 \h </w:instrText>
+          <w:instrText xml:space="preserve"> PAGEREF _Toc175732677 \h </w:instrText>
         </w:r>
         <w:r>
           <w:rPr>
@@ -6696,7 +6690,7 @@
           <w14:ligatures w14:val="standardContextual"/>
         </w:rPr>
       </w:pPr>
-      <w:hyperlink w:anchor="_Toc175688333" w:history="1">
+      <w:hyperlink w:anchor="_Toc175732678" w:history="1">
         <w:r>
           <w:rPr>
             <w:rStyle w:val="Hyperlink"/>
@@ -6746,7 +6740,7 @@
             <w:noProof/>
             <w:webHidden/>
           </w:rPr>
-          <w:instrText xml:space="preserve"> PAGEREF _Toc175688333 \h </w:instrText>
+          <w:instrText xml:space="preserve"> PAGEREF _Toc175732678 \h </w:instrText>
         </w:r>
         <w:r>
           <w:rPr>
@@ -6792,7 +6786,7 @@
           <w14:ligatures w14:val="standardContextual"/>
         </w:rPr>
       </w:pPr>
-      <w:hyperlink w:anchor="_Toc175688334" w:history="1">
+      <w:hyperlink w:anchor="_Toc175732679" w:history="1">
         <w:r>
           <w:rPr>
             <w:rStyle w:val="Hyperlink"/>
@@ -6842,7 +6836,7 @@
             <w:noProof/>
             <w:webHidden/>
           </w:rPr>
-          <w:instrText xml:space="preserve"> PAGEREF _Toc175688334 \h </w:instrText>
+          <w:instrText xml:space="preserve"> PAGEREF _Toc175732679 \h </w:instrText>
         </w:r>
         <w:r>
           <w:rPr>
@@ -6888,7 +6882,7 @@
           <w14:ligatures w14:val="standardContextual"/>
         </w:rPr>
       </w:pPr>
-      <w:hyperlink w:anchor="_Toc175688335" w:history="1">
+      <w:hyperlink w:anchor="_Toc175732680" w:history="1">
         <w:r>
           <w:rPr>
             <w:rStyle w:val="Hyperlink"/>
@@ -6915,7 +6909,7 @@
             <w:noProof/>
             <w:webHidden/>
           </w:rPr>
-          <w:instrText xml:space="preserve"> PAGEREF _Toc175688335 \h </w:instrText>
+          <w:instrText xml:space="preserve"> PAGEREF _Toc175732680 \h </w:instrText>
         </w:r>
         <w:r>
           <w:rPr>
@@ -6982,7 +6976,7 @@
           <w:color w:val="FFFFFF" w:themeColor="background1"/>
         </w:rPr>
       </w:pPr>
-      <w:bookmarkStart w:id="8" w:name="_Toc175688296"/>
+      <w:bookmarkStart w:id="8" w:name="_Toc175732641"/>
       <w:r>
         <w:rPr>
           <w:color w:val="FFFFFF" w:themeColor="background1"/>
@@ -8626,7 +8620,7 @@
           <w:color w:val="FFFFFF" w:themeColor="background1"/>
         </w:rPr>
       </w:pPr>
-      <w:bookmarkStart w:id="9" w:name="_Toc175688297"/>
+      <w:bookmarkStart w:id="9" w:name="_Toc175732642"/>
       <w:r>
         <w:rPr>
           <w:color w:val="FFFFFF" w:themeColor="background1"/>
@@ -9907,7 +9901,7 @@
         </w:rPr>
       </w:pPr>
       <w:bookmarkStart w:id="10" w:name="_Toc164284562"/>
-      <w:bookmarkStart w:id="11" w:name="_Toc175688298"/>
+      <w:bookmarkStart w:id="11" w:name="_Toc175732643"/>
       <w:r>
         <w:rPr>
           <w:color w:val="FFFFFF" w:themeColor="background1"/>
@@ -10614,7 +10608,7 @@
           <w:footerReference w:type="default" r:id="rId12"/>
           <w:pgSz w:w="11907" w:h="16840" w:code="9"/>
           <w:pgMar w:top="1985" w:right="1701" w:bottom="1701" w:left="1701" w:header="567" w:footer="567" w:gutter="0"/>
-          <w:pgNumType w:fmt="lowerRoman" w:start="3"/>
+          <w:pgNumType w:fmt="lowerRoman" w:start="2"/>
           <w:cols w:space="720"/>
         </w:sectPr>
       </w:pPr>
@@ -10628,7 +10622,7 @@
         </w:numPr>
         <w:ind w:left="0" w:firstLine="0"/>
       </w:pPr>
-      <w:bookmarkStart w:id="12" w:name="_Toc175688299"/>
+      <w:bookmarkStart w:id="12" w:name="_Toc175732644"/>
       <w:r>
         <w:rPr>
           <w:lang w:val="en-US"/>
@@ -10666,7 +10660,7 @@
         <w:pStyle w:val="Heading2"/>
       </w:pPr>
       <w:bookmarkStart w:id="14" w:name="_Toc163126452"/>
-      <w:bookmarkStart w:id="15" w:name="_Toc175688300"/>
+      <w:bookmarkStart w:id="15" w:name="_Toc175732645"/>
       <w:r>
         <w:t>Latar Belakang</w:t>
       </w:r>
@@ -11536,7 +11530,7 @@
         <w:pStyle w:val="Heading2"/>
       </w:pPr>
       <w:bookmarkStart w:id="18" w:name="_Toc163126453"/>
-      <w:bookmarkStart w:id="19" w:name="_Toc175688301"/>
+      <w:bookmarkStart w:id="19" w:name="_Toc175732646"/>
       <w:r>
         <w:rPr>
           <w:lang w:val="id-ID"/>
@@ -11807,7 +11801,7 @@
         </w:rPr>
       </w:pPr>
       <w:bookmarkStart w:id="20" w:name="_Toc163126454"/>
-      <w:bookmarkStart w:id="21" w:name="_Toc175688302"/>
+      <w:bookmarkStart w:id="21" w:name="_Toc175732647"/>
       <w:r>
         <w:lastRenderedPageBreak/>
         <w:t>Tujuan</w:t>
@@ -11972,37 +11966,31 @@
         <w:rPr>
           <w:highlight w:val="cyan"/>
         </w:rPr>
-        <w:t xml:space="preserve">dokumen eksternal </w:t>
+        <w:t>dokumen eksternal</w:t>
       </w:r>
       <w:r>
         <w:rPr>
           <w:highlight w:val="cyan"/>
         </w:rPr>
+        <w:t xml:space="preserve"> berupa informasi akademik di USK</w:t>
+      </w:r>
+      <w:r>
+        <w:rPr>
+          <w:highlight w:val="cyan"/>
+        </w:rPr>
+        <w:t xml:space="preserve"> </w:t>
+      </w:r>
+      <w:r>
+        <w:rPr>
+          <w:highlight w:val="cyan"/>
+        </w:rPr>
         <w:t xml:space="preserve">yang </w:t>
       </w:r>
       <w:r>
         <w:rPr>
           <w:highlight w:val="cyan"/>
         </w:rPr>
-        <w:t>akan di</w:t>
-      </w:r>
-      <w:r>
-        <w:rPr>
-          <w:highlight w:val="cyan"/>
-        </w:rPr>
-        <w:t xml:space="preserve">gunakan </w:t>
-      </w:r>
-      <w:r>
-        <w:rPr>
-          <w:highlight w:val="cyan"/>
-        </w:rPr>
-        <w:t xml:space="preserve">pada metode </w:t>
-      </w:r>
-      <w:r>
-        <w:rPr>
-          <w:highlight w:val="cyan"/>
-        </w:rPr>
-        <w:t>RAG dalam pengembangan LLM di bidang akademik</w:t>
+        <w:t>akan digunakan pada metode RAG dalam pengembangan LLM di bidang akademik</w:t>
       </w:r>
       <w:r>
         <w:rPr>
@@ -12020,7 +12008,7 @@
         </w:rPr>
       </w:pPr>
       <w:bookmarkStart w:id="22" w:name="_Toc163126455"/>
-      <w:bookmarkStart w:id="23" w:name="_Toc175688303"/>
+      <w:bookmarkStart w:id="23" w:name="_Toc175732648"/>
       <w:r>
         <w:t>Manfaat</w:t>
       </w:r>
@@ -12343,7 +12331,7 @@
       <w:pPr>
         <w:pStyle w:val="Heading1"/>
       </w:pPr>
-      <w:bookmarkStart w:id="24" w:name="_Toc175688304"/>
+      <w:bookmarkStart w:id="24" w:name="_Toc175732649"/>
       <w:r>
         <w:rPr>
           <w:lang w:val="en-US"/>
@@ -12369,7 +12357,7 @@
         <w:pStyle w:val="Heading2"/>
       </w:pPr>
       <w:bookmarkStart w:id="26" w:name="_Toc163073894"/>
-      <w:bookmarkStart w:id="27" w:name="_Toc175688305"/>
+      <w:bookmarkStart w:id="27" w:name="_Toc175732650"/>
       <w:r>
         <w:rPr>
           <w:i/>
@@ -12612,7 +12600,7 @@
         <w:pStyle w:val="Heading2"/>
       </w:pPr>
       <w:bookmarkStart w:id="29" w:name="_Toc163073888"/>
-      <w:bookmarkStart w:id="30" w:name="_Toc175688306"/>
+      <w:bookmarkStart w:id="30" w:name="_Toc175732651"/>
       <w:r>
         <w:rPr>
           <w:i/>
@@ -13309,7 +13297,7 @@
         <w:pStyle w:val="Heading2"/>
       </w:pPr>
       <w:bookmarkStart w:id="31" w:name="_Toc163073889"/>
-      <w:bookmarkStart w:id="32" w:name="_Toc175688307"/>
+      <w:bookmarkStart w:id="32" w:name="_Toc175732652"/>
       <w:r>
         <w:rPr>
           <w:i/>
@@ -14027,7 +14015,7 @@
       <w:pPr>
         <w:pStyle w:val="Heading2"/>
       </w:pPr>
-      <w:bookmarkStart w:id="39" w:name="_Toc175688308"/>
+      <w:bookmarkStart w:id="39" w:name="_Toc175732653"/>
       <w:r>
         <w:rPr>
           <w:i/>
@@ -14127,7 +14115,7 @@
           <w:lang w:val="id-ID"/>
         </w:rPr>
       </w:pPr>
-      <w:bookmarkStart w:id="40" w:name="_Toc175688309"/>
+      <w:bookmarkStart w:id="40" w:name="_Toc175732654"/>
       <w:r>
         <w:rPr>
           <w:i/>
@@ -15454,7 +15442,7 @@
           <w:lang w:val="en-US"/>
         </w:rPr>
       </w:pPr>
-      <w:bookmarkStart w:id="45" w:name="_Toc175688310"/>
+      <w:bookmarkStart w:id="45" w:name="_Toc175732655"/>
       <w:r>
         <w:rPr>
           <w:i/>
@@ -17652,7 +17640,7 @@
       <w:pPr>
         <w:pStyle w:val="Heading2"/>
       </w:pPr>
-      <w:bookmarkStart w:id="54" w:name="_Toc175688311"/>
+      <w:bookmarkStart w:id="54" w:name="_Toc175732656"/>
       <w:r>
         <w:rPr>
           <w:i/>
@@ -18116,7 +18104,7 @@
       <w:pPr>
         <w:pStyle w:val="Heading2"/>
       </w:pPr>
-      <w:bookmarkStart w:id="58" w:name="_Toc175688312"/>
+      <w:bookmarkStart w:id="58" w:name="_Toc175732657"/>
       <w:r>
         <w:rPr>
           <w:i/>
@@ -18650,7 +18638,7 @@
           <w:lang w:val="en-ID"/>
         </w:rPr>
       </w:pPr>
-      <w:bookmarkStart w:id="61" w:name="_Toc175688313"/>
+      <w:bookmarkStart w:id="61" w:name="_Toc175732658"/>
       <w:r>
         <w:rPr>
           <w:lang w:val="en-ID"/>
@@ -20006,7 +19994,7 @@
         <w:pStyle w:val="Heading2"/>
       </w:pPr>
       <w:bookmarkStart w:id="66" w:name="_Toc163073885"/>
-      <w:bookmarkStart w:id="67" w:name="_Toc175688314"/>
+      <w:bookmarkStart w:id="67" w:name="_Toc175732659"/>
       <w:r>
         <w:t xml:space="preserve">GPTQ: </w:t>
       </w:r>
@@ -20072,7 +20060,7 @@
         <w:pStyle w:val="Heading2"/>
       </w:pPr>
       <w:bookmarkStart w:id="68" w:name="_Toc163073886"/>
-      <w:bookmarkStart w:id="69" w:name="_Toc175688315"/>
+      <w:bookmarkStart w:id="69" w:name="_Toc175732660"/>
       <w:r>
         <w:t xml:space="preserve">GGUF: </w:t>
       </w:r>
@@ -20166,7 +20154,7 @@
           <w:lang w:val="en-US"/>
         </w:rPr>
       </w:pPr>
-      <w:bookmarkStart w:id="70" w:name="_Toc175688316"/>
+      <w:bookmarkStart w:id="70" w:name="_Toc175732661"/>
       <w:r>
         <w:rPr>
           <w:i/>
@@ -20421,7 +20409,7 @@
         <w:pStyle w:val="Heading2"/>
       </w:pPr>
       <w:bookmarkStart w:id="71" w:name="_Toc163073895"/>
-      <w:bookmarkStart w:id="72" w:name="_Toc175688317"/>
+      <w:bookmarkStart w:id="72" w:name="_Toc175732662"/>
       <w:r>
         <w:rPr>
           <w:i/>
@@ -20675,7 +20663,7 @@
         </w:rPr>
       </w:pPr>
       <w:bookmarkStart w:id="74" w:name="_Toc163073896"/>
-      <w:bookmarkStart w:id="75" w:name="_Toc175688318"/>
+      <w:bookmarkStart w:id="75" w:name="_Toc175732663"/>
       <w:r>
         <w:rPr>
           <w:rFonts w:eastAsiaTheme="minorEastAsia"/>
@@ -20905,7 +20893,7 @@
       <w:r>
         <w:br w:type="page"/>
       </w:r>
-      <w:bookmarkStart w:id="76" w:name="_Toc175688319"/>
+      <w:bookmarkStart w:id="76" w:name="_Toc175732664"/>
       <w:r>
         <w:rPr>
           <w:lang w:val="en-US"/>
@@ -20934,7 +20922,7 @@
         </w:rPr>
       </w:pPr>
       <w:bookmarkStart w:id="78" w:name="_Toc163126459"/>
-      <w:bookmarkStart w:id="79" w:name="_Toc175688320"/>
+      <w:bookmarkStart w:id="79" w:name="_Toc175732665"/>
       <w:r>
         <w:rPr>
           <w:lang w:val="id-ID"/>
@@ -21817,7 +21805,7 @@
       <w:pPr>
         <w:pStyle w:val="Heading2"/>
       </w:pPr>
-      <w:bookmarkStart w:id="82" w:name="_Toc175688321"/>
+      <w:bookmarkStart w:id="82" w:name="_Toc175732666"/>
       <w:r>
         <w:rPr>
           <w:lang w:val="en-US"/>
@@ -22190,7 +22178,7 @@
       <w:pPr>
         <w:pStyle w:val="Heading2"/>
       </w:pPr>
-      <w:bookmarkStart w:id="85" w:name="_Toc175688322"/>
+      <w:bookmarkStart w:id="85" w:name="_Toc175732667"/>
       <w:r>
         <w:t>Metode Penelitian</w:t>
       </w:r>
@@ -22307,14 +22295,11 @@
         <w:jc w:val="center"/>
       </w:pPr>
       <w:r>
-        <w:rPr>
-          <w:noProof/>
-        </w:rPr>
         <w:drawing>
-          <wp:inline distT="0" distB="0" distL="0" distR="0" wp14:anchorId="719369B6" wp14:editId="447F01AE">
-            <wp:extent cx="2386965" cy="2879124"/>
+          <wp:inline distT="0" distB="0" distL="0" distR="0" wp14:anchorId="1B518487" wp14:editId="6F6D5110">
+            <wp:extent cx="2649634" cy="2712720"/>
             <wp:effectExtent l="0" t="0" r="0" b="0"/>
-            <wp:docPr id="547273618" name="Picture 1"/>
+            <wp:docPr id="524655524" name="Picture 1"/>
             <wp:cNvGraphicFramePr>
               <a:graphicFrameLocks xmlns:a="http://schemas.openxmlformats.org/drawingml/2006/main" noChangeAspect="1"/>
             </wp:cNvGraphicFramePr>
@@ -22322,7 +22307,7 @@
               <a:graphicData uri="http://schemas.openxmlformats.org/drawingml/2006/picture">
                 <pic:pic xmlns:pic="http://schemas.openxmlformats.org/drawingml/2006/picture">
                   <pic:nvPicPr>
-                    <pic:cNvPr id="547273618" name=""/>
+                    <pic:cNvPr id="524655524" name=""/>
                     <pic:cNvPicPr/>
                   </pic:nvPicPr>
                   <pic:blipFill>
@@ -22334,7 +22319,7 @@
                   <pic:spPr>
                     <a:xfrm>
                       <a:off x="0" y="0"/>
-                      <a:ext cx="2443949" cy="2947858"/>
+                      <a:ext cx="2666847" cy="2730343"/>
                     </a:xfrm>
                     <a:prstGeom prst="rect">
                       <a:avLst/>
@@ -25791,7 +25776,7 @@
         <w:pStyle w:val="Heading1"/>
       </w:pPr>
       <w:bookmarkStart w:id="96" w:name="_Toc163126463"/>
-      <w:bookmarkStart w:id="97" w:name="_Toc175688323"/>
+      <w:bookmarkStart w:id="97" w:name="_Toc175732668"/>
       <w:r>
         <w:lastRenderedPageBreak/>
         <w:t xml:space="preserve">BAB IV </w:t>
@@ -26423,7 +26408,7 @@
           <w:lang w:val="id-ID"/>
         </w:rPr>
       </w:pPr>
-      <w:bookmarkStart w:id="99" w:name="_Toc175688324"/>
+      <w:bookmarkStart w:id="99" w:name="_Toc175732669"/>
       <w:r>
         <w:t xml:space="preserve">Tampilan Chatbot dan </w:t>
       </w:r>
@@ -26794,7 +26779,7 @@
           <w:lang w:val="id-ID"/>
         </w:rPr>
       </w:pPr>
-      <w:bookmarkStart w:id="105" w:name="_Toc175688325"/>
+      <w:bookmarkStart w:id="105" w:name="_Toc175732670"/>
       <w:r>
         <w:rPr>
           <w:lang w:val="en-US"/>
@@ -27284,7 +27269,7 @@
           <w:lang w:val="id-ID"/>
         </w:rPr>
       </w:pPr>
-      <w:bookmarkStart w:id="106" w:name="_Toc175688326"/>
+      <w:bookmarkStart w:id="106" w:name="_Toc175732671"/>
       <w:r>
         <w:rPr>
           <w:lang w:val="en-US"/>
@@ -27826,7 +27811,7 @@
           </mc:Choice>
           <mc:Fallback>
             <w:pict>
-              <v:shapetype w14:anchorId="48491B0B" id="_x0000_t32" coordsize="21600,21600" o:spt="32" o:oned="t" path="m,l21600,21600e" filled="f">
+              <v:shapetype w14:anchorId="546E483B" id="_x0000_t32" coordsize="21600,21600" o:spt="32" o:oned="t" path="m,l21600,21600e" filled="f">
                 <v:path arrowok="t" fillok="f" o:connecttype="none"/>
                 <o:lock v:ext="edit" shapetype="t"/>
               </v:shapetype>
@@ -27902,7 +27887,7 @@
           </mc:Choice>
           <mc:Fallback>
             <w:pict>
-              <v:shape w14:anchorId="0F71CC4B" id="Straight Arrow Connector 2" o:spid="_x0000_s1026" type="#_x0000_t32" style="position:absolute;margin-left:62.9pt;margin-top:33.7pt;width:33.55pt;height:0;z-index:251653120;visibility:visible;mso-wrap-style:square;mso-width-percent:0;mso-height-percent:0;mso-wrap-distance-left:9pt;mso-wrap-distance-top:0;mso-wrap-distance-right:9pt;mso-wrap-distance-bottom:0;mso-position-horizontal:absolute;mso-position-horizontal-relative:text;mso-position-vertical:absolute;mso-position-vertical-relative:text;mso-width-percent:0;mso-height-percent:0;mso-width-relative:margin;mso-height-relative:margin" o:gfxdata="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" strokecolor="black [3040]" strokeweight="1.5pt">
+              <v:shape w14:anchorId="5FEB3112" id="Straight Arrow Connector 2" o:spid="_x0000_s1026" type="#_x0000_t32" style="position:absolute;margin-left:62.9pt;margin-top:33.7pt;width:33.55pt;height:0;z-index:251653120;visibility:visible;mso-wrap-style:square;mso-width-percent:0;mso-height-percent:0;mso-wrap-distance-left:9pt;mso-wrap-distance-top:0;mso-wrap-distance-right:9pt;mso-wrap-distance-bottom:0;mso-position-horizontal:absolute;mso-position-horizontal-relative:text;mso-position-vertical:absolute;mso-position-vertical-relative:text;mso-width-percent:0;mso-height-percent:0;mso-width-relative:margin;mso-height-relative:margin" o:gfxdata="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" strokecolor="black [3040]" strokeweight="1.5pt">
                 <v:stroke endarrow="block"/>
               </v:shape>
             </w:pict>
@@ -28091,7 +28076,7 @@
           </mc:Choice>
           <mc:Fallback>
             <w:pict>
-              <v:shape w14:anchorId="118E9955" id="Straight Arrow Connector 2" o:spid="_x0000_s1026" type="#_x0000_t32" style="position:absolute;margin-left:292.95pt;margin-top:7.85pt;width:33.65pt;height:0;z-index:251665408;visibility:visible;mso-wrap-style:square;mso-width-percent:0;mso-height-percent:0;mso-wrap-distance-left:9pt;mso-wrap-distance-top:0;mso-wrap-distance-right:9pt;mso-wrap-distance-bottom:0;mso-position-horizontal:absolute;mso-position-horizontal-relative:text;mso-position-vertical:absolute;mso-position-vertical-relative:text;mso-width-percent:0;mso-height-percent:0;mso-width-relative:margin;mso-height-relative:margin" o:gfxdata="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" strokecolor="black [3040]" strokeweight="1.5pt">
+              <v:shape w14:anchorId="177D9E67" id="Straight Arrow Connector 2" o:spid="_x0000_s1026" type="#_x0000_t32" style="position:absolute;margin-left:292.95pt;margin-top:7.85pt;width:33.65pt;height:0;z-index:251665408;visibility:visible;mso-wrap-style:square;mso-width-percent:0;mso-height-percent:0;mso-wrap-distance-left:9pt;mso-wrap-distance-top:0;mso-wrap-distance-right:9pt;mso-wrap-distance-bottom:0;mso-position-horizontal:absolute;mso-position-horizontal-relative:text;mso-position-vertical:absolute;mso-position-vertical-relative:text;mso-width-percent:0;mso-height-percent:0;mso-width-relative:margin;mso-height-relative:margin" o:gfxdata="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" strokecolor="black [3040]" strokeweight="1.5pt">
                 <v:stroke endarrow="block"/>
               </v:shape>
             </w:pict>
@@ -31389,7 +31374,7 @@
           <w:lang w:val="en-US"/>
         </w:rPr>
       </w:pPr>
-      <w:bookmarkStart w:id="120" w:name="_Toc175688327"/>
+      <w:bookmarkStart w:id="120" w:name="_Toc175732672"/>
       <w:r>
         <w:rPr>
           <w:lang w:val="en-US"/>
@@ -31961,7 +31946,7 @@
           <w:lang w:val="id-ID"/>
         </w:rPr>
       </w:pPr>
-      <w:bookmarkStart w:id="123" w:name="_Toc175688328"/>
+      <w:bookmarkStart w:id="123" w:name="_Toc175732673"/>
       <w:r>
         <w:rPr>
           <w:lang w:val="en-US"/>
@@ -32369,7 +32354,6 @@
           <w:p>
             <w:pPr>
               <w:spacing w:line="360" w:lineRule="auto"/>
-              <w:jc w:val="both"/>
             </w:pPr>
             <w:r>
               <w:lastRenderedPageBreak/>
@@ -32534,7 +32518,6 @@
           <w:p>
             <w:pPr>
               <w:spacing w:line="360" w:lineRule="auto"/>
-              <w:jc w:val="both"/>
             </w:pPr>
             <w:r>
               <w:t>Silahkan langsung bayar ke Bank, dan masalah IPI tidak boleh di cicil kecuali hanya fakultas kedokteran saja</w:t>
@@ -32681,7 +32664,6 @@
           <w:p>
             <w:pPr>
               <w:spacing w:line="360" w:lineRule="auto"/>
-              <w:jc w:val="both"/>
             </w:pPr>
             <w:r>
               <w:t>KTM dapat dicetak di laman berkas-akademik.usk.ac.id</w:t>
@@ -32853,7 +32835,6 @@
           <w:p>
             <w:pPr>
               <w:spacing w:line="360" w:lineRule="auto"/>
-              <w:jc w:val="both"/>
             </w:pPr>
             <w:r>
               <w:lastRenderedPageBreak/>
@@ -33024,7 +33005,6 @@
           <w:p>
             <w:pPr>
               <w:spacing w:line="360" w:lineRule="auto"/>
-              <w:jc w:val="both"/>
             </w:pPr>
             <w:r>
               <w:t>Terkait masalah Surat keterangan Aktif Kuliah silahkan mengurus ke bagian Registrasi Akademik</w:t>
@@ -35170,7 +35150,7 @@
       <w:pPr>
         <w:pStyle w:val="Heading2"/>
       </w:pPr>
-      <w:bookmarkStart w:id="133" w:name="_Toc175688329"/>
+      <w:bookmarkStart w:id="133" w:name="_Toc175732674"/>
       <w:r>
         <w:rPr>
           <w:lang w:val="id-ID"/>
@@ -35809,7 +35789,7 @@
       <w:pPr>
         <w:pStyle w:val="Heading2"/>
       </w:pPr>
-      <w:bookmarkStart w:id="135" w:name="_Toc175688330"/>
+      <w:bookmarkStart w:id="135" w:name="_Toc175732675"/>
       <w:r>
         <w:t>Menghitung Evaluasi Sumber Daya</w:t>
       </w:r>
@@ -36410,7 +36390,7 @@
       <w:pPr>
         <w:pStyle w:val="Heading2"/>
       </w:pPr>
-      <w:bookmarkStart w:id="138" w:name="_Toc175688331"/>
+      <w:bookmarkStart w:id="138" w:name="_Toc175732676"/>
       <w:r>
         <w:t>Analisis Hasil</w:t>
       </w:r>
@@ -36454,21 +36434,21 @@
       </w:r>
       <w:r>
         <w:rPr>
-          <w:highlight w:val="yellow"/>
+          <w:highlight w:val="cyan"/>
           <w:lang w:val="id-ID"/>
         </w:rPr>
         <w:fldChar w:fldCharType="begin" w:fldLock="1"/>
       </w:r>
       <w:r>
         <w:rPr>
-          <w:highlight w:val="yellow"/>
+          <w:highlight w:val="cyan"/>
           <w:lang w:val="id-ID"/>
         </w:rPr>
         <w:instrText>ADDIN CSL_CITATION {"citationItems":[{"id":"ITEM-1","itemData":{"author":[{"dropping-particle":"","family":"Deval","given":"Shah","non-dropping-particle":"","parse-names":false,"suffix":""}],"id":"ITEM-1","issued":{"date-parts":[["2023"]]},"title":"The Beginner’s Guide to Hallucinations in Large Language Models","type":"webpage"},"uris":["http://www.mendeley.com/documents/?uuid=29b9f5b7-b422-4d0e-95eb-7e970c064282","http://www.mendeley.com/documents/?uuid=b654a6a3-4fed-4ded-8a6b-7207a3dd38f9"]}],"mendeley":{"formattedCitation":"(Deval, 2023)","plainTextFormattedCitation":"(Deval, 2023)","previouslyFormattedCitation":"(Deval, 2023)"},"properties":{"noteIndex":0},"schema":"https://github.com/citation-style-language/schema/raw/master/csl-citation.json"}</w:instrText>
       </w:r>
       <w:r>
         <w:rPr>
-          <w:highlight w:val="yellow"/>
+          <w:highlight w:val="cyan"/>
           <w:lang w:val="id-ID"/>
         </w:rPr>
         <w:fldChar w:fldCharType="separate"/>
@@ -36476,19 +36456,22 @@
       <w:r>
         <w:rPr>
           <w:noProof/>
-          <w:highlight w:val="yellow"/>
+          <w:highlight w:val="cyan"/>
           <w:lang w:val="id-ID"/>
         </w:rPr>
         <w:t>(Deval, 2023)</w:t>
       </w:r>
       <w:r>
         <w:rPr>
-          <w:highlight w:val="yellow"/>
+          <w:highlight w:val="cyan"/>
           <w:lang w:val="id-ID"/>
         </w:rPr>
         <w:fldChar w:fldCharType="end"/>
       </w:r>
       <w:r>
+        <w:rPr>
+          <w:highlight w:val="cyan"/>
+        </w:rPr>
         <w:t>.</w:t>
       </w:r>
       <w:r>
@@ -36850,7 +36833,7 @@
       <w:pPr>
         <w:pStyle w:val="Heading1"/>
       </w:pPr>
-      <w:bookmarkStart w:id="139" w:name="_Toc175688332"/>
+      <w:bookmarkStart w:id="139" w:name="_Toc175732677"/>
       <w:r>
         <w:lastRenderedPageBreak/>
         <w:t xml:space="preserve">BAB V </w:t>
@@ -36871,7 +36854,7 @@
           <w:lang w:val="en-US"/>
         </w:rPr>
       </w:pPr>
-      <w:bookmarkStart w:id="140" w:name="_Toc175688333"/>
+      <w:bookmarkStart w:id="140" w:name="_Toc175732678"/>
       <w:r>
         <w:rPr>
           <w:lang w:val="en-US"/>
@@ -36884,68 +36867,275 @@
       <w:pPr>
         <w:spacing w:line="360" w:lineRule="auto"/>
         <w:ind w:firstLine="709"/>
-        <w:rPr>
-          <w:lang w:val="en-US"/>
-        </w:rPr>
-      </w:pPr>
-      <w:r>
-        <w:rPr>
+        <w:jc w:val="both"/>
+        <w:rPr>
+          <w:highlight w:val="cyan"/>
+          <w:lang w:val="id-ID"/>
+        </w:rPr>
+      </w:pPr>
+      <w:r>
+        <w:rPr>
+          <w:highlight w:val="cyan"/>
           <w:lang w:val="en-US"/>
         </w:rPr>
         <w:t>Chatbot untuk mendapatkan informasi akademik sudah berhasil dibangun dengan akurasi</w:t>
+      </w:r>
+      <w:r>
+        <w:rPr>
+          <w:highlight w:val="cyan"/>
+          <w:lang w:val="id-ID"/>
+        </w:rPr>
+        <w:t xml:space="preserve"> </w:t>
+      </w:r>
+      <w:r>
+        <w:rPr>
+          <w:highlight w:val="cyan"/>
+        </w:rPr>
+        <w:t>skor ROUGE</w:t>
+      </w:r>
+      <w:r>
+        <w:rPr>
+          <w:highlight w:val="cyan"/>
+          <w:lang w:val="id-ID"/>
+        </w:rPr>
+        <w:t xml:space="preserve"> &gt;0.5 pada ROUGE 1, ROUGE 2, dan ROUGE L. Skor ROUGE ini didapat dari pengujian menggunakan 56 pertanyaan terkait akademik di USK, Sebanyak 15 pertanyaan mendapatkan skor yang baik yaitu dengan skor &gt;0.5.</w:t>
       </w:r>
     </w:p>
     <w:p>
       <w:pPr>
         <w:spacing w:line="360" w:lineRule="auto"/>
         <w:ind w:firstLine="709"/>
+        <w:jc w:val="both"/>
+        <w:rPr>
+          <w:highlight w:val="cyan"/>
+          <w:lang w:val="en-US"/>
+        </w:rPr>
+      </w:pPr>
+      <w:r>
+        <w:rPr>
+          <w:highlight w:val="cyan"/>
+          <w:lang w:val="en-US"/>
+        </w:rPr>
+        <w:t xml:space="preserve">Perbandingan kinerja antara </w:t>
+      </w:r>
+      <w:r>
         <w:rPr>
           <w:i/>
           <w:iCs w:val="0"/>
-          <w:lang w:val="en-US"/>
-        </w:rPr>
-      </w:pPr>
-      <w:r>
-        <w:rPr>
-          <w:lang w:val="en-US"/>
-        </w:rPr>
-        <w:t xml:space="preserve">Perbandingan kinerja antara fine-tuning dan RAG menunjukan bahwa ROUGE 1 pada </w:t>
+          <w:highlight w:val="cyan"/>
+          <w:lang w:val="en-US"/>
+        </w:rPr>
+        <w:t>fine-tuning</w:t>
+      </w:r>
+      <w:r>
+        <w:rPr>
+          <w:highlight w:val="cyan"/>
+          <w:lang w:val="en-US"/>
+        </w:rPr>
+        <w:t xml:space="preserve"> dan RAG menunjukan bahwa </w:t>
+      </w:r>
+      <w:r>
+        <w:rPr>
+          <w:highlight w:val="cyan"/>
+          <w:lang w:val="id-ID"/>
+        </w:rPr>
+        <w:t xml:space="preserve">skor </w:t>
+      </w:r>
+      <w:r>
+        <w:rPr>
+          <w:highlight w:val="cyan"/>
+          <w:lang w:val="en-US"/>
+        </w:rPr>
+        <w:t>ROUGE 1</w:t>
+      </w:r>
+      <w:r>
+        <w:rPr>
+          <w:highlight w:val="cyan"/>
+          <w:lang w:val="id-ID"/>
+        </w:rPr>
+        <w:t xml:space="preserve">, ROUGE 2, dan ROUGE L </w:t>
+      </w:r>
+      <w:r>
+        <w:rPr>
+          <w:highlight w:val="cyan"/>
+          <w:lang w:val="en-US"/>
+        </w:rPr>
+        <w:t xml:space="preserve">pada </w:t>
       </w:r>
       <w:r>
         <w:rPr>
           <w:i/>
           <w:iCs w:val="0"/>
+          <w:highlight w:val="cyan"/>
           <w:lang w:val="en-US"/>
         </w:rPr>
         <w:t>fine-tuning</w:t>
+      </w:r>
+      <w:r>
+        <w:rPr>
+          <w:i/>
+          <w:iCs w:val="0"/>
+          <w:highlight w:val="cyan"/>
+          <w:lang w:val="id-ID"/>
+        </w:rPr>
+        <w:t xml:space="preserve"> </w:t>
+      </w:r>
+      <w:r>
+        <w:rPr>
+          <w:highlight w:val="cyan"/>
+          <w:lang w:val="id-ID"/>
+        </w:rPr>
+        <w:t xml:space="preserve">mendapatkan nilai skor yang baik yaitu &gt;0.5. Skor ini didapat dengan pengujian pada Model dengan memberikan pertanyaan yang berbeda tetapi memiliki makna yang sama. Kinerja menggunakan metode RAG menghasilkan skor pada  </w:t>
+      </w:r>
+      <w:r>
+        <w:rPr>
+          <w:highlight w:val="cyan"/>
+          <w:lang w:val="en-US"/>
+        </w:rPr>
+        <w:t>ROUGE 1</w:t>
+      </w:r>
+      <w:r>
+        <w:rPr>
+          <w:highlight w:val="cyan"/>
+          <w:lang w:val="id-ID"/>
+        </w:rPr>
+        <w:t>, ROUGE 2, dan ROUGE L</w:t>
+      </w:r>
+      <w:r>
+        <w:rPr>
+          <w:highlight w:val="cyan"/>
+          <w:lang w:val="en-US"/>
+        </w:rPr>
+        <w:t xml:space="preserve"> dengan nilai &gt;0.5 </w:t>
+      </w:r>
+      <w:r>
+        <w:rPr>
+          <w:highlight w:val="cyan"/>
+          <w:lang w:val="en-US"/>
+        </w:rPr>
+        <w:t xml:space="preserve">diuji </w:t>
+      </w:r>
+      <w:r>
+        <w:rPr>
+          <w:highlight w:val="cyan"/>
+          <w:lang w:val="en-US"/>
+        </w:rPr>
+        <w:t>pada 15 dari 56 pertanyaan yang diajukan.</w:t>
       </w:r>
     </w:p>
     <w:p>
       <w:pPr>
         <w:spacing w:line="360" w:lineRule="auto"/>
         <w:ind w:firstLine="709"/>
-        <w:rPr>
-          <w:lang w:val="en-US"/>
-        </w:rPr>
-      </w:pPr>
-      <w:r>
-        <w:rPr>
-          <w:lang w:val="en-US"/>
-        </w:rPr>
-        <w:t xml:space="preserve">File informasi akademik dalam bentuk pernyatan berhasil dibangun dengan jumlah pernyataan sebanyak 231 data dan dokumen ini digunakan dalam melakukan RAG </w:t>
-      </w:r>
-      <w:r>
-        <w:rPr>
-          <w:lang w:val="en-US"/>
-        </w:rPr>
-        <w:t>memberi peningkatan waktu atau akurasi meningkat.</w:t>
-      </w:r>
-      <w:r>
-        <w:rPr>
+        <w:jc w:val="both"/>
+        <w:rPr>
+          <w:lang w:val="en-US"/>
+        </w:rPr>
+      </w:pPr>
+      <w:r>
+        <w:rPr>
+          <w:highlight w:val="cyan"/>
+          <w:lang w:val="en-US"/>
+        </w:rPr>
+        <w:t>File informasi akademik dalam bentuk pernyatan berhasil dibangun dengan jumlah pernyataan sebanyak 231 data</w:t>
+      </w:r>
+      <w:r>
+        <w:rPr>
+          <w:highlight w:val="cyan"/>
           <w:lang w:val="id-ID"/>
         </w:rPr>
+        <w:t xml:space="preserve"> informasi akademik di USK</w:t>
+      </w:r>
+      <w:r>
+        <w:rPr>
+          <w:highlight w:val="cyan"/>
+          <w:lang w:val="en-US"/>
+        </w:rPr>
+        <w:t xml:space="preserve"> dan dokumen ini digunakan </w:t>
+      </w:r>
+      <w:r>
+        <w:rPr>
+          <w:highlight w:val="cyan"/>
+          <w:lang w:val="id-ID"/>
+        </w:rPr>
+        <w:t xml:space="preserve">pada chatbot dengan metode </w:t>
+      </w:r>
+      <w:r>
+        <w:rPr>
+          <w:highlight w:val="cyan"/>
+          <w:lang w:val="en-US"/>
+        </w:rPr>
+        <w:t xml:space="preserve">RAG </w:t>
+      </w:r>
+      <w:r>
+        <w:rPr>
+          <w:highlight w:val="cyan"/>
+          <w:lang w:val="id-ID"/>
+        </w:rPr>
+        <w:t xml:space="preserve">dan hasilnya </w:t>
+      </w:r>
+      <w:r>
+        <w:rPr>
+          <w:highlight w:val="cyan"/>
+          <w:lang w:val="en-US"/>
+        </w:rPr>
+        <w:t xml:space="preserve">memberi peningkatan waktu </w:t>
+      </w:r>
+      <w:r>
+        <w:rPr>
+          <w:highlight w:val="cyan"/>
+          <w:lang w:val="id-ID"/>
+        </w:rPr>
+        <w:t>pada model untuk menghasilkan respon terkait topik di bidang akademik dan</w:t>
+      </w:r>
+      <w:r>
+        <w:rPr>
+          <w:highlight w:val="cyan"/>
+          <w:lang w:val="en-US"/>
+        </w:rPr>
         <w:t xml:space="preserve"> </w:t>
       </w:r>
+      <w:r>
+        <w:rPr>
+          <w:highlight w:val="cyan"/>
+          <w:lang w:val="id-ID"/>
+        </w:rPr>
+        <w:t xml:space="preserve">meningkatkan </w:t>
+      </w:r>
+      <w:r>
+        <w:rPr>
+          <w:highlight w:val="cyan"/>
+          <w:lang w:val="id-ID"/>
+        </w:rPr>
+        <w:t xml:space="preserve">pada </w:t>
+      </w:r>
+      <w:r>
+        <w:rPr>
+          <w:highlight w:val="cyan"/>
+          <w:lang w:val="en-US"/>
+        </w:rPr>
+        <w:t>akurasi</w:t>
+      </w:r>
+      <w:r>
+        <w:rPr>
+          <w:highlight w:val="cyan"/>
+          <w:lang w:val="id-ID"/>
+        </w:rPr>
+        <w:t xml:space="preserve"> Model</w:t>
+      </w:r>
+      <w:r>
+        <w:rPr>
+          <w:highlight w:val="cyan"/>
+          <w:lang w:val="en-US"/>
+        </w:rPr>
+        <w:t>.</w:t>
+      </w:r>
+      <w:r>
+        <w:rPr>
+          <w:lang w:val="id-ID"/>
+        </w:rPr>
+        <w:t xml:space="preserve"> </w:t>
+      </w:r>
     </w:p>
     <w:p>
       <w:pPr>
@@ -36959,7 +37149,7 @@
           <w:lang w:val="id-ID"/>
         </w:rPr>
       </w:pPr>
-      <w:bookmarkStart w:id="141" w:name="_Toc175688334"/>
+      <w:bookmarkStart w:id="141" w:name="_Toc175732679"/>
       <w:r>
         <w:rPr>
           <w:lang w:val="en-US"/>
@@ -37073,7 +37263,7 @@
           <w:lang w:val="en-US"/>
         </w:rPr>
       </w:pPr>
-      <w:bookmarkStart w:id="142" w:name="_Toc175688335"/>
+      <w:bookmarkStart w:id="142" w:name="_Toc175732680"/>
       <w:r>
         <w:lastRenderedPageBreak/>
         <w:t>DAFTAR KEPUSTAKAAN</w:t>
@@ -39704,6 +39894,7 @@
               <w:rPr>
                 <w:lang w:val="en-US"/>
               </w:rPr>
+              <w:lastRenderedPageBreak/>
               <w:t>6</w:t>
             </w:r>
           </w:p>
@@ -40550,6 +40741,7 @@
               <w:rPr>
                 <w:lang w:val="en-US"/>
               </w:rPr>
+              <w:lastRenderedPageBreak/>
               <w:t>19</w:t>
             </w:r>
           </w:p>
@@ -44074,79 +44266,79 @@
       </w:rPr>
     </w:lvl>
   </w:abstractNum>
-  <w:num w:numId="1" w16cid:durableId="1784105814">
+  <w:num w:numId="1" w16cid:durableId="466050606">
     <w:abstractNumId w:val="14"/>
   </w:num>
-  <w:num w:numId="2" w16cid:durableId="2024359471">
+  <w:num w:numId="2" w16cid:durableId="1654918122">
     <w:abstractNumId w:val="15"/>
   </w:num>
-  <w:num w:numId="3" w16cid:durableId="756906043">
+  <w:num w:numId="3" w16cid:durableId="458105625">
     <w:abstractNumId w:val="11"/>
   </w:num>
-  <w:num w:numId="4" w16cid:durableId="1082221988">
+  <w:num w:numId="4" w16cid:durableId="1569880862">
     <w:abstractNumId w:val="16"/>
   </w:num>
-  <w:num w:numId="5" w16cid:durableId="621885820">
+  <w:num w:numId="5" w16cid:durableId="1749036505">
     <w:abstractNumId w:val="20"/>
   </w:num>
-  <w:num w:numId="6" w16cid:durableId="1665352552">
+  <w:num w:numId="6" w16cid:durableId="40251904">
     <w:abstractNumId w:val="3"/>
   </w:num>
-  <w:num w:numId="7" w16cid:durableId="1951694814">
+  <w:num w:numId="7" w16cid:durableId="1228804375">
     <w:abstractNumId w:val="17"/>
   </w:num>
-  <w:num w:numId="8" w16cid:durableId="2146580213">
+  <w:num w:numId="8" w16cid:durableId="1489712484">
     <w:abstractNumId w:val="19"/>
   </w:num>
-  <w:num w:numId="9" w16cid:durableId="763916084">
+  <w:num w:numId="9" w16cid:durableId="850803679">
     <w:abstractNumId w:val="23"/>
   </w:num>
-  <w:num w:numId="10" w16cid:durableId="612445439">
+  <w:num w:numId="10" w16cid:durableId="934703688">
     <w:abstractNumId w:val="12"/>
   </w:num>
-  <w:num w:numId="11" w16cid:durableId="1566139626">
+  <w:num w:numId="11" w16cid:durableId="656033200">
     <w:abstractNumId w:val="21"/>
   </w:num>
-  <w:num w:numId="12" w16cid:durableId="842084045">
+  <w:num w:numId="12" w16cid:durableId="1338656057">
     <w:abstractNumId w:val="13"/>
   </w:num>
-  <w:num w:numId="13" w16cid:durableId="137572717">
+  <w:num w:numId="13" w16cid:durableId="90321765">
     <w:abstractNumId w:val="2"/>
   </w:num>
-  <w:num w:numId="14" w16cid:durableId="1295674710">
+  <w:num w:numId="14" w16cid:durableId="99372863">
     <w:abstractNumId w:val="6"/>
   </w:num>
-  <w:num w:numId="15" w16cid:durableId="1926649970">
+  <w:num w:numId="15" w16cid:durableId="1043334630">
     <w:abstractNumId w:val="9"/>
   </w:num>
-  <w:num w:numId="16" w16cid:durableId="1168902974">
+  <w:num w:numId="16" w16cid:durableId="931354731">
     <w:abstractNumId w:val="5"/>
   </w:num>
-  <w:num w:numId="17" w16cid:durableId="445200230">
+  <w:num w:numId="17" w16cid:durableId="1519272213">
     <w:abstractNumId w:val="0"/>
   </w:num>
-  <w:num w:numId="18" w16cid:durableId="436564764">
+  <w:num w:numId="18" w16cid:durableId="599340544">
     <w:abstractNumId w:val="7"/>
   </w:num>
-  <w:num w:numId="19" w16cid:durableId="1727795605">
+  <w:num w:numId="19" w16cid:durableId="1684087906">
     <w:abstractNumId w:val="8"/>
   </w:num>
-  <w:num w:numId="20" w16cid:durableId="1991396740">
+  <w:num w:numId="20" w16cid:durableId="1150750642">
     <w:abstractNumId w:val="4"/>
   </w:num>
-  <w:num w:numId="21" w16cid:durableId="1612396539">
+  <w:num w:numId="21" w16cid:durableId="1673995197">
     <w:abstractNumId w:val="18"/>
   </w:num>
-  <w:num w:numId="22" w16cid:durableId="1956669378">
+  <w:num w:numId="22" w16cid:durableId="1210922757">
     <w:abstractNumId w:val="22"/>
   </w:num>
-  <w:num w:numId="23" w16cid:durableId="15664162">
+  <w:num w:numId="23" w16cid:durableId="959606727">
     <w:abstractNumId w:val="10"/>
   </w:num>
-  <w:num w:numId="24" w16cid:durableId="594829078">
+  <w:num w:numId="24" w16cid:durableId="1955743605">
     <w:abstractNumId w:val="1"/>
   </w:num>
-  <w:num w:numId="25" w16cid:durableId="948397393">
+  <w:num w:numId="25" w16cid:durableId="1200167730">
     <w:abstractNumId w:val="24"/>
   </w:num>
   <w:numIdMacAtCleanup w:val="16"/>

</xml_diff>

<commit_message>
Commit 15 Draft Hasil Perbaikan 5
Menambahkan dan memperbaiki kata terkait dataset yang digunakan
</commit_message>
<xml_diff>
--- a/Draft_Hasil_Tesis_HaryRachmat-2108207010009.docx
+++ b/Draft_Hasil_Tesis_HaryRachmat-2108207010009.docx
@@ -22194,7 +22194,25 @@
         </w:rPr>
       </w:pPr>
       <w:r>
-        <w:t xml:space="preserve">Penelitian terdiri dari tiga tahapan utama. Tahapan pertama adalah mengumpulkan dataset berupa pertanyaan seputar sistem perkuliahan dan penerimaan mahasiswa baru pada Universitas Syiah Kuala. Metode yang akan digunakan untuk mengumpulkan dataset ini yaitu dengan meminta data pertanyaan terkait sistem perkuliahan dan penerimaan mahasiswa baru ke bagian layanan terpadu USK serta melakukan </w:t>
+        <w:t xml:space="preserve">Penelitian terdiri dari tiga tahapan utama. Tahapan pertama adalah mengumpulkan dataset berupa </w:t>
+      </w:r>
+      <w:r>
+        <w:t xml:space="preserve">pernyataan </w:t>
+      </w:r>
+      <w:r>
+        <w:t xml:space="preserve">seputar </w:t>
+      </w:r>
+      <w:r>
+        <w:t xml:space="preserve">akademik di </w:t>
+      </w:r>
+      <w:r>
+        <w:t xml:space="preserve">Universitas Syiah Kuala. Metode yang akan digunakan untuk mengumpulkan dataset ini yaitu dengan meminta data pertanyaan </w:t>
+      </w:r>
+      <w:r>
+        <w:t>akademik</w:t>
+      </w:r>
+      <w:r>
+        <w:t xml:space="preserve"> ke bagian layanan terpadu USK serta melakukan </w:t>
       </w:r>
       <w:r>
         <w:rPr>
@@ -22213,13 +22231,58 @@
         <w:t xml:space="preserve">pada dataset. Selanjutnya tahap kedua adalah melakukan </w:t>
       </w:r>
       <w:r>
+        <w:t xml:space="preserve">pengembangan menggunakan </w:t>
+      </w:r>
+      <w:r>
+        <w:t xml:space="preserve">dataset yang sudah terkumpul </w:t>
+      </w:r>
+      <w:r>
+        <w:t>pada</w:t>
+      </w:r>
+      <w:r>
+        <w:t xml:space="preserve"> </w:t>
+      </w:r>
+      <w:r>
+        <w:t>m</w:t>
+      </w:r>
+      <w:r>
+        <w:t>odel Mistral 7B</w:t>
+      </w:r>
+      <w:r>
+        <w:rPr>
+          <w:lang w:val="id-ID"/>
+        </w:rPr>
+        <w:t xml:space="preserve"> </w:t>
+      </w:r>
+      <w:r>
+        <w:t xml:space="preserve">dengan metode </w:t>
+      </w:r>
+      <w:r>
         <w:rPr>
           <w:i/>
         </w:rPr>
         <w:t>fine-tuning</w:t>
       </w:r>
       <w:r>
-        <w:t xml:space="preserve"> dataset yang sudah terkumpul ke Model Mistral 7B</w:t>
+        <w:t xml:space="preserve"> </w:t>
+      </w:r>
+      <w:r>
+        <w:t xml:space="preserve">dan </w:t>
+      </w:r>
+      <w:r>
+        <w:t>RAG d</w:t>
+      </w:r>
+      <w:r>
+        <w:t>engan</w:t>
+      </w:r>
+      <w:r>
+        <w:t xml:space="preserve"> menggunakan Google Colab. Kemudian terakhir pada tahap ketiga menguji </w:t>
+      </w:r>
+      <w:r>
+        <w:t>m</w:t>
+      </w:r>
+      <w:r>
+        <w:t>odel Mistral 7B</w:t>
       </w:r>
       <w:r>
         <w:rPr>
@@ -22228,34 +22291,43 @@
         <w:t xml:space="preserve"> </w:t>
       </w:r>
       <w:r>
-        <w:t>dengan metode RAG dan menggunakan Google Colab dengan GPU T4. Kemudian terakhir pada tahap ketiga menguji Model Mistral 7B</w:t>
-      </w:r>
-      <w:r>
-        <w:rPr>
-          <w:lang w:val="id-ID"/>
+        <w:t xml:space="preserve">dengan mengajukan beberapa pertanyaan dasar mengenai </w:t>
+      </w:r>
+      <w:r>
+        <w:rPr>
+          <w:lang w:val="en-US"/>
+        </w:rPr>
+        <w:t>akademik</w:t>
+      </w:r>
+      <w:r>
+        <w:t xml:space="preserve"> di USK dan mengevaluasi kinerja </w:t>
+      </w:r>
+      <w:r>
+        <w:t xml:space="preserve">pada metode </w:t>
+      </w:r>
+      <w:r>
+        <w:rPr>
+          <w:i/>
+        </w:rPr>
+        <w:t>fine-tuning</w:t>
+      </w:r>
+      <w:r>
+        <w:rPr>
+          <w:i/>
         </w:rPr>
         <w:t xml:space="preserve"> </w:t>
       </w:r>
       <w:r>
-        <w:t xml:space="preserve">dengan mengajukan beberapa pertanyaan dasar mengenai </w:t>
-      </w:r>
-      <w:r>
-        <w:rPr>
-          <w:lang w:val="id-ID"/>
-        </w:rPr>
-        <w:t xml:space="preserve">penerimaan mahasiswa </w:t>
-      </w:r>
-      <w:r>
-        <w:t xml:space="preserve">baru </w:t>
-      </w:r>
-      <w:r>
-        <w:rPr>
-          <w:lang w:val="id-ID"/>
-        </w:rPr>
-        <w:t xml:space="preserve">dan sistem </w:t>
-      </w:r>
-      <w:r>
-        <w:t xml:space="preserve">perkuliahan di USK dan mengevaluasi kinerja RAG. Flowchart untuk alur peneliti dapat dilihat pada </w:t>
+        <w:rPr>
+          <w:iCs w:val="0"/>
+        </w:rPr>
+        <w:t>dan</w:t>
+      </w:r>
+      <w:r>
+        <w:t xml:space="preserve"> </w:t>
+      </w:r>
+      <w:r>
+        <w:t xml:space="preserve">RAG. Flowchart untuk alur peneliti dapat dilihat pada </w:t>
       </w:r>
       <w:r>
         <w:fldChar w:fldCharType="begin"/>
@@ -22296,10 +22368,10 @@
       </w:pPr>
       <w:r>
         <w:drawing>
-          <wp:inline distT="0" distB="0" distL="0" distR="0" wp14:anchorId="1B518487" wp14:editId="6F6D5110">
-            <wp:extent cx="2649634" cy="2712720"/>
-            <wp:effectExtent l="0" t="0" r="0" b="0"/>
-            <wp:docPr id="524655524" name="Picture 1"/>
+          <wp:inline distT="0" distB="0" distL="0" distR="0" wp14:anchorId="6CF89062" wp14:editId="63E43B2C">
+            <wp:extent cx="2394585" cy="2700435"/>
+            <wp:effectExtent l="0" t="0" r="5715" b="5080"/>
+            <wp:docPr id="1769401246" name="Picture 1"/>
             <wp:cNvGraphicFramePr>
               <a:graphicFrameLocks xmlns:a="http://schemas.openxmlformats.org/drawingml/2006/main" noChangeAspect="1"/>
             </wp:cNvGraphicFramePr>
@@ -22307,7 +22379,7 @@
               <a:graphicData uri="http://schemas.openxmlformats.org/drawingml/2006/picture">
                 <pic:pic xmlns:pic="http://schemas.openxmlformats.org/drawingml/2006/picture">
                   <pic:nvPicPr>
-                    <pic:cNvPr id="524655524" name=""/>
+                    <pic:cNvPr id="1769401246" name=""/>
                     <pic:cNvPicPr/>
                   </pic:nvPicPr>
                   <pic:blipFill>
@@ -22319,7 +22391,7 @@
                   <pic:spPr>
                     <a:xfrm>
                       <a:off x="0" y="0"/>
-                      <a:ext cx="2666847" cy="2730343"/>
+                      <a:ext cx="2396312" cy="2702382"/>
                     </a:xfrm>
                     <a:prstGeom prst="rect">
                       <a:avLst/>
@@ -22496,7 +22568,19 @@
         <w:rPr>
           <w:lang w:val="en-US"/>
         </w:rPr>
-        <w:t xml:space="preserve">mengenai proses administrasi penerimaan dan sistem perkuliahan di USK. </w:t>
+        <w:t xml:space="preserve">mengenai proses administrasi </w:t>
+      </w:r>
+      <w:r>
+        <w:rPr>
+          <w:lang w:val="en-US"/>
+        </w:rPr>
+        <w:t xml:space="preserve">dan akademik </w:t>
+      </w:r>
+      <w:r>
+        <w:rPr>
+          <w:lang w:val="en-US"/>
+        </w:rPr>
+        <w:t xml:space="preserve">di USK. </w:t>
       </w:r>
       <w:r>
         <w:rPr>
@@ -22686,7 +22770,19 @@
         <w:rPr>
           <w:lang w:val="en-US"/>
         </w:rPr>
-        <w:t xml:space="preserve"> LLM dengan domain pertanyaan mengenai USK.</w:t>
+        <w:t xml:space="preserve"> LLM dengan domain pertanyaan mengenai</w:t>
+      </w:r>
+      <w:r>
+        <w:rPr>
+          <w:lang w:val="en-US"/>
+        </w:rPr>
+        <w:t xml:space="preserve"> akademik di</w:t>
+      </w:r>
+      <w:r>
+        <w:rPr>
+          <w:lang w:val="en-US"/>
+        </w:rPr>
+        <w:t xml:space="preserve"> USK.</w:t>
       </w:r>
     </w:p>
     <w:p>
@@ -22955,43 +23051,6 @@
           <w:noProof/>
         </w:rPr>
         <w:t>3.2</w:t>
-      </w:r>
-      <w:r>
-        <w:rPr>
-          <w:lang w:val="en-US"/>
-        </w:rPr>
-        <w:fldChar w:fldCharType="end"/>
-      </w:r>
-      <w:r>
-        <w:rPr>
-          <w:lang w:val="en-US"/>
-        </w:rPr>
-        <w:t xml:space="preserve"> </w:t>
-      </w:r>
-      <w:r>
-        <w:rPr>
-          <w:lang w:val="en-US"/>
-        </w:rPr>
-        <w:fldChar w:fldCharType="begin" w:fldLock="1"/>
-      </w:r>
-      <w:r>
-        <w:rPr>
-          <w:lang w:val="en-US"/>
-        </w:rPr>
-        <w:instrText>ADDIN CSL_CITATION {"citationItems":[{"id":"ITEM-1","itemData":{"URL":"https://newsletter.theaiedge.io/p/augmenting-llms-fine-tuning-or-rag","accessed":{"date-parts":[["2024","4","21"]]},"author":[{"dropping-particle":"","family":"Benveniste","given":"Damien","non-dropping-particle":"","parse-names":false,"suffix":""}],"container-title":"newsletter.theaiedge.io","id":"ITEM-1","issued":{"date-parts":[["2023"]]},"title":"Augmenting LLMs: Fine-Tuning or RAG?","type":"webpage"},"uris":["http://www.mendeley.com/documents/?uuid=74f2c387-490f-4194-8e83-85b5052d3671"]}],"mendeley":{"formattedCitation":"(Benveniste, 2023)","plainTextFormattedCitation":"(Benveniste, 2023)","previouslyFormattedCitation":"(Benveniste, 2023a)"},"properties":{"noteIndex":0},"schema":"https://github.com/citation-style-language/schema/raw/master/csl-citation.json"}</w:instrText>
-      </w:r>
-      <w:r>
-        <w:rPr>
-          <w:lang w:val="en-US"/>
-        </w:rPr>
-        <w:fldChar w:fldCharType="separate"/>
-      </w:r>
-      <w:r>
-        <w:rPr>
-          <w:noProof/>
-          <w:lang w:val="en-US"/>
-        </w:rPr>
-        <w:t>(Benveniste, 2023)</w:t>
       </w:r>
       <w:r>
         <w:rPr>
@@ -23203,7 +23262,6 @@
           <w:bCs w:val="0"/>
           <w:lang w:val="en-US"/>
         </w:rPr>
-        <w:lastRenderedPageBreak/>
         <w:t>Registri model</w:t>
       </w:r>
       <w:r>
@@ -23231,6 +23289,7 @@
           <w:bCs w:val="0"/>
           <w:lang w:val="en-US"/>
         </w:rPr>
+        <w:lastRenderedPageBreak/>
         <w:t>Modul kuantisasi</w:t>
       </w:r>
       <w:r>
@@ -23493,14 +23552,7 @@
         <w:rPr>
           <w:lang w:val="en-US"/>
         </w:rPr>
-        <w:t xml:space="preserve">kehilangan data yang diperlukan untuk </w:t>
-      </w:r>
-      <w:r>
-        <w:rPr>
-          <w:lang w:val="en-US"/>
-        </w:rPr>
-        <w:lastRenderedPageBreak/>
-        <w:t xml:space="preserve">kemampuan aslinya, sehingga tidak dapat </w:t>
+        <w:t xml:space="preserve">kehilangan data yang diperlukan untuk kemampuan aslinya, sehingga tidak dapat </w:t>
       </w:r>
       <w:r>
         <w:rPr>
@@ -23570,6 +23622,7 @@
         <w:rPr>
           <w:lang w:val="en-US"/>
         </w:rPr>
+        <w:lastRenderedPageBreak/>
         <w:t>LLM dengan metode RAG</w:t>
       </w:r>
     </w:p>
@@ -24082,7 +24135,47 @@
         <w:rPr>
           <w:lang w:val="en-US"/>
         </w:rPr>
-        <w:t>hanya memerlukan pipeline pengindeksan dan pipeline penyajian. Pipa pengindeksan digunakan untuk mengubah data menjadi representasi vektor dan mengindeksnya dalam database Vektor</w:t>
+        <w:t xml:space="preserve">hanya memerlukan </w:t>
+      </w:r>
+      <w:r>
+        <w:rPr>
+          <w:i/>
+          <w:iCs w:val="0"/>
+          <w:lang w:val="en-US"/>
+        </w:rPr>
+        <w:t>pipeline</w:t>
+      </w:r>
+      <w:r>
+        <w:rPr>
+          <w:lang w:val="en-US"/>
+        </w:rPr>
+        <w:t xml:space="preserve"> pengindeksan dan </w:t>
+      </w:r>
+      <w:r>
+        <w:rPr>
+          <w:i/>
+          <w:iCs w:val="0"/>
+          <w:lang w:val="en-US"/>
+        </w:rPr>
+        <w:t>pipeline</w:t>
+      </w:r>
+      <w:r>
+        <w:rPr>
+          <w:lang w:val="en-US"/>
+        </w:rPr>
+        <w:t xml:space="preserve"> penyajian. Pipa pengindeksan digunakan untuk mengubah data menjadi representasi vektor dan mengindeksnya dalam database </w:t>
+      </w:r>
+      <w:r>
+        <w:rPr>
+          <w:lang w:val="en-US"/>
+        </w:rPr>
+        <w:t>v</w:t>
+      </w:r>
+      <w:r>
+        <w:rPr>
+          <w:lang w:val="en-US"/>
+        </w:rPr>
+        <w:t>ektor</w:t>
       </w:r>
       <w:r>
         <w:rPr>
@@ -25479,7 +25572,7 @@
         <w:jc w:val="both"/>
       </w:pPr>
       <w:r>
-        <w:t xml:space="preserve">Pada tahap ini, model yang telah dilatih dengan dataset USK kemudian dilakukan perancangan </w:t>
+        <w:t xml:space="preserve">Pada tahap ini, model yang telah dilatih kemudian dilakukan perancangan </w:t>
       </w:r>
       <w:r>
         <w:t xml:space="preserve">antarmuka pengguna </w:t>
@@ -25530,7 +25623,17 @@
         <w:t>Python sumber terbuka</w:t>
       </w:r>
       <w:r>
-        <w:t xml:space="preserve"> yang digunakan, yaitu gradio yang</w:t>
+        <w:t xml:space="preserve"> yang digunakan, yaitu </w:t>
+      </w:r>
+      <w:r>
+        <w:rPr>
+          <w:i/>
+          <w:iCs w:val="0"/>
+        </w:rPr>
+        <w:t>gradio</w:t>
+      </w:r>
+      <w:r>
+        <w:t xml:space="preserve"> yang</w:t>
       </w:r>
       <w:r>
         <w:t xml:space="preserve"> dapat dengan cepat membuat antarmuka pengguna yang indah.</w:t>
@@ -25542,7 +25645,17 @@
         <w:t>Antarmuka</w:t>
       </w:r>
       <w:r>
-        <w:t xml:space="preserve"> pada gradio dapat</w:t>
+        <w:t xml:space="preserve"> pada </w:t>
+      </w:r>
+      <w:r>
+        <w:rPr>
+          <w:i/>
+          <w:iCs w:val="0"/>
+        </w:rPr>
+        <w:t>gradio</w:t>
+      </w:r>
+      <w:r>
+        <w:t xml:space="preserve"> dapat</w:t>
       </w:r>
       <w:r>
         <w:t xml:space="preserve"> disesuaikan dengan pengaturan </w:t>
@@ -25558,6 +25671,9 @@
       </w:r>
       <w:r>
         <w:t>bot</w:t>
+      </w:r>
+      <w:r>
+        <w:t>,</w:t>
       </w:r>
       <w:r>
         <w:t xml:space="preserve"> cara kerjanya cukup</w:t>
@@ -25775,8 +25891,8 @@
       <w:pPr>
         <w:pStyle w:val="Heading1"/>
       </w:pPr>
-      <w:bookmarkStart w:id="96" w:name="_Toc163126463"/>
-      <w:bookmarkStart w:id="97" w:name="_Toc175732668"/>
+      <w:bookmarkStart w:id="96" w:name="_Toc175732668"/>
+      <w:bookmarkStart w:id="97" w:name="_Toc163126463"/>
       <w:r>
         <w:lastRenderedPageBreak/>
         <w:t xml:space="preserve">BAB IV </w:t>
@@ -25785,7 +25901,7 @@
         <w:br/>
         <w:t>HASIL DAN PEMBAHASAN</w:t>
       </w:r>
-      <w:bookmarkEnd w:id="97"/>
+      <w:bookmarkEnd w:id="96"/>
     </w:p>
     <w:p>
       <w:pPr>
@@ -25877,44 +25993,164 @@
       </w:r>
       <w:r>
         <w:rPr>
+          <w:lang w:val="en-US"/>
+        </w:rPr>
+        <w:t>Mistral 7B</w:t>
+      </w:r>
+      <w:r>
+        <w:rPr>
+          <w:lang w:val="en-US"/>
+        </w:rPr>
+        <w:t xml:space="preserve"> yang akan digun</w:t>
+      </w:r>
+      <w:r>
+        <w:rPr>
+          <w:lang w:val="en-US"/>
+        </w:rPr>
+        <w:t>a</w:t>
+      </w:r>
+      <w:r>
+        <w:rPr>
+          <w:lang w:val="en-US"/>
+        </w:rPr>
+        <w:t xml:space="preserve">kan </w:t>
+      </w:r>
+      <w:r>
+        <w:rPr>
+          <w:lang w:val="en-US"/>
+        </w:rPr>
+        <w:t xml:space="preserve">sebagai alternatif dalam </w:t>
+      </w:r>
+      <w:r>
+        <w:t xml:space="preserve">membantu </w:t>
+      </w:r>
+      <w:r>
+        <w:t>pengguna</w:t>
+      </w:r>
+      <w:r>
+        <w:t xml:space="preserve"> mendapatkan informasi di Universitas Syiah Kuala (USK).</w:t>
+      </w:r>
+      <w:r>
+        <w:rPr>
+          <w:lang w:val="en-US"/>
+        </w:rPr>
+        <w:t xml:space="preserve"> </w:t>
+      </w:r>
+      <w:r>
+        <w:rPr>
           <w:i/>
           <w:iCs w:val="0"/>
           <w:lang w:val="en-US"/>
         </w:rPr>
-        <w:t>Mistral 7B</w:t>
-      </w:r>
-      <w:r>
-        <w:rPr>
-          <w:lang w:val="en-US"/>
-        </w:rPr>
-        <w:t xml:space="preserve"> yang akan digun</w:t>
-      </w:r>
-      <w:r>
-        <w:rPr>
-          <w:lang w:val="en-US"/>
-        </w:rPr>
-        <w:t>a</w:t>
-      </w:r>
-      <w:r>
-        <w:rPr>
-          <w:lang w:val="en-US"/>
-        </w:rPr>
-        <w:t xml:space="preserve">kan </w:t>
-      </w:r>
-      <w:r>
-        <w:rPr>
-          <w:lang w:val="en-US"/>
-        </w:rPr>
-        <w:t xml:space="preserve">sebagai alternatif dalam </w:t>
-      </w:r>
-      <w:r>
-        <w:t>membantu calon mahasiswa baru mendapatkan informasi di Universitas Syiah Kuala (USK).</w:t>
+        <w:t>Chatbot</w:t>
+      </w:r>
+      <w:r>
+        <w:rPr>
+          <w:lang w:val="en-US"/>
+        </w:rPr>
+        <w:t xml:space="preserve"> ini dikembangkan dengan menggunakan kumpulan data dengan memanfaatkan </w:t>
+      </w:r>
+      <w:r>
+        <w:rPr>
+          <w:lang w:val="en-US"/>
+        </w:rPr>
+        <w:t>kemampuan peringkasan teks LLM</w:t>
       </w:r>
       <w:r>
         <w:rPr>
           <w:lang w:val="en-US"/>
         </w:rPr>
         <w:t xml:space="preserve"> </w:t>
+      </w:r>
+      <w:r>
+        <w:rPr>
+          <w:lang w:val="en-US"/>
+        </w:rPr>
+        <w:t>untuk menghasilkan</w:t>
+      </w:r>
+      <w:r>
+        <w:rPr>
+          <w:lang w:val="en-US"/>
+        </w:rPr>
+        <w:t xml:space="preserve"> teks informasi mengenai</w:t>
+      </w:r>
+      <w:r>
+        <w:rPr>
+          <w:lang w:val="en-US"/>
+        </w:rPr>
+        <w:t xml:space="preserve"> informasi akademik</w:t>
+      </w:r>
+      <w:r>
+        <w:rPr>
+          <w:lang w:val="en-US"/>
+        </w:rPr>
+        <w:t xml:space="preserve"> </w:t>
+      </w:r>
+      <w:r>
+        <w:rPr>
+          <w:lang w:val="en-US"/>
+        </w:rPr>
+        <w:t xml:space="preserve">di USK. Ada beberapa tahapan yang dilakukan dalam </w:t>
+      </w:r>
+      <w:r>
+        <w:rPr>
+          <w:lang w:val="en-US"/>
+        </w:rPr>
+        <w:t xml:space="preserve">memanfaatkan dan </w:t>
+      </w:r>
+      <w:r>
+        <w:rPr>
+          <w:lang w:val="en-US"/>
+        </w:rPr>
+        <w:t xml:space="preserve">mengembangkan </w:t>
+      </w:r>
+      <w:r>
+        <w:rPr>
+          <w:lang w:val="en-US"/>
+        </w:rPr>
+        <w:t xml:space="preserve">LLM, yaitu dengan mengumpulkan data terkait </w:t>
+      </w:r>
+      <w:r>
+        <w:rPr>
+          <w:lang w:val="en-US"/>
+        </w:rPr>
+        <w:t>akademik</w:t>
+      </w:r>
+      <w:r>
+        <w:rPr>
+          <w:lang w:val="en-US"/>
+        </w:rPr>
+        <w:t xml:space="preserve"> di USK kemudian </w:t>
+      </w:r>
+      <w:r>
+        <w:rPr>
+          <w:lang w:val="en-US"/>
+        </w:rPr>
+        <w:t>kumpulan</w:t>
+      </w:r>
+      <w:r>
+        <w:rPr>
+          <w:lang w:val="en-US"/>
+        </w:rPr>
+        <w:t xml:space="preserve"> </w:t>
+      </w:r>
+      <w:r>
+        <w:rPr>
+          <w:lang w:val="en-US"/>
+        </w:rPr>
+        <w:t>data</w:t>
+      </w:r>
+      <w:r>
+        <w:rPr>
+          <w:lang w:val="en-US"/>
+        </w:rPr>
+        <w:t xml:space="preserve"> </w:t>
+      </w:r>
+      <w:r>
+        <w:rPr>
+          <w:lang w:val="en-US"/>
+        </w:rPr>
+        <w:t xml:space="preserve">tersebut akan dilakukan tahap </w:t>
       </w:r>
       <w:r>
         <w:rPr>
@@ -25922,200 +26158,134 @@
           <w:iCs w:val="0"/>
           <w:lang w:val="en-US"/>
         </w:rPr>
-        <w:t>Chatbot</w:t>
-      </w:r>
-      <w:r>
-        <w:rPr>
-          <w:lang w:val="en-US"/>
-        </w:rPr>
-        <w:t xml:space="preserve"> ini dikembangkan dengan menggunakan kumpulan data </w:t>
-      </w:r>
-      <w:r>
-        <w:rPr>
-          <w:lang w:val="en-US"/>
-        </w:rPr>
-        <w:t xml:space="preserve">USK </w:t>
-      </w:r>
-      <w:r>
-        <w:rPr>
-          <w:lang w:val="en-US"/>
-        </w:rPr>
-        <w:t xml:space="preserve">dengan memanfaatkan </w:t>
-      </w:r>
-      <w:r>
-        <w:rPr>
-          <w:lang w:val="en-US"/>
-        </w:rPr>
-        <w:t>kemampuan peringkasan teks LLM</w:t>
-      </w:r>
-      <w:r>
-        <w:rPr>
-          <w:lang w:val="en-US"/>
+        <w:t>preprocesing</w:t>
+      </w:r>
+      <w:r>
+        <w:rPr>
+          <w:lang w:val="en-US"/>
+        </w:rPr>
+        <w:t xml:space="preserve"> dengan </w:t>
+      </w:r>
+      <w:r>
+        <w:t>mengubah </w:t>
+      </w:r>
+      <w:r>
+        <w:rPr>
+          <w:bCs w:val="0"/>
+        </w:rPr>
+        <w:t>data</w:t>
+      </w:r>
+      <w:r>
+        <w:t> mentah ke dalam</w:t>
+      </w:r>
+      <w:r>
+        <w:rPr>
+          <w:lang w:val="id-ID"/>
         </w:rPr>
         <w:t xml:space="preserve"> </w:t>
       </w:r>
       <w:r>
-        <w:rPr>
-          <w:lang w:val="en-US"/>
-        </w:rPr>
-        <w:t>untuk menghasilkan</w:t>
-      </w:r>
-      <w:r>
-        <w:rPr>
-          <w:lang w:val="en-US"/>
-        </w:rPr>
-        <w:t xml:space="preserve"> teks informasi mengenai sistem perkuliahan </w:t>
-      </w:r>
-      <w:r>
-        <w:rPr>
-          <w:lang w:val="en-US"/>
-        </w:rPr>
-        <w:t xml:space="preserve">dan penerimaan mahasiswa baru </w:t>
-      </w:r>
-      <w:r>
-        <w:rPr>
-          <w:lang w:val="en-US"/>
-        </w:rPr>
-        <w:t xml:space="preserve">di USK. Ada beberapa tahapan yang dilakukan dalam </w:t>
-      </w:r>
-      <w:r>
-        <w:rPr>
-          <w:lang w:val="en-US"/>
-        </w:rPr>
-        <w:t xml:space="preserve">memanfaatkan dan </w:t>
-      </w:r>
-      <w:r>
-        <w:rPr>
-          <w:lang w:val="en-US"/>
-        </w:rPr>
-        <w:t xml:space="preserve">mengembangkan </w:t>
-      </w:r>
-      <w:r>
-        <w:rPr>
-          <w:lang w:val="en-US"/>
-        </w:rPr>
-        <w:t xml:space="preserve">LLM, yaitu dengan mengumpulkan data terkait informasi </w:t>
-      </w:r>
-      <w:r>
-        <w:rPr>
-          <w:lang w:val="en-US"/>
-        </w:rPr>
-        <w:t xml:space="preserve">sistem perkuliahan dan </w:t>
-      </w:r>
-      <w:r>
-        <w:rPr>
-          <w:lang w:val="en-US"/>
-        </w:rPr>
-        <w:t xml:space="preserve">penerimaan mahasiswa baru di USK kemudian </w:t>
-      </w:r>
-      <w:r>
-        <w:rPr>
-          <w:lang w:val="en-US"/>
-        </w:rPr>
-        <w:t>kumpulan</w:t>
-      </w:r>
-      <w:r>
-        <w:rPr>
-          <w:lang w:val="en-US"/>
+        <w:t>format</w:t>
+      </w:r>
+      <w:r>
+        <w:rPr>
+          <w:lang w:val="id-ID"/>
         </w:rPr>
         <w:t xml:space="preserve"> </w:t>
       </w:r>
       <w:r>
-        <w:rPr>
-          <w:lang w:val="en-US"/>
-        </w:rPr>
-        <w:t>data</w:t>
-      </w:r>
-      <w:r>
-        <w:rPr>
-          <w:lang w:val="en-US"/>
-        </w:rPr>
-        <w:t xml:space="preserve"> </w:t>
-      </w:r>
-      <w:r>
-        <w:rPr>
-          <w:lang w:val="en-US"/>
-        </w:rPr>
-        <w:t xml:space="preserve">tersebut akan dilakukan tahap </w:t>
+        <w:t>.</w:t>
+      </w:r>
+      <w:r>
+        <w:rPr>
+          <w:lang w:val="id-ID"/>
+        </w:rPr>
+        <w:t>csv</w:t>
+      </w:r>
+      <w:r>
+        <w:t xml:space="preserve"> dan </w:t>
+      </w:r>
+      <w:r>
+        <w:t>.</w:t>
+      </w:r>
+      <w:r>
+        <w:t>pdf</w:t>
+      </w:r>
+      <w:r>
+        <w:t xml:space="preserve">. Adapun setelah tahap </w:t>
       </w:r>
       <w:r>
         <w:rPr>
           <w:i/>
           <w:iCs w:val="0"/>
-          <w:lang w:val="en-US"/>
         </w:rPr>
         <w:t>preprocesing</w:t>
       </w:r>
       <w:r>
-        <w:rPr>
-          <w:lang w:val="en-US"/>
-        </w:rPr>
-        <w:t xml:space="preserve"> dengan </w:t>
-      </w:r>
-      <w:r>
-        <w:t>mengubah </w:t>
-      </w:r>
-      <w:r>
-        <w:rPr>
-          <w:bCs w:val="0"/>
-        </w:rPr>
-        <w:t>data</w:t>
-      </w:r>
-      <w:r>
-        <w:t> mentah ke dalam</w:t>
-      </w:r>
-      <w:r>
-        <w:rPr>
-          <w:lang w:val="id-ID"/>
-        </w:rPr>
-        <w:t xml:space="preserve"> </w:t>
-      </w:r>
-      <w:r>
-        <w:t>format</w:t>
-      </w:r>
-      <w:r>
-        <w:rPr>
-          <w:lang w:val="id-ID"/>
-        </w:rPr>
-        <w:t xml:space="preserve"> </w:t>
-      </w:r>
-      <w:r>
-        <w:t>.</w:t>
-      </w:r>
-      <w:r>
-        <w:rPr>
-          <w:lang w:val="id-ID"/>
-        </w:rPr>
-        <w:t>csv</w:t>
-      </w:r>
-      <w:r>
-        <w:t xml:space="preserve"> dan </w:t>
-      </w:r>
-      <w:r>
-        <w:t>.</w:t>
-      </w:r>
-      <w:r>
-        <w:t>pdf</w:t>
-      </w:r>
-      <w:r>
-        <w:t xml:space="preserve">. Adapun setelah tahap </w:t>
+        <w:t xml:space="preserve"> kemudian dilakukan </w:t>
       </w:r>
       <w:r>
         <w:rPr>
           <w:i/>
           <w:iCs w:val="0"/>
         </w:rPr>
-        <w:t>preprocesing</w:t>
-      </w:r>
-      <w:r>
-        <w:t xml:space="preserve"> kemudian dilakukan </w:t>
+        <w:t>finetuning</w:t>
+      </w:r>
+      <w:r>
+        <w:rPr>
+          <w:lang w:val="en-US"/>
+        </w:rPr>
+        <w:t xml:space="preserve"> </w:t>
+      </w:r>
+      <w:r>
+        <w:rPr>
+          <w:lang w:val="en-US"/>
+        </w:rPr>
+        <w:t xml:space="preserve">pada model </w:t>
+      </w:r>
+      <w:r>
+        <w:rPr>
+          <w:lang w:val="en-US"/>
+        </w:rPr>
+        <w:t>Mistral 7B</w:t>
+      </w:r>
+      <w:r>
+        <w:rPr>
+          <w:lang w:val="en-US"/>
+        </w:rPr>
+        <w:t xml:space="preserve"> </w:t>
+      </w:r>
+      <w:r>
+        <w:rPr>
+          <w:lang w:val="en-US"/>
+        </w:rPr>
+        <w:t>dan</w:t>
+      </w:r>
+      <w:r>
+        <w:rPr>
+          <w:lang w:val="en-US"/>
+        </w:rPr>
+        <w:t xml:space="preserve"> juga </w:t>
+      </w:r>
+      <w:r>
+        <w:rPr>
+          <w:lang w:val="en-US"/>
+        </w:rPr>
+        <w:t xml:space="preserve">untuk memudahkan dalam mengelola data dilakukan </w:t>
       </w:r>
       <w:r>
         <w:rPr>
           <w:i/>
           <w:iCs w:val="0"/>
-        </w:rPr>
-        <w:t>finetuning</w:t>
+          <w:lang w:val="en-US"/>
+        </w:rPr>
+        <w:t>Retrieval Augmented Generation</w:t>
+      </w:r>
+      <w:r>
+        <w:rPr>
+          <w:lang w:val="en-US"/>
+        </w:rPr>
+        <w:t xml:space="preserve"> (RAG)</w:t>
       </w:r>
       <w:r>
         <w:rPr>
@@ -26127,7 +26297,13 @@
         <w:rPr>
           <w:lang w:val="en-US"/>
         </w:rPr>
-        <w:t xml:space="preserve">pada model </w:t>
+        <w:t xml:space="preserve">dengan </w:t>
+      </w:r>
+      <w:r>
+        <w:rPr>
+          <w:lang w:val="en-US"/>
+        </w:rPr>
+        <w:t xml:space="preserve">konsep </w:t>
       </w:r>
       <w:r>
         <w:rPr>
@@ -26135,7 +26311,13 @@
           <w:iCs w:val="0"/>
           <w:lang w:val="en-US"/>
         </w:rPr>
-        <w:t>Mistral 7B</w:t>
+        <w:t>embeddings</w:t>
+      </w:r>
+      <w:r>
+        <w:rPr>
+          <w:lang w:val="en-US"/>
+        </w:rPr>
+        <w:t>.</w:t>
       </w:r>
       <w:r>
         <w:rPr>
@@ -26147,19 +26329,61 @@
         <w:rPr>
           <w:lang w:val="en-US"/>
         </w:rPr>
-        <w:t>dan</w:t>
-      </w:r>
-      <w:r>
-        <w:rPr>
-          <w:lang w:val="en-US"/>
-        </w:rPr>
-        <w:t xml:space="preserve"> juga </w:t>
-      </w:r>
-      <w:r>
-        <w:rPr>
-          <w:lang w:val="en-US"/>
-        </w:rPr>
-        <w:t xml:space="preserve">untuk memudahkan dalam mengelola data dilakukan </w:t>
+        <w:t>T</w:t>
+      </w:r>
+      <w:r>
+        <w:rPr>
+          <w:lang w:val="en-US"/>
+        </w:rPr>
+        <w:t>ujuan RAG</w:t>
+      </w:r>
+      <w:r>
+        <w:rPr>
+          <w:lang w:val="en-US"/>
+        </w:rPr>
+        <w:t>,</w:t>
+      </w:r>
+      <w:r>
+        <w:rPr>
+          <w:lang w:val="en-US"/>
+        </w:rPr>
+        <w:t xml:space="preserve"> </w:t>
+      </w:r>
+      <w:r>
+        <w:rPr>
+          <w:lang w:val="en-US"/>
+        </w:rPr>
+        <w:t xml:space="preserve">yaitu </w:t>
+      </w:r>
+      <w:r>
+        <w:rPr>
+          <w:lang w:val="en-US"/>
+        </w:rPr>
+        <w:t xml:space="preserve">untuk mengatasi </w:t>
+      </w:r>
+      <w:r>
+        <w:rPr>
+          <w:lang w:val="en-US"/>
+        </w:rPr>
+        <w:t>batas</w:t>
+      </w:r>
+      <w:r>
+        <w:rPr>
+          <w:lang w:val="en-US"/>
+        </w:rPr>
+        <w:t>an</w:t>
+      </w:r>
+      <w:r>
+        <w:rPr>
+          <w:lang w:val="en-US"/>
+        </w:rPr>
+        <w:t xml:space="preserve"> </w:t>
+      </w:r>
+      <w:r>
+        <w:rPr>
+          <w:lang w:val="en-US"/>
+        </w:rPr>
+        <w:t xml:space="preserve">pada </w:t>
       </w:r>
       <w:r>
         <w:rPr>
@@ -26167,117 +26391,13 @@
           <w:iCs w:val="0"/>
           <w:lang w:val="en-US"/>
         </w:rPr>
-        <w:t>Retrieval Augmented Generation</w:t>
-      </w:r>
-      <w:r>
-        <w:rPr>
-          <w:lang w:val="en-US"/>
-        </w:rPr>
-        <w:t xml:space="preserve"> (RAG)</w:t>
+        <w:t>AI generatif</w:t>
       </w:r>
       <w:r>
         <w:rPr>
           <w:lang w:val="en-US"/>
         </w:rPr>
         <w:t xml:space="preserve"> </w:t>
-      </w:r>
-      <w:r>
-        <w:rPr>
-          <w:lang w:val="en-US"/>
-        </w:rPr>
-        <w:t xml:space="preserve">dengan </w:t>
-      </w:r>
-      <w:r>
-        <w:rPr>
-          <w:lang w:val="en-US"/>
-        </w:rPr>
-        <w:t xml:space="preserve">konsep </w:t>
-      </w:r>
-      <w:r>
-        <w:rPr>
-          <w:i/>
-          <w:iCs w:val="0"/>
-          <w:lang w:val="en-US"/>
-        </w:rPr>
-        <w:t>embeddings</w:t>
-      </w:r>
-      <w:r>
-        <w:rPr>
-          <w:lang w:val="en-US"/>
-        </w:rPr>
-        <w:t>.</w:t>
-      </w:r>
-      <w:r>
-        <w:rPr>
-          <w:lang w:val="en-US"/>
-        </w:rPr>
-        <w:t xml:space="preserve"> </w:t>
-      </w:r>
-      <w:r>
-        <w:rPr>
-          <w:lang w:val="en-US"/>
-        </w:rPr>
-        <w:t>T</w:t>
-      </w:r>
-      <w:r>
-        <w:rPr>
-          <w:lang w:val="en-US"/>
-        </w:rPr>
-        <w:t>ujuan RAG</w:t>
-      </w:r>
-      <w:r>
-        <w:rPr>
-          <w:lang w:val="en-US"/>
-        </w:rPr>
-        <w:t>,</w:t>
-      </w:r>
-      <w:r>
-        <w:rPr>
-          <w:lang w:val="en-US"/>
-        </w:rPr>
-        <w:t xml:space="preserve"> </w:t>
-      </w:r>
-      <w:r>
-        <w:rPr>
-          <w:lang w:val="en-US"/>
-        </w:rPr>
-        <w:t xml:space="preserve">yaitu </w:t>
-      </w:r>
-      <w:r>
-        <w:rPr>
-          <w:lang w:val="en-US"/>
-        </w:rPr>
-        <w:t xml:space="preserve">untuk mengatasi </w:t>
-      </w:r>
-      <w:r>
-        <w:rPr>
-          <w:lang w:val="en-US"/>
-        </w:rPr>
-        <w:t>batas</w:t>
-      </w:r>
-      <w:r>
-        <w:rPr>
-          <w:lang w:val="en-US"/>
-        </w:rPr>
-        <w:t>an</w:t>
-      </w:r>
-      <w:r>
-        <w:rPr>
-          <w:lang w:val="en-US"/>
-        </w:rPr>
-        <w:t xml:space="preserve"> </w:t>
-      </w:r>
-      <w:r>
-        <w:rPr>
-          <w:lang w:val="en-US"/>
-        </w:rPr>
-        <w:t xml:space="preserve">pada </w:t>
-      </w:r>
-      <w:r>
-        <w:rPr>
-          <w:lang w:val="en-US"/>
-        </w:rPr>
-        <w:t xml:space="preserve">AI generatif </w:t>
       </w:r>
       <w:r>
         <w:rPr>
@@ -26440,10 +26560,6 @@
         <w:t xml:space="preserve">alam penelitian ini </w:t>
       </w:r>
       <w:r>
-        <w:rPr>
-          <w:i/>
-          <w:iCs w:val="0"/>
-        </w:rPr>
         <w:t>dataset</w:t>
       </w:r>
       <w:r>
@@ -26471,7 +26587,19 @@
         <w:rPr>
           <w:lang w:val="en-US"/>
         </w:rPr>
-        <w:t>mengenai sistem perkuliahan dan penerimaan mahasiswa baru di USK</w:t>
+        <w:t xml:space="preserve">mengenai </w:t>
+      </w:r>
+      <w:r>
+        <w:rPr>
+          <w:lang w:val="en-US"/>
+        </w:rPr>
+        <w:t>akademik</w:t>
+      </w:r>
+      <w:r>
+        <w:rPr>
+          <w:lang w:val="en-US"/>
+        </w:rPr>
+        <w:t xml:space="preserve"> di USK</w:t>
       </w:r>
       <w:r>
         <w:t xml:space="preserve"> dengan jumlah dataset yang didapat sebanyak</w:t>
@@ -26528,7 +26656,13 @@
         <w:t xml:space="preserve"> dengan teks yang dihasilkan</w:t>
       </w:r>
       <w:r>
-        <w:t xml:space="preserve"> manusia melalui proses yang dikenal sebagai inferensi generatif.</w:t>
+        <w:t xml:space="preserve"> manusia melalui proses yang dikenal sebagai </w:t>
+      </w:r>
+      <w:r>
+        <w:t>inferensi generatif</w:t>
+      </w:r>
+      <w:r>
+        <w:t>.</w:t>
       </w:r>
       <w:r>
         <w:t xml:space="preserve"> Hasil inferensi dari model Mistral 7B dapat dilihat pada</w:t>
@@ -26593,6 +26727,7 @@
           <w:noProof/>
           <w:lang w:val="id-ID"/>
         </w:rPr>
+        <w:lastRenderedPageBreak/>
         <w:drawing>
           <wp:inline distT="0" distB="0" distL="0" distR="0" wp14:anchorId="19D64F01" wp14:editId="1C98ACCE">
             <wp:extent cx="5400675" cy="2555240"/>
@@ -27811,7 +27946,7 @@
           </mc:Choice>
           <mc:Fallback>
             <w:pict>
-              <v:shapetype w14:anchorId="546E483B" id="_x0000_t32" coordsize="21600,21600" o:spt="32" o:oned="t" path="m,l21600,21600e" filled="f">
+              <v:shapetype w14:anchorId="5B1BE04A" id="_x0000_t32" coordsize="21600,21600" o:spt="32" o:oned="t" path="m,l21600,21600e" filled="f">
                 <v:path arrowok="t" fillok="f" o:connecttype="none"/>
                 <o:lock v:ext="edit" shapetype="t"/>
               </v:shapetype>
@@ -27887,7 +28022,7 @@
           </mc:Choice>
           <mc:Fallback>
             <w:pict>
-              <v:shape w14:anchorId="5FEB3112" id="Straight Arrow Connector 2" o:spid="_x0000_s1026" type="#_x0000_t32" style="position:absolute;margin-left:62.9pt;margin-top:33.7pt;width:33.55pt;height:0;z-index:251653120;visibility:visible;mso-wrap-style:square;mso-width-percent:0;mso-height-percent:0;mso-wrap-distance-left:9pt;mso-wrap-distance-top:0;mso-wrap-distance-right:9pt;mso-wrap-distance-bottom:0;mso-position-horizontal:absolute;mso-position-horizontal-relative:text;mso-position-vertical:absolute;mso-position-vertical-relative:text;mso-width-percent:0;mso-height-percent:0;mso-width-relative:margin;mso-height-relative:margin" o:gfxdata="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" strokecolor="black [3040]" strokeweight="1.5pt">
+              <v:shape w14:anchorId="1C6D71B8" id="Straight Arrow Connector 2" o:spid="_x0000_s1026" type="#_x0000_t32" style="position:absolute;margin-left:62.9pt;margin-top:33.7pt;width:33.55pt;height:0;z-index:251653120;visibility:visible;mso-wrap-style:square;mso-width-percent:0;mso-height-percent:0;mso-wrap-distance-left:9pt;mso-wrap-distance-top:0;mso-wrap-distance-right:9pt;mso-wrap-distance-bottom:0;mso-position-horizontal:absolute;mso-position-horizontal-relative:text;mso-position-vertical:absolute;mso-position-vertical-relative:text;mso-width-percent:0;mso-height-percent:0;mso-width-relative:margin;mso-height-relative:margin" o:gfxdata="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" strokecolor="black [3040]" strokeweight="1.5pt">
                 <v:stroke endarrow="block"/>
               </v:shape>
             </w:pict>
@@ -28076,7 +28211,7 @@
           </mc:Choice>
           <mc:Fallback>
             <w:pict>
-              <v:shape w14:anchorId="177D9E67" id="Straight Arrow Connector 2" o:spid="_x0000_s1026" type="#_x0000_t32" style="position:absolute;margin-left:292.95pt;margin-top:7.85pt;width:33.65pt;height:0;z-index:251665408;visibility:visible;mso-wrap-style:square;mso-width-percent:0;mso-height-percent:0;mso-wrap-distance-left:9pt;mso-wrap-distance-top:0;mso-wrap-distance-right:9pt;mso-wrap-distance-bottom:0;mso-position-horizontal:absolute;mso-position-horizontal-relative:text;mso-position-vertical:absolute;mso-position-vertical-relative:text;mso-width-percent:0;mso-height-percent:0;mso-width-relative:margin;mso-height-relative:margin" o:gfxdata="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" strokecolor="black [3040]" strokeweight="1.5pt">
+              <v:shape w14:anchorId="1EB01FA0" id="Straight Arrow Connector 2" o:spid="_x0000_s1026" type="#_x0000_t32" style="position:absolute;margin-left:292.95pt;margin-top:7.85pt;width:33.65pt;height:0;z-index:251665408;visibility:visible;mso-wrap-style:square;mso-width-percent:0;mso-height-percent:0;mso-wrap-distance-left:9pt;mso-wrap-distance-top:0;mso-wrap-distance-right:9pt;mso-wrap-distance-bottom:0;mso-position-horizontal:absolute;mso-position-horizontal-relative:text;mso-position-vertical:absolute;mso-position-vertical-relative:text;mso-width-percent:0;mso-height-percent:0;mso-width-relative:margin;mso-height-relative:margin" o:gfxdata="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" strokecolor="black [3040]" strokeweight="1.5pt">
                 <v:stroke endarrow="block"/>
               </v:shape>
             </w:pict>
@@ -31540,24 +31675,80 @@
         <w:rPr>
           <w:lang w:val="en-US"/>
         </w:rPr>
-        <w:t xml:space="preserve"> pada metode RAG data yang digunakan yaitu dokumen eksternal yang berisi informasi sistem akademik USK dan di simpan dalam format berekstensi .pdf.</w:t>
-      </w:r>
-      <w:r>
-        <w:rPr>
-          <w:lang w:val="en-US"/>
-        </w:rPr>
-        <w:t xml:space="preserve"> Kumpulan data informasi tersebut kemudian dilakukan embedding untuk mengubah teks menjadi vektor sehingga dapat disimpan ke dalam vektor database. Vektor database yang digunakan pada penelitian ini yaitu FAISS. </w:t>
-      </w:r>
-      <w:r>
-        <w:rPr>
-          <w:lang w:val="en-US"/>
-        </w:rPr>
-        <w:t xml:space="preserve">Model yang akan digunakan pada tahap ini yaitu model yang telah terkuantisasi ke dalam format </w:t>
+        <w:t xml:space="preserve"> pada metode RAG data yang digunakan yaitu dokumen eksternal yang berisi informasi sistem akademik USK dan disimpan dalam format berekstensi .pdf.</w:t>
+      </w:r>
+      <w:r>
+        <w:rPr>
+          <w:lang w:val="en-US"/>
+        </w:rPr>
+        <w:t xml:space="preserve"> Kumpulan data informasi tersebut kemudian dilakukan </w:t>
       </w:r>
       <w:r>
         <w:rPr>
           <w:i/>
           <w:iCs w:val="0"/>
+          <w:lang w:val="en-US"/>
+        </w:rPr>
+        <w:t>embedding</w:t>
+      </w:r>
+      <w:r>
+        <w:rPr>
+          <w:lang w:val="en-US"/>
+        </w:rPr>
+        <w:t xml:space="preserve"> untuk mengubah teks menjadi vektor sehingga dapat disimpan ke dalam </w:t>
+      </w:r>
+      <w:r>
+        <w:rPr>
+          <w:i/>
+          <w:iCs w:val="0"/>
+          <w:lang w:val="en-US"/>
+        </w:rPr>
+        <w:t>vektor database</w:t>
+      </w:r>
+      <w:r>
+        <w:rPr>
+          <w:lang w:val="en-US"/>
+        </w:rPr>
+        <w:t xml:space="preserve">. </w:t>
+      </w:r>
+      <w:r>
+        <w:rPr>
+          <w:i/>
+          <w:iCs w:val="0"/>
+          <w:lang w:val="en-US"/>
+        </w:rPr>
+        <w:t>Vektor database</w:t>
+      </w:r>
+      <w:r>
+        <w:rPr>
+          <w:lang w:val="en-US"/>
+        </w:rPr>
+        <w:t xml:space="preserve"> yang digunakan pada penelitian ini yaitu </w:t>
+      </w:r>
+      <w:r>
+        <w:rPr>
+          <w:i/>
+          <w:iCs w:val="0"/>
+          <w:lang w:val="en-US"/>
+        </w:rPr>
+        <w:t>FAISS</w:t>
+      </w:r>
+      <w:r>
+        <w:rPr>
+          <w:lang w:val="en-US"/>
+        </w:rPr>
+        <w:t xml:space="preserve">. </w:t>
+      </w:r>
+      <w:r>
+        <w:rPr>
+          <w:lang w:val="en-US"/>
+        </w:rPr>
+        <w:t xml:space="preserve">Model yang akan digunakan pada tahap ini yaitu model yang telah terkuantisasi ke dalam format </w:t>
+      </w:r>
+      <w:r>
+        <w:rPr>
+          <w:i/>
+          <w:iCs w:val="0"/>
         </w:rPr>
         <w:t>GPT-Generated Unified Format</w:t>
       </w:r>
@@ -31613,13 +31804,13 @@
         <w:rPr>
           <w:lang w:val="en-US"/>
         </w:rPr>
-        <w:t>sehingga dapat</w:t>
-      </w:r>
-      <w:r>
-        <w:rPr>
-          <w:lang w:val="en-US"/>
-        </w:rPr>
-        <w:t xml:space="preserve"> mempercepat</w:t>
+        <w:t>yang</w:t>
+      </w:r>
+      <w:r>
+        <w:rPr>
+          <w:lang w:val="en-US"/>
+        </w:rPr>
+        <w:t xml:space="preserve"> dapat</w:t>
       </w:r>
       <w:r>
         <w:rPr>
@@ -31632,7 +31823,13 @@
           <w:lang w:val="en-US"/>
         </w:rPr>
         <w:lastRenderedPageBreak/>
-        <w:t xml:space="preserve">kinerja </w:t>
+        <w:t>mempercepat</w:t>
+      </w:r>
+      <w:r>
+        <w:rPr>
+          <w:lang w:val="en-US"/>
+        </w:rPr>
+        <w:t xml:space="preserve"> kinerja </w:t>
       </w:r>
       <w:r>
         <w:rPr>
@@ -36490,7 +36687,7 @@
         <w:t xml:space="preserve"> </w:t>
       </w:r>
       <w:r>
-        <w:t>keadilan, ketidakberpihakan, dan kebenaran faktual data ini merupakan sebuah tantangan. Saat model ini belajar menghasilkan teks, model tersebut juga dapat menemukan dan mereplikasi ketidakakuratan faktual dalam data pelatihan.</w:t>
+        <w:t>kebenaran faktual data ini merupakan sebuah tantangan. Saat model ini belajar menghasilkan teks, model tersebut juga dapat menemukan dan mereplikasi ketidakakuratan faktual dalam data pelatihan.</w:t>
       </w:r>
       <w:r>
         <w:rPr>
@@ -36813,7 +37010,19 @@
         <w:t xml:space="preserve"> yang tersedia di Google Colab</w:t>
       </w:r>
       <w:r>
-        <w:t xml:space="preserve"> secara gratis, hasil pengujian dengan GPU ini menggunakan metode RAG membutuhkan waktu 4-5 menit untuk dapat menghasilkan respons dari pertanyaan yang diajukan.</w:t>
+        <w:t xml:space="preserve"> secara gratis, hasil pengujian dengan GPU ini menggunakan metode RAG membutuhkan waktu </w:t>
+      </w:r>
+      <w:r>
+        <w:t>5</w:t>
+      </w:r>
+      <w:r>
+        <w:t>-</w:t>
+      </w:r>
+      <w:r>
+        <w:t>6</w:t>
+      </w:r>
+      <w:r>
+        <w:t xml:space="preserve"> menit untuk dapat menghasilkan respons dari pertanyaan yang diajukan.</w:t>
       </w:r>
     </w:p>
     <w:p>
@@ -37268,7 +37477,7 @@
         <w:lastRenderedPageBreak/>
         <w:t>DAFTAR KEPUSTAKAAN</w:t>
       </w:r>
-      <w:bookmarkEnd w:id="96"/>
+      <w:bookmarkEnd w:id="97"/>
       <w:bookmarkEnd w:id="142"/>
     </w:p>
     <w:p>

</xml_diff>

<commit_message>
Commit 16 Draft Hasil Revisi 1
Draft Hasil Revisi 1 pada kata (huruf besar, huruf kecil, dan kalimat yang terputus serta Abstrak
</commit_message>
<xml_diff>
--- a/Draft_Hasil_Tesis_HaryRachmat-2108207010009.docx
+++ b/Draft_Hasil_Tesis_HaryRachmat-2108207010009.docx
@@ -1799,7 +1799,7 @@
           <w:iCs/>
           <w:highlight w:val="cyan"/>
         </w:rPr>
-        <w:t xml:space="preserve"> </w:t>
+        <w:t>,</w:t>
       </w:r>
       <w:r>
         <w:rPr>
@@ -1807,7 +1807,7 @@
           <w:iCs/>
           <w:highlight w:val="cyan"/>
         </w:rPr>
-        <w:t>informasi terkait akademik di Universitas Syiah Kuala (USK)</w:t>
+        <w:t xml:space="preserve"> </w:t>
       </w:r>
       <w:r>
         <w:rPr>
@@ -1815,13 +1815,7 @@
           <w:iCs/>
           <w:highlight w:val="cyan"/>
         </w:rPr>
-        <w:t xml:space="preserve"> disusun dalam bentuk</w:t>
-      </w:r>
-      <w:r>
-        <w:rPr>
-          <w:highlight w:val="cyan"/>
-        </w:rPr>
-        <w:t xml:space="preserve"> Frequently Asked Question </w:t>
+        <w:t>informasi terkait akademik di Universitas Syiah Kuala (USK)</w:t>
       </w:r>
       <w:r>
         <w:rPr>
@@ -1829,7 +1823,7 @@
           <w:iCs/>
           <w:highlight w:val="cyan"/>
         </w:rPr>
-        <w:t>(FAQ)</w:t>
+        <w:t>,</w:t>
       </w:r>
       <w:r>
         <w:rPr>
@@ -1837,13 +1831,7 @@
           <w:iCs/>
           <w:highlight w:val="cyan"/>
         </w:rPr>
-        <w:t xml:space="preserve">. FAQ ini tidak interaktif sehingga jawaban atau informasi harus dicari dalam daftar FAQ tersebut. Terkait hal ini dibutuhkan alternatif cara dalam penyampaian informasi yang interaktif menggunakan chatbot. Chatbot ini dapat dibangun dengan menggunakan </w:t>
-      </w:r>
-      <w:r>
-        <w:rPr>
-          <w:highlight w:val="cyan"/>
-        </w:rPr>
-        <w:t>Large Language Model</w:t>
+        <w:t xml:space="preserve"> selain di informasikan dalam bentuk website juga </w:t>
       </w:r>
       <w:r>
         <w:rPr>
@@ -1851,7 +1839,7 @@
           <w:iCs/>
           <w:highlight w:val="cyan"/>
         </w:rPr>
-        <w:t xml:space="preserve"> (LLM). Salah satu model yang digunakan untuk membangun chatbot ini adalah Mistral 7B. </w:t>
+        <w:t xml:space="preserve">dirangkum </w:t>
       </w:r>
       <w:r>
         <w:rPr>
@@ -1859,7 +1847,7 @@
           <w:iCs/>
           <w:highlight w:val="cyan"/>
         </w:rPr>
-        <w:t xml:space="preserve">Mistral 7B adalah </w:t>
+        <w:t xml:space="preserve">dalam </w:t>
       </w:r>
       <w:r>
         <w:rPr>
@@ -1867,7 +1855,13 @@
           <w:iCs/>
           <w:highlight w:val="cyan"/>
         </w:rPr>
-        <w:t xml:space="preserve">salah satu </w:t>
+        <w:t>bentuk</w:t>
+      </w:r>
+      <w:r>
+        <w:rPr>
+          <w:highlight w:val="cyan"/>
+        </w:rPr>
+        <w:t xml:space="preserve"> Frequently Asked Question </w:t>
       </w:r>
       <w:r>
         <w:rPr>
@@ -1875,7 +1869,7 @@
           <w:iCs/>
           <w:highlight w:val="cyan"/>
         </w:rPr>
-        <w:t xml:space="preserve">model bahasa besar yang </w:t>
+        <w:t>(FAQ)</w:t>
       </w:r>
       <w:r>
         <w:rPr>
@@ -1883,7 +1877,7 @@
           <w:iCs/>
           <w:highlight w:val="cyan"/>
         </w:rPr>
-        <w:t xml:space="preserve">dapat dikembangkan dan diterapkan dalam berbagai tugas salah satunya </w:t>
+        <w:t xml:space="preserve">. </w:t>
       </w:r>
       <w:r>
         <w:rPr>
@@ -1891,7 +1885,7 @@
           <w:iCs/>
           <w:highlight w:val="cyan"/>
         </w:rPr>
-        <w:t xml:space="preserve">untuk menjawab pertanyaan </w:t>
+        <w:t>Informasi dalam bentuk web</w:t>
       </w:r>
       <w:r>
         <w:rPr>
@@ -1899,7 +1893,7 @@
           <w:iCs/>
           <w:highlight w:val="cyan"/>
         </w:rPr>
-        <w:t>terkait akademik</w:t>
+        <w:t>site</w:t>
       </w:r>
       <w:r>
         <w:rPr>
@@ -1907,7 +1901,7 @@
           <w:iCs/>
           <w:highlight w:val="cyan"/>
         </w:rPr>
-        <w:t xml:space="preserve"> di USK. </w:t>
+        <w:t xml:space="preserve"> dan </w:t>
       </w:r>
       <w:r>
         <w:rPr>
@@ -1915,7 +1909,7 @@
           <w:iCs/>
           <w:highlight w:val="cyan"/>
         </w:rPr>
-        <w:t>Chatbot</w:t>
+        <w:t>FAQ tidak interaktif sehingga informasi</w:t>
       </w:r>
       <w:r>
         <w:rPr>
@@ -1923,7 +1917,7 @@
           <w:iCs/>
           <w:highlight w:val="cyan"/>
         </w:rPr>
-        <w:t xml:space="preserve"> ini di</w:t>
+        <w:t xml:space="preserve"> tertentu</w:t>
       </w:r>
       <w:r>
         <w:rPr>
@@ -1931,7 +1925,7 @@
           <w:iCs/>
           <w:highlight w:val="cyan"/>
         </w:rPr>
-        <w:t xml:space="preserve">kembangkan </w:t>
+        <w:t xml:space="preserve"> harus dicari dalam </w:t>
       </w:r>
       <w:r>
         <w:rPr>
@@ -1939,13 +1933,7 @@
           <w:iCs/>
           <w:highlight w:val="cyan"/>
         </w:rPr>
-        <w:t xml:space="preserve">menggunakan model </w:t>
-      </w:r>
-      <w:r>
-        <w:rPr>
-          <w:highlight w:val="cyan"/>
-        </w:rPr>
-        <w:t>open-source</w:t>
+        <w:t xml:space="preserve">berita web atau </w:t>
       </w:r>
       <w:r>
         <w:rPr>
@@ -1953,7 +1941,7 @@
           <w:iCs/>
           <w:highlight w:val="cyan"/>
         </w:rPr>
-        <w:t xml:space="preserve"> Mistral 7B </w:t>
+        <w:t>daftar FAQ tersebut.</w:t>
       </w:r>
       <w:r>
         <w:rPr>
@@ -1961,7 +1949,7 @@
           <w:iCs/>
           <w:highlight w:val="cyan"/>
         </w:rPr>
-        <w:t xml:space="preserve">dengan </w:t>
+        <w:t xml:space="preserve"> Oleh karena itu,</w:t>
       </w:r>
       <w:r>
         <w:rPr>
@@ -1969,7 +1957,7 @@
           <w:iCs/>
           <w:highlight w:val="cyan"/>
         </w:rPr>
-        <w:t xml:space="preserve">menggunakan data yang dikumpulkan dari universitas. </w:t>
+        <w:t xml:space="preserve"> </w:t>
       </w:r>
       <w:r>
         <w:rPr>
@@ -1977,7 +1965,7 @@
           <w:iCs/>
           <w:highlight w:val="cyan"/>
         </w:rPr>
-        <w:t xml:space="preserve">Metode fine-tuning dengan </w:t>
+        <w:t xml:space="preserve">dibutuhkan alternatif cara penyampaian informasi yang </w:t>
       </w:r>
       <w:r>
         <w:rPr>
@@ -1985,7 +1973,7 @@
           <w:iCs/>
           <w:highlight w:val="cyan"/>
         </w:rPr>
-        <w:t xml:space="preserve">Teknik QLoRA dan RAG digunakan untuk melatih model dan mengambil informasi yang relevan dari sumber </w:t>
+        <w:t xml:space="preserve">lebih </w:t>
       </w:r>
       <w:r>
         <w:rPr>
@@ -1993,7 +1981,13 @@
           <w:iCs/>
           <w:highlight w:val="cyan"/>
         </w:rPr>
-        <w:t>dokumen</w:t>
+        <w:t xml:space="preserve">interaktif menggunakan chatbot. Chatbot dapat dibangun dengan menggunakan </w:t>
+      </w:r>
+      <w:r>
+        <w:rPr>
+          <w:highlight w:val="cyan"/>
+        </w:rPr>
+        <w:t>Large Language Model</w:t>
       </w:r>
       <w:r>
         <w:rPr>
@@ -2001,7 +1995,7 @@
           <w:iCs/>
           <w:highlight w:val="cyan"/>
         </w:rPr>
-        <w:t xml:space="preserve"> eksternal. Hasilnya </w:t>
+        <w:t xml:space="preserve"> (LLM)</w:t>
       </w:r>
       <w:r>
         <w:rPr>
@@ -2009,7 +2003,7 @@
           <w:iCs/>
           <w:highlight w:val="cyan"/>
         </w:rPr>
-        <w:t xml:space="preserve">kemudian </w:t>
+        <w:t xml:space="preserve"> seperti </w:t>
       </w:r>
       <w:r>
         <w:rPr>
@@ -2017,7 +2011,7 @@
           <w:iCs/>
           <w:highlight w:val="cyan"/>
         </w:rPr>
-        <w:t xml:space="preserve">dievaluasi menggunakan skor ROUGE. Tanggapan dihasilkan dengan skor &gt;0,5, </w:t>
+        <w:t xml:space="preserve">Mistral 7B. </w:t>
       </w:r>
       <w:r>
         <w:rPr>
@@ -2025,7 +2019,7 @@
           <w:iCs/>
           <w:highlight w:val="cyan"/>
         </w:rPr>
-        <w:t>1</w:t>
+        <w:t xml:space="preserve">Mistral 7B adalah model bahasa besar yang </w:t>
       </w:r>
       <w:r>
         <w:rPr>
@@ -2033,7 +2027,7 @@
           <w:iCs/>
           <w:highlight w:val="cyan"/>
         </w:rPr>
-        <w:t>5</w:t>
+        <w:t>dapat diterapkan</w:t>
       </w:r>
       <w:r>
         <w:rPr>
@@ -2041,7 +2035,7 @@
           <w:iCs/>
           <w:highlight w:val="cyan"/>
         </w:rPr>
-        <w:t xml:space="preserve"> dari </w:t>
+        <w:t xml:space="preserve"> </w:t>
       </w:r>
       <w:r>
         <w:rPr>
@@ -2049,7 +2043,7 @@
           <w:iCs/>
           <w:highlight w:val="cyan"/>
         </w:rPr>
-        <w:t>5</w:t>
+        <w:t>untuk menjawab pertanyaan</w:t>
       </w:r>
       <w:r>
         <w:rPr>
@@ -2057,13 +2051,7 @@
           <w:iCs/>
           <w:highlight w:val="cyan"/>
         </w:rPr>
-        <w:t xml:space="preserve">6 pertanyaan dengan metode RAG dan pengujian dengan metode </w:t>
-      </w:r>
-      <w:r>
-        <w:rPr>
-          <w:highlight w:val="cyan"/>
-        </w:rPr>
-        <w:t>fine-tuning</w:t>
+        <w:t xml:space="preserve"> seperti informasi</w:t>
       </w:r>
       <w:r>
         <w:rPr>
@@ -2071,7 +2059,7 @@
           <w:iCs/>
           <w:highlight w:val="cyan"/>
         </w:rPr>
-        <w:t xml:space="preserve"> dilakukan pada 20 pertanyaan</w:t>
+        <w:t xml:space="preserve"> akademik</w:t>
       </w:r>
       <w:r>
         <w:rPr>
@@ -2079,7 +2067,7 @@
           <w:iCs/>
           <w:highlight w:val="cyan"/>
         </w:rPr>
-        <w:t xml:space="preserve"> dengan pertanyaan yang berbeda tetapi memiliki makna yang sama</w:t>
+        <w:t xml:space="preserve"> </w:t>
       </w:r>
       <w:r>
         <w:rPr>
@@ -2087,7 +2075,7 @@
           <w:iCs/>
           <w:highlight w:val="cyan"/>
         </w:rPr>
-        <w:t xml:space="preserve"> dan </w:t>
+        <w:t xml:space="preserve">menggunakan data yang dikumpulkan dari </w:t>
       </w:r>
       <w:r>
         <w:rPr>
@@ -2095,7 +2083,7 @@
           <w:iCs/>
           <w:highlight w:val="cyan"/>
         </w:rPr>
-        <w:t xml:space="preserve">didapatkan </w:t>
+        <w:t>universitas</w:t>
       </w:r>
       <w:r>
         <w:rPr>
@@ -2103,7 +2091,7 @@
           <w:iCs/>
           <w:highlight w:val="cyan"/>
         </w:rPr>
-        <w:t xml:space="preserve">hasil tanggapan dengan skor 1,0 dari semua pertanyaan yang diajukan. Kinerja USK Mistral 7B menunjukkan potensinya sebagai alat yang efektif dalam </w:t>
+        <w:t xml:space="preserve">. </w:t>
       </w:r>
       <w:r>
         <w:rPr>
@@ -2111,7 +2099,13 @@
           <w:iCs/>
           <w:highlight w:val="cyan"/>
         </w:rPr>
-        <w:t>memberikan</w:t>
+        <w:t xml:space="preserve">Metode </w:t>
+      </w:r>
+      <w:r>
+        <w:rPr>
+          <w:highlight w:val="cyan"/>
+        </w:rPr>
+        <w:t>fine-tuning</w:t>
       </w:r>
       <w:r>
         <w:rPr>
@@ -2119,7 +2113,7 @@
           <w:iCs/>
           <w:highlight w:val="cyan"/>
         </w:rPr>
-        <w:t xml:space="preserve"> informasi </w:t>
+        <w:t xml:space="preserve"> dengan </w:t>
       </w:r>
       <w:r>
         <w:rPr>
@@ -2127,7 +2121,7 @@
           <w:iCs/>
           <w:highlight w:val="cyan"/>
         </w:rPr>
-        <w:t xml:space="preserve">terkait akademik </w:t>
+        <w:t xml:space="preserve">Teknik QLoRA dan RAG </w:t>
       </w:r>
       <w:r>
         <w:rPr>
@@ -2135,13 +2129,195 @@
           <w:iCs/>
           <w:highlight w:val="cyan"/>
         </w:rPr>
-        <w:t>di USK</w:t>
+        <w:t xml:space="preserve">dapat </w:t>
       </w:r>
       <w:r>
         <w:rPr>
           <w:i w:val="0"/>
           <w:iCs/>
           <w:highlight w:val="cyan"/>
+        </w:rPr>
+        <w:t xml:space="preserve">digunakan untuk melatih model dan mengambil informasi yang relevan dari sumber </w:t>
+      </w:r>
+      <w:r>
+        <w:rPr>
+          <w:i w:val="0"/>
+          <w:iCs/>
+          <w:highlight w:val="cyan"/>
+        </w:rPr>
+        <w:t>dokumen</w:t>
+      </w:r>
+      <w:r>
+        <w:rPr>
+          <w:i w:val="0"/>
+          <w:iCs/>
+          <w:highlight w:val="cyan"/>
+        </w:rPr>
+        <w:t xml:space="preserve"> eksternal. Hasilnya </w:t>
+      </w:r>
+      <w:r>
+        <w:rPr>
+          <w:i w:val="0"/>
+          <w:iCs/>
+          <w:highlight w:val="cyan"/>
+        </w:rPr>
+        <w:t xml:space="preserve">kemudian </w:t>
+      </w:r>
+      <w:r>
+        <w:rPr>
+          <w:i w:val="0"/>
+          <w:iCs/>
+          <w:highlight w:val="cyan"/>
+        </w:rPr>
+        <w:t xml:space="preserve">dievaluasi menggunakan skor ROUGE. </w:t>
+      </w:r>
+      <w:r>
+        <w:rPr>
+          <w:i w:val="0"/>
+          <w:iCs/>
+          <w:highlight w:val="cyan"/>
+        </w:rPr>
+        <w:t>Jawaban dari model Mistral 7B</w:t>
+      </w:r>
+      <w:r>
+        <w:rPr>
+          <w:i w:val="0"/>
+          <w:iCs/>
+          <w:highlight w:val="cyan"/>
+        </w:rPr>
+        <w:t xml:space="preserve"> </w:t>
+      </w:r>
+      <w:r>
+        <w:rPr>
+          <w:i w:val="0"/>
+          <w:iCs/>
+          <w:highlight w:val="yellow"/>
+        </w:rPr>
+        <w:t xml:space="preserve">dengan skor &gt;0,5, </w:t>
+      </w:r>
+      <w:r>
+        <w:rPr>
+          <w:i w:val="0"/>
+          <w:iCs/>
+          <w:highlight w:val="yellow"/>
+        </w:rPr>
+        <w:t>1</w:t>
+      </w:r>
+      <w:r>
+        <w:rPr>
+          <w:i w:val="0"/>
+          <w:iCs/>
+          <w:highlight w:val="yellow"/>
+        </w:rPr>
+        <w:t>5</w:t>
+      </w:r>
+      <w:r>
+        <w:rPr>
+          <w:i w:val="0"/>
+          <w:iCs/>
+          <w:highlight w:val="yellow"/>
+        </w:rPr>
+        <w:t xml:space="preserve"> dari </w:t>
+      </w:r>
+      <w:r>
+        <w:rPr>
+          <w:i w:val="0"/>
+          <w:iCs/>
+          <w:highlight w:val="yellow"/>
+        </w:rPr>
+        <w:t>5</w:t>
+      </w:r>
+      <w:r>
+        <w:rPr>
+          <w:i w:val="0"/>
+          <w:iCs/>
+          <w:highlight w:val="yellow"/>
+        </w:rPr>
+        <w:t xml:space="preserve">6 pertanyaan dengan metode RAG dan pengujian dengan metode </w:t>
+      </w:r>
+      <w:r>
+        <w:rPr>
+          <w:highlight w:val="yellow"/>
+        </w:rPr>
+        <w:t>fine-tuning</w:t>
+      </w:r>
+      <w:r>
+        <w:rPr>
+          <w:i w:val="0"/>
+          <w:iCs/>
+          <w:highlight w:val="yellow"/>
+        </w:rPr>
+        <w:t xml:space="preserve"> dilakukan pada 20 pertanyaan</w:t>
+      </w:r>
+      <w:r>
+        <w:rPr>
+          <w:i w:val="0"/>
+          <w:iCs/>
+          <w:highlight w:val="yellow"/>
+        </w:rPr>
+        <w:t xml:space="preserve"> dengan pertanyaan yang berbeda tetapi memiliki makna yang sama</w:t>
+      </w:r>
+      <w:r>
+        <w:rPr>
+          <w:i w:val="0"/>
+          <w:iCs/>
+          <w:highlight w:val="yellow"/>
+        </w:rPr>
+        <w:t xml:space="preserve"> dan </w:t>
+      </w:r>
+      <w:r>
+        <w:rPr>
+          <w:i w:val="0"/>
+          <w:iCs/>
+          <w:highlight w:val="yellow"/>
+        </w:rPr>
+        <w:t xml:space="preserve">didapatkan </w:t>
+      </w:r>
+      <w:r>
+        <w:rPr>
+          <w:i w:val="0"/>
+          <w:iCs/>
+          <w:highlight w:val="yellow"/>
+        </w:rPr>
+        <w:t xml:space="preserve">hasil tanggapan dengan skor 1,0 dari semua pertanyaan yang diajukan. Kinerja USK Mistral 7B menunjukkan potensinya sebagai alat yang efektif dalam </w:t>
+      </w:r>
+      <w:r>
+        <w:rPr>
+          <w:i w:val="0"/>
+          <w:iCs/>
+          <w:highlight w:val="yellow"/>
+        </w:rPr>
+        <w:t>memberikan</w:t>
+      </w:r>
+      <w:r>
+        <w:rPr>
+          <w:i w:val="0"/>
+          <w:iCs/>
+          <w:highlight w:val="yellow"/>
+        </w:rPr>
+        <w:t xml:space="preserve"> informasi </w:t>
+      </w:r>
+      <w:r>
+        <w:rPr>
+          <w:i w:val="0"/>
+          <w:iCs/>
+          <w:highlight w:val="yellow"/>
+        </w:rPr>
+        <w:t xml:space="preserve">terkait akademik </w:t>
+      </w:r>
+      <w:r>
+        <w:rPr>
+          <w:i w:val="0"/>
+          <w:iCs/>
+          <w:highlight w:val="yellow"/>
+        </w:rPr>
+        <w:t>di USK</w:t>
+      </w:r>
+      <w:r>
+        <w:rPr>
+          <w:i w:val="0"/>
+          <w:iCs/>
+          <w:highlight w:val="yellow"/>
         </w:rPr>
         <w:t>.</w:t>
       </w:r>
@@ -22367,6 +22543,9 @@
         <w:jc w:val="center"/>
       </w:pPr>
       <w:r>
+        <w:rPr>
+          <w:noProof/>
+        </w:rPr>
         <w:drawing>
           <wp:inline distT="0" distB="0" distL="0" distR="0" wp14:anchorId="6CF89062" wp14:editId="63E43B2C">
             <wp:extent cx="2394585" cy="2700435"/>
@@ -27946,7 +28125,7 @@
           </mc:Choice>
           <mc:Fallback>
             <w:pict>
-              <v:shapetype w14:anchorId="5B1BE04A" id="_x0000_t32" coordsize="21600,21600" o:spt="32" o:oned="t" path="m,l21600,21600e" filled="f">
+              <v:shapetype w14:anchorId="6F93221A" id="_x0000_t32" coordsize="21600,21600" o:spt="32" o:oned="t" path="m,l21600,21600e" filled="f">
                 <v:path arrowok="t" fillok="f" o:connecttype="none"/>
                 <o:lock v:ext="edit" shapetype="t"/>
               </v:shapetype>
@@ -28022,7 +28201,7 @@
           </mc:Choice>
           <mc:Fallback>
             <w:pict>
-              <v:shape w14:anchorId="1C6D71B8" id="Straight Arrow Connector 2" o:spid="_x0000_s1026" type="#_x0000_t32" style="position:absolute;margin-left:62.9pt;margin-top:33.7pt;width:33.55pt;height:0;z-index:251653120;visibility:visible;mso-wrap-style:square;mso-width-percent:0;mso-height-percent:0;mso-wrap-distance-left:9pt;mso-wrap-distance-top:0;mso-wrap-distance-right:9pt;mso-wrap-distance-bottom:0;mso-position-horizontal:absolute;mso-position-horizontal-relative:text;mso-position-vertical:absolute;mso-position-vertical-relative:text;mso-width-percent:0;mso-height-percent:0;mso-width-relative:margin;mso-height-relative:margin" o:gfxdata="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" strokecolor="black [3040]" strokeweight="1.5pt">
+              <v:shape w14:anchorId="1EE2FA64" id="Straight Arrow Connector 2" o:spid="_x0000_s1026" type="#_x0000_t32" style="position:absolute;margin-left:62.9pt;margin-top:33.7pt;width:33.55pt;height:0;z-index:251653120;visibility:visible;mso-wrap-style:square;mso-width-percent:0;mso-height-percent:0;mso-wrap-distance-left:9pt;mso-wrap-distance-top:0;mso-wrap-distance-right:9pt;mso-wrap-distance-bottom:0;mso-position-horizontal:absolute;mso-position-horizontal-relative:text;mso-position-vertical:absolute;mso-position-vertical-relative:text;mso-width-percent:0;mso-height-percent:0;mso-width-relative:margin;mso-height-relative:margin" o:gfxdata="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" strokecolor="black [3040]" strokeweight="1.5pt">
                 <v:stroke endarrow="block"/>
               </v:shape>
             </w:pict>
@@ -28211,7 +28390,7 @@
           </mc:Choice>
           <mc:Fallback>
             <w:pict>
-              <v:shape w14:anchorId="1EB01FA0" id="Straight Arrow Connector 2" o:spid="_x0000_s1026" type="#_x0000_t32" style="position:absolute;margin-left:292.95pt;margin-top:7.85pt;width:33.65pt;height:0;z-index:251665408;visibility:visible;mso-wrap-style:square;mso-width-percent:0;mso-height-percent:0;mso-wrap-distance-left:9pt;mso-wrap-distance-top:0;mso-wrap-distance-right:9pt;mso-wrap-distance-bottom:0;mso-position-horizontal:absolute;mso-position-horizontal-relative:text;mso-position-vertical:absolute;mso-position-vertical-relative:text;mso-width-percent:0;mso-height-percent:0;mso-width-relative:margin;mso-height-relative:margin" o:gfxdata="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" strokecolor="black [3040]" strokeweight="1.5pt">
+              <v:shape w14:anchorId="3D3AC0BE" id="Straight Arrow Connector 2" o:spid="_x0000_s1026" type="#_x0000_t32" style="position:absolute;margin-left:292.95pt;margin-top:7.85pt;width:33.65pt;height:0;z-index:251665408;visibility:visible;mso-wrap-style:square;mso-width-percent:0;mso-height-percent:0;mso-wrap-distance-left:9pt;mso-wrap-distance-top:0;mso-wrap-distance-right:9pt;mso-wrap-distance-bottom:0;mso-position-horizontal:absolute;mso-position-horizontal-relative:text;mso-position-vertical:absolute;mso-position-vertical-relative:text;mso-width-percent:0;mso-height-percent:0;mso-width-relative:margin;mso-height-relative:margin" o:gfxdata="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" strokecolor="black [3040]" strokeweight="1.5pt">
                 <v:stroke endarrow="block"/>
               </v:shape>
             </w:pict>
@@ -32863,7 +33042,13 @@
               <w:spacing w:line="360" w:lineRule="auto"/>
             </w:pPr>
             <w:r>
-              <w:t>KTM dapat dicetak di laman berkas-akademik.usk.ac.id</w:t>
+              <w:t xml:space="preserve">KTM dapat dicetak di laman </w:t>
+            </w:r>
+            <w:r>
+              <w:rPr>
+                <w:highlight w:val="yellow"/>
+              </w:rPr>
+              <w:t>berkas-akademik.usk.ac.id</w:t>
             </w:r>
           </w:p>
         </w:tc>
@@ -34318,7 +34503,25 @@
               <w:spacing w:line="360" w:lineRule="auto"/>
             </w:pPr>
             <w:r>
-              <w:t>Mahasiswa yang ingin membuat surat rekomendasi kampus untuk Beasiswa Pengajuannya dapat dilakukan di bagian Kemahasiswaan.</w:t>
+              <w:t xml:space="preserve">Mahasiswa yang ingin membuat surat rekomendasi kampus untuk </w:t>
+            </w:r>
+            <w:r>
+              <w:rPr>
+                <w:highlight w:val="yellow"/>
+              </w:rPr>
+              <w:t>Beasiswa</w:t>
+            </w:r>
+            <w:r>
+              <w:t xml:space="preserve"> Pengajuannya dapat dilakukan di bagian </w:t>
+            </w:r>
+            <w:r>
+              <w:rPr>
+                <w:highlight w:val="yellow"/>
+              </w:rPr>
+              <w:t>Kemahasiswaan</w:t>
+            </w:r>
+            <w:r>
+              <w:t>.</w:t>
             </w:r>
           </w:p>
         </w:tc>
@@ -34332,7 +34535,13 @@
               <w:jc w:val="both"/>
             </w:pPr>
             <w:r>
-              <w:t>Surat rekomendasi dapat dilakukan di bagian Kemahasiswaan.</w:t>
+              <w:t xml:space="preserve">Surat rekomendasi dapat dilakukan di bagian </w:t>
+            </w:r>
+            <w:r>
+              <w:rPr>
+                <w:highlight w:val="yellow"/>
+              </w:rPr>
+              <w:t>Kemahasiswaan.</w:t>
             </w:r>
           </w:p>
         </w:tc>
@@ -34457,7 +34666,13 @@
             </w:pPr>
             <w:r>
               <w:lastRenderedPageBreak/>
-              <w:t>Silahkan Klik link Berikut: https://pm b.usk.ac.id/berita/penerim aan-mahasiswa-baru-usk-t-a-2023-2024-</w:t>
+              <w:t xml:space="preserve">Silahkan Klik link Berikut: </w:t>
+            </w:r>
+            <w:r>
+              <w:rPr>
+                <w:highlight w:val="yellow"/>
+              </w:rPr>
+              <w:t>https://pm b.usk.ac.id/berita/penerim aan-mahasiswa-baru-usk-t-a-2023-2024-</w:t>
             </w:r>
             <w:r>
               <w:lastRenderedPageBreak/>

</xml_diff>

<commit_message>
Commit 17 Draft Hasil Revisi 3
Penambahan data pertanyaan pada Tabel Paraphrase, dan memperbaiki kata yang terputus pada Tabel Pertanyaan
</commit_message>
<xml_diff>
--- a/Draft_Hasil_Tesis_HaryRachmat-2108207010009.docx
+++ b/Draft_Hasil_Tesis_HaryRachmat-2108207010009.docx
@@ -50,7 +50,6 @@
           <w:smallCaps/>
           <w:sz w:val="32"/>
           <w:szCs w:val="24"/>
-          <w:highlight w:val="cyan"/>
         </w:rPr>
         <w:t xml:space="preserve">PENGEMBANGAN </w:t>
       </w:r>
@@ -60,7 +59,6 @@
           <w:smallCaps/>
           <w:sz w:val="32"/>
           <w:szCs w:val="24"/>
-          <w:highlight w:val="cyan"/>
         </w:rPr>
         <w:t>LARGE LANGUAGE</w:t>
       </w:r>
@@ -69,7 +67,6 @@
           <w:smallCaps/>
           <w:sz w:val="32"/>
           <w:szCs w:val="24"/>
-          <w:highlight w:val="cyan"/>
         </w:rPr>
         <w:t xml:space="preserve"> </w:t>
       </w:r>
@@ -79,7 +76,6 @@
           <w:smallCaps/>
           <w:sz w:val="32"/>
           <w:szCs w:val="24"/>
-          <w:highlight w:val="cyan"/>
         </w:rPr>
         <w:t>MODEL</w:t>
       </w:r>
@@ -88,7 +84,6 @@
           <w:smallCaps/>
           <w:sz w:val="32"/>
           <w:szCs w:val="24"/>
-          <w:highlight w:val="cyan"/>
         </w:rPr>
         <w:t xml:space="preserve"> UNTUK MENJAWAB PERTANYAAN </w:t>
       </w:r>
@@ -97,7 +92,6 @@
           <w:smallCaps/>
           <w:sz w:val="32"/>
           <w:szCs w:val="24"/>
-          <w:highlight w:val="cyan"/>
         </w:rPr>
         <w:t>TERKAIT AKADEMIK</w:t>
       </w:r>
@@ -106,7 +100,6 @@
           <w:smallCaps/>
           <w:sz w:val="32"/>
           <w:szCs w:val="24"/>
-          <w:highlight w:val="cyan"/>
         </w:rPr>
         <w:t xml:space="preserve"> DI UNIVERSITAS SYIAH KUALA DENGAN METODE </w:t>
       </w:r>
@@ -115,7 +108,6 @@
           <w:i/>
           <w:sz w:val="32"/>
           <w:szCs w:val="32"/>
-          <w:highlight w:val="cyan"/>
         </w:rPr>
         <w:t>FINE-TUNING</w:t>
       </w:r>
@@ -124,7 +116,6 @@
           <w:smallCaps/>
           <w:sz w:val="32"/>
           <w:szCs w:val="24"/>
-          <w:highlight w:val="cyan"/>
         </w:rPr>
         <w:t xml:space="preserve"> DAN </w:t>
       </w:r>
@@ -134,7 +125,6 @@
           <w:smallCaps/>
           <w:sz w:val="32"/>
           <w:szCs w:val="24"/>
-          <w:highlight w:val="cyan"/>
         </w:rPr>
         <w:t>RETRIEVAL-AUGMENTED GENERATION</w:t>
       </w:r>
@@ -156,14 +146,8 @@
     <w:p>
       <w:pPr>
         <w:pStyle w:val="Subtitle"/>
-        <w:rPr>
-          <w:highlight w:val="cyan"/>
-        </w:rPr>
-      </w:pPr>
-      <w:r>
-        <w:rPr>
-          <w:highlight w:val="cyan"/>
-        </w:rPr>
+      </w:pPr>
+      <w:r>
         <w:t>Diajukan untuk melengkapi tugas-tugas dan</w:t>
       </w:r>
     </w:p>
@@ -175,27 +159,15 @@
         </w:rPr>
       </w:pPr>
       <w:r>
-        <w:rPr>
-          <w:highlight w:val="cyan"/>
-        </w:rPr>
         <w:t>memenuhi syarat-syarat guna</w:t>
       </w:r>
       <w:r>
-        <w:rPr>
-          <w:highlight w:val="cyan"/>
-        </w:rPr>
         <w:t xml:space="preserve"> </w:t>
       </w:r>
       <w:r>
-        <w:rPr>
-          <w:highlight w:val="cyan"/>
-        </w:rPr>
         <w:t xml:space="preserve">pelaksanaan penelitian </w:t>
       </w:r>
       <w:r>
-        <w:rPr>
-          <w:highlight w:val="cyan"/>
-        </w:rPr>
         <w:t>Tesis</w:t>
       </w:r>
     </w:p>
@@ -215,7 +187,6 @@
           <w:rStyle w:val="Strong"/>
           <w:b w:val="0"/>
           <w:i w:val="0"/>
-          <w:highlight w:val="cyan"/>
         </w:rPr>
         <w:t>Oleh:</w:t>
       </w:r>
@@ -1485,234 +1456,381 @@
     <w:p/>
     <w:p>
       <w:pPr>
-        <w:pStyle w:val="Cover3"/>
-        <w:rPr>
-          <w:highlight w:val="yellow"/>
-        </w:rPr>
-      </w:pPr>
-      <w:r>
-        <w:rPr>
-          <w:highlight w:val="yellow"/>
-        </w:rPr>
-        <w:t>DEKLARASI</w:t>
-      </w:r>
-    </w:p>
-    <w:p>
-      <w:pPr>
-        <w:rPr>
-          <w:highlight w:val="yellow"/>
-        </w:rPr>
-      </w:pPr>
-    </w:p>
-    <w:p>
-      <w:pPr>
-        <w:rPr>
-          <w:highlight w:val="yellow"/>
-        </w:rPr>
-      </w:pPr>
+        <w:spacing w:line="360" w:lineRule="auto"/>
+        <w:jc w:val="center"/>
+        <w:rPr>
+          <w:b/>
+          <w:sz w:val="28"/>
+        </w:rPr>
+      </w:pPr>
+      <w:r>
+        <w:rPr>
+          <w:b/>
+          <w:sz w:val="28"/>
+        </w:rPr>
+        <w:t>PERNYATAAN PERSETUJUAN PUBLIKASI DAN EMBARGO</w:t>
+      </w:r>
+    </w:p>
+    <w:p>
+      <w:pPr>
+        <w:spacing w:line="360" w:lineRule="auto"/>
+        <w:jc w:val="center"/>
+        <w:rPr>
+          <w:b/>
+          <w:sz w:val="28"/>
+        </w:rPr>
+      </w:pPr>
+      <w:r>
+        <w:rPr>
+          <w:b/>
+          <w:sz w:val="28"/>
+        </w:rPr>
+        <w:t>KARYA TULIS CIVITAS AKADEMIKA UNSYIAH</w:t>
+      </w:r>
     </w:p>
     <w:p>
       <w:pPr>
         <w:pStyle w:val="Caption"/>
-        <w:rPr>
-          <w:highlight w:val="yellow"/>
-        </w:rPr>
-      </w:pPr>
-      <w:r>
-        <w:rPr>
-          <w:highlight w:val="yellow"/>
-        </w:rPr>
-        <w:t>(Halaman Deklarasi harus dicantumkan untuk penelitian Tugas Akhir/Tesis yang merupakan bagian dari hibah penelitian dosen atau ide penelitian sepenuhnya berasal dari dosen. Deklarasi dibuat untuk mencegah konflik kepentingan dalam hal kepemilikan Hak Atas Kekayaan Intelektual. Pernyataan dalam Deklarasi dapat mengikuti atau dikembangkan dari contoh di bawah ini)</w:t>
-      </w:r>
-    </w:p>
-    <w:p>
-      <w:pPr>
-        <w:pStyle w:val="ListParagraph"/>
-        <w:rPr>
-          <w:highlight w:val="yellow"/>
-        </w:rPr>
       </w:pPr>
     </w:p>
     <w:p>
       <w:pPr>
         <w:pStyle w:val="ListParagraph"/>
         <w:ind w:firstLine="0"/>
-        <w:rPr>
-          <w:highlight w:val="yellow"/>
-        </w:rPr>
-      </w:pPr>
-      <w:r>
-        <w:rPr>
-          <w:highlight w:val="yellow"/>
-        </w:rPr>
-        <w:t>Penelitian untuk penyelesaian Tesis/Tugas Akhir ini sepenuhnya/sebagian dibiayai oleh hibah penelitian … atas nama …</w:t>
-      </w:r>
+      </w:pPr>
+      <w:r>
+        <w:t xml:space="preserve">Saya yang bertanda tangan di bawah ini, </w:t>
+      </w:r>
+    </w:p>
+    <w:p>
+      <w:pPr>
+        <w:pStyle w:val="ListParagraph"/>
+      </w:pPr>
+      <w:r>
+        <w:t>Nama lengkap</w:t>
+      </w:r>
+      <w:r>
+        <w:tab/>
+      </w:r>
+      <w:r>
+        <w:tab/>
+      </w:r>
+      <w:r>
+        <w:tab/>
+      </w:r>
+      <w:r>
+        <w:t>:</w:t>
+      </w:r>
+      <w:r>
+        <w:t xml:space="preserve"> Hary Rachmat</w:t>
+      </w:r>
+    </w:p>
+    <w:p>
+      <w:pPr>
+        <w:pStyle w:val="ListParagraph"/>
+      </w:pPr>
+      <w:r>
+        <w:t>NPM</w:t>
+      </w:r>
+      <w:r>
+        <w:tab/>
+      </w:r>
+      <w:r>
+        <w:tab/>
+      </w:r>
+      <w:r>
+        <w:tab/>
+      </w:r>
+      <w:r>
+        <w:tab/>
+      </w:r>
+      <w:r>
+        <w:t>:</w:t>
+      </w:r>
+      <w:r>
+        <w:t xml:space="preserve"> 2108207010009</w:t>
+      </w:r>
+    </w:p>
+    <w:p>
+      <w:pPr>
+        <w:pStyle w:val="ListParagraph"/>
+        <w:tabs>
+          <w:tab w:val="left" w:pos="3544"/>
+        </w:tabs>
+        <w:ind w:left="3686" w:hanging="2966"/>
+      </w:pPr>
+      <w:r>
+        <w:t>Judul Tugas Tesis</w:t>
+      </w:r>
+      <w:r>
+        <w:tab/>
+        <w:t xml:space="preserve"> </w:t>
+      </w:r>
+      <w:r>
+        <w:t>:</w:t>
+      </w:r>
+      <w:r>
+        <w:t xml:space="preserve"> </w:t>
+      </w:r>
+      <w:r>
+        <w:rPr>
+          <w:iCs w:val="0"/>
+        </w:rPr>
+        <w:t xml:space="preserve">Pengembangan </w:t>
+      </w:r>
+      <w:r>
+        <w:rPr>
+          <w:i/>
+        </w:rPr>
+        <w:t>Large Language Model</w:t>
+      </w:r>
+      <w:r>
+        <w:rPr>
+          <w:iCs w:val="0"/>
+        </w:rPr>
+        <w:t xml:space="preserve"> Untuk Menjawab Pertanyaan </w:t>
+      </w:r>
+      <w:r>
+        <w:rPr>
+          <w:iCs w:val="0"/>
+        </w:rPr>
+        <w:t>t</w:t>
+      </w:r>
+      <w:r>
+        <w:rPr>
+          <w:iCs w:val="0"/>
+        </w:rPr>
+        <w:t xml:space="preserve">erkait Akademik </w:t>
+      </w:r>
+      <w:r>
+        <w:rPr>
+          <w:iCs w:val="0"/>
+        </w:rPr>
+        <w:t>d</w:t>
+      </w:r>
+      <w:r>
+        <w:rPr>
+          <w:iCs w:val="0"/>
+        </w:rPr>
+        <w:t xml:space="preserve">i Universitas Syiah Kuala </w:t>
+      </w:r>
+      <w:r>
+        <w:rPr>
+          <w:iCs w:val="0"/>
+        </w:rPr>
+        <w:t>d</w:t>
+      </w:r>
+      <w:r>
+        <w:rPr>
+          <w:iCs w:val="0"/>
+        </w:rPr>
+        <w:t xml:space="preserve">engan Metode </w:t>
+      </w:r>
+      <w:r>
+        <w:rPr>
+          <w:i/>
+        </w:rPr>
+        <w:t>Fine-Tuning</w:t>
+      </w:r>
+      <w:r>
+        <w:rPr>
+          <w:iCs w:val="0"/>
+        </w:rPr>
+        <w:t xml:space="preserve"> </w:t>
+      </w:r>
+      <w:r>
+        <w:rPr>
+          <w:iCs w:val="0"/>
+        </w:rPr>
+        <w:t>d</w:t>
+      </w:r>
+      <w:r>
+        <w:rPr>
+          <w:iCs w:val="0"/>
+        </w:rPr>
+        <w:t xml:space="preserve">an </w:t>
+      </w:r>
+      <w:r>
+        <w:rPr>
+          <w:i/>
+        </w:rPr>
+        <w:t>Retrieval-Augmented Genera</w:t>
+      </w:r>
+      <w:r>
+        <w:rPr>
+          <w:iCs w:val="0"/>
+        </w:rPr>
+        <w:t>tion</w:t>
+      </w:r>
+    </w:p>
+    <w:p>
+      <w:pPr>
+        <w:pStyle w:val="ListParagraph"/>
+        <w:tabs>
+          <w:tab w:val="left" w:pos="2694"/>
+        </w:tabs>
+      </w:pPr>
+      <w:r>
+        <w:t>Fakulta</w:t>
+      </w:r>
+      <w:r>
+        <w:t>s</w:t>
+      </w:r>
+      <w:r>
+        <w:tab/>
+      </w:r>
+      <w:r>
+        <w:tab/>
+      </w:r>
+      <w:r>
+        <w:tab/>
+      </w:r>
+      <w:r>
+        <w:t>:</w:t>
+      </w:r>
+      <w:r>
+        <w:t xml:space="preserve"> MIPA</w:t>
+      </w:r>
+    </w:p>
+    <w:p>
+      <w:pPr>
+        <w:pStyle w:val="ListParagraph"/>
+      </w:pPr>
+      <w:r>
+        <w:t>Jurusan</w:t>
+      </w:r>
+      <w:r>
+        <w:tab/>
+      </w:r>
+      <w:r>
+        <w:tab/>
+      </w:r>
+      <w:r>
+        <w:tab/>
+      </w:r>
+      <w:r>
+        <w:t>:</w:t>
+      </w:r>
+      <w:r>
+        <w:t xml:space="preserve"> Informatika</w:t>
+      </w:r>
+    </w:p>
+    <w:p>
+      <w:pPr>
+        <w:pStyle w:val="ListParagraph"/>
+        <w:spacing w:after="240"/>
+      </w:pPr>
+      <w:r>
+        <w:t>Program Studi</w:t>
+      </w:r>
+      <w:r>
+        <w:tab/>
+      </w:r>
+      <w:r>
+        <w:tab/>
+      </w:r>
+      <w:r>
+        <w:tab/>
+      </w:r>
+      <w:r>
+        <w:t>:</w:t>
+      </w:r>
+      <w:r>
+        <w:t xml:space="preserve"> </w:t>
+      </w:r>
+      <w:r>
+        <w:t>Magister Kecerdasan Buatan</w:t>
+      </w:r>
+    </w:p>
+    <w:p>
+      <w:pPr>
+        <w:pStyle w:val="ListParagraph"/>
+        <w:spacing w:after="240"/>
+      </w:pPr>
     </w:p>
     <w:p>
       <w:pPr>
         <w:pStyle w:val="ListParagraph"/>
         <w:ind w:firstLine="0"/>
-        <w:rPr>
-          <w:highlight w:val="yellow"/>
-        </w:rPr>
-      </w:pPr>
+      </w:pPr>
+      <w:r>
+        <w:t>menyetujui:</w:t>
+      </w:r>
+    </w:p>
+    <w:p>
+      <w:pPr>
+        <w:pStyle w:val="ListParagraph"/>
+        <w:ind w:left="709" w:hanging="709"/>
+      </w:pPr>
+      <w:r>
+        <w:t xml:space="preserve">(   )  </w:t>
+      </w:r>
+      <w:r>
+        <w:tab/>
+        <w:t>untuk mengunggah softcopy Tugas Akhir/Tesis saya diatas secara penuh atau full text di Repository Perpustakaan Unsyiah dan diakses atau terbaca lewat mesin pencari internet secara publik</w:t>
+      </w:r>
+    </w:p>
+    <w:p>
+      <w:pPr>
+        <w:pStyle w:val="ListParagraph"/>
+        <w:ind w:left="709" w:hanging="709"/>
+      </w:pPr>
+      <w:r>
+        <w:t xml:space="preserve">(   )  </w:t>
+      </w:r>
+      <w:r>
+        <w:tab/>
+        <w:t>untuk mengunggah softcopy Tugas Akhir/Tesis kami diatas secara parsial atau</w:t>
+      </w:r>
+      <w:r>
+        <w:t xml:space="preserve"> </w:t>
+      </w:r>
+      <w:r>
+        <w:t>hanya</w:t>
+      </w:r>
+      <w:r>
+        <w:t xml:space="preserve"> </w:t>
+      </w:r>
+      <w:r>
+        <w:t>bagian Tertentu (misalnya Cover, Lembar Pengesahan, Abstrak, Daftar Isi,</w:t>
+      </w:r>
+      <w:r>
+        <w:t xml:space="preserve"> </w:t>
+      </w:r>
+      <w:r>
+        <w:t>Pendahuluan dan Kesimpulan) ke  Repository Perpustakaan Unsyiah dan diakses</w:t>
+      </w:r>
+      <w:r>
+        <w:t xml:space="preserve"> </w:t>
+      </w:r>
+      <w:r>
+        <w:t>atau terbaca lewat mesin pencari internet secara publik</w:t>
+      </w:r>
     </w:p>
     <w:p>
       <w:pPr>
         <w:pStyle w:val="ListParagraph"/>
         <w:ind w:firstLine="0"/>
-        <w:rPr>
-          <w:highlight w:val="yellow"/>
-        </w:rPr>
-      </w:pPr>
-      <w:r>
-        <w:rPr>
-          <w:highlight w:val="yellow"/>
-        </w:rPr>
-        <w:t>Data hasil penelitian yang diperoleh merupakan milik …</w:t>
+        <w:jc w:val="both"/>
+      </w:pPr>
+      <w:r>
+        <w:t xml:space="preserve">dan setuju memberikan atau mengunggah softcopy Tugas Akhir/Tesis kepada Perpustakaan Unsyiah secara  penuh dalam  bentuk PDF untuk disimpan secara private ke dalam Repository yang tidak bisa dijangkau oleh mesin pencari (mis. Google). </w:t>
       </w:r>
     </w:p>
     <w:p>
       <w:pPr>
         <w:pStyle w:val="ListParagraph"/>
         <w:ind w:firstLine="0"/>
-        <w:rPr>
-          <w:highlight w:val="yellow"/>
-        </w:rPr>
+        <w:jc w:val="both"/>
       </w:pPr>
     </w:p>
     <w:p>
       <w:pPr>
         <w:pStyle w:val="ListParagraph"/>
-        <w:ind w:firstLine="0"/>
-        <w:rPr>
-          <w:highlight w:val="yellow"/>
-        </w:rPr>
-      </w:pPr>
-    </w:p>
-    <w:p>
-      <w:pPr>
-        <w:pStyle w:val="ListParagraph"/>
-        <w:spacing w:line="240" w:lineRule="auto"/>
-        <w:ind w:left="4320"/>
-        <w:rPr>
-          <w:highlight w:val="yellow"/>
-        </w:rPr>
-      </w:pPr>
-      <w:r>
-        <w:rPr>
-          <w:highlight w:val="yellow"/>
-        </w:rPr>
-        <w:t>Banda Aceh,</w:t>
-      </w:r>
-      <w:r>
-        <w:rPr>
-          <w:highlight w:val="yellow"/>
-        </w:rPr>
-        <w:t xml:space="preserve"> </w:t>
-      </w:r>
-      <w:r>
-        <w:rPr>
-          <w:highlight w:val="yellow"/>
-        </w:rPr>
-        <w:t>31</w:t>
-      </w:r>
-      <w:r>
-        <w:rPr>
-          <w:highlight w:val="yellow"/>
-        </w:rPr>
-        <w:t xml:space="preserve"> Agustus 2024</w:t>
-      </w:r>
-    </w:p>
-    <w:p>
-      <w:pPr>
-        <w:pStyle w:val="ListParagraph"/>
-        <w:spacing w:line="240" w:lineRule="auto"/>
-        <w:ind w:left="4320"/>
-        <w:rPr>
-          <w:highlight w:val="yellow"/>
-        </w:rPr>
-      </w:pPr>
-      <w:r>
-        <w:rPr>
-          <w:highlight w:val="yellow"/>
-        </w:rPr>
-        <w:t>Yang menyatakan,</w:t>
-      </w:r>
-    </w:p>
-    <w:p>
-      <w:pPr>
-        <w:pStyle w:val="ListParagraph"/>
-        <w:spacing w:line="240" w:lineRule="auto"/>
-        <w:ind w:left="4320"/>
-        <w:rPr>
-          <w:highlight w:val="yellow"/>
-        </w:rPr>
-      </w:pPr>
-    </w:p>
-    <w:p>
-      <w:pPr>
-        <w:pStyle w:val="ListParagraph"/>
-        <w:spacing w:line="240" w:lineRule="auto"/>
-        <w:ind w:left="4320"/>
-        <w:rPr>
-          <w:highlight w:val="yellow"/>
-        </w:rPr>
-      </w:pPr>
-    </w:p>
-    <w:p>
-      <w:pPr>
-        <w:pStyle w:val="ListParagraph"/>
-        <w:spacing w:line="240" w:lineRule="auto"/>
-        <w:ind w:left="4320"/>
-        <w:rPr>
-          <w:highlight w:val="yellow"/>
-        </w:rPr>
-      </w:pPr>
-    </w:p>
-    <w:p>
-      <w:pPr>
-        <w:pStyle w:val="ListParagraph"/>
-        <w:spacing w:line="240" w:lineRule="auto"/>
-        <w:ind w:left="4320"/>
-        <w:rPr>
-          <w:highlight w:val="yellow"/>
-        </w:rPr>
-      </w:pPr>
-    </w:p>
-    <w:p>
-      <w:pPr>
-        <w:pStyle w:val="ListParagraph"/>
-        <w:spacing w:line="240" w:lineRule="auto"/>
-        <w:ind w:left="4320"/>
-        <w:rPr>
-          <w:highlight w:val="yellow"/>
-        </w:rPr>
-      </w:pPr>
-      <w:r>
-        <w:rPr>
-          <w:highlight w:val="yellow"/>
-        </w:rPr>
-        <w:t>Hary Rachmat</w:t>
-      </w:r>
-    </w:p>
-    <w:p>
-      <w:pPr>
-        <w:pStyle w:val="ListParagraph"/>
-        <w:spacing w:line="240" w:lineRule="auto"/>
-        <w:ind w:left="4320"/>
-      </w:pPr>
-      <w:r>
-        <w:rPr>
-          <w:highlight w:val="yellow"/>
-        </w:rPr>
-        <w:t xml:space="preserve">NPM. </w:t>
-      </w:r>
-      <w:r>
-        <w:rPr>
-          <w:highlight w:val="yellow"/>
-        </w:rPr>
-        <w:t>2108207010009</w:t>
+        <w:ind w:left="709" w:hanging="709"/>
+      </w:pPr>
+      <w:r>
+        <w:t>Demikian pernyataan ini dibuat untuk dipergunakan sebagaimana mestinya.</w:t>
       </w:r>
     </w:p>
     <w:p>
@@ -1781,7 +1899,6 @@
         <w:rPr>
           <w:i w:val="0"/>
           <w:iCs/>
-          <w:highlight w:val="cyan"/>
         </w:rPr>
         <w:t>Selama</w:t>
       </w:r>
@@ -1789,7 +1906,6 @@
         <w:rPr>
           <w:i w:val="0"/>
           <w:iCs/>
-          <w:highlight w:val="cyan"/>
         </w:rPr>
         <w:t xml:space="preserve"> ini</w:t>
       </w:r>
@@ -1797,7 +1913,6 @@
         <w:rPr>
           <w:i w:val="0"/>
           <w:iCs/>
-          <w:highlight w:val="cyan"/>
         </w:rPr>
         <w:t>,</w:t>
       </w:r>
@@ -1805,7 +1920,6 @@
         <w:rPr>
           <w:i w:val="0"/>
           <w:iCs/>
-          <w:highlight w:val="cyan"/>
         </w:rPr>
         <w:t xml:space="preserve"> </w:t>
       </w:r>
@@ -1813,7 +1927,6 @@
         <w:rPr>
           <w:i w:val="0"/>
           <w:iCs/>
-          <w:highlight w:val="cyan"/>
         </w:rPr>
         <w:t>informasi terkait akademik di Universitas Syiah Kuala (USK)</w:t>
       </w:r>
@@ -1821,7 +1934,6 @@
         <w:rPr>
           <w:i w:val="0"/>
           <w:iCs/>
-          <w:highlight w:val="cyan"/>
         </w:rPr>
         <w:t>,</w:t>
       </w:r>
@@ -1829,7 +1941,6 @@
         <w:rPr>
           <w:i w:val="0"/>
           <w:iCs/>
-          <w:highlight w:val="cyan"/>
         </w:rPr>
         <w:t xml:space="preserve"> selain di informasikan dalam bentuk website juga </w:t>
       </w:r>
@@ -1837,7 +1948,6 @@
         <w:rPr>
           <w:i w:val="0"/>
           <w:iCs/>
-          <w:highlight w:val="cyan"/>
         </w:rPr>
         <w:t xml:space="preserve">dirangkum </w:t>
       </w:r>
@@ -1845,7 +1955,6 @@
         <w:rPr>
           <w:i w:val="0"/>
           <w:iCs/>
-          <w:highlight w:val="cyan"/>
         </w:rPr>
         <w:t xml:space="preserve">dalam </w:t>
       </w:r>
@@ -1853,21 +1962,16 @@
         <w:rPr>
           <w:i w:val="0"/>
           <w:iCs/>
-          <w:highlight w:val="cyan"/>
         </w:rPr>
         <w:t>bentuk</w:t>
       </w:r>
       <w:r>
-        <w:rPr>
-          <w:highlight w:val="cyan"/>
-        </w:rPr>
         <w:t xml:space="preserve"> Frequently Asked Question </w:t>
       </w:r>
       <w:r>
         <w:rPr>
           <w:i w:val="0"/>
           <w:iCs/>
-          <w:highlight w:val="cyan"/>
         </w:rPr>
         <w:t>(FAQ)</w:t>
       </w:r>
@@ -1875,7 +1979,6 @@
         <w:rPr>
           <w:i w:val="0"/>
           <w:iCs/>
-          <w:highlight w:val="cyan"/>
         </w:rPr>
         <w:t xml:space="preserve">. </w:t>
       </w:r>
@@ -1883,7 +1986,6 @@
         <w:rPr>
           <w:i w:val="0"/>
           <w:iCs/>
-          <w:highlight w:val="cyan"/>
         </w:rPr>
         <w:t>Informasi dalam bentuk web</w:t>
       </w:r>
@@ -1891,7 +1993,6 @@
         <w:rPr>
           <w:i w:val="0"/>
           <w:iCs/>
-          <w:highlight w:val="cyan"/>
         </w:rPr>
         <w:t>site</w:t>
       </w:r>
@@ -1899,7 +2000,6 @@
         <w:rPr>
           <w:i w:val="0"/>
           <w:iCs/>
-          <w:highlight w:val="cyan"/>
         </w:rPr>
         <w:t xml:space="preserve"> dan </w:t>
       </w:r>
@@ -1907,7 +2007,6 @@
         <w:rPr>
           <w:i w:val="0"/>
           <w:iCs/>
-          <w:highlight w:val="cyan"/>
         </w:rPr>
         <w:t>FAQ tidak interaktif sehingga informasi</w:t>
       </w:r>
@@ -1915,7 +2014,6 @@
         <w:rPr>
           <w:i w:val="0"/>
           <w:iCs/>
-          <w:highlight w:val="cyan"/>
         </w:rPr>
         <w:t xml:space="preserve"> tertentu</w:t>
       </w:r>
@@ -1923,7 +2021,6 @@
         <w:rPr>
           <w:i w:val="0"/>
           <w:iCs/>
-          <w:highlight w:val="cyan"/>
         </w:rPr>
         <w:t xml:space="preserve"> harus dicari dalam </w:t>
       </w:r>
@@ -1931,7 +2028,6 @@
         <w:rPr>
           <w:i w:val="0"/>
           <w:iCs/>
-          <w:highlight w:val="cyan"/>
         </w:rPr>
         <w:t xml:space="preserve">berita web atau </w:t>
       </w:r>
@@ -1939,7 +2035,6 @@
         <w:rPr>
           <w:i w:val="0"/>
           <w:iCs/>
-          <w:highlight w:val="cyan"/>
         </w:rPr>
         <w:t>daftar FAQ tersebut.</w:t>
       </w:r>
@@ -1947,7 +2042,6 @@
         <w:rPr>
           <w:i w:val="0"/>
           <w:iCs/>
-          <w:highlight w:val="cyan"/>
         </w:rPr>
         <w:t xml:space="preserve"> Oleh karena itu,</w:t>
       </w:r>
@@ -1955,7 +2049,6 @@
         <w:rPr>
           <w:i w:val="0"/>
           <w:iCs/>
-          <w:highlight w:val="cyan"/>
         </w:rPr>
         <w:t xml:space="preserve"> </w:t>
       </w:r>
@@ -1963,7 +2056,6 @@
         <w:rPr>
           <w:i w:val="0"/>
           <w:iCs/>
-          <w:highlight w:val="cyan"/>
         </w:rPr>
         <w:t xml:space="preserve">dibutuhkan alternatif cara penyampaian informasi yang </w:t>
       </w:r>
@@ -1971,7 +2063,6 @@
         <w:rPr>
           <w:i w:val="0"/>
           <w:iCs/>
-          <w:highlight w:val="cyan"/>
         </w:rPr>
         <w:t xml:space="preserve">lebih </w:t>
       </w:r>
@@ -1979,21 +2070,16 @@
         <w:rPr>
           <w:i w:val="0"/>
           <w:iCs/>
-          <w:highlight w:val="cyan"/>
         </w:rPr>
         <w:t xml:space="preserve">interaktif menggunakan chatbot. Chatbot dapat dibangun dengan menggunakan </w:t>
       </w:r>
       <w:r>
-        <w:rPr>
-          <w:highlight w:val="cyan"/>
-        </w:rPr>
         <w:t>Large Language Model</w:t>
       </w:r>
       <w:r>
         <w:rPr>
           <w:i w:val="0"/>
           <w:iCs/>
-          <w:highlight w:val="cyan"/>
         </w:rPr>
         <w:t xml:space="preserve"> (LLM)</w:t>
       </w:r>
@@ -2001,7 +2087,6 @@
         <w:rPr>
           <w:i w:val="0"/>
           <w:iCs/>
-          <w:highlight w:val="cyan"/>
         </w:rPr>
         <w:t xml:space="preserve"> seperti </w:t>
       </w:r>
@@ -2009,7 +2094,6 @@
         <w:rPr>
           <w:i w:val="0"/>
           <w:iCs/>
-          <w:highlight w:val="cyan"/>
         </w:rPr>
         <w:t xml:space="preserve">Mistral 7B. </w:t>
       </w:r>
@@ -2017,7 +2101,6 @@
         <w:rPr>
           <w:i w:val="0"/>
           <w:iCs/>
-          <w:highlight w:val="cyan"/>
         </w:rPr>
         <w:t xml:space="preserve">Mistral 7B adalah model bahasa besar yang </w:t>
       </w:r>
@@ -2025,7 +2108,6 @@
         <w:rPr>
           <w:i w:val="0"/>
           <w:iCs/>
-          <w:highlight w:val="cyan"/>
         </w:rPr>
         <w:t>dapat diterapkan</w:t>
       </w:r>
@@ -2033,7 +2115,6 @@
         <w:rPr>
           <w:i w:val="0"/>
           <w:iCs/>
-          <w:highlight w:val="cyan"/>
         </w:rPr>
         <w:t xml:space="preserve"> </w:t>
       </w:r>
@@ -2041,7 +2122,6 @@
         <w:rPr>
           <w:i w:val="0"/>
           <w:iCs/>
-          <w:highlight w:val="cyan"/>
         </w:rPr>
         <w:t>untuk menjawab pertanyaan</w:t>
       </w:r>
@@ -2049,7 +2129,6 @@
         <w:rPr>
           <w:i w:val="0"/>
           <w:iCs/>
-          <w:highlight w:val="cyan"/>
         </w:rPr>
         <w:t xml:space="preserve"> seperti informasi</w:t>
       </w:r>
@@ -2057,7 +2136,6 @@
         <w:rPr>
           <w:i w:val="0"/>
           <w:iCs/>
-          <w:highlight w:val="cyan"/>
         </w:rPr>
         <w:t xml:space="preserve"> akademik</w:t>
       </w:r>
@@ -2065,7 +2143,6 @@
         <w:rPr>
           <w:i w:val="0"/>
           <w:iCs/>
-          <w:highlight w:val="cyan"/>
         </w:rPr>
         <w:t xml:space="preserve"> </w:t>
       </w:r>
@@ -2073,7 +2150,6 @@
         <w:rPr>
           <w:i w:val="0"/>
           <w:iCs/>
-          <w:highlight w:val="cyan"/>
         </w:rPr>
         <w:t xml:space="preserve">menggunakan data yang dikumpulkan dari </w:t>
       </w:r>
@@ -2081,7 +2157,6 @@
         <w:rPr>
           <w:i w:val="0"/>
           <w:iCs/>
-          <w:highlight w:val="cyan"/>
         </w:rPr>
         <w:t>universitas</w:t>
       </w:r>
@@ -2089,7 +2164,6 @@
         <w:rPr>
           <w:i w:val="0"/>
           <w:iCs/>
-          <w:highlight w:val="cyan"/>
         </w:rPr>
         <w:t xml:space="preserve">. </w:t>
       </w:r>
@@ -2097,21 +2171,16 @@
         <w:rPr>
           <w:i w:val="0"/>
           <w:iCs/>
-          <w:highlight w:val="cyan"/>
         </w:rPr>
         <w:t xml:space="preserve">Metode </w:t>
       </w:r>
       <w:r>
-        <w:rPr>
-          <w:highlight w:val="cyan"/>
-        </w:rPr>
         <w:t>fine-tuning</w:t>
       </w:r>
       <w:r>
         <w:rPr>
           <w:i w:val="0"/>
           <w:iCs/>
-          <w:highlight w:val="cyan"/>
         </w:rPr>
         <w:t xml:space="preserve"> dengan </w:t>
       </w:r>
@@ -2119,7 +2188,6 @@
         <w:rPr>
           <w:i w:val="0"/>
           <w:iCs/>
-          <w:highlight w:val="cyan"/>
         </w:rPr>
         <w:t xml:space="preserve">Teknik QLoRA dan RAG </w:t>
       </w:r>
@@ -2127,7 +2195,6 @@
         <w:rPr>
           <w:i w:val="0"/>
           <w:iCs/>
-          <w:highlight w:val="cyan"/>
         </w:rPr>
         <w:t xml:space="preserve">dapat </w:t>
       </w:r>
@@ -2135,7 +2202,6 @@
         <w:rPr>
           <w:i w:val="0"/>
           <w:iCs/>
-          <w:highlight w:val="cyan"/>
         </w:rPr>
         <w:t xml:space="preserve">digunakan untuk melatih model dan mengambil informasi yang relevan dari sumber </w:t>
       </w:r>
@@ -2143,7 +2209,6 @@
         <w:rPr>
           <w:i w:val="0"/>
           <w:iCs/>
-          <w:highlight w:val="cyan"/>
         </w:rPr>
         <w:t>dokumen</w:t>
       </w:r>
@@ -2151,7 +2216,6 @@
         <w:rPr>
           <w:i w:val="0"/>
           <w:iCs/>
-          <w:highlight w:val="cyan"/>
         </w:rPr>
         <w:t xml:space="preserve"> eksternal. Hasilnya </w:t>
       </w:r>
@@ -2159,7 +2223,6 @@
         <w:rPr>
           <w:i w:val="0"/>
           <w:iCs/>
-          <w:highlight w:val="cyan"/>
         </w:rPr>
         <w:t xml:space="preserve">kemudian </w:t>
       </w:r>
@@ -2167,165 +2230,346 @@
         <w:rPr>
           <w:i w:val="0"/>
           <w:iCs/>
-          <w:highlight w:val="cyan"/>
-        </w:rPr>
-        <w:t xml:space="preserve">dievaluasi menggunakan skor ROUGE. </w:t>
+        </w:rPr>
+        <w:t xml:space="preserve">dievaluasi menggunakan skor </w:t>
       </w:r>
       <w:r>
         <w:rPr>
           <w:i w:val="0"/>
           <w:iCs/>
-          <w:highlight w:val="cyan"/>
-        </w:rPr>
-        <w:t>Jawaban dari model Mistral 7B</w:t>
+        </w:rPr>
+        <w:t>ROUGE</w:t>
       </w:r>
       <w:r>
         <w:rPr>
           <w:i w:val="0"/>
           <w:iCs/>
-          <w:highlight w:val="cyan"/>
-        </w:rPr>
-        <w:t xml:space="preserve"> </w:t>
+        </w:rPr>
+        <w:t xml:space="preserve">. </w:t>
       </w:r>
       <w:r>
         <w:rPr>
           <w:i w:val="0"/>
           <w:iCs/>
-          <w:highlight w:val="yellow"/>
-        </w:rPr>
-        <w:t xml:space="preserve">dengan skor &gt;0,5, </w:t>
+        </w:rPr>
+        <w:t>Jawaban dari model</w:t>
       </w:r>
       <w:r>
         <w:rPr>
           <w:i w:val="0"/>
           <w:iCs/>
-          <w:highlight w:val="yellow"/>
-        </w:rPr>
-        <w:t>1</w:t>
+        </w:rPr>
+        <w:t xml:space="preserve"> USK</w:t>
       </w:r>
       <w:r>
         <w:rPr>
           <w:i w:val="0"/>
           <w:iCs/>
-          <w:highlight w:val="yellow"/>
-        </w:rPr>
-        <w:t>5</w:t>
+        </w:rPr>
+        <w:t xml:space="preserve"> Mistral 7B</w:t>
       </w:r>
       <w:r>
         <w:rPr>
           <w:i w:val="0"/>
           <w:iCs/>
-          <w:highlight w:val="yellow"/>
-        </w:rPr>
-        <w:t xml:space="preserve"> dari </w:t>
+        </w:rPr>
+        <w:t xml:space="preserve"> memberikan hasil dengan</w:t>
       </w:r>
       <w:r>
         <w:rPr>
           <w:i w:val="0"/>
           <w:iCs/>
-          <w:highlight w:val="yellow"/>
-        </w:rPr>
-        <w:t>5</w:t>
+        </w:rPr>
+        <w:t xml:space="preserve"> skor &gt;0,5</w:t>
       </w:r>
       <w:r>
         <w:rPr>
           <w:i w:val="0"/>
           <w:iCs/>
-          <w:highlight w:val="yellow"/>
-        </w:rPr>
-        <w:t xml:space="preserve">6 pertanyaan dengan metode RAG dan pengujian dengan metode </w:t>
-      </w:r>
-      <w:r>
-        <w:rPr>
-          <w:highlight w:val="yellow"/>
-        </w:rPr>
-        <w:t>fine-tuning</w:t>
+        </w:rPr>
+        <w:t xml:space="preserve"> dengan </w:t>
       </w:r>
       <w:r>
         <w:rPr>
           <w:i w:val="0"/>
           <w:iCs/>
-          <w:highlight w:val="yellow"/>
-        </w:rPr>
-        <w:t xml:space="preserve"> dilakukan pada 20 pertanyaan</w:t>
+        </w:rPr>
+        <w:t>1</w:t>
       </w:r>
       <w:r>
         <w:rPr>
           <w:i w:val="0"/>
           <w:iCs/>
-          <w:highlight w:val="yellow"/>
-        </w:rPr>
-        <w:t xml:space="preserve"> dengan pertanyaan yang berbeda tetapi memiliki makna yang sama</w:t>
+        </w:rPr>
+        <w:t>5</w:t>
       </w:r>
       <w:r>
         <w:rPr>
           <w:i w:val="0"/>
           <w:iCs/>
-          <w:highlight w:val="yellow"/>
-        </w:rPr>
-        <w:t xml:space="preserve"> dan </w:t>
+        </w:rPr>
+        <w:t xml:space="preserve"> dari </w:t>
       </w:r>
       <w:r>
         <w:rPr>
           <w:i w:val="0"/>
           <w:iCs/>
-          <w:highlight w:val="yellow"/>
-        </w:rPr>
-        <w:t xml:space="preserve">didapatkan </w:t>
+        </w:rPr>
+        <w:t>5</w:t>
       </w:r>
       <w:r>
         <w:rPr>
           <w:i w:val="0"/>
           <w:iCs/>
-          <w:highlight w:val="yellow"/>
-        </w:rPr>
-        <w:t xml:space="preserve">hasil tanggapan dengan skor 1,0 dari semua pertanyaan yang diajukan. Kinerja USK Mistral 7B menunjukkan potensinya sebagai alat yang efektif dalam </w:t>
+        </w:rPr>
+        <w:t xml:space="preserve">6 pertanyaan </w:t>
       </w:r>
       <w:r>
         <w:rPr>
           <w:i w:val="0"/>
           <w:iCs/>
-          <w:highlight w:val="yellow"/>
-        </w:rPr>
-        <w:t>memberikan</w:t>
+        </w:rPr>
+        <w:t>menggunakan</w:t>
       </w:r>
       <w:r>
         <w:rPr>
           <w:i w:val="0"/>
           <w:iCs/>
-          <w:highlight w:val="yellow"/>
-        </w:rPr>
-        <w:t xml:space="preserve"> informasi </w:t>
+        </w:rPr>
+        <w:t xml:space="preserve"> metode RAG dan metode </w:t>
+      </w:r>
+      <w:r>
+        <w:t>fine-tuning</w:t>
       </w:r>
       <w:r>
         <w:rPr>
           <w:i w:val="0"/>
           <w:iCs/>
-          <w:highlight w:val="yellow"/>
-        </w:rPr>
-        <w:t xml:space="preserve">terkait akademik </w:t>
+        </w:rPr>
+        <w:t xml:space="preserve"> di</w:t>
       </w:r>
       <w:r>
         <w:rPr>
           <w:i w:val="0"/>
           <w:iCs/>
-          <w:highlight w:val="yellow"/>
-        </w:rPr>
-        <w:t>di USK</w:t>
+        </w:rPr>
+        <w:t>uji</w:t>
       </w:r>
       <w:r>
         <w:rPr>
           <w:i w:val="0"/>
           <w:iCs/>
-          <w:highlight w:val="yellow"/>
-        </w:rPr>
-        <w:t>.</w:t>
+        </w:rPr>
+        <w:t xml:space="preserve"> pada 20 pertanyaan</w:t>
       </w:r>
       <w:r>
         <w:rPr>
           <w:i w:val="0"/>
           <w:iCs/>
         </w:rPr>
+        <w:t xml:space="preserve"> menghasilkan nilai dengan </w:t>
+      </w:r>
+      <w:r>
+        <w:rPr>
+          <w:i w:val="0"/>
+          <w:iCs/>
+        </w:rPr>
+        <w:t>skor &gt;0,5</w:t>
+      </w:r>
+      <w:r>
+        <w:rPr>
+          <w:i w:val="0"/>
+          <w:iCs/>
+        </w:rPr>
+        <w:t>. Pengujian juga dilakukan d</w:t>
+      </w:r>
+      <w:r>
+        <w:rPr>
+          <w:i w:val="0"/>
+          <w:iCs/>
+        </w:rPr>
+        <w:t>engan pertanyaan yang berbeda tetapi memiliki makna yang sama</w:t>
+      </w:r>
+      <w:r>
+        <w:rPr>
+          <w:i w:val="0"/>
+          <w:iCs/>
+        </w:rPr>
+        <w:t xml:space="preserve"> dan </w:t>
+      </w:r>
+      <w:r>
+        <w:rPr>
+          <w:i w:val="0"/>
+          <w:iCs/>
+        </w:rPr>
+        <w:t xml:space="preserve">didapatkan </w:t>
+      </w:r>
+      <w:r>
+        <w:rPr>
+          <w:i w:val="0"/>
+          <w:iCs/>
+        </w:rPr>
+        <w:t xml:space="preserve">hasil tanggapan dengan skor </w:t>
+      </w:r>
+      <w:r>
+        <w:rPr>
+          <w:i w:val="0"/>
+          <w:iCs/>
+        </w:rPr>
+        <w:t>ROUGE</w:t>
+      </w:r>
+      <w:r>
+        <w:rPr>
+          <w:i w:val="0"/>
+          <w:iCs/>
+        </w:rPr>
+        <w:t xml:space="preserve"> 0</w:t>
+      </w:r>
+      <w:r>
+        <w:rPr>
+          <w:i w:val="0"/>
+          <w:iCs/>
+        </w:rPr>
+        <w:t>,</w:t>
+      </w:r>
+      <w:r>
+        <w:rPr>
+          <w:i w:val="0"/>
+          <w:iCs/>
+        </w:rPr>
+        <w:t>4-0</w:t>
+      </w:r>
+      <w:r>
+        <w:rPr>
+          <w:i w:val="0"/>
+          <w:iCs/>
+        </w:rPr>
+        <w:t>,</w:t>
+      </w:r>
+      <w:r>
+        <w:rPr>
+          <w:i w:val="0"/>
+          <w:iCs/>
+        </w:rPr>
+        <w:t xml:space="preserve">5 </w:t>
+      </w:r>
+      <w:r>
+        <w:rPr>
+          <w:i w:val="0"/>
+          <w:iCs/>
+        </w:rPr>
+        <w:t xml:space="preserve">dari pertanyaan yang diajukan. </w:t>
+      </w:r>
+      <w:r>
+        <w:rPr>
+          <w:i w:val="0"/>
+          <w:iCs/>
+        </w:rPr>
+        <w:t>Dengan</w:t>
+      </w:r>
+      <w:r>
+        <w:rPr>
+          <w:i w:val="0"/>
+          <w:iCs/>
+        </w:rPr>
+        <w:t xml:space="preserve"> </w:t>
+      </w:r>
+      <w:r>
+        <w:rPr>
+          <w:i w:val="0"/>
+          <w:iCs/>
+        </w:rPr>
+        <w:t>adanya model</w:t>
+      </w:r>
+      <w:r>
+        <w:rPr>
+          <w:i w:val="0"/>
+          <w:iCs/>
+        </w:rPr>
+        <w:t xml:space="preserve"> </w:t>
+      </w:r>
+      <w:r>
+        <w:rPr>
+          <w:i w:val="0"/>
+          <w:iCs/>
+        </w:rPr>
+        <w:t xml:space="preserve">USK Mistral 7B </w:t>
+      </w:r>
+      <w:r>
+        <w:rPr>
+          <w:i w:val="0"/>
+          <w:iCs/>
+        </w:rPr>
+        <w:t>di</w:t>
+      </w:r>
+      <w:r>
+        <w:rPr>
+          <w:i w:val="0"/>
+          <w:iCs/>
+        </w:rPr>
+        <w:t>temuk</w:t>
+      </w:r>
+      <w:r>
+        <w:rPr>
+          <w:i w:val="0"/>
+          <w:iCs/>
+        </w:rPr>
+        <w:t xml:space="preserve">an suatu cara yang dapat digunakan untuk </w:t>
+      </w:r>
+      <w:r>
+        <w:rPr>
+          <w:i w:val="0"/>
+          <w:iCs/>
+        </w:rPr>
+        <w:t xml:space="preserve">membantu pengguna dalam </w:t>
+      </w:r>
+      <w:r>
+        <w:rPr>
+          <w:i w:val="0"/>
+          <w:iCs/>
+        </w:rPr>
+        <w:t>memberikan</w:t>
+      </w:r>
+      <w:r>
+        <w:rPr>
+          <w:i w:val="0"/>
+          <w:iCs/>
+        </w:rPr>
+        <w:t xml:space="preserve"> informasi </w:t>
+      </w:r>
+      <w:r>
+        <w:rPr>
+          <w:i w:val="0"/>
+          <w:iCs/>
+        </w:rPr>
+        <w:t xml:space="preserve">terkait akademik </w:t>
+      </w:r>
+      <w:r>
+        <w:rPr>
+          <w:i w:val="0"/>
+          <w:iCs/>
+        </w:rPr>
+        <w:t>di USK</w:t>
+      </w:r>
+      <w:r>
+        <w:rPr>
+          <w:i w:val="0"/>
+          <w:iCs/>
+        </w:rPr>
+        <w:t xml:space="preserve"> secara interaktif</w:t>
+      </w:r>
+      <w:r>
+        <w:rPr>
+          <w:i w:val="0"/>
+          <w:iCs/>
+        </w:rPr>
+        <w:t>.</w:t>
+      </w:r>
+      <w:r>
+        <w:rPr>
+          <w:i w:val="0"/>
+          <w:iCs/>
+        </w:rPr>
         <w:t xml:space="preserve"> </w:t>
       </w:r>
     </w:p>
@@ -2341,6 +2585,10 @@
     <w:p>
       <w:pPr>
         <w:pStyle w:val="Quote"/>
+        <w:rPr>
+          <w:i w:val="0"/>
+          <w:iCs/>
+        </w:rPr>
       </w:pPr>
       <w:r>
         <w:t>Kata kunci:</w:t>
@@ -2349,13 +2597,20 @@
         <w:t xml:space="preserve"> </w:t>
       </w:r>
       <w:r>
-        <w:t>Large Language Model, Fine-tuning,</w:t>
-      </w:r>
-      <w:r>
-        <w:t xml:space="preserve"> Mistral 7B, QLoRA,</w:t>
-      </w:r>
-      <w:r>
-        <w:t xml:space="preserve"> RAG, ROUGE</w:t>
+        <w:t>Large Language Model, Fine-tuning</w:t>
+      </w:r>
+      <w:r>
+        <w:t>,</w:t>
+      </w:r>
+      <w:r>
+        <w:t xml:space="preserve"> </w:t>
+      </w:r>
+      <w:r>
+        <w:rPr>
+          <w:i w:val="0"/>
+          <w:iCs/>
+        </w:rPr>
+        <w:t>RAG</w:t>
       </w:r>
     </w:p>
     <w:p/>
@@ -2422,10 +2677,7 @@
         </w:rPr>
       </w:pPr>
       <w:r>
-        <w:rPr>
-          <w:highlight w:val="cyan"/>
-        </w:rPr>
-        <w:t>So far, academic information at Syiah Kuala University (USK) is arranged in the form of Frequently Asked Questions (FAQ). This FAQ is not interactive so that answers or information must be sought in the FAQ list. In this regard, an alternative way is needed to deliver interactive information using a chatbot. This chatbot can be built using the Large Language Model (LLM). One of the models used to build this chatbot is Mistral 7B. Mistral 7B is one of the large language models that can be developed and applied in various tasks, one of which is to answer academic questions at USK. This chatbot was developed using the Mistral 7B open-source model using data collected from the university. The fine-tuning method with the QLoRA and RAG techniques was used to train the model and retrieve relevant information from external document sources. The results were then evaluated using the ROUGE score. Responses were generated with a score of &gt;0.5, 15 out of 56 questions with the RAG method and testing with the fine-tuning method was carried out on 20 questions with different questions but had the same meaning and the results of the responses were obtained with a score of 1.0 from all questions asked. The performance of the USK Mistral 7B demonstrates its potential as an effective tool in providing academic-related information at USK</w:t>
+        <w:t>So far, academic information at Syiah Kuala University (USK), in addition to being informed in the form of a website, is also summarized in the form of Frequently Asked Questions (FAQ). Information in the form of a website and FAQ is not interactive so that certain information must be searched for in the web news or FAQ list. Therefore, an alternative way of delivering information that is more interactive using a chatbot is needed. Chatbots can be built using a Large Language Model (LLM) such as Mistral 7B. Mistral 7B is a large language model that can be applied to answer questions such as academic information using data collected from universities. The fine-tuning method with the QLoRA and RAG techniques can be used to train the model and retrieve relevant information from external document sources. The results are then evaluated using the ROUGE score. The answers from the USK Mistral 7B model gave results with a score of &gt;0.5 with 15 out of 56 questions using the RAG method and the fine-tuning method was tested on 20 questions producing a value with a score of &gt;0.5. Testing was also conducted with different questions but had the same meaning and obtained response results with a ROUGE score of 0.4-0.5 from the questions asked. With the USK Mistral 7B model, a method was found that can be used to help users provide academic information at USK interactively</w:t>
       </w:r>
       <w:r>
         <w:t>.</w:t>
@@ -9972,7 +10224,6 @@
           <w:rPr>
             <w:rStyle w:val="Hyperlink"/>
             <w:noProof/>
-            <w:highlight w:val="cyan"/>
           </w:rPr>
           <w:t>Gambar 4.3</w:t>
         </w:r>
@@ -9980,7 +10231,6 @@
           <w:rPr>
             <w:rStyle w:val="Hyperlink"/>
             <w:noProof/>
-            <w:highlight w:val="cyan"/>
             <w:lang w:val="en-US"/>
           </w:rPr>
           <w:t xml:space="preserve"> Pipeline RAG, selama fase kueri, mengambil konteks yang paling relevan dari perintah pengguna, meneruskannya ke Model Bahasa Besar</w:t>
@@ -9989,7 +10239,6 @@
           <w:rPr>
             <w:noProof/>
             <w:webHidden/>
-            <w:highlight w:val="cyan"/>
           </w:rPr>
           <w:tab/>
         </w:r>
@@ -9997,7 +10246,6 @@
           <w:rPr>
             <w:noProof/>
             <w:webHidden/>
-            <w:highlight w:val="cyan"/>
           </w:rPr>
           <w:fldChar w:fldCharType="begin"/>
         </w:r>
@@ -10005,7 +10253,6 @@
           <w:rPr>
             <w:noProof/>
             <w:webHidden/>
-            <w:highlight w:val="cyan"/>
           </w:rPr>
           <w:instrText xml:space="preserve"> PAGEREF _Toc175566398 \h </w:instrText>
         </w:r>
@@ -10013,14 +10260,12 @@
           <w:rPr>
             <w:noProof/>
             <w:webHidden/>
-            <w:highlight w:val="cyan"/>
-          </w:rPr>
-        </w:r>
-        <w:r>
-          <w:rPr>
-            <w:noProof/>
-            <w:webHidden/>
-            <w:highlight w:val="cyan"/>
+          </w:rPr>
+        </w:r>
+        <w:r>
+          <w:rPr>
+            <w:noProof/>
+            <w:webHidden/>
           </w:rPr>
           <w:fldChar w:fldCharType="separate"/>
         </w:r>
@@ -10028,7 +10273,6 @@
           <w:rPr>
             <w:noProof/>
             <w:webHidden/>
-            <w:highlight w:val="cyan"/>
           </w:rPr>
           <w:t>39</w:t>
         </w:r>
@@ -10036,7 +10280,6 @@
           <w:rPr>
             <w:noProof/>
             <w:webHidden/>
-            <w:highlight w:val="cyan"/>
           </w:rPr>
           <w:fldChar w:fldCharType="end"/>
         </w:r>
@@ -11739,124 +11982,66 @@
         <w:spacing w:line="360" w:lineRule="auto"/>
         <w:ind w:left="426" w:hanging="359"/>
         <w:jc w:val="both"/>
-        <w:rPr>
-          <w:highlight w:val="cyan"/>
-        </w:rPr>
-      </w:pPr>
-      <w:r>
-        <w:rPr>
-          <w:highlight w:val="cyan"/>
-        </w:rPr>
+      </w:pPr>
+      <w:r>
         <w:t xml:space="preserve">Pertanyaan </w:t>
       </w:r>
       <w:r>
-        <w:rPr>
-          <w:highlight w:val="cyan"/>
-        </w:rPr>
         <w:t xml:space="preserve">dan jawaban </w:t>
       </w:r>
       <w:r>
-        <w:rPr>
-          <w:highlight w:val="cyan"/>
-        </w:rPr>
         <w:t xml:space="preserve">terkait akademik </w:t>
       </w:r>
       <w:r>
-        <w:rPr>
-          <w:highlight w:val="cyan"/>
-        </w:rPr>
         <w:t xml:space="preserve">selama </w:t>
       </w:r>
       <w:r>
-        <w:rPr>
-          <w:highlight w:val="cyan"/>
-        </w:rPr>
         <w:t xml:space="preserve">ini </w:t>
       </w:r>
       <w:r>
-        <w:rPr>
-          <w:highlight w:val="cyan"/>
-        </w:rPr>
         <w:t xml:space="preserve">disusun </w:t>
       </w:r>
       <w:r>
-        <w:rPr>
-          <w:highlight w:val="cyan"/>
-        </w:rPr>
         <w:t xml:space="preserve">dalam bentuk </w:t>
       </w:r>
       <w:r>
         <w:rPr>
           <w:i/>
           <w:iCs w:val="0"/>
-          <w:highlight w:val="cyan"/>
         </w:rPr>
         <w:t xml:space="preserve">Frequently Asked Question </w:t>
       </w:r>
       <w:r>
-        <w:rPr>
-          <w:highlight w:val="cyan"/>
-        </w:rPr>
         <w:t>(FAQ)</w:t>
       </w:r>
       <w:r>
-        <w:rPr>
-          <w:highlight w:val="cyan"/>
-        </w:rPr>
         <w:t>.</w:t>
       </w:r>
       <w:r>
-        <w:rPr>
-          <w:highlight w:val="cyan"/>
-        </w:rPr>
         <w:t xml:space="preserve"> FAQ </w:t>
       </w:r>
       <w:r>
-        <w:rPr>
-          <w:highlight w:val="cyan"/>
-        </w:rPr>
         <w:t xml:space="preserve">ini </w:t>
       </w:r>
       <w:r>
-        <w:rPr>
-          <w:highlight w:val="cyan"/>
-        </w:rPr>
         <w:t xml:space="preserve">tidak interaktif sehingga </w:t>
       </w:r>
       <w:r>
-        <w:rPr>
-          <w:highlight w:val="cyan"/>
-        </w:rPr>
         <w:t xml:space="preserve">jawaban atau </w:t>
       </w:r>
       <w:r>
-        <w:rPr>
-          <w:highlight w:val="cyan"/>
-        </w:rPr>
         <w:t xml:space="preserve">informasi harus dicari dalam daftar FAQ tersebut. Oleh karena itu, dibutuhkan alternatif </w:t>
       </w:r>
       <w:r>
-        <w:rPr>
-          <w:highlight w:val="cyan"/>
-        </w:rPr>
         <w:t xml:space="preserve">cara </w:t>
       </w:r>
       <w:r>
-        <w:rPr>
-          <w:highlight w:val="cyan"/>
-        </w:rPr>
         <w:t xml:space="preserve">penyampaian informasi yang interaktif </w:t>
       </w:r>
       <w:r>
-        <w:rPr>
-          <w:highlight w:val="cyan"/>
-        </w:rPr>
         <w:t>menggunakan</w:t>
       </w:r>
       <w:r>
-        <w:rPr>
-          <w:highlight w:val="cyan"/>
-        </w:rPr>
         <w:t xml:space="preserve"> chatbot.</w:t>
       </w:r>
     </w:p>
@@ -11871,52 +12056,30 @@
         <w:spacing w:line="360" w:lineRule="auto"/>
         <w:ind w:left="426" w:hanging="359"/>
         <w:jc w:val="both"/>
-        <w:rPr>
-          <w:highlight w:val="cyan"/>
-        </w:rPr>
-      </w:pPr>
-      <w:r>
-        <w:rPr>
-          <w:highlight w:val="cyan"/>
-        </w:rPr>
+      </w:pPr>
+      <w:r>
         <w:t xml:space="preserve">Belum diketahui </w:t>
       </w:r>
       <w:r>
-        <w:rPr>
-          <w:highlight w:val="cyan"/>
-        </w:rPr>
         <w:t xml:space="preserve">kinerja </w:t>
       </w:r>
       <w:r>
-        <w:rPr>
-          <w:highlight w:val="cyan"/>
-        </w:rPr>
         <w:t xml:space="preserve">metode </w:t>
       </w:r>
       <w:r>
         <w:rPr>
           <w:i/>
           <w:iCs w:val="0"/>
-          <w:highlight w:val="cyan"/>
         </w:rPr>
         <w:t>fine-tuning</w:t>
       </w:r>
       <w:r>
-        <w:rPr>
-          <w:highlight w:val="cyan"/>
-        </w:rPr>
         <w:t xml:space="preserve"> </w:t>
       </w:r>
       <w:r>
-        <w:rPr>
-          <w:highlight w:val="cyan"/>
-        </w:rPr>
         <w:t xml:space="preserve">dan RAG dalam pengembangan chatbot untuk informasi akademik di </w:t>
       </w:r>
       <w:r>
-        <w:rPr>
-          <w:highlight w:val="cyan"/>
-        </w:rPr>
         <w:t>USK.</w:t>
       </w:r>
     </w:p>
@@ -11933,15 +12096,9 @@
         <w:jc w:val="both"/>
       </w:pPr>
       <w:r>
-        <w:rPr>
-          <w:highlight w:val="cyan"/>
-        </w:rPr>
         <w:t>Belum tersedia dokumen eksternal dalam bentuk pernyataan yang diperlukan untuk menggunakan RAG dalam pengembangan LLM di bidang akademik</w:t>
       </w:r>
       <w:r>
-        <w:rPr>
-          <w:highlight w:val="cyan"/>
-        </w:rPr>
         <w:t>.</w:t>
       </w:r>
     </w:p>
@@ -12010,72 +12167,47 @@
         <w:autoSpaceDN/>
         <w:ind w:left="426"/>
         <w:jc w:val="both"/>
-        <w:rPr>
-          <w:highlight w:val="cyan"/>
-        </w:rPr>
       </w:pPr>
       <w:r>
         <w:rPr>
           <w:color w:val="000000" w:themeColor="text1"/>
-          <w:highlight w:val="cyan"/>
         </w:rPr>
         <w:t>Mengembangkan</w:t>
       </w:r>
       <w:r>
         <w:rPr>
           <w:color w:val="000000" w:themeColor="text1"/>
-          <w:highlight w:val="cyan"/>
         </w:rPr>
         <w:t xml:space="preserve"> </w:t>
       </w:r>
       <w:r>
         <w:rPr>
           <w:color w:val="000000" w:themeColor="text1"/>
-          <w:highlight w:val="cyan"/>
         </w:rPr>
         <w:t>LLM</w:t>
       </w:r>
       <w:r>
         <w:rPr>
           <w:color w:val="000000" w:themeColor="text1"/>
-          <w:highlight w:val="cyan"/>
         </w:rPr>
         <w:t xml:space="preserve"> </w:t>
       </w:r>
       <w:r>
-        <w:rPr>
-          <w:highlight w:val="cyan"/>
-        </w:rPr>
         <w:t xml:space="preserve"> </w:t>
       </w:r>
       <w:r>
-        <w:rPr>
-          <w:highlight w:val="cyan"/>
-        </w:rPr>
         <w:t xml:space="preserve">yang dapat memberikan </w:t>
       </w:r>
       <w:r>
-        <w:rPr>
-          <w:highlight w:val="cyan"/>
-        </w:rPr>
         <w:t xml:space="preserve">informasi </w:t>
       </w:r>
       <w:r>
-        <w:rPr>
-          <w:highlight w:val="cyan"/>
-        </w:rPr>
         <w:t xml:space="preserve">akademik </w:t>
       </w:r>
       <w:r>
-        <w:rPr>
-          <w:highlight w:val="cyan"/>
-        </w:rPr>
         <w:t>di USK</w:t>
       </w:r>
       <w:r>
-        <w:rPr>
-          <w:highlight w:val="cyan"/>
-        </w:rPr>
         <w:t>.</w:t>
       </w:r>
     </w:p>
@@ -12090,21 +12222,16 @@
         <w:autoSpaceDN/>
         <w:ind w:left="426"/>
         <w:jc w:val="both"/>
-        <w:rPr>
-          <w:highlight w:val="cyan"/>
-        </w:rPr>
       </w:pPr>
       <w:r>
         <w:rPr>
           <w:color w:val="000000" w:themeColor="text1"/>
-          <w:highlight w:val="cyan"/>
         </w:rPr>
         <w:t>Mendapatkan metode dengan kinerja terbaik dalam pengembangan chatbot</w:t>
       </w:r>
       <w:r>
         <w:rPr>
           <w:color w:val="000000" w:themeColor="text1"/>
-          <w:highlight w:val="cyan"/>
         </w:rPr>
         <w:t>.</w:t>
       </w:r>
@@ -12127,51 +12254,31 @@
         <w:spacing w:after="240" w:line="360" w:lineRule="auto"/>
         <w:ind w:left="426"/>
         <w:jc w:val="both"/>
-        <w:rPr>
-          <w:highlight w:val="cyan"/>
-        </w:rPr>
       </w:pPr>
       <w:r>
         <w:rPr>
           <w:color w:val="000000" w:themeColor="text1"/>
-          <w:highlight w:val="cyan"/>
         </w:rPr>
         <w:t xml:space="preserve">Mengumpulkan </w:t>
       </w:r>
       <w:r>
-        <w:rPr>
-          <w:highlight w:val="cyan"/>
-        </w:rPr>
         <w:t>dokumen eksternal</w:t>
       </w:r>
       <w:r>
-        <w:rPr>
-          <w:highlight w:val="cyan"/>
-        </w:rPr>
         <w:t xml:space="preserve"> berupa informasi akademik di USK</w:t>
       </w:r>
       <w:r>
-        <w:rPr>
-          <w:highlight w:val="cyan"/>
-        </w:rPr>
         <w:t xml:space="preserve"> </w:t>
       </w:r>
       <w:r>
-        <w:rPr>
-          <w:highlight w:val="cyan"/>
-        </w:rPr>
         <w:t xml:space="preserve">yang </w:t>
       </w:r>
       <w:r>
-        <w:rPr>
-          <w:highlight w:val="cyan"/>
-        </w:rPr>
         <w:t>akan digunakan pada metode RAG dalam pengembangan LLM di bidang akademik</w:t>
       </w:r>
       <w:r>
         <w:rPr>
           <w:color w:val="000000" w:themeColor="text1"/>
-          <w:highlight w:val="cyan"/>
         </w:rPr>
         <w:t>.</w:t>
       </w:r>
@@ -12265,55 +12372,47 @@
         <w:jc w:val="both"/>
         <w:rPr>
           <w:color w:val="000000" w:themeColor="text1"/>
-          <w:highlight w:val="cyan"/>
         </w:rPr>
       </w:pPr>
       <w:r>
         <w:rPr>
           <w:color w:val="000000" w:themeColor="text1"/>
-          <w:highlight w:val="cyan"/>
         </w:rPr>
         <w:t xml:space="preserve">informasi </w:t>
       </w:r>
       <w:r>
         <w:rPr>
           <w:color w:val="000000" w:themeColor="text1"/>
-          <w:highlight w:val="cyan"/>
         </w:rPr>
         <w:t xml:space="preserve">akademik </w:t>
       </w:r>
       <w:r>
         <w:rPr>
           <w:color w:val="000000" w:themeColor="text1"/>
-          <w:highlight w:val="cyan"/>
         </w:rPr>
         <w:t>di USK</w:t>
       </w:r>
       <w:r>
         <w:rPr>
           <w:color w:val="000000" w:themeColor="text1"/>
-          <w:highlight w:val="cyan"/>
         </w:rPr>
         <w:t xml:space="preserve"> </w:t>
       </w:r>
       <w:r>
         <w:rPr>
           <w:color w:val="000000" w:themeColor="text1"/>
-          <w:highlight w:val="cyan"/>
         </w:rPr>
         <w:t xml:space="preserve">yang dapat diakses </w:t>
       </w:r>
       <w:r>
         <w:rPr>
           <w:color w:val="000000" w:themeColor="text1"/>
-          <w:highlight w:val="cyan"/>
         </w:rPr>
         <w:t xml:space="preserve">secara interaktif </w:t>
       </w:r>
       <w:r>
         <w:rPr>
           <w:color w:val="000000" w:themeColor="text1"/>
-          <w:highlight w:val="cyan"/>
         </w:rPr>
         <w:t>dengan memanfaatkan LLM.</w:t>
       </w:r>
@@ -12337,13 +12436,11 @@
         <w:jc w:val="both"/>
         <w:rPr>
           <w:color w:val="000000" w:themeColor="text1"/>
-          <w:highlight w:val="cyan"/>
         </w:rPr>
       </w:pPr>
       <w:r>
         <w:rPr>
           <w:color w:val="000000" w:themeColor="text1"/>
-          <w:highlight w:val="cyan"/>
         </w:rPr>
         <w:t>Didapatkan metode terbaik dalam penerapan LLM di bidang Akademik.</w:t>
       </w:r>
@@ -12367,13 +12464,11 @@
         <w:jc w:val="both"/>
         <w:rPr>
           <w:color w:val="000000" w:themeColor="text1"/>
-          <w:highlight w:val="cyan"/>
         </w:rPr>
       </w:pPr>
       <w:r>
         <w:rPr>
           <w:color w:val="000000" w:themeColor="text1"/>
-          <w:highlight w:val="cyan"/>
         </w:rPr>
         <w:t>Tersedia dokumen eksternal yang dapat digunakan dalam pengembangan LLM dengan metode RAG.</w:t>
       </w:r>
@@ -12497,7 +12592,13 @@
         <w:rPr>
           <w:color w:val="000000" w:themeColor="text1"/>
         </w:rPr>
-        <w:t>Universitas Syiah Kuala (USK).</w:t>
+        <w:t>Universitas Syiah Kuala (</w:t>
+      </w:r>
+      <w:r>
+        <w:rPr>
+          <w:color w:val="000000" w:themeColor="text1"/>
+        </w:rPr>
+        <w:t>USK).</w:t>
       </w:r>
       <w:r>
         <w:br w:type="page"/>
@@ -27263,120 +27364,85 @@
           <w:iCs w:val="0"/>
           <w:lang w:val="en-US"/>
         </w:rPr>
-        <w:t>finetuning</w:t>
-      </w:r>
-      <w:r>
-        <w:rPr>
-          <w:i/>
-          <w:iCs w:val="0"/>
+        <w:t xml:space="preserve">finetuning </w:t>
+      </w:r>
+      <w:r>
+        <w:rPr>
+          <w:lang w:val="en-US"/>
+        </w:rPr>
+        <w:t xml:space="preserve">Model. </w:t>
+      </w:r>
+      <w:r>
+        <w:rPr>
+          <w:lang w:val="id-ID"/>
+        </w:rPr>
+        <w:t>D</w:t>
+      </w:r>
+      <w:r>
+        <w:rPr>
+          <w:lang w:val="en-US"/>
+        </w:rPr>
+        <w:t xml:space="preserve">ata dengan format .pdf </w:t>
+      </w:r>
+      <w:r>
+        <w:t xml:space="preserve">sebanyak </w:t>
+      </w:r>
+      <w:r>
+        <w:rPr>
+          <w:lang w:val="id-ID"/>
+        </w:rPr>
+        <w:t>231</w:t>
+      </w:r>
+      <w:r>
+        <w:t xml:space="preserve"> data </w:t>
+      </w:r>
+      <w:r>
+        <w:rPr>
+          <w:lang w:val="en-US"/>
+        </w:rPr>
+        <w:t xml:space="preserve">digunakan pada metode RAG </w:t>
+      </w:r>
+      <w:r>
+        <w:rPr>
+          <w:lang w:val="en-US"/>
+        </w:rPr>
+        <w:t>dengan tujuan agar</w:t>
+      </w:r>
+      <w:r>
+        <w:rPr>
+          <w:lang w:val="en-US"/>
+        </w:rPr>
+        <w:t xml:space="preserve"> data tersebut dapat dikelola dengan lebih mudah.</w:t>
+      </w:r>
+      <w:r>
+        <w:rPr>
           <w:lang w:val="en-US"/>
         </w:rPr>
         <w:t xml:space="preserve"> </w:t>
       </w:r>
       <w:r>
         <w:rPr>
-          <w:lang w:val="en-US"/>
-        </w:rPr>
-        <w:t>Model</w:t>
-      </w:r>
-      <w:r>
-        <w:rPr>
-          <w:lang w:val="en-US"/>
-        </w:rPr>
-        <w:t xml:space="preserve">. </w:t>
-      </w:r>
-      <w:r>
-        <w:rPr>
-          <w:highlight w:val="cyan"/>
           <w:lang w:val="id-ID"/>
         </w:rPr>
-        <w:t>D</w:t>
-      </w:r>
-      <w:r>
-        <w:rPr>
-          <w:highlight w:val="cyan"/>
-          <w:lang w:val="en-US"/>
-        </w:rPr>
-        <w:t>ata</w:t>
-      </w:r>
-      <w:r>
-        <w:rPr>
-          <w:lang w:val="en-US"/>
-        </w:rPr>
-        <w:t xml:space="preserve"> dengan format .pdf </w:t>
-      </w:r>
-      <w:r>
-        <w:t xml:space="preserve">sebanyak </w:t>
-      </w:r>
-      <w:r>
-        <w:rPr>
-          <w:lang w:val="id-ID"/>
-        </w:rPr>
-        <w:t>231</w:t>
-      </w:r>
-      <w:r>
-        <w:t xml:space="preserve"> data </w:t>
-      </w:r>
-      <w:r>
-        <w:rPr>
-          <w:lang w:val="en-US"/>
-        </w:rPr>
-        <w:t xml:space="preserve">digunakan pada metode RAG </w:t>
-      </w:r>
-      <w:r>
-        <w:rPr>
-          <w:lang w:val="en-US"/>
-        </w:rPr>
-        <w:t>dengan tujuan agar</w:t>
-      </w:r>
-      <w:r>
-        <w:rPr>
-          <w:lang w:val="en-US"/>
-        </w:rPr>
-        <w:t xml:space="preserve"> data tersebut dapat dikelola dengan lebih mudah.</w:t>
-      </w:r>
-      <w:r>
-        <w:rPr>
-          <w:lang w:val="en-US"/>
-        </w:rPr>
-        <w:t xml:space="preserve"> </w:t>
-      </w:r>
-      <w:r>
-        <w:rPr>
-          <w:highlight w:val="cyan"/>
-          <w:lang w:val="id-ID"/>
-        </w:rPr>
-        <w:t>Terdapat</w:t>
-      </w:r>
-      <w:r>
-        <w:rPr>
-          <w:lang w:val="id-ID"/>
-        </w:rPr>
-        <w:t xml:space="preserve"> </w:t>
-      </w:r>
-      <w:r>
-        <w:rPr>
-          <w:lang w:val="en-US"/>
-        </w:rPr>
-        <w:t xml:space="preserve">20 </w:t>
-      </w:r>
-      <w:r>
-        <w:rPr>
-          <w:lang w:val="en-US"/>
-        </w:rPr>
-        <w:t>sampel dataset</w:t>
-      </w:r>
-      <w:r>
-        <w:rPr>
-          <w:lang w:val="en-US"/>
-        </w:rPr>
-        <w:t xml:space="preserve"> </w:t>
-      </w:r>
-      <w:r>
-        <w:rPr>
-          <w:lang w:val="en-US"/>
-        </w:rPr>
-        <w:t xml:space="preserve">Q&amp;A yang </w:t>
+        <w:t xml:space="preserve">Terdapat </w:t>
+      </w:r>
+      <w:r>
+        <w:rPr>
+          <w:lang w:val="en-US"/>
+        </w:rPr>
+        <w:t xml:space="preserve">20 sampel dataset </w:t>
+      </w:r>
+      <w:r>
+        <w:rPr>
+          <w:lang w:val="en-US"/>
+        </w:rPr>
+        <w:t>Q</w:t>
+      </w:r>
+      <w:r>
+        <w:rPr>
+          <w:lang w:val="en-US"/>
+        </w:rPr>
+        <w:t xml:space="preserve">&amp;A yang </w:t>
       </w:r>
       <w:r>
         <w:rPr>
@@ -28125,7 +28191,7 @@
           </mc:Choice>
           <mc:Fallback>
             <w:pict>
-              <v:shapetype w14:anchorId="6F93221A" id="_x0000_t32" coordsize="21600,21600" o:spt="32" o:oned="t" path="m,l21600,21600e" filled="f">
+              <v:shapetype w14:anchorId="34722312" id="_x0000_t32" coordsize="21600,21600" o:spt="32" o:oned="t" path="m,l21600,21600e" filled="f">
                 <v:path arrowok="t" fillok="f" o:connecttype="none"/>
                 <o:lock v:ext="edit" shapetype="t"/>
               </v:shapetype>
@@ -28201,7 +28267,7 @@
           </mc:Choice>
           <mc:Fallback>
             <w:pict>
-              <v:shape w14:anchorId="1EE2FA64" id="Straight Arrow Connector 2" o:spid="_x0000_s1026" type="#_x0000_t32" style="position:absolute;margin-left:62.9pt;margin-top:33.7pt;width:33.55pt;height:0;z-index:251653120;visibility:visible;mso-wrap-style:square;mso-width-percent:0;mso-height-percent:0;mso-wrap-distance-left:9pt;mso-wrap-distance-top:0;mso-wrap-distance-right:9pt;mso-wrap-distance-bottom:0;mso-position-horizontal:absolute;mso-position-horizontal-relative:text;mso-position-vertical:absolute;mso-position-vertical-relative:text;mso-width-percent:0;mso-height-percent:0;mso-width-relative:margin;mso-height-relative:margin" o:gfxdata="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" strokecolor="black [3040]" strokeweight="1.5pt">
+              <v:shape w14:anchorId="2108BB10" id="Straight Arrow Connector 2" o:spid="_x0000_s1026" type="#_x0000_t32" style="position:absolute;margin-left:62.9pt;margin-top:33.7pt;width:33.55pt;height:0;z-index:251653120;visibility:visible;mso-wrap-style:square;mso-width-percent:0;mso-height-percent:0;mso-wrap-distance-left:9pt;mso-wrap-distance-top:0;mso-wrap-distance-right:9pt;mso-wrap-distance-bottom:0;mso-position-horizontal:absolute;mso-position-horizontal-relative:text;mso-position-vertical:absolute;mso-position-vertical-relative:text;mso-width-percent:0;mso-height-percent:0;mso-width-relative:margin;mso-height-relative:margin" o:gfxdata="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" strokecolor="black [3040]" strokeweight="1.5pt">
                 <v:stroke endarrow="block"/>
               </v:shape>
             </w:pict>
@@ -28390,7 +28456,7 @@
           </mc:Choice>
           <mc:Fallback>
             <w:pict>
-              <v:shape w14:anchorId="3D3AC0BE" id="Straight Arrow Connector 2" o:spid="_x0000_s1026" type="#_x0000_t32" style="position:absolute;margin-left:292.95pt;margin-top:7.85pt;width:33.65pt;height:0;z-index:251665408;visibility:visible;mso-wrap-style:square;mso-width-percent:0;mso-height-percent:0;mso-wrap-distance-left:9pt;mso-wrap-distance-top:0;mso-wrap-distance-right:9pt;mso-wrap-distance-bottom:0;mso-position-horizontal:absolute;mso-position-horizontal-relative:text;mso-position-vertical:absolute;mso-position-vertical-relative:text;mso-width-percent:0;mso-height-percent:0;mso-width-relative:margin;mso-height-relative:margin" o:gfxdata="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" strokecolor="black [3040]" strokeweight="1.5pt">
+              <v:shape w14:anchorId="3438F18C" id="Straight Arrow Connector 2" o:spid="_x0000_s1026" type="#_x0000_t32" style="position:absolute;margin-left:292.95pt;margin-top:7.85pt;width:33.65pt;height:0;z-index:251665408;visibility:visible;mso-wrap-style:square;mso-width-percent:0;mso-height-percent:0;mso-wrap-distance-left:9pt;mso-wrap-distance-top:0;mso-wrap-distance-right:9pt;mso-wrap-distance-bottom:0;mso-position-horizontal:absolute;mso-position-horizontal-relative:text;mso-position-vertical:absolute;mso-position-vertical-relative:text;mso-width-percent:0;mso-height-percent:0;mso-width-relative:margin;mso-height-relative:margin" o:gfxdata="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" strokecolor="black [3040]" strokeweight="1.5pt">
                 <v:stroke endarrow="block"/>
               </v:shape>
             </w:pict>
@@ -32675,7 +32741,7 @@
               <w:spacing w:line="360" w:lineRule="auto"/>
             </w:pPr>
             <w:r>
-              <w:t xml:space="preserve"> Bagaimana cara</w:t>
+              <w:t>Bagaimana cara</w:t>
             </w:r>
             <w:r>
               <w:rPr>
@@ -32706,11 +32772,14 @@
               <w:spacing w:line="360" w:lineRule="auto"/>
             </w:pPr>
             <w:r>
-              <w:t>Untuk sertifikat akreditasi silakan download disini ya https://lpm.usk.a</w:t>
+              <w:t>Untuk sertifikat akreditasi silakan download disini ya https://lpm.usk.</w:t>
+            </w:r>
+            <w:r>
+              <w:t xml:space="preserve"> </w:t>
             </w:r>
             <w:r>
               <w:lastRenderedPageBreak/>
-              <w:t>c.id/, untuk sertifikat akreditasi y</w:t>
+              <w:t>ac.id/, untuk sertifikat akreditasi y</w:t>
             </w:r>
             <w:r>
               <w:rPr>
@@ -32870,7 +32939,34 @@
               <w:spacing w:line="360" w:lineRule="auto"/>
             </w:pPr>
             <w:r>
-              <w:t>Bagaimana cara membayar ukt untuk jalur smmptn barat, dan ukt nya apakah di bayar sekalian dengan IPI nya?</w:t>
+              <w:t xml:space="preserve">Bagaimana cara membayar </w:t>
+            </w:r>
+            <w:r>
+              <w:rPr>
+                <w:lang w:val="id-ID"/>
+              </w:rPr>
+              <w:t>UKT</w:t>
+            </w:r>
+            <w:r>
+              <w:t xml:space="preserve"> untuk jalur </w:t>
+            </w:r>
+            <w:r>
+              <w:rPr>
+                <w:lang w:val="id-ID"/>
+              </w:rPr>
+              <w:t>SMMPTN</w:t>
+            </w:r>
+            <w:r>
+              <w:t xml:space="preserve"> barat, dan </w:t>
+            </w:r>
+            <w:r>
+              <w:rPr>
+                <w:lang w:val="id-ID"/>
+              </w:rPr>
+              <w:t>UKT</w:t>
+            </w:r>
+            <w:r>
+              <w:t xml:space="preserve"> nya apakah di bayar sekalian dengan IPI nya?</w:t>
             </w:r>
           </w:p>
         </w:tc>
@@ -33042,13 +33138,16 @@
               <w:spacing w:line="360" w:lineRule="auto"/>
             </w:pPr>
             <w:r>
-              <w:t xml:space="preserve">KTM dapat dicetak di laman </w:t>
-            </w:r>
-            <w:r>
-              <w:rPr>
-                <w:highlight w:val="yellow"/>
-              </w:rPr>
-              <w:t>berkas-akademik.usk.ac.id</w:t>
+              <w:t xml:space="preserve">KTM dapat dicetak di </w:t>
+            </w:r>
+            <w:r>
+              <w:t>laman berkas-akademik.usk.</w:t>
+            </w:r>
+            <w:r>
+              <w:t xml:space="preserve"> </w:t>
+            </w:r>
+            <w:r>
+              <w:t>ac.id</w:t>
             </w:r>
           </w:p>
         </w:tc>
@@ -33376,7 +33475,25 @@
               <w:spacing w:line="360" w:lineRule="auto"/>
             </w:pPr>
             <w:r>
-              <w:t>Terkait masalah Surat keterangan Aktif Kuliah silahkan mengurus ke bagian Registrasi Akademik</w:t>
+              <w:t xml:space="preserve">Terkait masalah Surat </w:t>
+            </w:r>
+            <w:r>
+              <w:t>K</w:t>
+            </w:r>
+            <w:r>
+              <w:t xml:space="preserve">eterangan Aktif Kuliah silahkan mengurus ke bagian </w:t>
+            </w:r>
+            <w:r>
+              <w:t>r</w:t>
+            </w:r>
+            <w:r>
+              <w:t xml:space="preserve">egistrasi </w:t>
+            </w:r>
+            <w:r>
+              <w:t>a</w:t>
+            </w:r>
+            <w:r>
+              <w:t>kademik</w:t>
             </w:r>
           </w:p>
         </w:tc>
@@ -33389,7 +33506,25 @@
               <w:spacing w:line="360" w:lineRule="auto"/>
             </w:pPr>
             <w:r>
-              <w:t>Terkait masalah Surat keterangan Aktif Kuliah silahkan mengurus ke bagian Registrasi Akademik</w:t>
+              <w:t xml:space="preserve">Terkait masalah Surat </w:t>
+            </w:r>
+            <w:r>
+              <w:t>K</w:t>
+            </w:r>
+            <w:r>
+              <w:t xml:space="preserve">eterangan Aktif Kuliah silahkan mengurus ke bagian </w:t>
+            </w:r>
+            <w:r>
+              <w:t>r</w:t>
+            </w:r>
+            <w:r>
+              <w:t xml:space="preserve">egistrasi </w:t>
+            </w:r>
+            <w:r>
+              <w:t>a</w:t>
+            </w:r>
+            <w:r>
+              <w:t>kademik</w:t>
             </w:r>
           </w:p>
         </w:tc>
@@ -33913,108 +34048,67 @@
         </w:rPr>
       </w:pPr>
       <w:r>
-        <w:rPr>
-          <w:highlight w:val="cyan"/>
-        </w:rPr>
         <w:t xml:space="preserve">Tabel </w:t>
       </w:r>
       <w:r>
-        <w:rPr>
-          <w:highlight w:val="cyan"/>
-        </w:rPr>
         <w:fldChar w:fldCharType="begin"/>
       </w:r>
       <w:r>
-        <w:rPr>
-          <w:highlight w:val="cyan"/>
-        </w:rPr>
         <w:instrText xml:space="preserve"> STYLEREF 1 \s </w:instrText>
       </w:r>
       <w:r>
-        <w:rPr>
-          <w:highlight w:val="cyan"/>
-        </w:rPr>
         <w:fldChar w:fldCharType="separate"/>
       </w:r>
       <w:r>
         <w:rPr>
           <w:noProof/>
-          <w:highlight w:val="cyan"/>
         </w:rPr>
         <w:t>4</w:t>
       </w:r>
       <w:r>
-        <w:rPr>
-          <w:highlight w:val="cyan"/>
-        </w:rPr>
         <w:fldChar w:fldCharType="end"/>
       </w:r>
       <w:r>
-        <w:rPr>
-          <w:highlight w:val="cyan"/>
-        </w:rPr>
         <w:t>.</w:t>
       </w:r>
       <w:r>
-        <w:rPr>
-          <w:highlight w:val="cyan"/>
-        </w:rPr>
         <w:fldChar w:fldCharType="begin"/>
       </w:r>
       <w:r>
-        <w:rPr>
-          <w:highlight w:val="cyan"/>
-        </w:rPr>
         <w:instrText xml:space="preserve"> SEQ Tabel \* ARABIC \s 1 </w:instrText>
       </w:r>
       <w:r>
-        <w:rPr>
-          <w:highlight w:val="cyan"/>
-        </w:rPr>
         <w:fldChar w:fldCharType="separate"/>
       </w:r>
       <w:r>
         <w:rPr>
           <w:noProof/>
-          <w:highlight w:val="cyan"/>
         </w:rPr>
         <w:t>7</w:t>
       </w:r>
       <w:r>
-        <w:rPr>
-          <w:highlight w:val="cyan"/>
-        </w:rPr>
         <w:fldChar w:fldCharType="end"/>
       </w:r>
       <w:r>
         <w:rPr>
-          <w:highlight w:val="cyan"/>
           <w:lang w:val="en-US"/>
         </w:rPr>
         <w:t xml:space="preserve"> </w:t>
       </w:r>
       <w:r>
-        <w:rPr>
-          <w:highlight w:val="cyan"/>
-        </w:rPr>
         <w:t xml:space="preserve">Hasil </w:t>
       </w:r>
       <w:r>
         <w:rPr>
-          <w:highlight w:val="cyan"/>
           <w:lang w:val="en-US"/>
         </w:rPr>
         <w:t xml:space="preserve">jawaban </w:t>
       </w:r>
       <w:r>
-        <w:rPr>
-          <w:highlight w:val="cyan"/>
-        </w:rPr>
         <w:t xml:space="preserve">dengan </w:t>
       </w:r>
       <w:r>
         <w:rPr>
-          <w:highlight w:val="cyan"/>
           <w:lang w:val="en-US"/>
         </w:rPr>
         <w:t>Paraphrase pada pertanyaan</w:t>
@@ -34132,8 +34226,14 @@
             <w:pPr>
               <w:spacing w:line="360" w:lineRule="auto"/>
               <w:jc w:val="center"/>
+              <w:rPr>
+                <w:lang w:val="id-ID"/>
+              </w:rPr>
             </w:pPr>
             <w:r>
+              <w:rPr>
+                <w:lang w:val="id-ID"/>
+              </w:rPr>
               <w:t>1</w:t>
             </w:r>
           </w:p>
@@ -34147,11 +34247,29 @@
               <w:spacing w:line="360" w:lineRule="auto"/>
             </w:pPr>
             <w:r>
-              <w:t xml:space="preserve">Bagaimana cara membuat Surat </w:t>
+              <w:t>Bagaimana cara</w:t>
+            </w:r>
+            <w:r>
+              <w:rPr>
+                <w:lang w:val="id-ID"/>
+              </w:rPr>
+              <w:t xml:space="preserve"> </w:t>
+            </w:r>
+            <w:r>
+              <w:t xml:space="preserve">mendapatkan </w:t>
             </w:r>
             <w:r>
               <w:lastRenderedPageBreak/>
-              <w:t>Keterangan Aktif Kuliah?</w:t>
+              <w:t>sertifikat</w:t>
+            </w:r>
+            <w:r>
+              <w:rPr>
+                <w:lang w:val="id-ID"/>
+              </w:rPr>
+              <w:t xml:space="preserve"> </w:t>
+            </w:r>
+            <w:r>
+              <w:t>akreditasi universitas?</w:t>
             </w:r>
           </w:p>
         </w:tc>
@@ -34165,14 +34283,11 @@
             </w:pPr>
             <w:r>
               <w:lastRenderedPageBreak/>
-              <w:t xml:space="preserve"> </w:t>
-            </w:r>
-            <w:r>
-              <w:t xml:space="preserve">Apa langkah-langkah untuk membuat Surat </w:t>
+              <w:t xml:space="preserve">Apa langkah-langkah untuk memperoleh </w:t>
             </w:r>
             <w:r>
               <w:lastRenderedPageBreak/>
-              <w:t>Keterangan Aktif Kuliah?</w:t>
+              <w:t>sertifikat akreditasi universitas?</w:t>
             </w:r>
           </w:p>
         </w:tc>
@@ -34186,11 +34301,20 @@
             </w:pPr>
             <w:r>
               <w:lastRenderedPageBreak/>
-              <w:t xml:space="preserve">Terkait masalah Surat keterangan </w:t>
+              <w:t xml:space="preserve">Untuk sertifikat akreditasi silakan </w:t>
             </w:r>
             <w:r>
               <w:lastRenderedPageBreak/>
-              <w:t>Aktif Kuliah silahkan mengurus ke bagian Registrasi Akademik</w:t>
+              <w:t>download disini ya https://lpm.usk.ac.id/, untuk sertifikat akreditasi y</w:t>
+            </w:r>
+            <w:r>
+              <w:rPr>
+                <w:lang w:val="id-ID"/>
+              </w:rPr>
+              <w:t>an</w:t>
+            </w:r>
+            <w:r>
+              <w:t>g terbaru tidak perlu dilegalisir karena sudah ada QR Code</w:t>
             </w:r>
           </w:p>
         </w:tc>
@@ -34203,12 +34327,413 @@
               <w:spacing w:line="360" w:lineRule="auto"/>
             </w:pPr>
             <w:r>
+              <w:rPr>
+                <w:rStyle w:val="md"/>
+              </w:rPr>
               <w:lastRenderedPageBreak/>
-              <w:t xml:space="preserve">Untuk membuat Surat </w:t>
-            </w:r>
-            <w:r>
+              <w:t xml:space="preserve">Untuk memperoleh </w:t>
+            </w:r>
+            <w:r>
+              <w:rPr>
+                <w:rStyle w:val="md"/>
+              </w:rPr>
               <w:lastRenderedPageBreak/>
-              <w:t>Keterangan Aktif Kuliah silahkan mengurus ke bagian Registrasi Akademik.</w:t>
+              <w:t xml:space="preserve">sertifikat akreditasi, silakan download disini </w:t>
+            </w:r>
+            <w:hyperlink r:id="rId30" w:tgtFrame="_blank" w:history="1">
+              <w:r>
+                <w:rPr>
+                  <w:rStyle w:val="Hyperlink"/>
+                </w:rPr>
+                <w:t>https://ban-pt.org/</w:t>
+              </w:r>
+            </w:hyperlink>
+            <w:r>
+              <w:rPr>
+                <w:rStyle w:val="md"/>
+              </w:rPr>
+              <w:t>, di bagian bawah halaman terdapat tombol download sertifikat.</w:t>
+            </w:r>
+          </w:p>
+        </w:tc>
+      </w:tr>
+      <w:tr>
+        <w:tc>
+          <w:tcPr>
+            <w:tcW w:w="530" w:type="dxa"/>
+          </w:tcPr>
+          <w:p>
+            <w:pPr>
+              <w:spacing w:line="360" w:lineRule="auto"/>
+              <w:jc w:val="center"/>
+              <w:rPr>
+                <w:lang w:val="id-ID"/>
+              </w:rPr>
+            </w:pPr>
+            <w:r>
+              <w:rPr>
+                <w:lang w:val="id-ID"/>
+              </w:rPr>
+              <w:lastRenderedPageBreak/>
+              <w:t>2</w:t>
+            </w:r>
+          </w:p>
+        </w:tc>
+        <w:tc>
+          <w:tcPr>
+            <w:tcW w:w="1846" w:type="dxa"/>
+          </w:tcPr>
+          <w:p>
+            <w:pPr>
+              <w:spacing w:line="360" w:lineRule="auto"/>
+            </w:pPr>
+            <w:r>
+              <w:t xml:space="preserve">Bagaimana cara membayar </w:t>
+            </w:r>
+            <w:r>
+              <w:rPr>
+                <w:lang w:val="id-ID"/>
+              </w:rPr>
+              <w:t>UKT</w:t>
+            </w:r>
+            <w:r>
+              <w:t xml:space="preserve"> untuk jalur smmptn barat, dan </w:t>
+            </w:r>
+            <w:r>
+              <w:rPr>
+                <w:lang w:val="id-ID"/>
+              </w:rPr>
+              <w:t>UKT</w:t>
+            </w:r>
+            <w:r>
+              <w:t xml:space="preserve"> nya apakah di bayar sekalian dengan IPI nya?</w:t>
+            </w:r>
+          </w:p>
+        </w:tc>
+        <w:tc>
+          <w:tcPr>
+            <w:tcW w:w="2552" w:type="dxa"/>
+          </w:tcPr>
+          <w:p>
+            <w:pPr>
+              <w:spacing w:line="360" w:lineRule="auto"/>
+            </w:pPr>
+            <w:r>
+              <w:t>Bagaimana proses pembayaran UKT untuk jalur SMMPTN Barat, dan apakah UKT dibayar sekaligus dengan IPI-nya?</w:t>
+            </w:r>
+          </w:p>
+        </w:tc>
+        <w:tc>
+          <w:tcPr>
+            <w:tcW w:w="2302" w:type="dxa"/>
+          </w:tcPr>
+          <w:p>
+            <w:pPr>
+              <w:spacing w:line="360" w:lineRule="auto"/>
+            </w:pPr>
+            <w:r>
+              <w:t xml:space="preserve">Silahkan langsung bayar ke </w:t>
+            </w:r>
+            <w:r>
+              <w:t>b</w:t>
+            </w:r>
+            <w:r>
+              <w:t>ank, dan masalah IPI tidak boleh di cicil kecuali hanya fakultas kedokteran saja</w:t>
+            </w:r>
+          </w:p>
+        </w:tc>
+        <w:tc>
+          <w:tcPr>
+            <w:tcW w:w="1843" w:type="dxa"/>
+          </w:tcPr>
+          <w:p>
+            <w:pPr>
+              <w:spacing w:line="360" w:lineRule="auto"/>
+            </w:pPr>
+            <w:r>
+              <w:rPr>
+                <w:rStyle w:val="md"/>
+              </w:rPr>
+              <w:t xml:space="preserve">Untuk pembayaran UKT, silakan membayar ke Bank Syariah Indonesia cabang Kota Banda Aceh. Nama Rekening: USK, Nomor Rekening: 9144620111-81-X, Nama Pihak Yang Dikreditkan: Universitas Syiah Kuala. Untuk pembayaran IPI sendiri tidak </w:t>
+            </w:r>
+            <w:r>
+              <w:rPr>
+                <w:rStyle w:val="md"/>
+              </w:rPr>
+              <w:lastRenderedPageBreak/>
+              <w:t>boleh di cicil kecuali hanya sekali saja pada saat pendaftaran pertama kali.</w:t>
+            </w:r>
+          </w:p>
+        </w:tc>
+      </w:tr>
+      <w:tr>
+        <w:tc>
+          <w:tcPr>
+            <w:tcW w:w="530" w:type="dxa"/>
+          </w:tcPr>
+          <w:p>
+            <w:pPr>
+              <w:spacing w:line="360" w:lineRule="auto"/>
+              <w:jc w:val="center"/>
+              <w:rPr>
+                <w:lang w:val="id-ID"/>
+              </w:rPr>
+            </w:pPr>
+            <w:r>
+              <w:rPr>
+                <w:lang w:val="id-ID"/>
+              </w:rPr>
+              <w:lastRenderedPageBreak/>
+              <w:t>3</w:t>
+            </w:r>
+          </w:p>
+        </w:tc>
+        <w:tc>
+          <w:tcPr>
+            <w:tcW w:w="1846" w:type="dxa"/>
+          </w:tcPr>
+          <w:p>
+            <w:pPr>
+              <w:spacing w:line="360" w:lineRule="auto"/>
+            </w:pPr>
+            <w:r>
+              <w:t>Bagaimana cara Cetak KTM?</w:t>
+            </w:r>
+          </w:p>
+        </w:tc>
+        <w:tc>
+          <w:tcPr>
+            <w:tcW w:w="2552" w:type="dxa"/>
+          </w:tcPr>
+          <w:p>
+            <w:pPr>
+              <w:spacing w:line="360" w:lineRule="auto"/>
+            </w:pPr>
+            <w:r>
+              <w:t>Bagaimana cara mencetak KTM?</w:t>
+            </w:r>
+          </w:p>
+        </w:tc>
+        <w:tc>
+          <w:tcPr>
+            <w:tcW w:w="2302" w:type="dxa"/>
+          </w:tcPr>
+          <w:p>
+            <w:pPr>
+              <w:spacing w:line="360" w:lineRule="auto"/>
+            </w:pPr>
+            <w:r>
+              <w:t>KTM dapat dicetak di laman berkas-akademik.usk.ac.id</w:t>
+            </w:r>
+          </w:p>
+        </w:tc>
+        <w:tc>
+          <w:tcPr>
+            <w:tcW w:w="1843" w:type="dxa"/>
+          </w:tcPr>
+          <w:p>
+            <w:pPr>
+              <w:spacing w:line="360" w:lineRule="auto"/>
+            </w:pPr>
+            <w:r>
+              <w:rPr>
+                <w:rStyle w:val="md"/>
+              </w:rPr>
+              <w:t>Untuk mencetak KTM, Anda dapat membayar sebesar Rp 18.000,- (delapan belas ribu rupiah) per lembar.</w:t>
+            </w:r>
+          </w:p>
+        </w:tc>
+      </w:tr>
+      <w:tr>
+        <w:tc>
+          <w:tcPr>
+            <w:tcW w:w="530" w:type="dxa"/>
+          </w:tcPr>
+          <w:p>
+            <w:pPr>
+              <w:spacing w:line="360" w:lineRule="auto"/>
+              <w:jc w:val="center"/>
+              <w:rPr>
+                <w:lang w:val="id-ID"/>
+              </w:rPr>
+            </w:pPr>
+            <w:r>
+              <w:rPr>
+                <w:lang w:val="id-ID"/>
+              </w:rPr>
+              <w:t>4</w:t>
+            </w:r>
+          </w:p>
+        </w:tc>
+        <w:tc>
+          <w:tcPr>
+            <w:tcW w:w="1846" w:type="dxa"/>
+          </w:tcPr>
+          <w:p>
+            <w:pPr>
+              <w:spacing w:line="360" w:lineRule="auto"/>
+            </w:pPr>
+            <w:r>
+              <w:t>Kapan jadwal sanggahan ukt bagi mahasiswa</w:t>
+            </w:r>
+            <w:r>
+              <w:t>?</w:t>
+            </w:r>
+          </w:p>
+        </w:tc>
+        <w:tc>
+          <w:tcPr>
+            <w:tcW w:w="2552" w:type="dxa"/>
+          </w:tcPr>
+          <w:p>
+            <w:pPr>
+              <w:spacing w:line="360" w:lineRule="auto"/>
+            </w:pPr>
+            <w:r>
+              <w:t>Kapan jadwal pengajuan sanggahan UKT bagi mahasiswa?</w:t>
+            </w:r>
+          </w:p>
+        </w:tc>
+        <w:tc>
+          <w:tcPr>
+            <w:tcW w:w="2302" w:type="dxa"/>
+          </w:tcPr>
+          <w:p>
+            <w:pPr>
+              <w:spacing w:line="360" w:lineRule="auto"/>
+            </w:pPr>
+            <w:r>
+              <w:t>Untuk data UKT y</w:t>
+            </w:r>
+            <w:r>
+              <w:rPr>
+                <w:lang w:val="id-ID"/>
+              </w:rPr>
+              <w:t>an</w:t>
+            </w:r>
+            <w:r>
+              <w:t>g sudah dibuat tidak bisa diubah kembali dan data UKT itu tidak menjadi masalah y</w:t>
+            </w:r>
+            <w:r>
+              <w:rPr>
+                <w:lang w:val="id-ID"/>
+              </w:rPr>
+              <w:t>an</w:t>
+            </w:r>
+            <w:r>
+              <w:t>g penting data KRS benar semua dan mengenai banding ukt nanti akan dibuka oleh bagian keuangan, silakan pantau infonya di web usk.ac.id</w:t>
+            </w:r>
+          </w:p>
+        </w:tc>
+        <w:tc>
+          <w:tcPr>
+            <w:tcW w:w="1843" w:type="dxa"/>
+          </w:tcPr>
+          <w:p>
+            <w:pPr>
+              <w:spacing w:line="360" w:lineRule="auto"/>
+            </w:pPr>
+            <w:r>
+              <w:rPr>
+                <w:rStyle w:val="md"/>
+              </w:rPr>
+              <w:t>Untuk pengisian UKT dapat menunggu sampai Status Buta Warna berubah warna Hijau.</w:t>
+            </w:r>
+          </w:p>
+        </w:tc>
+      </w:tr>
+      <w:tr>
+        <w:tc>
+          <w:tcPr>
+            <w:tcW w:w="530" w:type="dxa"/>
+          </w:tcPr>
+          <w:p>
+            <w:pPr>
+              <w:spacing w:line="360" w:lineRule="auto"/>
+              <w:jc w:val="center"/>
+              <w:rPr>
+                <w:lang w:val="id-ID"/>
+              </w:rPr>
+            </w:pPr>
+            <w:r>
+              <w:rPr>
+                <w:lang w:val="id-ID"/>
+              </w:rPr>
+              <w:t>5</w:t>
+            </w:r>
+          </w:p>
+        </w:tc>
+        <w:tc>
+          <w:tcPr>
+            <w:tcW w:w="1846" w:type="dxa"/>
+          </w:tcPr>
+          <w:p>
+            <w:pPr>
+              <w:spacing w:line="360" w:lineRule="auto"/>
+            </w:pPr>
+            <w:r>
+              <w:t xml:space="preserve">Bagaimana cara membuat Surat Keterangan </w:t>
+            </w:r>
+            <w:r>
+              <w:lastRenderedPageBreak/>
+              <w:t>Aktif Kuliah?</w:t>
+            </w:r>
+          </w:p>
+        </w:tc>
+        <w:tc>
+          <w:tcPr>
+            <w:tcW w:w="2552" w:type="dxa"/>
+          </w:tcPr>
+          <w:p>
+            <w:pPr>
+              <w:spacing w:line="360" w:lineRule="auto"/>
+            </w:pPr>
+            <w:r>
+              <w:lastRenderedPageBreak/>
+              <w:t xml:space="preserve"> </w:t>
+            </w:r>
+            <w:r>
+              <w:t xml:space="preserve">Apa langkah-langkah untuk membuat Surat Keterangan Aktif </w:t>
+            </w:r>
+            <w:r>
+              <w:lastRenderedPageBreak/>
+              <w:t>Kuliah?</w:t>
+            </w:r>
+          </w:p>
+        </w:tc>
+        <w:tc>
+          <w:tcPr>
+            <w:tcW w:w="2302" w:type="dxa"/>
+          </w:tcPr>
+          <w:p>
+            <w:pPr>
+              <w:spacing w:line="360" w:lineRule="auto"/>
+            </w:pPr>
+            <w:r>
+              <w:lastRenderedPageBreak/>
+              <w:t xml:space="preserve">Terkait masalah Surat keterangan Aktif Kuliah silahkan </w:t>
+            </w:r>
+            <w:r>
+              <w:lastRenderedPageBreak/>
+              <w:t>mengurus ke bagian Registrasi Akademik</w:t>
+            </w:r>
+          </w:p>
+        </w:tc>
+        <w:tc>
+          <w:tcPr>
+            <w:tcW w:w="1843" w:type="dxa"/>
+          </w:tcPr>
+          <w:p>
+            <w:pPr>
+              <w:spacing w:line="360" w:lineRule="auto"/>
+            </w:pPr>
+            <w:r>
+              <w:lastRenderedPageBreak/>
+              <w:t xml:space="preserve">Untuk membuat Surat Keterangan </w:t>
+            </w:r>
+            <w:r>
+              <w:lastRenderedPageBreak/>
+              <w:t>Aktif Kuliah silahkan mengurus ke bagian Registrasi Akademik.</w:t>
             </w:r>
           </w:p>
         </w:tc>
@@ -34384,10 +34909,10 @@
       </w:tblPr>
       <w:tblGrid>
         <w:gridCol w:w="530"/>
-        <w:gridCol w:w="2980"/>
-        <w:gridCol w:w="2127"/>
-        <w:gridCol w:w="1471"/>
-        <w:gridCol w:w="1931"/>
+        <w:gridCol w:w="2697"/>
+        <w:gridCol w:w="1984"/>
+        <w:gridCol w:w="1843"/>
+        <w:gridCol w:w="1985"/>
       </w:tblGrid>
       <w:tr>
         <w:tc>
@@ -34407,7 +34932,7 @@
         </w:tc>
         <w:tc>
           <w:tcPr>
-            <w:tcW w:w="2980" w:type="dxa"/>
+            <w:tcW w:w="2697" w:type="dxa"/>
             <w:vAlign w:val="center"/>
           </w:tcPr>
           <w:p>
@@ -34422,7 +34947,7 @@
         </w:tc>
         <w:tc>
           <w:tcPr>
-            <w:tcW w:w="2127" w:type="dxa"/>
+            <w:tcW w:w="1984" w:type="dxa"/>
             <w:vAlign w:val="center"/>
           </w:tcPr>
           <w:p>
@@ -34437,7 +34962,7 @@
         </w:tc>
         <w:tc>
           <w:tcPr>
-            <w:tcW w:w="1471" w:type="dxa"/>
+            <w:tcW w:w="1843" w:type="dxa"/>
             <w:vAlign w:val="center"/>
           </w:tcPr>
           <w:p>
@@ -34452,7 +34977,7 @@
         </w:tc>
         <w:tc>
           <w:tcPr>
-            <w:tcW w:w="1931" w:type="dxa"/>
+            <w:tcW w:w="1985" w:type="dxa"/>
             <w:vAlign w:val="center"/>
           </w:tcPr>
           <w:p>
@@ -34483,7 +35008,7 @@
         </w:tc>
         <w:tc>
           <w:tcPr>
-            <w:tcW w:w="2980" w:type="dxa"/>
+            <w:tcW w:w="2697" w:type="dxa"/>
           </w:tcPr>
           <w:p>
             <w:pPr>
@@ -34496,7 +35021,7 @@
         </w:tc>
         <w:tc>
           <w:tcPr>
-            <w:tcW w:w="2127" w:type="dxa"/>
+            <w:tcW w:w="1984" w:type="dxa"/>
           </w:tcPr>
           <w:p>
             <w:pPr>
@@ -34506,48 +35031,41 @@
               <w:t xml:space="preserve">Mahasiswa yang ingin membuat surat rekomendasi kampus untuk </w:t>
             </w:r>
             <w:r>
-              <w:rPr>
-                <w:highlight w:val="yellow"/>
-              </w:rPr>
-              <w:t>Beasiswa</w:t>
-            </w:r>
-            <w:r>
-              <w:t xml:space="preserve"> Pengajuannya dapat dilakukan di bagian </w:t>
-            </w:r>
-            <w:r>
-              <w:rPr>
-                <w:highlight w:val="yellow"/>
-              </w:rPr>
-              <w:t>Kemahasiswaan</w:t>
-            </w:r>
-            <w:r>
-              <w:t>.</w:t>
+              <w:t>b</w:t>
+            </w:r>
+            <w:r>
+              <w:t xml:space="preserve">easiswa Pengajuannya dapat dilakukan di bagian </w:t>
+            </w:r>
+            <w:r>
+              <w:t>k</w:t>
+            </w:r>
+            <w:r>
+              <w:t>emahasiswaan.</w:t>
             </w:r>
           </w:p>
         </w:tc>
         <w:tc>
           <w:tcPr>
-            <w:tcW w:w="1471" w:type="dxa"/>
+            <w:tcW w:w="1843" w:type="dxa"/>
           </w:tcPr>
           <w:p>
             <w:pPr>
               <w:spacing w:line="360" w:lineRule="auto"/>
-              <w:jc w:val="both"/>
             </w:pPr>
             <w:r>
               <w:t xml:space="preserve">Surat rekomendasi dapat dilakukan di bagian </w:t>
             </w:r>
             <w:r>
-              <w:rPr>
-                <w:highlight w:val="yellow"/>
-              </w:rPr>
-              <w:t>Kemahasiswaan.</w:t>
+              <w:t>k</w:t>
+            </w:r>
+            <w:r>
+              <w:t>emahasiswaan.</w:t>
             </w:r>
           </w:p>
         </w:tc>
         <w:tc>
           <w:tcPr>
-            <w:tcW w:w="1931" w:type="dxa"/>
+            <w:tcW w:w="1985" w:type="dxa"/>
           </w:tcPr>
           <w:p>
             <w:pPr>
@@ -34624,7 +35142,7 @@
         </w:tc>
         <w:tc>
           <w:tcPr>
-            <w:tcW w:w="2980" w:type="dxa"/>
+            <w:tcW w:w="2697" w:type="dxa"/>
           </w:tcPr>
           <w:p>
             <w:pPr>
@@ -34637,18 +35155,36 @@
         </w:tc>
         <w:tc>
           <w:tcPr>
-            <w:tcW w:w="2127" w:type="dxa"/>
+            <w:tcW w:w="1984" w:type="dxa"/>
           </w:tcPr>
           <w:p>
             <w:pPr>
               <w:spacing w:line="360" w:lineRule="auto"/>
             </w:pPr>
             <w:r>
-              <w:t>Tata cara mendaftar di usk Silahkan Klik link Berikut : https://pmb.usk.ac.id/berita/penerimaan-mahasiswa-baru-usk-t-a-2023-2024-melalui-seleksi-talenta-usk-</w:t>
+              <w:t xml:space="preserve">Tata cara mendaftar di usk </w:t>
+            </w:r>
+            <w:r>
+              <w:t>s</w:t>
+            </w:r>
+            <w:r>
+              <w:t xml:space="preserve">ilahkan Klik link </w:t>
+            </w:r>
+            <w:r>
+              <w:t>b</w:t>
+            </w:r>
+            <w:r>
+              <w:t>erikut : https://pmb.usk.ac.id/berita/</w:t>
+            </w:r>
+            <w:r>
+              <w:t xml:space="preserve"> </w:t>
+            </w:r>
+            <w:r>
+              <w:t>penerimaan-mahasiswa-baru-usk-t-a-2023-2024-melalui-seleksi-talenta-</w:t>
             </w:r>
             <w:r>
               <w:lastRenderedPageBreak/>
-              <w:t>berprestasi</w:t>
+              <w:t>usk-berprestasi</w:t>
             </w:r>
             <w:r>
               <w:t>.</w:t>
@@ -34657,35 +35193,7 @@
         </w:tc>
         <w:tc>
           <w:tcPr>
-            <w:tcW w:w="1471" w:type="dxa"/>
-          </w:tcPr>
-          <w:p>
-            <w:pPr>
-              <w:spacing w:line="360" w:lineRule="auto"/>
-              <w:jc w:val="both"/>
-            </w:pPr>
-            <w:r>
-              <w:lastRenderedPageBreak/>
-              <w:t xml:space="preserve">Silahkan Klik link Berikut: </w:t>
-            </w:r>
-            <w:r>
-              <w:rPr>
-                <w:highlight w:val="yellow"/>
-              </w:rPr>
-              <w:t>https://pm b.usk.ac.id/berita/penerim aan-mahasiswa-baru-usk-t-a-2023-2024-</w:t>
-            </w:r>
-            <w:r>
-              <w:lastRenderedPageBreak/>
-              <w:t>melalui-seleksi -talenta-usk-berprestasi</w:t>
-            </w:r>
-            <w:r>
-              <w:t>.</w:t>
-            </w:r>
-          </w:p>
-        </w:tc>
-        <w:tc>
-          <w:tcPr>
-            <w:tcW w:w="1931" w:type="dxa"/>
+            <w:tcW w:w="1843" w:type="dxa"/>
           </w:tcPr>
           <w:p>
             <w:pPr>
@@ -34693,6 +35201,37 @@
             </w:pPr>
             <w:r>
               <w:lastRenderedPageBreak/>
+              <w:t xml:space="preserve">Silahkan </w:t>
+            </w:r>
+            <w:r>
+              <w:t>k</w:t>
+            </w:r>
+            <w:r>
+              <w:t xml:space="preserve">lik link </w:t>
+            </w:r>
+            <w:r>
+              <w:t>b</w:t>
+            </w:r>
+            <w:r>
+              <w:t>erikut: https://pmb.</w:t>
+            </w:r>
+            <w:r>
+              <w:t xml:space="preserve"> </w:t>
+            </w:r>
+            <w:r>
+              <w:t>usk.ac.id/berita/penerimaan-mahasiswa-baru-usk-t-a-2023-2024-melalui-seleksi -talenta-usk-berprestasi.</w:t>
+            </w:r>
+          </w:p>
+        </w:tc>
+        <w:tc>
+          <w:tcPr>
+            <w:tcW w:w="1985" w:type="dxa"/>
+          </w:tcPr>
+          <w:p>
+            <w:pPr>
+              <w:spacing w:line="360" w:lineRule="auto"/>
+            </w:pPr>
+            <w:r>
               <w:t>R</w:t>
             </w:r>
             <w:r>
@@ -34766,7 +35305,7 @@
         </w:tc>
         <w:tc>
           <w:tcPr>
-            <w:tcW w:w="2980" w:type="dxa"/>
+            <w:tcW w:w="2697" w:type="dxa"/>
           </w:tcPr>
           <w:p>
             <w:pPr>
@@ -34779,45 +35318,60 @@
         </w:tc>
         <w:tc>
           <w:tcPr>
-            <w:tcW w:w="2127" w:type="dxa"/>
+            <w:tcW w:w="1984" w:type="dxa"/>
           </w:tcPr>
           <w:p>
             <w:pPr>
               <w:spacing w:line="360" w:lineRule="auto"/>
             </w:pPr>
             <w:r>
-              <w:t>Kalender Akademik USK tahun 2024 Silahkan di download pada link Berikut : https://usk.ac.id/download/kalender-akademik-2023-2024/.</w:t>
+              <w:t xml:space="preserve">Kalender </w:t>
+            </w:r>
+            <w:r>
+              <w:t>a</w:t>
+            </w:r>
+            <w:r>
+              <w:t xml:space="preserve">kademik USK tahun 2024 </w:t>
+            </w:r>
+            <w:r>
+              <w:t>s</w:t>
+            </w:r>
+            <w:r>
+              <w:t>ilahkan di download pada link Berikut : https://usk.ac.id/download/kalender-akademik-2023-2024/.</w:t>
             </w:r>
           </w:p>
         </w:tc>
         <w:tc>
           <w:tcPr>
-            <w:tcW w:w="1471" w:type="dxa"/>
+            <w:tcW w:w="1843" w:type="dxa"/>
           </w:tcPr>
           <w:p>
             <w:pPr>
               <w:spacing w:line="360" w:lineRule="auto"/>
-              <w:jc w:val="both"/>
             </w:pPr>
             <w:r>
               <w:t xml:space="preserve">silahkan di unduh pada link berikut: </w:t>
             </w:r>
-            <w:hyperlink r:id="rId30" w:history="1">
+            <w:hyperlink r:id="rId31" w:history="1">
               <w:r>
                 <w:rPr>
                   <w:rStyle w:val="Hyperlink"/>
+                  <w:color w:val="000000" w:themeColor="text1"/>
                 </w:rPr>
                 <w:t>https://usk.ac.id/download/kalender-akadem ik-2023-2024/</w:t>
               </w:r>
             </w:hyperlink>
             <w:r>
+              <w:rPr>
+                <w:color w:val="000000" w:themeColor="text1"/>
+              </w:rPr>
               <w:t>.</w:t>
             </w:r>
           </w:p>
         </w:tc>
         <w:tc>
           <w:tcPr>
-            <w:tcW w:w="1931" w:type="dxa"/>
+            <w:tcW w:w="1985" w:type="dxa"/>
           </w:tcPr>
           <w:p>
             <w:pPr>
@@ -34897,7 +35451,7 @@
         </w:tc>
         <w:tc>
           <w:tcPr>
-            <w:tcW w:w="2980" w:type="dxa"/>
+            <w:tcW w:w="2697" w:type="dxa"/>
           </w:tcPr>
           <w:p>
             <w:pPr>
@@ -34910,28 +35464,39 @@
         </w:tc>
         <w:tc>
           <w:tcPr>
-            <w:tcW w:w="2127" w:type="dxa"/>
+            <w:tcW w:w="1984" w:type="dxa"/>
           </w:tcPr>
           <w:p>
             <w:pPr>
               <w:spacing w:line="360" w:lineRule="auto"/>
             </w:pPr>
             <w:r>
-              <w:t>Pengurusan Surat Keterangan Aktif Kuliah silahkan ke bagian Registrasi.</w:t>
+              <w:t xml:space="preserve">Pengurusan Surat Keterangan Aktif Kuliah silahkan ke bagian </w:t>
+            </w:r>
+            <w:r>
+              <w:t>r</w:t>
+            </w:r>
+            <w:r>
+              <w:t>egistrasi.</w:t>
             </w:r>
           </w:p>
         </w:tc>
         <w:tc>
           <w:tcPr>
-            <w:tcW w:w="1471" w:type="dxa"/>
+            <w:tcW w:w="1843" w:type="dxa"/>
           </w:tcPr>
           <w:p>
             <w:pPr>
               <w:spacing w:line="360" w:lineRule="auto"/>
-              <w:jc w:val="both"/>
             </w:pPr>
             <w:r>
-              <w:t>Silahkan ke bagian Registrasi</w:t>
+              <w:t xml:space="preserve">Silahkan ke bagian </w:t>
+            </w:r>
+            <w:r>
+              <w:t>r</w:t>
+            </w:r>
+            <w:r>
+              <w:t>egistrasi</w:t>
             </w:r>
             <w:r>
               <w:t>.</w:t>
@@ -34940,7 +35505,7 @@
         </w:tc>
         <w:tc>
           <w:tcPr>
-            <w:tcW w:w="1931" w:type="dxa"/>
+            <w:tcW w:w="1985" w:type="dxa"/>
           </w:tcPr>
           <w:p>
             <w:pPr>
@@ -35020,7 +35585,7 @@
         </w:tc>
         <w:tc>
           <w:tcPr>
-            <w:tcW w:w="2980" w:type="dxa"/>
+            <w:tcW w:w="2697" w:type="dxa"/>
           </w:tcPr>
           <w:p>
             <w:pPr>
@@ -35033,7 +35598,7 @@
         </w:tc>
         <w:tc>
           <w:tcPr>
-            <w:tcW w:w="2127" w:type="dxa"/>
+            <w:tcW w:w="1984" w:type="dxa"/>
           </w:tcPr>
           <w:p>
             <w:pPr>
@@ -35042,45 +35607,49 @@
             <w:r>
               <w:t xml:space="preserve">Mahasiswa lupa Password atau kata sandi KRS Online, terkait hal ini Mahasiswa dapat membuat permohonan melalui laman website di : ult.usk.ac.id atau langsung melalui link google form : </w:t>
             </w:r>
-            <w:hyperlink r:id="rId31" w:history="1">
+            <w:hyperlink r:id="rId32" w:history="1">
               <w:r>
                 <w:rPr>
                   <w:rStyle w:val="Hyperlink"/>
+                  <w:color w:val="000000" w:themeColor="text1"/>
                 </w:rPr>
-                <w:t>https://forms.gle/X</w:t>
-              </w:r>
-              <w:r>
-                <w:rPr>
-                  <w:rStyle w:val="Hyperlink"/>
-                </w:rPr>
-                <w:lastRenderedPageBreak/>
-                <w:t>q6ThdgQNhWYhbat8</w:t>
+                <w:t>https://forms.gle/Xq6ThdgQNhWYhbat8</w:t>
               </w:r>
             </w:hyperlink>
           </w:p>
         </w:tc>
         <w:tc>
           <w:tcPr>
-            <w:tcW w:w="1471" w:type="dxa"/>
+            <w:tcW w:w="1843" w:type="dxa"/>
           </w:tcPr>
           <w:p>
             <w:pPr>
               <w:spacing w:line="360" w:lineRule="auto"/>
-              <w:jc w:val="both"/>
             </w:pPr>
             <w:r>
+              <w:t xml:space="preserve">Apabila </w:t>
+            </w:r>
+            <w:r>
+              <w:t>m</w:t>
+            </w:r>
+            <w:r>
+              <w:t xml:space="preserve">ahasiswa lupa password atau kata sandi KRS, dapat melakukan permohonan ke </w:t>
+            </w:r>
+            <w:r>
+              <w:t>U</w:t>
+            </w:r>
+            <w:r>
+              <w:t xml:space="preserve">nit Layanan Terpadu (ULT) di Biro USK. Mereka akan membantu mengatur ulang penggunaan akun dan </w:t>
+            </w:r>
+            <w:r>
               <w:lastRenderedPageBreak/>
-              <w:t xml:space="preserve">Apabila Mahasiswa lupa password atau kata sandi KRS, dapat melakukan permohonan ke unit Layanan Terpadu (ULT) di </w:t>
-            </w:r>
-            <w:r>
-              <w:lastRenderedPageBreak/>
-              <w:t>Biro USK. Mereka akan membantu mengatur ulang penggunaan akun dan menyediakan informasi tentang bagaimana cara memperbarui password.</w:t>
+              <w:t>menyediakan informasi tentang bagaimana cara memperbarui password.</w:t>
             </w:r>
           </w:p>
         </w:tc>
         <w:tc>
           <w:tcPr>
-            <w:tcW w:w="1931" w:type="dxa"/>
+            <w:tcW w:w="1985" w:type="dxa"/>
           </w:tcPr>
           <w:p>
             <w:pPr>
@@ -35727,7 +36296,6 @@
       </w:pPr>
       <w:bookmarkStart w:id="134" w:name="_Toc175566384"/>
       <w:r>
-        <w:lastRenderedPageBreak/>
         <w:t xml:space="preserve">Tabel </w:t>
       </w:r>
       <w:r>
@@ -36832,110 +37400,105 @@
         <w:t xml:space="preserve">Mistral 7B, </w:t>
       </w:r>
       <w:r>
-        <w:t xml:space="preserve">GPT, Falcon, dan Llama, menjalani pelatihan ekstensif tanpa pengawasan dengan kumpulan data yang besar dan beragam dari </w:t>
+        <w:t xml:space="preserve">GPT, Falcon, dan Llama, menjalani pelatihan ekstensif tanpa pengawasan dengan kumpulan data yang besar dan beragam dari berbagai </w:t>
+      </w:r>
+      <w:r>
+        <w:t>asal</w:t>
+      </w:r>
+      <w:r>
+        <w:rPr>
+          <w:lang w:val="id-ID"/>
+        </w:rPr>
+        <w:t xml:space="preserve"> </w:t>
+      </w:r>
+      <w:r>
+        <w:rPr>
+          <w:lang w:val="id-ID"/>
+        </w:rPr>
+        <w:fldChar w:fldCharType="begin" w:fldLock="1"/>
+      </w:r>
+      <w:r>
+        <w:rPr>
+          <w:lang w:val="id-ID"/>
+        </w:rPr>
+        <w:instrText>ADDIN CSL_CITATION {"citationItems":[{"id":"ITEM-1","itemData":{"author":[{"dropping-particle":"","family":"Deval","given":"Shah","non-dropping-particle":"","parse-names":false,"suffix":""}],"id":"ITEM-1","issued":{"date-parts":[["2023"]]},"title":"The Beginner’s Guide to Hallucinations in Large Language Models","type":"webpage"},"uris":["http://www.mendeley.com/documents/?uuid=29b9f5b7-b422-4d0e-95eb-7e970c064282","http://www.mendeley.com/documents/?uuid=b654a6a3-4fed-4ded-8a6b-7207a3dd38f9"]}],"mendeley":{"formattedCitation":"(Deval, 2023)","plainTextFormattedCitation":"(Deval, 2023)","previouslyFormattedCitation":"(Deval, 2023)"},"properties":{"noteIndex":0},"schema":"https://github.com/citation-style-language/schema/raw/master/csl-citation.json"}</w:instrText>
+      </w:r>
+      <w:r>
+        <w:rPr>
+          <w:lang w:val="id-ID"/>
+        </w:rPr>
+        <w:fldChar w:fldCharType="separate"/>
+      </w:r>
+      <w:r>
+        <w:rPr>
+          <w:noProof/>
+          <w:lang w:val="id-ID"/>
+        </w:rPr>
+        <w:t>(Deval, 2023)</w:t>
+      </w:r>
+      <w:r>
+        <w:rPr>
+          <w:lang w:val="id-ID"/>
+        </w:rPr>
+        <w:fldChar w:fldCharType="end"/>
+      </w:r>
+      <w:r>
+        <w:t>.</w:t>
+      </w:r>
+      <w:r>
+        <w:rPr>
+          <w:lang w:val="id-ID"/>
+        </w:rPr>
+        <w:t xml:space="preserve"> </w:t>
+      </w:r>
+      <w:r>
+        <w:t>Memverifikasi</w:t>
+      </w:r>
+      <w:r>
+        <w:rPr>
+          <w:lang w:val="id-ID"/>
+        </w:rPr>
+        <w:t xml:space="preserve"> </w:t>
+      </w:r>
+      <w:r>
+        <w:t>kebenaran faktual data ini merupakan sebuah tantangan. Saat model ini belajar menghasilkan teks, model tersebut juga dapat menemukan dan mereplikasi ketidakakuratan faktual dalam data pelatihan.</w:t>
+      </w:r>
+      <w:r>
+        <w:rPr>
+          <w:lang w:val="id-ID"/>
+        </w:rPr>
+        <w:t xml:space="preserve"> </w:t>
+      </w:r>
+      <w:r>
+        <w:t xml:space="preserve">Hal ini mengarah pada skenario dimana model tidak dapat membedakan antara kebenaran dan fiksi dan </w:t>
+      </w:r>
+      <w:r>
+        <w:rPr>
+          <w:lang w:val="id-ID"/>
+        </w:rPr>
+        <w:t>dapat</w:t>
+      </w:r>
+      <w:r>
+        <w:t xml:space="preserve"> menghasilkan keluaran yang menyimpang dari fakta atau penalaran logis.</w:t>
+      </w:r>
+      <w:r>
+        <w:t xml:space="preserve"> </w:t>
+      </w:r>
+      <w:r>
+        <w:t xml:space="preserve">LLM yang dilatih berdasarkan kumpulan data yang bersumber dari internet </w:t>
+      </w:r>
+      <w:r>
+        <w:rPr>
+          <w:lang w:val="id-ID"/>
+        </w:rPr>
+        <w:t xml:space="preserve">dapat </w:t>
+      </w:r>
+      <w:r>
+        <w:t xml:space="preserve">berisi informasi yang bias atau salah. Informasi yang salah ini dapat menyebar ke </w:t>
       </w:r>
       <w:r>
         <w:lastRenderedPageBreak/>
-        <w:t>berbagai asal</w:t>
-      </w:r>
-      <w:r>
-        <w:rPr>
-          <w:lang w:val="id-ID"/>
-        </w:rPr>
-        <w:t xml:space="preserve"> </w:t>
-      </w:r>
-      <w:r>
-        <w:rPr>
-          <w:highlight w:val="cyan"/>
-          <w:lang w:val="id-ID"/>
-        </w:rPr>
-        <w:fldChar w:fldCharType="begin" w:fldLock="1"/>
-      </w:r>
-      <w:r>
-        <w:rPr>
-          <w:highlight w:val="cyan"/>
-          <w:lang w:val="id-ID"/>
-        </w:rPr>
-        <w:instrText>ADDIN CSL_CITATION {"citationItems":[{"id":"ITEM-1","itemData":{"author":[{"dropping-particle":"","family":"Deval","given":"Shah","non-dropping-particle":"","parse-names":false,"suffix":""}],"id":"ITEM-1","issued":{"date-parts":[["2023"]]},"title":"The Beginner’s Guide to Hallucinations in Large Language Models","type":"webpage"},"uris":["http://www.mendeley.com/documents/?uuid=29b9f5b7-b422-4d0e-95eb-7e970c064282","http://www.mendeley.com/documents/?uuid=b654a6a3-4fed-4ded-8a6b-7207a3dd38f9"]}],"mendeley":{"formattedCitation":"(Deval, 2023)","plainTextFormattedCitation":"(Deval, 2023)","previouslyFormattedCitation":"(Deval, 2023)"},"properties":{"noteIndex":0},"schema":"https://github.com/citation-style-language/schema/raw/master/csl-citation.json"}</w:instrText>
-      </w:r>
-      <w:r>
-        <w:rPr>
-          <w:highlight w:val="cyan"/>
-          <w:lang w:val="id-ID"/>
-        </w:rPr>
-        <w:fldChar w:fldCharType="separate"/>
-      </w:r>
-      <w:r>
-        <w:rPr>
-          <w:noProof/>
-          <w:highlight w:val="cyan"/>
-          <w:lang w:val="id-ID"/>
-        </w:rPr>
-        <w:t>(Deval, 2023)</w:t>
-      </w:r>
-      <w:r>
-        <w:rPr>
-          <w:highlight w:val="cyan"/>
-          <w:lang w:val="id-ID"/>
-        </w:rPr>
-        <w:fldChar w:fldCharType="end"/>
-      </w:r>
-      <w:r>
-        <w:rPr>
-          <w:highlight w:val="cyan"/>
-        </w:rPr>
-        <w:t>.</w:t>
-      </w:r>
-      <w:r>
-        <w:rPr>
-          <w:lang w:val="id-ID"/>
-        </w:rPr>
-        <w:t xml:space="preserve"> </w:t>
-      </w:r>
-      <w:r>
-        <w:t>Memverifikasi</w:t>
-      </w:r>
-      <w:r>
-        <w:rPr>
-          <w:lang w:val="id-ID"/>
-        </w:rPr>
-        <w:t xml:space="preserve"> </w:t>
-      </w:r>
-      <w:r>
-        <w:t>kebenaran faktual data ini merupakan sebuah tantangan. Saat model ini belajar menghasilkan teks, model tersebut juga dapat menemukan dan mereplikasi ketidakakuratan faktual dalam data pelatihan.</w:t>
-      </w:r>
-      <w:r>
-        <w:rPr>
-          <w:lang w:val="id-ID"/>
-        </w:rPr>
-        <w:t xml:space="preserve"> </w:t>
-      </w:r>
-      <w:r>
-        <w:t xml:space="preserve">Hal ini mengarah pada skenario dimana model tidak dapat membedakan antara kebenaran dan fiksi dan </w:t>
-      </w:r>
-      <w:r>
-        <w:rPr>
-          <w:lang w:val="id-ID"/>
-        </w:rPr>
-        <w:t>dapat</w:t>
-      </w:r>
-      <w:r>
-        <w:t xml:space="preserve"> menghasilkan keluaran yang menyimpang dari fakta atau penalaran logis.</w:t>
-      </w:r>
-      <w:r>
-        <w:t xml:space="preserve"> </w:t>
-      </w:r>
-      <w:r>
-        <w:t xml:space="preserve">LLM yang dilatih berdasarkan kumpulan data yang bersumber dari internet </w:t>
-      </w:r>
-      <w:r>
-        <w:rPr>
-          <w:lang w:val="id-ID"/>
-        </w:rPr>
-        <w:t xml:space="preserve">dapat </w:t>
-      </w:r>
-      <w:r>
-        <w:t>berisi informasi yang bias atau salah. Informasi yang salah ini dapat menyebar ke keluaran model, karena model tidak dapat membedakan antara data yang akurat dan tidak akurat.</w:t>
+        <w:t>keluaran model, karena model tidak dapat membedakan antara data yang akurat dan tidak akurat.</w:t>
       </w:r>
     </w:p>
     <w:p>
@@ -37212,11 +37775,7 @@
         <w:t xml:space="preserve"> Pada penelitian ini GPU yang digunakan yaitu “</w:t>
       </w:r>
       <w:r>
-        <w:t xml:space="preserve">NVIDIA Tesla T4 </w:t>
-      </w:r>
-      <w:r>
-        <w:lastRenderedPageBreak/>
-        <w:t>GPU</w:t>
+        <w:t>NVIDIA Tesla T4 GPU</w:t>
       </w:r>
       <w:r>
         <w:t>”</w:t>
@@ -37293,33 +37852,26 @@
         <w:ind w:firstLine="709"/>
         <w:jc w:val="both"/>
         <w:rPr>
-          <w:highlight w:val="cyan"/>
           <w:lang w:val="id-ID"/>
         </w:rPr>
       </w:pPr>
       <w:r>
         <w:rPr>
-          <w:highlight w:val="cyan"/>
           <w:lang w:val="en-US"/>
         </w:rPr>
         <w:t>Chatbot untuk mendapatkan informasi akademik sudah berhasil dibangun dengan akurasi</w:t>
       </w:r>
       <w:r>
         <w:rPr>
-          <w:highlight w:val="cyan"/>
           <w:lang w:val="id-ID"/>
         </w:rPr>
         <w:t xml:space="preserve"> </w:t>
       </w:r>
       <w:r>
-        <w:rPr>
-          <w:highlight w:val="cyan"/>
-        </w:rPr>
         <w:t>skor ROUGE</w:t>
       </w:r>
       <w:r>
         <w:rPr>
-          <w:highlight w:val="cyan"/>
           <w:lang w:val="id-ID"/>
         </w:rPr>
         <w:t xml:space="preserve"> &gt;0.5 pada ROUGE 1, ROUGE 2, dan ROUGE L. Skor ROUGE ini didapat dari pengujian menggunakan 56 pertanyaan terkait akademik di USK, Sebanyak 15 pertanyaan mendapatkan skor yang baik yaitu dengan skor &gt;0.5.</w:t>
@@ -37331,13 +37883,11 @@
         <w:ind w:firstLine="709"/>
         <w:jc w:val="both"/>
         <w:rPr>
-          <w:highlight w:val="cyan"/>
-          <w:lang w:val="en-US"/>
-        </w:rPr>
-      </w:pPr>
-      <w:r>
-        <w:rPr>
-          <w:highlight w:val="cyan"/>
+          <w:lang w:val="en-US"/>
+        </w:rPr>
+      </w:pPr>
+      <w:r>
+        <w:rPr>
           <w:lang w:val="en-US"/>
         </w:rPr>
         <w:t xml:space="preserve">Perbandingan kinerja antara </w:t>
@@ -37346,42 +37896,36 @@
         <w:rPr>
           <w:i/>
           <w:iCs w:val="0"/>
-          <w:highlight w:val="cyan"/>
           <w:lang w:val="en-US"/>
         </w:rPr>
         <w:t>fine-tuning</w:t>
       </w:r>
       <w:r>
         <w:rPr>
-          <w:highlight w:val="cyan"/>
           <w:lang w:val="en-US"/>
         </w:rPr>
         <w:t xml:space="preserve"> dan RAG menunjukan bahwa </w:t>
       </w:r>
       <w:r>
         <w:rPr>
-          <w:highlight w:val="cyan"/>
           <w:lang w:val="id-ID"/>
         </w:rPr>
         <w:t xml:space="preserve">skor </w:t>
       </w:r>
       <w:r>
         <w:rPr>
-          <w:highlight w:val="cyan"/>
           <w:lang w:val="en-US"/>
         </w:rPr>
         <w:t>ROUGE 1</w:t>
       </w:r>
       <w:r>
         <w:rPr>
-          <w:highlight w:val="cyan"/>
           <w:lang w:val="id-ID"/>
         </w:rPr>
         <w:t xml:space="preserve">, ROUGE 2, dan ROUGE L </w:t>
       </w:r>
       <w:r>
         <w:rPr>
-          <w:highlight w:val="cyan"/>
           <w:lang w:val="en-US"/>
         </w:rPr>
         <w:t xml:space="preserve">pada </w:t>
@@ -37390,7 +37934,6 @@
         <w:rPr>
           <w:i/>
           <w:iCs w:val="0"/>
-          <w:highlight w:val="cyan"/>
           <w:lang w:val="en-US"/>
         </w:rPr>
         <w:t>fine-tuning</w:t>
@@ -37399,49 +37942,42 @@
         <w:rPr>
           <w:i/>
           <w:iCs w:val="0"/>
-          <w:highlight w:val="cyan"/>
           <w:lang w:val="id-ID"/>
         </w:rPr>
         <w:t xml:space="preserve"> </w:t>
       </w:r>
       <w:r>
         <w:rPr>
-          <w:highlight w:val="cyan"/>
           <w:lang w:val="id-ID"/>
         </w:rPr>
         <w:t xml:space="preserve">mendapatkan nilai skor yang baik yaitu &gt;0.5. Skor ini didapat dengan pengujian pada Model dengan memberikan pertanyaan yang berbeda tetapi memiliki makna yang sama. Kinerja menggunakan metode RAG menghasilkan skor pada  </w:t>
       </w:r>
       <w:r>
         <w:rPr>
-          <w:highlight w:val="cyan"/>
           <w:lang w:val="en-US"/>
         </w:rPr>
         <w:t>ROUGE 1</w:t>
       </w:r>
       <w:r>
         <w:rPr>
-          <w:highlight w:val="cyan"/>
           <w:lang w:val="id-ID"/>
         </w:rPr>
         <w:t>, ROUGE 2, dan ROUGE L</w:t>
       </w:r>
       <w:r>
         <w:rPr>
-          <w:highlight w:val="cyan"/>
           <w:lang w:val="en-US"/>
         </w:rPr>
         <w:t xml:space="preserve"> dengan nilai &gt;0.5 </w:t>
       </w:r>
       <w:r>
         <w:rPr>
-          <w:highlight w:val="cyan"/>
           <w:lang w:val="en-US"/>
         </w:rPr>
         <w:t xml:space="preserve">diuji </w:t>
       </w:r>
       <w:r>
         <w:rPr>
-          <w:highlight w:val="cyan"/>
           <w:lang w:val="en-US"/>
         </w:rPr>
         <w:t>pada 15 dari 56 pertanyaan yang diajukan.</w:t>
@@ -37458,98 +37994,78 @@
       </w:pPr>
       <w:r>
         <w:rPr>
-          <w:highlight w:val="cyan"/>
           <w:lang w:val="en-US"/>
         </w:rPr>
         <w:t>File informasi akademik dalam bentuk pernyatan berhasil dibangun dengan jumlah pernyataan sebanyak 231 data</w:t>
       </w:r>
       <w:r>
         <w:rPr>
-          <w:highlight w:val="cyan"/>
           <w:lang w:val="id-ID"/>
         </w:rPr>
         <w:t xml:space="preserve"> informasi akademik di USK</w:t>
       </w:r>
       <w:r>
         <w:rPr>
-          <w:highlight w:val="cyan"/>
           <w:lang w:val="en-US"/>
         </w:rPr>
         <w:t xml:space="preserve"> dan dokumen ini digunakan </w:t>
       </w:r>
       <w:r>
         <w:rPr>
-          <w:highlight w:val="cyan"/>
           <w:lang w:val="id-ID"/>
         </w:rPr>
         <w:t xml:space="preserve">pada chatbot dengan metode </w:t>
       </w:r>
       <w:r>
         <w:rPr>
-          <w:highlight w:val="cyan"/>
           <w:lang w:val="en-US"/>
         </w:rPr>
         <w:t xml:space="preserve">RAG </w:t>
       </w:r>
       <w:r>
         <w:rPr>
-          <w:highlight w:val="cyan"/>
           <w:lang w:val="id-ID"/>
         </w:rPr>
         <w:t xml:space="preserve">dan hasilnya </w:t>
       </w:r>
       <w:r>
         <w:rPr>
-          <w:highlight w:val="cyan"/>
           <w:lang w:val="en-US"/>
         </w:rPr>
         <w:t xml:space="preserve">memberi peningkatan waktu </w:t>
       </w:r>
       <w:r>
         <w:rPr>
-          <w:highlight w:val="cyan"/>
           <w:lang w:val="id-ID"/>
         </w:rPr>
         <w:t>pada model untuk menghasilkan respon terkait topik di bidang akademik dan</w:t>
       </w:r>
       <w:r>
         <w:rPr>
-          <w:highlight w:val="cyan"/>
           <w:lang w:val="en-US"/>
         </w:rPr>
         <w:t xml:space="preserve"> </w:t>
       </w:r>
       <w:r>
         <w:rPr>
-          <w:highlight w:val="cyan"/>
           <w:lang w:val="id-ID"/>
         </w:rPr>
         <w:t xml:space="preserve">meningkatkan </w:t>
       </w:r>
       <w:r>
         <w:rPr>
-          <w:highlight w:val="cyan"/>
+          <w:lang w:val="en-US"/>
+        </w:rPr>
+        <w:t>akurasi</w:t>
+      </w:r>
+      <w:r>
+        <w:rPr>
           <w:lang w:val="id-ID"/>
         </w:rPr>
-        <w:t xml:space="preserve">pada </w:t>
-      </w:r>
-      <w:r>
-        <w:rPr>
-          <w:highlight w:val="cyan"/>
-          <w:lang w:val="en-US"/>
-        </w:rPr>
-        <w:t>akurasi</w:t>
-      </w:r>
-      <w:r>
-        <w:rPr>
-          <w:highlight w:val="cyan"/>
-          <w:lang w:val="id-ID"/>
-        </w:rPr>
         <w:t xml:space="preserve"> Model</w:t>
       </w:r>
       <w:r>
         <w:rPr>
-          <w:highlight w:val="cyan"/>
           <w:lang w:val="en-US"/>
         </w:rPr>
         <w:t>.</w:t>
@@ -39767,60 +40283,41 @@
       <w:bookmarkStart w:id="143" w:name="_Ref175480312"/>
       <w:bookmarkStart w:id="144" w:name="_Toc175566604"/>
       <w:r>
-        <w:rPr>
-          <w:highlight w:val="cyan"/>
-        </w:rPr>
         <w:t xml:space="preserve">Lampiran </w:t>
       </w:r>
       <w:r>
-        <w:rPr>
-          <w:highlight w:val="cyan"/>
-        </w:rPr>
         <w:fldChar w:fldCharType="begin"/>
       </w:r>
       <w:r>
-        <w:rPr>
-          <w:highlight w:val="cyan"/>
-        </w:rPr>
         <w:instrText xml:space="preserve"> SEQ Lampiran \* ARABIC </w:instrText>
       </w:r>
       <w:r>
-        <w:rPr>
-          <w:highlight w:val="cyan"/>
-        </w:rPr>
         <w:fldChar w:fldCharType="separate"/>
       </w:r>
       <w:r>
         <w:rPr>
           <w:noProof/>
-          <w:highlight w:val="cyan"/>
         </w:rPr>
         <w:t>1</w:t>
       </w:r>
       <w:r>
-        <w:rPr>
-          <w:highlight w:val="cyan"/>
-        </w:rPr>
         <w:fldChar w:fldCharType="end"/>
       </w:r>
       <w:bookmarkEnd w:id="143"/>
       <w:r>
         <w:rPr>
-          <w:highlight w:val="cyan"/>
           <w:lang w:val="en-US"/>
         </w:rPr>
         <w:t xml:space="preserve">. </w:t>
       </w:r>
       <w:r>
         <w:rPr>
-          <w:highlight w:val="cyan"/>
           <w:lang w:val="en-US"/>
         </w:rPr>
         <w:t xml:space="preserve">20 </w:t>
       </w:r>
       <w:r>
         <w:rPr>
-          <w:highlight w:val="cyan"/>
           <w:lang w:val="en-US"/>
         </w:rPr>
         <w:t>sampel dataset QnA di USK</w:t>
@@ -41293,54 +41790,36 @@
       <w:bookmarkStart w:id="145" w:name="_Ref175481486"/>
       <w:bookmarkStart w:id="146" w:name="_Toc175566605"/>
       <w:r>
-        <w:rPr>
-          <w:highlight w:val="cyan"/>
-        </w:rPr>
         <w:lastRenderedPageBreak/>
         <w:t xml:space="preserve">Lampiran </w:t>
       </w:r>
       <w:r>
-        <w:rPr>
-          <w:highlight w:val="cyan"/>
-        </w:rPr>
         <w:fldChar w:fldCharType="begin"/>
       </w:r>
       <w:r>
-        <w:rPr>
-          <w:highlight w:val="cyan"/>
-        </w:rPr>
         <w:instrText xml:space="preserve"> SEQ Lampiran \* ARABIC </w:instrText>
       </w:r>
       <w:r>
-        <w:rPr>
-          <w:highlight w:val="cyan"/>
-        </w:rPr>
         <w:fldChar w:fldCharType="separate"/>
       </w:r>
       <w:r>
         <w:rPr>
           <w:noProof/>
-          <w:highlight w:val="cyan"/>
         </w:rPr>
         <w:t>2</w:t>
       </w:r>
       <w:r>
-        <w:rPr>
-          <w:highlight w:val="cyan"/>
-        </w:rPr>
         <w:fldChar w:fldCharType="end"/>
       </w:r>
       <w:bookmarkEnd w:id="145"/>
       <w:r>
         <w:rPr>
-          <w:highlight w:val="cyan"/>
           <w:lang w:val="en-US"/>
         </w:rPr>
         <w:t xml:space="preserve">. </w:t>
       </w:r>
       <w:r>
         <w:rPr>
-          <w:highlight w:val="cyan"/>
           <w:lang w:val="en-US"/>
         </w:rPr>
         <w:t>Sampel dataset pada metode RAG</w:t>
@@ -41426,7 +41905,7 @@
               </w:rPr>
               <w:t xml:space="preserve">KTM yang belum dapat dicetak dapat dilihat melalui laman website </w:t>
             </w:r>
-            <w:hyperlink r:id="rId32" w:history="1">
+            <w:hyperlink r:id="rId33" w:history="1">
               <w:r>
                 <w:rPr>
                   <w:rStyle w:val="Hyperlink"/>
@@ -41578,7 +42057,7 @@
               </w:rPr>
               <w:t xml:space="preserve">Link informasi mengenai biaya kuliah atau UKTB di USK Mahasiswa dapat mengunjungi pada link berikut ini  </w:t>
             </w:r>
-            <w:hyperlink r:id="rId33" w:history="1">
+            <w:hyperlink r:id="rId34" w:history="1">
               <w:r>
                 <w:rPr>
                   <w:rStyle w:val="Hyperlink"/>
@@ -41622,7 +42101,7 @@
               </w:rPr>
               <w:t xml:space="preserve">Pemesanan Almamater USK untuk Mahasiswa Baru informasinya silakan untuk mengunjungi laman </w:t>
             </w:r>
-            <w:hyperlink r:id="rId34" w:history="1">
+            <w:hyperlink r:id="rId35" w:history="1">
               <w:r>
                 <w:rPr>
                   <w:rStyle w:val="Hyperlink"/>
@@ -41677,7 +42156,7 @@
               </w:rPr>
               <w:t>Pengajuan permohonan Letter of Admission/Acceptance (LoA) dapat mengirimkan berkas ke email “</w:t>
             </w:r>
-            <w:hyperlink r:id="rId35" w:history="1">
+            <w:hyperlink r:id="rId36" w:history="1">
               <w:r>
                 <w:rPr>
                   <w:rStyle w:val="Hyperlink"/>
@@ -41803,7 +42282,7 @@
     </w:tbl>
     <w:p/>
     <w:sectPr>
-      <w:footerReference w:type="default" r:id="rId36"/>
+      <w:footerReference w:type="default" r:id="rId37"/>
       <w:type w:val="continuous"/>
       <w:pgSz w:w="11907" w:h="16840" w:code="9"/>
       <w:pgMar w:top="1985" w:right="1701" w:bottom="1701" w:left="1701" w:header="567" w:footer="567" w:gutter="0"/>
@@ -44690,79 +45169,79 @@
       </w:rPr>
     </w:lvl>
   </w:abstractNum>
-  <w:num w:numId="1" w16cid:durableId="466050606">
+  <w:num w:numId="1" w16cid:durableId="767431219">
     <w:abstractNumId w:val="14"/>
   </w:num>
-  <w:num w:numId="2" w16cid:durableId="1654918122">
+  <w:num w:numId="2" w16cid:durableId="436407644">
     <w:abstractNumId w:val="15"/>
   </w:num>
-  <w:num w:numId="3" w16cid:durableId="458105625">
+  <w:num w:numId="3" w16cid:durableId="1020550710">
     <w:abstractNumId w:val="11"/>
   </w:num>
-  <w:num w:numId="4" w16cid:durableId="1569880862">
+  <w:num w:numId="4" w16cid:durableId="1236817545">
     <w:abstractNumId w:val="16"/>
   </w:num>
-  <w:num w:numId="5" w16cid:durableId="1749036505">
+  <w:num w:numId="5" w16cid:durableId="1659727770">
     <w:abstractNumId w:val="20"/>
   </w:num>
-  <w:num w:numId="6" w16cid:durableId="40251904">
+  <w:num w:numId="6" w16cid:durableId="1715930841">
     <w:abstractNumId w:val="3"/>
   </w:num>
-  <w:num w:numId="7" w16cid:durableId="1228804375">
+  <w:num w:numId="7" w16cid:durableId="1946384706">
     <w:abstractNumId w:val="17"/>
   </w:num>
-  <w:num w:numId="8" w16cid:durableId="1489712484">
+  <w:num w:numId="8" w16cid:durableId="759106469">
     <w:abstractNumId w:val="19"/>
   </w:num>
-  <w:num w:numId="9" w16cid:durableId="850803679">
+  <w:num w:numId="9" w16cid:durableId="267852722">
     <w:abstractNumId w:val="23"/>
   </w:num>
-  <w:num w:numId="10" w16cid:durableId="934703688">
+  <w:num w:numId="10" w16cid:durableId="1498112314">
     <w:abstractNumId w:val="12"/>
   </w:num>
-  <w:num w:numId="11" w16cid:durableId="656033200">
+  <w:num w:numId="11" w16cid:durableId="316150414">
     <w:abstractNumId w:val="21"/>
   </w:num>
-  <w:num w:numId="12" w16cid:durableId="1338656057">
+  <w:num w:numId="12" w16cid:durableId="1678656238">
     <w:abstractNumId w:val="13"/>
   </w:num>
-  <w:num w:numId="13" w16cid:durableId="90321765">
+  <w:num w:numId="13" w16cid:durableId="1145243631">
     <w:abstractNumId w:val="2"/>
   </w:num>
-  <w:num w:numId="14" w16cid:durableId="99372863">
+  <w:num w:numId="14" w16cid:durableId="68886891">
     <w:abstractNumId w:val="6"/>
   </w:num>
-  <w:num w:numId="15" w16cid:durableId="1043334630">
+  <w:num w:numId="15" w16cid:durableId="1631397237">
     <w:abstractNumId w:val="9"/>
   </w:num>
-  <w:num w:numId="16" w16cid:durableId="931354731">
+  <w:num w:numId="16" w16cid:durableId="979306413">
     <w:abstractNumId w:val="5"/>
   </w:num>
-  <w:num w:numId="17" w16cid:durableId="1519272213">
+  <w:num w:numId="17" w16cid:durableId="2101558696">
     <w:abstractNumId w:val="0"/>
   </w:num>
-  <w:num w:numId="18" w16cid:durableId="599340544">
+  <w:num w:numId="18" w16cid:durableId="1432552840">
     <w:abstractNumId w:val="7"/>
   </w:num>
-  <w:num w:numId="19" w16cid:durableId="1684087906">
+  <w:num w:numId="19" w16cid:durableId="699937554">
     <w:abstractNumId w:val="8"/>
   </w:num>
-  <w:num w:numId="20" w16cid:durableId="1150750642">
+  <w:num w:numId="20" w16cid:durableId="527531091">
     <w:abstractNumId w:val="4"/>
   </w:num>
-  <w:num w:numId="21" w16cid:durableId="1673995197">
+  <w:num w:numId="21" w16cid:durableId="1350135014">
     <w:abstractNumId w:val="18"/>
   </w:num>
-  <w:num w:numId="22" w16cid:durableId="1210922757">
+  <w:num w:numId="22" w16cid:durableId="1865710299">
     <w:abstractNumId w:val="22"/>
   </w:num>
-  <w:num w:numId="23" w16cid:durableId="959606727">
+  <w:num w:numId="23" w16cid:durableId="1499687783">
     <w:abstractNumId w:val="10"/>
   </w:num>
-  <w:num w:numId="24" w16cid:durableId="1955743605">
+  <w:num w:numId="24" w16cid:durableId="155806887">
     <w:abstractNumId w:val="1"/>
   </w:num>
-  <w:num w:numId="25" w16cid:durableId="1200167730">
+  <w:num w:numId="25" w16cid:durableId="1966736760">
     <w:abstractNumId w:val="24"/>
   </w:num>
   <w:numIdMacAtCleanup w:val="16"/>
@@ -46116,6 +46595,11 @@
       <w:lang w:val="id-ID" w:eastAsia="id-ID"/>
     </w:rPr>
   </w:style>
+  <w:style w:type="character" w:customStyle="1" w:styleId="md">
+    <w:name w:val="md"/>
+    <w:basedOn w:val="DefaultParagraphFont"/>
+    <w:rsid w:val="00411D15"/>
+  </w:style>
 </w:styles>
 </file>
 

</xml_diff>

<commit_message>
Commit 18 Draft Hasil Perbaikan
Draft Hasil Perbaikan sesuai arahan Pembimbing 2
</commit_message>
<xml_diff>
--- a/Draft_Hasil_Tesis_HaryRachmat-2108207010009.docx
+++ b/Draft_Hasil_Tesis_HaryRachmat-2108207010009.docx
@@ -6205,7 +6205,7 @@
             <w:noProof/>
             <w:webHidden/>
           </w:rPr>
-          <w:t>25</w:t>
+          <w:t>24</w:t>
         </w:r>
         <w:r>
           <w:rPr>
@@ -6276,7 +6276,7 @@
             <w:noProof/>
             <w:webHidden/>
           </w:rPr>
-          <w:t>32</w:t>
+          <w:t>31</w:t>
         </w:r>
         <w:r>
           <w:rPr>
@@ -6375,7 +6375,7 @@
             <w:noProof/>
             <w:webHidden/>
           </w:rPr>
-          <w:t>32</w:t>
+          <w:t>31</w:t>
         </w:r>
         <w:r>
           <w:rPr>
@@ -6467,7 +6467,7 @@
             <w:noProof/>
             <w:webHidden/>
           </w:rPr>
-          <w:t>33</w:t>
+          <w:t>32</w:t>
         </w:r>
         <w:r>
           <w:rPr>
@@ -6559,7 +6559,7 @@
             <w:noProof/>
             <w:webHidden/>
           </w:rPr>
-          <w:t>34</w:t>
+          <w:t>33</w:t>
         </w:r>
         <w:r>
           <w:rPr>
@@ -6651,7 +6651,7 @@
             <w:noProof/>
             <w:webHidden/>
           </w:rPr>
-          <w:t>37</w:t>
+          <w:t>36</w:t>
         </w:r>
         <w:r>
           <w:rPr>
@@ -6743,7 +6743,7 @@
             <w:noProof/>
             <w:webHidden/>
           </w:rPr>
-          <w:t>38</w:t>
+          <w:t>37</w:t>
         </w:r>
         <w:r>
           <w:rPr>
@@ -6841,7 +6841,7 @@
             <w:noProof/>
             <w:webHidden/>
           </w:rPr>
-          <w:t>45</w:t>
+          <w:t>44</w:t>
         </w:r>
         <w:r>
           <w:rPr>
@@ -6931,7 +6931,7 @@
             <w:noProof/>
             <w:webHidden/>
           </w:rPr>
-          <w:t>46</w:t>
+          <w:t>45</w:t>
         </w:r>
         <w:r>
           <w:rPr>
@@ -7021,7 +7021,7 @@
             <w:noProof/>
             <w:webHidden/>
           </w:rPr>
-          <w:t>46</w:t>
+          <w:t>45</w:t>
         </w:r>
         <w:r>
           <w:rPr>
@@ -7092,7 +7092,7 @@
             <w:noProof/>
             <w:webHidden/>
           </w:rPr>
-          <w:t>48</w:t>
+          <w:t>47</w:t>
         </w:r>
         <w:r>
           <w:rPr>
@@ -7184,7 +7184,7 @@
             <w:noProof/>
             <w:webHidden/>
           </w:rPr>
-          <w:t>48</w:t>
+          <w:t>47</w:t>
         </w:r>
         <w:r>
           <w:rPr>
@@ -7276,7 +7276,7 @@
             <w:noProof/>
             <w:webHidden/>
           </w:rPr>
-          <w:t>48</w:t>
+          <w:t>47</w:t>
         </w:r>
         <w:r>
           <w:rPr>
@@ -7347,7 +7347,7 @@
             <w:noProof/>
             <w:webHidden/>
           </w:rPr>
-          <w:t>49</w:t>
+          <w:t>48</w:t>
         </w:r>
         <w:r>
           <w:rPr>
@@ -9944,7 +9944,7 @@
             <w:noProof/>
             <w:webHidden/>
           </w:rPr>
-          <w:t>29</w:t>
+          <w:t>28</w:t>
         </w:r>
         <w:r>
           <w:rPr>
@@ -10027,7 +10027,7 @@
             <w:noProof/>
             <w:webHidden/>
           </w:rPr>
-          <w:t>31</w:t>
+          <w:t>30</w:t>
         </w:r>
         <w:r>
           <w:rPr>
@@ -10110,7 +10110,7 @@
             <w:noProof/>
             <w:webHidden/>
           </w:rPr>
-          <w:t>33</w:t>
+          <w:t>32</w:t>
         </w:r>
         <w:r>
           <w:rPr>
@@ -10210,7 +10210,7 @@
             <w:noProof/>
             <w:webHidden/>
           </w:rPr>
-          <w:t>34</w:t>
+          <w:t>33</w:t>
         </w:r>
         <w:r>
           <w:rPr>
@@ -10294,7 +10294,7 @@
             <w:noProof/>
             <w:webHidden/>
           </w:rPr>
-          <w:t>38</w:t>
+          <w:t>37</w:t>
         </w:r>
         <w:r>
           <w:rPr>
@@ -10467,7 +10467,7 @@
             <w:noProof/>
             <w:webHidden/>
           </w:rPr>
-          <w:t>54</w:t>
+          <w:t>53</w:t>
         </w:r>
         <w:r>
           <w:rPr>
@@ -10550,7 +10550,7 @@
             <w:noProof/>
             <w:webHidden/>
           </w:rPr>
-          <w:t>58</w:t>
+          <w:t>57</w:t>
         </w:r>
         <w:r>
           <w:rPr>
@@ -16867,7 +16867,6 @@
           <w:numId w:val="10"/>
         </w:numPr>
         <w:spacing w:after="240"/>
-        <w:jc w:val="both"/>
         <w:rPr>
           <w:lang w:val="en-US"/>
         </w:rPr>
@@ -17031,6 +17030,16 @@
         <w:ind w:firstLine="644"/>
         <w:jc w:val="both"/>
         <w:rPr>
+          <w:noProof/>
+        </w:rPr>
+      </w:pPr>
+    </w:p>
+    <w:p>
+      <w:pPr>
+        <w:spacing w:line="360" w:lineRule="auto"/>
+        <w:ind w:firstLine="644"/>
+        <w:jc w:val="both"/>
+        <w:rPr>
           <w:lang w:val="id-ID"/>
         </w:rPr>
       </w:pPr>
@@ -17038,13 +17047,23 @@
         <w:rPr>
           <w:noProof/>
         </w:rPr>
+        <w:lastRenderedPageBreak/>
         <w:t xml:space="preserve">Tabel </w:t>
       </w:r>
       <w:r>
         <w:rPr>
           <w:noProof/>
         </w:rPr>
-        <w:t>2.2</w:t>
+        <w:t>2</w:t>
+      </w:r>
+      <w:r>
+        <w:t>.</w:t>
+      </w:r>
+      <w:r>
+        <w:rPr>
+          <w:noProof/>
+        </w:rPr>
+        <w:t>2</w:t>
       </w:r>
       <w:r>
         <w:rPr>
@@ -17140,7 +17159,6 @@
         <w:rPr>
           <w:lang w:val="id-ID"/>
         </w:rPr>
-        <w:lastRenderedPageBreak/>
         <w:t xml:space="preserve">bahasa Inggris. Kategori besar yang tidak </w:t>
       </w:r>
       <w:r>
@@ -21320,7 +21338,7 @@
         <w:rPr>
           <w:lang w:val="id-ID"/>
         </w:rPr>
-        <w:t>penelitian  yang intensif dengan fokus pada topik yang telah ditentukan yang</w:t>
+        <w:t>penelitian yang intensif dengan fokus pada topik yang telah ditentukan yang</w:t>
       </w:r>
       <w:r>
         <w:rPr>
@@ -25503,8 +25521,8 @@
       <w:pPr>
         <w:pStyle w:val="Heading1"/>
       </w:pPr>
-      <w:bookmarkStart w:id="94" w:name="_Toc163126463"/>
-      <w:bookmarkStart w:id="95" w:name="_Toc175818106"/>
+      <w:bookmarkStart w:id="94" w:name="_Toc175818106"/>
+      <w:bookmarkStart w:id="95" w:name="_Toc163126463"/>
       <w:r>
         <w:lastRenderedPageBreak/>
         <w:t xml:space="preserve">BAB IV </w:t>
@@ -25513,7 +25531,7 @@
         <w:br/>
         <w:t>HASIL DAN PEMBAHASAN</w:t>
       </w:r>
-      <w:bookmarkEnd w:id="95"/>
+      <w:bookmarkEnd w:id="94"/>
     </w:p>
     <w:p>
       <w:pPr>
@@ -27523,7 +27541,7 @@
           </mc:Choice>
           <mc:Fallback>
             <w:pict>
-              <v:shapetype w14:anchorId="122A474D" id="_x0000_t32" coordsize="21600,21600" o:spt="32" o:oned="t" path="m,l21600,21600e" filled="f">
+              <v:shapetype w14:anchorId="17A91C38" id="_x0000_t32" coordsize="21600,21600" o:spt="32" o:oned="t" path="m,l21600,21600e" filled="f">
                 <v:path arrowok="t" fillok="f" o:connecttype="none"/>
                 <o:lock v:ext="edit" shapetype="t"/>
               </v:shapetype>
@@ -27599,7 +27617,7 @@
           </mc:Choice>
           <mc:Fallback>
             <w:pict>
-              <v:shape w14:anchorId="0E831317" id="Straight Arrow Connector 2" o:spid="_x0000_s1026" type="#_x0000_t32" style="position:absolute;margin-left:62.9pt;margin-top:33.7pt;width:33.55pt;height:0;z-index:251649024;visibility:visible;mso-wrap-style:square;mso-width-percent:0;mso-height-percent:0;mso-wrap-distance-left:9pt;mso-wrap-distance-top:0;mso-wrap-distance-right:9pt;mso-wrap-distance-bottom:0;mso-position-horizontal:absolute;mso-position-horizontal-relative:text;mso-position-vertical:absolute;mso-position-vertical-relative:text;mso-width-percent:0;mso-height-percent:0;mso-width-relative:margin;mso-height-relative:margin" o:gfxdata="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" strokecolor="black [3040]" strokeweight="1.5pt">
+              <v:shape w14:anchorId="495F6637" id="Straight Arrow Connector 2" o:spid="_x0000_s1026" type="#_x0000_t32" style="position:absolute;margin-left:62.9pt;margin-top:33.7pt;width:33.55pt;height:0;z-index:251649024;visibility:visible;mso-wrap-style:square;mso-width-percent:0;mso-height-percent:0;mso-wrap-distance-left:9pt;mso-wrap-distance-top:0;mso-wrap-distance-right:9pt;mso-wrap-distance-bottom:0;mso-position-horizontal:absolute;mso-position-horizontal-relative:text;mso-position-vertical:absolute;mso-position-vertical-relative:text;mso-width-percent:0;mso-height-percent:0;mso-width-relative:margin;mso-height-relative:margin" o:gfxdata="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" strokecolor="black [3040]" strokeweight="1.5pt">
                 <v:stroke endarrow="block"/>
               </v:shape>
             </w:pict>
@@ -27788,7 +27806,7 @@
           </mc:Choice>
           <mc:Fallback>
             <w:pict>
-              <v:shape w14:anchorId="609343B0" id="Straight Arrow Connector 2" o:spid="_x0000_s1026" type="#_x0000_t32" style="position:absolute;margin-left:292.95pt;margin-top:7.85pt;width:33.65pt;height:0;z-index:251669504;visibility:visible;mso-wrap-style:square;mso-width-percent:0;mso-height-percent:0;mso-wrap-distance-left:9pt;mso-wrap-distance-top:0;mso-wrap-distance-right:9pt;mso-wrap-distance-bottom:0;mso-position-horizontal:absolute;mso-position-horizontal-relative:text;mso-position-vertical:absolute;mso-position-vertical-relative:text;mso-width-percent:0;mso-height-percent:0;mso-width-relative:margin;mso-height-relative:margin" o:gfxdata="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" strokecolor="black [3040]" strokeweight="1.5pt">
+              <v:shape w14:anchorId="03DDB81E" id="Straight Arrow Connector 2" o:spid="_x0000_s1026" type="#_x0000_t32" style="position:absolute;margin-left:292.95pt;margin-top:7.85pt;width:33.65pt;height:0;z-index:251669504;visibility:visible;mso-wrap-style:square;mso-width-percent:0;mso-height-percent:0;mso-wrap-distance-left:9pt;mso-wrap-distance-top:0;mso-wrap-distance-right:9pt;mso-wrap-distance-bottom:0;mso-position-horizontal:absolute;mso-position-horizontal-relative:text;mso-position-vertical:absolute;mso-position-vertical-relative:text;mso-width-percent:0;mso-height-percent:0;mso-width-relative:margin;mso-height-relative:margin" o:gfxdata="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" strokecolor="black [3040]" strokeweight="1.5pt">
                 <v:stroke endarrow="block"/>
               </v:shape>
             </w:pict>
@@ -33716,6 +33734,7 @@
               <w:rPr>
                 <w:lang w:val="id-ID"/>
               </w:rPr>
+              <w:lastRenderedPageBreak/>
               <w:t>2</w:t>
             </w:r>
           </w:p>
@@ -33824,6 +33843,7 @@
               <w:rPr>
                 <w:lang w:val="id-ID"/>
               </w:rPr>
+              <w:lastRenderedPageBreak/>
               <w:t>3</w:t>
             </w:r>
           </w:p>
@@ -34161,7 +34181,7 @@
         <w:rPr>
           <w:noProof/>
         </w:rPr>
-        <w:t>7</w:t>
+        <w:t>8</w:t>
       </w:r>
       <w:r>
         <w:rPr>
@@ -35103,7 +35123,7 @@
         <w:rPr>
           <w:noProof/>
         </w:rPr>
-        <w:t>8</w:t>
+        <w:t>9</w:t>
       </w:r>
       <w:r>
         <w:fldChar w:fldCharType="end"/>
@@ -36279,7 +36299,7 @@
         <w:rPr>
           <w:noProof/>
         </w:rPr>
-        <w:t>4.7</w:t>
+        <w:t>4.11</w:t>
       </w:r>
       <w:r>
         <w:rPr>
@@ -37560,7 +37580,7 @@
         <w:lastRenderedPageBreak/>
         <w:t>DAFTAR KEPUSTAKAAN</w:t>
       </w:r>
-      <w:bookmarkEnd w:id="94"/>
+      <w:bookmarkEnd w:id="95"/>
       <w:bookmarkEnd w:id="141"/>
     </w:p>
     <w:p>
@@ -41157,6 +41177,7 @@
               <w:rPr>
                 <w:lang w:val="en-US"/>
               </w:rPr>
+              <w:lastRenderedPageBreak/>
               <w:t>19</w:t>
             </w:r>
           </w:p>

</xml_diff>

<commit_message>
Commit 19 Hasil Setelah Sidang
Tambahkan Detail Pada Alur Diagram Finetuning
</commit_message>
<xml_diff>
--- a/Draft_Hasil_Tesis_HaryRachmat-2108207010009.docx
+++ b/Draft_Hasil_Tesis_HaryRachmat-2108207010009.docx
@@ -23429,6 +23429,24 @@
     </w:p>
     <w:p>
       <w:pPr>
+        <w:pStyle w:val="ListParagraph"/>
+        <w:spacing w:after="240"/>
+        <w:ind w:left="142" w:firstLine="578"/>
+        <w:jc w:val="both"/>
+        <w:rPr>
+          <w:lang w:val="en-US"/>
+        </w:rPr>
+      </w:pPr>
+      <w:r>
+        <w:rPr>
+          <w:highlight w:val="yellow"/>
+          <w:lang w:val="en-US"/>
+        </w:rPr>
+        <w:t>Tambah detail disini</w:t>
+      </w:r>
+    </w:p>
+    <w:p>
+      <w:pPr>
         <w:pStyle w:val="Heading3"/>
         <w:spacing w:after="240"/>
         <w:rPr>
@@ -24768,14 +24786,7 @@
                     <w:rFonts w:ascii="Cambria Math" w:hAnsi="Cambria Math"/>
                     <w:lang w:val="en-US"/>
                   </w:rPr>
-                  <m:t>=</m:t>
-                </m:r>
-                <m:r>
-                  <w:rPr>
-                    <w:rFonts w:ascii="Cambria Math" w:hAnsi="Cambria Math"/>
-                    <w:lang w:val="en-US"/>
-                  </w:rPr>
-                  <m:t>2 x</m:t>
+                  <m:t>=2 x</m:t>
                 </m:r>
                 <m:f>
                   <m:fPr>
@@ -25721,8 +25732,8 @@
       <w:pPr>
         <w:pStyle w:val="Heading1"/>
       </w:pPr>
-      <w:bookmarkStart w:id="95" w:name="_Toc163126463"/>
-      <w:bookmarkStart w:id="96" w:name="_Toc175863214"/>
+      <w:bookmarkStart w:id="95" w:name="_Toc175863214"/>
+      <w:bookmarkStart w:id="96" w:name="_Toc163126463"/>
       <w:r>
         <w:lastRenderedPageBreak/>
         <w:t xml:space="preserve">BAB IV </w:t>
@@ -25731,7 +25742,7 @@
         <w:br/>
         <w:t>HASIL DAN PEMBAHASAN</w:t>
       </w:r>
-      <w:bookmarkEnd w:id="96"/>
+      <w:bookmarkEnd w:id="95"/>
     </w:p>
     <w:p>
       <w:pPr>
@@ -27741,7 +27752,7 @@
           </mc:Choice>
           <mc:Fallback>
             <w:pict>
-              <v:shapetype w14:anchorId="0976B7C9" id="_x0000_t32" coordsize="21600,21600" o:spt="32" o:oned="t" path="m,l21600,21600e" filled="f">
+              <v:shapetype w14:anchorId="19FDF614" id="_x0000_t32" coordsize="21600,21600" o:spt="32" o:oned="t" path="m,l21600,21600e" filled="f">
                 <v:path arrowok="t" fillok="f" o:connecttype="none"/>
                 <o:lock v:ext="edit" shapetype="t"/>
               </v:shapetype>
@@ -27817,7 +27828,7 @@
           </mc:Choice>
           <mc:Fallback>
             <w:pict>
-              <v:shape w14:anchorId="38584AF8" id="Straight Arrow Connector 2" o:spid="_x0000_s1026" type="#_x0000_t32" style="position:absolute;margin-left:62.9pt;margin-top:33.7pt;width:33.55pt;height:0;z-index:251648512;visibility:visible;mso-wrap-style:square;mso-width-percent:0;mso-height-percent:0;mso-wrap-distance-left:9pt;mso-wrap-distance-top:0;mso-wrap-distance-right:9pt;mso-wrap-distance-bottom:0;mso-position-horizontal:absolute;mso-position-horizontal-relative:text;mso-position-vertical:absolute;mso-position-vertical-relative:text;mso-width-percent:0;mso-height-percent:0;mso-width-relative:margin;mso-height-relative:margin" o:gfxdata="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" strokecolor="black [3040]" strokeweight="1.5pt">
+              <v:shape w14:anchorId="13FE8552" id="Straight Arrow Connector 2" o:spid="_x0000_s1026" type="#_x0000_t32" style="position:absolute;margin-left:62.9pt;margin-top:33.7pt;width:33.55pt;height:0;z-index:251648512;visibility:visible;mso-wrap-style:square;mso-width-percent:0;mso-height-percent:0;mso-wrap-distance-left:9pt;mso-wrap-distance-top:0;mso-wrap-distance-right:9pt;mso-wrap-distance-bottom:0;mso-position-horizontal:absolute;mso-position-horizontal-relative:text;mso-position-vertical:absolute;mso-position-vertical-relative:text;mso-width-percent:0;mso-height-percent:0;mso-width-relative:margin;mso-height-relative:margin" o:gfxdata="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" strokecolor="black [3040]" strokeweight="1.5pt">
                 <v:stroke endarrow="block"/>
               </v:shape>
             </w:pict>
@@ -28006,7 +28017,7 @@
           </mc:Choice>
           <mc:Fallback>
             <w:pict>
-              <v:shape w14:anchorId="59164641" id="Straight Arrow Connector 2" o:spid="_x0000_s1026" type="#_x0000_t32" style="position:absolute;margin-left:292.95pt;margin-top:7.85pt;width:33.65pt;height:0;z-index:251673088;visibility:visible;mso-wrap-style:square;mso-width-percent:0;mso-height-percent:0;mso-wrap-distance-left:9pt;mso-wrap-distance-top:0;mso-wrap-distance-right:9pt;mso-wrap-distance-bottom:0;mso-position-horizontal:absolute;mso-position-horizontal-relative:text;mso-position-vertical:absolute;mso-position-vertical-relative:text;mso-width-percent:0;mso-height-percent:0;mso-width-relative:margin;mso-height-relative:margin" o:gfxdata="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" strokecolor="black [3040]" strokeweight="1.5pt">
+              <v:shape w14:anchorId="27C7514E" id="Straight Arrow Connector 2" o:spid="_x0000_s1026" type="#_x0000_t32" style="position:absolute;margin-left:292.95pt;margin-top:7.85pt;width:33.65pt;height:0;z-index:251673088;visibility:visible;mso-wrap-style:square;mso-width-percent:0;mso-height-percent:0;mso-wrap-distance-left:9pt;mso-wrap-distance-top:0;mso-wrap-distance-right:9pt;mso-wrap-distance-bottom:0;mso-position-horizontal:absolute;mso-position-horizontal-relative:text;mso-position-vertical:absolute;mso-position-vertical-relative:text;mso-width-percent:0;mso-height-percent:0;mso-width-relative:margin;mso-height-relative:margin" o:gfxdata="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" strokecolor="black [3040]" strokeweight="1.5pt">
                 <v:stroke endarrow="block"/>
               </v:shape>
             </w:pict>
@@ -37818,7 +37829,7 @@
         <w:lastRenderedPageBreak/>
         <w:t>DAFTAR KEPUSTAKAAN</w:t>
       </w:r>
-      <w:bookmarkEnd w:id="95"/>
+      <w:bookmarkEnd w:id="96"/>
       <w:bookmarkEnd w:id="142"/>
     </w:p>
     <w:p>

</xml_diff>

<commit_message>
Commit 19 Penambahan Setelah Sidang
Penambahan detail penjelasan Pada Alur Fine-tuning, Selanjutnya perbaiki Daftar Isi
</commit_message>
<xml_diff>
--- a/Draft_Hasil_Tesis_HaryRachmat-2108207010009.docx
+++ b/Draft_Hasil_Tesis_HaryRachmat-2108207010009.docx
@@ -26,7 +26,7 @@
           <w:color w:val="FFFFFF" w:themeColor="background1"/>
         </w:rPr>
       </w:pPr>
-      <w:bookmarkStart w:id="1" w:name="_Toc175863182"/>
+      <w:bookmarkStart w:id="1" w:name="_Toc176978417"/>
       <w:r>
         <w:rPr>
           <w:color w:val="FFFFFF" w:themeColor="background1"/>
@@ -227,7 +227,7 @@
           <w:lang w:val="en-ID" w:eastAsia="en-ID"/>
         </w:rPr>
         <w:drawing>
-          <wp:anchor distT="0" distB="0" distL="114300" distR="114300" simplePos="0" relativeHeight="251636224" behindDoc="0" locked="0" layoutInCell="1" allowOverlap="1" wp14:anchorId="0574BC08" wp14:editId="60F2E59A">
+          <wp:anchor distT="0" distB="0" distL="114300" distR="114300" simplePos="0" relativeHeight="251650048" behindDoc="0" locked="0" layoutInCell="1" allowOverlap="1" wp14:anchorId="0574BC08" wp14:editId="60F2E59A">
             <wp:simplePos x="0" y="0"/>
             <wp:positionH relativeFrom="column">
               <wp:posOffset>2120900</wp:posOffset>
@@ -486,7 +486,7 @@
           <w:color w:val="FFFFFF" w:themeColor="background1"/>
         </w:rPr>
       </w:pPr>
-      <w:bookmarkStart w:id="2" w:name="_Toc175863183"/>
+      <w:bookmarkStart w:id="2" w:name="_Toc176978418"/>
       <w:r>
         <w:rPr>
           <w:color w:val="FFFFFF" w:themeColor="background1"/>
@@ -1004,7 +1004,7 @@
         </w:rPr>
       </w:pPr>
       <w:bookmarkStart w:id="4" w:name="_Toc164284557"/>
-      <w:bookmarkStart w:id="5" w:name="_Toc175863184"/>
+      <w:bookmarkStart w:id="5" w:name="_Toc176978419"/>
       <w:r>
         <w:rPr>
           <w:color w:val="FFFFFF" w:themeColor="background1"/>
@@ -2767,7 +2767,7 @@
           <w:color w:val="FFFFFF" w:themeColor="background1"/>
         </w:rPr>
       </w:pPr>
-      <w:bookmarkStart w:id="7" w:name="_Toc175863185"/>
+      <w:bookmarkStart w:id="7" w:name="_Toc176978420"/>
       <w:r>
         <w:rPr>
           <w:color w:val="FFFFFF" w:themeColor="background1"/>
@@ -3257,7 +3257,7 @@
           <w:color w:val="FFFFFF" w:themeColor="background1"/>
         </w:rPr>
       </w:pPr>
-      <w:bookmarkStart w:id="8" w:name="_Toc175863186"/>
+      <w:bookmarkStart w:id="8" w:name="_Toc176978421"/>
       <w:r>
         <w:rPr>
           <w:color w:val="FFFFFF" w:themeColor="background1"/>
@@ -3353,7 +3353,7 @@
         </w:rPr>
         <w:fldChar w:fldCharType="separate"/>
       </w:r>
-      <w:hyperlink w:anchor="_Toc175863182" w:history="1">
+      <w:hyperlink w:anchor="_Toc176978417" w:history="1">
         <w:r>
           <w:rPr>
             <w:rStyle w:val="Hyperlink"/>
@@ -3387,7 +3387,7 @@
             <w:noProof/>
             <w:webHidden/>
           </w:rPr>
-          <w:instrText xml:space="preserve"> PAGEREF _Toc175863182 \h </w:instrText>
+          <w:instrText xml:space="preserve"> PAGEREF _Toc176978417 \h </w:instrText>
         </w:r>
         <w:r>
           <w:rPr>
@@ -3433,7 +3433,7 @@
           <w14:ligatures w14:val="standardContextual"/>
         </w:rPr>
       </w:pPr>
-      <w:hyperlink w:anchor="_Toc175863183" w:history="1">
+      <w:hyperlink w:anchor="_Toc176978418" w:history="1">
         <w:r>
           <w:rPr>
             <w:rStyle w:val="Hyperlink"/>
@@ -3467,7 +3467,7 @@
             <w:noProof/>
             <w:webHidden/>
           </w:rPr>
-          <w:instrText xml:space="preserve"> PAGEREF _Toc175863183 \h </w:instrText>
+          <w:instrText xml:space="preserve"> PAGEREF _Toc176978418 \h </w:instrText>
         </w:r>
         <w:r>
           <w:rPr>
@@ -3513,7 +3513,7 @@
           <w14:ligatures w14:val="standardContextual"/>
         </w:rPr>
       </w:pPr>
-      <w:hyperlink w:anchor="_Toc175863184" w:history="1">
+      <w:hyperlink w:anchor="_Toc176978419" w:history="1">
         <w:r>
           <w:rPr>
             <w:rStyle w:val="Hyperlink"/>
@@ -3547,7 +3547,7 @@
             <w:noProof/>
             <w:webHidden/>
           </w:rPr>
-          <w:instrText xml:space="preserve"> PAGEREF _Toc175863184 \h </w:instrText>
+          <w:instrText xml:space="preserve"> PAGEREF _Toc176978419 \h </w:instrText>
         </w:r>
         <w:r>
           <w:rPr>
@@ -3593,7 +3593,7 @@
           <w14:ligatures w14:val="standardContextual"/>
         </w:rPr>
       </w:pPr>
-      <w:hyperlink w:anchor="_Toc175863185" w:history="1">
+      <w:hyperlink w:anchor="_Toc176978420" w:history="1">
         <w:r>
           <w:rPr>
             <w:rStyle w:val="Hyperlink"/>
@@ -3627,7 +3627,7 @@
             <w:noProof/>
             <w:webHidden/>
           </w:rPr>
-          <w:instrText xml:space="preserve"> PAGEREF _Toc175863185 \h </w:instrText>
+          <w:instrText xml:space="preserve"> PAGEREF _Toc176978420 \h </w:instrText>
         </w:r>
         <w:r>
           <w:rPr>
@@ -3673,7 +3673,7 @@
           <w14:ligatures w14:val="standardContextual"/>
         </w:rPr>
       </w:pPr>
-      <w:hyperlink w:anchor="_Toc175863186" w:history="1">
+      <w:hyperlink w:anchor="_Toc176978421" w:history="1">
         <w:r>
           <w:rPr>
             <w:rStyle w:val="Hyperlink"/>
@@ -3707,7 +3707,7 @@
             <w:noProof/>
             <w:webHidden/>
           </w:rPr>
-          <w:instrText xml:space="preserve"> PAGEREF _Toc175863186 \h </w:instrText>
+          <w:instrText xml:space="preserve"> PAGEREF _Toc176978421 \h </w:instrText>
         </w:r>
         <w:r>
           <w:rPr>
@@ -3753,7 +3753,7 @@
           <w14:ligatures w14:val="standardContextual"/>
         </w:rPr>
       </w:pPr>
-      <w:hyperlink w:anchor="_Toc175863187" w:history="1">
+      <w:hyperlink w:anchor="_Toc176978422" w:history="1">
         <w:r>
           <w:rPr>
             <w:rStyle w:val="Hyperlink"/>
@@ -3787,7 +3787,7 @@
             <w:noProof/>
             <w:webHidden/>
           </w:rPr>
-          <w:instrText xml:space="preserve"> PAGEREF _Toc175863187 \h </w:instrText>
+          <w:instrText xml:space="preserve"> PAGEREF _Toc176978422 \h </w:instrText>
         </w:r>
         <w:r>
           <w:rPr>
@@ -3833,7 +3833,7 @@
           <w14:ligatures w14:val="standardContextual"/>
         </w:rPr>
       </w:pPr>
-      <w:hyperlink w:anchor="_Toc175863188" w:history="1">
+      <w:hyperlink w:anchor="_Toc176978423" w:history="1">
         <w:r>
           <w:rPr>
             <w:rStyle w:val="Hyperlink"/>
@@ -3867,7 +3867,7 @@
             <w:noProof/>
             <w:webHidden/>
           </w:rPr>
-          <w:instrText xml:space="preserve"> PAGEREF _Toc175863188 \h </w:instrText>
+          <w:instrText xml:space="preserve"> PAGEREF _Toc176978423 \h </w:instrText>
         </w:r>
         <w:r>
           <w:rPr>
@@ -3913,7 +3913,7 @@
           <w14:ligatures w14:val="standardContextual"/>
         </w:rPr>
       </w:pPr>
-      <w:hyperlink w:anchor="_Toc175863189" w:history="1">
+      <w:hyperlink w:anchor="_Toc176978424" w:history="1">
         <w:r>
           <w:rPr>
             <w:rStyle w:val="Hyperlink"/>
@@ -3947,7 +3947,7 @@
             <w:noProof/>
             <w:webHidden/>
           </w:rPr>
-          <w:instrText xml:space="preserve"> PAGEREF _Toc175863189 \h </w:instrText>
+          <w:instrText xml:space="preserve"> PAGEREF _Toc176978424 \h </w:instrText>
         </w:r>
         <w:r>
           <w:rPr>
@@ -3993,7 +3993,7 @@
           <w14:ligatures w14:val="standardContextual"/>
         </w:rPr>
       </w:pPr>
-      <w:hyperlink w:anchor="_Toc175863190" w:history="1">
+      <w:hyperlink w:anchor="_Toc176978425" w:history="1">
         <w:r>
           <w:rPr>
             <w:rStyle w:val="Hyperlink"/>
@@ -4028,7 +4028,7 @@
             <w:noProof/>
             <w:webHidden/>
           </w:rPr>
-          <w:instrText xml:space="preserve"> PAGEREF _Toc175863190 \h </w:instrText>
+          <w:instrText xml:space="preserve"> PAGEREF _Toc176978425 \h </w:instrText>
         </w:r>
         <w:r>
           <w:rPr>
@@ -4074,7 +4074,7 @@
           <w14:ligatures w14:val="standardContextual"/>
         </w:rPr>
       </w:pPr>
-      <w:hyperlink w:anchor="_Toc175863191" w:history="1">
+      <w:hyperlink w:anchor="_Toc176978426" w:history="1">
         <w:r>
           <w:rPr>
             <w:rStyle w:val="Hyperlink"/>
@@ -4122,7 +4122,7 @@
             <w:noProof/>
             <w:webHidden/>
           </w:rPr>
-          <w:instrText xml:space="preserve"> PAGEREF _Toc175863191 \h </w:instrText>
+          <w:instrText xml:space="preserve"> PAGEREF _Toc176978426 \h </w:instrText>
         </w:r>
         <w:r>
           <w:rPr>
@@ -4168,7 +4168,7 @@
           <w14:ligatures w14:val="standardContextual"/>
         </w:rPr>
       </w:pPr>
-      <w:hyperlink w:anchor="_Toc175863192" w:history="1">
+      <w:hyperlink w:anchor="_Toc176978427" w:history="1">
         <w:r>
           <w:rPr>
             <w:rStyle w:val="Hyperlink"/>
@@ -4224,7 +4224,7 @@
             <w:noProof/>
             <w:webHidden/>
           </w:rPr>
-          <w:instrText xml:space="preserve"> PAGEREF _Toc175863192 \h </w:instrText>
+          <w:instrText xml:space="preserve"> PAGEREF _Toc176978427 \h </w:instrText>
         </w:r>
         <w:r>
           <w:rPr>
@@ -4270,7 +4270,7 @@
           <w14:ligatures w14:val="standardContextual"/>
         </w:rPr>
       </w:pPr>
-      <w:hyperlink w:anchor="_Toc175863193" w:history="1">
+      <w:hyperlink w:anchor="_Toc176978428" w:history="1">
         <w:r>
           <w:rPr>
             <w:rStyle w:val="Hyperlink"/>
@@ -4327,7 +4327,7 @@
             <w:noProof/>
             <w:webHidden/>
           </w:rPr>
-          <w:instrText xml:space="preserve"> PAGEREF _Toc175863193 \h </w:instrText>
+          <w:instrText xml:space="preserve"> PAGEREF _Toc176978428 \h </w:instrText>
         </w:r>
         <w:r>
           <w:rPr>
@@ -4373,7 +4373,7 @@
           <w14:ligatures w14:val="standardContextual"/>
         </w:rPr>
       </w:pPr>
-      <w:hyperlink w:anchor="_Toc175863194" w:history="1">
+      <w:hyperlink w:anchor="_Toc176978429" w:history="1">
         <w:r>
           <w:rPr>
             <w:rStyle w:val="Hyperlink"/>
@@ -4430,7 +4430,7 @@
             <w:noProof/>
             <w:webHidden/>
           </w:rPr>
-          <w:instrText xml:space="preserve"> PAGEREF _Toc175863194 \h </w:instrText>
+          <w:instrText xml:space="preserve"> PAGEREF _Toc176978429 \h </w:instrText>
         </w:r>
         <w:r>
           <w:rPr>
@@ -4476,7 +4476,7 @@
           <w14:ligatures w14:val="standardContextual"/>
         </w:rPr>
       </w:pPr>
-      <w:hyperlink w:anchor="_Toc175863195" w:history="1">
+      <w:hyperlink w:anchor="_Toc176978430" w:history="1">
         <w:r>
           <w:rPr>
             <w:rStyle w:val="Hyperlink"/>
@@ -4511,7 +4511,7 @@
             <w:noProof/>
             <w:webHidden/>
           </w:rPr>
-          <w:instrText xml:space="preserve"> PAGEREF _Toc175863195 \h </w:instrText>
+          <w:instrText xml:space="preserve"> PAGEREF _Toc176978430 \h </w:instrText>
         </w:r>
         <w:r>
           <w:rPr>
@@ -4557,7 +4557,7 @@
           <w14:ligatures w14:val="standardContextual"/>
         </w:rPr>
       </w:pPr>
-      <w:hyperlink w:anchor="_Toc175863196" w:history="1">
+      <w:hyperlink w:anchor="_Toc176978431" w:history="1">
         <w:r>
           <w:rPr>
             <w:rStyle w:val="Hyperlink"/>
@@ -4613,7 +4613,7 @@
             <w:noProof/>
             <w:webHidden/>
           </w:rPr>
-          <w:instrText xml:space="preserve"> PAGEREF _Toc175863196 \h </w:instrText>
+          <w:instrText xml:space="preserve"> PAGEREF _Toc176978431 \h </w:instrText>
         </w:r>
         <w:r>
           <w:rPr>
@@ -4659,7 +4659,7 @@
           <w14:ligatures w14:val="standardContextual"/>
         </w:rPr>
       </w:pPr>
-      <w:hyperlink w:anchor="_Toc175863197" w:history="1">
+      <w:hyperlink w:anchor="_Toc176978432" w:history="1">
         <w:r>
           <w:rPr>
             <w:rStyle w:val="Hyperlink"/>
@@ -4715,7 +4715,7 @@
             <w:noProof/>
             <w:webHidden/>
           </w:rPr>
-          <w:instrText xml:space="preserve"> PAGEREF _Toc175863197 \h </w:instrText>
+          <w:instrText xml:space="preserve"> PAGEREF _Toc176978432 \h </w:instrText>
         </w:r>
         <w:r>
           <w:rPr>
@@ -4761,7 +4761,7 @@
           <w14:ligatures w14:val="standardContextual"/>
         </w:rPr>
       </w:pPr>
-      <w:hyperlink w:anchor="_Toc175863198" w:history="1">
+      <w:hyperlink w:anchor="_Toc176978433" w:history="1">
         <w:r>
           <w:rPr>
             <w:rStyle w:val="Hyperlink"/>
@@ -4817,7 +4817,7 @@
             <w:noProof/>
             <w:webHidden/>
           </w:rPr>
-          <w:instrText xml:space="preserve"> PAGEREF _Toc175863198 \h </w:instrText>
+          <w:instrText xml:space="preserve"> PAGEREF _Toc176978433 \h </w:instrText>
         </w:r>
         <w:r>
           <w:rPr>
@@ -4863,7 +4863,7 @@
           <w14:ligatures w14:val="standardContextual"/>
         </w:rPr>
       </w:pPr>
-      <w:hyperlink w:anchor="_Toc175863199" w:history="1">
+      <w:hyperlink w:anchor="_Toc176978434" w:history="1">
         <w:r>
           <w:rPr>
             <w:rStyle w:val="Hyperlink"/>
@@ -4913,7 +4913,7 @@
             <w:noProof/>
             <w:webHidden/>
           </w:rPr>
-          <w:instrText xml:space="preserve"> PAGEREF _Toc175863199 \h </w:instrText>
+          <w:instrText xml:space="preserve"> PAGEREF _Toc176978434 \h </w:instrText>
         </w:r>
         <w:r>
           <w:rPr>
@@ -4959,7 +4959,7 @@
           <w14:ligatures w14:val="standardContextual"/>
         </w:rPr>
       </w:pPr>
-      <w:hyperlink w:anchor="_Toc175863200" w:history="1">
+      <w:hyperlink w:anchor="_Toc176978435" w:history="1">
         <w:r>
           <w:rPr>
             <w:rStyle w:val="Hyperlink"/>
@@ -5009,7 +5009,7 @@
             <w:noProof/>
             <w:webHidden/>
           </w:rPr>
-          <w:instrText xml:space="preserve"> PAGEREF _Toc175863200 \h </w:instrText>
+          <w:instrText xml:space="preserve"> PAGEREF _Toc176978435 \h </w:instrText>
         </w:r>
         <w:r>
           <w:rPr>
@@ -5055,7 +5055,7 @@
           <w14:ligatures w14:val="standardContextual"/>
         </w:rPr>
       </w:pPr>
-      <w:hyperlink w:anchor="_Toc175863201" w:history="1">
+      <w:hyperlink w:anchor="_Toc176978436" w:history="1">
         <w:r>
           <w:rPr>
             <w:rStyle w:val="Hyperlink"/>
@@ -5106,7 +5106,7 @@
             <w:noProof/>
             <w:webHidden/>
           </w:rPr>
-          <w:instrText xml:space="preserve"> PAGEREF _Toc175863201 \h </w:instrText>
+          <w:instrText xml:space="preserve"> PAGEREF _Toc176978436 \h </w:instrText>
         </w:r>
         <w:r>
           <w:rPr>
@@ -5152,7 +5152,7 @@
           <w14:ligatures w14:val="standardContextual"/>
         </w:rPr>
       </w:pPr>
-      <w:hyperlink w:anchor="_Toc175863202" w:history="1">
+      <w:hyperlink w:anchor="_Toc176978437" w:history="1">
         <w:r>
           <w:rPr>
             <w:rStyle w:val="Hyperlink"/>
@@ -5201,7 +5201,7 @@
             <w:noProof/>
             <w:webHidden/>
           </w:rPr>
-          <w:instrText xml:space="preserve"> PAGEREF _Toc175863202 \h </w:instrText>
+          <w:instrText xml:space="preserve"> PAGEREF _Toc176978437 \h </w:instrText>
         </w:r>
         <w:r>
           <w:rPr>
@@ -5247,7 +5247,7 @@
           <w14:ligatures w14:val="standardContextual"/>
         </w:rPr>
       </w:pPr>
-      <w:hyperlink w:anchor="_Toc175863203" w:history="1">
+      <w:hyperlink w:anchor="_Toc176978438" w:history="1">
         <w:r>
           <w:rPr>
             <w:rStyle w:val="Hyperlink"/>
@@ -5303,7 +5303,7 @@
             <w:noProof/>
             <w:webHidden/>
           </w:rPr>
-          <w:instrText xml:space="preserve"> PAGEREF _Toc175863203 \h </w:instrText>
+          <w:instrText xml:space="preserve"> PAGEREF _Toc176978438 \h </w:instrText>
         </w:r>
         <w:r>
           <w:rPr>
@@ -5349,7 +5349,7 @@
           <w14:ligatures w14:val="standardContextual"/>
         </w:rPr>
       </w:pPr>
-      <w:hyperlink w:anchor="_Toc175863204" w:history="1">
+      <w:hyperlink w:anchor="_Toc176978439" w:history="1">
         <w:r>
           <w:rPr>
             <w:rStyle w:val="Hyperlink"/>
@@ -5399,7 +5399,7 @@
             <w:noProof/>
             <w:webHidden/>
           </w:rPr>
-          <w:instrText xml:space="preserve"> PAGEREF _Toc175863204 \h </w:instrText>
+          <w:instrText xml:space="preserve"> PAGEREF _Toc176978439 \h </w:instrText>
         </w:r>
         <w:r>
           <w:rPr>
@@ -5445,7 +5445,7 @@
           <w14:ligatures w14:val="standardContextual"/>
         </w:rPr>
       </w:pPr>
-      <w:hyperlink w:anchor="_Toc175863205" w:history="1">
+      <w:hyperlink w:anchor="_Toc176978440" w:history="1">
         <w:r>
           <w:rPr>
             <w:rStyle w:val="Hyperlink"/>
@@ -5501,7 +5501,7 @@
             <w:noProof/>
             <w:webHidden/>
           </w:rPr>
-          <w:instrText xml:space="preserve"> PAGEREF _Toc175863205 \h </w:instrText>
+          <w:instrText xml:space="preserve"> PAGEREF _Toc176978440 \h </w:instrText>
         </w:r>
         <w:r>
           <w:rPr>
@@ -5547,7 +5547,7 @@
           <w14:ligatures w14:val="standardContextual"/>
         </w:rPr>
       </w:pPr>
-      <w:hyperlink w:anchor="_Toc175863206" w:history="1">
+      <w:hyperlink w:anchor="_Toc176978441" w:history="1">
         <w:r>
           <w:rPr>
             <w:rStyle w:val="Hyperlink"/>
@@ -5603,7 +5603,7 @@
             <w:noProof/>
             <w:webHidden/>
           </w:rPr>
-          <w:instrText xml:space="preserve"> PAGEREF _Toc175863206 \h </w:instrText>
+          <w:instrText xml:space="preserve"> PAGEREF _Toc176978441 \h </w:instrText>
         </w:r>
         <w:r>
           <w:rPr>
@@ -5649,7 +5649,7 @@
           <w14:ligatures w14:val="standardContextual"/>
         </w:rPr>
       </w:pPr>
-      <w:hyperlink w:anchor="_Toc175863207" w:history="1">
+      <w:hyperlink w:anchor="_Toc176978442" w:history="1">
         <w:r>
           <w:rPr>
             <w:rStyle w:val="Hyperlink"/>
@@ -5700,7 +5700,7 @@
             <w:noProof/>
             <w:webHidden/>
           </w:rPr>
-          <w:instrText xml:space="preserve"> PAGEREF _Toc175863207 \h </w:instrText>
+          <w:instrText xml:space="preserve"> PAGEREF _Toc176978442 \h </w:instrText>
         </w:r>
         <w:r>
           <w:rPr>
@@ -5746,7 +5746,7 @@
           <w14:ligatures w14:val="standardContextual"/>
         </w:rPr>
       </w:pPr>
-      <w:hyperlink w:anchor="_Toc175863208" w:history="1">
+      <w:hyperlink w:anchor="_Toc176978443" w:history="1">
         <w:r>
           <w:rPr>
             <w:rStyle w:val="Hyperlink"/>
@@ -5810,7 +5810,7 @@
             <w:noProof/>
             <w:webHidden/>
           </w:rPr>
-          <w:instrText xml:space="preserve"> PAGEREF _Toc175863208 \h </w:instrText>
+          <w:instrText xml:space="preserve"> PAGEREF _Toc176978443 \h </w:instrText>
         </w:r>
         <w:r>
           <w:rPr>
@@ -5856,7 +5856,7 @@
           <w14:ligatures w14:val="standardContextual"/>
         </w:rPr>
       </w:pPr>
-      <w:hyperlink w:anchor="_Toc175863209" w:history="1">
+      <w:hyperlink w:anchor="_Toc176978444" w:history="1">
         <w:r>
           <w:rPr>
             <w:rStyle w:val="Hyperlink"/>
@@ -5905,7 +5905,7 @@
             <w:noProof/>
             <w:webHidden/>
           </w:rPr>
-          <w:instrText xml:space="preserve"> PAGEREF _Toc175863209 \h </w:instrText>
+          <w:instrText xml:space="preserve"> PAGEREF _Toc176978444 \h </w:instrText>
         </w:r>
         <w:r>
           <w:rPr>
@@ -5951,7 +5951,7 @@
           <w14:ligatures w14:val="standardContextual"/>
         </w:rPr>
       </w:pPr>
-      <w:hyperlink w:anchor="_Toc175863210" w:history="1">
+      <w:hyperlink w:anchor="_Toc176978445" w:history="1">
         <w:r>
           <w:rPr>
             <w:rStyle w:val="Hyperlink"/>
@@ -5986,7 +5986,7 @@
             <w:noProof/>
             <w:webHidden/>
           </w:rPr>
-          <w:instrText xml:space="preserve"> PAGEREF _Toc175863210 \h </w:instrText>
+          <w:instrText xml:space="preserve"> PAGEREF _Toc176978445 \h </w:instrText>
         </w:r>
         <w:r>
           <w:rPr>
@@ -6032,7 +6032,7 @@
           <w14:ligatures w14:val="standardContextual"/>
         </w:rPr>
       </w:pPr>
-      <w:hyperlink w:anchor="_Toc175863211" w:history="1">
+      <w:hyperlink w:anchor="_Toc176978446" w:history="1">
         <w:r>
           <w:rPr>
             <w:rStyle w:val="Hyperlink"/>
@@ -6098,7 +6098,7 @@
             <w:noProof/>
             <w:webHidden/>
           </w:rPr>
-          <w:instrText xml:space="preserve"> PAGEREF _Toc175863211 \h </w:instrText>
+          <w:instrText xml:space="preserve"> PAGEREF _Toc176978446 \h </w:instrText>
         </w:r>
         <w:r>
           <w:rPr>
@@ -6144,7 +6144,7 @@
           <w14:ligatures w14:val="standardContextual"/>
         </w:rPr>
       </w:pPr>
-      <w:hyperlink w:anchor="_Toc175863212" w:history="1">
+      <w:hyperlink w:anchor="_Toc176978447" w:history="1">
         <w:r>
           <w:rPr>
             <w:rStyle w:val="Hyperlink"/>
@@ -6193,7 +6193,7 @@
             <w:noProof/>
             <w:webHidden/>
           </w:rPr>
-          <w:instrText xml:space="preserve"> PAGEREF _Toc175863212 \h </w:instrText>
+          <w:instrText xml:space="preserve"> PAGEREF _Toc176978447 \h </w:instrText>
         </w:r>
         <w:r>
           <w:rPr>
@@ -6239,7 +6239,7 @@
           <w14:ligatures w14:val="standardContextual"/>
         </w:rPr>
       </w:pPr>
-      <w:hyperlink w:anchor="_Toc175863213" w:history="1">
+      <w:hyperlink w:anchor="_Toc176978448" w:history="1">
         <w:r>
           <w:rPr>
             <w:rStyle w:val="Hyperlink"/>
@@ -6287,7 +6287,7 @@
             <w:noProof/>
             <w:webHidden/>
           </w:rPr>
-          <w:instrText xml:space="preserve"> PAGEREF _Toc175863213 \h </w:instrText>
+          <w:instrText xml:space="preserve"> PAGEREF _Toc176978448 \h </w:instrText>
         </w:r>
         <w:r>
           <w:rPr>
@@ -6333,7 +6333,7 @@
           <w14:ligatures w14:val="standardContextual"/>
         </w:rPr>
       </w:pPr>
-      <w:hyperlink w:anchor="_Toc175863214" w:history="1">
+      <w:hyperlink w:anchor="_Toc176978449" w:history="1">
         <w:r>
           <w:rPr>
             <w:rStyle w:val="Hyperlink"/>
@@ -6360,7 +6360,7 @@
             <w:noProof/>
             <w:webHidden/>
           </w:rPr>
-          <w:instrText xml:space="preserve"> PAGEREF _Toc175863214 \h </w:instrText>
+          <w:instrText xml:space="preserve"> PAGEREF _Toc176978449 \h </w:instrText>
         </w:r>
         <w:r>
           <w:rPr>
@@ -6380,7 +6380,7 @@
             <w:noProof/>
             <w:webHidden/>
           </w:rPr>
-          <w:t>31</w:t>
+          <w:t>32</w:t>
         </w:r>
         <w:r>
           <w:rPr>
@@ -6406,7 +6406,7 @@
           <w14:ligatures w14:val="standardContextual"/>
         </w:rPr>
       </w:pPr>
-      <w:hyperlink w:anchor="_Toc175863215" w:history="1">
+      <w:hyperlink w:anchor="_Toc176978450" w:history="1">
         <w:r>
           <w:rPr>
             <w:rStyle w:val="Hyperlink"/>
@@ -6463,7 +6463,7 @@
             <w:noProof/>
             <w:webHidden/>
           </w:rPr>
-          <w:instrText xml:space="preserve"> PAGEREF _Toc175863215 \h </w:instrText>
+          <w:instrText xml:space="preserve"> PAGEREF _Toc176978450 \h </w:instrText>
         </w:r>
         <w:r>
           <w:rPr>
@@ -6483,7 +6483,7 @@
             <w:noProof/>
             <w:webHidden/>
           </w:rPr>
-          <w:t>31</w:t>
+          <w:t>32</w:t>
         </w:r>
         <w:r>
           <w:rPr>
@@ -6509,7 +6509,7 @@
           <w14:ligatures w14:val="standardContextual"/>
         </w:rPr>
       </w:pPr>
-      <w:hyperlink w:anchor="_Toc175863216" w:history="1">
+      <w:hyperlink w:anchor="_Toc176978451" w:history="1">
         <w:r>
           <w:rPr>
             <w:rStyle w:val="Hyperlink"/>
@@ -6559,7 +6559,7 @@
             <w:noProof/>
             <w:webHidden/>
           </w:rPr>
-          <w:instrText xml:space="preserve"> PAGEREF _Toc175863216 \h </w:instrText>
+          <w:instrText xml:space="preserve"> PAGEREF _Toc176978451 \h </w:instrText>
         </w:r>
         <w:r>
           <w:rPr>
@@ -6579,7 +6579,7 @@
             <w:noProof/>
             <w:webHidden/>
           </w:rPr>
-          <w:t>32</w:t>
+          <w:t>33</w:t>
         </w:r>
         <w:r>
           <w:rPr>
@@ -6605,7 +6605,7 @@
           <w14:ligatures w14:val="standardContextual"/>
         </w:rPr>
       </w:pPr>
-      <w:hyperlink w:anchor="_Toc175863217" w:history="1">
+      <w:hyperlink w:anchor="_Toc176978452" w:history="1">
         <w:r>
           <w:rPr>
             <w:rStyle w:val="Hyperlink"/>
@@ -6655,7 +6655,7 @@
             <w:noProof/>
             <w:webHidden/>
           </w:rPr>
-          <w:instrText xml:space="preserve"> PAGEREF _Toc175863217 \h </w:instrText>
+          <w:instrText xml:space="preserve"> PAGEREF _Toc176978452 \h </w:instrText>
         </w:r>
         <w:r>
           <w:rPr>
@@ -6675,7 +6675,7 @@
             <w:noProof/>
             <w:webHidden/>
           </w:rPr>
-          <w:t>33</w:t>
+          <w:t>34</w:t>
         </w:r>
         <w:r>
           <w:rPr>
@@ -6701,7 +6701,7 @@
           <w14:ligatures w14:val="standardContextual"/>
         </w:rPr>
       </w:pPr>
-      <w:hyperlink w:anchor="_Toc175863218" w:history="1">
+      <w:hyperlink w:anchor="_Toc176978453" w:history="1">
         <w:r>
           <w:rPr>
             <w:rStyle w:val="Hyperlink"/>
@@ -6751,7 +6751,7 @@
             <w:noProof/>
             <w:webHidden/>
           </w:rPr>
-          <w:instrText xml:space="preserve"> PAGEREF _Toc175863218 \h </w:instrText>
+          <w:instrText xml:space="preserve"> PAGEREF _Toc176978453 \h </w:instrText>
         </w:r>
         <w:r>
           <w:rPr>
@@ -6771,7 +6771,7 @@
             <w:noProof/>
             <w:webHidden/>
           </w:rPr>
-          <w:t>36</w:t>
+          <w:t>37</w:t>
         </w:r>
         <w:r>
           <w:rPr>
@@ -6797,7 +6797,7 @@
           <w14:ligatures w14:val="standardContextual"/>
         </w:rPr>
       </w:pPr>
-      <w:hyperlink w:anchor="_Toc175863219" w:history="1">
+      <w:hyperlink w:anchor="_Toc176978454" w:history="1">
         <w:r>
           <w:rPr>
             <w:rStyle w:val="Hyperlink"/>
@@ -6847,7 +6847,7 @@
             <w:noProof/>
             <w:webHidden/>
           </w:rPr>
-          <w:instrText xml:space="preserve"> PAGEREF _Toc175863219 \h </w:instrText>
+          <w:instrText xml:space="preserve"> PAGEREF _Toc176978454 \h </w:instrText>
         </w:r>
         <w:r>
           <w:rPr>
@@ -6867,7 +6867,7 @@
             <w:noProof/>
             <w:webHidden/>
           </w:rPr>
-          <w:t>37</w:t>
+          <w:t>38</w:t>
         </w:r>
         <w:r>
           <w:rPr>
@@ -6893,7 +6893,7 @@
           <w14:ligatures w14:val="standardContextual"/>
         </w:rPr>
       </w:pPr>
-      <w:hyperlink w:anchor="_Toc175863220" w:history="1">
+      <w:hyperlink w:anchor="_Toc176978455" w:history="1">
         <w:r>
           <w:rPr>
             <w:rStyle w:val="Hyperlink"/>
@@ -6949,7 +6949,7 @@
             <w:noProof/>
             <w:webHidden/>
           </w:rPr>
-          <w:instrText xml:space="preserve"> PAGEREF _Toc175863220 \h </w:instrText>
+          <w:instrText xml:space="preserve"> PAGEREF _Toc176978455 \h </w:instrText>
         </w:r>
         <w:r>
           <w:rPr>
@@ -6969,7 +6969,7 @@
             <w:noProof/>
             <w:webHidden/>
           </w:rPr>
-          <w:t>44</w:t>
+          <w:t>45</w:t>
         </w:r>
         <w:r>
           <w:rPr>
@@ -6995,7 +6995,7 @@
           <w14:ligatures w14:val="standardContextual"/>
         </w:rPr>
       </w:pPr>
-      <w:hyperlink w:anchor="_Toc175863221" w:history="1">
+      <w:hyperlink w:anchor="_Toc176978456" w:history="1">
         <w:r>
           <w:rPr>
             <w:rStyle w:val="Hyperlink"/>
@@ -7043,7 +7043,7 @@
             <w:noProof/>
             <w:webHidden/>
           </w:rPr>
-          <w:instrText xml:space="preserve"> PAGEREF _Toc175863221 \h </w:instrText>
+          <w:instrText xml:space="preserve"> PAGEREF _Toc176978456 \h </w:instrText>
         </w:r>
         <w:r>
           <w:rPr>
@@ -7063,7 +7063,7 @@
             <w:noProof/>
             <w:webHidden/>
           </w:rPr>
-          <w:t>45</w:t>
+          <w:t>46</w:t>
         </w:r>
         <w:r>
           <w:rPr>
@@ -7089,7 +7089,7 @@
           <w14:ligatures w14:val="standardContextual"/>
         </w:rPr>
       </w:pPr>
-      <w:hyperlink w:anchor="_Toc175863222" w:history="1">
+      <w:hyperlink w:anchor="_Toc176978457" w:history="1">
         <w:r>
           <w:rPr>
             <w:rStyle w:val="Hyperlink"/>
@@ -7137,7 +7137,7 @@
             <w:noProof/>
             <w:webHidden/>
           </w:rPr>
-          <w:instrText xml:space="preserve"> PAGEREF _Toc175863222 \h </w:instrText>
+          <w:instrText xml:space="preserve"> PAGEREF _Toc176978457 \h </w:instrText>
         </w:r>
         <w:r>
           <w:rPr>
@@ -7157,7 +7157,7 @@
             <w:noProof/>
             <w:webHidden/>
           </w:rPr>
-          <w:t>45</w:t>
+          <w:t>46</w:t>
         </w:r>
         <w:r>
           <w:rPr>
@@ -7183,7 +7183,7 @@
           <w14:ligatures w14:val="standardContextual"/>
         </w:rPr>
       </w:pPr>
-      <w:hyperlink w:anchor="_Toc175863223" w:history="1">
+      <w:hyperlink w:anchor="_Toc176978458" w:history="1">
         <w:r>
           <w:rPr>
             <w:rStyle w:val="Hyperlink"/>
@@ -7210,7 +7210,7 @@
             <w:noProof/>
             <w:webHidden/>
           </w:rPr>
-          <w:instrText xml:space="preserve"> PAGEREF _Toc175863223 \h </w:instrText>
+          <w:instrText xml:space="preserve"> PAGEREF _Toc176978458 \h </w:instrText>
         </w:r>
         <w:r>
           <w:rPr>
@@ -7230,7 +7230,7 @@
             <w:noProof/>
             <w:webHidden/>
           </w:rPr>
-          <w:t>47</w:t>
+          <w:t>48</w:t>
         </w:r>
         <w:r>
           <w:rPr>
@@ -7256,7 +7256,7 @@
           <w14:ligatures w14:val="standardContextual"/>
         </w:rPr>
       </w:pPr>
-      <w:hyperlink w:anchor="_Toc175863224" w:history="1">
+      <w:hyperlink w:anchor="_Toc176978459" w:history="1">
         <w:r>
           <w:rPr>
             <w:rStyle w:val="Hyperlink"/>
@@ -7306,7 +7306,7 @@
             <w:noProof/>
             <w:webHidden/>
           </w:rPr>
-          <w:instrText xml:space="preserve"> PAGEREF _Toc175863224 \h </w:instrText>
+          <w:instrText xml:space="preserve"> PAGEREF _Toc176978459 \h </w:instrText>
         </w:r>
         <w:r>
           <w:rPr>
@@ -7326,7 +7326,7 @@
             <w:noProof/>
             <w:webHidden/>
           </w:rPr>
-          <w:t>47</w:t>
+          <w:t>48</w:t>
         </w:r>
         <w:r>
           <w:rPr>
@@ -7352,7 +7352,7 @@
           <w14:ligatures w14:val="standardContextual"/>
         </w:rPr>
       </w:pPr>
-      <w:hyperlink w:anchor="_Toc175863225" w:history="1">
+      <w:hyperlink w:anchor="_Toc176978460" w:history="1">
         <w:r>
           <w:rPr>
             <w:rStyle w:val="Hyperlink"/>
@@ -7402,7 +7402,7 @@
             <w:noProof/>
             <w:webHidden/>
           </w:rPr>
-          <w:instrText xml:space="preserve"> PAGEREF _Toc175863225 \h </w:instrText>
+          <w:instrText xml:space="preserve"> PAGEREF _Toc176978460 \h </w:instrText>
         </w:r>
         <w:r>
           <w:rPr>
@@ -7422,7 +7422,7 @@
             <w:noProof/>
             <w:webHidden/>
           </w:rPr>
-          <w:t>47</w:t>
+          <w:t>48</w:t>
         </w:r>
         <w:r>
           <w:rPr>
@@ -7448,7 +7448,7 @@
           <w14:ligatures w14:val="standardContextual"/>
         </w:rPr>
       </w:pPr>
-      <w:hyperlink w:anchor="_Toc175863226" w:history="1">
+      <w:hyperlink w:anchor="_Toc176978461" w:history="1">
         <w:r>
           <w:rPr>
             <w:rStyle w:val="Hyperlink"/>
@@ -7475,7 +7475,7 @@
             <w:noProof/>
             <w:webHidden/>
           </w:rPr>
-          <w:instrText xml:space="preserve"> PAGEREF _Toc175863226 \h </w:instrText>
+          <w:instrText xml:space="preserve"> PAGEREF _Toc176978461 \h </w:instrText>
         </w:r>
         <w:r>
           <w:rPr>
@@ -7495,7 +7495,7 @@
             <w:noProof/>
             <w:webHidden/>
           </w:rPr>
-          <w:t>48</w:t>
+          <w:t>49</w:t>
         </w:r>
         <w:r>
           <w:rPr>
@@ -7542,7 +7542,7 @@
           <w:color w:val="FFFFFF" w:themeColor="background1"/>
         </w:rPr>
       </w:pPr>
-      <w:bookmarkStart w:id="9" w:name="_Toc175863187"/>
+      <w:bookmarkStart w:id="9" w:name="_Toc176978422"/>
       <w:r>
         <w:rPr>
           <w:color w:val="FFFFFF" w:themeColor="background1"/>
@@ -9250,7 +9250,7 @@
           <w:color w:val="FFFFFF" w:themeColor="background1"/>
         </w:rPr>
       </w:pPr>
-      <w:bookmarkStart w:id="10" w:name="_Toc175863188"/>
+      <w:bookmarkStart w:id="10" w:name="_Toc176978423"/>
       <w:r>
         <w:rPr>
           <w:color w:val="FFFFFF" w:themeColor="background1"/>
@@ -10548,7 +10548,7 @@
         </w:rPr>
       </w:pPr>
       <w:bookmarkStart w:id="11" w:name="_Toc164284562"/>
-      <w:bookmarkStart w:id="12" w:name="_Toc175863189"/>
+      <w:bookmarkStart w:id="12" w:name="_Toc176978424"/>
       <w:r>
         <w:rPr>
           <w:color w:val="FFFFFF" w:themeColor="background1"/>
@@ -11273,7 +11273,7 @@
         </w:numPr>
         <w:ind w:left="0" w:firstLine="0"/>
       </w:pPr>
-      <w:bookmarkStart w:id="13" w:name="_Toc175863190"/>
+      <w:bookmarkStart w:id="13" w:name="_Toc176978425"/>
       <w:r>
         <w:rPr>
           <w:lang w:val="en-US"/>
@@ -11311,7 +11311,7 @@
         <w:pStyle w:val="Heading2"/>
       </w:pPr>
       <w:bookmarkStart w:id="15" w:name="_Toc163126452"/>
-      <w:bookmarkStart w:id="16" w:name="_Toc175863191"/>
+      <w:bookmarkStart w:id="16" w:name="_Toc176978426"/>
       <w:r>
         <w:t>Latar Belakang</w:t>
       </w:r>
@@ -12181,7 +12181,7 @@
         <w:pStyle w:val="Heading2"/>
       </w:pPr>
       <w:bookmarkStart w:id="19" w:name="_Toc163126453"/>
-      <w:bookmarkStart w:id="20" w:name="_Toc175863192"/>
+      <w:bookmarkStart w:id="20" w:name="_Toc176978427"/>
       <w:r>
         <w:rPr>
           <w:lang w:val="id-ID"/>
@@ -12366,7 +12366,7 @@
         </w:rPr>
       </w:pPr>
       <w:bookmarkStart w:id="21" w:name="_Toc163126454"/>
-      <w:bookmarkStart w:id="22" w:name="_Toc175863193"/>
+      <w:bookmarkStart w:id="22" w:name="_Toc176978428"/>
       <w:r>
         <w:lastRenderedPageBreak/>
         <w:t>Tujuan</w:t>
@@ -12523,7 +12523,7 @@
         </w:rPr>
       </w:pPr>
       <w:bookmarkStart w:id="23" w:name="_Toc163126455"/>
-      <w:bookmarkStart w:id="24" w:name="_Toc175863194"/>
+      <w:bookmarkStart w:id="24" w:name="_Toc176978429"/>
       <w:r>
         <w:t>Manfaat</w:t>
       </w:r>
@@ -12841,7 +12841,7 @@
       <w:pPr>
         <w:pStyle w:val="Heading1"/>
       </w:pPr>
-      <w:bookmarkStart w:id="25" w:name="_Toc175863195"/>
+      <w:bookmarkStart w:id="25" w:name="_Toc176978430"/>
       <w:r>
         <w:rPr>
           <w:lang w:val="en-US"/>
@@ -12867,7 +12867,7 @@
         <w:pStyle w:val="Heading2"/>
       </w:pPr>
       <w:bookmarkStart w:id="27" w:name="_Toc163073894"/>
-      <w:bookmarkStart w:id="28" w:name="_Toc175863196"/>
+      <w:bookmarkStart w:id="28" w:name="_Toc176978431"/>
       <w:r>
         <w:rPr>
           <w:i/>
@@ -13110,7 +13110,7 @@
         <w:pStyle w:val="Heading2"/>
       </w:pPr>
       <w:bookmarkStart w:id="30" w:name="_Toc163073888"/>
-      <w:bookmarkStart w:id="31" w:name="_Toc175863197"/>
+      <w:bookmarkStart w:id="31" w:name="_Toc176978432"/>
       <w:r>
         <w:rPr>
           <w:i/>
@@ -13807,7 +13807,7 @@
         <w:pStyle w:val="Heading2"/>
       </w:pPr>
       <w:bookmarkStart w:id="32" w:name="_Toc163073889"/>
-      <w:bookmarkStart w:id="33" w:name="_Toc175863198"/>
+      <w:bookmarkStart w:id="33" w:name="_Toc176978433"/>
       <w:r>
         <w:rPr>
           <w:i/>
@@ -14525,7 +14525,7 @@
       <w:pPr>
         <w:pStyle w:val="Heading2"/>
       </w:pPr>
-      <w:bookmarkStart w:id="40" w:name="_Toc175863199"/>
+      <w:bookmarkStart w:id="40" w:name="_Toc176978434"/>
       <w:r>
         <w:rPr>
           <w:i/>
@@ -14625,7 +14625,7 @@
           <w:lang w:val="id-ID"/>
         </w:rPr>
       </w:pPr>
-      <w:bookmarkStart w:id="41" w:name="_Toc175863200"/>
+      <w:bookmarkStart w:id="41" w:name="_Toc176978435"/>
       <w:r>
         <w:rPr>
           <w:i/>
@@ -15956,7 +15956,7 @@
           <w:lang w:val="en-US"/>
         </w:rPr>
       </w:pPr>
-      <w:bookmarkStart w:id="46" w:name="_Toc175863201"/>
+      <w:bookmarkStart w:id="46" w:name="_Toc176978436"/>
       <w:r>
         <w:rPr>
           <w:i/>
@@ -18169,7 +18169,7 @@
       <w:pPr>
         <w:pStyle w:val="Heading2"/>
       </w:pPr>
-      <w:bookmarkStart w:id="55" w:name="_Toc175863202"/>
+      <w:bookmarkStart w:id="55" w:name="_Toc176978437"/>
       <w:r>
         <w:rPr>
           <w:i/>
@@ -18630,7 +18630,7 @@
       <w:pPr>
         <w:pStyle w:val="Heading2"/>
       </w:pPr>
-      <w:bookmarkStart w:id="59" w:name="_Toc175863203"/>
+      <w:bookmarkStart w:id="59" w:name="_Toc176978438"/>
       <w:r>
         <w:rPr>
           <w:i/>
@@ -19164,7 +19164,7 @@
           <w:lang w:val="en-ID"/>
         </w:rPr>
       </w:pPr>
-      <w:bookmarkStart w:id="62" w:name="_Toc175863204"/>
+      <w:bookmarkStart w:id="62" w:name="_Toc176978439"/>
       <w:r>
         <w:rPr>
           <w:lang w:val="en-ID"/>
@@ -20521,7 +20521,7 @@
         <w:pStyle w:val="Heading2"/>
       </w:pPr>
       <w:bookmarkStart w:id="67" w:name="_Toc163073885"/>
-      <w:bookmarkStart w:id="68" w:name="_Toc175863205"/>
+      <w:bookmarkStart w:id="68" w:name="_Toc176978440"/>
       <w:r>
         <w:t xml:space="preserve">GPTQ: </w:t>
       </w:r>
@@ -20587,7 +20587,7 @@
         <w:pStyle w:val="Heading2"/>
       </w:pPr>
       <w:bookmarkStart w:id="69" w:name="_Toc163073886"/>
-      <w:bookmarkStart w:id="70" w:name="_Toc175863206"/>
+      <w:bookmarkStart w:id="70" w:name="_Toc176978441"/>
       <w:r>
         <w:t xml:space="preserve">GGUF: </w:t>
       </w:r>
@@ -20681,7 +20681,7 @@
           <w:lang w:val="en-US"/>
         </w:rPr>
       </w:pPr>
-      <w:bookmarkStart w:id="71" w:name="_Toc175863207"/>
+      <w:bookmarkStart w:id="71" w:name="_Toc176978442"/>
       <w:r>
         <w:rPr>
           <w:i/>
@@ -20936,7 +20936,7 @@
         <w:pStyle w:val="Heading2"/>
       </w:pPr>
       <w:bookmarkStart w:id="72" w:name="_Toc163073895"/>
-      <w:bookmarkStart w:id="73" w:name="_Toc175863208"/>
+      <w:bookmarkStart w:id="73" w:name="_Toc176978443"/>
       <w:r>
         <w:rPr>
           <w:i/>
@@ -21199,7 +21199,7 @@
         </w:rPr>
       </w:pPr>
       <w:bookmarkStart w:id="75" w:name="_Toc163073896"/>
-      <w:bookmarkStart w:id="76" w:name="_Toc175863209"/>
+      <w:bookmarkStart w:id="76" w:name="_Toc176978444"/>
       <w:r>
         <w:rPr>
           <w:rFonts w:eastAsiaTheme="minorEastAsia"/>
@@ -21429,7 +21429,7 @@
       <w:r>
         <w:br w:type="page"/>
       </w:r>
-      <w:bookmarkStart w:id="77" w:name="_Toc175863210"/>
+      <w:bookmarkStart w:id="77" w:name="_Toc176978445"/>
       <w:r>
         <w:rPr>
           <w:lang w:val="en-US"/>
@@ -21458,7 +21458,7 @@
         </w:rPr>
       </w:pPr>
       <w:bookmarkStart w:id="79" w:name="_Toc163126459"/>
-      <w:bookmarkStart w:id="80" w:name="_Toc175863211"/>
+      <w:bookmarkStart w:id="80" w:name="_Toc176978446"/>
       <w:r>
         <w:rPr>
           <w:lang w:val="id-ID"/>
@@ -21596,7 +21596,7 @@
       <w:pPr>
         <w:pStyle w:val="Heading2"/>
       </w:pPr>
-      <w:bookmarkStart w:id="81" w:name="_Toc175863212"/>
+      <w:bookmarkStart w:id="81" w:name="_Toc176978447"/>
       <w:r>
         <w:rPr>
           <w:lang w:val="en-US"/>
@@ -21968,7 +21968,7 @@
       <w:pPr>
         <w:pStyle w:val="Heading2"/>
       </w:pPr>
-      <w:bookmarkStart w:id="84" w:name="_Toc175863213"/>
+      <w:bookmarkStart w:id="84" w:name="_Toc176978448"/>
       <w:r>
         <w:t>Metode Penelitian</w:t>
       </w:r>
@@ -23345,7 +23345,19 @@
         <w:rPr>
           <w:lang w:val="en-US"/>
         </w:rPr>
-        <w:t xml:space="preserve"> mempertahankan kemampuan aslinya. Untuk tugas spesifik, </w:t>
+        <w:t xml:space="preserve"> mempertahankan kemampuan aslinya. Untuk tugas </w:t>
+      </w:r>
+      <w:r>
+        <w:rPr>
+          <w:lang w:val="en-US"/>
+        </w:rPr>
+        <w:t>tertentu</w:t>
+      </w:r>
+      <w:r>
+        <w:rPr>
+          <w:lang w:val="en-US"/>
+        </w:rPr>
+        <w:t xml:space="preserve">, </w:t>
       </w:r>
       <w:r>
         <w:rPr>
@@ -23361,15 +23373,45 @@
       </w:r>
       <w:r>
         <w:rPr>
+          <w:lang w:val="en-US"/>
+        </w:rPr>
+        <w:t xml:space="preserve">namun </w:t>
+      </w:r>
+      <w:r>
+        <w:rPr>
           <w:lang w:val="id-ID"/>
         </w:rPr>
-        <w:t xml:space="preserve">dapat </w:t>
-      </w:r>
-      <w:r>
-        <w:rPr>
-          <w:lang w:val="en-US"/>
-        </w:rPr>
-        <w:t xml:space="preserve">kehilangan data yang diperlukan untuk kemampuan aslinya, sehingga tidak dapat </w:t>
+        <w:t>dapat</w:t>
+      </w:r>
+      <w:r>
+        <w:rPr>
+          <w:lang w:val="en-US"/>
+        </w:rPr>
+        <w:t xml:space="preserve"> </w:t>
+      </w:r>
+      <w:r>
+        <w:rPr>
+          <w:lang w:val="en-US"/>
+        </w:rPr>
+        <w:t xml:space="preserve">memungkinkan </w:t>
+      </w:r>
+      <w:r>
+        <w:rPr>
+          <w:lang w:val="en-US"/>
+        </w:rPr>
+        <w:t xml:space="preserve">kehilangan data yang diperlukan </w:t>
+      </w:r>
+      <w:r>
+        <w:rPr>
+          <w:lang w:val="en-US"/>
+        </w:rPr>
+        <w:t>untuk</w:t>
+      </w:r>
+      <w:r>
+        <w:rPr>
+          <w:lang w:val="en-US"/>
+        </w:rPr>
+        <w:t xml:space="preserve"> kemampuan aslinya, sehingga tidak dapat </w:t>
       </w:r>
       <w:r>
         <w:rPr>
@@ -23430,7 +23472,7 @@
     <w:p>
       <w:pPr>
         <w:pStyle w:val="ListParagraph"/>
-        <w:spacing w:after="240"/>
+        <w:spacing w:before="240" w:after="240"/>
         <w:ind w:left="142" w:firstLine="578"/>
         <w:jc w:val="both"/>
         <w:rPr>
@@ -23439,10 +23481,422 @@
       </w:pPr>
       <w:r>
         <w:rPr>
+          <w:lang w:val="en-US"/>
+        </w:rPr>
+        <w:t xml:space="preserve">Pada </w:t>
+      </w:r>
+      <w:r>
+        <w:rPr>
           <w:highlight w:val="yellow"/>
           <w:lang w:val="en-US"/>
         </w:rPr>
-        <w:t>Tambah detail disini</w:t>
+        <w:fldChar w:fldCharType="begin"/>
+      </w:r>
+      <w:r>
+        <w:rPr>
+          <w:lang w:val="en-US"/>
+        </w:rPr>
+        <w:instrText xml:space="preserve"> REF _Ref164613426 \h </w:instrText>
+      </w:r>
+      <w:r>
+        <w:rPr>
+          <w:highlight w:val="yellow"/>
+          <w:lang w:val="en-US"/>
+        </w:rPr>
+      </w:r>
+      <w:r>
+        <w:rPr>
+          <w:highlight w:val="yellow"/>
+          <w:lang w:val="en-US"/>
+        </w:rPr>
+        <w:fldChar w:fldCharType="separate"/>
+      </w:r>
+      <w:r>
+        <w:t xml:space="preserve">Gambar </w:t>
+      </w:r>
+      <w:r>
+        <w:rPr>
+          <w:noProof/>
+        </w:rPr>
+        <w:t>3</w:t>
+      </w:r>
+      <w:r>
+        <w:t>.</w:t>
+      </w:r>
+      <w:r>
+        <w:rPr>
+          <w:noProof/>
+        </w:rPr>
+        <w:t>2</w:t>
+      </w:r>
+      <w:r>
+        <w:rPr>
+          <w:highlight w:val="yellow"/>
+          <w:lang w:val="en-US"/>
+        </w:rPr>
+        <w:fldChar w:fldCharType="end"/>
+      </w:r>
+      <w:r>
+        <w:rPr>
+          <w:lang w:val="en-US"/>
+        </w:rPr>
+        <w:t xml:space="preserve"> dapat dilihat alur </w:t>
+      </w:r>
+      <w:r>
+        <w:rPr>
+          <w:i/>
+          <w:iCs w:val="0"/>
+          <w:lang w:val="en-US"/>
+        </w:rPr>
+        <w:t>fine-tuning</w:t>
+      </w:r>
+      <w:r>
+        <w:rPr>
+          <w:lang w:val="en-US"/>
+        </w:rPr>
+        <w:t xml:space="preserve"> dimulai dari </w:t>
+      </w:r>
+      <w:r>
+        <w:rPr>
+          <w:lang w:val="en-US"/>
+        </w:rPr>
+        <w:t xml:space="preserve">Registri model </w:t>
+      </w:r>
+      <w:r>
+        <w:rPr>
+          <w:lang w:val="en-US"/>
+        </w:rPr>
+        <w:t xml:space="preserve">dengan menggunakan </w:t>
+      </w:r>
+      <w:r>
+        <w:rPr>
+          <w:lang w:val="en-US"/>
+        </w:rPr>
+        <w:t xml:space="preserve">model asli </w:t>
+      </w:r>
+      <w:r>
+        <w:rPr>
+          <w:lang w:val="en-US"/>
+        </w:rPr>
+        <w:t>kemudian model tersebut di</w:t>
+      </w:r>
+      <w:r>
+        <w:rPr>
+          <w:lang w:val="en-US"/>
+        </w:rPr>
+        <w:t>kuantisasi</w:t>
+      </w:r>
+      <w:r>
+        <w:rPr>
+          <w:lang w:val="en-US"/>
+        </w:rPr>
+        <w:t xml:space="preserve"> dengan menggunakan </w:t>
+      </w:r>
+      <w:r>
+        <w:rPr>
+          <w:lang w:val="en-US"/>
+        </w:rPr>
+        <w:t>metode</w:t>
+      </w:r>
+      <w:r>
+        <w:rPr>
+          <w:lang w:val="en-US"/>
+        </w:rPr>
+        <w:t xml:space="preserve"> QLoRA. </w:t>
+      </w:r>
+      <w:r>
+        <w:rPr>
+          <w:lang w:val="en-US"/>
+        </w:rPr>
+        <w:t>Penyimpanan fitur</w:t>
+      </w:r>
+      <w:r>
+        <w:rPr>
+          <w:lang w:val="en-US"/>
+        </w:rPr>
+        <w:t xml:space="preserve"> berisi kumpulan d</w:t>
+      </w:r>
+      <w:r>
+        <w:rPr>
+          <w:lang w:val="en-US"/>
+        </w:rPr>
+        <w:t>ata</w:t>
+      </w:r>
+      <w:r>
+        <w:rPr>
+          <w:lang w:val="en-US"/>
+        </w:rPr>
+        <w:t xml:space="preserve"> yang</w:t>
+      </w:r>
+      <w:r>
+        <w:rPr>
+          <w:lang w:val="en-US"/>
+        </w:rPr>
+        <w:t xml:space="preserve"> digunakan </w:t>
+      </w:r>
+      <w:r>
+        <w:rPr>
+          <w:lang w:val="en-US"/>
+        </w:rPr>
+        <w:t xml:space="preserve">untuk </w:t>
+      </w:r>
+      <w:r>
+        <w:rPr>
+          <w:i/>
+          <w:iCs w:val="0"/>
+          <w:lang w:val="en-US"/>
+        </w:rPr>
+        <w:t>fine-tuning</w:t>
+      </w:r>
+      <w:r>
+        <w:rPr>
+          <w:i/>
+          <w:iCs w:val="0"/>
+          <w:lang w:val="en-US"/>
+        </w:rPr>
+        <w:t xml:space="preserve">, </w:t>
+      </w:r>
+      <w:r>
+        <w:rPr>
+          <w:lang w:val="en-US"/>
+        </w:rPr>
+        <w:t xml:space="preserve">data ini dilakukan </w:t>
+      </w:r>
+      <w:r>
+        <w:rPr>
+          <w:lang w:val="en-US"/>
+        </w:rPr>
+        <w:t>validasi dan pra-pemrosesan</w:t>
+      </w:r>
+      <w:r>
+        <w:rPr>
+          <w:lang w:val="en-US"/>
+        </w:rPr>
+        <w:t xml:space="preserve"> sebelum </w:t>
+      </w:r>
+      <w:r>
+        <w:rPr>
+          <w:lang w:val="en-US"/>
+        </w:rPr>
+        <w:t>pelatihan</w:t>
+      </w:r>
+      <w:r>
+        <w:rPr>
+          <w:lang w:val="en-US"/>
+        </w:rPr>
+        <w:t xml:space="preserve">. Pada tahap selanjutnya </w:t>
+      </w:r>
+      <w:r>
+        <w:rPr>
+          <w:lang w:val="en-US"/>
+        </w:rPr>
+        <w:t>LLM</w:t>
+      </w:r>
+      <w:r>
+        <w:rPr>
+          <w:lang w:val="en-US"/>
+        </w:rPr>
+        <w:t xml:space="preserve"> dis</w:t>
+      </w:r>
+      <w:r>
+        <w:rPr>
+          <w:lang w:val="en-US"/>
+        </w:rPr>
+        <w:t xml:space="preserve">empurnakan menggunakan Adaptor Tingkat Rendah (LoRA) </w:t>
+      </w:r>
+      <w:r>
+        <w:rPr>
+          <w:lang w:val="en-US"/>
+        </w:rPr>
+        <w:t xml:space="preserve">menggunakan </w:t>
+      </w:r>
+      <w:r>
+        <w:rPr>
+          <w:lang w:val="en-US"/>
+        </w:rPr>
+        <w:t>versi</w:t>
+      </w:r>
+      <w:r>
+        <w:rPr>
+          <w:lang w:val="en-US"/>
+        </w:rPr>
+        <w:t xml:space="preserve"> </w:t>
+      </w:r>
+      <w:r>
+        <w:rPr>
+          <w:lang w:val="en-US"/>
+        </w:rPr>
+        <w:t>Terkuantisasinya (QLoRA)</w:t>
+      </w:r>
+      <w:r>
+        <w:rPr>
+          <w:lang w:val="en-US"/>
+        </w:rPr>
+        <w:t>.</w:t>
+      </w:r>
+      <w:r>
+        <w:rPr>
+          <w:lang w:val="en-US"/>
+        </w:rPr>
+        <w:t xml:space="preserve"> </w:t>
+      </w:r>
+      <w:r>
+        <w:rPr>
+          <w:lang w:val="en-US"/>
+        </w:rPr>
+        <w:t>V</w:t>
+      </w:r>
+      <w:r>
+        <w:rPr>
+          <w:lang w:val="en-US"/>
+        </w:rPr>
+        <w:t>alidasi model</w:t>
+      </w:r>
+      <w:r>
+        <w:rPr>
+          <w:lang w:val="en-US"/>
+        </w:rPr>
+        <w:t xml:space="preserve"> dilakukan setelah </w:t>
+      </w:r>
+      <w:r>
+        <w:rPr>
+          <w:lang w:val="en-US"/>
+        </w:rPr>
+        <w:t>menyempurnakan mode</w:t>
+      </w:r>
+      <w:r>
+        <w:rPr>
+          <w:lang w:val="en-US"/>
+        </w:rPr>
+        <w:t>l dengan</w:t>
+      </w:r>
+      <w:r>
+        <w:rPr>
+          <w:lang w:val="en-US"/>
+        </w:rPr>
+        <w:t xml:space="preserve"> </w:t>
+      </w:r>
+      <w:r>
+        <w:rPr>
+          <w:lang w:val="en-US"/>
+        </w:rPr>
+        <w:t>mempertahankan kemampuan aslinya</w:t>
+      </w:r>
+      <w:r>
+        <w:rPr>
+          <w:lang w:val="en-US"/>
+        </w:rPr>
+        <w:t>.</w:t>
+      </w:r>
+      <w:r>
+        <w:rPr>
+          <w:lang w:val="en-US"/>
+        </w:rPr>
+        <w:t xml:space="preserve"> </w:t>
+      </w:r>
+      <w:r>
+        <w:rPr>
+          <w:lang w:val="en-US"/>
+        </w:rPr>
+        <w:t>Setelah model</w:t>
+      </w:r>
+      <w:r>
+        <w:rPr>
+          <w:lang w:val="en-US"/>
+        </w:rPr>
+        <w:t xml:space="preserve"> siap di </w:t>
+      </w:r>
+      <w:r>
+        <w:rPr>
+          <w:i/>
+          <w:iCs w:val="0"/>
+          <w:lang w:val="en-US"/>
+        </w:rPr>
+        <w:t>fine-tuning</w:t>
+      </w:r>
+      <w:r>
+        <w:rPr>
+          <w:lang w:val="en-US"/>
+        </w:rPr>
+        <w:t xml:space="preserve"> </w:t>
+      </w:r>
+      <w:r>
+        <w:rPr>
+          <w:lang w:val="en-US"/>
+        </w:rPr>
+        <w:t xml:space="preserve">dan didapatkan model dengan </w:t>
+      </w:r>
+      <w:r>
+        <w:rPr>
+          <w:lang w:val="en-US"/>
+        </w:rPr>
+        <w:t xml:space="preserve">bobot QLoRA </w:t>
+      </w:r>
+      <w:r>
+        <w:rPr>
+          <w:lang w:val="en-US"/>
+        </w:rPr>
+        <w:t xml:space="preserve">selanjutnya dilakukan </w:t>
+      </w:r>
+      <w:r>
+        <w:rPr>
+          <w:lang w:val="en-US"/>
+        </w:rPr>
+        <w:t>serangkaian pengujian untuk memastikan model sesuai dengan alur kerja yang tersedia dan</w:t>
+      </w:r>
+      <w:r>
+        <w:rPr>
+          <w:lang w:val="en-US"/>
+        </w:rPr>
+        <w:t xml:space="preserve"> dengan</w:t>
+      </w:r>
+      <w:r>
+        <w:rPr>
+          <w:lang w:val="en-US"/>
+        </w:rPr>
+        <w:t xml:space="preserve"> eksperimen pengujian untuk mengujinya terhadap model produksi. Setelah </w:t>
+      </w:r>
+      <w:r>
+        <w:rPr>
+          <w:lang w:val="en-US"/>
+        </w:rPr>
+        <w:t xml:space="preserve">itu model </w:t>
+      </w:r>
+      <w:r>
+        <w:rPr>
+          <w:lang w:val="en-US"/>
+        </w:rPr>
+        <w:t xml:space="preserve">dapat </w:t>
+      </w:r>
+      <w:r>
+        <w:rPr>
+          <w:lang w:val="en-US"/>
+        </w:rPr>
+        <w:t>di</w:t>
+      </w:r>
+      <w:r>
+        <w:rPr>
+          <w:lang w:val="en-US"/>
+        </w:rPr>
+        <w:t>usulkan</w:t>
+      </w:r>
+      <w:r>
+        <w:rPr>
+          <w:lang w:val="en-US"/>
+        </w:rPr>
+        <w:t xml:space="preserve"> menjadi</w:t>
+      </w:r>
+      <w:r>
+        <w:rPr>
+          <w:lang w:val="en-US"/>
+        </w:rPr>
+        <w:t xml:space="preserve"> model baru sebagai model produksi</w:t>
+      </w:r>
+      <w:r>
+        <w:rPr>
+          <w:lang w:val="en-US"/>
+        </w:rPr>
+        <w:t>.</w:t>
       </w:r>
     </w:p>
     <w:p>
@@ -23504,6 +23958,7 @@
         <w:rPr>
           <w:lang w:val="en-US"/>
         </w:rPr>
+        <w:lastRenderedPageBreak/>
         <w:t xml:space="preserve">memberikan konteks data tambahan agar LLM dapat menjawab pertanyaan dengan informasi mengenai subjek </w:t>
       </w:r>
       <w:r>
@@ -23728,7 +24183,6 @@
         <w:rPr>
           <w:noProof/>
         </w:rPr>
-        <w:lastRenderedPageBreak/>
         <w:drawing>
           <wp:inline distT="0" distB="0" distL="0" distR="0" wp14:anchorId="3B8811B1" wp14:editId="09264E49">
             <wp:extent cx="5400675" cy="2703195"/>
@@ -24082,6 +24536,7 @@
         <w:rPr>
           <w:noProof/>
         </w:rPr>
+        <w:lastRenderedPageBreak/>
         <w:drawing>
           <wp:inline distT="0" distB="0" distL="0" distR="0" wp14:anchorId="5811C189" wp14:editId="1D960EC1">
             <wp:extent cx="5400675" cy="1520190"/>
@@ -24432,14 +24887,7 @@
         <w:rPr>
           <w:lang w:val="en-US"/>
         </w:rPr>
-        <w:t xml:space="preserve">Rouge sebagian besar digunakan </w:t>
-      </w:r>
-      <w:r>
-        <w:rPr>
-          <w:lang w:val="en-US"/>
-        </w:rPr>
-        <w:lastRenderedPageBreak/>
-        <w:t>untuk mengevaluasi tugas peringkasan teks. Nilai metrik Rouges berkisar antara 0 hingga 1. 1 adalah skor yang lebih tinggi, menunjukkan bahwa ringkasan yang dihasilkan komputer dan ringkasan referensi memiliki kesamaan yang tinggi.</w:t>
+        <w:t>Rouge sebagian besar digunakan untuk mengevaluasi tugas peringkasan teks. Nilai metrik Rouges berkisar antara 0 hingga 1. 1 adalah skor yang lebih tinggi, menunjukkan bahwa ringkasan yang dihasilkan komputer dan ringkasan referensi memiliki kesamaan yang tinggi.</w:t>
       </w:r>
     </w:p>
     <w:p>
@@ -25182,7 +25630,6 @@
                     <w:rFonts w:ascii="Cambria Math" w:hAnsi="Cambria Math"/>
                     <w:lang w:val="en-US"/>
                   </w:rPr>
-                  <w:lastRenderedPageBreak/>
                   <m:t>Rouge-L (Precision)=</m:t>
                 </m:r>
                 <m:f>
@@ -25564,6 +26011,7 @@
         <w:rPr>
           <w:noProof/>
         </w:rPr>
+        <w:lastRenderedPageBreak/>
         <w:drawing>
           <wp:inline distT="0" distB="0" distL="0" distR="0" wp14:anchorId="036E99AD" wp14:editId="60C57EFD">
             <wp:extent cx="4973424" cy="2343150"/>
@@ -25732,8 +26180,8 @@
       <w:pPr>
         <w:pStyle w:val="Heading1"/>
       </w:pPr>
-      <w:bookmarkStart w:id="95" w:name="_Toc175863214"/>
-      <w:bookmarkStart w:id="96" w:name="_Toc163126463"/>
+      <w:bookmarkStart w:id="95" w:name="_Toc163126463"/>
+      <w:bookmarkStart w:id="96" w:name="_Toc176978449"/>
       <w:r>
         <w:lastRenderedPageBreak/>
         <w:t xml:space="preserve">BAB IV </w:t>
@@ -25742,7 +26190,7 @@
         <w:br/>
         <w:t>HASIL DAN PEMBAHASAN</w:t>
       </w:r>
-      <w:bookmarkEnd w:id="95"/>
+      <w:bookmarkEnd w:id="96"/>
     </w:p>
     <w:p>
       <w:pPr>
@@ -26369,7 +26817,7 @@
           <w:lang w:val="id-ID"/>
         </w:rPr>
       </w:pPr>
-      <w:bookmarkStart w:id="98" w:name="_Toc175863215"/>
+      <w:bookmarkStart w:id="98" w:name="_Toc176978450"/>
       <w:r>
         <w:t xml:space="preserve">Tampilan Chatbot dan </w:t>
       </w:r>
@@ -26755,7 +27203,7 @@
           <w:lang w:val="id-ID"/>
         </w:rPr>
       </w:pPr>
-      <w:bookmarkStart w:id="104" w:name="_Toc175863216"/>
+      <w:bookmarkStart w:id="104" w:name="_Toc176978451"/>
       <w:r>
         <w:rPr>
           <w:lang w:val="en-US"/>
@@ -27210,7 +27658,7 @@
           <w:lang w:val="id-ID"/>
         </w:rPr>
       </w:pPr>
-      <w:bookmarkStart w:id="105" w:name="_Toc175863217"/>
+      <w:bookmarkStart w:id="105" w:name="_Toc176978452"/>
       <w:r>
         <w:rPr>
           <w:lang w:val="en-US"/>
@@ -27329,7 +27777,7 @@
         <mc:AlternateContent>
           <mc:Choice Requires="wps">
             <w:drawing>
-              <wp:anchor distT="0" distB="0" distL="114300" distR="114300" simplePos="0" relativeHeight="251666944" behindDoc="0" locked="0" layoutInCell="1" allowOverlap="1" wp14:anchorId="0510AB1B" wp14:editId="01E565DA">
+              <wp:anchor distT="0" distB="0" distL="114300" distR="114300" simplePos="0" relativeHeight="251660288" behindDoc="0" locked="0" layoutInCell="1" allowOverlap="1" wp14:anchorId="0510AB1B" wp14:editId="01E565DA">
                 <wp:simplePos x="0" y="0"/>
                 <wp:positionH relativeFrom="column">
                   <wp:posOffset>2647315</wp:posOffset>
@@ -27433,7 +27881,7 @@
           </mc:Choice>
           <mc:Fallback>
             <w:pict>
-              <v:roundrect w14:anchorId="0510AB1B" id="Rectangle: Rounded Corners 1" o:spid="_x0000_s1026" style="position:absolute;left:0;text-align:left;margin-left:208.45pt;margin-top:15.05pt;width:84.35pt;height:38.8pt;z-index:251666944;visibility:visible;mso-wrap-style:square;mso-width-percent:0;mso-height-percent:0;mso-wrap-distance-left:9pt;mso-wrap-distance-top:0;mso-wrap-distance-right:9pt;mso-wrap-distance-bottom:0;mso-position-horizontal:absolute;mso-position-horizontal-relative:text;mso-position-vertical:absolute;mso-position-vertical-relative:text;mso-width-percent:0;mso-height-percent:0;mso-width-relative:margin;mso-height-relative:margin;v-text-anchor:middle" arcsize="10923f" o:gfxdata="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" filled="f" strokecolor="black [3200]" strokeweight="1.5pt">
+              <v:roundrect w14:anchorId="0510AB1B" id="Rectangle: Rounded Corners 1" o:spid="_x0000_s1026" style="position:absolute;left:0;text-align:left;margin-left:208.45pt;margin-top:15.05pt;width:84.35pt;height:38.8pt;z-index:251660288;visibility:visible;mso-wrap-style:square;mso-width-percent:0;mso-height-percent:0;mso-wrap-distance-left:9pt;mso-wrap-distance-top:0;mso-wrap-distance-right:9pt;mso-wrap-distance-bottom:0;mso-position-horizontal:absolute;mso-position-horizontal-relative:text;mso-position-vertical:absolute;mso-position-vertical-relative:text;mso-width-percent:0;mso-height-percent:0;mso-width-relative:margin;mso-height-relative:margin;v-text-anchor:middle" arcsize="10923f" o:gfxdata="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" filled="f" strokecolor="black [3200]" strokeweight="1.5pt">
                 <v:textbox>
                   <w:txbxContent>
                     <w:p>
@@ -27480,7 +27928,7 @@
         <mc:AlternateContent>
           <mc:Choice Requires="wps">
             <w:drawing>
-              <wp:anchor distT="0" distB="0" distL="114300" distR="114300" simplePos="0" relativeHeight="251654656" behindDoc="0" locked="0" layoutInCell="1" allowOverlap="1" wp14:anchorId="454F6147" wp14:editId="1C8E0FC4">
+              <wp:anchor distT="0" distB="0" distL="114300" distR="114300" simplePos="0" relativeHeight="251656192" behindDoc="0" locked="0" layoutInCell="1" allowOverlap="1" wp14:anchorId="454F6147" wp14:editId="1C8E0FC4">
                 <wp:simplePos x="0" y="0"/>
                 <wp:positionH relativeFrom="column">
                   <wp:posOffset>1240155</wp:posOffset>
@@ -27562,7 +28010,7 @@
           </mc:Choice>
           <mc:Fallback>
             <w:pict>
-              <v:roundrect w14:anchorId="454F6147" id="_x0000_s1027" style="position:absolute;left:0;text-align:left;margin-left:97.65pt;margin-top:14.9pt;width:75.95pt;height:38.8pt;z-index:251654656;visibility:visible;mso-wrap-style:square;mso-width-percent:0;mso-height-percent:0;mso-wrap-distance-left:9pt;mso-wrap-distance-top:0;mso-wrap-distance-right:9pt;mso-wrap-distance-bottom:0;mso-position-horizontal:absolute;mso-position-horizontal-relative:text;mso-position-vertical:absolute;mso-position-vertical-relative:text;mso-width-percent:0;mso-height-percent:0;mso-width-relative:margin;mso-height-relative:margin;v-text-anchor:middle" arcsize="10923f" o:gfxdata="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" filled="f" strokecolor="black [3200]" strokeweight="1.5pt">
+              <v:roundrect w14:anchorId="454F6147" id="_x0000_s1027" style="position:absolute;left:0;text-align:left;margin-left:97.65pt;margin-top:14.9pt;width:75.95pt;height:38.8pt;z-index:251656192;visibility:visible;mso-wrap-style:square;mso-width-percent:0;mso-height-percent:0;mso-wrap-distance-left:9pt;mso-wrap-distance-top:0;mso-wrap-distance-right:9pt;mso-wrap-distance-bottom:0;mso-position-horizontal:absolute;mso-position-horizontal-relative:text;mso-position-vertical:absolute;mso-position-vertical-relative:text;mso-width-percent:0;mso-height-percent:0;mso-width-relative:margin;mso-height-relative:margin;v-text-anchor:middle" arcsize="10923f" o:gfxdata="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" filled="f" strokecolor="black [3200]" strokeweight="1.5pt">
                 <v:textbox>
                   <w:txbxContent>
                     <w:p>
@@ -27587,7 +28035,7 @@
         <mc:AlternateContent>
           <mc:Choice Requires="wps">
             <w:drawing>
-              <wp:anchor distT="0" distB="0" distL="114300" distR="114300" simplePos="0" relativeHeight="251642368" behindDoc="0" locked="0" layoutInCell="1" allowOverlap="1" wp14:anchorId="0DF692CD" wp14:editId="5DDF775C">
+              <wp:anchor distT="0" distB="0" distL="114300" distR="114300" simplePos="0" relativeHeight="251652096" behindDoc="0" locked="0" layoutInCell="1" allowOverlap="1" wp14:anchorId="0DF692CD" wp14:editId="5DDF775C">
                 <wp:simplePos x="0" y="0"/>
                 <wp:positionH relativeFrom="column">
                   <wp:posOffset>-16510</wp:posOffset>
@@ -27669,7 +28117,7 @@
           </mc:Choice>
           <mc:Fallback>
             <w:pict>
-              <v:roundrect w14:anchorId="0DF692CD" id="_x0000_s1028" style="position:absolute;left:0;text-align:left;margin-left:-1.3pt;margin-top:11.95pt;width:63.5pt;height:44.5pt;z-index:251642368;visibility:visible;mso-wrap-style:square;mso-width-percent:0;mso-height-percent:0;mso-wrap-distance-left:9pt;mso-wrap-distance-top:0;mso-wrap-distance-right:9pt;mso-wrap-distance-bottom:0;mso-position-horizontal:absolute;mso-position-horizontal-relative:text;mso-position-vertical:absolute;mso-position-vertical-relative:text;mso-width-percent:0;mso-height-percent:0;mso-width-relative:margin;mso-height-relative:margin;v-text-anchor:middle" arcsize="10923f" o:gfxdata="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" filled="f" strokecolor="black [3200]" strokeweight="1.5pt">
+              <v:roundrect w14:anchorId="0DF692CD" id="_x0000_s1028" style="position:absolute;left:0;text-align:left;margin-left:-1.3pt;margin-top:11.95pt;width:63.5pt;height:44.5pt;z-index:251652096;visibility:visible;mso-wrap-style:square;mso-width-percent:0;mso-height-percent:0;mso-wrap-distance-left:9pt;mso-wrap-distance-top:0;mso-wrap-distance-right:9pt;mso-wrap-distance-bottom:0;mso-position-horizontal:absolute;mso-position-horizontal-relative:text;mso-position-vertical:absolute;mso-position-vertical-relative:text;mso-width-percent:0;mso-height-percent:0;mso-width-relative:margin;mso-height-relative:margin;v-text-anchor:middle" arcsize="10923f" o:gfxdata="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" filled="f" strokecolor="black [3200]" strokeweight="1.5pt">
                 <v:textbox>
                   <w:txbxContent>
                     <w:p>
@@ -27694,7 +28142,7 @@
         <mc:AlternateContent>
           <mc:Choice Requires="wps">
             <w:drawing>
-              <wp:anchor distT="0" distB="0" distL="114300" distR="114300" simplePos="0" relativeHeight="251660800" behindDoc="0" locked="0" layoutInCell="1" allowOverlap="1" wp14:anchorId="179DA6F1" wp14:editId="10FF9EC8">
+              <wp:anchor distT="0" distB="0" distL="114300" distR="114300" simplePos="0" relativeHeight="251658240" behindDoc="0" locked="0" layoutInCell="1" allowOverlap="1" wp14:anchorId="179DA6F1" wp14:editId="10FF9EC8">
                 <wp:simplePos x="0" y="0"/>
                 <wp:positionH relativeFrom="column">
                   <wp:posOffset>2212975</wp:posOffset>
@@ -27752,11 +28200,11 @@
           </mc:Choice>
           <mc:Fallback>
             <w:pict>
-              <v:shapetype w14:anchorId="19FDF614" id="_x0000_t32" coordsize="21600,21600" o:spt="32" o:oned="t" path="m,l21600,21600e" filled="f">
+              <v:shapetype w14:anchorId="44BF2649" id="_x0000_t32" coordsize="21600,21600" o:spt="32" o:oned="t" path="m,l21600,21600e" filled="f">
                 <v:path arrowok="t" fillok="f" o:connecttype="none"/>
                 <o:lock v:ext="edit" shapetype="t"/>
               </v:shapetype>
-              <v:shape id="Straight Arrow Connector 2" o:spid="_x0000_s1026" type="#_x0000_t32" style="position:absolute;margin-left:174.25pt;margin-top:34.9pt;width:33.55pt;height:0;z-index:251660800;visibility:visible;mso-wrap-style:square;mso-width-percent:0;mso-height-percent:0;mso-wrap-distance-left:9pt;mso-wrap-distance-top:0;mso-wrap-distance-right:9pt;mso-wrap-distance-bottom:0;mso-position-horizontal:absolute;mso-position-horizontal-relative:text;mso-position-vertical:absolute;mso-position-vertical-relative:text;mso-width-percent:0;mso-height-percent:0;mso-width-relative:margin;mso-height-relative:margin" o:gfxdata="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" strokecolor="black [3040]" strokeweight="1.5pt">
+              <v:shape id="Straight Arrow Connector 2" o:spid="_x0000_s1026" type="#_x0000_t32" style="position:absolute;margin-left:174.25pt;margin-top:34.9pt;width:33.55pt;height:0;z-index:251658240;visibility:visible;mso-wrap-style:square;mso-width-percent:0;mso-height-percent:0;mso-wrap-distance-left:9pt;mso-wrap-distance-top:0;mso-wrap-distance-right:9pt;mso-wrap-distance-bottom:0;mso-position-horizontal:absolute;mso-position-horizontal-relative:text;mso-position-vertical:absolute;mso-position-vertical-relative:text;mso-width-percent:0;mso-height-percent:0;mso-width-relative:margin;mso-height-relative:margin" o:gfxdata="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" strokecolor="black [3040]" strokeweight="1.5pt">
                 <v:stroke endarrow="block"/>
               </v:shape>
             </w:pict>
@@ -27770,7 +28218,7 @@
         <mc:AlternateContent>
           <mc:Choice Requires="wps">
             <w:drawing>
-              <wp:anchor distT="0" distB="0" distL="114300" distR="114300" simplePos="0" relativeHeight="251648512" behindDoc="0" locked="0" layoutInCell="1" allowOverlap="1" wp14:anchorId="055A9B82" wp14:editId="615F3556">
+              <wp:anchor distT="0" distB="0" distL="114300" distR="114300" simplePos="0" relativeHeight="251654144" behindDoc="0" locked="0" layoutInCell="1" allowOverlap="1" wp14:anchorId="055A9B82" wp14:editId="615F3556">
                 <wp:simplePos x="0" y="0"/>
                 <wp:positionH relativeFrom="column">
                   <wp:posOffset>798830</wp:posOffset>
@@ -27828,7 +28276,7 @@
           </mc:Choice>
           <mc:Fallback>
             <w:pict>
-              <v:shape w14:anchorId="13FE8552" id="Straight Arrow Connector 2" o:spid="_x0000_s1026" type="#_x0000_t32" style="position:absolute;margin-left:62.9pt;margin-top:33.7pt;width:33.55pt;height:0;z-index:251648512;visibility:visible;mso-wrap-style:square;mso-width-percent:0;mso-height-percent:0;mso-wrap-distance-left:9pt;mso-wrap-distance-top:0;mso-wrap-distance-right:9pt;mso-wrap-distance-bottom:0;mso-position-horizontal:absolute;mso-position-horizontal-relative:text;mso-position-vertical:absolute;mso-position-vertical-relative:text;mso-width-percent:0;mso-height-percent:0;mso-width-relative:margin;mso-height-relative:margin" o:gfxdata="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" strokecolor="black [3040]" strokeweight="1.5pt">
+              <v:shape w14:anchorId="1D967FF7" id="Straight Arrow Connector 2" o:spid="_x0000_s1026" type="#_x0000_t32" style="position:absolute;margin-left:62.9pt;margin-top:33.7pt;width:33.55pt;height:0;z-index:251654144;visibility:visible;mso-wrap-style:square;mso-width-percent:0;mso-height-percent:0;mso-wrap-distance-left:9pt;mso-wrap-distance-top:0;mso-wrap-distance-right:9pt;mso-wrap-distance-bottom:0;mso-position-horizontal:absolute;mso-position-horizontal-relative:text;mso-position-vertical:absolute;mso-position-vertical-relative:text;mso-width-percent:0;mso-height-percent:0;mso-width-relative:margin;mso-height-relative:margin" o:gfxdata="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" strokecolor="black [3040]" strokeweight="1.5pt">
                 <v:stroke endarrow="block"/>
               </v:shape>
             </w:pict>
@@ -27847,7 +28295,7 @@
         <mc:AlternateContent>
           <mc:Choice Requires="wps">
             <w:drawing>
-              <wp:anchor distT="0" distB="0" distL="114300" distR="114300" simplePos="0" relativeHeight="251679232" behindDoc="0" locked="0" layoutInCell="1" allowOverlap="1" wp14:anchorId="474B1C40" wp14:editId="451C89DD">
+              <wp:anchor distT="0" distB="0" distL="114300" distR="114300" simplePos="0" relativeHeight="251664384" behindDoc="0" locked="0" layoutInCell="1" allowOverlap="1" wp14:anchorId="474B1C40" wp14:editId="451C89DD">
                 <wp:simplePos x="0" y="0"/>
                 <wp:positionH relativeFrom="column">
                   <wp:posOffset>4147592</wp:posOffset>
@@ -27929,7 +28377,7 @@
           </mc:Choice>
           <mc:Fallback>
             <w:pict>
-              <v:roundrect w14:anchorId="474B1C40" id="_x0000_s1029" style="position:absolute;left:0;text-align:left;margin-left:326.6pt;margin-top:2.8pt;width:98.95pt;height:38.8pt;z-index:251679232;visibility:visible;mso-wrap-style:square;mso-width-percent:0;mso-height-percent:0;mso-wrap-distance-left:9pt;mso-wrap-distance-top:0;mso-wrap-distance-right:9pt;mso-wrap-distance-bottom:0;mso-position-horizontal:absolute;mso-position-horizontal-relative:text;mso-position-vertical:absolute;mso-position-vertical-relative:text;mso-width-percent:0;mso-height-percent:0;mso-width-relative:margin;mso-height-relative:margin;v-text-anchor:middle" arcsize="10923f" o:gfxdata="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" filled="f" strokecolor="black [3200]" strokeweight="1.5pt">
+              <v:roundrect w14:anchorId="474B1C40" id="_x0000_s1029" style="position:absolute;left:0;text-align:left;margin-left:326.6pt;margin-top:2.8pt;width:98.95pt;height:38.8pt;z-index:251664384;visibility:visible;mso-wrap-style:square;mso-width-percent:0;mso-height-percent:0;mso-wrap-distance-left:9pt;mso-wrap-distance-top:0;mso-wrap-distance-right:9pt;mso-wrap-distance-bottom:0;mso-position-horizontal:absolute;mso-position-horizontal-relative:text;mso-position-vertical:absolute;mso-position-vertical-relative:text;mso-width-percent:0;mso-height-percent:0;mso-width-relative:margin;mso-height-relative:margin;v-text-anchor:middle" arcsize="10923f" o:gfxdata="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" filled="f" strokecolor="black [3200]" strokeweight="1.5pt">
                 <v:textbox>
                   <w:txbxContent>
                     <w:p>
@@ -27959,7 +28407,7 @@
         <mc:AlternateContent>
           <mc:Choice Requires="wps">
             <w:drawing>
-              <wp:anchor distT="0" distB="0" distL="114300" distR="114300" simplePos="0" relativeHeight="251673088" behindDoc="0" locked="0" layoutInCell="1" allowOverlap="1" wp14:anchorId="0DCA6EE4" wp14:editId="397B2A8F">
+              <wp:anchor distT="0" distB="0" distL="114300" distR="114300" simplePos="0" relativeHeight="251662336" behindDoc="0" locked="0" layoutInCell="1" allowOverlap="1" wp14:anchorId="0DCA6EE4" wp14:editId="397B2A8F">
                 <wp:simplePos x="0" y="0"/>
                 <wp:positionH relativeFrom="column">
                   <wp:posOffset>3720237</wp:posOffset>
@@ -28017,7 +28465,7 @@
           </mc:Choice>
           <mc:Fallback>
             <w:pict>
-              <v:shape w14:anchorId="27C7514E" id="Straight Arrow Connector 2" o:spid="_x0000_s1026" type="#_x0000_t32" style="position:absolute;margin-left:292.95pt;margin-top:7.85pt;width:33.65pt;height:0;z-index:251673088;visibility:visible;mso-wrap-style:square;mso-width-percent:0;mso-height-percent:0;mso-wrap-distance-left:9pt;mso-wrap-distance-top:0;mso-wrap-distance-right:9pt;mso-wrap-distance-bottom:0;mso-position-horizontal:absolute;mso-position-horizontal-relative:text;mso-position-vertical:absolute;mso-position-vertical-relative:text;mso-width-percent:0;mso-height-percent:0;mso-width-relative:margin;mso-height-relative:margin" o:gfxdata="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" strokecolor="black [3040]" strokeweight="1.5pt">
+              <v:shape w14:anchorId="4E2B87FC" id="Straight Arrow Connector 2" o:spid="_x0000_s1026" type="#_x0000_t32" style="position:absolute;margin-left:292.95pt;margin-top:7.85pt;width:33.65pt;height:0;z-index:251662336;visibility:visible;mso-wrap-style:square;mso-width-percent:0;mso-height-percent:0;mso-wrap-distance-left:9pt;mso-wrap-distance-top:0;mso-wrap-distance-right:9pt;mso-wrap-distance-bottom:0;mso-position-horizontal:absolute;mso-position-horizontal-relative:text;mso-position-vertical:absolute;mso-position-vertical-relative:text;mso-width-percent:0;mso-height-percent:0;mso-width-relative:margin;mso-height-relative:margin" o:gfxdata="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" strokecolor="black [3040]" strokeweight="1.5pt">
                 <v:stroke endarrow="block"/>
               </v:shape>
             </w:pict>
@@ -31315,7 +31763,7 @@
           <w:lang w:val="en-US"/>
         </w:rPr>
       </w:pPr>
-      <w:bookmarkStart w:id="119" w:name="_Toc175863218"/>
+      <w:bookmarkStart w:id="119" w:name="_Toc176978453"/>
       <w:r>
         <w:rPr>
           <w:lang w:val="en-US"/>
@@ -31949,7 +32397,7 @@
           <w:lang w:val="id-ID"/>
         </w:rPr>
       </w:pPr>
-      <w:bookmarkStart w:id="122" w:name="_Toc175863219"/>
+      <w:bookmarkStart w:id="122" w:name="_Toc176978454"/>
       <w:r>
         <w:rPr>
           <w:lang w:val="en-US"/>
@@ -35731,7 +36179,7 @@
       <w:pPr>
         <w:pStyle w:val="Heading2"/>
       </w:pPr>
-      <w:bookmarkStart w:id="133" w:name="_Toc175863220"/>
+      <w:bookmarkStart w:id="133" w:name="_Toc176978455"/>
       <w:r>
         <w:rPr>
           <w:lang w:val="id-ID"/>
@@ -36381,7 +36829,7 @@
       <w:pPr>
         <w:pStyle w:val="Heading2"/>
       </w:pPr>
-      <w:bookmarkStart w:id="135" w:name="_Toc175863221"/>
+      <w:bookmarkStart w:id="135" w:name="_Toc176978456"/>
       <w:r>
         <w:lastRenderedPageBreak/>
         <w:t>Menghitung Evaluasi Sumber Daya</w:t>
@@ -36983,7 +37431,7 @@
       <w:pPr>
         <w:pStyle w:val="Heading2"/>
       </w:pPr>
-      <w:bookmarkStart w:id="138" w:name="_Toc175863222"/>
+      <w:bookmarkStart w:id="138" w:name="_Toc176978457"/>
       <w:r>
         <w:t>Analisis Hasil</w:t>
       </w:r>
@@ -37425,7 +37873,7 @@
       <w:pPr>
         <w:pStyle w:val="Heading1"/>
       </w:pPr>
-      <w:bookmarkStart w:id="139" w:name="_Toc175863223"/>
+      <w:bookmarkStart w:id="139" w:name="_Toc176978458"/>
       <w:r>
         <w:lastRenderedPageBreak/>
         <w:t xml:space="preserve">BAB V </w:t>
@@ -37446,7 +37894,7 @@
           <w:lang w:val="en-US"/>
         </w:rPr>
       </w:pPr>
-      <w:bookmarkStart w:id="140" w:name="_Toc175863224"/>
+      <w:bookmarkStart w:id="140" w:name="_Toc176978459"/>
       <w:r>
         <w:rPr>
           <w:lang w:val="en-US"/>
@@ -37710,7 +38158,7 @@
           <w:lang w:val="id-ID"/>
         </w:rPr>
       </w:pPr>
-      <w:bookmarkStart w:id="141" w:name="_Toc175863225"/>
+      <w:bookmarkStart w:id="141" w:name="_Toc176978460"/>
       <w:r>
         <w:rPr>
           <w:lang w:val="en-US"/>
@@ -37824,12 +38272,12 @@
           <w:lang w:val="en-US"/>
         </w:rPr>
       </w:pPr>
-      <w:bookmarkStart w:id="142" w:name="_Toc175863226"/>
+      <w:bookmarkStart w:id="142" w:name="_Toc176978461"/>
       <w:r>
         <w:lastRenderedPageBreak/>
         <w:t>DAFTAR KEPUSTAKAAN</w:t>
       </w:r>
-      <w:bookmarkEnd w:id="96"/>
+      <w:bookmarkEnd w:id="95"/>
       <w:bookmarkEnd w:id="142"/>
     </w:p>
     <w:p>

</xml_diff>

<commit_message>
Commit 19 Perbaikan Setelah Sidang 2
Memperbaiki spasi antar kata
</commit_message>
<xml_diff>
--- a/Draft_Hasil_Tesis_HaryRachmat-2108207010009.docx
+++ b/Draft_Hasil_Tesis_HaryRachmat-2108207010009.docx
@@ -1,6 +1,6 @@
 
 <file path=word/document.xml><?xml version="1.0" encoding="utf-8"?>
-<w:document xmlns:wpc="http://schemas.microsoft.com/office/word/2010/wordprocessingCanvas" xmlns:cx="http://schemas.microsoft.com/office/drawing/2014/chartex" xmlns:cx1="http://schemas.microsoft.com/office/drawing/2015/9/8/chartex" xmlns:cx2="http://schemas.microsoft.com/office/drawing/2015/10/21/chartex" xmlns:cx3="http://schemas.microsoft.com/office/drawing/2016/5/9/chartex" xmlns:cx4="http://schemas.microsoft.com/office/drawing/2016/5/10/chartex" xmlns:cx5="http://schemas.microsoft.com/office/drawing/2016/5/11/chartex" xmlns:cx6="http://schemas.microsoft.com/office/drawing/2016/5/12/chartex" xmlns:cx7="http://schemas.microsoft.com/office/drawing/2016/5/13/chartex" xmlns:cx8="http://schemas.microsoft.com/office/drawing/2016/5/14/chartex" xmlns:mc="http://schemas.openxmlformats.org/markup-compatibility/2006" xmlns:aink="http://schemas.microsoft.com/office/drawing/2016/ink" xmlns:am3d="http://schemas.microsoft.com/office/drawing/2017/model3d" xmlns:o="urn:schemas-microsoft-com:office:office" xmlns:oel="http://schemas.microsoft.com/office/2019/extlst" xmlns:r="http://schemas.openxmlformats.org/officeDocument/2006/relationships" xmlns:m="http://schemas.openxmlformats.org/officeDocument/2006/math" xmlns:v="urn:schemas-microsoft-com:vml" xmlns:wp14="http://schemas.microsoft.com/office/word/2010/wordprocessingDrawing" xmlns:wp="http://schemas.openxmlformats.org/drawingml/2006/wordprocessingDrawing" xmlns:w10="urn:schemas-microsoft-com:office:word" xmlns:w="http://schemas.openxmlformats.org/wordprocessingml/2006/main" xmlns:w14="http://schemas.microsoft.com/office/word/2010/wordml" xmlns:w15="http://schemas.microsoft.com/office/word/2012/wordml" xmlns:w16cex="http://schemas.microsoft.com/office/word/2018/wordml/cex" xmlns:w16cid="http://schemas.microsoft.com/office/word/2016/wordml/cid" xmlns:w16="http://schemas.microsoft.com/office/word/2018/wordml" xmlns:w16du="http://schemas.microsoft.com/office/word/2023/wordml/word16du" xmlns:w16sdtdh="http://schemas.microsoft.com/office/word/2020/wordml/sdtdatahash" xmlns:w16se="http://schemas.microsoft.com/office/word/2015/wordml/symex" xmlns:wpg="http://schemas.microsoft.com/office/word/2010/wordprocessingGroup" xmlns:wpi="http://schemas.microsoft.com/office/word/2010/wordprocessingInk" xmlns:wne="http://schemas.microsoft.com/office/word/2006/wordml" xmlns:wps="http://schemas.microsoft.com/office/word/2010/wordprocessingShape" mc:Ignorable="w14 w15 w16se w16cid w16 w16cex w16sdtdh w16du wp14">
+<w:document xmlns:wpc="http://schemas.microsoft.com/office/word/2010/wordprocessingCanvas" xmlns:cx="http://schemas.microsoft.com/office/drawing/2014/chartex" xmlns:cx1="http://schemas.microsoft.com/office/drawing/2015/9/8/chartex" xmlns:cx2="http://schemas.microsoft.com/office/drawing/2015/10/21/chartex" xmlns:cx3="http://schemas.microsoft.com/office/drawing/2016/5/9/chartex" xmlns:cx4="http://schemas.microsoft.com/office/drawing/2016/5/10/chartex" xmlns:cx5="http://schemas.microsoft.com/office/drawing/2016/5/11/chartex" xmlns:cx6="http://schemas.microsoft.com/office/drawing/2016/5/12/chartex" xmlns:cx7="http://schemas.microsoft.com/office/drawing/2016/5/13/chartex" xmlns:cx8="http://schemas.microsoft.com/office/drawing/2016/5/14/chartex" xmlns:mc="http://schemas.openxmlformats.org/markup-compatibility/2006" xmlns:aink="http://schemas.microsoft.com/office/drawing/2016/ink" xmlns:am3d="http://schemas.microsoft.com/office/drawing/2017/model3d" xmlns:o="urn:schemas-microsoft-com:office:office" xmlns:r="http://schemas.openxmlformats.org/officeDocument/2006/relationships" xmlns:m="http://schemas.openxmlformats.org/officeDocument/2006/math" xmlns:v="urn:schemas-microsoft-com:vml" xmlns:wp14="http://schemas.microsoft.com/office/word/2010/wordprocessingDrawing" xmlns:wp="http://schemas.openxmlformats.org/drawingml/2006/wordprocessingDrawing" xmlns:w10="urn:schemas-microsoft-com:office:word" xmlns:w="http://schemas.openxmlformats.org/wordprocessingml/2006/main" xmlns:w14="http://schemas.microsoft.com/office/word/2010/wordml" xmlns:w15="http://schemas.microsoft.com/office/word/2012/wordml" xmlns:w16cex="http://schemas.microsoft.com/office/word/2018/wordml/cex" xmlns:w16cid="http://schemas.microsoft.com/office/word/2016/wordml/cid" xmlns:w16="http://schemas.microsoft.com/office/word/2018/wordml" xmlns:w16sdtdh="http://schemas.microsoft.com/office/word/2020/wordml/sdtdatahash" xmlns:w16se="http://schemas.microsoft.com/office/word/2015/wordml/symex" xmlns:wpg="http://schemas.microsoft.com/office/word/2010/wordprocessingGroup" xmlns:wpi="http://schemas.microsoft.com/office/word/2010/wordprocessingInk" xmlns:wne="http://schemas.microsoft.com/office/word/2006/wordml" xmlns:wps="http://schemas.microsoft.com/office/word/2010/wordprocessingShape" mc:Ignorable="w14 w15 w16se w16cid w16 w16cex w16sdtdh wp14">
   <w:body>
     <w:p>
       <w:pPr>
@@ -800,8 +800,13 @@
               </w:rPr>
             </w:pPr>
             <w:r>
-              <w:t>Prof. Dr. Taufik Fuadi Abidin, S.Si., M.Tech</w:t>
-            </w:r>
+              <w:t xml:space="preserve">Prof. Dr. Taufik Fuadi Abidin, S.Si., </w:t>
+            </w:r>
+            <w:proofErr w:type="gramStart"/>
+            <w:r>
+              <w:t>M.Tech</w:t>
+            </w:r>
+            <w:proofErr w:type="gramEnd"/>
           </w:p>
         </w:tc>
       </w:tr>
@@ -943,8 +948,13 @@
               <w:spacing w:line="276" w:lineRule="auto"/>
             </w:pPr>
             <w:r>
-              <w:t>Prof. Dr. Taufik Fuadi Abidin, S.Si., M.Tech</w:t>
-            </w:r>
+              <w:t xml:space="preserve">Prof. Dr. Taufik Fuadi Abidin, S.Si., </w:t>
+            </w:r>
+            <w:proofErr w:type="gramStart"/>
+            <w:r>
+              <w:t>M.Tech</w:t>
+            </w:r>
+            <w:proofErr w:type="gramEnd"/>
           </w:p>
         </w:tc>
         <w:tc>
@@ -1199,6 +1209,7 @@
       <w:r>
         <w:t>Judul Tugas Tesis*</w:t>
       </w:r>
+      <w:proofErr w:type="gramStart"/>
       <w:r>
         <w:tab/>
         <w:t xml:space="preserve"> </w:t>
@@ -1206,6 +1217,7 @@
       <w:r>
         <w:t>:</w:t>
       </w:r>
+      <w:proofErr w:type="gramEnd"/>
       <w:r>
         <w:t xml:space="preserve"> </w:t>
       </w:r>
@@ -1595,6 +1607,7 @@
       <w:r>
         <w:t>Judul Tugas Tesis</w:t>
       </w:r>
+      <w:proofErr w:type="gramStart"/>
       <w:r>
         <w:tab/>
         <w:t xml:space="preserve"> </w:t>
@@ -1602,6 +1615,7 @@
       <w:r>
         <w:t>:</w:t>
       </w:r>
+      <w:proofErr w:type="gramEnd"/>
       <w:r>
         <w:t xml:space="preserve"> </w:t>
       </w:r>
@@ -1808,8 +1822,13 @@
         <w:pStyle w:val="ListParagraph"/>
         <w:ind w:left="709" w:hanging="709"/>
       </w:pPr>
-      <w:r>
-        <w:t xml:space="preserve">(   )  </w:t>
+      <w:proofErr w:type="gramStart"/>
+      <w:r>
+        <w:t xml:space="preserve">(  </w:t>
+      </w:r>
+      <w:proofErr w:type="gramEnd"/>
+      <w:r>
+        <w:t xml:space="preserve"> )  </w:t>
       </w:r>
       <w:r>
         <w:tab/>
@@ -1821,8 +1840,13 @@
         <w:pStyle w:val="ListParagraph"/>
         <w:ind w:left="709" w:hanging="709"/>
       </w:pPr>
-      <w:r>
-        <w:t xml:space="preserve">(   )  </w:t>
+      <w:proofErr w:type="gramStart"/>
+      <w:r>
+        <w:t xml:space="preserve">(  </w:t>
+      </w:r>
+      <w:proofErr w:type="gramEnd"/>
+      <w:r>
+        <w:t xml:space="preserve"> )  </w:t>
       </w:r>
       <w:r>
         <w:tab/>
@@ -1860,7 +1884,7 @@
         <w:jc w:val="both"/>
       </w:pPr>
       <w:r>
-        <w:t xml:space="preserve">dan setuju memberikan atau mengunggah softcopy Tugas Akhir/Tesis kepada Perpustakaan Unsyiah secara  penuh dalam  bentuk PDF untuk disimpan secara private ke dalam Repository yang tidak bisa dijangkau oleh mesin pencari (mis. Google). </w:t>
+        <w:t xml:space="preserve">dan setuju memberikan atau mengunggah softcopy Tugas Akhir/Tesis kepada Perpustakaan Unsyiah secara penuh dalam bentuk PDF untuk disimpan secara private ke dalam Repository yang tidak bisa dijangkau oleh mesin pencari (mis. Google). </w:t>
       </w:r>
     </w:p>
     <w:p>
@@ -3076,8 +3100,13 @@
         <w:t>Bapak</w:t>
       </w:r>
       <w:r>
-        <w:t xml:space="preserve"> Prof. Dr. Taufik Fuadi Abidin, S.Si., M.Tech</w:t>
-      </w:r>
+        <w:t xml:space="preserve"> Prof. Dr. Taufik Fuadi Abidin, S.Si., </w:t>
+      </w:r>
+      <w:proofErr w:type="gramStart"/>
+      <w:r>
+        <w:t>M.Tech</w:t>
+      </w:r>
+      <w:proofErr w:type="gramEnd"/>
       <w:r>
         <w:t>,</w:t>
       </w:r>
@@ -3317,6 +3346,8 @@
         <w:pStyle w:val="TOC1"/>
         <w:rPr>
           <w:rFonts w:asciiTheme="minorHAnsi" w:eastAsiaTheme="minorEastAsia" w:hAnsiTheme="minorHAnsi" w:cstheme="minorBidi"/>
+          <w:b w:val="0"/>
+          <w:bCs/>
           <w:kern w:val="2"/>
           <w:sz w:val="22"/>
           <w:szCs w:val="22"/>
@@ -3353,53 +3384,71 @@
         </w:r>
         <w:r>
           <w:rPr>
+            <w:b w:val="0"/>
+            <w:bCs/>
             <w:webHidden/>
           </w:rPr>
           <w:tab/>
         </w:r>
         <w:r>
           <w:rPr>
+            <w:b w:val="0"/>
+            <w:bCs/>
             <w:webHidden/>
           </w:rPr>
           <w:tab/>
         </w:r>
         <w:r>
           <w:rPr>
+            <w:b w:val="0"/>
+            <w:bCs/>
             <w:webHidden/>
           </w:rPr>
           <w:tab/>
         </w:r>
         <w:r>
           <w:rPr>
+            <w:b w:val="0"/>
+            <w:bCs/>
             <w:webHidden/>
           </w:rPr>
           <w:fldChar w:fldCharType="begin"/>
         </w:r>
         <w:r>
           <w:rPr>
+            <w:b w:val="0"/>
+            <w:bCs/>
             <w:webHidden/>
           </w:rPr>
           <w:instrText xml:space="preserve"> PAGEREF _Toc177320887 \h </w:instrText>
         </w:r>
         <w:r>
           <w:rPr>
-            <w:webHidden/>
-          </w:rPr>
-        </w:r>
-        <w:r>
-          <w:rPr>
+            <w:b w:val="0"/>
+            <w:bCs/>
+            <w:webHidden/>
+          </w:rPr>
+        </w:r>
+        <w:r>
+          <w:rPr>
+            <w:b w:val="0"/>
+            <w:bCs/>
             <w:webHidden/>
           </w:rPr>
           <w:fldChar w:fldCharType="separate"/>
         </w:r>
         <w:r>
           <w:rPr>
+            <w:b w:val="0"/>
+            <w:bCs/>
             <w:webHidden/>
           </w:rPr>
           <w:t>i</w:t>
         </w:r>
         <w:r>
           <w:rPr>
+            <w:b w:val="0"/>
+            <w:bCs/>
             <w:webHidden/>
           </w:rPr>
           <w:fldChar w:fldCharType="end"/>
@@ -3411,6 +3460,8 @@
         <w:pStyle w:val="TOC1"/>
         <w:rPr>
           <w:rFonts w:asciiTheme="minorHAnsi" w:eastAsiaTheme="minorEastAsia" w:hAnsiTheme="minorHAnsi" w:cstheme="minorBidi"/>
+          <w:b w:val="0"/>
+          <w:bCs/>
           <w:kern w:val="2"/>
           <w:sz w:val="22"/>
           <w:szCs w:val="22"/>
@@ -3429,47 +3480,63 @@
         </w:r>
         <w:r>
           <w:rPr>
+            <w:b w:val="0"/>
+            <w:bCs/>
             <w:webHidden/>
           </w:rPr>
           <w:tab/>
         </w:r>
         <w:r>
           <w:rPr>
+            <w:b w:val="0"/>
+            <w:bCs/>
             <w:webHidden/>
           </w:rPr>
           <w:tab/>
         </w:r>
         <w:r>
           <w:rPr>
+            <w:b w:val="0"/>
+            <w:bCs/>
             <w:webHidden/>
           </w:rPr>
           <w:fldChar w:fldCharType="begin"/>
         </w:r>
         <w:r>
           <w:rPr>
+            <w:b w:val="0"/>
+            <w:bCs/>
             <w:webHidden/>
           </w:rPr>
           <w:instrText xml:space="preserve"> PAGEREF _Toc177320888 \h </w:instrText>
         </w:r>
         <w:r>
           <w:rPr>
-            <w:webHidden/>
-          </w:rPr>
-        </w:r>
-        <w:r>
-          <w:rPr>
+            <w:b w:val="0"/>
+            <w:bCs/>
+            <w:webHidden/>
+          </w:rPr>
+        </w:r>
+        <w:r>
+          <w:rPr>
+            <w:b w:val="0"/>
+            <w:bCs/>
             <w:webHidden/>
           </w:rPr>
           <w:fldChar w:fldCharType="separate"/>
         </w:r>
         <w:r>
           <w:rPr>
+            <w:b w:val="0"/>
+            <w:bCs/>
             <w:webHidden/>
           </w:rPr>
           <w:t>ii</w:t>
         </w:r>
         <w:r>
           <w:rPr>
+            <w:b w:val="0"/>
+            <w:bCs/>
             <w:webHidden/>
           </w:rPr>
           <w:fldChar w:fldCharType="end"/>
@@ -3481,6 +3548,8 @@
         <w:pStyle w:val="TOC1"/>
         <w:rPr>
           <w:rFonts w:asciiTheme="minorHAnsi" w:eastAsiaTheme="minorEastAsia" w:hAnsiTheme="minorHAnsi" w:cstheme="minorBidi"/>
+          <w:b w:val="0"/>
+          <w:bCs/>
           <w:kern w:val="2"/>
           <w:sz w:val="22"/>
           <w:szCs w:val="22"/>
@@ -3499,47 +3568,63 @@
         </w:r>
         <w:r>
           <w:rPr>
+            <w:b w:val="0"/>
+            <w:bCs/>
             <w:webHidden/>
           </w:rPr>
           <w:tab/>
         </w:r>
         <w:r>
           <w:rPr>
+            <w:b w:val="0"/>
+            <w:bCs/>
             <w:webHidden/>
           </w:rPr>
           <w:tab/>
         </w:r>
         <w:r>
           <w:rPr>
+            <w:b w:val="0"/>
+            <w:bCs/>
             <w:webHidden/>
           </w:rPr>
           <w:fldChar w:fldCharType="begin"/>
         </w:r>
         <w:r>
           <w:rPr>
+            <w:b w:val="0"/>
+            <w:bCs/>
             <w:webHidden/>
           </w:rPr>
           <w:instrText xml:space="preserve"> PAGEREF _Toc177320889 \h </w:instrText>
         </w:r>
         <w:r>
           <w:rPr>
-            <w:webHidden/>
-          </w:rPr>
-        </w:r>
-        <w:r>
-          <w:rPr>
+            <w:b w:val="0"/>
+            <w:bCs/>
+            <w:webHidden/>
+          </w:rPr>
+        </w:r>
+        <w:r>
+          <w:rPr>
+            <w:b w:val="0"/>
+            <w:bCs/>
             <w:webHidden/>
           </w:rPr>
           <w:fldChar w:fldCharType="separate"/>
         </w:r>
         <w:r>
           <w:rPr>
+            <w:b w:val="0"/>
+            <w:bCs/>
             <w:webHidden/>
           </w:rPr>
           <w:t>ii</w:t>
         </w:r>
         <w:r>
           <w:rPr>
+            <w:b w:val="0"/>
+            <w:bCs/>
             <w:webHidden/>
           </w:rPr>
           <w:fldChar w:fldCharType="end"/>
@@ -3551,6 +3636,8 @@
         <w:pStyle w:val="TOC1"/>
         <w:rPr>
           <w:rFonts w:asciiTheme="minorHAnsi" w:eastAsiaTheme="minorEastAsia" w:hAnsiTheme="minorHAnsi" w:cstheme="minorBidi"/>
+          <w:b w:val="0"/>
+          <w:bCs/>
           <w:kern w:val="2"/>
           <w:sz w:val="22"/>
           <w:szCs w:val="22"/>
@@ -3569,47 +3656,63 @@
         </w:r>
         <w:r>
           <w:rPr>
+            <w:b w:val="0"/>
+            <w:bCs/>
             <w:webHidden/>
           </w:rPr>
           <w:tab/>
         </w:r>
         <w:r>
           <w:rPr>
+            <w:b w:val="0"/>
+            <w:bCs/>
             <w:webHidden/>
           </w:rPr>
           <w:t xml:space="preserve">   </w:t>
         </w:r>
         <w:r>
           <w:rPr>
+            <w:b w:val="0"/>
+            <w:bCs/>
             <w:webHidden/>
           </w:rPr>
           <w:fldChar w:fldCharType="begin"/>
         </w:r>
         <w:r>
           <w:rPr>
+            <w:b w:val="0"/>
+            <w:bCs/>
             <w:webHidden/>
           </w:rPr>
           <w:instrText xml:space="preserve"> PAGEREF _Toc177320890 \h </w:instrText>
         </w:r>
         <w:r>
           <w:rPr>
-            <w:webHidden/>
-          </w:rPr>
-        </w:r>
-        <w:r>
-          <w:rPr>
+            <w:b w:val="0"/>
+            <w:bCs/>
+            <w:webHidden/>
+          </w:rPr>
+        </w:r>
+        <w:r>
+          <w:rPr>
+            <w:b w:val="0"/>
+            <w:bCs/>
             <w:webHidden/>
           </w:rPr>
           <w:fldChar w:fldCharType="separate"/>
         </w:r>
         <w:r>
           <w:rPr>
+            <w:b w:val="0"/>
+            <w:bCs/>
             <w:webHidden/>
           </w:rPr>
           <w:t>vii</w:t>
         </w:r>
         <w:r>
           <w:rPr>
+            <w:b w:val="0"/>
+            <w:bCs/>
             <w:webHidden/>
           </w:rPr>
           <w:fldChar w:fldCharType="end"/>
@@ -3621,6 +3724,8 @@
         <w:pStyle w:val="TOC1"/>
         <w:rPr>
           <w:rFonts w:asciiTheme="minorHAnsi" w:eastAsiaTheme="minorEastAsia" w:hAnsiTheme="minorHAnsi" w:cstheme="minorBidi"/>
+          <w:b w:val="0"/>
+          <w:bCs/>
           <w:kern w:val="2"/>
           <w:sz w:val="22"/>
           <w:szCs w:val="22"/>
@@ -3639,47 +3744,63 @@
         </w:r>
         <w:r>
           <w:rPr>
+            <w:b w:val="0"/>
+            <w:bCs/>
             <w:webHidden/>
           </w:rPr>
           <w:tab/>
         </w:r>
         <w:r>
           <w:rPr>
+            <w:b w:val="0"/>
+            <w:bCs/>
             <w:webHidden/>
           </w:rPr>
           <w:t xml:space="preserve">  </w:t>
         </w:r>
         <w:r>
           <w:rPr>
+            <w:b w:val="0"/>
+            <w:bCs/>
             <w:webHidden/>
           </w:rPr>
           <w:fldChar w:fldCharType="begin"/>
         </w:r>
         <w:r>
           <w:rPr>
+            <w:b w:val="0"/>
+            <w:bCs/>
             <w:webHidden/>
           </w:rPr>
           <w:instrText xml:space="preserve"> PAGEREF _Toc177320891 \h </w:instrText>
         </w:r>
         <w:r>
           <w:rPr>
-            <w:webHidden/>
-          </w:rPr>
-        </w:r>
-        <w:r>
-          <w:rPr>
+            <w:b w:val="0"/>
+            <w:bCs/>
+            <w:webHidden/>
+          </w:rPr>
+        </w:r>
+        <w:r>
+          <w:rPr>
+            <w:b w:val="0"/>
+            <w:bCs/>
             <w:webHidden/>
           </w:rPr>
           <w:fldChar w:fldCharType="separate"/>
         </w:r>
         <w:r>
           <w:rPr>
+            <w:b w:val="0"/>
+            <w:bCs/>
             <w:webHidden/>
           </w:rPr>
           <w:t>viii</w:t>
         </w:r>
         <w:r>
           <w:rPr>
+            <w:b w:val="0"/>
+            <w:bCs/>
             <w:webHidden/>
           </w:rPr>
           <w:fldChar w:fldCharType="end"/>
@@ -3691,6 +3812,8 @@
         <w:pStyle w:val="TOC1"/>
         <w:rPr>
           <w:rFonts w:asciiTheme="minorHAnsi" w:eastAsiaTheme="minorEastAsia" w:hAnsiTheme="minorHAnsi" w:cstheme="minorBidi"/>
+          <w:b w:val="0"/>
+          <w:bCs/>
           <w:kern w:val="2"/>
           <w:sz w:val="22"/>
           <w:szCs w:val="22"/>
@@ -3709,53 +3832,71 @@
         </w:r>
         <w:r>
           <w:rPr>
+            <w:b w:val="0"/>
+            <w:bCs/>
             <w:webHidden/>
           </w:rPr>
           <w:tab/>
         </w:r>
         <w:r>
           <w:rPr>
+            <w:b w:val="0"/>
+            <w:bCs/>
             <w:webHidden/>
           </w:rPr>
           <w:tab/>
         </w:r>
         <w:r>
           <w:rPr>
+            <w:b w:val="0"/>
+            <w:bCs/>
             <w:webHidden/>
           </w:rPr>
           <w:t xml:space="preserve"> </w:t>
         </w:r>
         <w:r>
           <w:rPr>
+            <w:b w:val="0"/>
+            <w:bCs/>
             <w:webHidden/>
           </w:rPr>
           <w:fldChar w:fldCharType="begin"/>
         </w:r>
         <w:r>
           <w:rPr>
+            <w:b w:val="0"/>
+            <w:bCs/>
             <w:webHidden/>
           </w:rPr>
           <w:instrText xml:space="preserve"> PAGEREF _Toc177320892 \h </w:instrText>
         </w:r>
         <w:r>
           <w:rPr>
-            <w:webHidden/>
-          </w:rPr>
-        </w:r>
-        <w:r>
-          <w:rPr>
+            <w:b w:val="0"/>
+            <w:bCs/>
+            <w:webHidden/>
+          </w:rPr>
+        </w:r>
+        <w:r>
+          <w:rPr>
+            <w:b w:val="0"/>
+            <w:bCs/>
             <w:webHidden/>
           </w:rPr>
           <w:fldChar w:fldCharType="separate"/>
         </w:r>
         <w:r>
           <w:rPr>
+            <w:b w:val="0"/>
+            <w:bCs/>
             <w:webHidden/>
           </w:rPr>
           <w:t>x</w:t>
         </w:r>
         <w:r>
           <w:rPr>
+            <w:b w:val="0"/>
+            <w:bCs/>
             <w:webHidden/>
           </w:rPr>
           <w:fldChar w:fldCharType="end"/>
@@ -3767,6 +3908,8 @@
         <w:pStyle w:val="TOC1"/>
         <w:rPr>
           <w:rFonts w:asciiTheme="minorHAnsi" w:eastAsiaTheme="minorEastAsia" w:hAnsiTheme="minorHAnsi" w:cstheme="minorBidi"/>
+          <w:b w:val="0"/>
+          <w:bCs/>
           <w:kern w:val="2"/>
           <w:sz w:val="22"/>
           <w:szCs w:val="22"/>
@@ -3785,47 +3928,63 @@
         </w:r>
         <w:r>
           <w:rPr>
+            <w:b w:val="0"/>
+            <w:bCs/>
             <w:webHidden/>
           </w:rPr>
           <w:tab/>
         </w:r>
         <w:r>
           <w:rPr>
+            <w:b w:val="0"/>
+            <w:bCs/>
             <w:webHidden/>
           </w:rPr>
           <w:tab/>
         </w:r>
         <w:r>
           <w:rPr>
+            <w:b w:val="0"/>
+            <w:bCs/>
             <w:webHidden/>
           </w:rPr>
           <w:fldChar w:fldCharType="begin"/>
         </w:r>
         <w:r>
           <w:rPr>
+            <w:b w:val="0"/>
+            <w:bCs/>
             <w:webHidden/>
           </w:rPr>
           <w:instrText xml:space="preserve"> PAGEREF _Toc177320893 \h </w:instrText>
         </w:r>
         <w:r>
           <w:rPr>
-            <w:webHidden/>
-          </w:rPr>
-        </w:r>
-        <w:r>
-          <w:rPr>
+            <w:b w:val="0"/>
+            <w:bCs/>
+            <w:webHidden/>
+          </w:rPr>
+        </w:r>
+        <w:r>
+          <w:rPr>
+            <w:b w:val="0"/>
+            <w:bCs/>
             <w:webHidden/>
           </w:rPr>
           <w:fldChar w:fldCharType="separate"/>
         </w:r>
         <w:r>
           <w:rPr>
+            <w:b w:val="0"/>
+            <w:bCs/>
             <w:webHidden/>
           </w:rPr>
           <w:t>xi</w:t>
         </w:r>
         <w:r>
           <w:rPr>
+            <w:b w:val="0"/>
+            <w:bCs/>
             <w:webHidden/>
           </w:rPr>
           <w:fldChar w:fldCharType="end"/>
@@ -3852,47 +4011,63 @@
         </w:r>
         <w:r>
           <w:rPr>
+            <w:b w:val="0"/>
+            <w:bCs/>
             <w:webHidden/>
           </w:rPr>
           <w:tab/>
         </w:r>
         <w:r>
           <w:rPr>
+            <w:b w:val="0"/>
+            <w:bCs/>
             <w:webHidden/>
           </w:rPr>
           <w:t xml:space="preserve">    </w:t>
         </w:r>
         <w:r>
           <w:rPr>
+            <w:b w:val="0"/>
+            <w:bCs/>
             <w:webHidden/>
           </w:rPr>
           <w:fldChar w:fldCharType="begin"/>
         </w:r>
         <w:r>
           <w:rPr>
+            <w:b w:val="0"/>
+            <w:bCs/>
             <w:webHidden/>
           </w:rPr>
           <w:instrText xml:space="preserve"> PAGEREF _Toc177320894 \h </w:instrText>
         </w:r>
         <w:r>
           <w:rPr>
-            <w:webHidden/>
-          </w:rPr>
-        </w:r>
-        <w:r>
-          <w:rPr>
+            <w:b w:val="0"/>
+            <w:bCs/>
+            <w:webHidden/>
+          </w:rPr>
+        </w:r>
+        <w:r>
+          <w:rPr>
+            <w:b w:val="0"/>
+            <w:bCs/>
             <w:webHidden/>
           </w:rPr>
           <w:fldChar w:fldCharType="separate"/>
         </w:r>
         <w:r>
           <w:rPr>
+            <w:b w:val="0"/>
+            <w:bCs/>
             <w:webHidden/>
           </w:rPr>
           <w:t>xii</w:t>
         </w:r>
         <w:r>
           <w:rPr>
+            <w:b w:val="0"/>
+            <w:bCs/>
             <w:webHidden/>
           </w:rPr>
           <w:fldChar w:fldCharType="end"/>
@@ -7547,21 +7722,7 @@
             <w:rStyle w:val="Hyperlink"/>
             <w:noProof/>
           </w:rPr>
-          <w:t>Tabel 2</w:t>
-        </w:r>
-        <w:r>
-          <w:rPr>
-            <w:rStyle w:val="Hyperlink"/>
-            <w:noProof/>
-          </w:rPr>
-          <w:t>.</w:t>
-        </w:r>
-        <w:r>
-          <w:rPr>
-            <w:rStyle w:val="Hyperlink"/>
-            <w:noProof/>
-          </w:rPr>
-          <w:t>1</w:t>
+          <w:t>Tabel 2.1</w:t>
         </w:r>
         <w:r>
           <w:rPr>
@@ -7654,23 +7815,7 @@
             <w:noProof/>
             <w:lang w:val="en-US"/>
           </w:rPr>
-          <w:t xml:space="preserve"> D</w:t>
-        </w:r>
-        <w:r>
-          <w:rPr>
-            <w:rStyle w:val="Hyperlink"/>
-            <w:noProof/>
-            <w:lang w:val="en-US"/>
-          </w:rPr>
-          <w:t>i</w:t>
-        </w:r>
-        <w:r>
-          <w:rPr>
-            <w:rStyle w:val="Hyperlink"/>
-            <w:noProof/>
-            <w:lang w:val="en-US"/>
-          </w:rPr>
-          <w:t>stribusi bahasa pada data prapelatihan (Sumber: Touvron et al., 2023)</w:t>
+          <w:t xml:space="preserve"> Distribusi bahasa pada data prapelatihan (Sumber: Touvron et al., 2023)</w:t>
         </w:r>
         <w:r>
           <w:rPr>
@@ -12368,9 +12513,6 @@
         <w:t xml:space="preserve"> </w:t>
       </w:r>
       <w:r>
-        <w:t xml:space="preserve"> </w:t>
-      </w:r>
-      <w:r>
         <w:t xml:space="preserve">yang dapat memberikan </w:t>
       </w:r>
       <w:r>
@@ -26158,8 +26300,8 @@
       <w:pPr>
         <w:pStyle w:val="Heading1"/>
       </w:pPr>
-      <w:bookmarkStart w:id="95" w:name="_Toc163126463"/>
-      <w:bookmarkStart w:id="96" w:name="_Toc177320919"/>
+      <w:bookmarkStart w:id="95" w:name="_Toc177320919"/>
+      <w:bookmarkStart w:id="96" w:name="_Toc163126463"/>
       <w:r>
         <w:lastRenderedPageBreak/>
         <w:t xml:space="preserve">BAB IV </w:t>
@@ -26168,7 +26310,7 @@
         <w:br/>
         <w:t>HASIL DAN PEMBAHASAN</w:t>
       </w:r>
-      <w:bookmarkEnd w:id="96"/>
+      <w:bookmarkEnd w:id="95"/>
     </w:p>
     <w:p>
       <w:pPr>
@@ -27761,7 +27903,7 @@
         <mc:AlternateContent>
           <mc:Choice Requires="wps">
             <w:drawing>
-              <wp:anchor distT="0" distB="0" distL="114300" distR="114300" simplePos="0" relativeHeight="251662848" behindDoc="0" locked="0" layoutInCell="1" allowOverlap="1" wp14:anchorId="0510AB1B" wp14:editId="01E565DA">
+              <wp:anchor distT="0" distB="0" distL="114300" distR="114300" simplePos="0" relativeHeight="251661824" behindDoc="0" locked="0" layoutInCell="1" allowOverlap="1" wp14:anchorId="0510AB1B" wp14:editId="01E565DA">
                 <wp:simplePos x="0" y="0"/>
                 <wp:positionH relativeFrom="column">
                   <wp:posOffset>2647315</wp:posOffset>
@@ -27865,7 +28007,7 @@
           </mc:Choice>
           <mc:Fallback>
             <w:pict>
-              <v:roundrect w14:anchorId="0510AB1B" id="Rectangle: Rounded Corners 1" o:spid="_x0000_s1026" style="position:absolute;left:0;text-align:left;margin-left:208.45pt;margin-top:15.05pt;width:84.35pt;height:38.8pt;z-index:251662848;visibility:visible;mso-wrap-style:square;mso-width-percent:0;mso-height-percent:0;mso-wrap-distance-left:9pt;mso-wrap-distance-top:0;mso-wrap-distance-right:9pt;mso-wrap-distance-bottom:0;mso-position-horizontal:absolute;mso-position-horizontal-relative:text;mso-position-vertical:absolute;mso-position-vertical-relative:text;mso-width-percent:0;mso-height-percent:0;mso-width-relative:margin;mso-height-relative:margin;v-text-anchor:middle" arcsize="10923f" o:gfxdata="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" filled="f" strokecolor="black [3200]" strokeweight="1.5pt">
+              <v:roundrect w14:anchorId="0510AB1B" id="Rectangle: Rounded Corners 1" o:spid="_x0000_s1026" style="position:absolute;left:0;text-align:left;margin-left:208.45pt;margin-top:15.05pt;width:84.35pt;height:38.8pt;z-index:251661824;visibility:visible;mso-wrap-style:square;mso-width-percent:0;mso-height-percent:0;mso-wrap-distance-left:9pt;mso-wrap-distance-top:0;mso-wrap-distance-right:9pt;mso-wrap-distance-bottom:0;mso-position-horizontal:absolute;mso-position-horizontal-relative:text;mso-position-vertical:absolute;mso-position-vertical-relative:text;mso-width-percent:0;mso-height-percent:0;mso-width-relative:margin;mso-height-relative:margin;v-text-anchor:middle" arcsize="10923f" o:gfxdata="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" filled="f" strokecolor="black [3200]" strokeweight="1.5pt">
                 <v:textbox>
                   <w:txbxContent>
                     <w:p>
@@ -27912,7 +28054,7 @@
         <mc:AlternateContent>
           <mc:Choice Requires="wps">
             <w:drawing>
-              <wp:anchor distT="0" distB="0" distL="114300" distR="114300" simplePos="0" relativeHeight="251654656" behindDoc="0" locked="0" layoutInCell="1" allowOverlap="1" wp14:anchorId="454F6147" wp14:editId="1C8E0FC4">
+              <wp:anchor distT="0" distB="0" distL="114300" distR="114300" simplePos="0" relativeHeight="251655680" behindDoc="0" locked="0" layoutInCell="1" allowOverlap="1" wp14:anchorId="454F6147" wp14:editId="1C8E0FC4">
                 <wp:simplePos x="0" y="0"/>
                 <wp:positionH relativeFrom="column">
                   <wp:posOffset>1240155</wp:posOffset>
@@ -27994,7 +28136,7 @@
           </mc:Choice>
           <mc:Fallback>
             <w:pict>
-              <v:roundrect w14:anchorId="454F6147" id="_x0000_s1027" style="position:absolute;left:0;text-align:left;margin-left:97.65pt;margin-top:14.9pt;width:75.95pt;height:38.8pt;z-index:251654656;visibility:visible;mso-wrap-style:square;mso-width-percent:0;mso-height-percent:0;mso-wrap-distance-left:9pt;mso-wrap-distance-top:0;mso-wrap-distance-right:9pt;mso-wrap-distance-bottom:0;mso-position-horizontal:absolute;mso-position-horizontal-relative:text;mso-position-vertical:absolute;mso-position-vertical-relative:text;mso-width-percent:0;mso-height-percent:0;mso-width-relative:margin;mso-height-relative:margin;v-text-anchor:middle" arcsize="10923f" o:gfxdata="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" filled="f" strokecolor="black [3200]" strokeweight="1.5pt">
+              <v:roundrect w14:anchorId="454F6147" id="_x0000_s1027" style="position:absolute;left:0;text-align:left;margin-left:97.65pt;margin-top:14.9pt;width:75.95pt;height:38.8pt;z-index:251655680;visibility:visible;mso-wrap-style:square;mso-width-percent:0;mso-height-percent:0;mso-wrap-distance-left:9pt;mso-wrap-distance-top:0;mso-wrap-distance-right:9pt;mso-wrap-distance-bottom:0;mso-position-horizontal:absolute;mso-position-horizontal-relative:text;mso-position-vertical:absolute;mso-position-vertical-relative:text;mso-width-percent:0;mso-height-percent:0;mso-width-relative:margin;mso-height-relative:margin;v-text-anchor:middle" arcsize="10923f" o:gfxdata="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" filled="f" strokecolor="black [3200]" strokeweight="1.5pt">
                 <v:textbox>
                   <w:txbxContent>
                     <w:p>
@@ -28019,7 +28161,7 @@
         <mc:AlternateContent>
           <mc:Choice Requires="wps">
             <w:drawing>
-              <wp:anchor distT="0" distB="0" distL="114300" distR="114300" simplePos="0" relativeHeight="251646464" behindDoc="0" locked="0" layoutInCell="1" allowOverlap="1" wp14:anchorId="0DF692CD" wp14:editId="5DDF775C">
+              <wp:anchor distT="0" distB="0" distL="114300" distR="114300" simplePos="0" relativeHeight="251649536" behindDoc="0" locked="0" layoutInCell="1" allowOverlap="1" wp14:anchorId="0DF692CD" wp14:editId="5DDF775C">
                 <wp:simplePos x="0" y="0"/>
                 <wp:positionH relativeFrom="column">
                   <wp:posOffset>-16510</wp:posOffset>
@@ -28101,7 +28243,7 @@
           </mc:Choice>
           <mc:Fallback>
             <w:pict>
-              <v:roundrect w14:anchorId="0DF692CD" id="_x0000_s1028" style="position:absolute;left:0;text-align:left;margin-left:-1.3pt;margin-top:11.95pt;width:63.5pt;height:44.5pt;z-index:251646464;visibility:visible;mso-wrap-style:square;mso-width-percent:0;mso-height-percent:0;mso-wrap-distance-left:9pt;mso-wrap-distance-top:0;mso-wrap-distance-right:9pt;mso-wrap-distance-bottom:0;mso-position-horizontal:absolute;mso-position-horizontal-relative:text;mso-position-vertical:absolute;mso-position-vertical-relative:text;mso-width-percent:0;mso-height-percent:0;mso-width-relative:margin;mso-height-relative:margin;v-text-anchor:middle" arcsize="10923f" o:gfxdata="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" filled="f" strokecolor="black [3200]" strokeweight="1.5pt">
+              <v:roundrect w14:anchorId="0DF692CD" id="_x0000_s1028" style="position:absolute;left:0;text-align:left;margin-left:-1.3pt;margin-top:11.95pt;width:63.5pt;height:44.5pt;z-index:251649536;visibility:visible;mso-wrap-style:square;mso-width-percent:0;mso-height-percent:0;mso-wrap-distance-left:9pt;mso-wrap-distance-top:0;mso-wrap-distance-right:9pt;mso-wrap-distance-bottom:0;mso-position-horizontal:absolute;mso-position-horizontal-relative:text;mso-position-vertical:absolute;mso-position-vertical-relative:text;mso-width-percent:0;mso-height-percent:0;mso-width-relative:margin;mso-height-relative:margin;v-text-anchor:middle" arcsize="10923f" o:gfxdata="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" filled="f" strokecolor="black [3200]" strokeweight="1.5pt">
                 <v:textbox>
                   <w:txbxContent>
                     <w:p>
@@ -28126,7 +28268,7 @@
         <mc:AlternateContent>
           <mc:Choice Requires="wps">
             <w:drawing>
-              <wp:anchor distT="0" distB="0" distL="114300" distR="114300" simplePos="0" relativeHeight="251658752" behindDoc="0" locked="0" layoutInCell="1" allowOverlap="1" wp14:anchorId="179DA6F1" wp14:editId="10FF9EC8">
+              <wp:anchor distT="0" distB="0" distL="114300" distR="114300" simplePos="0" relativeHeight="251657728" behindDoc="0" locked="0" layoutInCell="1" allowOverlap="1" wp14:anchorId="179DA6F1" wp14:editId="10FF9EC8">
                 <wp:simplePos x="0" y="0"/>
                 <wp:positionH relativeFrom="column">
                   <wp:posOffset>2212975</wp:posOffset>
@@ -28184,11 +28326,11 @@
           </mc:Choice>
           <mc:Fallback>
             <w:pict>
-              <v:shapetype w14:anchorId="195037C2" id="_x0000_t32" coordsize="21600,21600" o:spt="32" o:oned="t" path="m,l21600,21600e" filled="f">
+              <v:shapetype w14:anchorId="4463545B" id="_x0000_t32" coordsize="21600,21600" o:spt="32" o:oned="t" path="m,l21600,21600e" filled="f">
                 <v:path arrowok="t" fillok="f" o:connecttype="none"/>
                 <o:lock v:ext="edit" shapetype="t"/>
               </v:shapetype>
-              <v:shape id="Straight Arrow Connector 2" o:spid="_x0000_s1026" type="#_x0000_t32" style="position:absolute;margin-left:174.25pt;margin-top:34.9pt;width:33.55pt;height:0;z-index:251658752;visibility:visible;mso-wrap-style:square;mso-width-percent:0;mso-height-percent:0;mso-wrap-distance-left:9pt;mso-wrap-distance-top:0;mso-wrap-distance-right:9pt;mso-wrap-distance-bottom:0;mso-position-horizontal:absolute;mso-position-horizontal-relative:text;mso-position-vertical:absolute;mso-position-vertical-relative:text;mso-width-percent:0;mso-height-percent:0;mso-width-relative:margin;mso-height-relative:margin" o:gfxdata="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" strokecolor="black [3040]" strokeweight="1.5pt">
+              <v:shape id="Straight Arrow Connector 2" o:spid="_x0000_s1026" type="#_x0000_t32" style="position:absolute;margin-left:174.25pt;margin-top:34.9pt;width:33.55pt;height:0;z-index:251657728;visibility:visible;mso-wrap-style:square;mso-width-percent:0;mso-height-percent:0;mso-wrap-distance-left:9pt;mso-wrap-distance-top:0;mso-wrap-distance-right:9pt;mso-wrap-distance-bottom:0;mso-position-horizontal:absolute;mso-position-horizontal-relative:text;mso-position-vertical:absolute;mso-position-vertical-relative:text;mso-width-percent:0;mso-height-percent:0;mso-width-relative:margin;mso-height-relative:margin" o:gfxdata="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" strokecolor="black [3040]" strokeweight="1.5pt">
                 <v:stroke endarrow="block"/>
               </v:shape>
             </w:pict>
@@ -28202,7 +28344,7 @@
         <mc:AlternateContent>
           <mc:Choice Requires="wps">
             <w:drawing>
-              <wp:anchor distT="0" distB="0" distL="114300" distR="114300" simplePos="0" relativeHeight="251650560" behindDoc="0" locked="0" layoutInCell="1" allowOverlap="1" wp14:anchorId="055A9B82" wp14:editId="615F3556">
+              <wp:anchor distT="0" distB="0" distL="114300" distR="114300" simplePos="0" relativeHeight="251652608" behindDoc="0" locked="0" layoutInCell="1" allowOverlap="1" wp14:anchorId="055A9B82" wp14:editId="615F3556">
                 <wp:simplePos x="0" y="0"/>
                 <wp:positionH relativeFrom="column">
                   <wp:posOffset>798830</wp:posOffset>
@@ -28260,7 +28402,7 @@
           </mc:Choice>
           <mc:Fallback>
             <w:pict>
-              <v:shape w14:anchorId="589072C7" id="Straight Arrow Connector 2" o:spid="_x0000_s1026" type="#_x0000_t32" style="position:absolute;margin-left:62.9pt;margin-top:33.7pt;width:33.55pt;height:0;z-index:251650560;visibility:visible;mso-wrap-style:square;mso-width-percent:0;mso-height-percent:0;mso-wrap-distance-left:9pt;mso-wrap-distance-top:0;mso-wrap-distance-right:9pt;mso-wrap-distance-bottom:0;mso-position-horizontal:absolute;mso-position-horizontal-relative:text;mso-position-vertical:absolute;mso-position-vertical-relative:text;mso-width-percent:0;mso-height-percent:0;mso-width-relative:margin;mso-height-relative:margin" o:gfxdata="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" strokecolor="black [3040]" strokeweight="1.5pt">
+              <v:shape w14:anchorId="7CD6329D" id="Straight Arrow Connector 2" o:spid="_x0000_s1026" type="#_x0000_t32" style="position:absolute;margin-left:62.9pt;margin-top:33.7pt;width:33.55pt;height:0;z-index:251652608;visibility:visible;mso-wrap-style:square;mso-width-percent:0;mso-height-percent:0;mso-wrap-distance-left:9pt;mso-wrap-distance-top:0;mso-wrap-distance-right:9pt;mso-wrap-distance-bottom:0;mso-position-horizontal:absolute;mso-position-horizontal-relative:text;mso-position-vertical:absolute;mso-position-vertical-relative:text;mso-width-percent:0;mso-height-percent:0;mso-width-relative:margin;mso-height-relative:margin" o:gfxdata="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" strokecolor="black [3040]" strokeweight="1.5pt">
                 <v:stroke endarrow="block"/>
               </v:shape>
             </w:pict>
@@ -28279,7 +28421,7 @@
         <mc:AlternateContent>
           <mc:Choice Requires="wps">
             <w:drawing>
-              <wp:anchor distT="0" distB="0" distL="114300" distR="114300" simplePos="0" relativeHeight="251671040" behindDoc="0" locked="0" layoutInCell="1" allowOverlap="1" wp14:anchorId="474B1C40" wp14:editId="451C89DD">
+              <wp:anchor distT="0" distB="0" distL="114300" distR="114300" simplePos="0" relativeHeight="251667968" behindDoc="0" locked="0" layoutInCell="1" allowOverlap="1" wp14:anchorId="474B1C40" wp14:editId="451C89DD">
                 <wp:simplePos x="0" y="0"/>
                 <wp:positionH relativeFrom="column">
                   <wp:posOffset>4147592</wp:posOffset>
@@ -28361,7 +28503,7 @@
           </mc:Choice>
           <mc:Fallback>
             <w:pict>
-              <v:roundrect w14:anchorId="474B1C40" id="_x0000_s1029" style="position:absolute;left:0;text-align:left;margin-left:326.6pt;margin-top:2.8pt;width:98.95pt;height:38.8pt;z-index:251671040;visibility:visible;mso-wrap-style:square;mso-width-percent:0;mso-height-percent:0;mso-wrap-distance-left:9pt;mso-wrap-distance-top:0;mso-wrap-distance-right:9pt;mso-wrap-distance-bottom:0;mso-position-horizontal:absolute;mso-position-horizontal-relative:text;mso-position-vertical:absolute;mso-position-vertical-relative:text;mso-width-percent:0;mso-height-percent:0;mso-width-relative:margin;mso-height-relative:margin;v-text-anchor:middle" arcsize="10923f" o:gfxdata="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" filled="f" strokecolor="black [3200]" strokeweight="1.5pt">
+              <v:roundrect w14:anchorId="474B1C40" id="_x0000_s1029" style="position:absolute;left:0;text-align:left;margin-left:326.6pt;margin-top:2.8pt;width:98.95pt;height:38.8pt;z-index:251667968;visibility:visible;mso-wrap-style:square;mso-width-percent:0;mso-height-percent:0;mso-wrap-distance-left:9pt;mso-wrap-distance-top:0;mso-wrap-distance-right:9pt;mso-wrap-distance-bottom:0;mso-position-horizontal:absolute;mso-position-horizontal-relative:text;mso-position-vertical:absolute;mso-position-vertical-relative:text;mso-width-percent:0;mso-height-percent:0;mso-width-relative:margin;mso-height-relative:margin;v-text-anchor:middle" arcsize="10923f" o:gfxdata="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" filled="f" strokecolor="black [3200]" strokeweight="1.5pt">
                 <v:textbox>
                   <w:txbxContent>
                     <w:p>
@@ -28391,7 +28533,7 @@
         <mc:AlternateContent>
           <mc:Choice Requires="wps">
             <w:drawing>
-              <wp:anchor distT="0" distB="0" distL="114300" distR="114300" simplePos="0" relativeHeight="251666944" behindDoc="0" locked="0" layoutInCell="1" allowOverlap="1" wp14:anchorId="0DCA6EE4" wp14:editId="397B2A8F">
+              <wp:anchor distT="0" distB="0" distL="114300" distR="114300" simplePos="0" relativeHeight="251664896" behindDoc="0" locked="0" layoutInCell="1" allowOverlap="1" wp14:anchorId="0DCA6EE4" wp14:editId="397B2A8F">
                 <wp:simplePos x="0" y="0"/>
                 <wp:positionH relativeFrom="column">
                   <wp:posOffset>3720237</wp:posOffset>
@@ -28449,7 +28591,7 @@
           </mc:Choice>
           <mc:Fallback>
             <w:pict>
-              <v:shape w14:anchorId="687B69FE" id="Straight Arrow Connector 2" o:spid="_x0000_s1026" type="#_x0000_t32" style="position:absolute;margin-left:292.95pt;margin-top:7.85pt;width:33.65pt;height:0;z-index:251666944;visibility:visible;mso-wrap-style:square;mso-width-percent:0;mso-height-percent:0;mso-wrap-distance-left:9pt;mso-wrap-distance-top:0;mso-wrap-distance-right:9pt;mso-wrap-distance-bottom:0;mso-position-horizontal:absolute;mso-position-horizontal-relative:text;mso-position-vertical:absolute;mso-position-vertical-relative:text;mso-width-percent:0;mso-height-percent:0;mso-width-relative:margin;mso-height-relative:margin" o:gfxdata="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" strokecolor="black [3040]" strokeweight="1.5pt">
+              <v:shape w14:anchorId="4DAD851D" id="Straight Arrow Connector 2" o:spid="_x0000_s1026" type="#_x0000_t32" style="position:absolute;margin-left:292.95pt;margin-top:7.85pt;width:33.65pt;height:0;z-index:251664896;visibility:visible;mso-wrap-style:square;mso-width-percent:0;mso-height-percent:0;mso-wrap-distance-left:9pt;mso-wrap-distance-top:0;mso-wrap-distance-right:9pt;mso-wrap-distance-bottom:0;mso-position-horizontal:absolute;mso-position-horizontal-relative:text;mso-position-vertical:absolute;mso-position-vertical-relative:text;mso-width-percent:0;mso-height-percent:0;mso-width-relative:margin;mso-height-relative:margin" o:gfxdata="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" strokecolor="black [3040]" strokeweight="1.5pt">
                 <v:stroke endarrow="block"/>
               </v:shape>
             </w:pict>
@@ -34657,7 +34799,21 @@
               <w:rPr>
                 <w:rStyle w:val="md"/>
               </w:rPr>
-              <w:t>Untuk mencetak KTM, Anda dapat membayar sebesar Rp 18.000,- (delapan belas ribu rupiah) per lembar.</w:t>
+              <w:t xml:space="preserve">Untuk mencetak KTM, Anda dapat membayar sebesar Rp </w:t>
+            </w:r>
+            <w:proofErr w:type="gramStart"/>
+            <w:r>
+              <w:rPr>
+                <w:rStyle w:val="md"/>
+              </w:rPr>
+              <w:t>18.000,-</w:t>
+            </w:r>
+            <w:proofErr w:type="gramEnd"/>
+            <w:r>
+              <w:rPr>
+                <w:rStyle w:val="md"/>
+              </w:rPr>
+              <w:t xml:space="preserve"> (delapan belas ribu rupiah) per lembar.</w:t>
             </w:r>
           </w:p>
         </w:tc>
@@ -35201,6 +35357,7 @@
             <w:r>
               <w:t xml:space="preserve"> </w:t>
             </w:r>
+            <w:proofErr w:type="gramStart"/>
             <w:r>
               <w:t>1</w:t>
             </w:r>
@@ -35208,7 +35365,11 @@
               <w:t xml:space="preserve"> </w:t>
             </w:r>
             <w:r>
-              <w:t xml:space="preserve">: 0.6363, </w:t>
+              <w:t>:</w:t>
+            </w:r>
+            <w:proofErr w:type="gramEnd"/>
+            <w:r>
+              <w:t xml:space="preserve"> 0.6363, </w:t>
             </w:r>
             <w:r>
               <w:t>R</w:t>
@@ -35294,11 +35455,16 @@
             <w:r>
               <w:t xml:space="preserve">ilahkan Klik link </w:t>
             </w:r>
+            <w:proofErr w:type="gramStart"/>
             <w:r>
               <w:t>b</w:t>
             </w:r>
             <w:r>
-              <w:t>erikut : https://pmb.usk.ac.id/berita/</w:t>
+              <w:t>erikut :</w:t>
+            </w:r>
+            <w:proofErr w:type="gramEnd"/>
+            <w:r>
+              <w:t xml:space="preserve"> https://pmb.usk.ac.id/berita/</w:t>
             </w:r>
             <w:r>
               <w:t xml:space="preserve"> </w:t>
@@ -35359,6 +35525,7 @@
             <w:r>
               <w:t xml:space="preserve"> </w:t>
             </w:r>
+            <w:proofErr w:type="gramStart"/>
             <w:r>
               <w:t>1</w:t>
             </w:r>
@@ -35366,7 +35533,11 @@
               <w:t xml:space="preserve"> </w:t>
             </w:r>
             <w:r>
-              <w:t xml:space="preserve">: 0.7924, </w:t>
+              <w:t>:</w:t>
+            </w:r>
+            <w:proofErr w:type="gramEnd"/>
+            <w:r>
+              <w:t xml:space="preserve"> 0.7924, </w:t>
             </w:r>
             <w:r>
               <w:t>R</w:t>
@@ -35465,7 +35636,15 @@
               <w:t>s</w:t>
             </w:r>
             <w:r>
-              <w:t>ilahkan di download pada link Berikut : https://usk.ac.id/download/kalender-akademik-2023-2024/.</w:t>
+              <w:t xml:space="preserve">ilahkan di download pada link </w:t>
+            </w:r>
+            <w:proofErr w:type="gramStart"/>
+            <w:r>
+              <w:t>Berikut :</w:t>
+            </w:r>
+            <w:proofErr w:type="gramEnd"/>
+            <w:r>
+              <w:t xml:space="preserve"> https://usk.ac.id/download/kalender-akademik-2023-2024/.</w:t>
             </w:r>
           </w:p>
         </w:tc>
@@ -35520,6 +35699,7 @@
             <w:r>
               <w:t xml:space="preserve"> </w:t>
             </w:r>
+            <w:proofErr w:type="gramStart"/>
             <w:r>
               <w:t>1</w:t>
             </w:r>
@@ -35527,7 +35707,11 @@
               <w:t xml:space="preserve"> </w:t>
             </w:r>
             <w:r>
-              <w:t xml:space="preserve">: 0.7222, </w:t>
+              <w:t>:</w:t>
+            </w:r>
+            <w:proofErr w:type="gramEnd"/>
+            <w:r>
+              <w:t xml:space="preserve"> 0.7222, </w:t>
             </w:r>
             <w:r>
               <w:t>R</w:t>
@@ -35656,6 +35840,7 @@
             <w:r>
               <w:t xml:space="preserve"> </w:t>
             </w:r>
+            <w:proofErr w:type="gramStart"/>
             <w:r>
               <w:t>1</w:t>
             </w:r>
@@ -35663,7 +35848,11 @@
               <w:t xml:space="preserve"> </w:t>
             </w:r>
             <w:r>
-              <w:t xml:space="preserve">: 0.6153, </w:t>
+              <w:t>:</w:t>
+            </w:r>
+            <w:proofErr w:type="gramEnd"/>
+            <w:r>
+              <w:t xml:space="preserve"> 0.6153, </w:t>
             </w:r>
             <w:r>
               <w:t>R</w:t>
@@ -35741,7 +35930,15 @@
               <w:spacing w:line="360" w:lineRule="auto"/>
             </w:pPr>
             <w:r>
-              <w:t xml:space="preserve">Mahasiswa lupa Password atau kata sandi KRS Online, terkait hal ini Mahasiswa dapat membuat permohonan melalui laman website di : ult.usk.ac.id atau langsung melalui link google form : </w:t>
+              <w:t xml:space="preserve">Mahasiswa lupa Password atau kata sandi KRS Online, terkait hal ini Mahasiswa dapat membuat permohonan melalui laman website </w:t>
+            </w:r>
+            <w:proofErr w:type="gramStart"/>
+            <w:r>
+              <w:t>di :</w:t>
+            </w:r>
+            <w:proofErr w:type="gramEnd"/>
+            <w:r>
+              <w:t xml:space="preserve"> ult.usk.ac.id atau langsung melalui link google form : </w:t>
             </w:r>
             <w:hyperlink r:id="rId32" w:history="1">
               <w:r>
@@ -35801,6 +35998,7 @@
             <w:r>
               <w:t xml:space="preserve"> </w:t>
             </w:r>
+            <w:proofErr w:type="gramStart"/>
             <w:r>
               <w:t>1</w:t>
             </w:r>
@@ -35808,7 +36006,11 @@
               <w:t xml:space="preserve"> </w:t>
             </w:r>
             <w:r>
-              <w:t xml:space="preserve">: 0.3582, </w:t>
+              <w:t>:</w:t>
+            </w:r>
+            <w:proofErr w:type="gramEnd"/>
+            <w:r>
+              <w:t xml:space="preserve"> 0.3582, </w:t>
             </w:r>
             <w:r>
               <w:t>R</w:t>
@@ -38419,7 +38621,7 @@
         <w:lastRenderedPageBreak/>
         <w:t>DAFTAR KEPUSTAKAAN</w:t>
       </w:r>
-      <w:bookmarkEnd w:id="95"/>
+      <w:bookmarkEnd w:id="96"/>
       <w:bookmarkEnd w:id="142"/>
     </w:p>
     <w:p>
@@ -42025,7 +42227,23 @@
               <w:t>SPP</w:t>
             </w:r>
             <w:r>
-              <w:t xml:space="preserve"> pengganti dapat membayar sebesar Rp 18.000,-. Berikut Kami lampirkan nomor rekening: Nama Bank : </w:t>
+              <w:t xml:space="preserve"> pengganti dapat membayar sebesar Rp </w:t>
+            </w:r>
+            <w:proofErr w:type="gramStart"/>
+            <w:r>
+              <w:t>18.000,-</w:t>
+            </w:r>
+            <w:proofErr w:type="gramEnd"/>
+            <w:r>
+              <w:t xml:space="preserve">. Berikut Kami lampirkan nomor rekening: Nama </w:t>
+            </w:r>
+            <w:proofErr w:type="gramStart"/>
+            <w:r>
+              <w:t>Bank :</w:t>
+            </w:r>
+            <w:proofErr w:type="gramEnd"/>
+            <w:r>
+              <w:t xml:space="preserve"> </w:t>
             </w:r>
             <w:r>
               <w:lastRenderedPageBreak/>
@@ -42746,7 +42964,7 @@
 </file>
 
 <file path=word/endnotes.xml><?xml version="1.0" encoding="utf-8"?>
-<w:endnotes xmlns:wpc="http://schemas.microsoft.com/office/word/2010/wordprocessingCanvas" xmlns:cx="http://schemas.microsoft.com/office/drawing/2014/chartex" xmlns:cx1="http://schemas.microsoft.com/office/drawing/2015/9/8/chartex" xmlns:cx2="http://schemas.microsoft.com/office/drawing/2015/10/21/chartex" xmlns:cx3="http://schemas.microsoft.com/office/drawing/2016/5/9/chartex" xmlns:cx4="http://schemas.microsoft.com/office/drawing/2016/5/10/chartex" xmlns:cx5="http://schemas.microsoft.com/office/drawing/2016/5/11/chartex" xmlns:cx6="http://schemas.microsoft.com/office/drawing/2016/5/12/chartex" xmlns:cx7="http://schemas.microsoft.com/office/drawing/2016/5/13/chartex" xmlns:cx8="http://schemas.microsoft.com/office/drawing/2016/5/14/chartex" xmlns:mc="http://schemas.openxmlformats.org/markup-compatibility/2006" xmlns:aink="http://schemas.microsoft.com/office/drawing/2016/ink" xmlns:am3d="http://schemas.microsoft.com/office/drawing/2017/model3d" xmlns:o="urn:schemas-microsoft-com:office:office" xmlns:oel="http://schemas.microsoft.com/office/2019/extlst" xmlns:r="http://schemas.openxmlformats.org/officeDocument/2006/relationships" xmlns:m="http://schemas.openxmlformats.org/officeDocument/2006/math" xmlns:v="urn:schemas-microsoft-com:vml" xmlns:wp14="http://schemas.microsoft.com/office/word/2010/wordprocessingDrawing" xmlns:wp="http://schemas.openxmlformats.org/drawingml/2006/wordprocessingDrawing" xmlns:w10="urn:schemas-microsoft-com:office:word" xmlns:w="http://schemas.openxmlformats.org/wordprocessingml/2006/main" xmlns:w14="http://schemas.microsoft.com/office/word/2010/wordml" xmlns:w15="http://schemas.microsoft.com/office/word/2012/wordml" xmlns:w16cex="http://schemas.microsoft.com/office/word/2018/wordml/cex" xmlns:w16cid="http://schemas.microsoft.com/office/word/2016/wordml/cid" xmlns:w16="http://schemas.microsoft.com/office/word/2018/wordml" xmlns:w16du="http://schemas.microsoft.com/office/word/2023/wordml/word16du" xmlns:w16sdtdh="http://schemas.microsoft.com/office/word/2020/wordml/sdtdatahash" xmlns:w16se="http://schemas.microsoft.com/office/word/2015/wordml/symex" xmlns:wpg="http://schemas.microsoft.com/office/word/2010/wordprocessingGroup" xmlns:wpi="http://schemas.microsoft.com/office/word/2010/wordprocessingInk" xmlns:wne="http://schemas.microsoft.com/office/word/2006/wordml" xmlns:wps="http://schemas.microsoft.com/office/word/2010/wordprocessingShape" mc:Ignorable="w14 w15 w16se w16cid w16 w16cex w16sdtdh w16du wp14">
+<w:endnotes xmlns:wpc="http://schemas.microsoft.com/office/word/2010/wordprocessingCanvas" xmlns:cx="http://schemas.microsoft.com/office/drawing/2014/chartex" xmlns:cx1="http://schemas.microsoft.com/office/drawing/2015/9/8/chartex" xmlns:cx2="http://schemas.microsoft.com/office/drawing/2015/10/21/chartex" xmlns:cx3="http://schemas.microsoft.com/office/drawing/2016/5/9/chartex" xmlns:cx4="http://schemas.microsoft.com/office/drawing/2016/5/10/chartex" xmlns:cx5="http://schemas.microsoft.com/office/drawing/2016/5/11/chartex" xmlns:cx6="http://schemas.microsoft.com/office/drawing/2016/5/12/chartex" xmlns:cx7="http://schemas.microsoft.com/office/drawing/2016/5/13/chartex" xmlns:cx8="http://schemas.microsoft.com/office/drawing/2016/5/14/chartex" xmlns:mc="http://schemas.openxmlformats.org/markup-compatibility/2006" xmlns:aink="http://schemas.microsoft.com/office/drawing/2016/ink" xmlns:am3d="http://schemas.microsoft.com/office/drawing/2017/model3d" xmlns:o="urn:schemas-microsoft-com:office:office" xmlns:r="http://schemas.openxmlformats.org/officeDocument/2006/relationships" xmlns:m="http://schemas.openxmlformats.org/officeDocument/2006/math" xmlns:v="urn:schemas-microsoft-com:vml" xmlns:wp14="http://schemas.microsoft.com/office/word/2010/wordprocessingDrawing" xmlns:wp="http://schemas.openxmlformats.org/drawingml/2006/wordprocessingDrawing" xmlns:w10="urn:schemas-microsoft-com:office:word" xmlns:w="http://schemas.openxmlformats.org/wordprocessingml/2006/main" xmlns:w14="http://schemas.microsoft.com/office/word/2010/wordml" xmlns:w15="http://schemas.microsoft.com/office/word/2012/wordml" xmlns:w16cex="http://schemas.microsoft.com/office/word/2018/wordml/cex" xmlns:w16cid="http://schemas.microsoft.com/office/word/2016/wordml/cid" xmlns:w16="http://schemas.microsoft.com/office/word/2018/wordml" xmlns:w16sdtdh="http://schemas.microsoft.com/office/word/2020/wordml/sdtdatahash" xmlns:w16se="http://schemas.microsoft.com/office/word/2015/wordml/symex" xmlns:wpg="http://schemas.microsoft.com/office/word/2010/wordprocessingGroup" xmlns:wpi="http://schemas.microsoft.com/office/word/2010/wordprocessingInk" xmlns:wne="http://schemas.microsoft.com/office/word/2006/wordml" xmlns:wps="http://schemas.microsoft.com/office/word/2010/wordprocessingShape" mc:Ignorable="w14 w15 w16se w16cid w16 w16cex w16sdtdh wp14">
   <w:endnote w:type="separator" w:id="-1">
     <w:p>
       <w:r>
@@ -42769,7 +42987,7 @@
 </file>
 
 <file path=word/footer1.xml><?xml version="1.0" encoding="utf-8"?>
-<w:ftr xmlns:wpc="http://schemas.microsoft.com/office/word/2010/wordprocessingCanvas" xmlns:cx="http://schemas.microsoft.com/office/drawing/2014/chartex" xmlns:cx1="http://schemas.microsoft.com/office/drawing/2015/9/8/chartex" xmlns:cx2="http://schemas.microsoft.com/office/drawing/2015/10/21/chartex" xmlns:cx3="http://schemas.microsoft.com/office/drawing/2016/5/9/chartex" xmlns:cx4="http://schemas.microsoft.com/office/drawing/2016/5/10/chartex" xmlns:cx5="http://schemas.microsoft.com/office/drawing/2016/5/11/chartex" xmlns:cx6="http://schemas.microsoft.com/office/drawing/2016/5/12/chartex" xmlns:cx7="http://schemas.microsoft.com/office/drawing/2016/5/13/chartex" xmlns:cx8="http://schemas.microsoft.com/office/drawing/2016/5/14/chartex" xmlns:mc="http://schemas.openxmlformats.org/markup-compatibility/2006" xmlns:aink="http://schemas.microsoft.com/office/drawing/2016/ink" xmlns:am3d="http://schemas.microsoft.com/office/drawing/2017/model3d" xmlns:o="urn:schemas-microsoft-com:office:office" xmlns:oel="http://schemas.microsoft.com/office/2019/extlst" xmlns:r="http://schemas.openxmlformats.org/officeDocument/2006/relationships" xmlns:m="http://schemas.openxmlformats.org/officeDocument/2006/math" xmlns:v="urn:schemas-microsoft-com:vml" xmlns:wp14="http://schemas.microsoft.com/office/word/2010/wordprocessingDrawing" xmlns:wp="http://schemas.openxmlformats.org/drawingml/2006/wordprocessingDrawing" xmlns:w10="urn:schemas-microsoft-com:office:word" xmlns:w="http://schemas.openxmlformats.org/wordprocessingml/2006/main" xmlns:w14="http://schemas.microsoft.com/office/word/2010/wordml" xmlns:w15="http://schemas.microsoft.com/office/word/2012/wordml" xmlns:w16cex="http://schemas.microsoft.com/office/word/2018/wordml/cex" xmlns:w16cid="http://schemas.microsoft.com/office/word/2016/wordml/cid" xmlns:w16="http://schemas.microsoft.com/office/word/2018/wordml" xmlns:w16du="http://schemas.microsoft.com/office/word/2023/wordml/word16du" xmlns:w16sdtdh="http://schemas.microsoft.com/office/word/2020/wordml/sdtdatahash" xmlns:w16se="http://schemas.microsoft.com/office/word/2015/wordml/symex" xmlns:wpg="http://schemas.microsoft.com/office/word/2010/wordprocessingGroup" xmlns:wpi="http://schemas.microsoft.com/office/word/2010/wordprocessingInk" xmlns:wne="http://schemas.microsoft.com/office/word/2006/wordml" xmlns:wps="http://schemas.microsoft.com/office/word/2010/wordprocessingShape" mc:Ignorable="w14 w15 w16se w16cid w16 w16cex w16sdtdh w16du wp14">
+<w:ftr xmlns:wpc="http://schemas.microsoft.com/office/word/2010/wordprocessingCanvas" xmlns:cx="http://schemas.microsoft.com/office/drawing/2014/chartex" xmlns:cx1="http://schemas.microsoft.com/office/drawing/2015/9/8/chartex" xmlns:cx2="http://schemas.microsoft.com/office/drawing/2015/10/21/chartex" xmlns:cx3="http://schemas.microsoft.com/office/drawing/2016/5/9/chartex" xmlns:cx4="http://schemas.microsoft.com/office/drawing/2016/5/10/chartex" xmlns:cx5="http://schemas.microsoft.com/office/drawing/2016/5/11/chartex" xmlns:cx6="http://schemas.microsoft.com/office/drawing/2016/5/12/chartex" xmlns:cx7="http://schemas.microsoft.com/office/drawing/2016/5/13/chartex" xmlns:cx8="http://schemas.microsoft.com/office/drawing/2016/5/14/chartex" xmlns:mc="http://schemas.openxmlformats.org/markup-compatibility/2006" xmlns:aink="http://schemas.microsoft.com/office/drawing/2016/ink" xmlns:am3d="http://schemas.microsoft.com/office/drawing/2017/model3d" xmlns:o="urn:schemas-microsoft-com:office:office" xmlns:r="http://schemas.openxmlformats.org/officeDocument/2006/relationships" xmlns:m="http://schemas.openxmlformats.org/officeDocument/2006/math" xmlns:v="urn:schemas-microsoft-com:vml" xmlns:wp14="http://schemas.microsoft.com/office/word/2010/wordprocessingDrawing" xmlns:wp="http://schemas.openxmlformats.org/drawingml/2006/wordprocessingDrawing" xmlns:w10="urn:schemas-microsoft-com:office:word" xmlns:w="http://schemas.openxmlformats.org/wordprocessingml/2006/main" xmlns:w14="http://schemas.microsoft.com/office/word/2010/wordml" xmlns:w15="http://schemas.microsoft.com/office/word/2012/wordml" xmlns:w16cex="http://schemas.microsoft.com/office/word/2018/wordml/cex" xmlns:w16cid="http://schemas.microsoft.com/office/word/2016/wordml/cid" xmlns:w16="http://schemas.microsoft.com/office/word/2018/wordml" xmlns:w16sdtdh="http://schemas.microsoft.com/office/word/2020/wordml/sdtdatahash" xmlns:w16se="http://schemas.microsoft.com/office/word/2015/wordml/symex" xmlns:wpg="http://schemas.microsoft.com/office/word/2010/wordprocessingGroup" xmlns:wpi="http://schemas.microsoft.com/office/word/2010/wordprocessingInk" xmlns:wne="http://schemas.microsoft.com/office/word/2006/wordml" xmlns:wps="http://schemas.microsoft.com/office/word/2010/wordprocessingShape" mc:Ignorable="w14 w15 w16se w16cid w16 w16cex w16sdtdh wp14">
   <w:p>
     <w:pPr>
       <w:pStyle w:val="Footer"/>
@@ -42805,7 +43023,7 @@
 </file>
 
 <file path=word/footer2.xml><?xml version="1.0" encoding="utf-8"?>
-<w:ftr xmlns:wpc="http://schemas.microsoft.com/office/word/2010/wordprocessingCanvas" xmlns:cx="http://schemas.microsoft.com/office/drawing/2014/chartex" xmlns:cx1="http://schemas.microsoft.com/office/drawing/2015/9/8/chartex" xmlns:cx2="http://schemas.microsoft.com/office/drawing/2015/10/21/chartex" xmlns:cx3="http://schemas.microsoft.com/office/drawing/2016/5/9/chartex" xmlns:cx4="http://schemas.microsoft.com/office/drawing/2016/5/10/chartex" xmlns:cx5="http://schemas.microsoft.com/office/drawing/2016/5/11/chartex" xmlns:cx6="http://schemas.microsoft.com/office/drawing/2016/5/12/chartex" xmlns:cx7="http://schemas.microsoft.com/office/drawing/2016/5/13/chartex" xmlns:cx8="http://schemas.microsoft.com/office/drawing/2016/5/14/chartex" xmlns:mc="http://schemas.openxmlformats.org/markup-compatibility/2006" xmlns:aink="http://schemas.microsoft.com/office/drawing/2016/ink" xmlns:am3d="http://schemas.microsoft.com/office/drawing/2017/model3d" xmlns:o="urn:schemas-microsoft-com:office:office" xmlns:oel="http://schemas.microsoft.com/office/2019/extlst" xmlns:r="http://schemas.openxmlformats.org/officeDocument/2006/relationships" xmlns:m="http://schemas.openxmlformats.org/officeDocument/2006/math" xmlns:v="urn:schemas-microsoft-com:vml" xmlns:wp14="http://schemas.microsoft.com/office/word/2010/wordprocessingDrawing" xmlns:wp="http://schemas.openxmlformats.org/drawingml/2006/wordprocessingDrawing" xmlns:w10="urn:schemas-microsoft-com:office:word" xmlns:w="http://schemas.openxmlformats.org/wordprocessingml/2006/main" xmlns:w14="http://schemas.microsoft.com/office/word/2010/wordml" xmlns:w15="http://schemas.microsoft.com/office/word/2012/wordml" xmlns:w16cex="http://schemas.microsoft.com/office/word/2018/wordml/cex" xmlns:w16cid="http://schemas.microsoft.com/office/word/2016/wordml/cid" xmlns:w16="http://schemas.microsoft.com/office/word/2018/wordml" xmlns:w16du="http://schemas.microsoft.com/office/word/2023/wordml/word16du" xmlns:w16sdtdh="http://schemas.microsoft.com/office/word/2020/wordml/sdtdatahash" xmlns:w16se="http://schemas.microsoft.com/office/word/2015/wordml/symex" xmlns:wpg="http://schemas.microsoft.com/office/word/2010/wordprocessingGroup" xmlns:wpi="http://schemas.microsoft.com/office/word/2010/wordprocessingInk" xmlns:wne="http://schemas.microsoft.com/office/word/2006/wordml" xmlns:wps="http://schemas.microsoft.com/office/word/2010/wordprocessingShape" mc:Ignorable="w14 w15 w16se w16cid w16 w16cex w16sdtdh w16du wp14">
+<w:ftr xmlns:wpc="http://schemas.microsoft.com/office/word/2010/wordprocessingCanvas" xmlns:cx="http://schemas.microsoft.com/office/drawing/2014/chartex" xmlns:cx1="http://schemas.microsoft.com/office/drawing/2015/9/8/chartex" xmlns:cx2="http://schemas.microsoft.com/office/drawing/2015/10/21/chartex" xmlns:cx3="http://schemas.microsoft.com/office/drawing/2016/5/9/chartex" xmlns:cx4="http://schemas.microsoft.com/office/drawing/2016/5/10/chartex" xmlns:cx5="http://schemas.microsoft.com/office/drawing/2016/5/11/chartex" xmlns:cx6="http://schemas.microsoft.com/office/drawing/2016/5/12/chartex" xmlns:cx7="http://schemas.microsoft.com/office/drawing/2016/5/13/chartex" xmlns:cx8="http://schemas.microsoft.com/office/drawing/2016/5/14/chartex" xmlns:mc="http://schemas.openxmlformats.org/markup-compatibility/2006" xmlns:aink="http://schemas.microsoft.com/office/drawing/2016/ink" xmlns:am3d="http://schemas.microsoft.com/office/drawing/2017/model3d" xmlns:o="urn:schemas-microsoft-com:office:office" xmlns:r="http://schemas.openxmlformats.org/officeDocument/2006/relationships" xmlns:m="http://schemas.openxmlformats.org/officeDocument/2006/math" xmlns:v="urn:schemas-microsoft-com:vml" xmlns:wp14="http://schemas.microsoft.com/office/word/2010/wordprocessingDrawing" xmlns:wp="http://schemas.openxmlformats.org/drawingml/2006/wordprocessingDrawing" xmlns:w10="urn:schemas-microsoft-com:office:word" xmlns:w="http://schemas.openxmlformats.org/wordprocessingml/2006/main" xmlns:w14="http://schemas.microsoft.com/office/word/2010/wordml" xmlns:w15="http://schemas.microsoft.com/office/word/2012/wordml" xmlns:w16cex="http://schemas.microsoft.com/office/word/2018/wordml/cex" xmlns:w16cid="http://schemas.microsoft.com/office/word/2016/wordml/cid" xmlns:w16="http://schemas.microsoft.com/office/word/2018/wordml" xmlns:w16sdtdh="http://schemas.microsoft.com/office/word/2020/wordml/sdtdatahash" xmlns:w16se="http://schemas.microsoft.com/office/word/2015/wordml/symex" xmlns:wpg="http://schemas.microsoft.com/office/word/2010/wordprocessingGroup" xmlns:wpi="http://schemas.microsoft.com/office/word/2010/wordprocessingInk" xmlns:wne="http://schemas.microsoft.com/office/word/2006/wordml" xmlns:wps="http://schemas.microsoft.com/office/word/2010/wordprocessingShape" mc:Ignorable="w14 w15 w16se w16cid w16 w16cex w16sdtdh wp14">
   <w:p>
     <w:pPr>
       <w:pStyle w:val="Footer"/>
@@ -42854,7 +43072,7 @@
 </file>
 
 <file path=word/footer3.xml><?xml version="1.0" encoding="utf-8"?>
-<w:ftr xmlns:wpc="http://schemas.microsoft.com/office/word/2010/wordprocessingCanvas" xmlns:cx="http://schemas.microsoft.com/office/drawing/2014/chartex" xmlns:cx1="http://schemas.microsoft.com/office/drawing/2015/9/8/chartex" xmlns:cx2="http://schemas.microsoft.com/office/drawing/2015/10/21/chartex" xmlns:cx3="http://schemas.microsoft.com/office/drawing/2016/5/9/chartex" xmlns:cx4="http://schemas.microsoft.com/office/drawing/2016/5/10/chartex" xmlns:cx5="http://schemas.microsoft.com/office/drawing/2016/5/11/chartex" xmlns:cx6="http://schemas.microsoft.com/office/drawing/2016/5/12/chartex" xmlns:cx7="http://schemas.microsoft.com/office/drawing/2016/5/13/chartex" xmlns:cx8="http://schemas.microsoft.com/office/drawing/2016/5/14/chartex" xmlns:mc="http://schemas.openxmlformats.org/markup-compatibility/2006" xmlns:aink="http://schemas.microsoft.com/office/drawing/2016/ink" xmlns:am3d="http://schemas.microsoft.com/office/drawing/2017/model3d" xmlns:o="urn:schemas-microsoft-com:office:office" xmlns:oel="http://schemas.microsoft.com/office/2019/extlst" xmlns:r="http://schemas.openxmlformats.org/officeDocument/2006/relationships" xmlns:m="http://schemas.openxmlformats.org/officeDocument/2006/math" xmlns:v="urn:schemas-microsoft-com:vml" xmlns:wp14="http://schemas.microsoft.com/office/word/2010/wordprocessingDrawing" xmlns:wp="http://schemas.openxmlformats.org/drawingml/2006/wordprocessingDrawing" xmlns:w10="urn:schemas-microsoft-com:office:word" xmlns:w="http://schemas.openxmlformats.org/wordprocessingml/2006/main" xmlns:w14="http://schemas.microsoft.com/office/word/2010/wordml" xmlns:w15="http://schemas.microsoft.com/office/word/2012/wordml" xmlns:w16cex="http://schemas.microsoft.com/office/word/2018/wordml/cex" xmlns:w16cid="http://schemas.microsoft.com/office/word/2016/wordml/cid" xmlns:w16="http://schemas.microsoft.com/office/word/2018/wordml" xmlns:w16du="http://schemas.microsoft.com/office/word/2023/wordml/word16du" xmlns:w16sdtdh="http://schemas.microsoft.com/office/word/2020/wordml/sdtdatahash" xmlns:w16se="http://schemas.microsoft.com/office/word/2015/wordml/symex" xmlns:wpg="http://schemas.microsoft.com/office/word/2010/wordprocessingGroup" xmlns:wpi="http://schemas.microsoft.com/office/word/2010/wordprocessingInk" xmlns:wne="http://schemas.microsoft.com/office/word/2006/wordml" xmlns:wps="http://schemas.microsoft.com/office/word/2010/wordprocessingShape" mc:Ignorable="w14 w15 w16se w16cid w16 w16cex w16sdtdh w16du wp14">
+<w:ftr xmlns:wpc="http://schemas.microsoft.com/office/word/2010/wordprocessingCanvas" xmlns:cx="http://schemas.microsoft.com/office/drawing/2014/chartex" xmlns:cx1="http://schemas.microsoft.com/office/drawing/2015/9/8/chartex" xmlns:cx2="http://schemas.microsoft.com/office/drawing/2015/10/21/chartex" xmlns:cx3="http://schemas.microsoft.com/office/drawing/2016/5/9/chartex" xmlns:cx4="http://schemas.microsoft.com/office/drawing/2016/5/10/chartex" xmlns:cx5="http://schemas.microsoft.com/office/drawing/2016/5/11/chartex" xmlns:cx6="http://schemas.microsoft.com/office/drawing/2016/5/12/chartex" xmlns:cx7="http://schemas.microsoft.com/office/drawing/2016/5/13/chartex" xmlns:cx8="http://schemas.microsoft.com/office/drawing/2016/5/14/chartex" xmlns:mc="http://schemas.openxmlformats.org/markup-compatibility/2006" xmlns:aink="http://schemas.microsoft.com/office/drawing/2016/ink" xmlns:am3d="http://schemas.microsoft.com/office/drawing/2017/model3d" xmlns:o="urn:schemas-microsoft-com:office:office" xmlns:r="http://schemas.openxmlformats.org/officeDocument/2006/relationships" xmlns:m="http://schemas.openxmlformats.org/officeDocument/2006/math" xmlns:v="urn:schemas-microsoft-com:vml" xmlns:wp14="http://schemas.microsoft.com/office/word/2010/wordprocessingDrawing" xmlns:wp="http://schemas.openxmlformats.org/drawingml/2006/wordprocessingDrawing" xmlns:w10="urn:schemas-microsoft-com:office:word" xmlns:w="http://schemas.openxmlformats.org/wordprocessingml/2006/main" xmlns:w14="http://schemas.microsoft.com/office/word/2010/wordml" xmlns:w15="http://schemas.microsoft.com/office/word/2012/wordml" xmlns:w16cex="http://schemas.microsoft.com/office/word/2018/wordml/cex" xmlns:w16cid="http://schemas.microsoft.com/office/word/2016/wordml/cid" xmlns:w16="http://schemas.microsoft.com/office/word/2018/wordml" xmlns:w16sdtdh="http://schemas.microsoft.com/office/word/2020/wordml/sdtdatahash" xmlns:w16se="http://schemas.microsoft.com/office/word/2015/wordml/symex" xmlns:wpg="http://schemas.microsoft.com/office/word/2010/wordprocessingGroup" xmlns:wpi="http://schemas.microsoft.com/office/word/2010/wordprocessingInk" xmlns:wne="http://schemas.microsoft.com/office/word/2006/wordml" xmlns:wps="http://schemas.microsoft.com/office/word/2010/wordprocessingShape" mc:Ignorable="w14 w15 w16se w16cid w16 w16cex w16sdtdh wp14">
   <w:p>
     <w:pPr>
       <w:pStyle w:val="Footer"/>
@@ -42904,7 +43122,7 @@
 </file>
 
 <file path=word/footer4.xml><?xml version="1.0" encoding="utf-8"?>
-<w:ftr xmlns:wpc="http://schemas.microsoft.com/office/word/2010/wordprocessingCanvas" xmlns:cx="http://schemas.microsoft.com/office/drawing/2014/chartex" xmlns:cx1="http://schemas.microsoft.com/office/drawing/2015/9/8/chartex" xmlns:cx2="http://schemas.microsoft.com/office/drawing/2015/10/21/chartex" xmlns:cx3="http://schemas.microsoft.com/office/drawing/2016/5/9/chartex" xmlns:cx4="http://schemas.microsoft.com/office/drawing/2016/5/10/chartex" xmlns:cx5="http://schemas.microsoft.com/office/drawing/2016/5/11/chartex" xmlns:cx6="http://schemas.microsoft.com/office/drawing/2016/5/12/chartex" xmlns:cx7="http://schemas.microsoft.com/office/drawing/2016/5/13/chartex" xmlns:cx8="http://schemas.microsoft.com/office/drawing/2016/5/14/chartex" xmlns:mc="http://schemas.openxmlformats.org/markup-compatibility/2006" xmlns:aink="http://schemas.microsoft.com/office/drawing/2016/ink" xmlns:am3d="http://schemas.microsoft.com/office/drawing/2017/model3d" xmlns:o="urn:schemas-microsoft-com:office:office" xmlns:oel="http://schemas.microsoft.com/office/2019/extlst" xmlns:r="http://schemas.openxmlformats.org/officeDocument/2006/relationships" xmlns:m="http://schemas.openxmlformats.org/officeDocument/2006/math" xmlns:v="urn:schemas-microsoft-com:vml" xmlns:wp14="http://schemas.microsoft.com/office/word/2010/wordprocessingDrawing" xmlns:wp="http://schemas.openxmlformats.org/drawingml/2006/wordprocessingDrawing" xmlns:w10="urn:schemas-microsoft-com:office:word" xmlns:w="http://schemas.openxmlformats.org/wordprocessingml/2006/main" xmlns:w14="http://schemas.microsoft.com/office/word/2010/wordml" xmlns:w15="http://schemas.microsoft.com/office/word/2012/wordml" xmlns:w16cex="http://schemas.microsoft.com/office/word/2018/wordml/cex" xmlns:w16cid="http://schemas.microsoft.com/office/word/2016/wordml/cid" xmlns:w16="http://schemas.microsoft.com/office/word/2018/wordml" xmlns:w16du="http://schemas.microsoft.com/office/word/2023/wordml/word16du" xmlns:w16sdtdh="http://schemas.microsoft.com/office/word/2020/wordml/sdtdatahash" xmlns:w16se="http://schemas.microsoft.com/office/word/2015/wordml/symex" xmlns:wpg="http://schemas.microsoft.com/office/word/2010/wordprocessingGroup" xmlns:wpi="http://schemas.microsoft.com/office/word/2010/wordprocessingInk" xmlns:wne="http://schemas.microsoft.com/office/word/2006/wordml" xmlns:wps="http://schemas.microsoft.com/office/word/2010/wordprocessingShape" mc:Ignorable="w14 w15 w16se w16cid w16 w16cex w16sdtdh w16du wp14">
+<w:ftr xmlns:wpc="http://schemas.microsoft.com/office/word/2010/wordprocessingCanvas" xmlns:cx="http://schemas.microsoft.com/office/drawing/2014/chartex" xmlns:cx1="http://schemas.microsoft.com/office/drawing/2015/9/8/chartex" xmlns:cx2="http://schemas.microsoft.com/office/drawing/2015/10/21/chartex" xmlns:cx3="http://schemas.microsoft.com/office/drawing/2016/5/9/chartex" xmlns:cx4="http://schemas.microsoft.com/office/drawing/2016/5/10/chartex" xmlns:cx5="http://schemas.microsoft.com/office/drawing/2016/5/11/chartex" xmlns:cx6="http://schemas.microsoft.com/office/drawing/2016/5/12/chartex" xmlns:cx7="http://schemas.microsoft.com/office/drawing/2016/5/13/chartex" xmlns:cx8="http://schemas.microsoft.com/office/drawing/2016/5/14/chartex" xmlns:mc="http://schemas.openxmlformats.org/markup-compatibility/2006" xmlns:aink="http://schemas.microsoft.com/office/drawing/2016/ink" xmlns:am3d="http://schemas.microsoft.com/office/drawing/2017/model3d" xmlns:o="urn:schemas-microsoft-com:office:office" xmlns:r="http://schemas.openxmlformats.org/officeDocument/2006/relationships" xmlns:m="http://schemas.openxmlformats.org/officeDocument/2006/math" xmlns:v="urn:schemas-microsoft-com:vml" xmlns:wp14="http://schemas.microsoft.com/office/word/2010/wordprocessingDrawing" xmlns:wp="http://schemas.openxmlformats.org/drawingml/2006/wordprocessingDrawing" xmlns:w10="urn:schemas-microsoft-com:office:word" xmlns:w="http://schemas.openxmlformats.org/wordprocessingml/2006/main" xmlns:w14="http://schemas.microsoft.com/office/word/2010/wordml" xmlns:w15="http://schemas.microsoft.com/office/word/2012/wordml" xmlns:w16cex="http://schemas.microsoft.com/office/word/2018/wordml/cex" xmlns:w16cid="http://schemas.microsoft.com/office/word/2016/wordml/cid" xmlns:w16="http://schemas.microsoft.com/office/word/2018/wordml" xmlns:w16sdtdh="http://schemas.microsoft.com/office/word/2020/wordml/sdtdatahash" xmlns:w16se="http://schemas.microsoft.com/office/word/2015/wordml/symex" xmlns:wpg="http://schemas.microsoft.com/office/word/2010/wordprocessingGroup" xmlns:wpi="http://schemas.microsoft.com/office/word/2010/wordprocessingInk" xmlns:wne="http://schemas.microsoft.com/office/word/2006/wordml" xmlns:wps="http://schemas.microsoft.com/office/word/2010/wordprocessingShape" mc:Ignorable="w14 w15 w16se w16cid w16 w16cex w16sdtdh wp14">
   <w:p>
     <w:pPr>
       <w:pStyle w:val="Footer"/>
@@ -42954,7 +43172,7 @@
 </file>
 
 <file path=word/footnotes.xml><?xml version="1.0" encoding="utf-8"?>
-<w:footnotes xmlns:wpc="http://schemas.microsoft.com/office/word/2010/wordprocessingCanvas" xmlns:cx="http://schemas.microsoft.com/office/drawing/2014/chartex" xmlns:cx1="http://schemas.microsoft.com/office/drawing/2015/9/8/chartex" xmlns:cx2="http://schemas.microsoft.com/office/drawing/2015/10/21/chartex" xmlns:cx3="http://schemas.microsoft.com/office/drawing/2016/5/9/chartex" xmlns:cx4="http://schemas.microsoft.com/office/drawing/2016/5/10/chartex" xmlns:cx5="http://schemas.microsoft.com/office/drawing/2016/5/11/chartex" xmlns:cx6="http://schemas.microsoft.com/office/drawing/2016/5/12/chartex" xmlns:cx7="http://schemas.microsoft.com/office/drawing/2016/5/13/chartex" xmlns:cx8="http://schemas.microsoft.com/office/drawing/2016/5/14/chartex" xmlns:mc="http://schemas.openxmlformats.org/markup-compatibility/2006" xmlns:aink="http://schemas.microsoft.com/office/drawing/2016/ink" xmlns:am3d="http://schemas.microsoft.com/office/drawing/2017/model3d" xmlns:o="urn:schemas-microsoft-com:office:office" xmlns:oel="http://schemas.microsoft.com/office/2019/extlst" xmlns:r="http://schemas.openxmlformats.org/officeDocument/2006/relationships" xmlns:m="http://schemas.openxmlformats.org/officeDocument/2006/math" xmlns:v="urn:schemas-microsoft-com:vml" xmlns:wp14="http://schemas.microsoft.com/office/word/2010/wordprocessingDrawing" xmlns:wp="http://schemas.openxmlformats.org/drawingml/2006/wordprocessingDrawing" xmlns:w10="urn:schemas-microsoft-com:office:word" xmlns:w="http://schemas.openxmlformats.org/wordprocessingml/2006/main" xmlns:w14="http://schemas.microsoft.com/office/word/2010/wordml" xmlns:w15="http://schemas.microsoft.com/office/word/2012/wordml" xmlns:w16cex="http://schemas.microsoft.com/office/word/2018/wordml/cex" xmlns:w16cid="http://schemas.microsoft.com/office/word/2016/wordml/cid" xmlns:w16="http://schemas.microsoft.com/office/word/2018/wordml" xmlns:w16du="http://schemas.microsoft.com/office/word/2023/wordml/word16du" xmlns:w16sdtdh="http://schemas.microsoft.com/office/word/2020/wordml/sdtdatahash" xmlns:w16se="http://schemas.microsoft.com/office/word/2015/wordml/symex" xmlns:wpg="http://schemas.microsoft.com/office/word/2010/wordprocessingGroup" xmlns:wpi="http://schemas.microsoft.com/office/word/2010/wordprocessingInk" xmlns:wne="http://schemas.microsoft.com/office/word/2006/wordml" xmlns:wps="http://schemas.microsoft.com/office/word/2010/wordprocessingShape" mc:Ignorable="w14 w15 w16se w16cid w16 w16cex w16sdtdh w16du wp14">
+<w:footnotes xmlns:wpc="http://schemas.microsoft.com/office/word/2010/wordprocessingCanvas" xmlns:cx="http://schemas.microsoft.com/office/drawing/2014/chartex" xmlns:cx1="http://schemas.microsoft.com/office/drawing/2015/9/8/chartex" xmlns:cx2="http://schemas.microsoft.com/office/drawing/2015/10/21/chartex" xmlns:cx3="http://schemas.microsoft.com/office/drawing/2016/5/9/chartex" xmlns:cx4="http://schemas.microsoft.com/office/drawing/2016/5/10/chartex" xmlns:cx5="http://schemas.microsoft.com/office/drawing/2016/5/11/chartex" xmlns:cx6="http://schemas.microsoft.com/office/drawing/2016/5/12/chartex" xmlns:cx7="http://schemas.microsoft.com/office/drawing/2016/5/13/chartex" xmlns:cx8="http://schemas.microsoft.com/office/drawing/2016/5/14/chartex" xmlns:mc="http://schemas.openxmlformats.org/markup-compatibility/2006" xmlns:aink="http://schemas.microsoft.com/office/drawing/2016/ink" xmlns:am3d="http://schemas.microsoft.com/office/drawing/2017/model3d" xmlns:o="urn:schemas-microsoft-com:office:office" xmlns:r="http://schemas.openxmlformats.org/officeDocument/2006/relationships" xmlns:m="http://schemas.openxmlformats.org/officeDocument/2006/math" xmlns:v="urn:schemas-microsoft-com:vml" xmlns:wp14="http://schemas.microsoft.com/office/word/2010/wordprocessingDrawing" xmlns:wp="http://schemas.openxmlformats.org/drawingml/2006/wordprocessingDrawing" xmlns:w10="urn:schemas-microsoft-com:office:word" xmlns:w="http://schemas.openxmlformats.org/wordprocessingml/2006/main" xmlns:w14="http://schemas.microsoft.com/office/word/2010/wordml" xmlns:w15="http://schemas.microsoft.com/office/word/2012/wordml" xmlns:w16cex="http://schemas.microsoft.com/office/word/2018/wordml/cex" xmlns:w16cid="http://schemas.microsoft.com/office/word/2016/wordml/cid" xmlns:w16="http://schemas.microsoft.com/office/word/2018/wordml" xmlns:w16sdtdh="http://schemas.microsoft.com/office/word/2020/wordml/sdtdatahash" xmlns:w16se="http://schemas.microsoft.com/office/word/2015/wordml/symex" xmlns:wpg="http://schemas.microsoft.com/office/word/2010/wordprocessingGroup" xmlns:wpi="http://schemas.microsoft.com/office/word/2010/wordprocessingInk" xmlns:wne="http://schemas.microsoft.com/office/word/2006/wordml" xmlns:wps="http://schemas.microsoft.com/office/word/2010/wordprocessingShape" mc:Ignorable="w14 w15 w16se w16cid w16 w16cex w16sdtdh wp14">
   <w:footnote w:type="separator" w:id="-1">
     <w:p>
       <w:r>
@@ -42977,7 +43195,7 @@
 </file>
 
 <file path=word/header1.xml><?xml version="1.0" encoding="utf-8"?>
-<w:hdr xmlns:wpc="http://schemas.microsoft.com/office/word/2010/wordprocessingCanvas" xmlns:cx="http://schemas.microsoft.com/office/drawing/2014/chartex" xmlns:cx1="http://schemas.microsoft.com/office/drawing/2015/9/8/chartex" xmlns:cx2="http://schemas.microsoft.com/office/drawing/2015/10/21/chartex" xmlns:cx3="http://schemas.microsoft.com/office/drawing/2016/5/9/chartex" xmlns:cx4="http://schemas.microsoft.com/office/drawing/2016/5/10/chartex" xmlns:cx5="http://schemas.microsoft.com/office/drawing/2016/5/11/chartex" xmlns:cx6="http://schemas.microsoft.com/office/drawing/2016/5/12/chartex" xmlns:cx7="http://schemas.microsoft.com/office/drawing/2016/5/13/chartex" xmlns:cx8="http://schemas.microsoft.com/office/drawing/2016/5/14/chartex" xmlns:mc="http://schemas.openxmlformats.org/markup-compatibility/2006" xmlns:aink="http://schemas.microsoft.com/office/drawing/2016/ink" xmlns:am3d="http://schemas.microsoft.com/office/drawing/2017/model3d" xmlns:o="urn:schemas-microsoft-com:office:office" xmlns:oel="http://schemas.microsoft.com/office/2019/extlst" xmlns:r="http://schemas.openxmlformats.org/officeDocument/2006/relationships" xmlns:m="http://schemas.openxmlformats.org/officeDocument/2006/math" xmlns:v="urn:schemas-microsoft-com:vml" xmlns:wp14="http://schemas.microsoft.com/office/word/2010/wordprocessingDrawing" xmlns:wp="http://schemas.openxmlformats.org/drawingml/2006/wordprocessingDrawing" xmlns:w10="urn:schemas-microsoft-com:office:word" xmlns:w="http://schemas.openxmlformats.org/wordprocessingml/2006/main" xmlns:w14="http://schemas.microsoft.com/office/word/2010/wordml" xmlns:w15="http://schemas.microsoft.com/office/word/2012/wordml" xmlns:w16cex="http://schemas.microsoft.com/office/word/2018/wordml/cex" xmlns:w16cid="http://schemas.microsoft.com/office/word/2016/wordml/cid" xmlns:w16="http://schemas.microsoft.com/office/word/2018/wordml" xmlns:w16du="http://schemas.microsoft.com/office/word/2023/wordml/word16du" xmlns:w16sdtdh="http://schemas.microsoft.com/office/word/2020/wordml/sdtdatahash" xmlns:w16se="http://schemas.microsoft.com/office/word/2015/wordml/symex" xmlns:wpg="http://schemas.microsoft.com/office/word/2010/wordprocessingGroup" xmlns:wpi="http://schemas.microsoft.com/office/word/2010/wordprocessingInk" xmlns:wne="http://schemas.microsoft.com/office/word/2006/wordml" xmlns:wps="http://schemas.microsoft.com/office/word/2010/wordprocessingShape" mc:Ignorable="w14 w15 w16se w16cid w16 w16cex w16sdtdh w16du wp14">
+<w:hdr xmlns:wpc="http://schemas.microsoft.com/office/word/2010/wordprocessingCanvas" xmlns:cx="http://schemas.microsoft.com/office/drawing/2014/chartex" xmlns:cx1="http://schemas.microsoft.com/office/drawing/2015/9/8/chartex" xmlns:cx2="http://schemas.microsoft.com/office/drawing/2015/10/21/chartex" xmlns:cx3="http://schemas.microsoft.com/office/drawing/2016/5/9/chartex" xmlns:cx4="http://schemas.microsoft.com/office/drawing/2016/5/10/chartex" xmlns:cx5="http://schemas.microsoft.com/office/drawing/2016/5/11/chartex" xmlns:cx6="http://schemas.microsoft.com/office/drawing/2016/5/12/chartex" xmlns:cx7="http://schemas.microsoft.com/office/drawing/2016/5/13/chartex" xmlns:cx8="http://schemas.microsoft.com/office/drawing/2016/5/14/chartex" xmlns:mc="http://schemas.openxmlformats.org/markup-compatibility/2006" xmlns:aink="http://schemas.microsoft.com/office/drawing/2016/ink" xmlns:am3d="http://schemas.microsoft.com/office/drawing/2017/model3d" xmlns:o="urn:schemas-microsoft-com:office:office" xmlns:r="http://schemas.openxmlformats.org/officeDocument/2006/relationships" xmlns:m="http://schemas.openxmlformats.org/officeDocument/2006/math" xmlns:v="urn:schemas-microsoft-com:vml" xmlns:wp14="http://schemas.microsoft.com/office/word/2010/wordprocessingDrawing" xmlns:wp="http://schemas.openxmlformats.org/drawingml/2006/wordprocessingDrawing" xmlns:w10="urn:schemas-microsoft-com:office:word" xmlns:w="http://schemas.openxmlformats.org/wordprocessingml/2006/main" xmlns:w14="http://schemas.microsoft.com/office/word/2010/wordml" xmlns:w15="http://schemas.microsoft.com/office/word/2012/wordml" xmlns:w16cex="http://schemas.microsoft.com/office/word/2018/wordml/cex" xmlns:w16cid="http://schemas.microsoft.com/office/word/2016/wordml/cid" xmlns:w16="http://schemas.microsoft.com/office/word/2018/wordml" xmlns:w16sdtdh="http://schemas.microsoft.com/office/word/2020/wordml/sdtdatahash" xmlns:w16se="http://schemas.microsoft.com/office/word/2015/wordml/symex" xmlns:wpg="http://schemas.microsoft.com/office/word/2010/wordprocessingGroup" xmlns:wpi="http://schemas.microsoft.com/office/word/2010/wordprocessingInk" xmlns:wne="http://schemas.microsoft.com/office/word/2006/wordml" xmlns:wps="http://schemas.microsoft.com/office/word/2010/wordprocessingShape" mc:Ignorable="w14 w15 w16se w16cid w16 w16cex w16sdtdh wp14">
   <w:p>
     <w:pPr>
       <w:pStyle w:val="Header"/>
@@ -42995,7 +43213,7 @@
 </file>
 
 <file path=word/numbering.xml><?xml version="1.0" encoding="utf-8"?>
-<w:numbering xmlns:wpc="http://schemas.microsoft.com/office/word/2010/wordprocessingCanvas" xmlns:cx="http://schemas.microsoft.com/office/drawing/2014/chartex" xmlns:cx1="http://schemas.microsoft.com/office/drawing/2015/9/8/chartex" xmlns:cx2="http://schemas.microsoft.com/office/drawing/2015/10/21/chartex" xmlns:cx3="http://schemas.microsoft.com/office/drawing/2016/5/9/chartex" xmlns:cx4="http://schemas.microsoft.com/office/drawing/2016/5/10/chartex" xmlns:cx5="http://schemas.microsoft.com/office/drawing/2016/5/11/chartex" xmlns:cx6="http://schemas.microsoft.com/office/drawing/2016/5/12/chartex" xmlns:cx7="http://schemas.microsoft.com/office/drawing/2016/5/13/chartex" xmlns:cx8="http://schemas.microsoft.com/office/drawing/2016/5/14/chartex" xmlns:mc="http://schemas.openxmlformats.org/markup-compatibility/2006" xmlns:aink="http://schemas.microsoft.com/office/drawing/2016/ink" xmlns:am3d="http://schemas.microsoft.com/office/drawing/2017/model3d" xmlns:o="urn:schemas-microsoft-com:office:office" xmlns:oel="http://schemas.microsoft.com/office/2019/extlst" xmlns:r="http://schemas.openxmlformats.org/officeDocument/2006/relationships" xmlns:m="http://schemas.openxmlformats.org/officeDocument/2006/math" xmlns:v="urn:schemas-microsoft-com:vml" xmlns:wp14="http://schemas.microsoft.com/office/word/2010/wordprocessingDrawing" xmlns:wp="http://schemas.openxmlformats.org/drawingml/2006/wordprocessingDrawing" xmlns:w10="urn:schemas-microsoft-com:office:word" xmlns:w="http://schemas.openxmlformats.org/wordprocessingml/2006/main" xmlns:w14="http://schemas.microsoft.com/office/word/2010/wordml" xmlns:w15="http://schemas.microsoft.com/office/word/2012/wordml" xmlns:w16cex="http://schemas.microsoft.com/office/word/2018/wordml/cex" xmlns:w16cid="http://schemas.microsoft.com/office/word/2016/wordml/cid" xmlns:w16="http://schemas.microsoft.com/office/word/2018/wordml" xmlns:w16du="http://schemas.microsoft.com/office/word/2023/wordml/word16du" xmlns:w16sdtdh="http://schemas.microsoft.com/office/word/2020/wordml/sdtdatahash" xmlns:w16se="http://schemas.microsoft.com/office/word/2015/wordml/symex" xmlns:wpg="http://schemas.microsoft.com/office/word/2010/wordprocessingGroup" xmlns:wpi="http://schemas.microsoft.com/office/word/2010/wordprocessingInk" xmlns:wne="http://schemas.microsoft.com/office/word/2006/wordml" xmlns:wps="http://schemas.microsoft.com/office/word/2010/wordprocessingShape" mc:Ignorable="w14 w15 w16se w16cid w16 w16cex w16sdtdh w16du wp14">
+<w:numbering xmlns:wpc="http://schemas.microsoft.com/office/word/2010/wordprocessingCanvas" xmlns:cx="http://schemas.microsoft.com/office/drawing/2014/chartex" xmlns:cx1="http://schemas.microsoft.com/office/drawing/2015/9/8/chartex" xmlns:cx2="http://schemas.microsoft.com/office/drawing/2015/10/21/chartex" xmlns:cx3="http://schemas.microsoft.com/office/drawing/2016/5/9/chartex" xmlns:cx4="http://schemas.microsoft.com/office/drawing/2016/5/10/chartex" xmlns:cx5="http://schemas.microsoft.com/office/drawing/2016/5/11/chartex" xmlns:cx6="http://schemas.microsoft.com/office/drawing/2016/5/12/chartex" xmlns:cx7="http://schemas.microsoft.com/office/drawing/2016/5/13/chartex" xmlns:cx8="http://schemas.microsoft.com/office/drawing/2016/5/14/chartex" xmlns:mc="http://schemas.openxmlformats.org/markup-compatibility/2006" xmlns:aink="http://schemas.microsoft.com/office/drawing/2016/ink" xmlns:am3d="http://schemas.microsoft.com/office/drawing/2017/model3d" xmlns:o="urn:schemas-microsoft-com:office:office" xmlns:r="http://schemas.openxmlformats.org/officeDocument/2006/relationships" xmlns:m="http://schemas.openxmlformats.org/officeDocument/2006/math" xmlns:v="urn:schemas-microsoft-com:vml" xmlns:wp14="http://schemas.microsoft.com/office/word/2010/wordprocessingDrawing" xmlns:wp="http://schemas.openxmlformats.org/drawingml/2006/wordprocessingDrawing" xmlns:w10="urn:schemas-microsoft-com:office:word" xmlns:w="http://schemas.openxmlformats.org/wordprocessingml/2006/main" xmlns:w14="http://schemas.microsoft.com/office/word/2010/wordml" xmlns:w15="http://schemas.microsoft.com/office/word/2012/wordml" xmlns:w16cex="http://schemas.microsoft.com/office/word/2018/wordml/cex" xmlns:w16cid="http://schemas.microsoft.com/office/word/2016/wordml/cid" xmlns:w16="http://schemas.microsoft.com/office/word/2018/wordml" xmlns:w16sdtdh="http://schemas.microsoft.com/office/word/2020/wordml/sdtdatahash" xmlns:w16se="http://schemas.microsoft.com/office/word/2015/wordml/symex" xmlns:wpg="http://schemas.microsoft.com/office/word/2010/wordprocessingGroup" xmlns:wpi="http://schemas.microsoft.com/office/word/2010/wordprocessingInk" xmlns:wne="http://schemas.microsoft.com/office/word/2006/wordml" xmlns:wps="http://schemas.microsoft.com/office/word/2010/wordprocessingShape" mc:Ignorable="w14 w15 w16se w16cid w16 w16cex w16sdtdh wp14">
   <w:abstractNum w:abstractNumId="0" w15:restartNumberingAfterBreak="0">
     <w:nsid w:val="0E741958"/>
     <w:multiLevelType w:val="hybridMultilevel"/>
@@ -45621,79 +45839,79 @@
       </w:rPr>
     </w:lvl>
   </w:abstractNum>
-  <w:num w:numId="1" w16cid:durableId="1921133935">
+  <w:num w:numId="1">
     <w:abstractNumId w:val="14"/>
   </w:num>
-  <w:num w:numId="2" w16cid:durableId="1761482221">
+  <w:num w:numId="2">
     <w:abstractNumId w:val="15"/>
   </w:num>
-  <w:num w:numId="3" w16cid:durableId="755055298">
+  <w:num w:numId="3">
     <w:abstractNumId w:val="11"/>
   </w:num>
-  <w:num w:numId="4" w16cid:durableId="111096563">
+  <w:num w:numId="4">
     <w:abstractNumId w:val="16"/>
   </w:num>
-  <w:num w:numId="5" w16cid:durableId="135883241">
+  <w:num w:numId="5">
     <w:abstractNumId w:val="20"/>
   </w:num>
-  <w:num w:numId="6" w16cid:durableId="1486775361">
+  <w:num w:numId="6">
     <w:abstractNumId w:val="3"/>
   </w:num>
-  <w:num w:numId="7" w16cid:durableId="138619266">
+  <w:num w:numId="7">
     <w:abstractNumId w:val="17"/>
   </w:num>
-  <w:num w:numId="8" w16cid:durableId="503857949">
+  <w:num w:numId="8">
     <w:abstractNumId w:val="19"/>
   </w:num>
-  <w:num w:numId="9" w16cid:durableId="684746323">
+  <w:num w:numId="9">
     <w:abstractNumId w:val="23"/>
   </w:num>
-  <w:num w:numId="10" w16cid:durableId="389310362">
+  <w:num w:numId="10">
     <w:abstractNumId w:val="12"/>
   </w:num>
-  <w:num w:numId="11" w16cid:durableId="1492867453">
+  <w:num w:numId="11">
     <w:abstractNumId w:val="21"/>
   </w:num>
-  <w:num w:numId="12" w16cid:durableId="460921646">
+  <w:num w:numId="12">
     <w:abstractNumId w:val="13"/>
   </w:num>
-  <w:num w:numId="13" w16cid:durableId="1616255167">
+  <w:num w:numId="13">
     <w:abstractNumId w:val="2"/>
   </w:num>
-  <w:num w:numId="14" w16cid:durableId="740064309">
+  <w:num w:numId="14">
     <w:abstractNumId w:val="6"/>
   </w:num>
-  <w:num w:numId="15" w16cid:durableId="698313561">
+  <w:num w:numId="15">
     <w:abstractNumId w:val="9"/>
   </w:num>
-  <w:num w:numId="16" w16cid:durableId="745804394">
+  <w:num w:numId="16">
     <w:abstractNumId w:val="5"/>
   </w:num>
-  <w:num w:numId="17" w16cid:durableId="1338731208">
+  <w:num w:numId="17">
     <w:abstractNumId w:val="0"/>
   </w:num>
-  <w:num w:numId="18" w16cid:durableId="1115640442">
+  <w:num w:numId="18">
     <w:abstractNumId w:val="7"/>
   </w:num>
-  <w:num w:numId="19" w16cid:durableId="1830905277">
+  <w:num w:numId="19">
     <w:abstractNumId w:val="8"/>
   </w:num>
-  <w:num w:numId="20" w16cid:durableId="1079209078">
+  <w:num w:numId="20">
     <w:abstractNumId w:val="4"/>
   </w:num>
-  <w:num w:numId="21" w16cid:durableId="2139106194">
+  <w:num w:numId="21">
     <w:abstractNumId w:val="18"/>
   </w:num>
-  <w:num w:numId="22" w16cid:durableId="1297570324">
+  <w:num w:numId="22">
     <w:abstractNumId w:val="22"/>
   </w:num>
-  <w:num w:numId="23" w16cid:durableId="1094209500">
+  <w:num w:numId="23">
     <w:abstractNumId w:val="10"/>
   </w:num>
-  <w:num w:numId="24" w16cid:durableId="286395483">
+  <w:num w:numId="24">
     <w:abstractNumId w:val="1"/>
   </w:num>
-  <w:num w:numId="25" w16cid:durableId="1168835318">
+  <w:num w:numId="25">
     <w:abstractNumId w:val="24"/>
   </w:num>
   <w:numIdMacAtCleanup w:val="16"/>
@@ -45701,7 +45919,7 @@
 </file>
 
 <file path=word/styles.xml><?xml version="1.0" encoding="utf-8"?>
-<w:styles xmlns:mc="http://schemas.openxmlformats.org/markup-compatibility/2006" xmlns:r="http://schemas.openxmlformats.org/officeDocument/2006/relationships" xmlns:w="http://schemas.openxmlformats.org/wordprocessingml/2006/main" xmlns:w14="http://schemas.microsoft.com/office/word/2010/wordml" xmlns:w15="http://schemas.microsoft.com/office/word/2012/wordml" xmlns:w16cex="http://schemas.microsoft.com/office/word/2018/wordml/cex" xmlns:w16cid="http://schemas.microsoft.com/office/word/2016/wordml/cid" xmlns:w16="http://schemas.microsoft.com/office/word/2018/wordml" xmlns:w16du="http://schemas.microsoft.com/office/word/2023/wordml/word16du" xmlns:w16sdtdh="http://schemas.microsoft.com/office/word/2020/wordml/sdtdatahash" xmlns:w16se="http://schemas.microsoft.com/office/word/2015/wordml/symex" mc:Ignorable="w14 w15 w16se w16cid w16 w16cex w16sdtdh w16du">
+<w:styles xmlns:mc="http://schemas.openxmlformats.org/markup-compatibility/2006" xmlns:r="http://schemas.openxmlformats.org/officeDocument/2006/relationships" xmlns:w="http://schemas.openxmlformats.org/wordprocessingml/2006/main" xmlns:w14="http://schemas.microsoft.com/office/word/2010/wordml" xmlns:w15="http://schemas.microsoft.com/office/word/2012/wordml" xmlns:w16cex="http://schemas.microsoft.com/office/word/2018/wordml/cex" xmlns:w16cid="http://schemas.microsoft.com/office/word/2016/wordml/cid" xmlns:w16="http://schemas.microsoft.com/office/word/2018/wordml" xmlns:w16sdtdh="http://schemas.microsoft.com/office/word/2020/wordml/sdtdatahash" xmlns:w16se="http://schemas.microsoft.com/office/word/2015/wordml/symex" mc:Ignorable="w14 w15 w16se w16cid w16 w16cex w16sdtdh">
   <w:docDefaults>
     <w:rPrDefault>
       <w:rPr>

</xml_diff>

<commit_message>
Commit 19 Perbaikan Setelah Sidang 3
Memperbaiki Daftar Isi (Bold)
</commit_message>
<xml_diff>
--- a/Draft_Hasil_Tesis_HaryRachmat-2108207010009.docx
+++ b/Draft_Hasil_Tesis_HaryRachmat-2108207010009.docx
@@ -1,6 +1,6 @@
 
 <file path=word/document.xml><?xml version="1.0" encoding="utf-8"?>
-<w:document xmlns:wpc="http://schemas.microsoft.com/office/word/2010/wordprocessingCanvas" xmlns:cx="http://schemas.microsoft.com/office/drawing/2014/chartex" xmlns:cx1="http://schemas.microsoft.com/office/drawing/2015/9/8/chartex" xmlns:cx2="http://schemas.microsoft.com/office/drawing/2015/10/21/chartex" xmlns:cx3="http://schemas.microsoft.com/office/drawing/2016/5/9/chartex" xmlns:cx4="http://schemas.microsoft.com/office/drawing/2016/5/10/chartex" xmlns:cx5="http://schemas.microsoft.com/office/drawing/2016/5/11/chartex" xmlns:cx6="http://schemas.microsoft.com/office/drawing/2016/5/12/chartex" xmlns:cx7="http://schemas.microsoft.com/office/drawing/2016/5/13/chartex" xmlns:cx8="http://schemas.microsoft.com/office/drawing/2016/5/14/chartex" xmlns:mc="http://schemas.openxmlformats.org/markup-compatibility/2006" xmlns:aink="http://schemas.microsoft.com/office/drawing/2016/ink" xmlns:am3d="http://schemas.microsoft.com/office/drawing/2017/model3d" xmlns:o="urn:schemas-microsoft-com:office:office" xmlns:r="http://schemas.openxmlformats.org/officeDocument/2006/relationships" xmlns:m="http://schemas.openxmlformats.org/officeDocument/2006/math" xmlns:v="urn:schemas-microsoft-com:vml" xmlns:wp14="http://schemas.microsoft.com/office/word/2010/wordprocessingDrawing" xmlns:wp="http://schemas.openxmlformats.org/drawingml/2006/wordprocessingDrawing" xmlns:w10="urn:schemas-microsoft-com:office:word" xmlns:w="http://schemas.openxmlformats.org/wordprocessingml/2006/main" xmlns:w14="http://schemas.microsoft.com/office/word/2010/wordml" xmlns:w15="http://schemas.microsoft.com/office/word/2012/wordml" xmlns:w16cex="http://schemas.microsoft.com/office/word/2018/wordml/cex" xmlns:w16cid="http://schemas.microsoft.com/office/word/2016/wordml/cid" xmlns:w16="http://schemas.microsoft.com/office/word/2018/wordml" xmlns:w16sdtdh="http://schemas.microsoft.com/office/word/2020/wordml/sdtdatahash" xmlns:w16se="http://schemas.microsoft.com/office/word/2015/wordml/symex" xmlns:wpg="http://schemas.microsoft.com/office/word/2010/wordprocessingGroup" xmlns:wpi="http://schemas.microsoft.com/office/word/2010/wordprocessingInk" xmlns:wne="http://schemas.microsoft.com/office/word/2006/wordml" xmlns:wps="http://schemas.microsoft.com/office/word/2010/wordprocessingShape" mc:Ignorable="w14 w15 w16se w16cid w16 w16cex w16sdtdh wp14">
+<w:document xmlns:wpc="http://schemas.microsoft.com/office/word/2010/wordprocessingCanvas" xmlns:cx="http://schemas.microsoft.com/office/drawing/2014/chartex" xmlns:cx1="http://schemas.microsoft.com/office/drawing/2015/9/8/chartex" xmlns:cx2="http://schemas.microsoft.com/office/drawing/2015/10/21/chartex" xmlns:cx3="http://schemas.microsoft.com/office/drawing/2016/5/9/chartex" xmlns:cx4="http://schemas.microsoft.com/office/drawing/2016/5/10/chartex" xmlns:cx5="http://schemas.microsoft.com/office/drawing/2016/5/11/chartex" xmlns:cx6="http://schemas.microsoft.com/office/drawing/2016/5/12/chartex" xmlns:cx7="http://schemas.microsoft.com/office/drawing/2016/5/13/chartex" xmlns:cx8="http://schemas.microsoft.com/office/drawing/2016/5/14/chartex" xmlns:mc="http://schemas.openxmlformats.org/markup-compatibility/2006" xmlns:aink="http://schemas.microsoft.com/office/drawing/2016/ink" xmlns:am3d="http://schemas.microsoft.com/office/drawing/2017/model3d" xmlns:o="urn:schemas-microsoft-com:office:office" xmlns:oel="http://schemas.microsoft.com/office/2019/extlst" xmlns:r="http://schemas.openxmlformats.org/officeDocument/2006/relationships" xmlns:m="http://schemas.openxmlformats.org/officeDocument/2006/math" xmlns:v="urn:schemas-microsoft-com:vml" xmlns:wp14="http://schemas.microsoft.com/office/word/2010/wordprocessingDrawing" xmlns:wp="http://schemas.openxmlformats.org/drawingml/2006/wordprocessingDrawing" xmlns:w10="urn:schemas-microsoft-com:office:word" xmlns:w="http://schemas.openxmlformats.org/wordprocessingml/2006/main" xmlns:w14="http://schemas.microsoft.com/office/word/2010/wordml" xmlns:w15="http://schemas.microsoft.com/office/word/2012/wordml" xmlns:w16cex="http://schemas.microsoft.com/office/word/2018/wordml/cex" xmlns:w16cid="http://schemas.microsoft.com/office/word/2016/wordml/cid" xmlns:w16="http://schemas.microsoft.com/office/word/2018/wordml" xmlns:w16du="http://schemas.microsoft.com/office/word/2023/wordml/word16du" xmlns:w16sdtdh="http://schemas.microsoft.com/office/word/2020/wordml/sdtdatahash" xmlns:w16se="http://schemas.microsoft.com/office/word/2015/wordml/symex" xmlns:wpg="http://schemas.microsoft.com/office/word/2010/wordprocessingGroup" xmlns:wpi="http://schemas.microsoft.com/office/word/2010/wordprocessingInk" xmlns:wne="http://schemas.microsoft.com/office/word/2006/wordml" xmlns:wps="http://schemas.microsoft.com/office/word/2010/wordprocessingShape" mc:Ignorable="w14 w15 w16se w16cid w16 w16cex w16sdtdh w16du wp14">
   <w:body>
     <w:p>
       <w:pPr>
@@ -800,13 +800,8 @@
               </w:rPr>
             </w:pPr>
             <w:r>
-              <w:t xml:space="preserve">Prof. Dr. Taufik Fuadi Abidin, S.Si., </w:t>
-            </w:r>
-            <w:proofErr w:type="gramStart"/>
-            <w:r>
-              <w:t>M.Tech</w:t>
-            </w:r>
-            <w:proofErr w:type="gramEnd"/>
+              <w:t>Prof. Dr. Taufik Fuadi Abidin, S.Si., M.Tech</w:t>
+            </w:r>
           </w:p>
         </w:tc>
       </w:tr>
@@ -948,13 +943,8 @@
               <w:spacing w:line="276" w:lineRule="auto"/>
             </w:pPr>
             <w:r>
-              <w:t xml:space="preserve">Prof. Dr. Taufik Fuadi Abidin, S.Si., </w:t>
-            </w:r>
-            <w:proofErr w:type="gramStart"/>
-            <w:r>
-              <w:t>M.Tech</w:t>
-            </w:r>
-            <w:proofErr w:type="gramEnd"/>
+              <w:t>Prof. Dr. Taufik Fuadi Abidin, S.Si., M.Tech</w:t>
+            </w:r>
           </w:p>
         </w:tc>
         <w:tc>
@@ -1209,7 +1199,6 @@
       <w:r>
         <w:t>Judul Tugas Tesis*</w:t>
       </w:r>
-      <w:proofErr w:type="gramStart"/>
       <w:r>
         <w:tab/>
         <w:t xml:space="preserve"> </w:t>
@@ -1217,7 +1206,6 @@
       <w:r>
         <w:t>:</w:t>
       </w:r>
-      <w:proofErr w:type="gramEnd"/>
       <w:r>
         <w:t xml:space="preserve"> </w:t>
       </w:r>
@@ -1607,7 +1595,6 @@
       <w:r>
         <w:t>Judul Tugas Tesis</w:t>
       </w:r>
-      <w:proofErr w:type="gramStart"/>
       <w:r>
         <w:tab/>
         <w:t xml:space="preserve"> </w:t>
@@ -1615,7 +1602,6 @@
       <w:r>
         <w:t>:</w:t>
       </w:r>
-      <w:proofErr w:type="gramEnd"/>
       <w:r>
         <w:t xml:space="preserve"> </w:t>
       </w:r>
@@ -1822,13 +1808,8 @@
         <w:pStyle w:val="ListParagraph"/>
         <w:ind w:left="709" w:hanging="709"/>
       </w:pPr>
-      <w:proofErr w:type="gramStart"/>
-      <w:r>
-        <w:t xml:space="preserve">(  </w:t>
-      </w:r>
-      <w:proofErr w:type="gramEnd"/>
-      <w:r>
-        <w:t xml:space="preserve"> )  </w:t>
+      <w:r>
+        <w:t xml:space="preserve">(   )  </w:t>
       </w:r>
       <w:r>
         <w:tab/>
@@ -1840,13 +1821,8 @@
         <w:pStyle w:val="ListParagraph"/>
         <w:ind w:left="709" w:hanging="709"/>
       </w:pPr>
-      <w:proofErr w:type="gramStart"/>
-      <w:r>
-        <w:t xml:space="preserve">(  </w:t>
-      </w:r>
-      <w:proofErr w:type="gramEnd"/>
-      <w:r>
-        <w:t xml:space="preserve"> )  </w:t>
+      <w:r>
+        <w:t xml:space="preserve">(   )  </w:t>
       </w:r>
       <w:r>
         <w:tab/>
@@ -3100,13 +3076,8 @@
         <w:t>Bapak</w:t>
       </w:r>
       <w:r>
-        <w:t xml:space="preserve"> Prof. Dr. Taufik Fuadi Abidin, S.Si., </w:t>
-      </w:r>
-      <w:proofErr w:type="gramStart"/>
-      <w:r>
-        <w:t>M.Tech</w:t>
-      </w:r>
-      <w:proofErr w:type="gramEnd"/>
+        <w:t xml:space="preserve"> Prof. Dr. Taufik Fuadi Abidin, S.Si., M.Tech</w:t>
+      </w:r>
       <w:r>
         <w:t>,</w:t>
       </w:r>
@@ -7547,48 +7518,69 @@
         </w:r>
         <w:r>
           <w:rPr>
+            <w:b w:val="0"/>
+            <w:bCs/>
             <w:webHidden/>
           </w:rPr>
           <w:tab/>
         </w:r>
         <w:r>
           <w:rPr>
+            <w:b w:val="0"/>
+            <w:bCs/>
             <w:webHidden/>
           </w:rPr>
           <w:tab/>
+        </w:r>
+        <w:r>
+          <w:rPr>
+            <w:webHidden/>
+          </w:rPr>
           <w:t xml:space="preserve"> </w:t>
         </w:r>
         <w:r>
           <w:rPr>
+            <w:b w:val="0"/>
+            <w:bCs/>
             <w:webHidden/>
           </w:rPr>
           <w:fldChar w:fldCharType="begin"/>
         </w:r>
         <w:r>
           <w:rPr>
+            <w:b w:val="0"/>
+            <w:bCs/>
             <w:webHidden/>
           </w:rPr>
           <w:instrText xml:space="preserve"> PAGEREF _Toc177320931 \h </w:instrText>
         </w:r>
         <w:r>
           <w:rPr>
-            <w:webHidden/>
-          </w:rPr>
-        </w:r>
-        <w:r>
-          <w:rPr>
+            <w:b w:val="0"/>
+            <w:bCs/>
+            <w:webHidden/>
+          </w:rPr>
+        </w:r>
+        <w:r>
+          <w:rPr>
+            <w:b w:val="0"/>
+            <w:bCs/>
             <w:webHidden/>
           </w:rPr>
           <w:fldChar w:fldCharType="separate"/>
         </w:r>
         <w:r>
           <w:rPr>
+            <w:b w:val="0"/>
+            <w:bCs/>
             <w:webHidden/>
           </w:rPr>
           <w:t>49</w:t>
         </w:r>
         <w:r>
           <w:rPr>
+            <w:b w:val="0"/>
+            <w:bCs/>
             <w:webHidden/>
           </w:rPr>
           <w:fldChar w:fldCharType="end"/>
@@ -28007,7 +27999,7 @@
           </mc:Choice>
           <mc:Fallback>
             <w:pict>
-              <v:roundrect w14:anchorId="0510AB1B" id="Rectangle: Rounded Corners 1" o:spid="_x0000_s1026" style="position:absolute;left:0;text-align:left;margin-left:208.45pt;margin-top:15.05pt;width:84.35pt;height:38.8pt;z-index:251661824;visibility:visible;mso-wrap-style:square;mso-width-percent:0;mso-height-percent:0;mso-wrap-distance-left:9pt;mso-wrap-distance-top:0;mso-wrap-distance-right:9pt;mso-wrap-distance-bottom:0;mso-position-horizontal:absolute;mso-position-horizontal-relative:text;mso-position-vertical:absolute;mso-position-vertical-relative:text;mso-width-percent:0;mso-height-percent:0;mso-width-relative:margin;mso-height-relative:margin;v-text-anchor:middle" arcsize="10923f" o:gfxdata="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" filled="f" strokecolor="black [3200]" strokeweight="1.5pt">
+              <v:roundrect w14:anchorId="0510AB1B" id="Rectangle: Rounded Corners 1" o:spid="_x0000_s1026" style="position:absolute;left:0;text-align:left;margin-left:208.45pt;margin-top:15.05pt;width:84.35pt;height:38.8pt;z-index:251661824;visibility:visible;mso-wrap-style:square;mso-width-percent:0;mso-height-percent:0;mso-wrap-distance-left:9pt;mso-wrap-distance-top:0;mso-wrap-distance-right:9pt;mso-wrap-distance-bottom:0;mso-position-horizontal:absolute;mso-position-horizontal-relative:text;mso-position-vertical:absolute;mso-position-vertical-relative:text;mso-width-percent:0;mso-height-percent:0;mso-width-relative:margin;mso-height-relative:margin;v-text-anchor:middle" arcsize="10923f" o:gfxdata="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" filled="f" strokecolor="black [3200]" strokeweight="1.5pt">
                 <v:textbox>
                   <w:txbxContent>
                     <w:p>
@@ -28136,7 +28128,7 @@
           </mc:Choice>
           <mc:Fallback>
             <w:pict>
-              <v:roundrect w14:anchorId="454F6147" id="_x0000_s1027" style="position:absolute;left:0;text-align:left;margin-left:97.65pt;margin-top:14.9pt;width:75.95pt;height:38.8pt;z-index:251655680;visibility:visible;mso-wrap-style:square;mso-width-percent:0;mso-height-percent:0;mso-wrap-distance-left:9pt;mso-wrap-distance-top:0;mso-wrap-distance-right:9pt;mso-wrap-distance-bottom:0;mso-position-horizontal:absolute;mso-position-horizontal-relative:text;mso-position-vertical:absolute;mso-position-vertical-relative:text;mso-width-percent:0;mso-height-percent:0;mso-width-relative:margin;mso-height-relative:margin;v-text-anchor:middle" arcsize="10923f" o:gfxdata="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" filled="f" strokecolor="black [3200]" strokeweight="1.5pt">
+              <v:roundrect w14:anchorId="454F6147" id="_x0000_s1027" style="position:absolute;left:0;text-align:left;margin-left:97.65pt;margin-top:14.9pt;width:75.95pt;height:38.8pt;z-index:251655680;visibility:visible;mso-wrap-style:square;mso-width-percent:0;mso-height-percent:0;mso-wrap-distance-left:9pt;mso-wrap-distance-top:0;mso-wrap-distance-right:9pt;mso-wrap-distance-bottom:0;mso-position-horizontal:absolute;mso-position-horizontal-relative:text;mso-position-vertical:absolute;mso-position-vertical-relative:text;mso-width-percent:0;mso-height-percent:0;mso-width-relative:margin;mso-height-relative:margin;v-text-anchor:middle" arcsize="10923f" o:gfxdata="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" filled="f" strokecolor="black [3200]" strokeweight="1.5pt">
                 <v:textbox>
                   <w:txbxContent>
                     <w:p>
@@ -28243,7 +28235,7 @@
           </mc:Choice>
           <mc:Fallback>
             <w:pict>
-              <v:roundrect w14:anchorId="0DF692CD" id="_x0000_s1028" style="position:absolute;left:0;text-align:left;margin-left:-1.3pt;margin-top:11.95pt;width:63.5pt;height:44.5pt;z-index:251649536;visibility:visible;mso-wrap-style:square;mso-width-percent:0;mso-height-percent:0;mso-wrap-distance-left:9pt;mso-wrap-distance-top:0;mso-wrap-distance-right:9pt;mso-wrap-distance-bottom:0;mso-position-horizontal:absolute;mso-position-horizontal-relative:text;mso-position-vertical:absolute;mso-position-vertical-relative:text;mso-width-percent:0;mso-height-percent:0;mso-width-relative:margin;mso-height-relative:margin;v-text-anchor:middle" arcsize="10923f" o:gfxdata="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" filled="f" strokecolor="black [3200]" strokeweight="1.5pt">
+              <v:roundrect w14:anchorId="0DF692CD" id="_x0000_s1028" style="position:absolute;left:0;text-align:left;margin-left:-1.3pt;margin-top:11.95pt;width:63.5pt;height:44.5pt;z-index:251649536;visibility:visible;mso-wrap-style:square;mso-width-percent:0;mso-height-percent:0;mso-wrap-distance-left:9pt;mso-wrap-distance-top:0;mso-wrap-distance-right:9pt;mso-wrap-distance-bottom:0;mso-position-horizontal:absolute;mso-position-horizontal-relative:text;mso-position-vertical:absolute;mso-position-vertical-relative:text;mso-width-percent:0;mso-height-percent:0;mso-width-relative:margin;mso-height-relative:margin;v-text-anchor:middle" arcsize="10923f" o:gfxdata="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" filled="f" strokecolor="black [3200]" strokeweight="1.5pt">
                 <v:textbox>
                   <w:txbxContent>
                     <w:p>
@@ -28326,11 +28318,11 @@
           </mc:Choice>
           <mc:Fallback>
             <w:pict>
-              <v:shapetype w14:anchorId="4463545B" id="_x0000_t32" coordsize="21600,21600" o:spt="32" o:oned="t" path="m,l21600,21600e" filled="f">
+              <v:shapetype w14:anchorId="5266CB43" id="_x0000_t32" coordsize="21600,21600" o:spt="32" o:oned="t" path="m,l21600,21600e" filled="f">
                 <v:path arrowok="t" fillok="f" o:connecttype="none"/>
                 <o:lock v:ext="edit" shapetype="t"/>
               </v:shapetype>
-              <v:shape id="Straight Arrow Connector 2" o:spid="_x0000_s1026" type="#_x0000_t32" style="position:absolute;margin-left:174.25pt;margin-top:34.9pt;width:33.55pt;height:0;z-index:251657728;visibility:visible;mso-wrap-style:square;mso-width-percent:0;mso-height-percent:0;mso-wrap-distance-left:9pt;mso-wrap-distance-top:0;mso-wrap-distance-right:9pt;mso-wrap-distance-bottom:0;mso-position-horizontal:absolute;mso-position-horizontal-relative:text;mso-position-vertical:absolute;mso-position-vertical-relative:text;mso-width-percent:0;mso-height-percent:0;mso-width-relative:margin;mso-height-relative:margin" o:gfxdata="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" strokecolor="black [3040]" strokeweight="1.5pt">
+              <v:shape id="Straight Arrow Connector 2" o:spid="_x0000_s1026" type="#_x0000_t32" style="position:absolute;margin-left:174.25pt;margin-top:34.9pt;width:33.55pt;height:0;z-index:251657728;visibility:visible;mso-wrap-style:square;mso-width-percent:0;mso-height-percent:0;mso-wrap-distance-left:9pt;mso-wrap-distance-top:0;mso-wrap-distance-right:9pt;mso-wrap-distance-bottom:0;mso-position-horizontal:absolute;mso-position-horizontal-relative:text;mso-position-vertical:absolute;mso-position-vertical-relative:text;mso-width-percent:0;mso-height-percent:0;mso-width-relative:margin;mso-height-relative:margin" o:gfxdata="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" strokecolor="black [3040]" strokeweight="1.5pt">
                 <v:stroke endarrow="block"/>
               </v:shape>
             </w:pict>
@@ -28402,7 +28394,7 @@
           </mc:Choice>
           <mc:Fallback>
             <w:pict>
-              <v:shape w14:anchorId="7CD6329D" id="Straight Arrow Connector 2" o:spid="_x0000_s1026" type="#_x0000_t32" style="position:absolute;margin-left:62.9pt;margin-top:33.7pt;width:33.55pt;height:0;z-index:251652608;visibility:visible;mso-wrap-style:square;mso-width-percent:0;mso-height-percent:0;mso-wrap-distance-left:9pt;mso-wrap-distance-top:0;mso-wrap-distance-right:9pt;mso-wrap-distance-bottom:0;mso-position-horizontal:absolute;mso-position-horizontal-relative:text;mso-position-vertical:absolute;mso-position-vertical-relative:text;mso-width-percent:0;mso-height-percent:0;mso-width-relative:margin;mso-height-relative:margin" o:gfxdata="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" strokecolor="black [3040]" strokeweight="1.5pt">
+              <v:shape w14:anchorId="3F24B775" id="Straight Arrow Connector 2" o:spid="_x0000_s1026" type="#_x0000_t32" style="position:absolute;margin-left:62.9pt;margin-top:33.7pt;width:33.55pt;height:0;z-index:251652608;visibility:visible;mso-wrap-style:square;mso-width-percent:0;mso-height-percent:0;mso-wrap-distance-left:9pt;mso-wrap-distance-top:0;mso-wrap-distance-right:9pt;mso-wrap-distance-bottom:0;mso-position-horizontal:absolute;mso-position-horizontal-relative:text;mso-position-vertical:absolute;mso-position-vertical-relative:text;mso-width-percent:0;mso-height-percent:0;mso-width-relative:margin;mso-height-relative:margin" o:gfxdata="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" strokecolor="black [3040]" strokeweight="1.5pt">
                 <v:stroke endarrow="block"/>
               </v:shape>
             </w:pict>
@@ -28503,7 +28495,7 @@
           </mc:Choice>
           <mc:Fallback>
             <w:pict>
-              <v:roundrect w14:anchorId="474B1C40" id="_x0000_s1029" style="position:absolute;left:0;text-align:left;margin-left:326.6pt;margin-top:2.8pt;width:98.95pt;height:38.8pt;z-index:251667968;visibility:visible;mso-wrap-style:square;mso-width-percent:0;mso-height-percent:0;mso-wrap-distance-left:9pt;mso-wrap-distance-top:0;mso-wrap-distance-right:9pt;mso-wrap-distance-bottom:0;mso-position-horizontal:absolute;mso-position-horizontal-relative:text;mso-position-vertical:absolute;mso-position-vertical-relative:text;mso-width-percent:0;mso-height-percent:0;mso-width-relative:margin;mso-height-relative:margin;v-text-anchor:middle" arcsize="10923f" o:gfxdata="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" filled="f" strokecolor="black [3200]" strokeweight="1.5pt">
+              <v:roundrect w14:anchorId="474B1C40" id="_x0000_s1029" style="position:absolute;left:0;text-align:left;margin-left:326.6pt;margin-top:2.8pt;width:98.95pt;height:38.8pt;z-index:251667968;visibility:visible;mso-wrap-style:square;mso-width-percent:0;mso-height-percent:0;mso-wrap-distance-left:9pt;mso-wrap-distance-top:0;mso-wrap-distance-right:9pt;mso-wrap-distance-bottom:0;mso-position-horizontal:absolute;mso-position-horizontal-relative:text;mso-position-vertical:absolute;mso-position-vertical-relative:text;mso-width-percent:0;mso-height-percent:0;mso-width-relative:margin;mso-height-relative:margin;v-text-anchor:middle" arcsize="10923f" o:gfxdata="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" filled="f" strokecolor="black [3200]" strokeweight="1.5pt">
                 <v:textbox>
                   <w:txbxContent>
                     <w:p>
@@ -28591,7 +28583,7 @@
           </mc:Choice>
           <mc:Fallback>
             <w:pict>
-              <v:shape w14:anchorId="4DAD851D" id="Straight Arrow Connector 2" o:spid="_x0000_s1026" type="#_x0000_t32" style="position:absolute;margin-left:292.95pt;margin-top:7.85pt;width:33.65pt;height:0;z-index:251664896;visibility:visible;mso-wrap-style:square;mso-width-percent:0;mso-height-percent:0;mso-wrap-distance-left:9pt;mso-wrap-distance-top:0;mso-wrap-distance-right:9pt;mso-wrap-distance-bottom:0;mso-position-horizontal:absolute;mso-position-horizontal-relative:text;mso-position-vertical:absolute;mso-position-vertical-relative:text;mso-width-percent:0;mso-height-percent:0;mso-width-relative:margin;mso-height-relative:margin" o:gfxdata="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" strokecolor="black [3040]" strokeweight="1.5pt">
+              <v:shape w14:anchorId="43F0B44C" id="Straight Arrow Connector 2" o:spid="_x0000_s1026" type="#_x0000_t32" style="position:absolute;margin-left:292.95pt;margin-top:7.85pt;width:33.65pt;height:0;z-index:251664896;visibility:visible;mso-wrap-style:square;mso-width-percent:0;mso-height-percent:0;mso-wrap-distance-left:9pt;mso-wrap-distance-top:0;mso-wrap-distance-right:9pt;mso-wrap-distance-bottom:0;mso-position-horizontal:absolute;mso-position-horizontal-relative:text;mso-position-vertical:absolute;mso-position-vertical-relative:text;mso-width-percent:0;mso-height-percent:0;mso-width-relative:margin;mso-height-relative:margin" o:gfxdata="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" strokecolor="black [3040]" strokeweight="1.5pt">
                 <v:stroke endarrow="block"/>
               </v:shape>
             </w:pict>
@@ -34799,21 +34791,7 @@
               <w:rPr>
                 <w:rStyle w:val="md"/>
               </w:rPr>
-              <w:t xml:space="preserve">Untuk mencetak KTM, Anda dapat membayar sebesar Rp </w:t>
-            </w:r>
-            <w:proofErr w:type="gramStart"/>
-            <w:r>
-              <w:rPr>
-                <w:rStyle w:val="md"/>
-              </w:rPr>
-              <w:t>18.000,-</w:t>
-            </w:r>
-            <w:proofErr w:type="gramEnd"/>
-            <w:r>
-              <w:rPr>
-                <w:rStyle w:val="md"/>
-              </w:rPr>
-              <w:t xml:space="preserve"> (delapan belas ribu rupiah) per lembar.</w:t>
+              <w:t>Untuk mencetak KTM, Anda dapat membayar sebesar Rp 18.000,- (delapan belas ribu rupiah) per lembar.</w:t>
             </w:r>
           </w:p>
         </w:tc>
@@ -35357,7 +35335,6 @@
             <w:r>
               <w:t xml:space="preserve"> </w:t>
             </w:r>
-            <w:proofErr w:type="gramStart"/>
             <w:r>
               <w:t>1</w:t>
             </w:r>
@@ -35365,11 +35342,7 @@
               <w:t xml:space="preserve"> </w:t>
             </w:r>
             <w:r>
-              <w:t>:</w:t>
-            </w:r>
-            <w:proofErr w:type="gramEnd"/>
-            <w:r>
-              <w:t xml:space="preserve"> 0.6363, </w:t>
+              <w:t xml:space="preserve">: 0.6363, </w:t>
             </w:r>
             <w:r>
               <w:t>R</w:t>
@@ -35455,16 +35428,11 @@
             <w:r>
               <w:t xml:space="preserve">ilahkan Klik link </w:t>
             </w:r>
-            <w:proofErr w:type="gramStart"/>
             <w:r>
               <w:t>b</w:t>
             </w:r>
             <w:r>
-              <w:t>erikut :</w:t>
-            </w:r>
-            <w:proofErr w:type="gramEnd"/>
-            <w:r>
-              <w:t xml:space="preserve"> https://pmb.usk.ac.id/berita/</w:t>
+              <w:t>erikut : https://pmb.usk.ac.id/berita/</w:t>
             </w:r>
             <w:r>
               <w:t xml:space="preserve"> </w:t>
@@ -35525,7 +35493,6 @@
             <w:r>
               <w:t xml:space="preserve"> </w:t>
             </w:r>
-            <w:proofErr w:type="gramStart"/>
             <w:r>
               <w:t>1</w:t>
             </w:r>
@@ -35533,11 +35500,7 @@
               <w:t xml:space="preserve"> </w:t>
             </w:r>
             <w:r>
-              <w:t>:</w:t>
-            </w:r>
-            <w:proofErr w:type="gramEnd"/>
-            <w:r>
-              <w:t xml:space="preserve"> 0.7924, </w:t>
+              <w:t xml:space="preserve">: 0.7924, </w:t>
             </w:r>
             <w:r>
               <w:t>R</w:t>
@@ -35636,15 +35599,7 @@
               <w:t>s</w:t>
             </w:r>
             <w:r>
-              <w:t xml:space="preserve">ilahkan di download pada link </w:t>
-            </w:r>
-            <w:proofErr w:type="gramStart"/>
-            <w:r>
-              <w:t>Berikut :</w:t>
-            </w:r>
-            <w:proofErr w:type="gramEnd"/>
-            <w:r>
-              <w:t xml:space="preserve"> https://usk.ac.id/download/kalender-akademik-2023-2024/.</w:t>
+              <w:t>ilahkan di download pada link Berikut : https://usk.ac.id/download/kalender-akademik-2023-2024/.</w:t>
             </w:r>
           </w:p>
         </w:tc>
@@ -35699,7 +35654,6 @@
             <w:r>
               <w:t xml:space="preserve"> </w:t>
             </w:r>
-            <w:proofErr w:type="gramStart"/>
             <w:r>
               <w:t>1</w:t>
             </w:r>
@@ -35707,11 +35661,7 @@
               <w:t xml:space="preserve"> </w:t>
             </w:r>
             <w:r>
-              <w:t>:</w:t>
-            </w:r>
-            <w:proofErr w:type="gramEnd"/>
-            <w:r>
-              <w:t xml:space="preserve"> 0.7222, </w:t>
+              <w:t xml:space="preserve">: 0.7222, </w:t>
             </w:r>
             <w:r>
               <w:t>R</w:t>
@@ -35840,7 +35790,6 @@
             <w:r>
               <w:t xml:space="preserve"> </w:t>
             </w:r>
-            <w:proofErr w:type="gramStart"/>
             <w:r>
               <w:t>1</w:t>
             </w:r>
@@ -35848,11 +35797,7 @@
               <w:t xml:space="preserve"> </w:t>
             </w:r>
             <w:r>
-              <w:t>:</w:t>
-            </w:r>
-            <w:proofErr w:type="gramEnd"/>
-            <w:r>
-              <w:t xml:space="preserve"> 0.6153, </w:t>
+              <w:t xml:space="preserve">: 0.6153, </w:t>
             </w:r>
             <w:r>
               <w:t>R</w:t>
@@ -35930,15 +35875,7 @@
               <w:spacing w:line="360" w:lineRule="auto"/>
             </w:pPr>
             <w:r>
-              <w:t xml:space="preserve">Mahasiswa lupa Password atau kata sandi KRS Online, terkait hal ini Mahasiswa dapat membuat permohonan melalui laman website </w:t>
-            </w:r>
-            <w:proofErr w:type="gramStart"/>
-            <w:r>
-              <w:t>di :</w:t>
-            </w:r>
-            <w:proofErr w:type="gramEnd"/>
-            <w:r>
-              <w:t xml:space="preserve"> ult.usk.ac.id atau langsung melalui link google form : </w:t>
+              <w:t xml:space="preserve">Mahasiswa lupa Password atau kata sandi KRS Online, terkait hal ini Mahasiswa dapat membuat permohonan melalui laman website di : ult.usk.ac.id atau langsung melalui link google form : </w:t>
             </w:r>
             <w:hyperlink r:id="rId32" w:history="1">
               <w:r>
@@ -35998,7 +35935,6 @@
             <w:r>
               <w:t xml:space="preserve"> </w:t>
             </w:r>
-            <w:proofErr w:type="gramStart"/>
             <w:r>
               <w:t>1</w:t>
             </w:r>
@@ -36006,11 +35942,7 @@
               <w:t xml:space="preserve"> </w:t>
             </w:r>
             <w:r>
-              <w:t>:</w:t>
-            </w:r>
-            <w:proofErr w:type="gramEnd"/>
-            <w:r>
-              <w:t xml:space="preserve"> 0.3582, </w:t>
+              <w:t xml:space="preserve">: 0.3582, </w:t>
             </w:r>
             <w:r>
               <w:t>R</w:t>
@@ -42227,23 +42159,7 @@
               <w:t>SPP</w:t>
             </w:r>
             <w:r>
-              <w:t xml:space="preserve"> pengganti dapat membayar sebesar Rp </w:t>
-            </w:r>
-            <w:proofErr w:type="gramStart"/>
-            <w:r>
-              <w:t>18.000,-</w:t>
-            </w:r>
-            <w:proofErr w:type="gramEnd"/>
-            <w:r>
-              <w:t xml:space="preserve">. Berikut Kami lampirkan nomor rekening: Nama </w:t>
-            </w:r>
-            <w:proofErr w:type="gramStart"/>
-            <w:r>
-              <w:t>Bank :</w:t>
-            </w:r>
-            <w:proofErr w:type="gramEnd"/>
-            <w:r>
-              <w:t xml:space="preserve"> </w:t>
+              <w:t xml:space="preserve"> pengganti dapat membayar sebesar Rp 18.000,-. Berikut Kami lampirkan nomor rekening: Nama Bank : </w:t>
             </w:r>
             <w:r>
               <w:lastRenderedPageBreak/>
@@ -42964,7 +42880,7 @@
 </file>
 
 <file path=word/endnotes.xml><?xml version="1.0" encoding="utf-8"?>
-<w:endnotes xmlns:wpc="http://schemas.microsoft.com/office/word/2010/wordprocessingCanvas" xmlns:cx="http://schemas.microsoft.com/office/drawing/2014/chartex" xmlns:cx1="http://schemas.microsoft.com/office/drawing/2015/9/8/chartex" xmlns:cx2="http://schemas.microsoft.com/office/drawing/2015/10/21/chartex" xmlns:cx3="http://schemas.microsoft.com/office/drawing/2016/5/9/chartex" xmlns:cx4="http://schemas.microsoft.com/office/drawing/2016/5/10/chartex" xmlns:cx5="http://schemas.microsoft.com/office/drawing/2016/5/11/chartex" xmlns:cx6="http://schemas.microsoft.com/office/drawing/2016/5/12/chartex" xmlns:cx7="http://schemas.microsoft.com/office/drawing/2016/5/13/chartex" xmlns:cx8="http://schemas.microsoft.com/office/drawing/2016/5/14/chartex" xmlns:mc="http://schemas.openxmlformats.org/markup-compatibility/2006" xmlns:aink="http://schemas.microsoft.com/office/drawing/2016/ink" xmlns:am3d="http://schemas.microsoft.com/office/drawing/2017/model3d" xmlns:o="urn:schemas-microsoft-com:office:office" xmlns:r="http://schemas.openxmlformats.org/officeDocument/2006/relationships" xmlns:m="http://schemas.openxmlformats.org/officeDocument/2006/math" xmlns:v="urn:schemas-microsoft-com:vml" xmlns:wp14="http://schemas.microsoft.com/office/word/2010/wordprocessingDrawing" xmlns:wp="http://schemas.openxmlformats.org/drawingml/2006/wordprocessingDrawing" xmlns:w10="urn:schemas-microsoft-com:office:word" xmlns:w="http://schemas.openxmlformats.org/wordprocessingml/2006/main" xmlns:w14="http://schemas.microsoft.com/office/word/2010/wordml" xmlns:w15="http://schemas.microsoft.com/office/word/2012/wordml" xmlns:w16cex="http://schemas.microsoft.com/office/word/2018/wordml/cex" xmlns:w16cid="http://schemas.microsoft.com/office/word/2016/wordml/cid" xmlns:w16="http://schemas.microsoft.com/office/word/2018/wordml" xmlns:w16sdtdh="http://schemas.microsoft.com/office/word/2020/wordml/sdtdatahash" xmlns:w16se="http://schemas.microsoft.com/office/word/2015/wordml/symex" xmlns:wpg="http://schemas.microsoft.com/office/word/2010/wordprocessingGroup" xmlns:wpi="http://schemas.microsoft.com/office/word/2010/wordprocessingInk" xmlns:wne="http://schemas.microsoft.com/office/word/2006/wordml" xmlns:wps="http://schemas.microsoft.com/office/word/2010/wordprocessingShape" mc:Ignorable="w14 w15 w16se w16cid w16 w16cex w16sdtdh wp14">
+<w:endnotes xmlns:wpc="http://schemas.microsoft.com/office/word/2010/wordprocessingCanvas" xmlns:cx="http://schemas.microsoft.com/office/drawing/2014/chartex" xmlns:cx1="http://schemas.microsoft.com/office/drawing/2015/9/8/chartex" xmlns:cx2="http://schemas.microsoft.com/office/drawing/2015/10/21/chartex" xmlns:cx3="http://schemas.microsoft.com/office/drawing/2016/5/9/chartex" xmlns:cx4="http://schemas.microsoft.com/office/drawing/2016/5/10/chartex" xmlns:cx5="http://schemas.microsoft.com/office/drawing/2016/5/11/chartex" xmlns:cx6="http://schemas.microsoft.com/office/drawing/2016/5/12/chartex" xmlns:cx7="http://schemas.microsoft.com/office/drawing/2016/5/13/chartex" xmlns:cx8="http://schemas.microsoft.com/office/drawing/2016/5/14/chartex" xmlns:mc="http://schemas.openxmlformats.org/markup-compatibility/2006" xmlns:aink="http://schemas.microsoft.com/office/drawing/2016/ink" xmlns:am3d="http://schemas.microsoft.com/office/drawing/2017/model3d" xmlns:o="urn:schemas-microsoft-com:office:office" xmlns:oel="http://schemas.microsoft.com/office/2019/extlst" xmlns:r="http://schemas.openxmlformats.org/officeDocument/2006/relationships" xmlns:m="http://schemas.openxmlformats.org/officeDocument/2006/math" xmlns:v="urn:schemas-microsoft-com:vml" xmlns:wp14="http://schemas.microsoft.com/office/word/2010/wordprocessingDrawing" xmlns:wp="http://schemas.openxmlformats.org/drawingml/2006/wordprocessingDrawing" xmlns:w10="urn:schemas-microsoft-com:office:word" xmlns:w="http://schemas.openxmlformats.org/wordprocessingml/2006/main" xmlns:w14="http://schemas.microsoft.com/office/word/2010/wordml" xmlns:w15="http://schemas.microsoft.com/office/word/2012/wordml" xmlns:w16cex="http://schemas.microsoft.com/office/word/2018/wordml/cex" xmlns:w16cid="http://schemas.microsoft.com/office/word/2016/wordml/cid" xmlns:w16="http://schemas.microsoft.com/office/word/2018/wordml" xmlns:w16du="http://schemas.microsoft.com/office/word/2023/wordml/word16du" xmlns:w16sdtdh="http://schemas.microsoft.com/office/word/2020/wordml/sdtdatahash" xmlns:w16se="http://schemas.microsoft.com/office/word/2015/wordml/symex" xmlns:wpg="http://schemas.microsoft.com/office/word/2010/wordprocessingGroup" xmlns:wpi="http://schemas.microsoft.com/office/word/2010/wordprocessingInk" xmlns:wne="http://schemas.microsoft.com/office/word/2006/wordml" xmlns:wps="http://schemas.microsoft.com/office/word/2010/wordprocessingShape" mc:Ignorable="w14 w15 w16se w16cid w16 w16cex w16sdtdh w16du wp14">
   <w:endnote w:type="separator" w:id="-1">
     <w:p>
       <w:r>
@@ -42987,7 +42903,7 @@
 </file>
 
 <file path=word/footer1.xml><?xml version="1.0" encoding="utf-8"?>
-<w:ftr xmlns:wpc="http://schemas.microsoft.com/office/word/2010/wordprocessingCanvas" xmlns:cx="http://schemas.microsoft.com/office/drawing/2014/chartex" xmlns:cx1="http://schemas.microsoft.com/office/drawing/2015/9/8/chartex" xmlns:cx2="http://schemas.microsoft.com/office/drawing/2015/10/21/chartex" xmlns:cx3="http://schemas.microsoft.com/office/drawing/2016/5/9/chartex" xmlns:cx4="http://schemas.microsoft.com/office/drawing/2016/5/10/chartex" xmlns:cx5="http://schemas.microsoft.com/office/drawing/2016/5/11/chartex" xmlns:cx6="http://schemas.microsoft.com/office/drawing/2016/5/12/chartex" xmlns:cx7="http://schemas.microsoft.com/office/drawing/2016/5/13/chartex" xmlns:cx8="http://schemas.microsoft.com/office/drawing/2016/5/14/chartex" xmlns:mc="http://schemas.openxmlformats.org/markup-compatibility/2006" xmlns:aink="http://schemas.microsoft.com/office/drawing/2016/ink" xmlns:am3d="http://schemas.microsoft.com/office/drawing/2017/model3d" xmlns:o="urn:schemas-microsoft-com:office:office" xmlns:r="http://schemas.openxmlformats.org/officeDocument/2006/relationships" xmlns:m="http://schemas.openxmlformats.org/officeDocument/2006/math" xmlns:v="urn:schemas-microsoft-com:vml" xmlns:wp14="http://schemas.microsoft.com/office/word/2010/wordprocessingDrawing" xmlns:wp="http://schemas.openxmlformats.org/drawingml/2006/wordprocessingDrawing" xmlns:w10="urn:schemas-microsoft-com:office:word" xmlns:w="http://schemas.openxmlformats.org/wordprocessingml/2006/main" xmlns:w14="http://schemas.microsoft.com/office/word/2010/wordml" xmlns:w15="http://schemas.microsoft.com/office/word/2012/wordml" xmlns:w16cex="http://schemas.microsoft.com/office/word/2018/wordml/cex" xmlns:w16cid="http://schemas.microsoft.com/office/word/2016/wordml/cid" xmlns:w16="http://schemas.microsoft.com/office/word/2018/wordml" xmlns:w16sdtdh="http://schemas.microsoft.com/office/word/2020/wordml/sdtdatahash" xmlns:w16se="http://schemas.microsoft.com/office/word/2015/wordml/symex" xmlns:wpg="http://schemas.microsoft.com/office/word/2010/wordprocessingGroup" xmlns:wpi="http://schemas.microsoft.com/office/word/2010/wordprocessingInk" xmlns:wne="http://schemas.microsoft.com/office/word/2006/wordml" xmlns:wps="http://schemas.microsoft.com/office/word/2010/wordprocessingShape" mc:Ignorable="w14 w15 w16se w16cid w16 w16cex w16sdtdh wp14">
+<w:ftr xmlns:wpc="http://schemas.microsoft.com/office/word/2010/wordprocessingCanvas" xmlns:cx="http://schemas.microsoft.com/office/drawing/2014/chartex" xmlns:cx1="http://schemas.microsoft.com/office/drawing/2015/9/8/chartex" xmlns:cx2="http://schemas.microsoft.com/office/drawing/2015/10/21/chartex" xmlns:cx3="http://schemas.microsoft.com/office/drawing/2016/5/9/chartex" xmlns:cx4="http://schemas.microsoft.com/office/drawing/2016/5/10/chartex" xmlns:cx5="http://schemas.microsoft.com/office/drawing/2016/5/11/chartex" xmlns:cx6="http://schemas.microsoft.com/office/drawing/2016/5/12/chartex" xmlns:cx7="http://schemas.microsoft.com/office/drawing/2016/5/13/chartex" xmlns:cx8="http://schemas.microsoft.com/office/drawing/2016/5/14/chartex" xmlns:mc="http://schemas.openxmlformats.org/markup-compatibility/2006" xmlns:aink="http://schemas.microsoft.com/office/drawing/2016/ink" xmlns:am3d="http://schemas.microsoft.com/office/drawing/2017/model3d" xmlns:o="urn:schemas-microsoft-com:office:office" xmlns:oel="http://schemas.microsoft.com/office/2019/extlst" xmlns:r="http://schemas.openxmlformats.org/officeDocument/2006/relationships" xmlns:m="http://schemas.openxmlformats.org/officeDocument/2006/math" xmlns:v="urn:schemas-microsoft-com:vml" xmlns:wp14="http://schemas.microsoft.com/office/word/2010/wordprocessingDrawing" xmlns:wp="http://schemas.openxmlformats.org/drawingml/2006/wordprocessingDrawing" xmlns:w10="urn:schemas-microsoft-com:office:word" xmlns:w="http://schemas.openxmlformats.org/wordprocessingml/2006/main" xmlns:w14="http://schemas.microsoft.com/office/word/2010/wordml" xmlns:w15="http://schemas.microsoft.com/office/word/2012/wordml" xmlns:w16cex="http://schemas.microsoft.com/office/word/2018/wordml/cex" xmlns:w16cid="http://schemas.microsoft.com/office/word/2016/wordml/cid" xmlns:w16="http://schemas.microsoft.com/office/word/2018/wordml" xmlns:w16du="http://schemas.microsoft.com/office/word/2023/wordml/word16du" xmlns:w16sdtdh="http://schemas.microsoft.com/office/word/2020/wordml/sdtdatahash" xmlns:w16se="http://schemas.microsoft.com/office/word/2015/wordml/symex" xmlns:wpg="http://schemas.microsoft.com/office/word/2010/wordprocessingGroup" xmlns:wpi="http://schemas.microsoft.com/office/word/2010/wordprocessingInk" xmlns:wne="http://schemas.microsoft.com/office/word/2006/wordml" xmlns:wps="http://schemas.microsoft.com/office/word/2010/wordprocessingShape" mc:Ignorable="w14 w15 w16se w16cid w16 w16cex w16sdtdh w16du wp14">
   <w:p>
     <w:pPr>
       <w:pStyle w:val="Footer"/>
@@ -43023,7 +42939,7 @@
 </file>
 
 <file path=word/footer2.xml><?xml version="1.0" encoding="utf-8"?>
-<w:ftr xmlns:wpc="http://schemas.microsoft.com/office/word/2010/wordprocessingCanvas" xmlns:cx="http://schemas.microsoft.com/office/drawing/2014/chartex" xmlns:cx1="http://schemas.microsoft.com/office/drawing/2015/9/8/chartex" xmlns:cx2="http://schemas.microsoft.com/office/drawing/2015/10/21/chartex" xmlns:cx3="http://schemas.microsoft.com/office/drawing/2016/5/9/chartex" xmlns:cx4="http://schemas.microsoft.com/office/drawing/2016/5/10/chartex" xmlns:cx5="http://schemas.microsoft.com/office/drawing/2016/5/11/chartex" xmlns:cx6="http://schemas.microsoft.com/office/drawing/2016/5/12/chartex" xmlns:cx7="http://schemas.microsoft.com/office/drawing/2016/5/13/chartex" xmlns:cx8="http://schemas.microsoft.com/office/drawing/2016/5/14/chartex" xmlns:mc="http://schemas.openxmlformats.org/markup-compatibility/2006" xmlns:aink="http://schemas.microsoft.com/office/drawing/2016/ink" xmlns:am3d="http://schemas.microsoft.com/office/drawing/2017/model3d" xmlns:o="urn:schemas-microsoft-com:office:office" xmlns:r="http://schemas.openxmlformats.org/officeDocument/2006/relationships" xmlns:m="http://schemas.openxmlformats.org/officeDocument/2006/math" xmlns:v="urn:schemas-microsoft-com:vml" xmlns:wp14="http://schemas.microsoft.com/office/word/2010/wordprocessingDrawing" xmlns:wp="http://schemas.openxmlformats.org/drawingml/2006/wordprocessingDrawing" xmlns:w10="urn:schemas-microsoft-com:office:word" xmlns:w="http://schemas.openxmlformats.org/wordprocessingml/2006/main" xmlns:w14="http://schemas.microsoft.com/office/word/2010/wordml" xmlns:w15="http://schemas.microsoft.com/office/word/2012/wordml" xmlns:w16cex="http://schemas.microsoft.com/office/word/2018/wordml/cex" xmlns:w16cid="http://schemas.microsoft.com/office/word/2016/wordml/cid" xmlns:w16="http://schemas.microsoft.com/office/word/2018/wordml" xmlns:w16sdtdh="http://schemas.microsoft.com/office/word/2020/wordml/sdtdatahash" xmlns:w16se="http://schemas.microsoft.com/office/word/2015/wordml/symex" xmlns:wpg="http://schemas.microsoft.com/office/word/2010/wordprocessingGroup" xmlns:wpi="http://schemas.microsoft.com/office/word/2010/wordprocessingInk" xmlns:wne="http://schemas.microsoft.com/office/word/2006/wordml" xmlns:wps="http://schemas.microsoft.com/office/word/2010/wordprocessingShape" mc:Ignorable="w14 w15 w16se w16cid w16 w16cex w16sdtdh wp14">
+<w:ftr xmlns:wpc="http://schemas.microsoft.com/office/word/2010/wordprocessingCanvas" xmlns:cx="http://schemas.microsoft.com/office/drawing/2014/chartex" xmlns:cx1="http://schemas.microsoft.com/office/drawing/2015/9/8/chartex" xmlns:cx2="http://schemas.microsoft.com/office/drawing/2015/10/21/chartex" xmlns:cx3="http://schemas.microsoft.com/office/drawing/2016/5/9/chartex" xmlns:cx4="http://schemas.microsoft.com/office/drawing/2016/5/10/chartex" xmlns:cx5="http://schemas.microsoft.com/office/drawing/2016/5/11/chartex" xmlns:cx6="http://schemas.microsoft.com/office/drawing/2016/5/12/chartex" xmlns:cx7="http://schemas.microsoft.com/office/drawing/2016/5/13/chartex" xmlns:cx8="http://schemas.microsoft.com/office/drawing/2016/5/14/chartex" xmlns:mc="http://schemas.openxmlformats.org/markup-compatibility/2006" xmlns:aink="http://schemas.microsoft.com/office/drawing/2016/ink" xmlns:am3d="http://schemas.microsoft.com/office/drawing/2017/model3d" xmlns:o="urn:schemas-microsoft-com:office:office" xmlns:oel="http://schemas.microsoft.com/office/2019/extlst" xmlns:r="http://schemas.openxmlformats.org/officeDocument/2006/relationships" xmlns:m="http://schemas.openxmlformats.org/officeDocument/2006/math" xmlns:v="urn:schemas-microsoft-com:vml" xmlns:wp14="http://schemas.microsoft.com/office/word/2010/wordprocessingDrawing" xmlns:wp="http://schemas.openxmlformats.org/drawingml/2006/wordprocessingDrawing" xmlns:w10="urn:schemas-microsoft-com:office:word" xmlns:w="http://schemas.openxmlformats.org/wordprocessingml/2006/main" xmlns:w14="http://schemas.microsoft.com/office/word/2010/wordml" xmlns:w15="http://schemas.microsoft.com/office/word/2012/wordml" xmlns:w16cex="http://schemas.microsoft.com/office/word/2018/wordml/cex" xmlns:w16cid="http://schemas.microsoft.com/office/word/2016/wordml/cid" xmlns:w16="http://schemas.microsoft.com/office/word/2018/wordml" xmlns:w16du="http://schemas.microsoft.com/office/word/2023/wordml/word16du" xmlns:w16sdtdh="http://schemas.microsoft.com/office/word/2020/wordml/sdtdatahash" xmlns:w16se="http://schemas.microsoft.com/office/word/2015/wordml/symex" xmlns:wpg="http://schemas.microsoft.com/office/word/2010/wordprocessingGroup" xmlns:wpi="http://schemas.microsoft.com/office/word/2010/wordprocessingInk" xmlns:wne="http://schemas.microsoft.com/office/word/2006/wordml" xmlns:wps="http://schemas.microsoft.com/office/word/2010/wordprocessingShape" mc:Ignorable="w14 w15 w16se w16cid w16 w16cex w16sdtdh w16du wp14">
   <w:p>
     <w:pPr>
       <w:pStyle w:val="Footer"/>
@@ -43072,7 +42988,7 @@
 </file>
 
 <file path=word/footer3.xml><?xml version="1.0" encoding="utf-8"?>
-<w:ftr xmlns:wpc="http://schemas.microsoft.com/office/word/2010/wordprocessingCanvas" xmlns:cx="http://schemas.microsoft.com/office/drawing/2014/chartex" xmlns:cx1="http://schemas.microsoft.com/office/drawing/2015/9/8/chartex" xmlns:cx2="http://schemas.microsoft.com/office/drawing/2015/10/21/chartex" xmlns:cx3="http://schemas.microsoft.com/office/drawing/2016/5/9/chartex" xmlns:cx4="http://schemas.microsoft.com/office/drawing/2016/5/10/chartex" xmlns:cx5="http://schemas.microsoft.com/office/drawing/2016/5/11/chartex" xmlns:cx6="http://schemas.microsoft.com/office/drawing/2016/5/12/chartex" xmlns:cx7="http://schemas.microsoft.com/office/drawing/2016/5/13/chartex" xmlns:cx8="http://schemas.microsoft.com/office/drawing/2016/5/14/chartex" xmlns:mc="http://schemas.openxmlformats.org/markup-compatibility/2006" xmlns:aink="http://schemas.microsoft.com/office/drawing/2016/ink" xmlns:am3d="http://schemas.microsoft.com/office/drawing/2017/model3d" xmlns:o="urn:schemas-microsoft-com:office:office" xmlns:r="http://schemas.openxmlformats.org/officeDocument/2006/relationships" xmlns:m="http://schemas.openxmlformats.org/officeDocument/2006/math" xmlns:v="urn:schemas-microsoft-com:vml" xmlns:wp14="http://schemas.microsoft.com/office/word/2010/wordprocessingDrawing" xmlns:wp="http://schemas.openxmlformats.org/drawingml/2006/wordprocessingDrawing" xmlns:w10="urn:schemas-microsoft-com:office:word" xmlns:w="http://schemas.openxmlformats.org/wordprocessingml/2006/main" xmlns:w14="http://schemas.microsoft.com/office/word/2010/wordml" xmlns:w15="http://schemas.microsoft.com/office/word/2012/wordml" xmlns:w16cex="http://schemas.microsoft.com/office/word/2018/wordml/cex" xmlns:w16cid="http://schemas.microsoft.com/office/word/2016/wordml/cid" xmlns:w16="http://schemas.microsoft.com/office/word/2018/wordml" xmlns:w16sdtdh="http://schemas.microsoft.com/office/word/2020/wordml/sdtdatahash" xmlns:w16se="http://schemas.microsoft.com/office/word/2015/wordml/symex" xmlns:wpg="http://schemas.microsoft.com/office/word/2010/wordprocessingGroup" xmlns:wpi="http://schemas.microsoft.com/office/word/2010/wordprocessingInk" xmlns:wne="http://schemas.microsoft.com/office/word/2006/wordml" xmlns:wps="http://schemas.microsoft.com/office/word/2010/wordprocessingShape" mc:Ignorable="w14 w15 w16se w16cid w16 w16cex w16sdtdh wp14">
+<w:ftr xmlns:wpc="http://schemas.microsoft.com/office/word/2010/wordprocessingCanvas" xmlns:cx="http://schemas.microsoft.com/office/drawing/2014/chartex" xmlns:cx1="http://schemas.microsoft.com/office/drawing/2015/9/8/chartex" xmlns:cx2="http://schemas.microsoft.com/office/drawing/2015/10/21/chartex" xmlns:cx3="http://schemas.microsoft.com/office/drawing/2016/5/9/chartex" xmlns:cx4="http://schemas.microsoft.com/office/drawing/2016/5/10/chartex" xmlns:cx5="http://schemas.microsoft.com/office/drawing/2016/5/11/chartex" xmlns:cx6="http://schemas.microsoft.com/office/drawing/2016/5/12/chartex" xmlns:cx7="http://schemas.microsoft.com/office/drawing/2016/5/13/chartex" xmlns:cx8="http://schemas.microsoft.com/office/drawing/2016/5/14/chartex" xmlns:mc="http://schemas.openxmlformats.org/markup-compatibility/2006" xmlns:aink="http://schemas.microsoft.com/office/drawing/2016/ink" xmlns:am3d="http://schemas.microsoft.com/office/drawing/2017/model3d" xmlns:o="urn:schemas-microsoft-com:office:office" xmlns:oel="http://schemas.microsoft.com/office/2019/extlst" xmlns:r="http://schemas.openxmlformats.org/officeDocument/2006/relationships" xmlns:m="http://schemas.openxmlformats.org/officeDocument/2006/math" xmlns:v="urn:schemas-microsoft-com:vml" xmlns:wp14="http://schemas.microsoft.com/office/word/2010/wordprocessingDrawing" xmlns:wp="http://schemas.openxmlformats.org/drawingml/2006/wordprocessingDrawing" xmlns:w10="urn:schemas-microsoft-com:office:word" xmlns:w="http://schemas.openxmlformats.org/wordprocessingml/2006/main" xmlns:w14="http://schemas.microsoft.com/office/word/2010/wordml" xmlns:w15="http://schemas.microsoft.com/office/word/2012/wordml" xmlns:w16cex="http://schemas.microsoft.com/office/word/2018/wordml/cex" xmlns:w16cid="http://schemas.microsoft.com/office/word/2016/wordml/cid" xmlns:w16="http://schemas.microsoft.com/office/word/2018/wordml" xmlns:w16du="http://schemas.microsoft.com/office/word/2023/wordml/word16du" xmlns:w16sdtdh="http://schemas.microsoft.com/office/word/2020/wordml/sdtdatahash" xmlns:w16se="http://schemas.microsoft.com/office/word/2015/wordml/symex" xmlns:wpg="http://schemas.microsoft.com/office/word/2010/wordprocessingGroup" xmlns:wpi="http://schemas.microsoft.com/office/word/2010/wordprocessingInk" xmlns:wne="http://schemas.microsoft.com/office/word/2006/wordml" xmlns:wps="http://schemas.microsoft.com/office/word/2010/wordprocessingShape" mc:Ignorable="w14 w15 w16se w16cid w16 w16cex w16sdtdh w16du wp14">
   <w:p>
     <w:pPr>
       <w:pStyle w:val="Footer"/>
@@ -43122,7 +43038,7 @@
 </file>
 
 <file path=word/footer4.xml><?xml version="1.0" encoding="utf-8"?>
-<w:ftr xmlns:wpc="http://schemas.microsoft.com/office/word/2010/wordprocessingCanvas" xmlns:cx="http://schemas.microsoft.com/office/drawing/2014/chartex" xmlns:cx1="http://schemas.microsoft.com/office/drawing/2015/9/8/chartex" xmlns:cx2="http://schemas.microsoft.com/office/drawing/2015/10/21/chartex" xmlns:cx3="http://schemas.microsoft.com/office/drawing/2016/5/9/chartex" xmlns:cx4="http://schemas.microsoft.com/office/drawing/2016/5/10/chartex" xmlns:cx5="http://schemas.microsoft.com/office/drawing/2016/5/11/chartex" xmlns:cx6="http://schemas.microsoft.com/office/drawing/2016/5/12/chartex" xmlns:cx7="http://schemas.microsoft.com/office/drawing/2016/5/13/chartex" xmlns:cx8="http://schemas.microsoft.com/office/drawing/2016/5/14/chartex" xmlns:mc="http://schemas.openxmlformats.org/markup-compatibility/2006" xmlns:aink="http://schemas.microsoft.com/office/drawing/2016/ink" xmlns:am3d="http://schemas.microsoft.com/office/drawing/2017/model3d" xmlns:o="urn:schemas-microsoft-com:office:office" xmlns:r="http://schemas.openxmlformats.org/officeDocument/2006/relationships" xmlns:m="http://schemas.openxmlformats.org/officeDocument/2006/math" xmlns:v="urn:schemas-microsoft-com:vml" xmlns:wp14="http://schemas.microsoft.com/office/word/2010/wordprocessingDrawing" xmlns:wp="http://schemas.openxmlformats.org/drawingml/2006/wordprocessingDrawing" xmlns:w10="urn:schemas-microsoft-com:office:word" xmlns:w="http://schemas.openxmlformats.org/wordprocessingml/2006/main" xmlns:w14="http://schemas.microsoft.com/office/word/2010/wordml" xmlns:w15="http://schemas.microsoft.com/office/word/2012/wordml" xmlns:w16cex="http://schemas.microsoft.com/office/word/2018/wordml/cex" xmlns:w16cid="http://schemas.microsoft.com/office/word/2016/wordml/cid" xmlns:w16="http://schemas.microsoft.com/office/word/2018/wordml" xmlns:w16sdtdh="http://schemas.microsoft.com/office/word/2020/wordml/sdtdatahash" xmlns:w16se="http://schemas.microsoft.com/office/word/2015/wordml/symex" xmlns:wpg="http://schemas.microsoft.com/office/word/2010/wordprocessingGroup" xmlns:wpi="http://schemas.microsoft.com/office/word/2010/wordprocessingInk" xmlns:wne="http://schemas.microsoft.com/office/word/2006/wordml" xmlns:wps="http://schemas.microsoft.com/office/word/2010/wordprocessingShape" mc:Ignorable="w14 w15 w16se w16cid w16 w16cex w16sdtdh wp14">
+<w:ftr xmlns:wpc="http://schemas.microsoft.com/office/word/2010/wordprocessingCanvas" xmlns:cx="http://schemas.microsoft.com/office/drawing/2014/chartex" xmlns:cx1="http://schemas.microsoft.com/office/drawing/2015/9/8/chartex" xmlns:cx2="http://schemas.microsoft.com/office/drawing/2015/10/21/chartex" xmlns:cx3="http://schemas.microsoft.com/office/drawing/2016/5/9/chartex" xmlns:cx4="http://schemas.microsoft.com/office/drawing/2016/5/10/chartex" xmlns:cx5="http://schemas.microsoft.com/office/drawing/2016/5/11/chartex" xmlns:cx6="http://schemas.microsoft.com/office/drawing/2016/5/12/chartex" xmlns:cx7="http://schemas.microsoft.com/office/drawing/2016/5/13/chartex" xmlns:cx8="http://schemas.microsoft.com/office/drawing/2016/5/14/chartex" xmlns:mc="http://schemas.openxmlformats.org/markup-compatibility/2006" xmlns:aink="http://schemas.microsoft.com/office/drawing/2016/ink" xmlns:am3d="http://schemas.microsoft.com/office/drawing/2017/model3d" xmlns:o="urn:schemas-microsoft-com:office:office" xmlns:oel="http://schemas.microsoft.com/office/2019/extlst" xmlns:r="http://schemas.openxmlformats.org/officeDocument/2006/relationships" xmlns:m="http://schemas.openxmlformats.org/officeDocument/2006/math" xmlns:v="urn:schemas-microsoft-com:vml" xmlns:wp14="http://schemas.microsoft.com/office/word/2010/wordprocessingDrawing" xmlns:wp="http://schemas.openxmlformats.org/drawingml/2006/wordprocessingDrawing" xmlns:w10="urn:schemas-microsoft-com:office:word" xmlns:w="http://schemas.openxmlformats.org/wordprocessingml/2006/main" xmlns:w14="http://schemas.microsoft.com/office/word/2010/wordml" xmlns:w15="http://schemas.microsoft.com/office/word/2012/wordml" xmlns:w16cex="http://schemas.microsoft.com/office/word/2018/wordml/cex" xmlns:w16cid="http://schemas.microsoft.com/office/word/2016/wordml/cid" xmlns:w16="http://schemas.microsoft.com/office/word/2018/wordml" xmlns:w16du="http://schemas.microsoft.com/office/word/2023/wordml/word16du" xmlns:w16sdtdh="http://schemas.microsoft.com/office/word/2020/wordml/sdtdatahash" xmlns:w16se="http://schemas.microsoft.com/office/word/2015/wordml/symex" xmlns:wpg="http://schemas.microsoft.com/office/word/2010/wordprocessingGroup" xmlns:wpi="http://schemas.microsoft.com/office/word/2010/wordprocessingInk" xmlns:wne="http://schemas.microsoft.com/office/word/2006/wordml" xmlns:wps="http://schemas.microsoft.com/office/word/2010/wordprocessingShape" mc:Ignorable="w14 w15 w16se w16cid w16 w16cex w16sdtdh w16du wp14">
   <w:p>
     <w:pPr>
       <w:pStyle w:val="Footer"/>
@@ -43172,7 +43088,7 @@
 </file>
 
 <file path=word/footnotes.xml><?xml version="1.0" encoding="utf-8"?>
-<w:footnotes xmlns:wpc="http://schemas.microsoft.com/office/word/2010/wordprocessingCanvas" xmlns:cx="http://schemas.microsoft.com/office/drawing/2014/chartex" xmlns:cx1="http://schemas.microsoft.com/office/drawing/2015/9/8/chartex" xmlns:cx2="http://schemas.microsoft.com/office/drawing/2015/10/21/chartex" xmlns:cx3="http://schemas.microsoft.com/office/drawing/2016/5/9/chartex" xmlns:cx4="http://schemas.microsoft.com/office/drawing/2016/5/10/chartex" xmlns:cx5="http://schemas.microsoft.com/office/drawing/2016/5/11/chartex" xmlns:cx6="http://schemas.microsoft.com/office/drawing/2016/5/12/chartex" xmlns:cx7="http://schemas.microsoft.com/office/drawing/2016/5/13/chartex" xmlns:cx8="http://schemas.microsoft.com/office/drawing/2016/5/14/chartex" xmlns:mc="http://schemas.openxmlformats.org/markup-compatibility/2006" xmlns:aink="http://schemas.microsoft.com/office/drawing/2016/ink" xmlns:am3d="http://schemas.microsoft.com/office/drawing/2017/model3d" xmlns:o="urn:schemas-microsoft-com:office:office" xmlns:r="http://schemas.openxmlformats.org/officeDocument/2006/relationships" xmlns:m="http://schemas.openxmlformats.org/officeDocument/2006/math" xmlns:v="urn:schemas-microsoft-com:vml" xmlns:wp14="http://schemas.microsoft.com/office/word/2010/wordprocessingDrawing" xmlns:wp="http://schemas.openxmlformats.org/drawingml/2006/wordprocessingDrawing" xmlns:w10="urn:schemas-microsoft-com:office:word" xmlns:w="http://schemas.openxmlformats.org/wordprocessingml/2006/main" xmlns:w14="http://schemas.microsoft.com/office/word/2010/wordml" xmlns:w15="http://schemas.microsoft.com/office/word/2012/wordml" xmlns:w16cex="http://schemas.microsoft.com/office/word/2018/wordml/cex" xmlns:w16cid="http://schemas.microsoft.com/office/word/2016/wordml/cid" xmlns:w16="http://schemas.microsoft.com/office/word/2018/wordml" xmlns:w16sdtdh="http://schemas.microsoft.com/office/word/2020/wordml/sdtdatahash" xmlns:w16se="http://schemas.microsoft.com/office/word/2015/wordml/symex" xmlns:wpg="http://schemas.microsoft.com/office/word/2010/wordprocessingGroup" xmlns:wpi="http://schemas.microsoft.com/office/word/2010/wordprocessingInk" xmlns:wne="http://schemas.microsoft.com/office/word/2006/wordml" xmlns:wps="http://schemas.microsoft.com/office/word/2010/wordprocessingShape" mc:Ignorable="w14 w15 w16se w16cid w16 w16cex w16sdtdh wp14">
+<w:footnotes xmlns:wpc="http://schemas.microsoft.com/office/word/2010/wordprocessingCanvas" xmlns:cx="http://schemas.microsoft.com/office/drawing/2014/chartex" xmlns:cx1="http://schemas.microsoft.com/office/drawing/2015/9/8/chartex" xmlns:cx2="http://schemas.microsoft.com/office/drawing/2015/10/21/chartex" xmlns:cx3="http://schemas.microsoft.com/office/drawing/2016/5/9/chartex" xmlns:cx4="http://schemas.microsoft.com/office/drawing/2016/5/10/chartex" xmlns:cx5="http://schemas.microsoft.com/office/drawing/2016/5/11/chartex" xmlns:cx6="http://schemas.microsoft.com/office/drawing/2016/5/12/chartex" xmlns:cx7="http://schemas.microsoft.com/office/drawing/2016/5/13/chartex" xmlns:cx8="http://schemas.microsoft.com/office/drawing/2016/5/14/chartex" xmlns:mc="http://schemas.openxmlformats.org/markup-compatibility/2006" xmlns:aink="http://schemas.microsoft.com/office/drawing/2016/ink" xmlns:am3d="http://schemas.microsoft.com/office/drawing/2017/model3d" xmlns:o="urn:schemas-microsoft-com:office:office" xmlns:oel="http://schemas.microsoft.com/office/2019/extlst" xmlns:r="http://schemas.openxmlformats.org/officeDocument/2006/relationships" xmlns:m="http://schemas.openxmlformats.org/officeDocument/2006/math" xmlns:v="urn:schemas-microsoft-com:vml" xmlns:wp14="http://schemas.microsoft.com/office/word/2010/wordprocessingDrawing" xmlns:wp="http://schemas.openxmlformats.org/drawingml/2006/wordprocessingDrawing" xmlns:w10="urn:schemas-microsoft-com:office:word" xmlns:w="http://schemas.openxmlformats.org/wordprocessingml/2006/main" xmlns:w14="http://schemas.microsoft.com/office/word/2010/wordml" xmlns:w15="http://schemas.microsoft.com/office/word/2012/wordml" xmlns:w16cex="http://schemas.microsoft.com/office/word/2018/wordml/cex" xmlns:w16cid="http://schemas.microsoft.com/office/word/2016/wordml/cid" xmlns:w16="http://schemas.microsoft.com/office/word/2018/wordml" xmlns:w16du="http://schemas.microsoft.com/office/word/2023/wordml/word16du" xmlns:w16sdtdh="http://schemas.microsoft.com/office/word/2020/wordml/sdtdatahash" xmlns:w16se="http://schemas.microsoft.com/office/word/2015/wordml/symex" xmlns:wpg="http://schemas.microsoft.com/office/word/2010/wordprocessingGroup" xmlns:wpi="http://schemas.microsoft.com/office/word/2010/wordprocessingInk" xmlns:wne="http://schemas.microsoft.com/office/word/2006/wordml" xmlns:wps="http://schemas.microsoft.com/office/word/2010/wordprocessingShape" mc:Ignorable="w14 w15 w16se w16cid w16 w16cex w16sdtdh w16du wp14">
   <w:footnote w:type="separator" w:id="-1">
     <w:p>
       <w:r>
@@ -43195,7 +43111,7 @@
 </file>
 
 <file path=word/header1.xml><?xml version="1.0" encoding="utf-8"?>
-<w:hdr xmlns:wpc="http://schemas.microsoft.com/office/word/2010/wordprocessingCanvas" xmlns:cx="http://schemas.microsoft.com/office/drawing/2014/chartex" xmlns:cx1="http://schemas.microsoft.com/office/drawing/2015/9/8/chartex" xmlns:cx2="http://schemas.microsoft.com/office/drawing/2015/10/21/chartex" xmlns:cx3="http://schemas.microsoft.com/office/drawing/2016/5/9/chartex" xmlns:cx4="http://schemas.microsoft.com/office/drawing/2016/5/10/chartex" xmlns:cx5="http://schemas.microsoft.com/office/drawing/2016/5/11/chartex" xmlns:cx6="http://schemas.microsoft.com/office/drawing/2016/5/12/chartex" xmlns:cx7="http://schemas.microsoft.com/office/drawing/2016/5/13/chartex" xmlns:cx8="http://schemas.microsoft.com/office/drawing/2016/5/14/chartex" xmlns:mc="http://schemas.openxmlformats.org/markup-compatibility/2006" xmlns:aink="http://schemas.microsoft.com/office/drawing/2016/ink" xmlns:am3d="http://schemas.microsoft.com/office/drawing/2017/model3d" xmlns:o="urn:schemas-microsoft-com:office:office" xmlns:r="http://schemas.openxmlformats.org/officeDocument/2006/relationships" xmlns:m="http://schemas.openxmlformats.org/officeDocument/2006/math" xmlns:v="urn:schemas-microsoft-com:vml" xmlns:wp14="http://schemas.microsoft.com/office/word/2010/wordprocessingDrawing" xmlns:wp="http://schemas.openxmlformats.org/drawingml/2006/wordprocessingDrawing" xmlns:w10="urn:schemas-microsoft-com:office:word" xmlns:w="http://schemas.openxmlformats.org/wordprocessingml/2006/main" xmlns:w14="http://schemas.microsoft.com/office/word/2010/wordml" xmlns:w15="http://schemas.microsoft.com/office/word/2012/wordml" xmlns:w16cex="http://schemas.microsoft.com/office/word/2018/wordml/cex" xmlns:w16cid="http://schemas.microsoft.com/office/word/2016/wordml/cid" xmlns:w16="http://schemas.microsoft.com/office/word/2018/wordml" xmlns:w16sdtdh="http://schemas.microsoft.com/office/word/2020/wordml/sdtdatahash" xmlns:w16se="http://schemas.microsoft.com/office/word/2015/wordml/symex" xmlns:wpg="http://schemas.microsoft.com/office/word/2010/wordprocessingGroup" xmlns:wpi="http://schemas.microsoft.com/office/word/2010/wordprocessingInk" xmlns:wne="http://schemas.microsoft.com/office/word/2006/wordml" xmlns:wps="http://schemas.microsoft.com/office/word/2010/wordprocessingShape" mc:Ignorable="w14 w15 w16se w16cid w16 w16cex w16sdtdh wp14">
+<w:hdr xmlns:wpc="http://schemas.microsoft.com/office/word/2010/wordprocessingCanvas" xmlns:cx="http://schemas.microsoft.com/office/drawing/2014/chartex" xmlns:cx1="http://schemas.microsoft.com/office/drawing/2015/9/8/chartex" xmlns:cx2="http://schemas.microsoft.com/office/drawing/2015/10/21/chartex" xmlns:cx3="http://schemas.microsoft.com/office/drawing/2016/5/9/chartex" xmlns:cx4="http://schemas.microsoft.com/office/drawing/2016/5/10/chartex" xmlns:cx5="http://schemas.microsoft.com/office/drawing/2016/5/11/chartex" xmlns:cx6="http://schemas.microsoft.com/office/drawing/2016/5/12/chartex" xmlns:cx7="http://schemas.microsoft.com/office/drawing/2016/5/13/chartex" xmlns:cx8="http://schemas.microsoft.com/office/drawing/2016/5/14/chartex" xmlns:mc="http://schemas.openxmlformats.org/markup-compatibility/2006" xmlns:aink="http://schemas.microsoft.com/office/drawing/2016/ink" xmlns:am3d="http://schemas.microsoft.com/office/drawing/2017/model3d" xmlns:o="urn:schemas-microsoft-com:office:office" xmlns:oel="http://schemas.microsoft.com/office/2019/extlst" xmlns:r="http://schemas.openxmlformats.org/officeDocument/2006/relationships" xmlns:m="http://schemas.openxmlformats.org/officeDocument/2006/math" xmlns:v="urn:schemas-microsoft-com:vml" xmlns:wp14="http://schemas.microsoft.com/office/word/2010/wordprocessingDrawing" xmlns:wp="http://schemas.openxmlformats.org/drawingml/2006/wordprocessingDrawing" xmlns:w10="urn:schemas-microsoft-com:office:word" xmlns:w="http://schemas.openxmlformats.org/wordprocessingml/2006/main" xmlns:w14="http://schemas.microsoft.com/office/word/2010/wordml" xmlns:w15="http://schemas.microsoft.com/office/word/2012/wordml" xmlns:w16cex="http://schemas.microsoft.com/office/word/2018/wordml/cex" xmlns:w16cid="http://schemas.microsoft.com/office/word/2016/wordml/cid" xmlns:w16="http://schemas.microsoft.com/office/word/2018/wordml" xmlns:w16du="http://schemas.microsoft.com/office/word/2023/wordml/word16du" xmlns:w16sdtdh="http://schemas.microsoft.com/office/word/2020/wordml/sdtdatahash" xmlns:w16se="http://schemas.microsoft.com/office/word/2015/wordml/symex" xmlns:wpg="http://schemas.microsoft.com/office/word/2010/wordprocessingGroup" xmlns:wpi="http://schemas.microsoft.com/office/word/2010/wordprocessingInk" xmlns:wne="http://schemas.microsoft.com/office/word/2006/wordml" xmlns:wps="http://schemas.microsoft.com/office/word/2010/wordprocessingShape" mc:Ignorable="w14 w15 w16se w16cid w16 w16cex w16sdtdh w16du wp14">
   <w:p>
     <w:pPr>
       <w:pStyle w:val="Header"/>
@@ -43213,7 +43129,7 @@
 </file>
 
 <file path=word/numbering.xml><?xml version="1.0" encoding="utf-8"?>
-<w:numbering xmlns:wpc="http://schemas.microsoft.com/office/word/2010/wordprocessingCanvas" xmlns:cx="http://schemas.microsoft.com/office/drawing/2014/chartex" xmlns:cx1="http://schemas.microsoft.com/office/drawing/2015/9/8/chartex" xmlns:cx2="http://schemas.microsoft.com/office/drawing/2015/10/21/chartex" xmlns:cx3="http://schemas.microsoft.com/office/drawing/2016/5/9/chartex" xmlns:cx4="http://schemas.microsoft.com/office/drawing/2016/5/10/chartex" xmlns:cx5="http://schemas.microsoft.com/office/drawing/2016/5/11/chartex" xmlns:cx6="http://schemas.microsoft.com/office/drawing/2016/5/12/chartex" xmlns:cx7="http://schemas.microsoft.com/office/drawing/2016/5/13/chartex" xmlns:cx8="http://schemas.microsoft.com/office/drawing/2016/5/14/chartex" xmlns:mc="http://schemas.openxmlformats.org/markup-compatibility/2006" xmlns:aink="http://schemas.microsoft.com/office/drawing/2016/ink" xmlns:am3d="http://schemas.microsoft.com/office/drawing/2017/model3d" xmlns:o="urn:schemas-microsoft-com:office:office" xmlns:r="http://schemas.openxmlformats.org/officeDocument/2006/relationships" xmlns:m="http://schemas.openxmlformats.org/officeDocument/2006/math" xmlns:v="urn:schemas-microsoft-com:vml" xmlns:wp14="http://schemas.microsoft.com/office/word/2010/wordprocessingDrawing" xmlns:wp="http://schemas.openxmlformats.org/drawingml/2006/wordprocessingDrawing" xmlns:w10="urn:schemas-microsoft-com:office:word" xmlns:w="http://schemas.openxmlformats.org/wordprocessingml/2006/main" xmlns:w14="http://schemas.microsoft.com/office/word/2010/wordml" xmlns:w15="http://schemas.microsoft.com/office/word/2012/wordml" xmlns:w16cex="http://schemas.microsoft.com/office/word/2018/wordml/cex" xmlns:w16cid="http://schemas.microsoft.com/office/word/2016/wordml/cid" xmlns:w16="http://schemas.microsoft.com/office/word/2018/wordml" xmlns:w16sdtdh="http://schemas.microsoft.com/office/word/2020/wordml/sdtdatahash" xmlns:w16se="http://schemas.microsoft.com/office/word/2015/wordml/symex" xmlns:wpg="http://schemas.microsoft.com/office/word/2010/wordprocessingGroup" xmlns:wpi="http://schemas.microsoft.com/office/word/2010/wordprocessingInk" xmlns:wne="http://schemas.microsoft.com/office/word/2006/wordml" xmlns:wps="http://schemas.microsoft.com/office/word/2010/wordprocessingShape" mc:Ignorable="w14 w15 w16se w16cid w16 w16cex w16sdtdh wp14">
+<w:numbering xmlns:wpc="http://schemas.microsoft.com/office/word/2010/wordprocessingCanvas" xmlns:cx="http://schemas.microsoft.com/office/drawing/2014/chartex" xmlns:cx1="http://schemas.microsoft.com/office/drawing/2015/9/8/chartex" xmlns:cx2="http://schemas.microsoft.com/office/drawing/2015/10/21/chartex" xmlns:cx3="http://schemas.microsoft.com/office/drawing/2016/5/9/chartex" xmlns:cx4="http://schemas.microsoft.com/office/drawing/2016/5/10/chartex" xmlns:cx5="http://schemas.microsoft.com/office/drawing/2016/5/11/chartex" xmlns:cx6="http://schemas.microsoft.com/office/drawing/2016/5/12/chartex" xmlns:cx7="http://schemas.microsoft.com/office/drawing/2016/5/13/chartex" xmlns:cx8="http://schemas.microsoft.com/office/drawing/2016/5/14/chartex" xmlns:mc="http://schemas.openxmlformats.org/markup-compatibility/2006" xmlns:aink="http://schemas.microsoft.com/office/drawing/2016/ink" xmlns:am3d="http://schemas.microsoft.com/office/drawing/2017/model3d" xmlns:o="urn:schemas-microsoft-com:office:office" xmlns:oel="http://schemas.microsoft.com/office/2019/extlst" xmlns:r="http://schemas.openxmlformats.org/officeDocument/2006/relationships" xmlns:m="http://schemas.openxmlformats.org/officeDocument/2006/math" xmlns:v="urn:schemas-microsoft-com:vml" xmlns:wp14="http://schemas.microsoft.com/office/word/2010/wordprocessingDrawing" xmlns:wp="http://schemas.openxmlformats.org/drawingml/2006/wordprocessingDrawing" xmlns:w10="urn:schemas-microsoft-com:office:word" xmlns:w="http://schemas.openxmlformats.org/wordprocessingml/2006/main" xmlns:w14="http://schemas.microsoft.com/office/word/2010/wordml" xmlns:w15="http://schemas.microsoft.com/office/word/2012/wordml" xmlns:w16cex="http://schemas.microsoft.com/office/word/2018/wordml/cex" xmlns:w16cid="http://schemas.microsoft.com/office/word/2016/wordml/cid" xmlns:w16="http://schemas.microsoft.com/office/word/2018/wordml" xmlns:w16du="http://schemas.microsoft.com/office/word/2023/wordml/word16du" xmlns:w16sdtdh="http://schemas.microsoft.com/office/word/2020/wordml/sdtdatahash" xmlns:w16se="http://schemas.microsoft.com/office/word/2015/wordml/symex" xmlns:wpg="http://schemas.microsoft.com/office/word/2010/wordprocessingGroup" xmlns:wpi="http://schemas.microsoft.com/office/word/2010/wordprocessingInk" xmlns:wne="http://schemas.microsoft.com/office/word/2006/wordml" xmlns:wps="http://schemas.microsoft.com/office/word/2010/wordprocessingShape" mc:Ignorable="w14 w15 w16se w16cid w16 w16cex w16sdtdh w16du wp14">
   <w:abstractNum w:abstractNumId="0" w15:restartNumberingAfterBreak="0">
     <w:nsid w:val="0E741958"/>
     <w:multiLevelType w:val="hybridMultilevel"/>
@@ -45839,79 +45755,79 @@
       </w:rPr>
     </w:lvl>
   </w:abstractNum>
-  <w:num w:numId="1">
+  <w:num w:numId="1" w16cid:durableId="1759055294">
     <w:abstractNumId w:val="14"/>
   </w:num>
-  <w:num w:numId="2">
+  <w:num w:numId="2" w16cid:durableId="906577153">
     <w:abstractNumId w:val="15"/>
   </w:num>
-  <w:num w:numId="3">
+  <w:num w:numId="3" w16cid:durableId="1829859264">
     <w:abstractNumId w:val="11"/>
   </w:num>
-  <w:num w:numId="4">
+  <w:num w:numId="4" w16cid:durableId="766116749">
     <w:abstractNumId w:val="16"/>
   </w:num>
-  <w:num w:numId="5">
+  <w:num w:numId="5" w16cid:durableId="2085957287">
     <w:abstractNumId w:val="20"/>
   </w:num>
-  <w:num w:numId="6">
+  <w:num w:numId="6" w16cid:durableId="1678845176">
     <w:abstractNumId w:val="3"/>
   </w:num>
-  <w:num w:numId="7">
+  <w:num w:numId="7" w16cid:durableId="468980047">
     <w:abstractNumId w:val="17"/>
   </w:num>
-  <w:num w:numId="8">
+  <w:num w:numId="8" w16cid:durableId="290864905">
     <w:abstractNumId w:val="19"/>
   </w:num>
-  <w:num w:numId="9">
+  <w:num w:numId="9" w16cid:durableId="1666515136">
     <w:abstractNumId w:val="23"/>
   </w:num>
-  <w:num w:numId="10">
+  <w:num w:numId="10" w16cid:durableId="1256203572">
     <w:abstractNumId w:val="12"/>
   </w:num>
-  <w:num w:numId="11">
+  <w:num w:numId="11" w16cid:durableId="269820786">
     <w:abstractNumId w:val="21"/>
   </w:num>
-  <w:num w:numId="12">
+  <w:num w:numId="12" w16cid:durableId="1056275091">
     <w:abstractNumId w:val="13"/>
   </w:num>
-  <w:num w:numId="13">
+  <w:num w:numId="13" w16cid:durableId="627516083">
     <w:abstractNumId w:val="2"/>
   </w:num>
-  <w:num w:numId="14">
+  <w:num w:numId="14" w16cid:durableId="327634157">
     <w:abstractNumId w:val="6"/>
   </w:num>
-  <w:num w:numId="15">
+  <w:num w:numId="15" w16cid:durableId="880554763">
     <w:abstractNumId w:val="9"/>
   </w:num>
-  <w:num w:numId="16">
+  <w:num w:numId="16" w16cid:durableId="2093894475">
     <w:abstractNumId w:val="5"/>
   </w:num>
-  <w:num w:numId="17">
+  <w:num w:numId="17" w16cid:durableId="1506556882">
     <w:abstractNumId w:val="0"/>
   </w:num>
-  <w:num w:numId="18">
+  <w:num w:numId="18" w16cid:durableId="1547522731">
     <w:abstractNumId w:val="7"/>
   </w:num>
-  <w:num w:numId="19">
+  <w:num w:numId="19" w16cid:durableId="1430852286">
     <w:abstractNumId w:val="8"/>
   </w:num>
-  <w:num w:numId="20">
+  <w:num w:numId="20" w16cid:durableId="1383989658">
     <w:abstractNumId w:val="4"/>
   </w:num>
-  <w:num w:numId="21">
+  <w:num w:numId="21" w16cid:durableId="913392385">
     <w:abstractNumId w:val="18"/>
   </w:num>
-  <w:num w:numId="22">
+  <w:num w:numId="22" w16cid:durableId="685866228">
     <w:abstractNumId w:val="22"/>
   </w:num>
-  <w:num w:numId="23">
+  <w:num w:numId="23" w16cid:durableId="1174341357">
     <w:abstractNumId w:val="10"/>
   </w:num>
-  <w:num w:numId="24">
+  <w:num w:numId="24" w16cid:durableId="1179152908">
     <w:abstractNumId w:val="1"/>
   </w:num>
-  <w:num w:numId="25">
+  <w:num w:numId="25" w16cid:durableId="2087920483">
     <w:abstractNumId w:val="24"/>
   </w:num>
   <w:numIdMacAtCleanup w:val="16"/>
@@ -45919,7 +45835,7 @@
 </file>
 
 <file path=word/styles.xml><?xml version="1.0" encoding="utf-8"?>
-<w:styles xmlns:mc="http://schemas.openxmlformats.org/markup-compatibility/2006" xmlns:r="http://schemas.openxmlformats.org/officeDocument/2006/relationships" xmlns:w="http://schemas.openxmlformats.org/wordprocessingml/2006/main" xmlns:w14="http://schemas.microsoft.com/office/word/2010/wordml" xmlns:w15="http://schemas.microsoft.com/office/word/2012/wordml" xmlns:w16cex="http://schemas.microsoft.com/office/word/2018/wordml/cex" xmlns:w16cid="http://schemas.microsoft.com/office/word/2016/wordml/cid" xmlns:w16="http://schemas.microsoft.com/office/word/2018/wordml" xmlns:w16sdtdh="http://schemas.microsoft.com/office/word/2020/wordml/sdtdatahash" xmlns:w16se="http://schemas.microsoft.com/office/word/2015/wordml/symex" mc:Ignorable="w14 w15 w16se w16cid w16 w16cex w16sdtdh">
+<w:styles xmlns:mc="http://schemas.openxmlformats.org/markup-compatibility/2006" xmlns:r="http://schemas.openxmlformats.org/officeDocument/2006/relationships" xmlns:w="http://schemas.openxmlformats.org/wordprocessingml/2006/main" xmlns:w14="http://schemas.microsoft.com/office/word/2010/wordml" xmlns:w15="http://schemas.microsoft.com/office/word/2012/wordml" xmlns:w16cex="http://schemas.microsoft.com/office/word/2018/wordml/cex" xmlns:w16cid="http://schemas.microsoft.com/office/word/2016/wordml/cid" xmlns:w16="http://schemas.microsoft.com/office/word/2018/wordml" xmlns:w16du="http://schemas.microsoft.com/office/word/2023/wordml/word16du" xmlns:w16sdtdh="http://schemas.microsoft.com/office/word/2020/wordml/sdtdatahash" xmlns:w16se="http://schemas.microsoft.com/office/word/2015/wordml/symex" mc:Ignorable="w14 w15 w16se w16cid w16 w16cex w16sdtdh w16du">
   <w:docDefaults>
     <w:rPrDefault>
       <w:rPr>

</xml_diff>

<commit_message>
Commit 19 Perbaikan Setelah Sidang 4
Perbaikan Setelah Konsultasi dengan Pembimbing 2, Jum'at (20 September 2024) Tambahan 1
</commit_message>
<xml_diff>
--- a/Draft_Hasil_Tesis_HaryRachmat-2108207010009.docx
+++ b/Draft_Hasil_Tesis_HaryRachmat-2108207010009.docx
@@ -832,13 +832,8 @@
               </w:rPr>
             </w:pPr>
             <w:r>
-              <w:t xml:space="preserve">Prof. Dr. Taufik Fuadi Abidin, S.Si., </w:t>
-            </w:r>
-            <w:proofErr w:type="gramStart"/>
-            <w:r>
-              <w:t>M.Tech</w:t>
-            </w:r>
-            <w:proofErr w:type="gramEnd"/>
+              <w:t>Prof. Dr. Taufik Fuadi Abidin, S.Si., M.Tech</w:t>
+            </w:r>
           </w:p>
         </w:tc>
       </w:tr>
@@ -983,13 +978,8 @@
               <w:spacing w:line="276" w:lineRule="auto"/>
             </w:pPr>
             <w:r>
-              <w:t xml:space="preserve">Prof. Dr. Taufik Fuadi Abidin, S.Si., </w:t>
-            </w:r>
-            <w:proofErr w:type="gramStart"/>
-            <w:r>
-              <w:t>M.Tech</w:t>
-            </w:r>
-            <w:proofErr w:type="gramEnd"/>
+              <w:t>Prof. Dr. Taufik Fuadi Abidin, S.Si., M.Tech</w:t>
+            </w:r>
           </w:p>
         </w:tc>
         <w:tc>
@@ -1244,7 +1234,6 @@
       <w:r>
         <w:t>Judul Tugas Tesis*</w:t>
       </w:r>
-      <w:proofErr w:type="gramStart"/>
       <w:r>
         <w:tab/>
         <w:t xml:space="preserve"> </w:t>
@@ -1252,7 +1241,6 @@
       <w:r>
         <w:t>:</w:t>
       </w:r>
-      <w:proofErr w:type="gramEnd"/>
       <w:r>
         <w:t xml:space="preserve"> </w:t>
       </w:r>
@@ -1646,7 +1634,6 @@
       <w:r>
         <w:t>Judul Tugas Tesis</w:t>
       </w:r>
-      <w:proofErr w:type="gramStart"/>
       <w:r>
         <w:tab/>
         <w:t xml:space="preserve"> </w:t>
@@ -1654,7 +1641,6 @@
       <w:r>
         <w:t>:</w:t>
       </w:r>
-      <w:proofErr w:type="gramEnd"/>
       <w:r>
         <w:t xml:space="preserve"> </w:t>
       </w:r>
@@ -1865,13 +1851,8 @@
         <w:spacing w:line="240" w:lineRule="auto"/>
         <w:ind w:left="709" w:hanging="709"/>
       </w:pPr>
-      <w:proofErr w:type="gramStart"/>
-      <w:r>
-        <w:t xml:space="preserve">(  </w:t>
-      </w:r>
-      <w:proofErr w:type="gramEnd"/>
-      <w:r>
-        <w:t xml:space="preserve"> )  </w:t>
+      <w:r>
+        <w:t xml:space="preserve">(   )  </w:t>
       </w:r>
       <w:r>
         <w:tab/>
@@ -1896,13 +1877,8 @@
           <w:lang w:val="id-ID"/>
         </w:rPr>
       </w:pPr>
-      <w:proofErr w:type="gramStart"/>
-      <w:r>
-        <w:t xml:space="preserve">(  </w:t>
-      </w:r>
-      <w:proofErr w:type="gramEnd"/>
-      <w:r>
-        <w:t xml:space="preserve"> )  </w:t>
+      <w:r>
+        <w:t xml:space="preserve">(   )  </w:t>
       </w:r>
       <w:r>
         <w:tab/>
@@ -1951,13 +1927,18 @@
           <w:lang w:val="id-ID"/>
         </w:rPr>
       </w:pPr>
-      <w:proofErr w:type="gramStart"/>
-      <w:r>
-        <w:t xml:space="preserve">(  </w:t>
-      </w:r>
-      <w:proofErr w:type="gramEnd"/>
-      <w:r>
-        <w:t xml:space="preserve"> )  </w:t>
+      <w:r>
+        <w:t>(</w:t>
+      </w:r>
+      <w:r>
+        <w:rPr>
+          <w:rFonts w:ascii="Segoe UI Emoji" w:hAnsi="Segoe UI Emoji" w:cs="Segoe UI Emoji"/>
+          <w:lang w:val="id-ID"/>
+        </w:rPr>
+        <w:t>✓</w:t>
+      </w:r>
+      <w:r>
+        <w:t xml:space="preserve">)  </w:t>
       </w:r>
       <w:r>
         <w:tab/>
@@ -3539,13 +3520,8 @@
         <w:t>Bapak</w:t>
       </w:r>
       <w:r>
-        <w:t xml:space="preserve"> Prof. Dr. Taufik Fuadi Abidin, S.Si., </w:t>
-      </w:r>
-      <w:proofErr w:type="gramStart"/>
-      <w:r>
-        <w:t>M.Tech</w:t>
-      </w:r>
-      <w:proofErr w:type="gramEnd"/>
+        <w:t xml:space="preserve"> Prof. Dr. Taufik Fuadi Abidin, S.Si., M.Tech</w:t>
+      </w:r>
       <w:r>
         <w:t>,</w:t>
       </w:r>
@@ -13526,7 +13502,22 @@
           <w:rFonts w:eastAsiaTheme="majorEastAsia" w:cstheme="majorBidi"/>
           <w:color w:val="000000" w:themeColor="text1"/>
         </w:rPr>
-        <w:t xml:space="preserve"> Sebuah perangkat pada komputer yang dapat memahami lingkungan di sekitarnya ialah kecerdasan buatan, tujuan dari tindakannya yaitu untuk memberikan suatu respons yang sesuai. Pengertian yang hampir sama juga diberikan oleh </w:t>
+        <w:t xml:space="preserve"> </w:t>
+      </w:r>
+      <w:r>
+        <w:rPr>
+          <w:rFonts w:eastAsiaTheme="majorEastAsia" w:cstheme="majorBidi"/>
+          <w:color w:val="000000" w:themeColor="text1"/>
+          <w:lang w:val="id-ID"/>
+        </w:rPr>
+        <w:t>s</w:t>
+      </w:r>
+      <w:r>
+        <w:rPr>
+          <w:rFonts w:eastAsiaTheme="majorEastAsia" w:cstheme="majorBidi"/>
+          <w:color w:val="000000" w:themeColor="text1"/>
+        </w:rPr>
+        <w:t xml:space="preserve">ebuah perangkat pada komputer yang dapat memahami lingkungan di sekitarnya ialah kecerdasan buatan, tujuan dari tindakannya yaitu untuk memberikan suatu respons yang sesuai. Pengertian yang hampir sama juga diberikan oleh </w:t>
       </w:r>
       <w:r>
         <w:rPr>
@@ -13609,7 +13600,7 @@
           <w:rFonts w:eastAsiaTheme="majorEastAsia" w:cstheme="majorBidi"/>
           <w:color w:val="000000" w:themeColor="text1"/>
         </w:rPr>
-        <w:t>) merupakan suatu bidang ilmu yang digunakan dalam hal rancangan, pembangunan dan konsonstruksi pada satu mesin atau komputer pada program komputer hingga dapat dibentuk suatu kecerdasan seperti halnya manusia. Dalam hal ini kecerdasan berarti kemampuan dalam mengambil suatu tindakan, atau penyelesaian suatu masalah seperti halnya manusia yang dapat menggunakan kecerdasannya.</w:t>
+        <w:t>) merupakan suatu bidang ilmu yang digunakan dalam hal rancangan, pembangunan dan konstruksi pada satu mesin atau komputer pada program komputer hingga dapat dibentuk suatu kecerdasan seperti halnya manusia. Dalam hal ini kecerdasan berarti kemampuan dalam mengambil suatu tindakan, atau penyelesaian suatu masalah seperti halnya manusia yang dapat menggunakan kecerdasannya.</w:t>
       </w:r>
     </w:p>
     <w:p>
@@ -13705,7 +13696,27 @@
         <w:rPr>
           <w:color w:val="000000" w:themeColor="text1"/>
         </w:rPr>
-        <w:t xml:space="preserve"> (NLP) adalah salah satu cabang </w:t>
+        <w:t xml:space="preserve"> (NLP) </w:t>
+      </w:r>
+      <w:r>
+        <w:rPr>
+          <w:color w:val="000000" w:themeColor="text1"/>
+          <w:lang w:val="id-ID"/>
+        </w:rPr>
+        <w:t>merupakan</w:t>
+      </w:r>
+      <w:r>
+        <w:rPr>
+          <w:color w:val="000000" w:themeColor="text1"/>
+        </w:rPr>
+        <w:t xml:space="preserve"> salah satu cabang </w:t>
+      </w:r>
+      <w:r>
+        <w:rPr>
+          <w:color w:val="000000" w:themeColor="text1"/>
+          <w:lang w:val="id-ID"/>
+        </w:rPr>
+        <w:t xml:space="preserve">dari </w:t>
       </w:r>
       <w:r>
         <w:rPr>
@@ -13719,7 +13730,20 @@
         <w:rPr>
           <w:color w:val="000000" w:themeColor="text1"/>
         </w:rPr>
-        <w:t xml:space="preserve"> yang membantu komputer memahami bahasa manusia baik secara lisan maupun tertulis, atau yang disebut dengan </w:t>
+        <w:t xml:space="preserve"> yang </w:t>
+      </w:r>
+      <w:r>
+        <w:rPr>
+          <w:color w:val="000000" w:themeColor="text1"/>
+          <w:lang w:val="id-ID"/>
+        </w:rPr>
+        <w:t xml:space="preserve">dapat </w:t>
+      </w:r>
+      <w:r>
+        <w:rPr>
+          <w:color w:val="000000" w:themeColor="text1"/>
+        </w:rPr>
+        <w:t xml:space="preserve">membantu komputer memahami bahasa manusia baik secara lisan maupun tertulis, atau yang disebut dengan </w:t>
       </w:r>
       <w:r>
         <w:rPr>
@@ -13785,7 +13809,33 @@
         <w:rPr>
           <w:color w:val="000000" w:themeColor="text1"/>
         </w:rPr>
-        <w:t xml:space="preserve">Mengekstraksi tulisan, di mana NLP mampu merangkum sebuah tulisan dan menemukan data penting dari tulisan tersebut. </w:t>
+        <w:t xml:space="preserve">Mengekstraksi tulisan, dimana NLP </w:t>
+      </w:r>
+      <w:r>
+        <w:rPr>
+          <w:color w:val="000000" w:themeColor="text1"/>
+          <w:lang w:val="id-ID"/>
+        </w:rPr>
+        <w:t xml:space="preserve">dapat </w:t>
+      </w:r>
+      <w:r>
+        <w:rPr>
+          <w:color w:val="000000" w:themeColor="text1"/>
+        </w:rPr>
+        <w:t xml:space="preserve">merangkum sebuah tulisan dan menemukan </w:t>
+      </w:r>
+      <w:r>
+        <w:rPr>
+          <w:color w:val="000000" w:themeColor="text1"/>
+          <w:lang w:val="id-ID"/>
+        </w:rPr>
+        <w:t xml:space="preserve">inti </w:t>
+      </w:r>
+      <w:r>
+        <w:rPr>
+          <w:color w:val="000000" w:themeColor="text1"/>
+        </w:rPr>
+        <w:t xml:space="preserve">dari tulisan tersebut. </w:t>
       </w:r>
     </w:p>
     <w:p>
@@ -14392,10 +14442,14 @@
         <w:rPr>
           <w:i/>
           <w:iCs w:val="0"/>
+          <w:highlight w:val="yellow"/>
         </w:rPr>
         <w:t>Large Language Models</w:t>
       </w:r>
       <w:r>
+        <w:rPr>
+          <w:highlight w:val="yellow"/>
+        </w:rPr>
         <w:t xml:space="preserve"> (LLM)</w:t>
       </w:r>
       <w:bookmarkEnd w:id="30"/>
@@ -14422,7 +14476,14 @@
         <w:rPr>
           <w:color w:val="000000" w:themeColor="text1"/>
         </w:rPr>
-        <w:t>melakukan tugas pemrosesan bahasa alami (NLP)</w:t>
+        <w:t xml:space="preserve">melakukan tugas pemrosesan bahasa alami </w:t>
+      </w:r>
+      <w:r>
+        <w:rPr>
+          <w:color w:val="000000" w:themeColor="text1"/>
+          <w:highlight w:val="yellow"/>
+        </w:rPr>
+        <w:t>(NLP)</w:t>
       </w:r>
       <w:bookmarkEnd w:id="32"/>
       <w:r>
@@ -14456,7 +14517,72 @@
         <w:rPr>
           <w:color w:val="000000" w:themeColor="text1"/>
         </w:rPr>
-        <w:t>) jenis pembelajaran mesin berbasis AI yang kompleks — untuk memproses data dengan cara yang sangat mirip dengan interaksi alami dan mirip manusia. LLM memungkinkan komputer untuk memahami, memanipulasi, dan menghasilkan teks bahasa manusia.  Seiring dengan semakin majunya mereka, banyak tim mulai mengizinkan LLM untuk menyederhanakan dan mengotomatisasi bahkan proses yang berhubungan dengan manusia. LLM tidak hanya dapat menangani tugas rutin yang berulang seperti penjadwalan janji temu atau FAQ, namun mereka juga dapat menangani tugas seperti pengambilan keputusan yang logis dan mengarahkan penelepon dengan tepat ke perwakilan yang tepat. Hal ini karena LLM memiliki akses ke data dalam jumlah besar</w:t>
+        <w:t>) jenis pembelajaran mesin berbasis AI yang kompleks untuk memproses data dengan cara yang sangat mirip dengan interaksi alami</w:t>
+      </w:r>
+      <w:r>
+        <w:rPr>
+          <w:color w:val="000000" w:themeColor="text1"/>
+          <w:lang w:val="id-ID"/>
+        </w:rPr>
+        <w:t xml:space="preserve"> </w:t>
+      </w:r>
+      <w:r>
+        <w:rPr>
+          <w:color w:val="000000" w:themeColor="text1"/>
+        </w:rPr>
+        <w:t xml:space="preserve">manusia. LLM memungkinkan komputer untuk memahami, memanipulasi, dan menghasilkan teks </w:t>
+      </w:r>
+      <w:r>
+        <w:rPr>
+          <w:color w:val="000000" w:themeColor="text1"/>
+          <w:lang w:val="id-ID"/>
+        </w:rPr>
+        <w:t xml:space="preserve">dengan </w:t>
+      </w:r>
+      <w:r>
+        <w:rPr>
+          <w:color w:val="000000" w:themeColor="text1"/>
+        </w:rPr>
+        <w:t xml:space="preserve">bahasa manusia.  Seiring dengan semakin majunya </w:t>
+      </w:r>
+      <w:r>
+        <w:rPr>
+          <w:color w:val="000000" w:themeColor="text1"/>
+          <w:lang w:val="id-ID"/>
+        </w:rPr>
+        <w:t>teknologi ini</w:t>
+      </w:r>
+      <w:r>
+        <w:rPr>
+          <w:color w:val="000000" w:themeColor="text1"/>
+        </w:rPr>
+        <w:t>, banyak tim mulai mengizinkan LLM untuk menyederhanakan dan mengotomatisasi</w:t>
+      </w:r>
+      <w:r>
+        <w:rPr>
+          <w:color w:val="000000" w:themeColor="text1"/>
+          <w:lang w:val="id-ID"/>
+        </w:rPr>
+        <w:t xml:space="preserve"> </w:t>
+      </w:r>
+      <w:r>
+        <w:rPr>
+          <w:color w:val="000000" w:themeColor="text1"/>
+        </w:rPr>
+        <w:t xml:space="preserve">proses yang berhubungan dengan manusia. LLM tidak hanya dapat menangani tugas rutin yang berulang seperti penjadwalan janji </w:t>
+      </w:r>
+      <w:r>
+        <w:rPr>
+          <w:color w:val="000000" w:themeColor="text1"/>
+          <w:lang w:val="id-ID"/>
+        </w:rPr>
+        <w:t>untuk ber</w:t>
+      </w:r>
+      <w:r>
+        <w:rPr>
+          <w:color w:val="000000" w:themeColor="text1"/>
+        </w:rPr>
+        <w:t>temu atau FAQ, namun mereka juga dapat menangani tugas seperti pengambilan keputusan yang logis dan mengarahkan penelepon ke perwakilan yang tepat. Hal ini karena LLM memiliki akses ke data dalam jumlah besar</w:t>
       </w:r>
       <w:r>
         <w:rPr>
@@ -14565,7 +14691,72 @@
         <w:rPr>
           <w:color w:val="000000" w:themeColor="text1"/>
         </w:rPr>
-        <w:t>Jaringan mencoba mengidentifikasi pola dalam data berurutan (seperti kata-kata yang muncul setelah satu sama lain dalam sebuah kalimat) untuk mengekstrak konteks dan makna dari pola tersebut. Satu lapisan dalam jaringan saraf LLM terdiri dari mekanisme perhatian. Hal ini memungkinkan model untuk fokus pada bagian teks tertentu untuk memahami konteks dan sentimennya. Hal ini membantu model merumuskan respons mirip manusia berdasarkan masukan pengguna. Dapat dibayangkan arsitektur transformator ini seperti otak bayi yang baru lahir ia menerima stimulus dan secara alami mulai mengidentifikasi pola dan membentuk koneksi, oleh karena itu disebut “jaringan saraf”</w:t>
+        <w:t>Jaringan mencoba mengidentifikasi pola dalam data</w:t>
+      </w:r>
+      <w:r>
+        <w:rPr>
+          <w:color w:val="000000" w:themeColor="text1"/>
+          <w:lang w:val="id-ID"/>
+        </w:rPr>
+        <w:t xml:space="preserve"> yang</w:t>
+      </w:r>
+      <w:r>
+        <w:rPr>
+          <w:color w:val="000000" w:themeColor="text1"/>
+        </w:rPr>
+        <w:t xml:space="preserve"> berurutan seperti kata-kata yang muncul setelah satu sama lain dalam sebuah kalimat</w:t>
+      </w:r>
+      <w:r>
+        <w:rPr>
+          <w:color w:val="000000" w:themeColor="text1"/>
+          <w:lang w:val="id-ID"/>
+        </w:rPr>
+        <w:t xml:space="preserve"> </w:t>
+      </w:r>
+      <w:r>
+        <w:rPr>
+          <w:color w:val="000000" w:themeColor="text1"/>
+        </w:rPr>
+        <w:t xml:space="preserve">untuk mengekstrak konteks dan makna dari pola tersebut. Satu lapisan dalam jaringan saraf LLM terdiri dari mekanisme perhatian. Hal ini memungkinkan model untuk fokus pada bagian teks tertentu untuk memahami konteks dan sentimennya. Hal ini membantu model merumuskan respons </w:t>
+      </w:r>
+      <w:r>
+        <w:rPr>
+          <w:color w:val="000000" w:themeColor="text1"/>
+          <w:lang w:val="id-ID"/>
+        </w:rPr>
+        <w:t xml:space="preserve">yang </w:t>
+      </w:r>
+      <w:r>
+        <w:rPr>
+          <w:color w:val="000000" w:themeColor="text1"/>
+        </w:rPr>
+        <w:t xml:space="preserve">mirip manusia berdasarkan masukan </w:t>
+      </w:r>
+      <w:r>
+        <w:rPr>
+          <w:color w:val="000000" w:themeColor="text1"/>
+          <w:lang w:val="id-ID"/>
+        </w:rPr>
+        <w:t xml:space="preserve">dari </w:t>
+      </w:r>
+      <w:r>
+        <w:rPr>
+          <w:color w:val="000000" w:themeColor="text1"/>
+        </w:rPr>
+        <w:t xml:space="preserve">pengguna. Dapat dibayangkan arsitektur transformator ini seperti otak bayi yang baru lahir </w:t>
+      </w:r>
+      <w:r>
+        <w:rPr>
+          <w:color w:val="000000" w:themeColor="text1"/>
+          <w:lang w:val="id-ID"/>
+        </w:rPr>
+        <w:t xml:space="preserve">kemudian </w:t>
+      </w:r>
+      <w:r>
+        <w:rPr>
+          <w:color w:val="000000" w:themeColor="text1"/>
+        </w:rPr>
+        <w:t>menerima stimulus dan secara alami mulai mengidentifikasi pola dan membentuk koneksi, oleh karena itu disebut “jaringan saraf”</w:t>
       </w:r>
       <w:r>
         <w:rPr>
@@ -14637,7 +14828,33 @@
         <w:rPr>
           <w:color w:val="000000" w:themeColor="text1"/>
         </w:rPr>
-        <w:t>LLM menjalani proses “pelatihan” yang intensif di mana manusia memberi mereka data dalam jumlah besar untuk mengajari mereka cara memahami dan menghasilkan bahasa. Sama seperti bayi yang baru lahir mendengarkan suara orang dewasa dan mencoba memahami semuanya, LLM melakukannya dengan cara yang jauh lebih kompleks. LLM dilatih berdasarkan kumpulan data teks yang sangat besar, seperti buku, artikel, dan bahkan percakapan, namun kemudian harus disesuaikan untuk memberikan hasil yang disesuaikan tergantung pada tugas yang ada. Proses pelatihan LLM melewati dua fase utama: pra-pelatihan (</w:t>
+        <w:t xml:space="preserve">LLM menjalani proses “pelatihan” yang intensif dimana manusia memberi mereka data dalam jumlah besar untuk mengajari mereka cara memahami dan menghasilkan bahasa. Sama seperti bayi yang baru lahir mendengarkan suara orang dewasa dan mencoba memahami semuanya, LLM melakukannya dengan cara yang jauh lebih kompleks. LLM dilatih berdasarkan kumpulan data teks yang sangat besar, seperti buku, artikel, dan bahkan percakapan, namun kemudian harus disesuaikan untuk memberi hasil yang </w:t>
+      </w:r>
+      <w:r>
+        <w:rPr>
+          <w:color w:val="000000" w:themeColor="text1"/>
+          <w:lang w:val="id-ID"/>
+        </w:rPr>
+        <w:t xml:space="preserve">dapat </w:t>
+      </w:r>
+      <w:r>
+        <w:rPr>
+          <w:color w:val="000000" w:themeColor="text1"/>
+        </w:rPr>
+        <w:t xml:space="preserve">disesuaikan tergantung pada tugas yang </w:t>
+      </w:r>
+      <w:r>
+        <w:rPr>
+          <w:color w:val="000000" w:themeColor="text1"/>
+          <w:lang w:val="id-ID"/>
+        </w:rPr>
+        <w:t>diberikan</w:t>
+      </w:r>
+      <w:r>
+        <w:rPr>
+          <w:color w:val="000000" w:themeColor="text1"/>
+        </w:rPr>
+        <w:t>. Proses pelatihan LLM melewati dua fase utama: pra-pelatihan (</w:t>
       </w:r>
       <w:r>
         <w:rPr>
@@ -14744,7 +14961,20 @@
         <w:rPr>
           <w:color w:val="000000" w:themeColor="text1"/>
         </w:rPr>
-        <w:t>Fase pertama melibatkan pelatihan LLM pada kumpulan data yang besar dan beragam. Jenis data ini dapat diambil dari internet dan dapat mencakup informasi dari media sosial, buku, artikel, dan situs web.</w:t>
+        <w:t xml:space="preserve">Fase pertama </w:t>
+      </w:r>
+      <w:r>
+        <w:rPr>
+          <w:color w:val="000000" w:themeColor="text1"/>
+          <w:lang w:val="id-ID"/>
+        </w:rPr>
+        <w:t>yaitu pra-</w:t>
+      </w:r>
+      <w:r>
+        <w:rPr>
+          <w:color w:val="000000" w:themeColor="text1"/>
+        </w:rPr>
+        <w:t>pelatihan LLM pada kumpulan data yang besar dan beragam. Jenis data ini dapat diambil dari internet dan dapat mencakup informasi dari media sosial, buku, artikel, dan situs web.</w:t>
       </w:r>
       <w:r>
         <w:rPr>
@@ -14837,14 +15067,79 @@
         <w:rPr>
           <w:color w:val="000000" w:themeColor="text1"/>
         </w:rPr>
-        <w:t xml:space="preserve">Fase berikutnya melibatkan pembelajaran yang diawasi di mana manusia memberikan model dengan kumpulan data tambahan yang memungkinkannya bekerja lebih baik berdasarkan tugas tertentu. Misalnya, LLM dapat dilatih tentang penawaran </w:t>
+        <w:t xml:space="preserve">Fase berikutnya </w:t>
       </w:r>
       <w:r>
         <w:rPr>
           <w:color w:val="000000" w:themeColor="text1"/>
+          <w:lang w:val="id-ID"/>
+        </w:rPr>
+        <w:t xml:space="preserve">yaitu </w:t>
+      </w:r>
+      <w:r>
+        <w:rPr>
+          <w:color w:val="000000" w:themeColor="text1"/>
+        </w:rPr>
+        <w:t xml:space="preserve">pembelajaran yang diawasi dimana manusia memberikan model </w:t>
+      </w:r>
+      <w:r>
+        <w:rPr>
+          <w:color w:val="000000" w:themeColor="text1"/>
+          <w:lang w:val="id-ID"/>
+        </w:rPr>
+        <w:t xml:space="preserve">berupa </w:t>
+      </w:r>
+      <w:r>
+        <w:rPr>
+          <w:color w:val="000000" w:themeColor="text1"/>
+        </w:rPr>
+        <w:t xml:space="preserve">kumpulan data tambahan yang memungkinkannya bekerja lebih baik berdasarkan tugas tertentu. Misalnya, LLM dapat dilatih </w:t>
+      </w:r>
+      <w:r>
+        <w:rPr>
+          <w:color w:val="000000" w:themeColor="text1"/>
+          <w:lang w:val="id-ID"/>
+        </w:rPr>
+        <w:t>untuk digunakan dalam</w:t>
+      </w:r>
+      <w:r>
+        <w:rPr>
+          <w:color w:val="000000" w:themeColor="text1"/>
+        </w:rPr>
+        <w:t xml:space="preserve"> </w:t>
+      </w:r>
+      <w:r>
+        <w:rPr>
+          <w:color w:val="000000" w:themeColor="text1"/>
         </w:rPr>
         <w:lastRenderedPageBreak/>
-        <w:t>produk atau petunjuk dan jawaban terkait merek tertentu. Hal ini memungkinkan LLM dapat dengan mudah beradaptasi dengan tugas NLP yang berbeda. Proses pelatihan dua langkah ini memastikan LLM untuk dapat memahami masukan yang berbeda dan menghasilkan informasi yang akurat untuk pengguna</w:t>
+        <w:t>penawaran produk</w:t>
+      </w:r>
+      <w:r>
+        <w:rPr>
+          <w:color w:val="000000" w:themeColor="text1"/>
+          <w:lang w:val="id-ID"/>
+        </w:rPr>
+        <w:t xml:space="preserve">, </w:t>
+      </w:r>
+      <w:r>
+        <w:rPr>
+          <w:color w:val="000000" w:themeColor="text1"/>
+        </w:rPr>
+        <w:t xml:space="preserve">petunjuk dan jawaban terkait merek tertentu. Hal ini </w:t>
+      </w:r>
+      <w:r>
+        <w:rPr>
+          <w:color w:val="000000" w:themeColor="text1"/>
+          <w:lang w:val="id-ID"/>
+        </w:rPr>
+        <w:t>membuat</w:t>
+      </w:r>
+      <w:r>
+        <w:rPr>
+          <w:color w:val="000000" w:themeColor="text1"/>
+        </w:rPr>
+        <w:t xml:space="preserve"> LLM dapat dengan mudah beradaptasi dengan tugas NLP yang berbeda. Proses pelatihan dua langkah ini memastikan LLM untuk dapat memahami masukan yang berbeda dan menghasilkan informasi yang akurat untuk pengguna</w:t>
       </w:r>
       <w:r>
         <w:rPr>
@@ -14911,28 +15206,151 @@
         <w:jc w:val="both"/>
       </w:pPr>
       <w:r>
-        <w:t>Salah satu manfaat utama dari model bahasa besar adalah fleksibilitas dan adaptabilitasnya. Setelah sebuah model dilatih dengan korpus teks yang besar, model tersebut dapat di</w:t>
+        <w:t>Salah satu manfaat utama dari model bahasa besar adalah fleksibilitas dan adaptabilitasnya. Setelah model dilatih dengan korpus teks yang besar, model tersebut dapat di</w:t>
       </w:r>
       <w:r>
         <w:t>latih</w:t>
       </w:r>
       <w:r>
-        <w:t xml:space="preserve"> ulang untuk kasus penggunaan spesifik, seperti pertanyaan-jawaban atau analisis sentiment. Pemelajaran ulang melibatkan pelatihan model pada dataset yang lebih kecil dan lebih spesifik untuk mengoptimalkan kinerjanya pada tugas tertentu tersebut. Proses ini membutuhkan waktu, namun memungkinkan organisasi </w:t>
+        <w:t xml:space="preserve"> ulang untuk kasus penggunaan spesifik, seperti pertanyaan</w:t>
+      </w:r>
+      <w:r>
+        <w:rPr>
+          <w:lang w:val="id-ID"/>
+        </w:rPr>
+        <w:t xml:space="preserve"> dan </w:t>
+      </w:r>
+      <w:r>
+        <w:t xml:space="preserve">jawaban atau </w:t>
+      </w:r>
+      <w:r>
+        <w:rPr>
+          <w:lang w:val="id-ID"/>
+        </w:rPr>
+        <w:t>untuk meng</w:t>
+      </w:r>
+      <w:r>
+        <w:t xml:space="preserve">analisis sentiment. Pemelajaran ulang melibatkan </w:t>
+      </w:r>
+      <w:r>
+        <w:rPr>
+          <w:lang w:val="id-ID"/>
+        </w:rPr>
+        <w:t xml:space="preserve">proses </w:t>
+      </w:r>
+      <w:r>
+        <w:t xml:space="preserve">pelatihan model </w:t>
+      </w:r>
+      <w:r>
+        <w:rPr>
+          <w:lang w:val="id-ID"/>
+        </w:rPr>
+        <w:t xml:space="preserve">menggunakan </w:t>
+      </w:r>
+      <w:r>
+        <w:t>dataset lebih kecil dan spesifik untuk mengoptimalkan kinerjanya pada tugas tertent</w:t>
+      </w:r>
+      <w:r>
+        <w:rPr>
+          <w:lang w:val="id-ID"/>
+        </w:rPr>
+        <w:t>u</w:t>
+      </w:r>
+      <w:r>
+        <w:t xml:space="preserve">. Proses ini membutuhkan waktu, namun memungkinkan organisasi </w:t>
       </w:r>
       <w:r>
         <w:t xml:space="preserve">tertentu untuk </w:t>
       </w:r>
       <w:r>
-        <w:t>mengembangkan aplikasi pemrosesan bahasa yang sangat akurat dan efektif untuk berbagai kasus penggunaan. Ada banyak alat dan kerangka kerja yang memungkinkan pemelajaran ulang atau penyesuaian model bahasa besar. Banyak penyedia solusi kecerdasan buatan dapat menyesuaikan model bahasa besar yang sudah ada hanya dengan beberapa baris kode dan data pelatihan. Ini memungkinkan mereka menciptakan model bahasa khusus domain atau wilayah yang melebihi performa model bahasa generi</w:t>
+        <w:t xml:space="preserve">mengembangkan aplikasi pemrosesan bahasa yang akurat dan efektif untuk berbagai kasus. Ada banyak alat dan kerangka kerja yang memungkinkan pemelajaran ulang atau penyesuaian model bahasa besar. Banyak penyedia </w:t>
+      </w:r>
+      <w:r>
+        <w:rPr>
+          <w:lang w:val="id-ID"/>
+        </w:rPr>
+        <w:t>layanan</w:t>
+      </w:r>
+      <w:r>
+        <w:t xml:space="preserve"> kecerdasan buatan dapat menyesuaikan model bahasa besar yang sudah ada hanya dengan beberapa baris kode dan data pelatihan. </w:t>
+      </w:r>
+      <w:r>
+        <w:rPr>
+          <w:lang w:val="id-ID"/>
+        </w:rPr>
+        <w:t>Hal i</w:t>
+      </w:r>
+      <w:r>
+        <w:t xml:space="preserve">ni memungkinkan </w:t>
+      </w:r>
+      <w:r>
+        <w:rPr>
+          <w:lang w:val="id-ID"/>
+        </w:rPr>
+        <w:t xml:space="preserve">dalam </w:t>
+      </w:r>
+      <w:r>
+        <w:t xml:space="preserve">menciptakan model bahasa </w:t>
+      </w:r>
+      <w:r>
+        <w:rPr>
+          <w:lang w:val="id-ID"/>
+        </w:rPr>
+        <w:t>yang dapat di</w:t>
+      </w:r>
+      <w:r>
+        <w:t>khusus</w:t>
+      </w:r>
+      <w:r>
+        <w:rPr>
+          <w:lang w:val="id-ID"/>
+        </w:rPr>
+        <w:t>kan di</w:t>
+      </w:r>
+      <w:r>
+        <w:t xml:space="preserve"> domain atau wilayah yang melebihi performa model bahasa generi</w:t>
       </w:r>
       <w:r>
         <w:t>k</w:t>
       </w:r>
       <w:r>
-        <w:t xml:space="preserve"> untuk kasus penggunaan tertentu. Penyesuaian ini juga memungkinkan personalisasi untuk interaksi dengan pelanggan, meningkatkan pengalaman pengguna</w:t>
-      </w:r>
-      <w:r>
         <w:t xml:space="preserve"> </w:t>
+      </w:r>
+      <w:r>
+        <w:rPr>
+          <w:lang w:val="id-ID"/>
+        </w:rPr>
+        <w:t xml:space="preserve">atau umum pada </w:t>
+      </w:r>
+      <w:r>
+        <w:t xml:space="preserve">kasus tertentu. Penyesuaian ini </w:t>
+      </w:r>
+      <w:r>
+        <w:rPr>
+          <w:lang w:val="id-ID"/>
+        </w:rPr>
+        <w:t>dapat di</w:t>
+      </w:r>
+      <w:r>
+        <w:t xml:space="preserve">personalisasi untuk interaksi dengan </w:t>
+      </w:r>
+      <w:r>
+        <w:rPr>
+          <w:lang w:val="id-ID"/>
+        </w:rPr>
+        <w:t>pengguna</w:t>
+      </w:r>
+      <w:r>
+        <w:t>,</w:t>
+      </w:r>
+      <w:r>
+        <w:rPr>
+          <w:lang w:val="id-ID"/>
+        </w:rPr>
+        <w:t xml:space="preserve"> </w:t>
+      </w:r>
+      <w:r>
+        <w:t xml:space="preserve">meningkatkan pengalaman </w:t>
       </w:r>
       <w:r>
         <w:fldChar w:fldCharType="begin" w:fldLock="1"/>
@@ -14983,34 +15401,124 @@
         <w:t xml:space="preserve">pemelajaran ulang </w:t>
       </w:r>
       <w:r>
-        <w:t>yaitu m</w:t>
-      </w:r>
-      <w:r>
-        <w:t xml:space="preserve">isalkan </w:t>
-      </w:r>
-      <w:r>
-        <w:t xml:space="preserve">pada suatu </w:t>
-      </w:r>
-      <w:r>
-        <w:t xml:space="preserve">perusahaan yang ingin membangun chatbot untuk tim dukungan </w:t>
-      </w:r>
-      <w:r>
-        <w:t xml:space="preserve">pada </w:t>
+        <w:rPr>
+          <w:lang w:val="id-ID"/>
+        </w:rPr>
+        <w:t xml:space="preserve">memungkinkan </w:t>
+      </w:r>
+      <w:r>
+        <w:t xml:space="preserve">suatu </w:t>
+      </w:r>
+      <w:r>
+        <w:t xml:space="preserve">perusahaan </w:t>
+      </w:r>
+      <w:r>
+        <w:rPr>
+          <w:lang w:val="id-ID"/>
+        </w:rPr>
+        <w:t xml:space="preserve">dapat </w:t>
+      </w:r>
+      <w:r>
+        <w:t xml:space="preserve">membangun chatbot untuk </w:t>
+      </w:r>
+      <w:r>
+        <w:rPr>
+          <w:lang w:val="id-ID"/>
+        </w:rPr>
+        <w:t>men</w:t>
+      </w:r>
+      <w:r>
+        <w:t>dukung</w:t>
+      </w:r>
+      <w:r>
+        <w:rPr>
+          <w:lang w:val="id-ID"/>
+        </w:rPr>
+        <w:t xml:space="preserve"> pelayanan pada </w:t>
       </w:r>
       <w:r>
         <w:t xml:space="preserve">pelanggan. </w:t>
       </w:r>
       <w:r>
-        <w:t>Perusahaan tersebut</w:t>
-      </w:r>
-      <w:r>
-        <w:t xml:space="preserve"> ingin chatbot dapat menjawab pertanyaan pelanggan tentang produk dan layanan dengan cepat dan akurat, tetapi juga ingin memiliki sentuhan personalisasi dan mencerminkan gaya dan nada merek </w:t>
+        <w:rPr>
+          <w:lang w:val="id-ID"/>
+        </w:rPr>
+        <w:t xml:space="preserve">Dengan </w:t>
+      </w:r>
+      <w:r>
+        <w:t xml:space="preserve">chatbot </w:t>
+      </w:r>
+      <w:r>
+        <w:t xml:space="preserve">Perusahaan </w:t>
+      </w:r>
+      <w:r>
+        <w:rPr>
+          <w:lang w:val="id-ID"/>
+        </w:rPr>
+        <w:t xml:space="preserve">tersebut </w:t>
+      </w:r>
+      <w:r>
+        <w:t xml:space="preserve">dapat </w:t>
+      </w:r>
+      <w:r>
+        <w:rPr>
+          <w:lang w:val="id-ID"/>
+        </w:rPr>
+        <w:t xml:space="preserve">memberikan layanan pada </w:t>
+      </w:r>
+      <w:r>
+        <w:t xml:space="preserve">pelanggan tentang produk dan </w:t>
+      </w:r>
+      <w:r>
+        <w:rPr>
+          <w:lang w:val="id-ID"/>
+        </w:rPr>
+        <w:t>pe</w:t>
+      </w:r>
+      <w:r>
+        <w:t>layanan dengan cepat dan akurat</w:t>
+      </w:r>
+      <w:r>
+        <w:rPr>
+          <w:lang w:val="id-ID"/>
+        </w:rPr>
+        <w:t>.</w:t>
+      </w:r>
+      <w:r>
+        <w:t xml:space="preserve"> </w:t>
+      </w:r>
+      <w:r>
+        <w:rPr>
+          <w:lang w:val="id-ID"/>
+        </w:rPr>
+        <w:t xml:space="preserve">Chatbot dapat diberikan </w:t>
+      </w:r>
+      <w:r>
+        <w:t xml:space="preserve">sentuhan personalisasi </w:t>
+      </w:r>
+      <w:r>
+        <w:rPr>
+          <w:lang w:val="id-ID"/>
+        </w:rPr>
+        <w:t xml:space="preserve">yang dapat </w:t>
+      </w:r>
+      <w:r>
+        <w:t xml:space="preserve">mencerminkan gaya dan nada merek </w:t>
       </w:r>
       <w:r>
         <w:t>perusahaan</w:t>
       </w:r>
       <w:r>
-        <w:t xml:space="preserve">. Untuk mencapai hal ini, dapat memulai dengan model bahasa besar yang sudah dilatih sebelumnya, seperti GPT-4 yang telah dilatih dengan jumlah data yang besar dan memiliki pemahaman yang kuat terhadap bahasa. Namun, GPT-4 belum dilatih dengan data yang spesifik untuk industri atau produk </w:t>
+        <w:t xml:space="preserve">. Untuk mencapai hal ini, dapat </w:t>
+      </w:r>
+      <w:r>
+        <w:rPr>
+          <w:lang w:val="id-ID"/>
+        </w:rPr>
+        <w:t>di</w:t>
+      </w:r>
+      <w:r>
+        <w:t xml:space="preserve">mulai dengan model bahasa besar yang sudah dilatih sebelumnya, seperti GPT-4 yang telah dilatih dengan jumlah data yang besar dan memiliki pemahaman yang kuat terhadap bahasa. Namun, GPT-4 belum dilatih dengan data yang spesifik untuk industri atau produk </w:t>
       </w:r>
       <w:r>
         <w:t>tertentu</w:t>
@@ -15025,17 +15533,23 @@
         <w:t>model</w:t>
       </w:r>
       <w:r>
-        <w:t xml:space="preserve"> tidak memberikan performa yang sesuai dengan yang </w:t>
-      </w:r>
-      <w:r>
+        <w:t xml:space="preserve"> </w:t>
+      </w:r>
+      <w:r>
+        <w:rPr>
+          <w:lang w:val="id-ID"/>
+        </w:rPr>
+        <w:t>belum</w:t>
+      </w:r>
+      <w:r>
+        <w:t xml:space="preserve"> memberikan performa yang sesuai dengan yang </w:t>
+      </w:r>
+      <w:r>
+        <w:lastRenderedPageBreak/>
         <w:t>di</w:t>
       </w:r>
       <w:r>
-        <w:t xml:space="preserve">harapkan untuk </w:t>
-      </w:r>
-      <w:r>
-        <w:lastRenderedPageBreak/>
-        <w:t>kasus penggunaan</w:t>
+        <w:t>harapkan untuk kasus penggunaan</w:t>
       </w:r>
       <w:r>
         <w:t xml:space="preserve"> ini</w:t>
@@ -15051,7 +15565,22 @@
         <w:t>fine-tuning</w:t>
       </w:r>
       <w:r>
-        <w:t xml:space="preserve"> menjadi penting. Dengan </w:t>
+        <w:t xml:space="preserve"> </w:t>
+      </w:r>
+      <w:r>
+        <w:rPr>
+          <w:lang w:val="id-ID"/>
+        </w:rPr>
+        <w:t>berperan</w:t>
+      </w:r>
+      <w:r>
+        <w:t xml:space="preserve"> penting. Dengan </w:t>
+      </w:r>
+      <w:r>
+        <w:rPr>
+          <w:lang w:val="id-ID"/>
+        </w:rPr>
+        <w:t xml:space="preserve">melakukan </w:t>
       </w:r>
       <w:r>
         <w:rPr>
@@ -15064,7 +15593,10 @@
         <w:t xml:space="preserve">, dapat mengambil model yang telah dilatih sebelumnya dan melatihnya menggunakan data </w:t>
       </w:r>
       <w:r>
-        <w:t xml:space="preserve">pada </w:t>
+        <w:rPr>
+          <w:lang w:val="id-ID"/>
+        </w:rPr>
+        <w:t xml:space="preserve">spesifik pada suatu </w:t>
       </w:r>
       <w:r>
         <w:t xml:space="preserve">perusahaan, seperti deskripsi produk, log dukungan pelanggan, dan informasi relevan lainnya. Dalam beberapa kasus, penyesuaian dapat dilakukan dengan menambahkan data baru ke dalam model pelatihan, yang lebih sederhana dan tidak membosankan daripada </w:t>
@@ -15083,17 +15615,93 @@
         <w:t xml:space="preserve">informasi mengenai </w:t>
       </w:r>
       <w:r>
-        <w:t xml:space="preserve">industri dan produk khusus, serta meningkatkan kinerjanya untuk kasus penggunaan tertentu. </w:t>
+        <w:t>industri dan produk khusus, serta meningkatkan kinerjanya untuk kasus penggunaan</w:t>
+      </w:r>
+      <w:r>
+        <w:rPr>
+          <w:lang w:val="id-ID"/>
+        </w:rPr>
+        <w:t xml:space="preserve"> yang spesifik</w:t>
+      </w:r>
+      <w:r>
+        <w:t xml:space="preserve">. </w:t>
+      </w:r>
+      <w:r>
+        <w:rPr>
+          <w:lang w:val="id-ID"/>
+        </w:rPr>
+        <w:t xml:space="preserve">Dengan memanfaatkan metode </w:t>
       </w:r>
       <w:r>
         <w:rPr>
           <w:i/>
           <w:iCs w:val="0"/>
-        </w:rPr>
-        <w:t>Fine-tuning</w:t>
-      </w:r>
-      <w:r>
-        <w:t xml:space="preserve">, bagaimanapun, memberikan lebih banyak personalisasi. Hal ini dapat menggabungkan suara dan nada merek dengan memberikan contoh bagaimana perusahaan </w:t>
+          <w:lang w:val="id-ID"/>
+        </w:rPr>
+        <w:t>f</w:t>
+      </w:r>
+      <w:r>
+        <w:rPr>
+          <w:i/>
+          <w:iCs w:val="0"/>
+        </w:rPr>
+        <w:t>ine-tuning</w:t>
+      </w:r>
+      <w:r>
+        <w:rPr>
+          <w:i/>
+          <w:iCs w:val="0"/>
+          <w:lang w:val="id-ID"/>
+        </w:rPr>
+        <w:t xml:space="preserve"> </w:t>
+      </w:r>
+      <w:r>
+        <w:rPr>
+          <w:lang w:val="id-ID"/>
+        </w:rPr>
+        <w:t>suatu</w:t>
+      </w:r>
+      <w:r>
+        <w:rPr>
+          <w:lang w:val="id-ID"/>
+        </w:rPr>
+        <w:t xml:space="preserve"> perusahaan dapat </w:t>
+      </w:r>
+      <w:r>
+        <w:t>memberikan lebih banyak personalisasi</w:t>
+      </w:r>
+      <w:r>
+        <w:rPr>
+          <w:lang w:val="id-ID"/>
+        </w:rPr>
+        <w:t xml:space="preserve"> yang </w:t>
+      </w:r>
+      <w:r>
+        <w:t xml:space="preserve">dapat menggabungkan suara dan nada </w:t>
+      </w:r>
+      <w:r>
+        <w:rPr>
+          <w:lang w:val="id-ID"/>
+        </w:rPr>
+        <w:t xml:space="preserve">dengan </w:t>
+      </w:r>
+      <w:r>
+        <w:t xml:space="preserve">merek </w:t>
+      </w:r>
+      <w:r>
+        <w:rPr>
+          <w:lang w:val="id-ID"/>
+        </w:rPr>
+        <w:t xml:space="preserve">perusahaan dan </w:t>
+      </w:r>
+      <w:r>
+        <w:rPr>
+          <w:lang w:val="id-ID"/>
+        </w:rPr>
+        <w:t xml:space="preserve">menyediakan </w:t>
+      </w:r>
+      <w:r>
+        <w:t xml:space="preserve">contoh bagaimana perusahaan </w:t>
       </w:r>
       <w:r>
         <w:t>dapat</w:t>
@@ -15251,6 +15859,7 @@
         <w:jc w:val="both"/>
       </w:pPr>
       <w:r>
+        <w:lastRenderedPageBreak/>
         <w:t xml:space="preserve">Model </w:t>
       </w:r>
       <w:r>
@@ -15309,7 +15918,6 @@
         <w:jc w:val="both"/>
       </w:pPr>
       <w:r>
-        <w:lastRenderedPageBreak/>
         <w:t xml:space="preserve">Beberapa keunggulan model </w:t>
       </w:r>
       <w:r>
@@ -15693,6 +16301,7 @@
         <w:rPr>
           <w:lang w:val="en-US"/>
         </w:rPr>
+        <w:lastRenderedPageBreak/>
         <w:t>Mistral 7B mengungguli Llama 2 13B di semua metrik, dan mendekati performa kode Code-Llama 7B tanpa mengorbankan performa pada tolok ukur non-kode</w:t>
       </w:r>
       <w:r>
@@ -15779,14 +16388,7 @@
         <w:rPr>
           <w:lang w:val="id-ID"/>
         </w:rPr>
-        <w:t xml:space="preserve"> dari beberapa versi model sebelumnya </w:t>
-      </w:r>
-      <w:r>
-        <w:rPr>
-          <w:lang w:val="id-ID"/>
-        </w:rPr>
-        <w:lastRenderedPageBreak/>
-        <w:t>yang dapat digunakan untuk penelitian dan juga merilis model berikut ke masyarakat umum untuk penelitian dan penggunaan komersial penggunaan komersial</w:t>
+        <w:t xml:space="preserve"> dari beberapa versi model sebelumnya yang dapat digunakan untuk penelitian dan juga merilis model berikut ke masyarakat umum untuk penelitian dan penggunaan komersial penggunaan komersial</w:t>
       </w:r>
       <w:r>
         <w:t>,</w:t>
@@ -26177,7 +26779,7 @@
           </mc:Choice>
           <mc:Fallback>
             <w:pict>
-              <v:shapetype w14:anchorId="7F63EBC3" id="_x0000_t32" coordsize="21600,21600" o:spt="32" o:oned="t" path="m,l21600,21600e" filled="f">
+              <v:shapetype w14:anchorId="2792432B" id="_x0000_t32" coordsize="21600,21600" o:spt="32" o:oned="t" path="m,l21600,21600e" filled="f">
                 <v:path arrowok="t" fillok="f" o:connecttype="none"/>
                 <o:lock v:ext="edit" shapetype="t"/>
               </v:shapetype>
@@ -26253,7 +26855,7 @@
           </mc:Choice>
           <mc:Fallback>
             <w:pict>
-              <v:shape w14:anchorId="0733DCD7" id="Straight Arrow Connector 2" o:spid="_x0000_s1026" type="#_x0000_t32" style="position:absolute;margin-left:62.9pt;margin-top:33.7pt;width:33.55pt;height:0;z-index:251652608;visibility:visible;mso-wrap-style:square;mso-width-percent:0;mso-height-percent:0;mso-wrap-distance-left:9pt;mso-wrap-distance-top:0;mso-wrap-distance-right:9pt;mso-wrap-distance-bottom:0;mso-position-horizontal:absolute;mso-position-horizontal-relative:text;mso-position-vertical:absolute;mso-position-vertical-relative:text;mso-width-percent:0;mso-height-percent:0;mso-width-relative:margin;mso-height-relative:margin" o:gfxdata="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" strokecolor="black [3040]" strokeweight="1.5pt">
+              <v:shape w14:anchorId="34DA2B7D" id="Straight Arrow Connector 2" o:spid="_x0000_s1026" type="#_x0000_t32" style="position:absolute;margin-left:62.9pt;margin-top:33.7pt;width:33.55pt;height:0;z-index:251652608;visibility:visible;mso-wrap-style:square;mso-width-percent:0;mso-height-percent:0;mso-wrap-distance-left:9pt;mso-wrap-distance-top:0;mso-wrap-distance-right:9pt;mso-wrap-distance-bottom:0;mso-position-horizontal:absolute;mso-position-horizontal-relative:text;mso-position-vertical:absolute;mso-position-vertical-relative:text;mso-width-percent:0;mso-height-percent:0;mso-width-relative:margin;mso-height-relative:margin" o:gfxdata="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" strokecolor="black [3040]" strokeweight="1.5pt">
                 <v:stroke endarrow="block"/>
               </v:shape>
             </w:pict>
@@ -26442,7 +27044,7 @@
           </mc:Choice>
           <mc:Fallback>
             <w:pict>
-              <v:shape w14:anchorId="262FC418" id="Straight Arrow Connector 2" o:spid="_x0000_s1026" type="#_x0000_t32" style="position:absolute;margin-left:292.95pt;margin-top:7.85pt;width:33.65pt;height:0;z-index:251664896;visibility:visible;mso-wrap-style:square;mso-width-percent:0;mso-height-percent:0;mso-wrap-distance-left:9pt;mso-wrap-distance-top:0;mso-wrap-distance-right:9pt;mso-wrap-distance-bottom:0;mso-position-horizontal:absolute;mso-position-horizontal-relative:text;mso-position-vertical:absolute;mso-position-vertical-relative:text;mso-width-percent:0;mso-height-percent:0;mso-width-relative:margin;mso-height-relative:margin" o:gfxdata="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" strokecolor="black [3040]" strokeweight="1.5pt">
+              <v:shape w14:anchorId="6D75474E" id="Straight Arrow Connector 2" o:spid="_x0000_s1026" type="#_x0000_t32" style="position:absolute;margin-left:292.95pt;margin-top:7.85pt;width:33.65pt;height:0;z-index:251664896;visibility:visible;mso-wrap-style:square;mso-width-percent:0;mso-height-percent:0;mso-wrap-distance-left:9pt;mso-wrap-distance-top:0;mso-wrap-distance-right:9pt;mso-wrap-distance-bottom:0;mso-position-horizontal:absolute;mso-position-horizontal-relative:text;mso-position-vertical:absolute;mso-position-vertical-relative:text;mso-width-percent:0;mso-height-percent:0;mso-width-relative:margin;mso-height-relative:margin" o:gfxdata="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" strokecolor="black [3040]" strokeweight="1.5pt">
                 <v:stroke endarrow="block"/>
               </v:shape>
             </w:pict>
@@ -32744,21 +33346,7 @@
               <w:rPr>
                 <w:rStyle w:val="md"/>
               </w:rPr>
-              <w:t xml:space="preserve">Untuk mencetak KTM, Anda dapat membayar sebesar Rp </w:t>
-            </w:r>
-            <w:proofErr w:type="gramStart"/>
-            <w:r>
-              <w:rPr>
-                <w:rStyle w:val="md"/>
-              </w:rPr>
-              <w:t>18.000,-</w:t>
-            </w:r>
-            <w:proofErr w:type="gramEnd"/>
-            <w:r>
-              <w:rPr>
-                <w:rStyle w:val="md"/>
-              </w:rPr>
-              <w:t xml:space="preserve"> (delapan belas ribu rupiah) per lembar.</w:t>
+              <w:t>Untuk mencetak KTM, Anda dapat membayar sebesar Rp 18.000,- (delapan belas ribu rupiah) per lembar.</w:t>
             </w:r>
           </w:p>
         </w:tc>
@@ -33243,7 +33831,6 @@
             <w:r>
               <w:t xml:space="preserve"> </w:t>
             </w:r>
-            <w:proofErr w:type="gramStart"/>
             <w:r>
               <w:t>1</w:t>
             </w:r>
@@ -33251,11 +33838,7 @@
               <w:t xml:space="preserve"> </w:t>
             </w:r>
             <w:r>
-              <w:t>:</w:t>
-            </w:r>
-            <w:proofErr w:type="gramEnd"/>
-            <w:r>
-              <w:t xml:space="preserve"> 0.6363, </w:t>
+              <w:t xml:space="preserve">: 0.6363, </w:t>
             </w:r>
             <w:r>
               <w:t>R</w:t>
@@ -33341,16 +33924,11 @@
             <w:r>
               <w:t xml:space="preserve">ilahkan Klik link </w:t>
             </w:r>
-            <w:proofErr w:type="gramStart"/>
             <w:r>
               <w:t>b</w:t>
             </w:r>
             <w:r>
-              <w:t>erikut :</w:t>
-            </w:r>
-            <w:proofErr w:type="gramEnd"/>
-            <w:r>
-              <w:t xml:space="preserve"> https://pmb.usk.ac.id/berita/</w:t>
+              <w:t>erikut : https://pmb.usk.ac.id/berita/</w:t>
             </w:r>
             <w:r>
               <w:t xml:space="preserve"> </w:t>
@@ -33411,7 +33989,6 @@
             <w:r>
               <w:t xml:space="preserve"> </w:t>
             </w:r>
-            <w:proofErr w:type="gramStart"/>
             <w:r>
               <w:t>1</w:t>
             </w:r>
@@ -33419,11 +33996,7 @@
               <w:t xml:space="preserve"> </w:t>
             </w:r>
             <w:r>
-              <w:t>:</w:t>
-            </w:r>
-            <w:proofErr w:type="gramEnd"/>
-            <w:r>
-              <w:t xml:space="preserve"> 0.7924, </w:t>
+              <w:t xml:space="preserve">: 0.7924, </w:t>
             </w:r>
             <w:r>
               <w:t>R</w:t>
@@ -33513,15 +34086,7 @@
               <w:t>s</w:t>
             </w:r>
             <w:r>
-              <w:t xml:space="preserve">ilahkan di download pada link </w:t>
-            </w:r>
-            <w:proofErr w:type="gramStart"/>
-            <w:r>
-              <w:t>Berikut :</w:t>
-            </w:r>
-            <w:proofErr w:type="gramEnd"/>
-            <w:r>
-              <w:t xml:space="preserve"> https://usk.ac.id/</w:t>
+              <w:t>ilahkan di download pada link Berikut : https://usk.ac.id/</w:t>
             </w:r>
           </w:p>
           <w:p>
@@ -33596,7 +34161,6 @@
             <w:r>
               <w:t xml:space="preserve"> </w:t>
             </w:r>
-            <w:proofErr w:type="gramStart"/>
             <w:r>
               <w:t>1</w:t>
             </w:r>
@@ -33604,11 +34168,7 @@
               <w:t xml:space="preserve"> </w:t>
             </w:r>
             <w:r>
-              <w:t>:</w:t>
-            </w:r>
-            <w:proofErr w:type="gramEnd"/>
-            <w:r>
-              <w:t xml:space="preserve"> 0.7222, </w:t>
+              <w:t xml:space="preserve">: 0.7222, </w:t>
             </w:r>
             <w:r>
               <w:t>R</w:t>
@@ -33736,7 +34296,6 @@
             <w:r>
               <w:t xml:space="preserve"> </w:t>
             </w:r>
-            <w:proofErr w:type="gramStart"/>
             <w:r>
               <w:t>1</w:t>
             </w:r>
@@ -33744,11 +34303,7 @@
               <w:t xml:space="preserve"> </w:t>
             </w:r>
             <w:r>
-              <w:t>:</w:t>
-            </w:r>
-            <w:proofErr w:type="gramEnd"/>
-            <w:r>
-              <w:t xml:space="preserve"> 0.6153, </w:t>
+              <w:t xml:space="preserve">: 0.6153, </w:t>
             </w:r>
             <w:r>
               <w:t>R</w:t>
@@ -33826,15 +34381,7 @@
               <w:spacing w:line="276" w:lineRule="auto"/>
             </w:pPr>
             <w:r>
-              <w:t xml:space="preserve">Mahasiswa lupa Password atau kata sandi KRS Online, terkait hal ini Mahasiswa dapat membuat permohonan melalui laman website </w:t>
-            </w:r>
-            <w:proofErr w:type="gramStart"/>
-            <w:r>
-              <w:t>di :</w:t>
-            </w:r>
-            <w:proofErr w:type="gramEnd"/>
-            <w:r>
-              <w:t xml:space="preserve"> ult.usk.ac.id atau langsung melalui link google form : </w:t>
+              <w:t xml:space="preserve">Mahasiswa lupa Password atau kata sandi KRS Online, terkait hal ini Mahasiswa dapat membuat permohonan melalui laman website di : ult.usk.ac.id atau langsung melalui link google form : </w:t>
             </w:r>
             <w:hyperlink r:id="rId28" w:history="1">
               <w:r>
@@ -33889,7 +34436,6 @@
             <w:r>
               <w:t xml:space="preserve"> </w:t>
             </w:r>
-            <w:proofErr w:type="gramStart"/>
             <w:r>
               <w:t>1</w:t>
             </w:r>
@@ -33897,11 +34443,7 @@
               <w:t xml:space="preserve"> </w:t>
             </w:r>
             <w:r>
-              <w:t>:</w:t>
-            </w:r>
-            <w:proofErr w:type="gramEnd"/>
-            <w:r>
-              <w:t xml:space="preserve"> 0.3582, </w:t>
+              <w:t xml:space="preserve">: 0.3582, </w:t>
             </w:r>
             <w:r>
               <w:t>R</w:t>
@@ -40099,23 +40641,7 @@
               <w:t>SPP</w:t>
             </w:r>
             <w:r>
-              <w:t xml:space="preserve"> pengganti dapat membayar sebesar Rp </w:t>
-            </w:r>
-            <w:proofErr w:type="gramStart"/>
-            <w:r>
-              <w:t>18.000,-</w:t>
-            </w:r>
-            <w:proofErr w:type="gramEnd"/>
-            <w:r>
-              <w:t xml:space="preserve">. Berikut Kami lampirkan nomor rekening: Nama </w:t>
-            </w:r>
-            <w:proofErr w:type="gramStart"/>
-            <w:r>
-              <w:t>Bank :</w:t>
-            </w:r>
-            <w:proofErr w:type="gramEnd"/>
-            <w:r>
-              <w:t xml:space="preserve"> Bank Syariah Indonesia No. Rekening : 914-471-111-122-001-6 Bukti pembayarannya, upload di laman website Kami : ult.unsyiah.ac.id Pilih Layanan kemudian pilih Slip SPP Pengganti untuk jadwal pengambilan Slip SPP silahkan hubungi Unit Layanan Terpadu.</w:t>
+              <w:t xml:space="preserve"> pengganti dapat membayar sebesar Rp 18.000,-. Berikut Kami lampirkan nomor rekening: Nama Bank : Bank Syariah Indonesia No. Rekening : 914-471-111-122-001-6 Bukti pembayarannya, upload di laman website Kami : ult.unsyiah.ac.id Pilih Layanan kemudian pilih Slip SPP Pengganti untuk jadwal pengambilan Slip SPP silahkan hubungi Unit Layanan Terpadu.</w:t>
             </w:r>
           </w:p>
         </w:tc>

</xml_diff>

<commit_message>
Commit 19 Perbaikan Setelah Sidang 6
Perbaikan terbaru Laporan Tesis
</commit_message>
<xml_diff>
--- a/Draft_Hasil_Tesis_HaryRachmat-2108207010009.docx
+++ b/Draft_Hasil_Tesis_HaryRachmat-2108207010009.docx
@@ -877,13 +877,8 @@
               </w:rPr>
             </w:pPr>
             <w:r>
-              <w:t xml:space="preserve">Prof. Dr. Taufik Fuadi Abidin, S.Si., </w:t>
-            </w:r>
-            <w:proofErr w:type="gramStart"/>
-            <w:r>
-              <w:t>M.Tech</w:t>
-            </w:r>
-            <w:proofErr w:type="gramEnd"/>
+              <w:t>Prof. Dr. Taufik Fuadi Abidin, S.Si., M.Tech</w:t>
+            </w:r>
           </w:p>
         </w:tc>
       </w:tr>
@@ -1028,13 +1023,8 @@
               <w:spacing w:line="276" w:lineRule="auto"/>
             </w:pPr>
             <w:r>
-              <w:t xml:space="preserve">Prof. Dr. Taufik Fuadi Abidin, S.Si., </w:t>
-            </w:r>
-            <w:proofErr w:type="gramStart"/>
-            <w:r>
-              <w:t>M.Tech</w:t>
-            </w:r>
-            <w:proofErr w:type="gramEnd"/>
+              <w:t>Prof. Dr. Taufik Fuadi Abidin, S.Si., M.Tech</w:t>
+            </w:r>
           </w:p>
         </w:tc>
         <w:tc>
@@ -1289,7 +1279,6 @@
       <w:r>
         <w:t>Judul Tugas Tesis*</w:t>
       </w:r>
-      <w:proofErr w:type="gramStart"/>
       <w:r>
         <w:tab/>
         <w:t xml:space="preserve"> </w:t>
@@ -1297,7 +1286,6 @@
       <w:r>
         <w:t>:</w:t>
       </w:r>
-      <w:proofErr w:type="gramEnd"/>
       <w:r>
         <w:t xml:space="preserve"> </w:t>
       </w:r>
@@ -1691,7 +1679,6 @@
       <w:r>
         <w:t>Judul Tugas Tesis</w:t>
       </w:r>
-      <w:proofErr w:type="gramStart"/>
       <w:r>
         <w:tab/>
         <w:t xml:space="preserve"> </w:t>
@@ -1699,7 +1686,6 @@
       <w:r>
         <w:t>:</w:t>
       </w:r>
-      <w:proofErr w:type="gramEnd"/>
       <w:r>
         <w:t xml:space="preserve"> </w:t>
       </w:r>
@@ -1910,13 +1896,8 @@
         <w:spacing w:line="240" w:lineRule="auto"/>
         <w:ind w:left="709" w:hanging="709"/>
       </w:pPr>
-      <w:proofErr w:type="gramStart"/>
-      <w:r>
-        <w:t xml:space="preserve">(  </w:t>
-      </w:r>
-      <w:proofErr w:type="gramEnd"/>
-      <w:r>
-        <w:t xml:space="preserve"> )  </w:t>
+      <w:r>
+        <w:t xml:space="preserve">(   )  </w:t>
       </w:r>
       <w:r>
         <w:tab/>
@@ -1941,13 +1922,8 @@
           <w:lang w:val="id-ID"/>
         </w:rPr>
       </w:pPr>
-      <w:proofErr w:type="gramStart"/>
-      <w:r>
-        <w:t xml:space="preserve">(  </w:t>
-      </w:r>
-      <w:proofErr w:type="gramEnd"/>
-      <w:r>
-        <w:t xml:space="preserve"> )  </w:t>
+      <w:r>
+        <w:t xml:space="preserve">(   )  </w:t>
       </w:r>
       <w:r>
         <w:tab/>
@@ -1999,7 +1975,6 @@
       <w:r>
         <w:t>(</w:t>
       </w:r>
-      <w:proofErr w:type="gramStart"/>
       <w:r>
         <w:rPr>
           <w:rFonts w:ascii="Segoe UI Emoji" w:hAnsi="Segoe UI Emoji" w:cs="Segoe UI Emoji"/>
@@ -2012,9 +1987,6 @@
       </w:r>
       <w:r>
         <w:tab/>
-      </w:r>
-      <w:proofErr w:type="gramEnd"/>
-      <w:r>
         <w:t xml:space="preserve">untuk </w:t>
       </w:r>
       <w:r>
@@ -3601,13 +3573,8 @@
         <w:t>Bapak</w:t>
       </w:r>
       <w:r>
-        <w:t xml:space="preserve"> Prof. Dr. Taufik Fuadi Abidin, S.Si., </w:t>
-      </w:r>
-      <w:proofErr w:type="gramStart"/>
-      <w:r>
-        <w:t>M.Tech</w:t>
-      </w:r>
-      <w:proofErr w:type="gramEnd"/>
+        <w:t xml:space="preserve"> Prof. Dr. Taufik Fuadi Abidin, S.Si., M.Tech</w:t>
+      </w:r>
       <w:r>
         <w:t>,</w:t>
       </w:r>
@@ -28706,9 +28673,9 @@
         </w:rPr>
         <w:lastRenderedPageBreak/>
         <w:drawing>
-          <wp:inline distT="0" distB="0" distL="0" distR="0" wp14:anchorId="19D64F01" wp14:editId="563CEE6D">
-            <wp:extent cx="5400675" cy="2555240"/>
-            <wp:effectExtent l="0" t="0" r="9525" b="0"/>
+          <wp:inline distT="0" distB="0" distL="0" distR="0" wp14:anchorId="19D64F01" wp14:editId="42425F77">
+            <wp:extent cx="5327025" cy="2555240"/>
+            <wp:effectExtent l="0" t="0" r="6985" b="0"/>
             <wp:docPr id="943757987" name="Picture 1"/>
             <wp:cNvGraphicFramePr>
               <a:graphicFrameLocks xmlns:a="http://schemas.openxmlformats.org/drawingml/2006/main" noChangeAspect="1"/>
@@ -28717,7 +28684,7 @@
               <a:graphicData uri="http://schemas.openxmlformats.org/drawingml/2006/picture">
                 <pic:pic xmlns:pic="http://schemas.openxmlformats.org/drawingml/2006/picture">
                   <pic:nvPicPr>
-                    <pic:cNvPr id="943757987" name=""/>
+                    <pic:cNvPr id="943757987" name="Picture 1"/>
                     <pic:cNvPicPr/>
                   </pic:nvPicPr>
                   <pic:blipFill>
@@ -28729,7 +28696,7 @@
                   <pic:spPr>
                     <a:xfrm>
                       <a:off x="0" y="0"/>
-                      <a:ext cx="5400675" cy="2555240"/>
+                      <a:ext cx="5327025" cy="2555240"/>
                     </a:xfrm>
                     <a:prstGeom prst="rect">
                       <a:avLst/>
@@ -29894,7 +29861,7 @@
           </mc:Choice>
           <mc:Fallback>
             <w:pict>
-              <v:shapetype w14:anchorId="5BD9D294" id="_x0000_t32" coordsize="21600,21600" o:spt="32" o:oned="t" path="m,l21600,21600e" filled="f">
+              <v:shapetype w14:anchorId="58207CAA" id="_x0000_t32" coordsize="21600,21600" o:spt="32" o:oned="t" path="m,l21600,21600e" filled="f">
                 <v:path arrowok="t" fillok="f" o:connecttype="none"/>
                 <o:lock v:ext="edit" shapetype="t"/>
               </v:shapetype>
@@ -29970,7 +29937,7 @@
           </mc:Choice>
           <mc:Fallback>
             <w:pict>
-              <v:shape w14:anchorId="67C9EC35" id="Straight Arrow Connector 2" o:spid="_x0000_s1026" type="#_x0000_t32" style="position:absolute;margin-left:62.9pt;margin-top:33.7pt;width:33.55pt;height:0;z-index:251646464;visibility:visible;mso-wrap-style:square;mso-width-percent:0;mso-height-percent:0;mso-wrap-distance-left:9pt;mso-wrap-distance-top:0;mso-wrap-distance-right:9pt;mso-wrap-distance-bottom:0;mso-position-horizontal:absolute;mso-position-horizontal-relative:text;mso-position-vertical:absolute;mso-position-vertical-relative:text;mso-width-percent:0;mso-height-percent:0;mso-width-relative:margin;mso-height-relative:margin" o:gfxdata="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" strokecolor="black [3040]" strokeweight="1.5pt">
+              <v:shape w14:anchorId="72D509F7" id="Straight Arrow Connector 2" o:spid="_x0000_s1026" type="#_x0000_t32" style="position:absolute;margin-left:62.9pt;margin-top:33.7pt;width:33.55pt;height:0;z-index:251646464;visibility:visible;mso-wrap-style:square;mso-width-percent:0;mso-height-percent:0;mso-wrap-distance-left:9pt;mso-wrap-distance-top:0;mso-wrap-distance-right:9pt;mso-wrap-distance-bottom:0;mso-position-horizontal:absolute;mso-position-horizontal-relative:text;mso-position-vertical:absolute;mso-position-vertical-relative:text;mso-width-percent:0;mso-height-percent:0;mso-width-relative:margin;mso-height-relative:margin" o:gfxdata="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" strokecolor="black [3040]" strokeweight="1.5pt">
                 <v:stroke endarrow="block"/>
               </v:shape>
             </w:pict>
@@ -30159,7 +30126,7 @@
           </mc:Choice>
           <mc:Fallback>
             <w:pict>
-              <v:shape w14:anchorId="2CFE7169" id="Straight Arrow Connector 2" o:spid="_x0000_s1026" type="#_x0000_t32" style="position:absolute;margin-left:292.95pt;margin-top:7.85pt;width:33.65pt;height:0;z-index:251675136;visibility:visible;mso-wrap-style:square;mso-width-percent:0;mso-height-percent:0;mso-wrap-distance-left:9pt;mso-wrap-distance-top:0;mso-wrap-distance-right:9pt;mso-wrap-distance-bottom:0;mso-position-horizontal:absolute;mso-position-horizontal-relative:text;mso-position-vertical:absolute;mso-position-vertical-relative:text;mso-width-percent:0;mso-height-percent:0;mso-width-relative:margin;mso-height-relative:margin" o:gfxdata="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" strokecolor="black [3040]" strokeweight="1.5pt">
+              <v:shape w14:anchorId="2E0A8047" id="Straight Arrow Connector 2" o:spid="_x0000_s1026" type="#_x0000_t32" style="position:absolute;margin-left:292.95pt;margin-top:7.85pt;width:33.65pt;height:0;z-index:251675136;visibility:visible;mso-wrap-style:square;mso-width-percent:0;mso-height-percent:0;mso-wrap-distance-left:9pt;mso-wrap-distance-top:0;mso-wrap-distance-right:9pt;mso-wrap-distance-bottom:0;mso-position-horizontal:absolute;mso-position-horizontal-relative:text;mso-position-vertical:absolute;mso-position-vertical-relative:text;mso-width-percent:0;mso-height-percent:0;mso-width-relative:margin;mso-height-relative:margin" o:gfxdata="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" strokecolor="black [3040]" strokeweight="1.5pt">
                 <v:stroke endarrow="block"/>
               </v:shape>
             </w:pict>
@@ -36461,21 +36428,7 @@
               <w:rPr>
                 <w:rStyle w:val="md"/>
               </w:rPr>
-              <w:t xml:space="preserve">Untuk mencetak KTM, Anda dapat membayar sebesar Rp </w:t>
-            </w:r>
-            <w:proofErr w:type="gramStart"/>
-            <w:r>
-              <w:rPr>
-                <w:rStyle w:val="md"/>
-              </w:rPr>
-              <w:t>18.000,-</w:t>
-            </w:r>
-            <w:proofErr w:type="gramEnd"/>
-            <w:r>
-              <w:rPr>
-                <w:rStyle w:val="md"/>
-              </w:rPr>
-              <w:t xml:space="preserve"> (delapan belas ribu rupiah) per lembar.</w:t>
+              <w:t>Untuk mencetak KTM, Anda dapat membayar sebesar Rp 18.000,- (delapan belas ribu rupiah) per lembar.</w:t>
             </w:r>
           </w:p>
         </w:tc>
@@ -36960,7 +36913,6 @@
             <w:r>
               <w:t xml:space="preserve"> </w:t>
             </w:r>
-            <w:proofErr w:type="gramStart"/>
             <w:r>
               <w:t>1</w:t>
             </w:r>
@@ -36968,11 +36920,7 @@
               <w:t xml:space="preserve"> </w:t>
             </w:r>
             <w:r>
-              <w:t>:</w:t>
-            </w:r>
-            <w:proofErr w:type="gramEnd"/>
-            <w:r>
-              <w:t xml:space="preserve"> 0.6363, </w:t>
+              <w:t xml:space="preserve">: 0.6363, </w:t>
             </w:r>
             <w:r>
               <w:t>R</w:t>
@@ -37058,16 +37006,11 @@
             <w:r>
               <w:t xml:space="preserve">ilahkan Klik link </w:t>
             </w:r>
-            <w:proofErr w:type="gramStart"/>
             <w:r>
               <w:t>b</w:t>
             </w:r>
             <w:r>
-              <w:t>erikut :</w:t>
-            </w:r>
-            <w:proofErr w:type="gramEnd"/>
-            <w:r>
-              <w:t xml:space="preserve"> https://pmb.usk.ac.id/berita/</w:t>
+              <w:t>erikut : https://pmb.usk.ac.id/berita/</w:t>
             </w:r>
             <w:r>
               <w:t xml:space="preserve"> </w:t>
@@ -37128,7 +37071,6 @@
             <w:r>
               <w:t xml:space="preserve"> </w:t>
             </w:r>
-            <w:proofErr w:type="gramStart"/>
             <w:r>
               <w:t>1</w:t>
             </w:r>
@@ -37136,11 +37078,7 @@
               <w:t xml:space="preserve"> </w:t>
             </w:r>
             <w:r>
-              <w:t>:</w:t>
-            </w:r>
-            <w:proofErr w:type="gramEnd"/>
-            <w:r>
-              <w:t xml:space="preserve"> 0.7924, </w:t>
+              <w:t xml:space="preserve">: 0.7924, </w:t>
             </w:r>
             <w:r>
               <w:t>R</w:t>
@@ -37230,15 +37168,7 @@
               <w:t>s</w:t>
             </w:r>
             <w:r>
-              <w:t xml:space="preserve">ilahkan di download pada link </w:t>
-            </w:r>
-            <w:proofErr w:type="gramStart"/>
-            <w:r>
-              <w:t>Berikut :</w:t>
-            </w:r>
-            <w:proofErr w:type="gramEnd"/>
-            <w:r>
-              <w:t xml:space="preserve"> https://usk.ac.id/</w:t>
+              <w:t>ilahkan di download pada link Berikut : https://usk.ac.id/</w:t>
             </w:r>
           </w:p>
           <w:p>
@@ -37313,7 +37243,6 @@
             <w:r>
               <w:t xml:space="preserve"> </w:t>
             </w:r>
-            <w:proofErr w:type="gramStart"/>
             <w:r>
               <w:t>1</w:t>
             </w:r>
@@ -37321,11 +37250,7 @@
               <w:t xml:space="preserve"> </w:t>
             </w:r>
             <w:r>
-              <w:t>:</w:t>
-            </w:r>
-            <w:proofErr w:type="gramEnd"/>
-            <w:r>
-              <w:t xml:space="preserve"> 0.7222, </w:t>
+              <w:t xml:space="preserve">: 0.7222, </w:t>
             </w:r>
             <w:r>
               <w:t>R</w:t>
@@ -37453,7 +37378,6 @@
             <w:r>
               <w:t xml:space="preserve"> </w:t>
             </w:r>
-            <w:proofErr w:type="gramStart"/>
             <w:r>
               <w:t>1</w:t>
             </w:r>
@@ -37461,11 +37385,7 @@
               <w:t xml:space="preserve"> </w:t>
             </w:r>
             <w:r>
-              <w:t>:</w:t>
-            </w:r>
-            <w:proofErr w:type="gramEnd"/>
-            <w:r>
-              <w:t xml:space="preserve"> 0.6153, </w:t>
+              <w:t xml:space="preserve">: 0.6153, </w:t>
             </w:r>
             <w:r>
               <w:t>R</w:t>
@@ -37543,15 +37463,7 @@
               <w:spacing w:line="276" w:lineRule="auto"/>
             </w:pPr>
             <w:r>
-              <w:t xml:space="preserve">Mahasiswa lupa Password atau kata sandi KRS Online, terkait hal ini Mahasiswa dapat membuat permohonan melalui laman website </w:t>
-            </w:r>
-            <w:proofErr w:type="gramStart"/>
-            <w:r>
-              <w:t>di :</w:t>
-            </w:r>
-            <w:proofErr w:type="gramEnd"/>
-            <w:r>
-              <w:t xml:space="preserve"> ult.usk.ac.id atau langsung melalui link google form : </w:t>
+              <w:t xml:space="preserve">Mahasiswa lupa Password atau kata sandi KRS Online, terkait hal ini Mahasiswa dapat membuat permohonan melalui laman website di : ult.usk.ac.id atau langsung melalui link google form : </w:t>
             </w:r>
             <w:hyperlink r:id="rId28" w:history="1">
               <w:r>
@@ -37606,7 +37518,6 @@
             <w:r>
               <w:t xml:space="preserve"> </w:t>
             </w:r>
-            <w:proofErr w:type="gramStart"/>
             <w:r>
               <w:t>1</w:t>
             </w:r>
@@ -37614,11 +37525,7 @@
               <w:t xml:space="preserve"> </w:t>
             </w:r>
             <w:r>
-              <w:t>:</w:t>
-            </w:r>
-            <w:proofErr w:type="gramEnd"/>
-            <w:r>
-              <w:t xml:space="preserve"> 0.3582, </w:t>
+              <w:t xml:space="preserve">: 0.3582, </w:t>
             </w:r>
             <w:r>
               <w:t>R</w:t>
@@ -43043,23 +42950,7 @@
               <w:t>SPP</w:t>
             </w:r>
             <w:r>
-              <w:t xml:space="preserve"> pengganti dapat membayar sebesar Rp </w:t>
-            </w:r>
-            <w:proofErr w:type="gramStart"/>
-            <w:r>
-              <w:t>18.000,-</w:t>
-            </w:r>
-            <w:proofErr w:type="gramEnd"/>
-            <w:r>
-              <w:t xml:space="preserve">. Berikut Kami lampirkan nomor rekening: Nama </w:t>
-            </w:r>
-            <w:proofErr w:type="gramStart"/>
-            <w:r>
-              <w:t>Bank :</w:t>
-            </w:r>
-            <w:proofErr w:type="gramEnd"/>
-            <w:r>
-              <w:t xml:space="preserve"> Bank Syariah Indonesia No. Rekening : 914-471-111-122-001-6 Bukti pembayarannya, upload di laman website Kami : ult.unsyiah.ac.id Pilih Layanan kemudian pilih Slip SPP Pengganti untuk jadwal pengambilan Slip SPP silahkan hubungi Unit Layanan Terpadu.</w:t>
+              <w:t xml:space="preserve"> pengganti dapat membayar sebesar Rp 18.000,-. Berikut Kami lampirkan nomor rekening: Nama Bank : Bank Syariah Indonesia No. Rekening : 914-471-111-122-001-6 Bukti pembayarannya, upload di laman website Kami : ult.unsyiah.ac.id Pilih Layanan kemudian pilih Slip SPP Pengganti untuk jadwal pengambilan Slip SPP silahkan hubungi Unit Layanan Terpadu.</w:t>
             </w:r>
           </w:p>
         </w:tc>

</xml_diff>

<commit_message>
Commit 19 Perbaikan Setelah Sidang 9
Perbaikan hasil setelah konsultasi dengan pembimbing 2 dan sudah ditandai serta perbaikan paragraf
</commit_message>
<xml_diff>
--- a/Draft_Hasil_Tesis_HaryRachmat-2108207010009.docx
+++ b/Draft_Hasil_Tesis_HaryRachmat-2108207010009.docx
@@ -1,6 +1,6 @@
 
 <file path=word/document.xml><?xml version="1.0" encoding="utf-8"?>
-<w:document xmlns:wpc="http://schemas.microsoft.com/office/word/2010/wordprocessingCanvas" xmlns:cx="http://schemas.microsoft.com/office/drawing/2014/chartex" xmlns:cx1="http://schemas.microsoft.com/office/drawing/2015/9/8/chartex" xmlns:cx2="http://schemas.microsoft.com/office/drawing/2015/10/21/chartex" xmlns:cx3="http://schemas.microsoft.com/office/drawing/2016/5/9/chartex" xmlns:cx4="http://schemas.microsoft.com/office/drawing/2016/5/10/chartex" xmlns:cx5="http://schemas.microsoft.com/office/drawing/2016/5/11/chartex" xmlns:cx6="http://schemas.microsoft.com/office/drawing/2016/5/12/chartex" xmlns:cx7="http://schemas.microsoft.com/office/drawing/2016/5/13/chartex" xmlns:cx8="http://schemas.microsoft.com/office/drawing/2016/5/14/chartex" xmlns:mc="http://schemas.openxmlformats.org/markup-compatibility/2006" xmlns:aink="http://schemas.microsoft.com/office/drawing/2016/ink" xmlns:am3d="http://schemas.microsoft.com/office/drawing/2017/model3d" xmlns:o="urn:schemas-microsoft-com:office:office" xmlns:r="http://schemas.openxmlformats.org/officeDocument/2006/relationships" xmlns:m="http://schemas.openxmlformats.org/officeDocument/2006/math" xmlns:v="urn:schemas-microsoft-com:vml" xmlns:wp14="http://schemas.microsoft.com/office/word/2010/wordprocessingDrawing" xmlns:wp="http://schemas.openxmlformats.org/drawingml/2006/wordprocessingDrawing" xmlns:w10="urn:schemas-microsoft-com:office:word" xmlns:w="http://schemas.openxmlformats.org/wordprocessingml/2006/main" xmlns:w14="http://schemas.microsoft.com/office/word/2010/wordml" xmlns:w15="http://schemas.microsoft.com/office/word/2012/wordml" xmlns:w16cex="http://schemas.microsoft.com/office/word/2018/wordml/cex" xmlns:w16cid="http://schemas.microsoft.com/office/word/2016/wordml/cid" xmlns:w16="http://schemas.microsoft.com/office/word/2018/wordml" xmlns:w16sdtdh="http://schemas.microsoft.com/office/word/2020/wordml/sdtdatahash" xmlns:w16se="http://schemas.microsoft.com/office/word/2015/wordml/symex" xmlns:wpg="http://schemas.microsoft.com/office/word/2010/wordprocessingGroup" xmlns:wpi="http://schemas.microsoft.com/office/word/2010/wordprocessingInk" xmlns:wne="http://schemas.microsoft.com/office/word/2006/wordml" xmlns:wps="http://schemas.microsoft.com/office/word/2010/wordprocessingShape" mc:Ignorable="w14 w15 w16se w16cid w16 w16cex w16sdtdh wp14">
+<w:document xmlns:wpc="http://schemas.microsoft.com/office/word/2010/wordprocessingCanvas" xmlns:cx="http://schemas.microsoft.com/office/drawing/2014/chartex" xmlns:cx1="http://schemas.microsoft.com/office/drawing/2015/9/8/chartex" xmlns:cx2="http://schemas.microsoft.com/office/drawing/2015/10/21/chartex" xmlns:cx3="http://schemas.microsoft.com/office/drawing/2016/5/9/chartex" xmlns:cx4="http://schemas.microsoft.com/office/drawing/2016/5/10/chartex" xmlns:cx5="http://schemas.microsoft.com/office/drawing/2016/5/11/chartex" xmlns:cx6="http://schemas.microsoft.com/office/drawing/2016/5/12/chartex" xmlns:cx7="http://schemas.microsoft.com/office/drawing/2016/5/13/chartex" xmlns:cx8="http://schemas.microsoft.com/office/drawing/2016/5/14/chartex" xmlns:mc="http://schemas.openxmlformats.org/markup-compatibility/2006" xmlns:aink="http://schemas.microsoft.com/office/drawing/2016/ink" xmlns:am3d="http://schemas.microsoft.com/office/drawing/2017/model3d" xmlns:o="urn:schemas-microsoft-com:office:office" xmlns:oel="http://schemas.microsoft.com/office/2019/extlst" xmlns:r="http://schemas.openxmlformats.org/officeDocument/2006/relationships" xmlns:m="http://schemas.openxmlformats.org/officeDocument/2006/math" xmlns:v="urn:schemas-microsoft-com:vml" xmlns:wp14="http://schemas.microsoft.com/office/word/2010/wordprocessingDrawing" xmlns:wp="http://schemas.openxmlformats.org/drawingml/2006/wordprocessingDrawing" xmlns:w10="urn:schemas-microsoft-com:office:word" xmlns:w="http://schemas.openxmlformats.org/wordprocessingml/2006/main" xmlns:w14="http://schemas.microsoft.com/office/word/2010/wordml" xmlns:w15="http://schemas.microsoft.com/office/word/2012/wordml" xmlns:w16cex="http://schemas.microsoft.com/office/word/2018/wordml/cex" xmlns:w16cid="http://schemas.microsoft.com/office/word/2016/wordml/cid" xmlns:w16="http://schemas.microsoft.com/office/word/2018/wordml" xmlns:w16du="http://schemas.microsoft.com/office/word/2023/wordml/word16du" xmlns:w16sdtdh="http://schemas.microsoft.com/office/word/2020/wordml/sdtdatahash" xmlns:w16se="http://schemas.microsoft.com/office/word/2015/wordml/symex" xmlns:wpg="http://schemas.microsoft.com/office/word/2010/wordprocessingGroup" xmlns:wpi="http://schemas.microsoft.com/office/word/2010/wordprocessingInk" xmlns:wne="http://schemas.microsoft.com/office/word/2006/wordml" xmlns:wps="http://schemas.microsoft.com/office/word/2010/wordprocessingShape" mc:Ignorable="w14 w15 w16se w16cid w16 w16cex w16sdtdh w16du wp14">
   <w:body>
     <w:p>
       <w:pPr>
@@ -952,13 +952,8 @@
               </w:rPr>
             </w:pPr>
             <w:r>
-              <w:t xml:space="preserve">Prof. Dr. Taufik Fuadi Abidin, S.Si., </w:t>
-            </w:r>
-            <w:proofErr w:type="gramStart"/>
-            <w:r>
-              <w:t>M.Tech</w:t>
-            </w:r>
-            <w:proofErr w:type="gramEnd"/>
+              <w:t>Prof. Dr. Taufik Fuadi Abidin, S.Si., M.Tech</w:t>
+            </w:r>
           </w:p>
         </w:tc>
       </w:tr>
@@ -1103,13 +1098,8 @@
               <w:spacing w:line="276" w:lineRule="auto"/>
             </w:pPr>
             <w:r>
-              <w:t xml:space="preserve">Prof. Dr. Taufik Fuadi Abidin, S.Si., </w:t>
-            </w:r>
-            <w:proofErr w:type="gramStart"/>
-            <w:r>
-              <w:t>M.Tech</w:t>
-            </w:r>
-            <w:proofErr w:type="gramEnd"/>
+              <w:t>Prof. Dr. Taufik Fuadi Abidin, S.Si., M.Tech</w:t>
+            </w:r>
           </w:p>
         </w:tc>
         <w:tc>
@@ -1364,7 +1354,6 @@
       <w:r>
         <w:t>Judul Tugas Tesis*</w:t>
       </w:r>
-      <w:proofErr w:type="gramStart"/>
       <w:r>
         <w:tab/>
         <w:t xml:space="preserve"> </w:t>
@@ -1372,7 +1361,6 @@
       <w:r>
         <w:t>:</w:t>
       </w:r>
-      <w:proofErr w:type="gramEnd"/>
       <w:r>
         <w:t xml:space="preserve"> </w:t>
       </w:r>
@@ -1766,7 +1754,6 @@
       <w:r>
         <w:t>Judul Tugas Tesis</w:t>
       </w:r>
-      <w:proofErr w:type="gramStart"/>
       <w:r>
         <w:tab/>
         <w:t xml:space="preserve"> </w:t>
@@ -1774,7 +1761,6 @@
       <w:r>
         <w:t>:</w:t>
       </w:r>
-      <w:proofErr w:type="gramEnd"/>
       <w:r>
         <w:t xml:space="preserve"> </w:t>
       </w:r>
@@ -1985,13 +1971,8 @@
         <w:spacing w:line="240" w:lineRule="auto"/>
         <w:ind w:left="709" w:hanging="709"/>
       </w:pPr>
-      <w:proofErr w:type="gramStart"/>
-      <w:r>
-        <w:t xml:space="preserve">(  </w:t>
-      </w:r>
-      <w:proofErr w:type="gramEnd"/>
-      <w:r>
-        <w:t xml:space="preserve"> )  </w:t>
+      <w:r>
+        <w:t xml:space="preserve">(   )  </w:t>
       </w:r>
       <w:r>
         <w:tab/>
@@ -2017,13 +1998,8 @@
           <w:lang w:val="id-ID"/>
         </w:rPr>
       </w:pPr>
-      <w:proofErr w:type="gramStart"/>
-      <w:r>
-        <w:t xml:space="preserve">(  </w:t>
-      </w:r>
-      <w:proofErr w:type="gramEnd"/>
-      <w:r>
-        <w:t xml:space="preserve"> )  </w:t>
+      <w:r>
+        <w:t xml:space="preserve">(   )  </w:t>
       </w:r>
       <w:r>
         <w:tab/>
@@ -2078,7 +2054,6 @@
         </w:rPr>
         <w:t>(</w:t>
       </w:r>
-      <w:proofErr w:type="gramStart"/>
       <w:r>
         <w:rPr>
           <w:rFonts w:ascii="Segoe UI Emoji" w:hAnsi="Segoe UI Emoji" w:cs="Segoe UI Emoji"/>
@@ -2098,12 +2073,6 @@
           <w:highlight w:val="yellow"/>
         </w:rPr>
         <w:tab/>
-      </w:r>
-      <w:proofErr w:type="gramEnd"/>
-      <w:r>
-        <w:rPr>
-          <w:highlight w:val="yellow"/>
-        </w:rPr>
         <w:t xml:space="preserve">untuk </w:t>
       </w:r>
       <w:r>
@@ -3679,13 +3648,8 @@
         <w:t>Bapak</w:t>
       </w:r>
       <w:r>
-        <w:t xml:space="preserve"> Prof. Dr. Taufik Fuadi Abidin, S.Si., </w:t>
-      </w:r>
-      <w:proofErr w:type="gramStart"/>
-      <w:r>
-        <w:t>M.Tech</w:t>
-      </w:r>
-      <w:proofErr w:type="gramEnd"/>
+        <w:t xml:space="preserve"> Prof. Dr. Taufik Fuadi Abidin, S.Si., M.Tech</w:t>
+      </w:r>
       <w:r>
         <w:t>,</w:t>
       </w:r>
@@ -26051,26 +26015,136 @@
     <w:p>
       <w:pPr>
         <w:spacing w:line="360" w:lineRule="auto"/>
-        <w:ind w:firstLine="720"/>
-        <w:rPr>
-          <w:lang w:val="en-US"/>
-        </w:rPr>
-      </w:pPr>
-      <w:r>
-        <w:rPr>
-          <w:lang w:val="en-US"/>
-        </w:rPr>
-        <w:t>Metrik yang digunakan untuk evaluasi kinerja model pada penelitian ini:</w:t>
-      </w:r>
-    </w:p>
-    <w:p>
-      <w:pPr>
-        <w:pStyle w:val="ListParagraph"/>
-        <w:numPr>
-          <w:ilvl w:val="0"/>
-          <w:numId w:val="24"/>
-        </w:numPr>
-        <w:spacing w:before="240"/>
+        <w:ind w:firstLine="360"/>
+        <w:jc w:val="both"/>
+        <w:rPr>
+          <w:lang w:val="en-US"/>
+        </w:rPr>
+      </w:pPr>
+      <w:r>
+        <w:rPr>
+          <w:lang w:val="en-US"/>
+        </w:rPr>
+        <w:t>Metrik yang digunakan untuk evaluasi kinerja model pada penelitian ini</w:t>
+      </w:r>
+      <w:r>
+        <w:rPr>
+          <w:lang w:val="en-US"/>
+        </w:rPr>
+        <w:t xml:space="preserve"> yaitu Metrik Rouge. </w:t>
+      </w:r>
+      <w:r>
+        <w:rPr>
+          <w:lang w:val="en-US"/>
+        </w:rPr>
+        <w:t>Metrik Rouge digunakan</w:t>
+      </w:r>
+      <w:r>
+        <w:rPr>
+          <w:lang w:val="en-US"/>
+        </w:rPr>
+        <w:t xml:space="preserve"> untuk mengevaluasi model</w:t>
+      </w:r>
+      <w:r>
+        <w:rPr>
+          <w:lang w:val="id-ID"/>
+        </w:rPr>
+        <w:t xml:space="preserve"> </w:t>
+      </w:r>
+      <w:r>
+        <w:rPr>
+          <w:lang w:val="en-US"/>
+        </w:rPr>
+        <w:t xml:space="preserve">pada </w:t>
+      </w:r>
+      <w:r>
+        <w:rPr>
+          <w:lang w:val="en-US"/>
+        </w:rPr>
+        <w:t>tugas</w:t>
+      </w:r>
+      <w:r>
+        <w:rPr>
+          <w:lang w:val="id-ID"/>
+        </w:rPr>
+        <w:t xml:space="preserve"> </w:t>
+      </w:r>
+      <w:r>
+        <w:rPr>
+          <w:lang w:val="en-US"/>
+        </w:rPr>
+        <w:t xml:space="preserve">NLP </w:t>
+      </w:r>
+      <w:r>
+        <w:rPr>
+          <w:lang w:val="en-US"/>
+        </w:rPr>
+        <w:t>sehingga dapat</w:t>
+      </w:r>
+      <w:r>
+        <w:rPr>
+          <w:lang w:val="id-ID"/>
+        </w:rPr>
+        <w:t xml:space="preserve"> </w:t>
+      </w:r>
+      <w:r>
+        <w:rPr>
+          <w:lang w:val="en-US"/>
+        </w:rPr>
+        <w:t>di</w:t>
+      </w:r>
+      <w:r>
+        <w:rPr>
+          <w:lang w:val="en-US"/>
+        </w:rPr>
+        <w:t>bandingkan</w:t>
+      </w:r>
+      <w:r>
+        <w:rPr>
+          <w:lang w:val="id-ID"/>
+        </w:rPr>
+        <w:t xml:space="preserve"> </w:t>
+      </w:r>
+      <w:r>
+        <w:rPr>
+          <w:lang w:val="en-US"/>
+        </w:rPr>
+        <w:t xml:space="preserve">ringkasan teks yang dihasilkan </w:t>
+      </w:r>
+      <w:r>
+        <w:rPr>
+          <w:lang w:val="en-US"/>
+        </w:rPr>
+        <w:t xml:space="preserve">oleh model </w:t>
+      </w:r>
+      <w:r>
+        <w:rPr>
+          <w:lang w:val="en-US"/>
+        </w:rPr>
+        <w:t xml:space="preserve">dengan ringkasan </w:t>
+      </w:r>
+      <w:r>
+        <w:rPr>
+          <w:lang w:val="en-US"/>
+        </w:rPr>
+        <w:t xml:space="preserve">pada </w:t>
+      </w:r>
+      <w:r>
+        <w:rPr>
+          <w:lang w:val="en-US"/>
+        </w:rPr>
+        <w:t>referensi</w:t>
+      </w:r>
+      <w:r>
+        <w:rPr>
+          <w:lang w:val="en-US"/>
+        </w:rPr>
+        <w:t>.</w:t>
+      </w:r>
+    </w:p>
+    <w:p>
+      <w:pPr>
+        <w:spacing w:before="240" w:after="240"/>
         <w:rPr>
           <w:b/>
           <w:bCs w:val="0"/>
@@ -26145,11 +26219,11 @@
         <w:rPr>
           <w:lang w:val="en-US"/>
         </w:rPr>
-        <w:t>NLP  untuk</w:t>
-      </w:r>
-      <w:r>
-        <w:rPr>
-          <w:lang w:val="id-ID"/>
+        <w:t>NLP</w:t>
+      </w:r>
+      <w:r>
+        <w:rPr>
+          <w:lang w:val="en-US"/>
         </w:rPr>
         <w:t xml:space="preserve"> </w:t>
       </w:r>
@@ -26157,6 +26231,18 @@
         <w:rPr>
           <w:lang w:val="en-US"/>
         </w:rPr>
+        <w:t>untuk</w:t>
+      </w:r>
+      <w:r>
+        <w:rPr>
+          <w:lang w:val="id-ID"/>
+        </w:rPr>
+        <w:t xml:space="preserve"> </w:t>
+      </w:r>
+      <w:r>
+        <w:rPr>
+          <w:lang w:val="en-US"/>
+        </w:rPr>
         <w:t>membandingkan</w:t>
       </w:r>
       <w:r>
@@ -26238,16 +26324,12 @@
         </w:rPr>
         <w:t>tinggi, menunjukkan bahwa ringkasan yang dihasilkan komputer dan ringkasan referensi memiliki kesamaan yang tinggi.</w:t>
       </w:r>
-    </w:p>
-    <w:p>
-      <w:pPr>
-        <w:spacing w:after="240" w:line="360" w:lineRule="auto"/>
-        <w:ind w:left="142" w:firstLine="567"/>
-        <w:jc w:val="both"/>
-        <w:rPr>
-          <w:lang w:val="en-US"/>
-        </w:rPr>
-      </w:pPr>
+      <w:r>
+        <w:rPr>
+          <w:lang w:val="en-US"/>
+        </w:rPr>
+        <w:t xml:space="preserve"> </w:t>
+      </w:r>
       <w:r>
         <w:rPr>
           <w:lang w:val="en-US"/>
@@ -26715,26 +26797,6 @@
     </w:p>
     <w:p>
       <w:pPr>
-        <w:spacing w:line="360" w:lineRule="auto"/>
-        <w:ind w:left="142" w:firstLine="567"/>
-        <w:jc w:val="both"/>
-        <w:rPr>
-          <w:lang w:val="en-US"/>
-        </w:rPr>
-      </w:pPr>
-    </w:p>
-    <w:p>
-      <w:pPr>
-        <w:spacing w:line="360" w:lineRule="auto"/>
-        <w:ind w:left="142" w:firstLine="567"/>
-        <w:jc w:val="both"/>
-        <w:rPr>
-          <w:lang w:val="en-US"/>
-        </w:rPr>
-      </w:pPr>
-    </w:p>
-    <w:p>
-      <w:pPr>
         <w:ind w:left="851"/>
         <w:jc w:val="both"/>
         <w:rPr>
@@ -26759,7 +26821,6 @@
         <w:rPr>
           <w:lang w:val="en-US"/>
         </w:rPr>
-        <w:lastRenderedPageBreak/>
         <w:t>Rouge-</w:t>
       </w:r>
       <w:r>
@@ -27597,8 +27658,8 @@
       <w:pPr>
         <w:pStyle w:val="Heading1"/>
       </w:pPr>
-      <w:bookmarkStart w:id="85" w:name="_Toc163126463"/>
-      <w:bookmarkStart w:id="86" w:name="_Toc178233977"/>
+      <w:bookmarkStart w:id="85" w:name="_Toc178233977"/>
+      <w:bookmarkStart w:id="86" w:name="_Toc163126463"/>
       <w:r>
         <w:lastRenderedPageBreak/>
         <w:t xml:space="preserve">BAB IV </w:t>
@@ -27607,7 +27668,7 @@
         <w:br/>
         <w:t>HASIL DAN PEMBAHASAN</w:t>
       </w:r>
-      <w:bookmarkEnd w:id="86"/>
+      <w:bookmarkEnd w:id="85"/>
     </w:p>
     <w:p>
       <w:pPr>
@@ -29304,7 +29365,7 @@
           </mc:Choice>
           <mc:Fallback>
             <w:pict>
-              <v:roundrect w14:anchorId="0510AB1B" id="Rectangle: Rounded Corners 1" o:spid="_x0000_s1026" style="position:absolute;left:0;text-align:left;margin-left:208.45pt;margin-top:15.05pt;width:84.35pt;height:38.8pt;z-index:251668480;visibility:visible;mso-wrap-style:square;mso-width-percent:0;mso-height-percent:0;mso-wrap-distance-left:9pt;mso-wrap-distance-top:0;mso-wrap-distance-right:9pt;mso-wrap-distance-bottom:0;mso-position-horizontal:absolute;mso-position-horizontal-relative:text;mso-position-vertical:absolute;mso-position-vertical-relative:text;mso-width-percent:0;mso-height-percent:0;mso-width-relative:margin;mso-height-relative:margin;v-text-anchor:middle" arcsize="10923f" o:gfxdata="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" filled="f" strokecolor="black [3200]" strokeweight="1.5pt">
+              <v:roundrect w14:anchorId="0510AB1B" id="Rectangle: Rounded Corners 1" o:spid="_x0000_s1026" style="position:absolute;left:0;text-align:left;margin-left:208.45pt;margin-top:15.05pt;width:84.35pt;height:38.8pt;z-index:251668480;visibility:visible;mso-wrap-style:square;mso-width-percent:0;mso-height-percent:0;mso-wrap-distance-left:9pt;mso-wrap-distance-top:0;mso-wrap-distance-right:9pt;mso-wrap-distance-bottom:0;mso-position-horizontal:absolute;mso-position-horizontal-relative:text;mso-position-vertical:absolute;mso-position-vertical-relative:text;mso-width-percent:0;mso-height-percent:0;mso-width-relative:margin;mso-height-relative:margin;v-text-anchor:middle" arcsize="10923f" o:gfxdata="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" filled="f" strokecolor="black [3200]" strokeweight="1.5pt">
                 <v:textbox>
                   <w:txbxContent>
                     <w:p>
@@ -29433,7 +29494,7 @@
           </mc:Choice>
           <mc:Fallback>
             <w:pict>
-              <v:roundrect w14:anchorId="454F6147" id="_x0000_s1027" style="position:absolute;left:0;text-align:left;margin-left:97.65pt;margin-top:14.9pt;width:75.95pt;height:38.8pt;z-index:251654144;visibility:visible;mso-wrap-style:square;mso-width-percent:0;mso-height-percent:0;mso-wrap-distance-left:9pt;mso-wrap-distance-top:0;mso-wrap-distance-right:9pt;mso-wrap-distance-bottom:0;mso-position-horizontal:absolute;mso-position-horizontal-relative:text;mso-position-vertical:absolute;mso-position-vertical-relative:text;mso-width-percent:0;mso-height-percent:0;mso-width-relative:margin;mso-height-relative:margin;v-text-anchor:middle" arcsize="10923f" o:gfxdata="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" filled="f" strokecolor="black [3200]" strokeweight="1.5pt">
+              <v:roundrect w14:anchorId="454F6147" id="_x0000_s1027" style="position:absolute;left:0;text-align:left;margin-left:97.65pt;margin-top:14.9pt;width:75.95pt;height:38.8pt;z-index:251654144;visibility:visible;mso-wrap-style:square;mso-width-percent:0;mso-height-percent:0;mso-wrap-distance-left:9pt;mso-wrap-distance-top:0;mso-wrap-distance-right:9pt;mso-wrap-distance-bottom:0;mso-position-horizontal:absolute;mso-position-horizontal-relative:text;mso-position-vertical:absolute;mso-position-vertical-relative:text;mso-width-percent:0;mso-height-percent:0;mso-width-relative:margin;mso-height-relative:margin;v-text-anchor:middle" arcsize="10923f" o:gfxdata="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" filled="f" strokecolor="black [3200]" strokeweight="1.5pt">
                 <v:textbox>
                   <w:txbxContent>
                     <w:p>
@@ -29540,7 +29601,7 @@
           </mc:Choice>
           <mc:Fallback>
             <w:pict>
-              <v:roundrect w14:anchorId="0DF692CD" id="_x0000_s1028" style="position:absolute;left:0;text-align:left;margin-left:-1.3pt;margin-top:11.95pt;width:63.5pt;height:44.5pt;z-index:251638784;visibility:visible;mso-wrap-style:square;mso-width-percent:0;mso-height-percent:0;mso-wrap-distance-left:9pt;mso-wrap-distance-top:0;mso-wrap-distance-right:9pt;mso-wrap-distance-bottom:0;mso-position-horizontal:absolute;mso-position-horizontal-relative:text;mso-position-vertical:absolute;mso-position-vertical-relative:text;mso-width-percent:0;mso-height-percent:0;mso-width-relative:margin;mso-height-relative:margin;v-text-anchor:middle" arcsize="10923f" o:gfxdata="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" filled="f" strokecolor="black [3200]" strokeweight="1.5pt">
+              <v:roundrect w14:anchorId="0DF692CD" id="_x0000_s1028" style="position:absolute;left:0;text-align:left;margin-left:-1.3pt;margin-top:11.95pt;width:63.5pt;height:44.5pt;z-index:251638784;visibility:visible;mso-wrap-style:square;mso-width-percent:0;mso-height-percent:0;mso-wrap-distance-left:9pt;mso-wrap-distance-top:0;mso-wrap-distance-right:9pt;mso-wrap-distance-bottom:0;mso-position-horizontal:absolute;mso-position-horizontal-relative:text;mso-position-vertical:absolute;mso-position-vertical-relative:text;mso-width-percent:0;mso-height-percent:0;mso-width-relative:margin;mso-height-relative:margin;v-text-anchor:middle" arcsize="10923f" o:gfxdata="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" filled="f" strokecolor="black [3200]" strokeweight="1.5pt">
                 <v:textbox>
                   <w:txbxContent>
                     <w:p>
@@ -29623,11 +29684,11 @@
           </mc:Choice>
           <mc:Fallback>
             <w:pict>
-              <v:shapetype w14:anchorId="051701A5" id="_x0000_t32" coordsize="21600,21600" o:spt="32" o:oned="t" path="m,l21600,21600e" filled="f">
+              <v:shapetype w14:anchorId="5FD5CA08" id="_x0000_t32" coordsize="21600,21600" o:spt="32" o:oned="t" path="m,l21600,21600e" filled="f">
                 <v:path arrowok="t" fillok="f" o:connecttype="none"/>
                 <o:lock v:ext="edit" shapetype="t"/>
               </v:shapetype>
-              <v:shape id="Straight Arrow Connector 2" o:spid="_x0000_s1026" type="#_x0000_t32" style="position:absolute;margin-left:174.25pt;margin-top:34.9pt;width:33.55pt;height:0;z-index:251661312;visibility:visible;mso-wrap-style:square;mso-width-percent:0;mso-height-percent:0;mso-wrap-distance-left:9pt;mso-wrap-distance-top:0;mso-wrap-distance-right:9pt;mso-wrap-distance-bottom:0;mso-position-horizontal:absolute;mso-position-horizontal-relative:text;mso-position-vertical:absolute;mso-position-vertical-relative:text;mso-width-percent:0;mso-height-percent:0;mso-width-relative:margin;mso-height-relative:margin" o:gfxdata="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" strokecolor="black [3040]" strokeweight="1.5pt">
+              <v:shape id="Straight Arrow Connector 2" o:spid="_x0000_s1026" type="#_x0000_t32" style="position:absolute;margin-left:174.25pt;margin-top:34.9pt;width:33.55pt;height:0;z-index:251661312;visibility:visible;mso-wrap-style:square;mso-width-percent:0;mso-height-percent:0;mso-wrap-distance-left:9pt;mso-wrap-distance-top:0;mso-wrap-distance-right:9pt;mso-wrap-distance-bottom:0;mso-position-horizontal:absolute;mso-position-horizontal-relative:text;mso-position-vertical:absolute;mso-position-vertical-relative:text;mso-width-percent:0;mso-height-percent:0;mso-width-relative:margin;mso-height-relative:margin" o:gfxdata="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" strokecolor="black [3040]" strokeweight="1.5pt">
                 <v:stroke endarrow="block"/>
               </v:shape>
             </w:pict>
@@ -29699,7 +29760,7 @@
           </mc:Choice>
           <mc:Fallback>
             <w:pict>
-              <v:shape w14:anchorId="0A586F0A" id="Straight Arrow Connector 2" o:spid="_x0000_s1026" type="#_x0000_t32" style="position:absolute;margin-left:62.9pt;margin-top:33.7pt;width:33.55pt;height:0;z-index:251645952;visibility:visible;mso-wrap-style:square;mso-width-percent:0;mso-height-percent:0;mso-wrap-distance-left:9pt;mso-wrap-distance-top:0;mso-wrap-distance-right:9pt;mso-wrap-distance-bottom:0;mso-position-horizontal:absolute;mso-position-horizontal-relative:text;mso-position-vertical:absolute;mso-position-vertical-relative:text;mso-width-percent:0;mso-height-percent:0;mso-width-relative:margin;mso-height-relative:margin" o:gfxdata="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" strokecolor="black [3040]" strokeweight="1.5pt">
+              <v:shape w14:anchorId="50CC204E" id="Straight Arrow Connector 2" o:spid="_x0000_s1026" type="#_x0000_t32" style="position:absolute;margin-left:62.9pt;margin-top:33.7pt;width:33.55pt;height:0;z-index:251645952;visibility:visible;mso-wrap-style:square;mso-width-percent:0;mso-height-percent:0;mso-wrap-distance-left:9pt;mso-wrap-distance-top:0;mso-wrap-distance-right:9pt;mso-wrap-distance-bottom:0;mso-position-horizontal:absolute;mso-position-horizontal-relative:text;mso-position-vertical:absolute;mso-position-vertical-relative:text;mso-width-percent:0;mso-height-percent:0;mso-width-relative:margin;mso-height-relative:margin" o:gfxdata="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" strokecolor="black [3040]" strokeweight="1.5pt">
                 <v:stroke endarrow="block"/>
               </v:shape>
             </w:pict>
@@ -29800,7 +29861,7 @@
           </mc:Choice>
           <mc:Fallback>
             <w:pict>
-              <v:roundrect w14:anchorId="474B1C40" id="_x0000_s1029" style="position:absolute;left:0;text-align:left;margin-left:326.6pt;margin-top:2.8pt;width:98.95pt;height:38.8pt;z-index:251682816;visibility:visible;mso-wrap-style:square;mso-width-percent:0;mso-height-percent:0;mso-wrap-distance-left:9pt;mso-wrap-distance-top:0;mso-wrap-distance-right:9pt;mso-wrap-distance-bottom:0;mso-position-horizontal:absolute;mso-position-horizontal-relative:text;mso-position-vertical:absolute;mso-position-vertical-relative:text;mso-width-percent:0;mso-height-percent:0;mso-width-relative:margin;mso-height-relative:margin;v-text-anchor:middle" arcsize="10923f" o:gfxdata="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" filled="f" strokecolor="black [3200]" strokeweight="1.5pt">
+              <v:roundrect w14:anchorId="474B1C40" id="_x0000_s1029" style="position:absolute;left:0;text-align:left;margin-left:326.6pt;margin-top:2.8pt;width:98.95pt;height:38.8pt;z-index:251682816;visibility:visible;mso-wrap-style:square;mso-width-percent:0;mso-height-percent:0;mso-wrap-distance-left:9pt;mso-wrap-distance-top:0;mso-wrap-distance-right:9pt;mso-wrap-distance-bottom:0;mso-position-horizontal:absolute;mso-position-horizontal-relative:text;mso-position-vertical:absolute;mso-position-vertical-relative:text;mso-width-percent:0;mso-height-percent:0;mso-width-relative:margin;mso-height-relative:margin;v-text-anchor:middle" arcsize="10923f" o:gfxdata="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" filled="f" strokecolor="black [3200]" strokeweight="1.5pt">
                 <v:textbox>
                   <w:txbxContent>
                     <w:p>
@@ -29888,7 +29949,7 @@
           </mc:Choice>
           <mc:Fallback>
             <w:pict>
-              <v:shape w14:anchorId="3ED54932" id="Straight Arrow Connector 2" o:spid="_x0000_s1026" type="#_x0000_t32" style="position:absolute;margin-left:292.95pt;margin-top:7.85pt;width:33.65pt;height:0;z-index:251675648;visibility:visible;mso-wrap-style:square;mso-width-percent:0;mso-height-percent:0;mso-wrap-distance-left:9pt;mso-wrap-distance-top:0;mso-wrap-distance-right:9pt;mso-wrap-distance-bottom:0;mso-position-horizontal:absolute;mso-position-horizontal-relative:text;mso-position-vertical:absolute;mso-position-vertical-relative:text;mso-width-percent:0;mso-height-percent:0;mso-width-relative:margin;mso-height-relative:margin" o:gfxdata="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" strokecolor="black [3040]" strokeweight="1.5pt">
+              <v:shape w14:anchorId="0CCA9222" id="Straight Arrow Connector 2" o:spid="_x0000_s1026" type="#_x0000_t32" style="position:absolute;margin-left:292.95pt;margin-top:7.85pt;width:33.65pt;height:0;z-index:251675648;visibility:visible;mso-wrap-style:square;mso-width-percent:0;mso-height-percent:0;mso-wrap-distance-left:9pt;mso-wrap-distance-top:0;mso-wrap-distance-right:9pt;mso-wrap-distance-bottom:0;mso-position-horizontal:absolute;mso-position-horizontal-relative:text;mso-position-vertical:absolute;mso-position-vertical-relative:text;mso-width-percent:0;mso-height-percent:0;mso-width-relative:margin;mso-height-relative:margin" o:gfxdata="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" strokecolor="black [3040]" strokeweight="1.5pt">
                 <v:stroke endarrow="block"/>
               </v:shape>
             </w:pict>
@@ -36497,21 +36558,7 @@
               <w:rPr>
                 <w:rStyle w:val="md"/>
               </w:rPr>
-              <w:t xml:space="preserve">Untuk mencetak KTM, Anda dapat membayar sebesar Rp </w:t>
-            </w:r>
-            <w:proofErr w:type="gramStart"/>
-            <w:r>
-              <w:rPr>
-                <w:rStyle w:val="md"/>
-              </w:rPr>
-              <w:t>18.000,-</w:t>
-            </w:r>
-            <w:proofErr w:type="gramEnd"/>
-            <w:r>
-              <w:rPr>
-                <w:rStyle w:val="md"/>
-              </w:rPr>
-              <w:t xml:space="preserve"> (delapan belas ribu rupiah) per lembar.</w:t>
+              <w:t>Untuk mencetak KTM, Anda dapat membayar sebesar Rp 18.000,- (delapan belas ribu rupiah) per lembar.</w:t>
             </w:r>
           </w:p>
           <w:p>
@@ -37117,7 +37164,6 @@
             <w:r>
               <w:t xml:space="preserve"> </w:t>
             </w:r>
-            <w:proofErr w:type="gramStart"/>
             <w:r>
               <w:t>1</w:t>
             </w:r>
@@ -37125,11 +37171,7 @@
               <w:t xml:space="preserve"> </w:t>
             </w:r>
             <w:r>
-              <w:t>:</w:t>
-            </w:r>
-            <w:proofErr w:type="gramEnd"/>
-            <w:r>
-              <w:t xml:space="preserve"> 0.6363, </w:t>
+              <w:t xml:space="preserve">: 0.6363, </w:t>
             </w:r>
             <w:r>
               <w:t>R</w:t>
@@ -37306,7 +37348,6 @@
             <w:r>
               <w:t xml:space="preserve"> </w:t>
             </w:r>
-            <w:proofErr w:type="gramStart"/>
             <w:r>
               <w:t>1</w:t>
             </w:r>
@@ -37314,11 +37355,7 @@
               <w:t xml:space="preserve"> </w:t>
             </w:r>
             <w:r>
-              <w:t>:</w:t>
-            </w:r>
-            <w:proofErr w:type="gramEnd"/>
-            <w:r>
-              <w:t xml:space="preserve"> 0.7924, </w:t>
+              <w:t xml:space="preserve">: 0.7924, </w:t>
             </w:r>
             <w:r>
               <w:t>R</w:t>
@@ -37497,7 +37534,6 @@
             <w:r>
               <w:t xml:space="preserve"> </w:t>
             </w:r>
-            <w:proofErr w:type="gramStart"/>
             <w:r>
               <w:t>1</w:t>
             </w:r>
@@ -37505,11 +37541,7 @@
               <w:t xml:space="preserve"> </w:t>
             </w:r>
             <w:r>
-              <w:t>:</w:t>
-            </w:r>
-            <w:proofErr w:type="gramEnd"/>
-            <w:r>
-              <w:t xml:space="preserve"> 0.7222, </w:t>
+              <w:t xml:space="preserve">: 0.7222, </w:t>
             </w:r>
             <w:r>
               <w:t>R</w:t>
@@ -37646,7 +37678,6 @@
             <w:r>
               <w:t xml:space="preserve"> </w:t>
             </w:r>
-            <w:proofErr w:type="gramStart"/>
             <w:r>
               <w:t>1</w:t>
             </w:r>
@@ -37654,11 +37685,7 @@
               <w:t xml:space="preserve"> </w:t>
             </w:r>
             <w:r>
-              <w:t>:</w:t>
-            </w:r>
-            <w:proofErr w:type="gramEnd"/>
-            <w:r>
-              <w:t xml:space="preserve"> 0.6153, </w:t>
+              <w:t xml:space="preserve">: 0.6153, </w:t>
             </w:r>
             <w:r>
               <w:t>R</w:t>
@@ -37736,15 +37763,7 @@
               <w:spacing w:line="276" w:lineRule="auto"/>
             </w:pPr>
             <w:r>
-              <w:t xml:space="preserve">Mahasiswa lupa Password atau kata sandi KRS Online, terkait hal ini Mahasiswa dapat membuat permohonan melalui laman website </w:t>
-            </w:r>
-            <w:proofErr w:type="gramStart"/>
-            <w:r>
-              <w:t>di :</w:t>
-            </w:r>
-            <w:proofErr w:type="gramEnd"/>
-            <w:r>
-              <w:t xml:space="preserve"> ult.usk.ac.id atau langsung melalui link google form : </w:t>
+              <w:t xml:space="preserve">Mahasiswa lupa Password atau kata sandi KRS Online, terkait hal ini Mahasiswa dapat membuat permohonan melalui laman website di : ult.usk.ac.id atau langsung melalui link google form : </w:t>
             </w:r>
             <w:hyperlink r:id="rId28" w:history="1">
               <w:r>
@@ -37799,7 +37818,6 @@
             <w:r>
               <w:t xml:space="preserve"> </w:t>
             </w:r>
-            <w:proofErr w:type="gramStart"/>
             <w:r>
               <w:t>1</w:t>
             </w:r>
@@ -37807,11 +37825,7 @@
               <w:t xml:space="preserve"> </w:t>
             </w:r>
             <w:r>
-              <w:t>:</w:t>
-            </w:r>
-            <w:proofErr w:type="gramEnd"/>
-            <w:r>
-              <w:t xml:space="preserve"> 0.3582, </w:t>
+              <w:t xml:space="preserve">: 0.3582, </w:t>
             </w:r>
             <w:r>
               <w:t>R</w:t>
@@ -40435,7 +40449,7 @@
         <w:lastRenderedPageBreak/>
         <w:t>DAFTAR KEPUSTAKAAN</w:t>
       </w:r>
-      <w:bookmarkEnd w:id="85"/>
+      <w:bookmarkEnd w:id="86"/>
       <w:bookmarkEnd w:id="132"/>
     </w:p>
     <w:p>
@@ -43261,23 +43275,7 @@
               <w:t>SPP</w:t>
             </w:r>
             <w:r>
-              <w:t xml:space="preserve"> pengganti dapat membayar sebesar Rp </w:t>
-            </w:r>
-            <w:proofErr w:type="gramStart"/>
-            <w:r>
-              <w:t>18.000,-</w:t>
-            </w:r>
-            <w:proofErr w:type="gramEnd"/>
-            <w:r>
-              <w:t xml:space="preserve">. Berikut Kami lampirkan nomor rekening: Nama </w:t>
-            </w:r>
-            <w:proofErr w:type="gramStart"/>
-            <w:r>
-              <w:t>Bank :</w:t>
-            </w:r>
-            <w:proofErr w:type="gramEnd"/>
-            <w:r>
-              <w:t xml:space="preserve"> Bank Syariah Indonesia No. Rekening : 914-471-111-122-001-6 Bukti pembayarannya, upload di laman website Kami : ult.unsyiah.ac.id Pilih Layanan kemudian pilih Slip SPP Pengganti untuk jadwal pengambilan Slip SPP silahkan hubungi Unit Layanan Terpadu.</w:t>
+              <w:t xml:space="preserve"> pengganti dapat membayar sebesar Rp 18.000,-. Berikut Kami lampirkan nomor rekening: Nama Bank : Bank Syariah Indonesia No. Rekening : 914-471-111-122-001-6 Bukti pembayarannya, upload di laman website Kami : ult.unsyiah.ac.id Pilih Layanan kemudian pilih Slip SPP Pengganti untuk jadwal pengambilan Slip SPP silahkan hubungi Unit Layanan Terpadu.</w:t>
             </w:r>
           </w:p>
         </w:tc>
@@ -44012,7 +44010,7 @@
 </file>
 
 <file path=word/endnotes.xml><?xml version="1.0" encoding="utf-8"?>
-<w:endnotes xmlns:wpc="http://schemas.microsoft.com/office/word/2010/wordprocessingCanvas" xmlns:cx="http://schemas.microsoft.com/office/drawing/2014/chartex" xmlns:cx1="http://schemas.microsoft.com/office/drawing/2015/9/8/chartex" xmlns:cx2="http://schemas.microsoft.com/office/drawing/2015/10/21/chartex" xmlns:cx3="http://schemas.microsoft.com/office/drawing/2016/5/9/chartex" xmlns:cx4="http://schemas.microsoft.com/office/drawing/2016/5/10/chartex" xmlns:cx5="http://schemas.microsoft.com/office/drawing/2016/5/11/chartex" xmlns:cx6="http://schemas.microsoft.com/office/drawing/2016/5/12/chartex" xmlns:cx7="http://schemas.microsoft.com/office/drawing/2016/5/13/chartex" xmlns:cx8="http://schemas.microsoft.com/office/drawing/2016/5/14/chartex" xmlns:mc="http://schemas.openxmlformats.org/markup-compatibility/2006" xmlns:aink="http://schemas.microsoft.com/office/drawing/2016/ink" xmlns:am3d="http://schemas.microsoft.com/office/drawing/2017/model3d" xmlns:o="urn:schemas-microsoft-com:office:office" xmlns:r="http://schemas.openxmlformats.org/officeDocument/2006/relationships" xmlns:m="http://schemas.openxmlformats.org/officeDocument/2006/math" xmlns:v="urn:schemas-microsoft-com:vml" xmlns:wp14="http://schemas.microsoft.com/office/word/2010/wordprocessingDrawing" xmlns:wp="http://schemas.openxmlformats.org/drawingml/2006/wordprocessingDrawing" xmlns:w10="urn:schemas-microsoft-com:office:word" xmlns:w="http://schemas.openxmlformats.org/wordprocessingml/2006/main" xmlns:w14="http://schemas.microsoft.com/office/word/2010/wordml" xmlns:w15="http://schemas.microsoft.com/office/word/2012/wordml" xmlns:w16cex="http://schemas.microsoft.com/office/word/2018/wordml/cex" xmlns:w16cid="http://schemas.microsoft.com/office/word/2016/wordml/cid" xmlns:w16="http://schemas.microsoft.com/office/word/2018/wordml" xmlns:w16sdtdh="http://schemas.microsoft.com/office/word/2020/wordml/sdtdatahash" xmlns:w16se="http://schemas.microsoft.com/office/word/2015/wordml/symex" xmlns:wpg="http://schemas.microsoft.com/office/word/2010/wordprocessingGroup" xmlns:wpi="http://schemas.microsoft.com/office/word/2010/wordprocessingInk" xmlns:wne="http://schemas.microsoft.com/office/word/2006/wordml" xmlns:wps="http://schemas.microsoft.com/office/word/2010/wordprocessingShape" mc:Ignorable="w14 w15 w16se w16cid w16 w16cex w16sdtdh wp14">
+<w:endnotes xmlns:wpc="http://schemas.microsoft.com/office/word/2010/wordprocessingCanvas" xmlns:cx="http://schemas.microsoft.com/office/drawing/2014/chartex" xmlns:cx1="http://schemas.microsoft.com/office/drawing/2015/9/8/chartex" xmlns:cx2="http://schemas.microsoft.com/office/drawing/2015/10/21/chartex" xmlns:cx3="http://schemas.microsoft.com/office/drawing/2016/5/9/chartex" xmlns:cx4="http://schemas.microsoft.com/office/drawing/2016/5/10/chartex" xmlns:cx5="http://schemas.microsoft.com/office/drawing/2016/5/11/chartex" xmlns:cx6="http://schemas.microsoft.com/office/drawing/2016/5/12/chartex" xmlns:cx7="http://schemas.microsoft.com/office/drawing/2016/5/13/chartex" xmlns:cx8="http://schemas.microsoft.com/office/drawing/2016/5/14/chartex" xmlns:mc="http://schemas.openxmlformats.org/markup-compatibility/2006" xmlns:aink="http://schemas.microsoft.com/office/drawing/2016/ink" xmlns:am3d="http://schemas.microsoft.com/office/drawing/2017/model3d" xmlns:o="urn:schemas-microsoft-com:office:office" xmlns:oel="http://schemas.microsoft.com/office/2019/extlst" xmlns:r="http://schemas.openxmlformats.org/officeDocument/2006/relationships" xmlns:m="http://schemas.openxmlformats.org/officeDocument/2006/math" xmlns:v="urn:schemas-microsoft-com:vml" xmlns:wp14="http://schemas.microsoft.com/office/word/2010/wordprocessingDrawing" xmlns:wp="http://schemas.openxmlformats.org/drawingml/2006/wordprocessingDrawing" xmlns:w10="urn:schemas-microsoft-com:office:word" xmlns:w="http://schemas.openxmlformats.org/wordprocessingml/2006/main" xmlns:w14="http://schemas.microsoft.com/office/word/2010/wordml" xmlns:w15="http://schemas.microsoft.com/office/word/2012/wordml" xmlns:w16cex="http://schemas.microsoft.com/office/word/2018/wordml/cex" xmlns:w16cid="http://schemas.microsoft.com/office/word/2016/wordml/cid" xmlns:w16="http://schemas.microsoft.com/office/word/2018/wordml" xmlns:w16du="http://schemas.microsoft.com/office/word/2023/wordml/word16du" xmlns:w16sdtdh="http://schemas.microsoft.com/office/word/2020/wordml/sdtdatahash" xmlns:w16se="http://schemas.microsoft.com/office/word/2015/wordml/symex" xmlns:wpg="http://schemas.microsoft.com/office/word/2010/wordprocessingGroup" xmlns:wpi="http://schemas.microsoft.com/office/word/2010/wordprocessingInk" xmlns:wne="http://schemas.microsoft.com/office/word/2006/wordml" xmlns:wps="http://schemas.microsoft.com/office/word/2010/wordprocessingShape" mc:Ignorable="w14 w15 w16se w16cid w16 w16cex w16sdtdh w16du wp14">
   <w:endnote w:type="separator" w:id="-1">
     <w:p>
       <w:r>
@@ -44035,7 +44033,7 @@
 </file>
 
 <file path=word/footer1.xml><?xml version="1.0" encoding="utf-8"?>
-<w:ftr xmlns:wpc="http://schemas.microsoft.com/office/word/2010/wordprocessingCanvas" xmlns:cx="http://schemas.microsoft.com/office/drawing/2014/chartex" xmlns:cx1="http://schemas.microsoft.com/office/drawing/2015/9/8/chartex" xmlns:cx2="http://schemas.microsoft.com/office/drawing/2015/10/21/chartex" xmlns:cx3="http://schemas.microsoft.com/office/drawing/2016/5/9/chartex" xmlns:cx4="http://schemas.microsoft.com/office/drawing/2016/5/10/chartex" xmlns:cx5="http://schemas.microsoft.com/office/drawing/2016/5/11/chartex" xmlns:cx6="http://schemas.microsoft.com/office/drawing/2016/5/12/chartex" xmlns:cx7="http://schemas.microsoft.com/office/drawing/2016/5/13/chartex" xmlns:cx8="http://schemas.microsoft.com/office/drawing/2016/5/14/chartex" xmlns:mc="http://schemas.openxmlformats.org/markup-compatibility/2006" xmlns:aink="http://schemas.microsoft.com/office/drawing/2016/ink" xmlns:am3d="http://schemas.microsoft.com/office/drawing/2017/model3d" xmlns:o="urn:schemas-microsoft-com:office:office" xmlns:r="http://schemas.openxmlformats.org/officeDocument/2006/relationships" xmlns:m="http://schemas.openxmlformats.org/officeDocument/2006/math" xmlns:v="urn:schemas-microsoft-com:vml" xmlns:wp14="http://schemas.microsoft.com/office/word/2010/wordprocessingDrawing" xmlns:wp="http://schemas.openxmlformats.org/drawingml/2006/wordprocessingDrawing" xmlns:w10="urn:schemas-microsoft-com:office:word" xmlns:w="http://schemas.openxmlformats.org/wordprocessingml/2006/main" xmlns:w14="http://schemas.microsoft.com/office/word/2010/wordml" xmlns:w15="http://schemas.microsoft.com/office/word/2012/wordml" xmlns:w16cex="http://schemas.microsoft.com/office/word/2018/wordml/cex" xmlns:w16cid="http://schemas.microsoft.com/office/word/2016/wordml/cid" xmlns:w16="http://schemas.microsoft.com/office/word/2018/wordml" xmlns:w16sdtdh="http://schemas.microsoft.com/office/word/2020/wordml/sdtdatahash" xmlns:w16se="http://schemas.microsoft.com/office/word/2015/wordml/symex" xmlns:wpg="http://schemas.microsoft.com/office/word/2010/wordprocessingGroup" xmlns:wpi="http://schemas.microsoft.com/office/word/2010/wordprocessingInk" xmlns:wne="http://schemas.microsoft.com/office/word/2006/wordml" xmlns:wps="http://schemas.microsoft.com/office/word/2010/wordprocessingShape" mc:Ignorable="w14 w15 w16se w16cid w16 w16cex w16sdtdh wp14">
+<w:ftr xmlns:wpc="http://schemas.microsoft.com/office/word/2010/wordprocessingCanvas" xmlns:cx="http://schemas.microsoft.com/office/drawing/2014/chartex" xmlns:cx1="http://schemas.microsoft.com/office/drawing/2015/9/8/chartex" xmlns:cx2="http://schemas.microsoft.com/office/drawing/2015/10/21/chartex" xmlns:cx3="http://schemas.microsoft.com/office/drawing/2016/5/9/chartex" xmlns:cx4="http://schemas.microsoft.com/office/drawing/2016/5/10/chartex" xmlns:cx5="http://schemas.microsoft.com/office/drawing/2016/5/11/chartex" xmlns:cx6="http://schemas.microsoft.com/office/drawing/2016/5/12/chartex" xmlns:cx7="http://schemas.microsoft.com/office/drawing/2016/5/13/chartex" xmlns:cx8="http://schemas.microsoft.com/office/drawing/2016/5/14/chartex" xmlns:mc="http://schemas.openxmlformats.org/markup-compatibility/2006" xmlns:aink="http://schemas.microsoft.com/office/drawing/2016/ink" xmlns:am3d="http://schemas.microsoft.com/office/drawing/2017/model3d" xmlns:o="urn:schemas-microsoft-com:office:office" xmlns:oel="http://schemas.microsoft.com/office/2019/extlst" xmlns:r="http://schemas.openxmlformats.org/officeDocument/2006/relationships" xmlns:m="http://schemas.openxmlformats.org/officeDocument/2006/math" xmlns:v="urn:schemas-microsoft-com:vml" xmlns:wp14="http://schemas.microsoft.com/office/word/2010/wordprocessingDrawing" xmlns:wp="http://schemas.openxmlformats.org/drawingml/2006/wordprocessingDrawing" xmlns:w10="urn:schemas-microsoft-com:office:word" xmlns:w="http://schemas.openxmlformats.org/wordprocessingml/2006/main" xmlns:w14="http://schemas.microsoft.com/office/word/2010/wordml" xmlns:w15="http://schemas.microsoft.com/office/word/2012/wordml" xmlns:w16cex="http://schemas.microsoft.com/office/word/2018/wordml/cex" xmlns:w16cid="http://schemas.microsoft.com/office/word/2016/wordml/cid" xmlns:w16="http://schemas.microsoft.com/office/word/2018/wordml" xmlns:w16du="http://schemas.microsoft.com/office/word/2023/wordml/word16du" xmlns:w16sdtdh="http://schemas.microsoft.com/office/word/2020/wordml/sdtdatahash" xmlns:w16se="http://schemas.microsoft.com/office/word/2015/wordml/symex" xmlns:wpg="http://schemas.microsoft.com/office/word/2010/wordprocessingGroup" xmlns:wpi="http://schemas.microsoft.com/office/word/2010/wordprocessingInk" xmlns:wne="http://schemas.microsoft.com/office/word/2006/wordml" xmlns:wps="http://schemas.microsoft.com/office/word/2010/wordprocessingShape" mc:Ignorable="w14 w15 w16se w16cid w16 w16cex w16sdtdh w16du wp14">
   <w:p>
     <w:pPr>
       <w:pStyle w:val="Footer"/>
@@ -44071,7 +44069,7 @@
 </file>
 
 <file path=word/footer2.xml><?xml version="1.0" encoding="utf-8"?>
-<w:ftr xmlns:wpc="http://schemas.microsoft.com/office/word/2010/wordprocessingCanvas" xmlns:cx="http://schemas.microsoft.com/office/drawing/2014/chartex" xmlns:cx1="http://schemas.microsoft.com/office/drawing/2015/9/8/chartex" xmlns:cx2="http://schemas.microsoft.com/office/drawing/2015/10/21/chartex" xmlns:cx3="http://schemas.microsoft.com/office/drawing/2016/5/9/chartex" xmlns:cx4="http://schemas.microsoft.com/office/drawing/2016/5/10/chartex" xmlns:cx5="http://schemas.microsoft.com/office/drawing/2016/5/11/chartex" xmlns:cx6="http://schemas.microsoft.com/office/drawing/2016/5/12/chartex" xmlns:cx7="http://schemas.microsoft.com/office/drawing/2016/5/13/chartex" xmlns:cx8="http://schemas.microsoft.com/office/drawing/2016/5/14/chartex" xmlns:mc="http://schemas.openxmlformats.org/markup-compatibility/2006" xmlns:aink="http://schemas.microsoft.com/office/drawing/2016/ink" xmlns:am3d="http://schemas.microsoft.com/office/drawing/2017/model3d" xmlns:o="urn:schemas-microsoft-com:office:office" xmlns:r="http://schemas.openxmlformats.org/officeDocument/2006/relationships" xmlns:m="http://schemas.openxmlformats.org/officeDocument/2006/math" xmlns:v="urn:schemas-microsoft-com:vml" xmlns:wp14="http://schemas.microsoft.com/office/word/2010/wordprocessingDrawing" xmlns:wp="http://schemas.openxmlformats.org/drawingml/2006/wordprocessingDrawing" xmlns:w10="urn:schemas-microsoft-com:office:word" xmlns:w="http://schemas.openxmlformats.org/wordprocessingml/2006/main" xmlns:w14="http://schemas.microsoft.com/office/word/2010/wordml" xmlns:w15="http://schemas.microsoft.com/office/word/2012/wordml" xmlns:w16cex="http://schemas.microsoft.com/office/word/2018/wordml/cex" xmlns:w16cid="http://schemas.microsoft.com/office/word/2016/wordml/cid" xmlns:w16="http://schemas.microsoft.com/office/word/2018/wordml" xmlns:w16sdtdh="http://schemas.microsoft.com/office/word/2020/wordml/sdtdatahash" xmlns:w16se="http://schemas.microsoft.com/office/word/2015/wordml/symex" xmlns:wpg="http://schemas.microsoft.com/office/word/2010/wordprocessingGroup" xmlns:wpi="http://schemas.microsoft.com/office/word/2010/wordprocessingInk" xmlns:wne="http://schemas.microsoft.com/office/word/2006/wordml" xmlns:wps="http://schemas.microsoft.com/office/word/2010/wordprocessingShape" mc:Ignorable="w14 w15 w16se w16cid w16 w16cex w16sdtdh wp14">
+<w:ftr xmlns:wpc="http://schemas.microsoft.com/office/word/2010/wordprocessingCanvas" xmlns:cx="http://schemas.microsoft.com/office/drawing/2014/chartex" xmlns:cx1="http://schemas.microsoft.com/office/drawing/2015/9/8/chartex" xmlns:cx2="http://schemas.microsoft.com/office/drawing/2015/10/21/chartex" xmlns:cx3="http://schemas.microsoft.com/office/drawing/2016/5/9/chartex" xmlns:cx4="http://schemas.microsoft.com/office/drawing/2016/5/10/chartex" xmlns:cx5="http://schemas.microsoft.com/office/drawing/2016/5/11/chartex" xmlns:cx6="http://schemas.microsoft.com/office/drawing/2016/5/12/chartex" xmlns:cx7="http://schemas.microsoft.com/office/drawing/2016/5/13/chartex" xmlns:cx8="http://schemas.microsoft.com/office/drawing/2016/5/14/chartex" xmlns:mc="http://schemas.openxmlformats.org/markup-compatibility/2006" xmlns:aink="http://schemas.microsoft.com/office/drawing/2016/ink" xmlns:am3d="http://schemas.microsoft.com/office/drawing/2017/model3d" xmlns:o="urn:schemas-microsoft-com:office:office" xmlns:oel="http://schemas.microsoft.com/office/2019/extlst" xmlns:r="http://schemas.openxmlformats.org/officeDocument/2006/relationships" xmlns:m="http://schemas.openxmlformats.org/officeDocument/2006/math" xmlns:v="urn:schemas-microsoft-com:vml" xmlns:wp14="http://schemas.microsoft.com/office/word/2010/wordprocessingDrawing" xmlns:wp="http://schemas.openxmlformats.org/drawingml/2006/wordprocessingDrawing" xmlns:w10="urn:schemas-microsoft-com:office:word" xmlns:w="http://schemas.openxmlformats.org/wordprocessingml/2006/main" xmlns:w14="http://schemas.microsoft.com/office/word/2010/wordml" xmlns:w15="http://schemas.microsoft.com/office/word/2012/wordml" xmlns:w16cex="http://schemas.microsoft.com/office/word/2018/wordml/cex" xmlns:w16cid="http://schemas.microsoft.com/office/word/2016/wordml/cid" xmlns:w16="http://schemas.microsoft.com/office/word/2018/wordml" xmlns:w16du="http://schemas.microsoft.com/office/word/2023/wordml/word16du" xmlns:w16sdtdh="http://schemas.microsoft.com/office/word/2020/wordml/sdtdatahash" xmlns:w16se="http://schemas.microsoft.com/office/word/2015/wordml/symex" xmlns:wpg="http://schemas.microsoft.com/office/word/2010/wordprocessingGroup" xmlns:wpi="http://schemas.microsoft.com/office/word/2010/wordprocessingInk" xmlns:wne="http://schemas.microsoft.com/office/word/2006/wordml" xmlns:wps="http://schemas.microsoft.com/office/word/2010/wordprocessingShape" mc:Ignorable="w14 w15 w16se w16cid w16 w16cex w16sdtdh w16du wp14">
   <w:p>
     <w:pPr>
       <w:pStyle w:val="Footer"/>
@@ -44120,7 +44118,7 @@
 </file>
 
 <file path=word/footer3.xml><?xml version="1.0" encoding="utf-8"?>
-<w:ftr xmlns:wpc="http://schemas.microsoft.com/office/word/2010/wordprocessingCanvas" xmlns:cx="http://schemas.microsoft.com/office/drawing/2014/chartex" xmlns:cx1="http://schemas.microsoft.com/office/drawing/2015/9/8/chartex" xmlns:cx2="http://schemas.microsoft.com/office/drawing/2015/10/21/chartex" xmlns:cx3="http://schemas.microsoft.com/office/drawing/2016/5/9/chartex" xmlns:cx4="http://schemas.microsoft.com/office/drawing/2016/5/10/chartex" xmlns:cx5="http://schemas.microsoft.com/office/drawing/2016/5/11/chartex" xmlns:cx6="http://schemas.microsoft.com/office/drawing/2016/5/12/chartex" xmlns:cx7="http://schemas.microsoft.com/office/drawing/2016/5/13/chartex" xmlns:cx8="http://schemas.microsoft.com/office/drawing/2016/5/14/chartex" xmlns:mc="http://schemas.openxmlformats.org/markup-compatibility/2006" xmlns:aink="http://schemas.microsoft.com/office/drawing/2016/ink" xmlns:am3d="http://schemas.microsoft.com/office/drawing/2017/model3d" xmlns:o="urn:schemas-microsoft-com:office:office" xmlns:r="http://schemas.openxmlformats.org/officeDocument/2006/relationships" xmlns:m="http://schemas.openxmlformats.org/officeDocument/2006/math" xmlns:v="urn:schemas-microsoft-com:vml" xmlns:wp14="http://schemas.microsoft.com/office/word/2010/wordprocessingDrawing" xmlns:wp="http://schemas.openxmlformats.org/drawingml/2006/wordprocessingDrawing" xmlns:w10="urn:schemas-microsoft-com:office:word" xmlns:w="http://schemas.openxmlformats.org/wordprocessingml/2006/main" xmlns:w14="http://schemas.microsoft.com/office/word/2010/wordml" xmlns:w15="http://schemas.microsoft.com/office/word/2012/wordml" xmlns:w16cex="http://schemas.microsoft.com/office/word/2018/wordml/cex" xmlns:w16cid="http://schemas.microsoft.com/office/word/2016/wordml/cid" xmlns:w16="http://schemas.microsoft.com/office/word/2018/wordml" xmlns:w16sdtdh="http://schemas.microsoft.com/office/word/2020/wordml/sdtdatahash" xmlns:w16se="http://schemas.microsoft.com/office/word/2015/wordml/symex" xmlns:wpg="http://schemas.microsoft.com/office/word/2010/wordprocessingGroup" xmlns:wpi="http://schemas.microsoft.com/office/word/2010/wordprocessingInk" xmlns:wne="http://schemas.microsoft.com/office/word/2006/wordml" xmlns:wps="http://schemas.microsoft.com/office/word/2010/wordprocessingShape" mc:Ignorable="w14 w15 w16se w16cid w16 w16cex w16sdtdh wp14">
+<w:ftr xmlns:wpc="http://schemas.microsoft.com/office/word/2010/wordprocessingCanvas" xmlns:cx="http://schemas.microsoft.com/office/drawing/2014/chartex" xmlns:cx1="http://schemas.microsoft.com/office/drawing/2015/9/8/chartex" xmlns:cx2="http://schemas.microsoft.com/office/drawing/2015/10/21/chartex" xmlns:cx3="http://schemas.microsoft.com/office/drawing/2016/5/9/chartex" xmlns:cx4="http://schemas.microsoft.com/office/drawing/2016/5/10/chartex" xmlns:cx5="http://schemas.microsoft.com/office/drawing/2016/5/11/chartex" xmlns:cx6="http://schemas.microsoft.com/office/drawing/2016/5/12/chartex" xmlns:cx7="http://schemas.microsoft.com/office/drawing/2016/5/13/chartex" xmlns:cx8="http://schemas.microsoft.com/office/drawing/2016/5/14/chartex" xmlns:mc="http://schemas.openxmlformats.org/markup-compatibility/2006" xmlns:aink="http://schemas.microsoft.com/office/drawing/2016/ink" xmlns:am3d="http://schemas.microsoft.com/office/drawing/2017/model3d" xmlns:o="urn:schemas-microsoft-com:office:office" xmlns:oel="http://schemas.microsoft.com/office/2019/extlst" xmlns:r="http://schemas.openxmlformats.org/officeDocument/2006/relationships" xmlns:m="http://schemas.openxmlformats.org/officeDocument/2006/math" xmlns:v="urn:schemas-microsoft-com:vml" xmlns:wp14="http://schemas.microsoft.com/office/word/2010/wordprocessingDrawing" xmlns:wp="http://schemas.openxmlformats.org/drawingml/2006/wordprocessingDrawing" xmlns:w10="urn:schemas-microsoft-com:office:word" xmlns:w="http://schemas.openxmlformats.org/wordprocessingml/2006/main" xmlns:w14="http://schemas.microsoft.com/office/word/2010/wordml" xmlns:w15="http://schemas.microsoft.com/office/word/2012/wordml" xmlns:w16cex="http://schemas.microsoft.com/office/word/2018/wordml/cex" xmlns:w16cid="http://schemas.microsoft.com/office/word/2016/wordml/cid" xmlns:w16="http://schemas.microsoft.com/office/word/2018/wordml" xmlns:w16du="http://schemas.microsoft.com/office/word/2023/wordml/word16du" xmlns:w16sdtdh="http://schemas.microsoft.com/office/word/2020/wordml/sdtdatahash" xmlns:w16se="http://schemas.microsoft.com/office/word/2015/wordml/symex" xmlns:wpg="http://schemas.microsoft.com/office/word/2010/wordprocessingGroup" xmlns:wpi="http://schemas.microsoft.com/office/word/2010/wordprocessingInk" xmlns:wne="http://schemas.microsoft.com/office/word/2006/wordml" xmlns:wps="http://schemas.microsoft.com/office/word/2010/wordprocessingShape" mc:Ignorable="w14 w15 w16se w16cid w16 w16cex w16sdtdh w16du wp14">
   <w:p>
     <w:pPr>
       <w:pStyle w:val="Footer"/>
@@ -44170,7 +44168,7 @@
 </file>
 
 <file path=word/footer4.xml><?xml version="1.0" encoding="utf-8"?>
-<w:ftr xmlns:wpc="http://schemas.microsoft.com/office/word/2010/wordprocessingCanvas" xmlns:cx="http://schemas.microsoft.com/office/drawing/2014/chartex" xmlns:cx1="http://schemas.microsoft.com/office/drawing/2015/9/8/chartex" xmlns:cx2="http://schemas.microsoft.com/office/drawing/2015/10/21/chartex" xmlns:cx3="http://schemas.microsoft.com/office/drawing/2016/5/9/chartex" xmlns:cx4="http://schemas.microsoft.com/office/drawing/2016/5/10/chartex" xmlns:cx5="http://schemas.microsoft.com/office/drawing/2016/5/11/chartex" xmlns:cx6="http://schemas.microsoft.com/office/drawing/2016/5/12/chartex" xmlns:cx7="http://schemas.microsoft.com/office/drawing/2016/5/13/chartex" xmlns:cx8="http://schemas.microsoft.com/office/drawing/2016/5/14/chartex" xmlns:mc="http://schemas.openxmlformats.org/markup-compatibility/2006" xmlns:aink="http://schemas.microsoft.com/office/drawing/2016/ink" xmlns:am3d="http://schemas.microsoft.com/office/drawing/2017/model3d" xmlns:o="urn:schemas-microsoft-com:office:office" xmlns:r="http://schemas.openxmlformats.org/officeDocument/2006/relationships" xmlns:m="http://schemas.openxmlformats.org/officeDocument/2006/math" xmlns:v="urn:schemas-microsoft-com:vml" xmlns:wp14="http://schemas.microsoft.com/office/word/2010/wordprocessingDrawing" xmlns:wp="http://schemas.openxmlformats.org/drawingml/2006/wordprocessingDrawing" xmlns:w10="urn:schemas-microsoft-com:office:word" xmlns:w="http://schemas.openxmlformats.org/wordprocessingml/2006/main" xmlns:w14="http://schemas.microsoft.com/office/word/2010/wordml" xmlns:w15="http://schemas.microsoft.com/office/word/2012/wordml" xmlns:w16cex="http://schemas.microsoft.com/office/word/2018/wordml/cex" xmlns:w16cid="http://schemas.microsoft.com/office/word/2016/wordml/cid" xmlns:w16="http://schemas.microsoft.com/office/word/2018/wordml" xmlns:w16sdtdh="http://schemas.microsoft.com/office/word/2020/wordml/sdtdatahash" xmlns:w16se="http://schemas.microsoft.com/office/word/2015/wordml/symex" xmlns:wpg="http://schemas.microsoft.com/office/word/2010/wordprocessingGroup" xmlns:wpi="http://schemas.microsoft.com/office/word/2010/wordprocessingInk" xmlns:wne="http://schemas.microsoft.com/office/word/2006/wordml" xmlns:wps="http://schemas.microsoft.com/office/word/2010/wordprocessingShape" mc:Ignorable="w14 w15 w16se w16cid w16 w16cex w16sdtdh wp14">
+<w:ftr xmlns:wpc="http://schemas.microsoft.com/office/word/2010/wordprocessingCanvas" xmlns:cx="http://schemas.microsoft.com/office/drawing/2014/chartex" xmlns:cx1="http://schemas.microsoft.com/office/drawing/2015/9/8/chartex" xmlns:cx2="http://schemas.microsoft.com/office/drawing/2015/10/21/chartex" xmlns:cx3="http://schemas.microsoft.com/office/drawing/2016/5/9/chartex" xmlns:cx4="http://schemas.microsoft.com/office/drawing/2016/5/10/chartex" xmlns:cx5="http://schemas.microsoft.com/office/drawing/2016/5/11/chartex" xmlns:cx6="http://schemas.microsoft.com/office/drawing/2016/5/12/chartex" xmlns:cx7="http://schemas.microsoft.com/office/drawing/2016/5/13/chartex" xmlns:cx8="http://schemas.microsoft.com/office/drawing/2016/5/14/chartex" xmlns:mc="http://schemas.openxmlformats.org/markup-compatibility/2006" xmlns:aink="http://schemas.microsoft.com/office/drawing/2016/ink" xmlns:am3d="http://schemas.microsoft.com/office/drawing/2017/model3d" xmlns:o="urn:schemas-microsoft-com:office:office" xmlns:oel="http://schemas.microsoft.com/office/2019/extlst" xmlns:r="http://schemas.openxmlformats.org/officeDocument/2006/relationships" xmlns:m="http://schemas.openxmlformats.org/officeDocument/2006/math" xmlns:v="urn:schemas-microsoft-com:vml" xmlns:wp14="http://schemas.microsoft.com/office/word/2010/wordprocessingDrawing" xmlns:wp="http://schemas.openxmlformats.org/drawingml/2006/wordprocessingDrawing" xmlns:w10="urn:schemas-microsoft-com:office:word" xmlns:w="http://schemas.openxmlformats.org/wordprocessingml/2006/main" xmlns:w14="http://schemas.microsoft.com/office/word/2010/wordml" xmlns:w15="http://schemas.microsoft.com/office/word/2012/wordml" xmlns:w16cex="http://schemas.microsoft.com/office/word/2018/wordml/cex" xmlns:w16cid="http://schemas.microsoft.com/office/word/2016/wordml/cid" xmlns:w16="http://schemas.microsoft.com/office/word/2018/wordml" xmlns:w16du="http://schemas.microsoft.com/office/word/2023/wordml/word16du" xmlns:w16sdtdh="http://schemas.microsoft.com/office/word/2020/wordml/sdtdatahash" xmlns:w16se="http://schemas.microsoft.com/office/word/2015/wordml/symex" xmlns:wpg="http://schemas.microsoft.com/office/word/2010/wordprocessingGroup" xmlns:wpi="http://schemas.microsoft.com/office/word/2010/wordprocessingInk" xmlns:wne="http://schemas.microsoft.com/office/word/2006/wordml" xmlns:wps="http://schemas.microsoft.com/office/word/2010/wordprocessingShape" mc:Ignorable="w14 w15 w16se w16cid w16 w16cex w16sdtdh w16du wp14">
   <w:p>
     <w:pPr>
       <w:pStyle w:val="Footer"/>
@@ -44220,7 +44218,7 @@
 </file>
 
 <file path=word/footnotes.xml><?xml version="1.0" encoding="utf-8"?>
-<w:footnotes xmlns:wpc="http://schemas.microsoft.com/office/word/2010/wordprocessingCanvas" xmlns:cx="http://schemas.microsoft.com/office/drawing/2014/chartex" xmlns:cx1="http://schemas.microsoft.com/office/drawing/2015/9/8/chartex" xmlns:cx2="http://schemas.microsoft.com/office/drawing/2015/10/21/chartex" xmlns:cx3="http://schemas.microsoft.com/office/drawing/2016/5/9/chartex" xmlns:cx4="http://schemas.microsoft.com/office/drawing/2016/5/10/chartex" xmlns:cx5="http://schemas.microsoft.com/office/drawing/2016/5/11/chartex" xmlns:cx6="http://schemas.microsoft.com/office/drawing/2016/5/12/chartex" xmlns:cx7="http://schemas.microsoft.com/office/drawing/2016/5/13/chartex" xmlns:cx8="http://schemas.microsoft.com/office/drawing/2016/5/14/chartex" xmlns:mc="http://schemas.openxmlformats.org/markup-compatibility/2006" xmlns:aink="http://schemas.microsoft.com/office/drawing/2016/ink" xmlns:am3d="http://schemas.microsoft.com/office/drawing/2017/model3d" xmlns:o="urn:schemas-microsoft-com:office:office" xmlns:r="http://schemas.openxmlformats.org/officeDocument/2006/relationships" xmlns:m="http://schemas.openxmlformats.org/officeDocument/2006/math" xmlns:v="urn:schemas-microsoft-com:vml" xmlns:wp14="http://schemas.microsoft.com/office/word/2010/wordprocessingDrawing" xmlns:wp="http://schemas.openxmlformats.org/drawingml/2006/wordprocessingDrawing" xmlns:w10="urn:schemas-microsoft-com:office:word" xmlns:w="http://schemas.openxmlformats.org/wordprocessingml/2006/main" xmlns:w14="http://schemas.microsoft.com/office/word/2010/wordml" xmlns:w15="http://schemas.microsoft.com/office/word/2012/wordml" xmlns:w16cex="http://schemas.microsoft.com/office/word/2018/wordml/cex" xmlns:w16cid="http://schemas.microsoft.com/office/word/2016/wordml/cid" xmlns:w16="http://schemas.microsoft.com/office/word/2018/wordml" xmlns:w16sdtdh="http://schemas.microsoft.com/office/word/2020/wordml/sdtdatahash" xmlns:w16se="http://schemas.microsoft.com/office/word/2015/wordml/symex" xmlns:wpg="http://schemas.microsoft.com/office/word/2010/wordprocessingGroup" xmlns:wpi="http://schemas.microsoft.com/office/word/2010/wordprocessingInk" xmlns:wne="http://schemas.microsoft.com/office/word/2006/wordml" xmlns:wps="http://schemas.microsoft.com/office/word/2010/wordprocessingShape" mc:Ignorable="w14 w15 w16se w16cid w16 w16cex w16sdtdh wp14">
+<w:footnotes xmlns:wpc="http://schemas.microsoft.com/office/word/2010/wordprocessingCanvas" xmlns:cx="http://schemas.microsoft.com/office/drawing/2014/chartex" xmlns:cx1="http://schemas.microsoft.com/office/drawing/2015/9/8/chartex" xmlns:cx2="http://schemas.microsoft.com/office/drawing/2015/10/21/chartex" xmlns:cx3="http://schemas.microsoft.com/office/drawing/2016/5/9/chartex" xmlns:cx4="http://schemas.microsoft.com/office/drawing/2016/5/10/chartex" xmlns:cx5="http://schemas.microsoft.com/office/drawing/2016/5/11/chartex" xmlns:cx6="http://schemas.microsoft.com/office/drawing/2016/5/12/chartex" xmlns:cx7="http://schemas.microsoft.com/office/drawing/2016/5/13/chartex" xmlns:cx8="http://schemas.microsoft.com/office/drawing/2016/5/14/chartex" xmlns:mc="http://schemas.openxmlformats.org/markup-compatibility/2006" xmlns:aink="http://schemas.microsoft.com/office/drawing/2016/ink" xmlns:am3d="http://schemas.microsoft.com/office/drawing/2017/model3d" xmlns:o="urn:schemas-microsoft-com:office:office" xmlns:oel="http://schemas.microsoft.com/office/2019/extlst" xmlns:r="http://schemas.openxmlformats.org/officeDocument/2006/relationships" xmlns:m="http://schemas.openxmlformats.org/officeDocument/2006/math" xmlns:v="urn:schemas-microsoft-com:vml" xmlns:wp14="http://schemas.microsoft.com/office/word/2010/wordprocessingDrawing" xmlns:wp="http://schemas.openxmlformats.org/drawingml/2006/wordprocessingDrawing" xmlns:w10="urn:schemas-microsoft-com:office:word" xmlns:w="http://schemas.openxmlformats.org/wordprocessingml/2006/main" xmlns:w14="http://schemas.microsoft.com/office/word/2010/wordml" xmlns:w15="http://schemas.microsoft.com/office/word/2012/wordml" xmlns:w16cex="http://schemas.microsoft.com/office/word/2018/wordml/cex" xmlns:w16cid="http://schemas.microsoft.com/office/word/2016/wordml/cid" xmlns:w16="http://schemas.microsoft.com/office/word/2018/wordml" xmlns:w16du="http://schemas.microsoft.com/office/word/2023/wordml/word16du" xmlns:w16sdtdh="http://schemas.microsoft.com/office/word/2020/wordml/sdtdatahash" xmlns:w16se="http://schemas.microsoft.com/office/word/2015/wordml/symex" xmlns:wpg="http://schemas.microsoft.com/office/word/2010/wordprocessingGroup" xmlns:wpi="http://schemas.microsoft.com/office/word/2010/wordprocessingInk" xmlns:wne="http://schemas.microsoft.com/office/word/2006/wordml" xmlns:wps="http://schemas.microsoft.com/office/word/2010/wordprocessingShape" mc:Ignorable="w14 w15 w16se w16cid w16 w16cex w16sdtdh w16du wp14">
   <w:footnote w:type="separator" w:id="-1">
     <w:p>
       <w:r>
@@ -44243,7 +44241,7 @@
 </file>
 
 <file path=word/header1.xml><?xml version="1.0" encoding="utf-8"?>
-<w:hdr xmlns:wpc="http://schemas.microsoft.com/office/word/2010/wordprocessingCanvas" xmlns:cx="http://schemas.microsoft.com/office/drawing/2014/chartex" xmlns:cx1="http://schemas.microsoft.com/office/drawing/2015/9/8/chartex" xmlns:cx2="http://schemas.microsoft.com/office/drawing/2015/10/21/chartex" xmlns:cx3="http://schemas.microsoft.com/office/drawing/2016/5/9/chartex" xmlns:cx4="http://schemas.microsoft.com/office/drawing/2016/5/10/chartex" xmlns:cx5="http://schemas.microsoft.com/office/drawing/2016/5/11/chartex" xmlns:cx6="http://schemas.microsoft.com/office/drawing/2016/5/12/chartex" xmlns:cx7="http://schemas.microsoft.com/office/drawing/2016/5/13/chartex" xmlns:cx8="http://schemas.microsoft.com/office/drawing/2016/5/14/chartex" xmlns:mc="http://schemas.openxmlformats.org/markup-compatibility/2006" xmlns:aink="http://schemas.microsoft.com/office/drawing/2016/ink" xmlns:am3d="http://schemas.microsoft.com/office/drawing/2017/model3d" xmlns:o="urn:schemas-microsoft-com:office:office" xmlns:r="http://schemas.openxmlformats.org/officeDocument/2006/relationships" xmlns:m="http://schemas.openxmlformats.org/officeDocument/2006/math" xmlns:v="urn:schemas-microsoft-com:vml" xmlns:wp14="http://schemas.microsoft.com/office/word/2010/wordprocessingDrawing" xmlns:wp="http://schemas.openxmlformats.org/drawingml/2006/wordprocessingDrawing" xmlns:w10="urn:schemas-microsoft-com:office:word" xmlns:w="http://schemas.openxmlformats.org/wordprocessingml/2006/main" xmlns:w14="http://schemas.microsoft.com/office/word/2010/wordml" xmlns:w15="http://schemas.microsoft.com/office/word/2012/wordml" xmlns:w16cex="http://schemas.microsoft.com/office/word/2018/wordml/cex" xmlns:w16cid="http://schemas.microsoft.com/office/word/2016/wordml/cid" xmlns:w16="http://schemas.microsoft.com/office/word/2018/wordml" xmlns:w16sdtdh="http://schemas.microsoft.com/office/word/2020/wordml/sdtdatahash" xmlns:w16se="http://schemas.microsoft.com/office/word/2015/wordml/symex" xmlns:wpg="http://schemas.microsoft.com/office/word/2010/wordprocessingGroup" xmlns:wpi="http://schemas.microsoft.com/office/word/2010/wordprocessingInk" xmlns:wne="http://schemas.microsoft.com/office/word/2006/wordml" xmlns:wps="http://schemas.microsoft.com/office/word/2010/wordprocessingShape" mc:Ignorable="w14 w15 w16se w16cid w16 w16cex w16sdtdh wp14">
+<w:hdr xmlns:wpc="http://schemas.microsoft.com/office/word/2010/wordprocessingCanvas" xmlns:cx="http://schemas.microsoft.com/office/drawing/2014/chartex" xmlns:cx1="http://schemas.microsoft.com/office/drawing/2015/9/8/chartex" xmlns:cx2="http://schemas.microsoft.com/office/drawing/2015/10/21/chartex" xmlns:cx3="http://schemas.microsoft.com/office/drawing/2016/5/9/chartex" xmlns:cx4="http://schemas.microsoft.com/office/drawing/2016/5/10/chartex" xmlns:cx5="http://schemas.microsoft.com/office/drawing/2016/5/11/chartex" xmlns:cx6="http://schemas.microsoft.com/office/drawing/2016/5/12/chartex" xmlns:cx7="http://schemas.microsoft.com/office/drawing/2016/5/13/chartex" xmlns:cx8="http://schemas.microsoft.com/office/drawing/2016/5/14/chartex" xmlns:mc="http://schemas.openxmlformats.org/markup-compatibility/2006" xmlns:aink="http://schemas.microsoft.com/office/drawing/2016/ink" xmlns:am3d="http://schemas.microsoft.com/office/drawing/2017/model3d" xmlns:o="urn:schemas-microsoft-com:office:office" xmlns:oel="http://schemas.microsoft.com/office/2019/extlst" xmlns:r="http://schemas.openxmlformats.org/officeDocument/2006/relationships" xmlns:m="http://schemas.openxmlformats.org/officeDocument/2006/math" xmlns:v="urn:schemas-microsoft-com:vml" xmlns:wp14="http://schemas.microsoft.com/office/word/2010/wordprocessingDrawing" xmlns:wp="http://schemas.openxmlformats.org/drawingml/2006/wordprocessingDrawing" xmlns:w10="urn:schemas-microsoft-com:office:word" xmlns:w="http://schemas.openxmlformats.org/wordprocessingml/2006/main" xmlns:w14="http://schemas.microsoft.com/office/word/2010/wordml" xmlns:w15="http://schemas.microsoft.com/office/word/2012/wordml" xmlns:w16cex="http://schemas.microsoft.com/office/word/2018/wordml/cex" xmlns:w16cid="http://schemas.microsoft.com/office/word/2016/wordml/cid" xmlns:w16="http://schemas.microsoft.com/office/word/2018/wordml" xmlns:w16du="http://schemas.microsoft.com/office/word/2023/wordml/word16du" xmlns:w16sdtdh="http://schemas.microsoft.com/office/word/2020/wordml/sdtdatahash" xmlns:w16se="http://schemas.microsoft.com/office/word/2015/wordml/symex" xmlns:wpg="http://schemas.microsoft.com/office/word/2010/wordprocessingGroup" xmlns:wpi="http://schemas.microsoft.com/office/word/2010/wordprocessingInk" xmlns:wne="http://schemas.microsoft.com/office/word/2006/wordml" xmlns:wps="http://schemas.microsoft.com/office/word/2010/wordprocessingShape" mc:Ignorable="w14 w15 w16se w16cid w16 w16cex w16sdtdh w16du wp14">
   <w:p>
     <w:pPr>
       <w:pStyle w:val="Header"/>
@@ -44261,7 +44259,7 @@
 </file>
 
 <file path=word/numbering.xml><?xml version="1.0" encoding="utf-8"?>
-<w:numbering xmlns:wpc="http://schemas.microsoft.com/office/word/2010/wordprocessingCanvas" xmlns:cx="http://schemas.microsoft.com/office/drawing/2014/chartex" xmlns:cx1="http://schemas.microsoft.com/office/drawing/2015/9/8/chartex" xmlns:cx2="http://schemas.microsoft.com/office/drawing/2015/10/21/chartex" xmlns:cx3="http://schemas.microsoft.com/office/drawing/2016/5/9/chartex" xmlns:cx4="http://schemas.microsoft.com/office/drawing/2016/5/10/chartex" xmlns:cx5="http://schemas.microsoft.com/office/drawing/2016/5/11/chartex" xmlns:cx6="http://schemas.microsoft.com/office/drawing/2016/5/12/chartex" xmlns:cx7="http://schemas.microsoft.com/office/drawing/2016/5/13/chartex" xmlns:cx8="http://schemas.microsoft.com/office/drawing/2016/5/14/chartex" xmlns:mc="http://schemas.openxmlformats.org/markup-compatibility/2006" xmlns:aink="http://schemas.microsoft.com/office/drawing/2016/ink" xmlns:am3d="http://schemas.microsoft.com/office/drawing/2017/model3d" xmlns:o="urn:schemas-microsoft-com:office:office" xmlns:r="http://schemas.openxmlformats.org/officeDocument/2006/relationships" xmlns:m="http://schemas.openxmlformats.org/officeDocument/2006/math" xmlns:v="urn:schemas-microsoft-com:vml" xmlns:wp14="http://schemas.microsoft.com/office/word/2010/wordprocessingDrawing" xmlns:wp="http://schemas.openxmlformats.org/drawingml/2006/wordprocessingDrawing" xmlns:w10="urn:schemas-microsoft-com:office:word" xmlns:w="http://schemas.openxmlformats.org/wordprocessingml/2006/main" xmlns:w14="http://schemas.microsoft.com/office/word/2010/wordml" xmlns:w15="http://schemas.microsoft.com/office/word/2012/wordml" xmlns:w16cex="http://schemas.microsoft.com/office/word/2018/wordml/cex" xmlns:w16cid="http://schemas.microsoft.com/office/word/2016/wordml/cid" xmlns:w16="http://schemas.microsoft.com/office/word/2018/wordml" xmlns:w16sdtdh="http://schemas.microsoft.com/office/word/2020/wordml/sdtdatahash" xmlns:w16se="http://schemas.microsoft.com/office/word/2015/wordml/symex" xmlns:wpg="http://schemas.microsoft.com/office/word/2010/wordprocessingGroup" xmlns:wpi="http://schemas.microsoft.com/office/word/2010/wordprocessingInk" xmlns:wne="http://schemas.microsoft.com/office/word/2006/wordml" xmlns:wps="http://schemas.microsoft.com/office/word/2010/wordprocessingShape" mc:Ignorable="w14 w15 w16se w16cid w16 w16cex w16sdtdh wp14">
+<w:numbering xmlns:wpc="http://schemas.microsoft.com/office/word/2010/wordprocessingCanvas" xmlns:cx="http://schemas.microsoft.com/office/drawing/2014/chartex" xmlns:cx1="http://schemas.microsoft.com/office/drawing/2015/9/8/chartex" xmlns:cx2="http://schemas.microsoft.com/office/drawing/2015/10/21/chartex" xmlns:cx3="http://schemas.microsoft.com/office/drawing/2016/5/9/chartex" xmlns:cx4="http://schemas.microsoft.com/office/drawing/2016/5/10/chartex" xmlns:cx5="http://schemas.microsoft.com/office/drawing/2016/5/11/chartex" xmlns:cx6="http://schemas.microsoft.com/office/drawing/2016/5/12/chartex" xmlns:cx7="http://schemas.microsoft.com/office/drawing/2016/5/13/chartex" xmlns:cx8="http://schemas.microsoft.com/office/drawing/2016/5/14/chartex" xmlns:mc="http://schemas.openxmlformats.org/markup-compatibility/2006" xmlns:aink="http://schemas.microsoft.com/office/drawing/2016/ink" xmlns:am3d="http://schemas.microsoft.com/office/drawing/2017/model3d" xmlns:o="urn:schemas-microsoft-com:office:office" xmlns:oel="http://schemas.microsoft.com/office/2019/extlst" xmlns:r="http://schemas.openxmlformats.org/officeDocument/2006/relationships" xmlns:m="http://schemas.openxmlformats.org/officeDocument/2006/math" xmlns:v="urn:schemas-microsoft-com:vml" xmlns:wp14="http://schemas.microsoft.com/office/word/2010/wordprocessingDrawing" xmlns:wp="http://schemas.openxmlformats.org/drawingml/2006/wordprocessingDrawing" xmlns:w10="urn:schemas-microsoft-com:office:word" xmlns:w="http://schemas.openxmlformats.org/wordprocessingml/2006/main" xmlns:w14="http://schemas.microsoft.com/office/word/2010/wordml" xmlns:w15="http://schemas.microsoft.com/office/word/2012/wordml" xmlns:w16cex="http://schemas.microsoft.com/office/word/2018/wordml/cex" xmlns:w16cid="http://schemas.microsoft.com/office/word/2016/wordml/cid" xmlns:w16="http://schemas.microsoft.com/office/word/2018/wordml" xmlns:w16du="http://schemas.microsoft.com/office/word/2023/wordml/word16du" xmlns:w16sdtdh="http://schemas.microsoft.com/office/word/2020/wordml/sdtdatahash" xmlns:w16se="http://schemas.microsoft.com/office/word/2015/wordml/symex" xmlns:wpg="http://schemas.microsoft.com/office/word/2010/wordprocessingGroup" xmlns:wpi="http://schemas.microsoft.com/office/word/2010/wordprocessingInk" xmlns:wne="http://schemas.microsoft.com/office/word/2006/wordml" xmlns:wps="http://schemas.microsoft.com/office/word/2010/wordprocessingShape" mc:Ignorable="w14 w15 w16se w16cid w16 w16cex w16sdtdh w16du wp14">
   <w:abstractNum w:abstractNumId="0" w15:restartNumberingAfterBreak="0">
     <w:nsid w:val="0E741958"/>
     <w:multiLevelType w:val="hybridMultilevel"/>
@@ -46887,79 +46885,79 @@
       </w:rPr>
     </w:lvl>
   </w:abstractNum>
-  <w:num w:numId="1">
+  <w:num w:numId="1" w16cid:durableId="17196931">
     <w:abstractNumId w:val="14"/>
   </w:num>
-  <w:num w:numId="2">
+  <w:num w:numId="2" w16cid:durableId="392436428">
     <w:abstractNumId w:val="15"/>
   </w:num>
-  <w:num w:numId="3">
+  <w:num w:numId="3" w16cid:durableId="1517311192">
     <w:abstractNumId w:val="11"/>
   </w:num>
-  <w:num w:numId="4">
+  <w:num w:numId="4" w16cid:durableId="1059551257">
     <w:abstractNumId w:val="16"/>
   </w:num>
-  <w:num w:numId="5">
+  <w:num w:numId="5" w16cid:durableId="2052996076">
     <w:abstractNumId w:val="20"/>
   </w:num>
-  <w:num w:numId="6">
+  <w:num w:numId="6" w16cid:durableId="1172798077">
     <w:abstractNumId w:val="3"/>
   </w:num>
-  <w:num w:numId="7">
+  <w:num w:numId="7" w16cid:durableId="683167943">
     <w:abstractNumId w:val="17"/>
   </w:num>
-  <w:num w:numId="8">
+  <w:num w:numId="8" w16cid:durableId="2118787234">
     <w:abstractNumId w:val="19"/>
   </w:num>
-  <w:num w:numId="9">
+  <w:num w:numId="9" w16cid:durableId="1083988318">
     <w:abstractNumId w:val="23"/>
   </w:num>
-  <w:num w:numId="10">
+  <w:num w:numId="10" w16cid:durableId="1456676187">
     <w:abstractNumId w:val="12"/>
   </w:num>
-  <w:num w:numId="11">
+  <w:num w:numId="11" w16cid:durableId="1863742028">
     <w:abstractNumId w:val="21"/>
   </w:num>
-  <w:num w:numId="12">
+  <w:num w:numId="12" w16cid:durableId="1282152147">
     <w:abstractNumId w:val="13"/>
   </w:num>
-  <w:num w:numId="13">
+  <w:num w:numId="13" w16cid:durableId="919678508">
     <w:abstractNumId w:val="2"/>
   </w:num>
-  <w:num w:numId="14">
+  <w:num w:numId="14" w16cid:durableId="1355961073">
     <w:abstractNumId w:val="6"/>
   </w:num>
-  <w:num w:numId="15">
+  <w:num w:numId="15" w16cid:durableId="92437944">
     <w:abstractNumId w:val="9"/>
   </w:num>
-  <w:num w:numId="16">
+  <w:num w:numId="16" w16cid:durableId="1514955690">
     <w:abstractNumId w:val="5"/>
   </w:num>
-  <w:num w:numId="17">
+  <w:num w:numId="17" w16cid:durableId="216628757">
     <w:abstractNumId w:val="0"/>
   </w:num>
-  <w:num w:numId="18">
+  <w:num w:numId="18" w16cid:durableId="185753045">
     <w:abstractNumId w:val="7"/>
   </w:num>
-  <w:num w:numId="19">
+  <w:num w:numId="19" w16cid:durableId="1847817892">
     <w:abstractNumId w:val="8"/>
   </w:num>
-  <w:num w:numId="20">
+  <w:num w:numId="20" w16cid:durableId="1838032197">
     <w:abstractNumId w:val="4"/>
   </w:num>
-  <w:num w:numId="21">
+  <w:num w:numId="21" w16cid:durableId="1252350977">
     <w:abstractNumId w:val="18"/>
   </w:num>
-  <w:num w:numId="22">
+  <w:num w:numId="22" w16cid:durableId="1785691842">
     <w:abstractNumId w:val="22"/>
   </w:num>
-  <w:num w:numId="23">
+  <w:num w:numId="23" w16cid:durableId="944309563">
     <w:abstractNumId w:val="10"/>
   </w:num>
-  <w:num w:numId="24">
+  <w:num w:numId="24" w16cid:durableId="622689081">
     <w:abstractNumId w:val="1"/>
   </w:num>
-  <w:num w:numId="25">
+  <w:num w:numId="25" w16cid:durableId="1204320596">
     <w:abstractNumId w:val="24"/>
   </w:num>
   <w:numIdMacAtCleanup w:val="16"/>
@@ -46967,7 +46965,7 @@
 </file>
 
 <file path=word/styles.xml><?xml version="1.0" encoding="utf-8"?>
-<w:styles xmlns:mc="http://schemas.openxmlformats.org/markup-compatibility/2006" xmlns:r="http://schemas.openxmlformats.org/officeDocument/2006/relationships" xmlns:w="http://schemas.openxmlformats.org/wordprocessingml/2006/main" xmlns:w14="http://schemas.microsoft.com/office/word/2010/wordml" xmlns:w15="http://schemas.microsoft.com/office/word/2012/wordml" xmlns:w16cex="http://schemas.microsoft.com/office/word/2018/wordml/cex" xmlns:w16cid="http://schemas.microsoft.com/office/word/2016/wordml/cid" xmlns:w16="http://schemas.microsoft.com/office/word/2018/wordml" xmlns:w16sdtdh="http://schemas.microsoft.com/office/word/2020/wordml/sdtdatahash" xmlns:w16se="http://schemas.microsoft.com/office/word/2015/wordml/symex" mc:Ignorable="w14 w15 w16se w16cid w16 w16cex w16sdtdh">
+<w:styles xmlns:mc="http://schemas.openxmlformats.org/markup-compatibility/2006" xmlns:r="http://schemas.openxmlformats.org/officeDocument/2006/relationships" xmlns:w="http://schemas.openxmlformats.org/wordprocessingml/2006/main" xmlns:w14="http://schemas.microsoft.com/office/word/2010/wordml" xmlns:w15="http://schemas.microsoft.com/office/word/2012/wordml" xmlns:w16cex="http://schemas.microsoft.com/office/word/2018/wordml/cex" xmlns:w16cid="http://schemas.microsoft.com/office/word/2016/wordml/cid" xmlns:w16="http://schemas.microsoft.com/office/word/2018/wordml" xmlns:w16du="http://schemas.microsoft.com/office/word/2023/wordml/word16du" xmlns:w16sdtdh="http://schemas.microsoft.com/office/word/2020/wordml/sdtdatahash" xmlns:w16se="http://schemas.microsoft.com/office/word/2015/wordml/symex" mc:Ignorable="w14 w15 w16se w16cid w16 w16cex w16sdtdh w16du">
   <w:docDefaults>
     <w:rPrDefault>
       <w:rPr>

</xml_diff>

<commit_message>
Commit 19 Perbaikan Setelah Sidang 10
Baru Diperiksa sampai Dataset
</commit_message>
<xml_diff>
--- a/Draft_Hasil_Tesis_HaryRachmat-2108207010009.docx
+++ b/Draft_Hasil_Tesis_HaryRachmat-2108207010009.docx
@@ -1,6 +1,6 @@
 
 <file path=word/document.xml><?xml version="1.0" encoding="utf-8"?>
-<w:document xmlns:wpc="http://schemas.microsoft.com/office/word/2010/wordprocessingCanvas" xmlns:cx="http://schemas.microsoft.com/office/drawing/2014/chartex" xmlns:cx1="http://schemas.microsoft.com/office/drawing/2015/9/8/chartex" xmlns:cx2="http://schemas.microsoft.com/office/drawing/2015/10/21/chartex" xmlns:cx3="http://schemas.microsoft.com/office/drawing/2016/5/9/chartex" xmlns:cx4="http://schemas.microsoft.com/office/drawing/2016/5/10/chartex" xmlns:cx5="http://schemas.microsoft.com/office/drawing/2016/5/11/chartex" xmlns:cx6="http://schemas.microsoft.com/office/drawing/2016/5/12/chartex" xmlns:cx7="http://schemas.microsoft.com/office/drawing/2016/5/13/chartex" xmlns:cx8="http://schemas.microsoft.com/office/drawing/2016/5/14/chartex" xmlns:mc="http://schemas.openxmlformats.org/markup-compatibility/2006" xmlns:aink="http://schemas.microsoft.com/office/drawing/2016/ink" xmlns:am3d="http://schemas.microsoft.com/office/drawing/2017/model3d" xmlns:o="urn:schemas-microsoft-com:office:office" xmlns:oel="http://schemas.microsoft.com/office/2019/extlst" xmlns:r="http://schemas.openxmlformats.org/officeDocument/2006/relationships" xmlns:m="http://schemas.openxmlformats.org/officeDocument/2006/math" xmlns:v="urn:schemas-microsoft-com:vml" xmlns:wp14="http://schemas.microsoft.com/office/word/2010/wordprocessingDrawing" xmlns:wp="http://schemas.openxmlformats.org/drawingml/2006/wordprocessingDrawing" xmlns:w10="urn:schemas-microsoft-com:office:word" xmlns:w="http://schemas.openxmlformats.org/wordprocessingml/2006/main" xmlns:w14="http://schemas.microsoft.com/office/word/2010/wordml" xmlns:w15="http://schemas.microsoft.com/office/word/2012/wordml" xmlns:w16cex="http://schemas.microsoft.com/office/word/2018/wordml/cex" xmlns:w16cid="http://schemas.microsoft.com/office/word/2016/wordml/cid" xmlns:w16="http://schemas.microsoft.com/office/word/2018/wordml" xmlns:w16du="http://schemas.microsoft.com/office/word/2023/wordml/word16du" xmlns:w16sdtdh="http://schemas.microsoft.com/office/word/2020/wordml/sdtdatahash" xmlns:w16se="http://schemas.microsoft.com/office/word/2015/wordml/symex" xmlns:wpg="http://schemas.microsoft.com/office/word/2010/wordprocessingGroup" xmlns:wpi="http://schemas.microsoft.com/office/word/2010/wordprocessingInk" xmlns:wne="http://schemas.microsoft.com/office/word/2006/wordml" xmlns:wps="http://schemas.microsoft.com/office/word/2010/wordprocessingShape" mc:Ignorable="w14 w15 w16se w16cid w16 w16cex w16sdtdh w16du wp14">
+<w:document xmlns:wpc="http://schemas.microsoft.com/office/word/2010/wordprocessingCanvas" xmlns:cx="http://schemas.microsoft.com/office/drawing/2014/chartex" xmlns:cx1="http://schemas.microsoft.com/office/drawing/2015/9/8/chartex" xmlns:cx2="http://schemas.microsoft.com/office/drawing/2015/10/21/chartex" xmlns:cx3="http://schemas.microsoft.com/office/drawing/2016/5/9/chartex" xmlns:cx4="http://schemas.microsoft.com/office/drawing/2016/5/10/chartex" xmlns:cx5="http://schemas.microsoft.com/office/drawing/2016/5/11/chartex" xmlns:cx6="http://schemas.microsoft.com/office/drawing/2016/5/12/chartex" xmlns:cx7="http://schemas.microsoft.com/office/drawing/2016/5/13/chartex" xmlns:cx8="http://schemas.microsoft.com/office/drawing/2016/5/14/chartex" xmlns:mc="http://schemas.openxmlformats.org/markup-compatibility/2006" xmlns:aink="http://schemas.microsoft.com/office/drawing/2016/ink" xmlns:am3d="http://schemas.microsoft.com/office/drawing/2017/model3d" xmlns:o="urn:schemas-microsoft-com:office:office" xmlns:r="http://schemas.openxmlformats.org/officeDocument/2006/relationships" xmlns:m="http://schemas.openxmlformats.org/officeDocument/2006/math" xmlns:v="urn:schemas-microsoft-com:vml" xmlns:wp14="http://schemas.microsoft.com/office/word/2010/wordprocessingDrawing" xmlns:wp="http://schemas.openxmlformats.org/drawingml/2006/wordprocessingDrawing" xmlns:w10="urn:schemas-microsoft-com:office:word" xmlns:w="http://schemas.openxmlformats.org/wordprocessingml/2006/main" xmlns:w14="http://schemas.microsoft.com/office/word/2010/wordml" xmlns:w15="http://schemas.microsoft.com/office/word/2012/wordml" xmlns:w16cex="http://schemas.microsoft.com/office/word/2018/wordml/cex" xmlns:w16cid="http://schemas.microsoft.com/office/word/2016/wordml/cid" xmlns:w16="http://schemas.microsoft.com/office/word/2018/wordml" xmlns:w16sdtdh="http://schemas.microsoft.com/office/word/2020/wordml/sdtdatahash" xmlns:w16se="http://schemas.microsoft.com/office/word/2015/wordml/symex" xmlns:wpg="http://schemas.microsoft.com/office/word/2010/wordprocessingGroup" xmlns:wpi="http://schemas.microsoft.com/office/word/2010/wordprocessingInk" xmlns:wne="http://schemas.microsoft.com/office/word/2006/wordml" xmlns:wps="http://schemas.microsoft.com/office/word/2010/wordprocessingShape" mc:Ignorable="w14 w15 w16se w16cid w16 w16cex w16sdtdh wp14">
   <w:body>
     <w:p>
       <w:pPr>
@@ -952,8 +952,13 @@
               </w:rPr>
             </w:pPr>
             <w:r>
-              <w:t>Prof. Dr. Taufik Fuadi Abidin, S.Si., M.Tech</w:t>
-            </w:r>
+              <w:t xml:space="preserve">Prof. Dr. Taufik Fuadi Abidin, S.Si., </w:t>
+            </w:r>
+            <w:proofErr w:type="gramStart"/>
+            <w:r>
+              <w:t>M.Tech</w:t>
+            </w:r>
+            <w:proofErr w:type="gramEnd"/>
           </w:p>
         </w:tc>
       </w:tr>
@@ -1098,8 +1103,13 @@
               <w:spacing w:line="276" w:lineRule="auto"/>
             </w:pPr>
             <w:r>
-              <w:t>Prof. Dr. Taufik Fuadi Abidin, S.Si., M.Tech</w:t>
-            </w:r>
+              <w:t xml:space="preserve">Prof. Dr. Taufik Fuadi Abidin, S.Si., </w:t>
+            </w:r>
+            <w:proofErr w:type="gramStart"/>
+            <w:r>
+              <w:t>M.Tech</w:t>
+            </w:r>
+            <w:proofErr w:type="gramEnd"/>
           </w:p>
         </w:tc>
         <w:tc>
@@ -1354,6 +1364,7 @@
       <w:r>
         <w:t>Judul Tugas Tesis*</w:t>
       </w:r>
+      <w:proofErr w:type="gramStart"/>
       <w:r>
         <w:tab/>
         <w:t xml:space="preserve"> </w:t>
@@ -1361,6 +1372,7 @@
       <w:r>
         <w:t>:</w:t>
       </w:r>
+      <w:proofErr w:type="gramEnd"/>
       <w:r>
         <w:t xml:space="preserve"> </w:t>
       </w:r>
@@ -1754,6 +1766,7 @@
       <w:r>
         <w:t>Judul Tugas Tesis</w:t>
       </w:r>
+      <w:proofErr w:type="gramStart"/>
       <w:r>
         <w:tab/>
         <w:t xml:space="preserve"> </w:t>
@@ -1761,6 +1774,7 @@
       <w:r>
         <w:t>:</w:t>
       </w:r>
+      <w:proofErr w:type="gramEnd"/>
       <w:r>
         <w:t xml:space="preserve"> </w:t>
       </w:r>
@@ -1971,8 +1985,13 @@
         <w:spacing w:line="240" w:lineRule="auto"/>
         <w:ind w:left="709" w:hanging="709"/>
       </w:pPr>
-      <w:r>
-        <w:t xml:space="preserve">(   )  </w:t>
+      <w:proofErr w:type="gramStart"/>
+      <w:r>
+        <w:t xml:space="preserve">(  </w:t>
+      </w:r>
+      <w:proofErr w:type="gramEnd"/>
+      <w:r>
+        <w:t xml:space="preserve"> )  </w:t>
       </w:r>
       <w:r>
         <w:tab/>
@@ -1998,8 +2017,13 @@
           <w:lang w:val="id-ID"/>
         </w:rPr>
       </w:pPr>
-      <w:r>
-        <w:t xml:space="preserve">(   )  </w:t>
+      <w:proofErr w:type="gramStart"/>
+      <w:r>
+        <w:t xml:space="preserve">(  </w:t>
+      </w:r>
+      <w:proofErr w:type="gramEnd"/>
+      <w:r>
+        <w:t xml:space="preserve"> )  </w:t>
       </w:r>
       <w:r>
         <w:tab/>
@@ -2054,6 +2078,7 @@
         </w:rPr>
         <w:t>(</w:t>
       </w:r>
+      <w:proofErr w:type="gramStart"/>
       <w:r>
         <w:rPr>
           <w:rFonts w:ascii="Segoe UI Emoji" w:hAnsi="Segoe UI Emoji" w:cs="Segoe UI Emoji"/>
@@ -2073,6 +2098,12 @@
           <w:highlight w:val="yellow"/>
         </w:rPr>
         <w:tab/>
+      </w:r>
+      <w:proofErr w:type="gramEnd"/>
+      <w:r>
+        <w:rPr>
+          <w:highlight w:val="yellow"/>
+        </w:rPr>
         <w:t xml:space="preserve">untuk </w:t>
       </w:r>
       <w:r>
@@ -2178,7 +2209,16 @@
         <w:t>USK</w:t>
       </w:r>
       <w:r>
-        <w:t xml:space="preserve"> secara penuh dalam bentuk PDF untuk disimpan secara private ke dalam Repository yang tidak bisa dijangkau oleh mesin pencari (mis. Google). </w:t>
+        <w:t xml:space="preserve"> secara penuh dalam bentuk PDF untuk disimpan secara private ke dalam Repositor</w:t>
+      </w:r>
+      <w:r>
+        <w:rPr>
+          <w:lang w:val="id-ID"/>
+        </w:rPr>
+        <w:t>i</w:t>
+      </w:r>
+      <w:r>
+        <w:t xml:space="preserve"> yang tidak bisa dijangkau oleh mesin pencari (mis. Google). </w:t>
       </w:r>
     </w:p>
     <w:p>
@@ -3648,8 +3688,13 @@
         <w:t>Bapak</w:t>
       </w:r>
       <w:r>
-        <w:t xml:space="preserve"> Prof. Dr. Taufik Fuadi Abidin, S.Si., M.Tech</w:t>
-      </w:r>
+        <w:t xml:space="preserve"> Prof. Dr. Taufik Fuadi Abidin, S.Si., </w:t>
+      </w:r>
+      <w:proofErr w:type="gramStart"/>
+      <w:r>
+        <w:t>M.Tech</w:t>
+      </w:r>
+      <w:proofErr w:type="gramEnd"/>
       <w:r>
         <w:t>,</w:t>
       </w:r>
@@ -13756,19 +13801,15 @@
         <w:rPr>
           <w:color w:val="000000" w:themeColor="text1"/>
         </w:rPr>
-        <w:t xml:space="preserve"> yang dilatih menggunakan data di dalam internet untuk menghasilkan segala jenis teks. </w:t>
-      </w:r>
-    </w:p>
-    <w:p>
-      <w:pPr>
-        <w:spacing w:line="360" w:lineRule="auto"/>
-        <w:ind w:left="66"/>
-        <w:jc w:val="both"/>
-        <w:rPr>
-          <w:bCs w:val="0"/>
+        <w:t xml:space="preserve"> yang dilatih menggunakan data di dalam internet untuk menghasilkan segala jenis teks.</w:t>
+      </w:r>
+      <w:r>
+        <w:rPr>
           <w:color w:val="000000" w:themeColor="text1"/>
-        </w:rPr>
-      </w:pPr>
+          <w:lang w:val="id-ID"/>
+        </w:rPr>
+        <w:t xml:space="preserve"> </w:t>
+      </w:r>
       <w:r>
         <w:rPr>
           <w:color w:val="000000" w:themeColor="text1"/>
@@ -13884,7 +13925,7 @@
     </w:p>
     <w:p>
       <w:pPr>
-        <w:spacing w:after="240" w:line="360" w:lineRule="auto"/>
+        <w:spacing w:line="360" w:lineRule="auto"/>
         <w:ind w:firstLine="709"/>
         <w:jc w:val="both"/>
         <w:rPr>
@@ -14262,14 +14303,7 @@
         <w:rPr>
           <w:color w:val="000000" w:themeColor="text1"/>
         </w:rPr>
-        <w:t xml:space="preserve">LLM dibangun menggunakan apa yang disebut arsitektur berbasis transformator. Transformator adalah jenis arsitektur “jaringan saraf” (seperti otak) yang dirancang oleh Google. Jaringan ini terdiri dari beberapa lapisan, yang semuanya bekerja sama untuk </w:t>
-      </w:r>
-      <w:r>
-        <w:rPr>
-          <w:color w:val="000000" w:themeColor="text1"/>
-        </w:rPr>
-        <w:lastRenderedPageBreak/>
-        <w:t xml:space="preserve">memecah teks menjadi bagian-bagian yang lebih kecil seperti kata atau karakter, yang disebut token, untuk menentukan hubungan dan makna antara setiap token. </w:t>
+        <w:t xml:space="preserve">LLM dibangun menggunakan apa yang disebut arsitektur berbasis transformator. Transformator adalah jenis arsitektur “jaringan saraf” (seperti otak) yang dirancang oleh Google. Jaringan ini terdiri dari beberapa lapisan, yang semuanya bekerja sama untuk memecah teks menjadi bagian-bagian yang lebih kecil seperti kata atau karakter, yang disebut token, untuk menentukan hubungan dan makna antara setiap token. </w:t>
       </w:r>
     </w:p>
     <w:p>
@@ -14287,6 +14321,7 @@
           <w:color w:val="000000" w:themeColor="text1"/>
           <w:highlight w:val="yellow"/>
         </w:rPr>
+        <w:lastRenderedPageBreak/>
         <w:t>Jaringan</w:t>
       </w:r>
       <w:r>
@@ -14332,7 +14367,20 @@
         <w:rPr>
           <w:color w:val="000000" w:themeColor="text1"/>
         </w:rPr>
-        <w:t xml:space="preserve">mirip manusia berdasarkan masukan </w:t>
+        <w:t>mirip manusia berdasarkan masuk</w:t>
+      </w:r>
+      <w:r>
+        <w:rPr>
+          <w:color w:val="000000" w:themeColor="text1"/>
+          <w:lang w:val="id-ID"/>
+        </w:rPr>
+        <w:t>k</w:t>
+      </w:r>
+      <w:r>
+        <w:rPr>
+          <w:color w:val="000000" w:themeColor="text1"/>
+        </w:rPr>
+        <w:t xml:space="preserve">an </w:t>
       </w:r>
       <w:r>
         <w:rPr>
@@ -14716,40 +14764,40 @@
         <w:rPr>
           <w:color w:val="000000" w:themeColor="text1"/>
         </w:rPr>
-        <w:t xml:space="preserve"> </w:t>
+        <w:t xml:space="preserve"> penawaran produk</w:t>
       </w:r>
       <w:r>
         <w:rPr>
           <w:color w:val="000000" w:themeColor="text1"/>
+          <w:lang w:val="id-ID"/>
+        </w:rPr>
+        <w:t xml:space="preserve">, </w:t>
+      </w:r>
+      <w:r>
+        <w:rPr>
+          <w:color w:val="000000" w:themeColor="text1"/>
+        </w:rPr>
+        <w:t xml:space="preserve">petunjuk dan jawaban terkait merek tertentu. Hal ini </w:t>
+      </w:r>
+      <w:r>
+        <w:rPr>
+          <w:color w:val="000000" w:themeColor="text1"/>
+          <w:lang w:val="id-ID"/>
+        </w:rPr>
+        <w:t>membuat</w:t>
+      </w:r>
+      <w:r>
+        <w:rPr>
+          <w:color w:val="000000" w:themeColor="text1"/>
+        </w:rPr>
+        <w:t xml:space="preserve"> LLM dapat dengan mudah beradaptasi dengan tugas NLP yang berbeda. Proses pelatihan dua </w:t>
+      </w:r>
+      <w:r>
+        <w:rPr>
+          <w:color w:val="000000" w:themeColor="text1"/>
         </w:rPr>
         <w:lastRenderedPageBreak/>
-        <w:t>penawaran produk</w:t>
-      </w:r>
-      <w:r>
-        <w:rPr>
-          <w:color w:val="000000" w:themeColor="text1"/>
-          <w:lang w:val="id-ID"/>
-        </w:rPr>
-        <w:t xml:space="preserve">, </w:t>
-      </w:r>
-      <w:r>
-        <w:rPr>
-          <w:color w:val="000000" w:themeColor="text1"/>
-        </w:rPr>
-        <w:t xml:space="preserve">petunjuk dan jawaban terkait merek tertentu. Hal ini </w:t>
-      </w:r>
-      <w:r>
-        <w:rPr>
-          <w:color w:val="000000" w:themeColor="text1"/>
-          <w:lang w:val="id-ID"/>
-        </w:rPr>
-        <w:t>membuat</w:t>
-      </w:r>
-      <w:r>
-        <w:rPr>
-          <w:color w:val="000000" w:themeColor="text1"/>
-        </w:rPr>
-        <w:t xml:space="preserve"> LLM dapat dengan mudah beradaptasi dengan tugas NLP yang berbeda. Proses pelatihan dua langkah ini memastikan LLM untuk dapat memahami masukan yang berbeda dan menghasilkan informasi yang akurat untuk pengguna</w:t>
+        <w:t>langkah ini memastikan LLM untuk dapat memahami masukan yang berbeda dan menghasilkan informasi yang akurat untuk pengguna</w:t>
       </w:r>
       <w:r>
         <w:rPr>
@@ -15096,949 +15144,971 @@
     </w:p>
     <w:p>
       <w:pPr>
+        <w:spacing w:after="240" w:line="360" w:lineRule="auto"/>
+        <w:ind w:firstLine="709"/>
+        <w:jc w:val="both"/>
+      </w:pPr>
+      <w:r>
+        <w:t xml:space="preserve">Manfaat </w:t>
+      </w:r>
+      <w:r>
+        <w:t xml:space="preserve">pemelajaran ulang </w:t>
+      </w:r>
+      <w:r>
+        <w:rPr>
+          <w:lang w:val="id-ID"/>
+        </w:rPr>
+        <w:t xml:space="preserve">memungkinkan </w:t>
+      </w:r>
+      <w:r>
+        <w:t xml:space="preserve">suatu </w:t>
+      </w:r>
+      <w:r>
+        <w:t xml:space="preserve">perusahaan </w:t>
+      </w:r>
+      <w:r>
+        <w:rPr>
+          <w:lang w:val="id-ID"/>
+        </w:rPr>
+        <w:t xml:space="preserve">dapat </w:t>
+      </w:r>
+      <w:r>
+        <w:t xml:space="preserve">membangun chatbot </w:t>
+      </w:r>
+      <w:r>
+        <w:rPr>
+          <w:lang w:val="id-ID"/>
+        </w:rPr>
+        <w:t>dalam</w:t>
+      </w:r>
+      <w:r>
+        <w:t xml:space="preserve"> </w:t>
+      </w:r>
+      <w:r>
+        <w:rPr>
+          <w:lang w:val="id-ID"/>
+        </w:rPr>
+        <w:t>men</w:t>
+      </w:r>
+      <w:r>
+        <w:t>dukung</w:t>
+      </w:r>
+      <w:r>
+        <w:rPr>
+          <w:lang w:val="id-ID"/>
+        </w:rPr>
+        <w:t xml:space="preserve"> pelayanan pada </w:t>
+      </w:r>
+      <w:r>
+        <w:t xml:space="preserve">pelanggan. </w:t>
+      </w:r>
+      <w:r>
+        <w:rPr>
+          <w:lang w:val="id-ID"/>
+        </w:rPr>
+        <w:t xml:space="preserve">Dengan </w:t>
+      </w:r>
+      <w:r>
+        <w:rPr>
+          <w:lang w:val="id-ID"/>
+        </w:rPr>
+        <w:t xml:space="preserve">adanya </w:t>
+      </w:r>
+      <w:r>
+        <w:t>chatbot</w:t>
+      </w:r>
+      <w:r>
+        <w:rPr>
+          <w:lang w:val="id-ID"/>
+        </w:rPr>
+        <w:t>,</w:t>
+      </w:r>
+      <w:r>
+        <w:t xml:space="preserve"> </w:t>
+      </w:r>
+      <w:r>
+        <w:rPr>
+          <w:lang w:val="id-ID"/>
+        </w:rPr>
+        <w:t>p</w:t>
+      </w:r>
+      <w:r>
+        <w:t xml:space="preserve">erusahaan </w:t>
+      </w:r>
+      <w:r>
+        <w:t xml:space="preserve">dapat </w:t>
+      </w:r>
+      <w:r>
+        <w:rPr>
+          <w:lang w:val="id-ID"/>
+        </w:rPr>
+        <w:t xml:space="preserve">memberikan layanan </w:t>
+      </w:r>
+      <w:r>
+        <w:rPr>
+          <w:lang w:val="id-ID"/>
+        </w:rPr>
+        <w:t>ke</w:t>
+      </w:r>
+      <w:r>
+        <w:rPr>
+          <w:lang w:val="id-ID"/>
+        </w:rPr>
+        <w:t xml:space="preserve">pada </w:t>
+      </w:r>
+      <w:r>
+        <w:t xml:space="preserve">pelanggan </w:t>
+      </w:r>
+      <w:r>
+        <w:rPr>
+          <w:lang w:val="id-ID"/>
+        </w:rPr>
+        <w:t>mengenai</w:t>
+      </w:r>
+      <w:r>
+        <w:t xml:space="preserve"> produk dan </w:t>
+      </w:r>
+      <w:r>
+        <w:rPr>
+          <w:lang w:val="id-ID"/>
+        </w:rPr>
+        <w:t>pe</w:t>
+      </w:r>
+      <w:r>
+        <w:t>layanan dengan cepat dan akurat</w:t>
+      </w:r>
+      <w:r>
+        <w:rPr>
+          <w:lang w:val="id-ID"/>
+        </w:rPr>
+        <w:t>.</w:t>
+      </w:r>
+      <w:r>
+        <w:t xml:space="preserve"> </w:t>
+      </w:r>
+      <w:r>
+        <w:rPr>
+          <w:lang w:val="id-ID"/>
+        </w:rPr>
+        <w:t xml:space="preserve">Chatbot </w:t>
+      </w:r>
+      <w:r>
+        <w:rPr>
+          <w:lang w:val="id-ID"/>
+        </w:rPr>
+        <w:t xml:space="preserve">juga </w:t>
+      </w:r>
+      <w:r>
+        <w:rPr>
+          <w:lang w:val="id-ID"/>
+        </w:rPr>
+        <w:t xml:space="preserve">dapat diberi </w:t>
+      </w:r>
+      <w:r>
+        <w:t xml:space="preserve">sentuhan personalisasi </w:t>
+      </w:r>
+      <w:r>
+        <w:rPr>
+          <w:lang w:val="id-ID"/>
+        </w:rPr>
+        <w:t xml:space="preserve">sehingga </w:t>
+      </w:r>
+      <w:r>
+        <w:rPr>
+          <w:lang w:val="id-ID"/>
+        </w:rPr>
+        <w:t xml:space="preserve">dapat </w:t>
+      </w:r>
+      <w:r>
+        <w:t xml:space="preserve">mencerminkan gaya dan nada merek </w:t>
+      </w:r>
+      <w:r>
+        <w:t>perusahaan</w:t>
+      </w:r>
+      <w:r>
+        <w:t xml:space="preserve">. Untuk mencapai hal ini, dapat </w:t>
+      </w:r>
+      <w:r>
+        <w:rPr>
+          <w:lang w:val="id-ID"/>
+        </w:rPr>
+        <w:t>di</w:t>
+      </w:r>
+      <w:r>
+        <w:t xml:space="preserve">mulai dengan model bahasa besar yang sudah dilatih sebelumnya, </w:t>
+      </w:r>
+      <w:r>
+        <w:rPr>
+          <w:lang w:val="id-ID"/>
+        </w:rPr>
+        <w:t xml:space="preserve">sebagai contoh </w:t>
+      </w:r>
+      <w:r>
+        <w:t xml:space="preserve">seperti </w:t>
+      </w:r>
+      <w:r>
+        <w:rPr>
+          <w:lang w:val="id-ID"/>
+        </w:rPr>
+        <w:t xml:space="preserve">model </w:t>
+      </w:r>
+      <w:r>
+        <w:t>GPT-4 yang telah dilatih dengan jumlah data yang besar dan memiliki pemahaman yang kuat terhadap bahasa. Namun,</w:t>
+      </w:r>
+      <w:r>
+        <w:rPr>
+          <w:lang w:val="id-ID"/>
+        </w:rPr>
+        <w:t xml:space="preserve"> model</w:t>
+      </w:r>
+      <w:r>
+        <w:t xml:space="preserve"> GPT-4 belum dilatih dengan data yang spesifik untuk industri atau produk </w:t>
+      </w:r>
+      <w:r>
+        <w:t>tertentu</w:t>
+      </w:r>
+      <w:r>
+        <w:t xml:space="preserve">, sehingga </w:t>
+      </w:r>
+      <w:r>
+        <w:rPr>
+          <w:lang w:val="id-ID"/>
+        </w:rPr>
+        <w:t>model</w:t>
+      </w:r>
+      <w:r>
+        <w:t xml:space="preserve"> </w:t>
+      </w:r>
+      <w:r>
+        <w:rPr>
+          <w:lang w:val="id-ID"/>
+        </w:rPr>
+        <w:t>belum</w:t>
+      </w:r>
+      <w:r>
+        <w:t xml:space="preserve"> memberikan performa yang sesuai dengan yang </w:t>
+      </w:r>
+      <w:r>
+        <w:t>di</w:t>
+      </w:r>
+      <w:r>
+        <w:t>harapkan untuk kasus penggunaan</w:t>
+      </w:r>
+      <w:r>
+        <w:t xml:space="preserve"> ini</w:t>
+      </w:r>
+      <w:r>
+        <w:t xml:space="preserve">. Disinilah </w:t>
+      </w:r>
+      <w:r>
+        <w:rPr>
+          <w:i/>
+          <w:iCs w:val="0"/>
+        </w:rPr>
+        <w:t>fine-tuning</w:t>
+      </w:r>
+      <w:r>
+        <w:t xml:space="preserve"> </w:t>
+      </w:r>
+      <w:r>
+        <w:rPr>
+          <w:lang w:val="id-ID"/>
+        </w:rPr>
+        <w:t>berperan</w:t>
+      </w:r>
+      <w:r>
+        <w:t xml:space="preserve"> penting</w:t>
+      </w:r>
+      <w:r>
+        <w:rPr>
+          <w:lang w:val="id-ID"/>
+        </w:rPr>
+        <w:t>, d</w:t>
+      </w:r>
+      <w:r>
+        <w:t xml:space="preserve">engan </w:t>
+      </w:r>
+      <w:r>
+        <w:rPr>
+          <w:lang w:val="id-ID"/>
+        </w:rPr>
+        <w:t xml:space="preserve">melakukan </w:t>
+      </w:r>
+      <w:r>
+        <w:rPr>
+          <w:i/>
+          <w:iCs w:val="0"/>
+        </w:rPr>
+        <w:t>fine-tuning</w:t>
+      </w:r>
+      <w:r>
+        <w:rPr>
+          <w:lang w:val="id-ID"/>
+        </w:rPr>
+        <w:t xml:space="preserve"> </w:t>
+      </w:r>
+      <w:r>
+        <w:t xml:space="preserve">model yang </w:t>
+      </w:r>
+      <w:r>
+        <w:lastRenderedPageBreak/>
+        <w:t>telah dilatih sebelumnya da</w:t>
+      </w:r>
+      <w:r>
+        <w:rPr>
+          <w:lang w:val="id-ID"/>
+        </w:rPr>
+        <w:t>pat</w:t>
+      </w:r>
+      <w:r>
+        <w:t xml:space="preserve"> </w:t>
+      </w:r>
+      <w:r>
+        <w:rPr>
+          <w:lang w:val="id-ID"/>
+        </w:rPr>
+        <w:t>di</w:t>
+      </w:r>
+      <w:r>
+        <w:t>latih</w:t>
+      </w:r>
+      <w:r>
+        <w:rPr>
+          <w:lang w:val="id-ID"/>
+        </w:rPr>
+        <w:t xml:space="preserve"> ulang</w:t>
+      </w:r>
+      <w:r>
+        <w:t xml:space="preserve"> menggunakan data </w:t>
+      </w:r>
+      <w:r>
+        <w:rPr>
+          <w:lang w:val="id-ID"/>
+        </w:rPr>
+        <w:t xml:space="preserve">yang lebih </w:t>
+      </w:r>
+      <w:r>
+        <w:rPr>
+          <w:lang w:val="id-ID"/>
+        </w:rPr>
+        <w:t xml:space="preserve">spesifik pada suatu </w:t>
+      </w:r>
+      <w:r>
+        <w:rPr>
+          <w:lang w:val="id-ID"/>
+        </w:rPr>
+        <w:t>domain</w:t>
+      </w:r>
+      <w:r>
+        <w:t xml:space="preserve">, seperti deskripsi produk, log dukungan pelanggan, dan informasi relevan lainnya. Dalam beberapa kasus, penyesuaian dapat dilakukan dengan menambahkan data baru ke dalam model pelatihan, yang lebih sederhana dan tidak membosankan daripada </w:t>
+      </w:r>
+      <w:r>
+        <w:rPr>
+          <w:i/>
+          <w:iCs w:val="0"/>
+        </w:rPr>
+        <w:t>fine-tuning</w:t>
+      </w:r>
+      <w:r>
+        <w:t xml:space="preserve">. Apapun metode yang digunakan, hasil akhirnya </w:t>
+      </w:r>
+      <w:r>
+        <w:rPr>
+          <w:lang w:val="id-ID"/>
+        </w:rPr>
+        <w:t>yaitu</w:t>
+      </w:r>
+      <w:r>
+        <w:t xml:space="preserve"> model </w:t>
+      </w:r>
+      <w:r>
+        <w:rPr>
+          <w:lang w:val="id-ID"/>
+        </w:rPr>
+        <w:t xml:space="preserve">dapat </w:t>
+      </w:r>
+      <w:r>
+        <w:t xml:space="preserve">belajar </w:t>
+      </w:r>
+      <w:r>
+        <w:rPr>
+          <w:lang w:val="id-ID"/>
+        </w:rPr>
+        <w:t xml:space="preserve">mengenai </w:t>
+      </w:r>
+      <w:r>
+        <w:t xml:space="preserve">informasi </w:t>
+      </w:r>
+      <w:r>
+        <w:rPr>
+          <w:lang w:val="id-ID"/>
+        </w:rPr>
+        <w:t xml:space="preserve">pada suatu domain seperti </w:t>
+      </w:r>
+      <w:r>
+        <w:t xml:space="preserve">industri dan produk, serta </w:t>
+      </w:r>
+      <w:r>
+        <w:rPr>
+          <w:lang w:val="id-ID"/>
+        </w:rPr>
+        <w:t xml:space="preserve">dapat </w:t>
+      </w:r>
+      <w:r>
+        <w:t>meningkatkan kinerja</w:t>
+      </w:r>
+      <w:r>
+        <w:rPr>
+          <w:lang w:val="id-ID"/>
+        </w:rPr>
+        <w:t xml:space="preserve"> pada </w:t>
+      </w:r>
+      <w:r>
+        <w:t>kasus penggunaan</w:t>
+      </w:r>
+      <w:r>
+        <w:rPr>
+          <w:lang w:val="id-ID"/>
+        </w:rPr>
+        <w:t xml:space="preserve"> yang </w:t>
+      </w:r>
+      <w:r>
+        <w:rPr>
+          <w:lang w:val="id-ID"/>
+        </w:rPr>
+        <w:t xml:space="preserve">lebih </w:t>
+      </w:r>
+      <w:r>
+        <w:rPr>
+          <w:lang w:val="id-ID"/>
+        </w:rPr>
+        <w:t>spesifik</w:t>
+      </w:r>
+      <w:r>
+        <w:t xml:space="preserve">. </w:t>
+      </w:r>
+      <w:r>
+        <w:rPr>
+          <w:lang w:val="id-ID"/>
+        </w:rPr>
+        <w:t xml:space="preserve">Dengan memanfaatkan metode </w:t>
+      </w:r>
+      <w:r>
+        <w:rPr>
+          <w:i/>
+          <w:iCs w:val="0"/>
+          <w:lang w:val="id-ID"/>
+        </w:rPr>
+        <w:t>f</w:t>
+      </w:r>
+      <w:r>
+        <w:rPr>
+          <w:i/>
+          <w:iCs w:val="0"/>
+        </w:rPr>
+        <w:t>ine-tuning</w:t>
+      </w:r>
+      <w:r>
+        <w:rPr>
+          <w:i/>
+          <w:iCs w:val="0"/>
+          <w:lang w:val="id-ID"/>
+        </w:rPr>
+        <w:t xml:space="preserve"> </w:t>
+      </w:r>
+      <w:r>
+        <w:rPr>
+          <w:lang w:val="id-ID"/>
+        </w:rPr>
+        <w:t xml:space="preserve">pengguna </w:t>
+      </w:r>
+      <w:r>
+        <w:rPr>
+          <w:lang w:val="id-ID"/>
+        </w:rPr>
+        <w:t xml:space="preserve">dapat </w:t>
+      </w:r>
+      <w:r>
+        <w:t>memberikan lebih banyak personalisasi</w:t>
+      </w:r>
+      <w:r>
+        <w:rPr>
+          <w:lang w:val="id-ID"/>
+        </w:rPr>
+        <w:t xml:space="preserve"> </w:t>
+      </w:r>
+      <w:r>
+        <w:rPr>
+          <w:lang w:val="id-ID"/>
+        </w:rPr>
+        <w:t xml:space="preserve">dengan </w:t>
+      </w:r>
+      <w:r>
+        <w:t xml:space="preserve">menggabungkan suara dan nada </w:t>
+      </w:r>
+      <w:r>
+        <w:rPr>
+          <w:lang w:val="id-ID"/>
+        </w:rPr>
+        <w:t xml:space="preserve">pada </w:t>
+      </w:r>
+      <w:r>
+        <w:t xml:space="preserve">merek </w:t>
+      </w:r>
+      <w:r>
+        <w:rPr>
+          <w:lang w:val="id-ID"/>
+        </w:rPr>
+        <w:t>dalam domain tertentu</w:t>
+      </w:r>
+      <w:r>
+        <w:rPr>
+          <w:lang w:val="id-ID"/>
+        </w:rPr>
+        <w:t xml:space="preserve"> </w:t>
+      </w:r>
+      <w:r>
+        <w:rPr>
+          <w:lang w:val="id-ID"/>
+        </w:rPr>
+        <w:t>dan</w:t>
+      </w:r>
+      <w:r>
+        <w:rPr>
+          <w:lang w:val="id-ID"/>
+        </w:rPr>
+        <w:t xml:space="preserve"> </w:t>
+      </w:r>
+      <w:r>
+        <w:rPr>
+          <w:lang w:val="id-ID"/>
+        </w:rPr>
+        <w:t xml:space="preserve">menyediakan </w:t>
+      </w:r>
+      <w:r>
+        <w:t xml:space="preserve">contoh </w:t>
+      </w:r>
+      <w:r>
+        <w:rPr>
+          <w:lang w:val="id-ID"/>
+        </w:rPr>
+        <w:t xml:space="preserve">mengenai cara </w:t>
+      </w:r>
+      <w:r>
+        <w:t xml:space="preserve">perusahaan berkomunikasi dengan pelanggan. Hal ini membantu chatbot </w:t>
+      </w:r>
+      <w:r>
+        <w:rPr>
+          <w:lang w:val="id-ID"/>
+        </w:rPr>
+        <w:t xml:space="preserve">sehingga </w:t>
+      </w:r>
+      <w:r>
+        <w:t xml:space="preserve">terdengar seperti merek </w:t>
+      </w:r>
+      <w:r>
+        <w:rPr>
+          <w:lang w:val="id-ID"/>
+        </w:rPr>
+        <w:t xml:space="preserve">yang </w:t>
+      </w:r>
+      <w:r>
+        <w:t>memberikan pengalaman untuk pelanggan</w:t>
+      </w:r>
+      <w:r>
+        <w:t xml:space="preserve"> </w:t>
+      </w:r>
+      <w:r>
+        <w:fldChar w:fldCharType="begin" w:fldLock="1"/>
+      </w:r>
+      <w:r>
+        <w:instrText>ADDIN CSL_CITATION {"citationItems":[{"id":"ITEM-1","itemData":{"author":[{"dropping-particle":"","family":"www.wiz.ai","given":"","non-dropping-particle":"","parse-names":false,"suffix":""}],"container-title":"www.wiz.ai","id":"ITEM-1","issued":{"date-parts":[["2023"]]},"title":"Menelaah : Bagaimana LLM (Large Language Models) bekerja","type":"webpage"},"uris":["http://www.mendeley.com/documents/?uuid=5d0ae720-d1ff-47fc-ba69-f0760dcb8bb1"]}],"mendeley":{"formattedCitation":"(www.wiz.ai, 2023)","plainTextFormattedCitation":"(www.wiz.ai, 2023)","previouslyFormattedCitation":"(www.wiz.ai, 2023)"},"properties":{"noteIndex":0},"schema":"https://github.com/citation-style-language/schema/raw/master/csl-citation.json"}</w:instrText>
+      </w:r>
+      <w:r>
+        <w:fldChar w:fldCharType="separate"/>
+      </w:r>
+      <w:r>
+        <w:rPr>
+          <w:noProof/>
+        </w:rPr>
+        <w:t>(www.wiz.ai, 2023)</w:t>
+      </w:r>
+      <w:r>
+        <w:fldChar w:fldCharType="end"/>
+      </w:r>
+      <w:r>
+        <w:rPr>
+          <w:lang w:val="id-ID"/>
+        </w:rPr>
+        <w:t>.</w:t>
+      </w:r>
+      <w:r>
+        <w:t xml:space="preserve"> </w:t>
+      </w:r>
+    </w:p>
+    <w:p>
+      <w:pPr>
+        <w:pStyle w:val="Heading2"/>
+      </w:pPr>
+      <w:bookmarkStart w:id="39" w:name="_Toc178233962"/>
+      <w:r>
+        <w:rPr>
+          <w:i/>
+          <w:iCs w:val="0"/>
+          <w:lang w:val="en-US"/>
+        </w:rPr>
+        <w:t>Chatbot</w:t>
+      </w:r>
+      <w:bookmarkEnd w:id="39"/>
+    </w:p>
+    <w:p>
+      <w:pPr>
+        <w:spacing w:after="240" w:line="360" w:lineRule="auto"/>
+        <w:ind w:firstLine="709"/>
+        <w:jc w:val="both"/>
+        <w:rPr>
+          <w:lang w:val="en-US"/>
+        </w:rPr>
+      </w:pPr>
+      <w:r>
+        <w:rPr>
+          <w:i/>
+        </w:rPr>
+        <w:t>Chatbot</w:t>
+      </w:r>
+      <w:r>
+        <w:t xml:space="preserve"> adalah sebuah program berbasis kecerdasan buatan, yang dapat mensimulasikan percakapan atau obrolan dengan pengguna lain layaknya </w:t>
+      </w:r>
+      <w:r>
+        <w:rPr>
+          <w:lang w:val="id-ID"/>
+        </w:rPr>
+        <w:t xml:space="preserve">chat sesama pengguna </w:t>
+      </w:r>
+      <w:r>
+        <w:t xml:space="preserve">melalui aplikasi pesan, situs web, aplikasi seluler, atau melalui telepon. teknologi ini juga dikenal sebagai asisten digital yang dapat memahami serta memproses permintaan pengguna, dan memberikan jawaban yang relevan dengan cepat. </w:t>
+      </w:r>
+      <w:r>
+        <w:rPr>
+          <w:i/>
+        </w:rPr>
+        <w:t>Chatbot</w:t>
+      </w:r>
+      <w:r>
+        <w:t xml:space="preserve"> digambarkan sebagai salah satu ekspresi </w:t>
+      </w:r>
+      <w:r>
+        <w:rPr>
+          <w:lang w:val="id-ID"/>
+        </w:rPr>
+        <w:t xml:space="preserve">dengan </w:t>
+      </w:r>
+      <w:r>
+        <w:t xml:space="preserve">interaksi paling canggih dan menjanjikan antara manusia dan mesin. Di balik layar, cara kerja </w:t>
+      </w:r>
+      <w:r>
+        <w:rPr>
+          <w:i/>
+        </w:rPr>
+        <w:t>chatbot</w:t>
+      </w:r>
+      <w:r>
+        <w:t xml:space="preserve"> terbagi </w:t>
+      </w:r>
+      <w:r>
+        <w:rPr>
+          <w:lang w:val="id-ID"/>
+        </w:rPr>
+        <w:t xml:space="preserve">menjadi </w:t>
+      </w:r>
+      <w:r>
+        <w:t>dua tugas inti</w:t>
+      </w:r>
+      <w:r>
+        <w:rPr>
+          <w:lang w:val="id-ID"/>
+        </w:rPr>
+        <w:t xml:space="preserve"> yaitu</w:t>
+      </w:r>
+      <w:r>
+        <w:t xml:space="preserve"> analisis permintaan pengguna dan memberikan tanggapan. </w:t>
+      </w:r>
+      <w:r>
+        <w:rPr>
+          <w:i/>
+        </w:rPr>
+        <w:t>Chatbot</w:t>
+      </w:r>
+      <w:r>
+        <w:t xml:space="preserve"> </w:t>
+      </w:r>
+      <w:r>
+        <w:rPr>
+          <w:lang w:val="id-ID"/>
+        </w:rPr>
+        <w:t xml:space="preserve">memberikan tanggapan </w:t>
+      </w:r>
+      <w:r>
+        <w:t xml:space="preserve">berdasarkan </w:t>
+      </w:r>
+      <w:r>
+        <w:rPr>
+          <w:lang w:val="id-ID"/>
+        </w:rPr>
+        <w:t xml:space="preserve">masukkan </w:t>
+      </w:r>
+      <w:r>
+        <w:t xml:space="preserve">dari pengguna. </w:t>
+      </w:r>
+      <w:r>
+        <w:rPr>
+          <w:lang w:val="id-ID"/>
+        </w:rPr>
+        <w:t xml:space="preserve">Cara kerja </w:t>
+      </w:r>
+      <w:r>
+        <w:rPr>
+          <w:i/>
+          <w:iCs w:val="0"/>
+          <w:lang w:val="id-ID"/>
+        </w:rPr>
+        <w:t>chatbo</w:t>
+      </w:r>
+      <w:r>
+        <w:rPr>
+          <w:i/>
+          <w:iCs w:val="0"/>
+          <w:lang w:val="id-ID"/>
+        </w:rPr>
+        <w:t>t</w:t>
+      </w:r>
+      <w:r>
+        <w:rPr>
+          <w:lang w:val="id-ID"/>
+        </w:rPr>
+        <w:t xml:space="preserve"> </w:t>
+      </w:r>
+      <w:r>
+        <w:t>terlihat sederhana</w:t>
+      </w:r>
+      <w:r>
+        <w:rPr>
+          <w:lang w:val="id-ID"/>
+        </w:rPr>
+        <w:t xml:space="preserve"> </w:t>
+      </w:r>
+      <w:r>
+        <w:t>dalam prakteknya namun sebenarnya cukup kompleks</w:t>
+      </w:r>
+      <w:r>
+        <w:t xml:space="preserve"> </w:t>
+      </w:r>
+      <w:r>
+        <w:fldChar w:fldCharType="begin" w:fldLock="1"/>
+      </w:r>
+      <w:r>
+        <w:instrText>ADDIN CSL_CITATION {"citationItems":[{"id":"ITEM-1","itemData":{"URL":"https://tekno.tempo.co/read/1536593/apa-itu-chatbot-begini-cara-kerja-asisten-digital-ini","accessed":{"date-parts":[["2024","1","20"]]},"author":[{"dropping-particle":"","family":"Andryanto","given":"S. Dian","non-dropping-particle":"","parse-names":false,"suffix":""}],"container-title":"tekno.tempo.co","id":"ITEM-1","issued":{"date-parts":[["2021"]]},"title":"Apa itu Chatbot? Begini Cara Kerja Asisten Digital ini","type":"webpage"},"uris":["http://www.mendeley.com/documents/?uuid=c5bc382d-34b5-49d7-a2cf-5c25a4abed9c"]}],"mendeley":{"formattedCitation":"(Andryanto, 2021)","plainTextFormattedCitation":"(Andryanto, 2021)","previouslyFormattedCitation":"(Andryanto, 2021)"},"properties":{"noteIndex":0},"schema":"https://github.com/citation-style-language/schema/raw/master/csl-citation.json"}</w:instrText>
+      </w:r>
+      <w:r>
+        <w:fldChar w:fldCharType="separate"/>
+      </w:r>
+      <w:r>
+        <w:rPr>
+          <w:noProof/>
+        </w:rPr>
+        <w:t>(Andryanto, 2021)</w:t>
+      </w:r>
+      <w:r>
+        <w:fldChar w:fldCharType="end"/>
+      </w:r>
+      <w:r>
+        <w:rPr>
+          <w:lang w:val="en-US"/>
+        </w:rPr>
+        <w:t>.</w:t>
+      </w:r>
+    </w:p>
+    <w:p>
+      <w:pPr>
+        <w:pStyle w:val="Heading2"/>
+        <w:rPr>
+          <w:lang w:val="id-ID"/>
+        </w:rPr>
+      </w:pPr>
+      <w:bookmarkStart w:id="40" w:name="_Toc178233963"/>
+      <w:r>
+        <w:rPr>
+          <w:i/>
+          <w:iCs w:val="0"/>
+        </w:rPr>
+        <w:t>Model Mistral 7B</w:t>
+      </w:r>
+      <w:bookmarkEnd w:id="40"/>
+    </w:p>
+    <w:p>
+      <w:pPr>
+        <w:spacing w:line="360" w:lineRule="auto"/>
+        <w:ind w:firstLine="576"/>
+        <w:jc w:val="both"/>
+        <w:rPr>
+          <w:lang w:val="id-ID"/>
+        </w:rPr>
+      </w:pPr>
+      <w:r>
+        <w:t xml:space="preserve">Model </w:t>
+      </w:r>
+      <w:r>
+        <w:rPr>
+          <w:i/>
+        </w:rPr>
+        <w:t>chatbot</w:t>
+      </w:r>
+      <w:r>
+        <w:t xml:space="preserve"> Mistral 7B </w:t>
+      </w:r>
+      <w:r>
+        <w:rPr>
+          <w:lang w:val="id-ID"/>
+        </w:rPr>
+        <w:t>adalah</w:t>
+      </w:r>
+      <w:r>
+        <w:t xml:space="preserve"> model </w:t>
+      </w:r>
+      <w:r>
+        <w:rPr>
+          <w:lang w:val="id-ID"/>
+        </w:rPr>
+        <w:t xml:space="preserve">bahasa besar </w:t>
+      </w:r>
+      <w:r>
+        <w:t xml:space="preserve">dengan parameter 7.3B yang dapat digunakan </w:t>
+      </w:r>
+      <w:r>
+        <w:rPr>
+          <w:lang w:val="id-ID"/>
+        </w:rPr>
+        <w:t xml:space="preserve">untuk </w:t>
+      </w:r>
+      <w:r>
+        <w:t xml:space="preserve">membantu </w:t>
+      </w:r>
+      <w:r>
+        <w:rPr>
+          <w:lang w:val="id-ID"/>
+        </w:rPr>
+        <w:t xml:space="preserve">pengguna pada </w:t>
+      </w:r>
+      <w:r>
+        <w:t xml:space="preserve">berbagai tugas </w:t>
+      </w:r>
+      <w:r>
+        <w:rPr>
+          <w:lang w:val="id-ID"/>
+        </w:rPr>
+        <w:t xml:space="preserve">dalam </w:t>
+      </w:r>
+      <w:r>
+        <w:t xml:space="preserve">domain yang spesifik, model </w:t>
+      </w:r>
+      <w:r>
+        <w:rPr>
+          <w:i/>
+        </w:rPr>
+        <w:t>chabot</w:t>
+      </w:r>
+      <w:r>
+        <w:t xml:space="preserve"> Mistral 7B </w:t>
+      </w:r>
+      <w:r>
+        <w:rPr>
+          <w:lang w:val="id-ID"/>
+        </w:rPr>
+        <w:t xml:space="preserve">dapat dengan </w:t>
+      </w:r>
+      <w:r>
+        <w:t xml:space="preserve">mudah disesuaikan </w:t>
+      </w:r>
+      <w:r>
+        <w:rPr>
+          <w:lang w:val="id-ID"/>
+        </w:rPr>
+        <w:t xml:space="preserve">dalam </w:t>
+      </w:r>
+      <w:r>
+        <w:t xml:space="preserve">tugas </w:t>
+      </w:r>
+      <w:r>
+        <w:rPr>
+          <w:lang w:val="id-ID"/>
+        </w:rPr>
+        <w:t>tertentu</w:t>
+      </w:r>
+      <w:r>
+        <w:t>. Model ini dapat disesuaikan untuk obrolan</w:t>
+      </w:r>
+      <w:r>
+        <w:rPr>
+          <w:lang w:val="id-ID"/>
+        </w:rPr>
+        <w:t xml:space="preserve"> dan memiliki </w:t>
+      </w:r>
+      <w:r>
+        <w:t>kinerja</w:t>
+      </w:r>
+      <w:r>
+        <w:rPr>
+          <w:lang w:val="id-ID"/>
+        </w:rPr>
+        <w:t xml:space="preserve"> yang </w:t>
+      </w:r>
+      <w:r>
+        <w:t xml:space="preserve">telah mengungguli model </w:t>
+      </w:r>
+      <w:r>
+        <w:rPr>
+          <w:i/>
+          <w:iCs w:val="0"/>
+        </w:rPr>
+        <w:t>chatbot</w:t>
+      </w:r>
+      <w:r>
+        <w:t xml:space="preserve"> Llama 2 dengan parameter 13B</w:t>
+      </w:r>
+      <w:r>
+        <w:t xml:space="preserve"> </w:t>
+      </w:r>
+      <w:r>
+        <w:fldChar w:fldCharType="begin" w:fldLock="1"/>
+      </w:r>
+      <w:r>
+        <w:instrText>ADDIN CSL_CITATION {"citationItems":[{"id":"ITEM-1","itemData":{"abstract":"We introduce Mistral 7B v0.1, a 7-billion-parameter language model engineered for superior performance and efficiency. Mistral 7B outperforms Llama 2 13B across all evaluated benchmarks, and Llama 1 34B in reasoning, mathematics, and code generation. Our model leverages grouped-query attention (GQA) for faster inference, coupled with sliding window attention (SWA) to effectively handle sequences of arbitrary length with a reduced inference cost. We also provide a model fine-tuned to follow instructions, Mistral 7B -- Instruct, that surpasses the Llama 2 13B -- Chat model both on human and automated benchmarks. Our models are released under the Apache 2.0 license.","author":[{"dropping-particle":"","family":"Jiang","given":"Albert Q.","non-dropping-particle":"","parse-names":false,"suffix":""},{"dropping-particle":"","family":"Sablayrolles","given":"Alexandre","non-dropping-particle":"","parse-names":false,"suffix":""},{"dropping-particle":"","family":"Mensch","given":"Arthur","non-dropping-particle":"","parse-names":false,"suffix":""},{"dropping-particle":"","family":"Bamford","given":"Chris","non-dropping-particle":"","parse-names":false,"suffix":""},{"dropping-particle":"","family":"Chaplot","given":"Devendra Singh","non-dropping-particle":"","parse-names":false,"suffix":""},{"dropping-particle":"las","family":"Casas","given":"Diego de","non-dropping-particle":"","parse-names":false,"suffix":""},{"dropping-particle":"","family":"Bressand","given":"Florian","non-dropping-particle":"","parse-names":false,"suffix":""},{"dropping-particle":"","family":"Lengyel","given":"Gianna","non-dropping-particle":"","parse-names":false,"suffix":""},{"dropping-particle":"","family":"Lample","given":"Guillaume","non-dropping-particle":"","parse-names":false,"suffix":""},{"dropping-particle":"","family":"Saulnier","given":"Lucile","non-dropping-particle":"","parse-names":false,"suffix":""},{"dropping-particle":"","family":"Lavaud","given":"Lélio Renard","non-dropping-particle":"","parse-names":false,"suffix":""},{"dropping-particle":"","family":"Lachaux","given":"Marie-Anne","non-dropping-particle":"","parse-names":false,"suffix":""},{"dropping-particle":"","family":"Stock","given":"Pierre","non-dropping-particle":"","parse-names":false,"suffix":""},{"dropping-particle":"Le","family":"Scao","given":"Teven","non-dropping-particle":"","parse-names":false,"suffix":""},{"dropping-particle":"","family":"Lavril","given":"Thibaut","non-dropping-particle":"","parse-names":false,"suffix":""},{"dropping-particle":"","family":"Wang","given":"Thomas","non-dropping-particle":"","parse-names":false,"suffix":""},{"dropping-particle":"","family":"Lacroix","given":"Timothée","non-dropping-particle":"","parse-names":false,"suffix":""},{"dropping-particle":"El","family":"Sayed","given":"William","non-dropping-particle":"","parse-names":false,"suffix":""}],"id":"ITEM-1","issued":{"date-parts":[["2023"]]},"page":"1-9","title":"Mistral 7B","type":"article-journal"},"uris":["http://www.mendeley.com/documents/?uuid=605b8c9f-e699-4230-a144-1bd577b7f9e3"]}],"mendeley":{"formattedCitation":"(Jiang et al., 2023)","plainTextFormattedCitation":"(Jiang et al., 2023)","previouslyFormattedCitation":"(Jiang et al., 2023)"},"properties":{"noteIndex":0},"schema":"https://github.com/citation-style-language/schema/raw/master/csl-citation.json"}</w:instrText>
+      </w:r>
+      <w:r>
+        <w:fldChar w:fldCharType="separate"/>
+      </w:r>
+      <w:r>
+        <w:rPr>
+          <w:noProof/>
+        </w:rPr>
+        <w:t>(Jiang et al., 2023)</w:t>
+      </w:r>
+      <w:r>
+        <w:fldChar w:fldCharType="end"/>
+      </w:r>
+      <w:r>
+        <w:t xml:space="preserve">. </w:t>
+      </w:r>
+    </w:p>
+    <w:p>
+      <w:pPr>
         <w:spacing w:line="360" w:lineRule="auto"/>
         <w:ind w:firstLine="709"/>
         <w:jc w:val="both"/>
       </w:pPr>
       <w:r>
-        <w:t xml:space="preserve">Manfaat </w:t>
-      </w:r>
-      <w:r>
-        <w:t xml:space="preserve">pemelajaran ulang </w:t>
-      </w:r>
-      <w:r>
-        <w:rPr>
-          <w:lang w:val="id-ID"/>
-        </w:rPr>
-        <w:t xml:space="preserve">memungkinkan </w:t>
-      </w:r>
-      <w:r>
-        <w:t xml:space="preserve">suatu </w:t>
-      </w:r>
-      <w:r>
-        <w:t xml:space="preserve">perusahaan </w:t>
-      </w:r>
-      <w:r>
-        <w:rPr>
-          <w:lang w:val="id-ID"/>
-        </w:rPr>
-        <w:t xml:space="preserve">dapat </w:t>
-      </w:r>
-      <w:r>
-        <w:t xml:space="preserve">membangun chatbot </w:t>
-      </w:r>
-      <w:r>
-        <w:rPr>
-          <w:lang w:val="id-ID"/>
-        </w:rPr>
-        <w:t>dalam</w:t>
-      </w:r>
-      <w:r>
-        <w:t xml:space="preserve"> </w:t>
-      </w:r>
-      <w:r>
-        <w:rPr>
-          <w:lang w:val="id-ID"/>
-        </w:rPr>
-        <w:t>men</w:t>
-      </w:r>
-      <w:r>
-        <w:t>dukung</w:t>
-      </w:r>
-      <w:r>
-        <w:rPr>
-          <w:lang w:val="id-ID"/>
-        </w:rPr>
-        <w:t xml:space="preserve"> pelayanan pada </w:t>
-      </w:r>
-      <w:r>
-        <w:t xml:space="preserve">pelanggan. </w:t>
-      </w:r>
-      <w:r>
-        <w:rPr>
-          <w:lang w:val="id-ID"/>
-        </w:rPr>
-        <w:t xml:space="preserve">Dengan </w:t>
-      </w:r>
-      <w:r>
-        <w:rPr>
-          <w:lang w:val="id-ID"/>
-        </w:rPr>
-        <w:t xml:space="preserve">adanya </w:t>
-      </w:r>
-      <w:r>
-        <w:t>chatbot</w:t>
-      </w:r>
-      <w:r>
-        <w:rPr>
-          <w:lang w:val="id-ID"/>
-        </w:rPr>
-        <w:t>,</w:t>
-      </w:r>
-      <w:r>
-        <w:t xml:space="preserve"> </w:t>
-      </w:r>
-      <w:r>
-        <w:rPr>
-          <w:lang w:val="id-ID"/>
-        </w:rPr>
-        <w:t>p</w:t>
-      </w:r>
-      <w:r>
-        <w:t xml:space="preserve">erusahaan </w:t>
-      </w:r>
-      <w:r>
-        <w:t xml:space="preserve">dapat </w:t>
-      </w:r>
-      <w:r>
-        <w:rPr>
-          <w:lang w:val="id-ID"/>
-        </w:rPr>
-        <w:t xml:space="preserve">memberikan layanan </w:t>
-      </w:r>
-      <w:r>
-        <w:rPr>
-          <w:lang w:val="id-ID"/>
-        </w:rPr>
-        <w:t>ke</w:t>
-      </w:r>
-      <w:r>
-        <w:rPr>
-          <w:lang w:val="id-ID"/>
-        </w:rPr>
-        <w:t xml:space="preserve">pada </w:t>
-      </w:r>
-      <w:r>
-        <w:t xml:space="preserve">pelanggan </w:t>
-      </w:r>
-      <w:r>
-        <w:rPr>
-          <w:lang w:val="id-ID"/>
-        </w:rPr>
-        <w:t>mengenai</w:t>
-      </w:r>
-      <w:r>
-        <w:t xml:space="preserve"> produk dan </w:t>
-      </w:r>
-      <w:r>
-        <w:rPr>
-          <w:lang w:val="id-ID"/>
-        </w:rPr>
-        <w:t>pe</w:t>
-      </w:r>
-      <w:r>
-        <w:t>layanan dengan cepat dan akurat</w:t>
-      </w:r>
-      <w:r>
-        <w:rPr>
-          <w:lang w:val="id-ID"/>
-        </w:rPr>
-        <w:t>.</w:t>
-      </w:r>
-      <w:r>
-        <w:t xml:space="preserve"> </w:t>
-      </w:r>
-      <w:r>
-        <w:rPr>
-          <w:lang w:val="id-ID"/>
-        </w:rPr>
-        <w:t xml:space="preserve">Chatbot </w:t>
-      </w:r>
-      <w:r>
-        <w:rPr>
-          <w:lang w:val="id-ID"/>
-        </w:rPr>
-        <w:t xml:space="preserve">juga </w:t>
-      </w:r>
-      <w:r>
-        <w:rPr>
-          <w:lang w:val="id-ID"/>
-        </w:rPr>
-        <w:t xml:space="preserve">dapat diberi </w:t>
-      </w:r>
-      <w:r>
-        <w:t xml:space="preserve">sentuhan personalisasi </w:t>
-      </w:r>
-      <w:r>
-        <w:rPr>
-          <w:lang w:val="id-ID"/>
-        </w:rPr>
-        <w:t xml:space="preserve">sehingga </w:t>
-      </w:r>
-      <w:r>
-        <w:rPr>
-          <w:lang w:val="id-ID"/>
-        </w:rPr>
-        <w:t xml:space="preserve">dapat </w:t>
-      </w:r>
-      <w:r>
-        <w:t xml:space="preserve">mencerminkan gaya dan nada merek </w:t>
-      </w:r>
-      <w:r>
-        <w:t>perusahaan</w:t>
-      </w:r>
-      <w:r>
-        <w:t xml:space="preserve">. Untuk mencapai hal ini, dapat </w:t>
-      </w:r>
-      <w:r>
-        <w:rPr>
-          <w:lang w:val="id-ID"/>
-        </w:rPr>
-        <w:t>di</w:t>
-      </w:r>
-      <w:r>
-        <w:t xml:space="preserve">mulai dengan model bahasa besar yang sudah dilatih sebelumnya, </w:t>
-      </w:r>
-      <w:r>
-        <w:rPr>
-          <w:lang w:val="id-ID"/>
-        </w:rPr>
-        <w:t xml:space="preserve">sebagai contoh </w:t>
-      </w:r>
-      <w:r>
-        <w:t xml:space="preserve">seperti </w:t>
-      </w:r>
-      <w:r>
-        <w:rPr>
-          <w:lang w:val="id-ID"/>
-        </w:rPr>
-        <w:t xml:space="preserve">model </w:t>
-      </w:r>
-      <w:r>
-        <w:t>GPT-4 yang telah dilatih dengan jumlah data yang besar dan memiliki pemahaman yang kuat terhadap bahasa. Namun,</w:t>
-      </w:r>
-      <w:r>
-        <w:rPr>
-          <w:lang w:val="id-ID"/>
-        </w:rPr>
-        <w:t xml:space="preserve"> model</w:t>
-      </w:r>
-      <w:r>
-        <w:t xml:space="preserve"> GPT-4 belum dilatih dengan data yang spesifik untuk industri atau produk </w:t>
-      </w:r>
-      <w:r>
-        <w:t>tertentu</w:t>
-      </w:r>
-      <w:r>
-        <w:t xml:space="preserve">, sehingga </w:t>
-      </w:r>
-      <w:r>
-        <w:rPr>
-          <w:lang w:val="id-ID"/>
-        </w:rPr>
-        <w:t>model</w:t>
-      </w:r>
-      <w:r>
-        <w:t xml:space="preserve"> </w:t>
-      </w:r>
-      <w:r>
-        <w:rPr>
-          <w:lang w:val="id-ID"/>
-        </w:rPr>
-        <w:t>belum</w:t>
-      </w:r>
-      <w:r>
-        <w:t xml:space="preserve"> </w:t>
-      </w:r>
-      <w:r>
         <w:lastRenderedPageBreak/>
-        <w:t xml:space="preserve">memberikan performa yang sesuai dengan yang </w:t>
-      </w:r>
-      <w:r>
-        <w:t>di</w:t>
-      </w:r>
-      <w:r>
-        <w:t>harapkan untuk kasus penggunaan</w:t>
-      </w:r>
-      <w:r>
-        <w:t xml:space="preserve"> ini</w:t>
-      </w:r>
-      <w:r>
-        <w:t xml:space="preserve">. Disinilah </w:t>
-      </w:r>
-      <w:r>
-        <w:rPr>
-          <w:i/>
-          <w:iCs w:val="0"/>
-        </w:rPr>
-        <w:t>fine-tuning</w:t>
-      </w:r>
-      <w:r>
-        <w:t xml:space="preserve"> </w:t>
-      </w:r>
-      <w:r>
-        <w:rPr>
-          <w:lang w:val="id-ID"/>
-        </w:rPr>
-        <w:t>berperan</w:t>
-      </w:r>
-      <w:r>
-        <w:t xml:space="preserve"> penting</w:t>
-      </w:r>
-      <w:r>
-        <w:rPr>
-          <w:lang w:val="id-ID"/>
-        </w:rPr>
-        <w:t>, d</w:t>
-      </w:r>
-      <w:r>
-        <w:t xml:space="preserve">engan </w:t>
-      </w:r>
-      <w:r>
-        <w:rPr>
-          <w:lang w:val="id-ID"/>
-        </w:rPr>
-        <w:t xml:space="preserve">melakukan </w:t>
-      </w:r>
-      <w:r>
-        <w:rPr>
-          <w:i/>
-          <w:iCs w:val="0"/>
-        </w:rPr>
-        <w:t>fine-tuning</w:t>
-      </w:r>
-      <w:r>
-        <w:rPr>
-          <w:lang w:val="id-ID"/>
-        </w:rPr>
-        <w:t xml:space="preserve"> </w:t>
-      </w:r>
-      <w:r>
-        <w:t>model yang telah dilatih sebelumnya da</w:t>
-      </w:r>
-      <w:r>
-        <w:rPr>
-          <w:lang w:val="id-ID"/>
-        </w:rPr>
-        <w:t>pat</w:t>
-      </w:r>
-      <w:r>
-        <w:t xml:space="preserve"> </w:t>
-      </w:r>
-      <w:r>
-        <w:rPr>
-          <w:lang w:val="id-ID"/>
-        </w:rPr>
-        <w:t>di</w:t>
-      </w:r>
-      <w:r>
-        <w:t>latih</w:t>
-      </w:r>
-      <w:r>
-        <w:rPr>
-          <w:lang w:val="id-ID"/>
-        </w:rPr>
-        <w:t xml:space="preserve"> ulang</w:t>
-      </w:r>
-      <w:r>
-        <w:t xml:space="preserve"> menggunakan data </w:t>
-      </w:r>
-      <w:r>
-        <w:rPr>
-          <w:lang w:val="id-ID"/>
-        </w:rPr>
-        <w:t xml:space="preserve">yang lebih </w:t>
-      </w:r>
-      <w:r>
-        <w:rPr>
-          <w:lang w:val="id-ID"/>
-        </w:rPr>
-        <w:t xml:space="preserve">spesifik pada suatu </w:t>
-      </w:r>
-      <w:r>
-        <w:rPr>
-          <w:lang w:val="id-ID"/>
-        </w:rPr>
-        <w:t>domain</w:t>
-      </w:r>
-      <w:r>
-        <w:t xml:space="preserve">, seperti deskripsi produk, log dukungan pelanggan, dan informasi relevan lainnya. Dalam beberapa kasus, penyesuaian dapat dilakukan dengan menambahkan data baru ke dalam model pelatihan, yang lebih sederhana dan tidak membosankan daripada </w:t>
-      </w:r>
-      <w:r>
-        <w:rPr>
-          <w:i/>
-          <w:iCs w:val="0"/>
-        </w:rPr>
-        <w:t>fine-tuning</w:t>
-      </w:r>
-      <w:r>
-        <w:t xml:space="preserve">. Apapun metode yang digunakan, hasil akhirnya </w:t>
-      </w:r>
-      <w:r>
-        <w:rPr>
-          <w:lang w:val="id-ID"/>
-        </w:rPr>
-        <w:t>yaitu</w:t>
-      </w:r>
-      <w:r>
-        <w:t xml:space="preserve"> model </w:t>
-      </w:r>
-      <w:r>
-        <w:rPr>
-          <w:lang w:val="id-ID"/>
-        </w:rPr>
-        <w:t xml:space="preserve">dapat </w:t>
-      </w:r>
-      <w:r>
-        <w:t xml:space="preserve">belajar </w:t>
-      </w:r>
-      <w:r>
-        <w:rPr>
-          <w:lang w:val="id-ID"/>
-        </w:rPr>
-        <w:t xml:space="preserve">mengenai </w:t>
-      </w:r>
-      <w:r>
-        <w:t xml:space="preserve">informasi </w:t>
-      </w:r>
-      <w:r>
-        <w:rPr>
-          <w:lang w:val="id-ID"/>
-        </w:rPr>
-        <w:t xml:space="preserve">pada suatu domain seperti </w:t>
-      </w:r>
-      <w:r>
-        <w:t xml:space="preserve">industri dan produk, serta </w:t>
-      </w:r>
-      <w:r>
-        <w:rPr>
-          <w:lang w:val="id-ID"/>
-        </w:rPr>
-        <w:t xml:space="preserve">dapat </w:t>
-      </w:r>
-      <w:r>
-        <w:t>meningkatkan kinerja</w:t>
-      </w:r>
-      <w:r>
-        <w:rPr>
-          <w:lang w:val="id-ID"/>
-        </w:rPr>
-        <w:t xml:space="preserve"> pada </w:t>
-      </w:r>
-      <w:r>
-        <w:t>kasus penggunaan</w:t>
-      </w:r>
-      <w:r>
-        <w:rPr>
-          <w:lang w:val="id-ID"/>
-        </w:rPr>
-        <w:t xml:space="preserve"> yang </w:t>
-      </w:r>
-      <w:r>
-        <w:rPr>
-          <w:lang w:val="id-ID"/>
-        </w:rPr>
-        <w:t xml:space="preserve">lebih </w:t>
-      </w:r>
-      <w:r>
-        <w:rPr>
-          <w:lang w:val="id-ID"/>
-        </w:rPr>
-        <w:t>spesifik</w:t>
-      </w:r>
-      <w:r>
-        <w:t xml:space="preserve">. </w:t>
-      </w:r>
-      <w:r>
-        <w:rPr>
-          <w:lang w:val="id-ID"/>
-        </w:rPr>
-        <w:t xml:space="preserve">Dengan memanfaatkan metode </w:t>
-      </w:r>
-      <w:r>
-        <w:rPr>
-          <w:i/>
-          <w:iCs w:val="0"/>
-          <w:lang w:val="id-ID"/>
-        </w:rPr>
-        <w:t>f</w:t>
-      </w:r>
-      <w:r>
-        <w:rPr>
-          <w:i/>
-          <w:iCs w:val="0"/>
-        </w:rPr>
-        <w:t>ine-tuning</w:t>
-      </w:r>
-      <w:r>
-        <w:rPr>
-          <w:i/>
-          <w:iCs w:val="0"/>
-          <w:lang w:val="id-ID"/>
-        </w:rPr>
-        <w:t xml:space="preserve"> </w:t>
-      </w:r>
-      <w:r>
-        <w:rPr>
-          <w:lang w:val="id-ID"/>
-        </w:rPr>
-        <w:t xml:space="preserve">pengguna </w:t>
-      </w:r>
-      <w:r>
-        <w:rPr>
-          <w:lang w:val="id-ID"/>
-        </w:rPr>
-        <w:t xml:space="preserve">dapat </w:t>
-      </w:r>
-      <w:r>
-        <w:t>memberikan lebih banyak personalisasi</w:t>
-      </w:r>
-      <w:r>
-        <w:rPr>
-          <w:lang w:val="id-ID"/>
-        </w:rPr>
-        <w:t xml:space="preserve"> </w:t>
-      </w:r>
-      <w:r>
-        <w:rPr>
-          <w:lang w:val="id-ID"/>
-        </w:rPr>
-        <w:t xml:space="preserve">dengan </w:t>
-      </w:r>
-      <w:r>
-        <w:t xml:space="preserve">menggabungkan suara dan nada </w:t>
-      </w:r>
-      <w:r>
-        <w:rPr>
-          <w:lang w:val="id-ID"/>
-        </w:rPr>
-        <w:t xml:space="preserve">pada </w:t>
-      </w:r>
-      <w:r>
-        <w:t xml:space="preserve">merek </w:t>
-      </w:r>
-      <w:r>
-        <w:rPr>
-          <w:lang w:val="id-ID"/>
-        </w:rPr>
-        <w:t>dalam domain tertentu</w:t>
-      </w:r>
-      <w:r>
-        <w:rPr>
-          <w:lang w:val="id-ID"/>
-        </w:rPr>
-        <w:t xml:space="preserve"> </w:t>
-      </w:r>
-      <w:r>
-        <w:rPr>
-          <w:lang w:val="id-ID"/>
-        </w:rPr>
-        <w:t>dan</w:t>
-      </w:r>
-      <w:r>
-        <w:rPr>
-          <w:lang w:val="id-ID"/>
-        </w:rPr>
-        <w:t xml:space="preserve"> </w:t>
-      </w:r>
-      <w:r>
-        <w:rPr>
-          <w:lang w:val="id-ID"/>
-        </w:rPr>
-        <w:t xml:space="preserve">menyediakan </w:t>
-      </w:r>
-      <w:r>
-        <w:t xml:space="preserve">contoh </w:t>
-      </w:r>
-      <w:r>
-        <w:rPr>
-          <w:lang w:val="id-ID"/>
-        </w:rPr>
-        <w:t xml:space="preserve">mengenai cara </w:t>
-      </w:r>
-      <w:r>
-        <w:t xml:space="preserve">perusahaan berkomunikasi dengan pelanggan. Hal ini membantu chatbot </w:t>
-      </w:r>
-      <w:r>
-        <w:rPr>
-          <w:lang w:val="id-ID"/>
-        </w:rPr>
-        <w:t xml:space="preserve">sehingga </w:t>
-      </w:r>
-      <w:r>
-        <w:t xml:space="preserve">terdengar seperti merek </w:t>
-      </w:r>
-      <w:r>
-        <w:rPr>
-          <w:lang w:val="id-ID"/>
-        </w:rPr>
-        <w:t xml:space="preserve">yang </w:t>
-      </w:r>
-      <w:r>
-        <w:t>memberikan pengalaman untuk pelanggan</w:t>
-      </w:r>
-      <w:r>
-        <w:t xml:space="preserve"> </w:t>
-      </w:r>
-      <w:r>
-        <w:fldChar w:fldCharType="begin" w:fldLock="1"/>
-      </w:r>
-      <w:r>
-        <w:instrText>ADDIN CSL_CITATION {"citationItems":[{"id":"ITEM-1","itemData":{"author":[{"dropping-particle":"","family":"www.wiz.ai","given":"","non-dropping-particle":"","parse-names":false,"suffix":""}],"container-title":"www.wiz.ai","id":"ITEM-1","issued":{"date-parts":[["2023"]]},"title":"Menelaah : Bagaimana LLM (Large Language Models) bekerja","type":"webpage"},"uris":["http://www.mendeley.com/documents/?uuid=5d0ae720-d1ff-47fc-ba69-f0760dcb8bb1"]}],"mendeley":{"formattedCitation":"(www.wiz.ai, 2023)","plainTextFormattedCitation":"(www.wiz.ai, 2023)","previouslyFormattedCitation":"(www.wiz.ai, 2023)"},"properties":{"noteIndex":0},"schema":"https://github.com/citation-style-language/schema/raw/master/csl-citation.json"}</w:instrText>
-      </w:r>
-      <w:r>
-        <w:fldChar w:fldCharType="separate"/>
-      </w:r>
-      <w:r>
-        <w:rPr>
-          <w:noProof/>
-        </w:rPr>
-        <w:t>(www.wiz.ai, 2023)</w:t>
-      </w:r>
-      <w:r>
-        <w:fldChar w:fldCharType="end"/>
-      </w:r>
-      <w:r>
-        <w:rPr>
-          <w:lang w:val="id-ID"/>
-        </w:rPr>
-        <w:t>.</w:t>
-      </w:r>
-      <w:r>
-        <w:t xml:space="preserve"> </w:t>
-      </w:r>
-    </w:p>
-    <w:p>
-      <w:pPr>
-        <w:pStyle w:val="Heading2"/>
-      </w:pPr>
-      <w:bookmarkStart w:id="39" w:name="_Toc178233962"/>
-      <w:r>
-        <w:rPr>
-          <w:i/>
-          <w:iCs w:val="0"/>
-          <w:lang w:val="en-US"/>
-        </w:rPr>
-        <w:t>Chatbot</w:t>
-      </w:r>
-      <w:bookmarkEnd w:id="39"/>
-    </w:p>
-    <w:p>
-      <w:pPr>
-        <w:spacing w:after="240" w:line="360" w:lineRule="auto"/>
-        <w:ind w:firstLine="709"/>
-        <w:jc w:val="both"/>
-        <w:rPr>
-          <w:lang w:val="en-US"/>
-        </w:rPr>
-      </w:pPr>
-      <w:r>
-        <w:rPr>
-          <w:i/>
-        </w:rPr>
-        <w:t>Chatbot</w:t>
-      </w:r>
-      <w:r>
-        <w:t xml:space="preserve"> adalah sebuah program buatan berbasis kecerdasan buatan, yang dapat mensimulasikan percakapan atau obrolan dengan pengguna lain layaknya </w:t>
-      </w:r>
-      <w:r>
-        <w:rPr>
-          <w:lang w:val="id-ID"/>
-        </w:rPr>
-        <w:t xml:space="preserve">chat sesama pengguna </w:t>
-      </w:r>
-      <w:r>
-        <w:t xml:space="preserve">melalui aplikasi pesan, situs web, aplikasi seluler, atau melalui telepon. teknologi ini juga dikenal sebagai asisten digital yang dapat memahami serta memproses permintaan pengguna, dan memberikan jawaban yang relevan dengan cepat. </w:t>
-      </w:r>
-      <w:r>
-        <w:rPr>
-          <w:i/>
-        </w:rPr>
-        <w:t>Chatbot</w:t>
-      </w:r>
-      <w:r>
-        <w:t xml:space="preserve"> digambarkan sebagai salah satu ekspresi </w:t>
-      </w:r>
-      <w:r>
-        <w:rPr>
-          <w:lang w:val="id-ID"/>
-        </w:rPr>
-        <w:t xml:space="preserve">dengan </w:t>
-      </w:r>
-      <w:r>
-        <w:t xml:space="preserve">interaksi paling canggih dan menjanjikan antara manusia dan mesin. Di balik layar, cara kerja </w:t>
-      </w:r>
-      <w:r>
-        <w:rPr>
-          <w:i/>
-        </w:rPr>
-        <w:t>chatbot</w:t>
-      </w:r>
-      <w:r>
-        <w:t xml:space="preserve"> terbagi </w:t>
-      </w:r>
-      <w:r>
-        <w:rPr>
-          <w:lang w:val="id-ID"/>
-        </w:rPr>
-        <w:t xml:space="preserve">menjadi </w:t>
-      </w:r>
-      <w:r>
-        <w:t>dua tugas inti</w:t>
-      </w:r>
-      <w:r>
-        <w:rPr>
-          <w:lang w:val="id-ID"/>
-        </w:rPr>
-        <w:t xml:space="preserve"> yaitu</w:t>
-      </w:r>
-      <w:r>
-        <w:t xml:space="preserve"> analisis permintaan pengguna dan memberikan tanggapan. </w:t>
-      </w:r>
-      <w:r>
-        <w:rPr>
-          <w:i/>
-        </w:rPr>
-        <w:t>Chatbot</w:t>
-      </w:r>
-      <w:r>
-        <w:t xml:space="preserve"> </w:t>
-      </w:r>
-      <w:r>
-        <w:rPr>
-          <w:lang w:val="id-ID"/>
-        </w:rPr>
-        <w:t xml:space="preserve">memberikan tanggapan </w:t>
-      </w:r>
-      <w:r>
-        <w:t xml:space="preserve">berdasarkan </w:t>
-      </w:r>
-      <w:r>
-        <w:rPr>
-          <w:lang w:val="id-ID"/>
-        </w:rPr>
-        <w:t xml:space="preserve">masukkan </w:t>
-      </w:r>
-      <w:r>
-        <w:t xml:space="preserve">dari pengguna. </w:t>
-      </w:r>
-      <w:r>
-        <w:rPr>
-          <w:lang w:val="id-ID"/>
-        </w:rPr>
-        <w:t xml:space="preserve">Cara kerja </w:t>
-      </w:r>
-      <w:r>
-        <w:rPr>
-          <w:i/>
-          <w:iCs w:val="0"/>
-          <w:lang w:val="id-ID"/>
-        </w:rPr>
-        <w:t>chatbo</w:t>
-      </w:r>
-      <w:r>
-        <w:rPr>
-          <w:i/>
-          <w:iCs w:val="0"/>
-          <w:lang w:val="id-ID"/>
-        </w:rPr>
-        <w:t>t</w:t>
-      </w:r>
-      <w:r>
-        <w:rPr>
-          <w:lang w:val="id-ID"/>
-        </w:rPr>
-        <w:t xml:space="preserve"> </w:t>
-      </w:r>
-      <w:r>
-        <w:t>terlihat sederhana</w:t>
-      </w:r>
-      <w:r>
-        <w:rPr>
-          <w:lang w:val="id-ID"/>
-        </w:rPr>
-        <w:t xml:space="preserve"> </w:t>
-      </w:r>
-      <w:r>
-        <w:t>dalam prakteknya namun sebenarnya cukup kompleks</w:t>
-      </w:r>
-      <w:r>
-        <w:t xml:space="preserve"> </w:t>
-      </w:r>
-      <w:r>
-        <w:fldChar w:fldCharType="begin" w:fldLock="1"/>
-      </w:r>
-      <w:r>
-        <w:instrText>ADDIN CSL_CITATION {"citationItems":[{"id":"ITEM-1","itemData":{"URL":"https://tekno.tempo.co/read/1536593/apa-itu-chatbot-begini-cara-kerja-asisten-digital-ini","accessed":{"date-parts":[["2024","1","20"]]},"author":[{"dropping-particle":"","family":"Andryanto","given":"S. Dian","non-dropping-particle":"","parse-names":false,"suffix":""}],"container-title":"tekno.tempo.co","id":"ITEM-1","issued":{"date-parts":[["2021"]]},"title":"Apa itu Chatbot? Begini Cara Kerja Asisten Digital ini","type":"webpage"},"uris":["http://www.mendeley.com/documents/?uuid=c5bc382d-34b5-49d7-a2cf-5c25a4abed9c"]}],"mendeley":{"formattedCitation":"(Andryanto, 2021)","plainTextFormattedCitation":"(Andryanto, 2021)","previouslyFormattedCitation":"(Andryanto, 2021)"},"properties":{"noteIndex":0},"schema":"https://github.com/citation-style-language/schema/raw/master/csl-citation.json"}</w:instrText>
-      </w:r>
-      <w:r>
-        <w:fldChar w:fldCharType="separate"/>
-      </w:r>
-      <w:r>
-        <w:rPr>
-          <w:noProof/>
-        </w:rPr>
-        <w:t>(Andryanto, 2021)</w:t>
-      </w:r>
-      <w:r>
-        <w:fldChar w:fldCharType="end"/>
-      </w:r>
-      <w:r>
-        <w:rPr>
-          <w:lang w:val="en-US"/>
-        </w:rPr>
-        <w:t>.</w:t>
-      </w:r>
-    </w:p>
-    <w:p>
-      <w:pPr>
-        <w:pStyle w:val="Heading2"/>
-        <w:rPr>
-          <w:lang w:val="id-ID"/>
-        </w:rPr>
-      </w:pPr>
-      <w:bookmarkStart w:id="40" w:name="_Toc178233963"/>
-      <w:r>
-        <w:rPr>
-          <w:i/>
-          <w:iCs w:val="0"/>
-        </w:rPr>
-        <w:t>Model Mistral 7B</w:t>
-      </w:r>
-      <w:bookmarkEnd w:id="40"/>
-    </w:p>
-    <w:p>
-      <w:pPr>
-        <w:keepNext/>
-        <w:spacing w:line="360" w:lineRule="auto"/>
-        <w:ind w:firstLine="720"/>
-        <w:jc w:val="both"/>
-      </w:pPr>
-      <w:r>
-        <w:t xml:space="preserve">Model </w:t>
-      </w:r>
-      <w:r>
-        <w:rPr>
-          <w:i/>
-        </w:rPr>
-        <w:t>chatbot</w:t>
-      </w:r>
-      <w:r>
-        <w:t xml:space="preserve"> Mistral 7B </w:t>
-      </w:r>
-      <w:r>
-        <w:rPr>
-          <w:lang w:val="id-ID"/>
-        </w:rPr>
-        <w:t>adalah</w:t>
-      </w:r>
-      <w:r>
-        <w:t xml:space="preserve"> model </w:t>
-      </w:r>
-      <w:r>
-        <w:rPr>
-          <w:lang w:val="id-ID"/>
-        </w:rPr>
-        <w:t xml:space="preserve">bahasa besar </w:t>
-      </w:r>
-      <w:r>
-        <w:t xml:space="preserve">dengan parameter 7.3B yang dapat digunakan </w:t>
-      </w:r>
-      <w:r>
-        <w:rPr>
-          <w:lang w:val="id-ID"/>
-        </w:rPr>
-        <w:t xml:space="preserve">untuk </w:t>
-      </w:r>
-      <w:r>
-        <w:t xml:space="preserve">membantu </w:t>
-      </w:r>
-      <w:r>
-        <w:rPr>
-          <w:lang w:val="id-ID"/>
-        </w:rPr>
-        <w:t xml:space="preserve">pengguna pada </w:t>
-      </w:r>
-      <w:r>
-        <w:t xml:space="preserve">berbagai tugas </w:t>
-      </w:r>
-      <w:r>
-        <w:rPr>
-          <w:lang w:val="id-ID"/>
-        </w:rPr>
-        <w:t xml:space="preserve">dalam </w:t>
-      </w:r>
-      <w:r>
-        <w:t xml:space="preserve">domain yang spesifik, model </w:t>
-      </w:r>
-      <w:r>
-        <w:rPr>
-          <w:i/>
-        </w:rPr>
-        <w:t>chabot</w:t>
-      </w:r>
-      <w:r>
-        <w:t xml:space="preserve"> Mistral 7B </w:t>
-      </w:r>
-      <w:r>
-        <w:rPr>
-          <w:lang w:val="id-ID"/>
-        </w:rPr>
-        <w:t xml:space="preserve">dapat dengan </w:t>
-      </w:r>
-      <w:r>
-        <w:t xml:space="preserve">mudah disesuaikan </w:t>
-      </w:r>
-      <w:r>
-        <w:rPr>
-          <w:lang w:val="id-ID"/>
-        </w:rPr>
-        <w:t xml:space="preserve">dalam </w:t>
-      </w:r>
-      <w:r>
-        <w:t xml:space="preserve">tugas </w:t>
-      </w:r>
-      <w:r>
-        <w:rPr>
-          <w:lang w:val="id-ID"/>
-        </w:rPr>
-        <w:lastRenderedPageBreak/>
-        <w:t>tertentu</w:t>
-      </w:r>
-      <w:r>
-        <w:t>. Model ini dapat disesuaikan untuk obrolan</w:t>
-      </w:r>
-      <w:r>
-        <w:rPr>
-          <w:lang w:val="id-ID"/>
-        </w:rPr>
-        <w:t xml:space="preserve"> dan memiliki </w:t>
-      </w:r>
-      <w:r>
-        <w:t>kinerja</w:t>
-      </w:r>
-      <w:r>
-        <w:rPr>
-          <w:lang w:val="id-ID"/>
-        </w:rPr>
-        <w:t xml:space="preserve"> yang </w:t>
-      </w:r>
-      <w:r>
-        <w:t>telah mengungguli model chatbot Llama 2 dengan parameter 13B</w:t>
-      </w:r>
-      <w:r>
-        <w:t xml:space="preserve"> </w:t>
-      </w:r>
-      <w:r>
-        <w:fldChar w:fldCharType="begin" w:fldLock="1"/>
-      </w:r>
-      <w:r>
-        <w:instrText>ADDIN CSL_CITATION {"citationItems":[{"id":"ITEM-1","itemData":{"abstract":"We introduce Mistral 7B v0.1, a 7-billion-parameter language model engineered for superior performance and efficiency. Mistral 7B outperforms Llama 2 13B across all evaluated benchmarks, and Llama 1 34B in reasoning, mathematics, and code generation. Our model leverages grouped-query attention (GQA) for faster inference, coupled with sliding window attention (SWA) to effectively handle sequences of arbitrary length with a reduced inference cost. We also provide a model fine-tuned to follow instructions, Mistral 7B -- Instruct, that surpasses the Llama 2 13B -- Chat model both on human and automated benchmarks. Our models are released under the Apache 2.0 license.","author":[{"dropping-particle":"","family":"Jiang","given":"Albert Q.","non-dropping-particle":"","parse-names":false,"suffix":""},{"dropping-particle":"","family":"Sablayrolles","given":"Alexandre","non-dropping-particle":"","parse-names":false,"suffix":""},{"dropping-particle":"","family":"Mensch","given":"Arthur","non-dropping-particle":"","parse-names":false,"suffix":""},{"dropping-particle":"","family":"Bamford","given":"Chris","non-dropping-particle":"","parse-names":false,"suffix":""},{"dropping-particle":"","family":"Chaplot","given":"Devendra Singh","non-dropping-particle":"","parse-names":false,"suffix":""},{"dropping-particle":"las","family":"Casas","given":"Diego de","non-dropping-particle":"","parse-names":false,"suffix":""},{"dropping-particle":"","family":"Bressand","given":"Florian","non-dropping-particle":"","parse-names":false,"suffix":""},{"dropping-particle":"","family":"Lengyel","given":"Gianna","non-dropping-particle":"","parse-names":false,"suffix":""},{"dropping-particle":"","family":"Lample","given":"Guillaume","non-dropping-particle":"","parse-names":false,"suffix":""},{"dropping-particle":"","family":"Saulnier","given":"Lucile","non-dropping-particle":"","parse-names":false,"suffix":""},{"dropping-particle":"","family":"Lavaud","given":"Lélio Renard","non-dropping-particle":"","parse-names":false,"suffix":""},{"dropping-particle":"","family":"Lachaux","given":"Marie-Anne","non-dropping-particle":"","parse-names":false,"suffix":""},{"dropping-particle":"","family":"Stock","given":"Pierre","non-dropping-particle":"","parse-names":false,"suffix":""},{"dropping-particle":"Le","family":"Scao","given":"Teven","non-dropping-particle":"","parse-names":false,"suffix":""},{"dropping-particle":"","family":"Lavril","given":"Thibaut","non-dropping-particle":"","parse-names":false,"suffix":""},{"dropping-particle":"","family":"Wang","given":"Thomas","non-dropping-particle":"","parse-names":false,"suffix":""},{"dropping-particle":"","family":"Lacroix","given":"Timothée","non-dropping-particle":"","parse-names":false,"suffix":""},{"dropping-particle":"El","family":"Sayed","given":"William","non-dropping-particle":"","parse-names":false,"suffix":""}],"id":"ITEM-1","issued":{"date-parts":[["2023"]]},"page":"1-9","title":"Mistral 7B","type":"article-journal"},"uris":["http://www.mendeley.com/documents/?uuid=605b8c9f-e699-4230-a144-1bd577b7f9e3"]}],"mendeley":{"formattedCitation":"(Jiang et al., 2023)","plainTextFormattedCitation":"(Jiang et al., 2023)","previouslyFormattedCitation":"(Jiang et al., 2023)"},"properties":{"noteIndex":0},"schema":"https://github.com/citation-style-language/schema/raw/master/csl-citation.json"}</w:instrText>
-      </w:r>
-      <w:r>
-        <w:fldChar w:fldCharType="separate"/>
-      </w:r>
-      <w:r>
-        <w:rPr>
-          <w:noProof/>
-        </w:rPr>
-        <w:t>(Jiang et al., 2023)</w:t>
-      </w:r>
-      <w:r>
-        <w:fldChar w:fldCharType="end"/>
-      </w:r>
-      <w:r>
-        <w:t xml:space="preserve">. </w:t>
+        <w:br/>
       </w:r>
     </w:p>
     <w:p>
@@ -16074,7 +16144,17 @@
         <w:jc w:val="both"/>
       </w:pPr>
       <w:r>
-        <w:t xml:space="preserve">Mistral 7B mengungguli Llama 2 13B di semua benchmark. </w:t>
+        <w:t xml:space="preserve">Mistral 7B mengungguli Llama 2 13B di semua </w:t>
+      </w:r>
+      <w:r>
+        <w:rPr>
+          <w:i/>
+          <w:iCs w:val="0"/>
+        </w:rPr>
+        <w:t>benchmark</w:t>
+      </w:r>
+      <w:r>
+        <w:t xml:space="preserve">. </w:t>
       </w:r>
     </w:p>
     <w:p>
@@ -17319,8 +17399,15 @@
       <w:r>
         <w:rPr>
           <w:i/>
-        </w:rPr>
-        <w:t>fine-tuning</w:t>
+          <w:lang w:val="id-ID"/>
+        </w:rPr>
+        <w:t>F</w:t>
+      </w:r>
+      <w:r>
+        <w:rPr>
+          <w:i/>
+        </w:rPr>
+        <w:t>ine-tuning</w:t>
       </w:r>
       <w:r>
         <w:t xml:space="preserve"> </w:t>
@@ -17377,41 +17464,64 @@
         <w:t xml:space="preserve"> </w:t>
       </w:r>
       <w:r>
-        <w:t xml:space="preserve">Jika tidak menggunakan pre-trained language model, maka </w:t>
-      </w:r>
-      <w:r>
-        <w:rPr>
-          <w:lang w:val="id-ID"/>
-        </w:rPr>
-        <w:t>di</w:t>
-      </w:r>
-      <w:r>
-        <w:t>perlu</w:t>
-      </w:r>
-      <w:r>
-        <w:rPr>
-          <w:lang w:val="id-ID"/>
-        </w:rPr>
-        <w:t>kan</w:t>
-      </w:r>
-      <w:r>
-        <w:t xml:space="preserve"> training dari awal yang pasti membutuhkan banyak waktu dan </w:t>
+        <w:t xml:space="preserve">Jika tidak </w:t>
+      </w:r>
+      <w:r>
+        <w:t>menggunakan</w:t>
       </w:r>
       <w:r>
         <w:rPr>
           <w:i/>
           <w:iCs w:val="0"/>
         </w:rPr>
-        <w:t>resource</w:t>
-      </w:r>
-      <w:r>
-        <w:t xml:space="preserve">. Jika menggunakan </w:t>
+        <w:t xml:space="preserve"> pre-trained language model</w:t>
+      </w:r>
+      <w:r>
+        <w:t xml:space="preserve">, maka </w:t>
+      </w:r>
+      <w:r>
+        <w:rPr>
+          <w:lang w:val="id-ID"/>
+        </w:rPr>
+        <w:t>di</w:t>
+      </w:r>
+      <w:r>
+        <w:t>perlu</w:t>
+      </w:r>
+      <w:r>
+        <w:rPr>
+          <w:lang w:val="id-ID"/>
+        </w:rPr>
+        <w:t>kan</w:t>
+      </w:r>
+      <w:r>
+        <w:t xml:space="preserve"> </w:t>
       </w:r>
       <w:r>
         <w:rPr>
           <w:i/>
           <w:iCs w:val="0"/>
         </w:rPr>
+        <w:t>training</w:t>
+      </w:r>
+      <w:r>
+        <w:t xml:space="preserve"> dari awal yang pasti membutuhkan banyak waktu dan </w:t>
+      </w:r>
+      <w:r>
+        <w:rPr>
+          <w:i/>
+          <w:iCs w:val="0"/>
+        </w:rPr>
+        <w:t>resource</w:t>
+      </w:r>
+      <w:r>
+        <w:t xml:space="preserve">. Jika menggunakan </w:t>
+      </w:r>
+      <w:r>
+        <w:rPr>
+          <w:i/>
+          <w:iCs w:val="0"/>
+        </w:rPr>
         <w:t>pre-trained language model</w:t>
       </w:r>
       <w:r>
@@ -17433,7 +17543,16 @@
         <w:t xml:space="preserve">telah </w:t>
       </w:r>
       <w:r>
-        <w:t xml:space="preserve">dilatih dengan data besar dan </w:t>
+        <w:t xml:space="preserve">dilatih </w:t>
+      </w:r>
+      <w:r>
+        <w:rPr>
+          <w:lang w:val="id-ID"/>
+        </w:rPr>
+        <w:t xml:space="preserve">sebelumnya </w:t>
+      </w:r>
+      <w:r>
+        <w:t xml:space="preserve">dan </w:t>
       </w:r>
       <w:r>
         <w:rPr>
@@ -17874,7 +17993,22 @@
           <w:iCs w:val="0"/>
         </w:rPr>
         <w:lastRenderedPageBreak/>
-        <w:t>Retrieval Augmented Generation</w:t>
+        <w:t>Retrieval</w:t>
+      </w:r>
+      <w:r>
+        <w:rPr>
+          <w:i/>
+          <w:iCs w:val="0"/>
+          <w:lang w:val="id-ID"/>
+        </w:rPr>
+        <w:t>-</w:t>
+      </w:r>
+      <w:r>
+        <w:rPr>
+          <w:i/>
+          <w:iCs w:val="0"/>
+        </w:rPr>
+        <w:t>Augmented Generation</w:t>
       </w:r>
       <w:bookmarkEnd w:id="48"/>
       <w:bookmarkEnd w:id="49"/>
@@ -17889,7 +18023,20 @@
         <w:rPr>
           <w:i/>
         </w:rPr>
-        <w:t>Retrieval augmented generation</w:t>
+        <w:t>Retrieval</w:t>
+      </w:r>
+      <w:r>
+        <w:rPr>
+          <w:i/>
+          <w:lang w:val="id-ID"/>
+        </w:rPr>
+        <w:t>-</w:t>
+      </w:r>
+      <w:r>
+        <w:rPr>
+          <w:i/>
+        </w:rPr>
+        <w:t>augmented generation</w:t>
       </w:r>
       <w:r>
         <w:t xml:space="preserve"> (RAG) </w:t>
@@ -17989,7 +18136,20 @@
         <w:rPr>
           <w:i/>
         </w:rPr>
-        <w:t>retrieval augmented generation</w:t>
+        <w:t>retrieval</w:t>
+      </w:r>
+      <w:r>
+        <w:rPr>
+          <w:i/>
+          <w:lang w:val="id-ID"/>
+        </w:rPr>
+        <w:t>-</w:t>
+      </w:r>
+      <w:r>
+        <w:rPr>
+          <w:i/>
+        </w:rPr>
+        <w:t>augmented generation</w:t>
       </w:r>
       <w:r>
         <w:t xml:space="preserve">: </w:t>
@@ -18170,10 +18330,35 @@
         <w:rPr>
           <w:i/>
         </w:rPr>
-        <w:t>retrieval augmented</w:t>
-      </w:r>
-      <w:r>
-        <w:t xml:space="preserve"> juga mengambil contoh teks relevan dari </w:t>
+        <w:t>retrieval</w:t>
+      </w:r>
+      <w:r>
+        <w:rPr>
+          <w:i/>
+          <w:lang w:val="id-ID"/>
+        </w:rPr>
+        <w:t>-</w:t>
+      </w:r>
+      <w:r>
+        <w:rPr>
+          <w:i/>
+        </w:rPr>
+        <w:t>augmented</w:t>
+      </w:r>
+      <w:r>
+        <w:t xml:space="preserve"> </w:t>
+      </w:r>
+      <w:r>
+        <w:rPr>
+          <w:i/>
+        </w:rPr>
+        <w:t>generation</w:t>
+      </w:r>
+      <w:r>
+        <w:t xml:space="preserve"> </w:t>
+      </w:r>
+      <w:r>
+        <w:t xml:space="preserve">juga mengambil contoh teks relevan dari </w:t>
       </w:r>
       <w:r>
         <w:rPr>
@@ -18259,7 +18444,20 @@
         <w:rPr>
           <w:i/>
         </w:rPr>
-        <w:t>retrieval augmented generation</w:t>
+        <w:t>retrieval</w:t>
+      </w:r>
+      <w:r>
+        <w:rPr>
+          <w:i/>
+          <w:lang w:val="id-ID"/>
+        </w:rPr>
+        <w:t>-</w:t>
+      </w:r>
+      <w:r>
+        <w:rPr>
+          <w:i/>
+        </w:rPr>
+        <w:t>augmented generation</w:t>
       </w:r>
       <w:r>
         <w:t xml:space="preserve"> </w:t>
@@ -18307,7 +18505,17 @@
         <w:t xml:space="preserve">yang </w:t>
       </w:r>
       <w:r>
-        <w:t xml:space="preserve">tinggi. Dengan RAG, model AI tidak hanya mengandalkan pengetahuan yang sudah ada di dalam dirinya, tetapi juga bisa mengambil informasi terbaru dari sumber-sumber eksternal seperti basis data Universitas, kemudian informasi tersebut digunakan untuk membimbing proses generate jawaban. </w:t>
+        <w:t xml:space="preserve">tinggi. Dengan RAG, model AI tidak hanya mengandalkan pengetahuan yang sudah ada di dalam dirinya, tetapi juga bisa mengambil informasi terbaru dari sumber-sumber eksternal seperti basis data Universitas, kemudian informasi tersebut digunakan untuk membimbing proses </w:t>
+      </w:r>
+      <w:r>
+        <w:rPr>
+          <w:i/>
+          <w:iCs w:val="0"/>
+        </w:rPr>
+        <w:t>generate</w:t>
+      </w:r>
+      <w:r>
+        <w:t xml:space="preserve"> jawaban. </w:t>
       </w:r>
     </w:p>
     <w:p>
@@ -18586,7 +18794,20 @@
           <w:i/>
           <w:lang w:val="en-ID"/>
         </w:rPr>
-        <w:t>Retrieval augmented generation</w:t>
+        <w:t>Retrieval</w:t>
+      </w:r>
+      <w:r>
+        <w:rPr>
+          <w:i/>
+        </w:rPr>
+        <w:t>-</w:t>
+      </w:r>
+      <w:r>
+        <w:rPr>
+          <w:i/>
+          <w:lang w:val="en-ID"/>
+        </w:rPr>
+        <w:t>augmented generation</w:t>
       </w:r>
       <w:r>
         <w:rPr>
@@ -18818,7 +19039,21 @@
         <w:rPr>
           <w:lang w:val="en-ID"/>
         </w:rPr>
-        <w:t>jaringan saraf, model komputasi yang direpresentasikan dalam memori GPU atau RAM sebagai Tensor - array angka multidimensi. Untuk menyimpan</w:t>
+        <w:t xml:space="preserve">jaringan saraf, model komputasi yang direpresentasikan dalam memori GPU atau RAM sebagai </w:t>
+      </w:r>
+      <w:r>
+        <w:rPr>
+          <w:i/>
+          <w:iCs w:val="0"/>
+          <w:lang w:val="en-ID"/>
+        </w:rPr>
+        <w:t>Tensor - array</w:t>
+      </w:r>
+      <w:r>
+        <w:rPr>
+          <w:lang w:val="en-ID"/>
+        </w:rPr>
+        <w:t xml:space="preserve"> angka multidimensi. Untuk menyimpan</w:t>
       </w:r>
       <w:r>
         <w:rPr>
@@ -18840,9 +19075,31 @@
       </w:r>
       <w:r>
         <w:rPr>
+          <w:i/>
+          <w:iCs w:val="0"/>
           <w:lang w:val="en-ID"/>
         </w:rPr>
-        <w:t xml:space="preserve">Float64, Float16, atau bahkan bilangan bulat. Jenis data yang </w:t>
+        <w:t>Float64</w:t>
+      </w:r>
+      <w:r>
+        <w:rPr>
+          <w:lang w:val="en-ID"/>
+        </w:rPr>
+        <w:t xml:space="preserve">, </w:t>
+      </w:r>
+      <w:r>
+        <w:rPr>
+          <w:i/>
+          <w:iCs w:val="0"/>
+          <w:lang w:val="en-ID"/>
+        </w:rPr>
+        <w:t>Float16</w:t>
+      </w:r>
+      <w:r>
+        <w:rPr>
+          <w:lang w:val="en-ID"/>
+        </w:rPr>
+        <w:t xml:space="preserve">, atau bahkan bilangan bulat. Jenis data yang </w:t>
       </w:r>
       <w:r>
         <w:rPr>
@@ -19251,7 +19508,35 @@
         <w:rPr>
           <w:lang w:val="en-US"/>
         </w:rPr>
-        <w:t xml:space="preserve"> teknologi Tensor Cores yang secara signifikan lebih efisien daripada K80. TPU Google memperkenalkan konsep bfloat16, tipe data primitif khusus yang dioptimalkan untuk jaringan saraf. Ide </w:t>
+        <w:t xml:space="preserve"> teknologi </w:t>
+      </w:r>
+      <w:r>
+        <w:rPr>
+          <w:i/>
+          <w:iCs w:val="0"/>
+          <w:lang w:val="en-US"/>
+        </w:rPr>
+        <w:t>Tensor Cores</w:t>
+      </w:r>
+      <w:r>
+        <w:rPr>
+          <w:lang w:val="en-US"/>
+        </w:rPr>
+        <w:t xml:space="preserve"> yang secara signifikan lebih efisien daripada K80. TPU Google memperkenalkan konsep </w:t>
+      </w:r>
+      <w:r>
+        <w:rPr>
+          <w:i/>
+          <w:iCs w:val="0"/>
+          <w:lang w:val="en-US"/>
+        </w:rPr>
+        <w:t>bfloat16</w:t>
+      </w:r>
+      <w:r>
+        <w:rPr>
+          <w:lang w:val="en-US"/>
+        </w:rPr>
+        <w:t xml:space="preserve">, tipe data primitif khusus yang dioptimalkan untuk jaringan saraf. Ide </w:t>
       </w:r>
       <w:r>
         <w:rPr>
@@ -19275,7 +19560,33 @@
         <w:rPr>
           <w:lang w:val="en-US"/>
         </w:rPr>
-        <w:t>rentang yang difloat 64bit agar dapat bekerja dengan baik.</w:t>
+        <w:t>rentang yang di</w:t>
+      </w:r>
+      <w:r>
+        <w:rPr>
+          <w:lang w:val="id-ID"/>
+        </w:rPr>
+        <w:t xml:space="preserve"> </w:t>
+      </w:r>
+      <w:r>
+        <w:rPr>
+          <w:i/>
+          <w:iCs w:val="0"/>
+          <w:lang w:val="en-US"/>
+        </w:rPr>
+        <w:t>float64</w:t>
+      </w:r>
+      <w:r>
+        <w:rPr>
+          <w:lang w:val="id-ID"/>
+        </w:rPr>
+        <w:t xml:space="preserve"> </w:t>
+      </w:r>
+      <w:r>
+        <w:rPr>
+          <w:lang w:val="en-US"/>
+        </w:rPr>
+        <w:t>bit agar dapat bekerja dengan baik.</w:t>
       </w:r>
     </w:p>
     <w:p>
@@ -19407,7 +19718,15 @@
         <w:rPr>
           <w:lang w:val="en-US"/>
         </w:rPr>
-        <w:t>Format numerik bfloat16</w:t>
+        <w:t xml:space="preserve">Format numerik </w:t>
+      </w:r>
+      <w:r>
+        <w:rPr>
+          <w:i/>
+          <w:iCs w:val="0"/>
+          <w:lang w:val="en-US"/>
+        </w:rPr>
+        <w:t>bfloat16</w:t>
       </w:r>
       <w:r>
         <w:rPr>
@@ -20077,7 +20396,35 @@
         <w:rPr>
           <w:lang w:val="en-US"/>
         </w:rPr>
-        <w:t xml:space="preserve"> setiap bobot model. Skenario yang umum adalah pengurangan bobot dari FP16 (Floating-point 16-bit) menjadi INT4 (Integer 4-bit). Hal ini memungkinkan model untuk berjalan pada perangkat keras yang lebih murah dan/atau dengan kecepatan yang lebih tinggi. Dengan mengurangi presisi bobot, kualitas keseluruhan LLM juga dapat mengalami beberapa dampak.</w:t>
+        <w:t xml:space="preserve"> setiap bobot model. Skenario yang umum adalah pengurangan bobot dari FP16 (</w:t>
+      </w:r>
+      <w:r>
+        <w:rPr>
+          <w:i/>
+          <w:iCs w:val="0"/>
+          <w:lang w:val="en-US"/>
+        </w:rPr>
+        <w:t>Floating-point 16-bit</w:t>
+      </w:r>
+      <w:r>
+        <w:rPr>
+          <w:lang w:val="en-US"/>
+        </w:rPr>
+        <w:t>) menjadi INT4 (</w:t>
+      </w:r>
+      <w:r>
+        <w:rPr>
+          <w:i/>
+          <w:iCs w:val="0"/>
+          <w:lang w:val="en-US"/>
+        </w:rPr>
+        <w:t>Integer 4-bit</w:t>
+      </w:r>
+      <w:r>
+        <w:rPr>
+          <w:lang w:val="en-US"/>
+        </w:rPr>
+        <w:t>). Hal ini memungkinkan model untuk berjalan pada perangkat keras yang lebih murah dan/atau dengan kecepatan yang lebih tinggi. Dengan mengurangi presisi bobot, kualitas keseluruhan LLM juga dapat mengalami beberapa dampak.</w:t>
       </w:r>
     </w:p>
     <w:p>
@@ -20550,7 +20897,14 @@
         <w:t xml:space="preserve">ukuran </w:t>
       </w:r>
       <w:r>
-        <w:t>float16 untuk meningkatkan kinerja sekaligus menjaga memori tetap rendah</w:t>
+        <w:rPr>
+          <w:i/>
+          <w:iCs w:val="0"/>
+        </w:rPr>
+        <w:t>float16</w:t>
+      </w:r>
+      <w:r>
+        <w:t xml:space="preserve"> untuk meningkatkan kinerja sekaligus menjaga memori tetap rendah</w:t>
       </w:r>
       <w:r>
         <w:t xml:space="preserve"> </w:t>
@@ -29365,7 +29719,7 @@
           </mc:Choice>
           <mc:Fallback>
             <w:pict>
-              <v:roundrect w14:anchorId="0510AB1B" id="Rectangle: Rounded Corners 1" o:spid="_x0000_s1026" style="position:absolute;left:0;text-align:left;margin-left:208.45pt;margin-top:15.05pt;width:84.35pt;height:38.8pt;z-index:251668480;visibility:visible;mso-wrap-style:square;mso-width-percent:0;mso-height-percent:0;mso-wrap-distance-left:9pt;mso-wrap-distance-top:0;mso-wrap-distance-right:9pt;mso-wrap-distance-bottom:0;mso-position-horizontal:absolute;mso-position-horizontal-relative:text;mso-position-vertical:absolute;mso-position-vertical-relative:text;mso-width-percent:0;mso-height-percent:0;mso-width-relative:margin;mso-height-relative:margin;v-text-anchor:middle" arcsize="10923f" o:gfxdata="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" filled="f" strokecolor="black [3200]" strokeweight="1.5pt">
+              <v:roundrect w14:anchorId="0510AB1B" id="Rectangle: Rounded Corners 1" o:spid="_x0000_s1026" style="position:absolute;left:0;text-align:left;margin-left:208.45pt;margin-top:15.05pt;width:84.35pt;height:38.8pt;z-index:251668480;visibility:visible;mso-wrap-style:square;mso-width-percent:0;mso-height-percent:0;mso-wrap-distance-left:9pt;mso-wrap-distance-top:0;mso-wrap-distance-right:9pt;mso-wrap-distance-bottom:0;mso-position-horizontal:absolute;mso-position-horizontal-relative:text;mso-position-vertical:absolute;mso-position-vertical-relative:text;mso-width-percent:0;mso-height-percent:0;mso-width-relative:margin;mso-height-relative:margin;v-text-anchor:middle" arcsize="10923f" o:gfxdata="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" filled="f" strokecolor="black [3200]" strokeweight="1.5pt">
                 <v:textbox>
                   <w:txbxContent>
                     <w:p>
@@ -29494,7 +29848,7 @@
           </mc:Choice>
           <mc:Fallback>
             <w:pict>
-              <v:roundrect w14:anchorId="454F6147" id="_x0000_s1027" style="position:absolute;left:0;text-align:left;margin-left:97.65pt;margin-top:14.9pt;width:75.95pt;height:38.8pt;z-index:251654144;visibility:visible;mso-wrap-style:square;mso-width-percent:0;mso-height-percent:0;mso-wrap-distance-left:9pt;mso-wrap-distance-top:0;mso-wrap-distance-right:9pt;mso-wrap-distance-bottom:0;mso-position-horizontal:absolute;mso-position-horizontal-relative:text;mso-position-vertical:absolute;mso-position-vertical-relative:text;mso-width-percent:0;mso-height-percent:0;mso-width-relative:margin;mso-height-relative:margin;v-text-anchor:middle" arcsize="10923f" o:gfxdata="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" filled="f" strokecolor="black [3200]" strokeweight="1.5pt">
+              <v:roundrect w14:anchorId="454F6147" id="_x0000_s1027" style="position:absolute;left:0;text-align:left;margin-left:97.65pt;margin-top:14.9pt;width:75.95pt;height:38.8pt;z-index:251654144;visibility:visible;mso-wrap-style:square;mso-width-percent:0;mso-height-percent:0;mso-wrap-distance-left:9pt;mso-wrap-distance-top:0;mso-wrap-distance-right:9pt;mso-wrap-distance-bottom:0;mso-position-horizontal:absolute;mso-position-horizontal-relative:text;mso-position-vertical:absolute;mso-position-vertical-relative:text;mso-width-percent:0;mso-height-percent:0;mso-width-relative:margin;mso-height-relative:margin;v-text-anchor:middle" arcsize="10923f" o:gfxdata="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" filled="f" strokecolor="black [3200]" strokeweight="1.5pt">
                 <v:textbox>
                   <w:txbxContent>
                     <w:p>
@@ -29601,7 +29955,7 @@
           </mc:Choice>
           <mc:Fallback>
             <w:pict>
-              <v:roundrect w14:anchorId="0DF692CD" id="_x0000_s1028" style="position:absolute;left:0;text-align:left;margin-left:-1.3pt;margin-top:11.95pt;width:63.5pt;height:44.5pt;z-index:251638784;visibility:visible;mso-wrap-style:square;mso-width-percent:0;mso-height-percent:0;mso-wrap-distance-left:9pt;mso-wrap-distance-top:0;mso-wrap-distance-right:9pt;mso-wrap-distance-bottom:0;mso-position-horizontal:absolute;mso-position-horizontal-relative:text;mso-position-vertical:absolute;mso-position-vertical-relative:text;mso-width-percent:0;mso-height-percent:0;mso-width-relative:margin;mso-height-relative:margin;v-text-anchor:middle" arcsize="10923f" o:gfxdata="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" filled="f" strokecolor="black [3200]" strokeweight="1.5pt">
+              <v:roundrect w14:anchorId="0DF692CD" id="_x0000_s1028" style="position:absolute;left:0;text-align:left;margin-left:-1.3pt;margin-top:11.95pt;width:63.5pt;height:44.5pt;z-index:251638784;visibility:visible;mso-wrap-style:square;mso-width-percent:0;mso-height-percent:0;mso-wrap-distance-left:9pt;mso-wrap-distance-top:0;mso-wrap-distance-right:9pt;mso-wrap-distance-bottom:0;mso-position-horizontal:absolute;mso-position-horizontal-relative:text;mso-position-vertical:absolute;mso-position-vertical-relative:text;mso-width-percent:0;mso-height-percent:0;mso-width-relative:margin;mso-height-relative:margin;v-text-anchor:middle" arcsize="10923f" o:gfxdata="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" filled="f" strokecolor="black [3200]" strokeweight="1.5pt">
                 <v:textbox>
                   <w:txbxContent>
                     <w:p>
@@ -29684,11 +30038,11 @@
           </mc:Choice>
           <mc:Fallback>
             <w:pict>
-              <v:shapetype w14:anchorId="5FD5CA08" id="_x0000_t32" coordsize="21600,21600" o:spt="32" o:oned="t" path="m,l21600,21600e" filled="f">
+              <v:shapetype w14:anchorId="4A3E8B22" id="_x0000_t32" coordsize="21600,21600" o:spt="32" o:oned="t" path="m,l21600,21600e" filled="f">
                 <v:path arrowok="t" fillok="f" o:connecttype="none"/>
                 <o:lock v:ext="edit" shapetype="t"/>
               </v:shapetype>
-              <v:shape id="Straight Arrow Connector 2" o:spid="_x0000_s1026" type="#_x0000_t32" style="position:absolute;margin-left:174.25pt;margin-top:34.9pt;width:33.55pt;height:0;z-index:251661312;visibility:visible;mso-wrap-style:square;mso-width-percent:0;mso-height-percent:0;mso-wrap-distance-left:9pt;mso-wrap-distance-top:0;mso-wrap-distance-right:9pt;mso-wrap-distance-bottom:0;mso-position-horizontal:absolute;mso-position-horizontal-relative:text;mso-position-vertical:absolute;mso-position-vertical-relative:text;mso-width-percent:0;mso-height-percent:0;mso-width-relative:margin;mso-height-relative:margin" o:gfxdata="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" strokecolor="black [3040]" strokeweight="1.5pt">
+              <v:shape id="Straight Arrow Connector 2" o:spid="_x0000_s1026" type="#_x0000_t32" style="position:absolute;margin-left:174.25pt;margin-top:34.9pt;width:33.55pt;height:0;z-index:251661312;visibility:visible;mso-wrap-style:square;mso-width-percent:0;mso-height-percent:0;mso-wrap-distance-left:9pt;mso-wrap-distance-top:0;mso-wrap-distance-right:9pt;mso-wrap-distance-bottom:0;mso-position-horizontal:absolute;mso-position-horizontal-relative:text;mso-position-vertical:absolute;mso-position-vertical-relative:text;mso-width-percent:0;mso-height-percent:0;mso-width-relative:margin;mso-height-relative:margin" o:gfxdata="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" strokecolor="black [3040]" strokeweight="1.5pt">
                 <v:stroke endarrow="block"/>
               </v:shape>
             </w:pict>
@@ -29760,7 +30114,7 @@
           </mc:Choice>
           <mc:Fallback>
             <w:pict>
-              <v:shape w14:anchorId="50CC204E" id="Straight Arrow Connector 2" o:spid="_x0000_s1026" type="#_x0000_t32" style="position:absolute;margin-left:62.9pt;margin-top:33.7pt;width:33.55pt;height:0;z-index:251645952;visibility:visible;mso-wrap-style:square;mso-width-percent:0;mso-height-percent:0;mso-wrap-distance-left:9pt;mso-wrap-distance-top:0;mso-wrap-distance-right:9pt;mso-wrap-distance-bottom:0;mso-position-horizontal:absolute;mso-position-horizontal-relative:text;mso-position-vertical:absolute;mso-position-vertical-relative:text;mso-width-percent:0;mso-height-percent:0;mso-width-relative:margin;mso-height-relative:margin" o:gfxdata="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" strokecolor="black [3040]" strokeweight="1.5pt">
+              <v:shape w14:anchorId="59E49DE8" id="Straight Arrow Connector 2" o:spid="_x0000_s1026" type="#_x0000_t32" style="position:absolute;margin-left:62.9pt;margin-top:33.7pt;width:33.55pt;height:0;z-index:251645952;visibility:visible;mso-wrap-style:square;mso-width-percent:0;mso-height-percent:0;mso-wrap-distance-left:9pt;mso-wrap-distance-top:0;mso-wrap-distance-right:9pt;mso-wrap-distance-bottom:0;mso-position-horizontal:absolute;mso-position-horizontal-relative:text;mso-position-vertical:absolute;mso-position-vertical-relative:text;mso-width-percent:0;mso-height-percent:0;mso-width-relative:margin;mso-height-relative:margin" o:gfxdata="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" strokecolor="black [3040]" strokeweight="1.5pt">
                 <v:stroke endarrow="block"/>
               </v:shape>
             </w:pict>
@@ -29861,7 +30215,7 @@
           </mc:Choice>
           <mc:Fallback>
             <w:pict>
-              <v:roundrect w14:anchorId="474B1C40" id="_x0000_s1029" style="position:absolute;left:0;text-align:left;margin-left:326.6pt;margin-top:2.8pt;width:98.95pt;height:38.8pt;z-index:251682816;visibility:visible;mso-wrap-style:square;mso-width-percent:0;mso-height-percent:0;mso-wrap-distance-left:9pt;mso-wrap-distance-top:0;mso-wrap-distance-right:9pt;mso-wrap-distance-bottom:0;mso-position-horizontal:absolute;mso-position-horizontal-relative:text;mso-position-vertical:absolute;mso-position-vertical-relative:text;mso-width-percent:0;mso-height-percent:0;mso-width-relative:margin;mso-height-relative:margin;v-text-anchor:middle" arcsize="10923f" o:gfxdata="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" filled="f" strokecolor="black [3200]" strokeweight="1.5pt">
+              <v:roundrect w14:anchorId="474B1C40" id="_x0000_s1029" style="position:absolute;left:0;text-align:left;margin-left:326.6pt;margin-top:2.8pt;width:98.95pt;height:38.8pt;z-index:251682816;visibility:visible;mso-wrap-style:square;mso-width-percent:0;mso-height-percent:0;mso-wrap-distance-left:9pt;mso-wrap-distance-top:0;mso-wrap-distance-right:9pt;mso-wrap-distance-bottom:0;mso-position-horizontal:absolute;mso-position-horizontal-relative:text;mso-position-vertical:absolute;mso-position-vertical-relative:text;mso-width-percent:0;mso-height-percent:0;mso-width-relative:margin;mso-height-relative:margin;v-text-anchor:middle" arcsize="10923f" o:gfxdata="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" filled="f" strokecolor="black [3200]" strokeweight="1.5pt">
                 <v:textbox>
                   <w:txbxContent>
                     <w:p>
@@ -29949,7 +30303,7 @@
           </mc:Choice>
           <mc:Fallback>
             <w:pict>
-              <v:shape w14:anchorId="0CCA9222" id="Straight Arrow Connector 2" o:spid="_x0000_s1026" type="#_x0000_t32" style="position:absolute;margin-left:292.95pt;margin-top:7.85pt;width:33.65pt;height:0;z-index:251675648;visibility:visible;mso-wrap-style:square;mso-width-percent:0;mso-height-percent:0;mso-wrap-distance-left:9pt;mso-wrap-distance-top:0;mso-wrap-distance-right:9pt;mso-wrap-distance-bottom:0;mso-position-horizontal:absolute;mso-position-horizontal-relative:text;mso-position-vertical:absolute;mso-position-vertical-relative:text;mso-width-percent:0;mso-height-percent:0;mso-width-relative:margin;mso-height-relative:margin" o:gfxdata="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" strokecolor="black [3040]" strokeweight="1.5pt">
+              <v:shape w14:anchorId="60FA5A54" id="Straight Arrow Connector 2" o:spid="_x0000_s1026" type="#_x0000_t32" style="position:absolute;margin-left:292.95pt;margin-top:7.85pt;width:33.65pt;height:0;z-index:251675648;visibility:visible;mso-wrap-style:square;mso-width-percent:0;mso-height-percent:0;mso-wrap-distance-left:9pt;mso-wrap-distance-top:0;mso-wrap-distance-right:9pt;mso-wrap-distance-bottom:0;mso-position-horizontal:absolute;mso-position-horizontal-relative:text;mso-position-vertical:absolute;mso-position-vertical-relative:text;mso-width-percent:0;mso-height-percent:0;mso-width-relative:margin;mso-height-relative:margin" o:gfxdata="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" strokecolor="black [3040]" strokeweight="1.5pt">
                 <v:stroke endarrow="block"/>
               </v:shape>
             </w:pict>
@@ -36558,7 +36912,21 @@
               <w:rPr>
                 <w:rStyle w:val="md"/>
               </w:rPr>
-              <w:t>Untuk mencetak KTM, Anda dapat membayar sebesar Rp 18.000,- (delapan belas ribu rupiah) per lembar.</w:t>
+              <w:t xml:space="preserve">Untuk mencetak KTM, Anda dapat membayar sebesar Rp </w:t>
+            </w:r>
+            <w:proofErr w:type="gramStart"/>
+            <w:r>
+              <w:rPr>
+                <w:rStyle w:val="md"/>
+              </w:rPr>
+              <w:t>18.000,-</w:t>
+            </w:r>
+            <w:proofErr w:type="gramEnd"/>
+            <w:r>
+              <w:rPr>
+                <w:rStyle w:val="md"/>
+              </w:rPr>
+              <w:t xml:space="preserve"> (delapan belas ribu rupiah) per lembar.</w:t>
             </w:r>
           </w:p>
           <w:p>
@@ -37164,6 +37532,7 @@
             <w:r>
               <w:t xml:space="preserve"> </w:t>
             </w:r>
+            <w:proofErr w:type="gramStart"/>
             <w:r>
               <w:t>1</w:t>
             </w:r>
@@ -37171,7 +37540,11 @@
               <w:t xml:space="preserve"> </w:t>
             </w:r>
             <w:r>
-              <w:t xml:space="preserve">: 0.6363, </w:t>
+              <w:t>:</w:t>
+            </w:r>
+            <w:proofErr w:type="gramEnd"/>
+            <w:r>
+              <w:t xml:space="preserve"> 0.6363, </w:t>
             </w:r>
             <w:r>
               <w:t>R</w:t>
@@ -37348,6 +37721,7 @@
             <w:r>
               <w:t xml:space="preserve"> </w:t>
             </w:r>
+            <w:proofErr w:type="gramStart"/>
             <w:r>
               <w:t>1</w:t>
             </w:r>
@@ -37355,7 +37729,11 @@
               <w:t xml:space="preserve"> </w:t>
             </w:r>
             <w:r>
-              <w:t xml:space="preserve">: 0.7924, </w:t>
+              <w:t>:</w:t>
+            </w:r>
+            <w:proofErr w:type="gramEnd"/>
+            <w:r>
+              <w:t xml:space="preserve"> 0.7924, </w:t>
             </w:r>
             <w:r>
               <w:t>R</w:t>
@@ -37534,6 +37912,7 @@
             <w:r>
               <w:t xml:space="preserve"> </w:t>
             </w:r>
+            <w:proofErr w:type="gramStart"/>
             <w:r>
               <w:t>1</w:t>
             </w:r>
@@ -37541,7 +37920,11 @@
               <w:t xml:space="preserve"> </w:t>
             </w:r>
             <w:r>
-              <w:t xml:space="preserve">: 0.7222, </w:t>
+              <w:t>:</w:t>
+            </w:r>
+            <w:proofErr w:type="gramEnd"/>
+            <w:r>
+              <w:t xml:space="preserve"> 0.7222, </w:t>
             </w:r>
             <w:r>
               <w:t>R</w:t>
@@ -37678,6 +38061,7 @@
             <w:r>
               <w:t xml:space="preserve"> </w:t>
             </w:r>
+            <w:proofErr w:type="gramStart"/>
             <w:r>
               <w:t>1</w:t>
             </w:r>
@@ -37685,7 +38069,11 @@
               <w:t xml:space="preserve"> </w:t>
             </w:r>
             <w:r>
-              <w:t xml:space="preserve">: 0.6153, </w:t>
+              <w:t>:</w:t>
+            </w:r>
+            <w:proofErr w:type="gramEnd"/>
+            <w:r>
+              <w:t xml:space="preserve"> 0.6153, </w:t>
             </w:r>
             <w:r>
               <w:t>R</w:t>
@@ -37763,7 +38151,15 @@
               <w:spacing w:line="276" w:lineRule="auto"/>
             </w:pPr>
             <w:r>
-              <w:t xml:space="preserve">Mahasiswa lupa Password atau kata sandi KRS Online, terkait hal ini Mahasiswa dapat membuat permohonan melalui laman website di : ult.usk.ac.id atau langsung melalui link google form : </w:t>
+              <w:t xml:space="preserve">Mahasiswa lupa Password atau kata sandi KRS Online, terkait hal ini Mahasiswa dapat membuat permohonan melalui laman website </w:t>
+            </w:r>
+            <w:proofErr w:type="gramStart"/>
+            <w:r>
+              <w:t>di :</w:t>
+            </w:r>
+            <w:proofErr w:type="gramEnd"/>
+            <w:r>
+              <w:t xml:space="preserve"> ult.usk.ac.id atau langsung melalui link google form : </w:t>
             </w:r>
             <w:hyperlink r:id="rId28" w:history="1">
               <w:r>
@@ -37818,6 +38214,7 @@
             <w:r>
               <w:t xml:space="preserve"> </w:t>
             </w:r>
+            <w:proofErr w:type="gramStart"/>
             <w:r>
               <w:t>1</w:t>
             </w:r>
@@ -37825,7 +38222,11 @@
               <w:t xml:space="preserve"> </w:t>
             </w:r>
             <w:r>
-              <w:t xml:space="preserve">: 0.3582, </w:t>
+              <w:t>:</w:t>
+            </w:r>
+            <w:proofErr w:type="gramEnd"/>
+            <w:r>
+              <w:t xml:space="preserve"> 0.3582, </w:t>
             </w:r>
             <w:r>
               <w:t>R</w:t>
@@ -43275,7 +43676,23 @@
               <w:t>SPP</w:t>
             </w:r>
             <w:r>
-              <w:t xml:space="preserve"> pengganti dapat membayar sebesar Rp 18.000,-. Berikut Kami lampirkan nomor rekening: Nama Bank : Bank Syariah Indonesia No. Rekening : 914-471-111-122-001-6 Bukti pembayarannya, upload di laman website Kami : ult.unsyiah.ac.id Pilih Layanan kemudian pilih Slip SPP Pengganti untuk jadwal pengambilan Slip SPP silahkan hubungi Unit Layanan Terpadu.</w:t>
+              <w:t xml:space="preserve"> pengganti dapat membayar sebesar Rp </w:t>
+            </w:r>
+            <w:proofErr w:type="gramStart"/>
+            <w:r>
+              <w:t>18.000,-</w:t>
+            </w:r>
+            <w:proofErr w:type="gramEnd"/>
+            <w:r>
+              <w:t xml:space="preserve">. Berikut Kami lampirkan nomor rekening: Nama </w:t>
+            </w:r>
+            <w:proofErr w:type="gramStart"/>
+            <w:r>
+              <w:t>Bank :</w:t>
+            </w:r>
+            <w:proofErr w:type="gramEnd"/>
+            <w:r>
+              <w:t xml:space="preserve"> Bank Syariah Indonesia No. Rekening : 914-471-111-122-001-6 Bukti pembayarannya, upload di laman website Kami : ult.unsyiah.ac.id Pilih Layanan kemudian pilih Slip SPP Pengganti untuk jadwal pengambilan Slip SPP silahkan hubungi Unit Layanan Terpadu.</w:t>
             </w:r>
           </w:p>
         </w:tc>
@@ -44010,7 +44427,7 @@
 </file>
 
 <file path=word/endnotes.xml><?xml version="1.0" encoding="utf-8"?>
-<w:endnotes xmlns:wpc="http://schemas.microsoft.com/office/word/2010/wordprocessingCanvas" xmlns:cx="http://schemas.microsoft.com/office/drawing/2014/chartex" xmlns:cx1="http://schemas.microsoft.com/office/drawing/2015/9/8/chartex" xmlns:cx2="http://schemas.microsoft.com/office/drawing/2015/10/21/chartex" xmlns:cx3="http://schemas.microsoft.com/office/drawing/2016/5/9/chartex" xmlns:cx4="http://schemas.microsoft.com/office/drawing/2016/5/10/chartex" xmlns:cx5="http://schemas.microsoft.com/office/drawing/2016/5/11/chartex" xmlns:cx6="http://schemas.microsoft.com/office/drawing/2016/5/12/chartex" xmlns:cx7="http://schemas.microsoft.com/office/drawing/2016/5/13/chartex" xmlns:cx8="http://schemas.microsoft.com/office/drawing/2016/5/14/chartex" xmlns:mc="http://schemas.openxmlformats.org/markup-compatibility/2006" xmlns:aink="http://schemas.microsoft.com/office/drawing/2016/ink" xmlns:am3d="http://schemas.microsoft.com/office/drawing/2017/model3d" xmlns:o="urn:schemas-microsoft-com:office:office" xmlns:oel="http://schemas.microsoft.com/office/2019/extlst" xmlns:r="http://schemas.openxmlformats.org/officeDocument/2006/relationships" xmlns:m="http://schemas.openxmlformats.org/officeDocument/2006/math" xmlns:v="urn:schemas-microsoft-com:vml" xmlns:wp14="http://schemas.microsoft.com/office/word/2010/wordprocessingDrawing" xmlns:wp="http://schemas.openxmlformats.org/drawingml/2006/wordprocessingDrawing" xmlns:w10="urn:schemas-microsoft-com:office:word" xmlns:w="http://schemas.openxmlformats.org/wordprocessingml/2006/main" xmlns:w14="http://schemas.microsoft.com/office/word/2010/wordml" xmlns:w15="http://schemas.microsoft.com/office/word/2012/wordml" xmlns:w16cex="http://schemas.microsoft.com/office/word/2018/wordml/cex" xmlns:w16cid="http://schemas.microsoft.com/office/word/2016/wordml/cid" xmlns:w16="http://schemas.microsoft.com/office/word/2018/wordml" xmlns:w16du="http://schemas.microsoft.com/office/word/2023/wordml/word16du" xmlns:w16sdtdh="http://schemas.microsoft.com/office/word/2020/wordml/sdtdatahash" xmlns:w16se="http://schemas.microsoft.com/office/word/2015/wordml/symex" xmlns:wpg="http://schemas.microsoft.com/office/word/2010/wordprocessingGroup" xmlns:wpi="http://schemas.microsoft.com/office/word/2010/wordprocessingInk" xmlns:wne="http://schemas.microsoft.com/office/word/2006/wordml" xmlns:wps="http://schemas.microsoft.com/office/word/2010/wordprocessingShape" mc:Ignorable="w14 w15 w16se w16cid w16 w16cex w16sdtdh w16du wp14">
+<w:endnotes xmlns:wpc="http://schemas.microsoft.com/office/word/2010/wordprocessingCanvas" xmlns:cx="http://schemas.microsoft.com/office/drawing/2014/chartex" xmlns:cx1="http://schemas.microsoft.com/office/drawing/2015/9/8/chartex" xmlns:cx2="http://schemas.microsoft.com/office/drawing/2015/10/21/chartex" xmlns:cx3="http://schemas.microsoft.com/office/drawing/2016/5/9/chartex" xmlns:cx4="http://schemas.microsoft.com/office/drawing/2016/5/10/chartex" xmlns:cx5="http://schemas.microsoft.com/office/drawing/2016/5/11/chartex" xmlns:cx6="http://schemas.microsoft.com/office/drawing/2016/5/12/chartex" xmlns:cx7="http://schemas.microsoft.com/office/drawing/2016/5/13/chartex" xmlns:cx8="http://schemas.microsoft.com/office/drawing/2016/5/14/chartex" xmlns:mc="http://schemas.openxmlformats.org/markup-compatibility/2006" xmlns:aink="http://schemas.microsoft.com/office/drawing/2016/ink" xmlns:am3d="http://schemas.microsoft.com/office/drawing/2017/model3d" xmlns:o="urn:schemas-microsoft-com:office:office" xmlns:r="http://schemas.openxmlformats.org/officeDocument/2006/relationships" xmlns:m="http://schemas.openxmlformats.org/officeDocument/2006/math" xmlns:v="urn:schemas-microsoft-com:vml" xmlns:wp14="http://schemas.microsoft.com/office/word/2010/wordprocessingDrawing" xmlns:wp="http://schemas.openxmlformats.org/drawingml/2006/wordprocessingDrawing" xmlns:w10="urn:schemas-microsoft-com:office:word" xmlns:w="http://schemas.openxmlformats.org/wordprocessingml/2006/main" xmlns:w14="http://schemas.microsoft.com/office/word/2010/wordml" xmlns:w15="http://schemas.microsoft.com/office/word/2012/wordml" xmlns:w16cex="http://schemas.microsoft.com/office/word/2018/wordml/cex" xmlns:w16cid="http://schemas.microsoft.com/office/word/2016/wordml/cid" xmlns:w16="http://schemas.microsoft.com/office/word/2018/wordml" xmlns:w16sdtdh="http://schemas.microsoft.com/office/word/2020/wordml/sdtdatahash" xmlns:w16se="http://schemas.microsoft.com/office/word/2015/wordml/symex" xmlns:wpg="http://schemas.microsoft.com/office/word/2010/wordprocessingGroup" xmlns:wpi="http://schemas.microsoft.com/office/word/2010/wordprocessingInk" xmlns:wne="http://schemas.microsoft.com/office/word/2006/wordml" xmlns:wps="http://schemas.microsoft.com/office/word/2010/wordprocessingShape" mc:Ignorable="w14 w15 w16se w16cid w16 w16cex w16sdtdh wp14">
   <w:endnote w:type="separator" w:id="-1">
     <w:p>
       <w:r>
@@ -44033,7 +44450,7 @@
 </file>
 
 <file path=word/footer1.xml><?xml version="1.0" encoding="utf-8"?>
-<w:ftr xmlns:wpc="http://schemas.microsoft.com/office/word/2010/wordprocessingCanvas" xmlns:cx="http://schemas.microsoft.com/office/drawing/2014/chartex" xmlns:cx1="http://schemas.microsoft.com/office/drawing/2015/9/8/chartex" xmlns:cx2="http://schemas.microsoft.com/office/drawing/2015/10/21/chartex" xmlns:cx3="http://schemas.microsoft.com/office/drawing/2016/5/9/chartex" xmlns:cx4="http://schemas.microsoft.com/office/drawing/2016/5/10/chartex" xmlns:cx5="http://schemas.microsoft.com/office/drawing/2016/5/11/chartex" xmlns:cx6="http://schemas.microsoft.com/office/drawing/2016/5/12/chartex" xmlns:cx7="http://schemas.microsoft.com/office/drawing/2016/5/13/chartex" xmlns:cx8="http://schemas.microsoft.com/office/drawing/2016/5/14/chartex" xmlns:mc="http://schemas.openxmlformats.org/markup-compatibility/2006" xmlns:aink="http://schemas.microsoft.com/office/drawing/2016/ink" xmlns:am3d="http://schemas.microsoft.com/office/drawing/2017/model3d" xmlns:o="urn:schemas-microsoft-com:office:office" xmlns:oel="http://schemas.microsoft.com/office/2019/extlst" xmlns:r="http://schemas.openxmlformats.org/officeDocument/2006/relationships" xmlns:m="http://schemas.openxmlformats.org/officeDocument/2006/math" xmlns:v="urn:schemas-microsoft-com:vml" xmlns:wp14="http://schemas.microsoft.com/office/word/2010/wordprocessingDrawing" xmlns:wp="http://schemas.openxmlformats.org/drawingml/2006/wordprocessingDrawing" xmlns:w10="urn:schemas-microsoft-com:office:word" xmlns:w="http://schemas.openxmlformats.org/wordprocessingml/2006/main" xmlns:w14="http://schemas.microsoft.com/office/word/2010/wordml" xmlns:w15="http://schemas.microsoft.com/office/word/2012/wordml" xmlns:w16cex="http://schemas.microsoft.com/office/word/2018/wordml/cex" xmlns:w16cid="http://schemas.microsoft.com/office/word/2016/wordml/cid" xmlns:w16="http://schemas.microsoft.com/office/word/2018/wordml" xmlns:w16du="http://schemas.microsoft.com/office/word/2023/wordml/word16du" xmlns:w16sdtdh="http://schemas.microsoft.com/office/word/2020/wordml/sdtdatahash" xmlns:w16se="http://schemas.microsoft.com/office/word/2015/wordml/symex" xmlns:wpg="http://schemas.microsoft.com/office/word/2010/wordprocessingGroup" xmlns:wpi="http://schemas.microsoft.com/office/word/2010/wordprocessingInk" xmlns:wne="http://schemas.microsoft.com/office/word/2006/wordml" xmlns:wps="http://schemas.microsoft.com/office/word/2010/wordprocessingShape" mc:Ignorable="w14 w15 w16se w16cid w16 w16cex w16sdtdh w16du wp14">
+<w:ftr xmlns:wpc="http://schemas.microsoft.com/office/word/2010/wordprocessingCanvas" xmlns:cx="http://schemas.microsoft.com/office/drawing/2014/chartex" xmlns:cx1="http://schemas.microsoft.com/office/drawing/2015/9/8/chartex" xmlns:cx2="http://schemas.microsoft.com/office/drawing/2015/10/21/chartex" xmlns:cx3="http://schemas.microsoft.com/office/drawing/2016/5/9/chartex" xmlns:cx4="http://schemas.microsoft.com/office/drawing/2016/5/10/chartex" xmlns:cx5="http://schemas.microsoft.com/office/drawing/2016/5/11/chartex" xmlns:cx6="http://schemas.microsoft.com/office/drawing/2016/5/12/chartex" xmlns:cx7="http://schemas.microsoft.com/office/drawing/2016/5/13/chartex" xmlns:cx8="http://schemas.microsoft.com/office/drawing/2016/5/14/chartex" xmlns:mc="http://schemas.openxmlformats.org/markup-compatibility/2006" xmlns:aink="http://schemas.microsoft.com/office/drawing/2016/ink" xmlns:am3d="http://schemas.microsoft.com/office/drawing/2017/model3d" xmlns:o="urn:schemas-microsoft-com:office:office" xmlns:r="http://schemas.openxmlformats.org/officeDocument/2006/relationships" xmlns:m="http://schemas.openxmlformats.org/officeDocument/2006/math" xmlns:v="urn:schemas-microsoft-com:vml" xmlns:wp14="http://schemas.microsoft.com/office/word/2010/wordprocessingDrawing" xmlns:wp="http://schemas.openxmlformats.org/drawingml/2006/wordprocessingDrawing" xmlns:w10="urn:schemas-microsoft-com:office:word" xmlns:w="http://schemas.openxmlformats.org/wordprocessingml/2006/main" xmlns:w14="http://schemas.microsoft.com/office/word/2010/wordml" xmlns:w15="http://schemas.microsoft.com/office/word/2012/wordml" xmlns:w16cex="http://schemas.microsoft.com/office/word/2018/wordml/cex" xmlns:w16cid="http://schemas.microsoft.com/office/word/2016/wordml/cid" xmlns:w16="http://schemas.microsoft.com/office/word/2018/wordml" xmlns:w16sdtdh="http://schemas.microsoft.com/office/word/2020/wordml/sdtdatahash" xmlns:w16se="http://schemas.microsoft.com/office/word/2015/wordml/symex" xmlns:wpg="http://schemas.microsoft.com/office/word/2010/wordprocessingGroup" xmlns:wpi="http://schemas.microsoft.com/office/word/2010/wordprocessingInk" xmlns:wne="http://schemas.microsoft.com/office/word/2006/wordml" xmlns:wps="http://schemas.microsoft.com/office/word/2010/wordprocessingShape" mc:Ignorable="w14 w15 w16se w16cid w16 w16cex w16sdtdh wp14">
   <w:p>
     <w:pPr>
       <w:pStyle w:val="Footer"/>
@@ -44069,7 +44486,7 @@
 </file>
 
 <file path=word/footer2.xml><?xml version="1.0" encoding="utf-8"?>
-<w:ftr xmlns:wpc="http://schemas.microsoft.com/office/word/2010/wordprocessingCanvas" xmlns:cx="http://schemas.microsoft.com/office/drawing/2014/chartex" xmlns:cx1="http://schemas.microsoft.com/office/drawing/2015/9/8/chartex" xmlns:cx2="http://schemas.microsoft.com/office/drawing/2015/10/21/chartex" xmlns:cx3="http://schemas.microsoft.com/office/drawing/2016/5/9/chartex" xmlns:cx4="http://schemas.microsoft.com/office/drawing/2016/5/10/chartex" xmlns:cx5="http://schemas.microsoft.com/office/drawing/2016/5/11/chartex" xmlns:cx6="http://schemas.microsoft.com/office/drawing/2016/5/12/chartex" xmlns:cx7="http://schemas.microsoft.com/office/drawing/2016/5/13/chartex" xmlns:cx8="http://schemas.microsoft.com/office/drawing/2016/5/14/chartex" xmlns:mc="http://schemas.openxmlformats.org/markup-compatibility/2006" xmlns:aink="http://schemas.microsoft.com/office/drawing/2016/ink" xmlns:am3d="http://schemas.microsoft.com/office/drawing/2017/model3d" xmlns:o="urn:schemas-microsoft-com:office:office" xmlns:oel="http://schemas.microsoft.com/office/2019/extlst" xmlns:r="http://schemas.openxmlformats.org/officeDocument/2006/relationships" xmlns:m="http://schemas.openxmlformats.org/officeDocument/2006/math" xmlns:v="urn:schemas-microsoft-com:vml" xmlns:wp14="http://schemas.microsoft.com/office/word/2010/wordprocessingDrawing" xmlns:wp="http://schemas.openxmlformats.org/drawingml/2006/wordprocessingDrawing" xmlns:w10="urn:schemas-microsoft-com:office:word" xmlns:w="http://schemas.openxmlformats.org/wordprocessingml/2006/main" xmlns:w14="http://schemas.microsoft.com/office/word/2010/wordml" xmlns:w15="http://schemas.microsoft.com/office/word/2012/wordml" xmlns:w16cex="http://schemas.microsoft.com/office/word/2018/wordml/cex" xmlns:w16cid="http://schemas.microsoft.com/office/word/2016/wordml/cid" xmlns:w16="http://schemas.microsoft.com/office/word/2018/wordml" xmlns:w16du="http://schemas.microsoft.com/office/word/2023/wordml/word16du" xmlns:w16sdtdh="http://schemas.microsoft.com/office/word/2020/wordml/sdtdatahash" xmlns:w16se="http://schemas.microsoft.com/office/word/2015/wordml/symex" xmlns:wpg="http://schemas.microsoft.com/office/word/2010/wordprocessingGroup" xmlns:wpi="http://schemas.microsoft.com/office/word/2010/wordprocessingInk" xmlns:wne="http://schemas.microsoft.com/office/word/2006/wordml" xmlns:wps="http://schemas.microsoft.com/office/word/2010/wordprocessingShape" mc:Ignorable="w14 w15 w16se w16cid w16 w16cex w16sdtdh w16du wp14">
+<w:ftr xmlns:wpc="http://schemas.microsoft.com/office/word/2010/wordprocessingCanvas" xmlns:cx="http://schemas.microsoft.com/office/drawing/2014/chartex" xmlns:cx1="http://schemas.microsoft.com/office/drawing/2015/9/8/chartex" xmlns:cx2="http://schemas.microsoft.com/office/drawing/2015/10/21/chartex" xmlns:cx3="http://schemas.microsoft.com/office/drawing/2016/5/9/chartex" xmlns:cx4="http://schemas.microsoft.com/office/drawing/2016/5/10/chartex" xmlns:cx5="http://schemas.microsoft.com/office/drawing/2016/5/11/chartex" xmlns:cx6="http://schemas.microsoft.com/office/drawing/2016/5/12/chartex" xmlns:cx7="http://schemas.microsoft.com/office/drawing/2016/5/13/chartex" xmlns:cx8="http://schemas.microsoft.com/office/drawing/2016/5/14/chartex" xmlns:mc="http://schemas.openxmlformats.org/markup-compatibility/2006" xmlns:aink="http://schemas.microsoft.com/office/drawing/2016/ink" xmlns:am3d="http://schemas.microsoft.com/office/drawing/2017/model3d" xmlns:o="urn:schemas-microsoft-com:office:office" xmlns:r="http://schemas.openxmlformats.org/officeDocument/2006/relationships" xmlns:m="http://schemas.openxmlformats.org/officeDocument/2006/math" xmlns:v="urn:schemas-microsoft-com:vml" xmlns:wp14="http://schemas.microsoft.com/office/word/2010/wordprocessingDrawing" xmlns:wp="http://schemas.openxmlformats.org/drawingml/2006/wordprocessingDrawing" xmlns:w10="urn:schemas-microsoft-com:office:word" xmlns:w="http://schemas.openxmlformats.org/wordprocessingml/2006/main" xmlns:w14="http://schemas.microsoft.com/office/word/2010/wordml" xmlns:w15="http://schemas.microsoft.com/office/word/2012/wordml" xmlns:w16cex="http://schemas.microsoft.com/office/word/2018/wordml/cex" xmlns:w16cid="http://schemas.microsoft.com/office/word/2016/wordml/cid" xmlns:w16="http://schemas.microsoft.com/office/word/2018/wordml" xmlns:w16sdtdh="http://schemas.microsoft.com/office/word/2020/wordml/sdtdatahash" xmlns:w16se="http://schemas.microsoft.com/office/word/2015/wordml/symex" xmlns:wpg="http://schemas.microsoft.com/office/word/2010/wordprocessingGroup" xmlns:wpi="http://schemas.microsoft.com/office/word/2010/wordprocessingInk" xmlns:wne="http://schemas.microsoft.com/office/word/2006/wordml" xmlns:wps="http://schemas.microsoft.com/office/word/2010/wordprocessingShape" mc:Ignorable="w14 w15 w16se w16cid w16 w16cex w16sdtdh wp14">
   <w:p>
     <w:pPr>
       <w:pStyle w:val="Footer"/>
@@ -44118,7 +44535,7 @@
 </file>
 
 <file path=word/footer3.xml><?xml version="1.0" encoding="utf-8"?>
-<w:ftr xmlns:wpc="http://schemas.microsoft.com/office/word/2010/wordprocessingCanvas" xmlns:cx="http://schemas.microsoft.com/office/drawing/2014/chartex" xmlns:cx1="http://schemas.microsoft.com/office/drawing/2015/9/8/chartex" xmlns:cx2="http://schemas.microsoft.com/office/drawing/2015/10/21/chartex" xmlns:cx3="http://schemas.microsoft.com/office/drawing/2016/5/9/chartex" xmlns:cx4="http://schemas.microsoft.com/office/drawing/2016/5/10/chartex" xmlns:cx5="http://schemas.microsoft.com/office/drawing/2016/5/11/chartex" xmlns:cx6="http://schemas.microsoft.com/office/drawing/2016/5/12/chartex" xmlns:cx7="http://schemas.microsoft.com/office/drawing/2016/5/13/chartex" xmlns:cx8="http://schemas.microsoft.com/office/drawing/2016/5/14/chartex" xmlns:mc="http://schemas.openxmlformats.org/markup-compatibility/2006" xmlns:aink="http://schemas.microsoft.com/office/drawing/2016/ink" xmlns:am3d="http://schemas.microsoft.com/office/drawing/2017/model3d" xmlns:o="urn:schemas-microsoft-com:office:office" xmlns:oel="http://schemas.microsoft.com/office/2019/extlst" xmlns:r="http://schemas.openxmlformats.org/officeDocument/2006/relationships" xmlns:m="http://schemas.openxmlformats.org/officeDocument/2006/math" xmlns:v="urn:schemas-microsoft-com:vml" xmlns:wp14="http://schemas.microsoft.com/office/word/2010/wordprocessingDrawing" xmlns:wp="http://schemas.openxmlformats.org/drawingml/2006/wordprocessingDrawing" xmlns:w10="urn:schemas-microsoft-com:office:word" xmlns:w="http://schemas.openxmlformats.org/wordprocessingml/2006/main" xmlns:w14="http://schemas.microsoft.com/office/word/2010/wordml" xmlns:w15="http://schemas.microsoft.com/office/word/2012/wordml" xmlns:w16cex="http://schemas.microsoft.com/office/word/2018/wordml/cex" xmlns:w16cid="http://schemas.microsoft.com/office/word/2016/wordml/cid" xmlns:w16="http://schemas.microsoft.com/office/word/2018/wordml" xmlns:w16du="http://schemas.microsoft.com/office/word/2023/wordml/word16du" xmlns:w16sdtdh="http://schemas.microsoft.com/office/word/2020/wordml/sdtdatahash" xmlns:w16se="http://schemas.microsoft.com/office/word/2015/wordml/symex" xmlns:wpg="http://schemas.microsoft.com/office/word/2010/wordprocessingGroup" xmlns:wpi="http://schemas.microsoft.com/office/word/2010/wordprocessingInk" xmlns:wne="http://schemas.microsoft.com/office/word/2006/wordml" xmlns:wps="http://schemas.microsoft.com/office/word/2010/wordprocessingShape" mc:Ignorable="w14 w15 w16se w16cid w16 w16cex w16sdtdh w16du wp14">
+<w:ftr xmlns:wpc="http://schemas.microsoft.com/office/word/2010/wordprocessingCanvas" xmlns:cx="http://schemas.microsoft.com/office/drawing/2014/chartex" xmlns:cx1="http://schemas.microsoft.com/office/drawing/2015/9/8/chartex" xmlns:cx2="http://schemas.microsoft.com/office/drawing/2015/10/21/chartex" xmlns:cx3="http://schemas.microsoft.com/office/drawing/2016/5/9/chartex" xmlns:cx4="http://schemas.microsoft.com/office/drawing/2016/5/10/chartex" xmlns:cx5="http://schemas.microsoft.com/office/drawing/2016/5/11/chartex" xmlns:cx6="http://schemas.microsoft.com/office/drawing/2016/5/12/chartex" xmlns:cx7="http://schemas.microsoft.com/office/drawing/2016/5/13/chartex" xmlns:cx8="http://schemas.microsoft.com/office/drawing/2016/5/14/chartex" xmlns:mc="http://schemas.openxmlformats.org/markup-compatibility/2006" xmlns:aink="http://schemas.microsoft.com/office/drawing/2016/ink" xmlns:am3d="http://schemas.microsoft.com/office/drawing/2017/model3d" xmlns:o="urn:schemas-microsoft-com:office:office" xmlns:r="http://schemas.openxmlformats.org/officeDocument/2006/relationships" xmlns:m="http://schemas.openxmlformats.org/officeDocument/2006/math" xmlns:v="urn:schemas-microsoft-com:vml" xmlns:wp14="http://schemas.microsoft.com/office/word/2010/wordprocessingDrawing" xmlns:wp="http://schemas.openxmlformats.org/drawingml/2006/wordprocessingDrawing" xmlns:w10="urn:schemas-microsoft-com:office:word" xmlns:w="http://schemas.openxmlformats.org/wordprocessingml/2006/main" xmlns:w14="http://schemas.microsoft.com/office/word/2010/wordml" xmlns:w15="http://schemas.microsoft.com/office/word/2012/wordml" xmlns:w16cex="http://schemas.microsoft.com/office/word/2018/wordml/cex" xmlns:w16cid="http://schemas.microsoft.com/office/word/2016/wordml/cid" xmlns:w16="http://schemas.microsoft.com/office/word/2018/wordml" xmlns:w16sdtdh="http://schemas.microsoft.com/office/word/2020/wordml/sdtdatahash" xmlns:w16se="http://schemas.microsoft.com/office/word/2015/wordml/symex" xmlns:wpg="http://schemas.microsoft.com/office/word/2010/wordprocessingGroup" xmlns:wpi="http://schemas.microsoft.com/office/word/2010/wordprocessingInk" xmlns:wne="http://schemas.microsoft.com/office/word/2006/wordml" xmlns:wps="http://schemas.microsoft.com/office/word/2010/wordprocessingShape" mc:Ignorable="w14 w15 w16se w16cid w16 w16cex w16sdtdh wp14">
   <w:p>
     <w:pPr>
       <w:pStyle w:val="Footer"/>
@@ -44168,7 +44585,7 @@
 </file>
 
 <file path=word/footer4.xml><?xml version="1.0" encoding="utf-8"?>
-<w:ftr xmlns:wpc="http://schemas.microsoft.com/office/word/2010/wordprocessingCanvas" xmlns:cx="http://schemas.microsoft.com/office/drawing/2014/chartex" xmlns:cx1="http://schemas.microsoft.com/office/drawing/2015/9/8/chartex" xmlns:cx2="http://schemas.microsoft.com/office/drawing/2015/10/21/chartex" xmlns:cx3="http://schemas.microsoft.com/office/drawing/2016/5/9/chartex" xmlns:cx4="http://schemas.microsoft.com/office/drawing/2016/5/10/chartex" xmlns:cx5="http://schemas.microsoft.com/office/drawing/2016/5/11/chartex" xmlns:cx6="http://schemas.microsoft.com/office/drawing/2016/5/12/chartex" xmlns:cx7="http://schemas.microsoft.com/office/drawing/2016/5/13/chartex" xmlns:cx8="http://schemas.microsoft.com/office/drawing/2016/5/14/chartex" xmlns:mc="http://schemas.openxmlformats.org/markup-compatibility/2006" xmlns:aink="http://schemas.microsoft.com/office/drawing/2016/ink" xmlns:am3d="http://schemas.microsoft.com/office/drawing/2017/model3d" xmlns:o="urn:schemas-microsoft-com:office:office" xmlns:oel="http://schemas.microsoft.com/office/2019/extlst" xmlns:r="http://schemas.openxmlformats.org/officeDocument/2006/relationships" xmlns:m="http://schemas.openxmlformats.org/officeDocument/2006/math" xmlns:v="urn:schemas-microsoft-com:vml" xmlns:wp14="http://schemas.microsoft.com/office/word/2010/wordprocessingDrawing" xmlns:wp="http://schemas.openxmlformats.org/drawingml/2006/wordprocessingDrawing" xmlns:w10="urn:schemas-microsoft-com:office:word" xmlns:w="http://schemas.openxmlformats.org/wordprocessingml/2006/main" xmlns:w14="http://schemas.microsoft.com/office/word/2010/wordml" xmlns:w15="http://schemas.microsoft.com/office/word/2012/wordml" xmlns:w16cex="http://schemas.microsoft.com/office/word/2018/wordml/cex" xmlns:w16cid="http://schemas.microsoft.com/office/word/2016/wordml/cid" xmlns:w16="http://schemas.microsoft.com/office/word/2018/wordml" xmlns:w16du="http://schemas.microsoft.com/office/word/2023/wordml/word16du" xmlns:w16sdtdh="http://schemas.microsoft.com/office/word/2020/wordml/sdtdatahash" xmlns:w16se="http://schemas.microsoft.com/office/word/2015/wordml/symex" xmlns:wpg="http://schemas.microsoft.com/office/word/2010/wordprocessingGroup" xmlns:wpi="http://schemas.microsoft.com/office/word/2010/wordprocessingInk" xmlns:wne="http://schemas.microsoft.com/office/word/2006/wordml" xmlns:wps="http://schemas.microsoft.com/office/word/2010/wordprocessingShape" mc:Ignorable="w14 w15 w16se w16cid w16 w16cex w16sdtdh w16du wp14">
+<w:ftr xmlns:wpc="http://schemas.microsoft.com/office/word/2010/wordprocessingCanvas" xmlns:cx="http://schemas.microsoft.com/office/drawing/2014/chartex" xmlns:cx1="http://schemas.microsoft.com/office/drawing/2015/9/8/chartex" xmlns:cx2="http://schemas.microsoft.com/office/drawing/2015/10/21/chartex" xmlns:cx3="http://schemas.microsoft.com/office/drawing/2016/5/9/chartex" xmlns:cx4="http://schemas.microsoft.com/office/drawing/2016/5/10/chartex" xmlns:cx5="http://schemas.microsoft.com/office/drawing/2016/5/11/chartex" xmlns:cx6="http://schemas.microsoft.com/office/drawing/2016/5/12/chartex" xmlns:cx7="http://schemas.microsoft.com/office/drawing/2016/5/13/chartex" xmlns:cx8="http://schemas.microsoft.com/office/drawing/2016/5/14/chartex" xmlns:mc="http://schemas.openxmlformats.org/markup-compatibility/2006" xmlns:aink="http://schemas.microsoft.com/office/drawing/2016/ink" xmlns:am3d="http://schemas.microsoft.com/office/drawing/2017/model3d" xmlns:o="urn:schemas-microsoft-com:office:office" xmlns:r="http://schemas.openxmlformats.org/officeDocument/2006/relationships" xmlns:m="http://schemas.openxmlformats.org/officeDocument/2006/math" xmlns:v="urn:schemas-microsoft-com:vml" xmlns:wp14="http://schemas.microsoft.com/office/word/2010/wordprocessingDrawing" xmlns:wp="http://schemas.openxmlformats.org/drawingml/2006/wordprocessingDrawing" xmlns:w10="urn:schemas-microsoft-com:office:word" xmlns:w="http://schemas.openxmlformats.org/wordprocessingml/2006/main" xmlns:w14="http://schemas.microsoft.com/office/word/2010/wordml" xmlns:w15="http://schemas.microsoft.com/office/word/2012/wordml" xmlns:w16cex="http://schemas.microsoft.com/office/word/2018/wordml/cex" xmlns:w16cid="http://schemas.microsoft.com/office/word/2016/wordml/cid" xmlns:w16="http://schemas.microsoft.com/office/word/2018/wordml" xmlns:w16sdtdh="http://schemas.microsoft.com/office/word/2020/wordml/sdtdatahash" xmlns:w16se="http://schemas.microsoft.com/office/word/2015/wordml/symex" xmlns:wpg="http://schemas.microsoft.com/office/word/2010/wordprocessingGroup" xmlns:wpi="http://schemas.microsoft.com/office/word/2010/wordprocessingInk" xmlns:wne="http://schemas.microsoft.com/office/word/2006/wordml" xmlns:wps="http://schemas.microsoft.com/office/word/2010/wordprocessingShape" mc:Ignorable="w14 w15 w16se w16cid w16 w16cex w16sdtdh wp14">
   <w:p>
     <w:pPr>
       <w:pStyle w:val="Footer"/>
@@ -44218,7 +44635,7 @@
 </file>
 
 <file path=word/footnotes.xml><?xml version="1.0" encoding="utf-8"?>
-<w:footnotes xmlns:wpc="http://schemas.microsoft.com/office/word/2010/wordprocessingCanvas" xmlns:cx="http://schemas.microsoft.com/office/drawing/2014/chartex" xmlns:cx1="http://schemas.microsoft.com/office/drawing/2015/9/8/chartex" xmlns:cx2="http://schemas.microsoft.com/office/drawing/2015/10/21/chartex" xmlns:cx3="http://schemas.microsoft.com/office/drawing/2016/5/9/chartex" xmlns:cx4="http://schemas.microsoft.com/office/drawing/2016/5/10/chartex" xmlns:cx5="http://schemas.microsoft.com/office/drawing/2016/5/11/chartex" xmlns:cx6="http://schemas.microsoft.com/office/drawing/2016/5/12/chartex" xmlns:cx7="http://schemas.microsoft.com/office/drawing/2016/5/13/chartex" xmlns:cx8="http://schemas.microsoft.com/office/drawing/2016/5/14/chartex" xmlns:mc="http://schemas.openxmlformats.org/markup-compatibility/2006" xmlns:aink="http://schemas.microsoft.com/office/drawing/2016/ink" xmlns:am3d="http://schemas.microsoft.com/office/drawing/2017/model3d" xmlns:o="urn:schemas-microsoft-com:office:office" xmlns:oel="http://schemas.microsoft.com/office/2019/extlst" xmlns:r="http://schemas.openxmlformats.org/officeDocument/2006/relationships" xmlns:m="http://schemas.openxmlformats.org/officeDocument/2006/math" xmlns:v="urn:schemas-microsoft-com:vml" xmlns:wp14="http://schemas.microsoft.com/office/word/2010/wordprocessingDrawing" xmlns:wp="http://schemas.openxmlformats.org/drawingml/2006/wordprocessingDrawing" xmlns:w10="urn:schemas-microsoft-com:office:word" xmlns:w="http://schemas.openxmlformats.org/wordprocessingml/2006/main" xmlns:w14="http://schemas.microsoft.com/office/word/2010/wordml" xmlns:w15="http://schemas.microsoft.com/office/word/2012/wordml" xmlns:w16cex="http://schemas.microsoft.com/office/word/2018/wordml/cex" xmlns:w16cid="http://schemas.microsoft.com/office/word/2016/wordml/cid" xmlns:w16="http://schemas.microsoft.com/office/word/2018/wordml" xmlns:w16du="http://schemas.microsoft.com/office/word/2023/wordml/word16du" xmlns:w16sdtdh="http://schemas.microsoft.com/office/word/2020/wordml/sdtdatahash" xmlns:w16se="http://schemas.microsoft.com/office/word/2015/wordml/symex" xmlns:wpg="http://schemas.microsoft.com/office/word/2010/wordprocessingGroup" xmlns:wpi="http://schemas.microsoft.com/office/word/2010/wordprocessingInk" xmlns:wne="http://schemas.microsoft.com/office/word/2006/wordml" xmlns:wps="http://schemas.microsoft.com/office/word/2010/wordprocessingShape" mc:Ignorable="w14 w15 w16se w16cid w16 w16cex w16sdtdh w16du wp14">
+<w:footnotes xmlns:wpc="http://schemas.microsoft.com/office/word/2010/wordprocessingCanvas" xmlns:cx="http://schemas.microsoft.com/office/drawing/2014/chartex" xmlns:cx1="http://schemas.microsoft.com/office/drawing/2015/9/8/chartex" xmlns:cx2="http://schemas.microsoft.com/office/drawing/2015/10/21/chartex" xmlns:cx3="http://schemas.microsoft.com/office/drawing/2016/5/9/chartex" xmlns:cx4="http://schemas.microsoft.com/office/drawing/2016/5/10/chartex" xmlns:cx5="http://schemas.microsoft.com/office/drawing/2016/5/11/chartex" xmlns:cx6="http://schemas.microsoft.com/office/drawing/2016/5/12/chartex" xmlns:cx7="http://schemas.microsoft.com/office/drawing/2016/5/13/chartex" xmlns:cx8="http://schemas.microsoft.com/office/drawing/2016/5/14/chartex" xmlns:mc="http://schemas.openxmlformats.org/markup-compatibility/2006" xmlns:aink="http://schemas.microsoft.com/office/drawing/2016/ink" xmlns:am3d="http://schemas.microsoft.com/office/drawing/2017/model3d" xmlns:o="urn:schemas-microsoft-com:office:office" xmlns:r="http://schemas.openxmlformats.org/officeDocument/2006/relationships" xmlns:m="http://schemas.openxmlformats.org/officeDocument/2006/math" xmlns:v="urn:schemas-microsoft-com:vml" xmlns:wp14="http://schemas.microsoft.com/office/word/2010/wordprocessingDrawing" xmlns:wp="http://schemas.openxmlformats.org/drawingml/2006/wordprocessingDrawing" xmlns:w10="urn:schemas-microsoft-com:office:word" xmlns:w="http://schemas.openxmlformats.org/wordprocessingml/2006/main" xmlns:w14="http://schemas.microsoft.com/office/word/2010/wordml" xmlns:w15="http://schemas.microsoft.com/office/word/2012/wordml" xmlns:w16cex="http://schemas.microsoft.com/office/word/2018/wordml/cex" xmlns:w16cid="http://schemas.microsoft.com/office/word/2016/wordml/cid" xmlns:w16="http://schemas.microsoft.com/office/word/2018/wordml" xmlns:w16sdtdh="http://schemas.microsoft.com/office/word/2020/wordml/sdtdatahash" xmlns:w16se="http://schemas.microsoft.com/office/word/2015/wordml/symex" xmlns:wpg="http://schemas.microsoft.com/office/word/2010/wordprocessingGroup" xmlns:wpi="http://schemas.microsoft.com/office/word/2010/wordprocessingInk" xmlns:wne="http://schemas.microsoft.com/office/word/2006/wordml" xmlns:wps="http://schemas.microsoft.com/office/word/2010/wordprocessingShape" mc:Ignorable="w14 w15 w16se w16cid w16 w16cex w16sdtdh wp14">
   <w:footnote w:type="separator" w:id="-1">
     <w:p>
       <w:r>
@@ -44241,7 +44658,7 @@
 </file>
 
 <file path=word/header1.xml><?xml version="1.0" encoding="utf-8"?>
-<w:hdr xmlns:wpc="http://schemas.microsoft.com/office/word/2010/wordprocessingCanvas" xmlns:cx="http://schemas.microsoft.com/office/drawing/2014/chartex" xmlns:cx1="http://schemas.microsoft.com/office/drawing/2015/9/8/chartex" xmlns:cx2="http://schemas.microsoft.com/office/drawing/2015/10/21/chartex" xmlns:cx3="http://schemas.microsoft.com/office/drawing/2016/5/9/chartex" xmlns:cx4="http://schemas.microsoft.com/office/drawing/2016/5/10/chartex" xmlns:cx5="http://schemas.microsoft.com/office/drawing/2016/5/11/chartex" xmlns:cx6="http://schemas.microsoft.com/office/drawing/2016/5/12/chartex" xmlns:cx7="http://schemas.microsoft.com/office/drawing/2016/5/13/chartex" xmlns:cx8="http://schemas.microsoft.com/office/drawing/2016/5/14/chartex" xmlns:mc="http://schemas.openxmlformats.org/markup-compatibility/2006" xmlns:aink="http://schemas.microsoft.com/office/drawing/2016/ink" xmlns:am3d="http://schemas.microsoft.com/office/drawing/2017/model3d" xmlns:o="urn:schemas-microsoft-com:office:office" xmlns:oel="http://schemas.microsoft.com/office/2019/extlst" xmlns:r="http://schemas.openxmlformats.org/officeDocument/2006/relationships" xmlns:m="http://schemas.openxmlformats.org/officeDocument/2006/math" xmlns:v="urn:schemas-microsoft-com:vml" xmlns:wp14="http://schemas.microsoft.com/office/word/2010/wordprocessingDrawing" xmlns:wp="http://schemas.openxmlformats.org/drawingml/2006/wordprocessingDrawing" xmlns:w10="urn:schemas-microsoft-com:office:word" xmlns:w="http://schemas.openxmlformats.org/wordprocessingml/2006/main" xmlns:w14="http://schemas.microsoft.com/office/word/2010/wordml" xmlns:w15="http://schemas.microsoft.com/office/word/2012/wordml" xmlns:w16cex="http://schemas.microsoft.com/office/word/2018/wordml/cex" xmlns:w16cid="http://schemas.microsoft.com/office/word/2016/wordml/cid" xmlns:w16="http://schemas.microsoft.com/office/word/2018/wordml" xmlns:w16du="http://schemas.microsoft.com/office/word/2023/wordml/word16du" xmlns:w16sdtdh="http://schemas.microsoft.com/office/word/2020/wordml/sdtdatahash" xmlns:w16se="http://schemas.microsoft.com/office/word/2015/wordml/symex" xmlns:wpg="http://schemas.microsoft.com/office/word/2010/wordprocessingGroup" xmlns:wpi="http://schemas.microsoft.com/office/word/2010/wordprocessingInk" xmlns:wne="http://schemas.microsoft.com/office/word/2006/wordml" xmlns:wps="http://schemas.microsoft.com/office/word/2010/wordprocessingShape" mc:Ignorable="w14 w15 w16se w16cid w16 w16cex w16sdtdh w16du wp14">
+<w:hdr xmlns:wpc="http://schemas.microsoft.com/office/word/2010/wordprocessingCanvas" xmlns:cx="http://schemas.microsoft.com/office/drawing/2014/chartex" xmlns:cx1="http://schemas.microsoft.com/office/drawing/2015/9/8/chartex" xmlns:cx2="http://schemas.microsoft.com/office/drawing/2015/10/21/chartex" xmlns:cx3="http://schemas.microsoft.com/office/drawing/2016/5/9/chartex" xmlns:cx4="http://schemas.microsoft.com/office/drawing/2016/5/10/chartex" xmlns:cx5="http://schemas.microsoft.com/office/drawing/2016/5/11/chartex" xmlns:cx6="http://schemas.microsoft.com/office/drawing/2016/5/12/chartex" xmlns:cx7="http://schemas.microsoft.com/office/drawing/2016/5/13/chartex" xmlns:cx8="http://schemas.microsoft.com/office/drawing/2016/5/14/chartex" xmlns:mc="http://schemas.openxmlformats.org/markup-compatibility/2006" xmlns:aink="http://schemas.microsoft.com/office/drawing/2016/ink" xmlns:am3d="http://schemas.microsoft.com/office/drawing/2017/model3d" xmlns:o="urn:schemas-microsoft-com:office:office" xmlns:r="http://schemas.openxmlformats.org/officeDocument/2006/relationships" xmlns:m="http://schemas.openxmlformats.org/officeDocument/2006/math" xmlns:v="urn:schemas-microsoft-com:vml" xmlns:wp14="http://schemas.microsoft.com/office/word/2010/wordprocessingDrawing" xmlns:wp="http://schemas.openxmlformats.org/drawingml/2006/wordprocessingDrawing" xmlns:w10="urn:schemas-microsoft-com:office:word" xmlns:w="http://schemas.openxmlformats.org/wordprocessingml/2006/main" xmlns:w14="http://schemas.microsoft.com/office/word/2010/wordml" xmlns:w15="http://schemas.microsoft.com/office/word/2012/wordml" xmlns:w16cex="http://schemas.microsoft.com/office/word/2018/wordml/cex" xmlns:w16cid="http://schemas.microsoft.com/office/word/2016/wordml/cid" xmlns:w16="http://schemas.microsoft.com/office/word/2018/wordml" xmlns:w16sdtdh="http://schemas.microsoft.com/office/word/2020/wordml/sdtdatahash" xmlns:w16se="http://schemas.microsoft.com/office/word/2015/wordml/symex" xmlns:wpg="http://schemas.microsoft.com/office/word/2010/wordprocessingGroup" xmlns:wpi="http://schemas.microsoft.com/office/word/2010/wordprocessingInk" xmlns:wne="http://schemas.microsoft.com/office/word/2006/wordml" xmlns:wps="http://schemas.microsoft.com/office/word/2010/wordprocessingShape" mc:Ignorable="w14 w15 w16se w16cid w16 w16cex w16sdtdh wp14">
   <w:p>
     <w:pPr>
       <w:pStyle w:val="Header"/>
@@ -44259,7 +44676,7 @@
 </file>
 
 <file path=word/numbering.xml><?xml version="1.0" encoding="utf-8"?>
-<w:numbering xmlns:wpc="http://schemas.microsoft.com/office/word/2010/wordprocessingCanvas" xmlns:cx="http://schemas.microsoft.com/office/drawing/2014/chartex" xmlns:cx1="http://schemas.microsoft.com/office/drawing/2015/9/8/chartex" xmlns:cx2="http://schemas.microsoft.com/office/drawing/2015/10/21/chartex" xmlns:cx3="http://schemas.microsoft.com/office/drawing/2016/5/9/chartex" xmlns:cx4="http://schemas.microsoft.com/office/drawing/2016/5/10/chartex" xmlns:cx5="http://schemas.microsoft.com/office/drawing/2016/5/11/chartex" xmlns:cx6="http://schemas.microsoft.com/office/drawing/2016/5/12/chartex" xmlns:cx7="http://schemas.microsoft.com/office/drawing/2016/5/13/chartex" xmlns:cx8="http://schemas.microsoft.com/office/drawing/2016/5/14/chartex" xmlns:mc="http://schemas.openxmlformats.org/markup-compatibility/2006" xmlns:aink="http://schemas.microsoft.com/office/drawing/2016/ink" xmlns:am3d="http://schemas.microsoft.com/office/drawing/2017/model3d" xmlns:o="urn:schemas-microsoft-com:office:office" xmlns:oel="http://schemas.microsoft.com/office/2019/extlst" xmlns:r="http://schemas.openxmlformats.org/officeDocument/2006/relationships" xmlns:m="http://schemas.openxmlformats.org/officeDocument/2006/math" xmlns:v="urn:schemas-microsoft-com:vml" xmlns:wp14="http://schemas.microsoft.com/office/word/2010/wordprocessingDrawing" xmlns:wp="http://schemas.openxmlformats.org/drawingml/2006/wordprocessingDrawing" xmlns:w10="urn:schemas-microsoft-com:office:word" xmlns:w="http://schemas.openxmlformats.org/wordprocessingml/2006/main" xmlns:w14="http://schemas.microsoft.com/office/word/2010/wordml" xmlns:w15="http://schemas.microsoft.com/office/word/2012/wordml" xmlns:w16cex="http://schemas.microsoft.com/office/word/2018/wordml/cex" xmlns:w16cid="http://schemas.microsoft.com/office/word/2016/wordml/cid" xmlns:w16="http://schemas.microsoft.com/office/word/2018/wordml" xmlns:w16du="http://schemas.microsoft.com/office/word/2023/wordml/word16du" xmlns:w16sdtdh="http://schemas.microsoft.com/office/word/2020/wordml/sdtdatahash" xmlns:w16se="http://schemas.microsoft.com/office/word/2015/wordml/symex" xmlns:wpg="http://schemas.microsoft.com/office/word/2010/wordprocessingGroup" xmlns:wpi="http://schemas.microsoft.com/office/word/2010/wordprocessingInk" xmlns:wne="http://schemas.microsoft.com/office/word/2006/wordml" xmlns:wps="http://schemas.microsoft.com/office/word/2010/wordprocessingShape" mc:Ignorable="w14 w15 w16se w16cid w16 w16cex w16sdtdh w16du wp14">
+<w:numbering xmlns:wpc="http://schemas.microsoft.com/office/word/2010/wordprocessingCanvas" xmlns:cx="http://schemas.microsoft.com/office/drawing/2014/chartex" xmlns:cx1="http://schemas.microsoft.com/office/drawing/2015/9/8/chartex" xmlns:cx2="http://schemas.microsoft.com/office/drawing/2015/10/21/chartex" xmlns:cx3="http://schemas.microsoft.com/office/drawing/2016/5/9/chartex" xmlns:cx4="http://schemas.microsoft.com/office/drawing/2016/5/10/chartex" xmlns:cx5="http://schemas.microsoft.com/office/drawing/2016/5/11/chartex" xmlns:cx6="http://schemas.microsoft.com/office/drawing/2016/5/12/chartex" xmlns:cx7="http://schemas.microsoft.com/office/drawing/2016/5/13/chartex" xmlns:cx8="http://schemas.microsoft.com/office/drawing/2016/5/14/chartex" xmlns:mc="http://schemas.openxmlformats.org/markup-compatibility/2006" xmlns:aink="http://schemas.microsoft.com/office/drawing/2016/ink" xmlns:am3d="http://schemas.microsoft.com/office/drawing/2017/model3d" xmlns:o="urn:schemas-microsoft-com:office:office" xmlns:r="http://schemas.openxmlformats.org/officeDocument/2006/relationships" xmlns:m="http://schemas.openxmlformats.org/officeDocument/2006/math" xmlns:v="urn:schemas-microsoft-com:vml" xmlns:wp14="http://schemas.microsoft.com/office/word/2010/wordprocessingDrawing" xmlns:wp="http://schemas.openxmlformats.org/drawingml/2006/wordprocessingDrawing" xmlns:w10="urn:schemas-microsoft-com:office:word" xmlns:w="http://schemas.openxmlformats.org/wordprocessingml/2006/main" xmlns:w14="http://schemas.microsoft.com/office/word/2010/wordml" xmlns:w15="http://schemas.microsoft.com/office/word/2012/wordml" xmlns:w16cex="http://schemas.microsoft.com/office/word/2018/wordml/cex" xmlns:w16cid="http://schemas.microsoft.com/office/word/2016/wordml/cid" xmlns:w16="http://schemas.microsoft.com/office/word/2018/wordml" xmlns:w16sdtdh="http://schemas.microsoft.com/office/word/2020/wordml/sdtdatahash" xmlns:w16se="http://schemas.microsoft.com/office/word/2015/wordml/symex" xmlns:wpg="http://schemas.microsoft.com/office/word/2010/wordprocessingGroup" xmlns:wpi="http://schemas.microsoft.com/office/word/2010/wordprocessingInk" xmlns:wne="http://schemas.microsoft.com/office/word/2006/wordml" xmlns:wps="http://schemas.microsoft.com/office/word/2010/wordprocessingShape" mc:Ignorable="w14 w15 w16se w16cid w16 w16cex w16sdtdh wp14">
   <w:abstractNum w:abstractNumId="0" w15:restartNumberingAfterBreak="0">
     <w:nsid w:val="0E741958"/>
     <w:multiLevelType w:val="hybridMultilevel"/>
@@ -46885,79 +47302,79 @@
       </w:rPr>
     </w:lvl>
   </w:abstractNum>
-  <w:num w:numId="1" w16cid:durableId="17196931">
+  <w:num w:numId="1">
     <w:abstractNumId w:val="14"/>
   </w:num>
-  <w:num w:numId="2" w16cid:durableId="392436428">
+  <w:num w:numId="2">
     <w:abstractNumId w:val="15"/>
   </w:num>
-  <w:num w:numId="3" w16cid:durableId="1517311192">
+  <w:num w:numId="3">
     <w:abstractNumId w:val="11"/>
   </w:num>
-  <w:num w:numId="4" w16cid:durableId="1059551257">
+  <w:num w:numId="4">
     <w:abstractNumId w:val="16"/>
   </w:num>
-  <w:num w:numId="5" w16cid:durableId="2052996076">
+  <w:num w:numId="5">
     <w:abstractNumId w:val="20"/>
   </w:num>
-  <w:num w:numId="6" w16cid:durableId="1172798077">
+  <w:num w:numId="6">
     <w:abstractNumId w:val="3"/>
   </w:num>
-  <w:num w:numId="7" w16cid:durableId="683167943">
+  <w:num w:numId="7">
     <w:abstractNumId w:val="17"/>
   </w:num>
-  <w:num w:numId="8" w16cid:durableId="2118787234">
+  <w:num w:numId="8">
     <w:abstractNumId w:val="19"/>
   </w:num>
-  <w:num w:numId="9" w16cid:durableId="1083988318">
+  <w:num w:numId="9">
     <w:abstractNumId w:val="23"/>
   </w:num>
-  <w:num w:numId="10" w16cid:durableId="1456676187">
+  <w:num w:numId="10">
     <w:abstractNumId w:val="12"/>
   </w:num>
-  <w:num w:numId="11" w16cid:durableId="1863742028">
+  <w:num w:numId="11">
     <w:abstractNumId w:val="21"/>
   </w:num>
-  <w:num w:numId="12" w16cid:durableId="1282152147">
+  <w:num w:numId="12">
     <w:abstractNumId w:val="13"/>
   </w:num>
-  <w:num w:numId="13" w16cid:durableId="919678508">
+  <w:num w:numId="13">
     <w:abstractNumId w:val="2"/>
   </w:num>
-  <w:num w:numId="14" w16cid:durableId="1355961073">
+  <w:num w:numId="14">
     <w:abstractNumId w:val="6"/>
   </w:num>
-  <w:num w:numId="15" w16cid:durableId="92437944">
+  <w:num w:numId="15">
     <w:abstractNumId w:val="9"/>
   </w:num>
-  <w:num w:numId="16" w16cid:durableId="1514955690">
+  <w:num w:numId="16">
     <w:abstractNumId w:val="5"/>
   </w:num>
-  <w:num w:numId="17" w16cid:durableId="216628757">
+  <w:num w:numId="17">
     <w:abstractNumId w:val="0"/>
   </w:num>
-  <w:num w:numId="18" w16cid:durableId="185753045">
+  <w:num w:numId="18">
     <w:abstractNumId w:val="7"/>
   </w:num>
-  <w:num w:numId="19" w16cid:durableId="1847817892">
+  <w:num w:numId="19">
     <w:abstractNumId w:val="8"/>
   </w:num>
-  <w:num w:numId="20" w16cid:durableId="1838032197">
+  <w:num w:numId="20">
     <w:abstractNumId w:val="4"/>
   </w:num>
-  <w:num w:numId="21" w16cid:durableId="1252350977">
+  <w:num w:numId="21">
     <w:abstractNumId w:val="18"/>
   </w:num>
-  <w:num w:numId="22" w16cid:durableId="1785691842">
+  <w:num w:numId="22">
     <w:abstractNumId w:val="22"/>
   </w:num>
-  <w:num w:numId="23" w16cid:durableId="944309563">
+  <w:num w:numId="23">
     <w:abstractNumId w:val="10"/>
   </w:num>
-  <w:num w:numId="24" w16cid:durableId="622689081">
+  <w:num w:numId="24">
     <w:abstractNumId w:val="1"/>
   </w:num>
-  <w:num w:numId="25" w16cid:durableId="1204320596">
+  <w:num w:numId="25">
     <w:abstractNumId w:val="24"/>
   </w:num>
   <w:numIdMacAtCleanup w:val="16"/>
@@ -46965,7 +47382,7 @@
 </file>
 
 <file path=word/styles.xml><?xml version="1.0" encoding="utf-8"?>
-<w:styles xmlns:mc="http://schemas.openxmlformats.org/markup-compatibility/2006" xmlns:r="http://schemas.openxmlformats.org/officeDocument/2006/relationships" xmlns:w="http://schemas.openxmlformats.org/wordprocessingml/2006/main" xmlns:w14="http://schemas.microsoft.com/office/word/2010/wordml" xmlns:w15="http://schemas.microsoft.com/office/word/2012/wordml" xmlns:w16cex="http://schemas.microsoft.com/office/word/2018/wordml/cex" xmlns:w16cid="http://schemas.microsoft.com/office/word/2016/wordml/cid" xmlns:w16="http://schemas.microsoft.com/office/word/2018/wordml" xmlns:w16du="http://schemas.microsoft.com/office/word/2023/wordml/word16du" xmlns:w16sdtdh="http://schemas.microsoft.com/office/word/2020/wordml/sdtdatahash" xmlns:w16se="http://schemas.microsoft.com/office/word/2015/wordml/symex" mc:Ignorable="w14 w15 w16se w16cid w16 w16cex w16sdtdh w16du">
+<w:styles xmlns:mc="http://schemas.openxmlformats.org/markup-compatibility/2006" xmlns:r="http://schemas.openxmlformats.org/officeDocument/2006/relationships" xmlns:w="http://schemas.openxmlformats.org/wordprocessingml/2006/main" xmlns:w14="http://schemas.microsoft.com/office/word/2010/wordml" xmlns:w15="http://schemas.microsoft.com/office/word/2012/wordml" xmlns:w16cex="http://schemas.microsoft.com/office/word/2018/wordml/cex" xmlns:w16cid="http://schemas.microsoft.com/office/word/2016/wordml/cid" xmlns:w16="http://schemas.microsoft.com/office/word/2018/wordml" xmlns:w16sdtdh="http://schemas.microsoft.com/office/word/2020/wordml/sdtdatahash" xmlns:w16se="http://schemas.microsoft.com/office/word/2015/wordml/symex" mc:Ignorable="w14 w15 w16se w16cid w16 w16cex w16sdtdh">
   <w:docDefaults>
     <w:rPrDefault>
       <w:rPr>

</xml_diff>

<commit_message>
Commit 19 Perbaikan Setelah Sidang 11
Setelah Full Periksa Penulisan, ubah Format pada Lembar Pengesahan
</commit_message>
<xml_diff>
--- a/Draft_Hasil_Tesis_HaryRachmat-2108207010009.docx
+++ b/Draft_Hasil_Tesis_HaryRachmat-2108207010009.docx
@@ -587,15 +587,18 @@
         </w:numPr>
         <w:shd w:val="clear" w:color="auto" w:fill="FFFFFF" w:themeFill="background1"/>
         <w:ind w:left="432"/>
-        <w:jc w:val="left"/>
         <w:rPr>
           <w:color w:val="FFFFFF" w:themeColor="background1"/>
+          <w:sz w:val="24"/>
+          <w:szCs w:val="24"/>
         </w:rPr>
       </w:pPr>
       <w:bookmarkStart w:id="2" w:name="_Toc178793508"/>
       <w:r>
         <w:rPr>
           <w:color w:val="FFFFFF" w:themeColor="background1"/>
+          <w:sz w:val="24"/>
+          <w:szCs w:val="24"/>
         </w:rPr>
         <w:lastRenderedPageBreak/>
         <w:t xml:space="preserve">Halaman Pengesahan </w:t>
@@ -603,12 +606,16 @@
       <w:r>
         <w:rPr>
           <w:color w:val="FFFFFF" w:themeColor="background1"/>
+          <w:sz w:val="24"/>
+          <w:szCs w:val="24"/>
         </w:rPr>
         <w:t>Laporan</w:t>
       </w:r>
       <w:r>
         <w:rPr>
           <w:color w:val="FFFFFF" w:themeColor="background1"/>
+          <w:sz w:val="24"/>
+          <w:szCs w:val="24"/>
         </w:rPr>
         <w:t xml:space="preserve"> Tesis</w:t>
       </w:r>
@@ -617,6 +624,10 @@
     <w:p>
       <w:pPr>
         <w:pStyle w:val="Cover2"/>
+        <w:rPr>
+          <w:sz w:val="24"/>
+          <w:szCs w:val="20"/>
+        </w:rPr>
       </w:pPr>
     </w:p>
     <w:p>
@@ -706,8 +717,6 @@
     <w:p>
       <w:pPr>
         <w:jc w:val="center"/>
-      </w:pPr>
-      <w:r>
         <w:rPr>
           <w:rStyle w:val="BookTitle"/>
           <w:b/>
@@ -717,7 +726,111 @@
           <w:sz w:val="28"/>
           <w:szCs w:val="28"/>
         </w:rPr>
-        <w:t>DEVELOPMENT OF LARGE LANGUAGE MODEL TO ANSWER ACADEMIC-RELATED QUESTIONS AT SYIAH KUALA UNIVERSITY USING FINE-TUNING AND RETRIEVAL-AUGMENTED GENERATION METHODS</w:t>
+      </w:pPr>
+      <w:r>
+        <w:rPr>
+          <w:rStyle w:val="BookTitle"/>
+          <w:b/>
+          <w:bCs w:val="0"/>
+          <w:i/>
+          <w:iCs w:val="0"/>
+          <w:sz w:val="28"/>
+          <w:szCs w:val="28"/>
+        </w:rPr>
+        <w:t xml:space="preserve">DEVELOPMENT OF LARGE LANGUAGE MODEL TO </w:t>
+      </w:r>
+    </w:p>
+    <w:p>
+      <w:pPr>
+        <w:jc w:val="center"/>
+        <w:rPr>
+          <w:rStyle w:val="BookTitle"/>
+          <w:b/>
+          <w:bCs w:val="0"/>
+          <w:i/>
+          <w:iCs w:val="0"/>
+          <w:sz w:val="28"/>
+          <w:szCs w:val="28"/>
+        </w:rPr>
+      </w:pPr>
+      <w:r>
+        <w:rPr>
+          <w:rStyle w:val="BookTitle"/>
+          <w:b/>
+          <w:bCs w:val="0"/>
+          <w:i/>
+          <w:iCs w:val="0"/>
+          <w:sz w:val="28"/>
+          <w:szCs w:val="28"/>
+        </w:rPr>
+        <w:t>ANSWER ACADEMIC</w:t>
+      </w:r>
+      <w:r>
+        <w:rPr>
+          <w:rStyle w:val="BookTitle"/>
+          <w:b/>
+          <w:bCs w:val="0"/>
+          <w:i/>
+          <w:iCs w:val="0"/>
+          <w:sz w:val="28"/>
+          <w:szCs w:val="28"/>
+        </w:rPr>
+        <w:t xml:space="preserve"> </w:t>
+      </w:r>
+      <w:r>
+        <w:rPr>
+          <w:rStyle w:val="BookTitle"/>
+          <w:b/>
+          <w:bCs w:val="0"/>
+          <w:i/>
+          <w:iCs w:val="0"/>
+          <w:sz w:val="28"/>
+          <w:szCs w:val="28"/>
+        </w:rPr>
+        <w:t xml:space="preserve">RELATED QUESTIONS AT </w:t>
+      </w:r>
+    </w:p>
+    <w:p>
+      <w:pPr>
+        <w:jc w:val="center"/>
+        <w:rPr>
+          <w:rStyle w:val="BookTitle"/>
+          <w:b/>
+          <w:bCs w:val="0"/>
+          <w:i/>
+          <w:iCs w:val="0"/>
+          <w:sz w:val="28"/>
+          <w:szCs w:val="28"/>
+        </w:rPr>
+      </w:pPr>
+      <w:r>
+        <w:rPr>
+          <w:rStyle w:val="BookTitle"/>
+          <w:b/>
+          <w:bCs w:val="0"/>
+          <w:i/>
+          <w:iCs w:val="0"/>
+          <w:sz w:val="28"/>
+          <w:szCs w:val="28"/>
+        </w:rPr>
+        <w:t xml:space="preserve">SYIAH KUALA UNIVERSITY USING FINE-TUNING AND </w:t>
+      </w:r>
+    </w:p>
+    <w:p>
+      <w:pPr>
+        <w:jc w:val="center"/>
+      </w:pPr>
+      <w:r>
+        <w:rPr>
+          <w:rStyle w:val="BookTitle"/>
+          <w:b/>
+          <w:bCs w:val="0"/>
+          <w:i/>
+          <w:iCs w:val="0"/>
+          <w:sz w:val="28"/>
+          <w:szCs w:val="28"/>
+        </w:rPr>
+        <w:t>RETRIEVAL-AUGMENTED GENERATION METHODS</w:t>
       </w:r>
     </w:p>
     <w:p/>
@@ -1148,6 +1261,39 @@
     </w:tbl>
     <w:p>
       <w:pPr>
+        <w:pStyle w:val="Cover3"/>
+        <w:rPr>
+          <w:b w:val="0"/>
+          <w:bCs w:val="0"/>
+          <w:sz w:val="24"/>
+          <w:szCs w:val="22"/>
+        </w:rPr>
+      </w:pPr>
+      <w:bookmarkStart w:id="4" w:name="_Toc164284557"/>
+      <w:bookmarkStart w:id="5" w:name="_Toc178793509"/>
+    </w:p>
+    <w:p>
+      <w:pPr>
+        <w:pStyle w:val="Cover3"/>
+        <w:rPr>
+          <w:b w:val="0"/>
+          <w:bCs w:val="0"/>
+          <w:sz w:val="24"/>
+          <w:szCs w:val="22"/>
+        </w:rPr>
+      </w:pPr>
+      <w:r>
+        <w:rPr>
+          <w:b w:val="0"/>
+          <w:bCs w:val="0"/>
+          <w:sz w:val="24"/>
+          <w:szCs w:val="22"/>
+        </w:rPr>
+        <w:t>Lulus Sidang Magister pada hari Sabtu, 31 Agustus 2024</w:t>
+      </w:r>
+    </w:p>
+    <w:p>
+      <w:pPr>
         <w:pStyle w:val="Heading1"/>
         <w:numPr>
           <w:ilvl w:val="0"/>
@@ -1158,12 +1304,11 @@
           <w:color w:val="FFFFFF" w:themeColor="background1"/>
         </w:rPr>
       </w:pPr>
-      <w:bookmarkStart w:id="4" w:name="_Toc164284557"/>
-      <w:bookmarkStart w:id="5" w:name="_Toc178793509"/>
       <w:r>
         <w:rPr>
           <w:color w:val="FFFFFF" w:themeColor="background1"/>
         </w:rPr>
+        <w:lastRenderedPageBreak/>
         <w:t>Pernyataan Bebas Plagiasi</w:t>
       </w:r>
       <w:bookmarkEnd w:id="4"/>
@@ -1177,7 +1322,6 @@
         </w:rPr>
       </w:pPr>
       <w:r>
-        <w:lastRenderedPageBreak/>
         <w:t>PERNYATAAN BEBAS PLAGIASI</w:t>
       </w:r>
     </w:p>
@@ -28608,8 +28752,8 @@
       <w:pPr>
         <w:pStyle w:val="Heading1"/>
       </w:pPr>
-      <w:bookmarkStart w:id="85" w:name="_Toc163126463"/>
-      <w:bookmarkStart w:id="86" w:name="_Toc178793539"/>
+      <w:bookmarkStart w:id="85" w:name="_Toc178793539"/>
+      <w:bookmarkStart w:id="86" w:name="_Toc163126463"/>
       <w:r>
         <w:lastRenderedPageBreak/>
         <w:t xml:space="preserve">BAB IV </w:t>
@@ -28618,7 +28762,7 @@
         <w:br/>
         <w:t>HASIL DAN PEMBAHASAN</w:t>
       </w:r>
-      <w:bookmarkEnd w:id="86"/>
+      <w:bookmarkEnd w:id="85"/>
     </w:p>
     <w:p>
       <w:pPr>
@@ -30689,7 +30833,7 @@
           </mc:Choice>
           <mc:Fallback>
             <w:pict>
-              <v:shapetype w14:anchorId="08C83C7A" id="_x0000_t32" coordsize="21600,21600" o:spt="32" o:oned="t" path="m,l21600,21600e" filled="f">
+              <v:shapetype w14:anchorId="5B9783C1" id="_x0000_t32" coordsize="21600,21600" o:spt="32" o:oned="t" path="m,l21600,21600e" filled="f">
                 <v:path arrowok="t" fillok="f" o:connecttype="none"/>
                 <o:lock v:ext="edit" shapetype="t"/>
               </v:shapetype>
@@ -30765,7 +30909,7 @@
           </mc:Choice>
           <mc:Fallback>
             <w:pict>
-              <v:shape w14:anchorId="6EDA5687" id="Straight Arrow Connector 2" o:spid="_x0000_s1026" type="#_x0000_t32" style="position:absolute;margin-left:62.9pt;margin-top:33.7pt;width:33.55pt;height:0;z-index:251649024;visibility:visible;mso-wrap-style:square;mso-width-percent:0;mso-height-percent:0;mso-wrap-distance-left:9pt;mso-wrap-distance-top:0;mso-wrap-distance-right:9pt;mso-wrap-distance-bottom:0;mso-position-horizontal:absolute;mso-position-horizontal-relative:text;mso-position-vertical:absolute;mso-position-vertical-relative:text;mso-width-percent:0;mso-height-percent:0;mso-width-relative:margin;mso-height-relative:margin" o:gfxdata="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" strokecolor="black [3040]" strokeweight="1.5pt">
+              <v:shape w14:anchorId="7B2BBB0C" id="Straight Arrow Connector 2" o:spid="_x0000_s1026" type="#_x0000_t32" style="position:absolute;margin-left:62.9pt;margin-top:33.7pt;width:33.55pt;height:0;z-index:251649024;visibility:visible;mso-wrap-style:square;mso-width-percent:0;mso-height-percent:0;mso-wrap-distance-left:9pt;mso-wrap-distance-top:0;mso-wrap-distance-right:9pt;mso-wrap-distance-bottom:0;mso-position-horizontal:absolute;mso-position-horizontal-relative:text;mso-position-vertical:absolute;mso-position-vertical-relative:text;mso-width-percent:0;mso-height-percent:0;mso-width-relative:margin;mso-height-relative:margin" o:gfxdata="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" strokecolor="black [3040]" strokeweight="1.5pt">
                 <v:stroke endarrow="block"/>
               </v:shape>
             </w:pict>
@@ -30954,7 +31098,7 @@
           </mc:Choice>
           <mc:Fallback>
             <w:pict>
-              <v:shape w14:anchorId="00AB715F" id="Straight Arrow Connector 2" o:spid="_x0000_s1026" type="#_x0000_t32" style="position:absolute;margin-left:292.95pt;margin-top:7.85pt;width:33.65pt;height:0;z-index:251669504;visibility:visible;mso-wrap-style:square;mso-width-percent:0;mso-height-percent:0;mso-wrap-distance-left:9pt;mso-wrap-distance-top:0;mso-wrap-distance-right:9pt;mso-wrap-distance-bottom:0;mso-position-horizontal:absolute;mso-position-horizontal-relative:text;mso-position-vertical:absolute;mso-position-vertical-relative:text;mso-width-percent:0;mso-height-percent:0;mso-width-relative:margin;mso-height-relative:margin" o:gfxdata="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" strokecolor="black [3040]" strokeweight="1.5pt">
+              <v:shape w14:anchorId="17B4DEEF" id="Straight Arrow Connector 2" o:spid="_x0000_s1026" type="#_x0000_t32" style="position:absolute;margin-left:292.95pt;margin-top:7.85pt;width:33.65pt;height:0;z-index:251669504;visibility:visible;mso-wrap-style:square;mso-width-percent:0;mso-height-percent:0;mso-wrap-distance-left:9pt;mso-wrap-distance-top:0;mso-wrap-distance-right:9pt;mso-wrap-distance-bottom:0;mso-position-horizontal:absolute;mso-position-horizontal-relative:text;mso-position-vertical:absolute;mso-position-vertical-relative:text;mso-width-percent:0;mso-height-percent:0;mso-width-relative:margin;mso-height-relative:margin" o:gfxdata="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" strokecolor="black [3040]" strokeweight="1.5pt">
                 <v:stroke endarrow="block"/>
               </v:shape>
             </w:pict>
@@ -42030,7 +42174,7 @@
         <w:lastRenderedPageBreak/>
         <w:t>DAFTAR KEPUSTAKAAN</w:t>
       </w:r>
-      <w:bookmarkEnd w:id="85"/>
+      <w:bookmarkEnd w:id="86"/>
       <w:bookmarkEnd w:id="132"/>
     </w:p>
     <w:p>

</xml_diff>

<commit_message>
Commit 20 Selesai untuk Cetak
Selesai Perbaikan
</commit_message>
<xml_diff>
--- a/Draft_Hasil_Tesis_HaryRachmat-2108207010009.docx
+++ b/Draft_Hasil_Tesis_HaryRachmat-2108207010009.docx
@@ -1,6 +1,6 @@
 
 <file path=word/document.xml><?xml version="1.0" encoding="utf-8"?>
-<w:document xmlns:wpc="http://schemas.microsoft.com/office/word/2010/wordprocessingCanvas" xmlns:cx="http://schemas.microsoft.com/office/drawing/2014/chartex" xmlns:cx1="http://schemas.microsoft.com/office/drawing/2015/9/8/chartex" xmlns:cx2="http://schemas.microsoft.com/office/drawing/2015/10/21/chartex" xmlns:cx3="http://schemas.microsoft.com/office/drawing/2016/5/9/chartex" xmlns:cx4="http://schemas.microsoft.com/office/drawing/2016/5/10/chartex" xmlns:cx5="http://schemas.microsoft.com/office/drawing/2016/5/11/chartex" xmlns:cx6="http://schemas.microsoft.com/office/drawing/2016/5/12/chartex" xmlns:cx7="http://schemas.microsoft.com/office/drawing/2016/5/13/chartex" xmlns:cx8="http://schemas.microsoft.com/office/drawing/2016/5/14/chartex" xmlns:mc="http://schemas.openxmlformats.org/markup-compatibility/2006" xmlns:aink="http://schemas.microsoft.com/office/drawing/2016/ink" xmlns:am3d="http://schemas.microsoft.com/office/drawing/2017/model3d" xmlns:o="urn:schemas-microsoft-com:office:office" xmlns:r="http://schemas.openxmlformats.org/officeDocument/2006/relationships" xmlns:m="http://schemas.openxmlformats.org/officeDocument/2006/math" xmlns:v="urn:schemas-microsoft-com:vml" xmlns:wp14="http://schemas.microsoft.com/office/word/2010/wordprocessingDrawing" xmlns:wp="http://schemas.openxmlformats.org/drawingml/2006/wordprocessingDrawing" xmlns:w10="urn:schemas-microsoft-com:office:word" xmlns:w="http://schemas.openxmlformats.org/wordprocessingml/2006/main" xmlns:w14="http://schemas.microsoft.com/office/word/2010/wordml" xmlns:w15="http://schemas.microsoft.com/office/word/2012/wordml" xmlns:w16cex="http://schemas.microsoft.com/office/word/2018/wordml/cex" xmlns:w16cid="http://schemas.microsoft.com/office/word/2016/wordml/cid" xmlns:w16="http://schemas.microsoft.com/office/word/2018/wordml" xmlns:w16sdtdh="http://schemas.microsoft.com/office/word/2020/wordml/sdtdatahash" xmlns:w16se="http://schemas.microsoft.com/office/word/2015/wordml/symex" xmlns:wpg="http://schemas.microsoft.com/office/word/2010/wordprocessingGroup" xmlns:wpi="http://schemas.microsoft.com/office/word/2010/wordprocessingInk" xmlns:wne="http://schemas.microsoft.com/office/word/2006/wordml" xmlns:wps="http://schemas.microsoft.com/office/word/2010/wordprocessingShape" mc:Ignorable="w14 w15 w16se w16cid w16 w16cex w16sdtdh wp14">
+<w:document xmlns:wpc="http://schemas.microsoft.com/office/word/2010/wordprocessingCanvas" xmlns:cx="http://schemas.microsoft.com/office/drawing/2014/chartex" xmlns:cx1="http://schemas.microsoft.com/office/drawing/2015/9/8/chartex" xmlns:cx2="http://schemas.microsoft.com/office/drawing/2015/10/21/chartex" xmlns:cx3="http://schemas.microsoft.com/office/drawing/2016/5/9/chartex" xmlns:cx4="http://schemas.microsoft.com/office/drawing/2016/5/10/chartex" xmlns:cx5="http://schemas.microsoft.com/office/drawing/2016/5/11/chartex" xmlns:cx6="http://schemas.microsoft.com/office/drawing/2016/5/12/chartex" xmlns:cx7="http://schemas.microsoft.com/office/drawing/2016/5/13/chartex" xmlns:cx8="http://schemas.microsoft.com/office/drawing/2016/5/14/chartex" xmlns:mc="http://schemas.openxmlformats.org/markup-compatibility/2006" xmlns:aink="http://schemas.microsoft.com/office/drawing/2016/ink" xmlns:am3d="http://schemas.microsoft.com/office/drawing/2017/model3d" xmlns:o="urn:schemas-microsoft-com:office:office" xmlns:oel="http://schemas.microsoft.com/office/2019/extlst" xmlns:r="http://schemas.openxmlformats.org/officeDocument/2006/relationships" xmlns:m="http://schemas.openxmlformats.org/officeDocument/2006/math" xmlns:v="urn:schemas-microsoft-com:vml" xmlns:wp14="http://schemas.microsoft.com/office/word/2010/wordprocessingDrawing" xmlns:wp="http://schemas.openxmlformats.org/drawingml/2006/wordprocessingDrawing" xmlns:w10="urn:schemas-microsoft-com:office:word" xmlns:w="http://schemas.openxmlformats.org/wordprocessingml/2006/main" xmlns:w14="http://schemas.microsoft.com/office/word/2010/wordml" xmlns:w15="http://schemas.microsoft.com/office/word/2012/wordml" xmlns:w16cex="http://schemas.microsoft.com/office/word/2018/wordml/cex" xmlns:w16cid="http://schemas.microsoft.com/office/word/2016/wordml/cid" xmlns:w16="http://schemas.microsoft.com/office/word/2018/wordml" xmlns:w16du="http://schemas.microsoft.com/office/word/2023/wordml/word16du" xmlns:w16sdtdh="http://schemas.microsoft.com/office/word/2020/wordml/sdtdatahash" xmlns:w16se="http://schemas.microsoft.com/office/word/2015/wordml/symex" xmlns:wpg="http://schemas.microsoft.com/office/word/2010/wordprocessingGroup" xmlns:wpi="http://schemas.microsoft.com/office/word/2010/wordprocessingInk" xmlns:wne="http://schemas.microsoft.com/office/word/2006/wordml" xmlns:wps="http://schemas.microsoft.com/office/word/2010/wordprocessingShape" mc:Ignorable="w14 w15 w16se w16cid w16 w16cex w16sdtdh w16du wp14">
   <w:body>
     <w:p>
       <w:pPr>
@@ -1038,13 +1038,8 @@
               </w:rPr>
             </w:pPr>
             <w:r>
-              <w:t xml:space="preserve">Prof. Dr. Taufik Fuadi Abidin, S.Si., </w:t>
-            </w:r>
-            <w:proofErr w:type="gramStart"/>
-            <w:r>
-              <w:t>M.Tech</w:t>
-            </w:r>
-            <w:proofErr w:type="gramEnd"/>
+              <w:t>Prof. Dr. Taufik Fuadi Abidin, S.Si., M.Tech</w:t>
+            </w:r>
           </w:p>
         </w:tc>
       </w:tr>
@@ -1189,13 +1184,8 @@
               <w:spacing w:line="276" w:lineRule="auto"/>
             </w:pPr>
             <w:r>
-              <w:t xml:space="preserve">Prof. Dr. Taufik Fuadi Abidin, S.Si., </w:t>
-            </w:r>
-            <w:proofErr w:type="gramStart"/>
-            <w:r>
-              <w:t>M.Tech</w:t>
-            </w:r>
-            <w:proofErr w:type="gramEnd"/>
+              <w:t>Prof. Dr. Taufik Fuadi Abidin, S.Si., M.Tech</w:t>
+            </w:r>
           </w:p>
         </w:tc>
         <w:tc>
@@ -1468,7 +1458,6 @@
       <w:r>
         <w:t>Judul Tugas Tesis*</w:t>
       </w:r>
-      <w:proofErr w:type="gramStart"/>
       <w:r>
         <w:tab/>
         <w:t xml:space="preserve"> </w:t>
@@ -1476,7 +1465,6 @@
       <w:r>
         <w:t>:</w:t>
       </w:r>
-      <w:proofErr w:type="gramEnd"/>
       <w:r>
         <w:t xml:space="preserve"> </w:t>
       </w:r>
@@ -1857,14 +1845,9 @@
       <w:r>
         <w:t>Judul Tugas Tesis</w:t>
       </w:r>
-      <w:proofErr w:type="gramStart"/>
       <w:r>
         <w:tab/>
-        <w:t xml:space="preserve"> :</w:t>
-      </w:r>
-      <w:proofErr w:type="gramEnd"/>
-      <w:r>
-        <w:t xml:space="preserve"> </w:t>
+        <w:t xml:space="preserve"> : </w:t>
       </w:r>
       <w:r>
         <w:rPr>
@@ -2004,13 +1987,8 @@
         <w:spacing w:line="240" w:lineRule="auto"/>
         <w:ind w:left="709" w:hanging="709"/>
       </w:pPr>
-      <w:proofErr w:type="gramStart"/>
-      <w:r>
-        <w:t xml:space="preserve">(  </w:t>
-      </w:r>
-      <w:proofErr w:type="gramEnd"/>
-      <w:r>
-        <w:t xml:space="preserve"> )  </w:t>
+      <w:r>
+        <w:t xml:space="preserve">(   )  </w:t>
       </w:r>
       <w:r>
         <w:tab/>
@@ -2035,13 +2013,8 @@
           <w:lang w:val="id-ID"/>
         </w:rPr>
       </w:pPr>
-      <w:proofErr w:type="gramStart"/>
-      <w:r>
-        <w:t xml:space="preserve">(  </w:t>
-      </w:r>
-      <w:proofErr w:type="gramEnd"/>
-      <w:r>
-        <w:t xml:space="preserve"> )  </w:t>
+      <w:r>
+        <w:t xml:space="preserve">(   )  </w:t>
       </w:r>
       <w:r>
         <w:tab/>
@@ -2093,7 +2066,6 @@
       <w:r>
         <w:t>(</w:t>
       </w:r>
-      <w:proofErr w:type="gramStart"/>
       <w:r>
         <w:rPr>
           <w:rFonts w:ascii="Segoe UI Emoji" w:hAnsi="Segoe UI Emoji" w:cs="Segoe UI Emoji"/>
@@ -2106,9 +2078,6 @@
       </w:r>
       <w:r>
         <w:tab/>
-      </w:r>
-      <w:proofErr w:type="gramEnd"/>
-      <w:r>
         <w:t xml:space="preserve">untuk </w:t>
       </w:r>
       <w:r>
@@ -3655,13 +3624,8 @@
         <w:t>Bapak</w:t>
       </w:r>
       <w:r>
-        <w:t xml:space="preserve"> Prof. Dr. Taufik Fuadi Abidin, S.Si., </w:t>
-      </w:r>
-      <w:proofErr w:type="gramStart"/>
-      <w:r>
-        <w:t>M.Tech</w:t>
-      </w:r>
-      <w:proofErr w:type="gramEnd"/>
+        <w:t xml:space="preserve"> Prof. Dr. Taufik Fuadi Abidin, S.Si., M.Tech</w:t>
+      </w:r>
       <w:r>
         <w:t>,</w:t>
       </w:r>
@@ -16771,7 +16735,7 @@
         <w:ind w:firstLine="709"/>
         <w:jc w:val="both"/>
         <w:rPr>
-          <w:lang w:val="id-ID"/>
+          <w:lang w:val="en-US"/>
         </w:rPr>
       </w:pPr>
       <w:r>
@@ -16894,20 +16858,66 @@
         <w:rPr>
           <w:lang w:val="en-ID"/>
         </w:rPr>
-        <w:t xml:space="preserve">dapat </w:t>
-      </w:r>
-      <w:r>
-        <w:rPr>
-          <w:highlight w:val="yellow"/>
-          <w:lang w:val="en-ID"/>
-        </w:rPr>
-        <w:t>dilihat pada</w:t>
+        <w:t>dapat dilihat pada</w:t>
       </w:r>
       <w:r>
         <w:rPr>
           <w:lang w:val="id-ID"/>
         </w:rPr>
         <w:t xml:space="preserve"> </w:t>
+      </w:r>
+      <w:r>
+        <w:rPr>
+          <w:lang w:val="id-ID"/>
+        </w:rPr>
+        <w:fldChar w:fldCharType="begin"/>
+      </w:r>
+      <w:r>
+        <w:rPr>
+          <w:lang w:val="id-ID"/>
+        </w:rPr>
+        <w:instrText xml:space="preserve"> REF _Ref179312884 \h </w:instrText>
+      </w:r>
+      <w:r>
+        <w:rPr>
+          <w:lang w:val="id-ID"/>
+        </w:rPr>
+      </w:r>
+      <w:r>
+        <w:rPr>
+          <w:lang w:val="id-ID"/>
+        </w:rPr>
+        <w:fldChar w:fldCharType="separate"/>
+      </w:r>
+      <w:r>
+        <w:t xml:space="preserve">Gambar </w:t>
+      </w:r>
+      <w:r>
+        <w:rPr>
+          <w:noProof/>
+        </w:rPr>
+        <w:t>2</w:t>
+      </w:r>
+      <w:r>
+        <w:t>.</w:t>
+      </w:r>
+      <w:r>
+        <w:rPr>
+          <w:noProof/>
+        </w:rPr>
+        <w:t>2</w:t>
+      </w:r>
+      <w:r>
+        <w:rPr>
+          <w:lang w:val="id-ID"/>
+        </w:rPr>
+        <w:fldChar w:fldCharType="end"/>
+      </w:r>
+      <w:r>
+        <w:rPr>
+          <w:lang w:val="en-US"/>
+        </w:rPr>
+        <w:t>.</w:t>
       </w:r>
     </w:p>
     <w:p>
@@ -16972,6 +16982,7 @@
         </w:rPr>
       </w:pPr>
       <w:bookmarkStart w:id="47" w:name="_Toc179275690"/>
+      <w:bookmarkStart w:id="48" w:name="_Ref179312884"/>
       <w:r>
         <w:t xml:space="preserve">Gambar </w:t>
       </w:r>
@@ -17014,6 +17025,7 @@
       <w:r>
         <w:fldChar w:fldCharType="end"/>
       </w:r>
+      <w:bookmarkEnd w:id="48"/>
       <w:r>
         <w:rPr>
           <w:lang w:val="en-US"/>
@@ -17631,7 +17643,7 @@
       <w:r>
         <w:t>.</w:t>
       </w:r>
-      <w:bookmarkStart w:id="48" w:name="_Toc163073884"/>
+      <w:bookmarkStart w:id="49" w:name="_Toc163073884"/>
     </w:p>
     <w:p>
       <w:pPr>
@@ -17663,7 +17675,7 @@
       <w:pPr>
         <w:pStyle w:val="Heading2"/>
       </w:pPr>
-      <w:bookmarkStart w:id="49" w:name="_Toc179275138"/>
+      <w:bookmarkStart w:id="50" w:name="_Toc179275138"/>
       <w:r>
         <w:rPr>
           <w:i/>
@@ -17687,8 +17699,8 @@
         </w:rPr>
         <w:t>Augmented Generation</w:t>
       </w:r>
-      <w:bookmarkEnd w:id="48"/>
       <w:bookmarkEnd w:id="49"/>
+      <w:bookmarkEnd w:id="50"/>
     </w:p>
     <w:p>
       <w:pPr>
@@ -18416,8 +18428,8 @@
           <w:lang w:val="en-ID"/>
         </w:rPr>
       </w:pPr>
-      <w:bookmarkStart w:id="50" w:name="_Ref173157591"/>
-      <w:bookmarkStart w:id="51" w:name="_Toc179275691"/>
+      <w:bookmarkStart w:id="51" w:name="_Ref173157591"/>
+      <w:bookmarkStart w:id="52" w:name="_Toc179275691"/>
       <w:r>
         <w:t xml:space="preserve">Gambar </w:t>
       </w:r>
@@ -18460,7 +18472,7 @@
       <w:r>
         <w:fldChar w:fldCharType="end"/>
       </w:r>
-      <w:bookmarkEnd w:id="50"/>
+      <w:bookmarkEnd w:id="51"/>
       <w:r>
         <w:rPr>
           <w:lang w:val="en-US"/>
@@ -18516,7 +18528,7 @@
         </w:rPr>
         <w:t>)</w:t>
       </w:r>
-      <w:bookmarkEnd w:id="51"/>
+      <w:bookmarkEnd w:id="52"/>
     </w:p>
     <w:p>
       <w:pPr>
@@ -18577,14 +18589,14 @@
           <w:lang w:val="en-ID"/>
         </w:rPr>
       </w:pPr>
-      <w:bookmarkStart w:id="52" w:name="_Toc179275139"/>
+      <w:bookmarkStart w:id="53" w:name="_Toc179275139"/>
       <w:r>
         <w:rPr>
           <w:lang w:val="en-ID"/>
         </w:rPr>
         <w:t>Kuantisasi</w:t>
       </w:r>
-      <w:bookmarkEnd w:id="52"/>
+      <w:bookmarkEnd w:id="53"/>
     </w:p>
     <w:p>
       <w:pPr>
@@ -18912,7 +18924,7 @@
           <w:lang w:val="en-US"/>
         </w:rPr>
       </w:pPr>
-      <w:bookmarkStart w:id="53" w:name="_Toc179275692"/>
+      <w:bookmarkStart w:id="54" w:name="_Toc179275692"/>
       <w:r>
         <w:t xml:space="preserve">Gambar </w:t>
       </w:r>
@@ -18998,7 +19010,7 @@
         </w:rPr>
         <w:t>(Sumber: Neves, 2023)</w:t>
       </w:r>
-      <w:bookmarkEnd w:id="53"/>
+      <w:bookmarkEnd w:id="54"/>
       <w:r>
         <w:rPr>
           <w:lang w:val="en-US"/>
@@ -19270,7 +19282,7 @@
           <w:lang w:val="en-US"/>
         </w:rPr>
       </w:pPr>
-      <w:bookmarkStart w:id="54" w:name="_Toc179275693"/>
+      <w:bookmarkStart w:id="55" w:name="_Toc179275693"/>
       <w:r>
         <w:t xml:space="preserve">Gambar </w:t>
       </w:r>
@@ -19364,7 +19376,7 @@
         </w:rPr>
         <w:t>(Sumber: Neves, 2023)</w:t>
       </w:r>
-      <w:bookmarkEnd w:id="54"/>
+      <w:bookmarkEnd w:id="55"/>
       <w:r>
         <w:rPr>
           <w:lang w:val="en-US"/>
@@ -19503,8 +19515,8 @@
           <w:lang w:val="en-US"/>
         </w:rPr>
       </w:pPr>
-      <w:bookmarkStart w:id="55" w:name="_Ref173008523"/>
-      <w:bookmarkStart w:id="56" w:name="_Toc179275954"/>
+      <w:bookmarkStart w:id="56" w:name="_Ref173008523"/>
+      <w:bookmarkStart w:id="57" w:name="_Toc179275954"/>
       <w:r>
         <w:t xml:space="preserve">Tabel </w:t>
       </w:r>
@@ -19547,7 +19559,7 @@
       <w:r>
         <w:fldChar w:fldCharType="end"/>
       </w:r>
-      <w:bookmarkEnd w:id="55"/>
+      <w:bookmarkEnd w:id="56"/>
       <w:r>
         <w:rPr>
           <w:lang w:val="en-US"/>
@@ -19597,7 +19609,7 @@
         </w:rPr>
         <w:t>(Sumber: Neves, 2023)</w:t>
       </w:r>
-      <w:bookmarkEnd w:id="56"/>
+      <w:bookmarkEnd w:id="57"/>
       <w:r>
         <w:rPr>
           <w:lang w:val="en-US"/>
@@ -20370,8 +20382,8 @@
       <w:pPr>
         <w:pStyle w:val="Heading2"/>
       </w:pPr>
-      <w:bookmarkStart w:id="57" w:name="_Toc163073885"/>
-      <w:bookmarkStart w:id="58" w:name="_Toc179275140"/>
+      <w:bookmarkStart w:id="58" w:name="_Toc163073885"/>
+      <w:bookmarkStart w:id="59" w:name="_Toc179275140"/>
       <w:r>
         <w:t xml:space="preserve">GPTQ: </w:t>
       </w:r>
@@ -20382,8 +20394,8 @@
         </w:rPr>
         <w:t>Post-Training Quantization For GPT</w:t>
       </w:r>
-      <w:bookmarkEnd w:id="57"/>
       <w:bookmarkEnd w:id="58"/>
+      <w:bookmarkEnd w:id="59"/>
     </w:p>
     <w:p>
       <w:pPr>
@@ -20501,8 +20513,8 @@
       <w:pPr>
         <w:pStyle w:val="Heading2"/>
       </w:pPr>
-      <w:bookmarkStart w:id="59" w:name="_Toc163073886"/>
-      <w:bookmarkStart w:id="60" w:name="_Toc179275141"/>
+      <w:bookmarkStart w:id="60" w:name="_Toc163073886"/>
+      <w:bookmarkStart w:id="61" w:name="_Toc179275141"/>
       <w:r>
         <w:t xml:space="preserve">GGUF: </w:t>
       </w:r>
@@ -20513,8 +20525,8 @@
         </w:rPr>
         <w:t>GPT-Generated Unified Format</w:t>
       </w:r>
-      <w:bookmarkEnd w:id="59"/>
       <w:bookmarkEnd w:id="60"/>
+      <w:bookmarkEnd w:id="61"/>
     </w:p>
     <w:p>
       <w:pPr>
@@ -20743,7 +20755,7 @@
           <w:lang w:val="en-US"/>
         </w:rPr>
       </w:pPr>
-      <w:bookmarkStart w:id="61" w:name="_Toc179275142"/>
+      <w:bookmarkStart w:id="62" w:name="_Toc179275142"/>
       <w:r>
         <w:rPr>
           <w:i/>
@@ -20752,7 +20764,7 @@
         </w:rPr>
         <w:t>Dataset</w:t>
       </w:r>
-      <w:bookmarkEnd w:id="61"/>
+      <w:bookmarkEnd w:id="62"/>
     </w:p>
     <w:p>
       <w:pPr>
@@ -21453,8 +21465,8 @@
       <w:pPr>
         <w:pStyle w:val="Heading2"/>
       </w:pPr>
-      <w:bookmarkStart w:id="62" w:name="_Toc163073895"/>
-      <w:bookmarkStart w:id="63" w:name="_Toc179275143"/>
+      <w:bookmarkStart w:id="63" w:name="_Toc163073895"/>
+      <w:bookmarkStart w:id="64" w:name="_Toc179275143"/>
       <w:r>
         <w:t>U</w:t>
       </w:r>
@@ -21464,8 +21476,8 @@
       <w:r>
         <w:t>Dataset</w:t>
       </w:r>
-      <w:bookmarkEnd w:id="62"/>
       <w:bookmarkEnd w:id="63"/>
+      <w:bookmarkEnd w:id="64"/>
     </w:p>
     <w:p>
       <w:pPr>
@@ -21662,8 +21674,8 @@
         </w:rPr>
         <w:t xml:space="preserve"> di USK</w:t>
       </w:r>
-      <w:bookmarkStart w:id="64" w:name="_lnxbz9" w:colFirst="0" w:colLast="0"/>
-      <w:bookmarkEnd w:id="64"/>
+      <w:bookmarkStart w:id="65" w:name="_lnxbz9" w:colFirst="0" w:colLast="0"/>
+      <w:bookmarkEnd w:id="65"/>
       <w:r>
         <w:rPr>
           <w:color w:val="000000" w:themeColor="text1"/>
@@ -21740,8 +21752,8 @@
           <w:color w:val="000000" w:themeColor="text1"/>
         </w:rPr>
       </w:pPr>
-      <w:bookmarkStart w:id="65" w:name="_Toc163073896"/>
-      <w:bookmarkStart w:id="66" w:name="_Toc179275144"/>
+      <w:bookmarkStart w:id="66" w:name="_Toc163073896"/>
+      <w:bookmarkStart w:id="67" w:name="_Toc179275144"/>
       <w:r>
         <w:rPr>
           <w:rFonts w:eastAsiaTheme="minorEastAsia"/>
@@ -21751,8 +21763,8 @@
         </w:rPr>
         <w:t>Python</w:t>
       </w:r>
-      <w:bookmarkEnd w:id="65"/>
       <w:bookmarkEnd w:id="66"/>
+      <w:bookmarkEnd w:id="67"/>
     </w:p>
     <w:p>
       <w:pPr>
@@ -22181,7 +22193,7 @@
       <w:r>
         <w:br w:type="page"/>
       </w:r>
-      <w:bookmarkStart w:id="67" w:name="_Toc179275145"/>
+      <w:bookmarkStart w:id="68" w:name="_Toc179275145"/>
       <w:r>
         <w:rPr>
           <w:lang w:val="en-US"/>
@@ -22192,12 +22204,12 @@
       <w:r>
         <w:br/>
       </w:r>
-      <w:bookmarkStart w:id="68" w:name="_Toc163126458"/>
+      <w:bookmarkStart w:id="69" w:name="_Toc163126458"/>
       <w:r>
         <w:t>METODOLOGI PENELITIAN</w:t>
       </w:r>
-      <w:bookmarkEnd w:id="67"/>
       <w:bookmarkEnd w:id="68"/>
+      <w:bookmarkEnd w:id="69"/>
     </w:p>
     <w:p/>
     <w:p/>
@@ -22209,8 +22221,8 @@
           <w:lang w:val="id-ID"/>
         </w:rPr>
       </w:pPr>
-      <w:bookmarkStart w:id="69" w:name="_Toc163126459"/>
-      <w:bookmarkStart w:id="70" w:name="_Toc179275146"/>
+      <w:bookmarkStart w:id="70" w:name="_Toc163126459"/>
+      <w:bookmarkStart w:id="71" w:name="_Toc179275146"/>
       <w:r>
         <w:rPr>
           <w:lang w:val="id-ID"/>
@@ -22229,8 +22241,8 @@
         </w:rPr>
         <w:t>Penelitian</w:t>
       </w:r>
-      <w:bookmarkEnd w:id="69"/>
       <w:bookmarkEnd w:id="70"/>
+      <w:bookmarkEnd w:id="71"/>
     </w:p>
     <w:p>
       <w:pPr>
@@ -22360,14 +22372,14 @@
       <w:pPr>
         <w:pStyle w:val="Heading2"/>
       </w:pPr>
-      <w:bookmarkStart w:id="71" w:name="_Toc179275147"/>
+      <w:bookmarkStart w:id="72" w:name="_Toc179275147"/>
       <w:r>
         <w:rPr>
           <w:lang w:val="en-US"/>
         </w:rPr>
         <w:t>Alat dan Bahan</w:t>
       </w:r>
-      <w:bookmarkEnd w:id="71"/>
+      <w:bookmarkEnd w:id="72"/>
     </w:p>
     <w:p>
       <w:pPr>
@@ -22454,8 +22466,8 @@
           <w:lang w:val="en-US"/>
         </w:rPr>
       </w:pPr>
-      <w:bookmarkStart w:id="72" w:name="_Ref164284289"/>
-      <w:bookmarkStart w:id="73" w:name="_Toc179275955"/>
+      <w:bookmarkStart w:id="73" w:name="_Ref164284289"/>
+      <w:bookmarkStart w:id="74" w:name="_Toc179275955"/>
       <w:r>
         <w:t xml:space="preserve">Tabel </w:t>
       </w:r>
@@ -22498,7 +22510,7 @@
       <w:r>
         <w:fldChar w:fldCharType="end"/>
       </w:r>
-      <w:bookmarkEnd w:id="72"/>
+      <w:bookmarkEnd w:id="73"/>
       <w:r>
         <w:rPr>
           <w:lang w:val="en-US"/>
@@ -22511,7 +22523,7 @@
         </w:rPr>
         <w:t xml:space="preserve"> Alat dan Bahan</w:t>
       </w:r>
-      <w:bookmarkEnd w:id="73"/>
+      <w:bookmarkEnd w:id="74"/>
     </w:p>
     <w:tbl>
       <w:tblPr>
@@ -22747,11 +22759,11 @@
       <w:pPr>
         <w:pStyle w:val="Heading2"/>
       </w:pPr>
-      <w:bookmarkStart w:id="74" w:name="_Toc179275148"/>
+      <w:bookmarkStart w:id="75" w:name="_Toc179275148"/>
       <w:r>
         <w:t>Metode Penelitian</w:t>
       </w:r>
-      <w:bookmarkEnd w:id="74"/>
+      <w:bookmarkEnd w:id="75"/>
     </w:p>
     <w:p>
       <w:pPr>
@@ -23010,8 +23022,8 @@
           <w:szCs w:val="24"/>
         </w:rPr>
       </w:pPr>
-      <w:bookmarkStart w:id="75" w:name="_Ref164283940"/>
-      <w:bookmarkStart w:id="76" w:name="_Toc179275694"/>
+      <w:bookmarkStart w:id="76" w:name="_Ref164283940"/>
+      <w:bookmarkStart w:id="77" w:name="_Toc179275694"/>
       <w:r>
         <w:t xml:space="preserve">Gambar </w:t>
       </w:r>
@@ -23054,7 +23066,7 @@
       <w:r>
         <w:fldChar w:fldCharType="end"/>
       </w:r>
-      <w:bookmarkEnd w:id="75"/>
+      <w:bookmarkEnd w:id="76"/>
       <w:r>
         <w:rPr>
           <w:lang w:val="en-US"/>
@@ -23104,7 +23116,7 @@
         </w:rPr>
         <w:t>enelitian</w:t>
       </w:r>
-      <w:bookmarkEnd w:id="76"/>
+      <w:bookmarkEnd w:id="77"/>
     </w:p>
     <w:p>
       <w:pPr>
@@ -23691,8 +23703,8 @@
           <w:lang w:val="en-US"/>
         </w:rPr>
       </w:pPr>
-      <w:bookmarkStart w:id="77" w:name="_Ref164613426"/>
-      <w:bookmarkStart w:id="78" w:name="_Toc179275695"/>
+      <w:bookmarkStart w:id="78" w:name="_Ref164613426"/>
+      <w:bookmarkStart w:id="79" w:name="_Toc179275695"/>
       <w:r>
         <w:t xml:space="preserve">Gambar </w:t>
       </w:r>
@@ -23735,7 +23747,7 @@
       <w:r>
         <w:fldChar w:fldCharType="end"/>
       </w:r>
-      <w:bookmarkEnd w:id="77"/>
+      <w:bookmarkEnd w:id="78"/>
       <w:r>
         <w:rPr>
           <w:lang w:val="en-US"/>
@@ -23779,7 +23791,7 @@
         </w:rPr>
         <w:t>(Sumber: Benveniste, 2023)</w:t>
       </w:r>
-      <w:bookmarkEnd w:id="78"/>
+      <w:bookmarkEnd w:id="79"/>
       <w:r>
         <w:rPr>
           <w:lang w:val="en-US"/>
@@ -25265,8 +25277,8 @@
           <w:lang w:val="en-US"/>
         </w:rPr>
       </w:pPr>
-      <w:bookmarkStart w:id="79" w:name="_Ref164615528"/>
-      <w:bookmarkStart w:id="80" w:name="_Toc179275696"/>
+      <w:bookmarkStart w:id="80" w:name="_Ref164615528"/>
+      <w:bookmarkStart w:id="81" w:name="_Toc179275696"/>
       <w:r>
         <w:t xml:space="preserve">Gambar </w:t>
       </w:r>
@@ -25309,7 +25321,7 @@
       <w:r>
         <w:fldChar w:fldCharType="end"/>
       </w:r>
-      <w:bookmarkEnd w:id="79"/>
+      <w:bookmarkEnd w:id="80"/>
       <w:r>
         <w:rPr>
           <w:lang w:val="en-US"/>
@@ -25362,7 +25374,7 @@
         </w:rPr>
         <w:t>(Sumber: Benveniste, 2023)</w:t>
       </w:r>
-      <w:bookmarkEnd w:id="80"/>
+      <w:bookmarkEnd w:id="81"/>
       <w:r>
         <w:rPr>
           <w:lang w:val="en-US"/>
@@ -25610,8 +25622,8 @@
           <w:lang w:val="en-US"/>
         </w:rPr>
       </w:pPr>
-      <w:bookmarkStart w:id="81" w:name="_Ref164615669"/>
-      <w:bookmarkStart w:id="82" w:name="_Toc179275697"/>
+      <w:bookmarkStart w:id="82" w:name="_Ref164615669"/>
+      <w:bookmarkStart w:id="83" w:name="_Toc179275697"/>
       <w:r>
         <w:t xml:space="preserve">Gambar </w:t>
       </w:r>
@@ -25654,7 +25666,7 @@
       <w:r>
         <w:fldChar w:fldCharType="end"/>
       </w:r>
-      <w:bookmarkEnd w:id="81"/>
+      <w:bookmarkEnd w:id="82"/>
       <w:r>
         <w:rPr>
           <w:lang w:val="en-US"/>
@@ -25698,7 +25710,7 @@
         </w:rPr>
         <w:t>(Sumber: Benveniste, 2023)</w:t>
       </w:r>
-      <w:bookmarkEnd w:id="82"/>
+      <w:bookmarkEnd w:id="83"/>
       <w:r>
         <w:rPr>
           <w:lang w:val="en-US"/>
@@ -27123,7 +27135,7 @@
           <w:lang w:val="en-US"/>
         </w:rPr>
       </w:pPr>
-      <w:bookmarkStart w:id="83" w:name="_Toc179275698"/>
+      <w:bookmarkStart w:id="84" w:name="_Toc179275698"/>
       <w:r>
         <w:t xml:space="preserve">Gambar </w:t>
       </w:r>
@@ -27178,7 +27190,7 @@
         </w:rPr>
         <w:t xml:space="preserve"> </w:t>
       </w:r>
-      <w:bookmarkStart w:id="84" w:name="_Hlk165742833"/>
+      <w:bookmarkStart w:id="85" w:name="_Hlk165742833"/>
       <w:r>
         <w:rPr>
           <w:lang w:val="en-US"/>
@@ -27214,7 +27226,7 @@
         </w:rPr>
         <w:t>Gradio</w:t>
       </w:r>
-      <w:bookmarkEnd w:id="84"/>
+      <w:bookmarkEnd w:id="85"/>
       <w:r>
         <w:rPr>
           <w:i/>
@@ -27254,7 +27266,7 @@
         </w:rPr>
         <w:t>(www.gradio.app, 2024)</w:t>
       </w:r>
-      <w:bookmarkEnd w:id="83"/>
+      <w:bookmarkEnd w:id="84"/>
       <w:r>
         <w:rPr>
           <w:lang w:val="en-US"/>
@@ -27289,8 +27301,8 @@
       <w:pPr>
         <w:pStyle w:val="Heading1"/>
       </w:pPr>
-      <w:bookmarkStart w:id="85" w:name="_Toc163126463"/>
       <w:bookmarkStart w:id="86" w:name="_Toc179275149"/>
+      <w:bookmarkStart w:id="87" w:name="_Toc163126463"/>
       <w:r>
         <w:lastRenderedPageBreak/>
         <w:t xml:space="preserve">BAB IV </w:t>
@@ -27316,7 +27328,7 @@
         <w:ind w:firstLine="709"/>
         <w:jc w:val="both"/>
       </w:pPr>
-      <w:bookmarkStart w:id="87" w:name="_Hlk166177069"/>
+      <w:bookmarkStart w:id="88" w:name="_Hlk166177069"/>
       <w:r>
         <w:rPr>
           <w:lang w:val="id-ID"/>
@@ -27834,7 +27846,7 @@
         <w:t>.</w:t>
       </w:r>
     </w:p>
-    <w:bookmarkEnd w:id="87"/>
+    <w:bookmarkEnd w:id="88"/>
     <w:p>
       <w:pPr>
         <w:ind w:firstLine="432"/>
@@ -27848,7 +27860,7 @@
           <w:lang w:val="id-ID"/>
         </w:rPr>
       </w:pPr>
-      <w:bookmarkStart w:id="88" w:name="_Toc179275150"/>
+      <w:bookmarkStart w:id="89" w:name="_Toc179275150"/>
       <w:r>
         <w:t xml:space="preserve">Tampilan Chatbot dan </w:t>
       </w:r>
@@ -27864,7 +27876,7 @@
         </w:rPr>
         <w:t>Inferensi LLM</w:t>
       </w:r>
-      <w:bookmarkEnd w:id="88"/>
+      <w:bookmarkEnd w:id="89"/>
     </w:p>
     <w:p>
       <w:pPr>
@@ -27872,7 +27884,7 @@
         <w:ind w:firstLine="709"/>
         <w:jc w:val="both"/>
       </w:pPr>
-      <w:bookmarkStart w:id="89" w:name="_Hlk166177324"/>
+      <w:bookmarkStart w:id="90" w:name="_Hlk166177324"/>
       <w:r>
         <w:t>Dalam penelitian ini dataset yang digunakan adalah berupa kumpulan</w:t>
       </w:r>
@@ -27963,7 +27975,7 @@
       <w:r>
         <w:t xml:space="preserve"> Hasil inferensi dari model Mistral 7B dapat dilihat pada</w:t>
       </w:r>
-      <w:bookmarkEnd w:id="89"/>
+      <w:bookmarkEnd w:id="90"/>
       <w:r>
         <w:t xml:space="preserve"> </w:t>
       </w:r>
@@ -28081,8 +28093,8 @@
           <w:lang w:val="en-US"/>
         </w:rPr>
       </w:pPr>
-      <w:bookmarkStart w:id="90" w:name="_Ref166177302"/>
-      <w:bookmarkStart w:id="91" w:name="_Toc179275699"/>
+      <w:bookmarkStart w:id="91" w:name="_Ref166177302"/>
+      <w:bookmarkStart w:id="92" w:name="_Toc179275699"/>
       <w:r>
         <w:t xml:space="preserve">Gambar </w:t>
       </w:r>
@@ -28125,7 +28137,7 @@
       <w:r>
         <w:fldChar w:fldCharType="end"/>
       </w:r>
-      <w:bookmarkEnd w:id="90"/>
+      <w:bookmarkEnd w:id="91"/>
       <w:r>
         <w:rPr>
           <w:lang w:val="en-US"/>
@@ -28138,7 +28150,7 @@
         </w:rPr>
         <w:t xml:space="preserve"> </w:t>
       </w:r>
-      <w:bookmarkStart w:id="92" w:name="_Hlk166177408"/>
+      <w:bookmarkStart w:id="93" w:name="_Hlk166177408"/>
       <w:r>
         <w:rPr>
           <w:lang w:val="en-US"/>
@@ -28195,8 +28207,8 @@
         </w:rPr>
         <w:t>UI</w:t>
       </w:r>
-      <w:bookmarkEnd w:id="91"/>
       <w:bookmarkEnd w:id="92"/>
+      <w:bookmarkEnd w:id="93"/>
       <w:r>
         <w:rPr>
           <w:i/>
@@ -28212,7 +28224,7 @@
         <w:ind w:firstLine="709"/>
         <w:jc w:val="both"/>
       </w:pPr>
-      <w:bookmarkStart w:id="93" w:name="_Hlk166177527"/>
+      <w:bookmarkStart w:id="94" w:name="_Hlk166177527"/>
       <w:r>
         <w:t>Seperti yang ditunjukan pada gambar d</w:t>
       </w:r>
@@ -28248,7 +28260,7 @@
       <w:r>
         <w:t>.</w:t>
       </w:r>
-      <w:bookmarkEnd w:id="93"/>
+      <w:bookmarkEnd w:id="94"/>
     </w:p>
     <w:p/>
     <w:p>
@@ -28258,7 +28270,7 @@
           <w:lang w:val="id-ID"/>
         </w:rPr>
       </w:pPr>
-      <w:bookmarkStart w:id="94" w:name="_Toc179275151"/>
+      <w:bookmarkStart w:id="95" w:name="_Toc179275151"/>
       <w:r>
         <w:rPr>
           <w:lang w:val="en-US"/>
@@ -28271,7 +28283,7 @@
         </w:rPr>
         <w:t>Dataset</w:t>
       </w:r>
-      <w:bookmarkEnd w:id="94"/>
+      <w:bookmarkEnd w:id="95"/>
       <w:r>
         <w:rPr>
           <w:lang w:val="en-US"/>
@@ -28704,7 +28716,7 @@
           <w:lang w:val="id-ID"/>
         </w:rPr>
       </w:pPr>
-      <w:bookmarkStart w:id="95" w:name="_Toc179275152"/>
+      <w:bookmarkStart w:id="96" w:name="_Toc179275152"/>
       <w:r>
         <w:rPr>
           <w:lang w:val="en-US"/>
@@ -28718,7 +28730,7 @@
         </w:rPr>
         <w:t>Pelatihan Model</w:t>
       </w:r>
-      <w:bookmarkEnd w:id="95"/>
+      <w:bookmarkEnd w:id="96"/>
     </w:p>
     <w:p>
       <w:pPr>
@@ -28931,7 +28943,7 @@
           </mc:Choice>
           <mc:Fallback>
             <w:pict>
-              <v:roundrect w14:anchorId="0510AB1B" id="Rectangle: Rounded Corners 1" o:spid="_x0000_s1026" style="position:absolute;left:0;text-align:left;margin-left:208.45pt;margin-top:15.05pt;width:84.35pt;height:38.8pt;z-index:251664384;visibility:visible;mso-wrap-style:square;mso-width-percent:0;mso-height-percent:0;mso-wrap-distance-left:9pt;mso-wrap-distance-top:0;mso-wrap-distance-right:9pt;mso-wrap-distance-bottom:0;mso-position-horizontal:absolute;mso-position-horizontal-relative:text;mso-position-vertical:absolute;mso-position-vertical-relative:text;mso-width-percent:0;mso-height-percent:0;mso-width-relative:margin;mso-height-relative:margin;v-text-anchor:middle" arcsize="10923f" o:gfxdata="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" filled="f" strokecolor="black [3200]" strokeweight="1.5pt">
+              <v:roundrect w14:anchorId="0510AB1B" id="Rectangle: Rounded Corners 1" o:spid="_x0000_s1026" style="position:absolute;left:0;text-align:left;margin-left:208.45pt;margin-top:15.05pt;width:84.35pt;height:38.8pt;z-index:251664384;visibility:visible;mso-wrap-style:square;mso-width-percent:0;mso-height-percent:0;mso-wrap-distance-left:9pt;mso-wrap-distance-top:0;mso-wrap-distance-right:9pt;mso-wrap-distance-bottom:0;mso-position-horizontal:absolute;mso-position-horizontal-relative:text;mso-position-vertical:absolute;mso-position-vertical-relative:text;mso-width-percent:0;mso-height-percent:0;mso-width-relative:margin;mso-height-relative:margin;v-text-anchor:middle" arcsize="10923f" o:gfxdata="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" filled="f" strokecolor="black [3200]" strokeweight="1.5pt">
                 <v:textbox>
                   <w:txbxContent>
                     <w:p>
@@ -29060,7 +29072,7 @@
           </mc:Choice>
           <mc:Fallback>
             <w:pict>
-              <v:roundrect w14:anchorId="454F6147" id="_x0000_s1027" style="position:absolute;left:0;text-align:left;margin-left:97.65pt;margin-top:14.9pt;width:75.95pt;height:38.8pt;z-index:251654144;visibility:visible;mso-wrap-style:square;mso-width-percent:0;mso-height-percent:0;mso-wrap-distance-left:9pt;mso-wrap-distance-top:0;mso-wrap-distance-right:9pt;mso-wrap-distance-bottom:0;mso-position-horizontal:absolute;mso-position-horizontal-relative:text;mso-position-vertical:absolute;mso-position-vertical-relative:text;mso-width-percent:0;mso-height-percent:0;mso-width-relative:margin;mso-height-relative:margin;v-text-anchor:middle" arcsize="10923f" o:gfxdata="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" filled="f" strokecolor="black [3200]" strokeweight="1.5pt">
+              <v:roundrect w14:anchorId="454F6147" id="_x0000_s1027" style="position:absolute;left:0;text-align:left;margin-left:97.65pt;margin-top:14.9pt;width:75.95pt;height:38.8pt;z-index:251654144;visibility:visible;mso-wrap-style:square;mso-width-percent:0;mso-height-percent:0;mso-wrap-distance-left:9pt;mso-wrap-distance-top:0;mso-wrap-distance-right:9pt;mso-wrap-distance-bottom:0;mso-position-horizontal:absolute;mso-position-horizontal-relative:text;mso-position-vertical:absolute;mso-position-vertical-relative:text;mso-width-percent:0;mso-height-percent:0;mso-width-relative:margin;mso-height-relative:margin;v-text-anchor:middle" arcsize="10923f" o:gfxdata="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" filled="f" strokecolor="black [3200]" strokeweight="1.5pt">
                 <v:textbox>
                   <w:txbxContent>
                     <w:p>
@@ -29167,7 +29179,7 @@
           </mc:Choice>
           <mc:Fallback>
             <w:pict>
-              <v:roundrect w14:anchorId="0DF692CD" id="_x0000_s1028" style="position:absolute;left:0;text-align:left;margin-left:-1.3pt;margin-top:11.95pt;width:63.5pt;height:44.5pt;z-index:251643904;visibility:visible;mso-wrap-style:square;mso-width-percent:0;mso-height-percent:0;mso-wrap-distance-left:9pt;mso-wrap-distance-top:0;mso-wrap-distance-right:9pt;mso-wrap-distance-bottom:0;mso-position-horizontal:absolute;mso-position-horizontal-relative:text;mso-position-vertical:absolute;mso-position-vertical-relative:text;mso-width-percent:0;mso-height-percent:0;mso-width-relative:margin;mso-height-relative:margin;v-text-anchor:middle" arcsize="10923f" o:gfxdata="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" filled="f" strokecolor="black [3200]" strokeweight="1.5pt">
+              <v:roundrect w14:anchorId="0DF692CD" id="_x0000_s1028" style="position:absolute;left:0;text-align:left;margin-left:-1.3pt;margin-top:11.95pt;width:63.5pt;height:44.5pt;z-index:251643904;visibility:visible;mso-wrap-style:square;mso-width-percent:0;mso-height-percent:0;mso-wrap-distance-left:9pt;mso-wrap-distance-top:0;mso-wrap-distance-right:9pt;mso-wrap-distance-bottom:0;mso-position-horizontal:absolute;mso-position-horizontal-relative:text;mso-position-vertical:absolute;mso-position-vertical-relative:text;mso-width-percent:0;mso-height-percent:0;mso-width-relative:margin;mso-height-relative:margin;v-text-anchor:middle" arcsize="10923f" o:gfxdata="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" filled="f" strokecolor="black [3200]" strokeweight="1.5pt">
                 <v:textbox>
                   <w:txbxContent>
                     <w:p>
@@ -29248,7 +29260,7 @@
               </wp:anchor>
             </w:drawing>
           </mc:Choice>
-          <mc:Fallback xmlns:w16du="http://schemas.microsoft.com/office/word/2023/wordml/word16du" xmlns:oel="http://schemas.microsoft.com/office/2019/extlst">
+          <mc:Fallback>
             <w:pict>
               <v:shapetype w14:anchorId="62A36875" id="_x0000_t32" coordsize="21600,21600" o:spt="32" o:oned="t" path="m,l21600,21600e" filled="f">
                 <v:path arrowok="t" fillok="f" o:connecttype="none"/>
@@ -29324,7 +29336,7 @@
               </wp:anchor>
             </w:drawing>
           </mc:Choice>
-          <mc:Fallback xmlns:w16du="http://schemas.microsoft.com/office/word/2023/wordml/word16du" xmlns:oel="http://schemas.microsoft.com/office/2019/extlst">
+          <mc:Fallback>
             <w:pict>
               <v:shape w14:anchorId="6C01EE59" id="Straight Arrow Connector 2" o:spid="_x0000_s1026" type="#_x0000_t32" style="position:absolute;margin-left:62.9pt;margin-top:33.7pt;width:33.55pt;height:0;z-index:251649024;visibility:visible;mso-wrap-style:square;mso-width-percent:0;mso-height-percent:0;mso-wrap-distance-left:9pt;mso-wrap-distance-top:0;mso-wrap-distance-right:9pt;mso-wrap-distance-bottom:0;mso-position-horizontal:absolute;mso-position-horizontal-relative:text;mso-position-vertical:absolute;mso-position-vertical-relative:text;mso-width-percent:0;mso-height-percent:0;mso-width-relative:margin;mso-height-relative:margin" o:gfxdata="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" strokecolor="black [3040]" strokeweight="1.5pt">
                 <v:stroke endarrow="block"/>
@@ -29427,7 +29439,7 @@
           </mc:Choice>
           <mc:Fallback>
             <w:pict>
-              <v:roundrect w14:anchorId="474B1C40" id="_x0000_s1029" style="position:absolute;left:0;text-align:left;margin-left:326.6pt;margin-top:2.8pt;width:98.95pt;height:38.8pt;z-index:251674624;visibility:visible;mso-wrap-style:square;mso-width-percent:0;mso-height-percent:0;mso-wrap-distance-left:9pt;mso-wrap-distance-top:0;mso-wrap-distance-right:9pt;mso-wrap-distance-bottom:0;mso-position-horizontal:absolute;mso-position-horizontal-relative:text;mso-position-vertical:absolute;mso-position-vertical-relative:text;mso-width-percent:0;mso-height-percent:0;mso-width-relative:margin;mso-height-relative:margin;v-text-anchor:middle" arcsize="10923f" o:gfxdata="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" filled="f" strokecolor="black [3200]" strokeweight="1.5pt">
+              <v:roundrect w14:anchorId="474B1C40" id="_x0000_s1029" style="position:absolute;left:0;text-align:left;margin-left:326.6pt;margin-top:2.8pt;width:98.95pt;height:38.8pt;z-index:251674624;visibility:visible;mso-wrap-style:square;mso-width-percent:0;mso-height-percent:0;mso-wrap-distance-left:9pt;mso-wrap-distance-top:0;mso-wrap-distance-right:9pt;mso-wrap-distance-bottom:0;mso-position-horizontal:absolute;mso-position-horizontal-relative:text;mso-position-vertical:absolute;mso-position-vertical-relative:text;mso-width-percent:0;mso-height-percent:0;mso-width-relative:margin;mso-height-relative:margin;v-text-anchor:middle" arcsize="10923f" o:gfxdata="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" filled="f" strokecolor="black [3200]" strokeweight="1.5pt">
                 <v:textbox>
                   <w:txbxContent>
                     <w:p>
@@ -29513,7 +29525,7 @@
               </wp:anchor>
             </w:drawing>
           </mc:Choice>
-          <mc:Fallback xmlns:w16du="http://schemas.microsoft.com/office/word/2023/wordml/word16du" xmlns:oel="http://schemas.microsoft.com/office/2019/extlst">
+          <mc:Fallback>
             <w:pict>
               <v:shape w14:anchorId="7AB7B5D8" id="Straight Arrow Connector 2" o:spid="_x0000_s1026" type="#_x0000_t32" style="position:absolute;margin-left:292.95pt;margin-top:7.85pt;width:33.65pt;height:0;z-index:251669504;visibility:visible;mso-wrap-style:square;mso-width-percent:0;mso-height-percent:0;mso-wrap-distance-left:9pt;mso-wrap-distance-top:0;mso-wrap-distance-right:9pt;mso-wrap-distance-bottom:0;mso-position-horizontal:absolute;mso-position-horizontal-relative:text;mso-position-vertical:absolute;mso-position-vertical-relative:text;mso-width-percent:0;mso-height-percent:0;mso-width-relative:margin;mso-height-relative:margin" o:gfxdata="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" strokecolor="black [3040]" strokeweight="1.5pt">
                 <v:stroke endarrow="block"/>
@@ -29541,8 +29553,8 @@
           <w:lang w:val="en-US"/>
         </w:rPr>
       </w:pPr>
-      <w:bookmarkStart w:id="96" w:name="_Ref164864301"/>
-      <w:bookmarkStart w:id="97" w:name="_Toc179275700"/>
+      <w:bookmarkStart w:id="97" w:name="_Ref164864301"/>
+      <w:bookmarkStart w:id="98" w:name="_Toc179275700"/>
       <w:r>
         <w:t xml:space="preserve">Gambar </w:t>
       </w:r>
@@ -29585,7 +29597,7 @@
       <w:r>
         <w:fldChar w:fldCharType="end"/>
       </w:r>
-      <w:bookmarkEnd w:id="96"/>
+      <w:bookmarkEnd w:id="97"/>
       <w:r>
         <w:rPr>
           <w:lang w:val="en-US"/>
@@ -29612,7 +29624,7 @@
         </w:rPr>
         <w:t>pada Model Mistral 7B</w:t>
       </w:r>
-      <w:bookmarkEnd w:id="97"/>
+      <w:bookmarkEnd w:id="98"/>
     </w:p>
     <w:p>
       <w:pPr>
@@ -30465,9 +30477,9 @@
           <w:lang w:val="en-US"/>
         </w:rPr>
       </w:pPr>
-      <w:bookmarkStart w:id="98" w:name="_Ref173232709"/>
-      <w:bookmarkStart w:id="99" w:name="_Ref173232702"/>
-      <w:bookmarkStart w:id="100" w:name="_Toc179275956"/>
+      <w:bookmarkStart w:id="99" w:name="_Ref173232709"/>
+      <w:bookmarkStart w:id="100" w:name="_Ref173232702"/>
+      <w:bookmarkStart w:id="101" w:name="_Toc179275956"/>
       <w:r>
         <w:t xml:space="preserve">Tabel </w:t>
       </w:r>
@@ -30510,7 +30522,7 @@
       <w:r>
         <w:fldChar w:fldCharType="end"/>
       </w:r>
-      <w:bookmarkEnd w:id="98"/>
+      <w:bookmarkEnd w:id="99"/>
       <w:r>
         <w:rPr>
           <w:lang w:val="en-US"/>
@@ -30531,8 +30543,8 @@
         </w:rPr>
         <w:t>FastLanguageModel.from_pretrained</w:t>
       </w:r>
-      <w:bookmarkEnd w:id="99"/>
       <w:bookmarkEnd w:id="100"/>
+      <w:bookmarkEnd w:id="101"/>
     </w:p>
     <w:tbl>
       <w:tblPr>
@@ -30927,8 +30939,8 @@
           <w:lang w:val="en-US"/>
         </w:rPr>
       </w:pPr>
-      <w:bookmarkStart w:id="101" w:name="_Ref173232911"/>
-      <w:bookmarkStart w:id="102" w:name="_Toc179275957"/>
+      <w:bookmarkStart w:id="102" w:name="_Ref173232911"/>
+      <w:bookmarkStart w:id="103" w:name="_Toc179275957"/>
       <w:r>
         <w:t xml:space="preserve">Tabel </w:t>
       </w:r>
@@ -30971,7 +30983,7 @@
       <w:r>
         <w:fldChar w:fldCharType="end"/>
       </w:r>
-      <w:bookmarkEnd w:id="101"/>
+      <w:bookmarkEnd w:id="102"/>
       <w:r>
         <w:rPr>
           <w:lang w:val="en-US"/>
@@ -30992,7 +31004,7 @@
         </w:rPr>
         <w:t>FastLanguageModel.get_peft_model</w:t>
       </w:r>
-      <w:bookmarkEnd w:id="102"/>
+      <w:bookmarkEnd w:id="103"/>
     </w:p>
     <w:tbl>
       <w:tblPr>
@@ -31637,8 +31649,8 @@
           <w:lang w:val="en-US"/>
         </w:rPr>
       </w:pPr>
-      <w:bookmarkStart w:id="103" w:name="_Ref173233289"/>
-      <w:bookmarkStart w:id="104" w:name="_Toc179275958"/>
+      <w:bookmarkStart w:id="104" w:name="_Ref173233289"/>
+      <w:bookmarkStart w:id="105" w:name="_Toc179275958"/>
       <w:r>
         <w:t xml:space="preserve">Tabel </w:t>
       </w:r>
@@ -31681,7 +31693,7 @@
       <w:r>
         <w:fldChar w:fldCharType="end"/>
       </w:r>
-      <w:bookmarkEnd w:id="103"/>
+      <w:bookmarkEnd w:id="104"/>
       <w:r>
         <w:rPr>
           <w:lang w:val="en-US"/>
@@ -31694,7 +31706,7 @@
         </w:rPr>
         <w:t xml:space="preserve"> </w:t>
       </w:r>
-      <w:bookmarkStart w:id="105" w:name="_Hlk165742710"/>
+      <w:bookmarkStart w:id="106" w:name="_Hlk165742710"/>
       <w:r>
         <w:t>Konfigurasi</w:t>
       </w:r>
@@ -31704,7 +31716,7 @@
         </w:rPr>
         <w:t xml:space="preserve"> </w:t>
       </w:r>
-      <w:bookmarkEnd w:id="105"/>
+      <w:bookmarkEnd w:id="106"/>
       <w:r>
         <w:rPr>
           <w:i/>
@@ -31713,7 +31725,7 @@
         </w:rPr>
         <w:t>SFTTrainer</w:t>
       </w:r>
-      <w:bookmarkEnd w:id="104"/>
+      <w:bookmarkEnd w:id="105"/>
     </w:p>
     <w:tbl>
       <w:tblPr>
@@ -32071,8 +32083,8 @@
           <w:lang w:val="en-US"/>
         </w:rPr>
       </w:pPr>
-      <w:bookmarkStart w:id="106" w:name="_Ref173233291"/>
-      <w:bookmarkStart w:id="107" w:name="_Toc179275959"/>
+      <w:bookmarkStart w:id="107" w:name="_Ref173233291"/>
+      <w:bookmarkStart w:id="108" w:name="_Toc179275959"/>
       <w:r>
         <w:lastRenderedPageBreak/>
         <w:t xml:space="preserve">Tabel </w:t>
@@ -32116,7 +32128,7 @@
       <w:r>
         <w:fldChar w:fldCharType="end"/>
       </w:r>
-      <w:bookmarkEnd w:id="106"/>
+      <w:bookmarkEnd w:id="107"/>
       <w:r>
         <w:rPr>
           <w:lang w:val="en-US"/>
@@ -32146,7 +32158,7 @@
         </w:rPr>
         <w:t>TrainingArguments</w:t>
       </w:r>
-      <w:bookmarkEnd w:id="107"/>
+      <w:bookmarkEnd w:id="108"/>
     </w:p>
     <w:tbl>
       <w:tblPr>
@@ -32176,7 +32188,7 @@
                 <w:bCs w:val="0"/>
               </w:rPr>
             </w:pPr>
-            <w:bookmarkStart w:id="108" w:name="_Hlk165742720"/>
+            <w:bookmarkStart w:id="109" w:name="_Hlk165742720"/>
             <w:r>
               <w:rPr>
                 <w:b/>
@@ -32716,7 +32728,7 @@
           </w:p>
         </w:tc>
       </w:tr>
-      <w:bookmarkEnd w:id="108"/>
+      <w:bookmarkEnd w:id="109"/>
     </w:tbl>
     <w:p>
       <w:pPr>
@@ -32739,14 +32751,14 @@
           <w:lang w:val="en-US"/>
         </w:rPr>
       </w:pPr>
-      <w:bookmarkStart w:id="109" w:name="_Toc179275153"/>
+      <w:bookmarkStart w:id="110" w:name="_Toc179275153"/>
       <w:r>
         <w:rPr>
           <w:lang w:val="en-US"/>
         </w:rPr>
         <w:t>Pendekatan LLM dengan metode RAG</w:t>
       </w:r>
-      <w:bookmarkEnd w:id="109"/>
+      <w:bookmarkEnd w:id="110"/>
     </w:p>
     <w:p>
       <w:pPr>
@@ -33171,8 +33183,8 @@
           <w:lang w:val="en-US"/>
         </w:rPr>
       </w:pPr>
-      <w:bookmarkStart w:id="110" w:name="_Ref164870858"/>
-      <w:bookmarkStart w:id="111" w:name="_Toc179275701"/>
+      <w:bookmarkStart w:id="111" w:name="_Ref164870858"/>
+      <w:bookmarkStart w:id="112" w:name="_Toc179275701"/>
       <w:r>
         <w:t xml:space="preserve">Gambar </w:t>
       </w:r>
@@ -33215,7 +33227,7 @@
       <w:r>
         <w:fldChar w:fldCharType="end"/>
       </w:r>
-      <w:bookmarkEnd w:id="110"/>
+      <w:bookmarkEnd w:id="111"/>
       <w:r>
         <w:rPr>
           <w:lang w:val="en-US"/>
@@ -33245,7 +33257,7 @@
         </w:rPr>
         <w:t>Language Model</w:t>
       </w:r>
-      <w:bookmarkEnd w:id="111"/>
+      <w:bookmarkEnd w:id="112"/>
       <w:r>
         <w:rPr>
           <w:lang w:val="en-US"/>
@@ -33307,7 +33319,7 @@
           <w:lang w:val="id-ID"/>
         </w:rPr>
       </w:pPr>
-      <w:bookmarkStart w:id="112" w:name="_Toc179275154"/>
+      <w:bookmarkStart w:id="113" w:name="_Toc179275154"/>
       <w:r>
         <w:rPr>
           <w:lang w:val="en-US"/>
@@ -33326,7 +33338,7 @@
         </w:rPr>
         <w:t>Hasil Inferensi</w:t>
       </w:r>
-      <w:bookmarkEnd w:id="112"/>
+      <w:bookmarkEnd w:id="113"/>
     </w:p>
     <w:p>
       <w:pPr>
@@ -33685,8 +33697,8 @@
         <w:pStyle w:val="Caption"/>
         <w:spacing w:line="360" w:lineRule="auto"/>
       </w:pPr>
-      <w:bookmarkStart w:id="113" w:name="_Ref175566045"/>
-      <w:bookmarkStart w:id="114" w:name="_Toc179275960"/>
+      <w:bookmarkStart w:id="114" w:name="_Ref175566045"/>
+      <w:bookmarkStart w:id="115" w:name="_Toc179275960"/>
       <w:r>
         <w:lastRenderedPageBreak/>
         <w:t xml:space="preserve">Tabel </w:t>
@@ -33730,7 +33742,7 @@
       <w:r>
         <w:fldChar w:fldCharType="end"/>
       </w:r>
-      <w:bookmarkEnd w:id="113"/>
+      <w:bookmarkEnd w:id="114"/>
       <w:r>
         <w:rPr>
           <w:lang w:val="en-US"/>
@@ -33771,7 +33783,7 @@
         </w:rPr>
         <w:t>tuning</w:t>
       </w:r>
-      <w:bookmarkEnd w:id="114"/>
+      <w:bookmarkEnd w:id="115"/>
       <w:r>
         <w:t xml:space="preserve"> </w:t>
       </w:r>
@@ -34942,7 +34954,7 @@
         <w:pStyle w:val="Caption"/>
         <w:spacing w:line="360" w:lineRule="auto"/>
       </w:pPr>
-      <w:bookmarkStart w:id="115" w:name="_Ref175500117"/>
+      <w:bookmarkStart w:id="116" w:name="_Ref175500117"/>
     </w:p>
     <w:p>
       <w:pPr>
@@ -34952,7 +34964,7 @@
           <w:lang w:val="en-US"/>
         </w:rPr>
       </w:pPr>
-      <w:bookmarkStart w:id="116" w:name="_Toc179275961"/>
+      <w:bookmarkStart w:id="117" w:name="_Toc179275961"/>
       <w:r>
         <w:t xml:space="preserve">Tabel </w:t>
       </w:r>
@@ -34995,7 +35007,7 @@
       <w:r>
         <w:fldChar w:fldCharType="end"/>
       </w:r>
-      <w:bookmarkEnd w:id="115"/>
+      <w:bookmarkEnd w:id="116"/>
       <w:r>
         <w:rPr>
           <w:lang w:val="en-US"/>
@@ -35041,7 +35053,7 @@
         </w:rPr>
         <w:t>ine-tuning</w:t>
       </w:r>
-      <w:bookmarkEnd w:id="116"/>
+      <w:bookmarkEnd w:id="117"/>
     </w:p>
     <w:tbl>
       <w:tblPr>
@@ -35379,7 +35391,7 @@
           <w:lang w:val="en-US"/>
         </w:rPr>
       </w:pPr>
-      <w:bookmarkStart w:id="117" w:name="_Toc179275962"/>
+      <w:bookmarkStart w:id="118" w:name="_Toc179275962"/>
       <w:r>
         <w:lastRenderedPageBreak/>
         <w:t xml:space="preserve">Tabel </w:t>
@@ -35456,7 +35468,7 @@
         </w:rPr>
         <w:t>araphrase pada pertanyaan</w:t>
       </w:r>
-      <w:bookmarkEnd w:id="117"/>
+      <w:bookmarkEnd w:id="118"/>
     </w:p>
     <w:tbl>
       <w:tblPr>
@@ -35929,21 +35941,7 @@
               <w:rPr>
                 <w:rStyle w:val="md"/>
               </w:rPr>
-              <w:t xml:space="preserve">Untuk mencetak KTM, Anda dapat membayar sebesar Rp </w:t>
-            </w:r>
-            <w:proofErr w:type="gramStart"/>
-            <w:r>
-              <w:rPr>
-                <w:rStyle w:val="md"/>
-              </w:rPr>
-              <w:t>18.000,-</w:t>
-            </w:r>
-            <w:proofErr w:type="gramEnd"/>
-            <w:r>
-              <w:rPr>
-                <w:rStyle w:val="md"/>
-              </w:rPr>
-              <w:t xml:space="preserve"> (delapan belas ribu rupiah) per lembar.</w:t>
+              <w:t>Untuk mencetak KTM, Anda dapat membayar sebesar Rp 18.000,- (delapan belas ribu rupiah) per lembar.</w:t>
             </w:r>
           </w:p>
           <w:p>
@@ -36231,8 +36229,8 @@
           <w:lang w:val="en-US"/>
         </w:rPr>
       </w:pPr>
-      <w:bookmarkStart w:id="118" w:name="_Ref175566309"/>
-      <w:bookmarkStart w:id="119" w:name="_Toc179275963"/>
+      <w:bookmarkStart w:id="119" w:name="_Ref175566309"/>
+      <w:bookmarkStart w:id="120" w:name="_Toc179275963"/>
       <w:r>
         <w:lastRenderedPageBreak/>
         <w:t xml:space="preserve">Tabel </w:t>
@@ -36276,7 +36274,7 @@
       <w:r>
         <w:fldChar w:fldCharType="end"/>
       </w:r>
-      <w:bookmarkEnd w:id="118"/>
+      <w:bookmarkEnd w:id="119"/>
       <w:r>
         <w:rPr>
           <w:lang w:val="en-US"/>
@@ -36298,7 +36296,7 @@
         </w:rPr>
         <w:t xml:space="preserve"> RAG</w:t>
       </w:r>
-      <w:bookmarkEnd w:id="119"/>
+      <w:bookmarkEnd w:id="120"/>
     </w:p>
     <w:tbl>
       <w:tblPr>
@@ -36551,15 +36549,7 @@
               <w:spacing w:line="276" w:lineRule="auto"/>
             </w:pPr>
             <w:r>
-              <w:t xml:space="preserve">Rouge </w:t>
-            </w:r>
-            <w:proofErr w:type="gramStart"/>
-            <w:r>
-              <w:t>1 :</w:t>
-            </w:r>
-            <w:proofErr w:type="gramEnd"/>
-            <w:r>
-              <w:t xml:space="preserve"> 0.6363, Rouge 2 : 0.5, Rouge L : 0.6363</w:t>
+              <w:t>Rouge 1 : 0.6363, Rouge 2 : 0.5, Rouge L : 0.6363</w:t>
             </w:r>
           </w:p>
         </w:tc>
@@ -36714,15 +36704,7 @@
               <w:spacing w:line="276" w:lineRule="auto"/>
             </w:pPr>
             <w:r>
-              <w:t xml:space="preserve">Rouge </w:t>
-            </w:r>
-            <w:proofErr w:type="gramStart"/>
-            <w:r>
-              <w:t>1 :</w:t>
-            </w:r>
-            <w:proofErr w:type="gramEnd"/>
-            <w:r>
-              <w:t xml:space="preserve"> 0.7924, Rouge 2 : 0.7058, Rouge L : 0.7924</w:t>
+              <w:t>Rouge 1 : 0.7924, Rouge 2 : 0.7058, Rouge L : 0.7924</w:t>
             </w:r>
           </w:p>
         </w:tc>
@@ -36858,15 +36840,7 @@
               <w:spacing w:line="276" w:lineRule="auto"/>
             </w:pPr>
             <w:r>
-              <w:t xml:space="preserve">Rouge </w:t>
-            </w:r>
-            <w:proofErr w:type="gramStart"/>
-            <w:r>
-              <w:t>1 :</w:t>
-            </w:r>
-            <w:proofErr w:type="gramEnd"/>
-            <w:r>
-              <w:t xml:space="preserve"> 0.7222, Rouge 2 : 0.5882, Rouge L : 0.7222</w:t>
+              <w:t>Rouge 1 : 0.7222, Rouge 2 : 0.5882, Rouge L : 0.7222</w:t>
             </w:r>
           </w:p>
         </w:tc>
@@ -36953,15 +36927,7 @@
               <w:spacing w:line="276" w:lineRule="auto"/>
             </w:pPr>
             <w:r>
-              <w:t xml:space="preserve">Rouge </w:t>
-            </w:r>
-            <w:proofErr w:type="gramStart"/>
-            <w:r>
-              <w:t>1 :</w:t>
-            </w:r>
-            <w:proofErr w:type="gramEnd"/>
-            <w:r>
-              <w:t xml:space="preserve"> 0.6153, Rouge 2 : 0.5454, Rouge L : 0.6153</w:t>
+              <w:t>Rouge 1 : 0.6153, Rouge 2 : 0.5454, Rouge L : 0.6153</w:t>
             </w:r>
           </w:p>
         </w:tc>
@@ -37009,15 +36975,7 @@
               <w:spacing w:line="276" w:lineRule="auto"/>
             </w:pPr>
             <w:r>
-              <w:t xml:space="preserve">Mahasiswa lupa Password atau kata sandi KRS Online, terkait hal ini Mahasiswa dapat membuat permohonan melalui laman website </w:t>
-            </w:r>
-            <w:proofErr w:type="gramStart"/>
-            <w:r>
-              <w:t>di :</w:t>
-            </w:r>
-            <w:proofErr w:type="gramEnd"/>
-            <w:r>
-              <w:t xml:space="preserve"> ult.usk.ac.id atau langsung melalui link google form : </w:t>
+              <w:t xml:space="preserve">Mahasiswa lupa Password atau kata sandi KRS Online, terkait hal ini Mahasiswa dapat membuat permohonan melalui laman website di : ult.usk.ac.id atau langsung melalui link google form : </w:t>
             </w:r>
             <w:hyperlink r:id="rId29" w:history="1">
               <w:r>
@@ -37064,15 +37022,7 @@
               <w:spacing w:line="276" w:lineRule="auto"/>
             </w:pPr>
             <w:r>
-              <w:t xml:space="preserve">Rouge </w:t>
-            </w:r>
-            <w:proofErr w:type="gramStart"/>
-            <w:r>
-              <w:t>1 :</w:t>
-            </w:r>
-            <w:proofErr w:type="gramEnd"/>
-            <w:r>
-              <w:t xml:space="preserve"> 0.3582, Rouge 2 : 0.1846, Rouge L : 0.3283</w:t>
+              <w:t>Rouge 1 : 0.3582, Rouge 2 : 0.1846, Rouge L : 0.3283</w:t>
             </w:r>
           </w:p>
         </w:tc>
@@ -37093,9 +37043,9 @@
           <w:lang w:val="en-US"/>
         </w:rPr>
       </w:pPr>
-      <w:bookmarkStart w:id="120" w:name="_Ref166522659"/>
-      <w:bookmarkStart w:id="121" w:name="_Ref175566192"/>
-      <w:bookmarkStart w:id="122" w:name="_Toc179275964"/>
+      <w:bookmarkStart w:id="121" w:name="_Ref166522659"/>
+      <w:bookmarkStart w:id="122" w:name="_Ref175566192"/>
+      <w:bookmarkStart w:id="123" w:name="_Toc179275964"/>
       <w:r>
         <w:t xml:space="preserve">Tabel </w:t>
       </w:r>
@@ -37138,8 +37088,8 @@
       <w:r>
         <w:fldChar w:fldCharType="end"/>
       </w:r>
-      <w:bookmarkEnd w:id="120"/>
       <w:bookmarkEnd w:id="121"/>
+      <w:bookmarkEnd w:id="122"/>
       <w:r>
         <w:rPr>
           <w:lang w:val="en-US"/>
@@ -37170,7 +37120,7 @@
         </w:rPr>
         <w:t>etode RAG</w:t>
       </w:r>
-      <w:bookmarkEnd w:id="122"/>
+      <w:bookmarkEnd w:id="123"/>
     </w:p>
     <w:tbl>
       <w:tblPr>
@@ -37490,7 +37440,7 @@
       <w:pPr>
         <w:pStyle w:val="Heading2"/>
       </w:pPr>
-      <w:bookmarkStart w:id="123" w:name="_Toc179275155"/>
+      <w:bookmarkStart w:id="124" w:name="_Toc179275155"/>
       <w:r>
         <w:rPr>
           <w:lang w:val="id-ID"/>
@@ -37500,7 +37450,7 @@
       <w:r>
         <w:t>skor ROUGE</w:t>
       </w:r>
-      <w:bookmarkEnd w:id="123"/>
+      <w:bookmarkEnd w:id="124"/>
     </w:p>
     <w:p>
       <w:pPr>
@@ -37695,7 +37645,7 @@
         <w:pStyle w:val="Caption"/>
         <w:spacing w:line="360" w:lineRule="auto"/>
       </w:pPr>
-      <w:bookmarkStart w:id="124" w:name="_Toc179275965"/>
+      <w:bookmarkStart w:id="125" w:name="_Toc179275965"/>
       <w:r>
         <w:lastRenderedPageBreak/>
         <w:t xml:space="preserve">Tabel </w:t>
@@ -37769,7 +37719,7 @@
         </w:rPr>
         <w:t>(Walker II, 2024)</w:t>
       </w:r>
-      <w:bookmarkEnd w:id="124"/>
+      <w:bookmarkEnd w:id="125"/>
       <w:r>
         <w:fldChar w:fldCharType="end"/>
       </w:r>
@@ -38164,11 +38114,11 @@
       <w:pPr>
         <w:pStyle w:val="Heading2"/>
       </w:pPr>
-      <w:bookmarkStart w:id="125" w:name="_Toc179275156"/>
+      <w:bookmarkStart w:id="126" w:name="_Toc179275156"/>
       <w:r>
         <w:t>Menghitung Evaluasi Sumber Daya</w:t>
       </w:r>
-      <w:bookmarkEnd w:id="125"/>
+      <w:bookmarkEnd w:id="126"/>
     </w:p>
     <w:p>
       <w:pPr>
@@ -38501,8 +38451,8 @@
         <w:pStyle w:val="Caption"/>
         <w:spacing w:line="360" w:lineRule="auto"/>
       </w:pPr>
-      <w:bookmarkStart w:id="126" w:name="_Ref173227232"/>
-      <w:bookmarkStart w:id="127" w:name="_Toc179275966"/>
+      <w:bookmarkStart w:id="127" w:name="_Ref173227232"/>
+      <w:bookmarkStart w:id="128" w:name="_Toc179275966"/>
       <w:r>
         <w:t xml:space="preserve">Tabel </w:t>
       </w:r>
@@ -38545,7 +38495,7 @@
       <w:r>
         <w:fldChar w:fldCharType="end"/>
       </w:r>
-      <w:bookmarkEnd w:id="126"/>
+      <w:bookmarkEnd w:id="127"/>
       <w:r>
         <w:rPr>
           <w:lang w:val="en-US"/>
@@ -38580,7 +38530,7 @@
       <w:r>
         <w:t xml:space="preserve"> dan menjalankan RAG</w:t>
       </w:r>
-      <w:bookmarkEnd w:id="127"/>
+      <w:bookmarkEnd w:id="128"/>
     </w:p>
     <w:tbl>
       <w:tblPr>
@@ -38808,12 +38758,12 @@
       <w:pPr>
         <w:pStyle w:val="Heading2"/>
       </w:pPr>
-      <w:bookmarkStart w:id="128" w:name="_Toc179275157"/>
+      <w:bookmarkStart w:id="129" w:name="_Toc179275157"/>
       <w:r>
         <w:lastRenderedPageBreak/>
         <w:t>Analisis Hasil</w:t>
       </w:r>
-      <w:bookmarkEnd w:id="128"/>
+      <w:bookmarkEnd w:id="129"/>
     </w:p>
     <w:p>
       <w:pPr>
@@ -39222,7 +39172,7 @@
       <w:pPr>
         <w:pStyle w:val="Heading1"/>
       </w:pPr>
-      <w:bookmarkStart w:id="129" w:name="_Toc179275158"/>
+      <w:bookmarkStart w:id="130" w:name="_Toc179275158"/>
       <w:r>
         <w:lastRenderedPageBreak/>
         <w:t xml:space="preserve">BAB V </w:t>
@@ -39231,7 +39181,7 @@
         <w:br/>
         <w:t>KESIMPULAN DAN SARAN</w:t>
       </w:r>
-      <w:bookmarkEnd w:id="129"/>
+      <w:bookmarkEnd w:id="130"/>
     </w:p>
     <w:p/>
     <w:p/>
@@ -39243,14 +39193,14 @@
           <w:lang w:val="en-US"/>
         </w:rPr>
       </w:pPr>
-      <w:bookmarkStart w:id="130" w:name="_Toc179275159"/>
+      <w:bookmarkStart w:id="131" w:name="_Toc179275159"/>
       <w:r>
         <w:rPr>
           <w:lang w:val="en-US"/>
         </w:rPr>
         <w:t>Kesimpulan</w:t>
       </w:r>
-      <w:bookmarkEnd w:id="130"/>
+      <w:bookmarkEnd w:id="131"/>
     </w:p>
     <w:p>
       <w:pPr>
@@ -39690,14 +39640,14 @@
           <w:lang w:val="id-ID"/>
         </w:rPr>
       </w:pPr>
-      <w:bookmarkStart w:id="131" w:name="_Toc179275160"/>
+      <w:bookmarkStart w:id="132" w:name="_Toc179275160"/>
       <w:r>
         <w:rPr>
           <w:lang w:val="en-US"/>
         </w:rPr>
         <w:t>Saran</w:t>
       </w:r>
-      <w:bookmarkEnd w:id="131"/>
+      <w:bookmarkEnd w:id="132"/>
     </w:p>
     <w:p>
       <w:pPr>
@@ -39929,13 +39879,13 @@
           <w:lang w:val="en-US"/>
         </w:rPr>
       </w:pPr>
-      <w:bookmarkStart w:id="132" w:name="_Toc179275161"/>
+      <w:bookmarkStart w:id="133" w:name="_Toc179275161"/>
       <w:r>
         <w:lastRenderedPageBreak/>
         <w:t>DAFTAR KEPUSTAKAAN</w:t>
       </w:r>
-      <w:bookmarkEnd w:id="85"/>
-      <w:bookmarkEnd w:id="132"/>
+      <w:bookmarkEnd w:id="87"/>
+      <w:bookmarkEnd w:id="133"/>
     </w:p>
     <w:p>
       <w:pPr>
@@ -41226,8 +41176,8 @@
           <w:lang w:val="en-US"/>
         </w:rPr>
       </w:pPr>
-      <w:bookmarkStart w:id="133" w:name="_Ref175480312"/>
-      <w:bookmarkStart w:id="134" w:name="_Toc179275974"/>
+      <w:bookmarkStart w:id="134" w:name="_Ref175480312"/>
+      <w:bookmarkStart w:id="135" w:name="_Toc179275974"/>
       <w:r>
         <w:t xml:space="preserve">Lampiran </w:t>
       </w:r>
@@ -41249,7 +41199,7 @@
       <w:r>
         <w:fldChar w:fldCharType="end"/>
       </w:r>
-      <w:bookmarkEnd w:id="133"/>
+      <w:bookmarkEnd w:id="134"/>
       <w:r>
         <w:rPr>
           <w:lang w:val="en-US"/>
@@ -41286,7 +41236,7 @@
         </w:rPr>
         <w:t>terkait akademik di USK</w:t>
       </w:r>
-      <w:bookmarkEnd w:id="134"/>
+      <w:bookmarkEnd w:id="135"/>
     </w:p>
     <w:tbl>
       <w:tblPr>
@@ -42931,23 +42881,7 @@
               <w:t>P</w:t>
             </w:r>
             <w:r>
-              <w:t xml:space="preserve">engganti dapat membayar sebesar Rp </w:t>
-            </w:r>
-            <w:proofErr w:type="gramStart"/>
-            <w:r>
-              <w:t>18.000,-</w:t>
-            </w:r>
-            <w:proofErr w:type="gramEnd"/>
-            <w:r>
-              <w:t xml:space="preserve">. Berikut Kami lampirkan nomor rekening: Nama </w:t>
-            </w:r>
-            <w:proofErr w:type="gramStart"/>
-            <w:r>
-              <w:t>Bank :</w:t>
-            </w:r>
-            <w:proofErr w:type="gramEnd"/>
-            <w:r>
-              <w:t xml:space="preserve"> Bank Syariah Indonesia No. Rekening : 914-471-111-122-001-6 Bukti pembayarannya, upload di laman website Kami : ult.unsyiah.ac.id Pilih Layanan kemudian pilih Slip SPP Pengganti untuk jadwal pengambilan Slip SPP silahkan hubungi Unit Layanan Terpadu.</w:t>
+              <w:t>engganti dapat membayar sebesar Rp 18.000,-. Berikut Kami lampirkan nomor rekening: Nama Bank : Bank Syariah Indonesia No. Rekening : 914-471-111-122-001-6 Bukti pembayarannya, upload di laman website Kami : ult.unsyiah.ac.id Pilih Layanan kemudian pilih Slip SPP Pengganti untuk jadwal pengambilan Slip SPP silahkan hubungi Unit Layanan Terpadu.</w:t>
             </w:r>
           </w:p>
         </w:tc>
@@ -43133,7 +43067,7 @@
           <w:lang w:val="id-ID"/>
         </w:rPr>
       </w:pPr>
-      <w:bookmarkStart w:id="135" w:name="_Ref175481486"/>
+      <w:bookmarkStart w:id="136" w:name="_Ref175481486"/>
       <w:r>
         <w:br w:type="page"/>
       </w:r>
@@ -43146,7 +43080,7 @@
           <w:lang w:val="en-US"/>
         </w:rPr>
       </w:pPr>
-      <w:bookmarkStart w:id="136" w:name="_Toc179275975"/>
+      <w:bookmarkStart w:id="137" w:name="_Toc179275975"/>
       <w:r>
         <w:lastRenderedPageBreak/>
         <w:t xml:space="preserve">Lampiran </w:t>
@@ -43169,7 +43103,7 @@
       <w:r>
         <w:fldChar w:fldCharType="end"/>
       </w:r>
-      <w:bookmarkEnd w:id="135"/>
+      <w:bookmarkEnd w:id="136"/>
       <w:r>
         <w:rPr>
           <w:lang w:val="en-US"/>
@@ -43191,7 +43125,7 @@
         </w:rPr>
         <w:t xml:space="preserve"> metode RAG</w:t>
       </w:r>
-      <w:bookmarkEnd w:id="136"/>
+      <w:bookmarkEnd w:id="137"/>
     </w:p>
     <w:tbl>
       <w:tblPr>
@@ -43841,7 +43775,7 @@
           <w:lang w:val="id-ID"/>
         </w:rPr>
       </w:pPr>
-      <w:bookmarkStart w:id="137" w:name="_Toc179275976"/>
+      <w:bookmarkStart w:id="138" w:name="_Toc179275976"/>
       <w:r>
         <w:lastRenderedPageBreak/>
         <w:t xml:space="preserve">Lampiran </w:t>
@@ -43916,7 +43850,7 @@
         </w:rPr>
         <w:t xml:space="preserve"> ID 151</w:t>
       </w:r>
-      <w:bookmarkEnd w:id="137"/>
+      <w:bookmarkEnd w:id="138"/>
     </w:p>
     <w:p>
       <w:pPr>
@@ -43986,7 +43920,7 @@
 </file>
 
 <file path=word/endnotes.xml><?xml version="1.0" encoding="utf-8"?>
-<w:endnotes xmlns:wpc="http://schemas.microsoft.com/office/word/2010/wordprocessingCanvas" xmlns:cx="http://schemas.microsoft.com/office/drawing/2014/chartex" xmlns:cx1="http://schemas.microsoft.com/office/drawing/2015/9/8/chartex" xmlns:cx2="http://schemas.microsoft.com/office/drawing/2015/10/21/chartex" xmlns:cx3="http://schemas.microsoft.com/office/drawing/2016/5/9/chartex" xmlns:cx4="http://schemas.microsoft.com/office/drawing/2016/5/10/chartex" xmlns:cx5="http://schemas.microsoft.com/office/drawing/2016/5/11/chartex" xmlns:cx6="http://schemas.microsoft.com/office/drawing/2016/5/12/chartex" xmlns:cx7="http://schemas.microsoft.com/office/drawing/2016/5/13/chartex" xmlns:cx8="http://schemas.microsoft.com/office/drawing/2016/5/14/chartex" xmlns:mc="http://schemas.openxmlformats.org/markup-compatibility/2006" xmlns:aink="http://schemas.microsoft.com/office/drawing/2016/ink" xmlns:am3d="http://schemas.microsoft.com/office/drawing/2017/model3d" xmlns:o="urn:schemas-microsoft-com:office:office" xmlns:r="http://schemas.openxmlformats.org/officeDocument/2006/relationships" xmlns:m="http://schemas.openxmlformats.org/officeDocument/2006/math" xmlns:v="urn:schemas-microsoft-com:vml" xmlns:wp14="http://schemas.microsoft.com/office/word/2010/wordprocessingDrawing" xmlns:wp="http://schemas.openxmlformats.org/drawingml/2006/wordprocessingDrawing" xmlns:w10="urn:schemas-microsoft-com:office:word" xmlns:w="http://schemas.openxmlformats.org/wordprocessingml/2006/main" xmlns:w14="http://schemas.microsoft.com/office/word/2010/wordml" xmlns:w15="http://schemas.microsoft.com/office/word/2012/wordml" xmlns:w16cex="http://schemas.microsoft.com/office/word/2018/wordml/cex" xmlns:w16cid="http://schemas.microsoft.com/office/word/2016/wordml/cid" xmlns:w16="http://schemas.microsoft.com/office/word/2018/wordml" xmlns:w16sdtdh="http://schemas.microsoft.com/office/word/2020/wordml/sdtdatahash" xmlns:w16se="http://schemas.microsoft.com/office/word/2015/wordml/symex" xmlns:wpg="http://schemas.microsoft.com/office/word/2010/wordprocessingGroup" xmlns:wpi="http://schemas.microsoft.com/office/word/2010/wordprocessingInk" xmlns:wne="http://schemas.microsoft.com/office/word/2006/wordml" xmlns:wps="http://schemas.microsoft.com/office/word/2010/wordprocessingShape" mc:Ignorable="w14 w15 w16se w16cid w16 w16cex w16sdtdh wp14">
+<w:endnotes xmlns:wpc="http://schemas.microsoft.com/office/word/2010/wordprocessingCanvas" xmlns:cx="http://schemas.microsoft.com/office/drawing/2014/chartex" xmlns:cx1="http://schemas.microsoft.com/office/drawing/2015/9/8/chartex" xmlns:cx2="http://schemas.microsoft.com/office/drawing/2015/10/21/chartex" xmlns:cx3="http://schemas.microsoft.com/office/drawing/2016/5/9/chartex" xmlns:cx4="http://schemas.microsoft.com/office/drawing/2016/5/10/chartex" xmlns:cx5="http://schemas.microsoft.com/office/drawing/2016/5/11/chartex" xmlns:cx6="http://schemas.microsoft.com/office/drawing/2016/5/12/chartex" xmlns:cx7="http://schemas.microsoft.com/office/drawing/2016/5/13/chartex" xmlns:cx8="http://schemas.microsoft.com/office/drawing/2016/5/14/chartex" xmlns:mc="http://schemas.openxmlformats.org/markup-compatibility/2006" xmlns:aink="http://schemas.microsoft.com/office/drawing/2016/ink" xmlns:am3d="http://schemas.microsoft.com/office/drawing/2017/model3d" xmlns:o="urn:schemas-microsoft-com:office:office" xmlns:oel="http://schemas.microsoft.com/office/2019/extlst" xmlns:r="http://schemas.openxmlformats.org/officeDocument/2006/relationships" xmlns:m="http://schemas.openxmlformats.org/officeDocument/2006/math" xmlns:v="urn:schemas-microsoft-com:vml" xmlns:wp14="http://schemas.microsoft.com/office/word/2010/wordprocessingDrawing" xmlns:wp="http://schemas.openxmlformats.org/drawingml/2006/wordprocessingDrawing" xmlns:w10="urn:schemas-microsoft-com:office:word" xmlns:w="http://schemas.openxmlformats.org/wordprocessingml/2006/main" xmlns:w14="http://schemas.microsoft.com/office/word/2010/wordml" xmlns:w15="http://schemas.microsoft.com/office/word/2012/wordml" xmlns:w16cex="http://schemas.microsoft.com/office/word/2018/wordml/cex" xmlns:w16cid="http://schemas.microsoft.com/office/word/2016/wordml/cid" xmlns:w16="http://schemas.microsoft.com/office/word/2018/wordml" xmlns:w16du="http://schemas.microsoft.com/office/word/2023/wordml/word16du" xmlns:w16sdtdh="http://schemas.microsoft.com/office/word/2020/wordml/sdtdatahash" xmlns:w16se="http://schemas.microsoft.com/office/word/2015/wordml/symex" xmlns:wpg="http://schemas.microsoft.com/office/word/2010/wordprocessingGroup" xmlns:wpi="http://schemas.microsoft.com/office/word/2010/wordprocessingInk" xmlns:wne="http://schemas.microsoft.com/office/word/2006/wordml" xmlns:wps="http://schemas.microsoft.com/office/word/2010/wordprocessingShape" mc:Ignorable="w14 w15 w16se w16cid w16 w16cex w16sdtdh w16du wp14">
   <w:endnote w:type="separator" w:id="-1">
     <w:p>
       <w:r>
@@ -44009,7 +43943,7 @@
 </file>
 
 <file path=word/footer1.xml><?xml version="1.0" encoding="utf-8"?>
-<w:ftr xmlns:wpc="http://schemas.microsoft.com/office/word/2010/wordprocessingCanvas" xmlns:cx="http://schemas.microsoft.com/office/drawing/2014/chartex" xmlns:cx1="http://schemas.microsoft.com/office/drawing/2015/9/8/chartex" xmlns:cx2="http://schemas.microsoft.com/office/drawing/2015/10/21/chartex" xmlns:cx3="http://schemas.microsoft.com/office/drawing/2016/5/9/chartex" xmlns:cx4="http://schemas.microsoft.com/office/drawing/2016/5/10/chartex" xmlns:cx5="http://schemas.microsoft.com/office/drawing/2016/5/11/chartex" xmlns:cx6="http://schemas.microsoft.com/office/drawing/2016/5/12/chartex" xmlns:cx7="http://schemas.microsoft.com/office/drawing/2016/5/13/chartex" xmlns:cx8="http://schemas.microsoft.com/office/drawing/2016/5/14/chartex" xmlns:mc="http://schemas.openxmlformats.org/markup-compatibility/2006" xmlns:aink="http://schemas.microsoft.com/office/drawing/2016/ink" xmlns:am3d="http://schemas.microsoft.com/office/drawing/2017/model3d" xmlns:o="urn:schemas-microsoft-com:office:office" xmlns:r="http://schemas.openxmlformats.org/officeDocument/2006/relationships" xmlns:m="http://schemas.openxmlformats.org/officeDocument/2006/math" xmlns:v="urn:schemas-microsoft-com:vml" xmlns:wp14="http://schemas.microsoft.com/office/word/2010/wordprocessingDrawing" xmlns:wp="http://schemas.openxmlformats.org/drawingml/2006/wordprocessingDrawing" xmlns:w10="urn:schemas-microsoft-com:office:word" xmlns:w="http://schemas.openxmlformats.org/wordprocessingml/2006/main" xmlns:w14="http://schemas.microsoft.com/office/word/2010/wordml" xmlns:w15="http://schemas.microsoft.com/office/word/2012/wordml" xmlns:w16cex="http://schemas.microsoft.com/office/word/2018/wordml/cex" xmlns:w16cid="http://schemas.microsoft.com/office/word/2016/wordml/cid" xmlns:w16="http://schemas.microsoft.com/office/word/2018/wordml" xmlns:w16sdtdh="http://schemas.microsoft.com/office/word/2020/wordml/sdtdatahash" xmlns:w16se="http://schemas.microsoft.com/office/word/2015/wordml/symex" xmlns:wpg="http://schemas.microsoft.com/office/word/2010/wordprocessingGroup" xmlns:wpi="http://schemas.microsoft.com/office/word/2010/wordprocessingInk" xmlns:wne="http://schemas.microsoft.com/office/word/2006/wordml" xmlns:wps="http://schemas.microsoft.com/office/word/2010/wordprocessingShape" mc:Ignorable="w14 w15 w16se w16cid w16 w16cex w16sdtdh wp14">
+<w:ftr xmlns:wpc="http://schemas.microsoft.com/office/word/2010/wordprocessingCanvas" xmlns:cx="http://schemas.microsoft.com/office/drawing/2014/chartex" xmlns:cx1="http://schemas.microsoft.com/office/drawing/2015/9/8/chartex" xmlns:cx2="http://schemas.microsoft.com/office/drawing/2015/10/21/chartex" xmlns:cx3="http://schemas.microsoft.com/office/drawing/2016/5/9/chartex" xmlns:cx4="http://schemas.microsoft.com/office/drawing/2016/5/10/chartex" xmlns:cx5="http://schemas.microsoft.com/office/drawing/2016/5/11/chartex" xmlns:cx6="http://schemas.microsoft.com/office/drawing/2016/5/12/chartex" xmlns:cx7="http://schemas.microsoft.com/office/drawing/2016/5/13/chartex" xmlns:cx8="http://schemas.microsoft.com/office/drawing/2016/5/14/chartex" xmlns:mc="http://schemas.openxmlformats.org/markup-compatibility/2006" xmlns:aink="http://schemas.microsoft.com/office/drawing/2016/ink" xmlns:am3d="http://schemas.microsoft.com/office/drawing/2017/model3d" xmlns:o="urn:schemas-microsoft-com:office:office" xmlns:oel="http://schemas.microsoft.com/office/2019/extlst" xmlns:r="http://schemas.openxmlformats.org/officeDocument/2006/relationships" xmlns:m="http://schemas.openxmlformats.org/officeDocument/2006/math" xmlns:v="urn:schemas-microsoft-com:vml" xmlns:wp14="http://schemas.microsoft.com/office/word/2010/wordprocessingDrawing" xmlns:wp="http://schemas.openxmlformats.org/drawingml/2006/wordprocessingDrawing" xmlns:w10="urn:schemas-microsoft-com:office:word" xmlns:w="http://schemas.openxmlformats.org/wordprocessingml/2006/main" xmlns:w14="http://schemas.microsoft.com/office/word/2010/wordml" xmlns:w15="http://schemas.microsoft.com/office/word/2012/wordml" xmlns:w16cex="http://schemas.microsoft.com/office/word/2018/wordml/cex" xmlns:w16cid="http://schemas.microsoft.com/office/word/2016/wordml/cid" xmlns:w16="http://schemas.microsoft.com/office/word/2018/wordml" xmlns:w16du="http://schemas.microsoft.com/office/word/2023/wordml/word16du" xmlns:w16sdtdh="http://schemas.microsoft.com/office/word/2020/wordml/sdtdatahash" xmlns:w16se="http://schemas.microsoft.com/office/word/2015/wordml/symex" xmlns:wpg="http://schemas.microsoft.com/office/word/2010/wordprocessingGroup" xmlns:wpi="http://schemas.microsoft.com/office/word/2010/wordprocessingInk" xmlns:wne="http://schemas.microsoft.com/office/word/2006/wordml" xmlns:wps="http://schemas.microsoft.com/office/word/2010/wordprocessingShape" mc:Ignorable="w14 w15 w16se w16cid w16 w16cex w16sdtdh w16du wp14">
   <w:p>
     <w:pPr>
       <w:pStyle w:val="Footer"/>
@@ -44045,7 +43979,7 @@
 </file>
 
 <file path=word/footer2.xml><?xml version="1.0" encoding="utf-8"?>
-<w:ftr xmlns:wpc="http://schemas.microsoft.com/office/word/2010/wordprocessingCanvas" xmlns:cx="http://schemas.microsoft.com/office/drawing/2014/chartex" xmlns:cx1="http://schemas.microsoft.com/office/drawing/2015/9/8/chartex" xmlns:cx2="http://schemas.microsoft.com/office/drawing/2015/10/21/chartex" xmlns:cx3="http://schemas.microsoft.com/office/drawing/2016/5/9/chartex" xmlns:cx4="http://schemas.microsoft.com/office/drawing/2016/5/10/chartex" xmlns:cx5="http://schemas.microsoft.com/office/drawing/2016/5/11/chartex" xmlns:cx6="http://schemas.microsoft.com/office/drawing/2016/5/12/chartex" xmlns:cx7="http://schemas.microsoft.com/office/drawing/2016/5/13/chartex" xmlns:cx8="http://schemas.microsoft.com/office/drawing/2016/5/14/chartex" xmlns:mc="http://schemas.openxmlformats.org/markup-compatibility/2006" xmlns:aink="http://schemas.microsoft.com/office/drawing/2016/ink" xmlns:am3d="http://schemas.microsoft.com/office/drawing/2017/model3d" xmlns:o="urn:schemas-microsoft-com:office:office" xmlns:r="http://schemas.openxmlformats.org/officeDocument/2006/relationships" xmlns:m="http://schemas.openxmlformats.org/officeDocument/2006/math" xmlns:v="urn:schemas-microsoft-com:vml" xmlns:wp14="http://schemas.microsoft.com/office/word/2010/wordprocessingDrawing" xmlns:wp="http://schemas.openxmlformats.org/drawingml/2006/wordprocessingDrawing" xmlns:w10="urn:schemas-microsoft-com:office:word" xmlns:w="http://schemas.openxmlformats.org/wordprocessingml/2006/main" xmlns:w14="http://schemas.microsoft.com/office/word/2010/wordml" xmlns:w15="http://schemas.microsoft.com/office/word/2012/wordml" xmlns:w16cex="http://schemas.microsoft.com/office/word/2018/wordml/cex" xmlns:w16cid="http://schemas.microsoft.com/office/word/2016/wordml/cid" xmlns:w16="http://schemas.microsoft.com/office/word/2018/wordml" xmlns:w16sdtdh="http://schemas.microsoft.com/office/word/2020/wordml/sdtdatahash" xmlns:w16se="http://schemas.microsoft.com/office/word/2015/wordml/symex" xmlns:wpg="http://schemas.microsoft.com/office/word/2010/wordprocessingGroup" xmlns:wpi="http://schemas.microsoft.com/office/word/2010/wordprocessingInk" xmlns:wne="http://schemas.microsoft.com/office/word/2006/wordml" xmlns:wps="http://schemas.microsoft.com/office/word/2010/wordprocessingShape" mc:Ignorable="w14 w15 w16se w16cid w16 w16cex w16sdtdh wp14">
+<w:ftr xmlns:wpc="http://schemas.microsoft.com/office/word/2010/wordprocessingCanvas" xmlns:cx="http://schemas.microsoft.com/office/drawing/2014/chartex" xmlns:cx1="http://schemas.microsoft.com/office/drawing/2015/9/8/chartex" xmlns:cx2="http://schemas.microsoft.com/office/drawing/2015/10/21/chartex" xmlns:cx3="http://schemas.microsoft.com/office/drawing/2016/5/9/chartex" xmlns:cx4="http://schemas.microsoft.com/office/drawing/2016/5/10/chartex" xmlns:cx5="http://schemas.microsoft.com/office/drawing/2016/5/11/chartex" xmlns:cx6="http://schemas.microsoft.com/office/drawing/2016/5/12/chartex" xmlns:cx7="http://schemas.microsoft.com/office/drawing/2016/5/13/chartex" xmlns:cx8="http://schemas.microsoft.com/office/drawing/2016/5/14/chartex" xmlns:mc="http://schemas.openxmlformats.org/markup-compatibility/2006" xmlns:aink="http://schemas.microsoft.com/office/drawing/2016/ink" xmlns:am3d="http://schemas.microsoft.com/office/drawing/2017/model3d" xmlns:o="urn:schemas-microsoft-com:office:office" xmlns:oel="http://schemas.microsoft.com/office/2019/extlst" xmlns:r="http://schemas.openxmlformats.org/officeDocument/2006/relationships" xmlns:m="http://schemas.openxmlformats.org/officeDocument/2006/math" xmlns:v="urn:schemas-microsoft-com:vml" xmlns:wp14="http://schemas.microsoft.com/office/word/2010/wordprocessingDrawing" xmlns:wp="http://schemas.openxmlformats.org/drawingml/2006/wordprocessingDrawing" xmlns:w10="urn:schemas-microsoft-com:office:word" xmlns:w="http://schemas.openxmlformats.org/wordprocessingml/2006/main" xmlns:w14="http://schemas.microsoft.com/office/word/2010/wordml" xmlns:w15="http://schemas.microsoft.com/office/word/2012/wordml" xmlns:w16cex="http://schemas.microsoft.com/office/word/2018/wordml/cex" xmlns:w16cid="http://schemas.microsoft.com/office/word/2016/wordml/cid" xmlns:w16="http://schemas.microsoft.com/office/word/2018/wordml" xmlns:w16du="http://schemas.microsoft.com/office/word/2023/wordml/word16du" xmlns:w16sdtdh="http://schemas.microsoft.com/office/word/2020/wordml/sdtdatahash" xmlns:w16se="http://schemas.microsoft.com/office/word/2015/wordml/symex" xmlns:wpg="http://schemas.microsoft.com/office/word/2010/wordprocessingGroup" xmlns:wpi="http://schemas.microsoft.com/office/word/2010/wordprocessingInk" xmlns:wne="http://schemas.microsoft.com/office/word/2006/wordml" xmlns:wps="http://schemas.microsoft.com/office/word/2010/wordprocessingShape" mc:Ignorable="w14 w15 w16se w16cid w16 w16cex w16sdtdh w16du wp14">
   <w:p>
     <w:pPr>
       <w:pStyle w:val="Footer"/>
@@ -44094,7 +44028,7 @@
 </file>
 
 <file path=word/footer3.xml><?xml version="1.0" encoding="utf-8"?>
-<w:ftr xmlns:wpc="http://schemas.microsoft.com/office/word/2010/wordprocessingCanvas" xmlns:cx="http://schemas.microsoft.com/office/drawing/2014/chartex" xmlns:cx1="http://schemas.microsoft.com/office/drawing/2015/9/8/chartex" xmlns:cx2="http://schemas.microsoft.com/office/drawing/2015/10/21/chartex" xmlns:cx3="http://schemas.microsoft.com/office/drawing/2016/5/9/chartex" xmlns:cx4="http://schemas.microsoft.com/office/drawing/2016/5/10/chartex" xmlns:cx5="http://schemas.microsoft.com/office/drawing/2016/5/11/chartex" xmlns:cx6="http://schemas.microsoft.com/office/drawing/2016/5/12/chartex" xmlns:cx7="http://schemas.microsoft.com/office/drawing/2016/5/13/chartex" xmlns:cx8="http://schemas.microsoft.com/office/drawing/2016/5/14/chartex" xmlns:mc="http://schemas.openxmlformats.org/markup-compatibility/2006" xmlns:aink="http://schemas.microsoft.com/office/drawing/2016/ink" xmlns:am3d="http://schemas.microsoft.com/office/drawing/2017/model3d" xmlns:o="urn:schemas-microsoft-com:office:office" xmlns:r="http://schemas.openxmlformats.org/officeDocument/2006/relationships" xmlns:m="http://schemas.openxmlformats.org/officeDocument/2006/math" xmlns:v="urn:schemas-microsoft-com:vml" xmlns:wp14="http://schemas.microsoft.com/office/word/2010/wordprocessingDrawing" xmlns:wp="http://schemas.openxmlformats.org/drawingml/2006/wordprocessingDrawing" xmlns:w10="urn:schemas-microsoft-com:office:word" xmlns:w="http://schemas.openxmlformats.org/wordprocessingml/2006/main" xmlns:w14="http://schemas.microsoft.com/office/word/2010/wordml" xmlns:w15="http://schemas.microsoft.com/office/word/2012/wordml" xmlns:w16cex="http://schemas.microsoft.com/office/word/2018/wordml/cex" xmlns:w16cid="http://schemas.microsoft.com/office/word/2016/wordml/cid" xmlns:w16="http://schemas.microsoft.com/office/word/2018/wordml" xmlns:w16sdtdh="http://schemas.microsoft.com/office/word/2020/wordml/sdtdatahash" xmlns:w16se="http://schemas.microsoft.com/office/word/2015/wordml/symex" xmlns:wpg="http://schemas.microsoft.com/office/word/2010/wordprocessingGroup" xmlns:wpi="http://schemas.microsoft.com/office/word/2010/wordprocessingInk" xmlns:wne="http://schemas.microsoft.com/office/word/2006/wordml" xmlns:wps="http://schemas.microsoft.com/office/word/2010/wordprocessingShape" mc:Ignorable="w14 w15 w16se w16cid w16 w16cex w16sdtdh wp14">
+<w:ftr xmlns:wpc="http://schemas.microsoft.com/office/word/2010/wordprocessingCanvas" xmlns:cx="http://schemas.microsoft.com/office/drawing/2014/chartex" xmlns:cx1="http://schemas.microsoft.com/office/drawing/2015/9/8/chartex" xmlns:cx2="http://schemas.microsoft.com/office/drawing/2015/10/21/chartex" xmlns:cx3="http://schemas.microsoft.com/office/drawing/2016/5/9/chartex" xmlns:cx4="http://schemas.microsoft.com/office/drawing/2016/5/10/chartex" xmlns:cx5="http://schemas.microsoft.com/office/drawing/2016/5/11/chartex" xmlns:cx6="http://schemas.microsoft.com/office/drawing/2016/5/12/chartex" xmlns:cx7="http://schemas.microsoft.com/office/drawing/2016/5/13/chartex" xmlns:cx8="http://schemas.microsoft.com/office/drawing/2016/5/14/chartex" xmlns:mc="http://schemas.openxmlformats.org/markup-compatibility/2006" xmlns:aink="http://schemas.microsoft.com/office/drawing/2016/ink" xmlns:am3d="http://schemas.microsoft.com/office/drawing/2017/model3d" xmlns:o="urn:schemas-microsoft-com:office:office" xmlns:oel="http://schemas.microsoft.com/office/2019/extlst" xmlns:r="http://schemas.openxmlformats.org/officeDocument/2006/relationships" xmlns:m="http://schemas.openxmlformats.org/officeDocument/2006/math" xmlns:v="urn:schemas-microsoft-com:vml" xmlns:wp14="http://schemas.microsoft.com/office/word/2010/wordprocessingDrawing" xmlns:wp="http://schemas.openxmlformats.org/drawingml/2006/wordprocessingDrawing" xmlns:w10="urn:schemas-microsoft-com:office:word" xmlns:w="http://schemas.openxmlformats.org/wordprocessingml/2006/main" xmlns:w14="http://schemas.microsoft.com/office/word/2010/wordml" xmlns:w15="http://schemas.microsoft.com/office/word/2012/wordml" xmlns:w16cex="http://schemas.microsoft.com/office/word/2018/wordml/cex" xmlns:w16cid="http://schemas.microsoft.com/office/word/2016/wordml/cid" xmlns:w16="http://schemas.microsoft.com/office/word/2018/wordml" xmlns:w16du="http://schemas.microsoft.com/office/word/2023/wordml/word16du" xmlns:w16sdtdh="http://schemas.microsoft.com/office/word/2020/wordml/sdtdatahash" xmlns:w16se="http://schemas.microsoft.com/office/word/2015/wordml/symex" xmlns:wpg="http://schemas.microsoft.com/office/word/2010/wordprocessingGroup" xmlns:wpi="http://schemas.microsoft.com/office/word/2010/wordprocessingInk" xmlns:wne="http://schemas.microsoft.com/office/word/2006/wordml" xmlns:wps="http://schemas.microsoft.com/office/word/2010/wordprocessingShape" mc:Ignorable="w14 w15 w16se w16cid w16 w16cex w16sdtdh w16du wp14">
   <w:p>
     <w:pPr>
       <w:pStyle w:val="Footer"/>
@@ -44144,7 +44078,7 @@
 </file>
 
 <file path=word/footer4.xml><?xml version="1.0" encoding="utf-8"?>
-<w:ftr xmlns:wpc="http://schemas.microsoft.com/office/word/2010/wordprocessingCanvas" xmlns:cx="http://schemas.microsoft.com/office/drawing/2014/chartex" xmlns:cx1="http://schemas.microsoft.com/office/drawing/2015/9/8/chartex" xmlns:cx2="http://schemas.microsoft.com/office/drawing/2015/10/21/chartex" xmlns:cx3="http://schemas.microsoft.com/office/drawing/2016/5/9/chartex" xmlns:cx4="http://schemas.microsoft.com/office/drawing/2016/5/10/chartex" xmlns:cx5="http://schemas.microsoft.com/office/drawing/2016/5/11/chartex" xmlns:cx6="http://schemas.microsoft.com/office/drawing/2016/5/12/chartex" xmlns:cx7="http://schemas.microsoft.com/office/drawing/2016/5/13/chartex" xmlns:cx8="http://schemas.microsoft.com/office/drawing/2016/5/14/chartex" xmlns:mc="http://schemas.openxmlformats.org/markup-compatibility/2006" xmlns:aink="http://schemas.microsoft.com/office/drawing/2016/ink" xmlns:am3d="http://schemas.microsoft.com/office/drawing/2017/model3d" xmlns:o="urn:schemas-microsoft-com:office:office" xmlns:r="http://schemas.openxmlformats.org/officeDocument/2006/relationships" xmlns:m="http://schemas.openxmlformats.org/officeDocument/2006/math" xmlns:v="urn:schemas-microsoft-com:vml" xmlns:wp14="http://schemas.microsoft.com/office/word/2010/wordprocessingDrawing" xmlns:wp="http://schemas.openxmlformats.org/drawingml/2006/wordprocessingDrawing" xmlns:w10="urn:schemas-microsoft-com:office:word" xmlns:w="http://schemas.openxmlformats.org/wordprocessingml/2006/main" xmlns:w14="http://schemas.microsoft.com/office/word/2010/wordml" xmlns:w15="http://schemas.microsoft.com/office/word/2012/wordml" xmlns:w16cex="http://schemas.microsoft.com/office/word/2018/wordml/cex" xmlns:w16cid="http://schemas.microsoft.com/office/word/2016/wordml/cid" xmlns:w16="http://schemas.microsoft.com/office/word/2018/wordml" xmlns:w16sdtdh="http://schemas.microsoft.com/office/word/2020/wordml/sdtdatahash" xmlns:w16se="http://schemas.microsoft.com/office/word/2015/wordml/symex" xmlns:wpg="http://schemas.microsoft.com/office/word/2010/wordprocessingGroup" xmlns:wpi="http://schemas.microsoft.com/office/word/2010/wordprocessingInk" xmlns:wne="http://schemas.microsoft.com/office/word/2006/wordml" xmlns:wps="http://schemas.microsoft.com/office/word/2010/wordprocessingShape" mc:Ignorable="w14 w15 w16se w16cid w16 w16cex w16sdtdh wp14">
+<w:ftr xmlns:wpc="http://schemas.microsoft.com/office/word/2010/wordprocessingCanvas" xmlns:cx="http://schemas.microsoft.com/office/drawing/2014/chartex" xmlns:cx1="http://schemas.microsoft.com/office/drawing/2015/9/8/chartex" xmlns:cx2="http://schemas.microsoft.com/office/drawing/2015/10/21/chartex" xmlns:cx3="http://schemas.microsoft.com/office/drawing/2016/5/9/chartex" xmlns:cx4="http://schemas.microsoft.com/office/drawing/2016/5/10/chartex" xmlns:cx5="http://schemas.microsoft.com/office/drawing/2016/5/11/chartex" xmlns:cx6="http://schemas.microsoft.com/office/drawing/2016/5/12/chartex" xmlns:cx7="http://schemas.microsoft.com/office/drawing/2016/5/13/chartex" xmlns:cx8="http://schemas.microsoft.com/office/drawing/2016/5/14/chartex" xmlns:mc="http://schemas.openxmlformats.org/markup-compatibility/2006" xmlns:aink="http://schemas.microsoft.com/office/drawing/2016/ink" xmlns:am3d="http://schemas.microsoft.com/office/drawing/2017/model3d" xmlns:o="urn:schemas-microsoft-com:office:office" xmlns:oel="http://schemas.microsoft.com/office/2019/extlst" xmlns:r="http://schemas.openxmlformats.org/officeDocument/2006/relationships" xmlns:m="http://schemas.openxmlformats.org/officeDocument/2006/math" xmlns:v="urn:schemas-microsoft-com:vml" xmlns:wp14="http://schemas.microsoft.com/office/word/2010/wordprocessingDrawing" xmlns:wp="http://schemas.openxmlformats.org/drawingml/2006/wordprocessingDrawing" xmlns:w10="urn:schemas-microsoft-com:office:word" xmlns:w="http://schemas.openxmlformats.org/wordprocessingml/2006/main" xmlns:w14="http://schemas.microsoft.com/office/word/2010/wordml" xmlns:w15="http://schemas.microsoft.com/office/word/2012/wordml" xmlns:w16cex="http://schemas.microsoft.com/office/word/2018/wordml/cex" xmlns:w16cid="http://schemas.microsoft.com/office/word/2016/wordml/cid" xmlns:w16="http://schemas.microsoft.com/office/word/2018/wordml" xmlns:w16du="http://schemas.microsoft.com/office/word/2023/wordml/word16du" xmlns:w16sdtdh="http://schemas.microsoft.com/office/word/2020/wordml/sdtdatahash" xmlns:w16se="http://schemas.microsoft.com/office/word/2015/wordml/symex" xmlns:wpg="http://schemas.microsoft.com/office/word/2010/wordprocessingGroup" xmlns:wpi="http://schemas.microsoft.com/office/word/2010/wordprocessingInk" xmlns:wne="http://schemas.microsoft.com/office/word/2006/wordml" xmlns:wps="http://schemas.microsoft.com/office/word/2010/wordprocessingShape" mc:Ignorable="w14 w15 w16se w16cid w16 w16cex w16sdtdh w16du wp14">
   <w:p>
     <w:pPr>
       <w:pStyle w:val="Footer"/>
@@ -44194,7 +44128,7 @@
 </file>
 
 <file path=word/footnotes.xml><?xml version="1.0" encoding="utf-8"?>
-<w:footnotes xmlns:wpc="http://schemas.microsoft.com/office/word/2010/wordprocessingCanvas" xmlns:cx="http://schemas.microsoft.com/office/drawing/2014/chartex" xmlns:cx1="http://schemas.microsoft.com/office/drawing/2015/9/8/chartex" xmlns:cx2="http://schemas.microsoft.com/office/drawing/2015/10/21/chartex" xmlns:cx3="http://schemas.microsoft.com/office/drawing/2016/5/9/chartex" xmlns:cx4="http://schemas.microsoft.com/office/drawing/2016/5/10/chartex" xmlns:cx5="http://schemas.microsoft.com/office/drawing/2016/5/11/chartex" xmlns:cx6="http://schemas.microsoft.com/office/drawing/2016/5/12/chartex" xmlns:cx7="http://schemas.microsoft.com/office/drawing/2016/5/13/chartex" xmlns:cx8="http://schemas.microsoft.com/office/drawing/2016/5/14/chartex" xmlns:mc="http://schemas.openxmlformats.org/markup-compatibility/2006" xmlns:aink="http://schemas.microsoft.com/office/drawing/2016/ink" xmlns:am3d="http://schemas.microsoft.com/office/drawing/2017/model3d" xmlns:o="urn:schemas-microsoft-com:office:office" xmlns:r="http://schemas.openxmlformats.org/officeDocument/2006/relationships" xmlns:m="http://schemas.openxmlformats.org/officeDocument/2006/math" xmlns:v="urn:schemas-microsoft-com:vml" xmlns:wp14="http://schemas.microsoft.com/office/word/2010/wordprocessingDrawing" xmlns:wp="http://schemas.openxmlformats.org/drawingml/2006/wordprocessingDrawing" xmlns:w10="urn:schemas-microsoft-com:office:word" xmlns:w="http://schemas.openxmlformats.org/wordprocessingml/2006/main" xmlns:w14="http://schemas.microsoft.com/office/word/2010/wordml" xmlns:w15="http://schemas.microsoft.com/office/word/2012/wordml" xmlns:w16cex="http://schemas.microsoft.com/office/word/2018/wordml/cex" xmlns:w16cid="http://schemas.microsoft.com/office/word/2016/wordml/cid" xmlns:w16="http://schemas.microsoft.com/office/word/2018/wordml" xmlns:w16sdtdh="http://schemas.microsoft.com/office/word/2020/wordml/sdtdatahash" xmlns:w16se="http://schemas.microsoft.com/office/word/2015/wordml/symex" xmlns:wpg="http://schemas.microsoft.com/office/word/2010/wordprocessingGroup" xmlns:wpi="http://schemas.microsoft.com/office/word/2010/wordprocessingInk" xmlns:wne="http://schemas.microsoft.com/office/word/2006/wordml" xmlns:wps="http://schemas.microsoft.com/office/word/2010/wordprocessingShape" mc:Ignorable="w14 w15 w16se w16cid w16 w16cex w16sdtdh wp14">
+<w:footnotes xmlns:wpc="http://schemas.microsoft.com/office/word/2010/wordprocessingCanvas" xmlns:cx="http://schemas.microsoft.com/office/drawing/2014/chartex" xmlns:cx1="http://schemas.microsoft.com/office/drawing/2015/9/8/chartex" xmlns:cx2="http://schemas.microsoft.com/office/drawing/2015/10/21/chartex" xmlns:cx3="http://schemas.microsoft.com/office/drawing/2016/5/9/chartex" xmlns:cx4="http://schemas.microsoft.com/office/drawing/2016/5/10/chartex" xmlns:cx5="http://schemas.microsoft.com/office/drawing/2016/5/11/chartex" xmlns:cx6="http://schemas.microsoft.com/office/drawing/2016/5/12/chartex" xmlns:cx7="http://schemas.microsoft.com/office/drawing/2016/5/13/chartex" xmlns:cx8="http://schemas.microsoft.com/office/drawing/2016/5/14/chartex" xmlns:mc="http://schemas.openxmlformats.org/markup-compatibility/2006" xmlns:aink="http://schemas.microsoft.com/office/drawing/2016/ink" xmlns:am3d="http://schemas.microsoft.com/office/drawing/2017/model3d" xmlns:o="urn:schemas-microsoft-com:office:office" xmlns:oel="http://schemas.microsoft.com/office/2019/extlst" xmlns:r="http://schemas.openxmlformats.org/officeDocument/2006/relationships" xmlns:m="http://schemas.openxmlformats.org/officeDocument/2006/math" xmlns:v="urn:schemas-microsoft-com:vml" xmlns:wp14="http://schemas.microsoft.com/office/word/2010/wordprocessingDrawing" xmlns:wp="http://schemas.openxmlformats.org/drawingml/2006/wordprocessingDrawing" xmlns:w10="urn:schemas-microsoft-com:office:word" xmlns:w="http://schemas.openxmlformats.org/wordprocessingml/2006/main" xmlns:w14="http://schemas.microsoft.com/office/word/2010/wordml" xmlns:w15="http://schemas.microsoft.com/office/word/2012/wordml" xmlns:w16cex="http://schemas.microsoft.com/office/word/2018/wordml/cex" xmlns:w16cid="http://schemas.microsoft.com/office/word/2016/wordml/cid" xmlns:w16="http://schemas.microsoft.com/office/word/2018/wordml" xmlns:w16du="http://schemas.microsoft.com/office/word/2023/wordml/word16du" xmlns:w16sdtdh="http://schemas.microsoft.com/office/word/2020/wordml/sdtdatahash" xmlns:w16se="http://schemas.microsoft.com/office/word/2015/wordml/symex" xmlns:wpg="http://schemas.microsoft.com/office/word/2010/wordprocessingGroup" xmlns:wpi="http://schemas.microsoft.com/office/word/2010/wordprocessingInk" xmlns:wne="http://schemas.microsoft.com/office/word/2006/wordml" xmlns:wps="http://schemas.microsoft.com/office/word/2010/wordprocessingShape" mc:Ignorable="w14 w15 w16se w16cid w16 w16cex w16sdtdh w16du wp14">
   <w:footnote w:type="separator" w:id="-1">
     <w:p>
       <w:r>
@@ -44217,7 +44151,7 @@
 </file>
 
 <file path=word/header1.xml><?xml version="1.0" encoding="utf-8"?>
-<w:hdr xmlns:wpc="http://schemas.microsoft.com/office/word/2010/wordprocessingCanvas" xmlns:cx="http://schemas.microsoft.com/office/drawing/2014/chartex" xmlns:cx1="http://schemas.microsoft.com/office/drawing/2015/9/8/chartex" xmlns:cx2="http://schemas.microsoft.com/office/drawing/2015/10/21/chartex" xmlns:cx3="http://schemas.microsoft.com/office/drawing/2016/5/9/chartex" xmlns:cx4="http://schemas.microsoft.com/office/drawing/2016/5/10/chartex" xmlns:cx5="http://schemas.microsoft.com/office/drawing/2016/5/11/chartex" xmlns:cx6="http://schemas.microsoft.com/office/drawing/2016/5/12/chartex" xmlns:cx7="http://schemas.microsoft.com/office/drawing/2016/5/13/chartex" xmlns:cx8="http://schemas.microsoft.com/office/drawing/2016/5/14/chartex" xmlns:mc="http://schemas.openxmlformats.org/markup-compatibility/2006" xmlns:aink="http://schemas.microsoft.com/office/drawing/2016/ink" xmlns:am3d="http://schemas.microsoft.com/office/drawing/2017/model3d" xmlns:o="urn:schemas-microsoft-com:office:office" xmlns:r="http://schemas.openxmlformats.org/officeDocument/2006/relationships" xmlns:m="http://schemas.openxmlformats.org/officeDocument/2006/math" xmlns:v="urn:schemas-microsoft-com:vml" xmlns:wp14="http://schemas.microsoft.com/office/word/2010/wordprocessingDrawing" xmlns:wp="http://schemas.openxmlformats.org/drawingml/2006/wordprocessingDrawing" xmlns:w10="urn:schemas-microsoft-com:office:word" xmlns:w="http://schemas.openxmlformats.org/wordprocessingml/2006/main" xmlns:w14="http://schemas.microsoft.com/office/word/2010/wordml" xmlns:w15="http://schemas.microsoft.com/office/word/2012/wordml" xmlns:w16cex="http://schemas.microsoft.com/office/word/2018/wordml/cex" xmlns:w16cid="http://schemas.microsoft.com/office/word/2016/wordml/cid" xmlns:w16="http://schemas.microsoft.com/office/word/2018/wordml" xmlns:w16sdtdh="http://schemas.microsoft.com/office/word/2020/wordml/sdtdatahash" xmlns:w16se="http://schemas.microsoft.com/office/word/2015/wordml/symex" xmlns:wpg="http://schemas.microsoft.com/office/word/2010/wordprocessingGroup" xmlns:wpi="http://schemas.microsoft.com/office/word/2010/wordprocessingInk" xmlns:wne="http://schemas.microsoft.com/office/word/2006/wordml" xmlns:wps="http://schemas.microsoft.com/office/word/2010/wordprocessingShape" mc:Ignorable="w14 w15 w16se w16cid w16 w16cex w16sdtdh wp14">
+<w:hdr xmlns:wpc="http://schemas.microsoft.com/office/word/2010/wordprocessingCanvas" xmlns:cx="http://schemas.microsoft.com/office/drawing/2014/chartex" xmlns:cx1="http://schemas.microsoft.com/office/drawing/2015/9/8/chartex" xmlns:cx2="http://schemas.microsoft.com/office/drawing/2015/10/21/chartex" xmlns:cx3="http://schemas.microsoft.com/office/drawing/2016/5/9/chartex" xmlns:cx4="http://schemas.microsoft.com/office/drawing/2016/5/10/chartex" xmlns:cx5="http://schemas.microsoft.com/office/drawing/2016/5/11/chartex" xmlns:cx6="http://schemas.microsoft.com/office/drawing/2016/5/12/chartex" xmlns:cx7="http://schemas.microsoft.com/office/drawing/2016/5/13/chartex" xmlns:cx8="http://schemas.microsoft.com/office/drawing/2016/5/14/chartex" xmlns:mc="http://schemas.openxmlformats.org/markup-compatibility/2006" xmlns:aink="http://schemas.microsoft.com/office/drawing/2016/ink" xmlns:am3d="http://schemas.microsoft.com/office/drawing/2017/model3d" xmlns:o="urn:schemas-microsoft-com:office:office" xmlns:oel="http://schemas.microsoft.com/office/2019/extlst" xmlns:r="http://schemas.openxmlformats.org/officeDocument/2006/relationships" xmlns:m="http://schemas.openxmlformats.org/officeDocument/2006/math" xmlns:v="urn:schemas-microsoft-com:vml" xmlns:wp14="http://schemas.microsoft.com/office/word/2010/wordprocessingDrawing" xmlns:wp="http://schemas.openxmlformats.org/drawingml/2006/wordprocessingDrawing" xmlns:w10="urn:schemas-microsoft-com:office:word" xmlns:w="http://schemas.openxmlformats.org/wordprocessingml/2006/main" xmlns:w14="http://schemas.microsoft.com/office/word/2010/wordml" xmlns:w15="http://schemas.microsoft.com/office/word/2012/wordml" xmlns:w16cex="http://schemas.microsoft.com/office/word/2018/wordml/cex" xmlns:w16cid="http://schemas.microsoft.com/office/word/2016/wordml/cid" xmlns:w16="http://schemas.microsoft.com/office/word/2018/wordml" xmlns:w16du="http://schemas.microsoft.com/office/word/2023/wordml/word16du" xmlns:w16sdtdh="http://schemas.microsoft.com/office/word/2020/wordml/sdtdatahash" xmlns:w16se="http://schemas.microsoft.com/office/word/2015/wordml/symex" xmlns:wpg="http://schemas.microsoft.com/office/word/2010/wordprocessingGroup" xmlns:wpi="http://schemas.microsoft.com/office/word/2010/wordprocessingInk" xmlns:wne="http://schemas.microsoft.com/office/word/2006/wordml" xmlns:wps="http://schemas.microsoft.com/office/word/2010/wordprocessingShape" mc:Ignorable="w14 w15 w16se w16cid w16 w16cex w16sdtdh w16du wp14">
   <w:p>
     <w:pPr>
       <w:pStyle w:val="Header"/>
@@ -44235,7 +44169,7 @@
 </file>
 
 <file path=word/numbering.xml><?xml version="1.0" encoding="utf-8"?>
-<w:numbering xmlns:wpc="http://schemas.microsoft.com/office/word/2010/wordprocessingCanvas" xmlns:cx="http://schemas.microsoft.com/office/drawing/2014/chartex" xmlns:cx1="http://schemas.microsoft.com/office/drawing/2015/9/8/chartex" xmlns:cx2="http://schemas.microsoft.com/office/drawing/2015/10/21/chartex" xmlns:cx3="http://schemas.microsoft.com/office/drawing/2016/5/9/chartex" xmlns:cx4="http://schemas.microsoft.com/office/drawing/2016/5/10/chartex" xmlns:cx5="http://schemas.microsoft.com/office/drawing/2016/5/11/chartex" xmlns:cx6="http://schemas.microsoft.com/office/drawing/2016/5/12/chartex" xmlns:cx7="http://schemas.microsoft.com/office/drawing/2016/5/13/chartex" xmlns:cx8="http://schemas.microsoft.com/office/drawing/2016/5/14/chartex" xmlns:mc="http://schemas.openxmlformats.org/markup-compatibility/2006" xmlns:aink="http://schemas.microsoft.com/office/drawing/2016/ink" xmlns:am3d="http://schemas.microsoft.com/office/drawing/2017/model3d" xmlns:o="urn:schemas-microsoft-com:office:office" xmlns:r="http://schemas.openxmlformats.org/officeDocument/2006/relationships" xmlns:m="http://schemas.openxmlformats.org/officeDocument/2006/math" xmlns:v="urn:schemas-microsoft-com:vml" xmlns:wp14="http://schemas.microsoft.com/office/word/2010/wordprocessingDrawing" xmlns:wp="http://schemas.openxmlformats.org/drawingml/2006/wordprocessingDrawing" xmlns:w10="urn:schemas-microsoft-com:office:word" xmlns:w="http://schemas.openxmlformats.org/wordprocessingml/2006/main" xmlns:w14="http://schemas.microsoft.com/office/word/2010/wordml" xmlns:w15="http://schemas.microsoft.com/office/word/2012/wordml" xmlns:w16cex="http://schemas.microsoft.com/office/word/2018/wordml/cex" xmlns:w16cid="http://schemas.microsoft.com/office/word/2016/wordml/cid" xmlns:w16="http://schemas.microsoft.com/office/word/2018/wordml" xmlns:w16sdtdh="http://schemas.microsoft.com/office/word/2020/wordml/sdtdatahash" xmlns:w16se="http://schemas.microsoft.com/office/word/2015/wordml/symex" xmlns:wpg="http://schemas.microsoft.com/office/word/2010/wordprocessingGroup" xmlns:wpi="http://schemas.microsoft.com/office/word/2010/wordprocessingInk" xmlns:wne="http://schemas.microsoft.com/office/word/2006/wordml" xmlns:wps="http://schemas.microsoft.com/office/word/2010/wordprocessingShape" mc:Ignorable="w14 w15 w16se w16cid w16 w16cex w16sdtdh wp14">
+<w:numbering xmlns:wpc="http://schemas.microsoft.com/office/word/2010/wordprocessingCanvas" xmlns:cx="http://schemas.microsoft.com/office/drawing/2014/chartex" xmlns:cx1="http://schemas.microsoft.com/office/drawing/2015/9/8/chartex" xmlns:cx2="http://schemas.microsoft.com/office/drawing/2015/10/21/chartex" xmlns:cx3="http://schemas.microsoft.com/office/drawing/2016/5/9/chartex" xmlns:cx4="http://schemas.microsoft.com/office/drawing/2016/5/10/chartex" xmlns:cx5="http://schemas.microsoft.com/office/drawing/2016/5/11/chartex" xmlns:cx6="http://schemas.microsoft.com/office/drawing/2016/5/12/chartex" xmlns:cx7="http://schemas.microsoft.com/office/drawing/2016/5/13/chartex" xmlns:cx8="http://schemas.microsoft.com/office/drawing/2016/5/14/chartex" xmlns:mc="http://schemas.openxmlformats.org/markup-compatibility/2006" xmlns:aink="http://schemas.microsoft.com/office/drawing/2016/ink" xmlns:am3d="http://schemas.microsoft.com/office/drawing/2017/model3d" xmlns:o="urn:schemas-microsoft-com:office:office" xmlns:oel="http://schemas.microsoft.com/office/2019/extlst" xmlns:r="http://schemas.openxmlformats.org/officeDocument/2006/relationships" xmlns:m="http://schemas.openxmlformats.org/officeDocument/2006/math" xmlns:v="urn:schemas-microsoft-com:vml" xmlns:wp14="http://schemas.microsoft.com/office/word/2010/wordprocessingDrawing" xmlns:wp="http://schemas.openxmlformats.org/drawingml/2006/wordprocessingDrawing" xmlns:w10="urn:schemas-microsoft-com:office:word" xmlns:w="http://schemas.openxmlformats.org/wordprocessingml/2006/main" xmlns:w14="http://schemas.microsoft.com/office/word/2010/wordml" xmlns:w15="http://schemas.microsoft.com/office/word/2012/wordml" xmlns:w16cex="http://schemas.microsoft.com/office/word/2018/wordml/cex" xmlns:w16cid="http://schemas.microsoft.com/office/word/2016/wordml/cid" xmlns:w16="http://schemas.microsoft.com/office/word/2018/wordml" xmlns:w16du="http://schemas.microsoft.com/office/word/2023/wordml/word16du" xmlns:w16sdtdh="http://schemas.microsoft.com/office/word/2020/wordml/sdtdatahash" xmlns:w16se="http://schemas.microsoft.com/office/word/2015/wordml/symex" xmlns:wpg="http://schemas.microsoft.com/office/word/2010/wordprocessingGroup" xmlns:wpi="http://schemas.microsoft.com/office/word/2010/wordprocessingInk" xmlns:wne="http://schemas.microsoft.com/office/word/2006/wordml" xmlns:wps="http://schemas.microsoft.com/office/word/2010/wordprocessingShape" mc:Ignorable="w14 w15 w16se w16cid w16 w16cex w16sdtdh w16du wp14">
   <w:abstractNum w:abstractNumId="0" w15:restartNumberingAfterBreak="0">
     <w:nsid w:val="0E741958"/>
     <w:multiLevelType w:val="hybridMultilevel"/>
@@ -46861,79 +46795,79 @@
       </w:rPr>
     </w:lvl>
   </w:abstractNum>
-  <w:num w:numId="1">
+  <w:num w:numId="1" w16cid:durableId="245967607">
     <w:abstractNumId w:val="14"/>
   </w:num>
-  <w:num w:numId="2">
+  <w:num w:numId="2" w16cid:durableId="589201216">
     <w:abstractNumId w:val="15"/>
   </w:num>
-  <w:num w:numId="3">
+  <w:num w:numId="3" w16cid:durableId="1852602007">
     <w:abstractNumId w:val="11"/>
   </w:num>
-  <w:num w:numId="4">
+  <w:num w:numId="4" w16cid:durableId="619533164">
     <w:abstractNumId w:val="16"/>
   </w:num>
-  <w:num w:numId="5">
+  <w:num w:numId="5" w16cid:durableId="2048918127">
     <w:abstractNumId w:val="20"/>
   </w:num>
-  <w:num w:numId="6">
+  <w:num w:numId="6" w16cid:durableId="824980582">
     <w:abstractNumId w:val="3"/>
   </w:num>
-  <w:num w:numId="7">
+  <w:num w:numId="7" w16cid:durableId="222105076">
     <w:abstractNumId w:val="17"/>
   </w:num>
-  <w:num w:numId="8">
+  <w:num w:numId="8" w16cid:durableId="1553734008">
     <w:abstractNumId w:val="19"/>
   </w:num>
-  <w:num w:numId="9">
+  <w:num w:numId="9" w16cid:durableId="1987855827">
     <w:abstractNumId w:val="23"/>
   </w:num>
-  <w:num w:numId="10">
+  <w:num w:numId="10" w16cid:durableId="737872483">
     <w:abstractNumId w:val="12"/>
   </w:num>
-  <w:num w:numId="11">
+  <w:num w:numId="11" w16cid:durableId="1065953398">
     <w:abstractNumId w:val="21"/>
   </w:num>
-  <w:num w:numId="12">
+  <w:num w:numId="12" w16cid:durableId="482159686">
     <w:abstractNumId w:val="13"/>
   </w:num>
-  <w:num w:numId="13">
+  <w:num w:numId="13" w16cid:durableId="460273471">
     <w:abstractNumId w:val="2"/>
   </w:num>
-  <w:num w:numId="14">
+  <w:num w:numId="14" w16cid:durableId="2081712789">
     <w:abstractNumId w:val="6"/>
   </w:num>
-  <w:num w:numId="15">
+  <w:num w:numId="15" w16cid:durableId="1285188837">
     <w:abstractNumId w:val="9"/>
   </w:num>
-  <w:num w:numId="16">
+  <w:num w:numId="16" w16cid:durableId="219050924">
     <w:abstractNumId w:val="5"/>
   </w:num>
-  <w:num w:numId="17">
+  <w:num w:numId="17" w16cid:durableId="760296331">
     <w:abstractNumId w:val="0"/>
   </w:num>
-  <w:num w:numId="18">
+  <w:num w:numId="18" w16cid:durableId="463734711">
     <w:abstractNumId w:val="7"/>
   </w:num>
-  <w:num w:numId="19">
+  <w:num w:numId="19" w16cid:durableId="953095566">
     <w:abstractNumId w:val="8"/>
   </w:num>
-  <w:num w:numId="20">
+  <w:num w:numId="20" w16cid:durableId="264461169">
     <w:abstractNumId w:val="4"/>
   </w:num>
-  <w:num w:numId="21">
+  <w:num w:numId="21" w16cid:durableId="824125887">
     <w:abstractNumId w:val="18"/>
   </w:num>
-  <w:num w:numId="22">
+  <w:num w:numId="22" w16cid:durableId="1605110873">
     <w:abstractNumId w:val="22"/>
   </w:num>
-  <w:num w:numId="23">
+  <w:num w:numId="23" w16cid:durableId="675964150">
     <w:abstractNumId w:val="10"/>
   </w:num>
-  <w:num w:numId="24">
+  <w:num w:numId="24" w16cid:durableId="640034741">
     <w:abstractNumId w:val="1"/>
   </w:num>
-  <w:num w:numId="25">
+  <w:num w:numId="25" w16cid:durableId="39937710">
     <w:abstractNumId w:val="24"/>
   </w:num>
   <w:numIdMacAtCleanup w:val="16"/>
@@ -46941,7 +46875,7 @@
 </file>
 
 <file path=word/styles.xml><?xml version="1.0" encoding="utf-8"?>
-<w:styles xmlns:mc="http://schemas.openxmlformats.org/markup-compatibility/2006" xmlns:r="http://schemas.openxmlformats.org/officeDocument/2006/relationships" xmlns:w="http://schemas.openxmlformats.org/wordprocessingml/2006/main" xmlns:w14="http://schemas.microsoft.com/office/word/2010/wordml" xmlns:w15="http://schemas.microsoft.com/office/word/2012/wordml" xmlns:w16cex="http://schemas.microsoft.com/office/word/2018/wordml/cex" xmlns:w16cid="http://schemas.microsoft.com/office/word/2016/wordml/cid" xmlns:w16="http://schemas.microsoft.com/office/word/2018/wordml" xmlns:w16sdtdh="http://schemas.microsoft.com/office/word/2020/wordml/sdtdatahash" xmlns:w16se="http://schemas.microsoft.com/office/word/2015/wordml/symex" mc:Ignorable="w14 w15 w16se w16cid w16 w16cex w16sdtdh">
+<w:styles xmlns:mc="http://schemas.openxmlformats.org/markup-compatibility/2006" xmlns:r="http://schemas.openxmlformats.org/officeDocument/2006/relationships" xmlns:w="http://schemas.openxmlformats.org/wordprocessingml/2006/main" xmlns:w14="http://schemas.microsoft.com/office/word/2010/wordml" xmlns:w15="http://schemas.microsoft.com/office/word/2012/wordml" xmlns:w16cex="http://schemas.microsoft.com/office/word/2018/wordml/cex" xmlns:w16cid="http://schemas.microsoft.com/office/word/2016/wordml/cid" xmlns:w16="http://schemas.microsoft.com/office/word/2018/wordml" xmlns:w16du="http://schemas.microsoft.com/office/word/2023/wordml/word16du" xmlns:w16sdtdh="http://schemas.microsoft.com/office/word/2020/wordml/sdtdatahash" xmlns:w16se="http://schemas.microsoft.com/office/word/2015/wordml/symex" mc:Ignorable="w14 w15 w16se w16cid w16 w16cex w16sdtdh w16du">
   <w:docDefaults>
     <w:rPrDefault>
       <w:rPr>

</xml_diff>

<commit_message>
Commit 21 Selesai untuk Cetak
Perbaikan pada Tabel Alat dan Bahan
</commit_message>
<xml_diff>
--- a/Draft_Hasil_Tesis_HaryRachmat-2108207010009.docx
+++ b/Draft_Hasil_Tesis_HaryRachmat-2108207010009.docx
@@ -1,6 +1,6 @@
 
 <file path=word/document.xml><?xml version="1.0" encoding="utf-8"?>
-<w:document xmlns:wpc="http://schemas.microsoft.com/office/word/2010/wordprocessingCanvas" xmlns:cx="http://schemas.microsoft.com/office/drawing/2014/chartex" xmlns:cx1="http://schemas.microsoft.com/office/drawing/2015/9/8/chartex" xmlns:cx2="http://schemas.microsoft.com/office/drawing/2015/10/21/chartex" xmlns:cx3="http://schemas.microsoft.com/office/drawing/2016/5/9/chartex" xmlns:cx4="http://schemas.microsoft.com/office/drawing/2016/5/10/chartex" xmlns:cx5="http://schemas.microsoft.com/office/drawing/2016/5/11/chartex" xmlns:cx6="http://schemas.microsoft.com/office/drawing/2016/5/12/chartex" xmlns:cx7="http://schemas.microsoft.com/office/drawing/2016/5/13/chartex" xmlns:cx8="http://schemas.microsoft.com/office/drawing/2016/5/14/chartex" xmlns:mc="http://schemas.openxmlformats.org/markup-compatibility/2006" xmlns:aink="http://schemas.microsoft.com/office/drawing/2016/ink" xmlns:am3d="http://schemas.microsoft.com/office/drawing/2017/model3d" xmlns:o="urn:schemas-microsoft-com:office:office" xmlns:oel="http://schemas.microsoft.com/office/2019/extlst" xmlns:r="http://schemas.openxmlformats.org/officeDocument/2006/relationships" xmlns:m="http://schemas.openxmlformats.org/officeDocument/2006/math" xmlns:v="urn:schemas-microsoft-com:vml" xmlns:wp14="http://schemas.microsoft.com/office/word/2010/wordprocessingDrawing" xmlns:wp="http://schemas.openxmlformats.org/drawingml/2006/wordprocessingDrawing" xmlns:w10="urn:schemas-microsoft-com:office:word" xmlns:w="http://schemas.openxmlformats.org/wordprocessingml/2006/main" xmlns:w14="http://schemas.microsoft.com/office/word/2010/wordml" xmlns:w15="http://schemas.microsoft.com/office/word/2012/wordml" xmlns:w16cex="http://schemas.microsoft.com/office/word/2018/wordml/cex" xmlns:w16cid="http://schemas.microsoft.com/office/word/2016/wordml/cid" xmlns:w16="http://schemas.microsoft.com/office/word/2018/wordml" xmlns:w16du="http://schemas.microsoft.com/office/word/2023/wordml/word16du" xmlns:w16sdtdh="http://schemas.microsoft.com/office/word/2020/wordml/sdtdatahash" xmlns:w16se="http://schemas.microsoft.com/office/word/2015/wordml/symex" xmlns:wpg="http://schemas.microsoft.com/office/word/2010/wordprocessingGroup" xmlns:wpi="http://schemas.microsoft.com/office/word/2010/wordprocessingInk" xmlns:wne="http://schemas.microsoft.com/office/word/2006/wordml" xmlns:wps="http://schemas.microsoft.com/office/word/2010/wordprocessingShape" mc:Ignorable="w14 w15 w16se w16cid w16 w16cex w16sdtdh w16du wp14">
+<w:document xmlns:wpc="http://schemas.microsoft.com/office/word/2010/wordprocessingCanvas" xmlns:cx="http://schemas.microsoft.com/office/drawing/2014/chartex" xmlns:cx1="http://schemas.microsoft.com/office/drawing/2015/9/8/chartex" xmlns:cx2="http://schemas.microsoft.com/office/drawing/2015/10/21/chartex" xmlns:cx3="http://schemas.microsoft.com/office/drawing/2016/5/9/chartex" xmlns:cx4="http://schemas.microsoft.com/office/drawing/2016/5/10/chartex" xmlns:cx5="http://schemas.microsoft.com/office/drawing/2016/5/11/chartex" xmlns:cx6="http://schemas.microsoft.com/office/drawing/2016/5/12/chartex" xmlns:cx7="http://schemas.microsoft.com/office/drawing/2016/5/13/chartex" xmlns:cx8="http://schemas.microsoft.com/office/drawing/2016/5/14/chartex" xmlns:mc="http://schemas.openxmlformats.org/markup-compatibility/2006" xmlns:aink="http://schemas.microsoft.com/office/drawing/2016/ink" xmlns:am3d="http://schemas.microsoft.com/office/drawing/2017/model3d" xmlns:o="urn:schemas-microsoft-com:office:office" xmlns:r="http://schemas.openxmlformats.org/officeDocument/2006/relationships" xmlns:m="http://schemas.openxmlformats.org/officeDocument/2006/math" xmlns:v="urn:schemas-microsoft-com:vml" xmlns:wp14="http://schemas.microsoft.com/office/word/2010/wordprocessingDrawing" xmlns:wp="http://schemas.openxmlformats.org/drawingml/2006/wordprocessingDrawing" xmlns:w10="urn:schemas-microsoft-com:office:word" xmlns:w="http://schemas.openxmlformats.org/wordprocessingml/2006/main" xmlns:w14="http://schemas.microsoft.com/office/word/2010/wordml" xmlns:w15="http://schemas.microsoft.com/office/word/2012/wordml" xmlns:w16cex="http://schemas.microsoft.com/office/word/2018/wordml/cex" xmlns:w16cid="http://schemas.microsoft.com/office/word/2016/wordml/cid" xmlns:w16="http://schemas.microsoft.com/office/word/2018/wordml" xmlns:w16sdtdh="http://schemas.microsoft.com/office/word/2020/wordml/sdtdatahash" xmlns:w16se="http://schemas.microsoft.com/office/word/2015/wordml/symex" xmlns:wpg="http://schemas.microsoft.com/office/word/2010/wordprocessingGroup" xmlns:wpi="http://schemas.microsoft.com/office/word/2010/wordprocessingInk" xmlns:wne="http://schemas.microsoft.com/office/word/2006/wordml" xmlns:wps="http://schemas.microsoft.com/office/word/2010/wordprocessingShape" mc:Ignorable="w14 w15 w16se w16cid w16 w16cex w16sdtdh wp14">
   <w:body>
     <w:p>
       <w:pPr>
@@ -16981,8 +16981,8 @@
           <w:lang w:val="en-US"/>
         </w:rPr>
       </w:pPr>
-      <w:bookmarkStart w:id="47" w:name="_Toc179275690"/>
-      <w:bookmarkStart w:id="48" w:name="_Ref179312884"/>
+      <w:bookmarkStart w:id="47" w:name="_Ref179312884"/>
+      <w:bookmarkStart w:id="48" w:name="_Toc179275690"/>
       <w:r>
         <w:t xml:space="preserve">Gambar </w:t>
       </w:r>
@@ -17025,7 +17025,7 @@
       <w:r>
         <w:fldChar w:fldCharType="end"/>
       </w:r>
-      <w:bookmarkEnd w:id="48"/>
+      <w:bookmarkEnd w:id="47"/>
       <w:r>
         <w:rPr>
           <w:lang w:val="en-US"/>
@@ -17089,7 +17089,7 @@
         </w:rPr>
         <w:t>(Sumber: Fatyanosa, 2020)</w:t>
       </w:r>
-      <w:bookmarkEnd w:id="47"/>
+      <w:bookmarkEnd w:id="48"/>
       <w:r>
         <w:rPr>
           <w:lang w:val="en-US"/>
@@ -22704,7 +22704,7 @@
               <w:rPr>
                 <w:lang w:val="id-ID"/>
               </w:rPr>
-              <w:t>penerimaan mahasiswa baru</w:t>
+              <w:t>akademik</w:t>
             </w:r>
             <w:r>
               <w:t xml:space="preserve"> di Universitas Syiah Kuala</w:t>
@@ -28943,7 +28943,7 @@
           </mc:Choice>
           <mc:Fallback>
             <w:pict>
-              <v:roundrect w14:anchorId="0510AB1B" id="Rectangle: Rounded Corners 1" o:spid="_x0000_s1026" style="position:absolute;left:0;text-align:left;margin-left:208.45pt;margin-top:15.05pt;width:84.35pt;height:38.8pt;z-index:251664384;visibility:visible;mso-wrap-style:square;mso-width-percent:0;mso-height-percent:0;mso-wrap-distance-left:9pt;mso-wrap-distance-top:0;mso-wrap-distance-right:9pt;mso-wrap-distance-bottom:0;mso-position-horizontal:absolute;mso-position-horizontal-relative:text;mso-position-vertical:absolute;mso-position-vertical-relative:text;mso-width-percent:0;mso-height-percent:0;mso-width-relative:margin;mso-height-relative:margin;v-text-anchor:middle" arcsize="10923f" o:gfxdata="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" filled="f" strokecolor="black [3200]" strokeweight="1.5pt">
+              <v:roundrect w14:anchorId="0510AB1B" id="Rectangle: Rounded Corners 1" o:spid="_x0000_s1026" style="position:absolute;left:0;text-align:left;margin-left:208.45pt;margin-top:15.05pt;width:84.35pt;height:38.8pt;z-index:251664384;visibility:visible;mso-wrap-style:square;mso-width-percent:0;mso-height-percent:0;mso-wrap-distance-left:9pt;mso-wrap-distance-top:0;mso-wrap-distance-right:9pt;mso-wrap-distance-bottom:0;mso-position-horizontal:absolute;mso-position-horizontal-relative:text;mso-position-vertical:absolute;mso-position-vertical-relative:text;mso-width-percent:0;mso-height-percent:0;mso-width-relative:margin;mso-height-relative:margin;v-text-anchor:middle" arcsize="10923f" o:gfxdata="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" filled="f" strokecolor="black [3200]" strokeweight="1.5pt">
                 <v:textbox>
                   <w:txbxContent>
                     <w:p>
@@ -29072,7 +29072,7 @@
           </mc:Choice>
           <mc:Fallback>
             <w:pict>
-              <v:roundrect w14:anchorId="454F6147" id="_x0000_s1027" style="position:absolute;left:0;text-align:left;margin-left:97.65pt;margin-top:14.9pt;width:75.95pt;height:38.8pt;z-index:251654144;visibility:visible;mso-wrap-style:square;mso-width-percent:0;mso-height-percent:0;mso-wrap-distance-left:9pt;mso-wrap-distance-top:0;mso-wrap-distance-right:9pt;mso-wrap-distance-bottom:0;mso-position-horizontal:absolute;mso-position-horizontal-relative:text;mso-position-vertical:absolute;mso-position-vertical-relative:text;mso-width-percent:0;mso-height-percent:0;mso-width-relative:margin;mso-height-relative:margin;v-text-anchor:middle" arcsize="10923f" o:gfxdata="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" filled="f" strokecolor="black [3200]" strokeweight="1.5pt">
+              <v:roundrect w14:anchorId="454F6147" id="_x0000_s1027" style="position:absolute;left:0;text-align:left;margin-left:97.65pt;margin-top:14.9pt;width:75.95pt;height:38.8pt;z-index:251654144;visibility:visible;mso-wrap-style:square;mso-width-percent:0;mso-height-percent:0;mso-wrap-distance-left:9pt;mso-wrap-distance-top:0;mso-wrap-distance-right:9pt;mso-wrap-distance-bottom:0;mso-position-horizontal:absolute;mso-position-horizontal-relative:text;mso-position-vertical:absolute;mso-position-vertical-relative:text;mso-width-percent:0;mso-height-percent:0;mso-width-relative:margin;mso-height-relative:margin;v-text-anchor:middle" arcsize="10923f" o:gfxdata="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" filled="f" strokecolor="black [3200]" strokeweight="1.5pt">
                 <v:textbox>
                   <w:txbxContent>
                     <w:p>
@@ -29179,7 +29179,7 @@
           </mc:Choice>
           <mc:Fallback>
             <w:pict>
-              <v:roundrect w14:anchorId="0DF692CD" id="_x0000_s1028" style="position:absolute;left:0;text-align:left;margin-left:-1.3pt;margin-top:11.95pt;width:63.5pt;height:44.5pt;z-index:251643904;visibility:visible;mso-wrap-style:square;mso-width-percent:0;mso-height-percent:0;mso-wrap-distance-left:9pt;mso-wrap-distance-top:0;mso-wrap-distance-right:9pt;mso-wrap-distance-bottom:0;mso-position-horizontal:absolute;mso-position-horizontal-relative:text;mso-position-vertical:absolute;mso-position-vertical-relative:text;mso-width-percent:0;mso-height-percent:0;mso-width-relative:margin;mso-height-relative:margin;v-text-anchor:middle" arcsize="10923f" o:gfxdata="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" filled="f" strokecolor="black [3200]" strokeweight="1.5pt">
+              <v:roundrect w14:anchorId="0DF692CD" id="_x0000_s1028" style="position:absolute;left:0;text-align:left;margin-left:-1.3pt;margin-top:11.95pt;width:63.5pt;height:44.5pt;z-index:251643904;visibility:visible;mso-wrap-style:square;mso-width-percent:0;mso-height-percent:0;mso-wrap-distance-left:9pt;mso-wrap-distance-top:0;mso-wrap-distance-right:9pt;mso-wrap-distance-bottom:0;mso-position-horizontal:absolute;mso-position-horizontal-relative:text;mso-position-vertical:absolute;mso-position-vertical-relative:text;mso-width-percent:0;mso-height-percent:0;mso-width-relative:margin;mso-height-relative:margin;v-text-anchor:middle" arcsize="10923f" o:gfxdata="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" filled="f" strokecolor="black [3200]" strokeweight="1.5pt">
                 <v:textbox>
                   <w:txbxContent>
                     <w:p>
@@ -29260,7 +29260,7 @@
               </wp:anchor>
             </w:drawing>
           </mc:Choice>
-          <mc:Fallback>
+          <mc:Fallback xmlns:w16du="http://schemas.microsoft.com/office/word/2023/wordml/word16du" xmlns:oel="http://schemas.microsoft.com/office/2019/extlst">
             <w:pict>
               <v:shapetype w14:anchorId="62A36875" id="_x0000_t32" coordsize="21600,21600" o:spt="32" o:oned="t" path="m,l21600,21600e" filled="f">
                 <v:path arrowok="t" fillok="f" o:connecttype="none"/>
@@ -29336,7 +29336,7 @@
               </wp:anchor>
             </w:drawing>
           </mc:Choice>
-          <mc:Fallback>
+          <mc:Fallback xmlns:w16du="http://schemas.microsoft.com/office/word/2023/wordml/word16du" xmlns:oel="http://schemas.microsoft.com/office/2019/extlst">
             <w:pict>
               <v:shape w14:anchorId="6C01EE59" id="Straight Arrow Connector 2" o:spid="_x0000_s1026" type="#_x0000_t32" style="position:absolute;margin-left:62.9pt;margin-top:33.7pt;width:33.55pt;height:0;z-index:251649024;visibility:visible;mso-wrap-style:square;mso-width-percent:0;mso-height-percent:0;mso-wrap-distance-left:9pt;mso-wrap-distance-top:0;mso-wrap-distance-right:9pt;mso-wrap-distance-bottom:0;mso-position-horizontal:absolute;mso-position-horizontal-relative:text;mso-position-vertical:absolute;mso-position-vertical-relative:text;mso-width-percent:0;mso-height-percent:0;mso-width-relative:margin;mso-height-relative:margin" o:gfxdata="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" strokecolor="black [3040]" strokeweight="1.5pt">
                 <v:stroke endarrow="block"/>
@@ -29439,7 +29439,7 @@
           </mc:Choice>
           <mc:Fallback>
             <w:pict>
-              <v:roundrect w14:anchorId="474B1C40" id="_x0000_s1029" style="position:absolute;left:0;text-align:left;margin-left:326.6pt;margin-top:2.8pt;width:98.95pt;height:38.8pt;z-index:251674624;visibility:visible;mso-wrap-style:square;mso-width-percent:0;mso-height-percent:0;mso-wrap-distance-left:9pt;mso-wrap-distance-top:0;mso-wrap-distance-right:9pt;mso-wrap-distance-bottom:0;mso-position-horizontal:absolute;mso-position-horizontal-relative:text;mso-position-vertical:absolute;mso-position-vertical-relative:text;mso-width-percent:0;mso-height-percent:0;mso-width-relative:margin;mso-height-relative:margin;v-text-anchor:middle" arcsize="10923f" o:gfxdata="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" filled="f" strokecolor="black [3200]" strokeweight="1.5pt">
+              <v:roundrect w14:anchorId="474B1C40" id="_x0000_s1029" style="position:absolute;left:0;text-align:left;margin-left:326.6pt;margin-top:2.8pt;width:98.95pt;height:38.8pt;z-index:251674624;visibility:visible;mso-wrap-style:square;mso-width-percent:0;mso-height-percent:0;mso-wrap-distance-left:9pt;mso-wrap-distance-top:0;mso-wrap-distance-right:9pt;mso-wrap-distance-bottom:0;mso-position-horizontal:absolute;mso-position-horizontal-relative:text;mso-position-vertical:absolute;mso-position-vertical-relative:text;mso-width-percent:0;mso-height-percent:0;mso-width-relative:margin;mso-height-relative:margin;v-text-anchor:middle" arcsize="10923f" o:gfxdata="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" filled="f" strokecolor="black [3200]" strokeweight="1.5pt">
                 <v:textbox>
                   <w:txbxContent>
                     <w:p>
@@ -29525,7 +29525,7 @@
               </wp:anchor>
             </w:drawing>
           </mc:Choice>
-          <mc:Fallback>
+          <mc:Fallback xmlns:w16du="http://schemas.microsoft.com/office/word/2023/wordml/word16du" xmlns:oel="http://schemas.microsoft.com/office/2019/extlst">
             <w:pict>
               <v:shape w14:anchorId="7AB7B5D8" id="Straight Arrow Connector 2" o:spid="_x0000_s1026" type="#_x0000_t32" style="position:absolute;margin-left:292.95pt;margin-top:7.85pt;width:33.65pt;height:0;z-index:251669504;visibility:visible;mso-wrap-style:square;mso-width-percent:0;mso-height-percent:0;mso-wrap-distance-left:9pt;mso-wrap-distance-top:0;mso-wrap-distance-right:9pt;mso-wrap-distance-bottom:0;mso-position-horizontal:absolute;mso-position-horizontal-relative:text;mso-position-vertical:absolute;mso-position-vertical-relative:text;mso-width-percent:0;mso-height-percent:0;mso-width-relative:margin;mso-height-relative:margin" o:gfxdata="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" strokecolor="black [3040]" strokeweight="1.5pt">
                 <v:stroke endarrow="block"/>
@@ -43920,7 +43920,7 @@
 </file>
 
 <file path=word/endnotes.xml><?xml version="1.0" encoding="utf-8"?>
-<w:endnotes xmlns:wpc="http://schemas.microsoft.com/office/word/2010/wordprocessingCanvas" xmlns:cx="http://schemas.microsoft.com/office/drawing/2014/chartex" xmlns:cx1="http://schemas.microsoft.com/office/drawing/2015/9/8/chartex" xmlns:cx2="http://schemas.microsoft.com/office/drawing/2015/10/21/chartex" xmlns:cx3="http://schemas.microsoft.com/office/drawing/2016/5/9/chartex" xmlns:cx4="http://schemas.microsoft.com/office/drawing/2016/5/10/chartex" xmlns:cx5="http://schemas.microsoft.com/office/drawing/2016/5/11/chartex" xmlns:cx6="http://schemas.microsoft.com/office/drawing/2016/5/12/chartex" xmlns:cx7="http://schemas.microsoft.com/office/drawing/2016/5/13/chartex" xmlns:cx8="http://schemas.microsoft.com/office/drawing/2016/5/14/chartex" xmlns:mc="http://schemas.openxmlformats.org/markup-compatibility/2006" xmlns:aink="http://schemas.microsoft.com/office/drawing/2016/ink" xmlns:am3d="http://schemas.microsoft.com/office/drawing/2017/model3d" xmlns:o="urn:schemas-microsoft-com:office:office" xmlns:oel="http://schemas.microsoft.com/office/2019/extlst" xmlns:r="http://schemas.openxmlformats.org/officeDocument/2006/relationships" xmlns:m="http://schemas.openxmlformats.org/officeDocument/2006/math" xmlns:v="urn:schemas-microsoft-com:vml" xmlns:wp14="http://schemas.microsoft.com/office/word/2010/wordprocessingDrawing" xmlns:wp="http://schemas.openxmlformats.org/drawingml/2006/wordprocessingDrawing" xmlns:w10="urn:schemas-microsoft-com:office:word" xmlns:w="http://schemas.openxmlformats.org/wordprocessingml/2006/main" xmlns:w14="http://schemas.microsoft.com/office/word/2010/wordml" xmlns:w15="http://schemas.microsoft.com/office/word/2012/wordml" xmlns:w16cex="http://schemas.microsoft.com/office/word/2018/wordml/cex" xmlns:w16cid="http://schemas.microsoft.com/office/word/2016/wordml/cid" xmlns:w16="http://schemas.microsoft.com/office/word/2018/wordml" xmlns:w16du="http://schemas.microsoft.com/office/word/2023/wordml/word16du" xmlns:w16sdtdh="http://schemas.microsoft.com/office/word/2020/wordml/sdtdatahash" xmlns:w16se="http://schemas.microsoft.com/office/word/2015/wordml/symex" xmlns:wpg="http://schemas.microsoft.com/office/word/2010/wordprocessingGroup" xmlns:wpi="http://schemas.microsoft.com/office/word/2010/wordprocessingInk" xmlns:wne="http://schemas.microsoft.com/office/word/2006/wordml" xmlns:wps="http://schemas.microsoft.com/office/word/2010/wordprocessingShape" mc:Ignorable="w14 w15 w16se w16cid w16 w16cex w16sdtdh w16du wp14">
+<w:endnotes xmlns:wpc="http://schemas.microsoft.com/office/word/2010/wordprocessingCanvas" xmlns:cx="http://schemas.microsoft.com/office/drawing/2014/chartex" xmlns:cx1="http://schemas.microsoft.com/office/drawing/2015/9/8/chartex" xmlns:cx2="http://schemas.microsoft.com/office/drawing/2015/10/21/chartex" xmlns:cx3="http://schemas.microsoft.com/office/drawing/2016/5/9/chartex" xmlns:cx4="http://schemas.microsoft.com/office/drawing/2016/5/10/chartex" xmlns:cx5="http://schemas.microsoft.com/office/drawing/2016/5/11/chartex" xmlns:cx6="http://schemas.microsoft.com/office/drawing/2016/5/12/chartex" xmlns:cx7="http://schemas.microsoft.com/office/drawing/2016/5/13/chartex" xmlns:cx8="http://schemas.microsoft.com/office/drawing/2016/5/14/chartex" xmlns:mc="http://schemas.openxmlformats.org/markup-compatibility/2006" xmlns:aink="http://schemas.microsoft.com/office/drawing/2016/ink" xmlns:am3d="http://schemas.microsoft.com/office/drawing/2017/model3d" xmlns:o="urn:schemas-microsoft-com:office:office" xmlns:r="http://schemas.openxmlformats.org/officeDocument/2006/relationships" xmlns:m="http://schemas.openxmlformats.org/officeDocument/2006/math" xmlns:v="urn:schemas-microsoft-com:vml" xmlns:wp14="http://schemas.microsoft.com/office/word/2010/wordprocessingDrawing" xmlns:wp="http://schemas.openxmlformats.org/drawingml/2006/wordprocessingDrawing" xmlns:w10="urn:schemas-microsoft-com:office:word" xmlns:w="http://schemas.openxmlformats.org/wordprocessingml/2006/main" xmlns:w14="http://schemas.microsoft.com/office/word/2010/wordml" xmlns:w15="http://schemas.microsoft.com/office/word/2012/wordml" xmlns:w16cex="http://schemas.microsoft.com/office/word/2018/wordml/cex" xmlns:w16cid="http://schemas.microsoft.com/office/word/2016/wordml/cid" xmlns:w16="http://schemas.microsoft.com/office/word/2018/wordml" xmlns:w16sdtdh="http://schemas.microsoft.com/office/word/2020/wordml/sdtdatahash" xmlns:w16se="http://schemas.microsoft.com/office/word/2015/wordml/symex" xmlns:wpg="http://schemas.microsoft.com/office/word/2010/wordprocessingGroup" xmlns:wpi="http://schemas.microsoft.com/office/word/2010/wordprocessingInk" xmlns:wne="http://schemas.microsoft.com/office/word/2006/wordml" xmlns:wps="http://schemas.microsoft.com/office/word/2010/wordprocessingShape" mc:Ignorable="w14 w15 w16se w16cid w16 w16cex w16sdtdh wp14">
   <w:endnote w:type="separator" w:id="-1">
     <w:p>
       <w:r>
@@ -43943,7 +43943,7 @@
 </file>
 
 <file path=word/footer1.xml><?xml version="1.0" encoding="utf-8"?>
-<w:ftr xmlns:wpc="http://schemas.microsoft.com/office/word/2010/wordprocessingCanvas" xmlns:cx="http://schemas.microsoft.com/office/drawing/2014/chartex" xmlns:cx1="http://schemas.microsoft.com/office/drawing/2015/9/8/chartex" xmlns:cx2="http://schemas.microsoft.com/office/drawing/2015/10/21/chartex" xmlns:cx3="http://schemas.microsoft.com/office/drawing/2016/5/9/chartex" xmlns:cx4="http://schemas.microsoft.com/office/drawing/2016/5/10/chartex" xmlns:cx5="http://schemas.microsoft.com/office/drawing/2016/5/11/chartex" xmlns:cx6="http://schemas.microsoft.com/office/drawing/2016/5/12/chartex" xmlns:cx7="http://schemas.microsoft.com/office/drawing/2016/5/13/chartex" xmlns:cx8="http://schemas.microsoft.com/office/drawing/2016/5/14/chartex" xmlns:mc="http://schemas.openxmlformats.org/markup-compatibility/2006" xmlns:aink="http://schemas.microsoft.com/office/drawing/2016/ink" xmlns:am3d="http://schemas.microsoft.com/office/drawing/2017/model3d" xmlns:o="urn:schemas-microsoft-com:office:office" xmlns:oel="http://schemas.microsoft.com/office/2019/extlst" xmlns:r="http://schemas.openxmlformats.org/officeDocument/2006/relationships" xmlns:m="http://schemas.openxmlformats.org/officeDocument/2006/math" xmlns:v="urn:schemas-microsoft-com:vml" xmlns:wp14="http://schemas.microsoft.com/office/word/2010/wordprocessingDrawing" xmlns:wp="http://schemas.openxmlformats.org/drawingml/2006/wordprocessingDrawing" xmlns:w10="urn:schemas-microsoft-com:office:word" xmlns:w="http://schemas.openxmlformats.org/wordprocessingml/2006/main" xmlns:w14="http://schemas.microsoft.com/office/word/2010/wordml" xmlns:w15="http://schemas.microsoft.com/office/word/2012/wordml" xmlns:w16cex="http://schemas.microsoft.com/office/word/2018/wordml/cex" xmlns:w16cid="http://schemas.microsoft.com/office/word/2016/wordml/cid" xmlns:w16="http://schemas.microsoft.com/office/word/2018/wordml" xmlns:w16du="http://schemas.microsoft.com/office/word/2023/wordml/word16du" xmlns:w16sdtdh="http://schemas.microsoft.com/office/word/2020/wordml/sdtdatahash" xmlns:w16se="http://schemas.microsoft.com/office/word/2015/wordml/symex" xmlns:wpg="http://schemas.microsoft.com/office/word/2010/wordprocessingGroup" xmlns:wpi="http://schemas.microsoft.com/office/word/2010/wordprocessingInk" xmlns:wne="http://schemas.microsoft.com/office/word/2006/wordml" xmlns:wps="http://schemas.microsoft.com/office/word/2010/wordprocessingShape" mc:Ignorable="w14 w15 w16se w16cid w16 w16cex w16sdtdh w16du wp14">
+<w:ftr xmlns:wpc="http://schemas.microsoft.com/office/word/2010/wordprocessingCanvas" xmlns:cx="http://schemas.microsoft.com/office/drawing/2014/chartex" xmlns:cx1="http://schemas.microsoft.com/office/drawing/2015/9/8/chartex" xmlns:cx2="http://schemas.microsoft.com/office/drawing/2015/10/21/chartex" xmlns:cx3="http://schemas.microsoft.com/office/drawing/2016/5/9/chartex" xmlns:cx4="http://schemas.microsoft.com/office/drawing/2016/5/10/chartex" xmlns:cx5="http://schemas.microsoft.com/office/drawing/2016/5/11/chartex" xmlns:cx6="http://schemas.microsoft.com/office/drawing/2016/5/12/chartex" xmlns:cx7="http://schemas.microsoft.com/office/drawing/2016/5/13/chartex" xmlns:cx8="http://schemas.microsoft.com/office/drawing/2016/5/14/chartex" xmlns:mc="http://schemas.openxmlformats.org/markup-compatibility/2006" xmlns:aink="http://schemas.microsoft.com/office/drawing/2016/ink" xmlns:am3d="http://schemas.microsoft.com/office/drawing/2017/model3d" xmlns:o="urn:schemas-microsoft-com:office:office" xmlns:r="http://schemas.openxmlformats.org/officeDocument/2006/relationships" xmlns:m="http://schemas.openxmlformats.org/officeDocument/2006/math" xmlns:v="urn:schemas-microsoft-com:vml" xmlns:wp14="http://schemas.microsoft.com/office/word/2010/wordprocessingDrawing" xmlns:wp="http://schemas.openxmlformats.org/drawingml/2006/wordprocessingDrawing" xmlns:w10="urn:schemas-microsoft-com:office:word" xmlns:w="http://schemas.openxmlformats.org/wordprocessingml/2006/main" xmlns:w14="http://schemas.microsoft.com/office/word/2010/wordml" xmlns:w15="http://schemas.microsoft.com/office/word/2012/wordml" xmlns:w16cex="http://schemas.microsoft.com/office/word/2018/wordml/cex" xmlns:w16cid="http://schemas.microsoft.com/office/word/2016/wordml/cid" xmlns:w16="http://schemas.microsoft.com/office/word/2018/wordml" xmlns:w16sdtdh="http://schemas.microsoft.com/office/word/2020/wordml/sdtdatahash" xmlns:w16se="http://schemas.microsoft.com/office/word/2015/wordml/symex" xmlns:wpg="http://schemas.microsoft.com/office/word/2010/wordprocessingGroup" xmlns:wpi="http://schemas.microsoft.com/office/word/2010/wordprocessingInk" xmlns:wne="http://schemas.microsoft.com/office/word/2006/wordml" xmlns:wps="http://schemas.microsoft.com/office/word/2010/wordprocessingShape" mc:Ignorable="w14 w15 w16se w16cid w16 w16cex w16sdtdh wp14">
   <w:p>
     <w:pPr>
       <w:pStyle w:val="Footer"/>
@@ -43979,7 +43979,7 @@
 </file>
 
 <file path=word/footer2.xml><?xml version="1.0" encoding="utf-8"?>
-<w:ftr xmlns:wpc="http://schemas.microsoft.com/office/word/2010/wordprocessingCanvas" xmlns:cx="http://schemas.microsoft.com/office/drawing/2014/chartex" xmlns:cx1="http://schemas.microsoft.com/office/drawing/2015/9/8/chartex" xmlns:cx2="http://schemas.microsoft.com/office/drawing/2015/10/21/chartex" xmlns:cx3="http://schemas.microsoft.com/office/drawing/2016/5/9/chartex" xmlns:cx4="http://schemas.microsoft.com/office/drawing/2016/5/10/chartex" xmlns:cx5="http://schemas.microsoft.com/office/drawing/2016/5/11/chartex" xmlns:cx6="http://schemas.microsoft.com/office/drawing/2016/5/12/chartex" xmlns:cx7="http://schemas.microsoft.com/office/drawing/2016/5/13/chartex" xmlns:cx8="http://schemas.microsoft.com/office/drawing/2016/5/14/chartex" xmlns:mc="http://schemas.openxmlformats.org/markup-compatibility/2006" xmlns:aink="http://schemas.microsoft.com/office/drawing/2016/ink" xmlns:am3d="http://schemas.microsoft.com/office/drawing/2017/model3d" xmlns:o="urn:schemas-microsoft-com:office:office" xmlns:oel="http://schemas.microsoft.com/office/2019/extlst" xmlns:r="http://schemas.openxmlformats.org/officeDocument/2006/relationships" xmlns:m="http://schemas.openxmlformats.org/officeDocument/2006/math" xmlns:v="urn:schemas-microsoft-com:vml" xmlns:wp14="http://schemas.microsoft.com/office/word/2010/wordprocessingDrawing" xmlns:wp="http://schemas.openxmlformats.org/drawingml/2006/wordprocessingDrawing" xmlns:w10="urn:schemas-microsoft-com:office:word" xmlns:w="http://schemas.openxmlformats.org/wordprocessingml/2006/main" xmlns:w14="http://schemas.microsoft.com/office/word/2010/wordml" xmlns:w15="http://schemas.microsoft.com/office/word/2012/wordml" xmlns:w16cex="http://schemas.microsoft.com/office/word/2018/wordml/cex" xmlns:w16cid="http://schemas.microsoft.com/office/word/2016/wordml/cid" xmlns:w16="http://schemas.microsoft.com/office/word/2018/wordml" xmlns:w16du="http://schemas.microsoft.com/office/word/2023/wordml/word16du" xmlns:w16sdtdh="http://schemas.microsoft.com/office/word/2020/wordml/sdtdatahash" xmlns:w16se="http://schemas.microsoft.com/office/word/2015/wordml/symex" xmlns:wpg="http://schemas.microsoft.com/office/word/2010/wordprocessingGroup" xmlns:wpi="http://schemas.microsoft.com/office/word/2010/wordprocessingInk" xmlns:wne="http://schemas.microsoft.com/office/word/2006/wordml" xmlns:wps="http://schemas.microsoft.com/office/word/2010/wordprocessingShape" mc:Ignorable="w14 w15 w16se w16cid w16 w16cex w16sdtdh w16du wp14">
+<w:ftr xmlns:wpc="http://schemas.microsoft.com/office/word/2010/wordprocessingCanvas" xmlns:cx="http://schemas.microsoft.com/office/drawing/2014/chartex" xmlns:cx1="http://schemas.microsoft.com/office/drawing/2015/9/8/chartex" xmlns:cx2="http://schemas.microsoft.com/office/drawing/2015/10/21/chartex" xmlns:cx3="http://schemas.microsoft.com/office/drawing/2016/5/9/chartex" xmlns:cx4="http://schemas.microsoft.com/office/drawing/2016/5/10/chartex" xmlns:cx5="http://schemas.microsoft.com/office/drawing/2016/5/11/chartex" xmlns:cx6="http://schemas.microsoft.com/office/drawing/2016/5/12/chartex" xmlns:cx7="http://schemas.microsoft.com/office/drawing/2016/5/13/chartex" xmlns:cx8="http://schemas.microsoft.com/office/drawing/2016/5/14/chartex" xmlns:mc="http://schemas.openxmlformats.org/markup-compatibility/2006" xmlns:aink="http://schemas.microsoft.com/office/drawing/2016/ink" xmlns:am3d="http://schemas.microsoft.com/office/drawing/2017/model3d" xmlns:o="urn:schemas-microsoft-com:office:office" xmlns:r="http://schemas.openxmlformats.org/officeDocument/2006/relationships" xmlns:m="http://schemas.openxmlformats.org/officeDocument/2006/math" xmlns:v="urn:schemas-microsoft-com:vml" xmlns:wp14="http://schemas.microsoft.com/office/word/2010/wordprocessingDrawing" xmlns:wp="http://schemas.openxmlformats.org/drawingml/2006/wordprocessingDrawing" xmlns:w10="urn:schemas-microsoft-com:office:word" xmlns:w="http://schemas.openxmlformats.org/wordprocessingml/2006/main" xmlns:w14="http://schemas.microsoft.com/office/word/2010/wordml" xmlns:w15="http://schemas.microsoft.com/office/word/2012/wordml" xmlns:w16cex="http://schemas.microsoft.com/office/word/2018/wordml/cex" xmlns:w16cid="http://schemas.microsoft.com/office/word/2016/wordml/cid" xmlns:w16="http://schemas.microsoft.com/office/word/2018/wordml" xmlns:w16sdtdh="http://schemas.microsoft.com/office/word/2020/wordml/sdtdatahash" xmlns:w16se="http://schemas.microsoft.com/office/word/2015/wordml/symex" xmlns:wpg="http://schemas.microsoft.com/office/word/2010/wordprocessingGroup" xmlns:wpi="http://schemas.microsoft.com/office/word/2010/wordprocessingInk" xmlns:wne="http://schemas.microsoft.com/office/word/2006/wordml" xmlns:wps="http://schemas.microsoft.com/office/word/2010/wordprocessingShape" mc:Ignorable="w14 w15 w16se w16cid w16 w16cex w16sdtdh wp14">
   <w:p>
     <w:pPr>
       <w:pStyle w:val="Footer"/>
@@ -44028,7 +44028,7 @@
 </file>
 
 <file path=word/footer3.xml><?xml version="1.0" encoding="utf-8"?>
-<w:ftr xmlns:wpc="http://schemas.microsoft.com/office/word/2010/wordprocessingCanvas" xmlns:cx="http://schemas.microsoft.com/office/drawing/2014/chartex" xmlns:cx1="http://schemas.microsoft.com/office/drawing/2015/9/8/chartex" xmlns:cx2="http://schemas.microsoft.com/office/drawing/2015/10/21/chartex" xmlns:cx3="http://schemas.microsoft.com/office/drawing/2016/5/9/chartex" xmlns:cx4="http://schemas.microsoft.com/office/drawing/2016/5/10/chartex" xmlns:cx5="http://schemas.microsoft.com/office/drawing/2016/5/11/chartex" xmlns:cx6="http://schemas.microsoft.com/office/drawing/2016/5/12/chartex" xmlns:cx7="http://schemas.microsoft.com/office/drawing/2016/5/13/chartex" xmlns:cx8="http://schemas.microsoft.com/office/drawing/2016/5/14/chartex" xmlns:mc="http://schemas.openxmlformats.org/markup-compatibility/2006" xmlns:aink="http://schemas.microsoft.com/office/drawing/2016/ink" xmlns:am3d="http://schemas.microsoft.com/office/drawing/2017/model3d" xmlns:o="urn:schemas-microsoft-com:office:office" xmlns:oel="http://schemas.microsoft.com/office/2019/extlst" xmlns:r="http://schemas.openxmlformats.org/officeDocument/2006/relationships" xmlns:m="http://schemas.openxmlformats.org/officeDocument/2006/math" xmlns:v="urn:schemas-microsoft-com:vml" xmlns:wp14="http://schemas.microsoft.com/office/word/2010/wordprocessingDrawing" xmlns:wp="http://schemas.openxmlformats.org/drawingml/2006/wordprocessingDrawing" xmlns:w10="urn:schemas-microsoft-com:office:word" xmlns:w="http://schemas.openxmlformats.org/wordprocessingml/2006/main" xmlns:w14="http://schemas.microsoft.com/office/word/2010/wordml" xmlns:w15="http://schemas.microsoft.com/office/word/2012/wordml" xmlns:w16cex="http://schemas.microsoft.com/office/word/2018/wordml/cex" xmlns:w16cid="http://schemas.microsoft.com/office/word/2016/wordml/cid" xmlns:w16="http://schemas.microsoft.com/office/word/2018/wordml" xmlns:w16du="http://schemas.microsoft.com/office/word/2023/wordml/word16du" xmlns:w16sdtdh="http://schemas.microsoft.com/office/word/2020/wordml/sdtdatahash" xmlns:w16se="http://schemas.microsoft.com/office/word/2015/wordml/symex" xmlns:wpg="http://schemas.microsoft.com/office/word/2010/wordprocessingGroup" xmlns:wpi="http://schemas.microsoft.com/office/word/2010/wordprocessingInk" xmlns:wne="http://schemas.microsoft.com/office/word/2006/wordml" xmlns:wps="http://schemas.microsoft.com/office/word/2010/wordprocessingShape" mc:Ignorable="w14 w15 w16se w16cid w16 w16cex w16sdtdh w16du wp14">
+<w:ftr xmlns:wpc="http://schemas.microsoft.com/office/word/2010/wordprocessingCanvas" xmlns:cx="http://schemas.microsoft.com/office/drawing/2014/chartex" xmlns:cx1="http://schemas.microsoft.com/office/drawing/2015/9/8/chartex" xmlns:cx2="http://schemas.microsoft.com/office/drawing/2015/10/21/chartex" xmlns:cx3="http://schemas.microsoft.com/office/drawing/2016/5/9/chartex" xmlns:cx4="http://schemas.microsoft.com/office/drawing/2016/5/10/chartex" xmlns:cx5="http://schemas.microsoft.com/office/drawing/2016/5/11/chartex" xmlns:cx6="http://schemas.microsoft.com/office/drawing/2016/5/12/chartex" xmlns:cx7="http://schemas.microsoft.com/office/drawing/2016/5/13/chartex" xmlns:cx8="http://schemas.microsoft.com/office/drawing/2016/5/14/chartex" xmlns:mc="http://schemas.openxmlformats.org/markup-compatibility/2006" xmlns:aink="http://schemas.microsoft.com/office/drawing/2016/ink" xmlns:am3d="http://schemas.microsoft.com/office/drawing/2017/model3d" xmlns:o="urn:schemas-microsoft-com:office:office" xmlns:r="http://schemas.openxmlformats.org/officeDocument/2006/relationships" xmlns:m="http://schemas.openxmlformats.org/officeDocument/2006/math" xmlns:v="urn:schemas-microsoft-com:vml" xmlns:wp14="http://schemas.microsoft.com/office/word/2010/wordprocessingDrawing" xmlns:wp="http://schemas.openxmlformats.org/drawingml/2006/wordprocessingDrawing" xmlns:w10="urn:schemas-microsoft-com:office:word" xmlns:w="http://schemas.openxmlformats.org/wordprocessingml/2006/main" xmlns:w14="http://schemas.microsoft.com/office/word/2010/wordml" xmlns:w15="http://schemas.microsoft.com/office/word/2012/wordml" xmlns:w16cex="http://schemas.microsoft.com/office/word/2018/wordml/cex" xmlns:w16cid="http://schemas.microsoft.com/office/word/2016/wordml/cid" xmlns:w16="http://schemas.microsoft.com/office/word/2018/wordml" xmlns:w16sdtdh="http://schemas.microsoft.com/office/word/2020/wordml/sdtdatahash" xmlns:w16se="http://schemas.microsoft.com/office/word/2015/wordml/symex" xmlns:wpg="http://schemas.microsoft.com/office/word/2010/wordprocessingGroup" xmlns:wpi="http://schemas.microsoft.com/office/word/2010/wordprocessingInk" xmlns:wne="http://schemas.microsoft.com/office/word/2006/wordml" xmlns:wps="http://schemas.microsoft.com/office/word/2010/wordprocessingShape" mc:Ignorable="w14 w15 w16se w16cid w16 w16cex w16sdtdh wp14">
   <w:p>
     <w:pPr>
       <w:pStyle w:val="Footer"/>
@@ -44078,7 +44078,7 @@
 </file>
 
 <file path=word/footer4.xml><?xml version="1.0" encoding="utf-8"?>
-<w:ftr xmlns:wpc="http://schemas.microsoft.com/office/word/2010/wordprocessingCanvas" xmlns:cx="http://schemas.microsoft.com/office/drawing/2014/chartex" xmlns:cx1="http://schemas.microsoft.com/office/drawing/2015/9/8/chartex" xmlns:cx2="http://schemas.microsoft.com/office/drawing/2015/10/21/chartex" xmlns:cx3="http://schemas.microsoft.com/office/drawing/2016/5/9/chartex" xmlns:cx4="http://schemas.microsoft.com/office/drawing/2016/5/10/chartex" xmlns:cx5="http://schemas.microsoft.com/office/drawing/2016/5/11/chartex" xmlns:cx6="http://schemas.microsoft.com/office/drawing/2016/5/12/chartex" xmlns:cx7="http://schemas.microsoft.com/office/drawing/2016/5/13/chartex" xmlns:cx8="http://schemas.microsoft.com/office/drawing/2016/5/14/chartex" xmlns:mc="http://schemas.openxmlformats.org/markup-compatibility/2006" xmlns:aink="http://schemas.microsoft.com/office/drawing/2016/ink" xmlns:am3d="http://schemas.microsoft.com/office/drawing/2017/model3d" xmlns:o="urn:schemas-microsoft-com:office:office" xmlns:oel="http://schemas.microsoft.com/office/2019/extlst" xmlns:r="http://schemas.openxmlformats.org/officeDocument/2006/relationships" xmlns:m="http://schemas.openxmlformats.org/officeDocument/2006/math" xmlns:v="urn:schemas-microsoft-com:vml" xmlns:wp14="http://schemas.microsoft.com/office/word/2010/wordprocessingDrawing" xmlns:wp="http://schemas.openxmlformats.org/drawingml/2006/wordprocessingDrawing" xmlns:w10="urn:schemas-microsoft-com:office:word" xmlns:w="http://schemas.openxmlformats.org/wordprocessingml/2006/main" xmlns:w14="http://schemas.microsoft.com/office/word/2010/wordml" xmlns:w15="http://schemas.microsoft.com/office/word/2012/wordml" xmlns:w16cex="http://schemas.microsoft.com/office/word/2018/wordml/cex" xmlns:w16cid="http://schemas.microsoft.com/office/word/2016/wordml/cid" xmlns:w16="http://schemas.microsoft.com/office/word/2018/wordml" xmlns:w16du="http://schemas.microsoft.com/office/word/2023/wordml/word16du" xmlns:w16sdtdh="http://schemas.microsoft.com/office/word/2020/wordml/sdtdatahash" xmlns:w16se="http://schemas.microsoft.com/office/word/2015/wordml/symex" xmlns:wpg="http://schemas.microsoft.com/office/word/2010/wordprocessingGroup" xmlns:wpi="http://schemas.microsoft.com/office/word/2010/wordprocessingInk" xmlns:wne="http://schemas.microsoft.com/office/word/2006/wordml" xmlns:wps="http://schemas.microsoft.com/office/word/2010/wordprocessingShape" mc:Ignorable="w14 w15 w16se w16cid w16 w16cex w16sdtdh w16du wp14">
+<w:ftr xmlns:wpc="http://schemas.microsoft.com/office/word/2010/wordprocessingCanvas" xmlns:cx="http://schemas.microsoft.com/office/drawing/2014/chartex" xmlns:cx1="http://schemas.microsoft.com/office/drawing/2015/9/8/chartex" xmlns:cx2="http://schemas.microsoft.com/office/drawing/2015/10/21/chartex" xmlns:cx3="http://schemas.microsoft.com/office/drawing/2016/5/9/chartex" xmlns:cx4="http://schemas.microsoft.com/office/drawing/2016/5/10/chartex" xmlns:cx5="http://schemas.microsoft.com/office/drawing/2016/5/11/chartex" xmlns:cx6="http://schemas.microsoft.com/office/drawing/2016/5/12/chartex" xmlns:cx7="http://schemas.microsoft.com/office/drawing/2016/5/13/chartex" xmlns:cx8="http://schemas.microsoft.com/office/drawing/2016/5/14/chartex" xmlns:mc="http://schemas.openxmlformats.org/markup-compatibility/2006" xmlns:aink="http://schemas.microsoft.com/office/drawing/2016/ink" xmlns:am3d="http://schemas.microsoft.com/office/drawing/2017/model3d" xmlns:o="urn:schemas-microsoft-com:office:office" xmlns:r="http://schemas.openxmlformats.org/officeDocument/2006/relationships" xmlns:m="http://schemas.openxmlformats.org/officeDocument/2006/math" xmlns:v="urn:schemas-microsoft-com:vml" xmlns:wp14="http://schemas.microsoft.com/office/word/2010/wordprocessingDrawing" xmlns:wp="http://schemas.openxmlformats.org/drawingml/2006/wordprocessingDrawing" xmlns:w10="urn:schemas-microsoft-com:office:word" xmlns:w="http://schemas.openxmlformats.org/wordprocessingml/2006/main" xmlns:w14="http://schemas.microsoft.com/office/word/2010/wordml" xmlns:w15="http://schemas.microsoft.com/office/word/2012/wordml" xmlns:w16cex="http://schemas.microsoft.com/office/word/2018/wordml/cex" xmlns:w16cid="http://schemas.microsoft.com/office/word/2016/wordml/cid" xmlns:w16="http://schemas.microsoft.com/office/word/2018/wordml" xmlns:w16sdtdh="http://schemas.microsoft.com/office/word/2020/wordml/sdtdatahash" xmlns:w16se="http://schemas.microsoft.com/office/word/2015/wordml/symex" xmlns:wpg="http://schemas.microsoft.com/office/word/2010/wordprocessingGroup" xmlns:wpi="http://schemas.microsoft.com/office/word/2010/wordprocessingInk" xmlns:wne="http://schemas.microsoft.com/office/word/2006/wordml" xmlns:wps="http://schemas.microsoft.com/office/word/2010/wordprocessingShape" mc:Ignorable="w14 w15 w16se w16cid w16 w16cex w16sdtdh wp14">
   <w:p>
     <w:pPr>
       <w:pStyle w:val="Footer"/>
@@ -44128,7 +44128,7 @@
 </file>
 
 <file path=word/footnotes.xml><?xml version="1.0" encoding="utf-8"?>
-<w:footnotes xmlns:wpc="http://schemas.microsoft.com/office/word/2010/wordprocessingCanvas" xmlns:cx="http://schemas.microsoft.com/office/drawing/2014/chartex" xmlns:cx1="http://schemas.microsoft.com/office/drawing/2015/9/8/chartex" xmlns:cx2="http://schemas.microsoft.com/office/drawing/2015/10/21/chartex" xmlns:cx3="http://schemas.microsoft.com/office/drawing/2016/5/9/chartex" xmlns:cx4="http://schemas.microsoft.com/office/drawing/2016/5/10/chartex" xmlns:cx5="http://schemas.microsoft.com/office/drawing/2016/5/11/chartex" xmlns:cx6="http://schemas.microsoft.com/office/drawing/2016/5/12/chartex" xmlns:cx7="http://schemas.microsoft.com/office/drawing/2016/5/13/chartex" xmlns:cx8="http://schemas.microsoft.com/office/drawing/2016/5/14/chartex" xmlns:mc="http://schemas.openxmlformats.org/markup-compatibility/2006" xmlns:aink="http://schemas.microsoft.com/office/drawing/2016/ink" xmlns:am3d="http://schemas.microsoft.com/office/drawing/2017/model3d" xmlns:o="urn:schemas-microsoft-com:office:office" xmlns:oel="http://schemas.microsoft.com/office/2019/extlst" xmlns:r="http://schemas.openxmlformats.org/officeDocument/2006/relationships" xmlns:m="http://schemas.openxmlformats.org/officeDocument/2006/math" xmlns:v="urn:schemas-microsoft-com:vml" xmlns:wp14="http://schemas.microsoft.com/office/word/2010/wordprocessingDrawing" xmlns:wp="http://schemas.openxmlformats.org/drawingml/2006/wordprocessingDrawing" xmlns:w10="urn:schemas-microsoft-com:office:word" xmlns:w="http://schemas.openxmlformats.org/wordprocessingml/2006/main" xmlns:w14="http://schemas.microsoft.com/office/word/2010/wordml" xmlns:w15="http://schemas.microsoft.com/office/word/2012/wordml" xmlns:w16cex="http://schemas.microsoft.com/office/word/2018/wordml/cex" xmlns:w16cid="http://schemas.microsoft.com/office/word/2016/wordml/cid" xmlns:w16="http://schemas.microsoft.com/office/word/2018/wordml" xmlns:w16du="http://schemas.microsoft.com/office/word/2023/wordml/word16du" xmlns:w16sdtdh="http://schemas.microsoft.com/office/word/2020/wordml/sdtdatahash" xmlns:w16se="http://schemas.microsoft.com/office/word/2015/wordml/symex" xmlns:wpg="http://schemas.microsoft.com/office/word/2010/wordprocessingGroup" xmlns:wpi="http://schemas.microsoft.com/office/word/2010/wordprocessingInk" xmlns:wne="http://schemas.microsoft.com/office/word/2006/wordml" xmlns:wps="http://schemas.microsoft.com/office/word/2010/wordprocessingShape" mc:Ignorable="w14 w15 w16se w16cid w16 w16cex w16sdtdh w16du wp14">
+<w:footnotes xmlns:wpc="http://schemas.microsoft.com/office/word/2010/wordprocessingCanvas" xmlns:cx="http://schemas.microsoft.com/office/drawing/2014/chartex" xmlns:cx1="http://schemas.microsoft.com/office/drawing/2015/9/8/chartex" xmlns:cx2="http://schemas.microsoft.com/office/drawing/2015/10/21/chartex" xmlns:cx3="http://schemas.microsoft.com/office/drawing/2016/5/9/chartex" xmlns:cx4="http://schemas.microsoft.com/office/drawing/2016/5/10/chartex" xmlns:cx5="http://schemas.microsoft.com/office/drawing/2016/5/11/chartex" xmlns:cx6="http://schemas.microsoft.com/office/drawing/2016/5/12/chartex" xmlns:cx7="http://schemas.microsoft.com/office/drawing/2016/5/13/chartex" xmlns:cx8="http://schemas.microsoft.com/office/drawing/2016/5/14/chartex" xmlns:mc="http://schemas.openxmlformats.org/markup-compatibility/2006" xmlns:aink="http://schemas.microsoft.com/office/drawing/2016/ink" xmlns:am3d="http://schemas.microsoft.com/office/drawing/2017/model3d" xmlns:o="urn:schemas-microsoft-com:office:office" xmlns:r="http://schemas.openxmlformats.org/officeDocument/2006/relationships" xmlns:m="http://schemas.openxmlformats.org/officeDocument/2006/math" xmlns:v="urn:schemas-microsoft-com:vml" xmlns:wp14="http://schemas.microsoft.com/office/word/2010/wordprocessingDrawing" xmlns:wp="http://schemas.openxmlformats.org/drawingml/2006/wordprocessingDrawing" xmlns:w10="urn:schemas-microsoft-com:office:word" xmlns:w="http://schemas.openxmlformats.org/wordprocessingml/2006/main" xmlns:w14="http://schemas.microsoft.com/office/word/2010/wordml" xmlns:w15="http://schemas.microsoft.com/office/word/2012/wordml" xmlns:w16cex="http://schemas.microsoft.com/office/word/2018/wordml/cex" xmlns:w16cid="http://schemas.microsoft.com/office/word/2016/wordml/cid" xmlns:w16="http://schemas.microsoft.com/office/word/2018/wordml" xmlns:w16sdtdh="http://schemas.microsoft.com/office/word/2020/wordml/sdtdatahash" xmlns:w16se="http://schemas.microsoft.com/office/word/2015/wordml/symex" xmlns:wpg="http://schemas.microsoft.com/office/word/2010/wordprocessingGroup" xmlns:wpi="http://schemas.microsoft.com/office/word/2010/wordprocessingInk" xmlns:wne="http://schemas.microsoft.com/office/word/2006/wordml" xmlns:wps="http://schemas.microsoft.com/office/word/2010/wordprocessingShape" mc:Ignorable="w14 w15 w16se w16cid w16 w16cex w16sdtdh wp14">
   <w:footnote w:type="separator" w:id="-1">
     <w:p>
       <w:r>
@@ -44151,7 +44151,7 @@
 </file>
 
 <file path=word/header1.xml><?xml version="1.0" encoding="utf-8"?>
-<w:hdr xmlns:wpc="http://schemas.microsoft.com/office/word/2010/wordprocessingCanvas" xmlns:cx="http://schemas.microsoft.com/office/drawing/2014/chartex" xmlns:cx1="http://schemas.microsoft.com/office/drawing/2015/9/8/chartex" xmlns:cx2="http://schemas.microsoft.com/office/drawing/2015/10/21/chartex" xmlns:cx3="http://schemas.microsoft.com/office/drawing/2016/5/9/chartex" xmlns:cx4="http://schemas.microsoft.com/office/drawing/2016/5/10/chartex" xmlns:cx5="http://schemas.microsoft.com/office/drawing/2016/5/11/chartex" xmlns:cx6="http://schemas.microsoft.com/office/drawing/2016/5/12/chartex" xmlns:cx7="http://schemas.microsoft.com/office/drawing/2016/5/13/chartex" xmlns:cx8="http://schemas.microsoft.com/office/drawing/2016/5/14/chartex" xmlns:mc="http://schemas.openxmlformats.org/markup-compatibility/2006" xmlns:aink="http://schemas.microsoft.com/office/drawing/2016/ink" xmlns:am3d="http://schemas.microsoft.com/office/drawing/2017/model3d" xmlns:o="urn:schemas-microsoft-com:office:office" xmlns:oel="http://schemas.microsoft.com/office/2019/extlst" xmlns:r="http://schemas.openxmlformats.org/officeDocument/2006/relationships" xmlns:m="http://schemas.openxmlformats.org/officeDocument/2006/math" xmlns:v="urn:schemas-microsoft-com:vml" xmlns:wp14="http://schemas.microsoft.com/office/word/2010/wordprocessingDrawing" xmlns:wp="http://schemas.openxmlformats.org/drawingml/2006/wordprocessingDrawing" xmlns:w10="urn:schemas-microsoft-com:office:word" xmlns:w="http://schemas.openxmlformats.org/wordprocessingml/2006/main" xmlns:w14="http://schemas.microsoft.com/office/word/2010/wordml" xmlns:w15="http://schemas.microsoft.com/office/word/2012/wordml" xmlns:w16cex="http://schemas.microsoft.com/office/word/2018/wordml/cex" xmlns:w16cid="http://schemas.microsoft.com/office/word/2016/wordml/cid" xmlns:w16="http://schemas.microsoft.com/office/word/2018/wordml" xmlns:w16du="http://schemas.microsoft.com/office/word/2023/wordml/word16du" xmlns:w16sdtdh="http://schemas.microsoft.com/office/word/2020/wordml/sdtdatahash" xmlns:w16se="http://schemas.microsoft.com/office/word/2015/wordml/symex" xmlns:wpg="http://schemas.microsoft.com/office/word/2010/wordprocessingGroup" xmlns:wpi="http://schemas.microsoft.com/office/word/2010/wordprocessingInk" xmlns:wne="http://schemas.microsoft.com/office/word/2006/wordml" xmlns:wps="http://schemas.microsoft.com/office/word/2010/wordprocessingShape" mc:Ignorable="w14 w15 w16se w16cid w16 w16cex w16sdtdh w16du wp14">
+<w:hdr xmlns:wpc="http://schemas.microsoft.com/office/word/2010/wordprocessingCanvas" xmlns:cx="http://schemas.microsoft.com/office/drawing/2014/chartex" xmlns:cx1="http://schemas.microsoft.com/office/drawing/2015/9/8/chartex" xmlns:cx2="http://schemas.microsoft.com/office/drawing/2015/10/21/chartex" xmlns:cx3="http://schemas.microsoft.com/office/drawing/2016/5/9/chartex" xmlns:cx4="http://schemas.microsoft.com/office/drawing/2016/5/10/chartex" xmlns:cx5="http://schemas.microsoft.com/office/drawing/2016/5/11/chartex" xmlns:cx6="http://schemas.microsoft.com/office/drawing/2016/5/12/chartex" xmlns:cx7="http://schemas.microsoft.com/office/drawing/2016/5/13/chartex" xmlns:cx8="http://schemas.microsoft.com/office/drawing/2016/5/14/chartex" xmlns:mc="http://schemas.openxmlformats.org/markup-compatibility/2006" xmlns:aink="http://schemas.microsoft.com/office/drawing/2016/ink" xmlns:am3d="http://schemas.microsoft.com/office/drawing/2017/model3d" xmlns:o="urn:schemas-microsoft-com:office:office" xmlns:r="http://schemas.openxmlformats.org/officeDocument/2006/relationships" xmlns:m="http://schemas.openxmlformats.org/officeDocument/2006/math" xmlns:v="urn:schemas-microsoft-com:vml" xmlns:wp14="http://schemas.microsoft.com/office/word/2010/wordprocessingDrawing" xmlns:wp="http://schemas.openxmlformats.org/drawingml/2006/wordprocessingDrawing" xmlns:w10="urn:schemas-microsoft-com:office:word" xmlns:w="http://schemas.openxmlformats.org/wordprocessingml/2006/main" xmlns:w14="http://schemas.microsoft.com/office/word/2010/wordml" xmlns:w15="http://schemas.microsoft.com/office/word/2012/wordml" xmlns:w16cex="http://schemas.microsoft.com/office/word/2018/wordml/cex" xmlns:w16cid="http://schemas.microsoft.com/office/word/2016/wordml/cid" xmlns:w16="http://schemas.microsoft.com/office/word/2018/wordml" xmlns:w16sdtdh="http://schemas.microsoft.com/office/word/2020/wordml/sdtdatahash" xmlns:w16se="http://schemas.microsoft.com/office/word/2015/wordml/symex" xmlns:wpg="http://schemas.microsoft.com/office/word/2010/wordprocessingGroup" xmlns:wpi="http://schemas.microsoft.com/office/word/2010/wordprocessingInk" xmlns:wne="http://schemas.microsoft.com/office/word/2006/wordml" xmlns:wps="http://schemas.microsoft.com/office/word/2010/wordprocessingShape" mc:Ignorable="w14 w15 w16se w16cid w16 w16cex w16sdtdh wp14">
   <w:p>
     <w:pPr>
       <w:pStyle w:val="Header"/>
@@ -44169,7 +44169,7 @@
 </file>
 
 <file path=word/numbering.xml><?xml version="1.0" encoding="utf-8"?>
-<w:numbering xmlns:wpc="http://schemas.microsoft.com/office/word/2010/wordprocessingCanvas" xmlns:cx="http://schemas.microsoft.com/office/drawing/2014/chartex" xmlns:cx1="http://schemas.microsoft.com/office/drawing/2015/9/8/chartex" xmlns:cx2="http://schemas.microsoft.com/office/drawing/2015/10/21/chartex" xmlns:cx3="http://schemas.microsoft.com/office/drawing/2016/5/9/chartex" xmlns:cx4="http://schemas.microsoft.com/office/drawing/2016/5/10/chartex" xmlns:cx5="http://schemas.microsoft.com/office/drawing/2016/5/11/chartex" xmlns:cx6="http://schemas.microsoft.com/office/drawing/2016/5/12/chartex" xmlns:cx7="http://schemas.microsoft.com/office/drawing/2016/5/13/chartex" xmlns:cx8="http://schemas.microsoft.com/office/drawing/2016/5/14/chartex" xmlns:mc="http://schemas.openxmlformats.org/markup-compatibility/2006" xmlns:aink="http://schemas.microsoft.com/office/drawing/2016/ink" xmlns:am3d="http://schemas.microsoft.com/office/drawing/2017/model3d" xmlns:o="urn:schemas-microsoft-com:office:office" xmlns:oel="http://schemas.microsoft.com/office/2019/extlst" xmlns:r="http://schemas.openxmlformats.org/officeDocument/2006/relationships" xmlns:m="http://schemas.openxmlformats.org/officeDocument/2006/math" xmlns:v="urn:schemas-microsoft-com:vml" xmlns:wp14="http://schemas.microsoft.com/office/word/2010/wordprocessingDrawing" xmlns:wp="http://schemas.openxmlformats.org/drawingml/2006/wordprocessingDrawing" xmlns:w10="urn:schemas-microsoft-com:office:word" xmlns:w="http://schemas.openxmlformats.org/wordprocessingml/2006/main" xmlns:w14="http://schemas.microsoft.com/office/word/2010/wordml" xmlns:w15="http://schemas.microsoft.com/office/word/2012/wordml" xmlns:w16cex="http://schemas.microsoft.com/office/word/2018/wordml/cex" xmlns:w16cid="http://schemas.microsoft.com/office/word/2016/wordml/cid" xmlns:w16="http://schemas.microsoft.com/office/word/2018/wordml" xmlns:w16du="http://schemas.microsoft.com/office/word/2023/wordml/word16du" xmlns:w16sdtdh="http://schemas.microsoft.com/office/word/2020/wordml/sdtdatahash" xmlns:w16se="http://schemas.microsoft.com/office/word/2015/wordml/symex" xmlns:wpg="http://schemas.microsoft.com/office/word/2010/wordprocessingGroup" xmlns:wpi="http://schemas.microsoft.com/office/word/2010/wordprocessingInk" xmlns:wne="http://schemas.microsoft.com/office/word/2006/wordml" xmlns:wps="http://schemas.microsoft.com/office/word/2010/wordprocessingShape" mc:Ignorable="w14 w15 w16se w16cid w16 w16cex w16sdtdh w16du wp14">
+<w:numbering xmlns:wpc="http://schemas.microsoft.com/office/word/2010/wordprocessingCanvas" xmlns:cx="http://schemas.microsoft.com/office/drawing/2014/chartex" xmlns:cx1="http://schemas.microsoft.com/office/drawing/2015/9/8/chartex" xmlns:cx2="http://schemas.microsoft.com/office/drawing/2015/10/21/chartex" xmlns:cx3="http://schemas.microsoft.com/office/drawing/2016/5/9/chartex" xmlns:cx4="http://schemas.microsoft.com/office/drawing/2016/5/10/chartex" xmlns:cx5="http://schemas.microsoft.com/office/drawing/2016/5/11/chartex" xmlns:cx6="http://schemas.microsoft.com/office/drawing/2016/5/12/chartex" xmlns:cx7="http://schemas.microsoft.com/office/drawing/2016/5/13/chartex" xmlns:cx8="http://schemas.microsoft.com/office/drawing/2016/5/14/chartex" xmlns:mc="http://schemas.openxmlformats.org/markup-compatibility/2006" xmlns:aink="http://schemas.microsoft.com/office/drawing/2016/ink" xmlns:am3d="http://schemas.microsoft.com/office/drawing/2017/model3d" xmlns:o="urn:schemas-microsoft-com:office:office" xmlns:r="http://schemas.openxmlformats.org/officeDocument/2006/relationships" xmlns:m="http://schemas.openxmlformats.org/officeDocument/2006/math" xmlns:v="urn:schemas-microsoft-com:vml" xmlns:wp14="http://schemas.microsoft.com/office/word/2010/wordprocessingDrawing" xmlns:wp="http://schemas.openxmlformats.org/drawingml/2006/wordprocessingDrawing" xmlns:w10="urn:schemas-microsoft-com:office:word" xmlns:w="http://schemas.openxmlformats.org/wordprocessingml/2006/main" xmlns:w14="http://schemas.microsoft.com/office/word/2010/wordml" xmlns:w15="http://schemas.microsoft.com/office/word/2012/wordml" xmlns:w16cex="http://schemas.microsoft.com/office/word/2018/wordml/cex" xmlns:w16cid="http://schemas.microsoft.com/office/word/2016/wordml/cid" xmlns:w16="http://schemas.microsoft.com/office/word/2018/wordml" xmlns:w16sdtdh="http://schemas.microsoft.com/office/word/2020/wordml/sdtdatahash" xmlns:w16se="http://schemas.microsoft.com/office/word/2015/wordml/symex" xmlns:wpg="http://schemas.microsoft.com/office/word/2010/wordprocessingGroup" xmlns:wpi="http://schemas.microsoft.com/office/word/2010/wordprocessingInk" xmlns:wne="http://schemas.microsoft.com/office/word/2006/wordml" xmlns:wps="http://schemas.microsoft.com/office/word/2010/wordprocessingShape" mc:Ignorable="w14 w15 w16se w16cid w16 w16cex w16sdtdh wp14">
   <w:abstractNum w:abstractNumId="0" w15:restartNumberingAfterBreak="0">
     <w:nsid w:val="0E741958"/>
     <w:multiLevelType w:val="hybridMultilevel"/>
@@ -46795,79 +46795,79 @@
       </w:rPr>
     </w:lvl>
   </w:abstractNum>
-  <w:num w:numId="1" w16cid:durableId="245967607">
+  <w:num w:numId="1">
     <w:abstractNumId w:val="14"/>
   </w:num>
-  <w:num w:numId="2" w16cid:durableId="589201216">
+  <w:num w:numId="2">
     <w:abstractNumId w:val="15"/>
   </w:num>
-  <w:num w:numId="3" w16cid:durableId="1852602007">
+  <w:num w:numId="3">
     <w:abstractNumId w:val="11"/>
   </w:num>
-  <w:num w:numId="4" w16cid:durableId="619533164">
+  <w:num w:numId="4">
     <w:abstractNumId w:val="16"/>
   </w:num>
-  <w:num w:numId="5" w16cid:durableId="2048918127">
+  <w:num w:numId="5">
     <w:abstractNumId w:val="20"/>
   </w:num>
-  <w:num w:numId="6" w16cid:durableId="824980582">
+  <w:num w:numId="6">
     <w:abstractNumId w:val="3"/>
   </w:num>
-  <w:num w:numId="7" w16cid:durableId="222105076">
+  <w:num w:numId="7">
     <w:abstractNumId w:val="17"/>
   </w:num>
-  <w:num w:numId="8" w16cid:durableId="1553734008">
+  <w:num w:numId="8">
     <w:abstractNumId w:val="19"/>
   </w:num>
-  <w:num w:numId="9" w16cid:durableId="1987855827">
+  <w:num w:numId="9">
     <w:abstractNumId w:val="23"/>
   </w:num>
-  <w:num w:numId="10" w16cid:durableId="737872483">
+  <w:num w:numId="10">
     <w:abstractNumId w:val="12"/>
   </w:num>
-  <w:num w:numId="11" w16cid:durableId="1065953398">
+  <w:num w:numId="11">
     <w:abstractNumId w:val="21"/>
   </w:num>
-  <w:num w:numId="12" w16cid:durableId="482159686">
+  <w:num w:numId="12">
     <w:abstractNumId w:val="13"/>
   </w:num>
-  <w:num w:numId="13" w16cid:durableId="460273471">
+  <w:num w:numId="13">
     <w:abstractNumId w:val="2"/>
   </w:num>
-  <w:num w:numId="14" w16cid:durableId="2081712789">
+  <w:num w:numId="14">
     <w:abstractNumId w:val="6"/>
   </w:num>
-  <w:num w:numId="15" w16cid:durableId="1285188837">
+  <w:num w:numId="15">
     <w:abstractNumId w:val="9"/>
   </w:num>
-  <w:num w:numId="16" w16cid:durableId="219050924">
+  <w:num w:numId="16">
     <w:abstractNumId w:val="5"/>
   </w:num>
-  <w:num w:numId="17" w16cid:durableId="760296331">
+  <w:num w:numId="17">
     <w:abstractNumId w:val="0"/>
   </w:num>
-  <w:num w:numId="18" w16cid:durableId="463734711">
+  <w:num w:numId="18">
     <w:abstractNumId w:val="7"/>
   </w:num>
-  <w:num w:numId="19" w16cid:durableId="953095566">
+  <w:num w:numId="19">
     <w:abstractNumId w:val="8"/>
   </w:num>
-  <w:num w:numId="20" w16cid:durableId="264461169">
+  <w:num w:numId="20">
     <w:abstractNumId w:val="4"/>
   </w:num>
-  <w:num w:numId="21" w16cid:durableId="824125887">
+  <w:num w:numId="21">
     <w:abstractNumId w:val="18"/>
   </w:num>
-  <w:num w:numId="22" w16cid:durableId="1605110873">
+  <w:num w:numId="22">
     <w:abstractNumId w:val="22"/>
   </w:num>
-  <w:num w:numId="23" w16cid:durableId="675964150">
+  <w:num w:numId="23">
     <w:abstractNumId w:val="10"/>
   </w:num>
-  <w:num w:numId="24" w16cid:durableId="640034741">
+  <w:num w:numId="24">
     <w:abstractNumId w:val="1"/>
   </w:num>
-  <w:num w:numId="25" w16cid:durableId="39937710">
+  <w:num w:numId="25">
     <w:abstractNumId w:val="24"/>
   </w:num>
   <w:numIdMacAtCleanup w:val="16"/>
@@ -46875,7 +46875,7 @@
 </file>
 
 <file path=word/styles.xml><?xml version="1.0" encoding="utf-8"?>
-<w:styles xmlns:mc="http://schemas.openxmlformats.org/markup-compatibility/2006" xmlns:r="http://schemas.openxmlformats.org/officeDocument/2006/relationships" xmlns:w="http://schemas.openxmlformats.org/wordprocessingml/2006/main" xmlns:w14="http://schemas.microsoft.com/office/word/2010/wordml" xmlns:w15="http://schemas.microsoft.com/office/word/2012/wordml" xmlns:w16cex="http://schemas.microsoft.com/office/word/2018/wordml/cex" xmlns:w16cid="http://schemas.microsoft.com/office/word/2016/wordml/cid" xmlns:w16="http://schemas.microsoft.com/office/word/2018/wordml" xmlns:w16du="http://schemas.microsoft.com/office/word/2023/wordml/word16du" xmlns:w16sdtdh="http://schemas.microsoft.com/office/word/2020/wordml/sdtdatahash" xmlns:w16se="http://schemas.microsoft.com/office/word/2015/wordml/symex" mc:Ignorable="w14 w15 w16se w16cid w16 w16cex w16sdtdh w16du">
+<w:styles xmlns:mc="http://schemas.openxmlformats.org/markup-compatibility/2006" xmlns:r="http://schemas.openxmlformats.org/officeDocument/2006/relationships" xmlns:w="http://schemas.openxmlformats.org/wordprocessingml/2006/main" xmlns:w14="http://schemas.microsoft.com/office/word/2010/wordml" xmlns:w15="http://schemas.microsoft.com/office/word/2012/wordml" xmlns:w16cex="http://schemas.microsoft.com/office/word/2018/wordml/cex" xmlns:w16cid="http://schemas.microsoft.com/office/word/2016/wordml/cid" xmlns:w16="http://schemas.microsoft.com/office/word/2018/wordml" xmlns:w16sdtdh="http://schemas.microsoft.com/office/word/2020/wordml/sdtdatahash" xmlns:w16se="http://schemas.microsoft.com/office/word/2015/wordml/symex" mc:Ignorable="w14 w15 w16se w16cid w16 w16cex w16sdtdh">
   <w:docDefaults>
     <w:rPrDefault>
       <w:rPr>

</xml_diff>

<commit_message>
Commit 21 Selesai untuk Cetak 1
Perbaikan Huruf Kapital pada Tabel di Awal Kalimat
</commit_message>
<xml_diff>
--- a/Draft_Hasil_Tesis_HaryRachmat-2108207010009.docx
+++ b/Draft_Hasil_Tesis_HaryRachmat-2108207010009.docx
@@ -1038,8 +1038,13 @@
               </w:rPr>
             </w:pPr>
             <w:r>
-              <w:t>Prof. Dr. Taufik Fuadi Abidin, S.Si., M.Tech</w:t>
-            </w:r>
+              <w:t xml:space="preserve">Prof. Dr. Taufik Fuadi Abidin, S.Si., </w:t>
+            </w:r>
+            <w:proofErr w:type="gramStart"/>
+            <w:r>
+              <w:t>M.Tech</w:t>
+            </w:r>
+            <w:proofErr w:type="gramEnd"/>
           </w:p>
         </w:tc>
       </w:tr>
@@ -1184,8 +1189,13 @@
               <w:spacing w:line="276" w:lineRule="auto"/>
             </w:pPr>
             <w:r>
-              <w:t>Prof. Dr. Taufik Fuadi Abidin, S.Si., M.Tech</w:t>
-            </w:r>
+              <w:t xml:space="preserve">Prof. Dr. Taufik Fuadi Abidin, S.Si., </w:t>
+            </w:r>
+            <w:proofErr w:type="gramStart"/>
+            <w:r>
+              <w:t>M.Tech</w:t>
+            </w:r>
+            <w:proofErr w:type="gramEnd"/>
           </w:p>
         </w:tc>
         <w:tc>
@@ -1458,6 +1468,7 @@
       <w:r>
         <w:t>Judul Tugas Tesis*</w:t>
       </w:r>
+      <w:proofErr w:type="gramStart"/>
       <w:r>
         <w:tab/>
         <w:t xml:space="preserve"> </w:t>
@@ -1465,6 +1476,7 @@
       <w:r>
         <w:t>:</w:t>
       </w:r>
+      <w:proofErr w:type="gramEnd"/>
       <w:r>
         <w:t xml:space="preserve"> </w:t>
       </w:r>
@@ -1845,9 +1857,14 @@
       <w:r>
         <w:t>Judul Tugas Tesis</w:t>
       </w:r>
+      <w:proofErr w:type="gramStart"/>
       <w:r>
         <w:tab/>
-        <w:t xml:space="preserve"> : </w:t>
+        <w:t xml:space="preserve"> :</w:t>
+      </w:r>
+      <w:proofErr w:type="gramEnd"/>
+      <w:r>
+        <w:t xml:space="preserve"> </w:t>
       </w:r>
       <w:r>
         <w:rPr>
@@ -1987,8 +2004,13 @@
         <w:spacing w:line="240" w:lineRule="auto"/>
         <w:ind w:left="709" w:hanging="709"/>
       </w:pPr>
-      <w:r>
-        <w:t xml:space="preserve">(   )  </w:t>
+      <w:proofErr w:type="gramStart"/>
+      <w:r>
+        <w:t xml:space="preserve">(  </w:t>
+      </w:r>
+      <w:proofErr w:type="gramEnd"/>
+      <w:r>
+        <w:t xml:space="preserve"> )  </w:t>
       </w:r>
       <w:r>
         <w:tab/>
@@ -2013,8 +2035,13 @@
           <w:lang w:val="id-ID"/>
         </w:rPr>
       </w:pPr>
-      <w:r>
-        <w:t xml:space="preserve">(   )  </w:t>
+      <w:proofErr w:type="gramStart"/>
+      <w:r>
+        <w:t xml:space="preserve">(  </w:t>
+      </w:r>
+      <w:proofErr w:type="gramEnd"/>
+      <w:r>
+        <w:t xml:space="preserve"> )  </w:t>
       </w:r>
       <w:r>
         <w:tab/>
@@ -2066,6 +2093,7 @@
       <w:r>
         <w:t>(</w:t>
       </w:r>
+      <w:proofErr w:type="gramStart"/>
       <w:r>
         <w:rPr>
           <w:rFonts w:ascii="Segoe UI Emoji" w:hAnsi="Segoe UI Emoji" w:cs="Segoe UI Emoji"/>
@@ -2078,6 +2106,9 @@
       </w:r>
       <w:r>
         <w:tab/>
+      </w:r>
+      <w:proofErr w:type="gramEnd"/>
+      <w:r>
         <w:t xml:space="preserve">untuk </w:t>
       </w:r>
       <w:r>
@@ -3624,8 +3655,13 @@
         <w:t>Bapak</w:t>
       </w:r>
       <w:r>
-        <w:t xml:space="preserve"> Prof. Dr. Taufik Fuadi Abidin, S.Si., M.Tech</w:t>
-      </w:r>
+        <w:t xml:space="preserve"> Prof. Dr. Taufik Fuadi Abidin, S.Si., </w:t>
+      </w:r>
+      <w:proofErr w:type="gramStart"/>
+      <w:r>
+        <w:t>M.Tech</w:t>
+      </w:r>
+      <w:proofErr w:type="gramEnd"/>
       <w:r>
         <w:t>,</w:t>
       </w:r>
@@ -28032,7 +28068,7 @@
     <w:p>
       <w:pPr>
         <w:keepNext/>
-        <w:spacing w:line="360" w:lineRule="auto"/>
+        <w:spacing w:before="240" w:line="360" w:lineRule="auto"/>
         <w:jc w:val="both"/>
       </w:pPr>
       <w:r>
@@ -28042,9 +28078,9 @@
         </w:rPr>
         <w:lastRenderedPageBreak/>
         <w:drawing>
-          <wp:inline distT="0" distB="0" distL="0" distR="0" wp14:anchorId="19D64F01" wp14:editId="0BD79FE1">
-            <wp:extent cx="5390515" cy="2755649"/>
-            <wp:effectExtent l="0" t="0" r="635" b="6985"/>
+          <wp:inline distT="0" distB="0" distL="0" distR="0" wp14:anchorId="19D64F01" wp14:editId="5F7A0707">
+            <wp:extent cx="5364178" cy="2755265"/>
+            <wp:effectExtent l="0" t="0" r="8255" b="6985"/>
             <wp:docPr id="943757987" name="Picture 1"/>
             <wp:cNvGraphicFramePr>
               <a:graphicFrameLocks xmlns:a="http://schemas.openxmlformats.org/drawingml/2006/main" noChangeAspect="1"/>
@@ -28058,13 +28094,13 @@
                   </pic:nvPicPr>
                   <pic:blipFill rotWithShape="1">
                     <a:blip r:embed="rId24"/>
-                    <a:srcRect l="3375" r="2793"/>
+                    <a:srcRect l="3374" r="3240"/>
                     